<commit_message>
Removed second empty reference in References section
</commit_message>
<xml_diff>
--- a/SoftwareRequirementsSpecificationforFractionWorksheetCreator.docx
+++ b/SoftwareRequirementsSpecificationforFractionWorksheetCreator.docx
@@ -1,11 +1,11 @@
 
 <file path=word/document.xml><?xml version="1.0" encoding="utf-8"?>
-<w:document xmlns:wpc="http://schemas.microsoft.com/office/word/2010/wordprocessingCanvas" xmlns:mo="http://schemas.microsoft.com/office/mac/office/2008/main" xmlns:mc="http://schemas.openxmlformats.org/markup-compatibility/2006" xmlns:mv="urn:schemas-microsoft-com:mac:vml" xmlns:o="urn:schemas-microsoft-com:office:office" xmlns:r="http://schemas.openxmlformats.org/officeDocument/2006/relationships" xmlns:m="http://schemas.openxmlformats.org/officeDocument/2006/math" xmlns:v="urn:schemas-microsoft-com:vml" xmlns:wp14="http://schemas.microsoft.com/office/word/2010/wordprocessingDrawing" xmlns:wp="http://schemas.openxmlformats.org/drawingml/2006/wordprocessingDrawing" xmlns:w10="urn:schemas-microsoft-com:office:word" xmlns:w="http://schemas.openxmlformats.org/wordprocessingml/2006/main" xmlns:w14="http://schemas.microsoft.com/office/word/2010/wordml" xmlns:wpg="http://schemas.microsoft.com/office/word/2010/wordprocessingGroup" xmlns:wpi="http://schemas.microsoft.com/office/word/2010/wordprocessingInk" xmlns:wne="http://schemas.microsoft.com/office/word/2006/wordml" xmlns:wps="http://schemas.microsoft.com/office/word/2010/wordprocessingShape" mc:Ignorable="w14 wp14">
+<w:document xmlns:wpc="http://schemas.microsoft.com/office/word/2010/wordprocessingCanvas" xmlns:mo="http://schemas.microsoft.com/office/mac/office/2008/main" xmlns:mc="http://schemas.openxmlformats.org/markup-compatibility/2006" xmlns:mv="urn:schemas-microsoft-com:mac:vml" xmlns:o="urn:schemas-microsoft-com:office:office" xmlns:r="http://schemas.openxmlformats.org/officeDocument/2006/relationships" xmlns:m="http://schemas.openxmlformats.org/officeDocument/2006/math" xmlns:v="urn:schemas-microsoft-com:vml" xmlns:wp14="http://schemas.microsoft.com/office/word/2010/wordprocessingDrawing" xmlns:wp="http://schemas.openxmlformats.org/drawingml/2006/wordprocessingDrawing" xmlns:w10="urn:schemas-microsoft-com:office:word" xmlns:w="http://schemas.openxmlformats.org/wordprocessingml/2006/main" xmlns:w14="http://schemas.microsoft.com/office/word/2010/wordml" xmlns:w15="http://schemas.microsoft.com/office/word/2012/wordml" xmlns:wpg="http://schemas.microsoft.com/office/word/2010/wordprocessingGroup" xmlns:wpi="http://schemas.microsoft.com/office/word/2010/wordprocessingInk" xmlns:wne="http://schemas.microsoft.com/office/word/2006/wordml" xmlns:wps="http://schemas.microsoft.com/office/word/2010/wordprocessingShape" mc:Ignorable="w14 w15 wp14">
   <w:background w:color="FFFFFF"/>
   <w:body>
     <w:p>
       <w:pPr>
-        <w:pStyle w:val="normal0"/>
+        <w:pStyle w:val="Normal1"/>
         <w:spacing w:before="240"/>
         <w:jc w:val="right"/>
       </w:pPr>
@@ -23,7 +23,6 @@
         <w:pStyle w:val="Title"/>
         <w:spacing w:before="0" w:after="400"/>
       </w:pPr>
-      <w:proofErr w:type="gramStart"/>
       <w:r>
         <w:rPr>
           <w:sz w:val="40"/>
@@ -31,7 +30,6 @@
         </w:rPr>
         <w:t>for</w:t>
       </w:r>
-      <w:proofErr w:type="gramEnd"/>
     </w:p>
     <w:p>
       <w:pPr>
@@ -43,7 +41,7 @@
     </w:p>
     <w:p>
       <w:pPr>
-        <w:pStyle w:val="normal0"/>
+        <w:pStyle w:val="Normal1"/>
         <w:spacing w:before="240" w:after="720"/>
         <w:jc w:val="right"/>
       </w:pPr>
@@ -59,7 +57,7 @@
     </w:p>
     <w:p>
       <w:pPr>
-        <w:pStyle w:val="normal0"/>
+        <w:pStyle w:val="Normal1"/>
         <w:spacing w:before="240" w:after="720"/>
         <w:jc w:val="right"/>
       </w:pPr>
@@ -75,7 +73,7 @@
     </w:p>
     <w:p>
       <w:pPr>
-        <w:pStyle w:val="normal0"/>
+        <w:pStyle w:val="Normal1"/>
         <w:spacing w:before="240" w:after="720"/>
         <w:jc w:val="right"/>
       </w:pPr>
@@ -86,27 +84,7 @@
           <w:sz w:val="28"/>
           <w:szCs w:val="28"/>
         </w:rPr>
-        <w:t xml:space="preserve">Olga Sheehan, Eric Holm, Sara </w:t>
-      </w:r>
-      <w:proofErr w:type="spellStart"/>
-      <w:r>
-        <w:rPr>
-          <w:rFonts w:ascii="Arial" w:eastAsia="Arial" w:hAnsi="Arial" w:cs="Arial"/>
-          <w:b/>
-          <w:sz w:val="28"/>
-          <w:szCs w:val="28"/>
-        </w:rPr>
-        <w:t>Hakkoum</w:t>
-      </w:r>
-      <w:proofErr w:type="spellEnd"/>
-      <w:r>
-        <w:rPr>
-          <w:rFonts w:ascii="Arial" w:eastAsia="Arial" w:hAnsi="Arial" w:cs="Arial"/>
-          <w:b/>
-          <w:sz w:val="28"/>
-          <w:szCs w:val="28"/>
-        </w:rPr>
-        <w:t xml:space="preserve">, </w:t>
+        <w:t xml:space="preserve">Olga Sheehan, Eric Holm, Sara Hakkoum, </w:t>
       </w:r>
       <w:r>
         <w:rPr>
@@ -117,25 +95,12 @@
           <w:szCs w:val="28"/>
           <w:highlight w:val="white"/>
         </w:rPr>
-        <w:t xml:space="preserve">Ethan </w:t>
-      </w:r>
-      <w:proofErr w:type="spellStart"/>
-      <w:r>
-        <w:rPr>
-          <w:rFonts w:ascii="Arial" w:eastAsia="Arial" w:hAnsi="Arial" w:cs="Arial"/>
-          <w:b/>
-          <w:color w:val="212121"/>
-          <w:sz w:val="28"/>
-          <w:szCs w:val="28"/>
-          <w:highlight w:val="white"/>
-        </w:rPr>
-        <w:t>Fiero</w:t>
-      </w:r>
-      <w:proofErr w:type="spellEnd"/>
-    </w:p>
-    <w:p>
-      <w:pPr>
-        <w:pStyle w:val="normal0"/>
+        <w:t>Ethan Fiero</w:t>
+      </w:r>
+    </w:p>
+    <w:p>
+      <w:pPr>
+        <w:pStyle w:val="Normal1"/>
         <w:spacing w:before="240" w:after="720"/>
         <w:jc w:val="right"/>
       </w:pPr>
@@ -151,7 +116,7 @@
     </w:p>
     <w:p>
       <w:pPr>
-        <w:pStyle w:val="normal0"/>
+        <w:pStyle w:val="Normal1"/>
         <w:spacing w:before="240" w:after="720"/>
         <w:jc w:val="right"/>
       </w:pPr>
@@ -167,7 +132,7 @@
     </w:p>
     <w:p>
       <w:pPr>
-        <w:pStyle w:val="normal0"/>
+        <w:pStyle w:val="Normal1"/>
       </w:pPr>
       <w:r>
         <w:br w:type="page"/>
@@ -175,14 +140,14 @@
     </w:p>
     <w:p>
       <w:pPr>
-        <w:pStyle w:val="normal0"/>
+        <w:pStyle w:val="Normal1"/>
         <w:widowControl w:val="0"/>
         <w:spacing w:line="276" w:lineRule="auto"/>
       </w:pPr>
     </w:p>
     <w:p>
       <w:pPr>
-        <w:pStyle w:val="normal0"/>
+        <w:pStyle w:val="Normal1"/>
         <w:keepNext/>
         <w:keepLines/>
         <w:spacing w:before="120" w:after="240"/>
@@ -200,7 +165,7 @@
     </w:p>
     <w:p>
       <w:pPr>
-        <w:pStyle w:val="normal0"/>
+        <w:pStyle w:val="Normal1"/>
         <w:tabs>
           <w:tab w:val="left" w:pos="360"/>
           <w:tab w:val="right" w:pos="9360"/>
@@ -224,7 +189,7 @@
     </w:p>
     <w:p>
       <w:pPr>
-        <w:pStyle w:val="normal0"/>
+        <w:pStyle w:val="Normal1"/>
         <w:tabs>
           <w:tab w:val="left" w:pos="360"/>
           <w:tab w:val="right" w:pos="9360"/>
@@ -248,7 +213,7 @@
     </w:p>
     <w:p>
       <w:pPr>
-        <w:pStyle w:val="normal0"/>
+        <w:pStyle w:val="Normal1"/>
         <w:tabs>
           <w:tab w:val="left" w:pos="360"/>
           <w:tab w:val="right" w:pos="9360"/>
@@ -268,23 +233,18 @@
           <w:b/>
         </w:rPr>
         <w:tab/>
+        <w:t>Introduction</w:t>
       </w:r>
       <w:r>
         <w:rPr>
           <w:b/>
         </w:rPr>
-        <w:t>Introduction</w:t>
-      </w:r>
-      <w:r>
-        <w:rPr>
-          <w:b/>
-        </w:rPr>
-        <w:tab/>
-      </w:r>
-    </w:p>
-    <w:p>
-      <w:pPr>
-        <w:pStyle w:val="normal0"/>
+        <w:tab/>
+      </w:r>
+    </w:p>
+    <w:p>
+      <w:pPr>
+        <w:pStyle w:val="Normal1"/>
         <w:tabs>
           <w:tab w:val="left" w:pos="720"/>
         </w:tabs>
@@ -316,7 +276,7 @@
     </w:p>
     <w:p>
       <w:pPr>
-        <w:pStyle w:val="normal0"/>
+        <w:pStyle w:val="Normal1"/>
         <w:tabs>
           <w:tab w:val="left" w:pos="720"/>
         </w:tabs>
@@ -336,12 +296,6 @@
           <w:szCs w:val="22"/>
         </w:rPr>
         <w:tab/>
-      </w:r>
-      <w:r>
-        <w:rPr>
-          <w:sz w:val="22"/>
-          <w:szCs w:val="22"/>
-        </w:rPr>
         <w:t>Product Scope</w:t>
       </w:r>
       <w:r>
@@ -354,7 +308,7 @@
     </w:p>
     <w:p>
       <w:pPr>
-        <w:pStyle w:val="normal0"/>
+        <w:pStyle w:val="Normal1"/>
         <w:tabs>
           <w:tab w:val="left" w:pos="720"/>
         </w:tabs>
@@ -393,7 +347,7 @@
     </w:p>
     <w:p>
       <w:pPr>
-        <w:pStyle w:val="normal0"/>
+        <w:pStyle w:val="Normal1"/>
         <w:tabs>
           <w:tab w:val="left" w:pos="720"/>
         </w:tabs>
@@ -405,14 +359,7 @@
           <w:sz w:val="22"/>
           <w:szCs w:val="22"/>
         </w:rPr>
-        <w:t>1.</w:t>
-      </w:r>
-      <w:r>
-        <w:rPr>
-          <w:sz w:val="22"/>
-          <w:szCs w:val="22"/>
-        </w:rPr>
-        <w:t>4</w:t>
+        <w:t>1.4</w:t>
       </w:r>
       <w:r>
         <w:rPr>
@@ -425,7 +372,7 @@
     </w:p>
     <w:p>
       <w:pPr>
-        <w:pStyle w:val="normal0"/>
+        <w:pStyle w:val="Normal1"/>
         <w:tabs>
           <w:tab w:val="left" w:pos="720"/>
         </w:tabs>
@@ -450,7 +397,7 @@
     </w:p>
     <w:p>
       <w:pPr>
-        <w:pStyle w:val="normal0"/>
+        <w:pStyle w:val="Normal1"/>
         <w:tabs>
           <w:tab w:val="left" w:pos="360"/>
           <w:tab w:val="right" w:pos="9360"/>
@@ -481,7 +428,7 @@
     </w:p>
     <w:p>
       <w:pPr>
-        <w:pStyle w:val="normal0"/>
+        <w:pStyle w:val="Normal1"/>
         <w:tabs>
           <w:tab w:val="left" w:pos="720"/>
         </w:tabs>
@@ -513,7 +460,7 @@
     </w:p>
     <w:p>
       <w:pPr>
-        <w:pStyle w:val="normal0"/>
+        <w:pStyle w:val="Normal1"/>
         <w:tabs>
           <w:tab w:val="left" w:pos="720"/>
         </w:tabs>
@@ -545,7 +492,7 @@
     </w:p>
     <w:p>
       <w:pPr>
-        <w:pStyle w:val="normal0"/>
+        <w:pStyle w:val="Normal1"/>
         <w:tabs>
           <w:tab w:val="left" w:pos="720"/>
         </w:tabs>
@@ -577,7 +524,7 @@
     </w:p>
     <w:p>
       <w:pPr>
-        <w:pStyle w:val="normal0"/>
+        <w:pStyle w:val="Normal1"/>
         <w:tabs>
           <w:tab w:val="left" w:pos="720"/>
         </w:tabs>
@@ -597,12 +544,6 @@
           <w:szCs w:val="22"/>
         </w:rPr>
         <w:tab/>
-      </w:r>
-      <w:r>
-        <w:rPr>
-          <w:sz w:val="22"/>
-          <w:szCs w:val="22"/>
-        </w:rPr>
         <w:t>Operating Environment</w:t>
       </w:r>
       <w:r>
@@ -615,7 +556,7 @@
     </w:p>
     <w:p>
       <w:pPr>
-        <w:pStyle w:val="normal0"/>
+        <w:pStyle w:val="Normal1"/>
         <w:tabs>
           <w:tab w:val="left" w:pos="720"/>
         </w:tabs>
@@ -647,7 +588,7 @@
     </w:p>
     <w:p>
       <w:pPr>
-        <w:pStyle w:val="normal0"/>
+        <w:pStyle w:val="Normal1"/>
         <w:tabs>
           <w:tab w:val="left" w:pos="720"/>
         </w:tabs>
@@ -679,7 +620,7 @@
     </w:p>
     <w:p>
       <w:pPr>
-        <w:pStyle w:val="normal0"/>
+        <w:pStyle w:val="Normal1"/>
         <w:tabs>
           <w:tab w:val="left" w:pos="720"/>
         </w:tabs>
@@ -711,7 +652,7 @@
     </w:p>
     <w:p>
       <w:pPr>
-        <w:pStyle w:val="normal0"/>
+        <w:pStyle w:val="Normal1"/>
         <w:tabs>
           <w:tab w:val="left" w:pos="360"/>
           <w:tab w:val="right" w:pos="9360"/>
@@ -731,17 +672,12 @@
           <w:b/>
         </w:rPr>
         <w:tab/>
-      </w:r>
-      <w:r>
-        <w:rPr>
-          <w:b/>
-        </w:rPr>
         <w:t>User Requirements</w:t>
       </w:r>
     </w:p>
     <w:p>
       <w:pPr>
-        <w:pStyle w:val="normal0"/>
+        <w:pStyle w:val="Normal1"/>
         <w:tabs>
           <w:tab w:val="left" w:pos="720"/>
         </w:tabs>
@@ -761,18 +697,12 @@
           <w:szCs w:val="22"/>
         </w:rPr>
         <w:tab/>
-      </w:r>
-      <w:r>
-        <w:rPr>
-          <w:sz w:val="22"/>
-          <w:szCs w:val="22"/>
-        </w:rPr>
         <w:t>Functional Requirements</w:t>
       </w:r>
     </w:p>
     <w:p>
       <w:pPr>
-        <w:pStyle w:val="normal0"/>
+        <w:pStyle w:val="Normal1"/>
         <w:tabs>
           <w:tab w:val="left" w:pos="720"/>
         </w:tabs>
@@ -792,18 +722,12 @@
           <w:szCs w:val="22"/>
         </w:rPr>
         <w:tab/>
-      </w:r>
-      <w:r>
-        <w:rPr>
-          <w:sz w:val="22"/>
-          <w:szCs w:val="22"/>
-        </w:rPr>
         <w:t>Non-Functional Requirements</w:t>
       </w:r>
     </w:p>
     <w:p>
       <w:pPr>
-        <w:pStyle w:val="normal0"/>
+        <w:pStyle w:val="Normal1"/>
         <w:tabs>
           <w:tab w:val="left" w:pos="720"/>
         </w:tabs>
@@ -835,7 +759,7 @@
     </w:p>
     <w:p>
       <w:pPr>
-        <w:pStyle w:val="normal0"/>
+        <w:pStyle w:val="Normal1"/>
         <w:tabs>
           <w:tab w:val="left" w:pos="720"/>
         </w:tabs>
@@ -855,26 +779,19 @@
           <w:szCs w:val="22"/>
         </w:rPr>
         <w:tab/>
-        <w:t>Communications Interfa</w:t>
-      </w:r>
-      <w:r>
-        <w:rPr>
-          <w:sz w:val="22"/>
-          <w:szCs w:val="22"/>
-        </w:rPr>
-        <w:t>ces</w:t>
-      </w:r>
-      <w:r>
-        <w:rPr>
-          <w:sz w:val="22"/>
-          <w:szCs w:val="22"/>
-        </w:rPr>
-        <w:tab/>
-      </w:r>
-    </w:p>
-    <w:p>
-      <w:pPr>
-        <w:pStyle w:val="normal0"/>
+        <w:t>Communications Interfaces</w:t>
+      </w:r>
+      <w:r>
+        <w:rPr>
+          <w:sz w:val="22"/>
+          <w:szCs w:val="22"/>
+        </w:rPr>
+        <w:tab/>
+      </w:r>
+    </w:p>
+    <w:p>
+      <w:pPr>
+        <w:pStyle w:val="Normal1"/>
         <w:tabs>
           <w:tab w:val="left" w:pos="360"/>
           <w:tab w:val="right" w:pos="9360"/>
@@ -894,24 +811,18 @@
           <w:b/>
         </w:rPr>
         <w:tab/>
-        <w:t xml:space="preserve">System </w:t>
+        <w:t>System Requirements</w:t>
       </w:r>
       <w:r>
         <w:rPr>
           <w:b/>
         </w:rPr>
-        <w:t>Requirements</w:t>
-      </w:r>
-      <w:r>
-        <w:rPr>
-          <w:b/>
-        </w:rPr>
-        <w:tab/>
-      </w:r>
-    </w:p>
-    <w:p>
-      <w:pPr>
-        <w:pStyle w:val="normal0"/>
+        <w:tab/>
+      </w:r>
+    </w:p>
+    <w:p>
+      <w:pPr>
+        <w:pStyle w:val="Normal1"/>
         <w:tabs>
           <w:tab w:val="left" w:pos="720"/>
         </w:tabs>
@@ -943,7 +854,7 @@
     </w:p>
     <w:p>
       <w:pPr>
-        <w:pStyle w:val="normal0"/>
+        <w:pStyle w:val="Normal1"/>
         <w:tabs>
           <w:tab w:val="left" w:pos="720"/>
         </w:tabs>
@@ -975,7 +886,7 @@
     </w:p>
     <w:p>
       <w:pPr>
-        <w:pStyle w:val="normal0"/>
+        <w:pStyle w:val="Normal1"/>
         <w:tabs>
           <w:tab w:val="left" w:pos="360"/>
           <w:tab w:val="right" w:pos="9360"/>
@@ -1006,7 +917,7 @@
     </w:p>
     <w:p>
       <w:pPr>
-        <w:pStyle w:val="normal0"/>
+        <w:pStyle w:val="Normal1"/>
         <w:tabs>
           <w:tab w:val="left" w:pos="720"/>
         </w:tabs>
@@ -1038,7 +949,7 @@
     </w:p>
     <w:p>
       <w:pPr>
-        <w:pStyle w:val="normal0"/>
+        <w:pStyle w:val="Normal1"/>
         <w:tabs>
           <w:tab w:val="left" w:pos="720"/>
         </w:tabs>
@@ -1070,7 +981,7 @@
     </w:p>
     <w:p>
       <w:pPr>
-        <w:pStyle w:val="normal0"/>
+        <w:pStyle w:val="Normal1"/>
         <w:tabs>
           <w:tab w:val="left" w:pos="720"/>
         </w:tabs>
@@ -1102,7 +1013,7 @@
     </w:p>
     <w:p>
       <w:pPr>
-        <w:pStyle w:val="normal0"/>
+        <w:pStyle w:val="Normal1"/>
         <w:tabs>
           <w:tab w:val="left" w:pos="720"/>
         </w:tabs>
@@ -1134,7 +1045,7 @@
     </w:p>
     <w:p>
       <w:pPr>
-        <w:pStyle w:val="normal0"/>
+        <w:pStyle w:val="Normal1"/>
         <w:tabs>
           <w:tab w:val="left" w:pos="720"/>
         </w:tabs>
@@ -1166,7 +1077,7 @@
     </w:p>
     <w:p>
       <w:pPr>
-        <w:pStyle w:val="normal0"/>
+        <w:pStyle w:val="Normal1"/>
         <w:tabs>
           <w:tab w:val="left" w:pos="360"/>
           <w:tab w:val="right" w:pos="9360"/>
@@ -1197,7 +1108,7 @@
     </w:p>
     <w:p>
       <w:pPr>
-        <w:pStyle w:val="normal0"/>
+        <w:pStyle w:val="Normal1"/>
         <w:tabs>
           <w:tab w:val="left" w:pos="360"/>
           <w:tab w:val="right" w:pos="9360"/>
@@ -1221,7 +1132,7 @@
     </w:p>
     <w:p>
       <w:pPr>
-        <w:pStyle w:val="normal0"/>
+        <w:pStyle w:val="Normal1"/>
         <w:tabs>
           <w:tab w:val="left" w:pos="360"/>
           <w:tab w:val="right" w:pos="9360"/>
@@ -1245,7 +1156,7 @@
     </w:p>
     <w:p>
       <w:pPr>
-        <w:pStyle w:val="normal0"/>
+        <w:pStyle w:val="Normal1"/>
         <w:tabs>
           <w:tab w:val="left" w:pos="360"/>
           <w:tab w:val="right" w:pos="9360"/>
@@ -1269,47 +1180,47 @@
     </w:p>
     <w:p>
       <w:pPr>
-        <w:pStyle w:val="normal0"/>
-      </w:pPr>
-    </w:p>
-    <w:p>
-      <w:pPr>
-        <w:pStyle w:val="normal0"/>
+        <w:pStyle w:val="Normal1"/>
+      </w:pPr>
+    </w:p>
+    <w:p>
+      <w:pPr>
+        <w:pStyle w:val="Normal1"/>
       </w:pPr>
       <w:bookmarkStart w:id="1" w:name="h.5o5ovxjt80ig" w:colFirst="0" w:colLast="0"/>
       <w:bookmarkEnd w:id="1"/>
     </w:p>
     <w:p>
       <w:pPr>
-        <w:pStyle w:val="normal0"/>
+        <w:pStyle w:val="Normal1"/>
       </w:pPr>
       <w:bookmarkStart w:id="2" w:name="h.nqctiad9dv3k" w:colFirst="0" w:colLast="0"/>
       <w:bookmarkEnd w:id="2"/>
     </w:p>
     <w:p>
       <w:pPr>
-        <w:pStyle w:val="normal0"/>
+        <w:pStyle w:val="Normal1"/>
       </w:pPr>
       <w:bookmarkStart w:id="3" w:name="h.ydii2mae5mug" w:colFirst="0" w:colLast="0"/>
       <w:bookmarkEnd w:id="3"/>
     </w:p>
     <w:p>
       <w:pPr>
-        <w:pStyle w:val="normal0"/>
+        <w:pStyle w:val="Normal1"/>
       </w:pPr>
       <w:bookmarkStart w:id="4" w:name="h.dbkalhttmk73" w:colFirst="0" w:colLast="0"/>
       <w:bookmarkEnd w:id="4"/>
     </w:p>
     <w:p>
       <w:pPr>
-        <w:pStyle w:val="normal0"/>
+        <w:pStyle w:val="Normal1"/>
       </w:pPr>
       <w:bookmarkStart w:id="5" w:name="h.30j0zll" w:colFirst="0" w:colLast="0"/>
       <w:bookmarkEnd w:id="5"/>
     </w:p>
     <w:p>
       <w:pPr>
-        <w:pStyle w:val="normal0"/>
+        <w:pStyle w:val="Normal1"/>
         <w:keepNext/>
         <w:keepLines/>
         <w:spacing w:before="120" w:after="240"/>
@@ -1357,7 +1268,7 @@
           </w:tcPr>
           <w:p>
             <w:pPr>
-              <w:pStyle w:val="normal0"/>
+              <w:pStyle w:val="Normal1"/>
               <w:spacing w:before="40" w:after="40"/>
             </w:pPr>
             <w:r>
@@ -1378,7 +1289,7 @@
           </w:tcPr>
           <w:p>
             <w:pPr>
-              <w:pStyle w:val="normal0"/>
+              <w:pStyle w:val="Normal1"/>
               <w:spacing w:before="40" w:after="40"/>
             </w:pPr>
             <w:r>
@@ -1399,7 +1310,7 @@
           </w:tcPr>
           <w:p>
             <w:pPr>
-              <w:pStyle w:val="normal0"/>
+              <w:pStyle w:val="Normal1"/>
               <w:spacing w:before="40" w:after="40"/>
             </w:pPr>
             <w:r>
@@ -1420,7 +1331,7 @@
           </w:tcPr>
           <w:p>
             <w:pPr>
-              <w:pStyle w:val="normal0"/>
+              <w:pStyle w:val="Normal1"/>
               <w:spacing w:before="40" w:after="40"/>
             </w:pPr>
             <w:r>
@@ -1442,7 +1353,7 @@
           </w:tcPr>
           <w:p>
             <w:pPr>
-              <w:pStyle w:val="normal0"/>
+              <w:pStyle w:val="Normal1"/>
               <w:spacing w:before="40" w:after="40"/>
             </w:pPr>
             <w:r>
@@ -1459,7 +1370,7 @@
           </w:tcPr>
           <w:p>
             <w:pPr>
-              <w:pStyle w:val="normal0"/>
+              <w:pStyle w:val="Normal1"/>
               <w:spacing w:before="40" w:after="40"/>
             </w:pPr>
             <w:r>
@@ -1476,7 +1387,7 @@
           </w:tcPr>
           <w:p>
             <w:pPr>
-              <w:pStyle w:val="normal0"/>
+              <w:pStyle w:val="Normal1"/>
               <w:spacing w:before="40" w:after="40"/>
             </w:pPr>
             <w:r>
@@ -1493,7 +1404,7 @@
           </w:tcPr>
           <w:p>
             <w:pPr>
-              <w:pStyle w:val="normal0"/>
+              <w:pStyle w:val="Normal1"/>
               <w:spacing w:before="40" w:after="40"/>
             </w:pPr>
             <w:r>
@@ -1512,7 +1423,7 @@
           </w:tcPr>
           <w:p>
             <w:pPr>
-              <w:pStyle w:val="normal0"/>
+              <w:pStyle w:val="Normal1"/>
               <w:spacing w:before="40" w:after="40"/>
             </w:pPr>
           </w:p>
@@ -1526,7 +1437,7 @@
           </w:tcPr>
           <w:p>
             <w:pPr>
-              <w:pStyle w:val="normal0"/>
+              <w:pStyle w:val="Normal1"/>
               <w:spacing w:before="40" w:after="40"/>
             </w:pPr>
           </w:p>
@@ -1540,7 +1451,7 @@
           </w:tcPr>
           <w:p>
             <w:pPr>
-              <w:pStyle w:val="normal0"/>
+              <w:pStyle w:val="Normal1"/>
               <w:spacing w:before="40" w:after="40"/>
             </w:pPr>
           </w:p>
@@ -1554,7 +1465,7 @@
           </w:tcPr>
           <w:p>
             <w:pPr>
-              <w:pStyle w:val="normal0"/>
+              <w:pStyle w:val="Normal1"/>
               <w:spacing w:before="40" w:after="40"/>
             </w:pPr>
           </w:p>
@@ -1563,17 +1474,17 @@
     </w:tbl>
     <w:p>
       <w:pPr>
-        <w:pStyle w:val="normal0"/>
-      </w:pPr>
-    </w:p>
-    <w:p>
-      <w:pPr>
-        <w:pStyle w:val="normal0"/>
-      </w:pPr>
-    </w:p>
-    <w:p>
-      <w:pPr>
-        <w:pStyle w:val="normal0"/>
+        <w:pStyle w:val="Normal1"/>
+      </w:pPr>
+    </w:p>
+    <w:p>
+      <w:pPr>
+        <w:pStyle w:val="Normal1"/>
+      </w:pPr>
+    </w:p>
+    <w:p>
+      <w:pPr>
+        <w:pStyle w:val="Normal1"/>
       </w:pPr>
       <w:r>
         <w:br w:type="page"/>
@@ -1581,7 +1492,7 @@
     </w:p>
     <w:p>
       <w:pPr>
-        <w:pStyle w:val="normal0"/>
+        <w:pStyle w:val="Normal1"/>
         <w:widowControl w:val="0"/>
         <w:spacing w:line="276" w:lineRule="auto"/>
       </w:pPr>
@@ -1602,7 +1513,7 @@
     </w:p>
     <w:p>
       <w:pPr>
-        <w:pStyle w:val="normal0"/>
+        <w:pStyle w:val="Normal1"/>
       </w:pPr>
       <w:r>
         <w:rPr>
@@ -1613,7 +1524,7 @@
     </w:p>
     <w:p>
       <w:pPr>
-        <w:pStyle w:val="normal0"/>
+        <w:pStyle w:val="Normal1"/>
       </w:pPr>
     </w:p>
     <w:p>
@@ -1632,39 +1543,13 @@
     </w:p>
     <w:p>
       <w:pPr>
-        <w:pStyle w:val="normal0"/>
-      </w:pPr>
-      <w:r>
-        <w:rPr>
-          <w:rFonts w:ascii="Arial" w:eastAsia="Arial" w:hAnsi="Arial" w:cs="Arial"/>
-        </w:rPr>
-        <w:t xml:space="preserve">The purpose of this document is to give a </w:t>
-      </w:r>
-      <w:r>
-        <w:rPr>
-          <w:rFonts w:ascii="Arial" w:eastAsia="Arial" w:hAnsi="Arial" w:cs="Arial"/>
-        </w:rPr>
-        <w:t>detailed description of the requirements for the “Fraction Worksheet Creator” (FWC) software. It will illustrate the purpose and complete declaration for the development of system. It will also explain system constraints, interface and interactions with ot</w:t>
-      </w:r>
-      <w:r>
-        <w:rPr>
-          <w:rFonts w:ascii="Arial" w:eastAsia="Arial" w:hAnsi="Arial" w:cs="Arial"/>
-        </w:rPr>
-        <w:t xml:space="preserve">her external applications. This document </w:t>
-      </w:r>
-      <w:proofErr w:type="gramStart"/>
-      <w:r>
-        <w:rPr>
-          <w:rFonts w:ascii="Arial" w:eastAsia="Arial" w:hAnsi="Arial" w:cs="Arial"/>
-        </w:rPr>
-        <w:t>is primarily intended to be proposed</w:t>
-      </w:r>
-      <w:proofErr w:type="gramEnd"/>
-      <w:r>
-        <w:rPr>
-          <w:rFonts w:ascii="Arial" w:eastAsia="Arial" w:hAnsi="Arial" w:cs="Arial"/>
-        </w:rPr>
-        <w:t xml:space="preserve"> to a customer for its approval and a reference for developing the first version of the system for the development team. </w:t>
+        <w:pStyle w:val="Normal1"/>
+      </w:pPr>
+      <w:r>
+        <w:rPr>
+          <w:rFonts w:ascii="Arial" w:eastAsia="Arial" w:hAnsi="Arial" w:cs="Arial"/>
+        </w:rPr>
+        <w:t xml:space="preserve">The purpose of this document is to give a detailed description of the requirements for the “Fraction Worksheet Creator” (FWC) software. It will illustrate the purpose and complete declaration for the development of system. It will also explain system constraints, interface and interactions with other external applications. This document is primarily intended to be proposed to a customer for its approval and a reference for developing the first version of the system for the development team. </w:t>
       </w:r>
     </w:p>
     <w:p>
@@ -1684,7 +1569,7 @@
     </w:p>
     <w:p>
       <w:pPr>
-        <w:pStyle w:val="normal0"/>
+        <w:pStyle w:val="Normal1"/>
         <w:ind w:left="54"/>
       </w:pPr>
       <w:r>
@@ -1698,128 +1583,67 @@
           <w:rFonts w:ascii="Arial" w:eastAsia="Arial" w:hAnsi="Arial" w:cs="Arial"/>
           <w:highlight w:val="white"/>
         </w:rPr>
-        <w:t xml:space="preserve"> (FWC) is a</w:t>
+        <w:t xml:space="preserve"> (FWC) is an off-line worksheet generation tool designed by Elementary Engineers to help elementary school teachers to create a lot of exercises for students to study and practice fractions.The fractions worksheets are randomly created and never repeated so the teachers have an endless supply of quality fractions worksheets to use in the classroom or at home. The generated worksheets can contain fraction problems of various difficulty levels, from basic addition and subtraction problems with visuals and images suitable for small children, to quite advanced fraction equations. The worksheets created with “</w:t>
+      </w:r>
+      <w:r>
+        <w:rPr>
+          <w:rFonts w:ascii="Arial" w:eastAsia="Arial" w:hAnsi="Arial" w:cs="Arial"/>
+        </w:rPr>
+        <w:t>Fraction Worksheet Creator”</w:t>
       </w:r>
       <w:r>
         <w:rPr>
           <w:rFonts w:ascii="Arial" w:eastAsia="Arial" w:hAnsi="Arial" w:cs="Arial"/>
           <w:highlight w:val="white"/>
         </w:rPr>
-        <w:t xml:space="preserve">n off-line worksheet generation tool designed by Elementary Engineers to help elementary school teachers to create a lot of exercises for students to study and practice </w:t>
-      </w:r>
-      <w:proofErr w:type="spellStart"/>
-      <w:proofErr w:type="gramStart"/>
+        <w:t xml:space="preserve"> are not pre-designed but are randomly generated based on a complex set of algorithms corresponding to the specific mathematical structure of each type of worksheet. This allows for virtually unlimited original worksheets. </w:t>
+      </w:r>
+      <w:r>
+        <w:rPr>
+          <w:rFonts w:ascii="Arial" w:eastAsia="Arial" w:hAnsi="Arial" w:cs="Arial"/>
+        </w:rPr>
+        <w:t>Furthermore,</w:t>
+      </w:r>
+      <w:r>
+        <w:t xml:space="preserve"> </w:t>
+      </w:r>
       <w:r>
         <w:rPr>
           <w:rFonts w:ascii="Arial" w:eastAsia="Arial" w:hAnsi="Arial" w:cs="Arial"/>
           <w:highlight w:val="white"/>
         </w:rPr>
-        <w:t>fractions.The</w:t>
-      </w:r>
-      <w:proofErr w:type="spellEnd"/>
-      <w:proofErr w:type="gramEnd"/>
+        <w:t xml:space="preserve">FWC will also generate an answer sheet. The worksheets will be created as PDF documents which are automatically opened on the computer once the generating process is done. </w:t>
+      </w:r>
+    </w:p>
+    <w:p>
+      <w:pPr>
+        <w:pStyle w:val="Normal1"/>
+        <w:ind w:left="54"/>
+      </w:pPr>
+    </w:p>
+    <w:p>
+      <w:pPr>
+        <w:pStyle w:val="Normal1"/>
+        <w:ind w:left="54"/>
+      </w:pPr>
+      <w:r>
+        <w:rPr>
+          <w:rFonts w:ascii="Arial" w:eastAsia="Arial" w:hAnsi="Arial" w:cs="Arial"/>
+        </w:rPr>
+        <w:t>The “Fraction Worksheet Creator”</w:t>
+      </w:r>
       <w:r>
         <w:rPr>
           <w:rFonts w:ascii="Arial" w:eastAsia="Arial" w:hAnsi="Arial" w:cs="Arial"/>
           <w:highlight w:val="white"/>
         </w:rPr>
-        <w:t xml:space="preserve"> fractions worksheets are randomly created and never repeated so the teach</w:t>
-      </w:r>
-      <w:r>
-        <w:rPr>
-          <w:rFonts w:ascii="Arial" w:eastAsia="Arial" w:hAnsi="Arial" w:cs="Arial"/>
-          <w:highlight w:val="white"/>
-        </w:rPr>
-        <w:t>ers have an endless supply of quality fractions worksheets to use in the classroom or at home. The generated worksheets can contain fraction problems of various difficulty levels, from basic addition and subtraction problems with visuals and images suitabl</w:t>
-      </w:r>
-      <w:r>
-        <w:rPr>
-          <w:rFonts w:ascii="Arial" w:eastAsia="Arial" w:hAnsi="Arial" w:cs="Arial"/>
-          <w:highlight w:val="white"/>
-        </w:rPr>
-        <w:t>e for small children, to quite advanced fraction equations. The worksheets created with “</w:t>
-      </w:r>
-      <w:r>
-        <w:rPr>
-          <w:rFonts w:ascii="Arial" w:eastAsia="Arial" w:hAnsi="Arial" w:cs="Arial"/>
-        </w:rPr>
-        <w:t>Fraction Worksheet Creator”</w:t>
-      </w:r>
-      <w:r>
-        <w:rPr>
-          <w:rFonts w:ascii="Arial" w:eastAsia="Arial" w:hAnsi="Arial" w:cs="Arial"/>
-          <w:highlight w:val="white"/>
-        </w:rPr>
-        <w:t xml:space="preserve"> are not pre-designed but are randomly generated based on a complex set of algorithms corresponding to the specific mathematical structure o</w:t>
-      </w:r>
-      <w:r>
-        <w:rPr>
-          <w:rFonts w:ascii="Arial" w:eastAsia="Arial" w:hAnsi="Arial" w:cs="Arial"/>
-          <w:highlight w:val="white"/>
-        </w:rPr>
-        <w:t xml:space="preserve">f each type of worksheet. This allows for virtually unlimited original worksheets. </w:t>
-      </w:r>
-      <w:r>
-        <w:rPr>
-          <w:rFonts w:ascii="Arial" w:eastAsia="Arial" w:hAnsi="Arial" w:cs="Arial"/>
-        </w:rPr>
-        <w:t>Furthermore,</w:t>
-      </w:r>
-      <w:r>
-        <w:t xml:space="preserve"> </w:t>
-      </w:r>
-      <w:r>
-        <w:rPr>
-          <w:rFonts w:ascii="Arial" w:eastAsia="Arial" w:hAnsi="Arial" w:cs="Arial"/>
-          <w:highlight w:val="white"/>
-        </w:rPr>
-        <w:t>FWC will also generate an answer sheet. The worksheets will be created as PDF documents which are automatically opened on the computer once the generating proce</w:t>
-      </w:r>
-      <w:r>
-        <w:rPr>
-          <w:rFonts w:ascii="Arial" w:eastAsia="Arial" w:hAnsi="Arial" w:cs="Arial"/>
-          <w:highlight w:val="white"/>
-        </w:rPr>
-        <w:t xml:space="preserve">ss is done. </w:t>
-      </w:r>
-    </w:p>
-    <w:p>
-      <w:pPr>
-        <w:pStyle w:val="normal0"/>
-        <w:ind w:left="54"/>
-      </w:pPr>
-    </w:p>
-    <w:p>
-      <w:pPr>
-        <w:pStyle w:val="normal0"/>
-        <w:ind w:left="54"/>
-      </w:pPr>
-      <w:r>
-        <w:rPr>
-          <w:rFonts w:ascii="Arial" w:eastAsia="Arial" w:hAnsi="Arial" w:cs="Arial"/>
-        </w:rPr>
-        <w:t>The “Fraction Worksheet Creator”</w:t>
-      </w:r>
-      <w:r>
-        <w:rPr>
-          <w:rFonts w:ascii="Arial" w:eastAsia="Arial" w:hAnsi="Arial" w:cs="Arial"/>
-          <w:highlight w:val="white"/>
-        </w:rPr>
         <w:t xml:space="preserve"> worksheets are free to print, easy to use, and very flexible. </w:t>
       </w:r>
-      <w:proofErr w:type="gramStart"/>
-      <w:r>
-        <w:rPr>
-          <w:rFonts w:ascii="Arial" w:eastAsia="Arial" w:hAnsi="Arial" w:cs="Arial"/>
-        </w:rPr>
-        <w:t>This project is being produced by students at Framingham State University</w:t>
-      </w:r>
-      <w:proofErr w:type="gramEnd"/>
-      <w:r>
-        <w:rPr>
-          <w:rFonts w:ascii="Arial" w:eastAsia="Arial" w:hAnsi="Arial" w:cs="Arial"/>
-        </w:rPr>
-        <w:t xml:space="preserve"> with help from Dr. Andrew Jung. </w:t>
+      <w:r>
+        <w:rPr>
+          <w:rFonts w:ascii="Arial" w:eastAsia="Arial" w:hAnsi="Arial" w:cs="Arial"/>
+        </w:rPr>
+        <w:t xml:space="preserve">This project is being produced by students at Framingham State University with help from Dr. Andrew Jung. </w:t>
       </w:r>
     </w:p>
     <w:p>
@@ -1831,15 +1655,12 @@
         </w:numPr>
       </w:pPr>
       <w:r>
-        <w:t>Intended Audience and Reading Suggestion</w:t>
-      </w:r>
-      <w:r>
-        <w:t>s</w:t>
-      </w:r>
-    </w:p>
-    <w:p>
-      <w:pPr>
-        <w:pStyle w:val="normal0"/>
+        <w:t>Intended Audience and Reading Suggestions</w:t>
+      </w:r>
+    </w:p>
+    <w:p>
+      <w:pPr>
+        <w:pStyle w:val="Normal1"/>
       </w:pPr>
       <w:bookmarkStart w:id="9" w:name="h.tofs4fnxtr46" w:colFirst="0" w:colLast="0"/>
       <w:bookmarkEnd w:id="9"/>
@@ -1876,7 +1697,7 @@
     </w:p>
     <w:p>
       <w:pPr>
-        <w:pStyle w:val="normal0"/>
+        <w:pStyle w:val="Normal1"/>
       </w:pPr>
       <w:bookmarkStart w:id="10" w:name="h.qh7kowe1eyiy" w:colFirst="0" w:colLast="0"/>
       <w:bookmarkEnd w:id="10"/>
@@ -1891,18 +1712,12 @@
           <w:rFonts w:ascii="Arial" w:eastAsia="Arial" w:hAnsi="Arial" w:cs="Arial"/>
         </w:rPr>
         <w:lastRenderedPageBreak/>
-        <w:t>in order of increasing specificity. The developers and project managers need</w:t>
-      </w:r>
-      <w:r>
-        <w:rPr>
-          <w:rFonts w:ascii="Arial" w:eastAsia="Arial" w:hAnsi="Arial" w:cs="Arial"/>
-        </w:rPr>
-        <w:t xml:space="preserve"> to become intimately familiar with the SRS. </w:t>
-      </w:r>
-    </w:p>
-    <w:p>
-      <w:pPr>
-        <w:pStyle w:val="normal0"/>
+        <w:t xml:space="preserve">in order of increasing specificity. The developers and project managers need to become intimately familiar with the SRS. </w:t>
+      </w:r>
+    </w:p>
+    <w:p>
+      <w:pPr>
+        <w:pStyle w:val="Normal1"/>
       </w:pPr>
       <w:bookmarkStart w:id="11" w:name="h.lf3jk1ozps8i" w:colFirst="0" w:colLast="0"/>
       <w:bookmarkEnd w:id="11"/>
@@ -1915,7 +1730,7 @@
     </w:p>
     <w:p>
       <w:pPr>
-        <w:pStyle w:val="normal0"/>
+        <w:pStyle w:val="Normal1"/>
       </w:pPr>
       <w:bookmarkStart w:id="12" w:name="h.g0ttn9bi83nm" w:colFirst="0" w:colLast="0"/>
       <w:bookmarkEnd w:id="12"/>
@@ -1935,7 +1750,7 @@
     </w:p>
     <w:p>
       <w:pPr>
-        <w:pStyle w:val="normal0"/>
+        <w:pStyle w:val="Normal1"/>
       </w:pPr>
       <w:bookmarkStart w:id="13" w:name="h.cxj7i6nqo7kg" w:colFirst="0" w:colLast="0"/>
       <w:bookmarkEnd w:id="13"/>
@@ -1944,14 +1759,7 @@
           <w:rFonts w:ascii="Arial" w:eastAsia="Arial" w:hAnsi="Arial" w:cs="Arial"/>
           <w:i/>
         </w:rPr>
-        <w:t>S</w:t>
-      </w:r>
-      <w:r>
-        <w:rPr>
-          <w:rFonts w:ascii="Arial" w:eastAsia="Arial" w:hAnsi="Arial" w:cs="Arial"/>
-          <w:i/>
-        </w:rPr>
-        <w:t>ystem features</w:t>
+        <w:t>System features</w:t>
       </w:r>
       <w:r>
         <w:rPr>
@@ -1962,7 +1770,7 @@
     </w:p>
     <w:p>
       <w:pPr>
-        <w:pStyle w:val="normal0"/>
+        <w:pStyle w:val="Normal1"/>
       </w:pPr>
       <w:bookmarkStart w:id="14" w:name="h.2m9l93cpcab3" w:colFirst="0" w:colLast="0"/>
       <w:bookmarkEnd w:id="14"/>
@@ -1977,22 +1785,15 @@
         <w:rPr>
           <w:rFonts w:ascii="Arial" w:eastAsia="Arial" w:hAnsi="Arial" w:cs="Arial"/>
         </w:rPr>
-        <w:t xml:space="preserve">  – The software developers need to know the requirements of the device they </w:t>
-      </w:r>
-      <w:r>
-        <w:rPr>
-          <w:rFonts w:ascii="Arial" w:eastAsia="Arial" w:hAnsi="Arial" w:cs="Arial"/>
-        </w:rPr>
-        <w:t xml:space="preserve">need to build. </w:t>
-      </w:r>
-    </w:p>
-    <w:p>
-      <w:pPr>
-        <w:pStyle w:val="normal0"/>
+        <w:t xml:space="preserve">  – The software developers need to know the requirements of the device they need to build. </w:t>
+      </w:r>
+    </w:p>
+    <w:p>
+      <w:pPr>
+        <w:pStyle w:val="Normal1"/>
       </w:pPr>
       <w:bookmarkStart w:id="15" w:name="h.to44df2vdn2f" w:colFirst="0" w:colLast="0"/>
       <w:bookmarkEnd w:id="15"/>
-      <w:proofErr w:type="gramStart"/>
       <w:r>
         <w:rPr>
           <w:rFonts w:ascii="Arial" w:eastAsia="Arial" w:hAnsi="Arial" w:cs="Arial"/>
@@ -2004,37 +1805,30 @@
         <w:rPr>
           <w:rFonts w:ascii="Arial" w:eastAsia="Arial" w:hAnsi="Arial" w:cs="Arial"/>
         </w:rPr>
-        <w:t xml:space="preserve"> – The software developers.</w:t>
-      </w:r>
-      <w:proofErr w:type="gramEnd"/>
-      <w:r>
-        <w:rPr>
-          <w:rFonts w:ascii="Arial" w:eastAsia="Arial" w:hAnsi="Arial" w:cs="Arial"/>
-        </w:rPr>
-        <w:t xml:space="preserve"> </w:t>
-      </w:r>
-      <w:r>
-        <w:rPr>
-          <w:rFonts w:ascii="Arial" w:eastAsia="Arial" w:hAnsi="Arial" w:cs="Arial"/>
-        </w:rPr>
-        <w:tab/>
-      </w:r>
-      <w:r>
-        <w:rPr>
-          <w:rFonts w:ascii="Arial" w:eastAsia="Arial" w:hAnsi="Arial" w:cs="Arial"/>
-        </w:rPr>
-        <w:tab/>
-      </w:r>
-      <w:r>
-        <w:rPr>
-          <w:rFonts w:ascii="Arial" w:eastAsia="Arial" w:hAnsi="Arial" w:cs="Arial"/>
-        </w:rPr>
-        <w:tab/>
-      </w:r>
-    </w:p>
-    <w:p>
-      <w:pPr>
-        <w:pStyle w:val="normal0"/>
+        <w:t xml:space="preserve"> – The software developers. </w:t>
+      </w:r>
+      <w:r>
+        <w:rPr>
+          <w:rFonts w:ascii="Arial" w:eastAsia="Arial" w:hAnsi="Arial" w:cs="Arial"/>
+        </w:rPr>
+        <w:tab/>
+      </w:r>
+      <w:r>
+        <w:rPr>
+          <w:rFonts w:ascii="Arial" w:eastAsia="Arial" w:hAnsi="Arial" w:cs="Arial"/>
+        </w:rPr>
+        <w:tab/>
+      </w:r>
+      <w:r>
+        <w:rPr>
+          <w:rFonts w:ascii="Arial" w:eastAsia="Arial" w:hAnsi="Arial" w:cs="Arial"/>
+        </w:rPr>
+        <w:tab/>
+      </w:r>
+    </w:p>
+    <w:p>
+      <w:pPr>
+        <w:pStyle w:val="Normal1"/>
       </w:pPr>
       <w:bookmarkStart w:id="16" w:name="h.mf7tzajrhaz" w:colFirst="0" w:colLast="0"/>
       <w:bookmarkEnd w:id="16"/>
@@ -2080,14 +1874,14 @@
     </w:p>
     <w:p>
       <w:pPr>
-        <w:pStyle w:val="normal0"/>
+        <w:pStyle w:val="Normal1"/>
       </w:pPr>
       <w:bookmarkStart w:id="17" w:name="h.doky8a4jnwn5" w:colFirst="0" w:colLast="0"/>
       <w:bookmarkEnd w:id="17"/>
     </w:p>
     <w:p>
       <w:pPr>
-        <w:pStyle w:val="normal0"/>
+        <w:pStyle w:val="Normal1"/>
         <w:rPr>
           <w:rFonts w:ascii="Arial" w:eastAsia="Arial" w:hAnsi="Arial" w:cs="Arial"/>
         </w:rPr>
@@ -2098,52 +1892,27 @@
         <w:rPr>
           <w:rFonts w:ascii="Arial" w:eastAsia="Arial" w:hAnsi="Arial" w:cs="Arial"/>
         </w:rPr>
-        <w:t xml:space="preserve">[1] IEEE Software Engineering Standards Committee, “IEEE </w:t>
-      </w:r>
-      <w:proofErr w:type="spellStart"/>
-      <w:r>
-        <w:rPr>
-          <w:rFonts w:ascii="Arial" w:eastAsia="Arial" w:hAnsi="Arial" w:cs="Arial"/>
-        </w:rPr>
-        <w:t>Std</w:t>
-      </w:r>
-      <w:proofErr w:type="spellEnd"/>
-      <w:r>
-        <w:rPr>
-          <w:rFonts w:ascii="Arial" w:eastAsia="Arial" w:hAnsi="Arial" w:cs="Arial"/>
-        </w:rPr>
-        <w:t xml:space="preserve"> 830-1998, IEEE Recommended Practice for Software Requirements Specifications”, October 20,</w:t>
-      </w:r>
-      <w:r>
-        <w:rPr>
-          <w:rFonts w:ascii="Arial" w:eastAsia="Arial" w:hAnsi="Arial" w:cs="Arial"/>
-        </w:rPr>
-        <w:t xml:space="preserve"> 1998. </w:t>
-      </w:r>
-    </w:p>
-    <w:p>
-      <w:pPr>
-        <w:pStyle w:val="normal0"/>
-      </w:pPr>
-      <w:r>
-        <w:rPr>
-          <w:rFonts w:ascii="Arial" w:eastAsia="Arial" w:hAnsi="Arial" w:cs="Arial"/>
-        </w:rPr>
-        <w:t>[2]</w:t>
+        <w:t>[1] IEEE Software Engineering Standards Committee, “IEEE Std 830-1998, IEEE Recommended Practice for Software Requirements Specifications”, October 20,</w:t>
+      </w:r>
+      <w:r>
+        <w:rPr>
+          <w:rFonts w:ascii="Arial" w:eastAsia="Arial" w:hAnsi="Arial" w:cs="Arial"/>
+        </w:rPr>
+        <w:t xml:space="preserve"> 1998.</w:t>
       </w:r>
       <w:bookmarkStart w:id="19" w:name="_GoBack"/>
       <w:bookmarkEnd w:id="19"/>
     </w:p>
     <w:p>
       <w:pPr>
-        <w:pStyle w:val="normal0"/>
+        <w:pStyle w:val="Normal1"/>
       </w:pPr>
       <w:bookmarkStart w:id="20" w:name="h.70xk35qmm4xp" w:colFirst="0" w:colLast="0"/>
       <w:bookmarkEnd w:id="20"/>
     </w:p>
     <w:p>
       <w:pPr>
-        <w:pStyle w:val="normal0"/>
+        <w:pStyle w:val="Normal1"/>
       </w:pPr>
       <w:bookmarkStart w:id="21" w:name="h.30xarycif0rw" w:colFirst="0" w:colLast="0"/>
       <w:bookmarkEnd w:id="21"/>
@@ -2158,14 +1927,14 @@
     </w:p>
     <w:p>
       <w:pPr>
-        <w:pStyle w:val="normal0"/>
+        <w:pStyle w:val="Normal1"/>
       </w:pPr>
       <w:bookmarkStart w:id="22" w:name="h.l0hqz8f053kt" w:colFirst="0" w:colLast="0"/>
       <w:bookmarkEnd w:id="22"/>
     </w:p>
     <w:p>
       <w:pPr>
-        <w:pStyle w:val="normal0"/>
+        <w:pStyle w:val="Normal1"/>
       </w:pPr>
       <w:bookmarkStart w:id="23" w:name="h.9njtpli04sws" w:colFirst="0" w:colLast="0"/>
       <w:bookmarkEnd w:id="23"/>
@@ -2178,14 +1947,14 @@
     </w:p>
     <w:p>
       <w:pPr>
-        <w:pStyle w:val="normal0"/>
+        <w:pStyle w:val="Normal1"/>
       </w:pPr>
       <w:bookmarkStart w:id="24" w:name="h.pjvmlgm9zwkf" w:colFirst="0" w:colLast="0"/>
       <w:bookmarkEnd w:id="24"/>
     </w:p>
     <w:p>
       <w:pPr>
-        <w:pStyle w:val="normal0"/>
+        <w:pStyle w:val="Normal1"/>
       </w:pPr>
       <w:bookmarkStart w:id="25" w:name="h.9iu2pg2pxb56" w:colFirst="0" w:colLast="0"/>
       <w:bookmarkEnd w:id="25"/>
@@ -2198,14 +1967,14 @@
     </w:p>
     <w:p>
       <w:pPr>
-        <w:pStyle w:val="normal0"/>
+        <w:pStyle w:val="Normal1"/>
       </w:pPr>
       <w:bookmarkStart w:id="26" w:name="h.crkmi2tz7e12" w:colFirst="0" w:colLast="0"/>
       <w:bookmarkEnd w:id="26"/>
     </w:p>
     <w:p>
       <w:pPr>
-        <w:pStyle w:val="normal0"/>
+        <w:pStyle w:val="Normal1"/>
       </w:pPr>
       <w:bookmarkStart w:id="27" w:name="h.2jhzrp14afny" w:colFirst="0" w:colLast="0"/>
       <w:bookmarkEnd w:id="27"/>
@@ -2213,25 +1982,19 @@
         <w:rPr>
           <w:rFonts w:ascii="Arial" w:eastAsia="Arial" w:hAnsi="Arial" w:cs="Arial"/>
         </w:rPr>
-        <w:t>The third chapter provides the requirements specificat</w:t>
-      </w:r>
-      <w:r>
-        <w:rPr>
-          <w:rFonts w:ascii="Arial" w:eastAsia="Arial" w:hAnsi="Arial" w:cs="Arial"/>
-        </w:rPr>
-        <w:t xml:space="preserve">ion in detailed terms and a description of the different system interfaces. Different specification techniques are used in order to specify the requirements more precisely for different audiences. </w:t>
-      </w:r>
-    </w:p>
-    <w:p>
-      <w:pPr>
-        <w:pStyle w:val="normal0"/>
+        <w:t xml:space="preserve">The third chapter provides the requirements specification in detailed terms and a description of the different system interfaces. Different specification techniques are used in order to specify the requirements more precisely for different audiences. </w:t>
+      </w:r>
+    </w:p>
+    <w:p>
+      <w:pPr>
+        <w:pStyle w:val="Normal1"/>
       </w:pPr>
       <w:bookmarkStart w:id="28" w:name="h.inasgpr1ywaf" w:colFirst="0" w:colLast="0"/>
       <w:bookmarkEnd w:id="28"/>
     </w:p>
     <w:p>
       <w:pPr>
-        <w:pStyle w:val="normal0"/>
+        <w:pStyle w:val="Normal1"/>
       </w:pPr>
       <w:bookmarkStart w:id="29" w:name="h.h3jk7hao9ksp" w:colFirst="0" w:colLast="0"/>
       <w:bookmarkEnd w:id="29"/>
@@ -2239,25 +2002,19 @@
         <w:rPr>
           <w:rFonts w:ascii="Arial" w:eastAsia="Arial" w:hAnsi="Arial" w:cs="Arial"/>
         </w:rPr>
-        <w:t>The fourth chapter deals with the prioritization of the r</w:t>
-      </w:r>
-      <w:r>
-        <w:rPr>
-          <w:rFonts w:ascii="Arial" w:eastAsia="Arial" w:hAnsi="Arial" w:cs="Arial"/>
-        </w:rPr>
-        <w:t>equirements. It includes a motivation for the chosen prioritization methods and discusses why other alternatives were not chosen. The fifth chapter describes other nonfunctional requirements.</w:t>
-      </w:r>
-    </w:p>
-    <w:p>
-      <w:pPr>
-        <w:pStyle w:val="normal0"/>
+        <w:t>The fourth chapter deals with the prioritization of the requirements. It includes a motivation for the chosen prioritization methods and discusses why other alternatives were not chosen. The fifth chapter describes other nonfunctional requirements.</w:t>
+      </w:r>
+    </w:p>
+    <w:p>
+      <w:pPr>
+        <w:pStyle w:val="Normal1"/>
       </w:pPr>
       <w:bookmarkStart w:id="30" w:name="h.9h99f112mfq2" w:colFirst="0" w:colLast="0"/>
       <w:bookmarkEnd w:id="30"/>
     </w:p>
     <w:p>
       <w:pPr>
-        <w:pStyle w:val="normal0"/>
+        <w:pStyle w:val="Normal1"/>
       </w:pPr>
       <w:bookmarkStart w:id="31" w:name="h.1swmsgairiq8" w:colFirst="0" w:colLast="0"/>
       <w:bookmarkEnd w:id="31"/>
@@ -2265,32 +2022,26 @@
         <w:rPr>
           <w:rFonts w:ascii="Arial" w:eastAsia="Arial" w:hAnsi="Arial" w:cs="Arial"/>
         </w:rPr>
-        <w:t>The Appendixes in the end of the document include the all resul</w:t>
-      </w:r>
-      <w:r>
-        <w:rPr>
-          <w:rFonts w:ascii="Arial" w:eastAsia="Arial" w:hAnsi="Arial" w:cs="Arial"/>
-        </w:rPr>
-        <w:t xml:space="preserve">ts of the requirement prioritization and a release plan based on them. </w:t>
-      </w:r>
-    </w:p>
-    <w:p>
-      <w:pPr>
-        <w:pStyle w:val="normal0"/>
+        <w:t xml:space="preserve">The Appendixes in the end of the document include the all results of the requirement prioritization and a release plan based on them. </w:t>
+      </w:r>
+    </w:p>
+    <w:p>
+      <w:pPr>
+        <w:pStyle w:val="Normal1"/>
       </w:pPr>
       <w:bookmarkStart w:id="32" w:name="h.tvv6z5u8mjlt" w:colFirst="0" w:colLast="0"/>
       <w:bookmarkEnd w:id="32"/>
     </w:p>
     <w:p>
       <w:pPr>
-        <w:pStyle w:val="normal0"/>
+        <w:pStyle w:val="Normal1"/>
       </w:pPr>
       <w:bookmarkStart w:id="33" w:name="h.lp5kkmrkv7x5" w:colFirst="0" w:colLast="0"/>
       <w:bookmarkEnd w:id="33"/>
     </w:p>
     <w:p>
       <w:pPr>
-        <w:pStyle w:val="normal0"/>
+        <w:pStyle w:val="Normal1"/>
       </w:pPr>
       <w:bookmarkStart w:id="34" w:name="h.4d34og8" w:colFirst="0" w:colLast="0"/>
       <w:bookmarkEnd w:id="34"/>
@@ -2324,7 +2075,7 @@
     </w:p>
     <w:p>
       <w:pPr>
-        <w:pStyle w:val="normal0"/>
+        <w:pStyle w:val="Normal1"/>
       </w:pPr>
       <w:bookmarkStart w:id="36" w:name="h.17dp8vu" w:colFirst="0" w:colLast="0"/>
       <w:bookmarkEnd w:id="36"/>
@@ -2335,37 +2086,8 @@
           <w:sz w:val="22"/>
           <w:szCs w:val="22"/>
         </w:rPr>
-        <w:t>&lt;Describe the context and origin of the product being specified in this SRS. For example, state whether this product is a follow-on member of</w:t>
-      </w:r>
-      <w:r>
-        <w:rPr>
-          <w:rFonts w:ascii="Arial" w:eastAsia="Arial" w:hAnsi="Arial" w:cs="Arial"/>
-          <w:i/>
-          <w:sz w:val="22"/>
-          <w:szCs w:val="22"/>
-        </w:rPr>
-        <w:t xml:space="preserve"> a product family, a replacement for certain existing systems, or a new, self-contained product. If the SRS defines a component of a larger system, relate the requirements of the larger system to the functionality of this software and identify interfaces b</w:t>
-      </w:r>
-      <w:r>
-        <w:rPr>
-          <w:rFonts w:ascii="Arial" w:eastAsia="Arial" w:hAnsi="Arial" w:cs="Arial"/>
-          <w:i/>
-          <w:sz w:val="22"/>
-          <w:szCs w:val="22"/>
-        </w:rPr>
-        <w:t>etween the two. A simple diagram that shows the major components of the overall system, subsystem interconnections, and external interfaces can be helpful</w:t>
-      </w:r>
-      <w:proofErr w:type="gramStart"/>
-      <w:r>
-        <w:rPr>
-          <w:rFonts w:ascii="Arial" w:eastAsia="Arial" w:hAnsi="Arial" w:cs="Arial"/>
-          <w:i/>
-          <w:sz w:val="22"/>
-          <w:szCs w:val="22"/>
-        </w:rPr>
-        <w:t>.&gt;</w:t>
-      </w:r>
-      <w:proofErr w:type="gramEnd"/>
+        <w:t>&lt;Describe the context and origin of the product being specified in this SRS. For example, state whether this product is a follow-on member of a product family, a replacement for certain existing systems, or a new, self-contained product. If the SRS defines a component of a larger system, relate the requirements of the larger system to the functionality of this software and identify interfaces between the two. A simple diagram that shows the major components of the overall system, subsystem interconnections, and external interfaces can be helpful.&gt;</w:t>
+      </w:r>
     </w:p>
     <w:p>
       <w:pPr>
@@ -2381,7 +2103,7 @@
     </w:p>
     <w:p>
       <w:pPr>
-        <w:pStyle w:val="normal0"/>
+        <w:pStyle w:val="Normal1"/>
       </w:pPr>
       <w:bookmarkStart w:id="37" w:name="h.3rdcrjn" w:colFirst="0" w:colLast="0"/>
       <w:bookmarkEnd w:id="37"/>
@@ -2392,37 +2114,8 @@
           <w:sz w:val="22"/>
           <w:szCs w:val="22"/>
         </w:rPr>
-        <w:t>&lt;</w:t>
-      </w:r>
-      <w:r>
-        <w:rPr>
-          <w:rFonts w:ascii="Arial" w:eastAsia="Arial" w:hAnsi="Arial" w:cs="Arial"/>
-          <w:i/>
-          <w:sz w:val="22"/>
-          <w:szCs w:val="22"/>
-        </w:rPr>
-        <w:t>Summarize the major functions the product must perform or must let the user perform. Details will be provided in Section 3, so only a high level summary (such as a bullet list) is needed here. Organize the functions to make them understandable to any reade</w:t>
-      </w:r>
-      <w:r>
-        <w:rPr>
-          <w:rFonts w:ascii="Arial" w:eastAsia="Arial" w:hAnsi="Arial" w:cs="Arial"/>
-          <w:i/>
-          <w:sz w:val="22"/>
-          <w:szCs w:val="22"/>
-        </w:rPr>
-        <w:t>r of the SRS. A picture of the major groups of related requirements and how they relate, such as a top level data flow diagram or object class diagram, is often effective</w:t>
-      </w:r>
-      <w:proofErr w:type="gramStart"/>
-      <w:r>
-        <w:rPr>
-          <w:rFonts w:ascii="Arial" w:eastAsia="Arial" w:hAnsi="Arial" w:cs="Arial"/>
-          <w:i/>
-          <w:sz w:val="22"/>
-          <w:szCs w:val="22"/>
-        </w:rPr>
-        <w:t>.&gt;</w:t>
-      </w:r>
-      <w:proofErr w:type="gramEnd"/>
+        <w:t>&lt;Summarize the major functions the product must perform or must let the user perform. Details will be provided in Section 3, so only a high level summary (such as a bullet list) is needed here. Organize the functions to make them understandable to any reader of the SRS. A picture of the major groups of related requirements and how they relate, such as a top level data flow diagram or object class diagram, is often effective.&gt;</w:t>
+      </w:r>
     </w:p>
     <w:p>
       <w:pPr>
@@ -2438,7 +2131,7 @@
     </w:p>
     <w:p>
       <w:pPr>
-        <w:pStyle w:val="normal0"/>
+        <w:pStyle w:val="Normal1"/>
       </w:pPr>
       <w:bookmarkStart w:id="38" w:name="h.26in1rg" w:colFirst="0" w:colLast="0"/>
       <w:bookmarkEnd w:id="38"/>
@@ -2449,37 +2142,8 @@
           <w:sz w:val="22"/>
           <w:szCs w:val="22"/>
         </w:rPr>
-        <w:t>&lt;Identify the various user classes that you antici</w:t>
-      </w:r>
-      <w:r>
-        <w:rPr>
-          <w:rFonts w:ascii="Arial" w:eastAsia="Arial" w:hAnsi="Arial" w:cs="Arial"/>
-          <w:i/>
-          <w:sz w:val="22"/>
-          <w:szCs w:val="22"/>
-        </w:rPr>
-        <w:t xml:space="preserve">pate will use this product. User classes may be differentiated based on frequency of use, subset of product functions used, technical expertise, security or privilege levels, educational level, or experience. Describe the pertinent characteristics of each </w:t>
-      </w:r>
-      <w:r>
-        <w:rPr>
-          <w:rFonts w:ascii="Arial" w:eastAsia="Arial" w:hAnsi="Arial" w:cs="Arial"/>
-          <w:i/>
-          <w:sz w:val="22"/>
-          <w:szCs w:val="22"/>
-        </w:rPr>
-        <w:t>user class. Certain requirements may pertain only to certain user classes. Distinguish the most important user classes for this product from those who are less important to satisfy</w:t>
-      </w:r>
-      <w:proofErr w:type="gramStart"/>
-      <w:r>
-        <w:rPr>
-          <w:rFonts w:ascii="Arial" w:eastAsia="Arial" w:hAnsi="Arial" w:cs="Arial"/>
-          <w:i/>
-          <w:sz w:val="22"/>
-          <w:szCs w:val="22"/>
-        </w:rPr>
-        <w:t>.&gt;</w:t>
-      </w:r>
-      <w:proofErr w:type="gramEnd"/>
+        <w:t>&lt;Identify the various user classes that you anticipate will use this product. User classes may be differentiated based on frequency of use, subset of product functions used, technical expertise, security or privilege levels, educational level, or experience. Describe the pertinent characteristics of each user class. Certain requirements may pertain only to certain user classes. Distinguish the most important user classes for this product from those who are less important to satisfy.&gt;</w:t>
+      </w:r>
     </w:p>
     <w:p>
       <w:pPr>
@@ -2495,7 +2159,7 @@
     </w:p>
     <w:p>
       <w:pPr>
-        <w:pStyle w:val="normal0"/>
+        <w:pStyle w:val="Normal1"/>
       </w:pPr>
       <w:bookmarkStart w:id="39" w:name="h.lnxbz9" w:colFirst="0" w:colLast="0"/>
       <w:bookmarkEnd w:id="39"/>
@@ -2506,28 +2170,8 @@
           <w:sz w:val="22"/>
           <w:szCs w:val="22"/>
         </w:rPr>
-        <w:t>&lt;Describe the environment in which the software wil</w:t>
-      </w:r>
-      <w:r>
-        <w:rPr>
-          <w:rFonts w:ascii="Arial" w:eastAsia="Arial" w:hAnsi="Arial" w:cs="Arial"/>
-          <w:i/>
-          <w:sz w:val="22"/>
-          <w:szCs w:val="22"/>
-        </w:rPr>
-        <w:t>l operate, including the hardware platform, operating system and versions, and any other software components or applications with which it must peacefully coexist</w:t>
-      </w:r>
-      <w:proofErr w:type="gramStart"/>
-      <w:r>
-        <w:rPr>
-          <w:rFonts w:ascii="Arial" w:eastAsia="Arial" w:hAnsi="Arial" w:cs="Arial"/>
-          <w:i/>
-          <w:sz w:val="22"/>
-          <w:szCs w:val="22"/>
-        </w:rPr>
-        <w:t>.&gt;</w:t>
-      </w:r>
-      <w:proofErr w:type="gramEnd"/>
+        <w:t>&lt;Describe the environment in which the software will operate, including the hardware platform, operating system and versions, and any other software components or applications with which it must peacefully coexist.&gt;</w:t>
+      </w:r>
     </w:p>
     <w:p>
       <w:pPr>
@@ -2543,7 +2187,7 @@
     </w:p>
     <w:p>
       <w:pPr>
-        <w:pStyle w:val="normal0"/>
+        <w:pStyle w:val="Normal1"/>
       </w:pPr>
       <w:bookmarkStart w:id="40" w:name="h.35nkun2" w:colFirst="0" w:colLast="0"/>
       <w:bookmarkEnd w:id="40"/>
@@ -2554,37 +2198,8 @@
           <w:sz w:val="22"/>
           <w:szCs w:val="22"/>
         </w:rPr>
-        <w:t>&lt;Describe any items or issues that will limit the opt</w:t>
-      </w:r>
-      <w:r>
-        <w:rPr>
-          <w:rFonts w:ascii="Arial" w:eastAsia="Arial" w:hAnsi="Arial" w:cs="Arial"/>
-          <w:i/>
-          <w:sz w:val="22"/>
-          <w:szCs w:val="22"/>
-        </w:rPr>
-        <w:t>ions available to the developers. These might include: corporate or regulatory policies; hardware limitations (timing requirements, memory requirements); interfaces to other applications; specific technologies, tools, and databases to be used; parallel ope</w:t>
-      </w:r>
-      <w:r>
-        <w:rPr>
-          <w:rFonts w:ascii="Arial" w:eastAsia="Arial" w:hAnsi="Arial" w:cs="Arial"/>
-          <w:i/>
-          <w:sz w:val="22"/>
-          <w:szCs w:val="22"/>
-        </w:rPr>
-        <w:t>rations; language requirements; communications protocols; security considerations; design conventions or programming standards (for example, if the customer’s organization will be responsible for maintaining the delivered software)</w:t>
-      </w:r>
-      <w:proofErr w:type="gramStart"/>
-      <w:r>
-        <w:rPr>
-          <w:rFonts w:ascii="Arial" w:eastAsia="Arial" w:hAnsi="Arial" w:cs="Arial"/>
-          <w:i/>
-          <w:sz w:val="22"/>
-          <w:szCs w:val="22"/>
-        </w:rPr>
-        <w:t>.&gt;</w:t>
-      </w:r>
-      <w:proofErr w:type="gramEnd"/>
+        <w:t>&lt;Describe any items or issues that will limit the options available to the developers. These might include: corporate or regulatory policies; hardware limitations (timing requirements, memory requirements); interfaces to other applications; specific technologies, tools, and databases to be used; parallel operations; language requirements; communications protocols; security considerations; design conventions or programming standards (for example, if the customer’s organization will be responsible for maintaining the delivered software).&gt;</w:t>
+      </w:r>
     </w:p>
     <w:p>
       <w:pPr>
@@ -2601,7 +2216,7 @@
     </w:p>
     <w:p>
       <w:pPr>
-        <w:pStyle w:val="normal0"/>
+        <w:pStyle w:val="Normal1"/>
       </w:pPr>
       <w:bookmarkStart w:id="41" w:name="h.1ksv4uv" w:colFirst="0" w:colLast="0"/>
       <w:bookmarkEnd w:id="41"/>
@@ -2612,28 +2227,8 @@
           <w:sz w:val="22"/>
           <w:szCs w:val="22"/>
         </w:rPr>
-        <w:t>&lt;Li</w:t>
-      </w:r>
-      <w:r>
-        <w:rPr>
-          <w:rFonts w:ascii="Arial" w:eastAsia="Arial" w:hAnsi="Arial" w:cs="Arial"/>
-          <w:i/>
-          <w:sz w:val="22"/>
-          <w:szCs w:val="22"/>
-        </w:rPr>
-        <w:t>st the user documentation components (such as user manuals, on-line help, and tutorials) that will be delivered along with the software. Identify any known user documentation delivery formats or standards</w:t>
-      </w:r>
-      <w:proofErr w:type="gramStart"/>
-      <w:r>
-        <w:rPr>
-          <w:rFonts w:ascii="Arial" w:eastAsia="Arial" w:hAnsi="Arial" w:cs="Arial"/>
-          <w:i/>
-          <w:sz w:val="22"/>
-          <w:szCs w:val="22"/>
-        </w:rPr>
-        <w:t>.&gt;</w:t>
-      </w:r>
-      <w:proofErr w:type="gramEnd"/>
+        <w:t>&lt;List the user documentation components (such as user manuals, on-line help, and tutorials) that will be delivered along with the software. Identify any known user documentation delivery formats or standards.&gt;</w:t>
+      </w:r>
     </w:p>
     <w:p>
       <w:pPr>
@@ -2649,7 +2244,7 @@
     </w:p>
     <w:p>
       <w:pPr>
-        <w:pStyle w:val="normal0"/>
+        <w:pStyle w:val="Normal1"/>
       </w:pPr>
       <w:bookmarkStart w:id="42" w:name="h.44sinio" w:colFirst="0" w:colLast="0"/>
       <w:bookmarkEnd w:id="42"/>
@@ -2660,66 +2255,8 @@
           <w:sz w:val="22"/>
           <w:szCs w:val="22"/>
         </w:rPr>
-        <w:t>&lt;List any assumed fa</w:t>
-      </w:r>
-      <w:r>
-        <w:rPr>
-          <w:rFonts w:ascii="Arial" w:eastAsia="Arial" w:hAnsi="Arial" w:cs="Arial"/>
-          <w:i/>
-          <w:sz w:val="22"/>
-          <w:szCs w:val="22"/>
-        </w:rPr>
-        <w:t xml:space="preserve">ctors (as opposed to known facts) that could affect the requirements stated in the SRS. These could include </w:t>
-      </w:r>
-      <w:proofErr w:type="gramStart"/>
-      <w:r>
-        <w:rPr>
-          <w:rFonts w:ascii="Arial" w:eastAsia="Arial" w:hAnsi="Arial" w:cs="Arial"/>
-          <w:i/>
-          <w:sz w:val="22"/>
-          <w:szCs w:val="22"/>
-        </w:rPr>
-        <w:t>third-party</w:t>
-      </w:r>
-      <w:proofErr w:type="gramEnd"/>
-      <w:r>
-        <w:rPr>
-          <w:rFonts w:ascii="Arial" w:eastAsia="Arial" w:hAnsi="Arial" w:cs="Arial"/>
-          <w:i/>
-          <w:sz w:val="22"/>
-          <w:szCs w:val="22"/>
-        </w:rPr>
-        <w:t xml:space="preserve"> or commercial components that you plan to use, issues around the development or operating environment, or constraints. The project could</w:t>
-      </w:r>
-      <w:r>
-        <w:rPr>
-          <w:rFonts w:ascii="Arial" w:eastAsia="Arial" w:hAnsi="Arial" w:cs="Arial"/>
-          <w:i/>
-          <w:sz w:val="22"/>
-          <w:szCs w:val="22"/>
-        </w:rPr>
-        <w:t xml:space="preserve"> be affected if these assumptions are incorrect, are not shared, or change. Also identify any dependencies the project has on external factors, such as software components that you intend to reuse from another project, unless they are already documented el</w:t>
-      </w:r>
-      <w:r>
-        <w:rPr>
-          <w:rFonts w:ascii="Arial" w:eastAsia="Arial" w:hAnsi="Arial" w:cs="Arial"/>
-          <w:i/>
-          <w:sz w:val="22"/>
-          <w:szCs w:val="22"/>
-        </w:rPr>
-        <w:t>sewhere (for example, in the vision and scope document or the project plan)</w:t>
-      </w:r>
-      <w:proofErr w:type="gramStart"/>
-      <w:r>
-        <w:rPr>
-          <w:rFonts w:ascii="Arial" w:eastAsia="Arial" w:hAnsi="Arial" w:cs="Arial"/>
-          <w:i/>
-          <w:sz w:val="22"/>
-          <w:szCs w:val="22"/>
-        </w:rPr>
-        <w:t>.&gt;</w:t>
-      </w:r>
-      <w:proofErr w:type="gramEnd"/>
+        <w:t>&lt;List any assumed factors (as opposed to known facts) that could affect the requirements stated in the SRS. These could include third-party or commercial components that you plan to use, issues around the development or operating environment, or constraints. The project could be affected if these assumptions are incorrect, are not shared, or change. Also identify any dependencies the project has on external factors, such as software components that you intend to reuse from another project, unless they are already documented elsewhere (for example, in the vision and scope document or the project plan).&gt;</w:t>
+      </w:r>
     </w:p>
     <w:p>
       <w:pPr>
@@ -2730,10 +2267,7 @@
         </w:numPr>
       </w:pPr>
       <w:r>
-        <w:t>User</w:t>
-      </w:r>
-      <w:r>
-        <w:t xml:space="preserve"> Requirements</w:t>
+        <w:t>User Requirements</w:t>
       </w:r>
     </w:p>
     <w:p>
@@ -2752,7 +2286,7 @@
     </w:p>
     <w:p>
       <w:pPr>
-        <w:pStyle w:val="normal0"/>
+        <w:pStyle w:val="Normal1"/>
       </w:pPr>
       <w:bookmarkStart w:id="44" w:name="h.ndt8av5mmn1j" w:colFirst="0" w:colLast="0"/>
       <w:bookmarkEnd w:id="44"/>
@@ -2768,14 +2302,14 @@
     </w:p>
     <w:p>
       <w:pPr>
-        <w:pStyle w:val="normal0"/>
+        <w:pStyle w:val="Normal1"/>
       </w:pPr>
       <w:bookmarkStart w:id="45" w:name="h.ujsfsvqvxb6q" w:colFirst="0" w:colLast="0"/>
       <w:bookmarkEnd w:id="45"/>
     </w:p>
     <w:p>
       <w:pPr>
-        <w:pStyle w:val="normal0"/>
+        <w:pStyle w:val="Normal1"/>
         <w:numPr>
           <w:ilvl w:val="0"/>
           <w:numId w:val="1"/>
@@ -2801,7 +2335,7 @@
     </w:p>
     <w:p>
       <w:pPr>
-        <w:pStyle w:val="normal0"/>
+        <w:pStyle w:val="Normal1"/>
         <w:numPr>
           <w:ilvl w:val="0"/>
           <w:numId w:val="1"/>
@@ -2827,7 +2361,7 @@
     </w:p>
     <w:p>
       <w:pPr>
-        <w:pStyle w:val="normal0"/>
+        <w:pStyle w:val="Normal1"/>
         <w:numPr>
           <w:ilvl w:val="0"/>
           <w:numId w:val="1"/>
@@ -2853,7 +2387,7 @@
     </w:p>
     <w:p>
       <w:pPr>
-        <w:pStyle w:val="normal0"/>
+        <w:pStyle w:val="Normal1"/>
         <w:numPr>
           <w:ilvl w:val="0"/>
           <w:numId w:val="1"/>
@@ -2874,20 +2408,12 @@
           <w:sz w:val="22"/>
           <w:szCs w:val="22"/>
         </w:rPr>
-        <w:t>The user shal</w:t>
-      </w:r>
-      <w:r>
-        <w:rPr>
-          <w:rFonts w:ascii="Arial" w:eastAsia="Arial" w:hAnsi="Arial" w:cs="Arial"/>
-          <w:sz w:val="22"/>
-          <w:szCs w:val="22"/>
-        </w:rPr>
-        <w:t>l be able to modify worksheet parameters such as problem spacing, font type and font size.</w:t>
-      </w:r>
-    </w:p>
-    <w:p>
-      <w:pPr>
-        <w:pStyle w:val="normal0"/>
+        <w:t>The user shall be able to modify worksheet parameters such as problem spacing, font type and font size.</w:t>
+      </w:r>
+    </w:p>
+    <w:p>
+      <w:pPr>
+        <w:pStyle w:val="Normal1"/>
         <w:numPr>
           <w:ilvl w:val="0"/>
           <w:numId w:val="1"/>
@@ -2913,7 +2439,7 @@
     </w:p>
     <w:p>
       <w:pPr>
-        <w:pStyle w:val="normal0"/>
+        <w:pStyle w:val="Normal1"/>
         <w:numPr>
           <w:ilvl w:val="0"/>
           <w:numId w:val="1"/>
@@ -2934,20 +2460,12 @@
           <w:sz w:val="22"/>
           <w:szCs w:val="22"/>
         </w:rPr>
-        <w:t>The system shall generate random exercises for ea</w:t>
-      </w:r>
-      <w:r>
-        <w:rPr>
-          <w:rFonts w:ascii="Arial" w:eastAsia="Arial" w:hAnsi="Arial" w:cs="Arial"/>
-          <w:sz w:val="22"/>
-          <w:szCs w:val="22"/>
-        </w:rPr>
-        <w:t>ch worksheet.</w:t>
-      </w:r>
-    </w:p>
-    <w:p>
-      <w:pPr>
-        <w:pStyle w:val="normal0"/>
+        <w:t>The system shall generate random exercises for each worksheet.</w:t>
+      </w:r>
+    </w:p>
+    <w:p>
+      <w:pPr>
+        <w:pStyle w:val="Normal1"/>
         <w:numPr>
           <w:ilvl w:val="0"/>
           <w:numId w:val="1"/>
@@ -2973,7 +2491,7 @@
     </w:p>
     <w:p>
       <w:pPr>
-        <w:pStyle w:val="normal0"/>
+        <w:pStyle w:val="Normal1"/>
         <w:numPr>
           <w:ilvl w:val="0"/>
           <w:numId w:val="1"/>
@@ -2999,7 +2517,7 @@
     </w:p>
     <w:p>
       <w:pPr>
-        <w:pStyle w:val="normal0"/>
+        <w:pStyle w:val="Normal1"/>
         <w:numPr>
           <w:ilvl w:val="0"/>
           <w:numId w:val="1"/>
@@ -3025,7 +2543,7 @@
     </w:p>
     <w:p>
       <w:pPr>
-        <w:pStyle w:val="normal0"/>
+        <w:pStyle w:val="Normal1"/>
         <w:numPr>
           <w:ilvl w:val="0"/>
           <w:numId w:val="1"/>
@@ -3051,7 +2569,7 @@
     </w:p>
     <w:p>
       <w:pPr>
-        <w:pStyle w:val="normal0"/>
+        <w:pStyle w:val="Normal1"/>
         <w:numPr>
           <w:ilvl w:val="0"/>
           <w:numId w:val="1"/>
@@ -3072,20 +2590,12 @@
           <w:sz w:val="22"/>
           <w:szCs w:val="22"/>
         </w:rPr>
-        <w:t>The user shal</w:t>
-      </w:r>
-      <w:r>
-        <w:rPr>
-          <w:rFonts w:ascii="Arial" w:eastAsia="Arial" w:hAnsi="Arial" w:cs="Arial"/>
-          <w:sz w:val="22"/>
-          <w:szCs w:val="22"/>
-        </w:rPr>
-        <w:t>l be able to select the option to print an answer sheet for each worksheet.</w:t>
-      </w:r>
-    </w:p>
-    <w:p>
-      <w:pPr>
-        <w:pStyle w:val="normal0"/>
+        <w:t>The user shall be able to select the option to print an answer sheet for each worksheet.</w:t>
+      </w:r>
+    </w:p>
+    <w:p>
+      <w:pPr>
+        <w:pStyle w:val="Normal1"/>
       </w:pPr>
       <w:bookmarkStart w:id="57" w:name="h.z337ya" w:colFirst="0" w:colLast="0"/>
       <w:bookmarkEnd w:id="57"/>
@@ -3104,7 +2614,7 @@
     </w:p>
     <w:p>
       <w:pPr>
-        <w:pStyle w:val="normal0"/>
+        <w:pStyle w:val="Normal1"/>
       </w:pPr>
       <w:bookmarkStart w:id="58" w:name="h.7xh0h6dpxm2a" w:colFirst="0" w:colLast="0"/>
       <w:bookmarkEnd w:id="58"/>
@@ -3120,14 +2630,14 @@
     </w:p>
     <w:p>
       <w:pPr>
-        <w:pStyle w:val="normal0"/>
+        <w:pStyle w:val="Normal1"/>
       </w:pPr>
       <w:bookmarkStart w:id="59" w:name="h.nlr3g04otvfc" w:colFirst="0" w:colLast="0"/>
       <w:bookmarkEnd w:id="59"/>
     </w:p>
     <w:p>
       <w:pPr>
-        <w:pStyle w:val="normal0"/>
+        <w:pStyle w:val="Normal1"/>
         <w:numPr>
           <w:ilvl w:val="0"/>
           <w:numId w:val="4"/>
@@ -3148,33 +2658,7 @@
           <w:sz w:val="22"/>
           <w:szCs w:val="22"/>
         </w:rPr>
-        <w:t xml:space="preserve">The system shall run on a Windows or </w:t>
-      </w:r>
-      <w:proofErr w:type="spellStart"/>
-      <w:r>
-        <w:rPr>
-          <w:rFonts w:ascii="Arial" w:eastAsia="Arial" w:hAnsi="Arial" w:cs="Arial"/>
-          <w:sz w:val="22"/>
-          <w:szCs w:val="22"/>
-        </w:rPr>
-        <w:t>MacOS</w:t>
-      </w:r>
-      <w:proofErr w:type="spellEnd"/>
-      <w:r>
-        <w:rPr>
-          <w:rFonts w:ascii="Arial" w:eastAsia="Arial" w:hAnsi="Arial" w:cs="Arial"/>
-          <w:sz w:val="22"/>
-          <w:szCs w:val="22"/>
-        </w:rPr>
-        <w:t xml:space="preserve"> </w:t>
-      </w:r>
-      <w:r>
-        <w:rPr>
-          <w:rFonts w:ascii="Arial" w:eastAsia="Arial" w:hAnsi="Arial" w:cs="Arial"/>
-          <w:sz w:val="22"/>
-          <w:szCs w:val="22"/>
-        </w:rPr>
-        <w:t>device running Java 8 or higher.</w:t>
+        <w:t>The system shall run on a Windows or MacOS device running Java 8 or higher.</w:t>
       </w:r>
     </w:p>
     <w:p>
@@ -3192,7 +2676,7 @@
     </w:p>
     <w:p>
       <w:pPr>
-        <w:pStyle w:val="normal0"/>
+        <w:pStyle w:val="Normal1"/>
       </w:pPr>
       <w:bookmarkStart w:id="61" w:name="h.1y810tw" w:colFirst="0" w:colLast="0"/>
       <w:bookmarkEnd w:id="61"/>
@@ -3203,37 +2687,8 @@
           <w:sz w:val="22"/>
           <w:szCs w:val="22"/>
         </w:rPr>
-        <w:t>&lt;Describe the connections between this product and other specific software components (name and version), including databases, operating systems, tools, libraries, and integrated commercial components. I</w:t>
-      </w:r>
-      <w:r>
-        <w:rPr>
-          <w:rFonts w:ascii="Arial" w:eastAsia="Arial" w:hAnsi="Arial" w:cs="Arial"/>
-          <w:i/>
-          <w:sz w:val="22"/>
-          <w:szCs w:val="22"/>
-        </w:rPr>
-        <w:t xml:space="preserve">dentify the data items or messages coming into the system and going out and describe the purpose of each. Describe the services needed and the nature of communications. Refer to documents that describe detailed application programming interface protocols. </w:t>
-      </w:r>
-      <w:r>
-        <w:rPr>
-          <w:rFonts w:ascii="Arial" w:eastAsia="Arial" w:hAnsi="Arial" w:cs="Arial"/>
-          <w:i/>
-          <w:sz w:val="22"/>
-          <w:szCs w:val="22"/>
-        </w:rPr>
-        <w:t>Identify data that will be shared across software components. If the data sharing mechanism must be implemented in a specific way (for example, use of a global data area in a multitasking operating system), specify this as an implementation constraint</w:t>
-      </w:r>
-      <w:proofErr w:type="gramStart"/>
-      <w:r>
-        <w:rPr>
-          <w:rFonts w:ascii="Arial" w:eastAsia="Arial" w:hAnsi="Arial" w:cs="Arial"/>
-          <w:i/>
-          <w:sz w:val="22"/>
-          <w:szCs w:val="22"/>
-        </w:rPr>
-        <w:t>.&gt;</w:t>
-      </w:r>
-      <w:proofErr w:type="gramEnd"/>
+        <w:t>&lt;Describe the connections between this product and other specific software components (name and version), including databases, operating systems, tools, libraries, and integrated commercial components. Identify the data items or messages coming into the system and going out and describe the purpose of each. Describe the services needed and the nature of communications. Refer to documents that describe detailed application programming interface protocols. Identify data that will be shared across software components. If the data sharing mechanism must be implemented in a specific way (for example, use of a global data area in a multitasking operating system), specify this as an implementation constraint.&gt;</w:t>
+      </w:r>
     </w:p>
     <w:p>
       <w:pPr>
@@ -3244,15 +2699,12 @@
         </w:numPr>
       </w:pPr>
       <w:r>
-        <w:t>Co</w:t>
-      </w:r>
-      <w:r>
-        <w:t>mmunications Interfaces</w:t>
-      </w:r>
-    </w:p>
-    <w:p>
-      <w:pPr>
-        <w:pStyle w:val="normal0"/>
+        <w:t>Communications Interfaces</w:t>
+      </w:r>
+    </w:p>
+    <w:p>
+      <w:pPr>
+        <w:pStyle w:val="Normal1"/>
       </w:pPr>
       <w:bookmarkStart w:id="62" w:name="h.4i7ojhp" w:colFirst="0" w:colLast="0"/>
       <w:bookmarkEnd w:id="62"/>
@@ -3263,28 +2715,8 @@
           <w:sz w:val="22"/>
           <w:szCs w:val="22"/>
         </w:rPr>
-        <w:t>&lt;Describe the requirements associated with any communications functions required by this product, including e-mail, web browser, network server communications protocols, electronic forms, and so on. Define any pertinent message form</w:t>
-      </w:r>
-      <w:r>
-        <w:rPr>
-          <w:rFonts w:ascii="Arial" w:eastAsia="Arial" w:hAnsi="Arial" w:cs="Arial"/>
-          <w:i/>
-          <w:sz w:val="22"/>
-          <w:szCs w:val="22"/>
-        </w:rPr>
-        <w:t>atting. Identify any communication standards that will be used, such as FTP or HTTP. Specify any communication security or encryption issues, data transfer rates, and synchronization mechanisms</w:t>
-      </w:r>
-      <w:proofErr w:type="gramStart"/>
-      <w:r>
-        <w:rPr>
-          <w:rFonts w:ascii="Arial" w:eastAsia="Arial" w:hAnsi="Arial" w:cs="Arial"/>
-          <w:i/>
-          <w:sz w:val="22"/>
-          <w:szCs w:val="22"/>
-        </w:rPr>
-        <w:t>.&gt;</w:t>
-      </w:r>
-      <w:proofErr w:type="gramEnd"/>
+        <w:t>&lt;Describe the requirements associated with any communications functions required by this product, including e-mail, web browser, network server communications protocols, electronic forms, and so on. Define any pertinent message formatting. Identify any communication standards that will be used, such as FTP or HTTP. Specify any communication security or encryption issues, data transfer rates, and synchronization mechanisms.&gt;</w:t>
+      </w:r>
     </w:p>
     <w:p>
       <w:pPr>
@@ -3295,15 +2727,12 @@
         </w:numPr>
       </w:pPr>
       <w:r>
-        <w:t xml:space="preserve">System </w:t>
-      </w:r>
-      <w:r>
-        <w:t>Requirements</w:t>
-      </w:r>
-    </w:p>
-    <w:p>
-      <w:pPr>
-        <w:pStyle w:val="normal0"/>
+        <w:t>System Requirements</w:t>
+      </w:r>
+    </w:p>
+    <w:p>
+      <w:pPr>
+        <w:pStyle w:val="Normal1"/>
       </w:pPr>
       <w:bookmarkStart w:id="63" w:name="h.2xcytpi" w:colFirst="0" w:colLast="0"/>
       <w:bookmarkEnd w:id="63"/>
@@ -3314,37 +2743,8 @@
           <w:sz w:val="22"/>
           <w:szCs w:val="22"/>
         </w:rPr>
-        <w:t>&lt;</w:t>
-      </w:r>
-      <w:r>
-        <w:rPr>
-          <w:rFonts w:ascii="Arial" w:eastAsia="Arial" w:hAnsi="Arial" w:cs="Arial"/>
-          <w:i/>
-          <w:sz w:val="22"/>
-          <w:szCs w:val="22"/>
-        </w:rPr>
-        <w:t>This template illustrates organizing the functional requirements for the product by system features, the major services provided by the product. You may prefer to organize this section by use case, mode of operation, user class, object class, functional hi</w:t>
-      </w:r>
-      <w:r>
-        <w:rPr>
-          <w:rFonts w:ascii="Arial" w:eastAsia="Arial" w:hAnsi="Arial" w:cs="Arial"/>
-          <w:i/>
-          <w:sz w:val="22"/>
-          <w:szCs w:val="22"/>
-        </w:rPr>
-        <w:t>erarchy, or combinations of these, whatever makes the most logical sense for your product</w:t>
-      </w:r>
-      <w:proofErr w:type="gramStart"/>
-      <w:r>
-        <w:rPr>
-          <w:rFonts w:ascii="Arial" w:eastAsia="Arial" w:hAnsi="Arial" w:cs="Arial"/>
-          <w:i/>
-          <w:sz w:val="22"/>
-          <w:szCs w:val="22"/>
-        </w:rPr>
-        <w:t>.&gt;</w:t>
-      </w:r>
-      <w:proofErr w:type="gramEnd"/>
+        <w:t>&lt;This template illustrates organizing the functional requirements for the product by system features, the major services provided by the product. You may prefer to organize this section by use case, mode of operation, user class, object class, functional hierarchy, or combinations of these, whatever makes the most logical sense for your product.&gt;</w:t>
+      </w:r>
     </w:p>
     <w:p>
       <w:pPr>
@@ -3360,7 +2760,7 @@
     </w:p>
     <w:p>
       <w:pPr>
-        <w:pStyle w:val="normal0"/>
+        <w:pStyle w:val="Normal1"/>
       </w:pPr>
       <w:r>
         <w:rPr>
@@ -3369,23 +2769,12 @@
           <w:sz w:val="22"/>
           <w:szCs w:val="22"/>
         </w:rPr>
-        <w:t>&lt;Don’t really say “System Feature 1.” State the feature name in just a few words</w:t>
-      </w:r>
-      <w:proofErr w:type="gramStart"/>
-      <w:r>
-        <w:rPr>
-          <w:rFonts w:ascii="Arial" w:eastAsia="Arial" w:hAnsi="Arial" w:cs="Arial"/>
-          <w:i/>
-          <w:sz w:val="22"/>
-          <w:szCs w:val="22"/>
-        </w:rPr>
-        <w:t>.&gt;</w:t>
-      </w:r>
-      <w:proofErr w:type="gramEnd"/>
-    </w:p>
-    <w:p>
-      <w:pPr>
-        <w:pStyle w:val="normal0"/>
+        <w:t>&lt;Don’t really say “System Feature 1.” State the feature name in just a few words.&gt;</w:t>
+      </w:r>
+    </w:p>
+    <w:p>
+      <w:pPr>
+        <w:pStyle w:val="Normal1"/>
         <w:spacing w:before="120" w:after="120"/>
         <w:ind w:left="634"/>
       </w:pPr>
@@ -3399,7 +2788,7 @@
     </w:p>
     <w:p>
       <w:pPr>
-        <w:pStyle w:val="normal0"/>
+        <w:pStyle w:val="Normal1"/>
         <w:ind w:left="1350" w:hanging="716"/>
       </w:pPr>
       <w:r>
@@ -3409,41 +2798,12 @@
           <w:sz w:val="22"/>
           <w:szCs w:val="22"/>
         </w:rPr>
-        <w:t>&lt;</w:t>
-      </w:r>
-      <w:r>
-        <w:rPr>
-          <w:rFonts w:ascii="Arial" w:eastAsia="Arial" w:hAnsi="Arial" w:cs="Arial"/>
-          <w:i/>
-          <w:sz w:val="22"/>
-          <w:szCs w:val="22"/>
-        </w:rPr>
-        <w:t xml:space="preserve">Provide a short description of the feature and indicate whether it is of High, Medium, or Low priority. You could also include specific priority component ratings, such as benefit, penalty, cost, and risk (each rated on a relative scale from a low of 1 to </w:t>
-      </w:r>
-      <w:r>
-        <w:rPr>
-          <w:rFonts w:ascii="Arial" w:eastAsia="Arial" w:hAnsi="Arial" w:cs="Arial"/>
-          <w:i/>
-          <w:sz w:val="22"/>
-          <w:szCs w:val="22"/>
-        </w:rPr>
-        <w:t>a high of 9)</w:t>
-      </w:r>
-      <w:proofErr w:type="gramStart"/>
-      <w:r>
-        <w:rPr>
-          <w:rFonts w:ascii="Arial" w:eastAsia="Arial" w:hAnsi="Arial" w:cs="Arial"/>
-          <w:i/>
-          <w:sz w:val="22"/>
-          <w:szCs w:val="22"/>
-        </w:rPr>
-        <w:t>.&gt;</w:t>
-      </w:r>
-      <w:proofErr w:type="gramEnd"/>
-    </w:p>
-    <w:p>
-      <w:pPr>
-        <w:pStyle w:val="normal0"/>
+        <w:t>&lt;Provide a short description of the feature and indicate whether it is of High, Medium, or Low priority. You could also include specific priority component ratings, such as benefit, penalty, cost, and risk (each rated on a relative scale from a low of 1 to a high of 9).&gt;</w:t>
+      </w:r>
+    </w:p>
+    <w:p>
+      <w:pPr>
+        <w:pStyle w:val="Normal1"/>
         <w:spacing w:before="120" w:after="120"/>
         <w:ind w:left="634"/>
       </w:pPr>
@@ -3457,7 +2817,7 @@
     </w:p>
     <w:p>
       <w:pPr>
-        <w:pStyle w:val="normal0"/>
+        <w:pStyle w:val="Normal1"/>
         <w:ind w:left="1350" w:hanging="716"/>
       </w:pPr>
       <w:r>
@@ -3467,23 +2827,12 @@
           <w:sz w:val="22"/>
           <w:szCs w:val="22"/>
         </w:rPr>
-        <w:t>&lt;List the sequences of user actions and system responses that stimulate the behavior defined for this feature. These will correspond to the dialog elements associated with use cases</w:t>
-      </w:r>
-      <w:proofErr w:type="gramStart"/>
-      <w:r>
-        <w:rPr>
-          <w:rFonts w:ascii="Arial" w:eastAsia="Arial" w:hAnsi="Arial" w:cs="Arial"/>
-          <w:i/>
-          <w:sz w:val="22"/>
-          <w:szCs w:val="22"/>
-        </w:rPr>
-        <w:t>.&gt;</w:t>
-      </w:r>
-      <w:proofErr w:type="gramEnd"/>
-    </w:p>
-    <w:p>
-      <w:pPr>
-        <w:pStyle w:val="normal0"/>
+        <w:t>&lt;List the sequences of user actions and system responses that stimulate the behavior defined for this feature. These will correspond to the dialog elements associated with use cases.&gt;</w:t>
+      </w:r>
+    </w:p>
+    <w:p>
+      <w:pPr>
+        <w:pStyle w:val="Normal1"/>
         <w:spacing w:before="120" w:after="120"/>
         <w:ind w:left="634"/>
       </w:pPr>
@@ -3492,15 +2841,12 @@
       </w:r>
       <w:r>
         <w:tab/>
-        <w:t>Functional Requir</w:t>
-      </w:r>
-      <w:r>
-        <w:t>ements</w:t>
-      </w:r>
-    </w:p>
-    <w:p>
-      <w:pPr>
-        <w:pStyle w:val="normal0"/>
+        <w:t>Functional Requirements</w:t>
+      </w:r>
+    </w:p>
+    <w:p>
+      <w:pPr>
+        <w:pStyle w:val="Normal1"/>
         <w:ind w:left="1350" w:hanging="716"/>
       </w:pPr>
       <w:r>
@@ -3510,7 +2856,7 @@
           <w:sz w:val="22"/>
           <w:szCs w:val="22"/>
         </w:rPr>
-        <w:t>&lt;Itemize the detailed functional requirements associated with this feature. These are the software capabilities that must be present in order for the user to carry out the services provided by the feature, or to execute the use case. Include how the</w:t>
+        <w:t xml:space="preserve">&lt;Itemize the detailed functional requirements associated with this feature. These are the software capabilities that must be present in order for the user to carry out the services provided by the feature, or to execute the use case. Include how the product should respond to anticipated error conditions or invalid inputs. Requirements should </w:t>
       </w:r>
       <w:r>
         <w:rPr>
@@ -3519,8 +2865,21 @@
           <w:sz w:val="22"/>
           <w:szCs w:val="22"/>
         </w:rPr>
-        <w:t xml:space="preserve"> product should respond to anticipated error conditions or invalid inputs. Requirements should </w:t>
-      </w:r>
+        <w:lastRenderedPageBreak/>
+        <w:t>be concise, complete, unambiguous, verifiable, and necessary. Use “TBD” as a placeholder to indicate when necessary information is not yet available.&gt;</w:t>
+      </w:r>
+    </w:p>
+    <w:p>
+      <w:pPr>
+        <w:pStyle w:val="Normal1"/>
+        <w:ind w:left="1350" w:hanging="716"/>
+      </w:pPr>
+    </w:p>
+    <w:p>
+      <w:pPr>
+        <w:pStyle w:val="Normal1"/>
+        <w:ind w:left="1350" w:hanging="716"/>
+      </w:pPr>
       <w:r>
         <w:rPr>
           <w:rFonts w:ascii="Arial" w:eastAsia="Arial" w:hAnsi="Arial" w:cs="Arial"/>
@@ -3528,71 +2887,18 @@
           <w:sz w:val="22"/>
           <w:szCs w:val="22"/>
         </w:rPr>
-        <w:lastRenderedPageBreak/>
-        <w:t>be concise, complete, unambiguous, verifiable, and necessary. Use “TBD” as a placeholder to indicate when necessary information is not yet available</w:t>
-      </w:r>
-      <w:proofErr w:type="gramStart"/>
-      <w:r>
-        <w:rPr>
-          <w:rFonts w:ascii="Arial" w:eastAsia="Arial" w:hAnsi="Arial" w:cs="Arial"/>
-          <w:i/>
-          <w:sz w:val="22"/>
-          <w:szCs w:val="22"/>
-        </w:rPr>
-        <w:t>.&gt;</w:t>
-      </w:r>
-      <w:proofErr w:type="gramEnd"/>
-    </w:p>
-    <w:p>
-      <w:pPr>
-        <w:pStyle w:val="normal0"/>
+        <w:t>&lt;Each requirement should be uniquely identified with a sequence number or a meaningful tag of some kind.&gt;</w:t>
+      </w:r>
+    </w:p>
+    <w:p>
+      <w:pPr>
+        <w:pStyle w:val="Normal1"/>
         <w:ind w:left="1350" w:hanging="716"/>
       </w:pPr>
     </w:p>
     <w:p>
       <w:pPr>
-        <w:pStyle w:val="normal0"/>
-        <w:ind w:left="1350" w:hanging="716"/>
-      </w:pPr>
-      <w:r>
-        <w:rPr>
-          <w:rFonts w:ascii="Arial" w:eastAsia="Arial" w:hAnsi="Arial" w:cs="Arial"/>
-          <w:i/>
-          <w:sz w:val="22"/>
-          <w:szCs w:val="22"/>
-        </w:rPr>
-        <w:t>&lt;Each req</w:t>
-      </w:r>
-      <w:r>
-        <w:rPr>
-          <w:rFonts w:ascii="Arial" w:eastAsia="Arial" w:hAnsi="Arial" w:cs="Arial"/>
-          <w:i/>
-          <w:sz w:val="22"/>
-          <w:szCs w:val="22"/>
-        </w:rPr>
-        <w:t>uirement should be uniquely identified with a sequence number or a meaningful tag of some kind</w:t>
-      </w:r>
-      <w:proofErr w:type="gramStart"/>
-      <w:r>
-        <w:rPr>
-          <w:rFonts w:ascii="Arial" w:eastAsia="Arial" w:hAnsi="Arial" w:cs="Arial"/>
-          <w:i/>
-          <w:sz w:val="22"/>
-          <w:szCs w:val="22"/>
-        </w:rPr>
-        <w:t>.&gt;</w:t>
-      </w:r>
-      <w:proofErr w:type="gramEnd"/>
-    </w:p>
-    <w:p>
-      <w:pPr>
-        <w:pStyle w:val="normal0"/>
-        <w:ind w:left="1350" w:hanging="716"/>
-      </w:pPr>
-    </w:p>
-    <w:p>
-      <w:pPr>
-        <w:pStyle w:val="normal0"/>
+        <w:pStyle w:val="Normal1"/>
         <w:ind w:left="2348" w:hanging="994"/>
       </w:pPr>
       <w:r>
@@ -3604,7 +2910,7 @@
     </w:p>
     <w:p>
       <w:pPr>
-        <w:pStyle w:val="normal0"/>
+        <w:pStyle w:val="Normal1"/>
         <w:ind w:left="2348" w:hanging="994"/>
       </w:pPr>
       <w:bookmarkStart w:id="64" w:name="h.1ci93xb" w:colFirst="0" w:colLast="0"/>
@@ -3658,7 +2964,7 @@
     </w:p>
     <w:p>
       <w:pPr>
-        <w:pStyle w:val="normal0"/>
+        <w:pStyle w:val="Normal1"/>
       </w:pPr>
       <w:bookmarkStart w:id="67" w:name="h.qsh70q" w:colFirst="0" w:colLast="0"/>
       <w:bookmarkEnd w:id="67"/>
@@ -3669,37 +2975,8 @@
           <w:sz w:val="22"/>
           <w:szCs w:val="22"/>
         </w:rPr>
-        <w:t xml:space="preserve">&lt;If there are performance requirements for the product </w:t>
-      </w:r>
-      <w:r>
-        <w:rPr>
-          <w:rFonts w:ascii="Arial" w:eastAsia="Arial" w:hAnsi="Arial" w:cs="Arial"/>
-          <w:i/>
-          <w:sz w:val="22"/>
-          <w:szCs w:val="22"/>
-        </w:rPr>
-        <w:t>under various circumstances, state them here and explain their rationale, to help the developers understand the intent and make suitable design choices. Specify the timing relationships for real time systems. Make such requirements as specific as possible.</w:t>
-      </w:r>
-      <w:r>
-        <w:rPr>
-          <w:rFonts w:ascii="Arial" w:eastAsia="Arial" w:hAnsi="Arial" w:cs="Arial"/>
-          <w:i/>
-          <w:sz w:val="22"/>
-          <w:szCs w:val="22"/>
-        </w:rPr>
-        <w:t xml:space="preserve"> You may need to state performance requirements for individual functional requirements or features</w:t>
-      </w:r>
-      <w:proofErr w:type="gramStart"/>
-      <w:r>
-        <w:rPr>
-          <w:rFonts w:ascii="Arial" w:eastAsia="Arial" w:hAnsi="Arial" w:cs="Arial"/>
-          <w:i/>
-          <w:sz w:val="22"/>
-          <w:szCs w:val="22"/>
-        </w:rPr>
-        <w:t>.&gt;</w:t>
-      </w:r>
-      <w:proofErr w:type="gramEnd"/>
+        <w:t>&lt;If there are performance requirements for the product under various circumstances, state them here and explain their rationale, to help the developers understand the intent and make suitable design choices. Specify the timing relationships for real time systems. Make such requirements as specific as possible. You may need to state performance requirements for individual functional requirements or features.&gt;</w:t>
+      </w:r>
     </w:p>
     <w:p>
       <w:pPr>
@@ -3715,7 +2992,7 @@
     </w:p>
     <w:p>
       <w:pPr>
-        <w:pStyle w:val="normal0"/>
+        <w:pStyle w:val="Normal1"/>
       </w:pPr>
       <w:bookmarkStart w:id="68" w:name="h.3as4poj" w:colFirst="0" w:colLast="0"/>
       <w:bookmarkEnd w:id="68"/>
@@ -3726,37 +3003,8 @@
           <w:sz w:val="22"/>
           <w:szCs w:val="22"/>
         </w:rPr>
-        <w:t>&lt;Specify those requirements that are concerned with possible loss, damage, or harm that could result from the use of the product. Defin</w:t>
-      </w:r>
-      <w:r>
-        <w:rPr>
-          <w:rFonts w:ascii="Arial" w:eastAsia="Arial" w:hAnsi="Arial" w:cs="Arial"/>
-          <w:i/>
-          <w:sz w:val="22"/>
-          <w:szCs w:val="22"/>
-        </w:rPr>
-        <w:t>e any safeguards or actions that must be taken, as well as actions that must be prevented. Refer to any external policies or regulations that state safety issues that affect the product’s design or use. Define any safety certifications that must be satisfi</w:t>
-      </w:r>
-      <w:r>
-        <w:rPr>
-          <w:rFonts w:ascii="Arial" w:eastAsia="Arial" w:hAnsi="Arial" w:cs="Arial"/>
-          <w:i/>
-          <w:sz w:val="22"/>
-          <w:szCs w:val="22"/>
-        </w:rPr>
-        <w:t>ed</w:t>
-      </w:r>
-      <w:proofErr w:type="gramStart"/>
-      <w:r>
-        <w:rPr>
-          <w:rFonts w:ascii="Arial" w:eastAsia="Arial" w:hAnsi="Arial" w:cs="Arial"/>
-          <w:i/>
-          <w:sz w:val="22"/>
-          <w:szCs w:val="22"/>
-        </w:rPr>
-        <w:t>.&gt;</w:t>
-      </w:r>
-      <w:proofErr w:type="gramEnd"/>
+        <w:t>&lt;Specify those requirements that are concerned with possible loss, damage, or harm that could result from the use of the product. Define any safeguards or actions that must be taken, as well as actions that must be prevented. Refer to any external policies or regulations that state safety issues that affect the product’s design or use. Define any safety certifications that must be satisfied.&gt;</w:t>
+      </w:r>
     </w:p>
     <w:p>
       <w:pPr>
@@ -3772,7 +3020,7 @@
     </w:p>
     <w:p>
       <w:pPr>
-        <w:pStyle w:val="normal0"/>
+        <w:pStyle w:val="Normal1"/>
       </w:pPr>
       <w:bookmarkStart w:id="69" w:name="h.1pxezwc" w:colFirst="0" w:colLast="0"/>
       <w:bookmarkEnd w:id="69"/>
@@ -3783,28 +3031,8 @@
           <w:sz w:val="22"/>
           <w:szCs w:val="22"/>
         </w:rPr>
-        <w:t>&lt;Specify any requirements regarding security or privacy issues surrounding use of the product or protection of the data used or created by the product. Define any user identity authentication requirements. Refer to any external p</w:t>
-      </w:r>
-      <w:r>
-        <w:rPr>
-          <w:rFonts w:ascii="Arial" w:eastAsia="Arial" w:hAnsi="Arial" w:cs="Arial"/>
-          <w:i/>
-          <w:sz w:val="22"/>
-          <w:szCs w:val="22"/>
-        </w:rPr>
-        <w:t>olicies or regulations containing security issues that affect the product. Define any security or privacy certifications that must be satisfied</w:t>
-      </w:r>
-      <w:proofErr w:type="gramStart"/>
-      <w:r>
-        <w:rPr>
-          <w:rFonts w:ascii="Arial" w:eastAsia="Arial" w:hAnsi="Arial" w:cs="Arial"/>
-          <w:i/>
-          <w:sz w:val="22"/>
-          <w:szCs w:val="22"/>
-        </w:rPr>
-        <w:t>.&gt;</w:t>
-      </w:r>
-      <w:proofErr w:type="gramEnd"/>
+        <w:t>&lt;Specify any requirements regarding security or privacy issues surrounding use of the product or protection of the data used or created by the product. Define any user identity authentication requirements. Refer to any external policies or regulations containing security issues that affect the product. Define any security or privacy certifications that must be satisfied.&gt;</w:t>
+      </w:r>
     </w:p>
     <w:p>
       <w:pPr>
@@ -3820,7 +3048,7 @@
     </w:p>
     <w:p>
       <w:pPr>
-        <w:pStyle w:val="normal0"/>
+        <w:pStyle w:val="Normal1"/>
       </w:pPr>
       <w:bookmarkStart w:id="70" w:name="h.49x2ik5" w:colFirst="0" w:colLast="0"/>
       <w:bookmarkEnd w:id="70"/>
@@ -3831,37 +3059,8 @@
           <w:sz w:val="22"/>
           <w:szCs w:val="22"/>
         </w:rPr>
-        <w:t>&lt;Specify any additional quality characteristics for the product that will be impor</w:t>
-      </w:r>
-      <w:r>
-        <w:rPr>
-          <w:rFonts w:ascii="Arial" w:eastAsia="Arial" w:hAnsi="Arial" w:cs="Arial"/>
-          <w:i/>
-          <w:sz w:val="22"/>
-          <w:szCs w:val="22"/>
-        </w:rPr>
-        <w:t xml:space="preserve">tant to either the customers or the developers. Some to consider are: adaptability, availability, correctness, flexibility, interoperability, maintainability, portability, reliability, reusability, robustness, testability, and usability. Write these to be </w:t>
-      </w:r>
-      <w:r>
-        <w:rPr>
-          <w:rFonts w:ascii="Arial" w:eastAsia="Arial" w:hAnsi="Arial" w:cs="Arial"/>
-          <w:i/>
-          <w:sz w:val="22"/>
-          <w:szCs w:val="22"/>
-        </w:rPr>
-        <w:t>specific, quantitative, and verifiable when possible. At the least, clarify the relative preferences for various attributes, such as ease of use over ease of learning</w:t>
-      </w:r>
-      <w:proofErr w:type="gramStart"/>
-      <w:r>
-        <w:rPr>
-          <w:rFonts w:ascii="Arial" w:eastAsia="Arial" w:hAnsi="Arial" w:cs="Arial"/>
-          <w:i/>
-          <w:sz w:val="22"/>
-          <w:szCs w:val="22"/>
-        </w:rPr>
-        <w:t>.&gt;</w:t>
-      </w:r>
-      <w:proofErr w:type="gramEnd"/>
+        <w:t>&lt;Specify any additional quality characteristics for the product that will be important to either the customers or the developers. Some to consider are: adaptability, availability, correctness, flexibility, interoperability, maintainability, portability, reliability, reusability, robustness, testability, and usability. Write these to be specific, quantitative, and verifiable when possible. At the least, clarify the relative preferences for various attributes, such as ease of use over ease of learning.&gt;</w:t>
+      </w:r>
     </w:p>
     <w:p>
       <w:pPr>
@@ -3878,7 +3077,7 @@
     </w:p>
     <w:p>
       <w:pPr>
-        <w:pStyle w:val="normal0"/>
+        <w:pStyle w:val="Normal1"/>
       </w:pPr>
       <w:bookmarkStart w:id="71" w:name="h.2p2csry" w:colFirst="0" w:colLast="0"/>
       <w:bookmarkEnd w:id="71"/>
@@ -3889,28 +3088,8 @@
           <w:sz w:val="22"/>
           <w:szCs w:val="22"/>
         </w:rPr>
-        <w:t>&lt;List any operating principles about the product, such as which individu</w:t>
-      </w:r>
-      <w:r>
-        <w:rPr>
-          <w:rFonts w:ascii="Arial" w:eastAsia="Arial" w:hAnsi="Arial" w:cs="Arial"/>
-          <w:i/>
-          <w:sz w:val="22"/>
-          <w:szCs w:val="22"/>
-        </w:rPr>
-        <w:t>als or roles can perform which functions under specific circumstances. These are not functional requirements in themselves, but they may imply certain functional requirements to enforce the rules</w:t>
-      </w:r>
-      <w:proofErr w:type="gramStart"/>
-      <w:r>
-        <w:rPr>
-          <w:rFonts w:ascii="Arial" w:eastAsia="Arial" w:hAnsi="Arial" w:cs="Arial"/>
-          <w:i/>
-          <w:sz w:val="22"/>
-          <w:szCs w:val="22"/>
-        </w:rPr>
-        <w:t>.&gt;</w:t>
-      </w:r>
-      <w:proofErr w:type="gramEnd"/>
+        <w:t>&lt;List any operating principles about the product, such as which individuals or roles can perform which functions under specific circumstances. These are not functional requirements in themselves, but they may imply certain functional requirements to enforce the rules.&gt;</w:t>
+      </w:r>
     </w:p>
     <w:p>
       <w:pPr>
@@ -3926,7 +3105,7 @@
     </w:p>
     <w:p>
       <w:pPr>
-        <w:pStyle w:val="normal0"/>
+        <w:pStyle w:val="Normal1"/>
       </w:pPr>
       <w:bookmarkStart w:id="72" w:name="h.147n2zr" w:colFirst="0" w:colLast="0"/>
       <w:bookmarkEnd w:id="72"/>
@@ -3937,61 +3116,12 @@
           <w:sz w:val="22"/>
           <w:szCs w:val="22"/>
         </w:rPr>
-        <w:t>&lt;</w:t>
-      </w:r>
-      <w:r>
-        <w:rPr>
-          <w:rFonts w:ascii="Arial" w:eastAsia="Arial" w:hAnsi="Arial" w:cs="Arial"/>
-          <w:i/>
-          <w:sz w:val="22"/>
-          <w:szCs w:val="22"/>
-        </w:rPr>
-        <w:t xml:space="preserve">Define any other requirements not covered elsewhere in the SRS. This might include database requirements, internationalization requirements, </w:t>
-      </w:r>
-      <w:proofErr w:type="gramStart"/>
-      <w:r>
-        <w:rPr>
-          <w:rFonts w:ascii="Arial" w:eastAsia="Arial" w:hAnsi="Arial" w:cs="Arial"/>
-          <w:i/>
-          <w:sz w:val="22"/>
-          <w:szCs w:val="22"/>
-        </w:rPr>
-        <w:t>legal</w:t>
-      </w:r>
-      <w:proofErr w:type="gramEnd"/>
-      <w:r>
-        <w:rPr>
-          <w:rFonts w:ascii="Arial" w:eastAsia="Arial" w:hAnsi="Arial" w:cs="Arial"/>
-          <w:i/>
-          <w:sz w:val="22"/>
-          <w:szCs w:val="22"/>
-        </w:rPr>
-        <w:t xml:space="preserve"> requirements, reuse objectives for the project, and so on. Add any new sections that are pertinent to the pro</w:t>
-      </w:r>
-      <w:r>
-        <w:rPr>
-          <w:rFonts w:ascii="Arial" w:eastAsia="Arial" w:hAnsi="Arial" w:cs="Arial"/>
-          <w:i/>
-          <w:sz w:val="22"/>
-          <w:szCs w:val="22"/>
-        </w:rPr>
-        <w:t>ject</w:t>
-      </w:r>
-      <w:proofErr w:type="gramStart"/>
-      <w:r>
-        <w:rPr>
-          <w:rFonts w:ascii="Arial" w:eastAsia="Arial" w:hAnsi="Arial" w:cs="Arial"/>
-          <w:i/>
-          <w:sz w:val="22"/>
-          <w:szCs w:val="22"/>
-        </w:rPr>
-        <w:t>.&gt;</w:t>
-      </w:r>
-      <w:proofErr w:type="gramEnd"/>
-    </w:p>
-    <w:p>
-      <w:pPr>
-        <w:pStyle w:val="normal0"/>
+        <w:t>&lt;Define any other requirements not covered elsewhere in the SRS. This might include database requirements, internationalization requirements, legal requirements, reuse objectives for the project, and so on. Add any new sections that are pertinent to the project.&gt;</w:t>
+      </w:r>
+    </w:p>
+    <w:p>
+      <w:pPr>
+        <w:pStyle w:val="Normal1"/>
         <w:keepNext/>
         <w:keepLines/>
         <w:spacing w:before="120" w:after="240"/>
@@ -4007,7 +3137,7 @@
     </w:p>
     <w:p>
       <w:pPr>
-        <w:pStyle w:val="normal0"/>
+        <w:pStyle w:val="Normal1"/>
       </w:pPr>
       <w:bookmarkStart w:id="73" w:name="h.3o7alnk" w:colFirst="0" w:colLast="0"/>
       <w:bookmarkEnd w:id="73"/>
@@ -4018,32 +3148,12 @@
           <w:sz w:val="22"/>
           <w:szCs w:val="22"/>
         </w:rPr>
-        <w:t>&lt;Define all the terms necessary to properly interpret the SRS, including acronyms and abbreviations. You may wish to build a separate glossary that spans multiple projects or the entire organization, and just include terms speci</w:t>
-      </w:r>
-      <w:r>
-        <w:rPr>
-          <w:rFonts w:ascii="Arial" w:eastAsia="Arial" w:hAnsi="Arial" w:cs="Arial"/>
-          <w:i/>
-          <w:sz w:val="22"/>
-          <w:szCs w:val="22"/>
-        </w:rPr>
-        <w:t>fic to a single project in each SRS</w:t>
-      </w:r>
-      <w:proofErr w:type="gramStart"/>
-      <w:r>
-        <w:rPr>
-          <w:rFonts w:ascii="Arial" w:eastAsia="Arial" w:hAnsi="Arial" w:cs="Arial"/>
-          <w:i/>
-          <w:sz w:val="22"/>
-          <w:szCs w:val="22"/>
-        </w:rPr>
-        <w:t>.&gt;</w:t>
-      </w:r>
-      <w:proofErr w:type="gramEnd"/>
-    </w:p>
-    <w:p>
-      <w:pPr>
-        <w:pStyle w:val="normal0"/>
+        <w:t>&lt;Define all the terms necessary to properly interpret the SRS, including acronyms and abbreviations. You may wish to build a separate glossary that spans multiple projects or the entire organization, and just include terms specific to a single project in each SRS.&gt;</w:t>
+      </w:r>
+    </w:p>
+    <w:p>
+      <w:pPr>
+        <w:pStyle w:val="Normal1"/>
         <w:keepNext/>
         <w:keepLines/>
         <w:spacing w:before="120" w:after="240"/>
@@ -4059,7 +3169,7 @@
     </w:p>
     <w:p>
       <w:pPr>
-        <w:pStyle w:val="normal0"/>
+        <w:pStyle w:val="Normal1"/>
       </w:pPr>
       <w:bookmarkStart w:id="74" w:name="h.23ckvvd" w:colFirst="0" w:colLast="0"/>
       <w:bookmarkEnd w:id="74"/>
@@ -4072,7 +3182,6 @@
         </w:rPr>
         <w:t>&lt;Optionally, include any pertinent analysis models, such as data flow diagrams, class diagrams, state-transition diagrams, or entity-relationship diagrams</w:t>
       </w:r>
-      <w:proofErr w:type="gramStart"/>
       <w:r>
         <w:rPr>
           <w:rFonts w:ascii="Arial" w:eastAsia="Arial" w:hAnsi="Arial" w:cs="Arial"/>
@@ -4081,11 +3190,10 @@
         </w:rPr>
         <w:t>.&gt;</w:t>
       </w:r>
-      <w:proofErr w:type="gramEnd"/>
-    </w:p>
-    <w:p>
-      <w:pPr>
-        <w:pStyle w:val="normal0"/>
+    </w:p>
+    <w:p>
+      <w:pPr>
+        <w:pStyle w:val="Normal1"/>
         <w:keepNext/>
         <w:keepLines/>
         <w:spacing w:before="120" w:after="240"/>
@@ -4101,7 +3209,7 @@
     </w:p>
     <w:p>
       <w:pPr>
-        <w:pStyle w:val="normal0"/>
+        <w:pStyle w:val="Normal1"/>
       </w:pPr>
       <w:r>
         <w:rPr>
@@ -4110,23 +3218,12 @@
           <w:sz w:val="22"/>
           <w:szCs w:val="22"/>
         </w:rPr>
-        <w:t>&lt;Collect a numbered list of the TBD (to be determined) references that remain in the SRS so they can be tracked to closure</w:t>
-      </w:r>
-      <w:proofErr w:type="gramStart"/>
-      <w:r>
-        <w:rPr>
-          <w:rFonts w:ascii="Arial" w:eastAsia="Arial" w:hAnsi="Arial" w:cs="Arial"/>
-          <w:i/>
-          <w:sz w:val="22"/>
-          <w:szCs w:val="22"/>
-        </w:rPr>
-        <w:t>.&gt;</w:t>
-      </w:r>
-      <w:proofErr w:type="gramEnd"/>
-    </w:p>
-    <w:p>
-      <w:pPr>
-        <w:pStyle w:val="normal0"/>
+        <w:t>&lt;Collect a numbered list of the TBD (to be determined) references that remain in the SRS so they can be tracked to closure.&gt;</w:t>
+      </w:r>
+    </w:p>
+    <w:p>
+      <w:pPr>
+        <w:pStyle w:val="Normal1"/>
         <w:numPr>
           <w:ilvl w:val="0"/>
           <w:numId w:val="2"/>
@@ -4138,26 +3235,17 @@
           <w:highlight w:val="white"/>
         </w:rPr>
       </w:pPr>
-      <w:proofErr w:type="gramStart"/>
       <w:r>
         <w:rPr>
           <w:rFonts w:ascii="Arial" w:eastAsia="Arial" w:hAnsi="Arial" w:cs="Arial"/>
           <w:highlight w:val="white"/>
         </w:rPr>
-        <w:t>Three  levels</w:t>
-      </w:r>
-      <w:proofErr w:type="gramEnd"/>
-      <w:r>
-        <w:rPr>
-          <w:rFonts w:ascii="Arial" w:eastAsia="Arial" w:hAnsi="Arial" w:cs="Arial"/>
-          <w:highlight w:val="white"/>
-        </w:rPr>
-        <w:t xml:space="preserve"> of difficulty for worksheets: </w:t>
-      </w:r>
-    </w:p>
-    <w:p>
-      <w:pPr>
-        <w:pStyle w:val="normal0"/>
+        <w:t xml:space="preserve">Three  levels of difficulty for worksheets: </w:t>
+      </w:r>
+    </w:p>
+    <w:p>
+      <w:pPr>
+        <w:pStyle w:val="Normal1"/>
         <w:numPr>
           <w:ilvl w:val="0"/>
           <w:numId w:val="3"/>
@@ -4179,7 +3267,7 @@
     </w:p>
     <w:p>
       <w:pPr>
-        <w:pStyle w:val="normal0"/>
+        <w:pStyle w:val="Normal1"/>
         <w:numPr>
           <w:ilvl w:val="0"/>
           <w:numId w:val="3"/>
@@ -4201,7 +3289,7 @@
     </w:p>
     <w:p>
       <w:pPr>
-        <w:pStyle w:val="normal0"/>
+        <w:pStyle w:val="Normal1"/>
         <w:numPr>
           <w:ilvl w:val="0"/>
           <w:numId w:val="3"/>
@@ -4218,28 +3306,12 @@
           <w:rFonts w:ascii="Arial" w:eastAsia="Arial" w:hAnsi="Arial" w:cs="Arial"/>
           <w:highlight w:val="white"/>
         </w:rPr>
-        <w:t xml:space="preserve">Advanced </w:t>
-      </w:r>
-      <w:proofErr w:type="gramStart"/>
-      <w:r>
-        <w:rPr>
-          <w:rFonts w:ascii="Arial" w:eastAsia="Arial" w:hAnsi="Arial" w:cs="Arial"/>
-          <w:highlight w:val="white"/>
-        </w:rPr>
-        <w:t>( multiplication</w:t>
-      </w:r>
-      <w:proofErr w:type="gramEnd"/>
-      <w:r>
-        <w:rPr>
-          <w:rFonts w:ascii="Arial" w:eastAsia="Arial" w:hAnsi="Arial" w:cs="Arial"/>
-          <w:highlight w:val="white"/>
-        </w:rPr>
-        <w:t xml:space="preserve"> and division, word questions and problems, mixed numbers, least common multiple, greatest common factor)</w:t>
-      </w:r>
-    </w:p>
-    <w:p>
-      <w:pPr>
-        <w:pStyle w:val="normal0"/>
+        <w:t>Advanced ( multiplication and division, word questions and problems, mixed numbers, least common multiple, greatest common factor)</w:t>
+      </w:r>
+    </w:p>
+    <w:p>
+      <w:pPr>
+        <w:pStyle w:val="Normal1"/>
       </w:pPr>
       <w:r>
         <w:rPr>
@@ -4248,21 +3320,12 @@
           <w:sz w:val="22"/>
           <w:szCs w:val="22"/>
         </w:rPr>
-        <w:t>! This could go to our requirement</w:t>
-      </w:r>
-      <w:r>
-        <w:rPr>
-          <w:rFonts w:ascii="Arial" w:eastAsia="Arial" w:hAnsi="Arial" w:cs="Arial"/>
-          <w:i/>
-          <w:sz w:val="22"/>
-          <w:szCs w:val="22"/>
-        </w:rPr>
-        <w:t>s (Olga)</w:t>
+        <w:t>! This could go to our requirements (Olga)</w:t>
       </w:r>
     </w:p>
     <w:sectPr>
-      <w:headerReference w:type="default" r:id="rId8"/>
-      <w:footerReference w:type="default" r:id="rId9"/>
+      <w:headerReference w:type="default" r:id="rId7"/>
+      <w:footerReference w:type="default" r:id="rId8"/>
       <w:pgSz w:w="12240" w:h="15840"/>
       <w:pgMar w:top="1440" w:right="1296" w:bottom="1440" w:left="1296" w:header="720" w:footer="720" w:gutter="0"/>
       <w:pgNumType w:start="1"/>
@@ -4273,7 +3336,7 @@
 </file>
 
 <file path=word/endnotes.xml><?xml version="1.0" encoding="utf-8"?>
-<w:endnotes xmlns:wpc="http://schemas.microsoft.com/office/word/2010/wordprocessingCanvas" xmlns:mo="http://schemas.microsoft.com/office/mac/office/2008/main" xmlns:mc="http://schemas.openxmlformats.org/markup-compatibility/2006" xmlns:mv="urn:schemas-microsoft-com:mac:vml" xmlns:o="urn:schemas-microsoft-com:office:office" xmlns:r="http://schemas.openxmlformats.org/officeDocument/2006/relationships" xmlns:m="http://schemas.openxmlformats.org/officeDocument/2006/math" xmlns:v="urn:schemas-microsoft-com:vml" xmlns:wp14="http://schemas.microsoft.com/office/word/2010/wordprocessingDrawing" xmlns:wp="http://schemas.openxmlformats.org/drawingml/2006/wordprocessingDrawing" xmlns:w10="urn:schemas-microsoft-com:office:word" xmlns:w="http://schemas.openxmlformats.org/wordprocessingml/2006/main" xmlns:w14="http://schemas.microsoft.com/office/word/2010/wordml" xmlns:wpg="http://schemas.microsoft.com/office/word/2010/wordprocessingGroup" xmlns:wpi="http://schemas.microsoft.com/office/word/2010/wordprocessingInk" xmlns:wne="http://schemas.microsoft.com/office/word/2006/wordml" xmlns:wps="http://schemas.microsoft.com/office/word/2010/wordprocessingShape" mc:Ignorable="w14 wp14">
+<w:endnotes xmlns:wpc="http://schemas.microsoft.com/office/word/2010/wordprocessingCanvas" xmlns:mo="http://schemas.microsoft.com/office/mac/office/2008/main" xmlns:mc="http://schemas.openxmlformats.org/markup-compatibility/2006" xmlns:mv="urn:schemas-microsoft-com:mac:vml" xmlns:o="urn:schemas-microsoft-com:office:office" xmlns:r="http://schemas.openxmlformats.org/officeDocument/2006/relationships" xmlns:m="http://schemas.openxmlformats.org/officeDocument/2006/math" xmlns:v="urn:schemas-microsoft-com:vml" xmlns:wp14="http://schemas.microsoft.com/office/word/2010/wordprocessingDrawing" xmlns:wp="http://schemas.openxmlformats.org/drawingml/2006/wordprocessingDrawing" xmlns:w10="urn:schemas-microsoft-com:office:word" xmlns:w="http://schemas.openxmlformats.org/wordprocessingml/2006/main" xmlns:w14="http://schemas.microsoft.com/office/word/2010/wordml" xmlns:w15="http://schemas.microsoft.com/office/word/2012/wordml" xmlns:wpg="http://schemas.microsoft.com/office/word/2010/wordprocessingGroup" xmlns:wpi="http://schemas.microsoft.com/office/word/2010/wordprocessingInk" xmlns:wne="http://schemas.microsoft.com/office/word/2006/wordml" xmlns:wps="http://schemas.microsoft.com/office/word/2010/wordprocessingShape" mc:Ignorable="w14 w15 wp14">
   <w:endnote w:type="separator" w:id="-1">
     <w:p>
       <w:r>
@@ -4292,10 +3355,10 @@
 </file>
 
 <file path=word/footer1.xml><?xml version="1.0" encoding="utf-8"?>
-<w:ftr xmlns:wpc="http://schemas.microsoft.com/office/word/2010/wordprocessingCanvas" xmlns:mo="http://schemas.microsoft.com/office/mac/office/2008/main" xmlns:mc="http://schemas.openxmlformats.org/markup-compatibility/2006" xmlns:mv="urn:schemas-microsoft-com:mac:vml" xmlns:o="urn:schemas-microsoft-com:office:office" xmlns:r="http://schemas.openxmlformats.org/officeDocument/2006/relationships" xmlns:m="http://schemas.openxmlformats.org/officeDocument/2006/math" xmlns:v="urn:schemas-microsoft-com:vml" xmlns:wp14="http://schemas.microsoft.com/office/word/2010/wordprocessingDrawing" xmlns:wp="http://schemas.openxmlformats.org/drawingml/2006/wordprocessingDrawing" xmlns:w10="urn:schemas-microsoft-com:office:word" xmlns:w="http://schemas.openxmlformats.org/wordprocessingml/2006/main" xmlns:w14="http://schemas.microsoft.com/office/word/2010/wordml" xmlns:wpg="http://schemas.microsoft.com/office/word/2010/wordprocessingGroup" xmlns:wpi="http://schemas.microsoft.com/office/word/2010/wordprocessingInk" xmlns:wne="http://schemas.microsoft.com/office/word/2006/wordml" xmlns:wps="http://schemas.microsoft.com/office/word/2010/wordprocessingShape" mc:Ignorable="w14 wp14">
+<w:ftr xmlns:wpc="http://schemas.microsoft.com/office/word/2010/wordprocessingCanvas" xmlns:mo="http://schemas.microsoft.com/office/mac/office/2008/main" xmlns:mc="http://schemas.openxmlformats.org/markup-compatibility/2006" xmlns:mv="urn:schemas-microsoft-com:mac:vml" xmlns:o="urn:schemas-microsoft-com:office:office" xmlns:r="http://schemas.openxmlformats.org/officeDocument/2006/relationships" xmlns:m="http://schemas.openxmlformats.org/officeDocument/2006/math" xmlns:v="urn:schemas-microsoft-com:vml" xmlns:wp14="http://schemas.microsoft.com/office/word/2010/wordprocessingDrawing" xmlns:wp="http://schemas.openxmlformats.org/drawingml/2006/wordprocessingDrawing" xmlns:w10="urn:schemas-microsoft-com:office:word" xmlns:w="http://schemas.openxmlformats.org/wordprocessingml/2006/main" xmlns:w14="http://schemas.microsoft.com/office/word/2010/wordml" xmlns:w15="http://schemas.microsoft.com/office/word/2012/wordml" xmlns:wpg="http://schemas.microsoft.com/office/word/2010/wordprocessingGroup" xmlns:wpi="http://schemas.microsoft.com/office/word/2010/wordprocessingInk" xmlns:wne="http://schemas.microsoft.com/office/word/2006/wordml" xmlns:wps="http://schemas.microsoft.com/office/word/2010/wordprocessingShape" mc:Ignorable="w14 w15 wp14">
   <w:p>
     <w:pPr>
-      <w:pStyle w:val="normal0"/>
+      <w:pStyle w:val="Normal1"/>
       <w:tabs>
         <w:tab w:val="center" w:pos="4680"/>
         <w:tab w:val="right" w:pos="9360"/>
@@ -4307,7 +3370,7 @@
 </file>
 
 <file path=word/footnotes.xml><?xml version="1.0" encoding="utf-8"?>
-<w:footnotes xmlns:wpc="http://schemas.microsoft.com/office/word/2010/wordprocessingCanvas" xmlns:mo="http://schemas.microsoft.com/office/mac/office/2008/main" xmlns:mc="http://schemas.openxmlformats.org/markup-compatibility/2006" xmlns:mv="urn:schemas-microsoft-com:mac:vml" xmlns:o="urn:schemas-microsoft-com:office:office" xmlns:r="http://schemas.openxmlformats.org/officeDocument/2006/relationships" xmlns:m="http://schemas.openxmlformats.org/officeDocument/2006/math" xmlns:v="urn:schemas-microsoft-com:vml" xmlns:wp14="http://schemas.microsoft.com/office/word/2010/wordprocessingDrawing" xmlns:wp="http://schemas.openxmlformats.org/drawingml/2006/wordprocessingDrawing" xmlns:w10="urn:schemas-microsoft-com:office:word" xmlns:w="http://schemas.openxmlformats.org/wordprocessingml/2006/main" xmlns:w14="http://schemas.microsoft.com/office/word/2010/wordml" xmlns:wpg="http://schemas.microsoft.com/office/word/2010/wordprocessingGroup" xmlns:wpi="http://schemas.microsoft.com/office/word/2010/wordprocessingInk" xmlns:wne="http://schemas.microsoft.com/office/word/2006/wordml" xmlns:wps="http://schemas.microsoft.com/office/word/2010/wordprocessingShape" mc:Ignorable="w14 wp14">
+<w:footnotes xmlns:wpc="http://schemas.microsoft.com/office/word/2010/wordprocessingCanvas" xmlns:mo="http://schemas.microsoft.com/office/mac/office/2008/main" xmlns:mc="http://schemas.openxmlformats.org/markup-compatibility/2006" xmlns:mv="urn:schemas-microsoft-com:mac:vml" xmlns:o="urn:schemas-microsoft-com:office:office" xmlns:r="http://schemas.openxmlformats.org/officeDocument/2006/relationships" xmlns:m="http://schemas.openxmlformats.org/officeDocument/2006/math" xmlns:v="urn:schemas-microsoft-com:vml" xmlns:wp14="http://schemas.microsoft.com/office/word/2010/wordprocessingDrawing" xmlns:wp="http://schemas.openxmlformats.org/drawingml/2006/wordprocessingDrawing" xmlns:w10="urn:schemas-microsoft-com:office:word" xmlns:w="http://schemas.openxmlformats.org/wordprocessingml/2006/main" xmlns:w14="http://schemas.microsoft.com/office/word/2010/wordml" xmlns:w15="http://schemas.microsoft.com/office/word/2012/wordml" xmlns:wpg="http://schemas.microsoft.com/office/word/2010/wordprocessingGroup" xmlns:wpi="http://schemas.microsoft.com/office/word/2010/wordprocessingInk" xmlns:wne="http://schemas.microsoft.com/office/word/2006/wordml" xmlns:wps="http://schemas.microsoft.com/office/word/2010/wordprocessingShape" mc:Ignorable="w14 w15 wp14">
   <w:footnote w:type="separator" w:id="-1">
     <w:p>
       <w:r>
@@ -4326,10 +3389,10 @@
 </file>
 
 <file path=word/header1.xml><?xml version="1.0" encoding="utf-8"?>
-<w:hdr xmlns:wpc="http://schemas.microsoft.com/office/word/2010/wordprocessingCanvas" xmlns:mo="http://schemas.microsoft.com/office/mac/office/2008/main" xmlns:mc="http://schemas.openxmlformats.org/markup-compatibility/2006" xmlns:mv="urn:schemas-microsoft-com:mac:vml" xmlns:o="urn:schemas-microsoft-com:office:office" xmlns:r="http://schemas.openxmlformats.org/officeDocument/2006/relationships" xmlns:m="http://schemas.openxmlformats.org/officeDocument/2006/math" xmlns:v="urn:schemas-microsoft-com:vml" xmlns:wp14="http://schemas.microsoft.com/office/word/2010/wordprocessingDrawing" xmlns:wp="http://schemas.openxmlformats.org/drawingml/2006/wordprocessingDrawing" xmlns:w10="urn:schemas-microsoft-com:office:word" xmlns:w="http://schemas.openxmlformats.org/wordprocessingml/2006/main" xmlns:w14="http://schemas.microsoft.com/office/word/2010/wordml" xmlns:wpg="http://schemas.microsoft.com/office/word/2010/wordprocessingGroup" xmlns:wpi="http://schemas.microsoft.com/office/word/2010/wordprocessingInk" xmlns:wne="http://schemas.microsoft.com/office/word/2006/wordml" xmlns:wps="http://schemas.microsoft.com/office/word/2010/wordprocessingShape" mc:Ignorable="w14 wp14">
+<w:hdr xmlns:wpc="http://schemas.microsoft.com/office/word/2010/wordprocessingCanvas" xmlns:mo="http://schemas.microsoft.com/office/mac/office/2008/main" xmlns:mc="http://schemas.openxmlformats.org/markup-compatibility/2006" xmlns:mv="urn:schemas-microsoft-com:mac:vml" xmlns:o="urn:schemas-microsoft-com:office:office" xmlns:r="http://schemas.openxmlformats.org/officeDocument/2006/relationships" xmlns:m="http://schemas.openxmlformats.org/officeDocument/2006/math" xmlns:v="urn:schemas-microsoft-com:vml" xmlns:wp14="http://schemas.microsoft.com/office/word/2010/wordprocessingDrawing" xmlns:wp="http://schemas.openxmlformats.org/drawingml/2006/wordprocessingDrawing" xmlns:w10="urn:schemas-microsoft-com:office:word" xmlns:w="http://schemas.openxmlformats.org/wordprocessingml/2006/main" xmlns:w14="http://schemas.microsoft.com/office/word/2010/wordml" xmlns:w15="http://schemas.microsoft.com/office/word/2012/wordml" xmlns:wpg="http://schemas.microsoft.com/office/word/2010/wordprocessingGroup" xmlns:wpi="http://schemas.microsoft.com/office/word/2010/wordprocessingInk" xmlns:wne="http://schemas.microsoft.com/office/word/2006/wordml" xmlns:wps="http://schemas.microsoft.com/office/word/2010/wordprocessingShape" mc:Ignorable="w14 w15 wp14">
   <w:p>
     <w:pPr>
-      <w:pStyle w:val="normal0"/>
+      <w:pStyle w:val="Normal1"/>
       <w:tabs>
         <w:tab w:val="center" w:pos="4680"/>
         <w:tab w:val="right" w:pos="9684"/>
@@ -4359,16 +3422,7 @@
         <w:sz w:val="20"/>
         <w:szCs w:val="20"/>
       </w:rPr>
-      <w:t xml:space="preserve">Requirements Specification for </w:t>
-    </w:r>
-    <w:r>
-      <w:rPr>
-        <w:b/>
-        <w:i/>
-        <w:sz w:val="20"/>
-        <w:szCs w:val="20"/>
-      </w:rPr>
-      <w:t>Fraction Worksheet Creator</w:t>
+      <w:t>Requirements Specification for Fraction Worksheet Creator</w:t>
     </w:r>
     <w:r>
       <w:rPr>
@@ -4403,7 +3457,7 @@
 </file>
 
 <file path=word/numbering.xml><?xml version="1.0" encoding="utf-8"?>
-<w:numbering xmlns:wpc="http://schemas.microsoft.com/office/word/2010/wordprocessingCanvas" xmlns:mo="http://schemas.microsoft.com/office/mac/office/2008/main" xmlns:mc="http://schemas.openxmlformats.org/markup-compatibility/2006" xmlns:mv="urn:schemas-microsoft-com:mac:vml" xmlns:o="urn:schemas-microsoft-com:office:office" xmlns:r="http://schemas.openxmlformats.org/officeDocument/2006/relationships" xmlns:m="http://schemas.openxmlformats.org/officeDocument/2006/math" xmlns:v="urn:schemas-microsoft-com:vml" xmlns:wp14="http://schemas.microsoft.com/office/word/2010/wordprocessingDrawing" xmlns:wp="http://schemas.openxmlformats.org/drawingml/2006/wordprocessingDrawing" xmlns:w10="urn:schemas-microsoft-com:office:word" xmlns:w="http://schemas.openxmlformats.org/wordprocessingml/2006/main" xmlns:w14="http://schemas.microsoft.com/office/word/2010/wordml" xmlns:wpg="http://schemas.microsoft.com/office/word/2010/wordprocessingGroup" xmlns:wpi="http://schemas.microsoft.com/office/word/2010/wordprocessingInk" xmlns:wne="http://schemas.microsoft.com/office/word/2006/wordml" xmlns:wps="http://schemas.microsoft.com/office/word/2010/wordprocessingShape" mc:Ignorable="w14 wp14">
+<w:numbering xmlns:wpc="http://schemas.microsoft.com/office/word/2010/wordprocessingCanvas" xmlns:mo="http://schemas.microsoft.com/office/mac/office/2008/main" xmlns:mc="http://schemas.openxmlformats.org/markup-compatibility/2006" xmlns:mv="urn:schemas-microsoft-com:mac:vml" xmlns:o="urn:schemas-microsoft-com:office:office" xmlns:r="http://schemas.openxmlformats.org/officeDocument/2006/relationships" xmlns:m="http://schemas.openxmlformats.org/officeDocument/2006/math" xmlns:v="urn:schemas-microsoft-com:vml" xmlns:wp14="http://schemas.microsoft.com/office/word/2010/wordprocessingDrawing" xmlns:wp="http://schemas.openxmlformats.org/drawingml/2006/wordprocessingDrawing" xmlns:w10="urn:schemas-microsoft-com:office:word" xmlns:w="http://schemas.openxmlformats.org/wordprocessingml/2006/main" xmlns:w14="http://schemas.microsoft.com/office/word/2010/wordml" xmlns:w15="http://schemas.microsoft.com/office/word/2012/wordml" xmlns:wpg="http://schemas.microsoft.com/office/word/2010/wordprocessingGroup" xmlns:wpi="http://schemas.microsoft.com/office/word/2010/wordprocessingInk" xmlns:wne="http://schemas.microsoft.com/office/word/2006/wordml" xmlns:wps="http://schemas.microsoft.com/office/word/2010/wordprocessingShape" mc:Ignorable="w14 w15 wp14">
   <w:abstractNum w:abstractNumId="0">
     <w:nsid w:val="0304679B"/>
     <w:multiLevelType w:val="multilevel"/>
@@ -4988,7 +4042,7 @@
 </file>
 
 <file path=word/styles.xml><?xml version="1.0" encoding="utf-8"?>
-<w:styles xmlns:mc="http://schemas.openxmlformats.org/markup-compatibility/2006" xmlns:r="http://schemas.openxmlformats.org/officeDocument/2006/relationships" xmlns:w="http://schemas.openxmlformats.org/wordprocessingml/2006/main" xmlns:w14="http://schemas.microsoft.com/office/word/2010/wordml" mc:Ignorable="w14">
+<w:styles xmlns:mc="http://schemas.openxmlformats.org/markup-compatibility/2006" xmlns:r="http://schemas.openxmlformats.org/officeDocument/2006/relationships" xmlns:w="http://schemas.openxmlformats.org/wordprocessingml/2006/main" xmlns:w14="http://schemas.microsoft.com/office/word/2010/wordml" xmlns:w15="http://schemas.microsoft.com/office/word/2012/wordml" mc:Ignorable="w14 w15">
   <w:docDefaults>
     <w:rPrDefault>
       <w:rPr>
@@ -5001,144 +4055,387 @@
     </w:rPrDefault>
     <w:pPrDefault/>
   </w:docDefaults>
-  <w:latentStyles w:defLockedState="0" w:defUIPriority="99" w:defSemiHidden="1" w:defUnhideWhenUsed="1" w:defQFormat="0" w:count="276">
-    <w:lsdException w:name="Normal" w:semiHidden="0" w:uiPriority="0" w:unhideWhenUsed="0" w:qFormat="1"/>
-    <w:lsdException w:name="heading 1" w:semiHidden="0" w:uiPriority="9" w:unhideWhenUsed="0" w:qFormat="1"/>
-    <w:lsdException w:name="heading 2" w:uiPriority="9" w:qFormat="1"/>
-    <w:lsdException w:name="heading 3" w:uiPriority="9" w:qFormat="1"/>
-    <w:lsdException w:name="heading 4" w:uiPriority="9" w:qFormat="1"/>
-    <w:lsdException w:name="heading 5" w:uiPriority="9" w:qFormat="1"/>
-    <w:lsdException w:name="heading 6" w:uiPriority="9" w:qFormat="1"/>
-    <w:lsdException w:name="heading 7" w:uiPriority="9" w:qFormat="1"/>
-    <w:lsdException w:name="heading 8" w:uiPriority="9" w:qFormat="1"/>
-    <w:lsdException w:name="heading 9" w:uiPriority="9" w:qFormat="1"/>
-    <w:lsdException w:name="toc 1" w:uiPriority="39"/>
-    <w:lsdException w:name="toc 2" w:uiPriority="39"/>
-    <w:lsdException w:name="toc 3" w:uiPriority="39"/>
-    <w:lsdException w:name="toc 4" w:uiPriority="39"/>
-    <w:lsdException w:name="toc 5" w:uiPriority="39"/>
-    <w:lsdException w:name="toc 6" w:uiPriority="39"/>
-    <w:lsdException w:name="toc 7" w:uiPriority="39"/>
-    <w:lsdException w:name="toc 8" w:uiPriority="39"/>
-    <w:lsdException w:name="toc 9" w:uiPriority="39"/>
-    <w:lsdException w:name="caption" w:uiPriority="35" w:qFormat="1"/>
-    <w:lsdException w:name="Title" w:semiHidden="0" w:uiPriority="10" w:unhideWhenUsed="0" w:qFormat="1"/>
-    <w:lsdException w:name="Default Paragraph Font" w:uiPriority="1"/>
-    <w:lsdException w:name="Subtitle" w:semiHidden="0" w:uiPriority="11" w:unhideWhenUsed="0" w:qFormat="1"/>
-    <w:lsdException w:name="Strong" w:semiHidden="0" w:uiPriority="22" w:unhideWhenUsed="0" w:qFormat="1"/>
-    <w:lsdException w:name="Emphasis" w:semiHidden="0" w:uiPriority="20" w:unhideWhenUsed="0" w:qFormat="1"/>
-    <w:lsdException w:name="Table Grid" w:semiHidden="0" w:uiPriority="59" w:unhideWhenUsed="0"/>
-    <w:lsdException w:name="Placeholder Text" w:unhideWhenUsed="0"/>
-    <w:lsdException w:name="No Spacing" w:semiHidden="0" w:uiPriority="1" w:unhideWhenUsed="0" w:qFormat="1"/>
-    <w:lsdException w:name="Light Shading" w:semiHidden="0" w:uiPriority="60" w:unhideWhenUsed="0"/>
-    <w:lsdException w:name="Light List" w:semiHidden="0" w:uiPriority="61" w:unhideWhenUsed="0"/>
-    <w:lsdException w:name="Light Grid" w:semiHidden="0" w:uiPriority="62" w:unhideWhenUsed="0"/>
-    <w:lsdException w:name="Medium Shading 1" w:semiHidden="0" w:uiPriority="63" w:unhideWhenUsed="0"/>
-    <w:lsdException w:name="Medium Shading 2" w:semiHidden="0" w:uiPriority="64" w:unhideWhenUsed="0"/>
-    <w:lsdException w:name="Medium List 1" w:semiHidden="0" w:uiPriority="65" w:unhideWhenUsed="0"/>
-    <w:lsdException w:name="Medium List 2" w:semiHidden="0" w:uiPriority="66" w:unhideWhenUsed="0"/>
-    <w:lsdException w:name="Medium Grid 1" w:semiHidden="0" w:uiPriority="67" w:unhideWhenUsed="0"/>
-    <w:lsdException w:name="Medium Grid 2" w:semiHidden="0" w:uiPriority="68" w:unhideWhenUsed="0"/>
-    <w:lsdException w:name="Medium Grid 3" w:semiHidden="0" w:uiPriority="69" w:unhideWhenUsed="0"/>
-    <w:lsdException w:name="Dark List" w:semiHidden="0" w:uiPriority="70" w:unhideWhenUsed="0"/>
-    <w:lsdException w:name="Colorful Shading" w:semiHidden="0" w:uiPriority="71" w:unhideWhenUsed="0"/>
-    <w:lsdException w:name="Colorful List" w:semiHidden="0" w:uiPriority="72" w:unhideWhenUsed="0"/>
-    <w:lsdException w:name="Colorful Grid" w:semiHidden="0" w:uiPriority="73" w:unhideWhenUsed="0"/>
-    <w:lsdException w:name="Light Shading Accent 1" w:semiHidden="0" w:uiPriority="60" w:unhideWhenUsed="0"/>
-    <w:lsdException w:name="Light List Accent 1" w:semiHidden="0" w:uiPriority="61" w:unhideWhenUsed="0"/>
-    <w:lsdException w:name="Light Grid Accent 1" w:semiHidden="0" w:uiPriority="62" w:unhideWhenUsed="0"/>
-    <w:lsdException w:name="Medium Shading 1 Accent 1" w:semiHidden="0" w:uiPriority="63" w:unhideWhenUsed="0"/>
-    <w:lsdException w:name="Medium Shading 2 Accent 1" w:semiHidden="0" w:uiPriority="64" w:unhideWhenUsed="0"/>
-    <w:lsdException w:name="Medium List 1 Accent 1" w:semiHidden="0" w:uiPriority="65" w:unhideWhenUsed="0"/>
-    <w:lsdException w:name="Revision" w:unhideWhenUsed="0"/>
-    <w:lsdException w:name="List Paragraph" w:semiHidden="0" w:uiPriority="34" w:unhideWhenUsed="0" w:qFormat="1"/>
-    <w:lsdException w:name="Quote" w:semiHidden="0" w:uiPriority="29" w:unhideWhenUsed="0" w:qFormat="1"/>
-    <w:lsdException w:name="Intense Quote" w:semiHidden="0" w:uiPriority="30" w:unhideWhenUsed="0" w:qFormat="1"/>
-    <w:lsdException w:name="Medium List 2 Accent 1" w:semiHidden="0" w:uiPriority="66" w:unhideWhenUsed="0"/>
-    <w:lsdException w:name="Medium Grid 1 Accent 1" w:semiHidden="0" w:uiPriority="67" w:unhideWhenUsed="0"/>
-    <w:lsdException w:name="Medium Grid 2 Accent 1" w:semiHidden="0" w:uiPriority="68" w:unhideWhenUsed="0"/>
-    <w:lsdException w:name="Medium Grid 3 Accent 1" w:semiHidden="0" w:uiPriority="69" w:unhideWhenUsed="0"/>
-    <w:lsdException w:name="Dark List Accent 1" w:semiHidden="0" w:uiPriority="70" w:unhideWhenUsed="0"/>
-    <w:lsdException w:name="Colorful Shading Accent 1" w:semiHidden="0" w:uiPriority="71" w:unhideWhenUsed="0"/>
-    <w:lsdException w:name="Colorful List Accent 1" w:semiHidden="0" w:uiPriority="72" w:unhideWhenUsed="0"/>
-    <w:lsdException w:name="Colorful Grid Accent 1" w:semiHidden="0" w:uiPriority="73" w:unhideWhenUsed="0"/>
-    <w:lsdException w:name="Light Shading Accent 2" w:semiHidden="0" w:uiPriority="60" w:unhideWhenUsed="0"/>
-    <w:lsdException w:name="Light List Accent 2" w:semiHidden="0" w:uiPriority="61" w:unhideWhenUsed="0"/>
-    <w:lsdException w:name="Light Grid Accent 2" w:semiHidden="0" w:uiPriority="62" w:unhideWhenUsed="0"/>
-    <w:lsdException w:name="Medium Shading 1 Accent 2" w:semiHidden="0" w:uiPriority="63" w:unhideWhenUsed="0"/>
-    <w:lsdException w:name="Medium Shading 2 Accent 2" w:semiHidden="0" w:uiPriority="64" w:unhideWhenUsed="0"/>
-    <w:lsdException w:name="Medium List 1 Accent 2" w:semiHidden="0" w:uiPriority="65" w:unhideWhenUsed="0"/>
-    <w:lsdException w:name="Medium List 2 Accent 2" w:semiHidden="0" w:uiPriority="66" w:unhideWhenUsed="0"/>
-    <w:lsdException w:name="Medium Grid 1 Accent 2" w:semiHidden="0" w:uiPriority="67" w:unhideWhenUsed="0"/>
-    <w:lsdException w:name="Medium Grid 2 Accent 2" w:semiHidden="0" w:uiPriority="68" w:unhideWhenUsed="0"/>
-    <w:lsdException w:name="Medium Grid 3 Accent 2" w:semiHidden="0" w:uiPriority="69" w:unhideWhenUsed="0"/>
-    <w:lsdException w:name="Dark List Accent 2" w:semiHidden="0" w:uiPriority="70" w:unhideWhenUsed="0"/>
-    <w:lsdException w:name="Colorful Shading Accent 2" w:semiHidden="0" w:uiPriority="71" w:unhideWhenUsed="0"/>
-    <w:lsdException w:name="Colorful List Accent 2" w:semiHidden="0" w:uiPriority="72" w:unhideWhenUsed="0"/>
-    <w:lsdException w:name="Colorful Grid Accent 2" w:semiHidden="0" w:uiPriority="73" w:unhideWhenUsed="0"/>
-    <w:lsdException w:name="Light Shading Accent 3" w:semiHidden="0" w:uiPriority="60" w:unhideWhenUsed="0"/>
-    <w:lsdException w:name="Light List Accent 3" w:semiHidden="0" w:uiPriority="61" w:unhideWhenUsed="0"/>
-    <w:lsdException w:name="Light Grid Accent 3" w:semiHidden="0" w:uiPriority="62" w:unhideWhenUsed="0"/>
-    <w:lsdException w:name="Medium Shading 1 Accent 3" w:semiHidden="0" w:uiPriority="63" w:unhideWhenUsed="0"/>
-    <w:lsdException w:name="Medium Shading 2 Accent 3" w:semiHidden="0" w:uiPriority="64" w:unhideWhenUsed="0"/>
-    <w:lsdException w:name="Medium List 1 Accent 3" w:semiHidden="0" w:uiPriority="65" w:unhideWhenUsed="0"/>
-    <w:lsdException w:name="Medium List 2 Accent 3" w:semiHidden="0" w:uiPriority="66" w:unhideWhenUsed="0"/>
-    <w:lsdException w:name="Medium Grid 1 Accent 3" w:semiHidden="0" w:uiPriority="67" w:unhideWhenUsed="0"/>
-    <w:lsdException w:name="Medium Grid 2 Accent 3" w:semiHidden="0" w:uiPriority="68" w:unhideWhenUsed="0"/>
-    <w:lsdException w:name="Medium Grid 3 Accent 3" w:semiHidden="0" w:uiPriority="69" w:unhideWhenUsed="0"/>
-    <w:lsdException w:name="Dark List Accent 3" w:semiHidden="0" w:uiPriority="70" w:unhideWhenUsed="0"/>
-    <w:lsdException w:name="Colorful Shading Accent 3" w:semiHidden="0" w:uiPriority="71" w:unhideWhenUsed="0"/>
-    <w:lsdException w:name="Colorful List Accent 3" w:semiHidden="0" w:uiPriority="72" w:unhideWhenUsed="0"/>
-    <w:lsdException w:name="Colorful Grid Accent 3" w:semiHidden="0" w:uiPriority="73" w:unhideWhenUsed="0"/>
-    <w:lsdException w:name="Light Shading Accent 4" w:semiHidden="0" w:uiPriority="60" w:unhideWhenUsed="0"/>
-    <w:lsdException w:name="Light List Accent 4" w:semiHidden="0" w:uiPriority="61" w:unhideWhenUsed="0"/>
-    <w:lsdException w:name="Light Grid Accent 4" w:semiHidden="0" w:uiPriority="62" w:unhideWhenUsed="0"/>
-    <w:lsdException w:name="Medium Shading 1 Accent 4" w:semiHidden="0" w:uiPriority="63" w:unhideWhenUsed="0"/>
-    <w:lsdException w:name="Medium Shading 2 Accent 4" w:semiHidden="0" w:uiPriority="64" w:unhideWhenUsed="0"/>
-    <w:lsdException w:name="Medium List 1 Accent 4" w:semiHidden="0" w:uiPriority="65" w:unhideWhenUsed="0"/>
-    <w:lsdException w:name="Medium List 2 Accent 4" w:semiHidden="0" w:uiPriority="66" w:unhideWhenUsed="0"/>
-    <w:lsdException w:name="Medium Grid 1 Accent 4" w:semiHidden="0" w:uiPriority="67" w:unhideWhenUsed="0"/>
-    <w:lsdException w:name="Medium Grid 2 Accent 4" w:semiHidden="0" w:uiPriority="68" w:unhideWhenUsed="0"/>
-    <w:lsdException w:name="Medium Grid 3 Accent 4" w:semiHidden="0" w:uiPriority="69" w:unhideWhenUsed="0"/>
-    <w:lsdException w:name="Dark List Accent 4" w:semiHidden="0" w:uiPriority="70" w:unhideWhenUsed="0"/>
-    <w:lsdException w:name="Colorful Shading Accent 4" w:semiHidden="0" w:uiPriority="71" w:unhideWhenUsed="0"/>
-    <w:lsdException w:name="Colorful List Accent 4" w:semiHidden="0" w:uiPriority="72" w:unhideWhenUsed="0"/>
-    <w:lsdException w:name="Colorful Grid Accent 4" w:semiHidden="0" w:uiPriority="73" w:unhideWhenUsed="0"/>
-    <w:lsdException w:name="Light Shading Accent 5" w:semiHidden="0" w:uiPriority="60" w:unhideWhenUsed="0"/>
-    <w:lsdException w:name="Light List Accent 5" w:semiHidden="0" w:uiPriority="61" w:unhideWhenUsed="0"/>
-    <w:lsdException w:name="Light Grid Accent 5" w:semiHidden="0" w:uiPriority="62" w:unhideWhenUsed="0"/>
-    <w:lsdException w:name="Medium Shading 1 Accent 5" w:semiHidden="0" w:uiPriority="63" w:unhideWhenUsed="0"/>
-    <w:lsdException w:name="Medium Shading 2 Accent 5" w:semiHidden="0" w:uiPriority="64" w:unhideWhenUsed="0"/>
-    <w:lsdException w:name="Medium List 1 Accent 5" w:semiHidden="0" w:uiPriority="65" w:unhideWhenUsed="0"/>
-    <w:lsdException w:name="Medium List 2 Accent 5" w:semiHidden="0" w:uiPriority="66" w:unhideWhenUsed="0"/>
-    <w:lsdException w:name="Medium Grid 1 Accent 5" w:semiHidden="0" w:uiPriority="67" w:unhideWhenUsed="0"/>
-    <w:lsdException w:name="Medium Grid 2 Accent 5" w:semiHidden="0" w:uiPriority="68" w:unhideWhenUsed="0"/>
-    <w:lsdException w:name="Medium Grid 3 Accent 5" w:semiHidden="0" w:uiPriority="69" w:unhideWhenUsed="0"/>
-    <w:lsdException w:name="Dark List Accent 5" w:semiHidden="0" w:uiPriority="70" w:unhideWhenUsed="0"/>
-    <w:lsdException w:name="Colorful Shading Accent 5" w:semiHidden="0" w:uiPriority="71" w:unhideWhenUsed="0"/>
-    <w:lsdException w:name="Colorful List Accent 5" w:semiHidden="0" w:uiPriority="72" w:unhideWhenUsed="0"/>
-    <w:lsdException w:name="Colorful Grid Accent 5" w:semiHidden="0" w:uiPriority="73" w:unhideWhenUsed="0"/>
-    <w:lsdException w:name="Light Shading Accent 6" w:semiHidden="0" w:uiPriority="60" w:unhideWhenUsed="0"/>
-    <w:lsdException w:name="Light List Accent 6" w:semiHidden="0" w:uiPriority="61" w:unhideWhenUsed="0"/>
-    <w:lsdException w:name="Light Grid Accent 6" w:semiHidden="0" w:uiPriority="62" w:unhideWhenUsed="0"/>
-    <w:lsdException w:name="Medium Shading 1 Accent 6" w:semiHidden="0" w:uiPriority="63" w:unhideWhenUsed="0"/>
-    <w:lsdException w:name="Medium Shading 2 Accent 6" w:semiHidden="0" w:uiPriority="64" w:unhideWhenUsed="0"/>
-    <w:lsdException w:name="Medium List 1 Accent 6" w:semiHidden="0" w:uiPriority="65" w:unhideWhenUsed="0"/>
-    <w:lsdException w:name="Medium List 2 Accent 6" w:semiHidden="0" w:uiPriority="66" w:unhideWhenUsed="0"/>
-    <w:lsdException w:name="Medium Grid 1 Accent 6" w:semiHidden="0" w:uiPriority="67" w:unhideWhenUsed="0"/>
-    <w:lsdException w:name="Medium Grid 2 Accent 6" w:semiHidden="0" w:uiPriority="68" w:unhideWhenUsed="0"/>
-    <w:lsdException w:name="Medium Grid 3 Accent 6" w:semiHidden="0" w:uiPriority="69" w:unhideWhenUsed="0"/>
-    <w:lsdException w:name="Dark List Accent 6" w:semiHidden="0" w:uiPriority="70" w:unhideWhenUsed="0"/>
-    <w:lsdException w:name="Colorful Shading Accent 6" w:semiHidden="0" w:uiPriority="71" w:unhideWhenUsed="0"/>
-    <w:lsdException w:name="Colorful List Accent 6" w:semiHidden="0" w:uiPriority="72" w:unhideWhenUsed="0"/>
-    <w:lsdException w:name="Colorful Grid Accent 6" w:semiHidden="0" w:uiPriority="73" w:unhideWhenUsed="0"/>
-    <w:lsdException w:name="Subtle Emphasis" w:semiHidden="0" w:uiPriority="19" w:unhideWhenUsed="0" w:qFormat="1"/>
-    <w:lsdException w:name="Intense Emphasis" w:semiHidden="0" w:uiPriority="21" w:unhideWhenUsed="0" w:qFormat="1"/>
-    <w:lsdException w:name="Subtle Reference" w:semiHidden="0" w:uiPriority="31" w:unhideWhenUsed="0" w:qFormat="1"/>
-    <w:lsdException w:name="Intense Reference" w:semiHidden="0" w:uiPriority="32" w:unhideWhenUsed="0" w:qFormat="1"/>
-    <w:lsdException w:name="Book Title" w:semiHidden="0" w:uiPriority="33" w:unhideWhenUsed="0" w:qFormat="1"/>
-    <w:lsdException w:name="Bibliography" w:uiPriority="37"/>
-    <w:lsdException w:name="TOC Heading" w:uiPriority="39" w:qFormat="1"/>
+  <w:latentStyles w:defLockedState="0" w:defUIPriority="99" w:defSemiHidden="0" w:defUnhideWhenUsed="0" w:defQFormat="0" w:count="380">
+    <w:lsdException w:name="Normal" w:uiPriority="0" w:qFormat="1"/>
+    <w:lsdException w:name="heading 1" w:uiPriority="9" w:qFormat="1"/>
+    <w:lsdException w:name="heading 2" w:semiHidden="1" w:uiPriority="9" w:unhideWhenUsed="1" w:qFormat="1"/>
+    <w:lsdException w:name="heading 3" w:semiHidden="1" w:uiPriority="9" w:unhideWhenUsed="1" w:qFormat="1"/>
+    <w:lsdException w:name="heading 4" w:semiHidden="1" w:uiPriority="9" w:unhideWhenUsed="1" w:qFormat="1"/>
+    <w:lsdException w:name="heading 5" w:semiHidden="1" w:uiPriority="9" w:unhideWhenUsed="1" w:qFormat="1"/>
+    <w:lsdException w:name="heading 6" w:semiHidden="1" w:uiPriority="9" w:unhideWhenUsed="1" w:qFormat="1"/>
+    <w:lsdException w:name="heading 7" w:semiHidden="1" w:uiPriority="9" w:unhideWhenUsed="1" w:qFormat="1"/>
+    <w:lsdException w:name="heading 8" w:semiHidden="1" w:uiPriority="9" w:unhideWhenUsed="1" w:qFormat="1"/>
+    <w:lsdException w:name="heading 9" w:semiHidden="1" w:uiPriority="9" w:unhideWhenUsed="1" w:qFormat="1"/>
+    <w:lsdException w:name="index 1" w:semiHidden="1" w:unhideWhenUsed="1"/>
+    <w:lsdException w:name="index 2" w:semiHidden="1" w:unhideWhenUsed="1"/>
+    <w:lsdException w:name="index 3" w:semiHidden="1" w:unhideWhenUsed="1"/>
+    <w:lsdException w:name="index 4" w:semiHidden="1" w:unhideWhenUsed="1"/>
+    <w:lsdException w:name="index 5" w:semiHidden="1" w:unhideWhenUsed="1"/>
+    <w:lsdException w:name="index 6" w:semiHidden="1" w:unhideWhenUsed="1"/>
+    <w:lsdException w:name="index 7" w:semiHidden="1" w:unhideWhenUsed="1"/>
+    <w:lsdException w:name="index 8" w:semiHidden="1" w:unhideWhenUsed="1"/>
+    <w:lsdException w:name="index 9" w:semiHidden="1" w:unhideWhenUsed="1"/>
+    <w:lsdException w:name="toc 1" w:semiHidden="1" w:uiPriority="39" w:unhideWhenUsed="1"/>
+    <w:lsdException w:name="toc 2" w:semiHidden="1" w:uiPriority="39" w:unhideWhenUsed="1"/>
+    <w:lsdException w:name="toc 3" w:semiHidden="1" w:uiPriority="39" w:unhideWhenUsed="1"/>
+    <w:lsdException w:name="toc 4" w:semiHidden="1" w:uiPriority="39" w:unhideWhenUsed="1"/>
+    <w:lsdException w:name="toc 5" w:semiHidden="1" w:uiPriority="39" w:unhideWhenUsed="1"/>
+    <w:lsdException w:name="toc 6" w:semiHidden="1" w:uiPriority="39" w:unhideWhenUsed="1"/>
+    <w:lsdException w:name="toc 7" w:semiHidden="1" w:uiPriority="39" w:unhideWhenUsed="1"/>
+    <w:lsdException w:name="toc 8" w:semiHidden="1" w:uiPriority="39" w:unhideWhenUsed="1"/>
+    <w:lsdException w:name="toc 9" w:semiHidden="1" w:uiPriority="39" w:unhideWhenUsed="1"/>
+    <w:lsdException w:name="Normal Indent" w:semiHidden="1" w:unhideWhenUsed="1"/>
+    <w:lsdException w:name="footnote text" w:semiHidden="1" w:unhideWhenUsed="1"/>
+    <w:lsdException w:name="annotation text" w:semiHidden="1" w:unhideWhenUsed="1"/>
+    <w:lsdException w:name="header" w:semiHidden="1" w:unhideWhenUsed="1"/>
+    <w:lsdException w:name="footer" w:semiHidden="1" w:unhideWhenUsed="1"/>
+    <w:lsdException w:name="index heading" w:semiHidden="1" w:unhideWhenUsed="1"/>
+    <w:lsdException w:name="caption" w:semiHidden="1" w:uiPriority="35" w:unhideWhenUsed="1" w:qFormat="1"/>
+    <w:lsdException w:name="table of figures" w:semiHidden="1" w:unhideWhenUsed="1"/>
+    <w:lsdException w:name="envelope address" w:semiHidden="1" w:unhideWhenUsed="1"/>
+    <w:lsdException w:name="envelope return" w:semiHidden="1" w:unhideWhenUsed="1"/>
+    <w:lsdException w:name="footnote reference" w:semiHidden="1" w:unhideWhenUsed="1"/>
+    <w:lsdException w:name="annotation reference" w:semiHidden="1" w:unhideWhenUsed="1"/>
+    <w:lsdException w:name="line number" w:semiHidden="1" w:unhideWhenUsed="1"/>
+    <w:lsdException w:name="page number" w:semiHidden="1" w:unhideWhenUsed="1"/>
+    <w:lsdException w:name="endnote reference" w:semiHidden="1" w:unhideWhenUsed="1"/>
+    <w:lsdException w:name="endnote text" w:semiHidden="1" w:unhideWhenUsed="1"/>
+    <w:lsdException w:name="table of authorities" w:semiHidden="1" w:unhideWhenUsed="1"/>
+    <w:lsdException w:name="macro" w:semiHidden="1" w:unhideWhenUsed="1"/>
+    <w:lsdException w:name="toa heading" w:semiHidden="1" w:unhideWhenUsed="1"/>
+    <w:lsdException w:name="List" w:semiHidden="1" w:unhideWhenUsed="1"/>
+    <w:lsdException w:name="List Bullet" w:semiHidden="1" w:unhideWhenUsed="1"/>
+    <w:lsdException w:name="List Number" w:semiHidden="1" w:unhideWhenUsed="1"/>
+    <w:lsdException w:name="List 2" w:semiHidden="1" w:unhideWhenUsed="1"/>
+    <w:lsdException w:name="List 3" w:semiHidden="1" w:unhideWhenUsed="1"/>
+    <w:lsdException w:name="List 4" w:semiHidden="1" w:unhideWhenUsed="1"/>
+    <w:lsdException w:name="List 5" w:semiHidden="1" w:unhideWhenUsed="1"/>
+    <w:lsdException w:name="List Bullet 2" w:semiHidden="1" w:unhideWhenUsed="1"/>
+    <w:lsdException w:name="List Bullet 3" w:semiHidden="1" w:unhideWhenUsed="1"/>
+    <w:lsdException w:name="List Bullet 4" w:semiHidden="1" w:unhideWhenUsed="1"/>
+    <w:lsdException w:name="List Bullet 5" w:semiHidden="1" w:unhideWhenUsed="1"/>
+    <w:lsdException w:name="List Number 2" w:semiHidden="1" w:unhideWhenUsed="1"/>
+    <w:lsdException w:name="List Number 3" w:semiHidden="1" w:unhideWhenUsed="1"/>
+    <w:lsdException w:name="List Number 4" w:semiHidden="1" w:unhideWhenUsed="1"/>
+    <w:lsdException w:name="List Number 5" w:semiHidden="1" w:unhideWhenUsed="1"/>
+    <w:lsdException w:name="Title" w:uiPriority="10" w:qFormat="1"/>
+    <w:lsdException w:name="Closing" w:semiHidden="1" w:unhideWhenUsed="1"/>
+    <w:lsdException w:name="Signature" w:semiHidden="1" w:unhideWhenUsed="1"/>
+    <w:lsdException w:name="Default Paragraph Font" w:semiHidden="1" w:uiPriority="1" w:unhideWhenUsed="1"/>
+    <w:lsdException w:name="Body Text" w:semiHidden="1" w:unhideWhenUsed="1"/>
+    <w:lsdException w:name="Body Text Indent" w:semiHidden="1" w:unhideWhenUsed="1"/>
+    <w:lsdException w:name="List Continue" w:semiHidden="1" w:unhideWhenUsed="1"/>
+    <w:lsdException w:name="List Continue 2" w:semiHidden="1" w:unhideWhenUsed="1"/>
+    <w:lsdException w:name="List Continue 3" w:semiHidden="1" w:unhideWhenUsed="1"/>
+    <w:lsdException w:name="List Continue 4" w:semiHidden="1" w:unhideWhenUsed="1"/>
+    <w:lsdException w:name="List Continue 5" w:semiHidden="1" w:unhideWhenUsed="1"/>
+    <w:lsdException w:name="Message Header" w:semiHidden="1" w:unhideWhenUsed="1"/>
+    <w:lsdException w:name="Subtitle" w:uiPriority="11" w:qFormat="1"/>
+    <w:lsdException w:name="Salutation" w:semiHidden="1" w:unhideWhenUsed="1"/>
+    <w:lsdException w:name="Date" w:semiHidden="1" w:unhideWhenUsed="1"/>
+    <w:lsdException w:name="Body Text First Indent" w:semiHidden="1" w:unhideWhenUsed="1"/>
+    <w:lsdException w:name="Body Text First Indent 2" w:semiHidden="1" w:unhideWhenUsed="1"/>
+    <w:lsdException w:name="Note Heading" w:semiHidden="1" w:unhideWhenUsed="1"/>
+    <w:lsdException w:name="Body Text 2" w:semiHidden="1" w:unhideWhenUsed="1"/>
+    <w:lsdException w:name="Body Text 3" w:semiHidden="1" w:unhideWhenUsed="1"/>
+    <w:lsdException w:name="Body Text Indent 2" w:semiHidden="1" w:unhideWhenUsed="1"/>
+    <w:lsdException w:name="Body Text Indent 3" w:semiHidden="1" w:unhideWhenUsed="1"/>
+    <w:lsdException w:name="Block Text" w:semiHidden="1" w:unhideWhenUsed="1"/>
+    <w:lsdException w:name="Hyperlink" w:semiHidden="1" w:unhideWhenUsed="1"/>
+    <w:lsdException w:name="FollowedHyperlink" w:semiHidden="1" w:unhideWhenUsed="1"/>
+    <w:lsdException w:name="Strong" w:uiPriority="22" w:qFormat="1"/>
+    <w:lsdException w:name="Emphasis" w:uiPriority="20" w:qFormat="1"/>
+    <w:lsdException w:name="Document Map" w:semiHidden="1" w:unhideWhenUsed="1"/>
+    <w:lsdException w:name="Plain Text" w:semiHidden="1" w:unhideWhenUsed="1"/>
+    <w:lsdException w:name="E-mail Signature" w:semiHidden="1" w:unhideWhenUsed="1"/>
+    <w:lsdException w:name="HTML Top of Form" w:semiHidden="1" w:unhideWhenUsed="1"/>
+    <w:lsdException w:name="HTML Bottom of Form" w:semiHidden="1" w:unhideWhenUsed="1"/>
+    <w:lsdException w:name="Normal (Web)" w:semiHidden="1" w:unhideWhenUsed="1"/>
+    <w:lsdException w:name="HTML Acronym" w:semiHidden="1" w:unhideWhenUsed="1"/>
+    <w:lsdException w:name="HTML Address" w:semiHidden="1" w:unhideWhenUsed="1"/>
+    <w:lsdException w:name="HTML Cite" w:semiHidden="1" w:unhideWhenUsed="1"/>
+    <w:lsdException w:name="HTML Code" w:semiHidden="1" w:unhideWhenUsed="1"/>
+    <w:lsdException w:name="HTML Definition" w:semiHidden="1" w:unhideWhenUsed="1"/>
+    <w:lsdException w:name="HTML Keyboard" w:semiHidden="1" w:unhideWhenUsed="1"/>
+    <w:lsdException w:name="HTML Preformatted" w:semiHidden="1" w:unhideWhenUsed="1"/>
+    <w:lsdException w:name="HTML Sample" w:semiHidden="1" w:unhideWhenUsed="1"/>
+    <w:lsdException w:name="HTML Typewriter" w:semiHidden="1" w:unhideWhenUsed="1"/>
+    <w:lsdException w:name="HTML Variable" w:semiHidden="1" w:unhideWhenUsed="1"/>
+    <w:lsdException w:name="Normal Table" w:semiHidden="1" w:unhideWhenUsed="1"/>
+    <w:lsdException w:name="annotation subject" w:semiHidden="1" w:unhideWhenUsed="1"/>
+    <w:lsdException w:name="No List" w:semiHidden="1" w:unhideWhenUsed="1"/>
+    <w:lsdException w:name="Outline List 1" w:semiHidden="1" w:unhideWhenUsed="1"/>
+    <w:lsdException w:name="Outline List 2" w:semiHidden="1" w:unhideWhenUsed="1"/>
+    <w:lsdException w:name="Outline List 3" w:semiHidden="1" w:unhideWhenUsed="1"/>
+    <w:lsdException w:name="Table Simple 1" w:semiHidden="1" w:unhideWhenUsed="1"/>
+    <w:lsdException w:name="Table Simple 2" w:semiHidden="1" w:unhideWhenUsed="1"/>
+    <w:lsdException w:name="Table Simple 3" w:semiHidden="1" w:unhideWhenUsed="1"/>
+    <w:lsdException w:name="Table Classic 1" w:semiHidden="1" w:unhideWhenUsed="1"/>
+    <w:lsdException w:name="Table Classic 2" w:semiHidden="1" w:unhideWhenUsed="1"/>
+    <w:lsdException w:name="Table Classic 3" w:semiHidden="1" w:unhideWhenUsed="1"/>
+    <w:lsdException w:name="Table Classic 4" w:semiHidden="1" w:unhideWhenUsed="1"/>
+    <w:lsdException w:name="Table Colorful 1" w:semiHidden="1" w:unhideWhenUsed="1"/>
+    <w:lsdException w:name="Table Colorful 2" w:semiHidden="1" w:unhideWhenUsed="1"/>
+    <w:lsdException w:name="Table Colorful 3" w:semiHidden="1" w:unhideWhenUsed="1"/>
+    <w:lsdException w:name="Table Columns 1" w:semiHidden="1" w:unhideWhenUsed="1"/>
+    <w:lsdException w:name="Table Columns 2" w:semiHidden="1" w:unhideWhenUsed="1"/>
+    <w:lsdException w:name="Table Columns 3" w:semiHidden="1" w:unhideWhenUsed="1"/>
+    <w:lsdException w:name="Table Columns 4" w:semiHidden="1" w:unhideWhenUsed="1"/>
+    <w:lsdException w:name="Table Columns 5" w:semiHidden="1" w:unhideWhenUsed="1"/>
+    <w:lsdException w:name="Table Grid 1" w:semiHidden="1" w:unhideWhenUsed="1"/>
+    <w:lsdException w:name="Table Grid 2" w:semiHidden="1" w:unhideWhenUsed="1"/>
+    <w:lsdException w:name="Table Grid 3" w:semiHidden="1" w:unhideWhenUsed="1"/>
+    <w:lsdException w:name="Table Grid 4" w:semiHidden="1" w:unhideWhenUsed="1"/>
+    <w:lsdException w:name="Table Grid 5" w:semiHidden="1" w:unhideWhenUsed="1"/>
+    <w:lsdException w:name="Table Grid 6" w:semiHidden="1" w:unhideWhenUsed="1"/>
+    <w:lsdException w:name="Table Grid 7" w:semiHidden="1" w:unhideWhenUsed="1"/>
+    <w:lsdException w:name="Table Grid 8" w:semiHidden="1" w:unhideWhenUsed="1"/>
+    <w:lsdException w:name="Table List 1" w:semiHidden="1" w:unhideWhenUsed="1"/>
+    <w:lsdException w:name="Table List 2" w:semiHidden="1" w:unhideWhenUsed="1"/>
+    <w:lsdException w:name="Table List 3" w:semiHidden="1" w:unhideWhenUsed="1"/>
+    <w:lsdException w:name="Table List 4" w:semiHidden="1" w:unhideWhenUsed="1"/>
+    <w:lsdException w:name="Table List 5" w:semiHidden="1" w:unhideWhenUsed="1"/>
+    <w:lsdException w:name="Table List 6" w:semiHidden="1" w:unhideWhenUsed="1"/>
+    <w:lsdException w:name="Table List 7" w:semiHidden="1" w:unhideWhenUsed="1"/>
+    <w:lsdException w:name="Table List 8" w:semiHidden="1" w:unhideWhenUsed="1"/>
+    <w:lsdException w:name="Table 3D effects 1" w:semiHidden="1" w:unhideWhenUsed="1"/>
+    <w:lsdException w:name="Table 3D effects 2" w:semiHidden="1" w:unhideWhenUsed="1"/>
+    <w:lsdException w:name="Table 3D effects 3" w:semiHidden="1" w:unhideWhenUsed="1"/>
+    <w:lsdException w:name="Table Contemporary" w:semiHidden="1" w:unhideWhenUsed="1"/>
+    <w:lsdException w:name="Table Elegant" w:semiHidden="1" w:unhideWhenUsed="1"/>
+    <w:lsdException w:name="Table Professional" w:semiHidden="1" w:unhideWhenUsed="1"/>
+    <w:lsdException w:name="Table Subtle 1" w:semiHidden="1" w:unhideWhenUsed="1"/>
+    <w:lsdException w:name="Table Subtle 2" w:semiHidden="1" w:unhideWhenUsed="1"/>
+    <w:lsdException w:name="Table Web 1" w:semiHidden="1" w:unhideWhenUsed="1"/>
+    <w:lsdException w:name="Table Web 2" w:semiHidden="1" w:unhideWhenUsed="1"/>
+    <w:lsdException w:name="Table Web 3" w:semiHidden="1" w:unhideWhenUsed="1"/>
+    <w:lsdException w:name="Balloon Text" w:semiHidden="1" w:unhideWhenUsed="1"/>
+    <w:lsdException w:name="Table Grid" w:uiPriority="59"/>
+    <w:lsdException w:name="Table Theme" w:semiHidden="1" w:unhideWhenUsed="1"/>
+    <w:lsdException w:name="Note Level 1" w:semiHidden="1" w:unhideWhenUsed="1"/>
+    <w:lsdException w:name="Note Level 2" w:semiHidden="1" w:unhideWhenUsed="1"/>
+    <w:lsdException w:name="Note Level 3" w:semiHidden="1" w:unhideWhenUsed="1"/>
+    <w:lsdException w:name="Note Level 4" w:semiHidden="1" w:unhideWhenUsed="1"/>
+    <w:lsdException w:name="Note Level 5" w:semiHidden="1" w:unhideWhenUsed="1"/>
+    <w:lsdException w:name="Note Level 6" w:semiHidden="1" w:unhideWhenUsed="1"/>
+    <w:lsdException w:name="Note Level 7" w:semiHidden="1" w:unhideWhenUsed="1"/>
+    <w:lsdException w:name="Note Level 8" w:semiHidden="1" w:unhideWhenUsed="1"/>
+    <w:lsdException w:name="Note Level 9" w:semiHidden="1" w:unhideWhenUsed="1"/>
+    <w:lsdException w:name="Placeholder Text" w:semiHidden="1"/>
+    <w:lsdException w:name="No Spacing" w:uiPriority="1" w:qFormat="1"/>
+    <w:lsdException w:name="Light Shading" w:uiPriority="60"/>
+    <w:lsdException w:name="Light List" w:uiPriority="61"/>
+    <w:lsdException w:name="Light Grid" w:uiPriority="62"/>
+    <w:lsdException w:name="Medium Shading 1" w:uiPriority="63"/>
+    <w:lsdException w:name="Medium Shading 2" w:uiPriority="64"/>
+    <w:lsdException w:name="Medium List 1" w:uiPriority="65"/>
+    <w:lsdException w:name="Medium List 2" w:uiPriority="66"/>
+    <w:lsdException w:name="Medium Grid 1" w:uiPriority="67"/>
+    <w:lsdException w:name="Medium Grid 2" w:uiPriority="68"/>
+    <w:lsdException w:name="Medium Grid 3" w:uiPriority="69"/>
+    <w:lsdException w:name="Dark List" w:uiPriority="70"/>
+    <w:lsdException w:name="Colorful Shading" w:uiPriority="71"/>
+    <w:lsdException w:name="Colorful List" w:uiPriority="72"/>
+    <w:lsdException w:name="Colorful Grid" w:uiPriority="73"/>
+    <w:lsdException w:name="Light Shading Accent 1" w:uiPriority="60"/>
+    <w:lsdException w:name="Light List Accent 1" w:uiPriority="61"/>
+    <w:lsdException w:name="Light Grid Accent 1" w:uiPriority="62"/>
+    <w:lsdException w:name="Medium Shading 1 Accent 1" w:uiPriority="63"/>
+    <w:lsdException w:name="Medium Shading 2 Accent 1" w:uiPriority="64"/>
+    <w:lsdException w:name="Medium List 1 Accent 1" w:uiPriority="65"/>
+    <w:lsdException w:name="Revision" w:semiHidden="1"/>
+    <w:lsdException w:name="List Paragraph" w:uiPriority="34" w:qFormat="1"/>
+    <w:lsdException w:name="Quote" w:uiPriority="29" w:qFormat="1"/>
+    <w:lsdException w:name="Intense Quote" w:uiPriority="30" w:qFormat="1"/>
+    <w:lsdException w:name="Medium List 2 Accent 1" w:uiPriority="66"/>
+    <w:lsdException w:name="Medium Grid 1 Accent 1" w:uiPriority="67"/>
+    <w:lsdException w:name="Medium Grid 2 Accent 1" w:uiPriority="68"/>
+    <w:lsdException w:name="Medium Grid 3 Accent 1" w:uiPriority="69"/>
+    <w:lsdException w:name="Dark List Accent 1" w:uiPriority="70"/>
+    <w:lsdException w:name="Colorful Shading Accent 1" w:uiPriority="71"/>
+    <w:lsdException w:name="Colorful List Accent 1" w:uiPriority="72"/>
+    <w:lsdException w:name="Colorful Grid Accent 1" w:uiPriority="73"/>
+    <w:lsdException w:name="Light Shading Accent 2" w:uiPriority="60"/>
+    <w:lsdException w:name="Light List Accent 2" w:uiPriority="61"/>
+    <w:lsdException w:name="Light Grid Accent 2" w:uiPriority="62"/>
+    <w:lsdException w:name="Medium Shading 1 Accent 2" w:uiPriority="63"/>
+    <w:lsdException w:name="Medium Shading 2 Accent 2" w:uiPriority="64"/>
+    <w:lsdException w:name="Medium List 1 Accent 2" w:uiPriority="65"/>
+    <w:lsdException w:name="Medium List 2 Accent 2" w:uiPriority="66"/>
+    <w:lsdException w:name="Medium Grid 1 Accent 2" w:uiPriority="67"/>
+    <w:lsdException w:name="Medium Grid 2 Accent 2" w:uiPriority="68"/>
+    <w:lsdException w:name="Medium Grid 3 Accent 2" w:uiPriority="69"/>
+    <w:lsdException w:name="Dark List Accent 2" w:uiPriority="70"/>
+    <w:lsdException w:name="Colorful Shading Accent 2" w:uiPriority="71"/>
+    <w:lsdException w:name="Colorful List Accent 2" w:uiPriority="72"/>
+    <w:lsdException w:name="Colorful Grid Accent 2" w:uiPriority="73"/>
+    <w:lsdException w:name="Light Shading Accent 3" w:uiPriority="60"/>
+    <w:lsdException w:name="Light List Accent 3" w:uiPriority="61"/>
+    <w:lsdException w:name="Light Grid Accent 3" w:uiPriority="62"/>
+    <w:lsdException w:name="Medium Shading 1 Accent 3" w:uiPriority="63"/>
+    <w:lsdException w:name="Medium Shading 2 Accent 3" w:uiPriority="64"/>
+    <w:lsdException w:name="Medium List 1 Accent 3" w:uiPriority="65"/>
+    <w:lsdException w:name="Medium List 2 Accent 3" w:uiPriority="66"/>
+    <w:lsdException w:name="Medium Grid 1 Accent 3" w:uiPriority="67"/>
+    <w:lsdException w:name="Medium Grid 2 Accent 3" w:uiPriority="68"/>
+    <w:lsdException w:name="Medium Grid 3 Accent 3" w:uiPriority="69"/>
+    <w:lsdException w:name="Dark List Accent 3" w:uiPriority="70"/>
+    <w:lsdException w:name="Colorful Shading Accent 3" w:uiPriority="71"/>
+    <w:lsdException w:name="Colorful List Accent 3" w:uiPriority="72"/>
+    <w:lsdException w:name="Colorful Grid Accent 3" w:uiPriority="73"/>
+    <w:lsdException w:name="Light Shading Accent 4" w:uiPriority="60"/>
+    <w:lsdException w:name="Light List Accent 4" w:uiPriority="61"/>
+    <w:lsdException w:name="Light Grid Accent 4" w:uiPriority="62"/>
+    <w:lsdException w:name="Medium Shading 1 Accent 4" w:uiPriority="63"/>
+    <w:lsdException w:name="Medium Shading 2 Accent 4" w:uiPriority="64"/>
+    <w:lsdException w:name="Medium List 1 Accent 4" w:uiPriority="65"/>
+    <w:lsdException w:name="Medium List 2 Accent 4" w:uiPriority="66"/>
+    <w:lsdException w:name="Medium Grid 1 Accent 4" w:uiPriority="67"/>
+    <w:lsdException w:name="Medium Grid 2 Accent 4" w:uiPriority="68"/>
+    <w:lsdException w:name="Medium Grid 3 Accent 4" w:uiPriority="69"/>
+    <w:lsdException w:name="Dark List Accent 4" w:uiPriority="70"/>
+    <w:lsdException w:name="Colorful Shading Accent 4" w:uiPriority="71"/>
+    <w:lsdException w:name="Colorful List Accent 4" w:uiPriority="72"/>
+    <w:lsdException w:name="Colorful Grid Accent 4" w:uiPriority="73"/>
+    <w:lsdException w:name="Light Shading Accent 5" w:uiPriority="60"/>
+    <w:lsdException w:name="Light List Accent 5" w:uiPriority="61"/>
+    <w:lsdException w:name="Light Grid Accent 5" w:uiPriority="62"/>
+    <w:lsdException w:name="Medium Shading 1 Accent 5" w:uiPriority="63"/>
+    <w:lsdException w:name="Medium Shading 2 Accent 5" w:uiPriority="64"/>
+    <w:lsdException w:name="Medium List 1 Accent 5" w:uiPriority="65"/>
+    <w:lsdException w:name="Medium List 2 Accent 5" w:uiPriority="66"/>
+    <w:lsdException w:name="Medium Grid 1 Accent 5" w:uiPriority="67"/>
+    <w:lsdException w:name="Medium Grid 2 Accent 5" w:uiPriority="68"/>
+    <w:lsdException w:name="Medium Grid 3 Accent 5" w:uiPriority="69"/>
+    <w:lsdException w:name="Dark List Accent 5" w:uiPriority="70"/>
+    <w:lsdException w:name="Colorful Shading Accent 5" w:uiPriority="71"/>
+    <w:lsdException w:name="Colorful List Accent 5" w:uiPriority="72"/>
+    <w:lsdException w:name="Colorful Grid Accent 5" w:uiPriority="73"/>
+    <w:lsdException w:name="Light Shading Accent 6" w:uiPriority="60"/>
+    <w:lsdException w:name="Light List Accent 6" w:uiPriority="61"/>
+    <w:lsdException w:name="Light Grid Accent 6" w:uiPriority="62"/>
+    <w:lsdException w:name="Medium Shading 1 Accent 6" w:uiPriority="63"/>
+    <w:lsdException w:name="Medium Shading 2 Accent 6" w:uiPriority="64"/>
+    <w:lsdException w:name="Medium List 1 Accent 6" w:uiPriority="65"/>
+    <w:lsdException w:name="Medium List 2 Accent 6" w:uiPriority="66"/>
+    <w:lsdException w:name="Medium Grid 1 Accent 6" w:uiPriority="67"/>
+    <w:lsdException w:name="Medium Grid 2 Accent 6" w:uiPriority="68"/>
+    <w:lsdException w:name="Medium Grid 3 Accent 6" w:uiPriority="69"/>
+    <w:lsdException w:name="Dark List Accent 6" w:uiPriority="70"/>
+    <w:lsdException w:name="Colorful Shading Accent 6" w:uiPriority="71"/>
+    <w:lsdException w:name="Colorful List Accent 6" w:uiPriority="72"/>
+    <w:lsdException w:name="Colorful Grid Accent 6" w:uiPriority="73"/>
+    <w:lsdException w:name="Subtle Emphasis" w:uiPriority="19" w:qFormat="1"/>
+    <w:lsdException w:name="Intense Emphasis" w:uiPriority="21" w:qFormat="1"/>
+    <w:lsdException w:name="Subtle Reference" w:uiPriority="31" w:qFormat="1"/>
+    <w:lsdException w:name="Intense Reference" w:uiPriority="32" w:qFormat="1"/>
+    <w:lsdException w:name="Book Title" w:uiPriority="33" w:qFormat="1"/>
+    <w:lsdException w:name="Bibliography" w:semiHidden="1" w:uiPriority="37" w:unhideWhenUsed="1"/>
+    <w:lsdException w:name="TOC Heading" w:semiHidden="1" w:uiPriority="39" w:unhideWhenUsed="1" w:qFormat="1"/>
+    <w:lsdException w:name="Plain Table 1" w:uiPriority="41"/>
+    <w:lsdException w:name="Plain Table 2" w:uiPriority="42"/>
+    <w:lsdException w:name="Plain Table 3" w:uiPriority="43"/>
+    <w:lsdException w:name="Plain Table 4" w:uiPriority="44"/>
+    <w:lsdException w:name="Plain Table 5" w:uiPriority="45"/>
+    <w:lsdException w:name="Grid Table Light" w:uiPriority="40"/>
+    <w:lsdException w:name="Grid Table 1 Light" w:uiPriority="46"/>
+    <w:lsdException w:name="Grid Table 2" w:uiPriority="47"/>
+    <w:lsdException w:name="Grid Table 3" w:uiPriority="48"/>
+    <w:lsdException w:name="Grid Table 4" w:uiPriority="49"/>
+    <w:lsdException w:name="Grid Table 5 Dark" w:uiPriority="50"/>
+    <w:lsdException w:name="Grid Table 6 Colorful" w:uiPriority="51"/>
+    <w:lsdException w:name="Grid Table 7 Colorful" w:uiPriority="52"/>
+    <w:lsdException w:name="Grid Table 1 Light Accent 1" w:uiPriority="46"/>
+    <w:lsdException w:name="Grid Table 2 Accent 1" w:uiPriority="47"/>
+    <w:lsdException w:name="Grid Table 3 Accent 1" w:uiPriority="48"/>
+    <w:lsdException w:name="Grid Table 4 Accent 1" w:uiPriority="49"/>
+    <w:lsdException w:name="Grid Table 5 Dark Accent 1" w:uiPriority="50"/>
+    <w:lsdException w:name="Grid Table 6 Colorful Accent 1" w:uiPriority="51"/>
+    <w:lsdException w:name="Grid Table 7 Colorful Accent 1" w:uiPriority="52"/>
+    <w:lsdException w:name="Grid Table 1 Light Accent 2" w:uiPriority="46"/>
+    <w:lsdException w:name="Grid Table 2 Accent 2" w:uiPriority="47"/>
+    <w:lsdException w:name="Grid Table 3 Accent 2" w:uiPriority="48"/>
+    <w:lsdException w:name="Grid Table 4 Accent 2" w:uiPriority="49"/>
+    <w:lsdException w:name="Grid Table 5 Dark Accent 2" w:uiPriority="50"/>
+    <w:lsdException w:name="Grid Table 6 Colorful Accent 2" w:uiPriority="51"/>
+    <w:lsdException w:name="Grid Table 7 Colorful Accent 2" w:uiPriority="52"/>
+    <w:lsdException w:name="Grid Table 1 Light Accent 3" w:uiPriority="46"/>
+    <w:lsdException w:name="Grid Table 2 Accent 3" w:uiPriority="47"/>
+    <w:lsdException w:name="Grid Table 3 Accent 3" w:uiPriority="48"/>
+    <w:lsdException w:name="Grid Table 4 Accent 3" w:uiPriority="49"/>
+    <w:lsdException w:name="Grid Table 5 Dark Accent 3" w:uiPriority="50"/>
+    <w:lsdException w:name="Grid Table 6 Colorful Accent 3" w:uiPriority="51"/>
+    <w:lsdException w:name="Grid Table 7 Colorful Accent 3" w:uiPriority="52"/>
+    <w:lsdException w:name="Grid Table 1 Light Accent 4" w:uiPriority="46"/>
+    <w:lsdException w:name="Grid Table 2 Accent 4" w:uiPriority="47"/>
+    <w:lsdException w:name="Grid Table 3 Accent 4" w:uiPriority="48"/>
+    <w:lsdException w:name="Grid Table 4 Accent 4" w:uiPriority="49"/>
+    <w:lsdException w:name="Grid Table 5 Dark Accent 4" w:uiPriority="50"/>
+    <w:lsdException w:name="Grid Table 6 Colorful Accent 4" w:uiPriority="51"/>
+    <w:lsdException w:name="Grid Table 7 Colorful Accent 4" w:uiPriority="52"/>
+    <w:lsdException w:name="Grid Table 1 Light Accent 5" w:uiPriority="46"/>
+    <w:lsdException w:name="Grid Table 2 Accent 5" w:uiPriority="47"/>
+    <w:lsdException w:name="Grid Table 3 Accent 5" w:uiPriority="48"/>
+    <w:lsdException w:name="Grid Table 4 Accent 5" w:uiPriority="49"/>
+    <w:lsdException w:name="Grid Table 5 Dark Accent 5" w:uiPriority="50"/>
+    <w:lsdException w:name="Grid Table 6 Colorful Accent 5" w:uiPriority="51"/>
+    <w:lsdException w:name="Grid Table 7 Colorful Accent 5" w:uiPriority="52"/>
+    <w:lsdException w:name="Grid Table 1 Light Accent 6" w:uiPriority="46"/>
+    <w:lsdException w:name="Grid Table 2 Accent 6" w:uiPriority="47"/>
+    <w:lsdException w:name="Grid Table 3 Accent 6" w:uiPriority="48"/>
+    <w:lsdException w:name="Grid Table 4 Accent 6" w:uiPriority="49"/>
+    <w:lsdException w:name="Grid Table 5 Dark Accent 6" w:uiPriority="50"/>
+    <w:lsdException w:name="Grid Table 6 Colorful Accent 6" w:uiPriority="51"/>
+    <w:lsdException w:name="Grid Table 7 Colorful Accent 6" w:uiPriority="52"/>
+    <w:lsdException w:name="List Table 1 Light" w:uiPriority="46"/>
+    <w:lsdException w:name="List Table 2" w:uiPriority="47"/>
+    <w:lsdException w:name="List Table 3" w:uiPriority="48"/>
+    <w:lsdException w:name="List Table 4" w:uiPriority="49"/>
+    <w:lsdException w:name="List Table 5 Dark" w:uiPriority="50"/>
+    <w:lsdException w:name="List Table 6 Colorful" w:uiPriority="51"/>
+    <w:lsdException w:name="List Table 7 Colorful" w:uiPriority="52"/>
+    <w:lsdException w:name="List Table 1 Light Accent 1" w:uiPriority="46"/>
+    <w:lsdException w:name="List Table 2 Accent 1" w:uiPriority="47"/>
+    <w:lsdException w:name="List Table 3 Accent 1" w:uiPriority="48"/>
+    <w:lsdException w:name="List Table 4 Accent 1" w:uiPriority="49"/>
+    <w:lsdException w:name="List Table 5 Dark Accent 1" w:uiPriority="50"/>
+    <w:lsdException w:name="List Table 6 Colorful Accent 1" w:uiPriority="51"/>
+    <w:lsdException w:name="List Table 7 Colorful Accent 1" w:uiPriority="52"/>
+    <w:lsdException w:name="List Table 1 Light Accent 2" w:uiPriority="46"/>
+    <w:lsdException w:name="List Table 2 Accent 2" w:uiPriority="47"/>
+    <w:lsdException w:name="List Table 3 Accent 2" w:uiPriority="48"/>
+    <w:lsdException w:name="List Table 4 Accent 2" w:uiPriority="49"/>
+    <w:lsdException w:name="List Table 5 Dark Accent 2" w:uiPriority="50"/>
+    <w:lsdException w:name="List Table 6 Colorful Accent 2" w:uiPriority="51"/>
+    <w:lsdException w:name="List Table 7 Colorful Accent 2" w:uiPriority="52"/>
+    <w:lsdException w:name="List Table 1 Light Accent 3" w:uiPriority="46"/>
+    <w:lsdException w:name="List Table 2 Accent 3" w:uiPriority="47"/>
+    <w:lsdException w:name="List Table 3 Accent 3" w:uiPriority="48"/>
+    <w:lsdException w:name="List Table 4 Accent 3" w:uiPriority="49"/>
+    <w:lsdException w:name="List Table 5 Dark Accent 3" w:uiPriority="50"/>
+    <w:lsdException w:name="List Table 6 Colorful Accent 3" w:uiPriority="51"/>
+    <w:lsdException w:name="List Table 7 Colorful Accent 3" w:uiPriority="52"/>
+    <w:lsdException w:name="List Table 1 Light Accent 4" w:uiPriority="46"/>
+    <w:lsdException w:name="List Table 2 Accent 4" w:uiPriority="47"/>
+    <w:lsdException w:name="List Table 3 Accent 4" w:uiPriority="48"/>
+    <w:lsdException w:name="List Table 4 Accent 4" w:uiPriority="49"/>
+    <w:lsdException w:name="List Table 5 Dark Accent 4" w:uiPriority="50"/>
+    <w:lsdException w:name="List Table 6 Colorful Accent 4" w:uiPriority="51"/>
+    <w:lsdException w:name="List Table 7 Colorful Accent 4" w:uiPriority="52"/>
+    <w:lsdException w:name="List Table 1 Light Accent 5" w:uiPriority="46"/>
+    <w:lsdException w:name="List Table 2 Accent 5" w:uiPriority="47"/>
+    <w:lsdException w:name="List Table 3 Accent 5" w:uiPriority="48"/>
+    <w:lsdException w:name="List Table 4 Accent 5" w:uiPriority="49"/>
+    <w:lsdException w:name="List Table 5 Dark Accent 5" w:uiPriority="50"/>
+    <w:lsdException w:name="List Table 6 Colorful Accent 5" w:uiPriority="51"/>
+    <w:lsdException w:name="List Table 7 Colorful Accent 5" w:uiPriority="52"/>
+    <w:lsdException w:name="List Table 1 Light Accent 6" w:uiPriority="46"/>
+    <w:lsdException w:name="List Table 2 Accent 6" w:uiPriority="47"/>
+    <w:lsdException w:name="List Table 3 Accent 6" w:uiPriority="48"/>
+    <w:lsdException w:name="List Table 4 Accent 6" w:uiPriority="49"/>
+    <w:lsdException w:name="List Table 5 Dark Accent 6" w:uiPriority="50"/>
+    <w:lsdException w:name="List Table 6 Colorful Accent 6" w:uiPriority="51"/>
+    <w:lsdException w:name="List Table 7 Colorful Accent 6" w:uiPriority="52"/>
   </w:latentStyles>
   <w:style w:type="paragraph" w:default="1" w:styleId="Normal">
     <w:name w:val="Normal"/>
@@ -5146,8 +4443,8 @@
   </w:style>
   <w:style w:type="paragraph" w:styleId="Heading1">
     <w:name w:val="heading 1"/>
-    <w:basedOn w:val="normal0"/>
-    <w:next w:val="normal0"/>
+    <w:basedOn w:val="Normal1"/>
+    <w:next w:val="Normal1"/>
     <w:pPr>
       <w:keepNext/>
       <w:keepLines/>
@@ -5162,8 +4459,8 @@
   </w:style>
   <w:style w:type="paragraph" w:styleId="Heading2">
     <w:name w:val="heading 2"/>
-    <w:basedOn w:val="normal0"/>
-    <w:next w:val="normal0"/>
+    <w:basedOn w:val="Normal1"/>
+    <w:next w:val="Normal1"/>
     <w:pPr>
       <w:keepNext/>
       <w:keepLines/>
@@ -5178,8 +4475,8 @@
   </w:style>
   <w:style w:type="paragraph" w:styleId="Heading3">
     <w:name w:val="heading 3"/>
-    <w:basedOn w:val="normal0"/>
-    <w:next w:val="normal0"/>
+    <w:basedOn w:val="Normal1"/>
+    <w:next w:val="Normal1"/>
     <w:pPr>
       <w:keepNext/>
       <w:keepLines/>
@@ -5192,8 +4489,8 @@
   </w:style>
   <w:style w:type="paragraph" w:styleId="Heading4">
     <w:name w:val="heading 4"/>
-    <w:basedOn w:val="normal0"/>
-    <w:next w:val="normal0"/>
+    <w:basedOn w:val="Normal1"/>
+    <w:next w:val="Normal1"/>
     <w:pPr>
       <w:keepNext/>
       <w:keepLines/>
@@ -5210,8 +4507,8 @@
   </w:style>
   <w:style w:type="paragraph" w:styleId="Heading5">
     <w:name w:val="heading 5"/>
-    <w:basedOn w:val="normal0"/>
-    <w:next w:val="normal0"/>
+    <w:basedOn w:val="Normal1"/>
+    <w:next w:val="Normal1"/>
     <w:pPr>
       <w:keepNext/>
       <w:keepLines/>
@@ -5227,8 +4524,8 @@
   </w:style>
   <w:style w:type="paragraph" w:styleId="Heading6">
     <w:name w:val="heading 6"/>
-    <w:basedOn w:val="normal0"/>
-    <w:next w:val="normal0"/>
+    <w:basedOn w:val="Normal1"/>
+    <w:next w:val="Normal1"/>
     <w:pPr>
       <w:keepNext/>
       <w:keepLines/>
@@ -5270,13 +4567,13 @@
     <w:semiHidden/>
     <w:unhideWhenUsed/>
   </w:style>
-  <w:style w:type="paragraph" w:customStyle="1" w:styleId="normal0">
-    <w:name w:val="normal"/>
+  <w:style w:type="paragraph" w:customStyle="1" w:styleId="Normal1">
+    <w:name w:val="Normal1"/>
   </w:style>
   <w:style w:type="paragraph" w:styleId="Title">
     <w:name w:val="Title"/>
-    <w:basedOn w:val="normal0"/>
-    <w:next w:val="normal0"/>
+    <w:basedOn w:val="Normal1"/>
+    <w:next w:val="Normal1"/>
     <w:pPr>
       <w:keepNext/>
       <w:keepLines/>
@@ -5292,346 +4589,8 @@
   </w:style>
   <w:style w:type="paragraph" w:styleId="Subtitle">
     <w:name w:val="Subtitle"/>
-    <w:basedOn w:val="normal0"/>
-    <w:next w:val="normal0"/>
-    <w:pPr>
-      <w:keepNext/>
-      <w:keepLines/>
-      <w:spacing w:before="360" w:after="80"/>
-      <w:contextualSpacing/>
-    </w:pPr>
-    <w:rPr>
-      <w:rFonts w:ascii="Georgia" w:eastAsia="Georgia" w:hAnsi="Georgia" w:cs="Georgia"/>
-      <w:i/>
-      <w:color w:val="666666"/>
-      <w:sz w:val="48"/>
-      <w:szCs w:val="48"/>
-    </w:rPr>
-  </w:style>
-  <w:style w:type="table" w:customStyle="1" w:styleId="a">
-    <w:basedOn w:val="TableNormal"/>
-    <w:tblPr>
-      <w:tblStyleRowBandSize w:val="1"/>
-      <w:tblStyleColBandSize w:val="1"/>
-      <w:tblInd w:w="0" w:type="dxa"/>
-      <w:tblCellMar>
-        <w:top w:w="0" w:type="dxa"/>
-        <w:left w:w="108" w:type="dxa"/>
-        <w:bottom w:w="0" w:type="dxa"/>
-        <w:right w:w="108" w:type="dxa"/>
-      </w:tblCellMar>
-    </w:tblPr>
-  </w:style>
-</w:styles>
-</file>
-
-<file path=word/stylesWithEffects.xml><?xml version="1.0" encoding="utf-8"?>
-<w:styles xmlns:wpc="http://schemas.microsoft.com/office/word/2010/wordprocessingCanvas" xmlns:mo="http://schemas.microsoft.com/office/mac/office/2008/main" xmlns:mc="http://schemas.openxmlformats.org/markup-compatibility/2006" xmlns:mv="urn:schemas-microsoft-com:mac:vml" xmlns:o="urn:schemas-microsoft-com:office:office" xmlns:r="http://schemas.openxmlformats.org/officeDocument/2006/relationships" xmlns:m="http://schemas.openxmlformats.org/officeDocument/2006/math" xmlns:v="urn:schemas-microsoft-com:vml" xmlns:wp14="http://schemas.microsoft.com/office/word/2010/wordprocessingDrawing" xmlns:wp="http://schemas.openxmlformats.org/drawingml/2006/wordprocessingDrawing" xmlns:w10="urn:schemas-microsoft-com:office:word" xmlns:w="http://schemas.openxmlformats.org/wordprocessingml/2006/main" xmlns:w14="http://schemas.microsoft.com/office/word/2010/wordml" xmlns:wpg="http://schemas.microsoft.com/office/word/2010/wordprocessingGroup" xmlns:wpi="http://schemas.microsoft.com/office/word/2010/wordprocessingInk" xmlns:wne="http://schemas.microsoft.com/office/word/2006/wordml" xmlns:wps="http://schemas.microsoft.com/office/word/2010/wordprocessingShape" mc:Ignorable="w14 wp14">
-  <w:docDefaults>
-    <w:rPrDefault>
-      <w:rPr>
-        <w:rFonts w:ascii="Times New Roman" w:eastAsia="Times New Roman" w:hAnsi="Times New Roman" w:cs="Times New Roman"/>
-        <w:color w:val="000000"/>
-        <w:sz w:val="24"/>
-        <w:szCs w:val="24"/>
-        <w:lang w:val="en-US" w:eastAsia="en-US" w:bidi="ar-SA"/>
-      </w:rPr>
-    </w:rPrDefault>
-    <w:pPrDefault/>
-  </w:docDefaults>
-  <w:latentStyles w:defLockedState="0" w:defUIPriority="99" w:defSemiHidden="1" w:defUnhideWhenUsed="1" w:defQFormat="0" w:count="276">
-    <w:lsdException w:name="Normal" w:semiHidden="0" w:uiPriority="0" w:unhideWhenUsed="0" w:qFormat="1"/>
-    <w:lsdException w:name="heading 1" w:semiHidden="0" w:uiPriority="9" w:unhideWhenUsed="0" w:qFormat="1"/>
-    <w:lsdException w:name="heading 2" w:uiPriority="9" w:qFormat="1"/>
-    <w:lsdException w:name="heading 3" w:uiPriority="9" w:qFormat="1"/>
-    <w:lsdException w:name="heading 4" w:uiPriority="9" w:qFormat="1"/>
-    <w:lsdException w:name="heading 5" w:uiPriority="9" w:qFormat="1"/>
-    <w:lsdException w:name="heading 6" w:uiPriority="9" w:qFormat="1"/>
-    <w:lsdException w:name="heading 7" w:uiPriority="9" w:qFormat="1"/>
-    <w:lsdException w:name="heading 8" w:uiPriority="9" w:qFormat="1"/>
-    <w:lsdException w:name="heading 9" w:uiPriority="9" w:qFormat="1"/>
-    <w:lsdException w:name="toc 1" w:uiPriority="39"/>
-    <w:lsdException w:name="toc 2" w:uiPriority="39"/>
-    <w:lsdException w:name="toc 3" w:uiPriority="39"/>
-    <w:lsdException w:name="toc 4" w:uiPriority="39"/>
-    <w:lsdException w:name="toc 5" w:uiPriority="39"/>
-    <w:lsdException w:name="toc 6" w:uiPriority="39"/>
-    <w:lsdException w:name="toc 7" w:uiPriority="39"/>
-    <w:lsdException w:name="toc 8" w:uiPriority="39"/>
-    <w:lsdException w:name="toc 9" w:uiPriority="39"/>
-    <w:lsdException w:name="caption" w:uiPriority="35" w:qFormat="1"/>
-    <w:lsdException w:name="Title" w:semiHidden="0" w:uiPriority="10" w:unhideWhenUsed="0" w:qFormat="1"/>
-    <w:lsdException w:name="Default Paragraph Font" w:uiPriority="1"/>
-    <w:lsdException w:name="Subtitle" w:semiHidden="0" w:uiPriority="11" w:unhideWhenUsed="0" w:qFormat="1"/>
-    <w:lsdException w:name="Strong" w:semiHidden="0" w:uiPriority="22" w:unhideWhenUsed="0" w:qFormat="1"/>
-    <w:lsdException w:name="Emphasis" w:semiHidden="0" w:uiPriority="20" w:unhideWhenUsed="0" w:qFormat="1"/>
-    <w:lsdException w:name="Table Grid" w:semiHidden="0" w:uiPriority="59" w:unhideWhenUsed="0"/>
-    <w:lsdException w:name="Placeholder Text" w:unhideWhenUsed="0"/>
-    <w:lsdException w:name="No Spacing" w:semiHidden="0" w:uiPriority="1" w:unhideWhenUsed="0" w:qFormat="1"/>
-    <w:lsdException w:name="Light Shading" w:semiHidden="0" w:uiPriority="60" w:unhideWhenUsed="0"/>
-    <w:lsdException w:name="Light List" w:semiHidden="0" w:uiPriority="61" w:unhideWhenUsed="0"/>
-    <w:lsdException w:name="Light Grid" w:semiHidden="0" w:uiPriority="62" w:unhideWhenUsed="0"/>
-    <w:lsdException w:name="Medium Shading 1" w:semiHidden="0" w:uiPriority="63" w:unhideWhenUsed="0"/>
-    <w:lsdException w:name="Medium Shading 2" w:semiHidden="0" w:uiPriority="64" w:unhideWhenUsed="0"/>
-    <w:lsdException w:name="Medium List 1" w:semiHidden="0" w:uiPriority="65" w:unhideWhenUsed="0"/>
-    <w:lsdException w:name="Medium List 2" w:semiHidden="0" w:uiPriority="66" w:unhideWhenUsed="0"/>
-    <w:lsdException w:name="Medium Grid 1" w:semiHidden="0" w:uiPriority="67" w:unhideWhenUsed="0"/>
-    <w:lsdException w:name="Medium Grid 2" w:semiHidden="0" w:uiPriority="68" w:unhideWhenUsed="0"/>
-    <w:lsdException w:name="Medium Grid 3" w:semiHidden="0" w:uiPriority="69" w:unhideWhenUsed="0"/>
-    <w:lsdException w:name="Dark List" w:semiHidden="0" w:uiPriority="70" w:unhideWhenUsed="0"/>
-    <w:lsdException w:name="Colorful Shading" w:semiHidden="0" w:uiPriority="71" w:unhideWhenUsed="0"/>
-    <w:lsdException w:name="Colorful List" w:semiHidden="0" w:uiPriority="72" w:unhideWhenUsed="0"/>
-    <w:lsdException w:name="Colorful Grid" w:semiHidden="0" w:uiPriority="73" w:unhideWhenUsed="0"/>
-    <w:lsdException w:name="Light Shading Accent 1" w:semiHidden="0" w:uiPriority="60" w:unhideWhenUsed="0"/>
-    <w:lsdException w:name="Light List Accent 1" w:semiHidden="0" w:uiPriority="61" w:unhideWhenUsed="0"/>
-    <w:lsdException w:name="Light Grid Accent 1" w:semiHidden="0" w:uiPriority="62" w:unhideWhenUsed="0"/>
-    <w:lsdException w:name="Medium Shading 1 Accent 1" w:semiHidden="0" w:uiPriority="63" w:unhideWhenUsed="0"/>
-    <w:lsdException w:name="Medium Shading 2 Accent 1" w:semiHidden="0" w:uiPriority="64" w:unhideWhenUsed="0"/>
-    <w:lsdException w:name="Medium List 1 Accent 1" w:semiHidden="0" w:uiPriority="65" w:unhideWhenUsed="0"/>
-    <w:lsdException w:name="Revision" w:unhideWhenUsed="0"/>
-    <w:lsdException w:name="List Paragraph" w:semiHidden="0" w:uiPriority="34" w:unhideWhenUsed="0" w:qFormat="1"/>
-    <w:lsdException w:name="Quote" w:semiHidden="0" w:uiPriority="29" w:unhideWhenUsed="0" w:qFormat="1"/>
-    <w:lsdException w:name="Intense Quote" w:semiHidden="0" w:uiPriority="30" w:unhideWhenUsed="0" w:qFormat="1"/>
-    <w:lsdException w:name="Medium List 2 Accent 1" w:semiHidden="0" w:uiPriority="66" w:unhideWhenUsed="0"/>
-    <w:lsdException w:name="Medium Grid 1 Accent 1" w:semiHidden="0" w:uiPriority="67" w:unhideWhenUsed="0"/>
-    <w:lsdException w:name="Medium Grid 2 Accent 1" w:semiHidden="0" w:uiPriority="68" w:unhideWhenUsed="0"/>
-    <w:lsdException w:name="Medium Grid 3 Accent 1" w:semiHidden="0" w:uiPriority="69" w:unhideWhenUsed="0"/>
-    <w:lsdException w:name="Dark List Accent 1" w:semiHidden="0" w:uiPriority="70" w:unhideWhenUsed="0"/>
-    <w:lsdException w:name="Colorful Shading Accent 1" w:semiHidden="0" w:uiPriority="71" w:unhideWhenUsed="0"/>
-    <w:lsdException w:name="Colorful List Accent 1" w:semiHidden="0" w:uiPriority="72" w:unhideWhenUsed="0"/>
-    <w:lsdException w:name="Colorful Grid Accent 1" w:semiHidden="0" w:uiPriority="73" w:unhideWhenUsed="0"/>
-    <w:lsdException w:name="Light Shading Accent 2" w:semiHidden="0" w:uiPriority="60" w:unhideWhenUsed="0"/>
-    <w:lsdException w:name="Light List Accent 2" w:semiHidden="0" w:uiPriority="61" w:unhideWhenUsed="0"/>
-    <w:lsdException w:name="Light Grid Accent 2" w:semiHidden="0" w:uiPriority="62" w:unhideWhenUsed="0"/>
-    <w:lsdException w:name="Medium Shading 1 Accent 2" w:semiHidden="0" w:uiPriority="63" w:unhideWhenUsed="0"/>
-    <w:lsdException w:name="Medium Shading 2 Accent 2" w:semiHidden="0" w:uiPriority="64" w:unhideWhenUsed="0"/>
-    <w:lsdException w:name="Medium List 1 Accent 2" w:semiHidden="0" w:uiPriority="65" w:unhideWhenUsed="0"/>
-    <w:lsdException w:name="Medium List 2 Accent 2" w:semiHidden="0" w:uiPriority="66" w:unhideWhenUsed="0"/>
-    <w:lsdException w:name="Medium Grid 1 Accent 2" w:semiHidden="0" w:uiPriority="67" w:unhideWhenUsed="0"/>
-    <w:lsdException w:name="Medium Grid 2 Accent 2" w:semiHidden="0" w:uiPriority="68" w:unhideWhenUsed="0"/>
-    <w:lsdException w:name="Medium Grid 3 Accent 2" w:semiHidden="0" w:uiPriority="69" w:unhideWhenUsed="0"/>
-    <w:lsdException w:name="Dark List Accent 2" w:semiHidden="0" w:uiPriority="70" w:unhideWhenUsed="0"/>
-    <w:lsdException w:name="Colorful Shading Accent 2" w:semiHidden="0" w:uiPriority="71" w:unhideWhenUsed="0"/>
-    <w:lsdException w:name="Colorful List Accent 2" w:semiHidden="0" w:uiPriority="72" w:unhideWhenUsed="0"/>
-    <w:lsdException w:name="Colorful Grid Accent 2" w:semiHidden="0" w:uiPriority="73" w:unhideWhenUsed="0"/>
-    <w:lsdException w:name="Light Shading Accent 3" w:semiHidden="0" w:uiPriority="60" w:unhideWhenUsed="0"/>
-    <w:lsdException w:name="Light List Accent 3" w:semiHidden="0" w:uiPriority="61" w:unhideWhenUsed="0"/>
-    <w:lsdException w:name="Light Grid Accent 3" w:semiHidden="0" w:uiPriority="62" w:unhideWhenUsed="0"/>
-    <w:lsdException w:name="Medium Shading 1 Accent 3" w:semiHidden="0" w:uiPriority="63" w:unhideWhenUsed="0"/>
-    <w:lsdException w:name="Medium Shading 2 Accent 3" w:semiHidden="0" w:uiPriority="64" w:unhideWhenUsed="0"/>
-    <w:lsdException w:name="Medium List 1 Accent 3" w:semiHidden="0" w:uiPriority="65" w:unhideWhenUsed="0"/>
-    <w:lsdException w:name="Medium List 2 Accent 3" w:semiHidden="0" w:uiPriority="66" w:unhideWhenUsed="0"/>
-    <w:lsdException w:name="Medium Grid 1 Accent 3" w:semiHidden="0" w:uiPriority="67" w:unhideWhenUsed="0"/>
-    <w:lsdException w:name="Medium Grid 2 Accent 3" w:semiHidden="0" w:uiPriority="68" w:unhideWhenUsed="0"/>
-    <w:lsdException w:name="Medium Grid 3 Accent 3" w:semiHidden="0" w:uiPriority="69" w:unhideWhenUsed="0"/>
-    <w:lsdException w:name="Dark List Accent 3" w:semiHidden="0" w:uiPriority="70" w:unhideWhenUsed="0"/>
-    <w:lsdException w:name="Colorful Shading Accent 3" w:semiHidden="0" w:uiPriority="71" w:unhideWhenUsed="0"/>
-    <w:lsdException w:name="Colorful List Accent 3" w:semiHidden="0" w:uiPriority="72" w:unhideWhenUsed="0"/>
-    <w:lsdException w:name="Colorful Grid Accent 3" w:semiHidden="0" w:uiPriority="73" w:unhideWhenUsed="0"/>
-    <w:lsdException w:name="Light Shading Accent 4" w:semiHidden="0" w:uiPriority="60" w:unhideWhenUsed="0"/>
-    <w:lsdException w:name="Light List Accent 4" w:semiHidden="0" w:uiPriority="61" w:unhideWhenUsed="0"/>
-    <w:lsdException w:name="Light Grid Accent 4" w:semiHidden="0" w:uiPriority="62" w:unhideWhenUsed="0"/>
-    <w:lsdException w:name="Medium Shading 1 Accent 4" w:semiHidden="0" w:uiPriority="63" w:unhideWhenUsed="0"/>
-    <w:lsdException w:name="Medium Shading 2 Accent 4" w:semiHidden="0" w:uiPriority="64" w:unhideWhenUsed="0"/>
-    <w:lsdException w:name="Medium List 1 Accent 4" w:semiHidden="0" w:uiPriority="65" w:unhideWhenUsed="0"/>
-    <w:lsdException w:name="Medium List 2 Accent 4" w:semiHidden="0" w:uiPriority="66" w:unhideWhenUsed="0"/>
-    <w:lsdException w:name="Medium Grid 1 Accent 4" w:semiHidden="0" w:uiPriority="67" w:unhideWhenUsed="0"/>
-    <w:lsdException w:name="Medium Grid 2 Accent 4" w:semiHidden="0" w:uiPriority="68" w:unhideWhenUsed="0"/>
-    <w:lsdException w:name="Medium Grid 3 Accent 4" w:semiHidden="0" w:uiPriority="69" w:unhideWhenUsed="0"/>
-    <w:lsdException w:name="Dark List Accent 4" w:semiHidden="0" w:uiPriority="70" w:unhideWhenUsed="0"/>
-    <w:lsdException w:name="Colorful Shading Accent 4" w:semiHidden="0" w:uiPriority="71" w:unhideWhenUsed="0"/>
-    <w:lsdException w:name="Colorful List Accent 4" w:semiHidden="0" w:uiPriority="72" w:unhideWhenUsed="0"/>
-    <w:lsdException w:name="Colorful Grid Accent 4" w:semiHidden="0" w:uiPriority="73" w:unhideWhenUsed="0"/>
-    <w:lsdException w:name="Light Shading Accent 5" w:semiHidden="0" w:uiPriority="60" w:unhideWhenUsed="0"/>
-    <w:lsdException w:name="Light List Accent 5" w:semiHidden="0" w:uiPriority="61" w:unhideWhenUsed="0"/>
-    <w:lsdException w:name="Light Grid Accent 5" w:semiHidden="0" w:uiPriority="62" w:unhideWhenUsed="0"/>
-    <w:lsdException w:name="Medium Shading 1 Accent 5" w:semiHidden="0" w:uiPriority="63" w:unhideWhenUsed="0"/>
-    <w:lsdException w:name="Medium Shading 2 Accent 5" w:semiHidden="0" w:uiPriority="64" w:unhideWhenUsed="0"/>
-    <w:lsdException w:name="Medium List 1 Accent 5" w:semiHidden="0" w:uiPriority="65" w:unhideWhenUsed="0"/>
-    <w:lsdException w:name="Medium List 2 Accent 5" w:semiHidden="0" w:uiPriority="66" w:unhideWhenUsed="0"/>
-    <w:lsdException w:name="Medium Grid 1 Accent 5" w:semiHidden="0" w:uiPriority="67" w:unhideWhenUsed="0"/>
-    <w:lsdException w:name="Medium Grid 2 Accent 5" w:semiHidden="0" w:uiPriority="68" w:unhideWhenUsed="0"/>
-    <w:lsdException w:name="Medium Grid 3 Accent 5" w:semiHidden="0" w:uiPriority="69" w:unhideWhenUsed="0"/>
-    <w:lsdException w:name="Dark List Accent 5" w:semiHidden="0" w:uiPriority="70" w:unhideWhenUsed="0"/>
-    <w:lsdException w:name="Colorful Shading Accent 5" w:semiHidden="0" w:uiPriority="71" w:unhideWhenUsed="0"/>
-    <w:lsdException w:name="Colorful List Accent 5" w:semiHidden="0" w:uiPriority="72" w:unhideWhenUsed="0"/>
-    <w:lsdException w:name="Colorful Grid Accent 5" w:semiHidden="0" w:uiPriority="73" w:unhideWhenUsed="0"/>
-    <w:lsdException w:name="Light Shading Accent 6" w:semiHidden="0" w:uiPriority="60" w:unhideWhenUsed="0"/>
-    <w:lsdException w:name="Light List Accent 6" w:semiHidden="0" w:uiPriority="61" w:unhideWhenUsed="0"/>
-    <w:lsdException w:name="Light Grid Accent 6" w:semiHidden="0" w:uiPriority="62" w:unhideWhenUsed="0"/>
-    <w:lsdException w:name="Medium Shading 1 Accent 6" w:semiHidden="0" w:uiPriority="63" w:unhideWhenUsed="0"/>
-    <w:lsdException w:name="Medium Shading 2 Accent 6" w:semiHidden="0" w:uiPriority="64" w:unhideWhenUsed="0"/>
-    <w:lsdException w:name="Medium List 1 Accent 6" w:semiHidden="0" w:uiPriority="65" w:unhideWhenUsed="0"/>
-    <w:lsdException w:name="Medium List 2 Accent 6" w:semiHidden="0" w:uiPriority="66" w:unhideWhenUsed="0"/>
-    <w:lsdException w:name="Medium Grid 1 Accent 6" w:semiHidden="0" w:uiPriority="67" w:unhideWhenUsed="0"/>
-    <w:lsdException w:name="Medium Grid 2 Accent 6" w:semiHidden="0" w:uiPriority="68" w:unhideWhenUsed="0"/>
-    <w:lsdException w:name="Medium Grid 3 Accent 6" w:semiHidden="0" w:uiPriority="69" w:unhideWhenUsed="0"/>
-    <w:lsdException w:name="Dark List Accent 6" w:semiHidden="0" w:uiPriority="70" w:unhideWhenUsed="0"/>
-    <w:lsdException w:name="Colorful Shading Accent 6" w:semiHidden="0" w:uiPriority="71" w:unhideWhenUsed="0"/>
-    <w:lsdException w:name="Colorful List Accent 6" w:semiHidden="0" w:uiPriority="72" w:unhideWhenUsed="0"/>
-    <w:lsdException w:name="Colorful Grid Accent 6" w:semiHidden="0" w:uiPriority="73" w:unhideWhenUsed="0"/>
-    <w:lsdException w:name="Subtle Emphasis" w:semiHidden="0" w:uiPriority="19" w:unhideWhenUsed="0" w:qFormat="1"/>
-    <w:lsdException w:name="Intense Emphasis" w:semiHidden="0" w:uiPriority="21" w:unhideWhenUsed="0" w:qFormat="1"/>
-    <w:lsdException w:name="Subtle Reference" w:semiHidden="0" w:uiPriority="31" w:unhideWhenUsed="0" w:qFormat="1"/>
-    <w:lsdException w:name="Intense Reference" w:semiHidden="0" w:uiPriority="32" w:unhideWhenUsed="0" w:qFormat="1"/>
-    <w:lsdException w:name="Book Title" w:semiHidden="0" w:uiPriority="33" w:unhideWhenUsed="0" w:qFormat="1"/>
-    <w:lsdException w:name="Bibliography" w:uiPriority="37"/>
-    <w:lsdException w:name="TOC Heading" w:uiPriority="39" w:qFormat="1"/>
-  </w:latentStyles>
-  <w:style w:type="paragraph" w:default="1" w:styleId="Normal">
-    <w:name w:val="Normal"/>
-    <w:qFormat/>
-  </w:style>
-  <w:style w:type="paragraph" w:styleId="Heading1">
-    <w:name w:val="heading 1"/>
-    <w:basedOn w:val="normal0"/>
-    <w:next w:val="normal0"/>
-    <w:pPr>
-      <w:keepNext/>
-      <w:keepLines/>
-      <w:spacing w:before="480" w:after="240"/>
-      <w:outlineLvl w:val="0"/>
-    </w:pPr>
-    <w:rPr>
-      <w:b/>
-      <w:sz w:val="36"/>
-      <w:szCs w:val="36"/>
-    </w:rPr>
-  </w:style>
-  <w:style w:type="paragraph" w:styleId="Heading2">
-    <w:name w:val="heading 2"/>
-    <w:basedOn w:val="normal0"/>
-    <w:next w:val="normal0"/>
-    <w:pPr>
-      <w:keepNext/>
-      <w:keepLines/>
-      <w:spacing w:before="280" w:after="280"/>
-      <w:outlineLvl w:val="1"/>
-    </w:pPr>
-    <w:rPr>
-      <w:b/>
-      <w:sz w:val="28"/>
-      <w:szCs w:val="28"/>
-    </w:rPr>
-  </w:style>
-  <w:style w:type="paragraph" w:styleId="Heading3">
-    <w:name w:val="heading 3"/>
-    <w:basedOn w:val="normal0"/>
-    <w:next w:val="normal0"/>
-    <w:pPr>
-      <w:keepNext/>
-      <w:keepLines/>
-      <w:spacing w:before="240" w:after="240"/>
-      <w:outlineLvl w:val="2"/>
-    </w:pPr>
-    <w:rPr>
-      <w:b/>
-    </w:rPr>
-  </w:style>
-  <w:style w:type="paragraph" w:styleId="Heading4">
-    <w:name w:val="heading 4"/>
-    <w:basedOn w:val="normal0"/>
-    <w:next w:val="normal0"/>
-    <w:pPr>
-      <w:keepNext/>
-      <w:keepLines/>
-      <w:spacing w:before="240" w:after="60"/>
-      <w:jc w:val="both"/>
-      <w:outlineLvl w:val="3"/>
-    </w:pPr>
-    <w:rPr>
-      <w:b/>
-      <w:i/>
-      <w:sz w:val="22"/>
-      <w:szCs w:val="22"/>
-    </w:rPr>
-  </w:style>
-  <w:style w:type="paragraph" w:styleId="Heading5">
-    <w:name w:val="heading 5"/>
-    <w:basedOn w:val="normal0"/>
-    <w:next w:val="normal0"/>
-    <w:pPr>
-      <w:keepNext/>
-      <w:keepLines/>
-      <w:spacing w:before="240" w:after="60"/>
-      <w:jc w:val="both"/>
-      <w:outlineLvl w:val="4"/>
-    </w:pPr>
-    <w:rPr>
-      <w:rFonts w:ascii="Arial" w:eastAsia="Arial" w:hAnsi="Arial" w:cs="Arial"/>
-      <w:sz w:val="22"/>
-      <w:szCs w:val="22"/>
-    </w:rPr>
-  </w:style>
-  <w:style w:type="paragraph" w:styleId="Heading6">
-    <w:name w:val="heading 6"/>
-    <w:basedOn w:val="normal0"/>
-    <w:next w:val="normal0"/>
-    <w:pPr>
-      <w:keepNext/>
-      <w:keepLines/>
-      <w:spacing w:before="240" w:after="60"/>
-      <w:jc w:val="both"/>
-      <w:outlineLvl w:val="5"/>
-    </w:pPr>
-    <w:rPr>
-      <w:rFonts w:ascii="Arial" w:eastAsia="Arial" w:hAnsi="Arial" w:cs="Arial"/>
-      <w:i/>
-      <w:sz w:val="22"/>
-      <w:szCs w:val="22"/>
-    </w:rPr>
-  </w:style>
-  <w:style w:type="character" w:default="1" w:styleId="DefaultParagraphFont">
-    <w:name w:val="Default Paragraph Font"/>
-    <w:uiPriority w:val="1"/>
-    <w:semiHidden/>
-    <w:unhideWhenUsed/>
-  </w:style>
-  <w:style w:type="table" w:default="1" w:styleId="TableNormal">
-    <w:name w:val="Normal Table"/>
-    <w:uiPriority w:val="99"/>
-    <w:semiHidden/>
-    <w:unhideWhenUsed/>
-    <w:tblPr>
-      <w:tblInd w:w="0" w:type="dxa"/>
-      <w:tblCellMar>
-        <w:top w:w="0" w:type="dxa"/>
-        <w:left w:w="108" w:type="dxa"/>
-        <w:bottom w:w="0" w:type="dxa"/>
-        <w:right w:w="108" w:type="dxa"/>
-      </w:tblCellMar>
-    </w:tblPr>
-  </w:style>
-  <w:style w:type="numbering" w:default="1" w:styleId="NoList">
-    <w:name w:val="No List"/>
-    <w:uiPriority w:val="99"/>
-    <w:semiHidden/>
-    <w:unhideWhenUsed/>
-  </w:style>
-  <w:style w:type="paragraph" w:customStyle="1" w:styleId="normal0">
-    <w:name w:val="normal"/>
-  </w:style>
-  <w:style w:type="paragraph" w:styleId="Title">
-    <w:name w:val="Title"/>
-    <w:basedOn w:val="normal0"/>
-    <w:next w:val="normal0"/>
-    <w:pPr>
-      <w:keepNext/>
-      <w:keepLines/>
-      <w:spacing w:before="240" w:after="720"/>
-      <w:jc w:val="right"/>
-    </w:pPr>
-    <w:rPr>
-      <w:rFonts w:ascii="Arial" w:eastAsia="Arial" w:hAnsi="Arial" w:cs="Arial"/>
-      <w:b/>
-      <w:sz w:val="64"/>
-      <w:szCs w:val="64"/>
-    </w:rPr>
-  </w:style>
-  <w:style w:type="paragraph" w:styleId="Subtitle">
-    <w:name w:val="Subtitle"/>
-    <w:basedOn w:val="normal0"/>
-    <w:next w:val="normal0"/>
+    <w:basedOn w:val="Normal1"/>
+    <w:next w:val="Normal1"/>
     <w:pPr>
       <w:keepNext/>
       <w:keepLines/>

</xml_diff>

<commit_message>
First Update to SRS Section 3
</commit_message>
<xml_diff>
--- a/SoftwareRequirementsSpecificationforFractionWorksheetCreator.docx
+++ b/SoftwareRequirementsSpecificationforFractionWorksheetCreator.docx
@@ -1,6 +1,6 @@
 
 <file path=word/document.xml><?xml version="1.0" encoding="utf-8"?>
-<w:document xmlns:wpc="http://schemas.microsoft.com/office/word/2010/wordprocessingCanvas" xmlns:mo="http://schemas.microsoft.com/office/mac/office/2008/main" xmlns:mc="http://schemas.openxmlformats.org/markup-compatibility/2006" xmlns:mv="urn:schemas-microsoft-com:mac:vml" xmlns:o="urn:schemas-microsoft-com:office:office" xmlns:r="http://schemas.openxmlformats.org/officeDocument/2006/relationships" xmlns:m="http://schemas.openxmlformats.org/officeDocument/2006/math" xmlns:v="urn:schemas-microsoft-com:vml" xmlns:wp14="http://schemas.microsoft.com/office/word/2010/wordprocessingDrawing" xmlns:wp="http://schemas.openxmlformats.org/drawingml/2006/wordprocessingDrawing" xmlns:w10="urn:schemas-microsoft-com:office:word" xmlns:w="http://schemas.openxmlformats.org/wordprocessingml/2006/main" xmlns:w14="http://schemas.microsoft.com/office/word/2010/wordml" xmlns:wpg="http://schemas.microsoft.com/office/word/2010/wordprocessingGroup" xmlns:wpi="http://schemas.microsoft.com/office/word/2010/wordprocessingInk" xmlns:wne="http://schemas.microsoft.com/office/word/2006/wordml" xmlns:wps="http://schemas.microsoft.com/office/word/2010/wordprocessingShape" mc:Ignorable="w14 wp14">
+<w:document xmlns:wpc="http://schemas.microsoft.com/office/word/2010/wordprocessingCanvas" xmlns:mc="http://schemas.openxmlformats.org/markup-compatibility/2006" xmlns:o="urn:schemas-microsoft-com:office:office" xmlns:r="http://schemas.openxmlformats.org/officeDocument/2006/relationships" xmlns:m="http://schemas.openxmlformats.org/officeDocument/2006/math" xmlns:v="urn:schemas-microsoft-com:vml" xmlns:wp14="http://schemas.microsoft.com/office/word/2010/wordprocessingDrawing" xmlns:wp="http://schemas.openxmlformats.org/drawingml/2006/wordprocessingDrawing" xmlns:w10="urn:schemas-microsoft-com:office:word" xmlns:w="http://schemas.openxmlformats.org/wordprocessingml/2006/main" xmlns:w14="http://schemas.microsoft.com/office/word/2010/wordml" xmlns:w15="http://schemas.microsoft.com/office/word/2012/wordml" xmlns:wpg="http://schemas.microsoft.com/office/word/2010/wordprocessingGroup" xmlns:wpi="http://schemas.microsoft.com/office/word/2010/wordprocessingInk" xmlns:wne="http://schemas.microsoft.com/office/word/2006/wordml" xmlns:wps="http://schemas.microsoft.com/office/word/2010/wordprocessingShape" mc:Ignorable="w14 w15 wp14">
   <w:background w:color="FFFFFF"/>
   <w:body>
     <w:p>
@@ -1584,21 +1584,7 @@
         <w:rPr>
           <w:rFonts w:ascii="Arial" w:eastAsia="Arial" w:hAnsi="Arial" w:cs="Arial"/>
         </w:rPr>
-        <w:t xml:space="preserve">The purpose of this document is to give a detailed description of the requirements for the “Fraction Worksheet Creator” (FWC) software. It will illustrate the purpose and complete declaration for the development of system. It will also explain system constraints, interface and interactions with other external applications. This document </w:t>
-      </w:r>
-      <w:proofErr w:type="gramStart"/>
-      <w:r>
-        <w:rPr>
-          <w:rFonts w:ascii="Arial" w:eastAsia="Arial" w:hAnsi="Arial" w:cs="Arial"/>
-        </w:rPr>
-        <w:t>is primarily intended to be proposed</w:t>
-      </w:r>
-      <w:proofErr w:type="gramEnd"/>
-      <w:r>
-        <w:rPr>
-          <w:rFonts w:ascii="Arial" w:eastAsia="Arial" w:hAnsi="Arial" w:cs="Arial"/>
-        </w:rPr>
-        <w:t xml:space="preserve"> to a customer for its approval and a reference for developing the first version of the system for the development team. </w:t>
+        <w:t xml:space="preserve">The purpose of this document is to give a detailed description of the requirements for the “Fraction Worksheet Creator” (FWC) software. It will illustrate the purpose and complete declaration for the development of system. It will also explain system constraints, interface and interactions with other external applications. This document is primarily intended to be proposed to a customer for its approval and a reference for developing the first version of the system for the development team. </w:t>
       </w:r>
     </w:p>
     <w:p>
@@ -1635,7 +1621,6 @@
         <w:t xml:space="preserve"> (FWC) is an off-line worksheet generation tool designed by Elementary Engineers to help elementary school teachers to create a lot of exercises for students to study and practice </w:t>
       </w:r>
       <w:proofErr w:type="spellStart"/>
-      <w:proofErr w:type="gramStart"/>
       <w:r>
         <w:rPr>
           <w:rFonts w:ascii="Arial" w:eastAsia="Arial" w:hAnsi="Arial" w:cs="Arial"/>
@@ -1644,7 +1629,6 @@
         <w:t>fractions.The</w:t>
       </w:r>
       <w:proofErr w:type="spellEnd"/>
-      <w:proofErr w:type="gramEnd"/>
       <w:r>
         <w:rPr>
           <w:rFonts w:ascii="Arial" w:eastAsia="Arial" w:hAnsi="Arial" w:cs="Arial"/>
@@ -1706,19 +1690,11 @@
         </w:rPr>
         <w:t xml:space="preserve"> worksheets are free to print, easy to use, and very flexible. </w:t>
       </w:r>
-      <w:proofErr w:type="gramStart"/>
-      <w:r>
-        <w:rPr>
-          <w:rFonts w:ascii="Arial" w:eastAsia="Arial" w:hAnsi="Arial" w:cs="Arial"/>
-        </w:rPr>
-        <w:t>This project is being produced by students at Framingham State University</w:t>
-      </w:r>
-      <w:proofErr w:type="gramEnd"/>
-      <w:r>
-        <w:rPr>
-          <w:rFonts w:ascii="Arial" w:eastAsia="Arial" w:hAnsi="Arial" w:cs="Arial"/>
-        </w:rPr>
-        <w:t xml:space="preserve"> with help from Dr. Andrew Jung. </w:t>
+      <w:r>
+        <w:rPr>
+          <w:rFonts w:ascii="Arial" w:eastAsia="Arial" w:hAnsi="Arial" w:cs="Arial"/>
+        </w:rPr>
+        <w:t xml:space="preserve">This project is being produced by students at Framingham State University with help from Dr. Andrew Jung. </w:t>
       </w:r>
     </w:p>
     <w:p>
@@ -1869,7 +1845,6 @@
       </w:pPr>
       <w:bookmarkStart w:id="15" w:name="h.to44df2vdn2f" w:colFirst="0" w:colLast="0"/>
       <w:bookmarkEnd w:id="15"/>
-      <w:proofErr w:type="gramStart"/>
       <w:r>
         <w:rPr>
           <w:rFonts w:ascii="Arial" w:eastAsia="Arial" w:hAnsi="Arial" w:cs="Arial"/>
@@ -1881,14 +1856,7 @@
         <w:rPr>
           <w:rFonts w:ascii="Arial" w:eastAsia="Arial" w:hAnsi="Arial" w:cs="Arial"/>
         </w:rPr>
-        <w:t xml:space="preserve"> – The software developers.</w:t>
-      </w:r>
-      <w:proofErr w:type="gramEnd"/>
-      <w:r>
-        <w:rPr>
-          <w:rFonts w:ascii="Arial" w:eastAsia="Arial" w:hAnsi="Arial" w:cs="Arial"/>
-        </w:rPr>
-        <w:t xml:space="preserve"> </w:t>
+        <w:t xml:space="preserve"> – The software developers. </w:t>
       </w:r>
       <w:r>
         <w:rPr>
@@ -2025,22 +1993,20 @@
         </w:rPr>
         <w:t>[3]</w:t>
       </w:r>
-      <w:bookmarkStart w:id="19" w:name="_GoBack"/>
+    </w:p>
+    <w:p>
+      <w:pPr>
+        <w:pStyle w:val="Normal1"/>
+      </w:pPr>
+      <w:bookmarkStart w:id="19" w:name="h.70xk35qmm4xp" w:colFirst="0" w:colLast="0"/>
       <w:bookmarkEnd w:id="19"/>
     </w:p>
     <w:p>
       <w:pPr>
         <w:pStyle w:val="Normal1"/>
       </w:pPr>
-      <w:bookmarkStart w:id="20" w:name="h.70xk35qmm4xp" w:colFirst="0" w:colLast="0"/>
+      <w:bookmarkStart w:id="20" w:name="h.30xarycif0rw" w:colFirst="0" w:colLast="0"/>
       <w:bookmarkEnd w:id="20"/>
-    </w:p>
-    <w:p>
-      <w:pPr>
-        <w:pStyle w:val="Normal1"/>
-      </w:pPr>
-      <w:bookmarkStart w:id="21" w:name="h.30xarycif0rw" w:colFirst="0" w:colLast="0"/>
-      <w:bookmarkEnd w:id="21"/>
       <w:r>
         <w:rPr>
           <w:rFonts w:ascii="Arial" w:eastAsia="Arial" w:hAnsi="Arial" w:cs="Arial"/>
@@ -2054,136 +2020,122 @@
       <w:pPr>
         <w:pStyle w:val="Normal1"/>
       </w:pPr>
-      <w:bookmarkStart w:id="22" w:name="h.l0hqz8f053kt" w:colFirst="0" w:colLast="0"/>
+      <w:bookmarkStart w:id="21" w:name="h.l0hqz8f053kt" w:colFirst="0" w:colLast="0"/>
+      <w:bookmarkEnd w:id="21"/>
+    </w:p>
+    <w:p>
+      <w:pPr>
+        <w:pStyle w:val="Normal1"/>
+      </w:pPr>
+      <w:bookmarkStart w:id="22" w:name="h.9njtpli04sws" w:colFirst="0" w:colLast="0"/>
       <w:bookmarkEnd w:id="22"/>
-    </w:p>
-    <w:p>
-      <w:pPr>
-        <w:pStyle w:val="Normal1"/>
-      </w:pPr>
-      <w:bookmarkStart w:id="23" w:name="h.9njtpli04sws" w:colFirst="0" w:colLast="0"/>
+      <w:r>
+        <w:rPr>
+          <w:rFonts w:ascii="Arial" w:eastAsia="Arial" w:hAnsi="Arial" w:cs="Arial"/>
+        </w:rPr>
+        <w:t xml:space="preserve">The remainder of this document includes three chapters and appendixes. </w:t>
+      </w:r>
+    </w:p>
+    <w:p>
+      <w:pPr>
+        <w:pStyle w:val="Normal1"/>
+      </w:pPr>
+      <w:bookmarkStart w:id="23" w:name="h.pjvmlgm9zwkf" w:colFirst="0" w:colLast="0"/>
       <w:bookmarkEnd w:id="23"/>
-      <w:r>
-        <w:rPr>
-          <w:rFonts w:ascii="Arial" w:eastAsia="Arial" w:hAnsi="Arial" w:cs="Arial"/>
-        </w:rPr>
-        <w:t xml:space="preserve">The remainder of this document includes three chapters and appendixes. </w:t>
-      </w:r>
-    </w:p>
-    <w:p>
-      <w:pPr>
-        <w:pStyle w:val="Normal1"/>
-      </w:pPr>
-      <w:bookmarkStart w:id="24" w:name="h.pjvmlgm9zwkf" w:colFirst="0" w:colLast="0"/>
+    </w:p>
+    <w:p>
+      <w:pPr>
+        <w:pStyle w:val="Normal1"/>
+      </w:pPr>
+      <w:bookmarkStart w:id="24" w:name="h.9iu2pg2pxb56" w:colFirst="0" w:colLast="0"/>
       <w:bookmarkEnd w:id="24"/>
-    </w:p>
-    <w:p>
-      <w:pPr>
-        <w:pStyle w:val="Normal1"/>
-      </w:pPr>
-      <w:bookmarkStart w:id="25" w:name="h.9iu2pg2pxb56" w:colFirst="0" w:colLast="0"/>
+      <w:r>
+        <w:rPr>
+          <w:rFonts w:ascii="Arial" w:eastAsia="Arial" w:hAnsi="Arial" w:cs="Arial"/>
+        </w:rPr>
+        <w:t xml:space="preserve">The second one provides an overview of the system functionality and system interaction with other systems. Further, the chapter also mentions the system constraints and assumptions about the product. </w:t>
+      </w:r>
+    </w:p>
+    <w:p>
+      <w:pPr>
+        <w:pStyle w:val="Normal1"/>
+      </w:pPr>
+      <w:bookmarkStart w:id="25" w:name="h.crkmi2tz7e12" w:colFirst="0" w:colLast="0"/>
       <w:bookmarkEnd w:id="25"/>
-      <w:r>
-        <w:rPr>
-          <w:rFonts w:ascii="Arial" w:eastAsia="Arial" w:hAnsi="Arial" w:cs="Arial"/>
-        </w:rPr>
-        <w:t xml:space="preserve">The second one provides an overview of the system functionality and system interaction with other systems. Further, the chapter also mentions the system constraints and assumptions about the product. </w:t>
-      </w:r>
-    </w:p>
-    <w:p>
-      <w:pPr>
-        <w:pStyle w:val="Normal1"/>
-      </w:pPr>
-      <w:bookmarkStart w:id="26" w:name="h.crkmi2tz7e12" w:colFirst="0" w:colLast="0"/>
+    </w:p>
+    <w:p>
+      <w:pPr>
+        <w:pStyle w:val="Normal1"/>
+      </w:pPr>
+      <w:bookmarkStart w:id="26" w:name="h.2jhzrp14afny" w:colFirst="0" w:colLast="0"/>
       <w:bookmarkEnd w:id="26"/>
-    </w:p>
-    <w:p>
-      <w:pPr>
-        <w:pStyle w:val="Normal1"/>
-      </w:pPr>
-      <w:bookmarkStart w:id="27" w:name="h.2jhzrp14afny" w:colFirst="0" w:colLast="0"/>
+      <w:r>
+        <w:rPr>
+          <w:rFonts w:ascii="Arial" w:eastAsia="Arial" w:hAnsi="Arial" w:cs="Arial"/>
+        </w:rPr>
+        <w:t xml:space="preserve">The third chapter provides the requirements specification in detailed terms and a description of the different system interfaces. Different specification techniques are used in order to specify the requirements more precisely for different audiences. </w:t>
+      </w:r>
+    </w:p>
+    <w:p>
+      <w:pPr>
+        <w:pStyle w:val="Normal1"/>
+      </w:pPr>
+      <w:bookmarkStart w:id="27" w:name="h.inasgpr1ywaf" w:colFirst="0" w:colLast="0"/>
       <w:bookmarkEnd w:id="27"/>
-      <w:r>
-        <w:rPr>
-          <w:rFonts w:ascii="Arial" w:eastAsia="Arial" w:hAnsi="Arial" w:cs="Arial"/>
-        </w:rPr>
-        <w:t xml:space="preserve">The third chapter provides the requirements specification in detailed terms and a description of the different system interfaces. Different specification techniques are used in order to specify the requirements more precisely for different audiences. </w:t>
-      </w:r>
-    </w:p>
-    <w:p>
-      <w:pPr>
-        <w:pStyle w:val="Normal1"/>
-      </w:pPr>
-      <w:bookmarkStart w:id="28" w:name="h.inasgpr1ywaf" w:colFirst="0" w:colLast="0"/>
+    </w:p>
+    <w:p>
+      <w:pPr>
+        <w:pStyle w:val="Normal1"/>
+      </w:pPr>
+      <w:bookmarkStart w:id="28" w:name="h.h3jk7hao9ksp" w:colFirst="0" w:colLast="0"/>
       <w:bookmarkEnd w:id="28"/>
-    </w:p>
-    <w:p>
-      <w:pPr>
-        <w:pStyle w:val="Normal1"/>
-      </w:pPr>
-      <w:bookmarkStart w:id="29" w:name="h.h3jk7hao9ksp" w:colFirst="0" w:colLast="0"/>
+      <w:r>
+        <w:rPr>
+          <w:rFonts w:ascii="Arial" w:eastAsia="Arial" w:hAnsi="Arial" w:cs="Arial"/>
+        </w:rPr>
+        <w:t>The fourth chapter deals with the prioritization of the requirements. It includes a motivation for the chosen prioritization methods and discusses why other alternatives were not chosen. The fifth chapter describes other nonfunctional requirements.</w:t>
+      </w:r>
+    </w:p>
+    <w:p>
+      <w:pPr>
+        <w:pStyle w:val="Normal1"/>
+      </w:pPr>
+      <w:bookmarkStart w:id="29" w:name="h.9h99f112mfq2" w:colFirst="0" w:colLast="0"/>
       <w:bookmarkEnd w:id="29"/>
-      <w:r>
-        <w:rPr>
-          <w:rFonts w:ascii="Arial" w:eastAsia="Arial" w:hAnsi="Arial" w:cs="Arial"/>
-        </w:rPr>
-        <w:t>The fourth chapter deals with the prioritization of the requirements. It includes a motivation for the chosen prioritization methods and discusses why other alternatives were not chosen. The fifth chapter describes other nonfunctional requirements.</w:t>
-      </w:r>
-    </w:p>
-    <w:p>
-      <w:pPr>
-        <w:pStyle w:val="Normal1"/>
-      </w:pPr>
-      <w:bookmarkStart w:id="30" w:name="h.9h99f112mfq2" w:colFirst="0" w:colLast="0"/>
+    </w:p>
+    <w:p>
+      <w:pPr>
+        <w:pStyle w:val="Normal1"/>
+      </w:pPr>
+      <w:bookmarkStart w:id="30" w:name="h.1swmsgairiq8" w:colFirst="0" w:colLast="0"/>
       <w:bookmarkEnd w:id="30"/>
-    </w:p>
-    <w:p>
-      <w:pPr>
-        <w:pStyle w:val="Normal1"/>
-      </w:pPr>
-      <w:bookmarkStart w:id="31" w:name="h.1swmsgairiq8" w:colFirst="0" w:colLast="0"/>
+      <w:r>
+        <w:rPr>
+          <w:rFonts w:ascii="Arial" w:eastAsia="Arial" w:hAnsi="Arial" w:cs="Arial"/>
+        </w:rPr>
+        <w:t xml:space="preserve">The Appendixes in the end of the document include the all results of the requirement prioritization and a release plan based on them. </w:t>
+      </w:r>
+    </w:p>
+    <w:p>
+      <w:pPr>
+        <w:pStyle w:val="Normal1"/>
+      </w:pPr>
+      <w:bookmarkStart w:id="31" w:name="h.tvv6z5u8mjlt" w:colFirst="0" w:colLast="0"/>
       <w:bookmarkEnd w:id="31"/>
-      <w:r>
-        <w:rPr>
-          <w:rFonts w:ascii="Arial" w:eastAsia="Arial" w:hAnsi="Arial" w:cs="Arial"/>
-        </w:rPr>
-        <w:t xml:space="preserve">The Appendixes in the end of the document include the all results of the requirement </w:t>
-      </w:r>
-      <w:proofErr w:type="gramStart"/>
-      <w:r>
-        <w:rPr>
-          <w:rFonts w:ascii="Arial" w:eastAsia="Arial" w:hAnsi="Arial" w:cs="Arial"/>
-        </w:rPr>
-        <w:t>prioritization</w:t>
-      </w:r>
-      <w:proofErr w:type="gramEnd"/>
-      <w:r>
-        <w:rPr>
-          <w:rFonts w:ascii="Arial" w:eastAsia="Arial" w:hAnsi="Arial" w:cs="Arial"/>
-        </w:rPr>
-        <w:t xml:space="preserve"> and a release plan based on them. </w:t>
-      </w:r>
-    </w:p>
-    <w:p>
-      <w:pPr>
-        <w:pStyle w:val="Normal1"/>
-      </w:pPr>
-      <w:bookmarkStart w:id="32" w:name="h.tvv6z5u8mjlt" w:colFirst="0" w:colLast="0"/>
+    </w:p>
+    <w:p>
+      <w:pPr>
+        <w:pStyle w:val="Normal1"/>
+      </w:pPr>
+      <w:bookmarkStart w:id="32" w:name="h.lp5kkmrkv7x5" w:colFirst="0" w:colLast="0"/>
       <w:bookmarkEnd w:id="32"/>
     </w:p>
     <w:p>
       <w:pPr>
         <w:pStyle w:val="Normal1"/>
       </w:pPr>
-      <w:bookmarkStart w:id="33" w:name="h.lp5kkmrkv7x5" w:colFirst="0" w:colLast="0"/>
+      <w:bookmarkStart w:id="33" w:name="h.4d34og8" w:colFirst="0" w:colLast="0"/>
       <w:bookmarkEnd w:id="33"/>
-    </w:p>
-    <w:p>
-      <w:pPr>
-        <w:pStyle w:val="Normal1"/>
-      </w:pPr>
-      <w:bookmarkStart w:id="34" w:name="h.4d34og8" w:colFirst="0" w:colLast="0"/>
-      <w:bookmarkEnd w:id="34"/>
     </w:p>
     <w:p>
       <w:pPr>
@@ -2206,38 +2158,27 @@
           <w:numId w:val="5"/>
         </w:numPr>
       </w:pPr>
-      <w:bookmarkStart w:id="35" w:name="h.2s8eyo1" w:colFirst="0" w:colLast="0"/>
+      <w:bookmarkStart w:id="34" w:name="h.2s8eyo1" w:colFirst="0" w:colLast="0"/>
+      <w:bookmarkEnd w:id="34"/>
+      <w:r>
+        <w:t>Product Perspective</w:t>
+      </w:r>
+    </w:p>
+    <w:p>
+      <w:pPr>
+        <w:pStyle w:val="Normal1"/>
+      </w:pPr>
+      <w:bookmarkStart w:id="35" w:name="h.17dp8vu" w:colFirst="0" w:colLast="0"/>
       <w:bookmarkEnd w:id="35"/>
       <w:r>
-        <w:t>Product Perspective</w:t>
-      </w:r>
-    </w:p>
-    <w:p>
-      <w:pPr>
-        <w:pStyle w:val="Normal1"/>
-      </w:pPr>
-      <w:bookmarkStart w:id="36" w:name="h.17dp8vu" w:colFirst="0" w:colLast="0"/>
-      <w:bookmarkEnd w:id="36"/>
-      <w:r>
         <w:rPr>
           <w:rFonts w:ascii="Arial" w:eastAsia="Arial" w:hAnsi="Arial" w:cs="Arial"/>
           <w:i/>
           <w:sz w:val="22"/>
           <w:szCs w:val="22"/>
         </w:rPr>
-        <w:t>&lt;Describe the context and origin of the product being specified in this SRS. For example, state whether this product is a follow-on member of a product family, a replacement for certain existing systems, or a new, self-contained product. If the SRS defines a component of a larger system, relate the requirements of the larger system to the functionality of this software and identify interfaces between the two. A simple diagram that shows the major components of the overall system, subsystem interconnections, and external interfaces can be helpful</w:t>
-      </w:r>
-      <w:proofErr w:type="gramStart"/>
-      <w:r>
-        <w:rPr>
-          <w:rFonts w:ascii="Arial" w:eastAsia="Arial" w:hAnsi="Arial" w:cs="Arial"/>
-          <w:i/>
-          <w:sz w:val="22"/>
-          <w:szCs w:val="22"/>
-        </w:rPr>
-        <w:t>.&gt;</w:t>
-      </w:r>
-      <w:proofErr w:type="gramEnd"/>
+        <w:t>&lt;Describe the context and origin of the product being specified in this SRS. For example, state whether this product is a follow-on member of a product family, a replacement for certain existing systems, or a new, self-contained product. If the SRS defines a component of a larger system, relate the requirements of the larger system to the functionality of this software and identify interfaces between the two. A simple diagram that shows the major components of the overall system, subsystem interconnections, and external interfaces can be helpful.&gt;</w:t>
+      </w:r>
     </w:p>
     <w:p>
       <w:pPr>
@@ -2255,8 +2196,8 @@
       <w:pPr>
         <w:pStyle w:val="Normal1"/>
       </w:pPr>
-      <w:bookmarkStart w:id="37" w:name="h.3rdcrjn" w:colFirst="0" w:colLast="0"/>
-      <w:bookmarkEnd w:id="37"/>
+      <w:bookmarkStart w:id="36" w:name="h.3rdcrjn" w:colFirst="0" w:colLast="0"/>
+      <w:bookmarkEnd w:id="36"/>
       <w:r>
         <w:rPr>
           <w:rFonts w:ascii="Arial" w:eastAsia="Arial" w:hAnsi="Arial" w:cs="Arial"/>
@@ -2264,19 +2205,8 @@
           <w:sz w:val="22"/>
           <w:szCs w:val="22"/>
         </w:rPr>
-        <w:t>&lt;Summarize the major functions the product must perform or must let the user perform. Details will be provided in Section 3, so only a high level summary (such as a bullet list) is needed here. Organize the functions to make them understandable to any reader of the SRS. A picture of the major groups of related requirements and how they relate, such as a top level data flow diagram or object class diagram, is often effective</w:t>
-      </w:r>
-      <w:proofErr w:type="gramStart"/>
-      <w:r>
-        <w:rPr>
-          <w:rFonts w:ascii="Arial" w:eastAsia="Arial" w:hAnsi="Arial" w:cs="Arial"/>
-          <w:i/>
-          <w:sz w:val="22"/>
-          <w:szCs w:val="22"/>
-        </w:rPr>
-        <w:t>.&gt;</w:t>
-      </w:r>
-      <w:proofErr w:type="gramEnd"/>
+        <w:t>&lt;Summarize the major functions the product must perform or must let the user perform. Details will be provided in Section 3, so only a high level summary (such as a bullet list) is needed here. Organize the functions to make them understandable to any reader of the SRS. A picture of the major groups of related requirements and how they relate, such as a top level data flow diagram or object class diagram, is often effective.&gt;</w:t>
+      </w:r>
     </w:p>
     <w:p>
       <w:pPr>
@@ -2294,8 +2224,8 @@
       <w:pPr>
         <w:pStyle w:val="Normal1"/>
       </w:pPr>
-      <w:bookmarkStart w:id="38" w:name="h.26in1rg" w:colFirst="0" w:colLast="0"/>
-      <w:bookmarkEnd w:id="38"/>
+      <w:bookmarkStart w:id="37" w:name="h.26in1rg" w:colFirst="0" w:colLast="0"/>
+      <w:bookmarkEnd w:id="37"/>
       <w:r>
         <w:rPr>
           <w:rFonts w:ascii="Arial" w:eastAsia="Arial" w:hAnsi="Arial" w:cs="Arial"/>
@@ -2303,19 +2233,8 @@
           <w:sz w:val="22"/>
           <w:szCs w:val="22"/>
         </w:rPr>
-        <w:t>&lt;Identify the various user classes that you anticipate will use this product. User classes may be differentiated based on frequency of use, subset of product functions used, technical expertise, security or privilege levels, educational level, or experience. Describe the pertinent characteristics of each user class. Certain requirements may pertain only to certain user classes. Distinguish the most important user classes for this product from those who are less important to satisfy</w:t>
-      </w:r>
-      <w:proofErr w:type="gramStart"/>
-      <w:r>
-        <w:rPr>
-          <w:rFonts w:ascii="Arial" w:eastAsia="Arial" w:hAnsi="Arial" w:cs="Arial"/>
-          <w:i/>
-          <w:sz w:val="22"/>
-          <w:szCs w:val="22"/>
-        </w:rPr>
-        <w:t>.&gt;</w:t>
-      </w:r>
-      <w:proofErr w:type="gramEnd"/>
+        <w:t>&lt;Identify the various user classes that you anticipate will use this product. User classes may be differentiated based on frequency of use, subset of product functions used, technical expertise, security or privilege levels, educational level, or experience. Describe the pertinent characteristics of each user class. Certain requirements may pertain only to certain user classes. Distinguish the most important user classes for this product from those who are less important to satisfy.&gt;</w:t>
+      </w:r>
     </w:p>
     <w:p>
       <w:pPr>
@@ -2333,8 +2252,8 @@
       <w:pPr>
         <w:pStyle w:val="Normal1"/>
       </w:pPr>
-      <w:bookmarkStart w:id="39" w:name="h.lnxbz9" w:colFirst="0" w:colLast="0"/>
-      <w:bookmarkEnd w:id="39"/>
+      <w:bookmarkStart w:id="38" w:name="h.lnxbz9" w:colFirst="0" w:colLast="0"/>
+      <w:bookmarkEnd w:id="38"/>
       <w:r>
         <w:rPr>
           <w:rFonts w:ascii="Arial" w:eastAsia="Arial" w:hAnsi="Arial" w:cs="Arial"/>
@@ -2342,19 +2261,8 @@
           <w:sz w:val="22"/>
           <w:szCs w:val="22"/>
         </w:rPr>
-        <w:t>&lt;Describe the environment in which the software will operate, including the hardware platform, operating system and versions, and any other software components or applications with which it must peacefully coexist</w:t>
-      </w:r>
-      <w:proofErr w:type="gramStart"/>
-      <w:r>
-        <w:rPr>
-          <w:rFonts w:ascii="Arial" w:eastAsia="Arial" w:hAnsi="Arial" w:cs="Arial"/>
-          <w:i/>
-          <w:sz w:val="22"/>
-          <w:szCs w:val="22"/>
-        </w:rPr>
-        <w:t>.&gt;</w:t>
-      </w:r>
-      <w:proofErr w:type="gramEnd"/>
+        <w:t>&lt;Describe the environment in which the software will operate, including the hardware platform, operating system and versions, and any other software components or applications with which it must peacefully coexist.&gt;</w:t>
+      </w:r>
     </w:p>
     <w:p>
       <w:pPr>
@@ -2372,8 +2280,8 @@
       <w:pPr>
         <w:pStyle w:val="Normal1"/>
       </w:pPr>
-      <w:bookmarkStart w:id="40" w:name="h.35nkun2" w:colFirst="0" w:colLast="0"/>
-      <w:bookmarkEnd w:id="40"/>
+      <w:bookmarkStart w:id="39" w:name="h.35nkun2" w:colFirst="0" w:colLast="0"/>
+      <w:bookmarkEnd w:id="39"/>
       <w:r>
         <w:rPr>
           <w:rFonts w:ascii="Arial" w:eastAsia="Arial" w:hAnsi="Arial" w:cs="Arial"/>
@@ -2381,19 +2289,8 @@
           <w:sz w:val="22"/>
           <w:szCs w:val="22"/>
         </w:rPr>
-        <w:t>&lt;Describe any items or issues that will limit the options available to the developers. These might include: corporate or regulatory policies; hardware limitations (timing requirements, memory requirements); interfaces to other applications; specific technologies, tools, and databases to be used; parallel operations; language requirements; communications protocols; security considerations; design conventions or programming standards (for example, if the customer’s organization will be responsible for maintaining the delivered software)</w:t>
-      </w:r>
-      <w:proofErr w:type="gramStart"/>
-      <w:r>
-        <w:rPr>
-          <w:rFonts w:ascii="Arial" w:eastAsia="Arial" w:hAnsi="Arial" w:cs="Arial"/>
-          <w:i/>
-          <w:sz w:val="22"/>
-          <w:szCs w:val="22"/>
-        </w:rPr>
-        <w:t>.&gt;</w:t>
-      </w:r>
-      <w:proofErr w:type="gramEnd"/>
+        <w:t>&lt;Describe any items or issues that will limit the options available to the developers. These might include: corporate or regulatory policies; hardware limitations (timing requirements, memory requirements); interfaces to other applications; specific technologies, tools, and databases to be used; parallel operations; language requirements; communications protocols; security considerations; design conventions or programming standards (for example, if the customer’s organization will be responsible for maintaining the delivered software).&gt;</w:t>
+      </w:r>
     </w:p>
     <w:p>
       <w:pPr>
@@ -2412,8 +2309,8 @@
       <w:pPr>
         <w:pStyle w:val="Normal1"/>
       </w:pPr>
-      <w:bookmarkStart w:id="41" w:name="h.1ksv4uv" w:colFirst="0" w:colLast="0"/>
-      <w:bookmarkEnd w:id="41"/>
+      <w:bookmarkStart w:id="40" w:name="h.1ksv4uv" w:colFirst="0" w:colLast="0"/>
+      <w:bookmarkEnd w:id="40"/>
       <w:r>
         <w:rPr>
           <w:rFonts w:ascii="Arial" w:eastAsia="Arial" w:hAnsi="Arial" w:cs="Arial"/>
@@ -2421,19 +2318,8 @@
           <w:sz w:val="22"/>
           <w:szCs w:val="22"/>
         </w:rPr>
-        <w:t>&lt;List the user documentation components (such as user manuals, on-line help, and tutorials) that will be delivered along with the software. Identify any known user documentation delivery formats or standards</w:t>
-      </w:r>
-      <w:proofErr w:type="gramStart"/>
-      <w:r>
-        <w:rPr>
-          <w:rFonts w:ascii="Arial" w:eastAsia="Arial" w:hAnsi="Arial" w:cs="Arial"/>
-          <w:i/>
-          <w:sz w:val="22"/>
-          <w:szCs w:val="22"/>
-        </w:rPr>
-        <w:t>.&gt;</w:t>
-      </w:r>
-      <w:proofErr w:type="gramEnd"/>
+        <w:t>&lt;List the user documentation components (such as user manuals, on-line help, and tutorials) that will be delivered along with the software. Identify any known user documentation delivery formats or standards.&gt;</w:t>
+      </w:r>
     </w:p>
     <w:p>
       <w:pPr>
@@ -2451,8 +2337,8 @@
       <w:pPr>
         <w:pStyle w:val="Normal1"/>
       </w:pPr>
-      <w:bookmarkStart w:id="42" w:name="h.44sinio" w:colFirst="0" w:colLast="0"/>
-      <w:bookmarkEnd w:id="42"/>
+      <w:bookmarkStart w:id="41" w:name="h.44sinio" w:colFirst="0" w:colLast="0"/>
+      <w:bookmarkEnd w:id="41"/>
       <w:r>
         <w:rPr>
           <w:rFonts w:ascii="Arial" w:eastAsia="Arial" w:hAnsi="Arial" w:cs="Arial"/>
@@ -2460,39 +2346,8 @@
           <w:sz w:val="22"/>
           <w:szCs w:val="22"/>
         </w:rPr>
-        <w:t xml:space="preserve">&lt;List any assumed factors (as opposed to known facts) that could affect the requirements stated in the SRS. These could include </w:t>
-      </w:r>
-      <w:proofErr w:type="gramStart"/>
-      <w:r>
-        <w:rPr>
-          <w:rFonts w:ascii="Arial" w:eastAsia="Arial" w:hAnsi="Arial" w:cs="Arial"/>
-          <w:i/>
-          <w:sz w:val="22"/>
-          <w:szCs w:val="22"/>
-        </w:rPr>
-        <w:t>third-party</w:t>
-      </w:r>
-      <w:proofErr w:type="gramEnd"/>
-      <w:r>
-        <w:rPr>
-          <w:rFonts w:ascii="Arial" w:eastAsia="Arial" w:hAnsi="Arial" w:cs="Arial"/>
-          <w:i/>
-          <w:sz w:val="22"/>
-          <w:szCs w:val="22"/>
-        </w:rPr>
-        <w:t xml:space="preserve"> or commercial components that you plan to use, issues around the development or operating environment, or constraints. The project could be affected if these assumptions are incorrect, are not shared, or change. Also identify any dependencies the project has on external factors, such as software components that you intend to reuse from another project, unless they are already documented elsewhere (for example, in the vision and scope document or the project plan)</w:t>
-      </w:r>
-      <w:proofErr w:type="gramStart"/>
-      <w:r>
-        <w:rPr>
-          <w:rFonts w:ascii="Arial" w:eastAsia="Arial" w:hAnsi="Arial" w:cs="Arial"/>
-          <w:i/>
-          <w:sz w:val="22"/>
-          <w:szCs w:val="22"/>
-        </w:rPr>
-        <w:t>.&gt;</w:t>
-      </w:r>
-      <w:proofErr w:type="gramEnd"/>
+        <w:t>&lt;List any assumed factors (as opposed to known facts) that could affect the requirements stated in the SRS. These could include third-party or commercial components that you plan to use, issues around the development or operating environment, or constraints. The project could be affected if these assumptions are incorrect, are not shared, or change. Also identify any dependencies the project has on external factors, such as software components that you intend to reuse from another project, unless they are already documented elsewhere (for example, in the vision and scope document or the project plan).&gt;</w:t>
+      </w:r>
     </w:p>
     <w:p>
       <w:pPr>
@@ -2514,34 +2369,74 @@
           <w:numId w:val="5"/>
         </w:numPr>
       </w:pPr>
-      <w:bookmarkStart w:id="43" w:name="h.2jxsxqh" w:colFirst="0" w:colLast="0"/>
+      <w:bookmarkStart w:id="42" w:name="h.2jxsxqh" w:colFirst="0" w:colLast="0"/>
+      <w:bookmarkEnd w:id="42"/>
+      <w:r>
+        <w:t>Functional Requirements</w:t>
+      </w:r>
+    </w:p>
+    <w:p>
+      <w:pPr>
+        <w:pStyle w:val="Normal1"/>
+        <w:rPr>
+          <w:rFonts w:ascii="Arial" w:eastAsia="Arial" w:hAnsi="Arial" w:cs="Arial"/>
+          <w:i/>
+          <w:sz w:val="22"/>
+          <w:szCs w:val="22"/>
+        </w:rPr>
+      </w:pPr>
+      <w:bookmarkStart w:id="43" w:name="h.ndt8av5mmn1j" w:colFirst="0" w:colLast="0"/>
       <w:bookmarkEnd w:id="43"/>
       <w:r>
-        <w:t>Functional Requirements</w:t>
-      </w:r>
-    </w:p>
-    <w:p>
-      <w:pPr>
-        <w:pStyle w:val="Normal1"/>
-      </w:pPr>
-      <w:bookmarkStart w:id="44" w:name="h.ndt8av5mmn1j" w:colFirst="0" w:colLast="0"/>
+        <w:rPr>
+          <w:rFonts w:ascii="Arial" w:eastAsia="Arial" w:hAnsi="Arial" w:cs="Arial"/>
+          <w:i/>
+          <w:sz w:val="22"/>
+          <w:szCs w:val="22"/>
+        </w:rPr>
+        <w:t>These are the non-technical versions of the Functional Requirements for the Fraction Worksheet Creator.</w:t>
+      </w:r>
+    </w:p>
+    <w:p>
+      <w:pPr>
+        <w:pStyle w:val="Normal1"/>
+        <w:rPr>
+          <w:rFonts w:ascii="Arial" w:eastAsia="Arial" w:hAnsi="Arial" w:cs="Arial"/>
+          <w:i/>
+          <w:sz w:val="22"/>
+          <w:szCs w:val="22"/>
+        </w:rPr>
+      </w:pPr>
+    </w:p>
+    <w:p>
+      <w:pPr>
+        <w:pStyle w:val="Normal1"/>
+      </w:pPr>
+      <w:r>
+        <w:rPr>
+          <w:rFonts w:ascii="Arial" w:eastAsia="Arial" w:hAnsi="Arial" w:cs="Arial"/>
+          <w:i/>
+          <w:sz w:val="22"/>
+          <w:szCs w:val="22"/>
+        </w:rPr>
+        <w:t xml:space="preserve">Requirements for the Teacher </w:t>
+      </w:r>
+      <w:r>
+        <w:rPr>
+          <w:rFonts w:ascii="Arial" w:eastAsia="Arial" w:hAnsi="Arial" w:cs="Arial"/>
+          <w:i/>
+          <w:sz w:val="22"/>
+          <w:szCs w:val="22"/>
+        </w:rPr>
+        <w:t>System Features</w:t>
+      </w:r>
+    </w:p>
+    <w:p>
+      <w:pPr>
+        <w:pStyle w:val="Normal1"/>
+      </w:pPr>
+      <w:bookmarkStart w:id="44" w:name="h.ujsfsvqvxb6q" w:colFirst="0" w:colLast="0"/>
       <w:bookmarkEnd w:id="44"/>
-      <w:r>
-        <w:rPr>
-          <w:rFonts w:ascii="Arial" w:eastAsia="Arial" w:hAnsi="Arial" w:cs="Arial"/>
-          <w:i/>
-          <w:sz w:val="22"/>
-          <w:szCs w:val="22"/>
-        </w:rPr>
-        <w:t>These are the non-technical versions of the Functional Requirements for the Fraction Worksheet Creator.</w:t>
-      </w:r>
-    </w:p>
-    <w:p>
-      <w:pPr>
-        <w:pStyle w:val="Normal1"/>
-      </w:pPr>
-      <w:bookmarkStart w:id="45" w:name="h.ujsfsvqvxb6q" w:colFirst="0" w:colLast="0"/>
-      <w:bookmarkEnd w:id="45"/>
     </w:p>
     <w:p>
       <w:pPr>
@@ -2558,15 +2453,31 @@
           <w:szCs w:val="22"/>
         </w:rPr>
       </w:pPr>
-      <w:bookmarkStart w:id="46" w:name="h.uz6g4wrcx42w" w:colFirst="0" w:colLast="0"/>
-      <w:bookmarkEnd w:id="46"/>
-      <w:r>
-        <w:rPr>
-          <w:rFonts w:ascii="Arial" w:eastAsia="Arial" w:hAnsi="Arial" w:cs="Arial"/>
-          <w:sz w:val="22"/>
-          <w:szCs w:val="22"/>
-        </w:rPr>
-        <w:t>The user shall be able to select various difficulty levels based on student skill.</w:t>
+      <w:bookmarkStart w:id="45" w:name="h.uz6g4wrcx42w" w:colFirst="0" w:colLast="0"/>
+      <w:bookmarkEnd w:id="45"/>
+      <w:r>
+        <w:rPr>
+          <w:rFonts w:ascii="Arial" w:eastAsia="Arial" w:hAnsi="Arial" w:cs="Arial"/>
+          <w:sz w:val="22"/>
+          <w:szCs w:val="22"/>
+        </w:rPr>
+        <w:t xml:space="preserve">The </w:t>
+      </w:r>
+      <w:r>
+        <w:rPr>
+          <w:rFonts w:ascii="Arial" w:eastAsia="Arial" w:hAnsi="Arial" w:cs="Arial"/>
+          <w:sz w:val="22"/>
+          <w:szCs w:val="22"/>
+        </w:rPr>
+        <w:t xml:space="preserve">teacher </w:t>
+      </w:r>
+      <w:r>
+        <w:rPr>
+          <w:rFonts w:ascii="Arial" w:eastAsia="Arial" w:hAnsi="Arial" w:cs="Arial"/>
+          <w:sz w:val="22"/>
+          <w:szCs w:val="22"/>
+        </w:rPr>
+        <w:t>shall be able to select various difficulty levels based on student skill.</w:t>
       </w:r>
     </w:p>
     <w:p>
@@ -2584,15 +2495,31 @@
           <w:szCs w:val="22"/>
         </w:rPr>
       </w:pPr>
-      <w:bookmarkStart w:id="47" w:name="h.scf38u8a3893" w:colFirst="0" w:colLast="0"/>
-      <w:bookmarkEnd w:id="47"/>
-      <w:r>
-        <w:rPr>
-          <w:rFonts w:ascii="Arial" w:eastAsia="Arial" w:hAnsi="Arial" w:cs="Arial"/>
-          <w:sz w:val="22"/>
-          <w:szCs w:val="22"/>
-        </w:rPr>
-        <w:t>The user shall be able to select various problem types at each difficulty level.</w:t>
+      <w:bookmarkStart w:id="46" w:name="h.scf38u8a3893" w:colFirst="0" w:colLast="0"/>
+      <w:bookmarkEnd w:id="46"/>
+      <w:r>
+        <w:rPr>
+          <w:rFonts w:ascii="Arial" w:eastAsia="Arial" w:hAnsi="Arial" w:cs="Arial"/>
+          <w:sz w:val="22"/>
+          <w:szCs w:val="22"/>
+        </w:rPr>
+        <w:t xml:space="preserve">The </w:t>
+      </w:r>
+      <w:r>
+        <w:rPr>
+          <w:rFonts w:ascii="Arial" w:eastAsia="Arial" w:hAnsi="Arial" w:cs="Arial"/>
+          <w:sz w:val="22"/>
+          <w:szCs w:val="22"/>
+        </w:rPr>
+        <w:t xml:space="preserve">teacher </w:t>
+      </w:r>
+      <w:r>
+        <w:rPr>
+          <w:rFonts w:ascii="Arial" w:eastAsia="Arial" w:hAnsi="Arial" w:cs="Arial"/>
+          <w:sz w:val="22"/>
+          <w:szCs w:val="22"/>
+        </w:rPr>
+        <w:t>shall be able to select various problem types at each difficulty level.</w:t>
       </w:r>
     </w:p>
     <w:p>
@@ -2610,15 +2537,13 @@
           <w:szCs w:val="22"/>
         </w:rPr>
       </w:pPr>
-      <w:bookmarkStart w:id="48" w:name="h.md3bksysql17" w:colFirst="0" w:colLast="0"/>
-      <w:bookmarkEnd w:id="48"/>
-      <w:r>
-        <w:rPr>
-          <w:rFonts w:ascii="Arial" w:eastAsia="Arial" w:hAnsi="Arial" w:cs="Arial"/>
-          <w:sz w:val="22"/>
-          <w:szCs w:val="22"/>
-        </w:rPr>
-        <w:t>The user shall be able to modify problem parameters such as denominator range.</w:t>
+      <w:r>
+        <w:rPr>
+          <w:rFonts w:ascii="Arial" w:eastAsia="Arial" w:hAnsi="Arial" w:cs="Arial"/>
+          <w:sz w:val="22"/>
+          <w:szCs w:val="22"/>
+        </w:rPr>
+        <w:t>The teacher shall be able to select a range of values for numerator and denominator for each problem type when appropriate.</w:t>
       </w:r>
     </w:p>
     <w:p>
@@ -2636,7 +2561,11 @@
           <w:szCs w:val="22"/>
         </w:rPr>
       </w:pPr>
-      <w:bookmarkStart w:id="49" w:name="h.jdqvq0xdw9jj" w:colFirst="0" w:colLast="0"/>
+      <w:bookmarkStart w:id="47" w:name="h.md3bksysql17" w:colFirst="0" w:colLast="0"/>
+      <w:bookmarkStart w:id="48" w:name="h.jdqvq0xdw9jj" w:colFirst="0" w:colLast="0"/>
+      <w:bookmarkStart w:id="49" w:name="h.7vohb2pq1rbp" w:colFirst="0" w:colLast="0"/>
+      <w:bookmarkEnd w:id="47"/>
+      <w:bookmarkEnd w:id="48"/>
       <w:bookmarkEnd w:id="49"/>
       <w:r>
         <w:rPr>
@@ -2644,7 +2573,39 @@
           <w:sz w:val="22"/>
           <w:szCs w:val="22"/>
         </w:rPr>
-        <w:t>The user shall be able to modify worksheet parameters such as problem spacing, font type and font size.</w:t>
+        <w:t xml:space="preserve">The </w:t>
+      </w:r>
+      <w:r>
+        <w:rPr>
+          <w:rFonts w:ascii="Arial" w:eastAsia="Arial" w:hAnsi="Arial" w:cs="Arial"/>
+          <w:sz w:val="22"/>
+          <w:szCs w:val="22"/>
+        </w:rPr>
+        <w:t>teacher</w:t>
+      </w:r>
+      <w:r>
+        <w:rPr>
+          <w:rFonts w:ascii="Arial" w:eastAsia="Arial" w:hAnsi="Arial" w:cs="Arial"/>
+          <w:sz w:val="22"/>
+          <w:szCs w:val="22"/>
+        </w:rPr>
+        <w:t xml:space="preserve"> shall be able to customize the header at the top of each worksheet to include class name</w:t>
+      </w:r>
+      <w:r>
+        <w:rPr>
+          <w:rFonts w:ascii="Arial" w:eastAsia="Arial" w:hAnsi="Arial" w:cs="Arial"/>
+          <w:sz w:val="22"/>
+          <w:szCs w:val="22"/>
+        </w:rPr>
+        <w:t xml:space="preserve"> and teacher name</w:t>
+      </w:r>
+      <w:r>
+        <w:rPr>
+          <w:rFonts w:ascii="Arial" w:eastAsia="Arial" w:hAnsi="Arial" w:cs="Arial"/>
+          <w:sz w:val="22"/>
+          <w:szCs w:val="22"/>
+        </w:rPr>
+        <w:t>).</w:t>
       </w:r>
     </w:p>
     <w:p>
@@ -2662,15 +2623,13 @@
           <w:szCs w:val="22"/>
         </w:rPr>
       </w:pPr>
-      <w:bookmarkStart w:id="50" w:name="h.7vohb2pq1rbp" w:colFirst="0" w:colLast="0"/>
-      <w:bookmarkEnd w:id="50"/>
-      <w:r>
-        <w:rPr>
-          <w:rFonts w:ascii="Arial" w:eastAsia="Arial" w:hAnsi="Arial" w:cs="Arial"/>
-          <w:sz w:val="22"/>
-          <w:szCs w:val="22"/>
-        </w:rPr>
-        <w:t>The user shall be able to customize the header at the top of each worksheet to include class name, date and title).</w:t>
+      <w:r>
+        <w:rPr>
+          <w:rFonts w:ascii="Arial" w:eastAsia="Arial" w:hAnsi="Arial" w:cs="Arial"/>
+          <w:sz w:val="22"/>
+          <w:szCs w:val="22"/>
+        </w:rPr>
+        <w:t>The teacher shall be able to select the option to print an answer sheet for each worksheet.</w:t>
       </w:r>
     </w:p>
     <w:p>
@@ -2688,15 +2647,13 @@
           <w:szCs w:val="22"/>
         </w:rPr>
       </w:pPr>
-      <w:bookmarkStart w:id="51" w:name="h.kjd69nzcmlfu" w:colFirst="0" w:colLast="0"/>
-      <w:bookmarkEnd w:id="51"/>
-      <w:r>
-        <w:rPr>
-          <w:rFonts w:ascii="Arial" w:eastAsia="Arial" w:hAnsi="Arial" w:cs="Arial"/>
-          <w:sz w:val="22"/>
-          <w:szCs w:val="22"/>
-        </w:rPr>
-        <w:t>The system shall generate random exercises for each worksheet.</w:t>
+      <w:r>
+        <w:rPr>
+          <w:rFonts w:ascii="Arial" w:eastAsia="Arial" w:hAnsi="Arial" w:cs="Arial"/>
+          <w:sz w:val="22"/>
+          <w:szCs w:val="22"/>
+        </w:rPr>
+        <w:t>The teacher shall be able to review all answers for worksheets printed by students.</w:t>
       </w:r>
     </w:p>
     <w:p>
@@ -2714,15 +2671,13 @@
           <w:szCs w:val="22"/>
         </w:rPr>
       </w:pPr>
-      <w:bookmarkStart w:id="52" w:name="h.gjobmifu0829" w:colFirst="0" w:colLast="0"/>
-      <w:bookmarkEnd w:id="52"/>
-      <w:r>
-        <w:rPr>
-          <w:rFonts w:ascii="Arial" w:eastAsia="Arial" w:hAnsi="Arial" w:cs="Arial"/>
-          <w:sz w:val="22"/>
-          <w:szCs w:val="22"/>
-        </w:rPr>
-        <w:t>The system shall generate a tutorial / instructions for each problem type.</w:t>
+      <w:r>
+        <w:rPr>
+          <w:rFonts w:ascii="Arial" w:eastAsia="Arial" w:hAnsi="Arial" w:cs="Arial"/>
+          <w:sz w:val="22"/>
+          <w:szCs w:val="22"/>
+        </w:rPr>
+        <w:t>The teacher shall be able to delete answer sheets when no longer needed.</w:t>
       </w:r>
     </w:p>
     <w:p>
@@ -2740,15 +2695,13 @@
           <w:szCs w:val="22"/>
         </w:rPr>
       </w:pPr>
-      <w:bookmarkStart w:id="53" w:name="h.eei92ftlu3ui" w:colFirst="0" w:colLast="0"/>
-      <w:bookmarkEnd w:id="53"/>
-      <w:r>
-        <w:rPr>
-          <w:rFonts w:ascii="Arial" w:eastAsia="Arial" w:hAnsi="Arial" w:cs="Arial"/>
-          <w:sz w:val="22"/>
-          <w:szCs w:val="22"/>
-        </w:rPr>
-        <w:t>The system shall allow saving via PDF.</w:t>
+      <w:r>
+        <w:rPr>
+          <w:rFonts w:ascii="Arial" w:eastAsia="Arial" w:hAnsi="Arial" w:cs="Arial"/>
+          <w:sz w:val="22"/>
+          <w:szCs w:val="22"/>
+        </w:rPr>
+        <w:t>The teacher shall be able to create logins for students.</w:t>
       </w:r>
     </w:p>
     <w:p>
@@ -2766,16 +2719,66 @@
           <w:szCs w:val="22"/>
         </w:rPr>
       </w:pPr>
-      <w:bookmarkStart w:id="54" w:name="h.iveexmqlxn8s" w:colFirst="0" w:colLast="0"/>
-      <w:bookmarkEnd w:id="54"/>
-      <w:r>
-        <w:rPr>
-          <w:rFonts w:ascii="Arial" w:eastAsia="Arial" w:hAnsi="Arial" w:cs="Arial"/>
-          <w:sz w:val="22"/>
-          <w:szCs w:val="22"/>
-        </w:rPr>
-        <w:t>The system shall allow the user to preview the worksheet before printing.</w:t>
-      </w:r>
+      <w:r>
+        <w:rPr>
+          <w:rFonts w:ascii="Arial" w:eastAsia="Arial" w:hAnsi="Arial" w:cs="Arial"/>
+          <w:sz w:val="22"/>
+          <w:szCs w:val="22"/>
+        </w:rPr>
+        <w:t>The teacher shall be able to set difficulty levels for each student.</w:t>
+      </w:r>
+    </w:p>
+    <w:p>
+      <w:pPr>
+        <w:pStyle w:val="Normal1"/>
+        <w:contextualSpacing/>
+        <w:rPr>
+          <w:rFonts w:ascii="Arial" w:eastAsia="Arial" w:hAnsi="Arial" w:cs="Arial"/>
+          <w:sz w:val="22"/>
+          <w:szCs w:val="22"/>
+        </w:rPr>
+      </w:pPr>
+    </w:p>
+    <w:p>
+      <w:pPr>
+        <w:pStyle w:val="Normal1"/>
+        <w:contextualSpacing/>
+        <w:rPr>
+          <w:rFonts w:ascii="Arial" w:eastAsia="Arial" w:hAnsi="Arial" w:cs="Arial"/>
+          <w:i/>
+          <w:sz w:val="22"/>
+          <w:szCs w:val="22"/>
+        </w:rPr>
+      </w:pPr>
+      <w:r>
+        <w:rPr>
+          <w:rFonts w:ascii="Arial" w:eastAsia="Arial" w:hAnsi="Arial" w:cs="Arial"/>
+          <w:i/>
+          <w:sz w:val="22"/>
+          <w:szCs w:val="22"/>
+        </w:rPr>
+        <w:t xml:space="preserve">Requirements for the Student </w:t>
+      </w:r>
+      <w:r>
+        <w:rPr>
+          <w:rFonts w:ascii="Arial" w:eastAsia="Arial" w:hAnsi="Arial" w:cs="Arial"/>
+          <w:i/>
+          <w:sz w:val="22"/>
+          <w:szCs w:val="22"/>
+        </w:rPr>
+        <w:t>System Features</w:t>
+      </w:r>
+    </w:p>
+    <w:p>
+      <w:pPr>
+        <w:pStyle w:val="Normal1"/>
+        <w:contextualSpacing/>
+        <w:rPr>
+          <w:rFonts w:ascii="Arial" w:eastAsia="Arial" w:hAnsi="Arial" w:cs="Arial"/>
+          <w:sz w:val="22"/>
+          <w:szCs w:val="22"/>
+        </w:rPr>
+      </w:pPr>
     </w:p>
     <w:p>
       <w:pPr>
@@ -2792,15 +2795,13 @@
           <w:szCs w:val="22"/>
         </w:rPr>
       </w:pPr>
-      <w:bookmarkStart w:id="55" w:name="h.3yrkzb384g7q" w:colFirst="0" w:colLast="0"/>
-      <w:bookmarkEnd w:id="55"/>
-      <w:r>
-        <w:rPr>
-          <w:rFonts w:ascii="Arial" w:eastAsia="Arial" w:hAnsi="Arial" w:cs="Arial"/>
-          <w:sz w:val="22"/>
-          <w:szCs w:val="22"/>
-        </w:rPr>
-        <w:t>The system shall allow printing via PDF.</w:t>
+      <w:r>
+        <w:rPr>
+          <w:rFonts w:ascii="Arial" w:eastAsia="Arial" w:hAnsi="Arial" w:cs="Arial"/>
+          <w:sz w:val="22"/>
+          <w:szCs w:val="22"/>
+        </w:rPr>
+        <w:t>The student shall be able to select various problem types based on assigned difficulty level.</w:t>
       </w:r>
     </w:p>
     <w:p>
@@ -2818,22 +2819,303 @@
           <w:szCs w:val="22"/>
         </w:rPr>
       </w:pPr>
+      <w:r>
+        <w:rPr>
+          <w:rFonts w:ascii="Arial" w:eastAsia="Arial" w:hAnsi="Arial" w:cs="Arial"/>
+          <w:sz w:val="22"/>
+          <w:szCs w:val="22"/>
+        </w:rPr>
+        <w:t>The student shall be able to view tutorial content for each problem type.</w:t>
+      </w:r>
+    </w:p>
+    <w:p>
+      <w:pPr>
+        <w:pStyle w:val="Normal1"/>
+        <w:contextualSpacing/>
+        <w:rPr>
+          <w:rFonts w:ascii="Arial" w:eastAsia="Arial" w:hAnsi="Arial" w:cs="Arial"/>
+          <w:sz w:val="22"/>
+          <w:szCs w:val="22"/>
+        </w:rPr>
+      </w:pPr>
+    </w:p>
+    <w:p>
+      <w:pPr>
+        <w:pStyle w:val="Normal1"/>
+        <w:contextualSpacing/>
+        <w:rPr>
+          <w:rFonts w:ascii="Arial" w:eastAsia="Arial" w:hAnsi="Arial" w:cs="Arial"/>
+          <w:i/>
+          <w:sz w:val="22"/>
+          <w:szCs w:val="22"/>
+        </w:rPr>
+      </w:pPr>
+      <w:r>
+        <w:rPr>
+          <w:rFonts w:ascii="Arial" w:eastAsia="Arial" w:hAnsi="Arial" w:cs="Arial"/>
+          <w:i/>
+          <w:sz w:val="22"/>
+          <w:szCs w:val="22"/>
+        </w:rPr>
+        <w:t xml:space="preserve">Requirements for the </w:t>
+      </w:r>
+      <w:r>
+        <w:rPr>
+          <w:rFonts w:ascii="Arial" w:eastAsia="Arial" w:hAnsi="Arial" w:cs="Arial"/>
+          <w:i/>
+          <w:sz w:val="22"/>
+          <w:szCs w:val="22"/>
+        </w:rPr>
+        <w:t>General System Features</w:t>
+      </w:r>
+      <w:bookmarkStart w:id="50" w:name="_GoBack"/>
+      <w:bookmarkEnd w:id="50"/>
+    </w:p>
+    <w:p>
+      <w:pPr>
+        <w:pStyle w:val="Normal1"/>
+        <w:contextualSpacing/>
+        <w:rPr>
+          <w:rFonts w:ascii="Arial" w:eastAsia="Arial" w:hAnsi="Arial" w:cs="Arial"/>
+          <w:sz w:val="22"/>
+          <w:szCs w:val="22"/>
+        </w:rPr>
+      </w:pPr>
+    </w:p>
+    <w:p>
+      <w:pPr>
+        <w:pStyle w:val="Normal1"/>
+        <w:numPr>
+          <w:ilvl w:val="0"/>
+          <w:numId w:val="1"/>
+        </w:numPr>
+        <w:ind w:hanging="360"/>
+        <w:contextualSpacing/>
+        <w:rPr>
+          <w:rFonts w:ascii="Arial" w:eastAsia="Arial" w:hAnsi="Arial" w:cs="Arial"/>
+          <w:sz w:val="22"/>
+          <w:szCs w:val="22"/>
+        </w:rPr>
+      </w:pPr>
+      <w:bookmarkStart w:id="51" w:name="h.kjd69nzcmlfu" w:colFirst="0" w:colLast="0"/>
+      <w:bookmarkEnd w:id="51"/>
+      <w:r>
+        <w:rPr>
+          <w:rFonts w:ascii="Arial" w:eastAsia="Arial" w:hAnsi="Arial" w:cs="Arial"/>
+          <w:sz w:val="22"/>
+          <w:szCs w:val="22"/>
+        </w:rPr>
+        <w:t>The system shall generate random exercises for each worksheet.</w:t>
+      </w:r>
+    </w:p>
+    <w:p>
+      <w:pPr>
+        <w:pStyle w:val="Normal1"/>
+        <w:numPr>
+          <w:ilvl w:val="0"/>
+          <w:numId w:val="1"/>
+        </w:numPr>
+        <w:ind w:hanging="360"/>
+        <w:contextualSpacing/>
+        <w:rPr>
+          <w:rFonts w:ascii="Arial" w:eastAsia="Arial" w:hAnsi="Arial" w:cs="Arial"/>
+          <w:sz w:val="22"/>
+          <w:szCs w:val="22"/>
+        </w:rPr>
+      </w:pPr>
+      <w:bookmarkStart w:id="52" w:name="h.gjobmifu0829" w:colFirst="0" w:colLast="0"/>
+      <w:bookmarkEnd w:id="52"/>
+      <w:r>
+        <w:rPr>
+          <w:rFonts w:ascii="Arial" w:eastAsia="Arial" w:hAnsi="Arial" w:cs="Arial"/>
+          <w:sz w:val="22"/>
+          <w:szCs w:val="22"/>
+        </w:rPr>
+        <w:t xml:space="preserve">The system shall generate instructions </w:t>
+      </w:r>
+      <w:r>
+        <w:rPr>
+          <w:rFonts w:ascii="Arial" w:eastAsia="Arial" w:hAnsi="Arial" w:cs="Arial"/>
+          <w:sz w:val="22"/>
+          <w:szCs w:val="22"/>
+        </w:rPr>
+        <w:t xml:space="preserve">on the worksheet </w:t>
+      </w:r>
+      <w:r>
+        <w:rPr>
+          <w:rFonts w:ascii="Arial" w:eastAsia="Arial" w:hAnsi="Arial" w:cs="Arial"/>
+          <w:sz w:val="22"/>
+          <w:szCs w:val="22"/>
+        </w:rPr>
+        <w:t>for each problem type.</w:t>
+      </w:r>
+    </w:p>
+    <w:p>
+      <w:pPr>
+        <w:pStyle w:val="Normal1"/>
+        <w:numPr>
+          <w:ilvl w:val="0"/>
+          <w:numId w:val="1"/>
+        </w:numPr>
+        <w:ind w:hanging="360"/>
+        <w:contextualSpacing/>
+        <w:rPr>
+          <w:rFonts w:ascii="Arial" w:eastAsia="Arial" w:hAnsi="Arial" w:cs="Arial"/>
+          <w:sz w:val="22"/>
+          <w:szCs w:val="22"/>
+        </w:rPr>
+      </w:pPr>
+      <w:bookmarkStart w:id="53" w:name="h.eei92ftlu3ui" w:colFirst="0" w:colLast="0"/>
+      <w:bookmarkEnd w:id="53"/>
+      <w:r>
+        <w:rPr>
+          <w:rFonts w:ascii="Arial" w:eastAsia="Arial" w:hAnsi="Arial" w:cs="Arial"/>
+          <w:sz w:val="22"/>
+          <w:szCs w:val="22"/>
+        </w:rPr>
+        <w:t>The system shall allow saving via PDF.</w:t>
+      </w:r>
+    </w:p>
+    <w:p>
+      <w:pPr>
+        <w:pStyle w:val="Normal1"/>
+        <w:numPr>
+          <w:ilvl w:val="0"/>
+          <w:numId w:val="1"/>
+        </w:numPr>
+        <w:ind w:hanging="360"/>
+        <w:contextualSpacing/>
+        <w:rPr>
+          <w:rFonts w:ascii="Arial" w:eastAsia="Arial" w:hAnsi="Arial" w:cs="Arial"/>
+          <w:sz w:val="22"/>
+          <w:szCs w:val="22"/>
+        </w:rPr>
+      </w:pPr>
+      <w:bookmarkStart w:id="54" w:name="h.iveexmqlxn8s" w:colFirst="0" w:colLast="0"/>
+      <w:bookmarkEnd w:id="54"/>
+      <w:r>
+        <w:rPr>
+          <w:rFonts w:ascii="Arial" w:eastAsia="Arial" w:hAnsi="Arial" w:cs="Arial"/>
+          <w:sz w:val="22"/>
+          <w:szCs w:val="22"/>
+        </w:rPr>
+        <w:lastRenderedPageBreak/>
+        <w:t xml:space="preserve">The system shall </w:t>
+      </w:r>
+      <w:r>
+        <w:rPr>
+          <w:rFonts w:ascii="Arial" w:eastAsia="Arial" w:hAnsi="Arial" w:cs="Arial"/>
+          <w:sz w:val="22"/>
+          <w:szCs w:val="22"/>
+        </w:rPr>
+        <w:t>display</w:t>
+      </w:r>
+      <w:r>
+        <w:rPr>
+          <w:rFonts w:ascii="Arial" w:eastAsia="Arial" w:hAnsi="Arial" w:cs="Arial"/>
+          <w:sz w:val="22"/>
+          <w:szCs w:val="22"/>
+        </w:rPr>
+        <w:t xml:space="preserve"> </w:t>
+      </w:r>
+      <w:r>
+        <w:rPr>
+          <w:rFonts w:ascii="Arial" w:eastAsia="Arial" w:hAnsi="Arial" w:cs="Arial"/>
+          <w:sz w:val="22"/>
+          <w:szCs w:val="22"/>
+        </w:rPr>
+        <w:t>a</w:t>
+      </w:r>
+      <w:r>
+        <w:rPr>
+          <w:rFonts w:ascii="Arial" w:eastAsia="Arial" w:hAnsi="Arial" w:cs="Arial"/>
+          <w:sz w:val="22"/>
+          <w:szCs w:val="22"/>
+        </w:rPr>
+        <w:t xml:space="preserve"> preview the worksheet before printing.</w:t>
+      </w:r>
+    </w:p>
+    <w:p>
+      <w:pPr>
+        <w:pStyle w:val="Normal1"/>
+        <w:numPr>
+          <w:ilvl w:val="0"/>
+          <w:numId w:val="1"/>
+        </w:numPr>
+        <w:ind w:hanging="360"/>
+        <w:contextualSpacing/>
+        <w:rPr>
+          <w:rFonts w:ascii="Arial" w:eastAsia="Arial" w:hAnsi="Arial" w:cs="Arial"/>
+          <w:sz w:val="22"/>
+          <w:szCs w:val="22"/>
+        </w:rPr>
+      </w:pPr>
+      <w:bookmarkStart w:id="55" w:name="h.3yrkzb384g7q" w:colFirst="0" w:colLast="0"/>
+      <w:bookmarkEnd w:id="55"/>
+      <w:r>
+        <w:rPr>
+          <w:rFonts w:ascii="Arial" w:eastAsia="Arial" w:hAnsi="Arial" w:cs="Arial"/>
+          <w:sz w:val="22"/>
+          <w:szCs w:val="22"/>
+        </w:rPr>
+        <w:t>The system shall allow printing via PDF.</w:t>
+      </w:r>
+    </w:p>
+    <w:p>
+      <w:pPr>
+        <w:pStyle w:val="Normal1"/>
+        <w:numPr>
+          <w:ilvl w:val="0"/>
+          <w:numId w:val="1"/>
+        </w:numPr>
+        <w:ind w:hanging="360"/>
+        <w:contextualSpacing/>
+        <w:rPr>
+          <w:rFonts w:ascii="Arial" w:eastAsia="Arial" w:hAnsi="Arial" w:cs="Arial"/>
+          <w:sz w:val="22"/>
+          <w:szCs w:val="22"/>
+        </w:rPr>
+      </w:pPr>
+      <w:r>
+        <w:rPr>
+          <w:rFonts w:ascii="Arial" w:eastAsia="Arial" w:hAnsi="Arial" w:cs="Arial"/>
+          <w:sz w:val="22"/>
+          <w:szCs w:val="22"/>
+        </w:rPr>
+        <w:t>The system shall provide context sensitive help.</w:t>
+      </w:r>
+    </w:p>
+    <w:p>
+      <w:pPr>
+        <w:pStyle w:val="Normal1"/>
+        <w:numPr>
+          <w:ilvl w:val="0"/>
+          <w:numId w:val="1"/>
+        </w:numPr>
+        <w:ind w:hanging="360"/>
+        <w:contextualSpacing/>
+        <w:rPr>
+          <w:rFonts w:ascii="Arial" w:eastAsia="Arial" w:hAnsi="Arial" w:cs="Arial"/>
+          <w:sz w:val="22"/>
+          <w:szCs w:val="22"/>
+        </w:rPr>
+      </w:pPr>
+      <w:r>
+        <w:rPr>
+          <w:rFonts w:ascii="Arial" w:eastAsia="Arial" w:hAnsi="Arial" w:cs="Arial"/>
+          <w:sz w:val="22"/>
+          <w:szCs w:val="22"/>
+        </w:rPr>
+        <w:t>The system shall provide administrative privileges to an assigned user during installation.</w:t>
+      </w:r>
+    </w:p>
+    <w:p>
+      <w:pPr>
+        <w:pStyle w:val="Normal1"/>
+      </w:pPr>
       <w:bookmarkStart w:id="56" w:name="h.tqxx56kg4sqw" w:colFirst="0" w:colLast="0"/>
+      <w:bookmarkStart w:id="57" w:name="h.z337ya" w:colFirst="0" w:colLast="0"/>
       <w:bookmarkEnd w:id="56"/>
-      <w:r>
-        <w:rPr>
-          <w:rFonts w:ascii="Arial" w:eastAsia="Arial" w:hAnsi="Arial" w:cs="Arial"/>
-          <w:sz w:val="22"/>
-          <w:szCs w:val="22"/>
-        </w:rPr>
-        <w:t>The user shall be able to select the option to print an answer sheet for each worksheet.</w:t>
-      </w:r>
-    </w:p>
-    <w:p>
-      <w:pPr>
-        <w:pStyle w:val="Normal1"/>
-      </w:pPr>
-      <w:bookmarkStart w:id="57" w:name="h.z337ya" w:colFirst="0" w:colLast="0"/>
       <w:bookmarkEnd w:id="57"/>
     </w:p>
     <w:p>
@@ -2917,6 +3199,30 @@
     </w:p>
     <w:p>
       <w:pPr>
+        <w:pStyle w:val="Normal1"/>
+        <w:numPr>
+          <w:ilvl w:val="0"/>
+          <w:numId w:val="4"/>
+        </w:numPr>
+        <w:ind w:hanging="360"/>
+        <w:contextualSpacing/>
+        <w:rPr>
+          <w:rFonts w:ascii="Arial" w:eastAsia="Arial" w:hAnsi="Arial" w:cs="Arial"/>
+          <w:sz w:val="22"/>
+          <w:szCs w:val="22"/>
+        </w:rPr>
+      </w:pPr>
+      <w:r>
+        <w:rPr>
+          <w:rFonts w:ascii="Arial" w:eastAsia="Arial" w:hAnsi="Arial" w:cs="Arial"/>
+          <w:sz w:val="22"/>
+          <w:szCs w:val="22"/>
+        </w:rPr>
+        <w:t>The system shall have access to a printer to print worksheets and answer sheets.</w:t>
+      </w:r>
+    </w:p>
+    <w:p>
+      <w:pPr>
         <w:pStyle w:val="Heading2"/>
         <w:numPr>
           <w:ilvl w:val="1"/>
@@ -2924,36 +3230,82 @@
         </w:numPr>
       </w:pPr>
       <w:r>
-        <w:lastRenderedPageBreak/>
         <w:t>Software Interfaces</w:t>
       </w:r>
     </w:p>
     <w:p>
       <w:pPr>
         <w:pStyle w:val="Normal1"/>
+        <w:numPr>
+          <w:ilvl w:val="0"/>
+          <w:numId w:val="6"/>
+        </w:numPr>
+        <w:rPr>
+          <w:rFonts w:ascii="Arial" w:eastAsia="Arial" w:hAnsi="Arial" w:cs="Arial"/>
+          <w:sz w:val="22"/>
+          <w:szCs w:val="22"/>
+        </w:rPr>
       </w:pPr>
       <w:bookmarkStart w:id="61" w:name="h.1y810tw" w:colFirst="0" w:colLast="0"/>
       <w:bookmarkEnd w:id="61"/>
       <w:r>
         <w:rPr>
           <w:rFonts w:ascii="Arial" w:eastAsia="Arial" w:hAnsi="Arial" w:cs="Arial"/>
+          <w:sz w:val="22"/>
+          <w:szCs w:val="22"/>
+        </w:rPr>
+        <w:t>The software will interface with a MySQL database for the storage of user logins and worksheet generation seeds for answer sheet recall.</w:t>
+      </w:r>
+    </w:p>
+    <w:p>
+      <w:pPr>
+        <w:pStyle w:val="Normal1"/>
+        <w:numPr>
+          <w:ilvl w:val="0"/>
+          <w:numId w:val="6"/>
+        </w:numPr>
+        <w:rPr>
+          <w:rFonts w:ascii="Arial" w:eastAsia="Arial" w:hAnsi="Arial" w:cs="Arial"/>
+          <w:sz w:val="22"/>
+          <w:szCs w:val="22"/>
+        </w:rPr>
+      </w:pPr>
+      <w:r>
+        <w:rPr>
+          <w:rFonts w:ascii="Arial" w:eastAsia="Arial" w:hAnsi="Arial" w:cs="Arial"/>
+          <w:sz w:val="22"/>
+          <w:szCs w:val="22"/>
+        </w:rPr>
+        <w:t>The software will interface with an API for the creation of PDFs.  The PDFs will be how worksheets and answer sheets are formatted, saved and printed.</w:t>
+      </w:r>
+    </w:p>
+    <w:p>
+      <w:pPr>
+        <w:pStyle w:val="Heading1"/>
+        <w:numPr>
+          <w:ilvl w:val="0"/>
+          <w:numId w:val="5"/>
+        </w:numPr>
+      </w:pPr>
+      <w:r>
+        <w:t>System Requirements</w:t>
+      </w:r>
+    </w:p>
+    <w:p>
+      <w:pPr>
+        <w:pStyle w:val="Normal1"/>
+      </w:pPr>
+      <w:bookmarkStart w:id="62" w:name="h.2xcytpi" w:colFirst="0" w:colLast="0"/>
+      <w:bookmarkEnd w:id="62"/>
+      <w:r>
+        <w:rPr>
+          <w:rFonts w:ascii="Arial" w:eastAsia="Arial" w:hAnsi="Arial" w:cs="Arial"/>
           <w:i/>
           <w:sz w:val="22"/>
           <w:szCs w:val="22"/>
         </w:rPr>
-        <w:t>&lt;Describe the connections between this product and other specific software components (name and version), including databases, operating systems, tools, libraries, and integrated commercial components. Identify the data items or messages coming into the system and going out and describe the purpose of each. Describe the services needed and the nature of communications. Refer to documents that describe detailed application programming interface protocols. Identify data that will be shared across software components. If the data sharing mechanism must be implemented in a specific way (for example, use of a global data area in a multitasking operating system), specify this as an implementation constraint</w:t>
-      </w:r>
-      <w:proofErr w:type="gramStart"/>
-      <w:r>
-        <w:rPr>
-          <w:rFonts w:ascii="Arial" w:eastAsia="Arial" w:hAnsi="Arial" w:cs="Arial"/>
-          <w:i/>
-          <w:sz w:val="22"/>
-          <w:szCs w:val="22"/>
-        </w:rPr>
-        <w:t>.&gt;</w:t>
-      </w:r>
-      <w:proofErr w:type="gramEnd"/>
+        <w:t>&lt;This template illustrates organizing the functional requirements for the product by system features, the major services provided by the product. You may prefer to organize this section by use case, mode of operation, user class, object class, functional hierarchy, or combinations of these, whatever makes the most logical sense for your product.&gt;</w:t>
+      </w:r>
     </w:p>
     <w:p>
       <w:pPr>
@@ -2964,15 +3316,13 @@
         </w:numPr>
       </w:pPr>
       <w:r>
-        <w:t>Communications Interfaces</w:t>
-      </w:r>
-    </w:p>
-    <w:p>
-      <w:pPr>
-        <w:pStyle w:val="Normal1"/>
-      </w:pPr>
-      <w:bookmarkStart w:id="62" w:name="h.4i7ojhp" w:colFirst="0" w:colLast="0"/>
-      <w:bookmarkEnd w:id="62"/>
+        <w:t>Teacher System Features</w:t>
+      </w:r>
+    </w:p>
+    <w:p>
+      <w:pPr>
+        <w:pStyle w:val="Normal1"/>
+      </w:pPr>
       <w:r>
         <w:rPr>
           <w:rFonts w:ascii="Arial" w:eastAsia="Arial" w:hAnsi="Arial" w:cs="Arial"/>
@@ -2980,9 +3330,28 @@
           <w:sz w:val="22"/>
           <w:szCs w:val="22"/>
         </w:rPr>
-        <w:t>&lt;Describe the requirements associated with any communications functions required by this product, including e-mail, web browser, network server communications protocols, electronic forms, and so on. Define any pertinent message formatting. Identify any communication standards that will be used, such as FTP or HTTP. Specify any communication security or encryption issues, data transfer rates, and synchronization mechanisms</w:t>
-      </w:r>
-      <w:proofErr w:type="gramStart"/>
+        <w:t>Features that will be utilized by the teacher user class.</w:t>
+      </w:r>
+    </w:p>
+    <w:p>
+      <w:pPr>
+        <w:pStyle w:val="Normal1"/>
+        <w:spacing w:before="120" w:after="120"/>
+        <w:ind w:left="634"/>
+      </w:pPr>
+      <w:r>
+        <w:t>4.1.1</w:t>
+      </w:r>
+      <w:r>
+        <w:tab/>
+        <w:t>Description and Priority</w:t>
+      </w:r>
+    </w:p>
+    <w:p>
+      <w:pPr>
+        <w:pStyle w:val="Normal1"/>
+        <w:ind w:left="1350" w:hanging="716"/>
+      </w:pPr>
       <w:r>
         <w:rPr>
           <w:rFonts w:ascii="Arial" w:eastAsia="Arial" w:hAnsi="Arial" w:cs="Arial"/>
@@ -2990,9 +3359,88 @@
           <w:sz w:val="22"/>
           <w:szCs w:val="22"/>
         </w:rPr>
-        <w:t>.&gt;</w:t>
-      </w:r>
-      <w:proofErr w:type="gramEnd"/>
+        <w:t>&lt;Provide a short description of the feature and indicate whether it is of High, Medium, or Low priority. You could also include specific priority component ratings, such as benefit, penalty, cost, and risk (each rated on a relative scale from a low of 1 to a high of 9).&gt;</w:t>
+      </w:r>
+    </w:p>
+    <w:p>
+      <w:pPr>
+        <w:pStyle w:val="Normal1"/>
+        <w:spacing w:before="120" w:after="120"/>
+        <w:ind w:left="634"/>
+      </w:pPr>
+      <w:r>
+        <w:t>4.1.2</w:t>
+      </w:r>
+      <w:r>
+        <w:tab/>
+        <w:t>Stimulus/Response Sequences</w:t>
+      </w:r>
+    </w:p>
+    <w:p>
+      <w:pPr>
+        <w:pStyle w:val="Normal1"/>
+        <w:ind w:left="1350" w:hanging="716"/>
+      </w:pPr>
+      <w:r>
+        <w:rPr>
+          <w:rFonts w:ascii="Arial" w:eastAsia="Arial" w:hAnsi="Arial" w:cs="Arial"/>
+          <w:i/>
+          <w:sz w:val="22"/>
+          <w:szCs w:val="22"/>
+        </w:rPr>
+        <w:t>&lt;List the sequences of user actions and system responses that stimulate the behavior defined for this feature. These will correspond to the dialog elements associated with use cases.&gt;</w:t>
+      </w:r>
+    </w:p>
+    <w:p>
+      <w:pPr>
+        <w:pStyle w:val="Normal1"/>
+        <w:spacing w:before="120" w:after="120"/>
+        <w:ind w:left="634"/>
+      </w:pPr>
+      <w:r>
+        <w:t>4.1.3</w:t>
+      </w:r>
+      <w:r>
+        <w:tab/>
+        <w:t>Functional Requirements</w:t>
+      </w:r>
+    </w:p>
+    <w:p>
+      <w:pPr>
+        <w:pStyle w:val="Normal1"/>
+        <w:ind w:left="1350" w:hanging="716"/>
+      </w:pPr>
+      <w:r>
+        <w:rPr>
+          <w:rFonts w:ascii="Arial" w:eastAsia="Arial" w:hAnsi="Arial" w:cs="Arial"/>
+          <w:i/>
+          <w:sz w:val="22"/>
+          <w:szCs w:val="22"/>
+        </w:rPr>
+        <w:t xml:space="preserve">&lt;Itemize the detailed functional requirements associated with this feature. These are the software capabilities that must be present in order for the user to carry out the </w:t>
+      </w:r>
+      <w:r>
+        <w:rPr>
+          <w:rFonts w:ascii="Arial" w:eastAsia="Arial" w:hAnsi="Arial" w:cs="Arial"/>
+          <w:i/>
+          <w:sz w:val="22"/>
+          <w:szCs w:val="22"/>
+        </w:rPr>
+        <w:lastRenderedPageBreak/>
+        <w:t>services provided by the feature, or to execute the use case. Include how the product should respond to anticipated error conditions or invalid inputs. Requirements should be concise, complete, unambiguous, verifiable, and necessary. Use “TBD” as a placeholder to indicate when necessary information is not yet available.&gt;</w:t>
+      </w:r>
+    </w:p>
+    <w:p>
+      <w:pPr>
+        <w:pStyle w:val="Heading2"/>
+        <w:numPr>
+          <w:ilvl w:val="1"/>
+          <w:numId w:val="5"/>
+        </w:numPr>
+      </w:pPr>
+      <w:r>
+        <w:t>System Feature 2 (and so on)</w:t>
+      </w:r>
     </w:p>
     <w:p>
       <w:pPr>
@@ -3002,36 +3450,11 @@
           <w:numId w:val="5"/>
         </w:numPr>
       </w:pPr>
-      <w:r>
-        <w:t>System Requirements</w:t>
-      </w:r>
-    </w:p>
-    <w:p>
-      <w:pPr>
-        <w:pStyle w:val="Normal1"/>
-      </w:pPr>
-      <w:bookmarkStart w:id="63" w:name="h.2xcytpi" w:colFirst="0" w:colLast="0"/>
+      <w:bookmarkStart w:id="63" w:name="h.3whwml4" w:colFirst="0" w:colLast="0"/>
       <w:bookmarkEnd w:id="63"/>
       <w:r>
-        <w:rPr>
-          <w:rFonts w:ascii="Arial" w:eastAsia="Arial" w:hAnsi="Arial" w:cs="Arial"/>
-          <w:i/>
-          <w:sz w:val="22"/>
-          <w:szCs w:val="22"/>
-        </w:rPr>
-        <w:t>&lt;This template illustrates organizing the functional requirements for the product by system features, the major services provided by the product. You may prefer to organize this section by use case, mode of operation, user class, object class, functional hierarchy, or combinations of these, whatever makes the most logical sense for your product</w:t>
-      </w:r>
-      <w:proofErr w:type="gramStart"/>
-      <w:r>
-        <w:rPr>
-          <w:rFonts w:ascii="Arial" w:eastAsia="Arial" w:hAnsi="Arial" w:cs="Arial"/>
-          <w:i/>
-          <w:sz w:val="22"/>
-          <w:szCs w:val="22"/>
-        </w:rPr>
-        <w:t>.&gt;</w:t>
-      </w:r>
-      <w:proofErr w:type="gramEnd"/>
+        <w:t>Other Nonfunctional Requirements</w:t>
+      </w:r>
     </w:p>
     <w:p>
       <w:pPr>
@@ -3041,14 +3464,18 @@
           <w:numId w:val="5"/>
         </w:numPr>
       </w:pPr>
-      <w:r>
-        <w:t>System Feature 1</w:t>
-      </w:r>
-    </w:p>
-    <w:p>
-      <w:pPr>
-        <w:pStyle w:val="Normal1"/>
-      </w:pPr>
+      <w:bookmarkStart w:id="64" w:name="h.2bn6wsx" w:colFirst="0" w:colLast="0"/>
+      <w:bookmarkEnd w:id="64"/>
+      <w:r>
+        <w:t>Performance Requirements</w:t>
+      </w:r>
+    </w:p>
+    <w:p>
+      <w:pPr>
+        <w:pStyle w:val="Normal1"/>
+      </w:pPr>
+      <w:bookmarkStart w:id="65" w:name="h.qsh70q" w:colFirst="0" w:colLast="0"/>
+      <w:bookmarkEnd w:id="65"/>
       <w:r>
         <w:rPr>
           <w:rFonts w:ascii="Arial" w:eastAsia="Arial" w:hAnsi="Arial" w:cs="Arial"/>
@@ -3056,212 +3483,7 @@
           <w:sz w:val="22"/>
           <w:szCs w:val="22"/>
         </w:rPr>
-        <w:t>&lt;Don’t really say “System Feature 1.” State the feature name in just a few words</w:t>
-      </w:r>
-      <w:proofErr w:type="gramStart"/>
-      <w:r>
-        <w:rPr>
-          <w:rFonts w:ascii="Arial" w:eastAsia="Arial" w:hAnsi="Arial" w:cs="Arial"/>
-          <w:i/>
-          <w:sz w:val="22"/>
-          <w:szCs w:val="22"/>
-        </w:rPr>
-        <w:t>.&gt;</w:t>
-      </w:r>
-      <w:proofErr w:type="gramEnd"/>
-    </w:p>
-    <w:p>
-      <w:pPr>
-        <w:pStyle w:val="Normal1"/>
-        <w:spacing w:before="120" w:after="120"/>
-        <w:ind w:left="634"/>
-      </w:pPr>
-      <w:r>
-        <w:t>4.1.1</w:t>
-      </w:r>
-      <w:r>
-        <w:tab/>
-        <w:t>Description and Priority</w:t>
-      </w:r>
-    </w:p>
-    <w:p>
-      <w:pPr>
-        <w:pStyle w:val="Normal1"/>
-        <w:ind w:left="1350" w:hanging="716"/>
-      </w:pPr>
-      <w:r>
-        <w:rPr>
-          <w:rFonts w:ascii="Arial" w:eastAsia="Arial" w:hAnsi="Arial" w:cs="Arial"/>
-          <w:i/>
-          <w:sz w:val="22"/>
-          <w:szCs w:val="22"/>
-        </w:rPr>
-        <w:t>&lt;Provide a short description of the feature and indicate whether it is of High, Medium, or Low priority. You could also include specific priority component ratings, such as benefit, penalty, cost, and risk (each rated on a relative scale from a low of 1 to a high of 9)</w:t>
-      </w:r>
-      <w:proofErr w:type="gramStart"/>
-      <w:r>
-        <w:rPr>
-          <w:rFonts w:ascii="Arial" w:eastAsia="Arial" w:hAnsi="Arial" w:cs="Arial"/>
-          <w:i/>
-          <w:sz w:val="22"/>
-          <w:szCs w:val="22"/>
-        </w:rPr>
-        <w:t>.&gt;</w:t>
-      </w:r>
-      <w:proofErr w:type="gramEnd"/>
-    </w:p>
-    <w:p>
-      <w:pPr>
-        <w:pStyle w:val="Normal1"/>
-        <w:spacing w:before="120" w:after="120"/>
-        <w:ind w:left="634"/>
-      </w:pPr>
-      <w:r>
-        <w:t>4.1.2</w:t>
-      </w:r>
-      <w:r>
-        <w:tab/>
-        <w:t>Stimulus/Response Sequences</w:t>
-      </w:r>
-    </w:p>
-    <w:p>
-      <w:pPr>
-        <w:pStyle w:val="Normal1"/>
-        <w:ind w:left="1350" w:hanging="716"/>
-      </w:pPr>
-      <w:r>
-        <w:rPr>
-          <w:rFonts w:ascii="Arial" w:eastAsia="Arial" w:hAnsi="Arial" w:cs="Arial"/>
-          <w:i/>
-          <w:sz w:val="22"/>
-          <w:szCs w:val="22"/>
-        </w:rPr>
-        <w:t>&lt;List the sequences of user actions and system responses that stimulate the behavior defined for this feature. These will correspond to the dialog elements associated with use cases</w:t>
-      </w:r>
-      <w:proofErr w:type="gramStart"/>
-      <w:r>
-        <w:rPr>
-          <w:rFonts w:ascii="Arial" w:eastAsia="Arial" w:hAnsi="Arial" w:cs="Arial"/>
-          <w:i/>
-          <w:sz w:val="22"/>
-          <w:szCs w:val="22"/>
-        </w:rPr>
-        <w:t>.&gt;</w:t>
-      </w:r>
-      <w:proofErr w:type="gramEnd"/>
-    </w:p>
-    <w:p>
-      <w:pPr>
-        <w:pStyle w:val="Normal1"/>
-        <w:spacing w:before="120" w:after="120"/>
-        <w:ind w:left="634"/>
-      </w:pPr>
-      <w:r>
-        <w:t>4.1.3</w:t>
-      </w:r>
-      <w:r>
-        <w:tab/>
-        <w:t>Functional Requirements</w:t>
-      </w:r>
-    </w:p>
-    <w:p>
-      <w:pPr>
-        <w:pStyle w:val="Normal1"/>
-        <w:ind w:left="1350" w:hanging="716"/>
-      </w:pPr>
-      <w:r>
-        <w:rPr>
-          <w:rFonts w:ascii="Arial" w:eastAsia="Arial" w:hAnsi="Arial" w:cs="Arial"/>
-          <w:i/>
-          <w:sz w:val="22"/>
-          <w:szCs w:val="22"/>
-        </w:rPr>
-        <w:t xml:space="preserve">&lt;Itemize the detailed functional requirements associated with this feature. These are the software capabilities that must be present in order for the user to carry out the services provided by the feature, or to execute the use case. Include how the product should respond to anticipated error conditions or invalid inputs. Requirements should </w:t>
-      </w:r>
-      <w:r>
-        <w:rPr>
-          <w:rFonts w:ascii="Arial" w:eastAsia="Arial" w:hAnsi="Arial" w:cs="Arial"/>
-          <w:i/>
-          <w:sz w:val="22"/>
-          <w:szCs w:val="22"/>
-        </w:rPr>
-        <w:lastRenderedPageBreak/>
-        <w:t>be concise, complete, unambiguous, verifiable, and necessary. Use “TBD” as a placeholder to indicate when necessary information is not yet available</w:t>
-      </w:r>
-      <w:proofErr w:type="gramStart"/>
-      <w:r>
-        <w:rPr>
-          <w:rFonts w:ascii="Arial" w:eastAsia="Arial" w:hAnsi="Arial" w:cs="Arial"/>
-          <w:i/>
-          <w:sz w:val="22"/>
-          <w:szCs w:val="22"/>
-        </w:rPr>
-        <w:t>.&gt;</w:t>
-      </w:r>
-      <w:proofErr w:type="gramEnd"/>
-    </w:p>
-    <w:p>
-      <w:pPr>
-        <w:pStyle w:val="Normal1"/>
-        <w:ind w:left="1350" w:hanging="716"/>
-      </w:pPr>
-    </w:p>
-    <w:p>
-      <w:pPr>
-        <w:pStyle w:val="Normal1"/>
-        <w:ind w:left="1350" w:hanging="716"/>
-      </w:pPr>
-      <w:r>
-        <w:rPr>
-          <w:rFonts w:ascii="Arial" w:eastAsia="Arial" w:hAnsi="Arial" w:cs="Arial"/>
-          <w:i/>
-          <w:sz w:val="22"/>
-          <w:szCs w:val="22"/>
-        </w:rPr>
-        <w:t>&lt;Each requirement should be uniquely identified with a sequence number or a meaningful tag of some kind</w:t>
-      </w:r>
-      <w:proofErr w:type="gramStart"/>
-      <w:r>
-        <w:rPr>
-          <w:rFonts w:ascii="Arial" w:eastAsia="Arial" w:hAnsi="Arial" w:cs="Arial"/>
-          <w:i/>
-          <w:sz w:val="22"/>
-          <w:szCs w:val="22"/>
-        </w:rPr>
-        <w:t>.&gt;</w:t>
-      </w:r>
-      <w:proofErr w:type="gramEnd"/>
-    </w:p>
-    <w:p>
-      <w:pPr>
-        <w:pStyle w:val="Normal1"/>
-        <w:ind w:left="1350" w:hanging="716"/>
-      </w:pPr>
-    </w:p>
-    <w:p>
-      <w:pPr>
-        <w:pStyle w:val="Normal1"/>
-        <w:ind w:left="2348" w:hanging="994"/>
-      </w:pPr>
-      <w:r>
-        <w:t>REQ-1:</w:t>
-      </w:r>
-      <w:r>
-        <w:tab/>
-      </w:r>
-    </w:p>
-    <w:p>
-      <w:pPr>
-        <w:pStyle w:val="Normal1"/>
-        <w:ind w:left="2348" w:hanging="994"/>
-      </w:pPr>
-      <w:bookmarkStart w:id="64" w:name="h.1ci93xb" w:colFirst="0" w:colLast="0"/>
-      <w:bookmarkEnd w:id="64"/>
-      <w:r>
-        <w:t>REQ-2:</w:t>
-      </w:r>
-      <w:r>
-        <w:tab/>
+        <w:t>&lt;If there are performance requirements for the product under various circumstances, state them here and explain their rationale, to help the developers understand the intent and make suitable design choices. Specify the timing relationships for real time systems. Make such requirements as specific as possible. You may need to state performance requirements for individual functional requirements or features.&gt;</w:t>
       </w:r>
     </w:p>
     <w:p>
@@ -3273,7 +3495,107 @@
         </w:numPr>
       </w:pPr>
       <w:r>
-        <w:t>System Feature 2 (and so on)</w:t>
+        <w:t>Safety Requirements</w:t>
+      </w:r>
+    </w:p>
+    <w:p>
+      <w:pPr>
+        <w:pStyle w:val="Normal1"/>
+      </w:pPr>
+      <w:bookmarkStart w:id="66" w:name="h.3as4poj" w:colFirst="0" w:colLast="0"/>
+      <w:bookmarkEnd w:id="66"/>
+      <w:r>
+        <w:rPr>
+          <w:rFonts w:ascii="Arial" w:eastAsia="Arial" w:hAnsi="Arial" w:cs="Arial"/>
+          <w:i/>
+          <w:sz w:val="22"/>
+          <w:szCs w:val="22"/>
+        </w:rPr>
+        <w:t>&lt;Specify those requirements that are concerned with possible loss, damage, or harm that could result from the use of the product. Define any safeguards or actions that must be taken, as well as actions that must be prevented. Refer to any external policies or regulations that state safety issues that affect the product’s design or use. Define any safety certifications that must be satisfied.&gt;</w:t>
+      </w:r>
+    </w:p>
+    <w:p>
+      <w:pPr>
+        <w:pStyle w:val="Heading2"/>
+        <w:numPr>
+          <w:ilvl w:val="1"/>
+          <w:numId w:val="5"/>
+        </w:numPr>
+      </w:pPr>
+      <w:r>
+        <w:t>Security Requirements</w:t>
+      </w:r>
+    </w:p>
+    <w:p>
+      <w:pPr>
+        <w:pStyle w:val="Normal1"/>
+      </w:pPr>
+      <w:bookmarkStart w:id="67" w:name="h.1pxezwc" w:colFirst="0" w:colLast="0"/>
+      <w:bookmarkEnd w:id="67"/>
+      <w:r>
+        <w:rPr>
+          <w:rFonts w:ascii="Arial" w:eastAsia="Arial" w:hAnsi="Arial" w:cs="Arial"/>
+          <w:i/>
+          <w:sz w:val="22"/>
+          <w:szCs w:val="22"/>
+        </w:rPr>
+        <w:t>&lt;Specify any requirements regarding security or privacy issues surrounding use of the product or protection of the data used or created by the product. Define any user identity authentication requirements. Refer to any external policies or regulations containing security issues that affect the product. Define any security or privacy certifications that must be satisfied.&gt;</w:t>
+      </w:r>
+    </w:p>
+    <w:p>
+      <w:pPr>
+        <w:pStyle w:val="Heading2"/>
+        <w:numPr>
+          <w:ilvl w:val="1"/>
+          <w:numId w:val="5"/>
+        </w:numPr>
+      </w:pPr>
+      <w:r>
+        <w:t>Software Quality Attributes</w:t>
+      </w:r>
+    </w:p>
+    <w:p>
+      <w:pPr>
+        <w:pStyle w:val="Normal1"/>
+      </w:pPr>
+      <w:bookmarkStart w:id="68" w:name="h.49x2ik5" w:colFirst="0" w:colLast="0"/>
+      <w:bookmarkEnd w:id="68"/>
+      <w:r>
+        <w:rPr>
+          <w:rFonts w:ascii="Arial" w:eastAsia="Arial" w:hAnsi="Arial" w:cs="Arial"/>
+          <w:i/>
+          <w:sz w:val="22"/>
+          <w:szCs w:val="22"/>
+        </w:rPr>
+        <w:t>&lt;Specify any additional quality characteristics for the product that will be important to either the customers or the developers. Some to consider are: adaptability, availability, correctness, flexibility, interoperability, maintainability, portability, reliability, reusability, robustness, testability, and usability. Write these to be specific, quantitative, and verifiable when possible. At the least, clarify the relative preferences for various attributes, such as ease of use over ease of learning.&gt;</w:t>
+      </w:r>
+    </w:p>
+    <w:p>
+      <w:pPr>
+        <w:pStyle w:val="Heading2"/>
+        <w:numPr>
+          <w:ilvl w:val="1"/>
+          <w:numId w:val="5"/>
+        </w:numPr>
+      </w:pPr>
+      <w:r>
+        <w:t>Business Rules</w:t>
+      </w:r>
+    </w:p>
+    <w:p>
+      <w:pPr>
+        <w:pStyle w:val="Normal1"/>
+      </w:pPr>
+      <w:bookmarkStart w:id="69" w:name="h.2p2csry" w:colFirst="0" w:colLast="0"/>
+      <w:bookmarkEnd w:id="69"/>
+      <w:r>
+        <w:rPr>
+          <w:rFonts w:ascii="Arial" w:eastAsia="Arial" w:hAnsi="Arial" w:cs="Arial"/>
+          <w:i/>
+          <w:sz w:val="22"/>
+          <w:szCs w:val="22"/>
+        </w:rPr>
+        <w:t>&lt;List any operating principles about the product, such as which individuals or roles can perform which functions under specific circumstances. These are not functional requirements in themselves, but they may imply certain functional requirements to enforce the rules.&gt;</w:t>
       </w:r>
     </w:p>
     <w:p>
@@ -3284,32 +3606,17 @@
           <w:numId w:val="5"/>
         </w:numPr>
       </w:pPr>
-      <w:bookmarkStart w:id="65" w:name="h.3whwml4" w:colFirst="0" w:colLast="0"/>
-      <w:bookmarkEnd w:id="65"/>
-      <w:r>
-        <w:t>Other Nonfunctional Requirements</w:t>
-      </w:r>
-    </w:p>
-    <w:p>
-      <w:pPr>
-        <w:pStyle w:val="Heading2"/>
-        <w:numPr>
-          <w:ilvl w:val="1"/>
-          <w:numId w:val="5"/>
-        </w:numPr>
-      </w:pPr>
-      <w:bookmarkStart w:id="66" w:name="h.2bn6wsx" w:colFirst="0" w:colLast="0"/>
-      <w:bookmarkEnd w:id="66"/>
-      <w:r>
-        <w:t>Performance Requirements</w:t>
-      </w:r>
-    </w:p>
-    <w:p>
-      <w:pPr>
-        <w:pStyle w:val="Normal1"/>
-      </w:pPr>
-      <w:bookmarkStart w:id="67" w:name="h.qsh70q" w:colFirst="0" w:colLast="0"/>
-      <w:bookmarkEnd w:id="67"/>
+      <w:r>
+        <w:lastRenderedPageBreak/>
+        <w:t>Other Requirements</w:t>
+      </w:r>
+    </w:p>
+    <w:p>
+      <w:pPr>
+        <w:pStyle w:val="Normal1"/>
+      </w:pPr>
+      <w:bookmarkStart w:id="70" w:name="h.147n2zr" w:colFirst="0" w:colLast="0"/>
+      <w:bookmarkEnd w:id="70"/>
       <w:r>
         <w:rPr>
           <w:rFonts w:ascii="Arial" w:eastAsia="Arial" w:hAnsi="Arial" w:cs="Arial"/>
@@ -3317,235 +3624,8 @@
           <w:sz w:val="22"/>
           <w:szCs w:val="22"/>
         </w:rPr>
-        <w:t>&lt;If there are performance requirements for the product under various circumstances, state them here and explain their rationale, to help the developers understand the intent and make suitable design choices. Specify the timing relationships for real time systems. Make such requirements as specific as possible. You may need to state performance requirements for individual functional requirements or features</w:t>
-      </w:r>
-      <w:proofErr w:type="gramStart"/>
-      <w:r>
-        <w:rPr>
-          <w:rFonts w:ascii="Arial" w:eastAsia="Arial" w:hAnsi="Arial" w:cs="Arial"/>
-          <w:i/>
-          <w:sz w:val="22"/>
-          <w:szCs w:val="22"/>
-        </w:rPr>
-        <w:t>.&gt;</w:t>
-      </w:r>
-      <w:proofErr w:type="gramEnd"/>
-    </w:p>
-    <w:p>
-      <w:pPr>
-        <w:pStyle w:val="Heading2"/>
-        <w:numPr>
-          <w:ilvl w:val="1"/>
-          <w:numId w:val="5"/>
-        </w:numPr>
-      </w:pPr>
-      <w:r>
-        <w:t>Safety Requirements</w:t>
-      </w:r>
-    </w:p>
-    <w:p>
-      <w:pPr>
-        <w:pStyle w:val="Normal1"/>
-      </w:pPr>
-      <w:bookmarkStart w:id="68" w:name="h.3as4poj" w:colFirst="0" w:colLast="0"/>
-      <w:bookmarkEnd w:id="68"/>
-      <w:r>
-        <w:rPr>
-          <w:rFonts w:ascii="Arial" w:eastAsia="Arial" w:hAnsi="Arial" w:cs="Arial"/>
-          <w:i/>
-          <w:sz w:val="22"/>
-          <w:szCs w:val="22"/>
-        </w:rPr>
-        <w:t>&lt;Specify those requirements that are concerned with possible loss, damage, or harm that could result from the use of the product. Define any safeguards or actions that must be taken, as well as actions that must be prevented. Refer to any external policies or regulations that state safety issues that affect the product’s design or use. Define any safety certifications that must be satisfied</w:t>
-      </w:r>
-      <w:proofErr w:type="gramStart"/>
-      <w:r>
-        <w:rPr>
-          <w:rFonts w:ascii="Arial" w:eastAsia="Arial" w:hAnsi="Arial" w:cs="Arial"/>
-          <w:i/>
-          <w:sz w:val="22"/>
-          <w:szCs w:val="22"/>
-        </w:rPr>
-        <w:t>.&gt;</w:t>
-      </w:r>
-      <w:proofErr w:type="gramEnd"/>
-    </w:p>
-    <w:p>
-      <w:pPr>
-        <w:pStyle w:val="Heading2"/>
-        <w:numPr>
-          <w:ilvl w:val="1"/>
-          <w:numId w:val="5"/>
-        </w:numPr>
-      </w:pPr>
-      <w:r>
-        <w:t>Security Requirements</w:t>
-      </w:r>
-    </w:p>
-    <w:p>
-      <w:pPr>
-        <w:pStyle w:val="Normal1"/>
-      </w:pPr>
-      <w:bookmarkStart w:id="69" w:name="h.1pxezwc" w:colFirst="0" w:colLast="0"/>
-      <w:bookmarkEnd w:id="69"/>
-      <w:r>
-        <w:rPr>
-          <w:rFonts w:ascii="Arial" w:eastAsia="Arial" w:hAnsi="Arial" w:cs="Arial"/>
-          <w:i/>
-          <w:sz w:val="22"/>
-          <w:szCs w:val="22"/>
-        </w:rPr>
-        <w:t>&lt;Specify any requirements regarding security or privacy issues surrounding use of the product or protection of the data used or created by the product. Define any user identity authentication requirements. Refer to any external policies or regulations containing security issues that affect the product. Define any security or privacy certifications that must be satisfied</w:t>
-      </w:r>
-      <w:proofErr w:type="gramStart"/>
-      <w:r>
-        <w:rPr>
-          <w:rFonts w:ascii="Arial" w:eastAsia="Arial" w:hAnsi="Arial" w:cs="Arial"/>
-          <w:i/>
-          <w:sz w:val="22"/>
-          <w:szCs w:val="22"/>
-        </w:rPr>
-        <w:t>.&gt;</w:t>
-      </w:r>
-      <w:proofErr w:type="gramEnd"/>
-    </w:p>
-    <w:p>
-      <w:pPr>
-        <w:pStyle w:val="Heading2"/>
-        <w:numPr>
-          <w:ilvl w:val="1"/>
-          <w:numId w:val="5"/>
-        </w:numPr>
-      </w:pPr>
-      <w:r>
-        <w:t>Software Quality Attributes</w:t>
-      </w:r>
-    </w:p>
-    <w:p>
-      <w:pPr>
-        <w:pStyle w:val="Normal1"/>
-      </w:pPr>
-      <w:bookmarkStart w:id="70" w:name="h.49x2ik5" w:colFirst="0" w:colLast="0"/>
-      <w:bookmarkEnd w:id="70"/>
-      <w:r>
-        <w:rPr>
-          <w:rFonts w:ascii="Arial" w:eastAsia="Arial" w:hAnsi="Arial" w:cs="Arial"/>
-          <w:i/>
-          <w:sz w:val="22"/>
-          <w:szCs w:val="22"/>
-        </w:rPr>
-        <w:t>&lt;Specify any additional quality characteristics for the product that will be important to either the customers or the developers. Some to consider are: adaptability, availability, correctness, flexibility, interoperability, maintainability, portability, reliability, reusability, robustness, testability, and usability. Write these to be specific, quantitative, and verifiable when possible. At the least, clarify the relative preferences for various attributes, such as ease of use over ease of learning</w:t>
-      </w:r>
-      <w:proofErr w:type="gramStart"/>
-      <w:r>
-        <w:rPr>
-          <w:rFonts w:ascii="Arial" w:eastAsia="Arial" w:hAnsi="Arial" w:cs="Arial"/>
-          <w:i/>
-          <w:sz w:val="22"/>
-          <w:szCs w:val="22"/>
-        </w:rPr>
-        <w:t>.&gt;</w:t>
-      </w:r>
-      <w:proofErr w:type="gramEnd"/>
-    </w:p>
-    <w:p>
-      <w:pPr>
-        <w:pStyle w:val="Heading2"/>
-        <w:numPr>
-          <w:ilvl w:val="1"/>
-          <w:numId w:val="5"/>
-        </w:numPr>
-      </w:pPr>
-      <w:r>
-        <w:lastRenderedPageBreak/>
-        <w:t>Business Rules</w:t>
-      </w:r>
-    </w:p>
-    <w:p>
-      <w:pPr>
-        <w:pStyle w:val="Normal1"/>
-      </w:pPr>
-      <w:bookmarkStart w:id="71" w:name="h.2p2csry" w:colFirst="0" w:colLast="0"/>
-      <w:bookmarkEnd w:id="71"/>
-      <w:r>
-        <w:rPr>
-          <w:rFonts w:ascii="Arial" w:eastAsia="Arial" w:hAnsi="Arial" w:cs="Arial"/>
-          <w:i/>
-          <w:sz w:val="22"/>
-          <w:szCs w:val="22"/>
-        </w:rPr>
-        <w:t>&lt;List any operating principles about the product, such as which individuals or roles can perform which functions under specific circumstances. These are not functional requirements in themselves, but they may imply certain functional requirements to enforce the rules</w:t>
-      </w:r>
-      <w:proofErr w:type="gramStart"/>
-      <w:r>
-        <w:rPr>
-          <w:rFonts w:ascii="Arial" w:eastAsia="Arial" w:hAnsi="Arial" w:cs="Arial"/>
-          <w:i/>
-          <w:sz w:val="22"/>
-          <w:szCs w:val="22"/>
-        </w:rPr>
-        <w:t>.&gt;</w:t>
-      </w:r>
-      <w:proofErr w:type="gramEnd"/>
-    </w:p>
-    <w:p>
-      <w:pPr>
-        <w:pStyle w:val="Heading1"/>
-        <w:numPr>
-          <w:ilvl w:val="0"/>
-          <w:numId w:val="5"/>
-        </w:numPr>
-      </w:pPr>
-      <w:r>
-        <w:t>Other Requirements</w:t>
-      </w:r>
-    </w:p>
-    <w:p>
-      <w:pPr>
-        <w:pStyle w:val="Normal1"/>
-      </w:pPr>
-      <w:bookmarkStart w:id="72" w:name="h.147n2zr" w:colFirst="0" w:colLast="0"/>
-      <w:bookmarkEnd w:id="72"/>
-      <w:r>
-        <w:rPr>
-          <w:rFonts w:ascii="Arial" w:eastAsia="Arial" w:hAnsi="Arial" w:cs="Arial"/>
-          <w:i/>
-          <w:sz w:val="22"/>
-          <w:szCs w:val="22"/>
-        </w:rPr>
-        <w:t xml:space="preserve">&lt;Define any other requirements not covered elsewhere in the SRS. This might include database requirements, internationalization requirements, </w:t>
-      </w:r>
-      <w:proofErr w:type="gramStart"/>
-      <w:r>
-        <w:rPr>
-          <w:rFonts w:ascii="Arial" w:eastAsia="Arial" w:hAnsi="Arial" w:cs="Arial"/>
-          <w:i/>
-          <w:sz w:val="22"/>
-          <w:szCs w:val="22"/>
-        </w:rPr>
-        <w:t>legal</w:t>
-      </w:r>
-      <w:proofErr w:type="gramEnd"/>
-      <w:r>
-        <w:rPr>
-          <w:rFonts w:ascii="Arial" w:eastAsia="Arial" w:hAnsi="Arial" w:cs="Arial"/>
-          <w:i/>
-          <w:sz w:val="22"/>
-          <w:szCs w:val="22"/>
-        </w:rPr>
-        <w:t xml:space="preserve"> requirements, reuse objectives for the project, and so on. Add any new sections that are pertinent to the project</w:t>
-      </w:r>
-      <w:proofErr w:type="gramStart"/>
-      <w:r>
-        <w:rPr>
-          <w:rFonts w:ascii="Arial" w:eastAsia="Arial" w:hAnsi="Arial" w:cs="Arial"/>
-          <w:i/>
-          <w:sz w:val="22"/>
-          <w:szCs w:val="22"/>
-        </w:rPr>
-        <w:t>.&gt;</w:t>
-      </w:r>
-      <w:proofErr w:type="gramEnd"/>
+        <w:t>&lt;Define any other requirements not covered elsewhere in the SRS. This might include database requirements, internationalization requirements, legal requirements, reuse objectives for the project, and so on. Add any new sections that are pertinent to the project.&gt;</w:t>
+      </w:r>
     </w:p>
     <w:p>
       <w:pPr>
@@ -3567,8 +3647,8 @@
       <w:pPr>
         <w:pStyle w:val="Normal1"/>
       </w:pPr>
-      <w:bookmarkStart w:id="73" w:name="h.3o7alnk" w:colFirst="0" w:colLast="0"/>
-      <w:bookmarkEnd w:id="73"/>
+      <w:bookmarkStart w:id="71" w:name="h.3o7alnk" w:colFirst="0" w:colLast="0"/>
+      <w:bookmarkEnd w:id="71"/>
       <w:r>
         <w:rPr>
           <w:rFonts w:ascii="Arial" w:eastAsia="Arial" w:hAnsi="Arial" w:cs="Arial"/>
@@ -3576,19 +3656,8 @@
           <w:sz w:val="22"/>
           <w:szCs w:val="22"/>
         </w:rPr>
-        <w:t>&lt;Define all the terms necessary to properly interpret the SRS, including acronyms and abbreviations. You may wish to build a separate glossary that spans multiple projects or the entire organization, and just include terms specific to a single project in each SRS</w:t>
-      </w:r>
-      <w:proofErr w:type="gramStart"/>
-      <w:r>
-        <w:rPr>
-          <w:rFonts w:ascii="Arial" w:eastAsia="Arial" w:hAnsi="Arial" w:cs="Arial"/>
-          <w:i/>
-          <w:sz w:val="22"/>
-          <w:szCs w:val="22"/>
-        </w:rPr>
-        <w:t>.&gt;</w:t>
-      </w:r>
-      <w:proofErr w:type="gramEnd"/>
+        <w:t>&lt;Define all the terms necessary to properly interpret the SRS, including acronyms and abbreviations. You may wish to build a separate glossary that spans multiple projects or the entire organization, and just include terms specific to a single project in each SRS.&gt;</w:t>
+      </w:r>
     </w:p>
     <w:p>
       <w:pPr>
@@ -3610,8 +3679,8 @@
       <w:pPr>
         <w:pStyle w:val="Normal1"/>
       </w:pPr>
-      <w:bookmarkStart w:id="74" w:name="h.23ckvvd" w:colFirst="0" w:colLast="0"/>
-      <w:bookmarkEnd w:id="74"/>
+      <w:bookmarkStart w:id="72" w:name="h.23ckvvd" w:colFirst="0" w:colLast="0"/>
+      <w:bookmarkEnd w:id="72"/>
       <w:r>
         <w:rPr>
           <w:rFonts w:ascii="Arial" w:eastAsia="Arial" w:hAnsi="Arial" w:cs="Arial"/>
@@ -3621,7 +3690,6 @@
         </w:rPr>
         <w:t>&lt;Optionally, include any pertinent analysis models, such as data flow diagrams, class diagrams, state-transition diagrams, or entity-relationship diagrams</w:t>
       </w:r>
-      <w:proofErr w:type="gramStart"/>
       <w:r>
         <w:rPr>
           <w:rFonts w:ascii="Arial" w:eastAsia="Arial" w:hAnsi="Arial" w:cs="Arial"/>
@@ -3630,7 +3698,6 @@
         </w:rPr>
         <w:t>.&gt;</w:t>
       </w:r>
-      <w:proofErr w:type="gramEnd"/>
     </w:p>
     <w:p>
       <w:pPr>
@@ -3659,19 +3726,8 @@
           <w:sz w:val="22"/>
           <w:szCs w:val="22"/>
         </w:rPr>
-        <w:t>&lt;Collect a numbered list of the TBD (to be determined) references that remain in the SRS so they can be tracked to closure</w:t>
-      </w:r>
-      <w:proofErr w:type="gramStart"/>
-      <w:r>
-        <w:rPr>
-          <w:rFonts w:ascii="Arial" w:eastAsia="Arial" w:hAnsi="Arial" w:cs="Arial"/>
-          <w:i/>
-          <w:sz w:val="22"/>
-          <w:szCs w:val="22"/>
-        </w:rPr>
-        <w:t>.&gt;</w:t>
-      </w:r>
-      <w:proofErr w:type="gramEnd"/>
+        <w:t>&lt;Collect a numbered list of the TBD (to be determined) references that remain in the SRS so they can be tracked to closure.&gt;</w:t>
+      </w:r>
     </w:p>
     <w:p>
       <w:pPr>
@@ -3687,21 +3743,12 @@
           <w:highlight w:val="white"/>
         </w:rPr>
       </w:pPr>
-      <w:proofErr w:type="gramStart"/>
       <w:r>
         <w:rPr>
           <w:rFonts w:ascii="Arial" w:eastAsia="Arial" w:hAnsi="Arial" w:cs="Arial"/>
           <w:highlight w:val="white"/>
         </w:rPr>
-        <w:t>Three  levels</w:t>
-      </w:r>
-      <w:proofErr w:type="gramEnd"/>
-      <w:r>
-        <w:rPr>
-          <w:rFonts w:ascii="Arial" w:eastAsia="Arial" w:hAnsi="Arial" w:cs="Arial"/>
-          <w:highlight w:val="white"/>
-        </w:rPr>
-        <w:t xml:space="preserve"> of difficulty for worksheets: </w:t>
+        <w:t xml:space="preserve">Three  levels of difficulty for worksheets: </w:t>
       </w:r>
     </w:p>
     <w:p>
@@ -3767,23 +3814,7 @@
           <w:rFonts w:ascii="Arial" w:eastAsia="Arial" w:hAnsi="Arial" w:cs="Arial"/>
           <w:highlight w:val="white"/>
         </w:rPr>
-        <w:t xml:space="preserve">Advanced </w:t>
-      </w:r>
-      <w:proofErr w:type="gramStart"/>
-      <w:r>
-        <w:rPr>
-          <w:rFonts w:ascii="Arial" w:eastAsia="Arial" w:hAnsi="Arial" w:cs="Arial"/>
-          <w:highlight w:val="white"/>
-        </w:rPr>
-        <w:t>( multiplication</w:t>
-      </w:r>
-      <w:proofErr w:type="gramEnd"/>
-      <w:r>
-        <w:rPr>
-          <w:rFonts w:ascii="Arial" w:eastAsia="Arial" w:hAnsi="Arial" w:cs="Arial"/>
-          <w:highlight w:val="white"/>
-        </w:rPr>
-        <w:t xml:space="preserve"> and division, word questions and problems, mixed numbers, least common multiple, greatest common factor)</w:t>
+        <w:t>Advanced ( multiplication and division, word questions and problems, mixed numbers, least common multiple, greatest common factor)</w:t>
       </w:r>
     </w:p>
     <w:p>
@@ -3801,8 +3832,8 @@
       </w:r>
     </w:p>
     <w:sectPr>
-      <w:headerReference w:type="default" r:id="rId8"/>
-      <w:footerReference w:type="default" r:id="rId9"/>
+      <w:headerReference w:type="default" r:id="rId7"/>
+      <w:footerReference w:type="default" r:id="rId8"/>
       <w:pgSz w:w="12240" w:h="15840"/>
       <w:pgMar w:top="1440" w:right="1296" w:bottom="1440" w:left="1296" w:header="720" w:footer="720" w:gutter="0"/>
       <w:pgNumType w:start="1"/>
@@ -3813,7 +3844,7 @@
 </file>
 
 <file path=word/endnotes.xml><?xml version="1.0" encoding="utf-8"?>
-<w:endnotes xmlns:wpc="http://schemas.microsoft.com/office/word/2010/wordprocessingCanvas" xmlns:mo="http://schemas.microsoft.com/office/mac/office/2008/main" xmlns:mc="http://schemas.openxmlformats.org/markup-compatibility/2006" xmlns:mv="urn:schemas-microsoft-com:mac:vml" xmlns:o="urn:schemas-microsoft-com:office:office" xmlns:r="http://schemas.openxmlformats.org/officeDocument/2006/relationships" xmlns:m="http://schemas.openxmlformats.org/officeDocument/2006/math" xmlns:v="urn:schemas-microsoft-com:vml" xmlns:wp14="http://schemas.microsoft.com/office/word/2010/wordprocessingDrawing" xmlns:wp="http://schemas.openxmlformats.org/drawingml/2006/wordprocessingDrawing" xmlns:w10="urn:schemas-microsoft-com:office:word" xmlns:w="http://schemas.openxmlformats.org/wordprocessingml/2006/main" xmlns:w14="http://schemas.microsoft.com/office/word/2010/wordml" xmlns:wpg="http://schemas.microsoft.com/office/word/2010/wordprocessingGroup" xmlns:wpi="http://schemas.microsoft.com/office/word/2010/wordprocessingInk" xmlns:wne="http://schemas.microsoft.com/office/word/2006/wordml" xmlns:wps="http://schemas.microsoft.com/office/word/2010/wordprocessingShape" mc:Ignorable="w14 wp14">
+<w:endnotes xmlns:wpc="http://schemas.microsoft.com/office/word/2010/wordprocessingCanvas" xmlns:mc="http://schemas.openxmlformats.org/markup-compatibility/2006" xmlns:o="urn:schemas-microsoft-com:office:office" xmlns:r="http://schemas.openxmlformats.org/officeDocument/2006/relationships" xmlns:m="http://schemas.openxmlformats.org/officeDocument/2006/math" xmlns:v="urn:schemas-microsoft-com:vml" xmlns:wp14="http://schemas.microsoft.com/office/word/2010/wordprocessingDrawing" xmlns:wp="http://schemas.openxmlformats.org/drawingml/2006/wordprocessingDrawing" xmlns:w10="urn:schemas-microsoft-com:office:word" xmlns:w="http://schemas.openxmlformats.org/wordprocessingml/2006/main" xmlns:w14="http://schemas.microsoft.com/office/word/2010/wordml" xmlns:w15="http://schemas.microsoft.com/office/word/2012/wordml" xmlns:wpg="http://schemas.microsoft.com/office/word/2010/wordprocessingGroup" xmlns:wpi="http://schemas.microsoft.com/office/word/2010/wordprocessingInk" xmlns:wne="http://schemas.microsoft.com/office/word/2006/wordml" xmlns:wps="http://schemas.microsoft.com/office/word/2010/wordprocessingShape" mc:Ignorable="w14 w15 wp14">
   <w:endnote w:type="separator" w:id="-1">
     <w:p>
       <w:r>
@@ -3832,7 +3863,7 @@
 </file>
 
 <file path=word/footer1.xml><?xml version="1.0" encoding="utf-8"?>
-<w:ftr xmlns:wpc="http://schemas.microsoft.com/office/word/2010/wordprocessingCanvas" xmlns:mo="http://schemas.microsoft.com/office/mac/office/2008/main" xmlns:mc="http://schemas.openxmlformats.org/markup-compatibility/2006" xmlns:mv="urn:schemas-microsoft-com:mac:vml" xmlns:o="urn:schemas-microsoft-com:office:office" xmlns:r="http://schemas.openxmlformats.org/officeDocument/2006/relationships" xmlns:m="http://schemas.openxmlformats.org/officeDocument/2006/math" xmlns:v="urn:schemas-microsoft-com:vml" xmlns:wp14="http://schemas.microsoft.com/office/word/2010/wordprocessingDrawing" xmlns:wp="http://schemas.openxmlformats.org/drawingml/2006/wordprocessingDrawing" xmlns:w10="urn:schemas-microsoft-com:office:word" xmlns:w="http://schemas.openxmlformats.org/wordprocessingml/2006/main" xmlns:w14="http://schemas.microsoft.com/office/word/2010/wordml" xmlns:wpg="http://schemas.microsoft.com/office/word/2010/wordprocessingGroup" xmlns:wpi="http://schemas.microsoft.com/office/word/2010/wordprocessingInk" xmlns:wne="http://schemas.microsoft.com/office/word/2006/wordml" xmlns:wps="http://schemas.microsoft.com/office/word/2010/wordprocessingShape" mc:Ignorable="w14 wp14">
+<w:ftr xmlns:wpc="http://schemas.microsoft.com/office/word/2010/wordprocessingCanvas" xmlns:mc="http://schemas.openxmlformats.org/markup-compatibility/2006" xmlns:o="urn:schemas-microsoft-com:office:office" xmlns:r="http://schemas.openxmlformats.org/officeDocument/2006/relationships" xmlns:m="http://schemas.openxmlformats.org/officeDocument/2006/math" xmlns:v="urn:schemas-microsoft-com:vml" xmlns:wp14="http://schemas.microsoft.com/office/word/2010/wordprocessingDrawing" xmlns:wp="http://schemas.openxmlformats.org/drawingml/2006/wordprocessingDrawing" xmlns:w10="urn:schemas-microsoft-com:office:word" xmlns:w="http://schemas.openxmlformats.org/wordprocessingml/2006/main" xmlns:w14="http://schemas.microsoft.com/office/word/2010/wordml" xmlns:w15="http://schemas.microsoft.com/office/word/2012/wordml" xmlns:wpg="http://schemas.microsoft.com/office/word/2010/wordprocessingGroup" xmlns:wpi="http://schemas.microsoft.com/office/word/2010/wordprocessingInk" xmlns:wne="http://schemas.microsoft.com/office/word/2006/wordml" xmlns:wps="http://schemas.microsoft.com/office/word/2010/wordprocessingShape" mc:Ignorable="w14 w15 wp14">
   <w:p>
     <w:pPr>
       <w:pStyle w:val="Normal1"/>
@@ -3847,7 +3878,7 @@
 </file>
 
 <file path=word/footnotes.xml><?xml version="1.0" encoding="utf-8"?>
-<w:footnotes xmlns:wpc="http://schemas.microsoft.com/office/word/2010/wordprocessingCanvas" xmlns:mo="http://schemas.microsoft.com/office/mac/office/2008/main" xmlns:mc="http://schemas.openxmlformats.org/markup-compatibility/2006" xmlns:mv="urn:schemas-microsoft-com:mac:vml" xmlns:o="urn:schemas-microsoft-com:office:office" xmlns:r="http://schemas.openxmlformats.org/officeDocument/2006/relationships" xmlns:m="http://schemas.openxmlformats.org/officeDocument/2006/math" xmlns:v="urn:schemas-microsoft-com:vml" xmlns:wp14="http://schemas.microsoft.com/office/word/2010/wordprocessingDrawing" xmlns:wp="http://schemas.openxmlformats.org/drawingml/2006/wordprocessingDrawing" xmlns:w10="urn:schemas-microsoft-com:office:word" xmlns:w="http://schemas.openxmlformats.org/wordprocessingml/2006/main" xmlns:w14="http://schemas.microsoft.com/office/word/2010/wordml" xmlns:wpg="http://schemas.microsoft.com/office/word/2010/wordprocessingGroup" xmlns:wpi="http://schemas.microsoft.com/office/word/2010/wordprocessingInk" xmlns:wne="http://schemas.microsoft.com/office/word/2006/wordml" xmlns:wps="http://schemas.microsoft.com/office/word/2010/wordprocessingShape" mc:Ignorable="w14 wp14">
+<w:footnotes xmlns:wpc="http://schemas.microsoft.com/office/word/2010/wordprocessingCanvas" xmlns:mc="http://schemas.openxmlformats.org/markup-compatibility/2006" xmlns:o="urn:schemas-microsoft-com:office:office" xmlns:r="http://schemas.openxmlformats.org/officeDocument/2006/relationships" xmlns:m="http://schemas.openxmlformats.org/officeDocument/2006/math" xmlns:v="urn:schemas-microsoft-com:vml" xmlns:wp14="http://schemas.microsoft.com/office/word/2010/wordprocessingDrawing" xmlns:wp="http://schemas.openxmlformats.org/drawingml/2006/wordprocessingDrawing" xmlns:w10="urn:schemas-microsoft-com:office:word" xmlns:w="http://schemas.openxmlformats.org/wordprocessingml/2006/main" xmlns:w14="http://schemas.microsoft.com/office/word/2010/wordml" xmlns:w15="http://schemas.microsoft.com/office/word/2012/wordml" xmlns:wpg="http://schemas.microsoft.com/office/word/2010/wordprocessingGroup" xmlns:wpi="http://schemas.microsoft.com/office/word/2010/wordprocessingInk" xmlns:wne="http://schemas.microsoft.com/office/word/2006/wordml" xmlns:wps="http://schemas.microsoft.com/office/word/2010/wordprocessingShape" mc:Ignorable="w14 w15 wp14">
   <w:footnote w:type="separator" w:id="-1">
     <w:p>
       <w:r>
@@ -3866,7 +3897,7 @@
 </file>
 
 <file path=word/header1.xml><?xml version="1.0" encoding="utf-8"?>
-<w:hdr xmlns:wpc="http://schemas.microsoft.com/office/word/2010/wordprocessingCanvas" xmlns:mo="http://schemas.microsoft.com/office/mac/office/2008/main" xmlns:mc="http://schemas.openxmlformats.org/markup-compatibility/2006" xmlns:mv="urn:schemas-microsoft-com:mac:vml" xmlns:o="urn:schemas-microsoft-com:office:office" xmlns:r="http://schemas.openxmlformats.org/officeDocument/2006/relationships" xmlns:m="http://schemas.openxmlformats.org/officeDocument/2006/math" xmlns:v="urn:schemas-microsoft-com:vml" xmlns:wp14="http://schemas.microsoft.com/office/word/2010/wordprocessingDrawing" xmlns:wp="http://schemas.openxmlformats.org/drawingml/2006/wordprocessingDrawing" xmlns:w10="urn:schemas-microsoft-com:office:word" xmlns:w="http://schemas.openxmlformats.org/wordprocessingml/2006/main" xmlns:w14="http://schemas.microsoft.com/office/word/2010/wordml" xmlns:wpg="http://schemas.microsoft.com/office/word/2010/wordprocessingGroup" xmlns:wpi="http://schemas.microsoft.com/office/word/2010/wordprocessingInk" xmlns:wne="http://schemas.microsoft.com/office/word/2006/wordml" xmlns:wps="http://schemas.microsoft.com/office/word/2010/wordprocessingShape" mc:Ignorable="w14 wp14">
+<w:hdr xmlns:wpc="http://schemas.microsoft.com/office/word/2010/wordprocessingCanvas" xmlns:mc="http://schemas.openxmlformats.org/markup-compatibility/2006" xmlns:o="urn:schemas-microsoft-com:office:office" xmlns:r="http://schemas.openxmlformats.org/officeDocument/2006/relationships" xmlns:m="http://schemas.openxmlformats.org/officeDocument/2006/math" xmlns:v="urn:schemas-microsoft-com:vml" xmlns:wp14="http://schemas.microsoft.com/office/word/2010/wordprocessingDrawing" xmlns:wp="http://schemas.openxmlformats.org/drawingml/2006/wordprocessingDrawing" xmlns:w10="urn:schemas-microsoft-com:office:word" xmlns:w="http://schemas.openxmlformats.org/wordprocessingml/2006/main" xmlns:w14="http://schemas.microsoft.com/office/word/2010/wordml" xmlns:w15="http://schemas.microsoft.com/office/word/2012/wordml" xmlns:wpg="http://schemas.microsoft.com/office/word/2010/wordprocessingGroup" xmlns:wpi="http://schemas.microsoft.com/office/word/2010/wordprocessingInk" xmlns:wne="http://schemas.microsoft.com/office/word/2006/wordml" xmlns:wps="http://schemas.microsoft.com/office/word/2010/wordprocessingShape" mc:Ignorable="w14 w15 wp14">
   <w:p>
     <w:pPr>
       <w:pStyle w:val="Normal1"/>
@@ -3874,7 +3905,7 @@
         <w:tab w:val="center" w:pos="4680"/>
         <w:tab w:val="right" w:pos="9684"/>
       </w:tabs>
-      <w:spacing w:before="720"/>
+      <w:spacing w:before="120"/>
     </w:pPr>
     <w:r>
       <w:rPr>
@@ -3924,7 +3955,7 @@
       <w:rPr>
         <w:noProof/>
       </w:rPr>
-      <w:t>5</w:t>
+      <w:t>9</w:t>
     </w:r>
     <w:r>
       <w:fldChar w:fldCharType="end"/>
@@ -3934,8 +3965,8 @@
 </file>
 
 <file path=word/numbering.xml><?xml version="1.0" encoding="utf-8"?>
-<w:numbering xmlns:wpc="http://schemas.microsoft.com/office/word/2010/wordprocessingCanvas" xmlns:mo="http://schemas.microsoft.com/office/mac/office/2008/main" xmlns:mc="http://schemas.openxmlformats.org/markup-compatibility/2006" xmlns:mv="urn:schemas-microsoft-com:mac:vml" xmlns:o="urn:schemas-microsoft-com:office:office" xmlns:r="http://schemas.openxmlformats.org/officeDocument/2006/relationships" xmlns:m="http://schemas.openxmlformats.org/officeDocument/2006/math" xmlns:v="urn:schemas-microsoft-com:vml" xmlns:wp14="http://schemas.microsoft.com/office/word/2010/wordprocessingDrawing" xmlns:wp="http://schemas.openxmlformats.org/drawingml/2006/wordprocessingDrawing" xmlns:w10="urn:schemas-microsoft-com:office:word" xmlns:w="http://schemas.openxmlformats.org/wordprocessingml/2006/main" xmlns:w14="http://schemas.microsoft.com/office/word/2010/wordml" xmlns:wpg="http://schemas.microsoft.com/office/word/2010/wordprocessingGroup" xmlns:wpi="http://schemas.microsoft.com/office/word/2010/wordprocessingInk" xmlns:wne="http://schemas.microsoft.com/office/word/2006/wordml" xmlns:wps="http://schemas.microsoft.com/office/word/2010/wordprocessingShape" mc:Ignorable="w14 wp14">
-  <w:abstractNum w:abstractNumId="0">
+<w:numbering xmlns:wpc="http://schemas.microsoft.com/office/word/2010/wordprocessingCanvas" xmlns:mc="http://schemas.openxmlformats.org/markup-compatibility/2006" xmlns:o="urn:schemas-microsoft-com:office:office" xmlns:r="http://schemas.openxmlformats.org/officeDocument/2006/relationships" xmlns:m="http://schemas.openxmlformats.org/officeDocument/2006/math" xmlns:v="urn:schemas-microsoft-com:vml" xmlns:wp14="http://schemas.microsoft.com/office/word/2010/wordprocessingDrawing" xmlns:wp="http://schemas.openxmlformats.org/drawingml/2006/wordprocessingDrawing" xmlns:w10="urn:schemas-microsoft-com:office:word" xmlns:w="http://schemas.openxmlformats.org/wordprocessingml/2006/main" xmlns:w14="http://schemas.microsoft.com/office/word/2010/wordml" xmlns:w15="http://schemas.microsoft.com/office/word/2012/wordml" xmlns:wpg="http://schemas.microsoft.com/office/word/2010/wordprocessingGroup" xmlns:wpi="http://schemas.microsoft.com/office/word/2010/wordprocessingInk" xmlns:wne="http://schemas.microsoft.com/office/word/2006/wordml" xmlns:wps="http://schemas.microsoft.com/office/word/2010/wordprocessingShape" mc:Ignorable="w14 w15 wp14">
+  <w:abstractNum w:abstractNumId="0" w15:restartNumberingAfterBreak="0">
     <w:nsid w:val="0304679B"/>
     <w:multiLevelType w:val="multilevel"/>
     <w:tmpl w:val="E9FCE656"/>
@@ -4048,7 +4079,7 @@
       </w:rPr>
     </w:lvl>
   </w:abstractNum>
-  <w:abstractNum w:abstractNumId="1">
+  <w:abstractNum w:abstractNumId="1" w15:restartNumberingAfterBreak="0">
     <w:nsid w:val="20B90CEB"/>
     <w:multiLevelType w:val="multilevel"/>
     <w:tmpl w:val="87B25C44"/>
@@ -4161,7 +4192,7 @@
       </w:rPr>
     </w:lvl>
   </w:abstractNum>
-  <w:abstractNum w:abstractNumId="2">
+  <w:abstractNum w:abstractNumId="2" w15:restartNumberingAfterBreak="0">
     <w:nsid w:val="3ABC08E3"/>
     <w:multiLevelType w:val="multilevel"/>
     <w:tmpl w:val="5EB6EBA8"/>
@@ -4274,7 +4305,120 @@
       </w:rPr>
     </w:lvl>
   </w:abstractNum>
-  <w:abstractNum w:abstractNumId="3">
+  <w:abstractNum w:abstractNumId="3" w15:restartNumberingAfterBreak="0">
+    <w:nsid w:val="4F245DE6"/>
+    <w:multiLevelType w:val="hybridMultilevel"/>
+    <w:tmpl w:val="010801CE"/>
+    <w:lvl w:ilvl="0" w:tplc="04090001">
+      <w:start w:val="1"/>
+      <w:numFmt w:val="bullet"/>
+      <w:lvlText w:val=""/>
+      <w:lvlJc w:val="left"/>
+      <w:pPr>
+        <w:ind w:left="720" w:hanging="360"/>
+      </w:pPr>
+      <w:rPr>
+        <w:rFonts w:ascii="Symbol" w:hAnsi="Symbol" w:hint="default"/>
+      </w:rPr>
+    </w:lvl>
+    <w:lvl w:ilvl="1" w:tplc="04090003" w:tentative="1">
+      <w:start w:val="1"/>
+      <w:numFmt w:val="bullet"/>
+      <w:lvlText w:val="o"/>
+      <w:lvlJc w:val="left"/>
+      <w:pPr>
+        <w:ind w:left="1440" w:hanging="360"/>
+      </w:pPr>
+      <w:rPr>
+        <w:rFonts w:ascii="Courier New" w:hAnsi="Courier New" w:cs="Courier New" w:hint="default"/>
+      </w:rPr>
+    </w:lvl>
+    <w:lvl w:ilvl="2" w:tplc="04090005" w:tentative="1">
+      <w:start w:val="1"/>
+      <w:numFmt w:val="bullet"/>
+      <w:lvlText w:val=""/>
+      <w:lvlJc w:val="left"/>
+      <w:pPr>
+        <w:ind w:left="2160" w:hanging="360"/>
+      </w:pPr>
+      <w:rPr>
+        <w:rFonts w:ascii="Wingdings" w:hAnsi="Wingdings" w:hint="default"/>
+      </w:rPr>
+    </w:lvl>
+    <w:lvl w:ilvl="3" w:tplc="04090001" w:tentative="1">
+      <w:start w:val="1"/>
+      <w:numFmt w:val="bullet"/>
+      <w:lvlText w:val=""/>
+      <w:lvlJc w:val="left"/>
+      <w:pPr>
+        <w:ind w:left="2880" w:hanging="360"/>
+      </w:pPr>
+      <w:rPr>
+        <w:rFonts w:ascii="Symbol" w:hAnsi="Symbol" w:hint="default"/>
+      </w:rPr>
+    </w:lvl>
+    <w:lvl w:ilvl="4" w:tplc="04090003" w:tentative="1">
+      <w:start w:val="1"/>
+      <w:numFmt w:val="bullet"/>
+      <w:lvlText w:val="o"/>
+      <w:lvlJc w:val="left"/>
+      <w:pPr>
+        <w:ind w:left="3600" w:hanging="360"/>
+      </w:pPr>
+      <w:rPr>
+        <w:rFonts w:ascii="Courier New" w:hAnsi="Courier New" w:cs="Courier New" w:hint="default"/>
+      </w:rPr>
+    </w:lvl>
+    <w:lvl w:ilvl="5" w:tplc="04090005" w:tentative="1">
+      <w:start w:val="1"/>
+      <w:numFmt w:val="bullet"/>
+      <w:lvlText w:val=""/>
+      <w:lvlJc w:val="left"/>
+      <w:pPr>
+        <w:ind w:left="4320" w:hanging="360"/>
+      </w:pPr>
+      <w:rPr>
+        <w:rFonts w:ascii="Wingdings" w:hAnsi="Wingdings" w:hint="default"/>
+      </w:rPr>
+    </w:lvl>
+    <w:lvl w:ilvl="6" w:tplc="04090001" w:tentative="1">
+      <w:start w:val="1"/>
+      <w:numFmt w:val="bullet"/>
+      <w:lvlText w:val=""/>
+      <w:lvlJc w:val="left"/>
+      <w:pPr>
+        <w:ind w:left="5040" w:hanging="360"/>
+      </w:pPr>
+      <w:rPr>
+        <w:rFonts w:ascii="Symbol" w:hAnsi="Symbol" w:hint="default"/>
+      </w:rPr>
+    </w:lvl>
+    <w:lvl w:ilvl="7" w:tplc="04090003" w:tentative="1">
+      <w:start w:val="1"/>
+      <w:numFmt w:val="bullet"/>
+      <w:lvlText w:val="o"/>
+      <w:lvlJc w:val="left"/>
+      <w:pPr>
+        <w:ind w:left="5760" w:hanging="360"/>
+      </w:pPr>
+      <w:rPr>
+        <w:rFonts w:ascii="Courier New" w:hAnsi="Courier New" w:cs="Courier New" w:hint="default"/>
+      </w:rPr>
+    </w:lvl>
+    <w:lvl w:ilvl="8" w:tplc="04090005" w:tentative="1">
+      <w:start w:val="1"/>
+      <w:numFmt w:val="bullet"/>
+      <w:lvlText w:val=""/>
+      <w:lvlJc w:val="left"/>
+      <w:pPr>
+        <w:ind w:left="6480" w:hanging="360"/>
+      </w:pPr>
+      <w:rPr>
+        <w:rFonts w:ascii="Wingdings" w:hAnsi="Wingdings" w:hint="default"/>
+      </w:rPr>
+    </w:lvl>
+  </w:abstractNum>
+  <w:abstractNum w:abstractNumId="4" w15:restartNumberingAfterBreak="0">
     <w:nsid w:val="66F05DC7"/>
     <w:multiLevelType w:val="multilevel"/>
     <w:tmpl w:val="D7BA86F4"/>
@@ -4387,7 +4531,7 @@
       </w:rPr>
     </w:lvl>
   </w:abstractNum>
-  <w:abstractNum w:abstractNumId="4">
+  <w:abstractNum w:abstractNumId="5" w15:restartNumberingAfterBreak="0">
     <w:nsid w:val="7FF078DE"/>
     <w:multiLevelType w:val="multilevel"/>
     <w:tmpl w:val="697C4CF6"/>
@@ -4510,16 +4654,19 @@
     <w:abstractNumId w:val="0"/>
   </w:num>
   <w:num w:numId="4">
+    <w:abstractNumId w:val="5"/>
+  </w:num>
+  <w:num w:numId="5">
     <w:abstractNumId w:val="4"/>
   </w:num>
-  <w:num w:numId="5">
+  <w:num w:numId="6">
     <w:abstractNumId w:val="3"/>
   </w:num>
 </w:numbering>
 </file>
 
 <file path=word/styles.xml><?xml version="1.0" encoding="utf-8"?>
-<w:styles xmlns:mc="http://schemas.openxmlformats.org/markup-compatibility/2006" xmlns:r="http://schemas.openxmlformats.org/officeDocument/2006/relationships" xmlns:w="http://schemas.openxmlformats.org/wordprocessingml/2006/main" xmlns:w14="http://schemas.microsoft.com/office/word/2010/wordml" mc:Ignorable="w14">
+<w:styles xmlns:mc="http://schemas.openxmlformats.org/markup-compatibility/2006" xmlns:r="http://schemas.openxmlformats.org/officeDocument/2006/relationships" xmlns:w="http://schemas.openxmlformats.org/wordprocessingml/2006/main" xmlns:w14="http://schemas.microsoft.com/office/word/2010/wordml" xmlns:w15="http://schemas.microsoft.com/office/word/2012/wordml" mc:Ignorable="w14 w15">
   <w:docDefaults>
     <w:rPrDefault>
       <w:rPr>
@@ -4532,144 +4679,369 @@
     </w:rPrDefault>
     <w:pPrDefault/>
   </w:docDefaults>
-  <w:latentStyles w:defLockedState="0" w:defUIPriority="99" w:defSemiHidden="1" w:defUnhideWhenUsed="1" w:defQFormat="0" w:count="276">
-    <w:lsdException w:name="Normal" w:semiHidden="0" w:uiPriority="0" w:unhideWhenUsed="0" w:qFormat="1"/>
-    <w:lsdException w:name="heading 1" w:semiHidden="0" w:uiPriority="9" w:unhideWhenUsed="0" w:qFormat="1"/>
-    <w:lsdException w:name="heading 2" w:uiPriority="9" w:qFormat="1"/>
-    <w:lsdException w:name="heading 3" w:uiPriority="9" w:qFormat="1"/>
-    <w:lsdException w:name="heading 4" w:uiPriority="9" w:qFormat="1"/>
-    <w:lsdException w:name="heading 5" w:uiPriority="9" w:qFormat="1"/>
-    <w:lsdException w:name="heading 6" w:uiPriority="9" w:qFormat="1"/>
-    <w:lsdException w:name="heading 7" w:uiPriority="9" w:qFormat="1"/>
-    <w:lsdException w:name="heading 8" w:uiPriority="9" w:qFormat="1"/>
-    <w:lsdException w:name="heading 9" w:uiPriority="9" w:qFormat="1"/>
-    <w:lsdException w:name="toc 1" w:uiPriority="39"/>
-    <w:lsdException w:name="toc 2" w:uiPriority="39"/>
-    <w:lsdException w:name="toc 3" w:uiPriority="39"/>
-    <w:lsdException w:name="toc 4" w:uiPriority="39"/>
-    <w:lsdException w:name="toc 5" w:uiPriority="39"/>
-    <w:lsdException w:name="toc 6" w:uiPriority="39"/>
-    <w:lsdException w:name="toc 7" w:uiPriority="39"/>
-    <w:lsdException w:name="toc 8" w:uiPriority="39"/>
-    <w:lsdException w:name="toc 9" w:uiPriority="39"/>
-    <w:lsdException w:name="caption" w:uiPriority="35" w:qFormat="1"/>
-    <w:lsdException w:name="Title" w:semiHidden="0" w:uiPriority="10" w:unhideWhenUsed="0" w:qFormat="1"/>
-    <w:lsdException w:name="Default Paragraph Font" w:uiPriority="1"/>
-    <w:lsdException w:name="Subtitle" w:semiHidden="0" w:uiPriority="11" w:unhideWhenUsed="0" w:qFormat="1"/>
-    <w:lsdException w:name="Strong" w:semiHidden="0" w:uiPriority="22" w:unhideWhenUsed="0" w:qFormat="1"/>
-    <w:lsdException w:name="Emphasis" w:semiHidden="0" w:uiPriority="20" w:unhideWhenUsed="0" w:qFormat="1"/>
-    <w:lsdException w:name="Table Grid" w:semiHidden="0" w:uiPriority="59" w:unhideWhenUsed="0"/>
-    <w:lsdException w:name="Placeholder Text" w:unhideWhenUsed="0"/>
-    <w:lsdException w:name="No Spacing" w:semiHidden="0" w:uiPriority="1" w:unhideWhenUsed="0" w:qFormat="1"/>
-    <w:lsdException w:name="Light Shading" w:semiHidden="0" w:uiPriority="60" w:unhideWhenUsed="0"/>
-    <w:lsdException w:name="Light List" w:semiHidden="0" w:uiPriority="61" w:unhideWhenUsed="0"/>
-    <w:lsdException w:name="Light Grid" w:semiHidden="0" w:uiPriority="62" w:unhideWhenUsed="0"/>
-    <w:lsdException w:name="Medium Shading 1" w:semiHidden="0" w:uiPriority="63" w:unhideWhenUsed="0"/>
-    <w:lsdException w:name="Medium Shading 2" w:semiHidden="0" w:uiPriority="64" w:unhideWhenUsed="0"/>
-    <w:lsdException w:name="Medium List 1" w:semiHidden="0" w:uiPriority="65" w:unhideWhenUsed="0"/>
-    <w:lsdException w:name="Medium List 2" w:semiHidden="0" w:uiPriority="66" w:unhideWhenUsed="0"/>
-    <w:lsdException w:name="Medium Grid 1" w:semiHidden="0" w:uiPriority="67" w:unhideWhenUsed="0"/>
-    <w:lsdException w:name="Medium Grid 2" w:semiHidden="0" w:uiPriority="68" w:unhideWhenUsed="0"/>
-    <w:lsdException w:name="Medium Grid 3" w:semiHidden="0" w:uiPriority="69" w:unhideWhenUsed="0"/>
-    <w:lsdException w:name="Dark List" w:semiHidden="0" w:uiPriority="70" w:unhideWhenUsed="0"/>
-    <w:lsdException w:name="Colorful Shading" w:semiHidden="0" w:uiPriority="71" w:unhideWhenUsed="0"/>
-    <w:lsdException w:name="Colorful List" w:semiHidden="0" w:uiPriority="72" w:unhideWhenUsed="0"/>
-    <w:lsdException w:name="Colorful Grid" w:semiHidden="0" w:uiPriority="73" w:unhideWhenUsed="0"/>
-    <w:lsdException w:name="Light Shading Accent 1" w:semiHidden="0" w:uiPriority="60" w:unhideWhenUsed="0"/>
-    <w:lsdException w:name="Light List Accent 1" w:semiHidden="0" w:uiPriority="61" w:unhideWhenUsed="0"/>
-    <w:lsdException w:name="Light Grid Accent 1" w:semiHidden="0" w:uiPriority="62" w:unhideWhenUsed="0"/>
-    <w:lsdException w:name="Medium Shading 1 Accent 1" w:semiHidden="0" w:uiPriority="63" w:unhideWhenUsed="0"/>
-    <w:lsdException w:name="Medium Shading 2 Accent 1" w:semiHidden="0" w:uiPriority="64" w:unhideWhenUsed="0"/>
-    <w:lsdException w:name="Medium List 1 Accent 1" w:semiHidden="0" w:uiPriority="65" w:unhideWhenUsed="0"/>
-    <w:lsdException w:name="Revision" w:unhideWhenUsed="0"/>
-    <w:lsdException w:name="List Paragraph" w:semiHidden="0" w:uiPriority="34" w:unhideWhenUsed="0" w:qFormat="1"/>
-    <w:lsdException w:name="Quote" w:semiHidden="0" w:uiPriority="29" w:unhideWhenUsed="0" w:qFormat="1"/>
-    <w:lsdException w:name="Intense Quote" w:semiHidden="0" w:uiPriority="30" w:unhideWhenUsed="0" w:qFormat="1"/>
-    <w:lsdException w:name="Medium List 2 Accent 1" w:semiHidden="0" w:uiPriority="66" w:unhideWhenUsed="0"/>
-    <w:lsdException w:name="Medium Grid 1 Accent 1" w:semiHidden="0" w:uiPriority="67" w:unhideWhenUsed="0"/>
-    <w:lsdException w:name="Medium Grid 2 Accent 1" w:semiHidden="0" w:uiPriority="68" w:unhideWhenUsed="0"/>
-    <w:lsdException w:name="Medium Grid 3 Accent 1" w:semiHidden="0" w:uiPriority="69" w:unhideWhenUsed="0"/>
-    <w:lsdException w:name="Dark List Accent 1" w:semiHidden="0" w:uiPriority="70" w:unhideWhenUsed="0"/>
-    <w:lsdException w:name="Colorful Shading Accent 1" w:semiHidden="0" w:uiPriority="71" w:unhideWhenUsed="0"/>
-    <w:lsdException w:name="Colorful List Accent 1" w:semiHidden="0" w:uiPriority="72" w:unhideWhenUsed="0"/>
-    <w:lsdException w:name="Colorful Grid Accent 1" w:semiHidden="0" w:uiPriority="73" w:unhideWhenUsed="0"/>
-    <w:lsdException w:name="Light Shading Accent 2" w:semiHidden="0" w:uiPriority="60" w:unhideWhenUsed="0"/>
-    <w:lsdException w:name="Light List Accent 2" w:semiHidden="0" w:uiPriority="61" w:unhideWhenUsed="0"/>
-    <w:lsdException w:name="Light Grid Accent 2" w:semiHidden="0" w:uiPriority="62" w:unhideWhenUsed="0"/>
-    <w:lsdException w:name="Medium Shading 1 Accent 2" w:semiHidden="0" w:uiPriority="63" w:unhideWhenUsed="0"/>
-    <w:lsdException w:name="Medium Shading 2 Accent 2" w:semiHidden="0" w:uiPriority="64" w:unhideWhenUsed="0"/>
-    <w:lsdException w:name="Medium List 1 Accent 2" w:semiHidden="0" w:uiPriority="65" w:unhideWhenUsed="0"/>
-    <w:lsdException w:name="Medium List 2 Accent 2" w:semiHidden="0" w:uiPriority="66" w:unhideWhenUsed="0"/>
-    <w:lsdException w:name="Medium Grid 1 Accent 2" w:semiHidden="0" w:uiPriority="67" w:unhideWhenUsed="0"/>
-    <w:lsdException w:name="Medium Grid 2 Accent 2" w:semiHidden="0" w:uiPriority="68" w:unhideWhenUsed="0"/>
-    <w:lsdException w:name="Medium Grid 3 Accent 2" w:semiHidden="0" w:uiPriority="69" w:unhideWhenUsed="0"/>
-    <w:lsdException w:name="Dark List Accent 2" w:semiHidden="0" w:uiPriority="70" w:unhideWhenUsed="0"/>
-    <w:lsdException w:name="Colorful Shading Accent 2" w:semiHidden="0" w:uiPriority="71" w:unhideWhenUsed="0"/>
-    <w:lsdException w:name="Colorful List Accent 2" w:semiHidden="0" w:uiPriority="72" w:unhideWhenUsed="0"/>
-    <w:lsdException w:name="Colorful Grid Accent 2" w:semiHidden="0" w:uiPriority="73" w:unhideWhenUsed="0"/>
-    <w:lsdException w:name="Light Shading Accent 3" w:semiHidden="0" w:uiPriority="60" w:unhideWhenUsed="0"/>
-    <w:lsdException w:name="Light List Accent 3" w:semiHidden="0" w:uiPriority="61" w:unhideWhenUsed="0"/>
-    <w:lsdException w:name="Light Grid Accent 3" w:semiHidden="0" w:uiPriority="62" w:unhideWhenUsed="0"/>
-    <w:lsdException w:name="Medium Shading 1 Accent 3" w:semiHidden="0" w:uiPriority="63" w:unhideWhenUsed="0"/>
-    <w:lsdException w:name="Medium Shading 2 Accent 3" w:semiHidden="0" w:uiPriority="64" w:unhideWhenUsed="0"/>
-    <w:lsdException w:name="Medium List 1 Accent 3" w:semiHidden="0" w:uiPriority="65" w:unhideWhenUsed="0"/>
-    <w:lsdException w:name="Medium List 2 Accent 3" w:semiHidden="0" w:uiPriority="66" w:unhideWhenUsed="0"/>
-    <w:lsdException w:name="Medium Grid 1 Accent 3" w:semiHidden="0" w:uiPriority="67" w:unhideWhenUsed="0"/>
-    <w:lsdException w:name="Medium Grid 2 Accent 3" w:semiHidden="0" w:uiPriority="68" w:unhideWhenUsed="0"/>
-    <w:lsdException w:name="Medium Grid 3 Accent 3" w:semiHidden="0" w:uiPriority="69" w:unhideWhenUsed="0"/>
-    <w:lsdException w:name="Dark List Accent 3" w:semiHidden="0" w:uiPriority="70" w:unhideWhenUsed="0"/>
-    <w:lsdException w:name="Colorful Shading Accent 3" w:semiHidden="0" w:uiPriority="71" w:unhideWhenUsed="0"/>
-    <w:lsdException w:name="Colorful List Accent 3" w:semiHidden="0" w:uiPriority="72" w:unhideWhenUsed="0"/>
-    <w:lsdException w:name="Colorful Grid Accent 3" w:semiHidden="0" w:uiPriority="73" w:unhideWhenUsed="0"/>
-    <w:lsdException w:name="Light Shading Accent 4" w:semiHidden="0" w:uiPriority="60" w:unhideWhenUsed="0"/>
-    <w:lsdException w:name="Light List Accent 4" w:semiHidden="0" w:uiPriority="61" w:unhideWhenUsed="0"/>
-    <w:lsdException w:name="Light Grid Accent 4" w:semiHidden="0" w:uiPriority="62" w:unhideWhenUsed="0"/>
-    <w:lsdException w:name="Medium Shading 1 Accent 4" w:semiHidden="0" w:uiPriority="63" w:unhideWhenUsed="0"/>
-    <w:lsdException w:name="Medium Shading 2 Accent 4" w:semiHidden="0" w:uiPriority="64" w:unhideWhenUsed="0"/>
-    <w:lsdException w:name="Medium List 1 Accent 4" w:semiHidden="0" w:uiPriority="65" w:unhideWhenUsed="0"/>
-    <w:lsdException w:name="Medium List 2 Accent 4" w:semiHidden="0" w:uiPriority="66" w:unhideWhenUsed="0"/>
-    <w:lsdException w:name="Medium Grid 1 Accent 4" w:semiHidden="0" w:uiPriority="67" w:unhideWhenUsed="0"/>
-    <w:lsdException w:name="Medium Grid 2 Accent 4" w:semiHidden="0" w:uiPriority="68" w:unhideWhenUsed="0"/>
-    <w:lsdException w:name="Medium Grid 3 Accent 4" w:semiHidden="0" w:uiPriority="69" w:unhideWhenUsed="0"/>
-    <w:lsdException w:name="Dark List Accent 4" w:semiHidden="0" w:uiPriority="70" w:unhideWhenUsed="0"/>
-    <w:lsdException w:name="Colorful Shading Accent 4" w:semiHidden="0" w:uiPriority="71" w:unhideWhenUsed="0"/>
-    <w:lsdException w:name="Colorful List Accent 4" w:semiHidden="0" w:uiPriority="72" w:unhideWhenUsed="0"/>
-    <w:lsdException w:name="Colorful Grid Accent 4" w:semiHidden="0" w:uiPriority="73" w:unhideWhenUsed="0"/>
-    <w:lsdException w:name="Light Shading Accent 5" w:semiHidden="0" w:uiPriority="60" w:unhideWhenUsed="0"/>
-    <w:lsdException w:name="Light List Accent 5" w:semiHidden="0" w:uiPriority="61" w:unhideWhenUsed="0"/>
-    <w:lsdException w:name="Light Grid Accent 5" w:semiHidden="0" w:uiPriority="62" w:unhideWhenUsed="0"/>
-    <w:lsdException w:name="Medium Shading 1 Accent 5" w:semiHidden="0" w:uiPriority="63" w:unhideWhenUsed="0"/>
-    <w:lsdException w:name="Medium Shading 2 Accent 5" w:semiHidden="0" w:uiPriority="64" w:unhideWhenUsed="0"/>
-    <w:lsdException w:name="Medium List 1 Accent 5" w:semiHidden="0" w:uiPriority="65" w:unhideWhenUsed="0"/>
-    <w:lsdException w:name="Medium List 2 Accent 5" w:semiHidden="0" w:uiPriority="66" w:unhideWhenUsed="0"/>
-    <w:lsdException w:name="Medium Grid 1 Accent 5" w:semiHidden="0" w:uiPriority="67" w:unhideWhenUsed="0"/>
-    <w:lsdException w:name="Medium Grid 2 Accent 5" w:semiHidden="0" w:uiPriority="68" w:unhideWhenUsed="0"/>
-    <w:lsdException w:name="Medium Grid 3 Accent 5" w:semiHidden="0" w:uiPriority="69" w:unhideWhenUsed="0"/>
-    <w:lsdException w:name="Dark List Accent 5" w:semiHidden="0" w:uiPriority="70" w:unhideWhenUsed="0"/>
-    <w:lsdException w:name="Colorful Shading Accent 5" w:semiHidden="0" w:uiPriority="71" w:unhideWhenUsed="0"/>
-    <w:lsdException w:name="Colorful List Accent 5" w:semiHidden="0" w:uiPriority="72" w:unhideWhenUsed="0"/>
-    <w:lsdException w:name="Colorful Grid Accent 5" w:semiHidden="0" w:uiPriority="73" w:unhideWhenUsed="0"/>
-    <w:lsdException w:name="Light Shading Accent 6" w:semiHidden="0" w:uiPriority="60" w:unhideWhenUsed="0"/>
-    <w:lsdException w:name="Light List Accent 6" w:semiHidden="0" w:uiPriority="61" w:unhideWhenUsed="0"/>
-    <w:lsdException w:name="Light Grid Accent 6" w:semiHidden="0" w:uiPriority="62" w:unhideWhenUsed="0"/>
-    <w:lsdException w:name="Medium Shading 1 Accent 6" w:semiHidden="0" w:uiPriority="63" w:unhideWhenUsed="0"/>
-    <w:lsdException w:name="Medium Shading 2 Accent 6" w:semiHidden="0" w:uiPriority="64" w:unhideWhenUsed="0"/>
-    <w:lsdException w:name="Medium List 1 Accent 6" w:semiHidden="0" w:uiPriority="65" w:unhideWhenUsed="0"/>
-    <w:lsdException w:name="Medium List 2 Accent 6" w:semiHidden="0" w:uiPriority="66" w:unhideWhenUsed="0"/>
-    <w:lsdException w:name="Medium Grid 1 Accent 6" w:semiHidden="0" w:uiPriority="67" w:unhideWhenUsed="0"/>
-    <w:lsdException w:name="Medium Grid 2 Accent 6" w:semiHidden="0" w:uiPriority="68" w:unhideWhenUsed="0"/>
-    <w:lsdException w:name="Medium Grid 3 Accent 6" w:semiHidden="0" w:uiPriority="69" w:unhideWhenUsed="0"/>
-    <w:lsdException w:name="Dark List Accent 6" w:semiHidden="0" w:uiPriority="70" w:unhideWhenUsed="0"/>
-    <w:lsdException w:name="Colorful Shading Accent 6" w:semiHidden="0" w:uiPriority="71" w:unhideWhenUsed="0"/>
-    <w:lsdException w:name="Colorful List Accent 6" w:semiHidden="0" w:uiPriority="72" w:unhideWhenUsed="0"/>
-    <w:lsdException w:name="Colorful Grid Accent 6" w:semiHidden="0" w:uiPriority="73" w:unhideWhenUsed="0"/>
-    <w:lsdException w:name="Subtle Emphasis" w:semiHidden="0" w:uiPriority="19" w:unhideWhenUsed="0" w:qFormat="1"/>
-    <w:lsdException w:name="Intense Emphasis" w:semiHidden="0" w:uiPriority="21" w:unhideWhenUsed="0" w:qFormat="1"/>
-    <w:lsdException w:name="Subtle Reference" w:semiHidden="0" w:uiPriority="31" w:unhideWhenUsed="0" w:qFormat="1"/>
-    <w:lsdException w:name="Intense Reference" w:semiHidden="0" w:uiPriority="32" w:unhideWhenUsed="0" w:qFormat="1"/>
-    <w:lsdException w:name="Book Title" w:semiHidden="0" w:uiPriority="33" w:unhideWhenUsed="0" w:qFormat="1"/>
-    <w:lsdException w:name="Bibliography" w:uiPriority="37"/>
-    <w:lsdException w:name="TOC Heading" w:uiPriority="39" w:qFormat="1"/>
+  <w:latentStyles w:defLockedState="0" w:defUIPriority="99" w:defSemiHidden="0" w:defUnhideWhenUsed="0" w:defQFormat="0" w:count="371">
+    <w:lsdException w:name="Normal" w:uiPriority="0" w:qFormat="1"/>
+    <w:lsdException w:name="heading 1" w:uiPriority="9" w:qFormat="1"/>
+    <w:lsdException w:name="heading 2" w:semiHidden="1" w:uiPriority="9" w:unhideWhenUsed="1" w:qFormat="1"/>
+    <w:lsdException w:name="heading 3" w:semiHidden="1" w:uiPriority="9" w:unhideWhenUsed="1" w:qFormat="1"/>
+    <w:lsdException w:name="heading 4" w:semiHidden="1" w:uiPriority="9" w:unhideWhenUsed="1" w:qFormat="1"/>
+    <w:lsdException w:name="heading 5" w:semiHidden="1" w:uiPriority="9" w:unhideWhenUsed="1" w:qFormat="1"/>
+    <w:lsdException w:name="heading 6" w:semiHidden="1" w:uiPriority="9" w:unhideWhenUsed="1" w:qFormat="1"/>
+    <w:lsdException w:name="heading 7" w:semiHidden="1" w:uiPriority="9" w:unhideWhenUsed="1" w:qFormat="1"/>
+    <w:lsdException w:name="heading 8" w:semiHidden="1" w:uiPriority="9" w:unhideWhenUsed="1" w:qFormat="1"/>
+    <w:lsdException w:name="heading 9" w:semiHidden="1" w:uiPriority="9" w:unhideWhenUsed="1" w:qFormat="1"/>
+    <w:lsdException w:name="index 1" w:semiHidden="1" w:unhideWhenUsed="1"/>
+    <w:lsdException w:name="index 2" w:semiHidden="1" w:unhideWhenUsed="1"/>
+    <w:lsdException w:name="index 3" w:semiHidden="1" w:unhideWhenUsed="1"/>
+    <w:lsdException w:name="index 4" w:semiHidden="1" w:unhideWhenUsed="1"/>
+    <w:lsdException w:name="index 5" w:semiHidden="1" w:unhideWhenUsed="1"/>
+    <w:lsdException w:name="index 6" w:semiHidden="1" w:unhideWhenUsed="1"/>
+    <w:lsdException w:name="index 7" w:semiHidden="1" w:unhideWhenUsed="1"/>
+    <w:lsdException w:name="index 8" w:semiHidden="1" w:unhideWhenUsed="1"/>
+    <w:lsdException w:name="index 9" w:semiHidden="1" w:unhideWhenUsed="1"/>
+    <w:lsdException w:name="toc 1" w:semiHidden="1" w:uiPriority="39" w:unhideWhenUsed="1"/>
+    <w:lsdException w:name="toc 2" w:semiHidden="1" w:uiPriority="39" w:unhideWhenUsed="1"/>
+    <w:lsdException w:name="toc 3" w:semiHidden="1" w:uiPriority="39" w:unhideWhenUsed="1"/>
+    <w:lsdException w:name="toc 4" w:semiHidden="1" w:uiPriority="39" w:unhideWhenUsed="1"/>
+    <w:lsdException w:name="toc 5" w:semiHidden="1" w:uiPriority="39" w:unhideWhenUsed="1"/>
+    <w:lsdException w:name="toc 6" w:semiHidden="1" w:uiPriority="39" w:unhideWhenUsed="1"/>
+    <w:lsdException w:name="toc 7" w:semiHidden="1" w:uiPriority="39" w:unhideWhenUsed="1"/>
+    <w:lsdException w:name="toc 8" w:semiHidden="1" w:uiPriority="39" w:unhideWhenUsed="1"/>
+    <w:lsdException w:name="toc 9" w:semiHidden="1" w:uiPriority="39" w:unhideWhenUsed="1"/>
+    <w:lsdException w:name="Normal Indent" w:semiHidden="1" w:unhideWhenUsed="1"/>
+    <w:lsdException w:name="footnote text" w:semiHidden="1" w:unhideWhenUsed="1"/>
+    <w:lsdException w:name="annotation text" w:semiHidden="1" w:unhideWhenUsed="1"/>
+    <w:lsdException w:name="header" w:semiHidden="1" w:unhideWhenUsed="1"/>
+    <w:lsdException w:name="footer" w:semiHidden="1" w:unhideWhenUsed="1"/>
+    <w:lsdException w:name="index heading" w:semiHidden="1" w:unhideWhenUsed="1"/>
+    <w:lsdException w:name="caption" w:semiHidden="1" w:uiPriority="35" w:unhideWhenUsed="1" w:qFormat="1"/>
+    <w:lsdException w:name="table of figures" w:semiHidden="1" w:unhideWhenUsed="1"/>
+    <w:lsdException w:name="envelope address" w:semiHidden="1" w:unhideWhenUsed="1"/>
+    <w:lsdException w:name="envelope return" w:semiHidden="1" w:unhideWhenUsed="1"/>
+    <w:lsdException w:name="footnote reference" w:semiHidden="1" w:unhideWhenUsed="1"/>
+    <w:lsdException w:name="annotation reference" w:semiHidden="1" w:unhideWhenUsed="1"/>
+    <w:lsdException w:name="line number" w:semiHidden="1" w:unhideWhenUsed="1"/>
+    <w:lsdException w:name="page number" w:semiHidden="1" w:unhideWhenUsed="1"/>
+    <w:lsdException w:name="endnote reference" w:semiHidden="1" w:unhideWhenUsed="1"/>
+    <w:lsdException w:name="endnote text" w:semiHidden="1" w:unhideWhenUsed="1"/>
+    <w:lsdException w:name="table of authorities" w:semiHidden="1" w:unhideWhenUsed="1"/>
+    <w:lsdException w:name="macro" w:semiHidden="1" w:unhideWhenUsed="1"/>
+    <w:lsdException w:name="toa heading" w:semiHidden="1" w:unhideWhenUsed="1"/>
+    <w:lsdException w:name="List" w:semiHidden="1" w:unhideWhenUsed="1"/>
+    <w:lsdException w:name="List Bullet" w:semiHidden="1" w:unhideWhenUsed="1"/>
+    <w:lsdException w:name="List Number" w:semiHidden="1" w:unhideWhenUsed="1"/>
+    <w:lsdException w:name="List 2" w:semiHidden="1" w:unhideWhenUsed="1"/>
+    <w:lsdException w:name="List 3" w:semiHidden="1" w:unhideWhenUsed="1"/>
+    <w:lsdException w:name="List 4" w:semiHidden="1" w:unhideWhenUsed="1"/>
+    <w:lsdException w:name="List 5" w:semiHidden="1" w:unhideWhenUsed="1"/>
+    <w:lsdException w:name="List Bullet 2" w:semiHidden="1" w:unhideWhenUsed="1"/>
+    <w:lsdException w:name="List Bullet 3" w:semiHidden="1" w:unhideWhenUsed="1"/>
+    <w:lsdException w:name="List Bullet 4" w:semiHidden="1" w:unhideWhenUsed="1"/>
+    <w:lsdException w:name="List Bullet 5" w:semiHidden="1" w:unhideWhenUsed="1"/>
+    <w:lsdException w:name="List Number 2" w:semiHidden="1" w:unhideWhenUsed="1"/>
+    <w:lsdException w:name="List Number 3" w:semiHidden="1" w:unhideWhenUsed="1"/>
+    <w:lsdException w:name="List Number 4" w:semiHidden="1" w:unhideWhenUsed="1"/>
+    <w:lsdException w:name="List Number 5" w:semiHidden="1" w:unhideWhenUsed="1"/>
+    <w:lsdException w:name="Title" w:uiPriority="10" w:qFormat="1"/>
+    <w:lsdException w:name="Closing" w:semiHidden="1" w:unhideWhenUsed="1"/>
+    <w:lsdException w:name="Signature" w:semiHidden="1" w:unhideWhenUsed="1"/>
+    <w:lsdException w:name="Default Paragraph Font" w:semiHidden="1" w:uiPriority="1" w:unhideWhenUsed="1"/>
+    <w:lsdException w:name="Body Text" w:semiHidden="1" w:unhideWhenUsed="1"/>
+    <w:lsdException w:name="Body Text Indent" w:semiHidden="1" w:unhideWhenUsed="1"/>
+    <w:lsdException w:name="List Continue" w:semiHidden="1" w:unhideWhenUsed="1"/>
+    <w:lsdException w:name="List Continue 2" w:semiHidden="1" w:unhideWhenUsed="1"/>
+    <w:lsdException w:name="List Continue 3" w:semiHidden="1" w:unhideWhenUsed="1"/>
+    <w:lsdException w:name="List Continue 4" w:semiHidden="1" w:unhideWhenUsed="1"/>
+    <w:lsdException w:name="List Continue 5" w:semiHidden="1" w:unhideWhenUsed="1"/>
+    <w:lsdException w:name="Message Header" w:semiHidden="1" w:unhideWhenUsed="1"/>
+    <w:lsdException w:name="Subtitle" w:uiPriority="11" w:qFormat="1"/>
+    <w:lsdException w:name="Salutation" w:semiHidden="1" w:unhideWhenUsed="1"/>
+    <w:lsdException w:name="Date" w:semiHidden="1" w:unhideWhenUsed="1"/>
+    <w:lsdException w:name="Body Text First Indent" w:semiHidden="1" w:unhideWhenUsed="1"/>
+    <w:lsdException w:name="Body Text First Indent 2" w:semiHidden="1" w:unhideWhenUsed="1"/>
+    <w:lsdException w:name="Note Heading" w:semiHidden="1" w:unhideWhenUsed="1"/>
+    <w:lsdException w:name="Body Text 2" w:semiHidden="1" w:unhideWhenUsed="1"/>
+    <w:lsdException w:name="Body Text 3" w:semiHidden="1" w:unhideWhenUsed="1"/>
+    <w:lsdException w:name="Body Text Indent 2" w:semiHidden="1" w:unhideWhenUsed="1"/>
+    <w:lsdException w:name="Body Text Indent 3" w:semiHidden="1" w:unhideWhenUsed="1"/>
+    <w:lsdException w:name="Block Text" w:semiHidden="1" w:unhideWhenUsed="1"/>
+    <w:lsdException w:name="Hyperlink" w:semiHidden="1" w:unhideWhenUsed="1"/>
+    <w:lsdException w:name="FollowedHyperlink" w:semiHidden="1" w:unhideWhenUsed="1"/>
+    <w:lsdException w:name="Strong" w:uiPriority="22" w:qFormat="1"/>
+    <w:lsdException w:name="Emphasis" w:uiPriority="20" w:qFormat="1"/>
+    <w:lsdException w:name="Document Map" w:semiHidden="1" w:unhideWhenUsed="1"/>
+    <w:lsdException w:name="Plain Text" w:semiHidden="1" w:unhideWhenUsed="1"/>
+    <w:lsdException w:name="E-mail Signature" w:semiHidden="1" w:unhideWhenUsed="1"/>
+    <w:lsdException w:name="HTML Top of Form" w:semiHidden="1" w:unhideWhenUsed="1"/>
+    <w:lsdException w:name="HTML Bottom of Form" w:semiHidden="1" w:unhideWhenUsed="1"/>
+    <w:lsdException w:name="Normal (Web)" w:semiHidden="1" w:unhideWhenUsed="1"/>
+    <w:lsdException w:name="HTML Acronym" w:semiHidden="1" w:unhideWhenUsed="1"/>
+    <w:lsdException w:name="HTML Address" w:semiHidden="1" w:unhideWhenUsed="1"/>
+    <w:lsdException w:name="HTML Cite" w:semiHidden="1" w:unhideWhenUsed="1"/>
+    <w:lsdException w:name="HTML Code" w:semiHidden="1" w:unhideWhenUsed="1"/>
+    <w:lsdException w:name="HTML Definition" w:semiHidden="1" w:unhideWhenUsed="1"/>
+    <w:lsdException w:name="HTML Keyboard" w:semiHidden="1" w:unhideWhenUsed="1"/>
+    <w:lsdException w:name="HTML Preformatted" w:semiHidden="1" w:unhideWhenUsed="1"/>
+    <w:lsdException w:name="HTML Sample" w:semiHidden="1" w:unhideWhenUsed="1"/>
+    <w:lsdException w:name="HTML Typewriter" w:semiHidden="1" w:unhideWhenUsed="1"/>
+    <w:lsdException w:name="HTML Variable" w:semiHidden="1" w:unhideWhenUsed="1"/>
+    <w:lsdException w:name="Normal Table" w:semiHidden="1" w:unhideWhenUsed="1"/>
+    <w:lsdException w:name="annotation subject" w:semiHidden="1" w:unhideWhenUsed="1"/>
+    <w:lsdException w:name="No List" w:semiHidden="1" w:unhideWhenUsed="1"/>
+    <w:lsdException w:name="Outline List 1" w:semiHidden="1" w:unhideWhenUsed="1"/>
+    <w:lsdException w:name="Outline List 2" w:semiHidden="1" w:unhideWhenUsed="1"/>
+    <w:lsdException w:name="Outline List 3" w:semiHidden="1" w:unhideWhenUsed="1"/>
+    <w:lsdException w:name="Table Simple 1" w:semiHidden="1" w:unhideWhenUsed="1"/>
+    <w:lsdException w:name="Table Simple 2" w:semiHidden="1" w:unhideWhenUsed="1"/>
+    <w:lsdException w:name="Table Simple 3" w:semiHidden="1" w:unhideWhenUsed="1"/>
+    <w:lsdException w:name="Table Classic 1" w:semiHidden="1" w:unhideWhenUsed="1"/>
+    <w:lsdException w:name="Table Classic 2" w:semiHidden="1" w:unhideWhenUsed="1"/>
+    <w:lsdException w:name="Table Classic 3" w:semiHidden="1" w:unhideWhenUsed="1"/>
+    <w:lsdException w:name="Table Classic 4" w:semiHidden="1" w:unhideWhenUsed="1"/>
+    <w:lsdException w:name="Table Colorful 1" w:semiHidden="1" w:unhideWhenUsed="1"/>
+    <w:lsdException w:name="Table Colorful 2" w:semiHidden="1" w:unhideWhenUsed="1"/>
+    <w:lsdException w:name="Table Colorful 3" w:semiHidden="1" w:unhideWhenUsed="1"/>
+    <w:lsdException w:name="Table Columns 1" w:semiHidden="1" w:unhideWhenUsed="1"/>
+    <w:lsdException w:name="Table Columns 2" w:semiHidden="1" w:unhideWhenUsed="1"/>
+    <w:lsdException w:name="Table Columns 3" w:semiHidden="1" w:unhideWhenUsed="1"/>
+    <w:lsdException w:name="Table Columns 4" w:semiHidden="1" w:unhideWhenUsed="1"/>
+    <w:lsdException w:name="Table Columns 5" w:semiHidden="1" w:unhideWhenUsed="1"/>
+    <w:lsdException w:name="Table Grid 1" w:semiHidden="1" w:unhideWhenUsed="1"/>
+    <w:lsdException w:name="Table Grid 2" w:semiHidden="1" w:unhideWhenUsed="1"/>
+    <w:lsdException w:name="Table Grid 3" w:semiHidden="1" w:unhideWhenUsed="1"/>
+    <w:lsdException w:name="Table Grid 4" w:semiHidden="1" w:unhideWhenUsed="1"/>
+    <w:lsdException w:name="Table Grid 5" w:semiHidden="1" w:unhideWhenUsed="1"/>
+    <w:lsdException w:name="Table Grid 6" w:semiHidden="1" w:unhideWhenUsed="1"/>
+    <w:lsdException w:name="Table Grid 7" w:semiHidden="1" w:unhideWhenUsed="1"/>
+    <w:lsdException w:name="Table Grid 8" w:semiHidden="1" w:unhideWhenUsed="1"/>
+    <w:lsdException w:name="Table List 1" w:semiHidden="1" w:unhideWhenUsed="1"/>
+    <w:lsdException w:name="Table List 2" w:semiHidden="1" w:unhideWhenUsed="1"/>
+    <w:lsdException w:name="Table List 3" w:semiHidden="1" w:unhideWhenUsed="1"/>
+    <w:lsdException w:name="Table List 4" w:semiHidden="1" w:unhideWhenUsed="1"/>
+    <w:lsdException w:name="Table List 5" w:semiHidden="1" w:unhideWhenUsed="1"/>
+    <w:lsdException w:name="Table List 6" w:semiHidden="1" w:unhideWhenUsed="1"/>
+    <w:lsdException w:name="Table List 7" w:semiHidden="1" w:unhideWhenUsed="1"/>
+    <w:lsdException w:name="Table List 8" w:semiHidden="1" w:unhideWhenUsed="1"/>
+    <w:lsdException w:name="Table 3D effects 1" w:semiHidden="1" w:unhideWhenUsed="1"/>
+    <w:lsdException w:name="Table 3D effects 2" w:semiHidden="1" w:unhideWhenUsed="1"/>
+    <w:lsdException w:name="Table 3D effects 3" w:semiHidden="1" w:unhideWhenUsed="1"/>
+    <w:lsdException w:name="Table Contemporary" w:semiHidden="1" w:unhideWhenUsed="1"/>
+    <w:lsdException w:name="Table Elegant" w:semiHidden="1" w:unhideWhenUsed="1"/>
+    <w:lsdException w:name="Table Professional" w:semiHidden="1" w:unhideWhenUsed="1"/>
+    <w:lsdException w:name="Table Subtle 1" w:semiHidden="1" w:unhideWhenUsed="1"/>
+    <w:lsdException w:name="Table Subtle 2" w:semiHidden="1" w:unhideWhenUsed="1"/>
+    <w:lsdException w:name="Table Web 1" w:semiHidden="1" w:unhideWhenUsed="1"/>
+    <w:lsdException w:name="Table Web 2" w:semiHidden="1" w:unhideWhenUsed="1"/>
+    <w:lsdException w:name="Table Web 3" w:semiHidden="1" w:unhideWhenUsed="1"/>
+    <w:lsdException w:name="Balloon Text" w:semiHidden="1" w:unhideWhenUsed="1"/>
+    <w:lsdException w:name="Table Grid" w:uiPriority="59"/>
+    <w:lsdException w:name="Table Theme" w:semiHidden="1" w:unhideWhenUsed="1"/>
+    <w:lsdException w:name="Placeholder Text" w:semiHidden="1"/>
+    <w:lsdException w:name="No Spacing" w:uiPriority="1" w:qFormat="1"/>
+    <w:lsdException w:name="Light Shading" w:uiPriority="60"/>
+    <w:lsdException w:name="Light List" w:uiPriority="61"/>
+    <w:lsdException w:name="Light Grid" w:uiPriority="62"/>
+    <w:lsdException w:name="Medium Shading 1" w:uiPriority="63"/>
+    <w:lsdException w:name="Medium Shading 2" w:uiPriority="64"/>
+    <w:lsdException w:name="Medium List 1" w:uiPriority="65"/>
+    <w:lsdException w:name="Medium List 2" w:uiPriority="66"/>
+    <w:lsdException w:name="Medium Grid 1" w:uiPriority="67"/>
+    <w:lsdException w:name="Medium Grid 2" w:uiPriority="68"/>
+    <w:lsdException w:name="Medium Grid 3" w:uiPriority="69"/>
+    <w:lsdException w:name="Dark List" w:uiPriority="70"/>
+    <w:lsdException w:name="Colorful Shading" w:uiPriority="71"/>
+    <w:lsdException w:name="Colorful List" w:uiPriority="72"/>
+    <w:lsdException w:name="Colorful Grid" w:uiPriority="73"/>
+    <w:lsdException w:name="Light Shading Accent 1" w:uiPriority="60"/>
+    <w:lsdException w:name="Light List Accent 1" w:uiPriority="61"/>
+    <w:lsdException w:name="Light Grid Accent 1" w:uiPriority="62"/>
+    <w:lsdException w:name="Medium Shading 1 Accent 1" w:uiPriority="63"/>
+    <w:lsdException w:name="Medium Shading 2 Accent 1" w:uiPriority="64"/>
+    <w:lsdException w:name="Medium List 1 Accent 1" w:uiPriority="65"/>
+    <w:lsdException w:name="Revision" w:semiHidden="1"/>
+    <w:lsdException w:name="List Paragraph" w:uiPriority="34" w:qFormat="1"/>
+    <w:lsdException w:name="Quote" w:uiPriority="29" w:qFormat="1"/>
+    <w:lsdException w:name="Intense Quote" w:uiPriority="30" w:qFormat="1"/>
+    <w:lsdException w:name="Medium List 2 Accent 1" w:uiPriority="66"/>
+    <w:lsdException w:name="Medium Grid 1 Accent 1" w:uiPriority="67"/>
+    <w:lsdException w:name="Medium Grid 2 Accent 1" w:uiPriority="68"/>
+    <w:lsdException w:name="Medium Grid 3 Accent 1" w:uiPriority="69"/>
+    <w:lsdException w:name="Dark List Accent 1" w:uiPriority="70"/>
+    <w:lsdException w:name="Colorful Shading Accent 1" w:uiPriority="71"/>
+    <w:lsdException w:name="Colorful List Accent 1" w:uiPriority="72"/>
+    <w:lsdException w:name="Colorful Grid Accent 1" w:uiPriority="73"/>
+    <w:lsdException w:name="Light Shading Accent 2" w:uiPriority="60"/>
+    <w:lsdException w:name="Light List Accent 2" w:uiPriority="61"/>
+    <w:lsdException w:name="Light Grid Accent 2" w:uiPriority="62"/>
+    <w:lsdException w:name="Medium Shading 1 Accent 2" w:uiPriority="63"/>
+    <w:lsdException w:name="Medium Shading 2 Accent 2" w:uiPriority="64"/>
+    <w:lsdException w:name="Medium List 1 Accent 2" w:uiPriority="65"/>
+    <w:lsdException w:name="Medium List 2 Accent 2" w:uiPriority="66"/>
+    <w:lsdException w:name="Medium Grid 1 Accent 2" w:uiPriority="67"/>
+    <w:lsdException w:name="Medium Grid 2 Accent 2" w:uiPriority="68"/>
+    <w:lsdException w:name="Medium Grid 3 Accent 2" w:uiPriority="69"/>
+    <w:lsdException w:name="Dark List Accent 2" w:uiPriority="70"/>
+    <w:lsdException w:name="Colorful Shading Accent 2" w:uiPriority="71"/>
+    <w:lsdException w:name="Colorful List Accent 2" w:uiPriority="72"/>
+    <w:lsdException w:name="Colorful Grid Accent 2" w:uiPriority="73"/>
+    <w:lsdException w:name="Light Shading Accent 3" w:uiPriority="60"/>
+    <w:lsdException w:name="Light List Accent 3" w:uiPriority="61"/>
+    <w:lsdException w:name="Light Grid Accent 3" w:uiPriority="62"/>
+    <w:lsdException w:name="Medium Shading 1 Accent 3" w:uiPriority="63"/>
+    <w:lsdException w:name="Medium Shading 2 Accent 3" w:uiPriority="64"/>
+    <w:lsdException w:name="Medium List 1 Accent 3" w:uiPriority="65"/>
+    <w:lsdException w:name="Medium List 2 Accent 3" w:uiPriority="66"/>
+    <w:lsdException w:name="Medium Grid 1 Accent 3" w:uiPriority="67"/>
+    <w:lsdException w:name="Medium Grid 2 Accent 3" w:uiPriority="68"/>
+    <w:lsdException w:name="Medium Grid 3 Accent 3" w:uiPriority="69"/>
+    <w:lsdException w:name="Dark List Accent 3" w:uiPriority="70"/>
+    <w:lsdException w:name="Colorful Shading Accent 3" w:uiPriority="71"/>
+    <w:lsdException w:name="Colorful List Accent 3" w:uiPriority="72"/>
+    <w:lsdException w:name="Colorful Grid Accent 3" w:uiPriority="73"/>
+    <w:lsdException w:name="Light Shading Accent 4" w:uiPriority="60"/>
+    <w:lsdException w:name="Light List Accent 4" w:uiPriority="61"/>
+    <w:lsdException w:name="Light Grid Accent 4" w:uiPriority="62"/>
+    <w:lsdException w:name="Medium Shading 1 Accent 4" w:uiPriority="63"/>
+    <w:lsdException w:name="Medium Shading 2 Accent 4" w:uiPriority="64"/>
+    <w:lsdException w:name="Medium List 1 Accent 4" w:uiPriority="65"/>
+    <w:lsdException w:name="Medium List 2 Accent 4" w:uiPriority="66"/>
+    <w:lsdException w:name="Medium Grid 1 Accent 4" w:uiPriority="67"/>
+    <w:lsdException w:name="Medium Grid 2 Accent 4" w:uiPriority="68"/>
+    <w:lsdException w:name="Medium Grid 3 Accent 4" w:uiPriority="69"/>
+    <w:lsdException w:name="Dark List Accent 4" w:uiPriority="70"/>
+    <w:lsdException w:name="Colorful Shading Accent 4" w:uiPriority="71"/>
+    <w:lsdException w:name="Colorful List Accent 4" w:uiPriority="72"/>
+    <w:lsdException w:name="Colorful Grid Accent 4" w:uiPriority="73"/>
+    <w:lsdException w:name="Light Shading Accent 5" w:uiPriority="60"/>
+    <w:lsdException w:name="Light List Accent 5" w:uiPriority="61"/>
+    <w:lsdException w:name="Light Grid Accent 5" w:uiPriority="62"/>
+    <w:lsdException w:name="Medium Shading 1 Accent 5" w:uiPriority="63"/>
+    <w:lsdException w:name="Medium Shading 2 Accent 5" w:uiPriority="64"/>
+    <w:lsdException w:name="Medium List 1 Accent 5" w:uiPriority="65"/>
+    <w:lsdException w:name="Medium List 2 Accent 5" w:uiPriority="66"/>
+    <w:lsdException w:name="Medium Grid 1 Accent 5" w:uiPriority="67"/>
+    <w:lsdException w:name="Medium Grid 2 Accent 5" w:uiPriority="68"/>
+    <w:lsdException w:name="Medium Grid 3 Accent 5" w:uiPriority="69"/>
+    <w:lsdException w:name="Dark List Accent 5" w:uiPriority="70"/>
+    <w:lsdException w:name="Colorful Shading Accent 5" w:uiPriority="71"/>
+    <w:lsdException w:name="Colorful List Accent 5" w:uiPriority="72"/>
+    <w:lsdException w:name="Colorful Grid Accent 5" w:uiPriority="73"/>
+    <w:lsdException w:name="Light Shading Accent 6" w:uiPriority="60"/>
+    <w:lsdException w:name="Light List Accent 6" w:uiPriority="61"/>
+    <w:lsdException w:name="Light Grid Accent 6" w:uiPriority="62"/>
+    <w:lsdException w:name="Medium Shading 1 Accent 6" w:uiPriority="63"/>
+    <w:lsdException w:name="Medium Shading 2 Accent 6" w:uiPriority="64"/>
+    <w:lsdException w:name="Medium List 1 Accent 6" w:uiPriority="65"/>
+    <w:lsdException w:name="Medium List 2 Accent 6" w:uiPriority="66"/>
+    <w:lsdException w:name="Medium Grid 1 Accent 6" w:uiPriority="67"/>
+    <w:lsdException w:name="Medium Grid 2 Accent 6" w:uiPriority="68"/>
+    <w:lsdException w:name="Medium Grid 3 Accent 6" w:uiPriority="69"/>
+    <w:lsdException w:name="Dark List Accent 6" w:uiPriority="70"/>
+    <w:lsdException w:name="Colorful Shading Accent 6" w:uiPriority="71"/>
+    <w:lsdException w:name="Colorful List Accent 6" w:uiPriority="72"/>
+    <w:lsdException w:name="Colorful Grid Accent 6" w:uiPriority="73"/>
+    <w:lsdException w:name="Subtle Emphasis" w:uiPriority="19" w:qFormat="1"/>
+    <w:lsdException w:name="Intense Emphasis" w:uiPriority="21" w:qFormat="1"/>
+    <w:lsdException w:name="Subtle Reference" w:uiPriority="31" w:qFormat="1"/>
+    <w:lsdException w:name="Intense Reference" w:uiPriority="32" w:qFormat="1"/>
+    <w:lsdException w:name="Book Title" w:uiPriority="33" w:qFormat="1"/>
+    <w:lsdException w:name="Bibliography" w:semiHidden="1" w:uiPriority="37" w:unhideWhenUsed="1"/>
+    <w:lsdException w:name="TOC Heading" w:semiHidden="1" w:uiPriority="39" w:unhideWhenUsed="1" w:qFormat="1"/>
+    <w:lsdException w:name="Grid Table 4" w:uiPriority="49"/>
+    <w:lsdException w:name="Grid Table 5 Dark" w:uiPriority="50"/>
+    <w:lsdException w:name="Grid Table 6 Colorful" w:uiPriority="51"/>
+    <w:lsdException w:name="Grid Table 7 Colorful" w:uiPriority="52"/>
+    <w:lsdException w:name="Grid Table 1 Light Accent 1" w:uiPriority="46"/>
+    <w:lsdException w:name="Grid Table 2 Accent 1" w:uiPriority="47"/>
+    <w:lsdException w:name="Grid Table 3 Accent 1" w:uiPriority="48"/>
+    <w:lsdException w:name="Grid Table 4 Accent 1" w:uiPriority="49"/>
+    <w:lsdException w:name="Grid Table 5 Dark Accent 1" w:uiPriority="50"/>
+    <w:lsdException w:name="Grid Table 6 Colorful Accent 1" w:uiPriority="51"/>
+    <w:lsdException w:name="Grid Table 7 Colorful Accent 1" w:uiPriority="52"/>
+    <w:lsdException w:name="Grid Table 1 Light Accent 2" w:uiPriority="46"/>
+    <w:lsdException w:name="Grid Table 2 Accent 2" w:uiPriority="47"/>
+    <w:lsdException w:name="Grid Table 3 Accent 2" w:uiPriority="48"/>
+    <w:lsdException w:name="Grid Table 4 Accent 2" w:uiPriority="49"/>
+    <w:lsdException w:name="Grid Table 5 Dark Accent 2" w:uiPriority="50"/>
+    <w:lsdException w:name="Grid Table 6 Colorful Accent 2" w:uiPriority="51"/>
+    <w:lsdException w:name="Grid Table 7 Colorful Accent 2" w:uiPriority="52"/>
+    <w:lsdException w:name="Grid Table 1 Light Accent 3" w:uiPriority="46"/>
+    <w:lsdException w:name="Grid Table 2 Accent 3" w:uiPriority="47"/>
+    <w:lsdException w:name="Grid Table 3 Accent 3" w:uiPriority="48"/>
+    <w:lsdException w:name="Grid Table 4 Accent 3" w:uiPriority="49"/>
+    <w:lsdException w:name="Grid Table 5 Dark Accent 3" w:uiPriority="50"/>
+    <w:lsdException w:name="Grid Table 6 Colorful Accent 3" w:uiPriority="51"/>
+    <w:lsdException w:name="Grid Table 7 Colorful Accent 3" w:uiPriority="52"/>
+    <w:lsdException w:name="Grid Table 1 Light Accent 4" w:uiPriority="46"/>
+    <w:lsdException w:name="Grid Table 2 Accent 4" w:uiPriority="47"/>
+    <w:lsdException w:name="Grid Table 3 Accent 4" w:uiPriority="48"/>
+    <w:lsdException w:name="Grid Table 4 Accent 4" w:uiPriority="49"/>
+    <w:lsdException w:name="Grid Table 5 Dark Accent 4" w:uiPriority="50"/>
+    <w:lsdException w:name="Grid Table 6 Colorful Accent 4" w:uiPriority="51"/>
+    <w:lsdException w:name="Grid Table 7 Colorful Accent 4" w:uiPriority="52"/>
+    <w:lsdException w:name="Grid Table 1 Light Accent 5" w:uiPriority="46"/>
+    <w:lsdException w:name="Grid Table 2 Accent 5" w:uiPriority="47"/>
+    <w:lsdException w:name="Grid Table 3 Accent 5" w:uiPriority="48"/>
+    <w:lsdException w:name="Grid Table 4 Accent 5" w:uiPriority="49"/>
+    <w:lsdException w:name="Grid Table 5 Dark Accent 5" w:uiPriority="50"/>
+    <w:lsdException w:name="Grid Table 6 Colorful Accent 5" w:uiPriority="51"/>
+    <w:lsdException w:name="Grid Table 7 Colorful Accent 5" w:uiPriority="52"/>
+    <w:lsdException w:name="Grid Table 1 Light Accent 6" w:uiPriority="46"/>
+    <w:lsdException w:name="Grid Table 2 Accent 6" w:uiPriority="47"/>
+    <w:lsdException w:name="Grid Table 3 Accent 6" w:uiPriority="48"/>
+    <w:lsdException w:name="Grid Table 4 Accent 6" w:uiPriority="49"/>
+    <w:lsdException w:name="Grid Table 5 Dark Accent 6" w:uiPriority="50"/>
+    <w:lsdException w:name="Grid Table 6 Colorful Accent 6" w:uiPriority="51"/>
+    <w:lsdException w:name="Grid Table 7 Colorful Accent 6" w:uiPriority="52"/>
+    <w:lsdException w:name="List Table 1 Light" w:uiPriority="46"/>
+    <w:lsdException w:name="List Table 2" w:uiPriority="47"/>
+    <w:lsdException w:name="List Table 3" w:uiPriority="48"/>
+    <w:lsdException w:name="List Table 4" w:uiPriority="49"/>
+    <w:lsdException w:name="List Table 5 Dark" w:uiPriority="50"/>
+    <w:lsdException w:name="List Table 6 Colorful" w:uiPriority="51"/>
+    <w:lsdException w:name="List Table 7 Colorful" w:uiPriority="52"/>
+    <w:lsdException w:name="List Table 1 Light Accent 1" w:uiPriority="46"/>
+    <w:lsdException w:name="List Table 2 Accent 1" w:uiPriority="47"/>
+    <w:lsdException w:name="List Table 3 Accent 1" w:uiPriority="48"/>
+    <w:lsdException w:name="List Table 4 Accent 1" w:uiPriority="49"/>
+    <w:lsdException w:name="List Table 5 Dark Accent 1" w:uiPriority="50"/>
+    <w:lsdException w:name="List Table 6 Colorful Accent 1" w:uiPriority="51"/>
+    <w:lsdException w:name="List Table 7 Colorful Accent 1" w:uiPriority="52"/>
+    <w:lsdException w:name="List Table 1 Light Accent 2" w:uiPriority="46"/>
+    <w:lsdException w:name="List Table 2 Accent 2" w:uiPriority="47"/>
+    <w:lsdException w:name="List Table 3 Accent 2" w:uiPriority="48"/>
+    <w:lsdException w:name="List Table 4 Accent 2" w:uiPriority="49"/>
+    <w:lsdException w:name="List Table 5 Dark Accent 2" w:uiPriority="50"/>
+    <w:lsdException w:name="List Table 6 Colorful Accent 2" w:uiPriority="51"/>
+    <w:lsdException w:name="List Table 7 Colorful Accent 2" w:uiPriority="52"/>
+    <w:lsdException w:name="List Table 1 Light Accent 3" w:uiPriority="46"/>
+    <w:lsdException w:name="List Table 2 Accent 3" w:uiPriority="47"/>
+    <w:lsdException w:name="List Table 3 Accent 3" w:uiPriority="48"/>
+    <w:lsdException w:name="List Table 4 Accent 3" w:uiPriority="49"/>
+    <w:lsdException w:name="List Table 5 Dark Accent 3" w:uiPriority="50"/>
+    <w:lsdException w:name="List Table 6 Colorful Accent 3" w:uiPriority="51"/>
+    <w:lsdException w:name="List Table 7 Colorful Accent 3" w:uiPriority="52"/>
+    <w:lsdException w:name="List Table 1 Light Accent 4" w:uiPriority="46"/>
+    <w:lsdException w:name="List Table 2 Accent 4" w:uiPriority="47"/>
+    <w:lsdException w:name="List Table 3 Accent 4" w:uiPriority="48"/>
+    <w:lsdException w:name="List Table 4 Accent 4" w:uiPriority="49"/>
+    <w:lsdException w:name="List Table 5 Dark Accent 4" w:uiPriority="50"/>
+    <w:lsdException w:name="List Table 6 Colorful Accent 4" w:uiPriority="51"/>
+    <w:lsdException w:name="List Table 7 Colorful Accent 4" w:uiPriority="52"/>
+    <w:lsdException w:name="List Table 1 Light Accent 5" w:uiPriority="46"/>
+    <w:lsdException w:name="List Table 2 Accent 5" w:uiPriority="47"/>
+    <w:lsdException w:name="List Table 3 Accent 5" w:uiPriority="48"/>
+    <w:lsdException w:name="List Table 4 Accent 5" w:uiPriority="49"/>
+    <w:lsdException w:name="List Table 5 Dark Accent 5" w:uiPriority="50"/>
+    <w:lsdException w:name="List Table 6 Colorful Accent 5" w:uiPriority="51"/>
+    <w:lsdException w:name="List Table 7 Colorful Accent 5" w:uiPriority="52"/>
+    <w:lsdException w:name="List Table 1 Light Accent 6" w:uiPriority="46"/>
+    <w:lsdException w:name="List Table 2 Accent 6" w:uiPriority="47"/>
+    <w:lsdException w:name="List Table 3 Accent 6" w:uiPriority="48"/>
+    <w:lsdException w:name="List Table 4 Accent 6" w:uiPriority="49"/>
+    <w:lsdException w:name="List Table 5 Dark Accent 6" w:uiPriority="50"/>
+    <w:lsdException w:name="List Table 6 Colorful Accent 6" w:uiPriority="51"/>
+    <w:lsdException w:name="List Table 7 Colorful Accent 6" w:uiPriority="52"/>
   </w:latentStyles>
   <w:style w:type="paragraph" w:default="1" w:styleId="Normal">
     <w:name w:val="Normal"/>
@@ -4844,352 +5216,49 @@
     <w:tblPr>
       <w:tblStyleRowBandSize w:val="1"/>
       <w:tblStyleColBandSize w:val="1"/>
-      <w:tblInd w:w="0" w:type="dxa"/>
-      <w:tblCellMar>
-        <w:top w:w="0" w:type="dxa"/>
-        <w:left w:w="108" w:type="dxa"/>
-        <w:bottom w:w="0" w:type="dxa"/>
-        <w:right w:w="108" w:type="dxa"/>
-      </w:tblCellMar>
     </w:tblPr>
   </w:style>
-</w:styles>
-</file>
-
-<file path=word/stylesWithEffects.xml><?xml version="1.0" encoding="utf-8"?>
-<w:styles xmlns:wpc="http://schemas.microsoft.com/office/word/2010/wordprocessingCanvas" xmlns:mo="http://schemas.microsoft.com/office/mac/office/2008/main" xmlns:mc="http://schemas.openxmlformats.org/markup-compatibility/2006" xmlns:mv="urn:schemas-microsoft-com:mac:vml" xmlns:o="urn:schemas-microsoft-com:office:office" xmlns:r="http://schemas.openxmlformats.org/officeDocument/2006/relationships" xmlns:m="http://schemas.openxmlformats.org/officeDocument/2006/math" xmlns:v="urn:schemas-microsoft-com:vml" xmlns:wp14="http://schemas.microsoft.com/office/word/2010/wordprocessingDrawing" xmlns:wp="http://schemas.openxmlformats.org/drawingml/2006/wordprocessingDrawing" xmlns:w10="urn:schemas-microsoft-com:office:word" xmlns:w="http://schemas.openxmlformats.org/wordprocessingml/2006/main" xmlns:w14="http://schemas.microsoft.com/office/word/2010/wordml" xmlns:wpg="http://schemas.microsoft.com/office/word/2010/wordprocessingGroup" xmlns:wpi="http://schemas.microsoft.com/office/word/2010/wordprocessingInk" xmlns:wne="http://schemas.microsoft.com/office/word/2006/wordml" xmlns:wps="http://schemas.microsoft.com/office/word/2010/wordprocessingShape" mc:Ignorable="w14 wp14">
-  <w:docDefaults>
-    <w:rPrDefault>
-      <w:rPr>
-        <w:rFonts w:ascii="Times New Roman" w:eastAsia="Times New Roman" w:hAnsi="Times New Roman" w:cs="Times New Roman"/>
-        <w:color w:val="000000"/>
-        <w:sz w:val="24"/>
-        <w:szCs w:val="24"/>
-        <w:lang w:val="en-US" w:eastAsia="en-US" w:bidi="ar-SA"/>
-      </w:rPr>
-    </w:rPrDefault>
-    <w:pPrDefault/>
-  </w:docDefaults>
-  <w:latentStyles w:defLockedState="0" w:defUIPriority="99" w:defSemiHidden="1" w:defUnhideWhenUsed="1" w:defQFormat="0" w:count="276">
-    <w:lsdException w:name="Normal" w:semiHidden="0" w:uiPriority="0" w:unhideWhenUsed="0" w:qFormat="1"/>
-    <w:lsdException w:name="heading 1" w:semiHidden="0" w:uiPriority="9" w:unhideWhenUsed="0" w:qFormat="1"/>
-    <w:lsdException w:name="heading 2" w:uiPriority="9" w:qFormat="1"/>
-    <w:lsdException w:name="heading 3" w:uiPriority="9" w:qFormat="1"/>
-    <w:lsdException w:name="heading 4" w:uiPriority="9" w:qFormat="1"/>
-    <w:lsdException w:name="heading 5" w:uiPriority="9" w:qFormat="1"/>
-    <w:lsdException w:name="heading 6" w:uiPriority="9" w:qFormat="1"/>
-    <w:lsdException w:name="heading 7" w:uiPriority="9" w:qFormat="1"/>
-    <w:lsdException w:name="heading 8" w:uiPriority="9" w:qFormat="1"/>
-    <w:lsdException w:name="heading 9" w:uiPriority="9" w:qFormat="1"/>
-    <w:lsdException w:name="toc 1" w:uiPriority="39"/>
-    <w:lsdException w:name="toc 2" w:uiPriority="39"/>
-    <w:lsdException w:name="toc 3" w:uiPriority="39"/>
-    <w:lsdException w:name="toc 4" w:uiPriority="39"/>
-    <w:lsdException w:name="toc 5" w:uiPriority="39"/>
-    <w:lsdException w:name="toc 6" w:uiPriority="39"/>
-    <w:lsdException w:name="toc 7" w:uiPriority="39"/>
-    <w:lsdException w:name="toc 8" w:uiPriority="39"/>
-    <w:lsdException w:name="toc 9" w:uiPriority="39"/>
-    <w:lsdException w:name="caption" w:uiPriority="35" w:qFormat="1"/>
-    <w:lsdException w:name="Title" w:semiHidden="0" w:uiPriority="10" w:unhideWhenUsed="0" w:qFormat="1"/>
-    <w:lsdException w:name="Default Paragraph Font" w:uiPriority="1"/>
-    <w:lsdException w:name="Subtitle" w:semiHidden="0" w:uiPriority="11" w:unhideWhenUsed="0" w:qFormat="1"/>
-    <w:lsdException w:name="Strong" w:semiHidden="0" w:uiPriority="22" w:unhideWhenUsed="0" w:qFormat="1"/>
-    <w:lsdException w:name="Emphasis" w:semiHidden="0" w:uiPriority="20" w:unhideWhenUsed="0" w:qFormat="1"/>
-    <w:lsdException w:name="Table Grid" w:semiHidden="0" w:uiPriority="59" w:unhideWhenUsed="0"/>
-    <w:lsdException w:name="Placeholder Text" w:unhideWhenUsed="0"/>
-    <w:lsdException w:name="No Spacing" w:semiHidden="0" w:uiPriority="1" w:unhideWhenUsed="0" w:qFormat="1"/>
-    <w:lsdException w:name="Light Shading" w:semiHidden="0" w:uiPriority="60" w:unhideWhenUsed="0"/>
-    <w:lsdException w:name="Light List" w:semiHidden="0" w:uiPriority="61" w:unhideWhenUsed="0"/>
-    <w:lsdException w:name="Light Grid" w:semiHidden="0" w:uiPriority="62" w:unhideWhenUsed="0"/>
-    <w:lsdException w:name="Medium Shading 1" w:semiHidden="0" w:uiPriority="63" w:unhideWhenUsed="0"/>
-    <w:lsdException w:name="Medium Shading 2" w:semiHidden="0" w:uiPriority="64" w:unhideWhenUsed="0"/>
-    <w:lsdException w:name="Medium List 1" w:semiHidden="0" w:uiPriority="65" w:unhideWhenUsed="0"/>
-    <w:lsdException w:name="Medium List 2" w:semiHidden="0" w:uiPriority="66" w:unhideWhenUsed="0"/>
-    <w:lsdException w:name="Medium Grid 1" w:semiHidden="0" w:uiPriority="67" w:unhideWhenUsed="0"/>
-    <w:lsdException w:name="Medium Grid 2" w:semiHidden="0" w:uiPriority="68" w:unhideWhenUsed="0"/>
-    <w:lsdException w:name="Medium Grid 3" w:semiHidden="0" w:uiPriority="69" w:unhideWhenUsed="0"/>
-    <w:lsdException w:name="Dark List" w:semiHidden="0" w:uiPriority="70" w:unhideWhenUsed="0"/>
-    <w:lsdException w:name="Colorful Shading" w:semiHidden="0" w:uiPriority="71" w:unhideWhenUsed="0"/>
-    <w:lsdException w:name="Colorful List" w:semiHidden="0" w:uiPriority="72" w:unhideWhenUsed="0"/>
-    <w:lsdException w:name="Colorful Grid" w:semiHidden="0" w:uiPriority="73" w:unhideWhenUsed="0"/>
-    <w:lsdException w:name="Light Shading Accent 1" w:semiHidden="0" w:uiPriority="60" w:unhideWhenUsed="0"/>
-    <w:lsdException w:name="Light List Accent 1" w:semiHidden="0" w:uiPriority="61" w:unhideWhenUsed="0"/>
-    <w:lsdException w:name="Light Grid Accent 1" w:semiHidden="0" w:uiPriority="62" w:unhideWhenUsed="0"/>
-    <w:lsdException w:name="Medium Shading 1 Accent 1" w:semiHidden="0" w:uiPriority="63" w:unhideWhenUsed="0"/>
-    <w:lsdException w:name="Medium Shading 2 Accent 1" w:semiHidden="0" w:uiPriority="64" w:unhideWhenUsed="0"/>
-    <w:lsdException w:name="Medium List 1 Accent 1" w:semiHidden="0" w:uiPriority="65" w:unhideWhenUsed="0"/>
-    <w:lsdException w:name="Revision" w:unhideWhenUsed="0"/>
-    <w:lsdException w:name="List Paragraph" w:semiHidden="0" w:uiPriority="34" w:unhideWhenUsed="0" w:qFormat="1"/>
-    <w:lsdException w:name="Quote" w:semiHidden="0" w:uiPriority="29" w:unhideWhenUsed="0" w:qFormat="1"/>
-    <w:lsdException w:name="Intense Quote" w:semiHidden="0" w:uiPriority="30" w:unhideWhenUsed="0" w:qFormat="1"/>
-    <w:lsdException w:name="Medium List 2 Accent 1" w:semiHidden="0" w:uiPriority="66" w:unhideWhenUsed="0"/>
-    <w:lsdException w:name="Medium Grid 1 Accent 1" w:semiHidden="0" w:uiPriority="67" w:unhideWhenUsed="0"/>
-    <w:lsdException w:name="Medium Grid 2 Accent 1" w:semiHidden="0" w:uiPriority="68" w:unhideWhenUsed="0"/>
-    <w:lsdException w:name="Medium Grid 3 Accent 1" w:semiHidden="0" w:uiPriority="69" w:unhideWhenUsed="0"/>
-    <w:lsdException w:name="Dark List Accent 1" w:semiHidden="0" w:uiPriority="70" w:unhideWhenUsed="0"/>
-    <w:lsdException w:name="Colorful Shading Accent 1" w:semiHidden="0" w:uiPriority="71" w:unhideWhenUsed="0"/>
-    <w:lsdException w:name="Colorful List Accent 1" w:semiHidden="0" w:uiPriority="72" w:unhideWhenUsed="0"/>
-    <w:lsdException w:name="Colorful Grid Accent 1" w:semiHidden="0" w:uiPriority="73" w:unhideWhenUsed="0"/>
-    <w:lsdException w:name="Light Shading Accent 2" w:semiHidden="0" w:uiPriority="60" w:unhideWhenUsed="0"/>
-    <w:lsdException w:name="Light List Accent 2" w:semiHidden="0" w:uiPriority="61" w:unhideWhenUsed="0"/>
-    <w:lsdException w:name="Light Grid Accent 2" w:semiHidden="0" w:uiPriority="62" w:unhideWhenUsed="0"/>
-    <w:lsdException w:name="Medium Shading 1 Accent 2" w:semiHidden="0" w:uiPriority="63" w:unhideWhenUsed="0"/>
-    <w:lsdException w:name="Medium Shading 2 Accent 2" w:semiHidden="0" w:uiPriority="64" w:unhideWhenUsed="0"/>
-    <w:lsdException w:name="Medium List 1 Accent 2" w:semiHidden="0" w:uiPriority="65" w:unhideWhenUsed="0"/>
-    <w:lsdException w:name="Medium List 2 Accent 2" w:semiHidden="0" w:uiPriority="66" w:unhideWhenUsed="0"/>
-    <w:lsdException w:name="Medium Grid 1 Accent 2" w:semiHidden="0" w:uiPriority="67" w:unhideWhenUsed="0"/>
-    <w:lsdException w:name="Medium Grid 2 Accent 2" w:semiHidden="0" w:uiPriority="68" w:unhideWhenUsed="0"/>
-    <w:lsdException w:name="Medium Grid 3 Accent 2" w:semiHidden="0" w:uiPriority="69" w:unhideWhenUsed="0"/>
-    <w:lsdException w:name="Dark List Accent 2" w:semiHidden="0" w:uiPriority="70" w:unhideWhenUsed="0"/>
-    <w:lsdException w:name="Colorful Shading Accent 2" w:semiHidden="0" w:uiPriority="71" w:unhideWhenUsed="0"/>
-    <w:lsdException w:name="Colorful List Accent 2" w:semiHidden="0" w:uiPriority="72" w:unhideWhenUsed="0"/>
-    <w:lsdException w:name="Colorful Grid Accent 2" w:semiHidden="0" w:uiPriority="73" w:unhideWhenUsed="0"/>
-    <w:lsdException w:name="Light Shading Accent 3" w:semiHidden="0" w:uiPriority="60" w:unhideWhenUsed="0"/>
-    <w:lsdException w:name="Light List Accent 3" w:semiHidden="0" w:uiPriority="61" w:unhideWhenUsed="0"/>
-    <w:lsdException w:name="Light Grid Accent 3" w:semiHidden="0" w:uiPriority="62" w:unhideWhenUsed="0"/>
-    <w:lsdException w:name="Medium Shading 1 Accent 3" w:semiHidden="0" w:uiPriority="63" w:unhideWhenUsed="0"/>
-    <w:lsdException w:name="Medium Shading 2 Accent 3" w:semiHidden="0" w:uiPriority="64" w:unhideWhenUsed="0"/>
-    <w:lsdException w:name="Medium List 1 Accent 3" w:semiHidden="0" w:uiPriority="65" w:unhideWhenUsed="0"/>
-    <w:lsdException w:name="Medium List 2 Accent 3" w:semiHidden="0" w:uiPriority="66" w:unhideWhenUsed="0"/>
-    <w:lsdException w:name="Medium Grid 1 Accent 3" w:semiHidden="0" w:uiPriority="67" w:unhideWhenUsed="0"/>
-    <w:lsdException w:name="Medium Grid 2 Accent 3" w:semiHidden="0" w:uiPriority="68" w:unhideWhenUsed="0"/>
-    <w:lsdException w:name="Medium Grid 3 Accent 3" w:semiHidden="0" w:uiPriority="69" w:unhideWhenUsed="0"/>
-    <w:lsdException w:name="Dark List Accent 3" w:semiHidden="0" w:uiPriority="70" w:unhideWhenUsed="0"/>
-    <w:lsdException w:name="Colorful Shading Accent 3" w:semiHidden="0" w:uiPriority="71" w:unhideWhenUsed="0"/>
-    <w:lsdException w:name="Colorful List Accent 3" w:semiHidden="0" w:uiPriority="72" w:unhideWhenUsed="0"/>
-    <w:lsdException w:name="Colorful Grid Accent 3" w:semiHidden="0" w:uiPriority="73" w:unhideWhenUsed="0"/>
-    <w:lsdException w:name="Light Shading Accent 4" w:semiHidden="0" w:uiPriority="60" w:unhideWhenUsed="0"/>
-    <w:lsdException w:name="Light List Accent 4" w:semiHidden="0" w:uiPriority="61" w:unhideWhenUsed="0"/>
-    <w:lsdException w:name="Light Grid Accent 4" w:semiHidden="0" w:uiPriority="62" w:unhideWhenUsed="0"/>
-    <w:lsdException w:name="Medium Shading 1 Accent 4" w:semiHidden="0" w:uiPriority="63" w:unhideWhenUsed="0"/>
-    <w:lsdException w:name="Medium Shading 2 Accent 4" w:semiHidden="0" w:uiPriority="64" w:unhideWhenUsed="0"/>
-    <w:lsdException w:name="Medium List 1 Accent 4" w:semiHidden="0" w:uiPriority="65" w:unhideWhenUsed="0"/>
-    <w:lsdException w:name="Medium List 2 Accent 4" w:semiHidden="0" w:uiPriority="66" w:unhideWhenUsed="0"/>
-    <w:lsdException w:name="Medium Grid 1 Accent 4" w:semiHidden="0" w:uiPriority="67" w:unhideWhenUsed="0"/>
-    <w:lsdException w:name="Medium Grid 2 Accent 4" w:semiHidden="0" w:uiPriority="68" w:unhideWhenUsed="0"/>
-    <w:lsdException w:name="Medium Grid 3 Accent 4" w:semiHidden="0" w:uiPriority="69" w:unhideWhenUsed="0"/>
-    <w:lsdException w:name="Dark List Accent 4" w:semiHidden="0" w:uiPriority="70" w:unhideWhenUsed="0"/>
-    <w:lsdException w:name="Colorful Shading Accent 4" w:semiHidden="0" w:uiPriority="71" w:unhideWhenUsed="0"/>
-    <w:lsdException w:name="Colorful List Accent 4" w:semiHidden="0" w:uiPriority="72" w:unhideWhenUsed="0"/>
-    <w:lsdException w:name="Colorful Grid Accent 4" w:semiHidden="0" w:uiPriority="73" w:unhideWhenUsed="0"/>
-    <w:lsdException w:name="Light Shading Accent 5" w:semiHidden="0" w:uiPriority="60" w:unhideWhenUsed="0"/>
-    <w:lsdException w:name="Light List Accent 5" w:semiHidden="0" w:uiPriority="61" w:unhideWhenUsed="0"/>
-    <w:lsdException w:name="Light Grid Accent 5" w:semiHidden="0" w:uiPriority="62" w:unhideWhenUsed="0"/>
-    <w:lsdException w:name="Medium Shading 1 Accent 5" w:semiHidden="0" w:uiPriority="63" w:unhideWhenUsed="0"/>
-    <w:lsdException w:name="Medium Shading 2 Accent 5" w:semiHidden="0" w:uiPriority="64" w:unhideWhenUsed="0"/>
-    <w:lsdException w:name="Medium List 1 Accent 5" w:semiHidden="0" w:uiPriority="65" w:unhideWhenUsed="0"/>
-    <w:lsdException w:name="Medium List 2 Accent 5" w:semiHidden="0" w:uiPriority="66" w:unhideWhenUsed="0"/>
-    <w:lsdException w:name="Medium Grid 1 Accent 5" w:semiHidden="0" w:uiPriority="67" w:unhideWhenUsed="0"/>
-    <w:lsdException w:name="Medium Grid 2 Accent 5" w:semiHidden="0" w:uiPriority="68" w:unhideWhenUsed="0"/>
-    <w:lsdException w:name="Medium Grid 3 Accent 5" w:semiHidden="0" w:uiPriority="69" w:unhideWhenUsed="0"/>
-    <w:lsdException w:name="Dark List Accent 5" w:semiHidden="0" w:uiPriority="70" w:unhideWhenUsed="0"/>
-    <w:lsdException w:name="Colorful Shading Accent 5" w:semiHidden="0" w:uiPriority="71" w:unhideWhenUsed="0"/>
-    <w:lsdException w:name="Colorful List Accent 5" w:semiHidden="0" w:uiPriority="72" w:unhideWhenUsed="0"/>
-    <w:lsdException w:name="Colorful Grid Accent 5" w:semiHidden="0" w:uiPriority="73" w:unhideWhenUsed="0"/>
-    <w:lsdException w:name="Light Shading Accent 6" w:semiHidden="0" w:uiPriority="60" w:unhideWhenUsed="0"/>
-    <w:lsdException w:name="Light List Accent 6" w:semiHidden="0" w:uiPriority="61" w:unhideWhenUsed="0"/>
-    <w:lsdException w:name="Light Grid Accent 6" w:semiHidden="0" w:uiPriority="62" w:unhideWhenUsed="0"/>
-    <w:lsdException w:name="Medium Shading 1 Accent 6" w:semiHidden="0" w:uiPriority="63" w:unhideWhenUsed="0"/>
-    <w:lsdException w:name="Medium Shading 2 Accent 6" w:semiHidden="0" w:uiPriority="64" w:unhideWhenUsed="0"/>
-    <w:lsdException w:name="Medium List 1 Accent 6" w:semiHidden="0" w:uiPriority="65" w:unhideWhenUsed="0"/>
-    <w:lsdException w:name="Medium List 2 Accent 6" w:semiHidden="0" w:uiPriority="66" w:unhideWhenUsed="0"/>
-    <w:lsdException w:name="Medium Grid 1 Accent 6" w:semiHidden="0" w:uiPriority="67" w:unhideWhenUsed="0"/>
-    <w:lsdException w:name="Medium Grid 2 Accent 6" w:semiHidden="0" w:uiPriority="68" w:unhideWhenUsed="0"/>
-    <w:lsdException w:name="Medium Grid 3 Accent 6" w:semiHidden="0" w:uiPriority="69" w:unhideWhenUsed="0"/>
-    <w:lsdException w:name="Dark List Accent 6" w:semiHidden="0" w:uiPriority="70" w:unhideWhenUsed="0"/>
-    <w:lsdException w:name="Colorful Shading Accent 6" w:semiHidden="0" w:uiPriority="71" w:unhideWhenUsed="0"/>
-    <w:lsdException w:name="Colorful List Accent 6" w:semiHidden="0" w:uiPriority="72" w:unhideWhenUsed="0"/>
-    <w:lsdException w:name="Colorful Grid Accent 6" w:semiHidden="0" w:uiPriority="73" w:unhideWhenUsed="0"/>
-    <w:lsdException w:name="Subtle Emphasis" w:semiHidden="0" w:uiPriority="19" w:unhideWhenUsed="0" w:qFormat="1"/>
-    <w:lsdException w:name="Intense Emphasis" w:semiHidden="0" w:uiPriority="21" w:unhideWhenUsed="0" w:qFormat="1"/>
-    <w:lsdException w:name="Subtle Reference" w:semiHidden="0" w:uiPriority="31" w:unhideWhenUsed="0" w:qFormat="1"/>
-    <w:lsdException w:name="Intense Reference" w:semiHidden="0" w:uiPriority="32" w:unhideWhenUsed="0" w:qFormat="1"/>
-    <w:lsdException w:name="Book Title" w:semiHidden="0" w:uiPriority="33" w:unhideWhenUsed="0" w:qFormat="1"/>
-    <w:lsdException w:name="Bibliography" w:uiPriority="37"/>
-    <w:lsdException w:name="TOC Heading" w:uiPriority="39" w:qFormat="1"/>
-  </w:latentStyles>
-  <w:style w:type="paragraph" w:default="1" w:styleId="Normal">
-    <w:name w:val="Normal"/>
-    <w:qFormat/>
+  <w:style w:type="paragraph" w:styleId="Header">
+    <w:name w:val="header"/>
+    <w:basedOn w:val="Normal"/>
+    <w:link w:val="HeaderChar"/>
+    <w:uiPriority w:val="99"/>
+    <w:unhideWhenUsed/>
+    <w:rsid w:val="006C121C"/>
+    <w:pPr>
+      <w:tabs>
+        <w:tab w:val="center" w:pos="4680"/>
+        <w:tab w:val="right" w:pos="9360"/>
+      </w:tabs>
+    </w:pPr>
   </w:style>
-  <w:style w:type="paragraph" w:styleId="Heading1">
-    <w:name w:val="heading 1"/>
-    <w:basedOn w:val="Normal1"/>
-    <w:next w:val="Normal1"/>
+  <w:style w:type="character" w:customStyle="1" w:styleId="HeaderChar">
+    <w:name w:val="Header Char"/>
+    <w:basedOn w:val="DefaultParagraphFont"/>
+    <w:link w:val="Header"/>
+    <w:uiPriority w:val="99"/>
+    <w:rsid w:val="006C121C"/>
+  </w:style>
+  <w:style w:type="paragraph" w:styleId="Footer">
+    <w:name w:val="footer"/>
+    <w:basedOn w:val="Normal"/>
+    <w:link w:val="FooterChar"/>
+    <w:uiPriority w:val="99"/>
+    <w:unhideWhenUsed/>
+    <w:rsid w:val="006C121C"/>
     <w:pPr>
-      <w:keepNext/>
-      <w:keepLines/>
-      <w:spacing w:before="480" w:after="240"/>
-      <w:outlineLvl w:val="0"/>
+      <w:tabs>
+        <w:tab w:val="center" w:pos="4680"/>
+        <w:tab w:val="right" w:pos="9360"/>
+      </w:tabs>
     </w:pPr>
-    <w:rPr>
-      <w:b/>
-      <w:sz w:val="36"/>
-      <w:szCs w:val="36"/>
-    </w:rPr>
   </w:style>
-  <w:style w:type="paragraph" w:styleId="Heading2">
-    <w:name w:val="heading 2"/>
-    <w:basedOn w:val="Normal1"/>
-    <w:next w:val="Normal1"/>
-    <w:pPr>
-      <w:keepNext/>
-      <w:keepLines/>
-      <w:spacing w:before="280" w:after="280"/>
-      <w:outlineLvl w:val="1"/>
-    </w:pPr>
-    <w:rPr>
-      <w:b/>
-      <w:sz w:val="28"/>
-      <w:szCs w:val="28"/>
-    </w:rPr>
-  </w:style>
-  <w:style w:type="paragraph" w:styleId="Heading3">
-    <w:name w:val="heading 3"/>
-    <w:basedOn w:val="Normal1"/>
-    <w:next w:val="Normal1"/>
-    <w:pPr>
-      <w:keepNext/>
-      <w:keepLines/>
-      <w:spacing w:before="240" w:after="240"/>
-      <w:outlineLvl w:val="2"/>
-    </w:pPr>
-    <w:rPr>
-      <w:b/>
-    </w:rPr>
-  </w:style>
-  <w:style w:type="paragraph" w:styleId="Heading4">
-    <w:name w:val="heading 4"/>
-    <w:basedOn w:val="Normal1"/>
-    <w:next w:val="Normal1"/>
-    <w:pPr>
-      <w:keepNext/>
-      <w:keepLines/>
-      <w:spacing w:before="240" w:after="60"/>
-      <w:jc w:val="both"/>
-      <w:outlineLvl w:val="3"/>
-    </w:pPr>
-    <w:rPr>
-      <w:b/>
-      <w:i/>
-      <w:sz w:val="22"/>
-      <w:szCs w:val="22"/>
-    </w:rPr>
-  </w:style>
-  <w:style w:type="paragraph" w:styleId="Heading5">
-    <w:name w:val="heading 5"/>
-    <w:basedOn w:val="Normal1"/>
-    <w:next w:val="Normal1"/>
-    <w:pPr>
-      <w:keepNext/>
-      <w:keepLines/>
-      <w:spacing w:before="240" w:after="60"/>
-      <w:jc w:val="both"/>
-      <w:outlineLvl w:val="4"/>
-    </w:pPr>
-    <w:rPr>
-      <w:rFonts w:ascii="Arial" w:eastAsia="Arial" w:hAnsi="Arial" w:cs="Arial"/>
-      <w:sz w:val="22"/>
-      <w:szCs w:val="22"/>
-    </w:rPr>
-  </w:style>
-  <w:style w:type="paragraph" w:styleId="Heading6">
-    <w:name w:val="heading 6"/>
-    <w:basedOn w:val="Normal1"/>
-    <w:next w:val="Normal1"/>
-    <w:pPr>
-      <w:keepNext/>
-      <w:keepLines/>
-      <w:spacing w:before="240" w:after="60"/>
-      <w:jc w:val="both"/>
-      <w:outlineLvl w:val="5"/>
-    </w:pPr>
-    <w:rPr>
-      <w:rFonts w:ascii="Arial" w:eastAsia="Arial" w:hAnsi="Arial" w:cs="Arial"/>
-      <w:i/>
-      <w:sz w:val="22"/>
-      <w:szCs w:val="22"/>
-    </w:rPr>
-  </w:style>
-  <w:style w:type="character" w:default="1" w:styleId="DefaultParagraphFont">
-    <w:name w:val="Default Paragraph Font"/>
-    <w:uiPriority w:val="1"/>
-    <w:semiHidden/>
-    <w:unhideWhenUsed/>
-  </w:style>
-  <w:style w:type="table" w:default="1" w:styleId="TableNormal">
-    <w:name w:val="Normal Table"/>
+  <w:style w:type="character" w:customStyle="1" w:styleId="FooterChar">
+    <w:name w:val="Footer Char"/>
+    <w:basedOn w:val="DefaultParagraphFont"/>
+    <w:link w:val="Footer"/>
     <w:uiPriority w:val="99"/>
-    <w:semiHidden/>
-    <w:unhideWhenUsed/>
-    <w:tblPr>
-      <w:tblInd w:w="0" w:type="dxa"/>
-      <w:tblCellMar>
-        <w:top w:w="0" w:type="dxa"/>
-        <w:left w:w="108" w:type="dxa"/>
-        <w:bottom w:w="0" w:type="dxa"/>
-        <w:right w:w="108" w:type="dxa"/>
-      </w:tblCellMar>
-    </w:tblPr>
-  </w:style>
-  <w:style w:type="numbering" w:default="1" w:styleId="NoList">
-    <w:name w:val="No List"/>
-    <w:uiPriority w:val="99"/>
-    <w:semiHidden/>
-    <w:unhideWhenUsed/>
-  </w:style>
-  <w:style w:type="paragraph" w:customStyle="1" w:styleId="Normal1">
-    <w:name w:val="Normal1"/>
-  </w:style>
-  <w:style w:type="paragraph" w:styleId="Title">
-    <w:name w:val="Title"/>
-    <w:basedOn w:val="Normal1"/>
-    <w:next w:val="Normal1"/>
-    <w:pPr>
-      <w:keepNext/>
-      <w:keepLines/>
-      <w:spacing w:before="240" w:after="720"/>
-      <w:jc w:val="right"/>
-    </w:pPr>
-    <w:rPr>
-      <w:rFonts w:ascii="Arial" w:eastAsia="Arial" w:hAnsi="Arial" w:cs="Arial"/>
-      <w:b/>
-      <w:sz w:val="64"/>
-      <w:szCs w:val="64"/>
-    </w:rPr>
-  </w:style>
-  <w:style w:type="paragraph" w:styleId="Subtitle">
-    <w:name w:val="Subtitle"/>
-    <w:basedOn w:val="Normal1"/>
-    <w:next w:val="Normal1"/>
-    <w:pPr>
-      <w:keepNext/>
-      <w:keepLines/>
-      <w:spacing w:before="360" w:after="80"/>
-      <w:contextualSpacing/>
-    </w:pPr>
-    <w:rPr>
-      <w:rFonts w:ascii="Georgia" w:eastAsia="Georgia" w:hAnsi="Georgia" w:cs="Georgia"/>
-      <w:i/>
-      <w:color w:val="666666"/>
-      <w:sz w:val="48"/>
-      <w:szCs w:val="48"/>
-    </w:rPr>
-  </w:style>
-  <w:style w:type="table" w:customStyle="1" w:styleId="a">
-    <w:basedOn w:val="TableNormal"/>
-    <w:tblPr>
-      <w:tblStyleRowBandSize w:val="1"/>
-      <w:tblStyleColBandSize w:val="1"/>
-      <w:tblInd w:w="0" w:type="dxa"/>
-      <w:tblCellMar>
-        <w:top w:w="0" w:type="dxa"/>
-        <w:left w:w="108" w:type="dxa"/>
-        <w:bottom w:w="0" w:type="dxa"/>
-        <w:right w:w="108" w:type="dxa"/>
-      </w:tblCellMar>
-    </w:tblPr>
+    <w:rsid w:val="006C121C"/>
   </w:style>
 </w:styles>
 </file>

</xml_diff>

<commit_message>
Cleaned up Section 3
Made some revisions to Section 3 to clarify overlapping requirements.

Section 3 should be at a stage where others can review to make sure I
didn't miss anything.  Remember User Requirements are high level without
any details about how they will be implemented.

This should be enough to get the PPT done.

I will work on Section 4 during the week so that it covers everything in
Section 3 and is more fleshed out.
</commit_message>
<xml_diff>
--- a/SoftwareRequirementsSpecificationforFractionWorksheetCreator.docx
+++ b/SoftwareRequirementsSpecificationforFractionWorksheetCreator.docx
@@ -23,7 +23,6 @@
         <w:pStyle w:val="Title"/>
         <w:spacing w:before="0" w:after="400"/>
       </w:pPr>
-      <w:proofErr w:type="gramStart"/>
       <w:r>
         <w:rPr>
           <w:sz w:val="40"/>
@@ -31,7 +30,6 @@
         </w:rPr>
         <w:t>for</w:t>
       </w:r>
-      <w:proofErr w:type="gramEnd"/>
     </w:p>
     <w:p>
       <w:pPr>
@@ -86,27 +84,7 @@
           <w:sz w:val="28"/>
           <w:szCs w:val="28"/>
         </w:rPr>
-        <w:t xml:space="preserve">Olga Sheehan, Eric Holm, Sara </w:t>
-      </w:r>
-      <w:proofErr w:type="spellStart"/>
-      <w:r>
-        <w:rPr>
-          <w:rFonts w:ascii="Arial" w:eastAsia="Arial" w:hAnsi="Arial" w:cs="Arial"/>
-          <w:b/>
-          <w:sz w:val="28"/>
-          <w:szCs w:val="28"/>
-        </w:rPr>
-        <w:t>Hakkoum</w:t>
-      </w:r>
-      <w:proofErr w:type="spellEnd"/>
-      <w:r>
-        <w:rPr>
-          <w:rFonts w:ascii="Arial" w:eastAsia="Arial" w:hAnsi="Arial" w:cs="Arial"/>
-          <w:b/>
-          <w:sz w:val="28"/>
-          <w:szCs w:val="28"/>
-        </w:rPr>
-        <w:t xml:space="preserve">, </w:t>
+        <w:t xml:space="preserve">Olga Sheehan, Eric Holm, Sara Hakkoum, </w:t>
       </w:r>
       <w:r>
         <w:rPr>
@@ -117,21 +95,8 @@
           <w:szCs w:val="28"/>
           <w:highlight w:val="white"/>
         </w:rPr>
-        <w:t xml:space="preserve">Ethan </w:t>
-      </w:r>
-      <w:proofErr w:type="spellStart"/>
-      <w:r>
-        <w:rPr>
-          <w:rFonts w:ascii="Arial" w:eastAsia="Arial" w:hAnsi="Arial" w:cs="Arial"/>
-          <w:b/>
-          <w:color w:val="212121"/>
-          <w:sz w:val="28"/>
-          <w:szCs w:val="28"/>
-          <w:highlight w:val="white"/>
-        </w:rPr>
-        <w:t>Fiero</w:t>
-      </w:r>
-      <w:proofErr w:type="spellEnd"/>
+        <w:t>Ethan Fiero</w:t>
+      </w:r>
     </w:p>
     <w:p>
       <w:pPr>
@@ -1618,23 +1583,7 @@
           <w:rFonts w:ascii="Arial" w:eastAsia="Arial" w:hAnsi="Arial" w:cs="Arial"/>
           <w:highlight w:val="white"/>
         </w:rPr>
-        <w:t xml:space="preserve"> (FWC) is an off-line worksheet generation tool designed by Elementary Engineers to help elementary school teachers to create a lot of exercises for students to study and practice </w:t>
-      </w:r>
-      <w:proofErr w:type="spellStart"/>
-      <w:r>
-        <w:rPr>
-          <w:rFonts w:ascii="Arial" w:eastAsia="Arial" w:hAnsi="Arial" w:cs="Arial"/>
-          <w:highlight w:val="white"/>
-        </w:rPr>
-        <w:t>fractions.The</w:t>
-      </w:r>
-      <w:proofErr w:type="spellEnd"/>
-      <w:r>
-        <w:rPr>
-          <w:rFonts w:ascii="Arial" w:eastAsia="Arial" w:hAnsi="Arial" w:cs="Arial"/>
-          <w:highlight w:val="white"/>
-        </w:rPr>
-        <w:t xml:space="preserve"> fractions worksheets are randomly created and never repeated so the teachers have an endless supply of quality fractions worksheets to use in the classroom or at home. The generated worksheets can contain fraction problems of various difficulty levels, from basic addition and subtraction problems with visuals and images suitable for small children, to quite advanced fraction equations. The worksheets created with “</w:t>
+        <w:t xml:space="preserve"> (FWC) is an off-line worksheet generation tool designed by Elementary Engineers to help elementary school teachers to create a lot of exercises for students to study and practice fractions.The fractions worksheets are randomly created and never repeated so the teachers have an endless supply of quality fractions worksheets to use in the classroom or at home. The generated worksheets can contain fraction problems of various difficulty levels, from basic addition and subtraction problems with visuals and images suitable for small children, to quite advanced fraction equations. The worksheets created with “</w:t>
       </w:r>
       <w:r>
         <w:rPr>
@@ -1943,21 +1892,7 @@
         <w:rPr>
           <w:rFonts w:ascii="Arial" w:eastAsia="Arial" w:hAnsi="Arial" w:cs="Arial"/>
         </w:rPr>
-        <w:t xml:space="preserve">[1] IEEE Software Engineering Standards Committee, “IEEE </w:t>
-      </w:r>
-      <w:proofErr w:type="spellStart"/>
-      <w:r>
-        <w:rPr>
-          <w:rFonts w:ascii="Arial" w:eastAsia="Arial" w:hAnsi="Arial" w:cs="Arial"/>
-        </w:rPr>
-        <w:t>Std</w:t>
-      </w:r>
-      <w:proofErr w:type="spellEnd"/>
-      <w:r>
-        <w:rPr>
-          <w:rFonts w:ascii="Arial" w:eastAsia="Arial" w:hAnsi="Arial" w:cs="Arial"/>
-        </w:rPr>
-        <w:t xml:space="preserve"> 830-1998, IEEE Recommended Practice for Software Requirements Specifications”, October 20,</w:t>
+        <w:t>[1] IEEE Software Engineering Standards Committee, “IEEE Std 830-1998, IEEE Recommended Practice for Software Requirements Specifications”, October 20,</w:t>
       </w:r>
       <w:r>
         <w:rPr>
@@ -2461,23 +2396,7 @@
           <w:sz w:val="22"/>
           <w:szCs w:val="22"/>
         </w:rPr>
-        <w:t xml:space="preserve">The </w:t>
-      </w:r>
-      <w:r>
-        <w:rPr>
-          <w:rFonts w:ascii="Arial" w:eastAsia="Arial" w:hAnsi="Arial" w:cs="Arial"/>
-          <w:sz w:val="22"/>
-          <w:szCs w:val="22"/>
-        </w:rPr>
-        <w:t xml:space="preserve">teacher </w:t>
-      </w:r>
-      <w:r>
-        <w:rPr>
-          <w:rFonts w:ascii="Arial" w:eastAsia="Arial" w:hAnsi="Arial" w:cs="Arial"/>
-          <w:sz w:val="22"/>
-          <w:szCs w:val="22"/>
-        </w:rPr>
-        <w:t>shall be able to select various difficulty levels based on student skill.</w:t>
+        <w:t>The teacher shall be able to access the system using a username / password.</w:t>
       </w:r>
     </w:p>
     <w:p>
@@ -2495,8 +2414,6 @@
           <w:szCs w:val="22"/>
         </w:rPr>
       </w:pPr>
-      <w:bookmarkStart w:id="46" w:name="h.scf38u8a3893" w:colFirst="0" w:colLast="0"/>
-      <w:bookmarkEnd w:id="46"/>
       <w:r>
         <w:rPr>
           <w:rFonts w:ascii="Arial" w:eastAsia="Arial" w:hAnsi="Arial" w:cs="Arial"/>
@@ -2519,7 +2436,7 @@
           <w:sz w:val="22"/>
           <w:szCs w:val="22"/>
         </w:rPr>
-        <w:t>shall be able to select various problem types at each difficulty level.</w:t>
+        <w:t>shall be able to select various difficulty levels based on student skill.</w:t>
       </w:r>
     </w:p>
     <w:p>
@@ -2537,13 +2454,31 @@
           <w:szCs w:val="22"/>
         </w:rPr>
       </w:pPr>
-      <w:r>
-        <w:rPr>
-          <w:rFonts w:ascii="Arial" w:eastAsia="Arial" w:hAnsi="Arial" w:cs="Arial"/>
-          <w:sz w:val="22"/>
-          <w:szCs w:val="22"/>
-        </w:rPr>
-        <w:t>The teacher shall be able to select a range of values for numerator and denominator for each problem type when appropriate.</w:t>
+      <w:bookmarkStart w:id="46" w:name="h.scf38u8a3893" w:colFirst="0" w:colLast="0"/>
+      <w:bookmarkEnd w:id="46"/>
+      <w:r>
+        <w:rPr>
+          <w:rFonts w:ascii="Arial" w:eastAsia="Arial" w:hAnsi="Arial" w:cs="Arial"/>
+          <w:sz w:val="22"/>
+          <w:szCs w:val="22"/>
+        </w:rPr>
+        <w:t xml:space="preserve">The </w:t>
+      </w:r>
+      <w:r>
+        <w:rPr>
+          <w:rFonts w:ascii="Arial" w:eastAsia="Arial" w:hAnsi="Arial" w:cs="Arial"/>
+          <w:sz w:val="22"/>
+          <w:szCs w:val="22"/>
+        </w:rPr>
+        <w:t xml:space="preserve">teacher </w:t>
+      </w:r>
+      <w:r>
+        <w:rPr>
+          <w:rFonts w:ascii="Arial" w:eastAsia="Arial" w:hAnsi="Arial" w:cs="Arial"/>
+          <w:sz w:val="22"/>
+          <w:szCs w:val="22"/>
+        </w:rPr>
+        <w:t>shall be able to select various problem types at each difficulty level.</w:t>
       </w:r>
     </w:p>
     <w:p>
@@ -2561,6 +2496,30 @@
           <w:szCs w:val="22"/>
         </w:rPr>
       </w:pPr>
+      <w:r>
+        <w:rPr>
+          <w:rFonts w:ascii="Arial" w:eastAsia="Arial" w:hAnsi="Arial" w:cs="Arial"/>
+          <w:sz w:val="22"/>
+          <w:szCs w:val="22"/>
+        </w:rPr>
+        <w:t>The teacher shall be able to select a range of values for numerator and denominator for each problem type when appropriate.</w:t>
+      </w:r>
+    </w:p>
+    <w:p>
+      <w:pPr>
+        <w:pStyle w:val="Normal1"/>
+        <w:numPr>
+          <w:ilvl w:val="0"/>
+          <w:numId w:val="1"/>
+        </w:numPr>
+        <w:ind w:hanging="360"/>
+        <w:contextualSpacing/>
+        <w:rPr>
+          <w:rFonts w:ascii="Arial" w:eastAsia="Arial" w:hAnsi="Arial" w:cs="Arial"/>
+          <w:sz w:val="22"/>
+          <w:szCs w:val="22"/>
+        </w:rPr>
+      </w:pPr>
       <w:bookmarkStart w:id="47" w:name="h.md3bksysql17" w:colFirst="0" w:colLast="0"/>
       <w:bookmarkStart w:id="48" w:name="h.jdqvq0xdw9jj" w:colFirst="0" w:colLast="0"/>
       <w:bookmarkStart w:id="49" w:name="h.7vohb2pq1rbp" w:colFirst="0" w:colLast="0"/>
@@ -2589,23 +2548,15 @@
           <w:sz w:val="22"/>
           <w:szCs w:val="22"/>
         </w:rPr>
-        <w:t xml:space="preserve"> shall be able to customize the header at the top of each worksheet to include class name</w:t>
-      </w:r>
-      <w:r>
-        <w:rPr>
-          <w:rFonts w:ascii="Arial" w:eastAsia="Arial" w:hAnsi="Arial" w:cs="Arial"/>
-          <w:sz w:val="22"/>
-          <w:szCs w:val="22"/>
-        </w:rPr>
-        <w:t xml:space="preserve"> and teacher name</w:t>
-      </w:r>
-      <w:r>
-        <w:rPr>
-          <w:rFonts w:ascii="Arial" w:eastAsia="Arial" w:hAnsi="Arial" w:cs="Arial"/>
-          <w:sz w:val="22"/>
-          <w:szCs w:val="22"/>
-        </w:rPr>
-        <w:t>).</w:t>
+        <w:t xml:space="preserve"> shall be able to customize the header at the top of each worksheet</w:t>
+      </w:r>
+      <w:r>
+        <w:rPr>
+          <w:rFonts w:ascii="Arial" w:eastAsia="Arial" w:hAnsi="Arial" w:cs="Arial"/>
+          <w:sz w:val="22"/>
+          <w:szCs w:val="22"/>
+        </w:rPr>
+        <w:t>.</w:t>
       </w:r>
     </w:p>
     <w:p>
@@ -2629,7 +2580,23 @@
           <w:sz w:val="22"/>
           <w:szCs w:val="22"/>
         </w:rPr>
-        <w:t>The teacher shall be able to select a number of worksheets to print.</w:t>
+        <w:t xml:space="preserve">The teacher shall be able to review </w:t>
+      </w:r>
+      <w:r>
+        <w:rPr>
+          <w:rFonts w:ascii="Arial" w:eastAsia="Arial" w:hAnsi="Arial" w:cs="Arial"/>
+          <w:sz w:val="22"/>
+          <w:szCs w:val="22"/>
+        </w:rPr>
+        <w:t xml:space="preserve">worksheets and answer sheets </w:t>
+      </w:r>
+      <w:r>
+        <w:rPr>
+          <w:rFonts w:ascii="Arial" w:eastAsia="Arial" w:hAnsi="Arial" w:cs="Arial"/>
+          <w:sz w:val="22"/>
+          <w:szCs w:val="22"/>
+        </w:rPr>
+        <w:t>for worksheets printed by students.</w:t>
       </w:r>
     </w:p>
     <w:p>
@@ -2653,7 +2620,23 @@
           <w:sz w:val="22"/>
           <w:szCs w:val="22"/>
         </w:rPr>
-        <w:t>The teacher shall be able to select the option to print an answer sheet for each worksheet.</w:t>
+        <w:t xml:space="preserve">The teacher shall be able to delete </w:t>
+      </w:r>
+      <w:r>
+        <w:rPr>
+          <w:rFonts w:ascii="Arial" w:eastAsia="Arial" w:hAnsi="Arial" w:cs="Arial"/>
+          <w:sz w:val="22"/>
+          <w:szCs w:val="22"/>
+        </w:rPr>
+        <w:t xml:space="preserve">worksheet / </w:t>
+      </w:r>
+      <w:r>
+        <w:rPr>
+          <w:rFonts w:ascii="Arial" w:eastAsia="Arial" w:hAnsi="Arial" w:cs="Arial"/>
+          <w:sz w:val="22"/>
+          <w:szCs w:val="22"/>
+        </w:rPr>
+        <w:t>answer sheets when no longer needed.</w:t>
       </w:r>
     </w:p>
     <w:p>
@@ -2677,7 +2660,23 @@
           <w:sz w:val="22"/>
           <w:szCs w:val="22"/>
         </w:rPr>
-        <w:t>The teacher shall be able to select the option to save an answer sheet for each worksheet.</w:t>
+        <w:t>The teacher shall be able to create</w:t>
+      </w:r>
+      <w:r>
+        <w:rPr>
+          <w:rFonts w:ascii="Arial" w:eastAsia="Arial" w:hAnsi="Arial" w:cs="Arial"/>
+          <w:sz w:val="22"/>
+          <w:szCs w:val="22"/>
+        </w:rPr>
+        <w:t xml:space="preserve"> / modify / delete</w:t>
+      </w:r>
+      <w:r>
+        <w:rPr>
+          <w:rFonts w:ascii="Arial" w:eastAsia="Arial" w:hAnsi="Arial" w:cs="Arial"/>
+          <w:sz w:val="22"/>
+          <w:szCs w:val="22"/>
+        </w:rPr>
+        <w:t xml:space="preserve"> logins for students.</w:t>
       </w:r>
     </w:p>
     <w:p>
@@ -2701,8 +2700,60 @@
           <w:sz w:val="22"/>
           <w:szCs w:val="22"/>
         </w:rPr>
-        <w:t>The teacher shall be able to review all answers for worksheets printed by students.</w:t>
-      </w:r>
+        <w:t>The teacher shall be able to set difficulty levels for each student.</w:t>
+      </w:r>
+    </w:p>
+    <w:p>
+      <w:pPr>
+        <w:pStyle w:val="Normal1"/>
+        <w:contextualSpacing/>
+        <w:rPr>
+          <w:rFonts w:ascii="Arial" w:eastAsia="Arial" w:hAnsi="Arial" w:cs="Arial"/>
+          <w:sz w:val="22"/>
+          <w:szCs w:val="22"/>
+        </w:rPr>
+      </w:pPr>
+    </w:p>
+    <w:p>
+      <w:pPr>
+        <w:pStyle w:val="Normal1"/>
+        <w:contextualSpacing/>
+        <w:rPr>
+          <w:rFonts w:ascii="Arial" w:eastAsia="Arial" w:hAnsi="Arial" w:cs="Arial"/>
+          <w:i/>
+          <w:sz w:val="22"/>
+          <w:szCs w:val="22"/>
+        </w:rPr>
+      </w:pPr>
+      <w:r>
+        <w:rPr>
+          <w:rFonts w:ascii="Arial" w:eastAsia="Arial" w:hAnsi="Arial" w:cs="Arial"/>
+          <w:i/>
+          <w:sz w:val="22"/>
+          <w:szCs w:val="22"/>
+        </w:rPr>
+        <w:t xml:space="preserve">Requirements for the Student </w:t>
+      </w:r>
+      <w:r>
+        <w:rPr>
+          <w:rFonts w:ascii="Arial" w:eastAsia="Arial" w:hAnsi="Arial" w:cs="Arial"/>
+          <w:i/>
+          <w:sz w:val="22"/>
+          <w:szCs w:val="22"/>
+        </w:rPr>
+        <w:t>System Features</w:t>
+      </w:r>
+    </w:p>
+    <w:p>
+      <w:pPr>
+        <w:pStyle w:val="Normal1"/>
+        <w:contextualSpacing/>
+        <w:rPr>
+          <w:rFonts w:ascii="Arial" w:eastAsia="Arial" w:hAnsi="Arial" w:cs="Arial"/>
+          <w:sz w:val="22"/>
+          <w:szCs w:val="22"/>
+        </w:rPr>
+      </w:pPr>
     </w:p>
     <w:p>
       <w:pPr>
@@ -2725,7 +2776,7 @@
           <w:sz w:val="22"/>
           <w:szCs w:val="22"/>
         </w:rPr>
-        <w:t>The teacher shall be able to print all answers for worksheets printed by students.</w:t>
+        <w:t>The student shall be able to access the system using a username provided by the teacher.</w:t>
       </w:r>
     </w:p>
     <w:p>
@@ -2749,7 +2800,7 @@
           <w:sz w:val="22"/>
           <w:szCs w:val="22"/>
         </w:rPr>
-        <w:t>The teacher shall be able to save all answers for worksheets printed by students.</w:t>
+        <w:t>The student shall be able to select various problem types based on assigned difficulty level.</w:t>
       </w:r>
     </w:p>
     <w:p>
@@ -2773,8 +2824,60 @@
           <w:sz w:val="22"/>
           <w:szCs w:val="22"/>
         </w:rPr>
-        <w:t>The teacher shall be able to delete answer sheets when no longer needed.</w:t>
-      </w:r>
+        <w:t>The student shall be able to view tutorial content for each problem type.</w:t>
+      </w:r>
+    </w:p>
+    <w:p>
+      <w:pPr>
+        <w:pStyle w:val="Normal1"/>
+        <w:contextualSpacing/>
+        <w:rPr>
+          <w:rFonts w:ascii="Arial" w:eastAsia="Arial" w:hAnsi="Arial" w:cs="Arial"/>
+          <w:sz w:val="22"/>
+          <w:szCs w:val="22"/>
+        </w:rPr>
+      </w:pPr>
+    </w:p>
+    <w:p>
+      <w:pPr>
+        <w:pStyle w:val="Normal1"/>
+        <w:contextualSpacing/>
+        <w:rPr>
+          <w:rFonts w:ascii="Arial" w:eastAsia="Arial" w:hAnsi="Arial" w:cs="Arial"/>
+          <w:i/>
+          <w:sz w:val="22"/>
+          <w:szCs w:val="22"/>
+        </w:rPr>
+      </w:pPr>
+      <w:r>
+        <w:rPr>
+          <w:rFonts w:ascii="Arial" w:eastAsia="Arial" w:hAnsi="Arial" w:cs="Arial"/>
+          <w:i/>
+          <w:sz w:val="22"/>
+          <w:szCs w:val="22"/>
+        </w:rPr>
+        <w:t xml:space="preserve">Requirements for the </w:t>
+      </w:r>
+      <w:r>
+        <w:rPr>
+          <w:rFonts w:ascii="Arial" w:eastAsia="Arial" w:hAnsi="Arial" w:cs="Arial"/>
+          <w:i/>
+          <w:sz w:val="22"/>
+          <w:szCs w:val="22"/>
+        </w:rPr>
+        <w:t>General System Features</w:t>
+      </w:r>
+    </w:p>
+    <w:p>
+      <w:pPr>
+        <w:pStyle w:val="Normal1"/>
+        <w:contextualSpacing/>
+        <w:rPr>
+          <w:rFonts w:ascii="Arial" w:eastAsia="Arial" w:hAnsi="Arial" w:cs="Arial"/>
+          <w:sz w:val="22"/>
+          <w:szCs w:val="22"/>
+        </w:rPr>
+      </w:pPr>
     </w:p>
     <w:p>
       <w:pPr>
@@ -2791,14 +2894,18 @@
           <w:szCs w:val="22"/>
         </w:rPr>
       </w:pPr>
-      <w:r>
-        <w:rPr>
-          <w:rFonts w:ascii="Arial" w:eastAsia="Arial" w:hAnsi="Arial" w:cs="Arial"/>
-          <w:sz w:val="22"/>
-          <w:szCs w:val="22"/>
-        </w:rPr>
-        <w:t>The teacher shall be able to create logins for students.</w:t>
-      </w:r>
+      <w:bookmarkStart w:id="50" w:name="h.kjd69nzcmlfu" w:colFirst="0" w:colLast="0"/>
+      <w:bookmarkEnd w:id="50"/>
+      <w:r>
+        <w:rPr>
+          <w:rFonts w:ascii="Arial" w:eastAsia="Arial" w:hAnsi="Arial" w:cs="Arial"/>
+          <w:sz w:val="22"/>
+          <w:szCs w:val="22"/>
+        </w:rPr>
+        <w:t>The system shall provide a graphical user interface for all software interactions.</w:t>
+      </w:r>
+      <w:bookmarkStart w:id="51" w:name="_GoBack"/>
+      <w:bookmarkEnd w:id="51"/>
     </w:p>
     <w:p>
       <w:pPr>
@@ -2821,60 +2928,8 @@
           <w:sz w:val="22"/>
           <w:szCs w:val="22"/>
         </w:rPr>
-        <w:t>The teacher shall be able to set difficulty levels for each student.</w:t>
-      </w:r>
-    </w:p>
-    <w:p>
-      <w:pPr>
-        <w:pStyle w:val="Normal1"/>
-        <w:contextualSpacing/>
-        <w:rPr>
-          <w:rFonts w:ascii="Arial" w:eastAsia="Arial" w:hAnsi="Arial" w:cs="Arial"/>
-          <w:sz w:val="22"/>
-          <w:szCs w:val="22"/>
-        </w:rPr>
-      </w:pPr>
-    </w:p>
-    <w:p>
-      <w:pPr>
-        <w:pStyle w:val="Normal1"/>
-        <w:contextualSpacing/>
-        <w:rPr>
-          <w:rFonts w:ascii="Arial" w:eastAsia="Arial" w:hAnsi="Arial" w:cs="Arial"/>
-          <w:i/>
-          <w:sz w:val="22"/>
-          <w:szCs w:val="22"/>
-        </w:rPr>
-      </w:pPr>
-      <w:r>
-        <w:rPr>
-          <w:rFonts w:ascii="Arial" w:eastAsia="Arial" w:hAnsi="Arial" w:cs="Arial"/>
-          <w:i/>
-          <w:sz w:val="22"/>
-          <w:szCs w:val="22"/>
-        </w:rPr>
-        <w:t xml:space="preserve">Requirements for the Student </w:t>
-      </w:r>
-      <w:r>
-        <w:rPr>
-          <w:rFonts w:ascii="Arial" w:eastAsia="Arial" w:hAnsi="Arial" w:cs="Arial"/>
-          <w:i/>
-          <w:sz w:val="22"/>
-          <w:szCs w:val="22"/>
-        </w:rPr>
-        <w:t>System Features</w:t>
-      </w:r>
-    </w:p>
-    <w:p>
-      <w:pPr>
-        <w:pStyle w:val="Normal1"/>
-        <w:contextualSpacing/>
-        <w:rPr>
-          <w:rFonts w:ascii="Arial" w:eastAsia="Arial" w:hAnsi="Arial" w:cs="Arial"/>
-          <w:sz w:val="22"/>
-          <w:szCs w:val="22"/>
-        </w:rPr>
-      </w:pPr>
+        <w:t>The system shall generate random exercises for each worksheet.</w:t>
+      </w:r>
     </w:p>
     <w:p>
       <w:pPr>
@@ -2891,13 +2946,32 @@
           <w:szCs w:val="22"/>
         </w:rPr>
       </w:pPr>
-      <w:r>
-        <w:rPr>
-          <w:rFonts w:ascii="Arial" w:eastAsia="Arial" w:hAnsi="Arial" w:cs="Arial"/>
-          <w:sz w:val="22"/>
-          <w:szCs w:val="22"/>
-        </w:rPr>
-        <w:t>The student shall be able to select various problem types based on assigned difficulty level.</w:t>
+      <w:bookmarkStart w:id="52" w:name="h.gjobmifu0829" w:colFirst="0" w:colLast="0"/>
+      <w:bookmarkEnd w:id="52"/>
+      <w:r>
+        <w:rPr>
+          <w:rFonts w:ascii="Arial" w:eastAsia="Arial" w:hAnsi="Arial" w:cs="Arial"/>
+          <w:sz w:val="22"/>
+          <w:szCs w:val="22"/>
+        </w:rPr>
+        <w:lastRenderedPageBreak/>
+        <w:t xml:space="preserve">The system shall generate instructions </w:t>
+      </w:r>
+      <w:r>
+        <w:rPr>
+          <w:rFonts w:ascii="Arial" w:eastAsia="Arial" w:hAnsi="Arial" w:cs="Arial"/>
+          <w:sz w:val="22"/>
+          <w:szCs w:val="22"/>
+        </w:rPr>
+        <w:t xml:space="preserve">on the worksheet </w:t>
+      </w:r>
+      <w:r>
+        <w:rPr>
+          <w:rFonts w:ascii="Arial" w:eastAsia="Arial" w:hAnsi="Arial" w:cs="Arial"/>
+          <w:sz w:val="22"/>
+          <w:szCs w:val="22"/>
+        </w:rPr>
+        <w:t>for each problem type.</w:t>
       </w:r>
     </w:p>
     <w:p>
@@ -2915,66 +2989,48 @@
           <w:szCs w:val="22"/>
         </w:rPr>
       </w:pPr>
-      <w:r>
-        <w:rPr>
-          <w:rFonts w:ascii="Arial" w:eastAsia="Arial" w:hAnsi="Arial" w:cs="Arial"/>
-          <w:sz w:val="22"/>
-          <w:szCs w:val="22"/>
-        </w:rPr>
-        <w:t>The student shall be able to view tutorial content for each problem type.</w:t>
-      </w:r>
-    </w:p>
-    <w:p>
-      <w:pPr>
-        <w:pStyle w:val="Normal1"/>
-        <w:contextualSpacing/>
-        <w:rPr>
-          <w:rFonts w:ascii="Arial" w:eastAsia="Arial" w:hAnsi="Arial" w:cs="Arial"/>
-          <w:sz w:val="22"/>
-          <w:szCs w:val="22"/>
-        </w:rPr>
-      </w:pPr>
-    </w:p>
-    <w:p>
-      <w:pPr>
-        <w:pStyle w:val="Normal1"/>
-        <w:contextualSpacing/>
-        <w:rPr>
-          <w:rFonts w:ascii="Arial" w:eastAsia="Arial" w:hAnsi="Arial" w:cs="Arial"/>
-          <w:i/>
-          <w:sz w:val="22"/>
-          <w:szCs w:val="22"/>
-        </w:rPr>
-      </w:pPr>
-      <w:r>
-        <w:rPr>
-          <w:rFonts w:ascii="Arial" w:eastAsia="Arial" w:hAnsi="Arial" w:cs="Arial"/>
-          <w:i/>
-          <w:sz w:val="22"/>
-          <w:szCs w:val="22"/>
-        </w:rPr>
-        <w:t xml:space="preserve">Requirements for the </w:t>
-      </w:r>
-      <w:r>
-        <w:rPr>
-          <w:rFonts w:ascii="Arial" w:eastAsia="Arial" w:hAnsi="Arial" w:cs="Arial"/>
-          <w:i/>
-          <w:sz w:val="22"/>
-          <w:szCs w:val="22"/>
-        </w:rPr>
-        <w:t>General System Features</w:t>
-      </w:r>
-    </w:p>
-    <w:p>
-      <w:pPr>
-        <w:pStyle w:val="Normal1"/>
-        <w:contextualSpacing/>
-        <w:rPr>
-          <w:rFonts w:ascii="Arial" w:eastAsia="Arial" w:hAnsi="Arial" w:cs="Arial"/>
-          <w:sz w:val="22"/>
-          <w:szCs w:val="22"/>
-        </w:rPr>
-      </w:pPr>
+      <w:bookmarkStart w:id="53" w:name="h.eei92ftlu3ui" w:colFirst="0" w:colLast="0"/>
+      <w:bookmarkEnd w:id="53"/>
+      <w:r>
+        <w:rPr>
+          <w:rFonts w:ascii="Arial" w:eastAsia="Arial" w:hAnsi="Arial" w:cs="Arial"/>
+          <w:sz w:val="22"/>
+          <w:szCs w:val="22"/>
+        </w:rPr>
+        <w:t xml:space="preserve">The system shall allow </w:t>
+      </w:r>
+      <w:r>
+        <w:rPr>
+          <w:rFonts w:ascii="Arial" w:eastAsia="Arial" w:hAnsi="Arial" w:cs="Arial"/>
+          <w:sz w:val="22"/>
+          <w:szCs w:val="22"/>
+        </w:rPr>
+        <w:t xml:space="preserve">previewing, printing and </w:t>
+      </w:r>
+      <w:r>
+        <w:rPr>
+          <w:rFonts w:ascii="Arial" w:eastAsia="Arial" w:hAnsi="Arial" w:cs="Arial"/>
+          <w:sz w:val="22"/>
+          <w:szCs w:val="22"/>
+        </w:rPr>
+        <w:t xml:space="preserve">saving </w:t>
+      </w:r>
+      <w:r>
+        <w:rPr>
+          <w:rFonts w:ascii="Arial" w:eastAsia="Arial" w:hAnsi="Arial" w:cs="Arial"/>
+          <w:sz w:val="22"/>
+          <w:szCs w:val="22"/>
+        </w:rPr>
+        <w:t xml:space="preserve">worksheets and answer sheets </w:t>
+      </w:r>
+      <w:r>
+        <w:rPr>
+          <w:rFonts w:ascii="Arial" w:eastAsia="Arial" w:hAnsi="Arial" w:cs="Arial"/>
+          <w:sz w:val="22"/>
+          <w:szCs w:val="22"/>
+        </w:rPr>
+        <w:t>via PDF.</w:t>
+      </w:r>
     </w:p>
     <w:p>
       <w:pPr>
@@ -2991,15 +3047,17 @@
           <w:szCs w:val="22"/>
         </w:rPr>
       </w:pPr>
-      <w:bookmarkStart w:id="50" w:name="h.kjd69nzcmlfu" w:colFirst="0" w:colLast="0"/>
-      <w:bookmarkEnd w:id="50"/>
-      <w:r>
-        <w:rPr>
-          <w:rFonts w:ascii="Arial" w:eastAsia="Arial" w:hAnsi="Arial" w:cs="Arial"/>
-          <w:sz w:val="22"/>
-          <w:szCs w:val="22"/>
-        </w:rPr>
-        <w:t>The system shall generate random exercises for each worksheet.</w:t>
+      <w:bookmarkStart w:id="54" w:name="h.iveexmqlxn8s" w:colFirst="0" w:colLast="0"/>
+      <w:bookmarkStart w:id="55" w:name="h.3yrkzb384g7q" w:colFirst="0" w:colLast="0"/>
+      <w:bookmarkEnd w:id="54"/>
+      <w:bookmarkEnd w:id="55"/>
+      <w:r>
+        <w:rPr>
+          <w:rFonts w:ascii="Arial" w:eastAsia="Arial" w:hAnsi="Arial" w:cs="Arial"/>
+          <w:sz w:val="22"/>
+          <w:szCs w:val="22"/>
+        </w:rPr>
+        <w:t>The system shall provide context sensitive help.</w:t>
       </w:r>
     </w:p>
     <w:p>
@@ -3017,182 +3075,6 @@
           <w:szCs w:val="22"/>
         </w:rPr>
       </w:pPr>
-      <w:bookmarkStart w:id="51" w:name="h.gjobmifu0829" w:colFirst="0" w:colLast="0"/>
-      <w:bookmarkEnd w:id="51"/>
-      <w:r>
-        <w:rPr>
-          <w:rFonts w:ascii="Arial" w:eastAsia="Arial" w:hAnsi="Arial" w:cs="Arial"/>
-          <w:sz w:val="22"/>
-          <w:szCs w:val="22"/>
-        </w:rPr>
-        <w:t xml:space="preserve">The system shall generate instructions </w:t>
-      </w:r>
-      <w:r>
-        <w:rPr>
-          <w:rFonts w:ascii="Arial" w:eastAsia="Arial" w:hAnsi="Arial" w:cs="Arial"/>
-          <w:sz w:val="22"/>
-          <w:szCs w:val="22"/>
-        </w:rPr>
-        <w:t xml:space="preserve">on the worksheet </w:t>
-      </w:r>
-      <w:r>
-        <w:rPr>
-          <w:rFonts w:ascii="Arial" w:eastAsia="Arial" w:hAnsi="Arial" w:cs="Arial"/>
-          <w:sz w:val="22"/>
-          <w:szCs w:val="22"/>
-        </w:rPr>
-        <w:t>for each problem type.</w:t>
-      </w:r>
-    </w:p>
-    <w:p>
-      <w:pPr>
-        <w:pStyle w:val="Normal1"/>
-        <w:numPr>
-          <w:ilvl w:val="0"/>
-          <w:numId w:val="1"/>
-        </w:numPr>
-        <w:ind w:hanging="360"/>
-        <w:contextualSpacing/>
-        <w:rPr>
-          <w:rFonts w:ascii="Arial" w:eastAsia="Arial" w:hAnsi="Arial" w:cs="Arial"/>
-          <w:sz w:val="22"/>
-          <w:szCs w:val="22"/>
-        </w:rPr>
-      </w:pPr>
-      <w:bookmarkStart w:id="52" w:name="h.eei92ftlu3ui" w:colFirst="0" w:colLast="0"/>
-      <w:bookmarkEnd w:id="52"/>
-      <w:r>
-        <w:rPr>
-          <w:rFonts w:ascii="Arial" w:eastAsia="Arial" w:hAnsi="Arial" w:cs="Arial"/>
-          <w:sz w:val="22"/>
-          <w:szCs w:val="22"/>
-        </w:rPr>
-        <w:t>The system shall allow saving via PDF.</w:t>
-      </w:r>
-    </w:p>
-    <w:p>
-      <w:pPr>
-        <w:pStyle w:val="Normal1"/>
-        <w:numPr>
-          <w:ilvl w:val="0"/>
-          <w:numId w:val="1"/>
-        </w:numPr>
-        <w:ind w:hanging="360"/>
-        <w:contextualSpacing/>
-        <w:rPr>
-          <w:rFonts w:ascii="Arial" w:eastAsia="Arial" w:hAnsi="Arial" w:cs="Arial"/>
-          <w:sz w:val="22"/>
-          <w:szCs w:val="22"/>
-        </w:rPr>
-      </w:pPr>
-      <w:bookmarkStart w:id="53" w:name="h.iveexmqlxn8s" w:colFirst="0" w:colLast="0"/>
-      <w:bookmarkEnd w:id="53"/>
-      <w:r>
-        <w:rPr>
-          <w:rFonts w:ascii="Arial" w:eastAsia="Arial" w:hAnsi="Arial" w:cs="Arial"/>
-          <w:sz w:val="22"/>
-          <w:szCs w:val="22"/>
-        </w:rPr>
-        <w:t xml:space="preserve">The system shall </w:t>
-      </w:r>
-      <w:r>
-        <w:rPr>
-          <w:rFonts w:ascii="Arial" w:eastAsia="Arial" w:hAnsi="Arial" w:cs="Arial"/>
-          <w:sz w:val="22"/>
-          <w:szCs w:val="22"/>
-        </w:rPr>
-        <w:t>display</w:t>
-      </w:r>
-      <w:r>
-        <w:rPr>
-          <w:rFonts w:ascii="Arial" w:eastAsia="Arial" w:hAnsi="Arial" w:cs="Arial"/>
-          <w:sz w:val="22"/>
-          <w:szCs w:val="22"/>
-        </w:rPr>
-        <w:t xml:space="preserve"> </w:t>
-      </w:r>
-      <w:r>
-        <w:rPr>
-          <w:rFonts w:ascii="Arial" w:eastAsia="Arial" w:hAnsi="Arial" w:cs="Arial"/>
-          <w:sz w:val="22"/>
-          <w:szCs w:val="22"/>
-        </w:rPr>
-        <w:t>a</w:t>
-      </w:r>
-      <w:r>
-        <w:rPr>
-          <w:rFonts w:ascii="Arial" w:eastAsia="Arial" w:hAnsi="Arial" w:cs="Arial"/>
-          <w:sz w:val="22"/>
-          <w:szCs w:val="22"/>
-        </w:rPr>
-        <w:t xml:space="preserve"> preview the worksheet before printing.</w:t>
-      </w:r>
-    </w:p>
-    <w:p>
-      <w:pPr>
-        <w:pStyle w:val="Normal1"/>
-        <w:numPr>
-          <w:ilvl w:val="0"/>
-          <w:numId w:val="1"/>
-        </w:numPr>
-        <w:ind w:hanging="360"/>
-        <w:contextualSpacing/>
-        <w:rPr>
-          <w:rFonts w:ascii="Arial" w:eastAsia="Arial" w:hAnsi="Arial" w:cs="Arial"/>
-          <w:sz w:val="22"/>
-          <w:szCs w:val="22"/>
-        </w:rPr>
-      </w:pPr>
-      <w:bookmarkStart w:id="54" w:name="h.3yrkzb384g7q" w:colFirst="0" w:colLast="0"/>
-      <w:bookmarkEnd w:id="54"/>
-      <w:r>
-        <w:rPr>
-          <w:rFonts w:ascii="Arial" w:eastAsia="Arial" w:hAnsi="Arial" w:cs="Arial"/>
-          <w:sz w:val="22"/>
-          <w:szCs w:val="22"/>
-        </w:rPr>
-        <w:t>The system shall allow printing via PDF.</w:t>
-      </w:r>
-    </w:p>
-    <w:p>
-      <w:pPr>
-        <w:pStyle w:val="Normal1"/>
-        <w:numPr>
-          <w:ilvl w:val="0"/>
-          <w:numId w:val="1"/>
-        </w:numPr>
-        <w:ind w:hanging="360"/>
-        <w:contextualSpacing/>
-        <w:rPr>
-          <w:rFonts w:ascii="Arial" w:eastAsia="Arial" w:hAnsi="Arial" w:cs="Arial"/>
-          <w:sz w:val="22"/>
-          <w:szCs w:val="22"/>
-        </w:rPr>
-      </w:pPr>
-      <w:r>
-        <w:rPr>
-          <w:rFonts w:ascii="Arial" w:eastAsia="Arial" w:hAnsi="Arial" w:cs="Arial"/>
-          <w:sz w:val="22"/>
-          <w:szCs w:val="22"/>
-        </w:rPr>
-        <w:t>The system shall provide context sensitive help.</w:t>
-      </w:r>
-    </w:p>
-    <w:p>
-      <w:pPr>
-        <w:pStyle w:val="Normal1"/>
-        <w:numPr>
-          <w:ilvl w:val="0"/>
-          <w:numId w:val="1"/>
-        </w:numPr>
-        <w:ind w:hanging="360"/>
-        <w:contextualSpacing/>
-        <w:rPr>
-          <w:rFonts w:ascii="Arial" w:eastAsia="Arial" w:hAnsi="Arial" w:cs="Arial"/>
-          <w:sz w:val="22"/>
-          <w:szCs w:val="22"/>
-        </w:rPr>
-      </w:pPr>
       <w:r>
         <w:rPr>
           <w:rFonts w:ascii="Arial" w:eastAsia="Arial" w:hAnsi="Arial" w:cs="Arial"/>
@@ -3206,10 +3088,10 @@
       <w:pPr>
         <w:pStyle w:val="Normal1"/>
       </w:pPr>
-      <w:bookmarkStart w:id="55" w:name="h.tqxx56kg4sqw" w:colFirst="0" w:colLast="0"/>
-      <w:bookmarkStart w:id="56" w:name="h.z337ya" w:colFirst="0" w:colLast="0"/>
-      <w:bookmarkEnd w:id="55"/>
+      <w:bookmarkStart w:id="56" w:name="h.tqxx56kg4sqw" w:colFirst="0" w:colLast="0"/>
+      <w:bookmarkStart w:id="57" w:name="h.z337ya" w:colFirst="0" w:colLast="0"/>
       <w:bookmarkEnd w:id="56"/>
+      <w:bookmarkEnd w:id="57"/>
     </w:p>
     <w:p>
       <w:pPr>
@@ -3227,8 +3109,8 @@
       <w:pPr>
         <w:pStyle w:val="Normal1"/>
       </w:pPr>
-      <w:bookmarkStart w:id="57" w:name="h.7xh0h6dpxm2a" w:colFirst="0" w:colLast="0"/>
-      <w:bookmarkEnd w:id="57"/>
+      <w:bookmarkStart w:id="58" w:name="h.7xh0h6dpxm2a" w:colFirst="0" w:colLast="0"/>
+      <w:bookmarkEnd w:id="58"/>
       <w:r>
         <w:rPr>
           <w:rFonts w:ascii="Arial" w:eastAsia="Arial" w:hAnsi="Arial" w:cs="Arial"/>
@@ -3243,8 +3125,8 @@
       <w:pPr>
         <w:pStyle w:val="Normal1"/>
       </w:pPr>
-      <w:bookmarkStart w:id="58" w:name="h.nlr3g04otvfc" w:colFirst="0" w:colLast="0"/>
-      <w:bookmarkEnd w:id="58"/>
+      <w:bookmarkStart w:id="59" w:name="h.nlr3g04otvfc" w:colFirst="0" w:colLast="0"/>
+      <w:bookmarkEnd w:id="59"/>
     </w:p>
     <w:p>
       <w:pPr>
@@ -3261,33 +3143,15 @@
           <w:szCs w:val="22"/>
         </w:rPr>
       </w:pPr>
-      <w:bookmarkStart w:id="59" w:name="h.e51s7588b76b" w:colFirst="0" w:colLast="0"/>
-      <w:bookmarkEnd w:id="59"/>
-      <w:r>
-        <w:rPr>
-          <w:rFonts w:ascii="Arial" w:eastAsia="Arial" w:hAnsi="Arial" w:cs="Arial"/>
-          <w:sz w:val="22"/>
-          <w:szCs w:val="22"/>
-        </w:rPr>
-        <w:t xml:space="preserve">The system shall run on a Windows or </w:t>
-      </w:r>
-      <w:proofErr w:type="spellStart"/>
-      <w:r>
-        <w:rPr>
-          <w:rFonts w:ascii="Arial" w:eastAsia="Arial" w:hAnsi="Arial" w:cs="Arial"/>
-          <w:sz w:val="22"/>
-          <w:szCs w:val="22"/>
-        </w:rPr>
-        <w:t>MacOS</w:t>
-      </w:r>
-      <w:proofErr w:type="spellEnd"/>
-      <w:r>
-        <w:rPr>
-          <w:rFonts w:ascii="Arial" w:eastAsia="Arial" w:hAnsi="Arial" w:cs="Arial"/>
-          <w:sz w:val="22"/>
-          <w:szCs w:val="22"/>
-        </w:rPr>
-        <w:t xml:space="preserve"> device running Java 8 or higher.</w:t>
+      <w:bookmarkStart w:id="60" w:name="h.e51s7588b76b" w:colFirst="0" w:colLast="0"/>
+      <w:bookmarkEnd w:id="60"/>
+      <w:r>
+        <w:rPr>
+          <w:rFonts w:ascii="Arial" w:eastAsia="Arial" w:hAnsi="Arial" w:cs="Arial"/>
+          <w:sz w:val="22"/>
+          <w:szCs w:val="22"/>
+        </w:rPr>
+        <w:t>The system shall run on a Windows or MacOS device running Java 8 or higher.</w:t>
       </w:r>
     </w:p>
     <w:p>
@@ -3339,8 +3203,8 @@
           <w:szCs w:val="22"/>
         </w:rPr>
       </w:pPr>
-      <w:bookmarkStart w:id="60" w:name="h.1y810tw" w:colFirst="0" w:colLast="0"/>
-      <w:bookmarkEnd w:id="60"/>
+      <w:bookmarkStart w:id="61" w:name="h.1y810tw" w:colFirst="0" w:colLast="0"/>
+      <w:bookmarkEnd w:id="61"/>
       <w:r>
         <w:rPr>
           <w:rFonts w:ascii="Arial" w:eastAsia="Arial" w:hAnsi="Arial" w:cs="Arial"/>
@@ -3388,8 +3252,8 @@
       <w:pPr>
         <w:pStyle w:val="Normal1"/>
       </w:pPr>
-      <w:bookmarkStart w:id="61" w:name="h.2xcytpi" w:colFirst="0" w:colLast="0"/>
-      <w:bookmarkEnd w:id="61"/>
+      <w:bookmarkStart w:id="62" w:name="h.2xcytpi" w:colFirst="0" w:colLast="0"/>
+      <w:bookmarkEnd w:id="62"/>
       <w:r>
         <w:rPr>
           <w:rFonts w:ascii="Arial" w:eastAsia="Arial" w:hAnsi="Arial" w:cs="Arial"/>
@@ -3570,6 +3434,7 @@
           <w:sz w:val="22"/>
           <w:szCs w:val="22"/>
         </w:rPr>
+        <w:lastRenderedPageBreak/>
         <w:t>Beginner 3 – TBD</w:t>
       </w:r>
     </w:p>
@@ -3968,16 +3833,7 @@
           <w:sz w:val="22"/>
           <w:szCs w:val="22"/>
         </w:rPr>
-        <w:t xml:space="preserve">The teacher shall be able to review all answers for worksheets printed by students.  This option will be available in the admin menu.  A student roster will be displayed and all worksheets printed by students will be listed.  When clicked the answer </w:t>
-      </w:r>
-      <w:r>
-        <w:rPr>
-          <w:rFonts w:ascii="Arial" w:eastAsia="Arial" w:hAnsi="Arial" w:cs="Arial"/>
-          <w:sz w:val="22"/>
-          <w:szCs w:val="22"/>
-        </w:rPr>
-        <w:lastRenderedPageBreak/>
-        <w:t>sheet for that worksheet will be displayed in the Adobe PDF Viewer.  Teachers will then be able to print or save the worksheet.</w:t>
+        <w:t>The teacher shall be able to review all answers for worksheets printed by students.  This option will be available in the admin menu.  A student roster will be displayed and all worksheets printed by students will be listed.  When clicked the answer sheet for that worksheet will be displayed in the Adobe PDF Viewer.  Teachers will then be able to print or save the worksheet.</w:t>
       </w:r>
     </w:p>
     <w:p>
@@ -4021,6 +3877,7 @@
           <w:sz w:val="22"/>
           <w:szCs w:val="22"/>
         </w:rPr>
+        <w:lastRenderedPageBreak/>
         <w:t>The teacher shall be able to delete answer sheets for themselves or for students when no longer needed.  This option will be available in the admin menu.  A class roster will be displayed and all worksheets printed by the teacher and students will be listed.  A delete option will be available for each answer sheet.</w:t>
       </w:r>
     </w:p>
@@ -4140,10 +3997,7 @@
         </w:numPr>
       </w:pPr>
       <w:r>
-        <w:t>Student</w:t>
-      </w:r>
-      <w:r>
-        <w:t xml:space="preserve"> System Features</w:t>
+        <w:t>Student System Features</w:t>
       </w:r>
     </w:p>
     <w:p>
@@ -4157,25 +4011,7 @@
           <w:sz w:val="22"/>
           <w:szCs w:val="22"/>
         </w:rPr>
-        <w:t xml:space="preserve">Features that will be utilized by the </w:t>
-      </w:r>
-      <w:r>
-        <w:rPr>
-          <w:rFonts w:ascii="Arial" w:eastAsia="Arial" w:hAnsi="Arial" w:cs="Arial"/>
-          <w:i/>
-          <w:sz w:val="22"/>
-          <w:szCs w:val="22"/>
-        </w:rPr>
-        <w:t>student</w:t>
-      </w:r>
-      <w:r>
-        <w:rPr>
-          <w:rFonts w:ascii="Arial" w:eastAsia="Arial" w:hAnsi="Arial" w:cs="Arial"/>
-          <w:i/>
-          <w:sz w:val="22"/>
-          <w:szCs w:val="22"/>
-        </w:rPr>
-        <w:t xml:space="preserve"> user class.</w:t>
+        <w:t>Features that will be utilized by the student user class.</w:t>
       </w:r>
     </w:p>
     <w:p>
@@ -4185,15 +4021,10 @@
         <w:ind w:left="634"/>
       </w:pPr>
       <w:r>
-        <w:t>4.2</w:t>
-      </w:r>
-      <w:r>
-        <w:t>.1</w:t>
-      </w:r>
-      <w:r>
-        <w:tab/>
-      </w:r>
-      <w:r>
+        <w:t>4.2.1</w:t>
+      </w:r>
+      <w:r>
+        <w:tab/>
         <w:t>Problem Selection</w:t>
       </w:r>
     </w:p>
@@ -4213,15 +4044,7 @@
           <w:sz w:val="22"/>
           <w:szCs w:val="22"/>
         </w:rPr>
-        <w:t xml:space="preserve">The </w:t>
-      </w:r>
-      <w:r>
-        <w:rPr>
-          <w:rFonts w:ascii="Arial" w:eastAsia="Arial" w:hAnsi="Arial" w:cs="Arial"/>
-          <w:sz w:val="22"/>
-          <w:szCs w:val="22"/>
-        </w:rPr>
-        <w:t>student shall be able to selection various problem types based on assigned difficulty level.  After login the student will only be able to print worksheets for the difficulties set by the teacher in the admin menu.</w:t>
+        <w:t>The student shall be able to selection various problem types based on assigned difficulty level.  After login the student will only be able to print worksheets for the difficulties set by the teacher in the admin menu.</w:t>
       </w:r>
     </w:p>
     <w:p>
@@ -4231,15 +4054,10 @@
         <w:ind w:left="634"/>
       </w:pPr>
       <w:r>
-        <w:t>4.2</w:t>
-      </w:r>
-      <w:r>
-        <w:t>.2</w:t>
-      </w:r>
-      <w:r>
-        <w:tab/>
-      </w:r>
-      <w:r>
+        <w:t>4.2.2</w:t>
+      </w:r>
+      <w:r>
+        <w:tab/>
         <w:t>Tutorial Viewer</w:t>
       </w:r>
     </w:p>
@@ -4259,15 +4077,7 @@
           <w:sz w:val="22"/>
           <w:szCs w:val="22"/>
         </w:rPr>
-        <w:t xml:space="preserve">The student shall be able to </w:t>
-      </w:r>
-      <w:r>
-        <w:rPr>
-          <w:rFonts w:ascii="Arial" w:eastAsia="Arial" w:hAnsi="Arial" w:cs="Arial"/>
-          <w:sz w:val="22"/>
-          <w:szCs w:val="22"/>
-        </w:rPr>
-        <w:t>view tutorial content for each problem type.  This option will be available in the Tutorial Menu.</w:t>
+        <w:t>The student shall be able to view tutorial content for each problem type.  This option will be available in the Tutorial Menu.</w:t>
       </w:r>
     </w:p>
     <w:p>
@@ -4290,10 +4100,7 @@
         </w:numPr>
       </w:pPr>
       <w:r>
-        <w:t>General</w:t>
-      </w:r>
-      <w:r>
-        <w:t xml:space="preserve"> System Features</w:t>
+        <w:t>General System Features</w:t>
       </w:r>
     </w:p>
     <w:p>
@@ -4307,43 +4114,7 @@
           <w:sz w:val="22"/>
           <w:szCs w:val="22"/>
         </w:rPr>
-        <w:t xml:space="preserve">Features that will be utilized by </w:t>
-      </w:r>
-      <w:r>
-        <w:rPr>
-          <w:rFonts w:ascii="Arial" w:eastAsia="Arial" w:hAnsi="Arial" w:cs="Arial"/>
-          <w:i/>
-          <w:sz w:val="22"/>
-          <w:szCs w:val="22"/>
-        </w:rPr>
-        <w:t>all</w:t>
-      </w:r>
-      <w:r>
-        <w:rPr>
-          <w:rFonts w:ascii="Arial" w:eastAsia="Arial" w:hAnsi="Arial" w:cs="Arial"/>
-          <w:i/>
-          <w:sz w:val="22"/>
-          <w:szCs w:val="22"/>
-        </w:rPr>
-        <w:t xml:space="preserve"> user class</w:t>
-      </w:r>
-      <w:r>
-        <w:rPr>
-          <w:rFonts w:ascii="Arial" w:eastAsia="Arial" w:hAnsi="Arial" w:cs="Arial"/>
-          <w:i/>
-          <w:sz w:val="22"/>
-          <w:szCs w:val="22"/>
-        </w:rPr>
-        <w:t>es</w:t>
-      </w:r>
-      <w:r>
-        <w:rPr>
-          <w:rFonts w:ascii="Arial" w:eastAsia="Arial" w:hAnsi="Arial" w:cs="Arial"/>
-          <w:i/>
-          <w:sz w:val="22"/>
-          <w:szCs w:val="22"/>
-        </w:rPr>
-        <w:t>.</w:t>
+        <w:t>Features that will be utilized by all user classes.</w:t>
       </w:r>
     </w:p>
     <w:p>
@@ -4353,13 +4124,7 @@
         <w:ind w:left="634"/>
       </w:pPr>
       <w:r>
-        <w:t>4.</w:t>
-      </w:r>
-      <w:r>
-        <w:t>3</w:t>
-      </w:r>
-      <w:r>
-        <w:t>.1</w:t>
+        <w:t>4.3.1</w:t>
       </w:r>
       <w:r>
         <w:tab/>
@@ -4413,16 +4178,10 @@
         <w:ind w:left="634"/>
       </w:pPr>
       <w:r>
-        <w:lastRenderedPageBreak/>
-        <w:t>4.3</w:t>
-      </w:r>
-      <w:r>
-        <w:t>.2</w:t>
-      </w:r>
-      <w:r>
-        <w:tab/>
-      </w:r>
-      <w:r>
+        <w:t>4.3.2</w:t>
+      </w:r>
+      <w:r>
+        <w:tab/>
         <w:t>Worksheet Instructions</w:t>
       </w:r>
     </w:p>
@@ -4442,15 +4201,7 @@
           <w:sz w:val="22"/>
           <w:szCs w:val="22"/>
         </w:rPr>
-        <w:t xml:space="preserve">The system shall </w:t>
-      </w:r>
-      <w:r>
-        <w:rPr>
-          <w:rFonts w:ascii="Arial" w:eastAsia="Arial" w:hAnsi="Arial" w:cs="Arial"/>
-          <w:sz w:val="22"/>
-          <w:szCs w:val="22"/>
-        </w:rPr>
-        <w:t xml:space="preserve">generate instructions </w:t>
+        <w:t xml:space="preserve">The system shall generate instructions </w:t>
       </w:r>
       <w:r>
         <w:rPr>
@@ -4479,15 +4230,10 @@
         <w:ind w:left="634"/>
       </w:pPr>
       <w:r>
-        <w:t>4.3.</w:t>
-      </w:r>
-      <w:r>
-        <w:t>3</w:t>
-      </w:r>
-      <w:r>
-        <w:tab/>
-      </w:r>
-      <w:r>
+        <w:t>4.3.3</w:t>
+      </w:r>
+      <w:r>
+        <w:tab/>
         <w:t>PDF Options</w:t>
       </w:r>
     </w:p>
@@ -4528,15 +4274,10 @@
         <w:ind w:left="634"/>
       </w:pPr>
       <w:r>
-        <w:t>4.3.</w:t>
-      </w:r>
-      <w:r>
-        <w:t>4</w:t>
-      </w:r>
-      <w:r>
-        <w:tab/>
-      </w:r>
-      <w:r>
+        <w:t>4.3.4</w:t>
+      </w:r>
+      <w:r>
+        <w:tab/>
         <w:t>Help System</w:t>
       </w:r>
     </w:p>
@@ -4556,15 +4297,7 @@
           <w:sz w:val="22"/>
           <w:szCs w:val="22"/>
         </w:rPr>
-        <w:t xml:space="preserve">The system shall </w:t>
-      </w:r>
-      <w:r>
-        <w:rPr>
-          <w:rFonts w:ascii="Arial" w:eastAsia="Arial" w:hAnsi="Arial" w:cs="Arial"/>
-          <w:sz w:val="22"/>
-          <w:szCs w:val="22"/>
-        </w:rPr>
-        <w:t>provide context sensitive help.  A help button will be provided on every screen and window within the software.  Clicking this button will provide help and instructions for that particular screen or window.</w:t>
+        <w:t>The system shall provide context sensitive help.  A help button will be provided on every screen and window within the software.  Clicking this button will provide help and instructions for that particular screen or window.</w:t>
       </w:r>
     </w:p>
     <w:p>
@@ -4585,15 +4318,10 @@
         <w:ind w:left="634"/>
       </w:pPr>
       <w:r>
-        <w:t>4.3.</w:t>
-      </w:r>
-      <w:r>
-        <w:t>5</w:t>
-      </w:r>
-      <w:r>
-        <w:tab/>
-      </w:r>
-      <w:r>
+        <w:t>4.3.5</w:t>
+      </w:r>
+      <w:r>
+        <w:tab/>
         <w:t>Admin Setup</w:t>
       </w:r>
     </w:p>
@@ -4613,15 +4341,7 @@
           <w:sz w:val="22"/>
           <w:szCs w:val="22"/>
         </w:rPr>
-        <w:t xml:space="preserve">The system shall provide </w:t>
-      </w:r>
-      <w:r>
-        <w:rPr>
-          <w:rFonts w:ascii="Arial" w:eastAsia="Arial" w:hAnsi="Arial" w:cs="Arial"/>
-          <w:sz w:val="22"/>
-          <w:szCs w:val="22"/>
-        </w:rPr>
-        <w:t>administrative privileges to an assigned user during installation.  As part of the installation process the first user account will be created that will act as the administrator.  This special teacher account will be able to create additional teacher accounts as well as student accounts.</w:t>
+        <w:t>The system shall provide administrative privileges to an assigned user during installation.  As part of the installation process the first user account will be created that will act as the administrator.  This special teacher account will be able to create additional teacher accounts as well as student accounts.</w:t>
       </w:r>
     </w:p>
     <w:p>
@@ -4632,8 +4352,8 @@
           <w:numId w:val="5"/>
         </w:numPr>
       </w:pPr>
-      <w:bookmarkStart w:id="62" w:name="h.3whwml4" w:colFirst="0" w:colLast="0"/>
-      <w:bookmarkEnd w:id="62"/>
+      <w:bookmarkStart w:id="63" w:name="h.3whwml4" w:colFirst="0" w:colLast="0"/>
+      <w:bookmarkEnd w:id="63"/>
       <w:r>
         <w:t>Other Nonfunctional Requirements</w:t>
       </w:r>
@@ -4654,8 +4374,8 @@
           <w:numId w:val="5"/>
         </w:numPr>
       </w:pPr>
-      <w:bookmarkStart w:id="63" w:name="h.2bn6wsx" w:colFirst="0" w:colLast="0"/>
-      <w:bookmarkEnd w:id="63"/>
+      <w:bookmarkStart w:id="64" w:name="h.2bn6wsx" w:colFirst="0" w:colLast="0"/>
+      <w:bookmarkEnd w:id="64"/>
       <w:r>
         <w:t>Performance Requirements</w:t>
       </w:r>
@@ -4664,8 +4384,8 @@
       <w:pPr>
         <w:pStyle w:val="Normal1"/>
       </w:pPr>
-      <w:bookmarkStart w:id="64" w:name="h.qsh70q" w:colFirst="0" w:colLast="0"/>
-      <w:bookmarkEnd w:id="64"/>
+      <w:bookmarkStart w:id="65" w:name="h.qsh70q" w:colFirst="0" w:colLast="0"/>
+      <w:bookmarkEnd w:id="65"/>
       <w:r>
         <w:rPr>
           <w:rFonts w:ascii="Arial" w:eastAsia="Arial" w:hAnsi="Arial" w:cs="Arial"/>
@@ -4692,8 +4412,8 @@
       <w:pPr>
         <w:pStyle w:val="Normal1"/>
       </w:pPr>
-      <w:bookmarkStart w:id="65" w:name="h.3as4poj" w:colFirst="0" w:colLast="0"/>
-      <w:bookmarkEnd w:id="65"/>
+      <w:bookmarkStart w:id="66" w:name="h.3as4poj" w:colFirst="0" w:colLast="0"/>
+      <w:bookmarkEnd w:id="66"/>
       <w:r>
         <w:rPr>
           <w:rFonts w:ascii="Arial" w:eastAsia="Arial" w:hAnsi="Arial" w:cs="Arial"/>
@@ -4713,24 +4433,33 @@
         </w:numPr>
       </w:pPr>
       <w:r>
+        <w:t>Security Requirements</w:t>
+      </w:r>
+    </w:p>
+    <w:p>
+      <w:pPr>
+        <w:pStyle w:val="Normal1"/>
+      </w:pPr>
+      <w:bookmarkStart w:id="67" w:name="h.1pxezwc" w:colFirst="0" w:colLast="0"/>
+      <w:bookmarkEnd w:id="67"/>
+      <w:r>
+        <w:rPr>
+          <w:rFonts w:ascii="Arial" w:eastAsia="Arial" w:hAnsi="Arial" w:cs="Arial"/>
+          <w:i/>
+          <w:sz w:val="22"/>
+          <w:szCs w:val="22"/>
+        </w:rPr>
+        <w:t xml:space="preserve">&lt;Specify any requirements regarding security or privacy issues surrounding use of the product or protection of the data used or created by the product. Define any user identity authentication </w:t>
+      </w:r>
+      <w:r>
+        <w:rPr>
+          <w:rFonts w:ascii="Arial" w:eastAsia="Arial" w:hAnsi="Arial" w:cs="Arial"/>
+          <w:i/>
+          <w:sz w:val="22"/>
+          <w:szCs w:val="22"/>
+        </w:rPr>
         <w:lastRenderedPageBreak/>
-        <w:t>Security Requirements</w:t>
-      </w:r>
-    </w:p>
-    <w:p>
-      <w:pPr>
-        <w:pStyle w:val="Normal1"/>
-      </w:pPr>
-      <w:bookmarkStart w:id="66" w:name="h.1pxezwc" w:colFirst="0" w:colLast="0"/>
-      <w:bookmarkEnd w:id="66"/>
-      <w:r>
-        <w:rPr>
-          <w:rFonts w:ascii="Arial" w:eastAsia="Arial" w:hAnsi="Arial" w:cs="Arial"/>
-          <w:i/>
-          <w:sz w:val="22"/>
-          <w:szCs w:val="22"/>
-        </w:rPr>
-        <w:t>&lt;Specify any requirements regarding security or privacy issues surrounding use of the product or protection of the data used or created by the product. Define any user identity authentication requirements. Refer to any external policies or regulations containing security issues that affect the product. Define any security or privacy certifications that must be satisfied.&gt;</w:t>
+        <w:t>requirements. Refer to any external policies or regulations containing security issues that affect the product. Define any security or privacy certifications that must be satisfied.&gt;</w:t>
       </w:r>
     </w:p>
     <w:p>
@@ -4749,8 +4478,8 @@
       <w:pPr>
         <w:pStyle w:val="Normal1"/>
       </w:pPr>
-      <w:bookmarkStart w:id="67" w:name="h.49x2ik5" w:colFirst="0" w:colLast="0"/>
-      <w:bookmarkEnd w:id="67"/>
+      <w:bookmarkStart w:id="68" w:name="h.49x2ik5" w:colFirst="0" w:colLast="0"/>
+      <w:bookmarkEnd w:id="68"/>
       <w:r>
         <w:rPr>
           <w:rFonts w:ascii="Arial" w:eastAsia="Arial" w:hAnsi="Arial" w:cs="Arial"/>
@@ -4777,8 +4506,8 @@
       <w:pPr>
         <w:pStyle w:val="Normal1"/>
       </w:pPr>
-      <w:bookmarkStart w:id="68" w:name="h.2p2csry" w:colFirst="0" w:colLast="0"/>
-      <w:bookmarkEnd w:id="68"/>
+      <w:bookmarkStart w:id="69" w:name="h.2p2csry" w:colFirst="0" w:colLast="0"/>
+      <w:bookmarkEnd w:id="69"/>
       <w:r>
         <w:rPr>
           <w:rFonts w:ascii="Arial" w:eastAsia="Arial" w:hAnsi="Arial" w:cs="Arial"/>
@@ -4805,8 +4534,6 @@
       <w:pPr>
         <w:pStyle w:val="Normal1"/>
       </w:pPr>
-      <w:bookmarkStart w:id="69" w:name="_GoBack"/>
-      <w:bookmarkEnd w:id="69"/>
       <w:r>
         <w:t>((Eric - Not included in this version of the SRS – Please keep these as a placeholder for future SRS development.  This file should be saved prior to submission and have this section edited out.))</w:t>
       </w:r>
@@ -4975,7 +4702,6 @@
           <w:rFonts w:ascii="Arial" w:eastAsia="Arial" w:hAnsi="Arial" w:cs="Arial"/>
           <w:highlight w:val="white"/>
         </w:rPr>
-        <w:lastRenderedPageBreak/>
         <w:t>Beginner (addition and subtraction problems with visuals and images)</w:t>
       </w:r>
     </w:p>
@@ -5020,6 +4746,7 @@
           <w:rFonts w:ascii="Arial" w:eastAsia="Arial" w:hAnsi="Arial" w:cs="Arial"/>
           <w:highlight w:val="white"/>
         </w:rPr>
+        <w:lastRenderedPageBreak/>
         <w:t>Advanced ( multiplication and division, word questions and problems, mixed numbers, least common multiple, greatest common factor)</w:t>
       </w:r>
     </w:p>
@@ -6850,7 +6577,7 @@
 </file>
 
 <file path=customXml/itemProps1.xml><?xml version="1.0" encoding="utf-8"?>
-<ds:datastoreItem xmlns:ds="http://schemas.openxmlformats.org/officeDocument/2006/customXml" ds:itemID="{53A68816-2753-4132-9985-06093F8A66D9}">
+<ds:datastoreItem xmlns:ds="http://schemas.openxmlformats.org/officeDocument/2006/customXml" ds:itemID="{06DA3C43-59FD-4839-8A43-F52F4B3DB465}">
   <ds:schemaRefs>
     <ds:schemaRef ds:uri="http://schemas.openxmlformats.org/officeDocument/2006/bibliography"/>
   </ds:schemaRefs>

</xml_diff>

<commit_message>
Update Section 5 of SRS
Also added comments for review. Please check them and let me know your
thoughts!
Will be writing Section 2 and the database schema for Section 6, as
well making relevant diagrams to be included in the SRS.
Will format the document to have consistent font and style before
submission.
</commit_message>
<xml_diff>
--- a/SoftwareRequirementsSpecificationforFractionWorksheetCreator.docx
+++ b/SoftwareRequirementsSpecificationforFractionWorksheetCreator.docx
@@ -1,13 +1,15 @@
 
 <file path=word/document.xml><?xml version="1.0" encoding="utf-8"?>
-<w:document xmlns:wpc="http://schemas.microsoft.com/office/word/2010/wordprocessingCanvas" xmlns:mc="http://schemas.openxmlformats.org/markup-compatibility/2006" xmlns:o="urn:schemas-microsoft-com:office:office" xmlns:r="http://schemas.openxmlformats.org/officeDocument/2006/relationships" xmlns:m="http://schemas.openxmlformats.org/officeDocument/2006/math" xmlns:v="urn:schemas-microsoft-com:vml" xmlns:wp14="http://schemas.microsoft.com/office/word/2010/wordprocessingDrawing" xmlns:wp="http://schemas.openxmlformats.org/drawingml/2006/wordprocessingDrawing" xmlns:w10="urn:schemas-microsoft-com:office:word" xmlns:w="http://schemas.openxmlformats.org/wordprocessingml/2006/main" xmlns:w14="http://schemas.microsoft.com/office/word/2010/wordml" xmlns:w15="http://schemas.microsoft.com/office/word/2012/wordml" xmlns:wpg="http://schemas.microsoft.com/office/word/2010/wordprocessingGroup" xmlns:wpi="http://schemas.microsoft.com/office/word/2010/wordprocessingInk" xmlns:wne="http://schemas.microsoft.com/office/word/2006/wordml" xmlns:wps="http://schemas.microsoft.com/office/word/2010/wordprocessingShape" mc:Ignorable="w14 w15 wp14">
+<w:document xmlns:wpc="http://schemas.microsoft.com/office/word/2010/wordprocessingCanvas" xmlns:mo="http://schemas.microsoft.com/office/mac/office/2008/main" xmlns:mc="http://schemas.openxmlformats.org/markup-compatibility/2006" xmlns:mv="urn:schemas-microsoft-com:mac:vml" xmlns:o="urn:schemas-microsoft-com:office:office" xmlns:r="http://schemas.openxmlformats.org/officeDocument/2006/relationships" xmlns:m="http://schemas.openxmlformats.org/officeDocument/2006/math" xmlns:v="urn:schemas-microsoft-com:vml" xmlns:wp14="http://schemas.microsoft.com/office/word/2010/wordprocessingDrawing" xmlns:wp="http://schemas.openxmlformats.org/drawingml/2006/wordprocessingDrawing" xmlns:w10="urn:schemas-microsoft-com:office:word" xmlns:w="http://schemas.openxmlformats.org/wordprocessingml/2006/main" xmlns:w14="http://schemas.microsoft.com/office/word/2010/wordml" xmlns:w15="http://schemas.microsoft.com/office/word/2012/wordml" xmlns:wpg="http://schemas.microsoft.com/office/word/2010/wordprocessingGroup" xmlns:wpi="http://schemas.microsoft.com/office/word/2010/wordprocessingInk" xmlns:wne="http://schemas.microsoft.com/office/word/2006/wordml" xmlns:wps="http://schemas.microsoft.com/office/word/2010/wordprocessingShape" mc:Ignorable="w14 w15 wp14">
   <w:background w:color="FFFFFF"/>
   <w:body>
     <w:p>
       <w:pPr>
-        <w:pStyle w:val="Normal1"/>
-        <w:spacing w:before="240"/>
-        <w:jc w:val="right"/>
+        <w:pStyle w:val="line"/>
+        <w:jc w:val="left"/>
+        <w:rPr>
+          <w:rFonts w:cs="Arial"/>
+        </w:rPr>
       </w:pPr>
     </w:p>
     <w:p>
@@ -52,7 +54,7 @@
           <w:sz w:val="28"/>
           <w:szCs w:val="28"/>
         </w:rPr>
-        <w:t>Version 1.0 approved?</w:t>
+        <w:t>Version 1.0 approved</w:t>
       </w:r>
     </w:p>
     <w:p>
@@ -95,8 +97,21 @@
           <w:szCs w:val="28"/>
           <w:highlight w:val="white"/>
         </w:rPr>
-        <w:t>Ethan Fiero</w:t>
-      </w:r>
+        <w:t xml:space="preserve">Ethan </w:t>
+      </w:r>
+      <w:proofErr w:type="spellStart"/>
+      <w:r>
+        <w:rPr>
+          <w:rFonts w:ascii="Arial" w:eastAsia="Arial" w:hAnsi="Arial" w:cs="Arial"/>
+          <w:b/>
+          <w:color w:val="212121"/>
+          <w:sz w:val="28"/>
+          <w:szCs w:val="28"/>
+          <w:highlight w:val="white"/>
+        </w:rPr>
+        <w:t>Fiero</w:t>
+      </w:r>
+      <w:proofErr w:type="spellEnd"/>
     </w:p>
     <w:p>
       <w:pPr>
@@ -1583,7 +1598,21 @@
           <w:rFonts w:ascii="Arial" w:eastAsia="Arial" w:hAnsi="Arial" w:cs="Arial"/>
           <w:highlight w:val="white"/>
         </w:rPr>
-        <w:t xml:space="preserve"> (FWC) is an off-line worksheet generation tool designed by Elementary Engineers to help elementary school teachers to create a lot of exercises for students to study and practice fractions.The fractions worksheets are randomly created and never repeated so the teachers have an endless supply of quality fractions worksheets to use in the classroom or at home. The generated worksheets can contain fraction problems of various difficulty levels, from basic addition and subtraction problems with visuals and images suitable for small children, to quite advanced fraction equations. The worksheets created with “</w:t>
+        <w:t xml:space="preserve"> (FWC) is an off-line worksheet generation tool designed by Elementary Engineers to help elementary school teachers to create a lot of exercises for students to study and practice fractions.</w:t>
+      </w:r>
+      <w:r>
+        <w:rPr>
+          <w:rFonts w:ascii="Arial" w:eastAsia="Arial" w:hAnsi="Arial" w:cs="Arial"/>
+          <w:highlight w:val="white"/>
+        </w:rPr>
+        <w:t xml:space="preserve"> </w:t>
+      </w:r>
+      <w:r>
+        <w:rPr>
+          <w:rFonts w:ascii="Arial" w:eastAsia="Arial" w:hAnsi="Arial" w:cs="Arial"/>
+          <w:highlight w:val="white"/>
+        </w:rPr>
+        <w:t>The fractions worksheets are randomly created and never repeated so the teachers have an endless supply of quality fractions worksheets to use in the classroom or at home. The generated worksheets can contain fraction problems of various difficulty levels, from basic addition and subtraction problems with visuals and images suitable for small children, to quite advanced fraction equations. The worksheets created with “</w:t>
       </w:r>
       <w:r>
         <w:rPr>
@@ -1612,7 +1641,29 @@
           <w:rFonts w:ascii="Arial" w:eastAsia="Arial" w:hAnsi="Arial" w:cs="Arial"/>
           <w:highlight w:val="white"/>
         </w:rPr>
-        <w:t xml:space="preserve">FWC will also generate an answer sheet. The worksheets will be created as PDF documents which are automatically opened on the computer once the generating process is done. </w:t>
+        <w:t xml:space="preserve">FWC will also generate an answer sheet. The worksheets will be created as PDF documents which are </w:t>
+      </w:r>
+      <w:commentRangeStart w:id="9"/>
+      <w:r>
+        <w:rPr>
+          <w:rFonts w:ascii="Arial" w:eastAsia="Arial" w:hAnsi="Arial" w:cs="Arial"/>
+          <w:highlight w:val="white"/>
+        </w:rPr>
+        <w:t xml:space="preserve">automatically opened </w:t>
+      </w:r>
+      <w:commentRangeEnd w:id="9"/>
+      <w:r>
+        <w:rPr>
+          <w:rStyle w:val="CommentReference"/>
+        </w:rPr>
+        <w:commentReference w:id="9"/>
+      </w:r>
+      <w:r>
+        <w:rPr>
+          <w:rFonts w:ascii="Arial" w:eastAsia="Arial" w:hAnsi="Arial" w:cs="Arial"/>
+          <w:highlight w:val="white"/>
+        </w:rPr>
+        <w:t xml:space="preserve">on the computer once the generating process is done. </w:t>
       </w:r>
     </w:p>
     <w:p>
@@ -1657,13 +1708,130 @@
       <w:r>
         <w:t>Intended Audience and Reading Suggestions</w:t>
       </w:r>
-    </w:p>
-    <w:p>
-      <w:pPr>
-        <w:pStyle w:val="Normal1"/>
-      </w:pPr>
-      <w:bookmarkStart w:id="9" w:name="h.tofs4fnxtr46" w:colFirst="0" w:colLast="0"/>
-      <w:bookmarkEnd w:id="9"/>
+      <w:bookmarkStart w:id="10" w:name="h.tofs4fnxtr46" w:colFirst="0" w:colLast="0"/>
+      <w:bookmarkEnd w:id="10"/>
+    </w:p>
+    <w:p>
+      <w:pPr>
+        <w:pStyle w:val="Normal1"/>
+      </w:pPr>
+      <w:bookmarkStart w:id="11" w:name="h.qh7kowe1eyiy" w:colFirst="0" w:colLast="0"/>
+      <w:bookmarkEnd w:id="11"/>
+      <w:r>
+        <w:rPr>
+          <w:rFonts w:ascii="Arial" w:eastAsia="Arial" w:hAnsi="Arial" w:cs="Arial"/>
+        </w:rPr>
+        <w:t xml:space="preserve">This document is to be read by the customer, development team, the project managers, testers, documentation writers and end users. The SRS has been organized approximately in order of increasing specificity. The developers and project managers need to become intimately familiar with the SRS. </w:t>
+      </w:r>
+    </w:p>
+    <w:p>
+      <w:pPr>
+        <w:pStyle w:val="Normal1"/>
+      </w:pPr>
+      <w:bookmarkStart w:id="12" w:name="h.lf3jk1ozps8i" w:colFirst="0" w:colLast="0"/>
+      <w:bookmarkEnd w:id="12"/>
+      <w:r>
+        <w:rPr>
+          <w:rFonts w:ascii="Arial" w:eastAsia="Arial" w:hAnsi="Arial" w:cs="Arial"/>
+        </w:rPr>
+        <w:t>Others involved need to review the document as such:</w:t>
+      </w:r>
+    </w:p>
+    <w:p>
+      <w:pPr>
+        <w:pStyle w:val="Normal1"/>
+        <w:ind w:left="720" w:hanging="720"/>
+      </w:pPr>
+      <w:bookmarkStart w:id="13" w:name="h.g0ttn9bi83nm" w:colFirst="0" w:colLast="0"/>
+      <w:bookmarkEnd w:id="13"/>
+      <w:r>
+        <w:rPr>
+          <w:rFonts w:ascii="Arial" w:eastAsia="Arial" w:hAnsi="Arial" w:cs="Arial"/>
+          <w:i/>
+        </w:rPr>
+        <w:lastRenderedPageBreak/>
+        <w:t>Overall Description</w:t>
+      </w:r>
+      <w:r>
+        <w:rPr>
+          <w:rFonts w:ascii="Arial" w:eastAsia="Arial" w:hAnsi="Arial" w:cs="Arial"/>
+        </w:rPr>
+        <w:t xml:space="preserve"> – The customer and end users have to become accustomed to the various product features in order to effectively advertise the product. </w:t>
+      </w:r>
+    </w:p>
+    <w:p>
+      <w:pPr>
+        <w:pStyle w:val="Normal1"/>
+        <w:ind w:left="720" w:hanging="720"/>
+      </w:pPr>
+      <w:bookmarkStart w:id="14" w:name="h.cxj7i6nqo7kg" w:colFirst="0" w:colLast="0"/>
+      <w:bookmarkEnd w:id="14"/>
+      <w:r>
+        <w:rPr>
+          <w:rFonts w:ascii="Arial" w:eastAsia="Arial" w:hAnsi="Arial" w:cs="Arial"/>
+          <w:i/>
+        </w:rPr>
+        <w:t>System features</w:t>
+      </w:r>
+      <w:r>
+        <w:rPr>
+          <w:rFonts w:ascii="Arial" w:eastAsia="Arial" w:hAnsi="Arial" w:cs="Arial"/>
+        </w:rPr>
+        <w:t xml:space="preserve"> – Testers need an understanding of the system features to develop meaningful test cases and give useful feedback to the developers. </w:t>
+      </w:r>
+    </w:p>
+    <w:p>
+      <w:pPr>
+        <w:pStyle w:val="Normal1"/>
+        <w:ind w:left="720" w:hanging="720"/>
+      </w:pPr>
+      <w:bookmarkStart w:id="15" w:name="h.2m9l93cpcab3" w:colFirst="0" w:colLast="0"/>
+      <w:bookmarkEnd w:id="15"/>
+      <w:r>
+        <w:rPr>
+          <w:rFonts w:ascii="Arial" w:eastAsia="Arial" w:hAnsi="Arial" w:cs="Arial"/>
+          <w:i/>
+        </w:rPr>
+        <w:t>External Interface Requirements</w:t>
+      </w:r>
+      <w:r>
+        <w:rPr>
+          <w:rFonts w:ascii="Arial" w:eastAsia="Arial" w:hAnsi="Arial" w:cs="Arial"/>
+        </w:rPr>
+        <w:t xml:space="preserve"> – The software developers need to know the requirements of the </w:t>
+      </w:r>
+      <w:r>
+        <w:rPr>
+          <w:rFonts w:ascii="Arial" w:eastAsia="Arial" w:hAnsi="Arial" w:cs="Arial"/>
+        </w:rPr>
+        <w:t>system</w:t>
+      </w:r>
+      <w:r>
+        <w:rPr>
+          <w:rFonts w:ascii="Arial" w:eastAsia="Arial" w:hAnsi="Arial" w:cs="Arial"/>
+        </w:rPr>
+        <w:t xml:space="preserve"> they need to build. </w:t>
+      </w:r>
+    </w:p>
+    <w:p>
+      <w:pPr>
+        <w:pStyle w:val="Normal1"/>
+      </w:pPr>
+      <w:bookmarkStart w:id="16" w:name="h.to44df2vdn2f" w:colFirst="0" w:colLast="0"/>
+      <w:bookmarkEnd w:id="16"/>
+      <w:r>
+        <w:rPr>
+          <w:rFonts w:ascii="Arial" w:eastAsia="Arial" w:hAnsi="Arial" w:cs="Arial"/>
+          <w:i/>
+        </w:rPr>
+        <w:t>Nonfunctional and Functional Requirements</w:t>
+      </w:r>
+      <w:r>
+        <w:rPr>
+          <w:rFonts w:ascii="Arial" w:eastAsia="Arial" w:hAnsi="Arial" w:cs="Arial"/>
+        </w:rPr>
+        <w:t xml:space="preserve"> – The software developers. </w:t>
+      </w:r>
       <w:r>
         <w:rPr>
           <w:rFonts w:ascii="Arial" w:eastAsia="Arial" w:hAnsi="Arial" w:cs="Arial"/>
@@ -1682,156 +1850,13 @@
         </w:rPr>
         <w:tab/>
       </w:r>
-      <w:r>
-        <w:rPr>
-          <w:rFonts w:ascii="Arial" w:eastAsia="Arial" w:hAnsi="Arial" w:cs="Arial"/>
-        </w:rPr>
-        <w:tab/>
-      </w:r>
-      <w:r>
-        <w:rPr>
-          <w:rFonts w:ascii="Arial" w:eastAsia="Arial" w:hAnsi="Arial" w:cs="Arial"/>
-        </w:rPr>
-        <w:tab/>
-      </w:r>
-    </w:p>
-    <w:p>
-      <w:pPr>
-        <w:pStyle w:val="Normal1"/>
-      </w:pPr>
-      <w:bookmarkStart w:id="10" w:name="h.qh7kowe1eyiy" w:colFirst="0" w:colLast="0"/>
-      <w:bookmarkEnd w:id="10"/>
-      <w:r>
-        <w:rPr>
-          <w:rFonts w:ascii="Arial" w:eastAsia="Arial" w:hAnsi="Arial" w:cs="Arial"/>
-        </w:rPr>
-        <w:t xml:space="preserve">This document is to be read by the customer, development team, the project managers, testers, documentation writers and end users. The SRS has been organized approximately </w:t>
-      </w:r>
-      <w:r>
-        <w:rPr>
-          <w:rFonts w:ascii="Arial" w:eastAsia="Arial" w:hAnsi="Arial" w:cs="Arial"/>
-        </w:rPr>
-        <w:lastRenderedPageBreak/>
-        <w:t xml:space="preserve">in order of increasing specificity. The developers and project managers need to become intimately familiar with the SRS. </w:t>
-      </w:r>
-    </w:p>
-    <w:p>
-      <w:pPr>
-        <w:pStyle w:val="Normal1"/>
-      </w:pPr>
-      <w:bookmarkStart w:id="11" w:name="h.lf3jk1ozps8i" w:colFirst="0" w:colLast="0"/>
-      <w:bookmarkEnd w:id="11"/>
-      <w:r>
-        <w:rPr>
-          <w:rFonts w:ascii="Arial" w:eastAsia="Arial" w:hAnsi="Arial" w:cs="Arial"/>
-        </w:rPr>
-        <w:t>Others involved need to review the document as such:</w:t>
-      </w:r>
-    </w:p>
-    <w:p>
-      <w:pPr>
-        <w:pStyle w:val="Normal1"/>
-      </w:pPr>
-      <w:bookmarkStart w:id="12" w:name="h.g0ttn9bi83nm" w:colFirst="0" w:colLast="0"/>
-      <w:bookmarkEnd w:id="12"/>
-      <w:r>
-        <w:rPr>
-          <w:rFonts w:ascii="Arial" w:eastAsia="Arial" w:hAnsi="Arial" w:cs="Arial"/>
-          <w:i/>
-        </w:rPr>
-        <w:t>Overall Description</w:t>
-      </w:r>
-      <w:r>
-        <w:rPr>
-          <w:rFonts w:ascii="Arial" w:eastAsia="Arial" w:hAnsi="Arial" w:cs="Arial"/>
-        </w:rPr>
-        <w:t xml:space="preserve">  – The customer and end users have to become accustomed to the various product features in order to effectively advertise the product. </w:t>
-      </w:r>
-    </w:p>
-    <w:p>
-      <w:pPr>
-        <w:pStyle w:val="Normal1"/>
-      </w:pPr>
-      <w:bookmarkStart w:id="13" w:name="h.cxj7i6nqo7kg" w:colFirst="0" w:colLast="0"/>
-      <w:bookmarkEnd w:id="13"/>
-      <w:r>
-        <w:rPr>
-          <w:rFonts w:ascii="Arial" w:eastAsia="Arial" w:hAnsi="Arial" w:cs="Arial"/>
-          <w:i/>
-        </w:rPr>
-        <w:t>System features</w:t>
-      </w:r>
-      <w:r>
-        <w:rPr>
-          <w:rFonts w:ascii="Arial" w:eastAsia="Arial" w:hAnsi="Arial" w:cs="Arial"/>
-        </w:rPr>
-        <w:t xml:space="preserve"> – Testers need an understanding of the system features to develop meaningful test cases and give useful feedback to the developers. </w:t>
-      </w:r>
-    </w:p>
-    <w:p>
-      <w:pPr>
-        <w:pStyle w:val="Normal1"/>
-      </w:pPr>
-      <w:bookmarkStart w:id="14" w:name="h.2m9l93cpcab3" w:colFirst="0" w:colLast="0"/>
-      <w:bookmarkEnd w:id="14"/>
-      <w:r>
-        <w:rPr>
-          <w:rFonts w:ascii="Arial" w:eastAsia="Arial" w:hAnsi="Arial" w:cs="Arial"/>
-          <w:i/>
-        </w:rPr>
-        <w:t>External Interface Requirements</w:t>
-      </w:r>
-      <w:r>
-        <w:rPr>
-          <w:rFonts w:ascii="Arial" w:eastAsia="Arial" w:hAnsi="Arial" w:cs="Arial"/>
-        </w:rPr>
-        <w:t xml:space="preserve">  – The software developers need to know the requirements of the device they need to build. </w:t>
-      </w:r>
-    </w:p>
-    <w:p>
-      <w:pPr>
-        <w:pStyle w:val="Normal1"/>
-      </w:pPr>
-      <w:bookmarkStart w:id="15" w:name="h.to44df2vdn2f" w:colFirst="0" w:colLast="0"/>
-      <w:bookmarkEnd w:id="15"/>
-      <w:r>
-        <w:rPr>
-          <w:rFonts w:ascii="Arial" w:eastAsia="Arial" w:hAnsi="Arial" w:cs="Arial"/>
-          <w:i/>
-        </w:rPr>
-        <w:t>Nonfunctional and Functional Requirements</w:t>
-      </w:r>
-      <w:r>
-        <w:rPr>
-          <w:rFonts w:ascii="Arial" w:eastAsia="Arial" w:hAnsi="Arial" w:cs="Arial"/>
-        </w:rPr>
-        <w:t xml:space="preserve"> – The software developers. </w:t>
-      </w:r>
-      <w:r>
-        <w:rPr>
-          <w:rFonts w:ascii="Arial" w:eastAsia="Arial" w:hAnsi="Arial" w:cs="Arial"/>
-        </w:rPr>
-        <w:tab/>
-      </w:r>
-      <w:r>
-        <w:rPr>
-          <w:rFonts w:ascii="Arial" w:eastAsia="Arial" w:hAnsi="Arial" w:cs="Arial"/>
-        </w:rPr>
-        <w:tab/>
-      </w:r>
-      <w:r>
-        <w:rPr>
-          <w:rFonts w:ascii="Arial" w:eastAsia="Arial" w:hAnsi="Arial" w:cs="Arial"/>
-        </w:rPr>
-        <w:tab/>
-      </w:r>
-    </w:p>
-    <w:p>
-      <w:pPr>
-        <w:pStyle w:val="Normal1"/>
-      </w:pPr>
-      <w:bookmarkStart w:id="16" w:name="h.mf7tzajrhaz" w:colFirst="0" w:colLast="0"/>
-      <w:bookmarkEnd w:id="16"/>
+    </w:p>
+    <w:p>
+      <w:pPr>
+        <w:pStyle w:val="Normal1"/>
+      </w:pPr>
+      <w:bookmarkStart w:id="17" w:name="h.mf7tzajrhaz" w:colFirst="0" w:colLast="0"/>
+      <w:bookmarkEnd w:id="17"/>
       <w:r>
         <w:rPr>
           <w:rFonts w:ascii="Arial" w:eastAsia="Arial" w:hAnsi="Arial" w:cs="Arial"/>
@@ -1869,30 +1894,42 @@
         </w:numPr>
       </w:pPr>
       <w:r>
-        <w:t>References</w:t>
-      </w:r>
-    </w:p>
-    <w:p>
-      <w:pPr>
-        <w:pStyle w:val="Normal1"/>
-      </w:pPr>
-      <w:bookmarkStart w:id="17" w:name="h.doky8a4jnwn5" w:colFirst="0" w:colLast="0"/>
-      <w:bookmarkEnd w:id="17"/>
-    </w:p>
-    <w:p>
-      <w:pPr>
-        <w:pStyle w:val="Normal1"/>
-        <w:rPr>
-          <w:rFonts w:ascii="Arial" w:eastAsia="Arial" w:hAnsi="Arial" w:cs="Arial"/>
-        </w:rPr>
-      </w:pPr>
-      <w:bookmarkStart w:id="18" w:name="h.zf7hwhrvodzy" w:colFirst="0" w:colLast="0"/>
+        <w:t>Reference</w:t>
+      </w:r>
+      <w:bookmarkStart w:id="18" w:name="h.doky8a4jnwn5" w:colFirst="0" w:colLast="0"/>
       <w:bookmarkEnd w:id="18"/>
       <w:r>
-        <w:rPr>
-          <w:rFonts w:ascii="Arial" w:eastAsia="Arial" w:hAnsi="Arial" w:cs="Arial"/>
-        </w:rPr>
-        <w:t>[1] IEEE Software Engineering Standards Committee, “IEEE Std 830-1998, IEEE Recommended Practice for Software Requirements Specifications”, October 20,</w:t>
+        <w:t>s</w:t>
+      </w:r>
+    </w:p>
+    <w:p>
+      <w:pPr>
+        <w:pStyle w:val="Normal1"/>
+        <w:rPr>
+          <w:rFonts w:ascii="Arial" w:eastAsia="Arial" w:hAnsi="Arial" w:cs="Arial"/>
+        </w:rPr>
+      </w:pPr>
+      <w:bookmarkStart w:id="19" w:name="h.zf7hwhrvodzy" w:colFirst="0" w:colLast="0"/>
+      <w:bookmarkEnd w:id="19"/>
+      <w:r>
+        <w:rPr>
+          <w:rFonts w:ascii="Arial" w:eastAsia="Arial" w:hAnsi="Arial" w:cs="Arial"/>
+        </w:rPr>
+        <w:t xml:space="preserve">[1] IEEE Software Engineering Standards Committee, “IEEE </w:t>
+      </w:r>
+      <w:proofErr w:type="spellStart"/>
+      <w:r>
+        <w:rPr>
+          <w:rFonts w:ascii="Arial" w:eastAsia="Arial" w:hAnsi="Arial" w:cs="Arial"/>
+        </w:rPr>
+        <w:t>Std</w:t>
+      </w:r>
+      <w:proofErr w:type="spellEnd"/>
+      <w:r>
+        <w:rPr>
+          <w:rFonts w:ascii="Arial" w:eastAsia="Arial" w:hAnsi="Arial" w:cs="Arial"/>
+        </w:rPr>
+        <w:t xml:space="preserve"> 830-1998, IEEE Recommended Practice for Software Requirements Specifications”, October 20,</w:t>
       </w:r>
       <w:r>
         <w:rPr>
@@ -1933,57 +1970,59 @@
       <w:pPr>
         <w:pStyle w:val="Normal1"/>
       </w:pPr>
-      <w:bookmarkStart w:id="19" w:name="h.70xk35qmm4xp" w:colFirst="0" w:colLast="0"/>
-      <w:bookmarkEnd w:id="19"/>
-    </w:p>
-    <w:p>
-      <w:pPr>
-        <w:pStyle w:val="Normal1"/>
-      </w:pPr>
-      <w:bookmarkStart w:id="20" w:name="h.30xarycif0rw" w:colFirst="0" w:colLast="0"/>
+      <w:bookmarkStart w:id="20" w:name="h.70xk35qmm4xp" w:colFirst="0" w:colLast="0"/>
       <w:bookmarkEnd w:id="20"/>
-      <w:r>
-        <w:rPr>
-          <w:rFonts w:ascii="Arial" w:eastAsia="Arial" w:hAnsi="Arial" w:cs="Arial"/>
-          <w:b/>
-          <w:i/>
-        </w:rPr>
+    </w:p>
+    <w:p>
+      <w:pPr>
+        <w:pStyle w:val="Heading2"/>
+      </w:pPr>
+      <w:bookmarkStart w:id="21" w:name="h.30xarycif0rw" w:colFirst="0" w:colLast="0"/>
+      <w:bookmarkEnd w:id="21"/>
+      <w:r>
         <w:t xml:space="preserve">1.5 Overview </w:t>
       </w:r>
-    </w:p>
-    <w:p>
-      <w:pPr>
-        <w:pStyle w:val="Normal1"/>
-      </w:pPr>
-      <w:bookmarkStart w:id="21" w:name="h.l0hqz8f053kt" w:colFirst="0" w:colLast="0"/>
-      <w:bookmarkEnd w:id="21"/>
-    </w:p>
-    <w:p>
-      <w:pPr>
-        <w:pStyle w:val="Normal1"/>
-      </w:pPr>
-      <w:bookmarkStart w:id="22" w:name="h.9njtpli04sws" w:colFirst="0" w:colLast="0"/>
+      <w:bookmarkStart w:id="22" w:name="h.l0hqz8f053kt" w:colFirst="0" w:colLast="0"/>
       <w:bookmarkEnd w:id="22"/>
-      <w:r>
-        <w:rPr>
-          <w:rFonts w:ascii="Arial" w:eastAsia="Arial" w:hAnsi="Arial" w:cs="Arial"/>
-        </w:rPr>
-        <w:t xml:space="preserve">The remainder of this document includes three chapters and appendixes. </w:t>
-      </w:r>
-    </w:p>
-    <w:p>
-      <w:pPr>
-        <w:pStyle w:val="Normal1"/>
-      </w:pPr>
-      <w:bookmarkStart w:id="23" w:name="h.pjvmlgm9zwkf" w:colFirst="0" w:colLast="0"/>
+    </w:p>
+    <w:p>
+      <w:pPr>
+        <w:pStyle w:val="Normal1"/>
+      </w:pPr>
+      <w:bookmarkStart w:id="23" w:name="h.9njtpli04sws" w:colFirst="0" w:colLast="0"/>
       <w:bookmarkEnd w:id="23"/>
-    </w:p>
-    <w:p>
-      <w:pPr>
-        <w:pStyle w:val="Normal1"/>
-      </w:pPr>
-      <w:bookmarkStart w:id="24" w:name="h.9iu2pg2pxb56" w:colFirst="0" w:colLast="0"/>
+      <w:r>
+        <w:rPr>
+          <w:rFonts w:ascii="Arial" w:eastAsia="Arial" w:hAnsi="Arial" w:cs="Arial"/>
+        </w:rPr>
+        <w:t>The remainder of this document incl</w:t>
+      </w:r>
+      <w:r>
+        <w:rPr>
+          <w:rFonts w:ascii="Arial" w:eastAsia="Arial" w:hAnsi="Arial" w:cs="Arial"/>
+        </w:rPr>
+        <w:t>udes three chapters and appendic</w:t>
+      </w:r>
+      <w:r>
+        <w:rPr>
+          <w:rFonts w:ascii="Arial" w:eastAsia="Arial" w:hAnsi="Arial" w:cs="Arial"/>
+        </w:rPr>
+        <w:t xml:space="preserve">es. </w:t>
+      </w:r>
+    </w:p>
+    <w:p>
+      <w:pPr>
+        <w:pStyle w:val="Normal1"/>
+      </w:pPr>
+      <w:bookmarkStart w:id="24" w:name="h.pjvmlgm9zwkf" w:colFirst="0" w:colLast="0"/>
       <w:bookmarkEnd w:id="24"/>
+    </w:p>
+    <w:p>
+      <w:pPr>
+        <w:pStyle w:val="Normal1"/>
+      </w:pPr>
+      <w:bookmarkStart w:id="25" w:name="h.9iu2pg2pxb56" w:colFirst="0" w:colLast="0"/>
+      <w:bookmarkEnd w:id="25"/>
       <w:r>
         <w:rPr>
           <w:rFonts w:ascii="Arial" w:eastAsia="Arial" w:hAnsi="Arial" w:cs="Arial"/>
@@ -1995,15 +2034,15 @@
       <w:pPr>
         <w:pStyle w:val="Normal1"/>
       </w:pPr>
-      <w:bookmarkStart w:id="25" w:name="h.crkmi2tz7e12" w:colFirst="0" w:colLast="0"/>
-      <w:bookmarkEnd w:id="25"/>
-    </w:p>
-    <w:p>
-      <w:pPr>
-        <w:pStyle w:val="Normal1"/>
-      </w:pPr>
-      <w:bookmarkStart w:id="26" w:name="h.2jhzrp14afny" w:colFirst="0" w:colLast="0"/>
+      <w:bookmarkStart w:id="26" w:name="h.crkmi2tz7e12" w:colFirst="0" w:colLast="0"/>
       <w:bookmarkEnd w:id="26"/>
+    </w:p>
+    <w:p>
+      <w:pPr>
+        <w:pStyle w:val="Normal1"/>
+      </w:pPr>
+      <w:bookmarkStart w:id="27" w:name="h.2jhzrp14afny" w:colFirst="0" w:colLast="0"/>
+      <w:bookmarkEnd w:id="27"/>
       <w:r>
         <w:rPr>
           <w:rFonts w:ascii="Arial" w:eastAsia="Arial" w:hAnsi="Arial" w:cs="Arial"/>
@@ -2015,15 +2054,15 @@
       <w:pPr>
         <w:pStyle w:val="Normal1"/>
       </w:pPr>
-      <w:bookmarkStart w:id="27" w:name="h.inasgpr1ywaf" w:colFirst="0" w:colLast="0"/>
-      <w:bookmarkEnd w:id="27"/>
-    </w:p>
-    <w:p>
-      <w:pPr>
-        <w:pStyle w:val="Normal1"/>
-      </w:pPr>
-      <w:bookmarkStart w:id="28" w:name="h.h3jk7hao9ksp" w:colFirst="0" w:colLast="0"/>
+      <w:bookmarkStart w:id="28" w:name="h.inasgpr1ywaf" w:colFirst="0" w:colLast="0"/>
       <w:bookmarkEnd w:id="28"/>
+    </w:p>
+    <w:p>
+      <w:pPr>
+        <w:pStyle w:val="Normal1"/>
+      </w:pPr>
+      <w:bookmarkStart w:id="29" w:name="h.h3jk7hao9ksp" w:colFirst="0" w:colLast="0"/>
+      <w:bookmarkEnd w:id="29"/>
       <w:r>
         <w:rPr>
           <w:rFonts w:ascii="Arial" w:eastAsia="Arial" w:hAnsi="Arial" w:cs="Arial"/>
@@ -2035,42 +2074,45 @@
       <w:pPr>
         <w:pStyle w:val="Normal1"/>
       </w:pPr>
-      <w:bookmarkStart w:id="29" w:name="h.9h99f112mfq2" w:colFirst="0" w:colLast="0"/>
-      <w:bookmarkEnd w:id="29"/>
-    </w:p>
-    <w:p>
-      <w:pPr>
-        <w:pStyle w:val="Normal1"/>
-      </w:pPr>
-      <w:bookmarkStart w:id="30" w:name="h.1swmsgairiq8" w:colFirst="0" w:colLast="0"/>
+      <w:bookmarkStart w:id="30" w:name="h.9h99f112mfq2" w:colFirst="0" w:colLast="0"/>
       <w:bookmarkEnd w:id="30"/>
-      <w:r>
-        <w:rPr>
-          <w:rFonts w:ascii="Arial" w:eastAsia="Arial" w:hAnsi="Arial" w:cs="Arial"/>
-        </w:rPr>
-        <w:t xml:space="preserve">The Appendixes in the end of the document include the all results of the requirement prioritization and a release plan based on them. </w:t>
-      </w:r>
-    </w:p>
-    <w:p>
-      <w:pPr>
-        <w:pStyle w:val="Normal1"/>
-      </w:pPr>
-      <w:bookmarkStart w:id="31" w:name="h.tvv6z5u8mjlt" w:colFirst="0" w:colLast="0"/>
+    </w:p>
+    <w:p>
+      <w:pPr>
+        <w:pStyle w:val="Normal1"/>
+      </w:pPr>
+      <w:bookmarkStart w:id="31" w:name="h.1swmsgairiq8" w:colFirst="0" w:colLast="0"/>
       <w:bookmarkEnd w:id="31"/>
-    </w:p>
-    <w:p>
-      <w:pPr>
-        <w:pStyle w:val="Normal1"/>
-      </w:pPr>
-      <w:bookmarkStart w:id="32" w:name="h.lp5kkmrkv7x5" w:colFirst="0" w:colLast="0"/>
+      <w:r>
+        <w:rPr>
+          <w:rFonts w:ascii="Arial" w:eastAsia="Arial" w:hAnsi="Arial" w:cs="Arial"/>
+        </w:rPr>
+        <w:t>The Appendic</w:t>
+      </w:r>
+      <w:r>
+        <w:rPr>
+          <w:rFonts w:ascii="Arial" w:eastAsia="Arial" w:hAnsi="Arial" w:cs="Arial"/>
+        </w:rPr>
+        <w:t>es in the end of the document include all</w:t>
+      </w:r>
+      <w:r>
+        <w:rPr>
+          <w:rFonts w:ascii="Arial" w:eastAsia="Arial" w:hAnsi="Arial" w:cs="Arial"/>
+        </w:rPr>
+        <w:t xml:space="preserve"> the</w:t>
+      </w:r>
+      <w:r>
+        <w:rPr>
+          <w:rFonts w:ascii="Arial" w:eastAsia="Arial" w:hAnsi="Arial" w:cs="Arial"/>
+        </w:rPr>
+        <w:t xml:space="preserve"> results of the requirement prioritization and a release plan based on them. </w:t>
+      </w:r>
+      <w:bookmarkStart w:id="32" w:name="h.tvv6z5u8mjlt" w:colFirst="0" w:colLast="0"/>
+      <w:bookmarkStart w:id="33" w:name="h.lp5kkmrkv7x5" w:colFirst="0" w:colLast="0"/>
+      <w:bookmarkStart w:id="34" w:name="h.4d34og8" w:colFirst="0" w:colLast="0"/>
       <w:bookmarkEnd w:id="32"/>
-    </w:p>
-    <w:p>
-      <w:pPr>
-        <w:pStyle w:val="Normal1"/>
-      </w:pPr>
-      <w:bookmarkStart w:id="33" w:name="h.4d34og8" w:colFirst="0" w:colLast="0"/>
       <w:bookmarkEnd w:id="33"/>
+      <w:bookmarkEnd w:id="34"/>
     </w:p>
     <w:p>
       <w:pPr>
@@ -2081,7 +2123,6 @@
         </w:numPr>
       </w:pPr>
       <w:r>
-        <w:lastRenderedPageBreak/>
         <w:t>Overall Description</w:t>
       </w:r>
     </w:p>
@@ -2093,8 +2134,8 @@
           <w:numId w:val="5"/>
         </w:numPr>
       </w:pPr>
-      <w:bookmarkStart w:id="34" w:name="h.2s8eyo1" w:colFirst="0" w:colLast="0"/>
-      <w:bookmarkEnd w:id="34"/>
+      <w:bookmarkStart w:id="35" w:name="h.2s8eyo1" w:colFirst="0" w:colLast="0"/>
+      <w:bookmarkEnd w:id="35"/>
       <w:r>
         <w:t>Product Perspective</w:t>
       </w:r>
@@ -2103,8 +2144,10 @@
       <w:pPr>
         <w:pStyle w:val="Normal1"/>
       </w:pPr>
-      <w:bookmarkStart w:id="35" w:name="h.17dp8vu" w:colFirst="0" w:colLast="0"/>
-      <w:bookmarkEnd w:id="35"/>
+      <w:bookmarkStart w:id="36" w:name="h.17dp8vu" w:colFirst="0" w:colLast="0"/>
+      <w:bookmarkStart w:id="37" w:name="_GoBack"/>
+      <w:bookmarkEnd w:id="36"/>
+      <w:bookmarkEnd w:id="37"/>
       <w:r>
         <w:rPr>
           <w:rFonts w:ascii="Arial" w:eastAsia="Arial" w:hAnsi="Arial" w:cs="Arial"/>
@@ -2112,7 +2155,17 @@
           <w:sz w:val="22"/>
           <w:szCs w:val="22"/>
         </w:rPr>
-        <w:t>&lt;Describe the context and origin of the product being specified in this SRS. For example, state whether this product is a follow-on member of a product family, a replacement for certain existing systems, or a new, self-contained product. If the SRS defines a component of a larger system, relate the requirements of the larger system to the functionality of this software and identify interfaces between the two. A simple diagram that shows the major components of the overall system, subsystem interconnections, and external interfaces can be helpful.&gt;</w:t>
+        <w:t xml:space="preserve">&lt;Describe the context and origin of the product being specified in this SRS. For example, state whether this product is a follow-on member of a product family, a replacement for certain existing systems, or a new, self-contained product. If the SRS defines a component of a larger system, relate the requirements of the larger system to the functionality of this software and identify </w:t>
+      </w:r>
+      <w:r>
+        <w:rPr>
+          <w:rFonts w:ascii="Arial" w:eastAsia="Arial" w:hAnsi="Arial" w:cs="Arial"/>
+          <w:i/>
+          <w:sz w:val="22"/>
+          <w:szCs w:val="22"/>
+        </w:rPr>
+        <w:lastRenderedPageBreak/>
+        <w:t>interfaces between the two. A simple diagram that shows the major components of the overall system, subsystem interconnections, and external interfaces can be helpful.&gt;</w:t>
       </w:r>
     </w:p>
     <w:p>
@@ -2131,8 +2184,8 @@
       <w:pPr>
         <w:pStyle w:val="Normal1"/>
       </w:pPr>
-      <w:bookmarkStart w:id="36" w:name="h.3rdcrjn" w:colFirst="0" w:colLast="0"/>
-      <w:bookmarkEnd w:id="36"/>
+      <w:bookmarkStart w:id="38" w:name="h.3rdcrjn" w:colFirst="0" w:colLast="0"/>
+      <w:bookmarkEnd w:id="38"/>
       <w:r>
         <w:rPr>
           <w:rFonts w:ascii="Arial" w:eastAsia="Arial" w:hAnsi="Arial" w:cs="Arial"/>
@@ -2159,8 +2212,8 @@
       <w:pPr>
         <w:pStyle w:val="Normal1"/>
       </w:pPr>
-      <w:bookmarkStart w:id="37" w:name="h.26in1rg" w:colFirst="0" w:colLast="0"/>
-      <w:bookmarkEnd w:id="37"/>
+      <w:bookmarkStart w:id="39" w:name="h.26in1rg" w:colFirst="0" w:colLast="0"/>
+      <w:bookmarkEnd w:id="39"/>
       <w:r>
         <w:rPr>
           <w:rFonts w:ascii="Arial" w:eastAsia="Arial" w:hAnsi="Arial" w:cs="Arial"/>
@@ -2187,8 +2240,8 @@
       <w:pPr>
         <w:pStyle w:val="Normal1"/>
       </w:pPr>
-      <w:bookmarkStart w:id="38" w:name="h.lnxbz9" w:colFirst="0" w:colLast="0"/>
-      <w:bookmarkEnd w:id="38"/>
+      <w:bookmarkStart w:id="40" w:name="h.lnxbz9" w:colFirst="0" w:colLast="0"/>
+      <w:bookmarkEnd w:id="40"/>
       <w:r>
         <w:rPr>
           <w:rFonts w:ascii="Arial" w:eastAsia="Arial" w:hAnsi="Arial" w:cs="Arial"/>
@@ -2215,8 +2268,8 @@
       <w:pPr>
         <w:pStyle w:val="Normal1"/>
       </w:pPr>
-      <w:bookmarkStart w:id="39" w:name="h.35nkun2" w:colFirst="0" w:colLast="0"/>
-      <w:bookmarkEnd w:id="39"/>
+      <w:bookmarkStart w:id="41" w:name="h.35nkun2" w:colFirst="0" w:colLast="0"/>
+      <w:bookmarkEnd w:id="41"/>
       <w:r>
         <w:rPr>
           <w:rFonts w:ascii="Arial" w:eastAsia="Arial" w:hAnsi="Arial" w:cs="Arial"/>
@@ -2236,7 +2289,6 @@
         </w:numPr>
       </w:pPr>
       <w:r>
-        <w:lastRenderedPageBreak/>
         <w:t>User Documentation</w:t>
       </w:r>
     </w:p>
@@ -2244,8 +2296,8 @@
       <w:pPr>
         <w:pStyle w:val="Normal1"/>
       </w:pPr>
-      <w:bookmarkStart w:id="40" w:name="h.1ksv4uv" w:colFirst="0" w:colLast="0"/>
-      <w:bookmarkEnd w:id="40"/>
+      <w:bookmarkStart w:id="42" w:name="h.1ksv4uv" w:colFirst="0" w:colLast="0"/>
+      <w:bookmarkEnd w:id="42"/>
       <w:r>
         <w:rPr>
           <w:rFonts w:ascii="Arial" w:eastAsia="Arial" w:hAnsi="Arial" w:cs="Arial"/>
@@ -2271,17 +2323,33 @@
     <w:p>
       <w:pPr>
         <w:pStyle w:val="Normal1"/>
-      </w:pPr>
-      <w:bookmarkStart w:id="41" w:name="h.44sinio" w:colFirst="0" w:colLast="0"/>
-      <w:bookmarkEnd w:id="41"/>
-      <w:r>
         <w:rPr>
           <w:rFonts w:ascii="Arial" w:eastAsia="Arial" w:hAnsi="Arial" w:cs="Arial"/>
           <w:i/>
           <w:sz w:val="22"/>
           <w:szCs w:val="22"/>
         </w:rPr>
-        <w:t>&lt;List any assumed factors (as opposed to known facts) that could affect the requirements stated in the SRS. These could include third-party or commercial components that you plan to use, issues around the development or operating environment, or constraints. The project could be affected if these assumptions are incorrect, are not shared, or change. Also identify any dependencies the project has on external factors, such as software components that you intend to reuse from another project, unless they are already documented elsewhere (for example, in the vision and scope document or the project plan).&gt;</w:t>
+      </w:pPr>
+      <w:bookmarkStart w:id="43" w:name="h.44sinio" w:colFirst="0" w:colLast="0"/>
+      <w:bookmarkEnd w:id="43"/>
+      <w:r>
+        <w:rPr>
+          <w:rFonts w:ascii="Arial" w:eastAsia="Arial" w:hAnsi="Arial" w:cs="Arial"/>
+          <w:i/>
+          <w:sz w:val="22"/>
+          <w:szCs w:val="22"/>
+        </w:rPr>
+        <w:t xml:space="preserve">&lt;List any assumed factors (as opposed to known facts) that could affect the requirements stated in the SRS. These could include third-party or commercial components that you plan to use, issues around the development or operating environment, or constraints. The project could be affected if these assumptions are incorrect, are not shared, or change. Also identify any dependencies the project has on external factors, such as software components that you intend to reuse from </w:t>
+      </w:r>
+      <w:r>
+        <w:rPr>
+          <w:rFonts w:ascii="Arial" w:eastAsia="Arial" w:hAnsi="Arial" w:cs="Arial"/>
+          <w:i/>
+          <w:sz w:val="22"/>
+          <w:szCs w:val="22"/>
+        </w:rPr>
+        <w:lastRenderedPageBreak/>
+        <w:t>another project, unless they are already documented elsewhere (for example, in the vision and scope document or the project plan).&gt;</w:t>
       </w:r>
     </w:p>
     <w:p>
@@ -2304,8 +2372,8 @@
           <w:numId w:val="5"/>
         </w:numPr>
       </w:pPr>
-      <w:bookmarkStart w:id="42" w:name="h.2jxsxqh" w:colFirst="0" w:colLast="0"/>
-      <w:bookmarkEnd w:id="42"/>
+      <w:bookmarkStart w:id="44" w:name="h.2jxsxqh" w:colFirst="0" w:colLast="0"/>
+      <w:bookmarkEnd w:id="44"/>
       <w:r>
         <w:t>Functional Requirements</w:t>
       </w:r>
@@ -2320,8 +2388,8 @@
           <w:szCs w:val="22"/>
         </w:rPr>
       </w:pPr>
-      <w:bookmarkStart w:id="43" w:name="h.ndt8av5mmn1j" w:colFirst="0" w:colLast="0"/>
-      <w:bookmarkEnd w:id="43"/>
+      <w:bookmarkStart w:id="45" w:name="h.ndt8av5mmn1j" w:colFirst="0" w:colLast="0"/>
+      <w:bookmarkEnd w:id="45"/>
       <w:r>
         <w:rPr>
           <w:rFonts w:ascii="Arial" w:eastAsia="Arial" w:hAnsi="Arial" w:cs="Arial"/>
@@ -2370,17 +2438,16 @@
       <w:pPr>
         <w:pStyle w:val="Normal1"/>
       </w:pPr>
-      <w:bookmarkStart w:id="44" w:name="h.ujsfsvqvxb6q" w:colFirst="0" w:colLast="0"/>
-      <w:bookmarkEnd w:id="44"/>
+      <w:bookmarkStart w:id="46" w:name="h.ujsfsvqvxb6q" w:colFirst="0" w:colLast="0"/>
+      <w:bookmarkEnd w:id="46"/>
     </w:p>
     <w:p>
       <w:pPr>
         <w:pStyle w:val="Normal1"/>
         <w:numPr>
           <w:ilvl w:val="0"/>
-          <w:numId w:val="1"/>
+          <w:numId w:val="8"/>
         </w:numPr>
-        <w:ind w:hanging="360"/>
         <w:contextualSpacing/>
         <w:rPr>
           <w:rFonts w:ascii="Arial" w:eastAsia="Arial" w:hAnsi="Arial" w:cs="Arial"/>
@@ -2388,8 +2455,8 @@
           <w:szCs w:val="22"/>
         </w:rPr>
       </w:pPr>
-      <w:bookmarkStart w:id="45" w:name="h.uz6g4wrcx42w" w:colFirst="0" w:colLast="0"/>
-      <w:bookmarkEnd w:id="45"/>
+      <w:bookmarkStart w:id="47" w:name="h.uz6g4wrcx42w" w:colFirst="0" w:colLast="0"/>
+      <w:bookmarkEnd w:id="47"/>
       <w:r>
         <w:rPr>
           <w:rFonts w:ascii="Arial" w:eastAsia="Arial" w:hAnsi="Arial" w:cs="Arial"/>
@@ -2404,9 +2471,8 @@
         <w:pStyle w:val="Normal1"/>
         <w:numPr>
           <w:ilvl w:val="0"/>
-          <w:numId w:val="1"/>
+          <w:numId w:val="8"/>
         </w:numPr>
-        <w:ind w:hanging="360"/>
         <w:contextualSpacing/>
         <w:rPr>
           <w:rFonts w:ascii="Arial" w:eastAsia="Arial" w:hAnsi="Arial" w:cs="Arial"/>
@@ -2444,9 +2510,8 @@
         <w:pStyle w:val="Normal1"/>
         <w:numPr>
           <w:ilvl w:val="0"/>
-          <w:numId w:val="1"/>
+          <w:numId w:val="8"/>
         </w:numPr>
-        <w:ind w:hanging="360"/>
         <w:contextualSpacing/>
         <w:rPr>
           <w:rFonts w:ascii="Arial" w:eastAsia="Arial" w:hAnsi="Arial" w:cs="Arial"/>
@@ -2454,8 +2519,8 @@
           <w:szCs w:val="22"/>
         </w:rPr>
       </w:pPr>
-      <w:bookmarkStart w:id="46" w:name="h.scf38u8a3893" w:colFirst="0" w:colLast="0"/>
-      <w:bookmarkEnd w:id="46"/>
+      <w:bookmarkStart w:id="48" w:name="h.scf38u8a3893" w:colFirst="0" w:colLast="0"/>
+      <w:bookmarkEnd w:id="48"/>
       <w:r>
         <w:rPr>
           <w:rFonts w:ascii="Arial" w:eastAsia="Arial" w:hAnsi="Arial" w:cs="Arial"/>
@@ -2486,9 +2551,8 @@
         <w:pStyle w:val="Normal1"/>
         <w:numPr>
           <w:ilvl w:val="0"/>
-          <w:numId w:val="1"/>
+          <w:numId w:val="8"/>
         </w:numPr>
-        <w:ind w:hanging="360"/>
         <w:contextualSpacing/>
         <w:rPr>
           <w:rFonts w:ascii="Arial" w:eastAsia="Arial" w:hAnsi="Arial" w:cs="Arial"/>
@@ -2502,7 +2566,31 @@
           <w:sz w:val="22"/>
           <w:szCs w:val="22"/>
         </w:rPr>
-        <w:t>The teacher shall be able to select a range of values for numerator and denominator for each problem type when appropriate.</w:t>
+        <w:t xml:space="preserve">The teacher shall be able to select a range of values for numerator and denominator for each problem type </w:t>
+      </w:r>
+      <w:commentRangeStart w:id="49"/>
+      <w:r>
+        <w:rPr>
+          <w:rFonts w:ascii="Arial" w:eastAsia="Arial" w:hAnsi="Arial" w:cs="Arial"/>
+          <w:sz w:val="22"/>
+          <w:szCs w:val="22"/>
+        </w:rPr>
+        <w:t>when appropriate</w:t>
+      </w:r>
+      <w:commentRangeEnd w:id="49"/>
+      <w:r>
+        <w:rPr>
+          <w:rStyle w:val="CommentReference"/>
+        </w:rPr>
+        <w:commentReference w:id="49"/>
+      </w:r>
+      <w:r>
+        <w:rPr>
+          <w:rFonts w:ascii="Arial" w:eastAsia="Arial" w:hAnsi="Arial" w:cs="Arial"/>
+          <w:sz w:val="22"/>
+          <w:szCs w:val="22"/>
+        </w:rPr>
+        <w:t>.</w:t>
       </w:r>
     </w:p>
     <w:p>
@@ -2510,9 +2598,8 @@
         <w:pStyle w:val="Normal1"/>
         <w:numPr>
           <w:ilvl w:val="0"/>
-          <w:numId w:val="1"/>
+          <w:numId w:val="8"/>
         </w:numPr>
-        <w:ind w:hanging="360"/>
         <w:contextualSpacing/>
         <w:rPr>
           <w:rFonts w:ascii="Arial" w:eastAsia="Arial" w:hAnsi="Arial" w:cs="Arial"/>
@@ -2520,12 +2607,12 @@
           <w:szCs w:val="22"/>
         </w:rPr>
       </w:pPr>
-      <w:bookmarkStart w:id="47" w:name="h.md3bksysql17" w:colFirst="0" w:colLast="0"/>
-      <w:bookmarkStart w:id="48" w:name="h.jdqvq0xdw9jj" w:colFirst="0" w:colLast="0"/>
-      <w:bookmarkStart w:id="49" w:name="h.7vohb2pq1rbp" w:colFirst="0" w:colLast="0"/>
-      <w:bookmarkEnd w:id="47"/>
-      <w:bookmarkEnd w:id="48"/>
-      <w:bookmarkEnd w:id="49"/>
+      <w:bookmarkStart w:id="50" w:name="h.md3bksysql17" w:colFirst="0" w:colLast="0"/>
+      <w:bookmarkStart w:id="51" w:name="h.jdqvq0xdw9jj" w:colFirst="0" w:colLast="0"/>
+      <w:bookmarkStart w:id="52" w:name="h.7vohb2pq1rbp" w:colFirst="0" w:colLast="0"/>
+      <w:bookmarkEnd w:id="50"/>
+      <w:bookmarkEnd w:id="51"/>
+      <w:bookmarkEnd w:id="52"/>
       <w:r>
         <w:rPr>
           <w:rFonts w:ascii="Arial" w:eastAsia="Arial" w:hAnsi="Arial" w:cs="Arial"/>
@@ -2564,9 +2651,8 @@
         <w:pStyle w:val="Normal1"/>
         <w:numPr>
           <w:ilvl w:val="0"/>
-          <w:numId w:val="1"/>
+          <w:numId w:val="8"/>
         </w:numPr>
-        <w:ind w:hanging="360"/>
         <w:contextualSpacing/>
         <w:rPr>
           <w:rFonts w:ascii="Arial" w:eastAsia="Arial" w:hAnsi="Arial" w:cs="Arial"/>
@@ -2604,9 +2690,8 @@
         <w:pStyle w:val="Normal1"/>
         <w:numPr>
           <w:ilvl w:val="0"/>
-          <w:numId w:val="1"/>
+          <w:numId w:val="8"/>
         </w:numPr>
-        <w:ind w:hanging="360"/>
         <w:contextualSpacing/>
         <w:rPr>
           <w:rFonts w:ascii="Arial" w:eastAsia="Arial" w:hAnsi="Arial" w:cs="Arial"/>
@@ -2644,9 +2729,8 @@
         <w:pStyle w:val="Normal1"/>
         <w:numPr>
           <w:ilvl w:val="0"/>
-          <w:numId w:val="1"/>
+          <w:numId w:val="8"/>
         </w:numPr>
-        <w:ind w:hanging="360"/>
         <w:contextualSpacing/>
         <w:rPr>
           <w:rFonts w:ascii="Arial" w:eastAsia="Arial" w:hAnsi="Arial" w:cs="Arial"/>
@@ -2684,9 +2768,8 @@
         <w:pStyle w:val="Normal1"/>
         <w:numPr>
           <w:ilvl w:val="0"/>
-          <w:numId w:val="1"/>
+          <w:numId w:val="8"/>
         </w:numPr>
-        <w:ind w:hanging="360"/>
         <w:contextualSpacing/>
         <w:rPr>
           <w:rFonts w:ascii="Arial" w:eastAsia="Arial" w:hAnsi="Arial" w:cs="Arial"/>
@@ -2760,9 +2843,8 @@
         <w:pStyle w:val="Normal1"/>
         <w:numPr>
           <w:ilvl w:val="0"/>
-          <w:numId w:val="1"/>
+          <w:numId w:val="9"/>
         </w:numPr>
-        <w:ind w:hanging="360"/>
         <w:contextualSpacing/>
         <w:rPr>
           <w:rFonts w:ascii="Arial" w:eastAsia="Arial" w:hAnsi="Arial" w:cs="Arial"/>
@@ -2776,7 +2858,23 @@
           <w:sz w:val="22"/>
           <w:szCs w:val="22"/>
         </w:rPr>
-        <w:t>The student shall be able to access the system using a username provided by the teacher.</w:t>
+        <w:t xml:space="preserve">The student shall be able to access the system using a username </w:t>
+      </w:r>
+      <w:r>
+        <w:rPr>
+          <w:rFonts w:ascii="Arial" w:eastAsia="Arial" w:hAnsi="Arial" w:cs="Arial"/>
+          <w:sz w:val="22"/>
+          <w:szCs w:val="22"/>
+        </w:rPr>
+        <w:t xml:space="preserve">and password </w:t>
+      </w:r>
+      <w:r>
+        <w:rPr>
+          <w:rFonts w:ascii="Arial" w:eastAsia="Arial" w:hAnsi="Arial" w:cs="Arial"/>
+          <w:sz w:val="22"/>
+          <w:szCs w:val="22"/>
+        </w:rPr>
+        <w:t>provided by the teacher.</w:t>
       </w:r>
     </w:p>
     <w:p>
@@ -2784,9 +2882,8 @@
         <w:pStyle w:val="Normal1"/>
         <w:numPr>
           <w:ilvl w:val="0"/>
-          <w:numId w:val="1"/>
+          <w:numId w:val="9"/>
         </w:numPr>
-        <w:ind w:hanging="360"/>
         <w:contextualSpacing/>
         <w:rPr>
           <w:rFonts w:ascii="Arial" w:eastAsia="Arial" w:hAnsi="Arial" w:cs="Arial"/>
@@ -2808,9 +2905,8 @@
         <w:pStyle w:val="Normal1"/>
         <w:numPr>
           <w:ilvl w:val="0"/>
-          <w:numId w:val="1"/>
+          <w:numId w:val="9"/>
         </w:numPr>
-        <w:ind w:hanging="360"/>
         <w:contextualSpacing/>
         <w:rPr>
           <w:rFonts w:ascii="Arial" w:eastAsia="Arial" w:hAnsi="Arial" w:cs="Arial"/>
@@ -2884,9 +2980,8 @@
         <w:pStyle w:val="Normal1"/>
         <w:numPr>
           <w:ilvl w:val="0"/>
-          <w:numId w:val="1"/>
+          <w:numId w:val="10"/>
         </w:numPr>
-        <w:ind w:hanging="360"/>
         <w:contextualSpacing/>
         <w:rPr>
           <w:rFonts w:ascii="Arial" w:eastAsia="Arial" w:hAnsi="Arial" w:cs="Arial"/>
@@ -2894,8 +2989,8 @@
           <w:szCs w:val="22"/>
         </w:rPr>
       </w:pPr>
-      <w:bookmarkStart w:id="50" w:name="h.kjd69nzcmlfu" w:colFirst="0" w:colLast="0"/>
-      <w:bookmarkEnd w:id="50"/>
+      <w:bookmarkStart w:id="53" w:name="h.kjd69nzcmlfu" w:colFirst="0" w:colLast="0"/>
+      <w:bookmarkEnd w:id="53"/>
       <w:r>
         <w:rPr>
           <w:rFonts w:ascii="Arial" w:eastAsia="Arial" w:hAnsi="Arial" w:cs="Arial"/>
@@ -2904,17 +2999,14 @@
         </w:rPr>
         <w:t>The system shall provide a graphical user interface for all software interactions.</w:t>
       </w:r>
-      <w:bookmarkStart w:id="51" w:name="_GoBack"/>
-      <w:bookmarkEnd w:id="51"/>
     </w:p>
     <w:p>
       <w:pPr>
         <w:pStyle w:val="Normal1"/>
         <w:numPr>
           <w:ilvl w:val="0"/>
-          <w:numId w:val="1"/>
+          <w:numId w:val="10"/>
         </w:numPr>
-        <w:ind w:hanging="360"/>
         <w:contextualSpacing/>
         <w:rPr>
           <w:rFonts w:ascii="Arial" w:eastAsia="Arial" w:hAnsi="Arial" w:cs="Arial"/>
@@ -2936,9 +3028,8 @@
         <w:pStyle w:val="Normal1"/>
         <w:numPr>
           <w:ilvl w:val="0"/>
-          <w:numId w:val="1"/>
+          <w:numId w:val="10"/>
         </w:numPr>
-        <w:ind w:hanging="360"/>
         <w:contextualSpacing/>
         <w:rPr>
           <w:rFonts w:ascii="Arial" w:eastAsia="Arial" w:hAnsi="Arial" w:cs="Arial"/>
@@ -2946,15 +3037,14 @@
           <w:szCs w:val="22"/>
         </w:rPr>
       </w:pPr>
-      <w:bookmarkStart w:id="52" w:name="h.gjobmifu0829" w:colFirst="0" w:colLast="0"/>
-      <w:bookmarkEnd w:id="52"/>
-      <w:r>
-        <w:rPr>
-          <w:rFonts w:ascii="Arial" w:eastAsia="Arial" w:hAnsi="Arial" w:cs="Arial"/>
-          <w:sz w:val="22"/>
-          <w:szCs w:val="22"/>
-        </w:rPr>
-        <w:lastRenderedPageBreak/>
+      <w:bookmarkStart w:id="54" w:name="h.gjobmifu0829" w:colFirst="0" w:colLast="0"/>
+      <w:bookmarkEnd w:id="54"/>
+      <w:r>
+        <w:rPr>
+          <w:rFonts w:ascii="Arial" w:eastAsia="Arial" w:hAnsi="Arial" w:cs="Arial"/>
+          <w:sz w:val="22"/>
+          <w:szCs w:val="22"/>
+        </w:rPr>
         <w:t xml:space="preserve">The system shall generate instructions </w:t>
       </w:r>
       <w:r>
@@ -2979,9 +3069,8 @@
         <w:pStyle w:val="Normal1"/>
         <w:numPr>
           <w:ilvl w:val="0"/>
-          <w:numId w:val="1"/>
+          <w:numId w:val="10"/>
         </w:numPr>
-        <w:ind w:hanging="360"/>
         <w:contextualSpacing/>
         <w:rPr>
           <w:rFonts w:ascii="Arial" w:eastAsia="Arial" w:hAnsi="Arial" w:cs="Arial"/>
@@ -2989,8 +3078,8 @@
           <w:szCs w:val="22"/>
         </w:rPr>
       </w:pPr>
-      <w:bookmarkStart w:id="53" w:name="h.eei92ftlu3ui" w:colFirst="0" w:colLast="0"/>
-      <w:bookmarkEnd w:id="53"/>
+      <w:bookmarkStart w:id="55" w:name="h.eei92ftlu3ui" w:colFirst="0" w:colLast="0"/>
+      <w:bookmarkEnd w:id="55"/>
       <w:r>
         <w:rPr>
           <w:rFonts w:ascii="Arial" w:eastAsia="Arial" w:hAnsi="Arial" w:cs="Arial"/>
@@ -3037,9 +3126,8 @@
         <w:pStyle w:val="Normal1"/>
         <w:numPr>
           <w:ilvl w:val="0"/>
-          <w:numId w:val="1"/>
+          <w:numId w:val="10"/>
         </w:numPr>
-        <w:ind w:hanging="360"/>
         <w:contextualSpacing/>
         <w:rPr>
           <w:rFonts w:ascii="Arial" w:eastAsia="Arial" w:hAnsi="Arial" w:cs="Arial"/>
@@ -3047,10 +3135,10 @@
           <w:szCs w:val="22"/>
         </w:rPr>
       </w:pPr>
-      <w:bookmarkStart w:id="54" w:name="h.iveexmqlxn8s" w:colFirst="0" w:colLast="0"/>
-      <w:bookmarkStart w:id="55" w:name="h.3yrkzb384g7q" w:colFirst="0" w:colLast="0"/>
-      <w:bookmarkEnd w:id="54"/>
-      <w:bookmarkEnd w:id="55"/>
+      <w:bookmarkStart w:id="56" w:name="h.iveexmqlxn8s" w:colFirst="0" w:colLast="0"/>
+      <w:bookmarkStart w:id="57" w:name="h.3yrkzb384g7q" w:colFirst="0" w:colLast="0"/>
+      <w:bookmarkEnd w:id="56"/>
+      <w:bookmarkEnd w:id="57"/>
       <w:r>
         <w:rPr>
           <w:rFonts w:ascii="Arial" w:eastAsia="Arial" w:hAnsi="Arial" w:cs="Arial"/>
@@ -3065,9 +3153,8 @@
         <w:pStyle w:val="Normal1"/>
         <w:numPr>
           <w:ilvl w:val="0"/>
-          <w:numId w:val="1"/>
+          <w:numId w:val="10"/>
         </w:numPr>
-        <w:ind w:hanging="360"/>
         <w:contextualSpacing/>
         <w:rPr>
           <w:rFonts w:ascii="Arial" w:eastAsia="Arial" w:hAnsi="Arial" w:cs="Arial"/>
@@ -3088,10 +3175,10 @@
       <w:pPr>
         <w:pStyle w:val="Normal1"/>
       </w:pPr>
-      <w:bookmarkStart w:id="56" w:name="h.tqxx56kg4sqw" w:colFirst="0" w:colLast="0"/>
-      <w:bookmarkStart w:id="57" w:name="h.z337ya" w:colFirst="0" w:colLast="0"/>
-      <w:bookmarkEnd w:id="56"/>
-      <w:bookmarkEnd w:id="57"/>
+      <w:bookmarkStart w:id="58" w:name="h.tqxx56kg4sqw" w:colFirst="0" w:colLast="0"/>
+      <w:bookmarkStart w:id="59" w:name="h.z337ya" w:colFirst="0" w:colLast="0"/>
+      <w:bookmarkEnd w:id="58"/>
+      <w:bookmarkEnd w:id="59"/>
     </w:p>
     <w:p>
       <w:pPr>
@@ -3109,8 +3196,8 @@
       <w:pPr>
         <w:pStyle w:val="Normal1"/>
       </w:pPr>
-      <w:bookmarkStart w:id="58" w:name="h.7xh0h6dpxm2a" w:colFirst="0" w:colLast="0"/>
-      <w:bookmarkEnd w:id="58"/>
+      <w:bookmarkStart w:id="60" w:name="h.7xh0h6dpxm2a" w:colFirst="0" w:colLast="0"/>
+      <w:bookmarkEnd w:id="60"/>
       <w:r>
         <w:rPr>
           <w:rFonts w:ascii="Arial" w:eastAsia="Arial" w:hAnsi="Arial" w:cs="Arial"/>
@@ -3125,17 +3212,16 @@
       <w:pPr>
         <w:pStyle w:val="Normal1"/>
       </w:pPr>
-      <w:bookmarkStart w:id="59" w:name="h.nlr3g04otvfc" w:colFirst="0" w:colLast="0"/>
-      <w:bookmarkEnd w:id="59"/>
+      <w:bookmarkStart w:id="61" w:name="h.nlr3g04otvfc" w:colFirst="0" w:colLast="0"/>
+      <w:bookmarkEnd w:id="61"/>
     </w:p>
     <w:p>
       <w:pPr>
         <w:pStyle w:val="Normal1"/>
         <w:numPr>
           <w:ilvl w:val="0"/>
-          <w:numId w:val="4"/>
+          <w:numId w:val="11"/>
         </w:numPr>
-        <w:ind w:hanging="360"/>
         <w:contextualSpacing/>
         <w:rPr>
           <w:rFonts w:ascii="Arial" w:eastAsia="Arial" w:hAnsi="Arial" w:cs="Arial"/>
@@ -3143,15 +3229,33 @@
           <w:szCs w:val="22"/>
         </w:rPr>
       </w:pPr>
-      <w:bookmarkStart w:id="60" w:name="h.e51s7588b76b" w:colFirst="0" w:colLast="0"/>
-      <w:bookmarkEnd w:id="60"/>
-      <w:r>
-        <w:rPr>
-          <w:rFonts w:ascii="Arial" w:eastAsia="Arial" w:hAnsi="Arial" w:cs="Arial"/>
-          <w:sz w:val="22"/>
-          <w:szCs w:val="22"/>
-        </w:rPr>
-        <w:t>The system shall run on a Windows or MacOS device running Java 8 or higher.</w:t>
+      <w:bookmarkStart w:id="62" w:name="h.e51s7588b76b" w:colFirst="0" w:colLast="0"/>
+      <w:bookmarkEnd w:id="62"/>
+      <w:r>
+        <w:rPr>
+          <w:rFonts w:ascii="Arial" w:eastAsia="Arial" w:hAnsi="Arial" w:cs="Arial"/>
+          <w:sz w:val="22"/>
+          <w:szCs w:val="22"/>
+        </w:rPr>
+        <w:t xml:space="preserve">The system shall run on a Windows or </w:t>
+      </w:r>
+      <w:proofErr w:type="spellStart"/>
+      <w:r>
+        <w:rPr>
+          <w:rFonts w:ascii="Arial" w:eastAsia="Arial" w:hAnsi="Arial" w:cs="Arial"/>
+          <w:sz w:val="22"/>
+          <w:szCs w:val="22"/>
+        </w:rPr>
+        <w:t>MacOS</w:t>
+      </w:r>
+      <w:proofErr w:type="spellEnd"/>
+      <w:r>
+        <w:rPr>
+          <w:rFonts w:ascii="Arial" w:eastAsia="Arial" w:hAnsi="Arial" w:cs="Arial"/>
+          <w:sz w:val="22"/>
+          <w:szCs w:val="22"/>
+        </w:rPr>
+        <w:t xml:space="preserve"> device running Java 8 or higher.</w:t>
       </w:r>
     </w:p>
     <w:p>
@@ -3159,9 +3263,8 @@
         <w:pStyle w:val="Normal1"/>
         <w:numPr>
           <w:ilvl w:val="0"/>
-          <w:numId w:val="4"/>
+          <w:numId w:val="11"/>
         </w:numPr>
-        <w:ind w:hanging="360"/>
         <w:contextualSpacing/>
         <w:rPr>
           <w:rFonts w:ascii="Arial" w:eastAsia="Arial" w:hAnsi="Arial" w:cs="Arial"/>
@@ -3175,6 +3278,7 @@
           <w:sz w:val="22"/>
           <w:szCs w:val="22"/>
         </w:rPr>
+        <w:lastRenderedPageBreak/>
         <w:t>The system shall have access to a printer to print worksheets and answer sheets.</w:t>
       </w:r>
     </w:p>
@@ -3195,16 +3299,17 @@
         <w:pStyle w:val="Normal1"/>
         <w:numPr>
           <w:ilvl w:val="0"/>
-          <w:numId w:val="6"/>
+          <w:numId w:val="12"/>
         </w:numPr>
-        <w:rPr>
-          <w:rFonts w:ascii="Arial" w:eastAsia="Arial" w:hAnsi="Arial" w:cs="Arial"/>
-          <w:sz w:val="22"/>
-          <w:szCs w:val="22"/>
-        </w:rPr>
-      </w:pPr>
-      <w:bookmarkStart w:id="61" w:name="h.1y810tw" w:colFirst="0" w:colLast="0"/>
-      <w:bookmarkEnd w:id="61"/>
+        <w:contextualSpacing/>
+        <w:rPr>
+          <w:rFonts w:ascii="Arial" w:eastAsia="Arial" w:hAnsi="Arial" w:cs="Arial"/>
+          <w:sz w:val="22"/>
+          <w:szCs w:val="22"/>
+        </w:rPr>
+      </w:pPr>
+      <w:bookmarkStart w:id="63" w:name="h.1y810tw" w:colFirst="0" w:colLast="0"/>
+      <w:bookmarkEnd w:id="63"/>
       <w:r>
         <w:rPr>
           <w:rFonts w:ascii="Arial" w:eastAsia="Arial" w:hAnsi="Arial" w:cs="Arial"/>
@@ -3219,8 +3324,9 @@
         <w:pStyle w:val="Normal1"/>
         <w:numPr>
           <w:ilvl w:val="0"/>
-          <w:numId w:val="6"/>
+          <w:numId w:val="12"/>
         </w:numPr>
+        <w:contextualSpacing/>
         <w:rPr>
           <w:rFonts w:ascii="Arial" w:eastAsia="Arial" w:hAnsi="Arial" w:cs="Arial"/>
           <w:sz w:val="22"/>
@@ -3252,8 +3358,8 @@
       <w:pPr>
         <w:pStyle w:val="Normal1"/>
       </w:pPr>
-      <w:bookmarkStart w:id="62" w:name="h.2xcytpi" w:colFirst="0" w:colLast="0"/>
-      <w:bookmarkEnd w:id="62"/>
+      <w:bookmarkStart w:id="64" w:name="h.2xcytpi" w:colFirst="0" w:colLast="0"/>
+      <w:bookmarkEnd w:id="64"/>
       <w:r>
         <w:rPr>
           <w:rFonts w:ascii="Arial" w:eastAsia="Arial" w:hAnsi="Arial" w:cs="Arial"/>
@@ -3434,7 +3540,6 @@
           <w:sz w:val="22"/>
           <w:szCs w:val="22"/>
         </w:rPr>
-        <w:lastRenderedPageBreak/>
         <w:t>Beginner 3 – TBD</w:t>
       </w:r>
     </w:p>
@@ -3614,6 +3719,7 @@
         <w:ind w:left="634"/>
       </w:pPr>
       <w:r>
+        <w:lastRenderedPageBreak/>
         <w:t>4.1.4</w:t>
       </w:r>
       <w:r>
@@ -3745,7 +3851,25 @@
           <w:sz w:val="22"/>
           <w:szCs w:val="22"/>
         </w:rPr>
-        <w:t>The teacher shall be able to select the option to print an answer sheet for each worksheet.  The answer sheet preview will be displayed after the worksheet preview in 4.1.5.  During the answer sheet preview the teacher will be given the option to print.</w:t>
+        <w:t xml:space="preserve">The teacher shall be able to select the option to print an answer sheet for each worksheet.  The answer sheet preview will be displayed after the worksheet preview in 4.1.5.  During the answer sheet </w:t>
+      </w:r>
+      <w:proofErr w:type="gramStart"/>
+      <w:r>
+        <w:rPr>
+          <w:rFonts w:ascii="Arial" w:eastAsia="Arial" w:hAnsi="Arial" w:cs="Arial"/>
+          <w:sz w:val="22"/>
+          <w:szCs w:val="22"/>
+        </w:rPr>
+        <w:t>preview</w:t>
+      </w:r>
+      <w:proofErr w:type="gramEnd"/>
+      <w:r>
+        <w:rPr>
+          <w:rFonts w:ascii="Arial" w:eastAsia="Arial" w:hAnsi="Arial" w:cs="Arial"/>
+          <w:sz w:val="22"/>
+          <w:szCs w:val="22"/>
+        </w:rPr>
+        <w:t xml:space="preserve"> the teacher will be given the option to print.</w:t>
       </w:r>
     </w:p>
     <w:p>
@@ -3789,7 +3913,25 @@
           <w:sz w:val="22"/>
           <w:szCs w:val="22"/>
         </w:rPr>
-        <w:t>The teacher shall be able to select the option to save an answer sheet for each worksheet.  The answer sheet preview will be displayed after the worksheet preview in 4.1.5.  During the answer sheet preview the teacher will be given the option to save to the hard drive.</w:t>
+        <w:t xml:space="preserve">The teacher shall be able to select the option to save an answer sheet for each worksheet.  The answer sheet preview will be displayed after the worksheet preview in 4.1.5.  During the answer sheet </w:t>
+      </w:r>
+      <w:proofErr w:type="gramStart"/>
+      <w:r>
+        <w:rPr>
+          <w:rFonts w:ascii="Arial" w:eastAsia="Arial" w:hAnsi="Arial" w:cs="Arial"/>
+          <w:sz w:val="22"/>
+          <w:szCs w:val="22"/>
+        </w:rPr>
+        <w:t>preview</w:t>
+      </w:r>
+      <w:proofErr w:type="gramEnd"/>
+      <w:r>
+        <w:rPr>
+          <w:rFonts w:ascii="Arial" w:eastAsia="Arial" w:hAnsi="Arial" w:cs="Arial"/>
+          <w:sz w:val="22"/>
+          <w:szCs w:val="22"/>
+        </w:rPr>
+        <w:t xml:space="preserve"> the teacher will be given the option to save to the hard drive.</w:t>
       </w:r>
     </w:p>
     <w:p>
@@ -3877,7 +4019,6 @@
           <w:sz w:val="22"/>
           <w:szCs w:val="22"/>
         </w:rPr>
-        <w:lastRenderedPageBreak/>
         <w:t>The teacher shall be able to delete answer sheets for themselves or for students when no longer needed.  This option will be available in the admin menu.  A class roster will be displayed and all worksheets printed by the teacher and students will be listed.  A delete option will be available for each answer sheet.</w:t>
       </w:r>
     </w:p>
@@ -3974,7 +4115,16 @@
           <w:sz w:val="22"/>
           <w:szCs w:val="22"/>
         </w:rPr>
-        <w:t>to assign and modify difficulty levels for each student.  This setting will determine the worksheets to which the student has access.</w:t>
+        <w:t xml:space="preserve">to assign and modify difficulty </w:t>
+      </w:r>
+      <w:r>
+        <w:rPr>
+          <w:rFonts w:ascii="Arial" w:eastAsia="Arial" w:hAnsi="Arial" w:cs="Arial"/>
+          <w:sz w:val="22"/>
+          <w:szCs w:val="22"/>
+        </w:rPr>
+        <w:lastRenderedPageBreak/>
+        <w:t>levels for each student.  This setting will determine the worksheets to which the student has access.</w:t>
       </w:r>
     </w:p>
     <w:p>
@@ -4341,6 +4491,7 @@
           <w:sz w:val="22"/>
           <w:szCs w:val="22"/>
         </w:rPr>
+        <w:lastRenderedPageBreak/>
         <w:t>The system shall provide administrative privileges to an assigned user during installation.  As part of the installation process the first user account will be created that will act as the administrator.  This special teacher account will be able to create additional teacher accounts as well as student accounts.</w:t>
       </w:r>
     </w:p>
@@ -4352,10 +4503,22 @@
           <w:numId w:val="5"/>
         </w:numPr>
       </w:pPr>
-      <w:bookmarkStart w:id="63" w:name="h.3whwml4" w:colFirst="0" w:colLast="0"/>
-      <w:bookmarkEnd w:id="63"/>
-      <w:r>
-        <w:t>Other Nonfunctional Requirements</w:t>
+      <w:bookmarkStart w:id="65" w:name="h.3whwml4" w:colFirst="0" w:colLast="0"/>
+      <w:bookmarkEnd w:id="65"/>
+      <w:r>
+        <w:t xml:space="preserve">Other Nonfunctional </w:t>
+      </w:r>
+      <w:commentRangeStart w:id="66"/>
+      <w:r>
+        <w:t>Requirements</w:t>
+      </w:r>
+      <w:commentRangeEnd w:id="66"/>
+      <w:r>
+        <w:rPr>
+          <w:rStyle w:val="CommentReference"/>
+          <w:b w:val="0"/>
+        </w:rPr>
+        <w:commentReference w:id="66"/>
       </w:r>
     </w:p>
     <w:p>
@@ -4374,8 +4537,8 @@
           <w:numId w:val="5"/>
         </w:numPr>
       </w:pPr>
-      <w:bookmarkStart w:id="64" w:name="h.2bn6wsx" w:colFirst="0" w:colLast="0"/>
-      <w:bookmarkEnd w:id="64"/>
+      <w:bookmarkStart w:id="67" w:name="h.2bn6wsx" w:colFirst="0" w:colLast="0"/>
+      <w:bookmarkEnd w:id="67"/>
       <w:r>
         <w:t>Performance Requirements</w:t>
       </w:r>
@@ -4383,17 +4546,27 @@
     <w:p>
       <w:pPr>
         <w:pStyle w:val="Normal1"/>
-      </w:pPr>
-      <w:bookmarkStart w:id="65" w:name="h.qsh70q" w:colFirst="0" w:colLast="0"/>
-      <w:bookmarkEnd w:id="65"/>
-      <w:r>
-        <w:rPr>
-          <w:rFonts w:ascii="Arial" w:eastAsia="Arial" w:hAnsi="Arial" w:cs="Arial"/>
-          <w:i/>
-          <w:sz w:val="22"/>
-          <w:szCs w:val="22"/>
-        </w:rPr>
-        <w:t>&lt;If there are performance requirements for the product under various circumstances, state them here and explain their rationale, to help the developers understand the intent and make suitable design choices. Specify the timing relationships for real time systems. Make such requirements as specific as possible. You may need to state performance requirements for individual functional requirements or features.&gt;</w:t>
+        <w:numPr>
+          <w:ilvl w:val="0"/>
+          <w:numId w:val="7"/>
+        </w:numPr>
+      </w:pPr>
+      <w:bookmarkStart w:id="68" w:name="h.qsh70q" w:colFirst="0" w:colLast="0"/>
+      <w:bookmarkEnd w:id="68"/>
+      <w:r>
+        <w:rPr>
+          <w:rFonts w:ascii="Arial" w:hAnsi="Arial" w:cs="Arial"/>
+          <w:b/>
+          <w:sz w:val="22"/>
+        </w:rPr>
+        <w:t xml:space="preserve">Number of Users: </w:t>
+      </w:r>
+      <w:r>
+        <w:rPr>
+          <w:rFonts w:ascii="Arial" w:hAnsi="Arial" w:cs="Arial"/>
+          <w:sz w:val="22"/>
+        </w:rPr>
+        <w:t>The number of registered users shall not be limited, since the software shall be designed to be used by only one user at any given time.</w:t>
       </w:r>
     </w:p>
     <w:p>
@@ -4410,18 +4583,20 @@
     </w:p>
     <w:p>
       <w:pPr>
-        <w:pStyle w:val="Normal1"/>
-      </w:pPr>
-      <w:bookmarkStart w:id="66" w:name="h.3as4poj" w:colFirst="0" w:colLast="0"/>
-      <w:bookmarkEnd w:id="66"/>
-      <w:r>
-        <w:rPr>
-          <w:rFonts w:ascii="Arial" w:eastAsia="Arial" w:hAnsi="Arial" w:cs="Arial"/>
-          <w:i/>
-          <w:sz w:val="22"/>
-          <w:szCs w:val="22"/>
-        </w:rPr>
-        <w:t>&lt;Specify those requirements that are concerned with possible loss, damage, or harm that could result from the use of the product. Define any safeguards or actions that must be taken, as well as actions that must be prevented. Refer to any external policies or regulations that state safety issues that affect the product’s design or use. Define any safety certifications that must be satisfied.&gt;</w:t>
+        <w:pStyle w:val="template"/>
+        <w:rPr>
+          <w:rFonts w:cs="Arial"/>
+          <w:i w:val="0"/>
+        </w:rPr>
+      </w:pPr>
+      <w:bookmarkStart w:id="69" w:name="h.3as4poj" w:colFirst="0" w:colLast="0"/>
+      <w:bookmarkEnd w:id="69"/>
+      <w:r>
+        <w:rPr>
+          <w:rFonts w:cs="Arial"/>
+          <w:i w:val="0"/>
+        </w:rPr>
+        <w:t>No safety requirements have been identified.</w:t>
       </w:r>
     </w:p>
     <w:p>
@@ -4439,27 +4614,51 @@
     <w:p>
       <w:pPr>
         <w:pStyle w:val="Normal1"/>
-      </w:pPr>
-      <w:bookmarkStart w:id="67" w:name="h.1pxezwc" w:colFirst="0" w:colLast="0"/>
-      <w:bookmarkEnd w:id="67"/>
-      <w:r>
-        <w:rPr>
-          <w:rFonts w:ascii="Arial" w:eastAsia="Arial" w:hAnsi="Arial" w:cs="Arial"/>
-          <w:i/>
-          <w:sz w:val="22"/>
-          <w:szCs w:val="22"/>
-        </w:rPr>
-        <w:t xml:space="preserve">&lt;Specify any requirements regarding security or privacy issues surrounding use of the product or protection of the data used or created by the product. Define any user identity authentication </w:t>
-      </w:r>
-      <w:r>
-        <w:rPr>
-          <w:rFonts w:ascii="Arial" w:eastAsia="Arial" w:hAnsi="Arial" w:cs="Arial"/>
-          <w:i/>
-          <w:sz w:val="22"/>
-          <w:szCs w:val="22"/>
-        </w:rPr>
-        <w:lastRenderedPageBreak/>
-        <w:t>requirements. Refer to any external policies or regulations containing security issues that affect the product. Define any security or privacy certifications that must be satisfied.&gt;</w:t>
+        <w:numPr>
+          <w:ilvl w:val="0"/>
+          <w:numId w:val="7"/>
+        </w:numPr>
+      </w:pPr>
+      <w:bookmarkStart w:id="70" w:name="h.1pxezwc" w:colFirst="0" w:colLast="0"/>
+      <w:bookmarkEnd w:id="70"/>
+      <w:r>
+        <w:rPr>
+          <w:rFonts w:ascii="Arial" w:hAnsi="Arial" w:cs="Arial"/>
+          <w:sz w:val="22"/>
+        </w:rPr>
+        <w:t>The system shall only allow unauthorized users to access the login and registration pages and the help utility.</w:t>
+      </w:r>
+    </w:p>
+    <w:p>
+      <w:pPr>
+        <w:pStyle w:val="Normal1"/>
+        <w:numPr>
+          <w:ilvl w:val="0"/>
+          <w:numId w:val="7"/>
+        </w:numPr>
+      </w:pPr>
+      <w:r>
+        <w:rPr>
+          <w:rFonts w:ascii="Arial" w:hAnsi="Arial" w:cs="Arial"/>
+          <w:sz w:val="22"/>
+        </w:rPr>
+        <w:t>The system shall require a username and password to gain access to the FWC.</w:t>
+      </w:r>
+    </w:p>
+    <w:p>
+      <w:pPr>
+        <w:pStyle w:val="Normal1"/>
+        <w:numPr>
+          <w:ilvl w:val="0"/>
+          <w:numId w:val="7"/>
+        </w:numPr>
+      </w:pPr>
+      <w:r>
+        <w:rPr>
+          <w:rFonts w:ascii="Arial" w:hAnsi="Arial" w:cs="Arial"/>
+          <w:sz w:val="22"/>
+        </w:rPr>
+        <w:t>The system shall store user passwords securely in a database.</w:t>
       </w:r>
     </w:p>
     <w:p>
@@ -4477,17 +4676,110 @@
     <w:p>
       <w:pPr>
         <w:pStyle w:val="Normal1"/>
-      </w:pPr>
-      <w:bookmarkStart w:id="68" w:name="h.49x2ik5" w:colFirst="0" w:colLast="0"/>
-      <w:bookmarkEnd w:id="68"/>
-      <w:r>
-        <w:rPr>
-          <w:rFonts w:ascii="Arial" w:eastAsia="Arial" w:hAnsi="Arial" w:cs="Arial"/>
-          <w:i/>
-          <w:sz w:val="22"/>
-          <w:szCs w:val="22"/>
-        </w:rPr>
-        <w:t>&lt;Specify any additional quality characteristics for the product that will be important to either the customers or the developers. Some to consider are: adaptability, availability, correctness, flexibility, interoperability, maintainability, portability, reliability, reusability, robustness, testability, and usability. Write these to be specific, quantitative, and verifiable when possible. At the least, clarify the relative preferences for various attributes, such as ease of use over ease of learning.&gt;</w:t>
+        <w:numPr>
+          <w:ilvl w:val="0"/>
+          <w:numId w:val="13"/>
+        </w:numPr>
+        <w:rPr>
+          <w:rFonts w:ascii="Arial" w:hAnsi="Arial" w:cs="Arial"/>
+          <w:b/>
+          <w:sz w:val="22"/>
+        </w:rPr>
+      </w:pPr>
+      <w:r>
+        <w:rPr>
+          <w:rFonts w:ascii="Arial" w:hAnsi="Arial" w:cs="Arial"/>
+          <w:b/>
+          <w:sz w:val="22"/>
+        </w:rPr>
+        <w:t>Correctness:</w:t>
+      </w:r>
+      <w:r>
+        <w:rPr>
+          <w:rFonts w:ascii="Arial" w:hAnsi="Arial" w:cs="Arial"/>
+          <w:b/>
+          <w:sz w:val="22"/>
+        </w:rPr>
+        <w:t xml:space="preserve"> </w:t>
+      </w:r>
+      <w:r>
+        <w:rPr>
+          <w:rFonts w:ascii="Arial" w:hAnsi="Arial" w:cs="Arial"/>
+          <w:sz w:val="22"/>
+        </w:rPr>
+        <w:t>The system shall create a correct answer sheet for each generated worksheet.</w:t>
+      </w:r>
+    </w:p>
+    <w:p>
+      <w:pPr>
+        <w:pStyle w:val="Normal1"/>
+        <w:numPr>
+          <w:ilvl w:val="0"/>
+          <w:numId w:val="13"/>
+        </w:numPr>
+        <w:rPr>
+          <w:rFonts w:ascii="Arial" w:hAnsi="Arial" w:cs="Arial"/>
+          <w:b/>
+          <w:sz w:val="22"/>
+        </w:rPr>
+      </w:pPr>
+      <w:r>
+        <w:rPr>
+          <w:rFonts w:ascii="Arial" w:hAnsi="Arial" w:cs="Arial"/>
+          <w:b/>
+          <w:sz w:val="22"/>
+        </w:rPr>
+        <w:t>Interoperability:</w:t>
+      </w:r>
+      <w:r>
+        <w:rPr>
+          <w:rFonts w:ascii="Arial" w:hAnsi="Arial" w:cs="Arial"/>
+          <w:b/>
+          <w:sz w:val="22"/>
+        </w:rPr>
+        <w:t xml:space="preserve"> </w:t>
+      </w:r>
+      <w:r>
+        <w:rPr>
+          <w:rFonts w:ascii="Arial" w:hAnsi="Arial" w:cs="Arial"/>
+          <w:sz w:val="22"/>
+        </w:rPr>
+        <w:t>The system shall work seamlessly with the MySQL database to store login, teacher-student, worksheet, and answer sheet information and retrieve such information for use in the software.</w:t>
+      </w:r>
+    </w:p>
+    <w:p>
+      <w:pPr>
+        <w:pStyle w:val="Normal1"/>
+        <w:numPr>
+          <w:ilvl w:val="0"/>
+          <w:numId w:val="13"/>
+        </w:numPr>
+        <w:rPr>
+          <w:b/>
+        </w:rPr>
+      </w:pPr>
+      <w:r>
+        <w:rPr>
+          <w:rFonts w:ascii="Arial" w:hAnsi="Arial" w:cs="Arial"/>
+          <w:b/>
+          <w:sz w:val="22"/>
+        </w:rPr>
+        <w:t>Usability:</w:t>
+      </w:r>
+      <w:r>
+        <w:rPr>
+          <w:rFonts w:ascii="Arial" w:hAnsi="Arial" w:cs="Arial"/>
+          <w:b/>
+          <w:sz w:val="22"/>
+        </w:rPr>
+        <w:t xml:space="preserve"> </w:t>
+      </w:r>
+      <w:r>
+        <w:rPr>
+          <w:rFonts w:ascii="Arial" w:hAnsi="Arial" w:cs="Arial"/>
+          <w:sz w:val="22"/>
+        </w:rPr>
+        <w:t>The system shall be easy to use and have an internal help utility to show users how to perform functions offered by the software.</w:t>
       </w:r>
     </w:p>
     <w:p>
@@ -4505,17 +4797,68 @@
     <w:p>
       <w:pPr>
         <w:pStyle w:val="Normal1"/>
-      </w:pPr>
-      <w:bookmarkStart w:id="69" w:name="h.2p2csry" w:colFirst="0" w:colLast="0"/>
-      <w:bookmarkEnd w:id="69"/>
-      <w:r>
-        <w:rPr>
-          <w:rFonts w:ascii="Arial" w:eastAsia="Arial" w:hAnsi="Arial" w:cs="Arial"/>
-          <w:i/>
-          <w:sz w:val="22"/>
-          <w:szCs w:val="22"/>
-        </w:rPr>
-        <w:t>&lt;List any operating principles about the product, such as which individuals or roles can perform which functions under specific circumstances. These are not functional requirements in themselves, but they may imply certain functional requirements to enforce the rules.&gt;</w:t>
+        <w:numPr>
+          <w:ilvl w:val="0"/>
+          <w:numId w:val="14"/>
+        </w:numPr>
+      </w:pPr>
+      <w:bookmarkStart w:id="71" w:name="h.2p2csry" w:colFirst="0" w:colLast="0"/>
+      <w:bookmarkEnd w:id="71"/>
+      <w:r>
+        <w:rPr>
+          <w:rFonts w:ascii="Arial" w:hAnsi="Arial" w:cs="Arial"/>
+          <w:sz w:val="22"/>
+        </w:rPr>
+        <w:t>The system shall not allow students to register for a user account. Teachers must register their students using a teacher account.</w:t>
+      </w:r>
+    </w:p>
+    <w:p>
+      <w:pPr>
+        <w:pStyle w:val="Normal1"/>
+        <w:numPr>
+          <w:ilvl w:val="0"/>
+          <w:numId w:val="14"/>
+        </w:numPr>
+      </w:pPr>
+      <w:r>
+        <w:rPr>
+          <w:rFonts w:ascii="Arial" w:hAnsi="Arial" w:cs="Arial"/>
+          <w:sz w:val="22"/>
+        </w:rPr>
+        <w:t>The system shall allow students to generate worksheets and view previous worksheets, but not to view answer sheets.</w:t>
+      </w:r>
+    </w:p>
+    <w:p>
+      <w:pPr>
+        <w:pStyle w:val="Normal1"/>
+        <w:numPr>
+          <w:ilvl w:val="0"/>
+          <w:numId w:val="14"/>
+        </w:numPr>
+      </w:pPr>
+      <w:r>
+        <w:rPr>
+          <w:rFonts w:ascii="Arial" w:hAnsi="Arial" w:cs="Arial"/>
+          <w:sz w:val="22"/>
+        </w:rPr>
+        <w:t>The system shall allow teachers to view answer sheets for worksheets created by their students.</w:t>
+      </w:r>
+    </w:p>
+    <w:p>
+      <w:pPr>
+        <w:pStyle w:val="Normal1"/>
+        <w:numPr>
+          <w:ilvl w:val="0"/>
+          <w:numId w:val="14"/>
+        </w:numPr>
+      </w:pPr>
+      <w:r>
+        <w:rPr>
+          <w:rFonts w:ascii="Arial" w:hAnsi="Arial" w:cs="Arial"/>
+          <w:sz w:val="22"/>
+        </w:rPr>
+        <w:lastRenderedPageBreak/>
+        <w:t>The system shall allow both teachers and students to access and delete existing worksheets from their previously created worksheets.</w:t>
       </w:r>
     </w:p>
     <w:p>
@@ -4527,28 +4870,27 @@
         </w:numPr>
       </w:pPr>
       <w:r>
-        <w:t>Other Requirements</w:t>
-      </w:r>
-    </w:p>
-    <w:p>
-      <w:pPr>
-        <w:pStyle w:val="Normal1"/>
-      </w:pPr>
-      <w:r>
-        <w:t>((Eric - Not included in this version of the SRS – Please keep these as a placeholder for future SRS development.  This file should be saved prior to submission and have this section edited out.))</w:t>
-      </w:r>
-    </w:p>
-    <w:p>
-      <w:pPr>
-        <w:pStyle w:val="Normal1"/>
-      </w:pPr>
-    </w:p>
-    <w:p>
-      <w:pPr>
-        <w:pStyle w:val="Normal1"/>
-      </w:pPr>
-      <w:bookmarkStart w:id="70" w:name="h.147n2zr" w:colFirst="0" w:colLast="0"/>
-      <w:bookmarkEnd w:id="70"/>
+        <w:t xml:space="preserve">Other </w:t>
+      </w:r>
+      <w:commentRangeStart w:id="72"/>
+      <w:r>
+        <w:t>Requirements</w:t>
+      </w:r>
+      <w:commentRangeEnd w:id="72"/>
+      <w:r>
+        <w:rPr>
+          <w:rStyle w:val="CommentReference"/>
+          <w:b w:val="0"/>
+        </w:rPr>
+        <w:commentReference w:id="72"/>
+      </w:r>
+    </w:p>
+    <w:p>
+      <w:pPr>
+        <w:pStyle w:val="Normal1"/>
+      </w:pPr>
+      <w:bookmarkStart w:id="73" w:name="h.147n2zr" w:colFirst="0" w:colLast="0"/>
+      <w:bookmarkEnd w:id="73"/>
       <w:r>
         <w:rPr>
           <w:rFonts w:ascii="Arial" w:eastAsia="Arial" w:hAnsi="Arial" w:cs="Arial"/>
@@ -4579,8 +4921,8 @@
       <w:pPr>
         <w:pStyle w:val="Normal1"/>
       </w:pPr>
-      <w:bookmarkStart w:id="71" w:name="h.3o7alnk" w:colFirst="0" w:colLast="0"/>
-      <w:bookmarkEnd w:id="71"/>
+      <w:bookmarkStart w:id="74" w:name="h.3o7alnk" w:colFirst="0" w:colLast="0"/>
+      <w:bookmarkEnd w:id="74"/>
       <w:r>
         <w:rPr>
           <w:rFonts w:ascii="Arial" w:eastAsia="Arial" w:hAnsi="Arial" w:cs="Arial"/>
@@ -4611,8 +4953,8 @@
       <w:pPr>
         <w:pStyle w:val="Normal1"/>
       </w:pPr>
-      <w:bookmarkStart w:id="72" w:name="h.23ckvvd" w:colFirst="0" w:colLast="0"/>
-      <w:bookmarkEnd w:id="72"/>
+      <w:bookmarkStart w:id="75" w:name="h.23ckvvd" w:colFirst="0" w:colLast="0"/>
+      <w:bookmarkEnd w:id="75"/>
       <w:r>
         <w:rPr>
           <w:rFonts w:ascii="Arial" w:eastAsia="Arial" w:hAnsi="Arial" w:cs="Arial"/>
@@ -4680,7 +5022,14 @@
           <w:rFonts w:ascii="Arial" w:eastAsia="Arial" w:hAnsi="Arial" w:cs="Arial"/>
           <w:highlight w:val="white"/>
         </w:rPr>
-        <w:t xml:space="preserve">Three  levels of difficulty for worksheets: </w:t>
+        <w:t xml:space="preserve">Three </w:t>
+      </w:r>
+      <w:r>
+        <w:rPr>
+          <w:rFonts w:ascii="Arial" w:eastAsia="Arial" w:hAnsi="Arial" w:cs="Arial"/>
+          <w:highlight w:val="white"/>
+        </w:rPr>
+        <w:t xml:space="preserve">levels of difficulty for worksheets: </w:t>
       </w:r>
     </w:p>
     <w:p>
@@ -4746,8 +5095,14 @@
           <w:rFonts w:ascii="Arial" w:eastAsia="Arial" w:hAnsi="Arial" w:cs="Arial"/>
           <w:highlight w:val="white"/>
         </w:rPr>
-        <w:lastRenderedPageBreak/>
-        <w:t>Advanced ( multiplication and division, word questions and problems, mixed numbers, least common multiple, greatest common factor)</w:t>
+        <w:t>Advanced (</w:t>
+      </w:r>
+      <w:r>
+        <w:rPr>
+          <w:rFonts w:ascii="Arial" w:eastAsia="Arial" w:hAnsi="Arial" w:cs="Arial"/>
+          <w:highlight w:val="white"/>
+        </w:rPr>
+        <w:t>multiplication and division, word questions and problems, mixed numbers, least common multiple, greatest common factor)</w:t>
       </w:r>
     </w:p>
     <w:p>
@@ -4765,19 +5120,105 @@
       </w:r>
     </w:p>
     <w:sectPr>
-      <w:headerReference w:type="default" r:id="rId8"/>
-      <w:footerReference w:type="default" r:id="rId9"/>
+      <w:headerReference w:type="default" r:id="rId10"/>
+      <w:footerReference w:type="first" r:id="rId11"/>
       <w:pgSz w:w="12240" w:h="15840"/>
       <w:pgMar w:top="1440" w:right="1296" w:bottom="1440" w:left="1296" w:header="720" w:footer="720" w:gutter="0"/>
-      <w:pgNumType w:start="1"/>
+      <w:pgNumType w:start="0"/>
       <w:cols w:space="720"/>
+      <w:titlePg/>
+      <w:docGrid w:linePitch="326"/>
     </w:sectPr>
   </w:body>
 </w:document>
 </file>
 
+<file path=word/comments.xml><?xml version="1.0" encoding="utf-8"?>
+<w:comments xmlns:wpc="http://schemas.microsoft.com/office/word/2010/wordprocessingCanvas" xmlns:mo="http://schemas.microsoft.com/office/mac/office/2008/main" xmlns:mc="http://schemas.openxmlformats.org/markup-compatibility/2006" xmlns:mv="urn:schemas-microsoft-com:mac:vml" xmlns:o="urn:schemas-microsoft-com:office:office" xmlns:r="http://schemas.openxmlformats.org/officeDocument/2006/relationships" xmlns:m="http://schemas.openxmlformats.org/officeDocument/2006/math" xmlns:v="urn:schemas-microsoft-com:vml" xmlns:wp14="http://schemas.microsoft.com/office/word/2010/wordprocessingDrawing" xmlns:wp="http://schemas.openxmlformats.org/drawingml/2006/wordprocessingDrawing" xmlns:w10="urn:schemas-microsoft-com:office:word" xmlns:w="http://schemas.openxmlformats.org/wordprocessingml/2006/main" xmlns:w14="http://schemas.microsoft.com/office/word/2010/wordml" xmlns:w15="http://schemas.microsoft.com/office/word/2012/wordml" xmlns:wpg="http://schemas.microsoft.com/office/word/2010/wordprocessingGroup" xmlns:wpi="http://schemas.microsoft.com/office/word/2010/wordprocessingInk" xmlns:wne="http://schemas.microsoft.com/office/word/2006/wordml" xmlns:wps="http://schemas.microsoft.com/office/word/2010/wordprocessingShape" mc:Ignorable="w14 w15 wp14">
+  <w:comment w:id="9" w:author="Sara Hakkoum" w:date="2016-02-14T10:34:00Z" w:initials="SH">
+    <w:p>
+      <w:pPr>
+        <w:pStyle w:val="CommentText"/>
+      </w:pPr>
+      <w:r>
+        <w:rPr>
+          <w:rStyle w:val="CommentReference"/>
+        </w:rPr>
+        <w:annotationRef/>
+      </w:r>
+      <w:r>
+        <w:t>Do we want to open the file so that the user saves/prints from Adobe Reader, or do we want to give them a dialog box that lets them choose somewhere on the computer to save the file, and then open it with Reader?</w:t>
+      </w:r>
+      <w:r>
+        <w:t xml:space="preserve"> I think the first option is better, but I just want to double-check!</w:t>
+      </w:r>
+      <w:r>
+        <w:t xml:space="preserve"> Will need to find a way to invoke Adobe Reader via Java.</w:t>
+      </w:r>
+    </w:p>
+  </w:comment>
+  <w:comment w:id="49" w:author="Sara Hakkoum" w:date="2016-02-14T10:43:00Z" w:initials="SH">
+    <w:p>
+      <w:pPr>
+        <w:pStyle w:val="CommentText"/>
+      </w:pPr>
+      <w:r>
+        <w:rPr>
+          <w:rStyle w:val="CommentReference"/>
+        </w:rPr>
+        <w:annotationRef/>
+      </w:r>
+      <w:r>
+        <w:t>Not sure Dr. Jung will like this… a bit ambiguous?</w:t>
+      </w:r>
+    </w:p>
+  </w:comment>
+  <w:comment w:id="66" w:author="Sara Hakkoum" w:date="2016-02-14T11:47:00Z" w:initials="SH">
+    <w:p>
+      <w:pPr>
+        <w:pStyle w:val="CommentText"/>
+      </w:pPr>
+      <w:r>
+        <w:rPr>
+          <w:rStyle w:val="CommentReference"/>
+        </w:rPr>
+        <w:annotationRef/>
+      </w:r>
+      <w:r>
+        <w:t>Should we include this section?</w:t>
+      </w:r>
+    </w:p>
+  </w:comment>
+  <w:comment w:id="72" w:author="Sara Hakkoum" w:date="2016-02-14T11:46:00Z" w:initials="SH">
+    <w:p>
+      <w:pPr>
+        <w:pStyle w:val="CommentText"/>
+      </w:pPr>
+      <w:r>
+        <w:rPr>
+          <w:rStyle w:val="CommentReference"/>
+        </w:rPr>
+        <w:annotationRef/>
+      </w:r>
+      <w:r>
+        <w:t>Should we include this section?</w:t>
+      </w:r>
+    </w:p>
+  </w:comment>
+</w:comments>
+</file>
+
+<file path=word/commentsExtended.xml><?xml version="1.0" encoding="utf-8"?>
+<w15:commentsEx xmlns:wpc="http://schemas.microsoft.com/office/word/2010/wordprocessingCanvas" xmlns:mo="http://schemas.microsoft.com/office/mac/office/2008/main" xmlns:mc="http://schemas.openxmlformats.org/markup-compatibility/2006" xmlns:mv="urn:schemas-microsoft-com:mac:vml" xmlns:o="urn:schemas-microsoft-com:office:office" xmlns:r="http://schemas.openxmlformats.org/officeDocument/2006/relationships" xmlns:m="http://schemas.openxmlformats.org/officeDocument/2006/math" xmlns:v="urn:schemas-microsoft-com:vml" xmlns:wp14="http://schemas.microsoft.com/office/word/2010/wordprocessingDrawing" xmlns:wp="http://schemas.openxmlformats.org/drawingml/2006/wordprocessingDrawing" xmlns:w10="urn:schemas-microsoft-com:office:word" xmlns:w="http://schemas.openxmlformats.org/wordprocessingml/2006/main" xmlns:w14="http://schemas.microsoft.com/office/word/2010/wordml" xmlns:w15="http://schemas.microsoft.com/office/word/2012/wordml" xmlns:wpg="http://schemas.microsoft.com/office/word/2010/wordprocessingGroup" xmlns:wpi="http://schemas.microsoft.com/office/word/2010/wordprocessingInk" xmlns:wne="http://schemas.microsoft.com/office/word/2006/wordml" xmlns:wps="http://schemas.microsoft.com/office/word/2010/wordprocessingShape" mc:Ignorable="w14 w15 wp14">
+  <w15:commentEx w15:paraId="5EDA0852" w15:done="0"/>
+  <w15:commentEx w15:paraId="09B90417" w15:done="0"/>
+  <w15:commentEx w15:paraId="5AC0D574" w15:done="0"/>
+  <w15:commentEx w15:paraId="61C13754" w15:done="0"/>
+</w15:commentsEx>
+</file>
+
 <file path=word/endnotes.xml><?xml version="1.0" encoding="utf-8"?>
-<w:endnotes xmlns:wpc="http://schemas.microsoft.com/office/word/2010/wordprocessingCanvas" xmlns:mc="http://schemas.openxmlformats.org/markup-compatibility/2006" xmlns:o="urn:schemas-microsoft-com:office:office" xmlns:r="http://schemas.openxmlformats.org/officeDocument/2006/relationships" xmlns:m="http://schemas.openxmlformats.org/officeDocument/2006/math" xmlns:v="urn:schemas-microsoft-com:vml" xmlns:wp14="http://schemas.microsoft.com/office/word/2010/wordprocessingDrawing" xmlns:wp="http://schemas.openxmlformats.org/drawingml/2006/wordprocessingDrawing" xmlns:w10="urn:schemas-microsoft-com:office:word" xmlns:w="http://schemas.openxmlformats.org/wordprocessingml/2006/main" xmlns:w14="http://schemas.microsoft.com/office/word/2010/wordml" xmlns:w15="http://schemas.microsoft.com/office/word/2012/wordml" xmlns:wpg="http://schemas.microsoft.com/office/word/2010/wordprocessingGroup" xmlns:wpi="http://schemas.microsoft.com/office/word/2010/wordprocessingInk" xmlns:wne="http://schemas.microsoft.com/office/word/2006/wordml" xmlns:wps="http://schemas.microsoft.com/office/word/2010/wordprocessingShape" mc:Ignorable="w14 w15 wp14">
+<w:endnotes xmlns:wpc="http://schemas.microsoft.com/office/word/2010/wordprocessingCanvas" xmlns:mo="http://schemas.microsoft.com/office/mac/office/2008/main" xmlns:mc="http://schemas.openxmlformats.org/markup-compatibility/2006" xmlns:mv="urn:schemas-microsoft-com:mac:vml" xmlns:o="urn:schemas-microsoft-com:office:office" xmlns:r="http://schemas.openxmlformats.org/officeDocument/2006/relationships" xmlns:m="http://schemas.openxmlformats.org/officeDocument/2006/math" xmlns:v="urn:schemas-microsoft-com:vml" xmlns:wp14="http://schemas.microsoft.com/office/word/2010/wordprocessingDrawing" xmlns:wp="http://schemas.openxmlformats.org/drawingml/2006/wordprocessingDrawing" xmlns:w10="urn:schemas-microsoft-com:office:word" xmlns:w="http://schemas.openxmlformats.org/wordprocessingml/2006/main" xmlns:w14="http://schemas.microsoft.com/office/word/2010/wordml" xmlns:w15="http://schemas.microsoft.com/office/word/2012/wordml" xmlns:wpg="http://schemas.microsoft.com/office/word/2010/wordprocessingGroup" xmlns:wpi="http://schemas.microsoft.com/office/word/2010/wordprocessingInk" xmlns:wne="http://schemas.microsoft.com/office/word/2006/wordml" xmlns:wps="http://schemas.microsoft.com/office/word/2010/wordprocessingShape" mc:Ignorable="w14 w15 wp14">
   <w:endnote w:type="separator" w:id="-1">
     <w:p>
       <w:r>
@@ -4796,22 +5237,65 @@
 </file>
 
 <file path=word/footer1.xml><?xml version="1.0" encoding="utf-8"?>
-<w:ftr xmlns:wpc="http://schemas.microsoft.com/office/word/2010/wordprocessingCanvas" xmlns:mc="http://schemas.openxmlformats.org/markup-compatibility/2006" xmlns:o="urn:schemas-microsoft-com:office:office" xmlns:r="http://schemas.openxmlformats.org/officeDocument/2006/relationships" xmlns:m="http://schemas.openxmlformats.org/officeDocument/2006/math" xmlns:v="urn:schemas-microsoft-com:vml" xmlns:wp14="http://schemas.microsoft.com/office/word/2010/wordprocessingDrawing" xmlns:wp="http://schemas.openxmlformats.org/drawingml/2006/wordprocessingDrawing" xmlns:w10="urn:schemas-microsoft-com:office:word" xmlns:w="http://schemas.openxmlformats.org/wordprocessingml/2006/main" xmlns:w14="http://schemas.microsoft.com/office/word/2010/wordml" xmlns:w15="http://schemas.microsoft.com/office/word/2012/wordml" xmlns:wpg="http://schemas.microsoft.com/office/word/2010/wordprocessingGroup" xmlns:wpi="http://schemas.microsoft.com/office/word/2010/wordprocessingInk" xmlns:wne="http://schemas.microsoft.com/office/word/2006/wordml" xmlns:wps="http://schemas.microsoft.com/office/word/2010/wordprocessingShape" mc:Ignorable="w14 w15 wp14">
+<w:ftr xmlns:wpc="http://schemas.microsoft.com/office/word/2010/wordprocessingCanvas" xmlns:mo="http://schemas.microsoft.com/office/mac/office/2008/main" xmlns:mc="http://schemas.openxmlformats.org/markup-compatibility/2006" xmlns:mv="urn:schemas-microsoft-com:mac:vml" xmlns:o="urn:schemas-microsoft-com:office:office" xmlns:r="http://schemas.openxmlformats.org/officeDocument/2006/relationships" xmlns:m="http://schemas.openxmlformats.org/officeDocument/2006/math" xmlns:v="urn:schemas-microsoft-com:vml" xmlns:wp14="http://schemas.microsoft.com/office/word/2010/wordprocessingDrawing" xmlns:wp="http://schemas.openxmlformats.org/drawingml/2006/wordprocessingDrawing" xmlns:w10="urn:schemas-microsoft-com:office:word" xmlns:w="http://schemas.openxmlformats.org/wordprocessingml/2006/main" xmlns:w14="http://schemas.microsoft.com/office/word/2010/wordml" xmlns:w15="http://schemas.microsoft.com/office/word/2012/wordml" xmlns:wpg="http://schemas.microsoft.com/office/word/2010/wordprocessingGroup" xmlns:wpi="http://schemas.microsoft.com/office/word/2010/wordprocessingInk" xmlns:wne="http://schemas.microsoft.com/office/word/2006/wordml" xmlns:wps="http://schemas.microsoft.com/office/word/2010/wordprocessingShape" mc:Ignorable="w14 w15 wp14">
   <w:p>
     <w:pPr>
-      <w:pStyle w:val="Normal1"/>
       <w:tabs>
         <w:tab w:val="center" w:pos="4680"/>
         <w:tab w:val="right" w:pos="9360"/>
       </w:tabs>
-      <w:spacing w:after="720"/>
+      <w:spacing w:line="240" w:lineRule="exact"/>
+      <w:jc w:val="center"/>
+      <w:rPr>
+        <w:rFonts w:ascii="Times" w:hAnsi="Times"/>
+        <w:b/>
+        <w:i/>
+        <w:color w:val="auto"/>
+        <w:sz w:val="20"/>
+        <w:szCs w:val="20"/>
+      </w:rPr>
     </w:pPr>
+    <w:r>
+      <w:rPr>
+        <w:rFonts w:ascii="Times" w:hAnsi="Times"/>
+        <w:b/>
+        <w:i/>
+        <w:color w:val="auto"/>
+        <w:sz w:val="20"/>
+        <w:szCs w:val="20"/>
+      </w:rPr>
+      <w:t xml:space="preserve">Copyright © 2002 by Karl E. </w:t>
+    </w:r>
+    <w:proofErr w:type="spellStart"/>
+    <w:r>
+      <w:rPr>
+        <w:rFonts w:ascii="Times" w:hAnsi="Times"/>
+        <w:b/>
+        <w:i/>
+        <w:color w:val="auto"/>
+        <w:sz w:val="20"/>
+        <w:szCs w:val="20"/>
+      </w:rPr>
+      <w:t>Wiegers</w:t>
+    </w:r>
+    <w:proofErr w:type="spellEnd"/>
+    <w:r>
+      <w:rPr>
+        <w:rFonts w:ascii="Times" w:hAnsi="Times"/>
+        <w:b/>
+        <w:i/>
+        <w:color w:val="auto"/>
+        <w:sz w:val="20"/>
+        <w:szCs w:val="20"/>
+      </w:rPr>
+      <w:t>. Permission is granted to use, modify, and distribute this document.</w:t>
+    </w:r>
   </w:p>
 </w:ftr>
 </file>
 
 <file path=word/footnotes.xml><?xml version="1.0" encoding="utf-8"?>
-<w:footnotes xmlns:wpc="http://schemas.microsoft.com/office/word/2010/wordprocessingCanvas" xmlns:mc="http://schemas.openxmlformats.org/markup-compatibility/2006" xmlns:o="urn:schemas-microsoft-com:office:office" xmlns:r="http://schemas.openxmlformats.org/officeDocument/2006/relationships" xmlns:m="http://schemas.openxmlformats.org/officeDocument/2006/math" xmlns:v="urn:schemas-microsoft-com:vml" xmlns:wp14="http://schemas.microsoft.com/office/word/2010/wordprocessingDrawing" xmlns:wp="http://schemas.openxmlformats.org/drawingml/2006/wordprocessingDrawing" xmlns:w10="urn:schemas-microsoft-com:office:word" xmlns:w="http://schemas.openxmlformats.org/wordprocessingml/2006/main" xmlns:w14="http://schemas.microsoft.com/office/word/2010/wordml" xmlns:w15="http://schemas.microsoft.com/office/word/2012/wordml" xmlns:wpg="http://schemas.microsoft.com/office/word/2010/wordprocessingGroup" xmlns:wpi="http://schemas.microsoft.com/office/word/2010/wordprocessingInk" xmlns:wne="http://schemas.microsoft.com/office/word/2006/wordml" xmlns:wps="http://schemas.microsoft.com/office/word/2010/wordprocessingShape" mc:Ignorable="w14 w15 wp14">
+<w:footnotes xmlns:wpc="http://schemas.microsoft.com/office/word/2010/wordprocessingCanvas" xmlns:mo="http://schemas.microsoft.com/office/mac/office/2008/main" xmlns:mc="http://schemas.openxmlformats.org/markup-compatibility/2006" xmlns:mv="urn:schemas-microsoft-com:mac:vml" xmlns:o="urn:schemas-microsoft-com:office:office" xmlns:r="http://schemas.openxmlformats.org/officeDocument/2006/relationships" xmlns:m="http://schemas.openxmlformats.org/officeDocument/2006/math" xmlns:v="urn:schemas-microsoft-com:vml" xmlns:wp14="http://schemas.microsoft.com/office/word/2010/wordprocessingDrawing" xmlns:wp="http://schemas.openxmlformats.org/drawingml/2006/wordprocessingDrawing" xmlns:w10="urn:schemas-microsoft-com:office:word" xmlns:w="http://schemas.openxmlformats.org/wordprocessingml/2006/main" xmlns:w14="http://schemas.microsoft.com/office/word/2010/wordml" xmlns:w15="http://schemas.microsoft.com/office/word/2012/wordml" xmlns:wpg="http://schemas.microsoft.com/office/word/2010/wordprocessingGroup" xmlns:wpi="http://schemas.microsoft.com/office/word/2010/wordprocessingInk" xmlns:wne="http://schemas.microsoft.com/office/word/2006/wordml" xmlns:wps="http://schemas.microsoft.com/office/word/2010/wordprocessingShape" mc:Ignorable="w14 w15 wp14">
   <w:footnote w:type="separator" w:id="-1">
     <w:p>
       <w:r>
@@ -4830,7 +5314,135 @@
 </file>
 
 <file path=word/header1.xml><?xml version="1.0" encoding="utf-8"?>
-<w:hdr xmlns:wpc="http://schemas.microsoft.com/office/word/2010/wordprocessingCanvas" xmlns:mc="http://schemas.openxmlformats.org/markup-compatibility/2006" xmlns:o="urn:schemas-microsoft-com:office:office" xmlns:r="http://schemas.openxmlformats.org/officeDocument/2006/relationships" xmlns:m="http://schemas.openxmlformats.org/officeDocument/2006/math" xmlns:v="urn:schemas-microsoft-com:vml" xmlns:wp14="http://schemas.microsoft.com/office/word/2010/wordprocessingDrawing" xmlns:wp="http://schemas.openxmlformats.org/drawingml/2006/wordprocessingDrawing" xmlns:w10="urn:schemas-microsoft-com:office:word" xmlns:w="http://schemas.openxmlformats.org/wordprocessingml/2006/main" xmlns:w14="http://schemas.microsoft.com/office/word/2010/wordml" xmlns:w15="http://schemas.microsoft.com/office/word/2012/wordml" xmlns:wpg="http://schemas.microsoft.com/office/word/2010/wordprocessingGroup" xmlns:wpi="http://schemas.microsoft.com/office/word/2010/wordprocessingInk" xmlns:wne="http://schemas.microsoft.com/office/word/2006/wordml" xmlns:wps="http://schemas.microsoft.com/office/word/2010/wordprocessingShape" mc:Ignorable="w14 w15 wp14">
+<w:hdr xmlns:wpc="http://schemas.microsoft.com/office/word/2010/wordprocessingCanvas" xmlns:mo="http://schemas.microsoft.com/office/mac/office/2008/main" xmlns:mc="http://schemas.openxmlformats.org/markup-compatibility/2006" xmlns:mv="urn:schemas-microsoft-com:mac:vml" xmlns:o="urn:schemas-microsoft-com:office:office" xmlns:r="http://schemas.openxmlformats.org/officeDocument/2006/relationships" xmlns:m="http://schemas.openxmlformats.org/officeDocument/2006/math" xmlns:v="urn:schemas-microsoft-com:vml" xmlns:wp14="http://schemas.microsoft.com/office/word/2010/wordprocessingDrawing" xmlns:wp="http://schemas.openxmlformats.org/drawingml/2006/wordprocessingDrawing" xmlns:w10="urn:schemas-microsoft-com:office:word" xmlns:w="http://schemas.openxmlformats.org/wordprocessingml/2006/main" xmlns:w14="http://schemas.microsoft.com/office/word/2010/wordml" xmlns:w15="http://schemas.microsoft.com/office/word/2012/wordml" xmlns:wpg="http://schemas.microsoft.com/office/word/2010/wordprocessingGroup" xmlns:wpi="http://schemas.microsoft.com/office/word/2010/wordprocessingInk" xmlns:wne="http://schemas.microsoft.com/office/word/2006/wordml" xmlns:wps="http://schemas.microsoft.com/office/word/2010/wordprocessingShape" mc:Ignorable="w14 w15 wp14">
+  <w:p>
+    <w:pPr>
+      <w:tabs>
+        <w:tab w:val="center" w:pos="4680"/>
+        <w:tab w:val="right" w:pos="9630"/>
+      </w:tabs>
+      <w:spacing w:line="240" w:lineRule="exact"/>
+      <w:rPr>
+        <w:rFonts w:ascii="Times" w:hAnsi="Times"/>
+        <w:b/>
+        <w:i/>
+        <w:color w:val="auto"/>
+        <w:sz w:val="20"/>
+        <w:szCs w:val="20"/>
+      </w:rPr>
+    </w:pPr>
+    <w:r>
+      <w:rPr>
+        <w:rFonts w:ascii="Times" w:hAnsi="Times"/>
+        <w:b/>
+        <w:i/>
+        <w:color w:val="auto"/>
+        <w:sz w:val="20"/>
+        <w:szCs w:val="20"/>
+      </w:rPr>
+      <w:t>Software</w:t>
+    </w:r>
+    <w:r>
+      <w:rPr>
+        <w:rFonts w:ascii="Times" w:hAnsi="Times"/>
+        <w:b/>
+        <w:i/>
+        <w:color w:val="auto"/>
+        <w:szCs w:val="20"/>
+      </w:rPr>
+      <w:t xml:space="preserve"> </w:t>
+    </w:r>
+    <w:r>
+      <w:rPr>
+        <w:rFonts w:ascii="Times" w:hAnsi="Times"/>
+        <w:b/>
+        <w:i/>
+        <w:color w:val="auto"/>
+        <w:sz w:val="20"/>
+        <w:szCs w:val="20"/>
+      </w:rPr>
+      <w:t xml:space="preserve">Requirements Specification for </w:t>
+    </w:r>
+    <w:r>
+      <w:rPr>
+        <w:rFonts w:ascii="Times" w:hAnsi="Times"/>
+        <w:b/>
+        <w:i/>
+        <w:color w:val="auto"/>
+        <w:sz w:val="20"/>
+        <w:szCs w:val="20"/>
+      </w:rPr>
+      <w:t>Fraction Worksheet Creator</w:t>
+    </w:r>
+    <w:r>
+      <w:rPr>
+        <w:rFonts w:ascii="Times" w:hAnsi="Times"/>
+        <w:b/>
+        <w:i/>
+        <w:color w:val="auto"/>
+        <w:sz w:val="20"/>
+        <w:szCs w:val="20"/>
+      </w:rPr>
+      <w:tab/>
+      <w:t xml:space="preserve">Page </w:t>
+    </w:r>
+    <w:r>
+      <w:rPr>
+        <w:rFonts w:ascii="Times" w:hAnsi="Times"/>
+        <w:b/>
+        <w:i/>
+        <w:color w:val="auto"/>
+        <w:sz w:val="20"/>
+        <w:szCs w:val="20"/>
+      </w:rPr>
+      <w:fldChar w:fldCharType="begin"/>
+    </w:r>
+    <w:r>
+      <w:rPr>
+        <w:rFonts w:ascii="Times" w:hAnsi="Times"/>
+        <w:b/>
+        <w:i/>
+        <w:color w:val="auto"/>
+        <w:sz w:val="20"/>
+        <w:szCs w:val="20"/>
+      </w:rPr>
+      <w:instrText xml:space="preserve"> PAGE  \* MERGEFORMAT </w:instrText>
+    </w:r>
+    <w:r>
+      <w:rPr>
+        <w:rFonts w:ascii="Times" w:hAnsi="Times"/>
+        <w:b/>
+        <w:i/>
+        <w:color w:val="auto"/>
+        <w:sz w:val="20"/>
+        <w:szCs w:val="20"/>
+      </w:rPr>
+      <w:fldChar w:fldCharType="separate"/>
+    </w:r>
+    <w:r>
+      <w:rPr>
+        <w:rFonts w:ascii="Times" w:hAnsi="Times"/>
+        <w:b/>
+        <w:i/>
+        <w:noProof/>
+        <w:color w:val="auto"/>
+        <w:sz w:val="20"/>
+        <w:szCs w:val="20"/>
+      </w:rPr>
+      <w:t>2</w:t>
+    </w:r>
+    <w:r>
+      <w:rPr>
+        <w:rFonts w:ascii="Times" w:hAnsi="Times"/>
+        <w:b/>
+        <w:i/>
+        <w:color w:val="auto"/>
+        <w:sz w:val="20"/>
+        <w:szCs w:val="20"/>
+      </w:rPr>
+      <w:fldChar w:fldCharType="end"/>
+    </w:r>
+  </w:p>
   <w:p>
     <w:pPr>
       <w:pStyle w:val="Normal1"/>
@@ -4840,66 +5452,126 @@
       </w:tabs>
       <w:spacing w:before="120"/>
     </w:pPr>
-    <w:r>
-      <w:rPr>
-        <w:b/>
-        <w:i/>
-        <w:sz w:val="20"/>
-        <w:szCs w:val="20"/>
-      </w:rPr>
-      <w:t>Software</w:t>
-    </w:r>
-    <w:r>
-      <w:rPr>
-        <w:b/>
-        <w:i/>
-      </w:rPr>
-      <w:t xml:space="preserve"> </w:t>
-    </w:r>
-    <w:r>
-      <w:rPr>
-        <w:b/>
-        <w:i/>
-        <w:sz w:val="20"/>
-        <w:szCs w:val="20"/>
-      </w:rPr>
-      <w:t>Requirements Specification for Fraction Worksheet Creator</w:t>
-    </w:r>
-    <w:r>
-      <w:rPr>
-        <w:b/>
-        <w:i/>
-        <w:sz w:val="20"/>
-        <w:szCs w:val="20"/>
-      </w:rPr>
-      <w:tab/>
-      <w:t xml:space="preserve">Page </w:t>
-    </w:r>
-    <w:r>
-      <w:fldChar w:fldCharType="begin"/>
-    </w:r>
-    <w:r>
-      <w:instrText>PAGE</w:instrText>
-    </w:r>
-    <w:r>
-      <w:fldChar w:fldCharType="separate"/>
-    </w:r>
-    <w:r>
-      <w:rPr>
-        <w:noProof/>
-      </w:rPr>
-      <w:t>13</w:t>
-    </w:r>
-    <w:r>
-      <w:fldChar w:fldCharType="end"/>
-    </w:r>
   </w:p>
 </w:hdr>
 </file>
 
 <file path=word/numbering.xml><?xml version="1.0" encoding="utf-8"?>
-<w:numbering xmlns:wpc="http://schemas.microsoft.com/office/word/2010/wordprocessingCanvas" xmlns:mc="http://schemas.openxmlformats.org/markup-compatibility/2006" xmlns:o="urn:schemas-microsoft-com:office:office" xmlns:r="http://schemas.openxmlformats.org/officeDocument/2006/relationships" xmlns:m="http://schemas.openxmlformats.org/officeDocument/2006/math" xmlns:v="urn:schemas-microsoft-com:vml" xmlns:wp14="http://schemas.microsoft.com/office/word/2010/wordprocessingDrawing" xmlns:wp="http://schemas.openxmlformats.org/drawingml/2006/wordprocessingDrawing" xmlns:w10="urn:schemas-microsoft-com:office:word" xmlns:w="http://schemas.openxmlformats.org/wordprocessingml/2006/main" xmlns:w14="http://schemas.microsoft.com/office/word/2010/wordml" xmlns:w15="http://schemas.microsoft.com/office/word/2012/wordml" xmlns:wpg="http://schemas.microsoft.com/office/word/2010/wordprocessingGroup" xmlns:wpi="http://schemas.microsoft.com/office/word/2010/wordprocessingInk" xmlns:wne="http://schemas.microsoft.com/office/word/2006/wordml" xmlns:wps="http://schemas.microsoft.com/office/word/2010/wordprocessingShape" mc:Ignorable="w14 w15 wp14">
-  <w:abstractNum w:abstractNumId="0" w15:restartNumberingAfterBreak="0">
+<w:numbering xmlns:wpc="http://schemas.microsoft.com/office/word/2010/wordprocessingCanvas" xmlns:mo="http://schemas.microsoft.com/office/mac/office/2008/main" xmlns:mc="http://schemas.openxmlformats.org/markup-compatibility/2006" xmlns:mv="urn:schemas-microsoft-com:mac:vml" xmlns:o="urn:schemas-microsoft-com:office:office" xmlns:r="http://schemas.openxmlformats.org/officeDocument/2006/relationships" xmlns:m="http://schemas.openxmlformats.org/officeDocument/2006/math" xmlns:v="urn:schemas-microsoft-com:vml" xmlns:wp14="http://schemas.microsoft.com/office/word/2010/wordprocessingDrawing" xmlns:wp="http://schemas.openxmlformats.org/drawingml/2006/wordprocessingDrawing" xmlns:w10="urn:schemas-microsoft-com:office:word" xmlns:w="http://schemas.openxmlformats.org/wordprocessingml/2006/main" xmlns:w14="http://schemas.microsoft.com/office/word/2010/wordml" xmlns:w15="http://schemas.microsoft.com/office/word/2012/wordml" xmlns:wpg="http://schemas.microsoft.com/office/word/2010/wordprocessingGroup" xmlns:wpi="http://schemas.microsoft.com/office/word/2010/wordprocessingInk" xmlns:wne="http://schemas.microsoft.com/office/word/2006/wordml" xmlns:wps="http://schemas.microsoft.com/office/word/2010/wordprocessingShape" mc:Ignorable="w14 w15 wp14">
+  <w:abstractNum w:abstractNumId="0">
+    <w:nsid w:val="01BF231A"/>
+    <w:multiLevelType w:val="hybridMultilevel"/>
+    <w:tmpl w:val="8F08A482"/>
+    <w:lvl w:ilvl="0" w:tplc="04090001">
+      <w:start w:val="1"/>
+      <w:numFmt w:val="bullet"/>
+      <w:lvlText w:val=""/>
+      <w:lvlJc w:val="left"/>
+      <w:pPr>
+        <w:ind w:left="360" w:hanging="360"/>
+      </w:pPr>
+      <w:rPr>
+        <w:rFonts w:ascii="Symbol" w:hAnsi="Symbol" w:hint="default"/>
+      </w:rPr>
+    </w:lvl>
+    <w:lvl w:ilvl="1" w:tplc="04090003" w:tentative="1">
+      <w:start w:val="1"/>
+      <w:numFmt w:val="bullet"/>
+      <w:lvlText w:val="o"/>
+      <w:lvlJc w:val="left"/>
+      <w:pPr>
+        <w:ind w:left="1080" w:hanging="360"/>
+      </w:pPr>
+      <w:rPr>
+        <w:rFonts w:ascii="Courier New" w:hAnsi="Courier New" w:cs="Courier New" w:hint="default"/>
+      </w:rPr>
+    </w:lvl>
+    <w:lvl w:ilvl="2" w:tplc="04090005" w:tentative="1">
+      <w:start w:val="1"/>
+      <w:numFmt w:val="bullet"/>
+      <w:lvlText w:val=""/>
+      <w:lvlJc w:val="left"/>
+      <w:pPr>
+        <w:ind w:left="1800" w:hanging="360"/>
+      </w:pPr>
+      <w:rPr>
+        <w:rFonts w:ascii="Wingdings" w:hAnsi="Wingdings" w:hint="default"/>
+      </w:rPr>
+    </w:lvl>
+    <w:lvl w:ilvl="3" w:tplc="04090001" w:tentative="1">
+      <w:start w:val="1"/>
+      <w:numFmt w:val="bullet"/>
+      <w:lvlText w:val=""/>
+      <w:lvlJc w:val="left"/>
+      <w:pPr>
+        <w:ind w:left="2520" w:hanging="360"/>
+      </w:pPr>
+      <w:rPr>
+        <w:rFonts w:ascii="Symbol" w:hAnsi="Symbol" w:hint="default"/>
+      </w:rPr>
+    </w:lvl>
+    <w:lvl w:ilvl="4" w:tplc="04090003" w:tentative="1">
+      <w:start w:val="1"/>
+      <w:numFmt w:val="bullet"/>
+      <w:lvlText w:val="o"/>
+      <w:lvlJc w:val="left"/>
+      <w:pPr>
+        <w:ind w:left="3240" w:hanging="360"/>
+      </w:pPr>
+      <w:rPr>
+        <w:rFonts w:ascii="Courier New" w:hAnsi="Courier New" w:cs="Courier New" w:hint="default"/>
+      </w:rPr>
+    </w:lvl>
+    <w:lvl w:ilvl="5" w:tplc="04090005" w:tentative="1">
+      <w:start w:val="1"/>
+      <w:numFmt w:val="bullet"/>
+      <w:lvlText w:val=""/>
+      <w:lvlJc w:val="left"/>
+      <w:pPr>
+        <w:ind w:left="3960" w:hanging="360"/>
+      </w:pPr>
+      <w:rPr>
+        <w:rFonts w:ascii="Wingdings" w:hAnsi="Wingdings" w:hint="default"/>
+      </w:rPr>
+    </w:lvl>
+    <w:lvl w:ilvl="6" w:tplc="04090001" w:tentative="1">
+      <w:start w:val="1"/>
+      <w:numFmt w:val="bullet"/>
+      <w:lvlText w:val=""/>
+      <w:lvlJc w:val="left"/>
+      <w:pPr>
+        <w:ind w:left="4680" w:hanging="360"/>
+      </w:pPr>
+      <w:rPr>
+        <w:rFonts w:ascii="Symbol" w:hAnsi="Symbol" w:hint="default"/>
+      </w:rPr>
+    </w:lvl>
+    <w:lvl w:ilvl="7" w:tplc="04090003" w:tentative="1">
+      <w:start w:val="1"/>
+      <w:numFmt w:val="bullet"/>
+      <w:lvlText w:val="o"/>
+      <w:lvlJc w:val="left"/>
+      <w:pPr>
+        <w:ind w:left="5400" w:hanging="360"/>
+      </w:pPr>
+      <w:rPr>
+        <w:rFonts w:ascii="Courier New" w:hAnsi="Courier New" w:cs="Courier New" w:hint="default"/>
+      </w:rPr>
+    </w:lvl>
+    <w:lvl w:ilvl="8" w:tplc="04090005" w:tentative="1">
+      <w:start w:val="1"/>
+      <w:numFmt w:val="bullet"/>
+      <w:lvlText w:val=""/>
+      <w:lvlJc w:val="left"/>
+      <w:pPr>
+        <w:ind w:left="6120" w:hanging="360"/>
+      </w:pPr>
+      <w:rPr>
+        <w:rFonts w:ascii="Wingdings" w:hAnsi="Wingdings" w:hint="default"/>
+      </w:rPr>
+    </w:lvl>
+  </w:abstractNum>
+  <w:abstractNum w:abstractNumId="1">
     <w:nsid w:val="0304679B"/>
     <w:multiLevelType w:val="multilevel"/>
     <w:tmpl w:val="E9FCE656"/>
@@ -5012,7 +5684,120 @@
       </w:rPr>
     </w:lvl>
   </w:abstractNum>
-  <w:abstractNum w:abstractNumId="1" w15:restartNumberingAfterBreak="0">
+  <w:abstractNum w:abstractNumId="2">
+    <w:nsid w:val="0B223ECB"/>
+    <w:multiLevelType w:val="hybridMultilevel"/>
+    <w:tmpl w:val="9B9635E8"/>
+    <w:lvl w:ilvl="0" w:tplc="04090001">
+      <w:start w:val="1"/>
+      <w:numFmt w:val="bullet"/>
+      <w:lvlText w:val=""/>
+      <w:lvlJc w:val="left"/>
+      <w:pPr>
+        <w:ind w:left="720" w:hanging="360"/>
+      </w:pPr>
+      <w:rPr>
+        <w:rFonts w:ascii="Symbol" w:hAnsi="Symbol" w:hint="default"/>
+      </w:rPr>
+    </w:lvl>
+    <w:lvl w:ilvl="1" w:tplc="04090003" w:tentative="1">
+      <w:start w:val="1"/>
+      <w:numFmt w:val="bullet"/>
+      <w:lvlText w:val="o"/>
+      <w:lvlJc w:val="left"/>
+      <w:pPr>
+        <w:ind w:left="1440" w:hanging="360"/>
+      </w:pPr>
+      <w:rPr>
+        <w:rFonts w:ascii="Courier New" w:hAnsi="Courier New" w:cs="Courier New" w:hint="default"/>
+      </w:rPr>
+    </w:lvl>
+    <w:lvl w:ilvl="2" w:tplc="04090005" w:tentative="1">
+      <w:start w:val="1"/>
+      <w:numFmt w:val="bullet"/>
+      <w:lvlText w:val=""/>
+      <w:lvlJc w:val="left"/>
+      <w:pPr>
+        <w:ind w:left="2160" w:hanging="360"/>
+      </w:pPr>
+      <w:rPr>
+        <w:rFonts w:ascii="Wingdings" w:hAnsi="Wingdings" w:hint="default"/>
+      </w:rPr>
+    </w:lvl>
+    <w:lvl w:ilvl="3" w:tplc="04090001" w:tentative="1">
+      <w:start w:val="1"/>
+      <w:numFmt w:val="bullet"/>
+      <w:lvlText w:val=""/>
+      <w:lvlJc w:val="left"/>
+      <w:pPr>
+        <w:ind w:left="2880" w:hanging="360"/>
+      </w:pPr>
+      <w:rPr>
+        <w:rFonts w:ascii="Symbol" w:hAnsi="Symbol" w:hint="default"/>
+      </w:rPr>
+    </w:lvl>
+    <w:lvl w:ilvl="4" w:tplc="04090003" w:tentative="1">
+      <w:start w:val="1"/>
+      <w:numFmt w:val="bullet"/>
+      <w:lvlText w:val="o"/>
+      <w:lvlJc w:val="left"/>
+      <w:pPr>
+        <w:ind w:left="3600" w:hanging="360"/>
+      </w:pPr>
+      <w:rPr>
+        <w:rFonts w:ascii="Courier New" w:hAnsi="Courier New" w:cs="Courier New" w:hint="default"/>
+      </w:rPr>
+    </w:lvl>
+    <w:lvl w:ilvl="5" w:tplc="04090005" w:tentative="1">
+      <w:start w:val="1"/>
+      <w:numFmt w:val="bullet"/>
+      <w:lvlText w:val=""/>
+      <w:lvlJc w:val="left"/>
+      <w:pPr>
+        <w:ind w:left="4320" w:hanging="360"/>
+      </w:pPr>
+      <w:rPr>
+        <w:rFonts w:ascii="Wingdings" w:hAnsi="Wingdings" w:hint="default"/>
+      </w:rPr>
+    </w:lvl>
+    <w:lvl w:ilvl="6" w:tplc="04090001" w:tentative="1">
+      <w:start w:val="1"/>
+      <w:numFmt w:val="bullet"/>
+      <w:lvlText w:val=""/>
+      <w:lvlJc w:val="left"/>
+      <w:pPr>
+        <w:ind w:left="5040" w:hanging="360"/>
+      </w:pPr>
+      <w:rPr>
+        <w:rFonts w:ascii="Symbol" w:hAnsi="Symbol" w:hint="default"/>
+      </w:rPr>
+    </w:lvl>
+    <w:lvl w:ilvl="7" w:tplc="04090003" w:tentative="1">
+      <w:start w:val="1"/>
+      <w:numFmt w:val="bullet"/>
+      <w:lvlText w:val="o"/>
+      <w:lvlJc w:val="left"/>
+      <w:pPr>
+        <w:ind w:left="5760" w:hanging="360"/>
+      </w:pPr>
+      <w:rPr>
+        <w:rFonts w:ascii="Courier New" w:hAnsi="Courier New" w:cs="Courier New" w:hint="default"/>
+      </w:rPr>
+    </w:lvl>
+    <w:lvl w:ilvl="8" w:tplc="04090005" w:tentative="1">
+      <w:start w:val="1"/>
+      <w:numFmt w:val="bullet"/>
+      <w:lvlText w:val=""/>
+      <w:lvlJc w:val="left"/>
+      <w:pPr>
+        <w:ind w:left="6480" w:hanging="360"/>
+      </w:pPr>
+      <w:rPr>
+        <w:rFonts w:ascii="Wingdings" w:hAnsi="Wingdings" w:hint="default"/>
+      </w:rPr>
+    </w:lvl>
+  </w:abstractNum>
+  <w:abstractNum w:abstractNumId="3">
     <w:nsid w:val="20B90CEB"/>
     <w:multiLevelType w:val="multilevel"/>
     <w:tmpl w:val="87B25C44"/>
@@ -5125,7 +5910,233 @@
       </w:rPr>
     </w:lvl>
   </w:abstractNum>
-  <w:abstractNum w:abstractNumId="2" w15:restartNumberingAfterBreak="0">
+  <w:abstractNum w:abstractNumId="4">
+    <w:nsid w:val="21D92F2B"/>
+    <w:multiLevelType w:val="hybridMultilevel"/>
+    <w:tmpl w:val="6F1640DC"/>
+    <w:lvl w:ilvl="0" w:tplc="04090001">
+      <w:start w:val="1"/>
+      <w:numFmt w:val="bullet"/>
+      <w:lvlText w:val=""/>
+      <w:lvlJc w:val="left"/>
+      <w:pPr>
+        <w:ind w:left="720" w:hanging="360"/>
+      </w:pPr>
+      <w:rPr>
+        <w:rFonts w:ascii="Symbol" w:hAnsi="Symbol" w:hint="default"/>
+      </w:rPr>
+    </w:lvl>
+    <w:lvl w:ilvl="1" w:tplc="04090003" w:tentative="1">
+      <w:start w:val="1"/>
+      <w:numFmt w:val="bullet"/>
+      <w:lvlText w:val="o"/>
+      <w:lvlJc w:val="left"/>
+      <w:pPr>
+        <w:ind w:left="1440" w:hanging="360"/>
+      </w:pPr>
+      <w:rPr>
+        <w:rFonts w:ascii="Courier New" w:hAnsi="Courier New" w:cs="Courier New" w:hint="default"/>
+      </w:rPr>
+    </w:lvl>
+    <w:lvl w:ilvl="2" w:tplc="04090005" w:tentative="1">
+      <w:start w:val="1"/>
+      <w:numFmt w:val="bullet"/>
+      <w:lvlText w:val=""/>
+      <w:lvlJc w:val="left"/>
+      <w:pPr>
+        <w:ind w:left="2160" w:hanging="360"/>
+      </w:pPr>
+      <w:rPr>
+        <w:rFonts w:ascii="Wingdings" w:hAnsi="Wingdings" w:hint="default"/>
+      </w:rPr>
+    </w:lvl>
+    <w:lvl w:ilvl="3" w:tplc="04090001" w:tentative="1">
+      <w:start w:val="1"/>
+      <w:numFmt w:val="bullet"/>
+      <w:lvlText w:val=""/>
+      <w:lvlJc w:val="left"/>
+      <w:pPr>
+        <w:ind w:left="2880" w:hanging="360"/>
+      </w:pPr>
+      <w:rPr>
+        <w:rFonts w:ascii="Symbol" w:hAnsi="Symbol" w:hint="default"/>
+      </w:rPr>
+    </w:lvl>
+    <w:lvl w:ilvl="4" w:tplc="04090003" w:tentative="1">
+      <w:start w:val="1"/>
+      <w:numFmt w:val="bullet"/>
+      <w:lvlText w:val="o"/>
+      <w:lvlJc w:val="left"/>
+      <w:pPr>
+        <w:ind w:left="3600" w:hanging="360"/>
+      </w:pPr>
+      <w:rPr>
+        <w:rFonts w:ascii="Courier New" w:hAnsi="Courier New" w:cs="Courier New" w:hint="default"/>
+      </w:rPr>
+    </w:lvl>
+    <w:lvl w:ilvl="5" w:tplc="04090005" w:tentative="1">
+      <w:start w:val="1"/>
+      <w:numFmt w:val="bullet"/>
+      <w:lvlText w:val=""/>
+      <w:lvlJc w:val="left"/>
+      <w:pPr>
+        <w:ind w:left="4320" w:hanging="360"/>
+      </w:pPr>
+      <w:rPr>
+        <w:rFonts w:ascii="Wingdings" w:hAnsi="Wingdings" w:hint="default"/>
+      </w:rPr>
+    </w:lvl>
+    <w:lvl w:ilvl="6" w:tplc="04090001" w:tentative="1">
+      <w:start w:val="1"/>
+      <w:numFmt w:val="bullet"/>
+      <w:lvlText w:val=""/>
+      <w:lvlJc w:val="left"/>
+      <w:pPr>
+        <w:ind w:left="5040" w:hanging="360"/>
+      </w:pPr>
+      <w:rPr>
+        <w:rFonts w:ascii="Symbol" w:hAnsi="Symbol" w:hint="default"/>
+      </w:rPr>
+    </w:lvl>
+    <w:lvl w:ilvl="7" w:tplc="04090003" w:tentative="1">
+      <w:start w:val="1"/>
+      <w:numFmt w:val="bullet"/>
+      <w:lvlText w:val="o"/>
+      <w:lvlJc w:val="left"/>
+      <w:pPr>
+        <w:ind w:left="5760" w:hanging="360"/>
+      </w:pPr>
+      <w:rPr>
+        <w:rFonts w:ascii="Courier New" w:hAnsi="Courier New" w:cs="Courier New" w:hint="default"/>
+      </w:rPr>
+    </w:lvl>
+    <w:lvl w:ilvl="8" w:tplc="04090005" w:tentative="1">
+      <w:start w:val="1"/>
+      <w:numFmt w:val="bullet"/>
+      <w:lvlText w:val=""/>
+      <w:lvlJc w:val="left"/>
+      <w:pPr>
+        <w:ind w:left="6480" w:hanging="360"/>
+      </w:pPr>
+      <w:rPr>
+        <w:rFonts w:ascii="Wingdings" w:hAnsi="Wingdings" w:hint="default"/>
+      </w:rPr>
+    </w:lvl>
+  </w:abstractNum>
+  <w:abstractNum w:abstractNumId="5">
+    <w:nsid w:val="25706F52"/>
+    <w:multiLevelType w:val="hybridMultilevel"/>
+    <w:tmpl w:val="F3F23CDA"/>
+    <w:lvl w:ilvl="0" w:tplc="04090001">
+      <w:start w:val="1"/>
+      <w:numFmt w:val="bullet"/>
+      <w:lvlText w:val=""/>
+      <w:lvlJc w:val="left"/>
+      <w:pPr>
+        <w:ind w:left="720" w:hanging="360"/>
+      </w:pPr>
+      <w:rPr>
+        <w:rFonts w:ascii="Symbol" w:hAnsi="Symbol" w:hint="default"/>
+      </w:rPr>
+    </w:lvl>
+    <w:lvl w:ilvl="1" w:tplc="04090003" w:tentative="1">
+      <w:start w:val="1"/>
+      <w:numFmt w:val="bullet"/>
+      <w:lvlText w:val="o"/>
+      <w:lvlJc w:val="left"/>
+      <w:pPr>
+        <w:ind w:left="1440" w:hanging="360"/>
+      </w:pPr>
+      <w:rPr>
+        <w:rFonts w:ascii="Courier New" w:hAnsi="Courier New" w:cs="Courier New" w:hint="default"/>
+      </w:rPr>
+    </w:lvl>
+    <w:lvl w:ilvl="2" w:tplc="04090005" w:tentative="1">
+      <w:start w:val="1"/>
+      <w:numFmt w:val="bullet"/>
+      <w:lvlText w:val=""/>
+      <w:lvlJc w:val="left"/>
+      <w:pPr>
+        <w:ind w:left="2160" w:hanging="360"/>
+      </w:pPr>
+      <w:rPr>
+        <w:rFonts w:ascii="Wingdings" w:hAnsi="Wingdings" w:hint="default"/>
+      </w:rPr>
+    </w:lvl>
+    <w:lvl w:ilvl="3" w:tplc="04090001" w:tentative="1">
+      <w:start w:val="1"/>
+      <w:numFmt w:val="bullet"/>
+      <w:lvlText w:val=""/>
+      <w:lvlJc w:val="left"/>
+      <w:pPr>
+        <w:ind w:left="2880" w:hanging="360"/>
+      </w:pPr>
+      <w:rPr>
+        <w:rFonts w:ascii="Symbol" w:hAnsi="Symbol" w:hint="default"/>
+      </w:rPr>
+    </w:lvl>
+    <w:lvl w:ilvl="4" w:tplc="04090003" w:tentative="1">
+      <w:start w:val="1"/>
+      <w:numFmt w:val="bullet"/>
+      <w:lvlText w:val="o"/>
+      <w:lvlJc w:val="left"/>
+      <w:pPr>
+        <w:ind w:left="3600" w:hanging="360"/>
+      </w:pPr>
+      <w:rPr>
+        <w:rFonts w:ascii="Courier New" w:hAnsi="Courier New" w:cs="Courier New" w:hint="default"/>
+      </w:rPr>
+    </w:lvl>
+    <w:lvl w:ilvl="5" w:tplc="04090005" w:tentative="1">
+      <w:start w:val="1"/>
+      <w:numFmt w:val="bullet"/>
+      <w:lvlText w:val=""/>
+      <w:lvlJc w:val="left"/>
+      <w:pPr>
+        <w:ind w:left="4320" w:hanging="360"/>
+      </w:pPr>
+      <w:rPr>
+        <w:rFonts w:ascii="Wingdings" w:hAnsi="Wingdings" w:hint="default"/>
+      </w:rPr>
+    </w:lvl>
+    <w:lvl w:ilvl="6" w:tplc="04090001" w:tentative="1">
+      <w:start w:val="1"/>
+      <w:numFmt w:val="bullet"/>
+      <w:lvlText w:val=""/>
+      <w:lvlJc w:val="left"/>
+      <w:pPr>
+        <w:ind w:left="5040" w:hanging="360"/>
+      </w:pPr>
+      <w:rPr>
+        <w:rFonts w:ascii="Symbol" w:hAnsi="Symbol" w:hint="default"/>
+      </w:rPr>
+    </w:lvl>
+    <w:lvl w:ilvl="7" w:tplc="04090003" w:tentative="1">
+      <w:start w:val="1"/>
+      <w:numFmt w:val="bullet"/>
+      <w:lvlText w:val="o"/>
+      <w:lvlJc w:val="left"/>
+      <w:pPr>
+        <w:ind w:left="5760" w:hanging="360"/>
+      </w:pPr>
+      <w:rPr>
+        <w:rFonts w:ascii="Courier New" w:hAnsi="Courier New" w:cs="Courier New" w:hint="default"/>
+      </w:rPr>
+    </w:lvl>
+    <w:lvl w:ilvl="8" w:tplc="04090005" w:tentative="1">
+      <w:start w:val="1"/>
+      <w:numFmt w:val="bullet"/>
+      <w:lvlText w:val=""/>
+      <w:lvlJc w:val="left"/>
+      <w:pPr>
+        <w:ind w:left="6480" w:hanging="360"/>
+      </w:pPr>
+      <w:rPr>
+        <w:rFonts w:ascii="Wingdings" w:hAnsi="Wingdings" w:hint="default"/>
+      </w:rPr>
+    </w:lvl>
+  </w:abstractNum>
+  <w:abstractNum w:abstractNumId="6">
     <w:nsid w:val="3ABC08E3"/>
     <w:multiLevelType w:val="multilevel"/>
     <w:tmpl w:val="5EB6EBA8"/>
@@ -5238,7 +6249,120 @@
       </w:rPr>
     </w:lvl>
   </w:abstractNum>
-  <w:abstractNum w:abstractNumId="3" w15:restartNumberingAfterBreak="0">
+  <w:abstractNum w:abstractNumId="7">
+    <w:nsid w:val="40013384"/>
+    <w:multiLevelType w:val="hybridMultilevel"/>
+    <w:tmpl w:val="366C3F68"/>
+    <w:lvl w:ilvl="0" w:tplc="04090001">
+      <w:start w:val="1"/>
+      <w:numFmt w:val="bullet"/>
+      <w:lvlText w:val=""/>
+      <w:lvlJc w:val="left"/>
+      <w:pPr>
+        <w:ind w:left="360" w:hanging="360"/>
+      </w:pPr>
+      <w:rPr>
+        <w:rFonts w:ascii="Symbol" w:hAnsi="Symbol" w:hint="default"/>
+      </w:rPr>
+    </w:lvl>
+    <w:lvl w:ilvl="1" w:tplc="04090003" w:tentative="1">
+      <w:start w:val="1"/>
+      <w:numFmt w:val="bullet"/>
+      <w:lvlText w:val="o"/>
+      <w:lvlJc w:val="left"/>
+      <w:pPr>
+        <w:ind w:left="1080" w:hanging="360"/>
+      </w:pPr>
+      <w:rPr>
+        <w:rFonts w:ascii="Courier New" w:hAnsi="Courier New" w:cs="Courier New" w:hint="default"/>
+      </w:rPr>
+    </w:lvl>
+    <w:lvl w:ilvl="2" w:tplc="04090005" w:tentative="1">
+      <w:start w:val="1"/>
+      <w:numFmt w:val="bullet"/>
+      <w:lvlText w:val=""/>
+      <w:lvlJc w:val="left"/>
+      <w:pPr>
+        <w:ind w:left="1800" w:hanging="360"/>
+      </w:pPr>
+      <w:rPr>
+        <w:rFonts w:ascii="Wingdings" w:hAnsi="Wingdings" w:hint="default"/>
+      </w:rPr>
+    </w:lvl>
+    <w:lvl w:ilvl="3" w:tplc="04090001" w:tentative="1">
+      <w:start w:val="1"/>
+      <w:numFmt w:val="bullet"/>
+      <w:lvlText w:val=""/>
+      <w:lvlJc w:val="left"/>
+      <w:pPr>
+        <w:ind w:left="2520" w:hanging="360"/>
+      </w:pPr>
+      <w:rPr>
+        <w:rFonts w:ascii="Symbol" w:hAnsi="Symbol" w:hint="default"/>
+      </w:rPr>
+    </w:lvl>
+    <w:lvl w:ilvl="4" w:tplc="04090003" w:tentative="1">
+      <w:start w:val="1"/>
+      <w:numFmt w:val="bullet"/>
+      <w:lvlText w:val="o"/>
+      <w:lvlJc w:val="left"/>
+      <w:pPr>
+        <w:ind w:left="3240" w:hanging="360"/>
+      </w:pPr>
+      <w:rPr>
+        <w:rFonts w:ascii="Courier New" w:hAnsi="Courier New" w:cs="Courier New" w:hint="default"/>
+      </w:rPr>
+    </w:lvl>
+    <w:lvl w:ilvl="5" w:tplc="04090005" w:tentative="1">
+      <w:start w:val="1"/>
+      <w:numFmt w:val="bullet"/>
+      <w:lvlText w:val=""/>
+      <w:lvlJc w:val="left"/>
+      <w:pPr>
+        <w:ind w:left="3960" w:hanging="360"/>
+      </w:pPr>
+      <w:rPr>
+        <w:rFonts w:ascii="Wingdings" w:hAnsi="Wingdings" w:hint="default"/>
+      </w:rPr>
+    </w:lvl>
+    <w:lvl w:ilvl="6" w:tplc="04090001" w:tentative="1">
+      <w:start w:val="1"/>
+      <w:numFmt w:val="bullet"/>
+      <w:lvlText w:val=""/>
+      <w:lvlJc w:val="left"/>
+      <w:pPr>
+        <w:ind w:left="4680" w:hanging="360"/>
+      </w:pPr>
+      <w:rPr>
+        <w:rFonts w:ascii="Symbol" w:hAnsi="Symbol" w:hint="default"/>
+      </w:rPr>
+    </w:lvl>
+    <w:lvl w:ilvl="7" w:tplc="04090003" w:tentative="1">
+      <w:start w:val="1"/>
+      <w:numFmt w:val="bullet"/>
+      <w:lvlText w:val="o"/>
+      <w:lvlJc w:val="left"/>
+      <w:pPr>
+        <w:ind w:left="5400" w:hanging="360"/>
+      </w:pPr>
+      <w:rPr>
+        <w:rFonts w:ascii="Courier New" w:hAnsi="Courier New" w:cs="Courier New" w:hint="default"/>
+      </w:rPr>
+    </w:lvl>
+    <w:lvl w:ilvl="8" w:tplc="04090005" w:tentative="1">
+      <w:start w:val="1"/>
+      <w:numFmt w:val="bullet"/>
+      <w:lvlText w:val=""/>
+      <w:lvlJc w:val="left"/>
+      <w:pPr>
+        <w:ind w:left="6120" w:hanging="360"/>
+      </w:pPr>
+      <w:rPr>
+        <w:rFonts w:ascii="Wingdings" w:hAnsi="Wingdings" w:hint="default"/>
+      </w:rPr>
+    </w:lvl>
+  </w:abstractNum>
+  <w:abstractNum w:abstractNumId="8">
     <w:nsid w:val="4F245DE6"/>
     <w:multiLevelType w:val="hybridMultilevel"/>
     <w:tmpl w:val="010801CE"/>
@@ -5351,7 +6475,7 @@
       </w:rPr>
     </w:lvl>
   </w:abstractNum>
-  <w:abstractNum w:abstractNumId="4" w15:restartNumberingAfterBreak="0">
+  <w:abstractNum w:abstractNumId="9">
     <w:nsid w:val="66F05DC7"/>
     <w:multiLevelType w:val="multilevel"/>
     <w:tmpl w:val="D7BA86F4"/>
@@ -5464,7 +6588,346 @@
       </w:rPr>
     </w:lvl>
   </w:abstractNum>
-  <w:abstractNum w:abstractNumId="5" w15:restartNumberingAfterBreak="0">
+  <w:abstractNum w:abstractNumId="10">
+    <w:nsid w:val="6B851985"/>
+    <w:multiLevelType w:val="hybridMultilevel"/>
+    <w:tmpl w:val="95C2AF7E"/>
+    <w:lvl w:ilvl="0" w:tplc="04090001">
+      <w:start w:val="1"/>
+      <w:numFmt w:val="bullet"/>
+      <w:lvlText w:val=""/>
+      <w:lvlJc w:val="left"/>
+      <w:pPr>
+        <w:ind w:left="360" w:hanging="360"/>
+      </w:pPr>
+      <w:rPr>
+        <w:rFonts w:ascii="Symbol" w:hAnsi="Symbol" w:hint="default"/>
+      </w:rPr>
+    </w:lvl>
+    <w:lvl w:ilvl="1" w:tplc="04090003" w:tentative="1">
+      <w:start w:val="1"/>
+      <w:numFmt w:val="bullet"/>
+      <w:lvlText w:val="o"/>
+      <w:lvlJc w:val="left"/>
+      <w:pPr>
+        <w:ind w:left="1080" w:hanging="360"/>
+      </w:pPr>
+      <w:rPr>
+        <w:rFonts w:ascii="Courier New" w:hAnsi="Courier New" w:cs="Courier New" w:hint="default"/>
+      </w:rPr>
+    </w:lvl>
+    <w:lvl w:ilvl="2" w:tplc="04090005" w:tentative="1">
+      <w:start w:val="1"/>
+      <w:numFmt w:val="bullet"/>
+      <w:lvlText w:val=""/>
+      <w:lvlJc w:val="left"/>
+      <w:pPr>
+        <w:ind w:left="1800" w:hanging="360"/>
+      </w:pPr>
+      <w:rPr>
+        <w:rFonts w:ascii="Wingdings" w:hAnsi="Wingdings" w:hint="default"/>
+      </w:rPr>
+    </w:lvl>
+    <w:lvl w:ilvl="3" w:tplc="04090001" w:tentative="1">
+      <w:start w:val="1"/>
+      <w:numFmt w:val="bullet"/>
+      <w:lvlText w:val=""/>
+      <w:lvlJc w:val="left"/>
+      <w:pPr>
+        <w:ind w:left="2520" w:hanging="360"/>
+      </w:pPr>
+      <w:rPr>
+        <w:rFonts w:ascii="Symbol" w:hAnsi="Symbol" w:hint="default"/>
+      </w:rPr>
+    </w:lvl>
+    <w:lvl w:ilvl="4" w:tplc="04090003" w:tentative="1">
+      <w:start w:val="1"/>
+      <w:numFmt w:val="bullet"/>
+      <w:lvlText w:val="o"/>
+      <w:lvlJc w:val="left"/>
+      <w:pPr>
+        <w:ind w:left="3240" w:hanging="360"/>
+      </w:pPr>
+      <w:rPr>
+        <w:rFonts w:ascii="Courier New" w:hAnsi="Courier New" w:cs="Courier New" w:hint="default"/>
+      </w:rPr>
+    </w:lvl>
+    <w:lvl w:ilvl="5" w:tplc="04090005" w:tentative="1">
+      <w:start w:val="1"/>
+      <w:numFmt w:val="bullet"/>
+      <w:lvlText w:val=""/>
+      <w:lvlJc w:val="left"/>
+      <w:pPr>
+        <w:ind w:left="3960" w:hanging="360"/>
+      </w:pPr>
+      <w:rPr>
+        <w:rFonts w:ascii="Wingdings" w:hAnsi="Wingdings" w:hint="default"/>
+      </w:rPr>
+    </w:lvl>
+    <w:lvl w:ilvl="6" w:tplc="04090001" w:tentative="1">
+      <w:start w:val="1"/>
+      <w:numFmt w:val="bullet"/>
+      <w:lvlText w:val=""/>
+      <w:lvlJc w:val="left"/>
+      <w:pPr>
+        <w:ind w:left="4680" w:hanging="360"/>
+      </w:pPr>
+      <w:rPr>
+        <w:rFonts w:ascii="Symbol" w:hAnsi="Symbol" w:hint="default"/>
+      </w:rPr>
+    </w:lvl>
+    <w:lvl w:ilvl="7" w:tplc="04090003" w:tentative="1">
+      <w:start w:val="1"/>
+      <w:numFmt w:val="bullet"/>
+      <w:lvlText w:val="o"/>
+      <w:lvlJc w:val="left"/>
+      <w:pPr>
+        <w:ind w:left="5400" w:hanging="360"/>
+      </w:pPr>
+      <w:rPr>
+        <w:rFonts w:ascii="Courier New" w:hAnsi="Courier New" w:cs="Courier New" w:hint="default"/>
+      </w:rPr>
+    </w:lvl>
+    <w:lvl w:ilvl="8" w:tplc="04090005" w:tentative="1">
+      <w:start w:val="1"/>
+      <w:numFmt w:val="bullet"/>
+      <w:lvlText w:val=""/>
+      <w:lvlJc w:val="left"/>
+      <w:pPr>
+        <w:ind w:left="6120" w:hanging="360"/>
+      </w:pPr>
+      <w:rPr>
+        <w:rFonts w:ascii="Wingdings" w:hAnsi="Wingdings" w:hint="default"/>
+      </w:rPr>
+    </w:lvl>
+  </w:abstractNum>
+  <w:abstractNum w:abstractNumId="11">
+    <w:nsid w:val="76B437FE"/>
+    <w:multiLevelType w:val="hybridMultilevel"/>
+    <w:tmpl w:val="9456191E"/>
+    <w:lvl w:ilvl="0" w:tplc="04090001">
+      <w:start w:val="1"/>
+      <w:numFmt w:val="bullet"/>
+      <w:lvlText w:val=""/>
+      <w:lvlJc w:val="left"/>
+      <w:pPr>
+        <w:ind w:left="360" w:hanging="360"/>
+      </w:pPr>
+      <w:rPr>
+        <w:rFonts w:ascii="Symbol" w:hAnsi="Symbol" w:hint="default"/>
+      </w:rPr>
+    </w:lvl>
+    <w:lvl w:ilvl="1" w:tplc="04090003" w:tentative="1">
+      <w:start w:val="1"/>
+      <w:numFmt w:val="bullet"/>
+      <w:lvlText w:val="o"/>
+      <w:lvlJc w:val="left"/>
+      <w:pPr>
+        <w:ind w:left="1080" w:hanging="360"/>
+      </w:pPr>
+      <w:rPr>
+        <w:rFonts w:ascii="Courier New" w:hAnsi="Courier New" w:cs="Courier New" w:hint="default"/>
+      </w:rPr>
+    </w:lvl>
+    <w:lvl w:ilvl="2" w:tplc="04090005" w:tentative="1">
+      <w:start w:val="1"/>
+      <w:numFmt w:val="bullet"/>
+      <w:lvlText w:val=""/>
+      <w:lvlJc w:val="left"/>
+      <w:pPr>
+        <w:ind w:left="1800" w:hanging="360"/>
+      </w:pPr>
+      <w:rPr>
+        <w:rFonts w:ascii="Wingdings" w:hAnsi="Wingdings" w:hint="default"/>
+      </w:rPr>
+    </w:lvl>
+    <w:lvl w:ilvl="3" w:tplc="04090001" w:tentative="1">
+      <w:start w:val="1"/>
+      <w:numFmt w:val="bullet"/>
+      <w:lvlText w:val=""/>
+      <w:lvlJc w:val="left"/>
+      <w:pPr>
+        <w:ind w:left="2520" w:hanging="360"/>
+      </w:pPr>
+      <w:rPr>
+        <w:rFonts w:ascii="Symbol" w:hAnsi="Symbol" w:hint="default"/>
+      </w:rPr>
+    </w:lvl>
+    <w:lvl w:ilvl="4" w:tplc="04090003" w:tentative="1">
+      <w:start w:val="1"/>
+      <w:numFmt w:val="bullet"/>
+      <w:lvlText w:val="o"/>
+      <w:lvlJc w:val="left"/>
+      <w:pPr>
+        <w:ind w:left="3240" w:hanging="360"/>
+      </w:pPr>
+      <w:rPr>
+        <w:rFonts w:ascii="Courier New" w:hAnsi="Courier New" w:cs="Courier New" w:hint="default"/>
+      </w:rPr>
+    </w:lvl>
+    <w:lvl w:ilvl="5" w:tplc="04090005" w:tentative="1">
+      <w:start w:val="1"/>
+      <w:numFmt w:val="bullet"/>
+      <w:lvlText w:val=""/>
+      <w:lvlJc w:val="left"/>
+      <w:pPr>
+        <w:ind w:left="3960" w:hanging="360"/>
+      </w:pPr>
+      <w:rPr>
+        <w:rFonts w:ascii="Wingdings" w:hAnsi="Wingdings" w:hint="default"/>
+      </w:rPr>
+    </w:lvl>
+    <w:lvl w:ilvl="6" w:tplc="04090001" w:tentative="1">
+      <w:start w:val="1"/>
+      <w:numFmt w:val="bullet"/>
+      <w:lvlText w:val=""/>
+      <w:lvlJc w:val="left"/>
+      <w:pPr>
+        <w:ind w:left="4680" w:hanging="360"/>
+      </w:pPr>
+      <w:rPr>
+        <w:rFonts w:ascii="Symbol" w:hAnsi="Symbol" w:hint="default"/>
+      </w:rPr>
+    </w:lvl>
+    <w:lvl w:ilvl="7" w:tplc="04090003" w:tentative="1">
+      <w:start w:val="1"/>
+      <w:numFmt w:val="bullet"/>
+      <w:lvlText w:val="o"/>
+      <w:lvlJc w:val="left"/>
+      <w:pPr>
+        <w:ind w:left="5400" w:hanging="360"/>
+      </w:pPr>
+      <w:rPr>
+        <w:rFonts w:ascii="Courier New" w:hAnsi="Courier New" w:cs="Courier New" w:hint="default"/>
+      </w:rPr>
+    </w:lvl>
+    <w:lvl w:ilvl="8" w:tplc="04090005" w:tentative="1">
+      <w:start w:val="1"/>
+      <w:numFmt w:val="bullet"/>
+      <w:lvlText w:val=""/>
+      <w:lvlJc w:val="left"/>
+      <w:pPr>
+        <w:ind w:left="6120" w:hanging="360"/>
+      </w:pPr>
+      <w:rPr>
+        <w:rFonts w:ascii="Wingdings" w:hAnsi="Wingdings" w:hint="default"/>
+      </w:rPr>
+    </w:lvl>
+  </w:abstractNum>
+  <w:abstractNum w:abstractNumId="12">
+    <w:nsid w:val="798666DE"/>
+    <w:multiLevelType w:val="hybridMultilevel"/>
+    <w:tmpl w:val="28B8714C"/>
+    <w:lvl w:ilvl="0" w:tplc="04090001">
+      <w:start w:val="1"/>
+      <w:numFmt w:val="bullet"/>
+      <w:lvlText w:val=""/>
+      <w:lvlJc w:val="left"/>
+      <w:pPr>
+        <w:ind w:left="360" w:hanging="360"/>
+      </w:pPr>
+      <w:rPr>
+        <w:rFonts w:ascii="Symbol" w:hAnsi="Symbol" w:hint="default"/>
+      </w:rPr>
+    </w:lvl>
+    <w:lvl w:ilvl="1" w:tplc="04090003" w:tentative="1">
+      <w:start w:val="1"/>
+      <w:numFmt w:val="bullet"/>
+      <w:lvlText w:val="o"/>
+      <w:lvlJc w:val="left"/>
+      <w:pPr>
+        <w:ind w:left="1080" w:hanging="360"/>
+      </w:pPr>
+      <w:rPr>
+        <w:rFonts w:ascii="Courier New" w:hAnsi="Courier New" w:cs="Courier New" w:hint="default"/>
+      </w:rPr>
+    </w:lvl>
+    <w:lvl w:ilvl="2" w:tplc="04090005" w:tentative="1">
+      <w:start w:val="1"/>
+      <w:numFmt w:val="bullet"/>
+      <w:lvlText w:val=""/>
+      <w:lvlJc w:val="left"/>
+      <w:pPr>
+        <w:ind w:left="1800" w:hanging="360"/>
+      </w:pPr>
+      <w:rPr>
+        <w:rFonts w:ascii="Wingdings" w:hAnsi="Wingdings" w:hint="default"/>
+      </w:rPr>
+    </w:lvl>
+    <w:lvl w:ilvl="3" w:tplc="04090001" w:tentative="1">
+      <w:start w:val="1"/>
+      <w:numFmt w:val="bullet"/>
+      <w:lvlText w:val=""/>
+      <w:lvlJc w:val="left"/>
+      <w:pPr>
+        <w:ind w:left="2520" w:hanging="360"/>
+      </w:pPr>
+      <w:rPr>
+        <w:rFonts w:ascii="Symbol" w:hAnsi="Symbol" w:hint="default"/>
+      </w:rPr>
+    </w:lvl>
+    <w:lvl w:ilvl="4" w:tplc="04090003" w:tentative="1">
+      <w:start w:val="1"/>
+      <w:numFmt w:val="bullet"/>
+      <w:lvlText w:val="o"/>
+      <w:lvlJc w:val="left"/>
+      <w:pPr>
+        <w:ind w:left="3240" w:hanging="360"/>
+      </w:pPr>
+      <w:rPr>
+        <w:rFonts w:ascii="Courier New" w:hAnsi="Courier New" w:cs="Courier New" w:hint="default"/>
+      </w:rPr>
+    </w:lvl>
+    <w:lvl w:ilvl="5" w:tplc="04090005" w:tentative="1">
+      <w:start w:val="1"/>
+      <w:numFmt w:val="bullet"/>
+      <w:lvlText w:val=""/>
+      <w:lvlJc w:val="left"/>
+      <w:pPr>
+        <w:ind w:left="3960" w:hanging="360"/>
+      </w:pPr>
+      <w:rPr>
+        <w:rFonts w:ascii="Wingdings" w:hAnsi="Wingdings" w:hint="default"/>
+      </w:rPr>
+    </w:lvl>
+    <w:lvl w:ilvl="6" w:tplc="04090001" w:tentative="1">
+      <w:start w:val="1"/>
+      <w:numFmt w:val="bullet"/>
+      <w:lvlText w:val=""/>
+      <w:lvlJc w:val="left"/>
+      <w:pPr>
+        <w:ind w:left="4680" w:hanging="360"/>
+      </w:pPr>
+      <w:rPr>
+        <w:rFonts w:ascii="Symbol" w:hAnsi="Symbol" w:hint="default"/>
+      </w:rPr>
+    </w:lvl>
+    <w:lvl w:ilvl="7" w:tplc="04090003" w:tentative="1">
+      <w:start w:val="1"/>
+      <w:numFmt w:val="bullet"/>
+      <w:lvlText w:val="o"/>
+      <w:lvlJc w:val="left"/>
+      <w:pPr>
+        <w:ind w:left="5400" w:hanging="360"/>
+      </w:pPr>
+      <w:rPr>
+        <w:rFonts w:ascii="Courier New" w:hAnsi="Courier New" w:cs="Courier New" w:hint="default"/>
+      </w:rPr>
+    </w:lvl>
+    <w:lvl w:ilvl="8" w:tplc="04090005" w:tentative="1">
+      <w:start w:val="1"/>
+      <w:numFmt w:val="bullet"/>
+      <w:lvlText w:val=""/>
+      <w:lvlJc w:val="left"/>
+      <w:pPr>
+        <w:ind w:left="6120" w:hanging="360"/>
+      </w:pPr>
+      <w:rPr>
+        <w:rFonts w:ascii="Wingdings" w:hAnsi="Wingdings" w:hint="default"/>
+      </w:rPr>
+    </w:lvl>
+  </w:abstractNum>
+  <w:abstractNum w:abstractNumId="13">
     <w:nsid w:val="7FF078DE"/>
     <w:multiLevelType w:val="multilevel"/>
     <w:tmpl w:val="697C4CF6"/>
@@ -5578,24 +7041,56 @@
     </w:lvl>
   </w:abstractNum>
   <w:num w:numId="1">
+    <w:abstractNumId w:val="6"/>
+  </w:num>
+  <w:num w:numId="2">
+    <w:abstractNumId w:val="3"/>
+  </w:num>
+  <w:num w:numId="3">
+    <w:abstractNumId w:val="1"/>
+  </w:num>
+  <w:num w:numId="4">
+    <w:abstractNumId w:val="13"/>
+  </w:num>
+  <w:num w:numId="5">
+    <w:abstractNumId w:val="9"/>
+  </w:num>
+  <w:num w:numId="6">
+    <w:abstractNumId w:val="8"/>
+  </w:num>
+  <w:num w:numId="7">
     <w:abstractNumId w:val="2"/>
   </w:num>
-  <w:num w:numId="2">
-    <w:abstractNumId w:val="1"/>
+  <w:num w:numId="8">
+    <w:abstractNumId w:val="11"/>
   </w:num>
-  <w:num w:numId="3">
+  <w:num w:numId="9">
+    <w:abstractNumId w:val="12"/>
+  </w:num>
+  <w:num w:numId="10">
     <w:abstractNumId w:val="0"/>
   </w:num>
-  <w:num w:numId="4">
+  <w:num w:numId="11">
+    <w:abstractNumId w:val="7"/>
+  </w:num>
+  <w:num w:numId="12">
+    <w:abstractNumId w:val="10"/>
+  </w:num>
+  <w:num w:numId="13">
+    <w:abstractNumId w:val="4"/>
+  </w:num>
+  <w:num w:numId="14">
     <w:abstractNumId w:val="5"/>
   </w:num>
-  <w:num w:numId="5">
-    <w:abstractNumId w:val="4"/>
-  </w:num>
-  <w:num w:numId="6">
-    <w:abstractNumId w:val="3"/>
-  </w:num>
 </w:numbering>
+</file>
+
+<file path=word/people.xml><?xml version="1.0" encoding="utf-8"?>
+<w15:people xmlns:wpc="http://schemas.microsoft.com/office/word/2010/wordprocessingCanvas" xmlns:mo="http://schemas.microsoft.com/office/mac/office/2008/main" xmlns:mc="http://schemas.openxmlformats.org/markup-compatibility/2006" xmlns:mv="urn:schemas-microsoft-com:mac:vml" xmlns:o="urn:schemas-microsoft-com:office:office" xmlns:r="http://schemas.openxmlformats.org/officeDocument/2006/relationships" xmlns:m="http://schemas.openxmlformats.org/officeDocument/2006/math" xmlns:v="urn:schemas-microsoft-com:vml" xmlns:wp14="http://schemas.microsoft.com/office/word/2010/wordprocessingDrawing" xmlns:wp="http://schemas.openxmlformats.org/drawingml/2006/wordprocessingDrawing" xmlns:w10="urn:schemas-microsoft-com:office:word" xmlns:w="http://schemas.openxmlformats.org/wordprocessingml/2006/main" xmlns:w14="http://schemas.microsoft.com/office/word/2010/wordml" xmlns:w15="http://schemas.microsoft.com/office/word/2012/wordml" xmlns:wpg="http://schemas.microsoft.com/office/word/2010/wordprocessingGroup" xmlns:wpi="http://schemas.microsoft.com/office/word/2010/wordprocessingInk" xmlns:wne="http://schemas.microsoft.com/office/word/2006/wordml" xmlns:wps="http://schemas.microsoft.com/office/word/2010/wordprocessingShape" mc:Ignorable="w14 w15 wp14">
+  <w15:person w15:author="Sara Hakkoum">
+    <w15:presenceInfo w15:providerId="Windows Live" w15:userId="190304a50a488990"/>
+  </w15:person>
+</w15:people>
 </file>
 
 <file path=word/styles.xml><?xml version="1.0" encoding="utf-8"?>
@@ -5612,10 +7107,10 @@
     </w:rPrDefault>
     <w:pPrDefault/>
   </w:docDefaults>
-  <w:latentStyles w:defLockedState="0" w:defUIPriority="99" w:defSemiHidden="0" w:defUnhideWhenUsed="0" w:defQFormat="0" w:count="371">
+  <w:latentStyles w:defLockedState="0" w:defUIPriority="99" w:defSemiHidden="0" w:defUnhideWhenUsed="0" w:defQFormat="0" w:count="380">
     <w:lsdException w:name="Normal" w:uiPriority="0" w:qFormat="1"/>
     <w:lsdException w:name="heading 1" w:uiPriority="9" w:qFormat="1"/>
-    <w:lsdException w:name="heading 2" w:semiHidden="1" w:uiPriority="9" w:unhideWhenUsed="1" w:qFormat="1"/>
+    <w:lsdException w:name="heading 2" w:semiHidden="1" w:uiPriority="0" w:unhideWhenUsed="1" w:qFormat="1"/>
     <w:lsdException w:name="heading 3" w:semiHidden="1" w:uiPriority="9" w:unhideWhenUsed="1" w:qFormat="1"/>
     <w:lsdException w:name="heading 4" w:semiHidden="1" w:uiPriority="9" w:unhideWhenUsed="1" w:qFormat="1"/>
     <w:lsdException w:name="heading 5" w:semiHidden="1" w:uiPriority="9" w:unhideWhenUsed="1" w:qFormat="1"/>
@@ -6149,6 +7644,13 @@
     <w:tblPr>
       <w:tblStyleRowBandSize w:val="1"/>
       <w:tblStyleColBandSize w:val="1"/>
+      <w:tblInd w:w="0" w:type="dxa"/>
+      <w:tblCellMar>
+        <w:top w:w="0" w:type="dxa"/>
+        <w:left w:w="108" w:type="dxa"/>
+        <w:bottom w:w="0" w:type="dxa"/>
+        <w:right w:w="108" w:type="dxa"/>
+      </w:tblCellMar>
     </w:tblPr>
   </w:style>
   <w:style w:type="paragraph" w:styleId="Header">
@@ -6222,8 +7724,12 @@
     <w:unhideWhenUsed/>
     <w:rsid w:val="0029129A"/>
     <w:pPr>
-      <w:spacing w:after="100"/>
+      <w:spacing w:before="120"/>
     </w:pPr>
+    <w:rPr>
+      <w:rFonts w:asciiTheme="minorHAnsi" w:hAnsiTheme="minorHAnsi"/>
+      <w:b/>
+    </w:rPr>
   </w:style>
   <w:style w:type="paragraph" w:styleId="TOC2">
     <w:name w:val="toc 2"/>
@@ -6234,9 +7740,14 @@
     <w:unhideWhenUsed/>
     <w:rsid w:val="0029129A"/>
     <w:pPr>
-      <w:spacing w:after="100"/>
       <w:ind w:left="240"/>
     </w:pPr>
+    <w:rPr>
+      <w:rFonts w:asciiTheme="minorHAnsi" w:hAnsiTheme="minorHAnsi"/>
+      <w:b/>
+      <w:sz w:val="22"/>
+      <w:szCs w:val="22"/>
+    </w:rPr>
   </w:style>
   <w:style w:type="character" w:styleId="Hyperlink">
     <w:name w:val="Hyperlink"/>
@@ -6247,6 +7758,251 @@
     <w:rPr>
       <w:color w:val="0000FF" w:themeColor="hyperlink"/>
       <w:u w:val="single"/>
+    </w:rPr>
+  </w:style>
+  <w:style w:type="character" w:styleId="CommentReference">
+    <w:name w:val="annotation reference"/>
+    <w:basedOn w:val="DefaultParagraphFont"/>
+    <w:uiPriority w:val="99"/>
+    <w:semiHidden/>
+    <w:unhideWhenUsed/>
+    <w:rsid w:val="009B4637"/>
+    <w:rPr>
+      <w:sz w:val="18"/>
+      <w:szCs w:val="18"/>
+    </w:rPr>
+  </w:style>
+  <w:style w:type="paragraph" w:styleId="CommentText">
+    <w:name w:val="annotation text"/>
+    <w:basedOn w:val="Normal"/>
+    <w:link w:val="CommentTextChar"/>
+    <w:uiPriority w:val="99"/>
+    <w:semiHidden/>
+    <w:unhideWhenUsed/>
+    <w:rsid w:val="009B4637"/>
+  </w:style>
+  <w:style w:type="character" w:customStyle="1" w:styleId="CommentTextChar">
+    <w:name w:val="Comment Text Char"/>
+    <w:basedOn w:val="DefaultParagraphFont"/>
+    <w:link w:val="CommentText"/>
+    <w:uiPriority w:val="99"/>
+    <w:semiHidden/>
+    <w:rsid w:val="009B4637"/>
+  </w:style>
+  <w:style w:type="paragraph" w:styleId="CommentSubject">
+    <w:name w:val="annotation subject"/>
+    <w:basedOn w:val="CommentText"/>
+    <w:next w:val="CommentText"/>
+    <w:link w:val="CommentSubjectChar"/>
+    <w:uiPriority w:val="99"/>
+    <w:semiHidden/>
+    <w:unhideWhenUsed/>
+    <w:rsid w:val="009B4637"/>
+    <w:rPr>
+      <w:b/>
+      <w:bCs/>
+      <w:sz w:val="20"/>
+      <w:szCs w:val="20"/>
+    </w:rPr>
+  </w:style>
+  <w:style w:type="character" w:customStyle="1" w:styleId="CommentSubjectChar">
+    <w:name w:val="Comment Subject Char"/>
+    <w:basedOn w:val="CommentTextChar"/>
+    <w:link w:val="CommentSubject"/>
+    <w:uiPriority w:val="99"/>
+    <w:semiHidden/>
+    <w:rsid w:val="009B4637"/>
+    <w:rPr>
+      <w:b/>
+      <w:bCs/>
+      <w:sz w:val="20"/>
+      <w:szCs w:val="20"/>
+    </w:rPr>
+  </w:style>
+  <w:style w:type="paragraph" w:styleId="BalloonText">
+    <w:name w:val="Balloon Text"/>
+    <w:basedOn w:val="Normal"/>
+    <w:link w:val="BalloonTextChar"/>
+    <w:uiPriority w:val="99"/>
+    <w:semiHidden/>
+    <w:unhideWhenUsed/>
+    <w:rsid w:val="009B4637"/>
+    <w:rPr>
+      <w:sz w:val="18"/>
+      <w:szCs w:val="18"/>
+    </w:rPr>
+  </w:style>
+  <w:style w:type="character" w:customStyle="1" w:styleId="BalloonTextChar">
+    <w:name w:val="Balloon Text Char"/>
+    <w:basedOn w:val="DefaultParagraphFont"/>
+    <w:link w:val="BalloonText"/>
+    <w:uiPriority w:val="99"/>
+    <w:semiHidden/>
+    <w:rsid w:val="009B4637"/>
+    <w:rPr>
+      <w:sz w:val="18"/>
+      <w:szCs w:val="18"/>
+    </w:rPr>
+  </w:style>
+  <w:style w:type="paragraph" w:customStyle="1" w:styleId="template">
+    <w:name w:val="template"/>
+    <w:basedOn w:val="Normal"/>
+    <w:rsid w:val="002F6C7C"/>
+    <w:pPr>
+      <w:spacing w:line="240" w:lineRule="exact"/>
+    </w:pPr>
+    <w:rPr>
+      <w:rFonts w:ascii="Arial" w:hAnsi="Arial"/>
+      <w:i/>
+      <w:color w:val="auto"/>
+      <w:sz w:val="22"/>
+      <w:szCs w:val="20"/>
+    </w:rPr>
+  </w:style>
+  <w:style w:type="paragraph" w:customStyle="1" w:styleId="line">
+    <w:name w:val="line"/>
+    <w:basedOn w:val="Title"/>
+    <w:rsid w:val="003C5785"/>
+    <w:pPr>
+      <w:keepNext w:val="0"/>
+      <w:keepLines w:val="0"/>
+      <w:pBdr>
+        <w:top w:val="single" w:sz="36" w:space="1" w:color="auto"/>
+      </w:pBdr>
+      <w:spacing w:after="0"/>
+    </w:pPr>
+    <w:rPr>
+      <w:rFonts w:eastAsia="Times New Roman" w:cs="Times New Roman"/>
+      <w:color w:val="auto"/>
+      <w:kern w:val="28"/>
+      <w:sz w:val="40"/>
+      <w:szCs w:val="20"/>
+    </w:rPr>
+  </w:style>
+  <w:style w:type="paragraph" w:styleId="TOC3">
+    <w:name w:val="toc 3"/>
+    <w:basedOn w:val="Normal"/>
+    <w:next w:val="Normal"/>
+    <w:autoRedefine/>
+    <w:uiPriority w:val="39"/>
+    <w:semiHidden/>
+    <w:unhideWhenUsed/>
+    <w:rsid w:val="003C5785"/>
+    <w:pPr>
+      <w:ind w:left="480"/>
+    </w:pPr>
+    <w:rPr>
+      <w:rFonts w:asciiTheme="minorHAnsi" w:hAnsiTheme="minorHAnsi"/>
+      <w:sz w:val="22"/>
+      <w:szCs w:val="22"/>
+    </w:rPr>
+  </w:style>
+  <w:style w:type="paragraph" w:styleId="TOC4">
+    <w:name w:val="toc 4"/>
+    <w:basedOn w:val="Normal"/>
+    <w:next w:val="Normal"/>
+    <w:autoRedefine/>
+    <w:uiPriority w:val="39"/>
+    <w:semiHidden/>
+    <w:unhideWhenUsed/>
+    <w:rsid w:val="003C5785"/>
+    <w:pPr>
+      <w:ind w:left="720"/>
+    </w:pPr>
+    <w:rPr>
+      <w:rFonts w:asciiTheme="minorHAnsi" w:hAnsiTheme="minorHAnsi"/>
+      <w:sz w:val="20"/>
+      <w:szCs w:val="20"/>
+    </w:rPr>
+  </w:style>
+  <w:style w:type="paragraph" w:styleId="TOC5">
+    <w:name w:val="toc 5"/>
+    <w:basedOn w:val="Normal"/>
+    <w:next w:val="Normal"/>
+    <w:autoRedefine/>
+    <w:uiPriority w:val="39"/>
+    <w:semiHidden/>
+    <w:unhideWhenUsed/>
+    <w:rsid w:val="003C5785"/>
+    <w:pPr>
+      <w:ind w:left="960"/>
+    </w:pPr>
+    <w:rPr>
+      <w:rFonts w:asciiTheme="minorHAnsi" w:hAnsiTheme="minorHAnsi"/>
+      <w:sz w:val="20"/>
+      <w:szCs w:val="20"/>
+    </w:rPr>
+  </w:style>
+  <w:style w:type="paragraph" w:styleId="TOC6">
+    <w:name w:val="toc 6"/>
+    <w:basedOn w:val="Normal"/>
+    <w:next w:val="Normal"/>
+    <w:autoRedefine/>
+    <w:uiPriority w:val="39"/>
+    <w:semiHidden/>
+    <w:unhideWhenUsed/>
+    <w:rsid w:val="003C5785"/>
+    <w:pPr>
+      <w:ind w:left="1200"/>
+    </w:pPr>
+    <w:rPr>
+      <w:rFonts w:asciiTheme="minorHAnsi" w:hAnsiTheme="minorHAnsi"/>
+      <w:sz w:val="20"/>
+      <w:szCs w:val="20"/>
+    </w:rPr>
+  </w:style>
+  <w:style w:type="paragraph" w:styleId="TOC7">
+    <w:name w:val="toc 7"/>
+    <w:basedOn w:val="Normal"/>
+    <w:next w:val="Normal"/>
+    <w:autoRedefine/>
+    <w:uiPriority w:val="39"/>
+    <w:semiHidden/>
+    <w:unhideWhenUsed/>
+    <w:rsid w:val="003C5785"/>
+    <w:pPr>
+      <w:ind w:left="1440"/>
+    </w:pPr>
+    <w:rPr>
+      <w:rFonts w:asciiTheme="minorHAnsi" w:hAnsiTheme="minorHAnsi"/>
+      <w:sz w:val="20"/>
+      <w:szCs w:val="20"/>
+    </w:rPr>
+  </w:style>
+  <w:style w:type="paragraph" w:styleId="TOC8">
+    <w:name w:val="toc 8"/>
+    <w:basedOn w:val="Normal"/>
+    <w:next w:val="Normal"/>
+    <w:autoRedefine/>
+    <w:uiPriority w:val="39"/>
+    <w:semiHidden/>
+    <w:unhideWhenUsed/>
+    <w:rsid w:val="003C5785"/>
+    <w:pPr>
+      <w:ind w:left="1680"/>
+    </w:pPr>
+    <w:rPr>
+      <w:rFonts w:asciiTheme="minorHAnsi" w:hAnsiTheme="minorHAnsi"/>
+      <w:sz w:val="20"/>
+      <w:szCs w:val="20"/>
+    </w:rPr>
+  </w:style>
+  <w:style w:type="paragraph" w:styleId="TOC9">
+    <w:name w:val="toc 9"/>
+    <w:basedOn w:val="Normal"/>
+    <w:next w:val="Normal"/>
+    <w:autoRedefine/>
+    <w:uiPriority w:val="39"/>
+    <w:semiHidden/>
+    <w:unhideWhenUsed/>
+    <w:rsid w:val="003C5785"/>
+    <w:pPr>
+      <w:ind w:left="1920"/>
+    </w:pPr>
+    <w:rPr>
+      <w:rFonts w:asciiTheme="minorHAnsi" w:hAnsiTheme="minorHAnsi"/>
+      <w:sz w:val="20"/>
+      <w:szCs w:val="20"/>
     </w:rPr>
   </w:style>
 </w:styles>
@@ -6577,7 +8333,7 @@
 </file>
 
 <file path=customXml/itemProps1.xml><?xml version="1.0" encoding="utf-8"?>
-<ds:datastoreItem xmlns:ds="http://schemas.openxmlformats.org/officeDocument/2006/customXml" ds:itemID="{06DA3C43-59FD-4839-8A43-F52F4B3DB465}">
+<ds:datastoreItem xmlns:ds="http://schemas.openxmlformats.org/officeDocument/2006/customXml" ds:itemID="{4621933D-02B7-7548-A1D0-00664FAD285A}">
   <ds:schemaRefs>
     <ds:schemaRef ds:uri="http://schemas.openxmlformats.org/officeDocument/2006/bibliography"/>
   </ds:schemaRefs>

</xml_diff>

<commit_message>
Add database schema draft to Section 6 of SRS
This is not the final database schema. Let’s discuss first whether it
meets our needs.
</commit_message>
<xml_diff>
--- a/SoftwareRequirementsSpecificationforFractionWorksheetCreator.docx
+++ b/SoftwareRequirementsSpecificationforFractionWorksheetCreator.docx
@@ -2145,9 +2145,7 @@
         <w:pStyle w:val="Normal1"/>
       </w:pPr>
       <w:bookmarkStart w:id="36" w:name="h.17dp8vu" w:colFirst="0" w:colLast="0"/>
-      <w:bookmarkStart w:id="37" w:name="_GoBack"/>
       <w:bookmarkEnd w:id="36"/>
-      <w:bookmarkEnd w:id="37"/>
       <w:r>
         <w:rPr>
           <w:rFonts w:ascii="Arial" w:eastAsia="Arial" w:hAnsi="Arial" w:cs="Arial"/>
@@ -2184,8 +2182,8 @@
       <w:pPr>
         <w:pStyle w:val="Normal1"/>
       </w:pPr>
-      <w:bookmarkStart w:id="38" w:name="h.3rdcrjn" w:colFirst="0" w:colLast="0"/>
-      <w:bookmarkEnd w:id="38"/>
+      <w:bookmarkStart w:id="37" w:name="h.3rdcrjn" w:colFirst="0" w:colLast="0"/>
+      <w:bookmarkEnd w:id="37"/>
       <w:r>
         <w:rPr>
           <w:rFonts w:ascii="Arial" w:eastAsia="Arial" w:hAnsi="Arial" w:cs="Arial"/>
@@ -2212,8 +2210,8 @@
       <w:pPr>
         <w:pStyle w:val="Normal1"/>
       </w:pPr>
-      <w:bookmarkStart w:id="39" w:name="h.26in1rg" w:colFirst="0" w:colLast="0"/>
-      <w:bookmarkEnd w:id="39"/>
+      <w:bookmarkStart w:id="38" w:name="h.26in1rg" w:colFirst="0" w:colLast="0"/>
+      <w:bookmarkEnd w:id="38"/>
       <w:r>
         <w:rPr>
           <w:rFonts w:ascii="Arial" w:eastAsia="Arial" w:hAnsi="Arial" w:cs="Arial"/>
@@ -2240,8 +2238,8 @@
       <w:pPr>
         <w:pStyle w:val="Normal1"/>
       </w:pPr>
-      <w:bookmarkStart w:id="40" w:name="h.lnxbz9" w:colFirst="0" w:colLast="0"/>
-      <w:bookmarkEnd w:id="40"/>
+      <w:bookmarkStart w:id="39" w:name="h.lnxbz9" w:colFirst="0" w:colLast="0"/>
+      <w:bookmarkEnd w:id="39"/>
       <w:r>
         <w:rPr>
           <w:rFonts w:ascii="Arial" w:eastAsia="Arial" w:hAnsi="Arial" w:cs="Arial"/>
@@ -2268,8 +2266,8 @@
       <w:pPr>
         <w:pStyle w:val="Normal1"/>
       </w:pPr>
-      <w:bookmarkStart w:id="41" w:name="h.35nkun2" w:colFirst="0" w:colLast="0"/>
-      <w:bookmarkEnd w:id="41"/>
+      <w:bookmarkStart w:id="40" w:name="h.35nkun2" w:colFirst="0" w:colLast="0"/>
+      <w:bookmarkEnd w:id="40"/>
       <w:r>
         <w:rPr>
           <w:rFonts w:ascii="Arial" w:eastAsia="Arial" w:hAnsi="Arial" w:cs="Arial"/>
@@ -2296,8 +2294,8 @@
       <w:pPr>
         <w:pStyle w:val="Normal1"/>
       </w:pPr>
-      <w:bookmarkStart w:id="42" w:name="h.1ksv4uv" w:colFirst="0" w:colLast="0"/>
-      <w:bookmarkEnd w:id="42"/>
+      <w:bookmarkStart w:id="41" w:name="h.1ksv4uv" w:colFirst="0" w:colLast="0"/>
+      <w:bookmarkEnd w:id="41"/>
       <w:r>
         <w:rPr>
           <w:rFonts w:ascii="Arial" w:eastAsia="Arial" w:hAnsi="Arial" w:cs="Arial"/>
@@ -2330,8 +2328,8 @@
           <w:szCs w:val="22"/>
         </w:rPr>
       </w:pPr>
-      <w:bookmarkStart w:id="43" w:name="h.44sinio" w:colFirst="0" w:colLast="0"/>
-      <w:bookmarkEnd w:id="43"/>
+      <w:bookmarkStart w:id="42" w:name="h.44sinio" w:colFirst="0" w:colLast="0"/>
+      <w:bookmarkEnd w:id="42"/>
       <w:r>
         <w:rPr>
           <w:rFonts w:ascii="Arial" w:eastAsia="Arial" w:hAnsi="Arial" w:cs="Arial"/>
@@ -2372,74 +2370,74 @@
           <w:numId w:val="5"/>
         </w:numPr>
       </w:pPr>
-      <w:bookmarkStart w:id="44" w:name="h.2jxsxqh" w:colFirst="0" w:colLast="0"/>
+      <w:bookmarkStart w:id="43" w:name="h.2jxsxqh" w:colFirst="0" w:colLast="0"/>
+      <w:bookmarkEnd w:id="43"/>
+      <w:r>
+        <w:t>Functional Requirements</w:t>
+      </w:r>
+    </w:p>
+    <w:p>
+      <w:pPr>
+        <w:pStyle w:val="Normal1"/>
+        <w:rPr>
+          <w:rFonts w:ascii="Arial" w:eastAsia="Arial" w:hAnsi="Arial" w:cs="Arial"/>
+          <w:i/>
+          <w:sz w:val="22"/>
+          <w:szCs w:val="22"/>
+        </w:rPr>
+      </w:pPr>
+      <w:bookmarkStart w:id="44" w:name="h.ndt8av5mmn1j" w:colFirst="0" w:colLast="0"/>
       <w:bookmarkEnd w:id="44"/>
       <w:r>
-        <w:t>Functional Requirements</w:t>
-      </w:r>
-    </w:p>
-    <w:p>
-      <w:pPr>
-        <w:pStyle w:val="Normal1"/>
         <w:rPr>
           <w:rFonts w:ascii="Arial" w:eastAsia="Arial" w:hAnsi="Arial" w:cs="Arial"/>
           <w:i/>
           <w:sz w:val="22"/>
           <w:szCs w:val="22"/>
         </w:rPr>
-      </w:pPr>
-      <w:bookmarkStart w:id="45" w:name="h.ndt8av5mmn1j" w:colFirst="0" w:colLast="0"/>
+        <w:t>These are the non-technical versions of the Functional Requirements for the Fraction Worksheet Creator.</w:t>
+      </w:r>
+    </w:p>
+    <w:p>
+      <w:pPr>
+        <w:pStyle w:val="Normal1"/>
+        <w:rPr>
+          <w:rFonts w:ascii="Arial" w:eastAsia="Arial" w:hAnsi="Arial" w:cs="Arial"/>
+          <w:i/>
+          <w:sz w:val="22"/>
+          <w:szCs w:val="22"/>
+        </w:rPr>
+      </w:pPr>
+    </w:p>
+    <w:p>
+      <w:pPr>
+        <w:pStyle w:val="Normal1"/>
+      </w:pPr>
+      <w:r>
+        <w:rPr>
+          <w:rFonts w:ascii="Arial" w:eastAsia="Arial" w:hAnsi="Arial" w:cs="Arial"/>
+          <w:i/>
+          <w:sz w:val="22"/>
+          <w:szCs w:val="22"/>
+        </w:rPr>
+        <w:t xml:space="preserve">Requirements for the Teacher </w:t>
+      </w:r>
+      <w:r>
+        <w:rPr>
+          <w:rFonts w:ascii="Arial" w:eastAsia="Arial" w:hAnsi="Arial" w:cs="Arial"/>
+          <w:i/>
+          <w:sz w:val="22"/>
+          <w:szCs w:val="22"/>
+        </w:rPr>
+        <w:t>System Features</w:t>
+      </w:r>
+    </w:p>
+    <w:p>
+      <w:pPr>
+        <w:pStyle w:val="Normal1"/>
+      </w:pPr>
+      <w:bookmarkStart w:id="45" w:name="h.ujsfsvqvxb6q" w:colFirst="0" w:colLast="0"/>
       <w:bookmarkEnd w:id="45"/>
-      <w:r>
-        <w:rPr>
-          <w:rFonts w:ascii="Arial" w:eastAsia="Arial" w:hAnsi="Arial" w:cs="Arial"/>
-          <w:i/>
-          <w:sz w:val="22"/>
-          <w:szCs w:val="22"/>
-        </w:rPr>
-        <w:t>These are the non-technical versions of the Functional Requirements for the Fraction Worksheet Creator.</w:t>
-      </w:r>
-    </w:p>
-    <w:p>
-      <w:pPr>
-        <w:pStyle w:val="Normal1"/>
-        <w:rPr>
-          <w:rFonts w:ascii="Arial" w:eastAsia="Arial" w:hAnsi="Arial" w:cs="Arial"/>
-          <w:i/>
-          <w:sz w:val="22"/>
-          <w:szCs w:val="22"/>
-        </w:rPr>
-      </w:pPr>
-    </w:p>
-    <w:p>
-      <w:pPr>
-        <w:pStyle w:val="Normal1"/>
-      </w:pPr>
-      <w:r>
-        <w:rPr>
-          <w:rFonts w:ascii="Arial" w:eastAsia="Arial" w:hAnsi="Arial" w:cs="Arial"/>
-          <w:i/>
-          <w:sz w:val="22"/>
-          <w:szCs w:val="22"/>
-        </w:rPr>
-        <w:t xml:space="preserve">Requirements for the Teacher </w:t>
-      </w:r>
-      <w:r>
-        <w:rPr>
-          <w:rFonts w:ascii="Arial" w:eastAsia="Arial" w:hAnsi="Arial" w:cs="Arial"/>
-          <w:i/>
-          <w:sz w:val="22"/>
-          <w:szCs w:val="22"/>
-        </w:rPr>
-        <w:t>System Features</w:t>
-      </w:r>
-    </w:p>
-    <w:p>
-      <w:pPr>
-        <w:pStyle w:val="Normal1"/>
-      </w:pPr>
-      <w:bookmarkStart w:id="46" w:name="h.ujsfsvqvxb6q" w:colFirst="0" w:colLast="0"/>
-      <w:bookmarkEnd w:id="46"/>
     </w:p>
     <w:p>
       <w:pPr>
@@ -2455,8 +2453,8 @@
           <w:szCs w:val="22"/>
         </w:rPr>
       </w:pPr>
-      <w:bookmarkStart w:id="47" w:name="h.uz6g4wrcx42w" w:colFirst="0" w:colLast="0"/>
-      <w:bookmarkEnd w:id="47"/>
+      <w:bookmarkStart w:id="46" w:name="h.uz6g4wrcx42w" w:colFirst="0" w:colLast="0"/>
+      <w:bookmarkEnd w:id="46"/>
       <w:r>
         <w:rPr>
           <w:rFonts w:ascii="Arial" w:eastAsia="Arial" w:hAnsi="Arial" w:cs="Arial"/>
@@ -2519,8 +2517,8 @@
           <w:szCs w:val="22"/>
         </w:rPr>
       </w:pPr>
-      <w:bookmarkStart w:id="48" w:name="h.scf38u8a3893" w:colFirst="0" w:colLast="0"/>
-      <w:bookmarkEnd w:id="48"/>
+      <w:bookmarkStart w:id="47" w:name="h.scf38u8a3893" w:colFirst="0" w:colLast="0"/>
+      <w:bookmarkEnd w:id="47"/>
       <w:r>
         <w:rPr>
           <w:rFonts w:ascii="Arial" w:eastAsia="Arial" w:hAnsi="Arial" w:cs="Arial"/>
@@ -2568,7 +2566,7 @@
         </w:rPr>
         <w:t xml:space="preserve">The teacher shall be able to select a range of values for numerator and denominator for each problem type </w:t>
       </w:r>
-      <w:commentRangeStart w:id="49"/>
+      <w:commentRangeStart w:id="48"/>
       <w:r>
         <w:rPr>
           <w:rFonts w:ascii="Arial" w:eastAsia="Arial" w:hAnsi="Arial" w:cs="Arial"/>
@@ -2577,12 +2575,12 @@
         </w:rPr>
         <w:t>when appropriate</w:t>
       </w:r>
-      <w:commentRangeEnd w:id="49"/>
+      <w:commentRangeEnd w:id="48"/>
       <w:r>
         <w:rPr>
           <w:rStyle w:val="CommentReference"/>
         </w:rPr>
-        <w:commentReference w:id="49"/>
+        <w:commentReference w:id="48"/>
       </w:r>
       <w:r>
         <w:rPr>
@@ -2607,12 +2605,12 @@
           <w:szCs w:val="22"/>
         </w:rPr>
       </w:pPr>
-      <w:bookmarkStart w:id="50" w:name="h.md3bksysql17" w:colFirst="0" w:colLast="0"/>
-      <w:bookmarkStart w:id="51" w:name="h.jdqvq0xdw9jj" w:colFirst="0" w:colLast="0"/>
-      <w:bookmarkStart w:id="52" w:name="h.7vohb2pq1rbp" w:colFirst="0" w:colLast="0"/>
+      <w:bookmarkStart w:id="49" w:name="h.md3bksysql17" w:colFirst="0" w:colLast="0"/>
+      <w:bookmarkStart w:id="50" w:name="h.jdqvq0xdw9jj" w:colFirst="0" w:colLast="0"/>
+      <w:bookmarkStart w:id="51" w:name="h.7vohb2pq1rbp" w:colFirst="0" w:colLast="0"/>
+      <w:bookmarkEnd w:id="49"/>
       <w:bookmarkEnd w:id="50"/>
       <w:bookmarkEnd w:id="51"/>
-      <w:bookmarkEnd w:id="52"/>
       <w:r>
         <w:rPr>
           <w:rFonts w:ascii="Arial" w:eastAsia="Arial" w:hAnsi="Arial" w:cs="Arial"/>
@@ -2989,8 +2987,8 @@
           <w:szCs w:val="22"/>
         </w:rPr>
       </w:pPr>
-      <w:bookmarkStart w:id="53" w:name="h.kjd69nzcmlfu" w:colFirst="0" w:colLast="0"/>
-      <w:bookmarkEnd w:id="53"/>
+      <w:bookmarkStart w:id="52" w:name="h.kjd69nzcmlfu" w:colFirst="0" w:colLast="0"/>
+      <w:bookmarkEnd w:id="52"/>
       <w:r>
         <w:rPr>
           <w:rFonts w:ascii="Arial" w:eastAsia="Arial" w:hAnsi="Arial" w:cs="Arial"/>
@@ -3037,8 +3035,8 @@
           <w:szCs w:val="22"/>
         </w:rPr>
       </w:pPr>
-      <w:bookmarkStart w:id="54" w:name="h.gjobmifu0829" w:colFirst="0" w:colLast="0"/>
-      <w:bookmarkEnd w:id="54"/>
+      <w:bookmarkStart w:id="53" w:name="h.gjobmifu0829" w:colFirst="0" w:colLast="0"/>
+      <w:bookmarkEnd w:id="53"/>
       <w:r>
         <w:rPr>
           <w:rFonts w:ascii="Arial" w:eastAsia="Arial" w:hAnsi="Arial" w:cs="Arial"/>
@@ -3078,8 +3076,8 @@
           <w:szCs w:val="22"/>
         </w:rPr>
       </w:pPr>
-      <w:bookmarkStart w:id="55" w:name="h.eei92ftlu3ui" w:colFirst="0" w:colLast="0"/>
-      <w:bookmarkEnd w:id="55"/>
+      <w:bookmarkStart w:id="54" w:name="h.eei92ftlu3ui" w:colFirst="0" w:colLast="0"/>
+      <w:bookmarkEnd w:id="54"/>
       <w:r>
         <w:rPr>
           <w:rFonts w:ascii="Arial" w:eastAsia="Arial" w:hAnsi="Arial" w:cs="Arial"/>
@@ -3135,10 +3133,10 @@
           <w:szCs w:val="22"/>
         </w:rPr>
       </w:pPr>
-      <w:bookmarkStart w:id="56" w:name="h.iveexmqlxn8s" w:colFirst="0" w:colLast="0"/>
-      <w:bookmarkStart w:id="57" w:name="h.3yrkzb384g7q" w:colFirst="0" w:colLast="0"/>
+      <w:bookmarkStart w:id="55" w:name="h.iveexmqlxn8s" w:colFirst="0" w:colLast="0"/>
+      <w:bookmarkStart w:id="56" w:name="h.3yrkzb384g7q" w:colFirst="0" w:colLast="0"/>
+      <w:bookmarkEnd w:id="55"/>
       <w:bookmarkEnd w:id="56"/>
-      <w:bookmarkEnd w:id="57"/>
       <w:r>
         <w:rPr>
           <w:rFonts w:ascii="Arial" w:eastAsia="Arial" w:hAnsi="Arial" w:cs="Arial"/>
@@ -3175,10 +3173,10 @@
       <w:pPr>
         <w:pStyle w:val="Normal1"/>
       </w:pPr>
-      <w:bookmarkStart w:id="58" w:name="h.tqxx56kg4sqw" w:colFirst="0" w:colLast="0"/>
-      <w:bookmarkStart w:id="59" w:name="h.z337ya" w:colFirst="0" w:colLast="0"/>
+      <w:bookmarkStart w:id="57" w:name="h.tqxx56kg4sqw" w:colFirst="0" w:colLast="0"/>
+      <w:bookmarkStart w:id="58" w:name="h.z337ya" w:colFirst="0" w:colLast="0"/>
+      <w:bookmarkEnd w:id="57"/>
       <w:bookmarkEnd w:id="58"/>
-      <w:bookmarkEnd w:id="59"/>
     </w:p>
     <w:p>
       <w:pPr>
@@ -3196,24 +3194,24 @@
       <w:pPr>
         <w:pStyle w:val="Normal1"/>
       </w:pPr>
-      <w:bookmarkStart w:id="60" w:name="h.7xh0h6dpxm2a" w:colFirst="0" w:colLast="0"/>
+      <w:bookmarkStart w:id="59" w:name="h.7xh0h6dpxm2a" w:colFirst="0" w:colLast="0"/>
+      <w:bookmarkEnd w:id="59"/>
+      <w:r>
+        <w:rPr>
+          <w:rFonts w:ascii="Arial" w:eastAsia="Arial" w:hAnsi="Arial" w:cs="Arial"/>
+          <w:i/>
+          <w:sz w:val="22"/>
+          <w:szCs w:val="22"/>
+        </w:rPr>
+        <w:t>These are the non-technical versions of the Non-Functional Requirements for the Fraction Worksheet Creator</w:t>
+      </w:r>
+    </w:p>
+    <w:p>
+      <w:pPr>
+        <w:pStyle w:val="Normal1"/>
+      </w:pPr>
+      <w:bookmarkStart w:id="60" w:name="h.nlr3g04otvfc" w:colFirst="0" w:colLast="0"/>
       <w:bookmarkEnd w:id="60"/>
-      <w:r>
-        <w:rPr>
-          <w:rFonts w:ascii="Arial" w:eastAsia="Arial" w:hAnsi="Arial" w:cs="Arial"/>
-          <w:i/>
-          <w:sz w:val="22"/>
-          <w:szCs w:val="22"/>
-        </w:rPr>
-        <w:t>These are the non-technical versions of the Non-Functional Requirements for the Fraction Worksheet Creator</w:t>
-      </w:r>
-    </w:p>
-    <w:p>
-      <w:pPr>
-        <w:pStyle w:val="Normal1"/>
-      </w:pPr>
-      <w:bookmarkStart w:id="61" w:name="h.nlr3g04otvfc" w:colFirst="0" w:colLast="0"/>
-      <w:bookmarkEnd w:id="61"/>
     </w:p>
     <w:p>
       <w:pPr>
@@ -3229,8 +3227,8 @@
           <w:szCs w:val="22"/>
         </w:rPr>
       </w:pPr>
-      <w:bookmarkStart w:id="62" w:name="h.e51s7588b76b" w:colFirst="0" w:colLast="0"/>
-      <w:bookmarkEnd w:id="62"/>
+      <w:bookmarkStart w:id="61" w:name="h.e51s7588b76b" w:colFirst="0" w:colLast="0"/>
+      <w:bookmarkEnd w:id="61"/>
       <w:r>
         <w:rPr>
           <w:rFonts w:ascii="Arial" w:eastAsia="Arial" w:hAnsi="Arial" w:cs="Arial"/>
@@ -3308,8 +3306,8 @@
           <w:szCs w:val="22"/>
         </w:rPr>
       </w:pPr>
-      <w:bookmarkStart w:id="63" w:name="h.1y810tw" w:colFirst="0" w:colLast="0"/>
-      <w:bookmarkEnd w:id="63"/>
+      <w:bookmarkStart w:id="62" w:name="h.1y810tw" w:colFirst="0" w:colLast="0"/>
+      <w:bookmarkEnd w:id="62"/>
       <w:r>
         <w:rPr>
           <w:rFonts w:ascii="Arial" w:eastAsia="Arial" w:hAnsi="Arial" w:cs="Arial"/>
@@ -3358,8 +3356,8 @@
       <w:pPr>
         <w:pStyle w:val="Normal1"/>
       </w:pPr>
-      <w:bookmarkStart w:id="64" w:name="h.2xcytpi" w:colFirst="0" w:colLast="0"/>
-      <w:bookmarkEnd w:id="64"/>
+      <w:bookmarkStart w:id="63" w:name="h.2xcytpi" w:colFirst="0" w:colLast="0"/>
+      <w:bookmarkEnd w:id="63"/>
       <w:r>
         <w:rPr>
           <w:rFonts w:ascii="Arial" w:eastAsia="Arial" w:hAnsi="Arial" w:cs="Arial"/>
@@ -4503,22 +4501,22 @@
           <w:numId w:val="5"/>
         </w:numPr>
       </w:pPr>
-      <w:bookmarkStart w:id="65" w:name="h.3whwml4" w:colFirst="0" w:colLast="0"/>
-      <w:bookmarkEnd w:id="65"/>
+      <w:bookmarkStart w:id="64" w:name="h.3whwml4" w:colFirst="0" w:colLast="0"/>
+      <w:bookmarkEnd w:id="64"/>
       <w:r>
         <w:t xml:space="preserve">Other Nonfunctional </w:t>
       </w:r>
-      <w:commentRangeStart w:id="66"/>
+      <w:commentRangeStart w:id="65"/>
       <w:r>
         <w:t>Requirements</w:t>
       </w:r>
-      <w:commentRangeEnd w:id="66"/>
+      <w:commentRangeEnd w:id="65"/>
       <w:r>
         <w:rPr>
           <w:rStyle w:val="CommentReference"/>
           <w:b w:val="0"/>
         </w:rPr>
-        <w:commentReference w:id="66"/>
+        <w:commentReference w:id="65"/>
       </w:r>
     </w:p>
     <w:p>
@@ -4537,8 +4535,8 @@
           <w:numId w:val="5"/>
         </w:numPr>
       </w:pPr>
-      <w:bookmarkStart w:id="67" w:name="h.2bn6wsx" w:colFirst="0" w:colLast="0"/>
-      <w:bookmarkEnd w:id="67"/>
+      <w:bookmarkStart w:id="66" w:name="h.2bn6wsx" w:colFirst="0" w:colLast="0"/>
+      <w:bookmarkEnd w:id="66"/>
       <w:r>
         <w:t>Performance Requirements</w:t>
       </w:r>
@@ -4551,8 +4549,8 @@
           <w:numId w:val="7"/>
         </w:numPr>
       </w:pPr>
-      <w:bookmarkStart w:id="68" w:name="h.qsh70q" w:colFirst="0" w:colLast="0"/>
-      <w:bookmarkEnd w:id="68"/>
+      <w:bookmarkStart w:id="67" w:name="h.qsh70q" w:colFirst="0" w:colLast="0"/>
+      <w:bookmarkEnd w:id="67"/>
       <w:r>
         <w:rPr>
           <w:rFonts w:ascii="Arial" w:hAnsi="Arial" w:cs="Arial"/>
@@ -4589,8 +4587,8 @@
           <w:i w:val="0"/>
         </w:rPr>
       </w:pPr>
-      <w:bookmarkStart w:id="69" w:name="h.3as4poj" w:colFirst="0" w:colLast="0"/>
-      <w:bookmarkEnd w:id="69"/>
+      <w:bookmarkStart w:id="68" w:name="h.3as4poj" w:colFirst="0" w:colLast="0"/>
+      <w:bookmarkEnd w:id="68"/>
       <w:r>
         <w:rPr>
           <w:rFonts w:cs="Arial"/>
@@ -4619,8 +4617,8 @@
           <w:numId w:val="7"/>
         </w:numPr>
       </w:pPr>
-      <w:bookmarkStart w:id="70" w:name="h.1pxezwc" w:colFirst="0" w:colLast="0"/>
-      <w:bookmarkEnd w:id="70"/>
+      <w:bookmarkStart w:id="69" w:name="h.1pxezwc" w:colFirst="0" w:colLast="0"/>
+      <w:bookmarkEnd w:id="69"/>
       <w:r>
         <w:rPr>
           <w:rFonts w:ascii="Arial" w:hAnsi="Arial" w:cs="Arial"/>
@@ -4802,8 +4800,8 @@
           <w:numId w:val="14"/>
         </w:numPr>
       </w:pPr>
-      <w:bookmarkStart w:id="71" w:name="h.2p2csry" w:colFirst="0" w:colLast="0"/>
-      <w:bookmarkEnd w:id="71"/>
+      <w:bookmarkStart w:id="70" w:name="h.2p2csry" w:colFirst="0" w:colLast="0"/>
+      <w:bookmarkEnd w:id="70"/>
       <w:r>
         <w:rPr>
           <w:rFonts w:ascii="Arial" w:hAnsi="Arial" w:cs="Arial"/>
@@ -4872,34 +4870,227 @@
       <w:r>
         <w:t xml:space="preserve">Other </w:t>
       </w:r>
-      <w:commentRangeStart w:id="72"/>
+      <w:commentRangeStart w:id="71"/>
       <w:r>
         <w:t>Requirements</w:t>
       </w:r>
-      <w:commentRangeEnd w:id="72"/>
+      <w:commentRangeEnd w:id="71"/>
       <w:r>
         <w:rPr>
           <w:rStyle w:val="CommentReference"/>
           <w:b w:val="0"/>
         </w:rPr>
-        <w:commentReference w:id="72"/>
-      </w:r>
-    </w:p>
-    <w:p>
-      <w:pPr>
-        <w:pStyle w:val="Normal1"/>
-      </w:pPr>
-      <w:bookmarkStart w:id="73" w:name="h.147n2zr" w:colFirst="0" w:colLast="0"/>
+        <w:commentReference w:id="71"/>
+      </w:r>
+      <w:bookmarkStart w:id="72" w:name="h.147n2zr" w:colFirst="0" w:colLast="0"/>
+      <w:bookmarkEnd w:id="72"/>
+    </w:p>
+    <w:p>
+      <w:pPr>
+        <w:pStyle w:val="Normal1"/>
+        <w:numPr>
+          <w:ilvl w:val="1"/>
+          <w:numId w:val="5"/>
+        </w:numPr>
+        <w:rPr>
+          <w:b/>
+          <w:sz w:val="28"/>
+        </w:rPr>
+      </w:pPr>
+      <w:r>
+        <w:rPr>
+          <w:b/>
+          <w:sz w:val="28"/>
+        </w:rPr>
+        <w:t>Database Schema</w:t>
+      </w:r>
+    </w:p>
+    <w:p>
+      <w:pPr>
+        <w:pStyle w:val="Normal1"/>
+        <w:rPr>
+          <w:b/>
+        </w:rPr>
+      </w:pPr>
+    </w:p>
+    <w:p>
+      <w:pPr>
+        <w:pStyle w:val="Normal1"/>
+        <w:rPr>
+          <w:rFonts w:ascii="Arial" w:eastAsia="Arial" w:hAnsi="Arial" w:cs="Arial"/>
+          <w:sz w:val="22"/>
+          <w:szCs w:val="22"/>
+        </w:rPr>
+      </w:pPr>
+      <w:r>
+        <w:rPr>
+          <w:rFonts w:ascii="Arial" w:eastAsia="Arial" w:hAnsi="Arial" w:cs="Arial"/>
+          <w:sz w:val="22"/>
+          <w:szCs w:val="22"/>
+        </w:rPr>
+        <w:t xml:space="preserve">The </w:t>
+      </w:r>
+      <w:r>
+        <w:rPr>
+          <w:rFonts w:ascii="Arial" w:eastAsia="Arial" w:hAnsi="Arial" w:cs="Arial"/>
+          <w:sz w:val="22"/>
+          <w:szCs w:val="22"/>
+        </w:rPr>
+        <w:t>database schema</w:t>
+      </w:r>
+      <w:r>
+        <w:rPr>
+          <w:rFonts w:ascii="Arial" w:eastAsia="Arial" w:hAnsi="Arial" w:cs="Arial"/>
+          <w:sz w:val="22"/>
+          <w:szCs w:val="22"/>
+        </w:rPr>
+        <w:t xml:space="preserve"> </w:t>
+      </w:r>
+      <w:bookmarkStart w:id="73" w:name="_GoBack"/>
       <w:bookmarkEnd w:id="73"/>
       <w:r>
         <w:rPr>
           <w:rFonts w:ascii="Arial" w:eastAsia="Arial" w:hAnsi="Arial" w:cs="Arial"/>
-          <w:i/>
-          <w:sz w:val="22"/>
-          <w:szCs w:val="22"/>
-        </w:rPr>
-        <w:t>&lt;Define any other requirements not covered elsewhere in the SRS. This might include database requirements, internationalization requirements, legal requirements, reuse objectives for the project, and so on. Add any new sections that are pertinent to the project.&gt;</w:t>
-      </w:r>
+          <w:sz w:val="22"/>
+          <w:szCs w:val="22"/>
+        </w:rPr>
+        <w:t>that is used</w:t>
+      </w:r>
+      <w:r>
+        <w:rPr>
+          <w:rFonts w:ascii="Arial" w:eastAsia="Arial" w:hAnsi="Arial" w:cs="Arial"/>
+          <w:sz w:val="22"/>
+          <w:szCs w:val="22"/>
+        </w:rPr>
+        <w:t xml:space="preserve"> in the </w:t>
+      </w:r>
+      <w:r>
+        <w:rPr>
+          <w:rFonts w:ascii="Arial" w:eastAsia="Arial" w:hAnsi="Arial" w:cs="Arial"/>
+          <w:sz w:val="22"/>
+          <w:szCs w:val="22"/>
+        </w:rPr>
+        <w:t>FWC MySQL</w:t>
+      </w:r>
+      <w:r>
+        <w:rPr>
+          <w:rFonts w:ascii="Arial" w:eastAsia="Arial" w:hAnsi="Arial" w:cs="Arial"/>
+          <w:sz w:val="22"/>
+          <w:szCs w:val="22"/>
+        </w:rPr>
+        <w:t xml:space="preserve"> database</w:t>
+      </w:r>
+      <w:r>
+        <w:rPr>
+          <w:rFonts w:ascii="Arial" w:eastAsia="Arial" w:hAnsi="Arial" w:cs="Arial"/>
+          <w:sz w:val="22"/>
+          <w:szCs w:val="22"/>
+        </w:rPr>
+        <w:fldChar w:fldCharType="begin"/>
+      </w:r>
+      <w:r>
+        <w:rPr>
+          <w:rFonts w:ascii="Arial" w:eastAsia="Arial" w:hAnsi="Arial" w:cs="Arial"/>
+          <w:sz w:val="22"/>
+          <w:szCs w:val="22"/>
+        </w:rPr>
+        <w:instrText xml:space="preserve"> XE "Database" </w:instrText>
+      </w:r>
+      <w:r>
+        <w:rPr>
+          <w:rFonts w:ascii="Arial" w:eastAsia="Arial" w:hAnsi="Arial" w:cs="Arial"/>
+          <w:sz w:val="22"/>
+          <w:szCs w:val="22"/>
+        </w:rPr>
+        <w:fldChar w:fldCharType="end"/>
+      </w:r>
+      <w:r>
+        <w:rPr>
+          <w:rFonts w:ascii="Arial" w:eastAsia="Arial" w:hAnsi="Arial" w:cs="Arial"/>
+          <w:sz w:val="22"/>
+          <w:szCs w:val="22"/>
+        </w:rPr>
+        <w:t xml:space="preserve"> is given below.</w:t>
+      </w:r>
+    </w:p>
+    <w:p>
+      <w:pPr>
+        <w:pStyle w:val="Normal1"/>
+        <w:rPr>
+          <w:rFonts w:ascii="Arial" w:eastAsia="Arial" w:hAnsi="Arial" w:cs="Arial"/>
+          <w:sz w:val="22"/>
+          <w:szCs w:val="22"/>
+        </w:rPr>
+      </w:pPr>
+    </w:p>
+    <w:p>
+      <w:pPr>
+        <w:pStyle w:val="Normal1"/>
+        <w:rPr>
+          <w:rFonts w:ascii="Arial" w:eastAsia="Arial" w:hAnsi="Arial" w:cs="Arial"/>
+          <w:sz w:val="22"/>
+          <w:szCs w:val="22"/>
+        </w:rPr>
+      </w:pPr>
+      <w:r>
+        <w:rPr>
+          <w:rFonts w:ascii="Arial" w:eastAsia="Arial" w:hAnsi="Arial" w:cs="Arial"/>
+          <w:noProof/>
+          <w:sz w:val="22"/>
+          <w:szCs w:val="22"/>
+        </w:rPr>
+        <w:drawing>
+          <wp:inline distT="0" distB="0" distL="0" distR="0" wp14:anchorId="4D6A6C99" wp14:editId="15F3DD34">
+            <wp:extent cx="6126480" cy="2450465"/>
+            <wp:effectExtent l="0" t="0" r="0" b="0"/>
+            <wp:docPr id="1" name="Picture 1"/>
+            <wp:cNvGraphicFramePr>
+              <a:graphicFrameLocks xmlns:a="http://schemas.openxmlformats.org/drawingml/2006/main" noChangeAspect="1"/>
+            </wp:cNvGraphicFramePr>
+            <a:graphic xmlns:a="http://schemas.openxmlformats.org/drawingml/2006/main">
+              <a:graphicData uri="http://schemas.openxmlformats.org/drawingml/2006/picture">
+                <pic:pic xmlns:pic="http://schemas.openxmlformats.org/drawingml/2006/picture">
+                  <pic:nvPicPr>
+                    <pic:cNvPr id="1" name="FWC Database Schema.png"/>
+                    <pic:cNvPicPr/>
+                  </pic:nvPicPr>
+                  <pic:blipFill>
+                    <a:blip r:embed="rId10">
+                      <a:extLst>
+                        <a:ext uri="{28A0092B-C50C-407E-A947-70E740481C1C}">
+                          <a14:useLocalDpi xmlns:a14="http://schemas.microsoft.com/office/drawing/2010/main" val="0"/>
+                        </a:ext>
+                      </a:extLst>
+                    </a:blip>
+                    <a:stretch>
+                      <a:fillRect/>
+                    </a:stretch>
+                  </pic:blipFill>
+                  <pic:spPr>
+                    <a:xfrm>
+                      <a:off x="0" y="0"/>
+                      <a:ext cx="6126480" cy="2450465"/>
+                    </a:xfrm>
+                    <a:prstGeom prst="rect">
+                      <a:avLst/>
+                    </a:prstGeom>
+                  </pic:spPr>
+                </pic:pic>
+              </a:graphicData>
+            </a:graphic>
+          </wp:inline>
+        </w:drawing>
+      </w:r>
+    </w:p>
+    <w:p>
+      <w:pPr>
+        <w:pStyle w:val="Normal1"/>
+        <w:rPr>
+          <w:rFonts w:ascii="Arial" w:eastAsia="Arial" w:hAnsi="Arial" w:cs="Arial"/>
+          <w:sz w:val="22"/>
+          <w:szCs w:val="22"/>
+        </w:rPr>
+      </w:pPr>
     </w:p>
     <w:p>
       <w:pPr>
@@ -5120,8 +5311,8 @@
       </w:r>
     </w:p>
     <w:sectPr>
-      <w:headerReference w:type="default" r:id="rId10"/>
-      <w:footerReference w:type="first" r:id="rId11"/>
+      <w:headerReference w:type="default" r:id="rId11"/>
+      <w:footerReference w:type="first" r:id="rId12"/>
       <w:pgSz w:w="12240" w:h="15840"/>
       <w:pgMar w:top="1440" w:right="1296" w:bottom="1440" w:left="1296" w:header="720" w:footer="720" w:gutter="0"/>
       <w:pgNumType w:start="0"/>
@@ -5157,7 +5348,7 @@
       </w:r>
     </w:p>
   </w:comment>
-  <w:comment w:id="49" w:author="Sara Hakkoum" w:date="2016-02-14T10:43:00Z" w:initials="SH">
+  <w:comment w:id="48" w:author="Sara Hakkoum" w:date="2016-02-14T10:43:00Z" w:initials="SH">
     <w:p>
       <w:pPr>
         <w:pStyle w:val="CommentText"/>
@@ -5173,7 +5364,7 @@
       </w:r>
     </w:p>
   </w:comment>
-  <w:comment w:id="66" w:author="Sara Hakkoum" w:date="2016-02-14T11:47:00Z" w:initials="SH">
+  <w:comment w:id="65" w:author="Sara Hakkoum" w:date="2016-02-14T11:47:00Z" w:initials="SH">
     <w:p>
       <w:pPr>
         <w:pStyle w:val="CommentText"/>
@@ -5189,7 +5380,7 @@
       </w:r>
     </w:p>
   </w:comment>
-  <w:comment w:id="72" w:author="Sara Hakkoum" w:date="2016-02-14T11:46:00Z" w:initials="SH">
+  <w:comment w:id="71" w:author="Sara Hakkoum" w:date="2016-02-14T11:46:00Z" w:initials="SH">
     <w:p>
       <w:pPr>
         <w:pStyle w:val="CommentText"/>
@@ -5429,7 +5620,7 @@
         <w:sz w:val="20"/>
         <w:szCs w:val="20"/>
       </w:rPr>
-      <w:t>2</w:t>
+      <w:t>11</w:t>
     </w:r>
     <w:r>
       <w:rPr>
@@ -8333,7 +8524,7 @@
 </file>
 
 <file path=customXml/itemProps1.xml><?xml version="1.0" encoding="utf-8"?>
-<ds:datastoreItem xmlns:ds="http://schemas.openxmlformats.org/officeDocument/2006/customXml" ds:itemID="{4621933D-02B7-7548-A1D0-00664FAD285A}">
+<ds:datastoreItem xmlns:ds="http://schemas.openxmlformats.org/officeDocument/2006/customXml" ds:itemID="{F148407C-D25F-1147-886C-8357B5F7B9E9}">
   <ds:schemaRefs>
     <ds:schemaRef ds:uri="http://schemas.openxmlformats.org/officeDocument/2006/bibliography"/>
   </ds:schemaRefs>

</xml_diff>

<commit_message>
Final Version of Section 3 Completed
</commit_message>
<xml_diff>
--- a/SoftwareRequirementsSpecificationforFractionWorksheetCreator.docx
+++ b/SoftwareRequirementsSpecificationforFractionWorksheetCreator.docx
@@ -1,6 +1,6 @@
 
 <file path=word/document.xml><?xml version="1.0" encoding="utf-8"?>
-<w:document xmlns:wpc="http://schemas.microsoft.com/office/word/2010/wordprocessingCanvas" xmlns:mo="http://schemas.microsoft.com/office/mac/office/2008/main" xmlns:mc="http://schemas.openxmlformats.org/markup-compatibility/2006" xmlns:mv="urn:schemas-microsoft-com:mac:vml" xmlns:o="urn:schemas-microsoft-com:office:office" xmlns:r="http://schemas.openxmlformats.org/officeDocument/2006/relationships" xmlns:m="http://schemas.openxmlformats.org/officeDocument/2006/math" xmlns:v="urn:schemas-microsoft-com:vml" xmlns:wp14="http://schemas.microsoft.com/office/word/2010/wordprocessingDrawing" xmlns:wp="http://schemas.openxmlformats.org/drawingml/2006/wordprocessingDrawing" xmlns:w10="urn:schemas-microsoft-com:office:word" xmlns:w="http://schemas.openxmlformats.org/wordprocessingml/2006/main" xmlns:w14="http://schemas.microsoft.com/office/word/2010/wordml" xmlns:w15="http://schemas.microsoft.com/office/word/2012/wordml" xmlns:wpg="http://schemas.microsoft.com/office/word/2010/wordprocessingGroup" xmlns:wpi="http://schemas.microsoft.com/office/word/2010/wordprocessingInk" xmlns:wne="http://schemas.microsoft.com/office/word/2006/wordml" xmlns:wps="http://schemas.microsoft.com/office/word/2010/wordprocessingShape" mc:Ignorable="w14 w15 wp14">
+<w:document xmlns:wpc="http://schemas.microsoft.com/office/word/2010/wordprocessingCanvas" xmlns:mc="http://schemas.openxmlformats.org/markup-compatibility/2006" xmlns:o="urn:schemas-microsoft-com:office:office" xmlns:r="http://schemas.openxmlformats.org/officeDocument/2006/relationships" xmlns:m="http://schemas.openxmlformats.org/officeDocument/2006/math" xmlns:v="urn:schemas-microsoft-com:vml" xmlns:wp14="http://schemas.microsoft.com/office/word/2010/wordprocessingDrawing" xmlns:wp="http://schemas.openxmlformats.org/drawingml/2006/wordprocessingDrawing" xmlns:w10="urn:schemas-microsoft-com:office:word" xmlns:w="http://schemas.openxmlformats.org/wordprocessingml/2006/main" xmlns:w14="http://schemas.microsoft.com/office/word/2010/wordml" xmlns:w15="http://schemas.microsoft.com/office/word/2012/wordml" xmlns:wpg="http://schemas.microsoft.com/office/word/2010/wordprocessingGroup" xmlns:wpi="http://schemas.microsoft.com/office/word/2010/wordprocessingInk" xmlns:wne="http://schemas.microsoft.com/office/word/2006/wordml" xmlns:wps="http://schemas.microsoft.com/office/word/2010/wordprocessingShape" mc:Ignorable="w14 w15 wp14">
   <w:background w:color="FFFFFF"/>
   <w:body>
     <w:p>
@@ -97,21 +97,8 @@
           <w:szCs w:val="28"/>
           <w:highlight w:val="white"/>
         </w:rPr>
-        <w:t xml:space="preserve">Ethan </w:t>
-      </w:r>
-      <w:proofErr w:type="spellStart"/>
-      <w:r>
-        <w:rPr>
-          <w:rFonts w:ascii="Arial" w:eastAsia="Arial" w:hAnsi="Arial" w:cs="Arial"/>
-          <w:b/>
-          <w:color w:val="212121"/>
-          <w:sz w:val="28"/>
-          <w:szCs w:val="28"/>
-          <w:highlight w:val="white"/>
-        </w:rPr>
-        <w:t>Fiero</w:t>
-      </w:r>
-      <w:proofErr w:type="spellEnd"/>
+        <w:t>Ethan Fiero</w:t>
+      </w:r>
     </w:p>
     <w:p>
       <w:pPr>
@@ -1406,6 +1393,9 @@
               <w:spacing w:before="40" w:after="40"/>
             </w:pPr>
             <w:r>
+              <w:t xml:space="preserve">Started </w:t>
+            </w:r>
+            <w:r>
               <w:t>Initial Draft</w:t>
             </w:r>
           </w:p>
@@ -1486,6 +1476,64 @@
           </w:p>
         </w:tc>
       </w:tr>
+      <w:tr>
+        <w:tc>
+          <w:tcPr>
+            <w:tcW w:w="2160" w:type="dxa"/>
+            <w:tcBorders>
+              <w:bottom w:val="single" w:sz="12" w:space="0" w:color="000000"/>
+            </w:tcBorders>
+          </w:tcPr>
+          <w:p>
+            <w:pPr>
+              <w:pStyle w:val="Normal1"/>
+              <w:spacing w:before="40" w:after="40"/>
+            </w:pPr>
+          </w:p>
+        </w:tc>
+        <w:tc>
+          <w:tcPr>
+            <w:tcW w:w="1575" w:type="dxa"/>
+            <w:tcBorders>
+              <w:bottom w:val="single" w:sz="12" w:space="0" w:color="000000"/>
+            </w:tcBorders>
+          </w:tcPr>
+          <w:p>
+            <w:pPr>
+              <w:pStyle w:val="Normal1"/>
+              <w:spacing w:before="40" w:after="40"/>
+            </w:pPr>
+          </w:p>
+        </w:tc>
+        <w:tc>
+          <w:tcPr>
+            <w:tcW w:w="4545" w:type="dxa"/>
+            <w:tcBorders>
+              <w:bottom w:val="single" w:sz="12" w:space="0" w:color="000000"/>
+            </w:tcBorders>
+          </w:tcPr>
+          <w:p>
+            <w:pPr>
+              <w:pStyle w:val="Normal1"/>
+              <w:spacing w:before="40" w:after="40"/>
+            </w:pPr>
+          </w:p>
+        </w:tc>
+        <w:tc>
+          <w:tcPr>
+            <w:tcW w:w="1584" w:type="dxa"/>
+            <w:tcBorders>
+              <w:bottom w:val="single" w:sz="12" w:space="0" w:color="000000"/>
+            </w:tcBorders>
+          </w:tcPr>
+          <w:p>
+            <w:pPr>
+              <w:pStyle w:val="Normal1"/>
+              <w:spacing w:before="40" w:after="40"/>
+            </w:pPr>
+          </w:p>
+        </w:tc>
+      </w:tr>
     </w:tbl>
     <w:p>
       <w:pPr>
@@ -1915,21 +1963,7 @@
         <w:rPr>
           <w:rFonts w:ascii="Arial" w:eastAsia="Arial" w:hAnsi="Arial" w:cs="Arial"/>
         </w:rPr>
-        <w:t xml:space="preserve">[1] IEEE Software Engineering Standards Committee, “IEEE </w:t>
-      </w:r>
-      <w:proofErr w:type="spellStart"/>
-      <w:r>
-        <w:rPr>
-          <w:rFonts w:ascii="Arial" w:eastAsia="Arial" w:hAnsi="Arial" w:cs="Arial"/>
-        </w:rPr>
-        <w:t>Std</w:t>
-      </w:r>
-      <w:proofErr w:type="spellEnd"/>
-      <w:r>
-        <w:rPr>
-          <w:rFonts w:ascii="Arial" w:eastAsia="Arial" w:hAnsi="Arial" w:cs="Arial"/>
-        </w:rPr>
-        <w:t xml:space="preserve"> 830-1998, IEEE Recommended Practice for Software Requirements Specifications”, October 20,</w:t>
+        <w:t>[1] IEEE Software Engineering Standards Committee, “IEEE Std 830-1998, IEEE Recommended Practice for Software Requirements Specifications”, October 20,</w:t>
       </w:r>
       <w:r>
         <w:rPr>
@@ -2412,16 +2446,14 @@
     <w:p>
       <w:pPr>
         <w:pStyle w:val="Normal1"/>
-      </w:pPr>
-      <w:r>
+        <w:contextualSpacing/>
         <w:rPr>
           <w:rFonts w:ascii="Arial" w:eastAsia="Arial" w:hAnsi="Arial" w:cs="Arial"/>
           <w:i/>
           <w:sz w:val="22"/>
           <w:szCs w:val="22"/>
         </w:rPr>
-        <w:t xml:space="preserve">Requirements for the Teacher </w:t>
-      </w:r>
+      </w:pPr>
       <w:r>
         <w:rPr>
           <w:rFonts w:ascii="Arial" w:eastAsia="Arial" w:hAnsi="Arial" w:cs="Arial"/>
@@ -2429,15 +2461,286 @@
           <w:sz w:val="22"/>
           <w:szCs w:val="22"/>
         </w:rPr>
-        <w:t>System Features</w:t>
-      </w:r>
-    </w:p>
-    <w:p>
-      <w:pPr>
-        <w:pStyle w:val="Normal1"/>
-      </w:pPr>
-      <w:bookmarkStart w:id="45" w:name="h.ujsfsvqvxb6q" w:colFirst="0" w:colLast="0"/>
+        <w:t xml:space="preserve">Requirements for the </w:t>
+      </w:r>
+      <w:r>
+        <w:rPr>
+          <w:rFonts w:ascii="Arial" w:eastAsia="Arial" w:hAnsi="Arial" w:cs="Arial"/>
+          <w:i/>
+          <w:sz w:val="22"/>
+          <w:szCs w:val="22"/>
+        </w:rPr>
+        <w:t>General System Features</w:t>
+      </w:r>
+    </w:p>
+    <w:p>
+      <w:pPr>
+        <w:pStyle w:val="Normal1"/>
+        <w:contextualSpacing/>
+        <w:rPr>
+          <w:rFonts w:ascii="Arial" w:eastAsia="Arial" w:hAnsi="Arial" w:cs="Arial"/>
+          <w:sz w:val="22"/>
+          <w:szCs w:val="22"/>
+        </w:rPr>
+      </w:pPr>
+    </w:p>
+    <w:p>
+      <w:pPr>
+        <w:pStyle w:val="Normal1"/>
+        <w:numPr>
+          <w:ilvl w:val="0"/>
+          <w:numId w:val="10"/>
+        </w:numPr>
+        <w:contextualSpacing/>
+        <w:rPr>
+          <w:rFonts w:ascii="Arial" w:eastAsia="Arial" w:hAnsi="Arial" w:cs="Arial"/>
+          <w:sz w:val="22"/>
+          <w:szCs w:val="22"/>
+        </w:rPr>
+      </w:pPr>
+      <w:bookmarkStart w:id="45" w:name="h.kjd69nzcmlfu" w:colFirst="0" w:colLast="0"/>
       <w:bookmarkEnd w:id="45"/>
+      <w:r>
+        <w:rPr>
+          <w:rFonts w:ascii="Arial" w:eastAsia="Arial" w:hAnsi="Arial" w:cs="Arial"/>
+          <w:sz w:val="22"/>
+          <w:szCs w:val="22"/>
+        </w:rPr>
+        <w:t>The system shall provide administrative privileges to an assigned user during installation.</w:t>
+      </w:r>
+    </w:p>
+    <w:p>
+      <w:pPr>
+        <w:pStyle w:val="Normal1"/>
+        <w:numPr>
+          <w:ilvl w:val="0"/>
+          <w:numId w:val="10"/>
+        </w:numPr>
+        <w:contextualSpacing/>
+        <w:rPr>
+          <w:rFonts w:ascii="Arial" w:eastAsia="Arial" w:hAnsi="Arial" w:cs="Arial"/>
+          <w:sz w:val="22"/>
+          <w:szCs w:val="22"/>
+        </w:rPr>
+      </w:pPr>
+      <w:r>
+        <w:rPr>
+          <w:rFonts w:ascii="Arial" w:eastAsia="Arial" w:hAnsi="Arial" w:cs="Arial"/>
+          <w:sz w:val="22"/>
+          <w:szCs w:val="22"/>
+        </w:rPr>
+        <w:t>The system shall provide a graphical user interface for all software interactions.</w:t>
+      </w:r>
+    </w:p>
+    <w:p>
+      <w:pPr>
+        <w:pStyle w:val="Normal1"/>
+        <w:numPr>
+          <w:ilvl w:val="0"/>
+          <w:numId w:val="10"/>
+        </w:numPr>
+        <w:contextualSpacing/>
+        <w:rPr>
+          <w:rFonts w:ascii="Arial" w:eastAsia="Arial" w:hAnsi="Arial" w:cs="Arial"/>
+          <w:sz w:val="22"/>
+          <w:szCs w:val="22"/>
+        </w:rPr>
+      </w:pPr>
+      <w:r>
+        <w:rPr>
+          <w:rFonts w:ascii="Arial" w:eastAsia="Arial" w:hAnsi="Arial" w:cs="Arial"/>
+          <w:sz w:val="22"/>
+          <w:szCs w:val="22"/>
+        </w:rPr>
+        <w:t>The system shall provide help for each screen displayed in the GUI.</w:t>
+      </w:r>
+    </w:p>
+    <w:p>
+      <w:pPr>
+        <w:pStyle w:val="Normal1"/>
+        <w:numPr>
+          <w:ilvl w:val="0"/>
+          <w:numId w:val="10"/>
+        </w:numPr>
+        <w:contextualSpacing/>
+        <w:rPr>
+          <w:rFonts w:ascii="Arial" w:eastAsia="Arial" w:hAnsi="Arial" w:cs="Arial"/>
+          <w:sz w:val="22"/>
+          <w:szCs w:val="22"/>
+        </w:rPr>
+      </w:pPr>
+      <w:r>
+        <w:rPr>
+          <w:rFonts w:ascii="Arial" w:eastAsia="Arial" w:hAnsi="Arial" w:cs="Arial"/>
+          <w:sz w:val="22"/>
+          <w:szCs w:val="22"/>
+        </w:rPr>
+        <w:t>The system shall provide tutorial content for each worksheet.</w:t>
+      </w:r>
+    </w:p>
+    <w:p>
+      <w:pPr>
+        <w:pStyle w:val="Normal1"/>
+        <w:numPr>
+          <w:ilvl w:val="0"/>
+          <w:numId w:val="10"/>
+        </w:numPr>
+        <w:contextualSpacing/>
+        <w:rPr>
+          <w:rFonts w:ascii="Arial" w:eastAsia="Arial" w:hAnsi="Arial" w:cs="Arial"/>
+          <w:sz w:val="22"/>
+          <w:szCs w:val="22"/>
+        </w:rPr>
+      </w:pPr>
+      <w:r>
+        <w:rPr>
+          <w:rFonts w:ascii="Arial" w:eastAsia="Arial" w:hAnsi="Arial" w:cs="Arial"/>
+          <w:sz w:val="22"/>
+          <w:szCs w:val="22"/>
+        </w:rPr>
+        <w:t>The system shall generate random exercises for each worksheet.</w:t>
+      </w:r>
+    </w:p>
+    <w:p>
+      <w:pPr>
+        <w:pStyle w:val="Normal1"/>
+        <w:numPr>
+          <w:ilvl w:val="0"/>
+          <w:numId w:val="10"/>
+        </w:numPr>
+        <w:contextualSpacing/>
+        <w:rPr>
+          <w:rFonts w:ascii="Arial" w:eastAsia="Arial" w:hAnsi="Arial" w:cs="Arial"/>
+          <w:sz w:val="22"/>
+          <w:szCs w:val="22"/>
+        </w:rPr>
+      </w:pPr>
+      <w:bookmarkStart w:id="46" w:name="h.gjobmifu0829" w:colFirst="0" w:colLast="0"/>
+      <w:bookmarkEnd w:id="46"/>
+      <w:r>
+        <w:rPr>
+          <w:rFonts w:ascii="Arial" w:eastAsia="Arial" w:hAnsi="Arial" w:cs="Arial"/>
+          <w:sz w:val="22"/>
+          <w:szCs w:val="22"/>
+        </w:rPr>
+        <w:t>The system shall generate instructions on the worksheet for each problem type.</w:t>
+      </w:r>
+    </w:p>
+    <w:p>
+      <w:pPr>
+        <w:pStyle w:val="Normal1"/>
+        <w:numPr>
+          <w:ilvl w:val="0"/>
+          <w:numId w:val="10"/>
+        </w:numPr>
+        <w:contextualSpacing/>
+        <w:rPr>
+          <w:rFonts w:ascii="Arial" w:eastAsia="Arial" w:hAnsi="Arial" w:cs="Arial"/>
+          <w:sz w:val="22"/>
+          <w:szCs w:val="22"/>
+        </w:rPr>
+      </w:pPr>
+      <w:bookmarkStart w:id="47" w:name="h.eei92ftlu3ui" w:colFirst="0" w:colLast="0"/>
+      <w:bookmarkEnd w:id="47"/>
+      <w:r>
+        <w:rPr>
+          <w:rFonts w:ascii="Arial" w:eastAsia="Arial" w:hAnsi="Arial" w:cs="Arial"/>
+          <w:sz w:val="22"/>
+          <w:szCs w:val="22"/>
+        </w:rPr>
+        <w:t xml:space="preserve">The system shall allow previewing, printing and saving </w:t>
+      </w:r>
+      <w:r>
+        <w:rPr>
+          <w:rFonts w:ascii="Arial" w:eastAsia="Arial" w:hAnsi="Arial" w:cs="Arial"/>
+          <w:sz w:val="22"/>
+          <w:szCs w:val="22"/>
+        </w:rPr>
+        <w:t xml:space="preserve">worksheets and answer sheets </w:t>
+      </w:r>
+      <w:r>
+        <w:rPr>
+          <w:rFonts w:ascii="Arial" w:eastAsia="Arial" w:hAnsi="Arial" w:cs="Arial"/>
+          <w:sz w:val="22"/>
+          <w:szCs w:val="22"/>
+        </w:rPr>
+        <w:t>via PDF.</w:t>
+      </w:r>
+    </w:p>
+    <w:p>
+      <w:pPr>
+        <w:pStyle w:val="Normal1"/>
+        <w:numPr>
+          <w:ilvl w:val="0"/>
+          <w:numId w:val="10"/>
+        </w:numPr>
+        <w:contextualSpacing/>
+        <w:rPr>
+          <w:rFonts w:ascii="Arial" w:eastAsia="Arial" w:hAnsi="Arial" w:cs="Arial"/>
+          <w:sz w:val="22"/>
+          <w:szCs w:val="22"/>
+        </w:rPr>
+      </w:pPr>
+      <w:bookmarkStart w:id="48" w:name="h.iveexmqlxn8s" w:colFirst="0" w:colLast="0"/>
+      <w:bookmarkStart w:id="49" w:name="h.3yrkzb384g7q" w:colFirst="0" w:colLast="0"/>
+      <w:bookmarkEnd w:id="48"/>
+      <w:bookmarkEnd w:id="49"/>
+      <w:r>
+        <w:rPr>
+          <w:rFonts w:ascii="Arial" w:eastAsia="Arial" w:hAnsi="Arial" w:cs="Arial"/>
+          <w:sz w:val="22"/>
+          <w:szCs w:val="22"/>
+        </w:rPr>
+        <w:t>The system shall provide a search feature on the class roster screen to search for students and student worksheets.</w:t>
+      </w:r>
+    </w:p>
+    <w:p>
+      <w:pPr>
+        <w:pStyle w:val="Normal1"/>
+        <w:rPr>
+          <w:rFonts w:ascii="Arial" w:eastAsia="Arial" w:hAnsi="Arial" w:cs="Arial"/>
+          <w:i/>
+          <w:sz w:val="22"/>
+          <w:szCs w:val="22"/>
+        </w:rPr>
+      </w:pPr>
+    </w:p>
+    <w:p>
+      <w:pPr>
+        <w:pStyle w:val="Normal1"/>
+      </w:pPr>
+      <w:r>
+        <w:rPr>
+          <w:rFonts w:ascii="Arial" w:eastAsia="Arial" w:hAnsi="Arial" w:cs="Arial"/>
+          <w:i/>
+          <w:sz w:val="22"/>
+          <w:szCs w:val="22"/>
+        </w:rPr>
+        <w:t xml:space="preserve">Requirements for the </w:t>
+      </w:r>
+      <w:r>
+        <w:rPr>
+          <w:rFonts w:ascii="Arial" w:eastAsia="Arial" w:hAnsi="Arial" w:cs="Arial"/>
+          <w:i/>
+          <w:sz w:val="22"/>
+          <w:szCs w:val="22"/>
+        </w:rPr>
+        <w:t>Admin</w:t>
+      </w:r>
+      <w:r>
+        <w:rPr>
+          <w:rFonts w:ascii="Arial" w:eastAsia="Arial" w:hAnsi="Arial" w:cs="Arial"/>
+          <w:i/>
+          <w:sz w:val="22"/>
+          <w:szCs w:val="22"/>
+        </w:rPr>
+        <w:t xml:space="preserve"> System Features</w:t>
+      </w:r>
+    </w:p>
+    <w:p>
+      <w:pPr>
+        <w:pStyle w:val="Normal1"/>
+      </w:pPr>
     </w:p>
     <w:p>
       <w:pPr>
@@ -2453,15 +2756,21 @@
           <w:szCs w:val="22"/>
         </w:rPr>
       </w:pPr>
-      <w:bookmarkStart w:id="46" w:name="h.uz6g4wrcx42w" w:colFirst="0" w:colLast="0"/>
-      <w:bookmarkEnd w:id="46"/>
-      <w:r>
-        <w:rPr>
-          <w:rFonts w:ascii="Arial" w:eastAsia="Arial" w:hAnsi="Arial" w:cs="Arial"/>
-          <w:sz w:val="22"/>
-          <w:szCs w:val="22"/>
-        </w:rPr>
-        <w:t>The teacher shall be able to access the system using a username / password.</w:t>
+      <w:r>
+        <w:rPr>
+          <w:rFonts w:ascii="Arial" w:eastAsia="Arial" w:hAnsi="Arial" w:cs="Arial"/>
+          <w:sz w:val="22"/>
+          <w:szCs w:val="22"/>
+        </w:rPr>
+        <w:t xml:space="preserve">The </w:t>
+      </w:r>
+      <w:r>
+        <w:rPr>
+          <w:rFonts w:ascii="Arial" w:eastAsia="Arial" w:hAnsi="Arial" w:cs="Arial"/>
+          <w:sz w:val="22"/>
+          <w:szCs w:val="22"/>
+        </w:rPr>
+        <w:t>admin shall be able to register teacher accounts.</w:t>
       </w:r>
     </w:p>
     <w:p>
@@ -2484,24 +2793,49 @@
           <w:sz w:val="22"/>
           <w:szCs w:val="22"/>
         </w:rPr>
-        <w:t xml:space="preserve">The </w:t>
-      </w:r>
-      <w:r>
-        <w:rPr>
-          <w:rFonts w:ascii="Arial" w:eastAsia="Arial" w:hAnsi="Arial" w:cs="Arial"/>
-          <w:sz w:val="22"/>
-          <w:szCs w:val="22"/>
-        </w:rPr>
-        <w:t xml:space="preserve">teacher </w:t>
-      </w:r>
-      <w:r>
-        <w:rPr>
-          <w:rFonts w:ascii="Arial" w:eastAsia="Arial" w:hAnsi="Arial" w:cs="Arial"/>
-          <w:sz w:val="22"/>
-          <w:szCs w:val="22"/>
-        </w:rPr>
-        <w:t>shall be able to select various difficulty levels based on student skill.</w:t>
-      </w:r>
+        <w:t>The admin shall be able to reset teacher account passwords.</w:t>
+      </w:r>
+    </w:p>
+    <w:p>
+      <w:pPr>
+        <w:pStyle w:val="Normal1"/>
+        <w:rPr>
+          <w:rFonts w:ascii="Arial" w:eastAsia="Arial" w:hAnsi="Arial" w:cs="Arial"/>
+          <w:i/>
+          <w:sz w:val="22"/>
+          <w:szCs w:val="22"/>
+        </w:rPr>
+      </w:pPr>
+    </w:p>
+    <w:p>
+      <w:pPr>
+        <w:pStyle w:val="Normal1"/>
+      </w:pPr>
+      <w:r>
+        <w:rPr>
+          <w:rFonts w:ascii="Arial" w:eastAsia="Arial" w:hAnsi="Arial" w:cs="Arial"/>
+          <w:i/>
+          <w:sz w:val="22"/>
+          <w:szCs w:val="22"/>
+        </w:rPr>
+        <w:t xml:space="preserve">Requirements for the Teacher </w:t>
+      </w:r>
+      <w:r>
+        <w:rPr>
+          <w:rFonts w:ascii="Arial" w:eastAsia="Arial" w:hAnsi="Arial" w:cs="Arial"/>
+          <w:i/>
+          <w:sz w:val="22"/>
+          <w:szCs w:val="22"/>
+        </w:rPr>
+        <w:t>System Features</w:t>
+      </w:r>
+    </w:p>
+    <w:p>
+      <w:pPr>
+        <w:pStyle w:val="Normal1"/>
+      </w:pPr>
+      <w:bookmarkStart w:id="50" w:name="h.ujsfsvqvxb6q" w:colFirst="0" w:colLast="0"/>
+      <w:bookmarkEnd w:id="50"/>
     </w:p>
     <w:p>
       <w:pPr>
@@ -2517,31 +2851,15 @@
           <w:szCs w:val="22"/>
         </w:rPr>
       </w:pPr>
-      <w:bookmarkStart w:id="47" w:name="h.scf38u8a3893" w:colFirst="0" w:colLast="0"/>
-      <w:bookmarkEnd w:id="47"/>
-      <w:r>
-        <w:rPr>
-          <w:rFonts w:ascii="Arial" w:eastAsia="Arial" w:hAnsi="Arial" w:cs="Arial"/>
-          <w:sz w:val="22"/>
-          <w:szCs w:val="22"/>
-        </w:rPr>
-        <w:t xml:space="preserve">The </w:t>
-      </w:r>
-      <w:r>
-        <w:rPr>
-          <w:rFonts w:ascii="Arial" w:eastAsia="Arial" w:hAnsi="Arial" w:cs="Arial"/>
-          <w:sz w:val="22"/>
-          <w:szCs w:val="22"/>
-        </w:rPr>
-        <w:t xml:space="preserve">teacher </w:t>
-      </w:r>
-      <w:r>
-        <w:rPr>
-          <w:rFonts w:ascii="Arial" w:eastAsia="Arial" w:hAnsi="Arial" w:cs="Arial"/>
-          <w:sz w:val="22"/>
-          <w:szCs w:val="22"/>
-        </w:rPr>
-        <w:t>shall be able to select various problem types at each difficulty level.</w:t>
+      <w:bookmarkStart w:id="51" w:name="h.uz6g4wrcx42w" w:colFirst="0" w:colLast="0"/>
+      <w:bookmarkEnd w:id="51"/>
+      <w:r>
+        <w:rPr>
+          <w:rFonts w:ascii="Arial" w:eastAsia="Arial" w:hAnsi="Arial" w:cs="Arial"/>
+          <w:sz w:val="22"/>
+          <w:szCs w:val="22"/>
+        </w:rPr>
+        <w:t>The teacher shall be able to access the system using a username / password.</w:t>
       </w:r>
     </w:p>
     <w:p>
@@ -2564,31 +2882,23 @@
           <w:sz w:val="22"/>
           <w:szCs w:val="22"/>
         </w:rPr>
-        <w:t xml:space="preserve">The teacher shall be able to select a range of values for numerator and denominator for each problem type </w:t>
-      </w:r>
-      <w:commentRangeStart w:id="48"/>
-      <w:r>
-        <w:rPr>
-          <w:rFonts w:ascii="Arial" w:eastAsia="Arial" w:hAnsi="Arial" w:cs="Arial"/>
-          <w:sz w:val="22"/>
-          <w:szCs w:val="22"/>
-        </w:rPr>
-        <w:t>when appropriate</w:t>
-      </w:r>
-      <w:commentRangeEnd w:id="48"/>
-      <w:r>
-        <w:rPr>
-          <w:rStyle w:val="CommentReference"/>
-        </w:rPr>
-        <w:commentReference w:id="48"/>
-      </w:r>
-      <w:r>
-        <w:rPr>
-          <w:rFonts w:ascii="Arial" w:eastAsia="Arial" w:hAnsi="Arial" w:cs="Arial"/>
-          <w:sz w:val="22"/>
-          <w:szCs w:val="22"/>
-        </w:rPr>
-        <w:t>.</w:t>
+        <w:t xml:space="preserve">The </w:t>
+      </w:r>
+      <w:r>
+        <w:rPr>
+          <w:rFonts w:ascii="Arial" w:eastAsia="Arial" w:hAnsi="Arial" w:cs="Arial"/>
+          <w:sz w:val="22"/>
+          <w:szCs w:val="22"/>
+        </w:rPr>
+        <w:t xml:space="preserve">teacher </w:t>
+      </w:r>
+      <w:r>
+        <w:rPr>
+          <w:rFonts w:ascii="Arial" w:eastAsia="Arial" w:hAnsi="Arial" w:cs="Arial"/>
+          <w:sz w:val="22"/>
+          <w:szCs w:val="22"/>
+        </w:rPr>
+        <w:t>shall be able to select any worksheet regardless of difficulty and problem type.</w:t>
       </w:r>
     </w:p>
     <w:p>
@@ -2605,43 +2915,21 @@
           <w:szCs w:val="22"/>
         </w:rPr>
       </w:pPr>
-      <w:bookmarkStart w:id="49" w:name="h.md3bksysql17" w:colFirst="0" w:colLast="0"/>
-      <w:bookmarkStart w:id="50" w:name="h.jdqvq0xdw9jj" w:colFirst="0" w:colLast="0"/>
-      <w:bookmarkStart w:id="51" w:name="h.7vohb2pq1rbp" w:colFirst="0" w:colLast="0"/>
-      <w:bookmarkEnd w:id="49"/>
-      <w:bookmarkEnd w:id="50"/>
-      <w:bookmarkEnd w:id="51"/>
-      <w:r>
-        <w:rPr>
-          <w:rFonts w:ascii="Arial" w:eastAsia="Arial" w:hAnsi="Arial" w:cs="Arial"/>
-          <w:sz w:val="22"/>
-          <w:szCs w:val="22"/>
-        </w:rPr>
-        <w:t xml:space="preserve">The </w:t>
-      </w:r>
-      <w:r>
-        <w:rPr>
-          <w:rFonts w:ascii="Arial" w:eastAsia="Arial" w:hAnsi="Arial" w:cs="Arial"/>
-          <w:sz w:val="22"/>
-          <w:szCs w:val="22"/>
-        </w:rPr>
-        <w:t>teacher</w:t>
-      </w:r>
-      <w:r>
-        <w:rPr>
-          <w:rFonts w:ascii="Arial" w:eastAsia="Arial" w:hAnsi="Arial" w:cs="Arial"/>
-          <w:sz w:val="22"/>
-          <w:szCs w:val="22"/>
-        </w:rPr>
-        <w:t xml:space="preserve"> shall be able to customize the header at the top of each worksheet</w:t>
-      </w:r>
-      <w:r>
-        <w:rPr>
-          <w:rFonts w:ascii="Arial" w:eastAsia="Arial" w:hAnsi="Arial" w:cs="Arial"/>
-          <w:sz w:val="22"/>
-          <w:szCs w:val="22"/>
-        </w:rPr>
-        <w:t>.</w:t>
+      <w:r>
+        <w:rPr>
+          <w:rFonts w:ascii="Arial" w:eastAsia="Arial" w:hAnsi="Arial" w:cs="Arial"/>
+          <w:sz w:val="22"/>
+          <w:szCs w:val="22"/>
+        </w:rPr>
+        <w:t>The teacher shall be able to select a range of value</w:t>
+      </w:r>
+      <w:r>
+        <w:rPr>
+          <w:rFonts w:ascii="Arial" w:eastAsia="Arial" w:hAnsi="Arial" w:cs="Arial"/>
+          <w:sz w:val="22"/>
+          <w:szCs w:val="22"/>
+        </w:rPr>
+        <w:t>s for numerator and denominator for intermediate and advanced worksheets.</w:t>
       </w:r>
     </w:p>
     <w:p>
@@ -2658,6 +2946,14 @@
           <w:szCs w:val="22"/>
         </w:rPr>
       </w:pPr>
+      <w:bookmarkStart w:id="52" w:name="h.md3bksysql17" w:colFirst="0" w:colLast="0"/>
+      <w:bookmarkStart w:id="53" w:name="h.jdqvq0xdw9jj" w:colFirst="0" w:colLast="0"/>
+      <w:bookmarkStart w:id="54" w:name="h.7vohb2pq1rbp" w:colFirst="0" w:colLast="0"/>
+      <w:bookmarkStart w:id="55" w:name="_GoBack"/>
+      <w:bookmarkEnd w:id="52"/>
+      <w:bookmarkEnd w:id="53"/>
+      <w:bookmarkEnd w:id="54"/>
+      <w:bookmarkEnd w:id="55"/>
       <w:r>
         <w:rPr>
           <w:rFonts w:ascii="Arial" w:eastAsia="Arial" w:hAnsi="Arial" w:cs="Arial"/>
@@ -2672,15 +2968,7 @@
           <w:sz w:val="22"/>
           <w:szCs w:val="22"/>
         </w:rPr>
-        <w:t xml:space="preserve">worksheets and answer sheets </w:t>
-      </w:r>
-      <w:r>
-        <w:rPr>
-          <w:rFonts w:ascii="Arial" w:eastAsia="Arial" w:hAnsi="Arial" w:cs="Arial"/>
-          <w:sz w:val="22"/>
-          <w:szCs w:val="22"/>
-        </w:rPr>
-        <w:t>for worksheets printed by students.</w:t>
+        <w:t>student generated worksheets and answer sheets.</w:t>
       </w:r>
     </w:p>
     <w:p>
@@ -2711,15 +2999,47 @@
           <w:sz w:val="22"/>
           <w:szCs w:val="22"/>
         </w:rPr>
-        <w:t xml:space="preserve">worksheet / </w:t>
-      </w:r>
-      <w:r>
-        <w:rPr>
-          <w:rFonts w:ascii="Arial" w:eastAsia="Arial" w:hAnsi="Arial" w:cs="Arial"/>
-          <w:sz w:val="22"/>
-          <w:szCs w:val="22"/>
-        </w:rPr>
-        <w:t>answer sheets when no longer needed.</w:t>
+        <w:t xml:space="preserve">student generated </w:t>
+      </w:r>
+      <w:r>
+        <w:rPr>
+          <w:rFonts w:ascii="Arial" w:eastAsia="Arial" w:hAnsi="Arial" w:cs="Arial"/>
+          <w:sz w:val="22"/>
+          <w:szCs w:val="22"/>
+        </w:rPr>
+        <w:t>worksheet</w:t>
+      </w:r>
+      <w:r>
+        <w:rPr>
+          <w:rFonts w:ascii="Arial" w:eastAsia="Arial" w:hAnsi="Arial" w:cs="Arial"/>
+          <w:sz w:val="22"/>
+          <w:szCs w:val="22"/>
+        </w:rPr>
+        <w:t>s and</w:t>
+      </w:r>
+      <w:r>
+        <w:rPr>
+          <w:rFonts w:ascii="Arial" w:eastAsia="Arial" w:hAnsi="Arial" w:cs="Arial"/>
+          <w:sz w:val="22"/>
+          <w:szCs w:val="22"/>
+        </w:rPr>
+        <w:t xml:space="preserve"> </w:t>
+      </w:r>
+      <w:r>
+        <w:rPr>
+          <w:rFonts w:ascii="Arial" w:eastAsia="Arial" w:hAnsi="Arial" w:cs="Arial"/>
+          <w:sz w:val="22"/>
+          <w:szCs w:val="22"/>
+        </w:rPr>
+        <w:t>answer sheets</w:t>
+      </w:r>
+      <w:r>
+        <w:rPr>
+          <w:rFonts w:ascii="Arial" w:eastAsia="Arial" w:hAnsi="Arial" w:cs="Arial"/>
+          <w:sz w:val="22"/>
+          <w:szCs w:val="22"/>
+        </w:rPr>
+        <w:t>.</w:t>
       </w:r>
     </w:p>
     <w:p>
@@ -2742,23 +3062,7 @@
           <w:sz w:val="22"/>
           <w:szCs w:val="22"/>
         </w:rPr>
-        <w:t>The teacher shall be able to create</w:t>
-      </w:r>
-      <w:r>
-        <w:rPr>
-          <w:rFonts w:ascii="Arial" w:eastAsia="Arial" w:hAnsi="Arial" w:cs="Arial"/>
-          <w:sz w:val="22"/>
-          <w:szCs w:val="22"/>
-        </w:rPr>
-        <w:t xml:space="preserve"> / modify / delete</w:t>
-      </w:r>
-      <w:r>
-        <w:rPr>
-          <w:rFonts w:ascii="Arial" w:eastAsia="Arial" w:hAnsi="Arial" w:cs="Arial"/>
-          <w:sz w:val="22"/>
-          <w:szCs w:val="22"/>
-        </w:rPr>
-        <w:t xml:space="preserve"> logins for students.</w:t>
+        <w:t>The teacher shall be able to create rosters for each class they teach.</w:t>
       </w:r>
     </w:p>
     <w:p>
@@ -2781,6 +3085,45 @@
           <w:sz w:val="22"/>
           <w:szCs w:val="22"/>
         </w:rPr>
+        <w:t>The teacher shall be able to create</w:t>
+      </w:r>
+      <w:r>
+        <w:rPr>
+          <w:rFonts w:ascii="Arial" w:eastAsia="Arial" w:hAnsi="Arial" w:cs="Arial"/>
+          <w:sz w:val="22"/>
+          <w:szCs w:val="22"/>
+        </w:rPr>
+        <w:t xml:space="preserve"> / modify / delete</w:t>
+      </w:r>
+      <w:r>
+        <w:rPr>
+          <w:rFonts w:ascii="Arial" w:eastAsia="Arial" w:hAnsi="Arial" w:cs="Arial"/>
+          <w:sz w:val="22"/>
+          <w:szCs w:val="22"/>
+        </w:rPr>
+        <w:t xml:space="preserve"> logins for students.</w:t>
+      </w:r>
+    </w:p>
+    <w:p>
+      <w:pPr>
+        <w:pStyle w:val="Normal1"/>
+        <w:numPr>
+          <w:ilvl w:val="0"/>
+          <w:numId w:val="8"/>
+        </w:numPr>
+        <w:contextualSpacing/>
+        <w:rPr>
+          <w:rFonts w:ascii="Arial" w:eastAsia="Arial" w:hAnsi="Arial" w:cs="Arial"/>
+          <w:sz w:val="22"/>
+          <w:szCs w:val="22"/>
+        </w:rPr>
+      </w:pPr>
+      <w:r>
+        <w:rPr>
+          <w:rFonts w:ascii="Arial" w:eastAsia="Arial" w:hAnsi="Arial" w:cs="Arial"/>
+          <w:sz w:val="22"/>
+          <w:szCs w:val="22"/>
+        </w:rPr>
         <w:t>The teacher shall be able to set difficulty levels for each student.</w:t>
       </w:r>
     </w:p>
@@ -2856,15 +3199,23 @@
           <w:sz w:val="22"/>
           <w:szCs w:val="22"/>
         </w:rPr>
-        <w:t xml:space="preserve">The student shall be able to access the system using a username </w:t>
-      </w:r>
-      <w:r>
-        <w:rPr>
-          <w:rFonts w:ascii="Arial" w:eastAsia="Arial" w:hAnsi="Arial" w:cs="Arial"/>
-          <w:sz w:val="22"/>
-          <w:szCs w:val="22"/>
-        </w:rPr>
-        <w:t xml:space="preserve">and password </w:t>
+        <w:t>The student shall be able to acc</w:t>
+      </w:r>
+      <w:r>
+        <w:rPr>
+          <w:rFonts w:ascii="Arial" w:eastAsia="Arial" w:hAnsi="Arial" w:cs="Arial"/>
+          <w:sz w:val="22"/>
+          <w:szCs w:val="22"/>
+        </w:rPr>
+        <w:t>ess the software using a username /</w:t>
+      </w:r>
+      <w:r>
+        <w:rPr>
+          <w:rFonts w:ascii="Arial" w:eastAsia="Arial" w:hAnsi="Arial" w:cs="Arial"/>
+          <w:sz w:val="22"/>
+          <w:szCs w:val="22"/>
+        </w:rPr>
+        <w:t xml:space="preserve"> password </w:t>
       </w:r>
       <w:r>
         <w:rPr>
@@ -2897,286 +3248,10 @@
         </w:rPr>
         <w:t>The student shall be able to select various problem types based on assigned difficulty level.</w:t>
       </w:r>
-    </w:p>
-    <w:p>
-      <w:pPr>
-        <w:pStyle w:val="Normal1"/>
-        <w:numPr>
-          <w:ilvl w:val="0"/>
-          <w:numId w:val="9"/>
-        </w:numPr>
-        <w:contextualSpacing/>
-        <w:rPr>
-          <w:rFonts w:ascii="Arial" w:eastAsia="Arial" w:hAnsi="Arial" w:cs="Arial"/>
-          <w:sz w:val="22"/>
-          <w:szCs w:val="22"/>
-        </w:rPr>
-      </w:pPr>
-      <w:r>
-        <w:rPr>
-          <w:rFonts w:ascii="Arial" w:eastAsia="Arial" w:hAnsi="Arial" w:cs="Arial"/>
-          <w:sz w:val="22"/>
-          <w:szCs w:val="22"/>
-        </w:rPr>
-        <w:t>The student shall be able to view tutorial content for each problem type.</w:t>
-      </w:r>
-    </w:p>
-    <w:p>
-      <w:pPr>
-        <w:pStyle w:val="Normal1"/>
-        <w:contextualSpacing/>
-        <w:rPr>
-          <w:rFonts w:ascii="Arial" w:eastAsia="Arial" w:hAnsi="Arial" w:cs="Arial"/>
-          <w:sz w:val="22"/>
-          <w:szCs w:val="22"/>
-        </w:rPr>
-      </w:pPr>
-    </w:p>
-    <w:p>
-      <w:pPr>
-        <w:pStyle w:val="Normal1"/>
-        <w:contextualSpacing/>
-        <w:rPr>
-          <w:rFonts w:ascii="Arial" w:eastAsia="Arial" w:hAnsi="Arial" w:cs="Arial"/>
-          <w:i/>
-          <w:sz w:val="22"/>
-          <w:szCs w:val="22"/>
-        </w:rPr>
-      </w:pPr>
-      <w:r>
-        <w:rPr>
-          <w:rFonts w:ascii="Arial" w:eastAsia="Arial" w:hAnsi="Arial" w:cs="Arial"/>
-          <w:i/>
-          <w:sz w:val="22"/>
-          <w:szCs w:val="22"/>
-        </w:rPr>
-        <w:t xml:space="preserve">Requirements for the </w:t>
-      </w:r>
-      <w:r>
-        <w:rPr>
-          <w:rFonts w:ascii="Arial" w:eastAsia="Arial" w:hAnsi="Arial" w:cs="Arial"/>
-          <w:i/>
-          <w:sz w:val="22"/>
-          <w:szCs w:val="22"/>
-        </w:rPr>
-        <w:t>General System Features</w:t>
-      </w:r>
-    </w:p>
-    <w:p>
-      <w:pPr>
-        <w:pStyle w:val="Normal1"/>
-        <w:contextualSpacing/>
-        <w:rPr>
-          <w:rFonts w:ascii="Arial" w:eastAsia="Arial" w:hAnsi="Arial" w:cs="Arial"/>
-          <w:sz w:val="22"/>
-          <w:szCs w:val="22"/>
-        </w:rPr>
-      </w:pPr>
-    </w:p>
-    <w:p>
-      <w:pPr>
-        <w:pStyle w:val="Normal1"/>
-        <w:numPr>
-          <w:ilvl w:val="0"/>
-          <w:numId w:val="10"/>
-        </w:numPr>
-        <w:contextualSpacing/>
-        <w:rPr>
-          <w:rFonts w:ascii="Arial" w:eastAsia="Arial" w:hAnsi="Arial" w:cs="Arial"/>
-          <w:sz w:val="22"/>
-          <w:szCs w:val="22"/>
-        </w:rPr>
-      </w:pPr>
-      <w:bookmarkStart w:id="52" w:name="h.kjd69nzcmlfu" w:colFirst="0" w:colLast="0"/>
-      <w:bookmarkEnd w:id="52"/>
-      <w:r>
-        <w:rPr>
-          <w:rFonts w:ascii="Arial" w:eastAsia="Arial" w:hAnsi="Arial" w:cs="Arial"/>
-          <w:sz w:val="22"/>
-          <w:szCs w:val="22"/>
-        </w:rPr>
-        <w:t>The system shall provide a graphical user interface for all software interactions.</w:t>
-      </w:r>
-    </w:p>
-    <w:p>
-      <w:pPr>
-        <w:pStyle w:val="Normal1"/>
-        <w:numPr>
-          <w:ilvl w:val="0"/>
-          <w:numId w:val="10"/>
-        </w:numPr>
-        <w:contextualSpacing/>
-        <w:rPr>
-          <w:rFonts w:ascii="Arial" w:eastAsia="Arial" w:hAnsi="Arial" w:cs="Arial"/>
-          <w:sz w:val="22"/>
-          <w:szCs w:val="22"/>
-        </w:rPr>
-      </w:pPr>
-      <w:r>
-        <w:rPr>
-          <w:rFonts w:ascii="Arial" w:eastAsia="Arial" w:hAnsi="Arial" w:cs="Arial"/>
-          <w:sz w:val="22"/>
-          <w:szCs w:val="22"/>
-        </w:rPr>
-        <w:t>The system shall generate random exercises for each worksheet.</w:t>
-      </w:r>
-    </w:p>
-    <w:p>
-      <w:pPr>
-        <w:pStyle w:val="Normal1"/>
-        <w:numPr>
-          <w:ilvl w:val="0"/>
-          <w:numId w:val="10"/>
-        </w:numPr>
-        <w:contextualSpacing/>
-        <w:rPr>
-          <w:rFonts w:ascii="Arial" w:eastAsia="Arial" w:hAnsi="Arial" w:cs="Arial"/>
-          <w:sz w:val="22"/>
-          <w:szCs w:val="22"/>
-        </w:rPr>
-      </w:pPr>
-      <w:bookmarkStart w:id="53" w:name="h.gjobmifu0829" w:colFirst="0" w:colLast="0"/>
-      <w:bookmarkEnd w:id="53"/>
-      <w:r>
-        <w:rPr>
-          <w:rFonts w:ascii="Arial" w:eastAsia="Arial" w:hAnsi="Arial" w:cs="Arial"/>
-          <w:sz w:val="22"/>
-          <w:szCs w:val="22"/>
-        </w:rPr>
-        <w:t xml:space="preserve">The system shall generate instructions </w:t>
-      </w:r>
-      <w:r>
-        <w:rPr>
-          <w:rFonts w:ascii="Arial" w:eastAsia="Arial" w:hAnsi="Arial" w:cs="Arial"/>
-          <w:sz w:val="22"/>
-          <w:szCs w:val="22"/>
-        </w:rPr>
-        <w:t xml:space="preserve">on the worksheet </w:t>
-      </w:r>
-      <w:r>
-        <w:rPr>
-          <w:rFonts w:ascii="Arial" w:eastAsia="Arial" w:hAnsi="Arial" w:cs="Arial"/>
-          <w:sz w:val="22"/>
-          <w:szCs w:val="22"/>
-        </w:rPr>
-        <w:t>for each problem type.</w:t>
-      </w:r>
-    </w:p>
-    <w:p>
-      <w:pPr>
-        <w:pStyle w:val="Normal1"/>
-        <w:numPr>
-          <w:ilvl w:val="0"/>
-          <w:numId w:val="10"/>
-        </w:numPr>
-        <w:contextualSpacing/>
-        <w:rPr>
-          <w:rFonts w:ascii="Arial" w:eastAsia="Arial" w:hAnsi="Arial" w:cs="Arial"/>
-          <w:sz w:val="22"/>
-          <w:szCs w:val="22"/>
-        </w:rPr>
-      </w:pPr>
-      <w:bookmarkStart w:id="54" w:name="h.eei92ftlu3ui" w:colFirst="0" w:colLast="0"/>
-      <w:bookmarkEnd w:id="54"/>
-      <w:r>
-        <w:rPr>
-          <w:rFonts w:ascii="Arial" w:eastAsia="Arial" w:hAnsi="Arial" w:cs="Arial"/>
-          <w:sz w:val="22"/>
-          <w:szCs w:val="22"/>
-        </w:rPr>
-        <w:t xml:space="preserve">The system shall allow </w:t>
-      </w:r>
-      <w:r>
-        <w:rPr>
-          <w:rFonts w:ascii="Arial" w:eastAsia="Arial" w:hAnsi="Arial" w:cs="Arial"/>
-          <w:sz w:val="22"/>
-          <w:szCs w:val="22"/>
-        </w:rPr>
-        <w:t xml:space="preserve">previewing, printing and </w:t>
-      </w:r>
-      <w:r>
-        <w:rPr>
-          <w:rFonts w:ascii="Arial" w:eastAsia="Arial" w:hAnsi="Arial" w:cs="Arial"/>
-          <w:sz w:val="22"/>
-          <w:szCs w:val="22"/>
-        </w:rPr>
-        <w:t xml:space="preserve">saving </w:t>
-      </w:r>
-      <w:r>
-        <w:rPr>
-          <w:rFonts w:ascii="Arial" w:eastAsia="Arial" w:hAnsi="Arial" w:cs="Arial"/>
-          <w:sz w:val="22"/>
-          <w:szCs w:val="22"/>
-        </w:rPr>
-        <w:t xml:space="preserve">worksheets and answer sheets </w:t>
-      </w:r>
-      <w:r>
-        <w:rPr>
-          <w:rFonts w:ascii="Arial" w:eastAsia="Arial" w:hAnsi="Arial" w:cs="Arial"/>
-          <w:sz w:val="22"/>
-          <w:szCs w:val="22"/>
-        </w:rPr>
-        <w:t>via PDF.</w:t>
-      </w:r>
-    </w:p>
-    <w:p>
-      <w:pPr>
-        <w:pStyle w:val="Normal1"/>
-        <w:numPr>
-          <w:ilvl w:val="0"/>
-          <w:numId w:val="10"/>
-        </w:numPr>
-        <w:contextualSpacing/>
-        <w:rPr>
-          <w:rFonts w:ascii="Arial" w:eastAsia="Arial" w:hAnsi="Arial" w:cs="Arial"/>
-          <w:sz w:val="22"/>
-          <w:szCs w:val="22"/>
-        </w:rPr>
-      </w:pPr>
-      <w:bookmarkStart w:id="55" w:name="h.iveexmqlxn8s" w:colFirst="0" w:colLast="0"/>
-      <w:bookmarkStart w:id="56" w:name="h.3yrkzb384g7q" w:colFirst="0" w:colLast="0"/>
-      <w:bookmarkEnd w:id="55"/>
+      <w:bookmarkStart w:id="56" w:name="h.tqxx56kg4sqw" w:colFirst="0" w:colLast="0"/>
+      <w:bookmarkStart w:id="57" w:name="h.z337ya" w:colFirst="0" w:colLast="0"/>
       <w:bookmarkEnd w:id="56"/>
-      <w:r>
-        <w:rPr>
-          <w:rFonts w:ascii="Arial" w:eastAsia="Arial" w:hAnsi="Arial" w:cs="Arial"/>
-          <w:sz w:val="22"/>
-          <w:szCs w:val="22"/>
-        </w:rPr>
-        <w:t>The system shall provide context sensitive help.</w:t>
-      </w:r>
-    </w:p>
-    <w:p>
-      <w:pPr>
-        <w:pStyle w:val="Normal1"/>
-        <w:numPr>
-          <w:ilvl w:val="0"/>
-          <w:numId w:val="10"/>
-        </w:numPr>
-        <w:contextualSpacing/>
-        <w:rPr>
-          <w:rFonts w:ascii="Arial" w:eastAsia="Arial" w:hAnsi="Arial" w:cs="Arial"/>
-          <w:sz w:val="22"/>
-          <w:szCs w:val="22"/>
-        </w:rPr>
-      </w:pPr>
-      <w:r>
-        <w:rPr>
-          <w:rFonts w:ascii="Arial" w:eastAsia="Arial" w:hAnsi="Arial" w:cs="Arial"/>
-          <w:sz w:val="22"/>
-          <w:szCs w:val="22"/>
-        </w:rPr>
-        <w:t>The system shall provide administrative privileges to an assigned user during installation.</w:t>
-      </w:r>
-    </w:p>
-    <w:p>
-      <w:pPr>
-        <w:pStyle w:val="Normal1"/>
-      </w:pPr>
-      <w:bookmarkStart w:id="57" w:name="h.tqxx56kg4sqw" w:colFirst="0" w:colLast="0"/>
-      <w:bookmarkStart w:id="58" w:name="h.z337ya" w:colFirst="0" w:colLast="0"/>
       <w:bookmarkEnd w:id="57"/>
-      <w:bookmarkEnd w:id="58"/>
     </w:p>
     <w:p>
       <w:pPr>
@@ -3187,6 +3262,7 @@
         </w:numPr>
       </w:pPr>
       <w:r>
+        <w:lastRenderedPageBreak/>
         <w:t>Non-Functional Requirements</w:t>
       </w:r>
     </w:p>
@@ -3194,24 +3270,24 @@
       <w:pPr>
         <w:pStyle w:val="Normal1"/>
       </w:pPr>
-      <w:bookmarkStart w:id="59" w:name="h.7xh0h6dpxm2a" w:colFirst="0" w:colLast="0"/>
+      <w:bookmarkStart w:id="58" w:name="h.7xh0h6dpxm2a" w:colFirst="0" w:colLast="0"/>
+      <w:bookmarkEnd w:id="58"/>
+      <w:r>
+        <w:rPr>
+          <w:rFonts w:ascii="Arial" w:eastAsia="Arial" w:hAnsi="Arial" w:cs="Arial"/>
+          <w:i/>
+          <w:sz w:val="22"/>
+          <w:szCs w:val="22"/>
+        </w:rPr>
+        <w:t>These are the non-technical versions of the Non-Functional Requirements for the Fraction Worksheet Creator</w:t>
+      </w:r>
+    </w:p>
+    <w:p>
+      <w:pPr>
+        <w:pStyle w:val="Normal1"/>
+      </w:pPr>
+      <w:bookmarkStart w:id="59" w:name="h.nlr3g04otvfc" w:colFirst="0" w:colLast="0"/>
       <w:bookmarkEnd w:id="59"/>
-      <w:r>
-        <w:rPr>
-          <w:rFonts w:ascii="Arial" w:eastAsia="Arial" w:hAnsi="Arial" w:cs="Arial"/>
-          <w:i/>
-          <w:sz w:val="22"/>
-          <w:szCs w:val="22"/>
-        </w:rPr>
-        <w:t>These are the non-technical versions of the Non-Functional Requirements for the Fraction Worksheet Creator</w:t>
-      </w:r>
-    </w:p>
-    <w:p>
-      <w:pPr>
-        <w:pStyle w:val="Normal1"/>
-      </w:pPr>
-      <w:bookmarkStart w:id="60" w:name="h.nlr3g04otvfc" w:colFirst="0" w:colLast="0"/>
-      <w:bookmarkEnd w:id="60"/>
     </w:p>
     <w:p>
       <w:pPr>
@@ -3227,33 +3303,15 @@
           <w:szCs w:val="22"/>
         </w:rPr>
       </w:pPr>
-      <w:bookmarkStart w:id="61" w:name="h.e51s7588b76b" w:colFirst="0" w:colLast="0"/>
-      <w:bookmarkEnd w:id="61"/>
-      <w:r>
-        <w:rPr>
-          <w:rFonts w:ascii="Arial" w:eastAsia="Arial" w:hAnsi="Arial" w:cs="Arial"/>
-          <w:sz w:val="22"/>
-          <w:szCs w:val="22"/>
-        </w:rPr>
-        <w:t xml:space="preserve">The system shall run on a Windows or </w:t>
-      </w:r>
-      <w:proofErr w:type="spellStart"/>
-      <w:r>
-        <w:rPr>
-          <w:rFonts w:ascii="Arial" w:eastAsia="Arial" w:hAnsi="Arial" w:cs="Arial"/>
-          <w:sz w:val="22"/>
-          <w:szCs w:val="22"/>
-        </w:rPr>
-        <w:t>MacOS</w:t>
-      </w:r>
-      <w:proofErr w:type="spellEnd"/>
-      <w:r>
-        <w:rPr>
-          <w:rFonts w:ascii="Arial" w:eastAsia="Arial" w:hAnsi="Arial" w:cs="Arial"/>
-          <w:sz w:val="22"/>
-          <w:szCs w:val="22"/>
-        </w:rPr>
-        <w:t xml:space="preserve"> device running Java 8 or higher.</w:t>
+      <w:bookmarkStart w:id="60" w:name="h.e51s7588b76b" w:colFirst="0" w:colLast="0"/>
+      <w:bookmarkEnd w:id="60"/>
+      <w:r>
+        <w:rPr>
+          <w:rFonts w:ascii="Arial" w:eastAsia="Arial" w:hAnsi="Arial" w:cs="Arial"/>
+          <w:sz w:val="22"/>
+          <w:szCs w:val="22"/>
+        </w:rPr>
+        <w:t>The system shall run on a Windows or MacOS device running Java 8 or higher.</w:t>
       </w:r>
     </w:p>
     <w:p>
@@ -3276,7 +3334,6 @@
           <w:sz w:val="22"/>
           <w:szCs w:val="22"/>
         </w:rPr>
-        <w:lastRenderedPageBreak/>
         <w:t>The system shall have access to a printer to print worksheets and answer sheets.</w:t>
       </w:r>
     </w:p>
@@ -3306,8 +3363,8 @@
           <w:szCs w:val="22"/>
         </w:rPr>
       </w:pPr>
-      <w:bookmarkStart w:id="62" w:name="h.1y810tw" w:colFirst="0" w:colLast="0"/>
-      <w:bookmarkEnd w:id="62"/>
+      <w:bookmarkStart w:id="61" w:name="h.1y810tw" w:colFirst="0" w:colLast="0"/>
+      <w:bookmarkEnd w:id="61"/>
       <w:r>
         <w:rPr>
           <w:rFonts w:ascii="Arial" w:eastAsia="Arial" w:hAnsi="Arial" w:cs="Arial"/>
@@ -3356,8 +3413,8 @@
       <w:pPr>
         <w:pStyle w:val="Normal1"/>
       </w:pPr>
-      <w:bookmarkStart w:id="63" w:name="h.2xcytpi" w:colFirst="0" w:colLast="0"/>
-      <w:bookmarkEnd w:id="63"/>
+      <w:bookmarkStart w:id="62" w:name="h.2xcytpi" w:colFirst="0" w:colLast="0"/>
+      <w:bookmarkEnd w:id="62"/>
       <w:r>
         <w:rPr>
           <w:rFonts w:ascii="Arial" w:eastAsia="Arial" w:hAnsi="Arial" w:cs="Arial"/>
@@ -3673,6 +3730,7 @@
         <w:ind w:left="634"/>
       </w:pPr>
       <w:r>
+        <w:lastRenderedPageBreak/>
         <w:t>4.1.3</w:t>
       </w:r>
       <w:r>
@@ -3717,7 +3775,6 @@
         <w:ind w:left="634"/>
       </w:pPr>
       <w:r>
-        <w:lastRenderedPageBreak/>
         <w:t>4.1.4</w:t>
       </w:r>
       <w:r>
@@ -3849,25 +3906,7 @@
           <w:sz w:val="22"/>
           <w:szCs w:val="22"/>
         </w:rPr>
-        <w:t xml:space="preserve">The teacher shall be able to select the option to print an answer sheet for each worksheet.  The answer sheet preview will be displayed after the worksheet preview in 4.1.5.  During the answer sheet </w:t>
-      </w:r>
-      <w:proofErr w:type="gramStart"/>
-      <w:r>
-        <w:rPr>
-          <w:rFonts w:ascii="Arial" w:eastAsia="Arial" w:hAnsi="Arial" w:cs="Arial"/>
-          <w:sz w:val="22"/>
-          <w:szCs w:val="22"/>
-        </w:rPr>
-        <w:t>preview</w:t>
-      </w:r>
-      <w:proofErr w:type="gramEnd"/>
-      <w:r>
-        <w:rPr>
-          <w:rFonts w:ascii="Arial" w:eastAsia="Arial" w:hAnsi="Arial" w:cs="Arial"/>
-          <w:sz w:val="22"/>
-          <w:szCs w:val="22"/>
-        </w:rPr>
-        <w:t xml:space="preserve"> the teacher will be given the option to print.</w:t>
+        <w:t>The teacher shall be able to select the option to print an answer sheet for each worksheet.  The answer sheet preview will be displayed after the worksheet preview in 4.1.5.  During the answer sheet preview the teacher will be given the option to print.</w:t>
       </w:r>
     </w:p>
     <w:p>
@@ -3911,25 +3950,7 @@
           <w:sz w:val="22"/>
           <w:szCs w:val="22"/>
         </w:rPr>
-        <w:t xml:space="preserve">The teacher shall be able to select the option to save an answer sheet for each worksheet.  The answer sheet preview will be displayed after the worksheet preview in 4.1.5.  During the answer sheet </w:t>
-      </w:r>
-      <w:proofErr w:type="gramStart"/>
-      <w:r>
-        <w:rPr>
-          <w:rFonts w:ascii="Arial" w:eastAsia="Arial" w:hAnsi="Arial" w:cs="Arial"/>
-          <w:sz w:val="22"/>
-          <w:szCs w:val="22"/>
-        </w:rPr>
-        <w:t>preview</w:t>
-      </w:r>
-      <w:proofErr w:type="gramEnd"/>
-      <w:r>
-        <w:rPr>
-          <w:rFonts w:ascii="Arial" w:eastAsia="Arial" w:hAnsi="Arial" w:cs="Arial"/>
-          <w:sz w:val="22"/>
-          <w:szCs w:val="22"/>
-        </w:rPr>
-        <w:t xml:space="preserve"> the teacher will be given the option to save to the hard drive.</w:t>
+        <w:t>The teacher shall be able to select the option to save an answer sheet for each worksheet.  The answer sheet preview will be displayed after the worksheet preview in 4.1.5.  During the answer sheet preview the teacher will be given the option to save to the hard drive.</w:t>
       </w:r>
     </w:p>
     <w:p>
@@ -4061,6 +4082,7 @@
           <w:sz w:val="22"/>
           <w:szCs w:val="22"/>
         </w:rPr>
+        <w:lastRenderedPageBreak/>
         <w:t>The teacher shall be able to create logins for students.  This option will be available in the admin menu.  Teachers will be able to assign usernames for each student and assign them to a specific class.</w:t>
       </w:r>
     </w:p>
@@ -4113,16 +4135,7 @@
           <w:sz w:val="22"/>
           <w:szCs w:val="22"/>
         </w:rPr>
-        <w:t xml:space="preserve">to assign and modify difficulty </w:t>
-      </w:r>
-      <w:r>
-        <w:rPr>
-          <w:rFonts w:ascii="Arial" w:eastAsia="Arial" w:hAnsi="Arial" w:cs="Arial"/>
-          <w:sz w:val="22"/>
-          <w:szCs w:val="22"/>
-        </w:rPr>
-        <w:lastRenderedPageBreak/>
-        <w:t>levels for each student.  This setting will determine the worksheets to which the student has access.</w:t>
+        <w:t>to assign and modify difficulty levels for each student.  This setting will determine the worksheets to which the student has access.</w:t>
       </w:r>
     </w:p>
     <w:p>
@@ -4422,6 +4435,7 @@
         <w:ind w:left="634"/>
       </w:pPr>
       <w:r>
+        <w:lastRenderedPageBreak/>
         <w:t>4.3.4</w:t>
       </w:r>
       <w:r>
@@ -4489,7 +4503,6 @@
           <w:sz w:val="22"/>
           <w:szCs w:val="22"/>
         </w:rPr>
-        <w:lastRenderedPageBreak/>
         <w:t>The system shall provide administrative privileges to an assigned user during installation.  As part of the installation process the first user account will be created that will act as the administrator.  This special teacher account will be able to create additional teacher accounts as well as student accounts.</w:t>
       </w:r>
     </w:p>
@@ -4501,22 +4514,22 @@
           <w:numId w:val="5"/>
         </w:numPr>
       </w:pPr>
-      <w:bookmarkStart w:id="64" w:name="h.3whwml4" w:colFirst="0" w:colLast="0"/>
-      <w:bookmarkEnd w:id="64"/>
+      <w:bookmarkStart w:id="63" w:name="h.3whwml4" w:colFirst="0" w:colLast="0"/>
+      <w:bookmarkEnd w:id="63"/>
       <w:r>
         <w:t xml:space="preserve">Other Nonfunctional </w:t>
       </w:r>
-      <w:commentRangeStart w:id="65"/>
+      <w:commentRangeStart w:id="64"/>
       <w:r>
         <w:t>Requirements</w:t>
       </w:r>
-      <w:commentRangeEnd w:id="65"/>
+      <w:commentRangeEnd w:id="64"/>
       <w:r>
         <w:rPr>
           <w:rStyle w:val="CommentReference"/>
           <w:b w:val="0"/>
         </w:rPr>
-        <w:commentReference w:id="65"/>
+        <w:commentReference w:id="64"/>
       </w:r>
     </w:p>
     <w:p>
@@ -4535,8 +4548,8 @@
           <w:numId w:val="5"/>
         </w:numPr>
       </w:pPr>
-      <w:bookmarkStart w:id="66" w:name="h.2bn6wsx" w:colFirst="0" w:colLast="0"/>
-      <w:bookmarkEnd w:id="66"/>
+      <w:bookmarkStart w:id="65" w:name="h.2bn6wsx" w:colFirst="0" w:colLast="0"/>
+      <w:bookmarkEnd w:id="65"/>
       <w:r>
         <w:t>Performance Requirements</w:t>
       </w:r>
@@ -4549,8 +4562,8 @@
           <w:numId w:val="7"/>
         </w:numPr>
       </w:pPr>
-      <w:bookmarkStart w:id="67" w:name="h.qsh70q" w:colFirst="0" w:colLast="0"/>
-      <w:bookmarkEnd w:id="67"/>
+      <w:bookmarkStart w:id="66" w:name="h.qsh70q" w:colFirst="0" w:colLast="0"/>
+      <w:bookmarkEnd w:id="66"/>
       <w:r>
         <w:rPr>
           <w:rFonts w:ascii="Arial" w:hAnsi="Arial" w:cs="Arial"/>
@@ -4587,8 +4600,8 @@
           <w:i w:val="0"/>
         </w:rPr>
       </w:pPr>
-      <w:bookmarkStart w:id="68" w:name="h.3as4poj" w:colFirst="0" w:colLast="0"/>
-      <w:bookmarkEnd w:id="68"/>
+      <w:bookmarkStart w:id="67" w:name="h.3as4poj" w:colFirst="0" w:colLast="0"/>
+      <w:bookmarkEnd w:id="67"/>
       <w:r>
         <w:rPr>
           <w:rFonts w:cs="Arial"/>
@@ -4617,8 +4630,8 @@
           <w:numId w:val="7"/>
         </w:numPr>
       </w:pPr>
-      <w:bookmarkStart w:id="69" w:name="h.1pxezwc" w:colFirst="0" w:colLast="0"/>
-      <w:bookmarkEnd w:id="69"/>
+      <w:bookmarkStart w:id="68" w:name="h.1pxezwc" w:colFirst="0" w:colLast="0"/>
+      <w:bookmarkEnd w:id="68"/>
       <w:r>
         <w:rPr>
           <w:rFonts w:ascii="Arial" w:hAnsi="Arial" w:cs="Arial"/>
@@ -4789,6 +4802,7 @@
         </w:numPr>
       </w:pPr>
       <w:r>
+        <w:lastRenderedPageBreak/>
         <w:t>Business Rules</w:t>
       </w:r>
     </w:p>
@@ -4800,8 +4814,8 @@
           <w:numId w:val="14"/>
         </w:numPr>
       </w:pPr>
-      <w:bookmarkStart w:id="70" w:name="h.2p2csry" w:colFirst="0" w:colLast="0"/>
-      <w:bookmarkEnd w:id="70"/>
+      <w:bookmarkStart w:id="69" w:name="h.2p2csry" w:colFirst="0" w:colLast="0"/>
+      <w:bookmarkEnd w:id="69"/>
       <w:r>
         <w:rPr>
           <w:rFonts w:ascii="Arial" w:hAnsi="Arial" w:cs="Arial"/>
@@ -4855,7 +4869,6 @@
           <w:rFonts w:ascii="Arial" w:hAnsi="Arial" w:cs="Arial"/>
           <w:sz w:val="22"/>
         </w:rPr>
-        <w:lastRenderedPageBreak/>
         <w:t>The system shall allow both teachers and students to access and delete existing worksheets from their previously created worksheets.</w:t>
       </w:r>
     </w:p>
@@ -4870,20 +4883,20 @@
       <w:r>
         <w:t xml:space="preserve">Other </w:t>
       </w:r>
-      <w:commentRangeStart w:id="71"/>
+      <w:commentRangeStart w:id="70"/>
       <w:r>
         <w:t>Requirements</w:t>
       </w:r>
-      <w:commentRangeEnd w:id="71"/>
+      <w:commentRangeEnd w:id="70"/>
       <w:r>
         <w:rPr>
           <w:rStyle w:val="CommentReference"/>
           <w:b w:val="0"/>
         </w:rPr>
-        <w:commentReference w:id="71"/>
-      </w:r>
-      <w:bookmarkStart w:id="72" w:name="h.147n2zr" w:colFirst="0" w:colLast="0"/>
-      <w:bookmarkEnd w:id="72"/>
+        <w:commentReference w:id="70"/>
+      </w:r>
+      <w:bookmarkStart w:id="71" w:name="h.147n2zr" w:colFirst="0" w:colLast="0"/>
+      <w:bookmarkEnd w:id="71"/>
     </w:p>
     <w:p>
       <w:pPr>
@@ -4946,8 +4959,6 @@
         </w:rPr>
         <w:t xml:space="preserve"> </w:t>
       </w:r>
-      <w:bookmarkStart w:id="73" w:name="_GoBack"/>
-      <w:bookmarkEnd w:id="73"/>
       <w:r>
         <w:rPr>
           <w:rFonts w:ascii="Arial" w:eastAsia="Arial" w:hAnsi="Arial" w:cs="Arial"/>
@@ -5112,8 +5123,8 @@
       <w:pPr>
         <w:pStyle w:val="Normal1"/>
       </w:pPr>
-      <w:bookmarkStart w:id="74" w:name="h.3o7alnk" w:colFirst="0" w:colLast="0"/>
-      <w:bookmarkEnd w:id="74"/>
+      <w:bookmarkStart w:id="72" w:name="h.3o7alnk" w:colFirst="0" w:colLast="0"/>
+      <w:bookmarkEnd w:id="72"/>
       <w:r>
         <w:rPr>
           <w:rFonts w:ascii="Arial" w:eastAsia="Arial" w:hAnsi="Arial" w:cs="Arial"/>
@@ -5144,8 +5155,8 @@
       <w:pPr>
         <w:pStyle w:val="Normal1"/>
       </w:pPr>
-      <w:bookmarkStart w:id="75" w:name="h.23ckvvd" w:colFirst="0" w:colLast="0"/>
-      <w:bookmarkEnd w:id="75"/>
+      <w:bookmarkStart w:id="73" w:name="h.23ckvvd" w:colFirst="0" w:colLast="0"/>
+      <w:bookmarkEnd w:id="73"/>
       <w:r>
         <w:rPr>
           <w:rFonts w:ascii="Arial" w:eastAsia="Arial" w:hAnsi="Arial" w:cs="Arial"/>
@@ -5177,6 +5188,7 @@
           <w:sz w:val="36"/>
           <w:szCs w:val="36"/>
         </w:rPr>
+        <w:lastRenderedPageBreak/>
         <w:t>Appendix C: To Be Determined List</w:t>
       </w:r>
     </w:p>
@@ -5325,7 +5337,7 @@
 </file>
 
 <file path=word/comments.xml><?xml version="1.0" encoding="utf-8"?>
-<w:comments xmlns:wpc="http://schemas.microsoft.com/office/word/2010/wordprocessingCanvas" xmlns:mo="http://schemas.microsoft.com/office/mac/office/2008/main" xmlns:mc="http://schemas.openxmlformats.org/markup-compatibility/2006" xmlns:mv="urn:schemas-microsoft-com:mac:vml" xmlns:o="urn:schemas-microsoft-com:office:office" xmlns:r="http://schemas.openxmlformats.org/officeDocument/2006/relationships" xmlns:m="http://schemas.openxmlformats.org/officeDocument/2006/math" xmlns:v="urn:schemas-microsoft-com:vml" xmlns:wp14="http://schemas.microsoft.com/office/word/2010/wordprocessingDrawing" xmlns:wp="http://schemas.openxmlformats.org/drawingml/2006/wordprocessingDrawing" xmlns:w10="urn:schemas-microsoft-com:office:word" xmlns:w="http://schemas.openxmlformats.org/wordprocessingml/2006/main" xmlns:w14="http://schemas.microsoft.com/office/word/2010/wordml" xmlns:w15="http://schemas.microsoft.com/office/word/2012/wordml" xmlns:wpg="http://schemas.microsoft.com/office/word/2010/wordprocessingGroup" xmlns:wpi="http://schemas.microsoft.com/office/word/2010/wordprocessingInk" xmlns:wne="http://schemas.microsoft.com/office/word/2006/wordml" xmlns:wps="http://schemas.microsoft.com/office/word/2010/wordprocessingShape" mc:Ignorable="w14 w15 wp14">
+<w:comments xmlns:wpc="http://schemas.microsoft.com/office/word/2010/wordprocessingCanvas" xmlns:mc="http://schemas.openxmlformats.org/markup-compatibility/2006" xmlns:o="urn:schemas-microsoft-com:office:office" xmlns:r="http://schemas.openxmlformats.org/officeDocument/2006/relationships" xmlns:m="http://schemas.openxmlformats.org/officeDocument/2006/math" xmlns:v="urn:schemas-microsoft-com:vml" xmlns:wp14="http://schemas.microsoft.com/office/word/2010/wordprocessingDrawing" xmlns:wp="http://schemas.openxmlformats.org/drawingml/2006/wordprocessingDrawing" xmlns:w10="urn:schemas-microsoft-com:office:word" xmlns:w="http://schemas.openxmlformats.org/wordprocessingml/2006/main" xmlns:w14="http://schemas.microsoft.com/office/word/2010/wordml" xmlns:w15="http://schemas.microsoft.com/office/word/2012/wordml" xmlns:wpg="http://schemas.microsoft.com/office/word/2010/wordprocessingGroup" xmlns:wpi="http://schemas.microsoft.com/office/word/2010/wordprocessingInk" xmlns:wne="http://schemas.microsoft.com/office/word/2006/wordml" xmlns:wps="http://schemas.microsoft.com/office/word/2010/wordprocessingShape" mc:Ignorable="w14 w15 wp14">
   <w:comment w:id="9" w:author="Sara Hakkoum" w:date="2016-02-14T10:34:00Z" w:initials="SH">
     <w:p>
       <w:pPr>
@@ -5348,7 +5360,7 @@
       </w:r>
     </w:p>
   </w:comment>
-  <w:comment w:id="48" w:author="Sara Hakkoum" w:date="2016-02-14T10:43:00Z" w:initials="SH">
+  <w:comment w:id="64" w:author="Sara Hakkoum" w:date="2016-02-14T11:47:00Z" w:initials="SH">
     <w:p>
       <w:pPr>
         <w:pStyle w:val="CommentText"/>
@@ -5360,27 +5372,11 @@
         <w:annotationRef/>
       </w:r>
       <w:r>
-        <w:t>Not sure Dr. Jung will like this… a bit ambiguous?</w:t>
+        <w:t>Should we include this section?</w:t>
       </w:r>
     </w:p>
   </w:comment>
-  <w:comment w:id="65" w:author="Sara Hakkoum" w:date="2016-02-14T11:47:00Z" w:initials="SH">
-    <w:p>
-      <w:pPr>
-        <w:pStyle w:val="CommentText"/>
-      </w:pPr>
-      <w:r>
-        <w:rPr>
-          <w:rStyle w:val="CommentReference"/>
-        </w:rPr>
-        <w:annotationRef/>
-      </w:r>
-      <w:r>
-        <w:t>Should we include this section?</w:t>
-      </w:r>
-    </w:p>
-  </w:comment>
-  <w:comment w:id="71" w:author="Sara Hakkoum" w:date="2016-02-14T11:46:00Z" w:initials="SH">
+  <w:comment w:id="70" w:author="Sara Hakkoum" w:date="2016-02-14T11:46:00Z" w:initials="SH">
     <w:p>
       <w:pPr>
         <w:pStyle w:val="CommentText"/>
@@ -5400,16 +5396,15 @@
 </file>
 
 <file path=word/commentsExtended.xml><?xml version="1.0" encoding="utf-8"?>
-<w15:commentsEx xmlns:wpc="http://schemas.microsoft.com/office/word/2010/wordprocessingCanvas" xmlns:mo="http://schemas.microsoft.com/office/mac/office/2008/main" xmlns:mc="http://schemas.openxmlformats.org/markup-compatibility/2006" xmlns:mv="urn:schemas-microsoft-com:mac:vml" xmlns:o="urn:schemas-microsoft-com:office:office" xmlns:r="http://schemas.openxmlformats.org/officeDocument/2006/relationships" xmlns:m="http://schemas.openxmlformats.org/officeDocument/2006/math" xmlns:v="urn:schemas-microsoft-com:vml" xmlns:wp14="http://schemas.microsoft.com/office/word/2010/wordprocessingDrawing" xmlns:wp="http://schemas.openxmlformats.org/drawingml/2006/wordprocessingDrawing" xmlns:w10="urn:schemas-microsoft-com:office:word" xmlns:w="http://schemas.openxmlformats.org/wordprocessingml/2006/main" xmlns:w14="http://schemas.microsoft.com/office/word/2010/wordml" xmlns:w15="http://schemas.microsoft.com/office/word/2012/wordml" xmlns:wpg="http://schemas.microsoft.com/office/word/2010/wordprocessingGroup" xmlns:wpi="http://schemas.microsoft.com/office/word/2010/wordprocessingInk" xmlns:wne="http://schemas.microsoft.com/office/word/2006/wordml" xmlns:wps="http://schemas.microsoft.com/office/word/2010/wordprocessingShape" mc:Ignorable="w14 w15 wp14">
+<w15:commentsEx xmlns:wpc="http://schemas.microsoft.com/office/word/2010/wordprocessingCanvas" xmlns:mc="http://schemas.openxmlformats.org/markup-compatibility/2006" xmlns:o="urn:schemas-microsoft-com:office:office" xmlns:r="http://schemas.openxmlformats.org/officeDocument/2006/relationships" xmlns:m="http://schemas.openxmlformats.org/officeDocument/2006/math" xmlns:v="urn:schemas-microsoft-com:vml" xmlns:wp14="http://schemas.microsoft.com/office/word/2010/wordprocessingDrawing" xmlns:wp="http://schemas.openxmlformats.org/drawingml/2006/wordprocessingDrawing" xmlns:w10="urn:schemas-microsoft-com:office:word" xmlns:w="http://schemas.openxmlformats.org/wordprocessingml/2006/main" xmlns:w14="http://schemas.microsoft.com/office/word/2010/wordml" xmlns:w15="http://schemas.microsoft.com/office/word/2012/wordml" xmlns:wpg="http://schemas.microsoft.com/office/word/2010/wordprocessingGroup" xmlns:wpi="http://schemas.microsoft.com/office/word/2010/wordprocessingInk" xmlns:wne="http://schemas.microsoft.com/office/word/2006/wordml" xmlns:wps="http://schemas.microsoft.com/office/word/2010/wordprocessingShape" mc:Ignorable="w14 w15 wp14">
   <w15:commentEx w15:paraId="5EDA0852" w15:done="0"/>
-  <w15:commentEx w15:paraId="09B90417" w15:done="0"/>
   <w15:commentEx w15:paraId="5AC0D574" w15:done="0"/>
   <w15:commentEx w15:paraId="61C13754" w15:done="0"/>
 </w15:commentsEx>
 </file>
 
 <file path=word/endnotes.xml><?xml version="1.0" encoding="utf-8"?>
-<w:endnotes xmlns:wpc="http://schemas.microsoft.com/office/word/2010/wordprocessingCanvas" xmlns:mo="http://schemas.microsoft.com/office/mac/office/2008/main" xmlns:mc="http://schemas.openxmlformats.org/markup-compatibility/2006" xmlns:mv="urn:schemas-microsoft-com:mac:vml" xmlns:o="urn:schemas-microsoft-com:office:office" xmlns:r="http://schemas.openxmlformats.org/officeDocument/2006/relationships" xmlns:m="http://schemas.openxmlformats.org/officeDocument/2006/math" xmlns:v="urn:schemas-microsoft-com:vml" xmlns:wp14="http://schemas.microsoft.com/office/word/2010/wordprocessingDrawing" xmlns:wp="http://schemas.openxmlformats.org/drawingml/2006/wordprocessingDrawing" xmlns:w10="urn:schemas-microsoft-com:office:word" xmlns:w="http://schemas.openxmlformats.org/wordprocessingml/2006/main" xmlns:w14="http://schemas.microsoft.com/office/word/2010/wordml" xmlns:w15="http://schemas.microsoft.com/office/word/2012/wordml" xmlns:wpg="http://schemas.microsoft.com/office/word/2010/wordprocessingGroup" xmlns:wpi="http://schemas.microsoft.com/office/word/2010/wordprocessingInk" xmlns:wne="http://schemas.microsoft.com/office/word/2006/wordml" xmlns:wps="http://schemas.microsoft.com/office/word/2010/wordprocessingShape" mc:Ignorable="w14 w15 wp14">
+<w:endnotes xmlns:wpc="http://schemas.microsoft.com/office/word/2010/wordprocessingCanvas" xmlns:mc="http://schemas.openxmlformats.org/markup-compatibility/2006" xmlns:o="urn:schemas-microsoft-com:office:office" xmlns:r="http://schemas.openxmlformats.org/officeDocument/2006/relationships" xmlns:m="http://schemas.openxmlformats.org/officeDocument/2006/math" xmlns:v="urn:schemas-microsoft-com:vml" xmlns:wp14="http://schemas.microsoft.com/office/word/2010/wordprocessingDrawing" xmlns:wp="http://schemas.openxmlformats.org/drawingml/2006/wordprocessingDrawing" xmlns:w10="urn:schemas-microsoft-com:office:word" xmlns:w="http://schemas.openxmlformats.org/wordprocessingml/2006/main" xmlns:w14="http://schemas.microsoft.com/office/word/2010/wordml" xmlns:w15="http://schemas.microsoft.com/office/word/2012/wordml" xmlns:wpg="http://schemas.microsoft.com/office/word/2010/wordprocessingGroup" xmlns:wpi="http://schemas.microsoft.com/office/word/2010/wordprocessingInk" xmlns:wne="http://schemas.microsoft.com/office/word/2006/wordml" xmlns:wps="http://schemas.microsoft.com/office/word/2010/wordprocessingShape" mc:Ignorable="w14 w15 wp14">
   <w:endnote w:type="separator" w:id="-1">
     <w:p>
       <w:r>
@@ -5428,7 +5423,7 @@
 </file>
 
 <file path=word/footer1.xml><?xml version="1.0" encoding="utf-8"?>
-<w:ftr xmlns:wpc="http://schemas.microsoft.com/office/word/2010/wordprocessingCanvas" xmlns:mo="http://schemas.microsoft.com/office/mac/office/2008/main" xmlns:mc="http://schemas.openxmlformats.org/markup-compatibility/2006" xmlns:mv="urn:schemas-microsoft-com:mac:vml" xmlns:o="urn:schemas-microsoft-com:office:office" xmlns:r="http://schemas.openxmlformats.org/officeDocument/2006/relationships" xmlns:m="http://schemas.openxmlformats.org/officeDocument/2006/math" xmlns:v="urn:schemas-microsoft-com:vml" xmlns:wp14="http://schemas.microsoft.com/office/word/2010/wordprocessingDrawing" xmlns:wp="http://schemas.openxmlformats.org/drawingml/2006/wordprocessingDrawing" xmlns:w10="urn:schemas-microsoft-com:office:word" xmlns:w="http://schemas.openxmlformats.org/wordprocessingml/2006/main" xmlns:w14="http://schemas.microsoft.com/office/word/2010/wordml" xmlns:w15="http://schemas.microsoft.com/office/word/2012/wordml" xmlns:wpg="http://schemas.microsoft.com/office/word/2010/wordprocessingGroup" xmlns:wpi="http://schemas.microsoft.com/office/word/2010/wordprocessingInk" xmlns:wne="http://schemas.microsoft.com/office/word/2006/wordml" xmlns:wps="http://schemas.microsoft.com/office/word/2010/wordprocessingShape" mc:Ignorable="w14 w15 wp14">
+<w:ftr xmlns:wpc="http://schemas.microsoft.com/office/word/2010/wordprocessingCanvas" xmlns:mc="http://schemas.openxmlformats.org/markup-compatibility/2006" xmlns:o="urn:schemas-microsoft-com:office:office" xmlns:r="http://schemas.openxmlformats.org/officeDocument/2006/relationships" xmlns:m="http://schemas.openxmlformats.org/officeDocument/2006/math" xmlns:v="urn:schemas-microsoft-com:vml" xmlns:wp14="http://schemas.microsoft.com/office/word/2010/wordprocessingDrawing" xmlns:wp="http://schemas.openxmlformats.org/drawingml/2006/wordprocessingDrawing" xmlns:w10="urn:schemas-microsoft-com:office:word" xmlns:w="http://schemas.openxmlformats.org/wordprocessingml/2006/main" xmlns:w14="http://schemas.microsoft.com/office/word/2010/wordml" xmlns:w15="http://schemas.microsoft.com/office/word/2012/wordml" xmlns:wpg="http://schemas.microsoft.com/office/word/2010/wordprocessingGroup" xmlns:wpi="http://schemas.microsoft.com/office/word/2010/wordprocessingInk" xmlns:wne="http://schemas.microsoft.com/office/word/2006/wordml" xmlns:wps="http://schemas.microsoft.com/office/word/2010/wordprocessingShape" mc:Ignorable="w14 w15 wp14">
   <w:p>
     <w:pPr>
       <w:tabs>
@@ -5455,38 +5450,14 @@
         <w:sz w:val="20"/>
         <w:szCs w:val="20"/>
       </w:rPr>
-      <w:t xml:space="preserve">Copyright © 2002 by Karl E. </w:t>
-    </w:r>
-    <w:proofErr w:type="spellStart"/>
-    <w:r>
-      <w:rPr>
-        <w:rFonts w:ascii="Times" w:hAnsi="Times"/>
-        <w:b/>
-        <w:i/>
-        <w:color w:val="auto"/>
-        <w:sz w:val="20"/>
-        <w:szCs w:val="20"/>
-      </w:rPr>
-      <w:t>Wiegers</w:t>
-    </w:r>
-    <w:proofErr w:type="spellEnd"/>
-    <w:r>
-      <w:rPr>
-        <w:rFonts w:ascii="Times" w:hAnsi="Times"/>
-        <w:b/>
-        <w:i/>
-        <w:color w:val="auto"/>
-        <w:sz w:val="20"/>
-        <w:szCs w:val="20"/>
-      </w:rPr>
-      <w:t>. Permission is granted to use, modify, and distribute this document.</w:t>
+      <w:t>Copyright © 2002 by Karl E. Wiegers. Permission is granted to use, modify, and distribute this document.</w:t>
     </w:r>
   </w:p>
 </w:ftr>
 </file>
 
 <file path=word/footnotes.xml><?xml version="1.0" encoding="utf-8"?>
-<w:footnotes xmlns:wpc="http://schemas.microsoft.com/office/word/2010/wordprocessingCanvas" xmlns:mo="http://schemas.microsoft.com/office/mac/office/2008/main" xmlns:mc="http://schemas.openxmlformats.org/markup-compatibility/2006" xmlns:mv="urn:schemas-microsoft-com:mac:vml" xmlns:o="urn:schemas-microsoft-com:office:office" xmlns:r="http://schemas.openxmlformats.org/officeDocument/2006/relationships" xmlns:m="http://schemas.openxmlformats.org/officeDocument/2006/math" xmlns:v="urn:schemas-microsoft-com:vml" xmlns:wp14="http://schemas.microsoft.com/office/word/2010/wordprocessingDrawing" xmlns:wp="http://schemas.openxmlformats.org/drawingml/2006/wordprocessingDrawing" xmlns:w10="urn:schemas-microsoft-com:office:word" xmlns:w="http://schemas.openxmlformats.org/wordprocessingml/2006/main" xmlns:w14="http://schemas.microsoft.com/office/word/2010/wordml" xmlns:w15="http://schemas.microsoft.com/office/word/2012/wordml" xmlns:wpg="http://schemas.microsoft.com/office/word/2010/wordprocessingGroup" xmlns:wpi="http://schemas.microsoft.com/office/word/2010/wordprocessingInk" xmlns:wne="http://schemas.microsoft.com/office/word/2006/wordml" xmlns:wps="http://schemas.microsoft.com/office/word/2010/wordprocessingShape" mc:Ignorable="w14 w15 wp14">
+<w:footnotes xmlns:wpc="http://schemas.microsoft.com/office/word/2010/wordprocessingCanvas" xmlns:mc="http://schemas.openxmlformats.org/markup-compatibility/2006" xmlns:o="urn:schemas-microsoft-com:office:office" xmlns:r="http://schemas.openxmlformats.org/officeDocument/2006/relationships" xmlns:m="http://schemas.openxmlformats.org/officeDocument/2006/math" xmlns:v="urn:schemas-microsoft-com:vml" xmlns:wp14="http://schemas.microsoft.com/office/word/2010/wordprocessingDrawing" xmlns:wp="http://schemas.openxmlformats.org/drawingml/2006/wordprocessingDrawing" xmlns:w10="urn:schemas-microsoft-com:office:word" xmlns:w="http://schemas.openxmlformats.org/wordprocessingml/2006/main" xmlns:w14="http://schemas.microsoft.com/office/word/2010/wordml" xmlns:w15="http://schemas.microsoft.com/office/word/2012/wordml" xmlns:wpg="http://schemas.microsoft.com/office/word/2010/wordprocessingGroup" xmlns:wpi="http://schemas.microsoft.com/office/word/2010/wordprocessingInk" xmlns:wne="http://schemas.microsoft.com/office/word/2006/wordml" xmlns:wps="http://schemas.microsoft.com/office/word/2010/wordprocessingShape" mc:Ignorable="w14 w15 wp14">
   <w:footnote w:type="separator" w:id="-1">
     <w:p>
       <w:r>
@@ -5505,7 +5476,7 @@
 </file>
 
 <file path=word/header1.xml><?xml version="1.0" encoding="utf-8"?>
-<w:hdr xmlns:wpc="http://schemas.microsoft.com/office/word/2010/wordprocessingCanvas" xmlns:mo="http://schemas.microsoft.com/office/mac/office/2008/main" xmlns:mc="http://schemas.openxmlformats.org/markup-compatibility/2006" xmlns:mv="urn:schemas-microsoft-com:mac:vml" xmlns:o="urn:schemas-microsoft-com:office:office" xmlns:r="http://schemas.openxmlformats.org/officeDocument/2006/relationships" xmlns:m="http://schemas.openxmlformats.org/officeDocument/2006/math" xmlns:v="urn:schemas-microsoft-com:vml" xmlns:wp14="http://schemas.microsoft.com/office/word/2010/wordprocessingDrawing" xmlns:wp="http://schemas.openxmlformats.org/drawingml/2006/wordprocessingDrawing" xmlns:w10="urn:schemas-microsoft-com:office:word" xmlns:w="http://schemas.openxmlformats.org/wordprocessingml/2006/main" xmlns:w14="http://schemas.microsoft.com/office/word/2010/wordml" xmlns:w15="http://schemas.microsoft.com/office/word/2012/wordml" xmlns:wpg="http://schemas.microsoft.com/office/word/2010/wordprocessingGroup" xmlns:wpi="http://schemas.microsoft.com/office/word/2010/wordprocessingInk" xmlns:wne="http://schemas.microsoft.com/office/word/2006/wordml" xmlns:wps="http://schemas.microsoft.com/office/word/2010/wordprocessingShape" mc:Ignorable="w14 w15 wp14">
+<w:hdr xmlns:wpc="http://schemas.microsoft.com/office/word/2010/wordprocessingCanvas" xmlns:mc="http://schemas.openxmlformats.org/markup-compatibility/2006" xmlns:o="urn:schemas-microsoft-com:office:office" xmlns:r="http://schemas.openxmlformats.org/officeDocument/2006/relationships" xmlns:m="http://schemas.openxmlformats.org/officeDocument/2006/math" xmlns:v="urn:schemas-microsoft-com:vml" xmlns:wp14="http://schemas.microsoft.com/office/word/2010/wordprocessingDrawing" xmlns:wp="http://schemas.openxmlformats.org/drawingml/2006/wordprocessingDrawing" xmlns:w10="urn:schemas-microsoft-com:office:word" xmlns:w="http://schemas.openxmlformats.org/wordprocessingml/2006/main" xmlns:w14="http://schemas.microsoft.com/office/word/2010/wordml" xmlns:w15="http://schemas.microsoft.com/office/word/2012/wordml" xmlns:wpg="http://schemas.microsoft.com/office/word/2010/wordprocessingGroup" xmlns:wpi="http://schemas.microsoft.com/office/word/2010/wordprocessingInk" xmlns:wne="http://schemas.microsoft.com/office/word/2006/wordml" xmlns:wps="http://schemas.microsoft.com/office/word/2010/wordprocessingShape" mc:Ignorable="w14 w15 wp14">
   <w:p>
     <w:pPr>
       <w:tabs>
@@ -5620,7 +5591,7 @@
         <w:sz w:val="20"/>
         <w:szCs w:val="20"/>
       </w:rPr>
-      <w:t>11</w:t>
+      <w:t>8</w:t>
     </w:r>
     <w:r>
       <w:rPr>
@@ -5648,8 +5619,8 @@
 </file>
 
 <file path=word/numbering.xml><?xml version="1.0" encoding="utf-8"?>
-<w:numbering xmlns:wpc="http://schemas.microsoft.com/office/word/2010/wordprocessingCanvas" xmlns:mo="http://schemas.microsoft.com/office/mac/office/2008/main" xmlns:mc="http://schemas.openxmlformats.org/markup-compatibility/2006" xmlns:mv="urn:schemas-microsoft-com:mac:vml" xmlns:o="urn:schemas-microsoft-com:office:office" xmlns:r="http://schemas.openxmlformats.org/officeDocument/2006/relationships" xmlns:m="http://schemas.openxmlformats.org/officeDocument/2006/math" xmlns:v="urn:schemas-microsoft-com:vml" xmlns:wp14="http://schemas.microsoft.com/office/word/2010/wordprocessingDrawing" xmlns:wp="http://schemas.openxmlformats.org/drawingml/2006/wordprocessingDrawing" xmlns:w10="urn:schemas-microsoft-com:office:word" xmlns:w="http://schemas.openxmlformats.org/wordprocessingml/2006/main" xmlns:w14="http://schemas.microsoft.com/office/word/2010/wordml" xmlns:w15="http://schemas.microsoft.com/office/word/2012/wordml" xmlns:wpg="http://schemas.microsoft.com/office/word/2010/wordprocessingGroup" xmlns:wpi="http://schemas.microsoft.com/office/word/2010/wordprocessingInk" xmlns:wne="http://schemas.microsoft.com/office/word/2006/wordml" xmlns:wps="http://schemas.microsoft.com/office/word/2010/wordprocessingShape" mc:Ignorable="w14 w15 wp14">
-  <w:abstractNum w:abstractNumId="0">
+<w:numbering xmlns:wpc="http://schemas.microsoft.com/office/word/2010/wordprocessingCanvas" xmlns:mc="http://schemas.openxmlformats.org/markup-compatibility/2006" xmlns:o="urn:schemas-microsoft-com:office:office" xmlns:r="http://schemas.openxmlformats.org/officeDocument/2006/relationships" xmlns:m="http://schemas.openxmlformats.org/officeDocument/2006/math" xmlns:v="urn:schemas-microsoft-com:vml" xmlns:wp14="http://schemas.microsoft.com/office/word/2010/wordprocessingDrawing" xmlns:wp="http://schemas.openxmlformats.org/drawingml/2006/wordprocessingDrawing" xmlns:w10="urn:schemas-microsoft-com:office:word" xmlns:w="http://schemas.openxmlformats.org/wordprocessingml/2006/main" xmlns:w14="http://schemas.microsoft.com/office/word/2010/wordml" xmlns:w15="http://schemas.microsoft.com/office/word/2012/wordml" xmlns:wpg="http://schemas.microsoft.com/office/word/2010/wordprocessingGroup" xmlns:wpi="http://schemas.microsoft.com/office/word/2010/wordprocessingInk" xmlns:wne="http://schemas.microsoft.com/office/word/2006/wordml" xmlns:wps="http://schemas.microsoft.com/office/word/2010/wordprocessingShape" mc:Ignorable="w14 w15 wp14">
+  <w:abstractNum w:abstractNumId="0" w15:restartNumberingAfterBreak="0">
     <w:nsid w:val="01BF231A"/>
     <w:multiLevelType w:val="hybridMultilevel"/>
     <w:tmpl w:val="8F08A482"/>
@@ -5762,7 +5733,7 @@
       </w:rPr>
     </w:lvl>
   </w:abstractNum>
-  <w:abstractNum w:abstractNumId="1">
+  <w:abstractNum w:abstractNumId="1" w15:restartNumberingAfterBreak="0">
     <w:nsid w:val="0304679B"/>
     <w:multiLevelType w:val="multilevel"/>
     <w:tmpl w:val="E9FCE656"/>
@@ -5875,7 +5846,7 @@
       </w:rPr>
     </w:lvl>
   </w:abstractNum>
-  <w:abstractNum w:abstractNumId="2">
+  <w:abstractNum w:abstractNumId="2" w15:restartNumberingAfterBreak="0">
     <w:nsid w:val="0B223ECB"/>
     <w:multiLevelType w:val="hybridMultilevel"/>
     <w:tmpl w:val="9B9635E8"/>
@@ -5988,7 +5959,7 @@
       </w:rPr>
     </w:lvl>
   </w:abstractNum>
-  <w:abstractNum w:abstractNumId="3">
+  <w:abstractNum w:abstractNumId="3" w15:restartNumberingAfterBreak="0">
     <w:nsid w:val="20B90CEB"/>
     <w:multiLevelType w:val="multilevel"/>
     <w:tmpl w:val="87B25C44"/>
@@ -6101,7 +6072,7 @@
       </w:rPr>
     </w:lvl>
   </w:abstractNum>
-  <w:abstractNum w:abstractNumId="4">
+  <w:abstractNum w:abstractNumId="4" w15:restartNumberingAfterBreak="0">
     <w:nsid w:val="21D92F2B"/>
     <w:multiLevelType w:val="hybridMultilevel"/>
     <w:tmpl w:val="6F1640DC"/>
@@ -6214,7 +6185,7 @@
       </w:rPr>
     </w:lvl>
   </w:abstractNum>
-  <w:abstractNum w:abstractNumId="5">
+  <w:abstractNum w:abstractNumId="5" w15:restartNumberingAfterBreak="0">
     <w:nsid w:val="25706F52"/>
     <w:multiLevelType w:val="hybridMultilevel"/>
     <w:tmpl w:val="F3F23CDA"/>
@@ -6327,7 +6298,7 @@
       </w:rPr>
     </w:lvl>
   </w:abstractNum>
-  <w:abstractNum w:abstractNumId="6">
+  <w:abstractNum w:abstractNumId="6" w15:restartNumberingAfterBreak="0">
     <w:nsid w:val="3ABC08E3"/>
     <w:multiLevelType w:val="multilevel"/>
     <w:tmpl w:val="5EB6EBA8"/>
@@ -6440,7 +6411,7 @@
       </w:rPr>
     </w:lvl>
   </w:abstractNum>
-  <w:abstractNum w:abstractNumId="7">
+  <w:abstractNum w:abstractNumId="7" w15:restartNumberingAfterBreak="0">
     <w:nsid w:val="40013384"/>
     <w:multiLevelType w:val="hybridMultilevel"/>
     <w:tmpl w:val="366C3F68"/>
@@ -6553,7 +6524,7 @@
       </w:rPr>
     </w:lvl>
   </w:abstractNum>
-  <w:abstractNum w:abstractNumId="8">
+  <w:abstractNum w:abstractNumId="8" w15:restartNumberingAfterBreak="0">
     <w:nsid w:val="4F245DE6"/>
     <w:multiLevelType w:val="hybridMultilevel"/>
     <w:tmpl w:val="010801CE"/>
@@ -6666,7 +6637,7 @@
       </w:rPr>
     </w:lvl>
   </w:abstractNum>
-  <w:abstractNum w:abstractNumId="9">
+  <w:abstractNum w:abstractNumId="9" w15:restartNumberingAfterBreak="0">
     <w:nsid w:val="66F05DC7"/>
     <w:multiLevelType w:val="multilevel"/>
     <w:tmpl w:val="D7BA86F4"/>
@@ -6779,7 +6750,7 @@
       </w:rPr>
     </w:lvl>
   </w:abstractNum>
-  <w:abstractNum w:abstractNumId="10">
+  <w:abstractNum w:abstractNumId="10" w15:restartNumberingAfterBreak="0">
     <w:nsid w:val="6B851985"/>
     <w:multiLevelType w:val="hybridMultilevel"/>
     <w:tmpl w:val="95C2AF7E"/>
@@ -6892,7 +6863,7 @@
       </w:rPr>
     </w:lvl>
   </w:abstractNum>
-  <w:abstractNum w:abstractNumId="11">
+  <w:abstractNum w:abstractNumId="11" w15:restartNumberingAfterBreak="0">
     <w:nsid w:val="76B437FE"/>
     <w:multiLevelType w:val="hybridMultilevel"/>
     <w:tmpl w:val="9456191E"/>
@@ -7005,7 +6976,7 @@
       </w:rPr>
     </w:lvl>
   </w:abstractNum>
-  <w:abstractNum w:abstractNumId="12">
+  <w:abstractNum w:abstractNumId="12" w15:restartNumberingAfterBreak="0">
     <w:nsid w:val="798666DE"/>
     <w:multiLevelType w:val="hybridMultilevel"/>
     <w:tmpl w:val="28B8714C"/>
@@ -7118,7 +7089,7 @@
       </w:rPr>
     </w:lvl>
   </w:abstractNum>
-  <w:abstractNum w:abstractNumId="13">
+  <w:abstractNum w:abstractNumId="13" w15:restartNumberingAfterBreak="0">
     <w:nsid w:val="7FF078DE"/>
     <w:multiLevelType w:val="multilevel"/>
     <w:tmpl w:val="697C4CF6"/>
@@ -7277,7 +7248,7 @@
 </file>
 
 <file path=word/people.xml><?xml version="1.0" encoding="utf-8"?>
-<w15:people xmlns:wpc="http://schemas.microsoft.com/office/word/2010/wordprocessingCanvas" xmlns:mo="http://schemas.microsoft.com/office/mac/office/2008/main" xmlns:mc="http://schemas.openxmlformats.org/markup-compatibility/2006" xmlns:mv="urn:schemas-microsoft-com:mac:vml" xmlns:o="urn:schemas-microsoft-com:office:office" xmlns:r="http://schemas.openxmlformats.org/officeDocument/2006/relationships" xmlns:m="http://schemas.openxmlformats.org/officeDocument/2006/math" xmlns:v="urn:schemas-microsoft-com:vml" xmlns:wp14="http://schemas.microsoft.com/office/word/2010/wordprocessingDrawing" xmlns:wp="http://schemas.openxmlformats.org/drawingml/2006/wordprocessingDrawing" xmlns:w10="urn:schemas-microsoft-com:office:word" xmlns:w="http://schemas.openxmlformats.org/wordprocessingml/2006/main" xmlns:w14="http://schemas.microsoft.com/office/word/2010/wordml" xmlns:w15="http://schemas.microsoft.com/office/word/2012/wordml" xmlns:wpg="http://schemas.microsoft.com/office/word/2010/wordprocessingGroup" xmlns:wpi="http://schemas.microsoft.com/office/word/2010/wordprocessingInk" xmlns:wne="http://schemas.microsoft.com/office/word/2006/wordml" xmlns:wps="http://schemas.microsoft.com/office/word/2010/wordprocessingShape" mc:Ignorable="w14 w15 wp14">
+<w15:people xmlns:wpc="http://schemas.microsoft.com/office/word/2010/wordprocessingCanvas" xmlns:mc="http://schemas.openxmlformats.org/markup-compatibility/2006" xmlns:o="urn:schemas-microsoft-com:office:office" xmlns:r="http://schemas.openxmlformats.org/officeDocument/2006/relationships" xmlns:m="http://schemas.openxmlformats.org/officeDocument/2006/math" xmlns:v="urn:schemas-microsoft-com:vml" xmlns:wp14="http://schemas.microsoft.com/office/word/2010/wordprocessingDrawing" xmlns:wp="http://schemas.openxmlformats.org/drawingml/2006/wordprocessingDrawing" xmlns:w10="urn:schemas-microsoft-com:office:word" xmlns:w="http://schemas.openxmlformats.org/wordprocessingml/2006/main" xmlns:w14="http://schemas.microsoft.com/office/word/2010/wordml" xmlns:w15="http://schemas.microsoft.com/office/word/2012/wordml" xmlns:wpg="http://schemas.microsoft.com/office/word/2010/wordprocessingGroup" xmlns:wpi="http://schemas.microsoft.com/office/word/2010/wordprocessingInk" xmlns:wne="http://schemas.microsoft.com/office/word/2006/wordml" xmlns:wps="http://schemas.microsoft.com/office/word/2010/wordprocessingShape" mc:Ignorable="w14 w15 wp14">
   <w15:person w15:author="Sara Hakkoum">
     <w15:presenceInfo w15:providerId="Windows Live" w15:userId="190304a50a488990"/>
   </w15:person>
@@ -7298,7 +7269,7 @@
     </w:rPrDefault>
     <w:pPrDefault/>
   </w:docDefaults>
-  <w:latentStyles w:defLockedState="0" w:defUIPriority="99" w:defSemiHidden="0" w:defUnhideWhenUsed="0" w:defQFormat="0" w:count="380">
+  <w:latentStyles w:defLockedState="0" w:defUIPriority="99" w:defSemiHidden="0" w:defUnhideWhenUsed="0" w:defQFormat="0" w:count="371">
     <w:lsdException w:name="Normal" w:uiPriority="0" w:qFormat="1"/>
     <w:lsdException w:name="heading 1" w:uiPriority="9" w:qFormat="1"/>
     <w:lsdException w:name="heading 2" w:semiHidden="1" w:uiPriority="0" w:unhideWhenUsed="1" w:qFormat="1"/>
@@ -7835,13 +7806,6 @@
     <w:tblPr>
       <w:tblStyleRowBandSize w:val="1"/>
       <w:tblStyleColBandSize w:val="1"/>
-      <w:tblInd w:w="0" w:type="dxa"/>
-      <w:tblCellMar>
-        <w:top w:w="0" w:type="dxa"/>
-        <w:left w:w="108" w:type="dxa"/>
-        <w:bottom w:w="0" w:type="dxa"/>
-        <w:right w:w="108" w:type="dxa"/>
-      </w:tblCellMar>
     </w:tblPr>
   </w:style>
   <w:style w:type="paragraph" w:styleId="Header">
@@ -8524,7 +8488,7 @@
 </file>
 
 <file path=customXml/itemProps1.xml><?xml version="1.0" encoding="utf-8"?>
-<ds:datastoreItem xmlns:ds="http://schemas.openxmlformats.org/officeDocument/2006/customXml" ds:itemID="{F148407C-D25F-1147-886C-8357B5F7B9E9}">
+<ds:datastoreItem xmlns:ds="http://schemas.openxmlformats.org/officeDocument/2006/customXml" ds:itemID="{C6D5E9AB-73CD-4484-BA12-FD291441D599}">
   <ds:schemaRefs>
     <ds:schemaRef ds:uri="http://schemas.openxmlformats.org/officeDocument/2006/bibliography"/>
   </ds:schemaRefs>

</xml_diff>

<commit_message>
Section 4 - General and Admin System Requirements completed
</commit_message>
<xml_diff>
--- a/SoftwareRequirementsSpecificationforFractionWorksheetCreator.docx
+++ b/SoftwareRequirementsSpecificationforFractionWorksheetCreator.docx
@@ -25,6 +25,7 @@
         <w:pStyle w:val="Title"/>
         <w:spacing w:before="0" w:after="400"/>
       </w:pPr>
+      <w:proofErr w:type="gramStart"/>
       <w:r>
         <w:rPr>
           <w:sz w:val="40"/>
@@ -32,6 +33,7 @@
         </w:rPr>
         <w:t>for</w:t>
       </w:r>
+      <w:proofErr w:type="gramEnd"/>
     </w:p>
     <w:p>
       <w:pPr>
@@ -86,7 +88,27 @@
           <w:sz w:val="28"/>
           <w:szCs w:val="28"/>
         </w:rPr>
-        <w:t xml:space="preserve">Olga Sheehan, Eric Holm, Sara Hakkoum, </w:t>
+        <w:t xml:space="preserve">Olga Sheehan, Eric Holm, Sara </w:t>
+      </w:r>
+      <w:proofErr w:type="spellStart"/>
+      <w:r>
+        <w:rPr>
+          <w:rFonts w:ascii="Arial" w:eastAsia="Arial" w:hAnsi="Arial" w:cs="Arial"/>
+          <w:b/>
+          <w:sz w:val="28"/>
+          <w:szCs w:val="28"/>
+        </w:rPr>
+        <w:t>Hakkoum</w:t>
+      </w:r>
+      <w:proofErr w:type="spellEnd"/>
+      <w:r>
+        <w:rPr>
+          <w:rFonts w:ascii="Arial" w:eastAsia="Arial" w:hAnsi="Arial" w:cs="Arial"/>
+          <w:b/>
+          <w:sz w:val="28"/>
+          <w:szCs w:val="28"/>
+        </w:rPr>
+        <w:t xml:space="preserve">, </w:t>
       </w:r>
       <w:r>
         <w:rPr>
@@ -1963,7 +1985,21 @@
         <w:rPr>
           <w:rFonts w:ascii="Arial" w:eastAsia="Arial" w:hAnsi="Arial" w:cs="Arial"/>
         </w:rPr>
-        <w:t>[1] IEEE Software Engineering Standards Committee, “IEEE Std 830-1998, IEEE Recommended Practice for Software Requirements Specifications”, October 20,</w:t>
+        <w:t xml:space="preserve">[1] IEEE Software Engineering Standards Committee, “IEEE </w:t>
+      </w:r>
+      <w:proofErr w:type="spellStart"/>
+      <w:r>
+        <w:rPr>
+          <w:rFonts w:ascii="Arial" w:eastAsia="Arial" w:hAnsi="Arial" w:cs="Arial"/>
+        </w:rPr>
+        <w:t>Std</w:t>
+      </w:r>
+      <w:proofErr w:type="spellEnd"/>
+      <w:r>
+        <w:rPr>
+          <w:rFonts w:ascii="Arial" w:eastAsia="Arial" w:hAnsi="Arial" w:cs="Arial"/>
+        </w:rPr>
+        <w:t xml:space="preserve"> 830-1998, IEEE Recommended Practice for Software Requirements Specifications”, October 20,</w:t>
       </w:r>
       <w:r>
         <w:rPr>
@@ -2446,6 +2482,83 @@
     <w:p>
       <w:pPr>
         <w:pStyle w:val="Normal1"/>
+      </w:pPr>
+      <w:r>
+        <w:rPr>
+          <w:rFonts w:ascii="Arial" w:eastAsia="Arial" w:hAnsi="Arial" w:cs="Arial"/>
+          <w:i/>
+          <w:sz w:val="22"/>
+          <w:szCs w:val="22"/>
+        </w:rPr>
+        <w:t>Requirements for the Admin System Features</w:t>
+      </w:r>
+    </w:p>
+    <w:p>
+      <w:pPr>
+        <w:pStyle w:val="Normal1"/>
+      </w:pPr>
+    </w:p>
+    <w:p>
+      <w:pPr>
+        <w:pStyle w:val="Normal1"/>
+        <w:numPr>
+          <w:ilvl w:val="0"/>
+          <w:numId w:val="8"/>
+        </w:numPr>
+        <w:contextualSpacing/>
+        <w:rPr>
+          <w:rFonts w:ascii="Arial" w:eastAsia="Arial" w:hAnsi="Arial" w:cs="Arial"/>
+          <w:sz w:val="22"/>
+          <w:szCs w:val="22"/>
+        </w:rPr>
+      </w:pPr>
+      <w:r>
+        <w:rPr>
+          <w:rFonts w:ascii="Arial" w:eastAsia="Arial" w:hAnsi="Arial" w:cs="Arial"/>
+          <w:sz w:val="22"/>
+          <w:szCs w:val="22"/>
+        </w:rPr>
+        <w:t>The admin shall be able to register teacher accounts.</w:t>
+      </w:r>
+    </w:p>
+    <w:p>
+      <w:pPr>
+        <w:pStyle w:val="Normal1"/>
+        <w:numPr>
+          <w:ilvl w:val="0"/>
+          <w:numId w:val="8"/>
+        </w:numPr>
+        <w:contextualSpacing/>
+        <w:rPr>
+          <w:rFonts w:ascii="Arial" w:eastAsia="Arial" w:hAnsi="Arial" w:cs="Arial"/>
+          <w:sz w:val="22"/>
+          <w:szCs w:val="22"/>
+        </w:rPr>
+      </w:pPr>
+      <w:r>
+        <w:rPr>
+          <w:rFonts w:ascii="Arial" w:eastAsia="Arial" w:hAnsi="Arial" w:cs="Arial"/>
+          <w:sz w:val="22"/>
+          <w:szCs w:val="22"/>
+        </w:rPr>
+        <w:t>The admin shall be able to reset teacher account passwords.</w:t>
+      </w:r>
+    </w:p>
+    <w:p>
+      <w:pPr>
+        <w:pStyle w:val="Normal1"/>
+        <w:contextualSpacing/>
+        <w:rPr>
+          <w:rFonts w:ascii="Arial" w:eastAsia="Arial" w:hAnsi="Arial" w:cs="Arial"/>
+          <w:i/>
+          <w:sz w:val="22"/>
+          <w:szCs w:val="22"/>
+        </w:rPr>
+      </w:pPr>
+    </w:p>
+    <w:p>
+      <w:pPr>
+        <w:pStyle w:val="Normal1"/>
         <w:contextualSpacing/>
         <w:rPr>
           <w:rFonts w:ascii="Arial" w:eastAsia="Arial" w:hAnsi="Arial" w:cs="Arial"/>
@@ -2648,23 +2761,7 @@
           <w:sz w:val="22"/>
           <w:szCs w:val="22"/>
         </w:rPr>
-        <w:t xml:space="preserve">The system shall allow previewing, printing and saving </w:t>
-      </w:r>
-      <w:r>
-        <w:rPr>
-          <w:rFonts w:ascii="Arial" w:eastAsia="Arial" w:hAnsi="Arial" w:cs="Arial"/>
-          <w:sz w:val="22"/>
-          <w:szCs w:val="22"/>
-        </w:rPr>
-        <w:t xml:space="preserve">worksheets and answer sheets </w:t>
-      </w:r>
-      <w:r>
-        <w:rPr>
-          <w:rFonts w:ascii="Arial" w:eastAsia="Arial" w:hAnsi="Arial" w:cs="Arial"/>
-          <w:sz w:val="22"/>
-          <w:szCs w:val="22"/>
-        </w:rPr>
-        <w:t>via PDF.</w:t>
+        <w:t>The system shall allow previewing, printing and saving worksheets and answer sheets via PDF.</w:t>
       </w:r>
     </w:p>
     <w:p>
@@ -2716,7 +2813,7 @@
           <w:sz w:val="22"/>
           <w:szCs w:val="22"/>
         </w:rPr>
-        <w:t xml:space="preserve">Requirements for the </w:t>
+        <w:t xml:space="preserve">Requirements for the Teacher </w:t>
       </w:r>
       <w:r>
         <w:rPr>
@@ -2725,22 +2822,15 @@
           <w:sz w:val="22"/>
           <w:szCs w:val="22"/>
         </w:rPr>
-        <w:t>Admin</w:t>
-      </w:r>
-      <w:r>
-        <w:rPr>
-          <w:rFonts w:ascii="Arial" w:eastAsia="Arial" w:hAnsi="Arial" w:cs="Arial"/>
-          <w:i/>
-          <w:sz w:val="22"/>
-          <w:szCs w:val="22"/>
-        </w:rPr>
-        <w:t xml:space="preserve"> System Features</w:t>
-      </w:r>
-    </w:p>
-    <w:p>
-      <w:pPr>
-        <w:pStyle w:val="Normal1"/>
-      </w:pPr>
+        <w:t>System Features</w:t>
+      </w:r>
+    </w:p>
+    <w:p>
+      <w:pPr>
+        <w:pStyle w:val="Normal1"/>
+      </w:pPr>
+      <w:bookmarkStart w:id="50" w:name="h.ujsfsvqvxb6q" w:colFirst="0" w:colLast="0"/>
+      <w:bookmarkEnd w:id="50"/>
     </w:p>
     <w:p>
       <w:pPr>
@@ -2756,21 +2846,15 @@
           <w:szCs w:val="22"/>
         </w:rPr>
       </w:pPr>
-      <w:r>
-        <w:rPr>
-          <w:rFonts w:ascii="Arial" w:eastAsia="Arial" w:hAnsi="Arial" w:cs="Arial"/>
-          <w:sz w:val="22"/>
-          <w:szCs w:val="22"/>
-        </w:rPr>
-        <w:t xml:space="preserve">The </w:t>
-      </w:r>
-      <w:r>
-        <w:rPr>
-          <w:rFonts w:ascii="Arial" w:eastAsia="Arial" w:hAnsi="Arial" w:cs="Arial"/>
-          <w:sz w:val="22"/>
-          <w:szCs w:val="22"/>
-        </w:rPr>
-        <w:t>admin shall be able to register teacher accounts.</w:t>
+      <w:bookmarkStart w:id="51" w:name="h.uz6g4wrcx42w" w:colFirst="0" w:colLast="0"/>
+      <w:bookmarkEnd w:id="51"/>
+      <w:r>
+        <w:rPr>
+          <w:rFonts w:ascii="Arial" w:eastAsia="Arial" w:hAnsi="Arial" w:cs="Arial"/>
+          <w:sz w:val="22"/>
+          <w:szCs w:val="22"/>
+        </w:rPr>
+        <w:t>The teacher shall be able to access the system using a username / password.</w:t>
       </w:r>
     </w:p>
     <w:p>
@@ -2793,49 +2877,24 @@
           <w:sz w:val="22"/>
           <w:szCs w:val="22"/>
         </w:rPr>
-        <w:t>The admin shall be able to reset teacher account passwords.</w:t>
-      </w:r>
-    </w:p>
-    <w:p>
-      <w:pPr>
-        <w:pStyle w:val="Normal1"/>
-        <w:rPr>
-          <w:rFonts w:ascii="Arial" w:eastAsia="Arial" w:hAnsi="Arial" w:cs="Arial"/>
-          <w:i/>
-          <w:sz w:val="22"/>
-          <w:szCs w:val="22"/>
-        </w:rPr>
-      </w:pPr>
-    </w:p>
-    <w:p>
-      <w:pPr>
-        <w:pStyle w:val="Normal1"/>
-      </w:pPr>
-      <w:r>
-        <w:rPr>
-          <w:rFonts w:ascii="Arial" w:eastAsia="Arial" w:hAnsi="Arial" w:cs="Arial"/>
-          <w:i/>
-          <w:sz w:val="22"/>
-          <w:szCs w:val="22"/>
-        </w:rPr>
-        <w:t xml:space="preserve">Requirements for the Teacher </w:t>
-      </w:r>
-      <w:r>
-        <w:rPr>
-          <w:rFonts w:ascii="Arial" w:eastAsia="Arial" w:hAnsi="Arial" w:cs="Arial"/>
-          <w:i/>
-          <w:sz w:val="22"/>
-          <w:szCs w:val="22"/>
-        </w:rPr>
-        <w:t>System Features</w:t>
-      </w:r>
-    </w:p>
-    <w:p>
-      <w:pPr>
-        <w:pStyle w:val="Normal1"/>
-      </w:pPr>
-      <w:bookmarkStart w:id="50" w:name="h.ujsfsvqvxb6q" w:colFirst="0" w:colLast="0"/>
-      <w:bookmarkEnd w:id="50"/>
+        <w:t xml:space="preserve">The </w:t>
+      </w:r>
+      <w:r>
+        <w:rPr>
+          <w:rFonts w:ascii="Arial" w:eastAsia="Arial" w:hAnsi="Arial" w:cs="Arial"/>
+          <w:sz w:val="22"/>
+          <w:szCs w:val="22"/>
+        </w:rPr>
+        <w:t xml:space="preserve">teacher </w:t>
+      </w:r>
+      <w:r>
+        <w:rPr>
+          <w:rFonts w:ascii="Arial" w:eastAsia="Arial" w:hAnsi="Arial" w:cs="Arial"/>
+          <w:sz w:val="22"/>
+          <w:szCs w:val="22"/>
+        </w:rPr>
+        <w:t>shall be able to select any worksheet regardless of difficulty and problem type.</w:t>
+      </w:r>
     </w:p>
     <w:p>
       <w:pPr>
@@ -2851,15 +2910,21 @@
           <w:szCs w:val="22"/>
         </w:rPr>
       </w:pPr>
-      <w:bookmarkStart w:id="51" w:name="h.uz6g4wrcx42w" w:colFirst="0" w:colLast="0"/>
-      <w:bookmarkEnd w:id="51"/>
-      <w:r>
-        <w:rPr>
-          <w:rFonts w:ascii="Arial" w:eastAsia="Arial" w:hAnsi="Arial" w:cs="Arial"/>
-          <w:sz w:val="22"/>
-          <w:szCs w:val="22"/>
-        </w:rPr>
-        <w:t>The teacher shall be able to access the system using a username / password.</w:t>
+      <w:r>
+        <w:rPr>
+          <w:rFonts w:ascii="Arial" w:eastAsia="Arial" w:hAnsi="Arial" w:cs="Arial"/>
+          <w:sz w:val="22"/>
+          <w:szCs w:val="22"/>
+        </w:rPr>
+        <w:t>The teacher shall be able to select a range of value</w:t>
+      </w:r>
+      <w:r>
+        <w:rPr>
+          <w:rFonts w:ascii="Arial" w:eastAsia="Arial" w:hAnsi="Arial" w:cs="Arial"/>
+          <w:sz w:val="22"/>
+          <w:szCs w:val="22"/>
+        </w:rPr>
+        <w:t>s for numerator and denominator for intermediate and advanced worksheets.</w:t>
       </w:r>
     </w:p>
     <w:p>
@@ -2876,29 +2941,27 @@
           <w:szCs w:val="22"/>
         </w:rPr>
       </w:pPr>
-      <w:r>
-        <w:rPr>
-          <w:rFonts w:ascii="Arial" w:eastAsia="Arial" w:hAnsi="Arial" w:cs="Arial"/>
-          <w:sz w:val="22"/>
-          <w:szCs w:val="22"/>
-        </w:rPr>
-        <w:t xml:space="preserve">The </w:t>
-      </w:r>
-      <w:r>
-        <w:rPr>
-          <w:rFonts w:ascii="Arial" w:eastAsia="Arial" w:hAnsi="Arial" w:cs="Arial"/>
-          <w:sz w:val="22"/>
-          <w:szCs w:val="22"/>
-        </w:rPr>
-        <w:t xml:space="preserve">teacher </w:t>
-      </w:r>
-      <w:r>
-        <w:rPr>
-          <w:rFonts w:ascii="Arial" w:eastAsia="Arial" w:hAnsi="Arial" w:cs="Arial"/>
-          <w:sz w:val="22"/>
-          <w:szCs w:val="22"/>
-        </w:rPr>
-        <w:t>shall be able to select any worksheet regardless of difficulty and problem type.</w:t>
+      <w:bookmarkStart w:id="52" w:name="h.md3bksysql17" w:colFirst="0" w:colLast="0"/>
+      <w:bookmarkStart w:id="53" w:name="h.jdqvq0xdw9jj" w:colFirst="0" w:colLast="0"/>
+      <w:bookmarkStart w:id="54" w:name="h.7vohb2pq1rbp" w:colFirst="0" w:colLast="0"/>
+      <w:bookmarkEnd w:id="52"/>
+      <w:bookmarkEnd w:id="53"/>
+      <w:bookmarkEnd w:id="54"/>
+      <w:r>
+        <w:rPr>
+          <w:rFonts w:ascii="Arial" w:eastAsia="Arial" w:hAnsi="Arial" w:cs="Arial"/>
+          <w:sz w:val="22"/>
+          <w:szCs w:val="22"/>
+        </w:rPr>
+        <w:t xml:space="preserve">The teacher shall be able to review </w:t>
+      </w:r>
+      <w:r>
+        <w:rPr>
+          <w:rFonts w:ascii="Arial" w:eastAsia="Arial" w:hAnsi="Arial" w:cs="Arial"/>
+          <w:sz w:val="22"/>
+          <w:szCs w:val="22"/>
+        </w:rPr>
+        <w:t>student generated worksheets and answer sheets.</w:t>
       </w:r>
     </w:p>
     <w:p>
@@ -2921,15 +2984,55 @@
           <w:sz w:val="22"/>
           <w:szCs w:val="22"/>
         </w:rPr>
-        <w:t>The teacher shall be able to select a range of value</w:t>
-      </w:r>
-      <w:r>
-        <w:rPr>
-          <w:rFonts w:ascii="Arial" w:eastAsia="Arial" w:hAnsi="Arial" w:cs="Arial"/>
-          <w:sz w:val="22"/>
-          <w:szCs w:val="22"/>
-        </w:rPr>
-        <w:t>s for numerator and denominator for intermediate and advanced worksheets.</w:t>
+        <w:t xml:space="preserve">The teacher shall be able to delete </w:t>
+      </w:r>
+      <w:r>
+        <w:rPr>
+          <w:rFonts w:ascii="Arial" w:eastAsia="Arial" w:hAnsi="Arial" w:cs="Arial"/>
+          <w:sz w:val="22"/>
+          <w:szCs w:val="22"/>
+        </w:rPr>
+        <w:t xml:space="preserve">student generated </w:t>
+      </w:r>
+      <w:r>
+        <w:rPr>
+          <w:rFonts w:ascii="Arial" w:eastAsia="Arial" w:hAnsi="Arial" w:cs="Arial"/>
+          <w:sz w:val="22"/>
+          <w:szCs w:val="22"/>
+        </w:rPr>
+        <w:t>worksheet</w:t>
+      </w:r>
+      <w:r>
+        <w:rPr>
+          <w:rFonts w:ascii="Arial" w:eastAsia="Arial" w:hAnsi="Arial" w:cs="Arial"/>
+          <w:sz w:val="22"/>
+          <w:szCs w:val="22"/>
+        </w:rPr>
+        <w:t>s and</w:t>
+      </w:r>
+      <w:r>
+        <w:rPr>
+          <w:rFonts w:ascii="Arial" w:eastAsia="Arial" w:hAnsi="Arial" w:cs="Arial"/>
+          <w:sz w:val="22"/>
+          <w:szCs w:val="22"/>
+        </w:rPr>
+        <w:t xml:space="preserve"> </w:t>
+      </w:r>
+      <w:r>
+        <w:rPr>
+          <w:rFonts w:ascii="Arial" w:eastAsia="Arial" w:hAnsi="Arial" w:cs="Arial"/>
+          <w:sz w:val="22"/>
+          <w:szCs w:val="22"/>
+        </w:rPr>
+        <w:t>answer sheets</w:t>
+      </w:r>
+      <w:r>
+        <w:rPr>
+          <w:rFonts w:ascii="Arial" w:eastAsia="Arial" w:hAnsi="Arial" w:cs="Arial"/>
+          <w:sz w:val="22"/>
+          <w:szCs w:val="22"/>
+        </w:rPr>
+        <w:t>.</w:t>
       </w:r>
     </w:p>
     <w:p>
@@ -2946,29 +3049,13 @@
           <w:szCs w:val="22"/>
         </w:rPr>
       </w:pPr>
-      <w:bookmarkStart w:id="52" w:name="h.md3bksysql17" w:colFirst="0" w:colLast="0"/>
-      <w:bookmarkStart w:id="53" w:name="h.jdqvq0xdw9jj" w:colFirst="0" w:colLast="0"/>
-      <w:bookmarkStart w:id="54" w:name="h.7vohb2pq1rbp" w:colFirst="0" w:colLast="0"/>
-      <w:bookmarkStart w:id="55" w:name="_GoBack"/>
-      <w:bookmarkEnd w:id="52"/>
-      <w:bookmarkEnd w:id="53"/>
-      <w:bookmarkEnd w:id="54"/>
-      <w:bookmarkEnd w:id="55"/>
-      <w:r>
-        <w:rPr>
-          <w:rFonts w:ascii="Arial" w:eastAsia="Arial" w:hAnsi="Arial" w:cs="Arial"/>
-          <w:sz w:val="22"/>
-          <w:szCs w:val="22"/>
-        </w:rPr>
-        <w:t xml:space="preserve">The teacher shall be able to review </w:t>
-      </w:r>
-      <w:r>
-        <w:rPr>
-          <w:rFonts w:ascii="Arial" w:eastAsia="Arial" w:hAnsi="Arial" w:cs="Arial"/>
-          <w:sz w:val="22"/>
-          <w:szCs w:val="22"/>
-        </w:rPr>
-        <w:t>student generated worksheets and answer sheets.</w:t>
+      <w:r>
+        <w:rPr>
+          <w:rFonts w:ascii="Arial" w:eastAsia="Arial" w:hAnsi="Arial" w:cs="Arial"/>
+          <w:sz w:val="22"/>
+          <w:szCs w:val="22"/>
+        </w:rPr>
+        <w:t>The teacher shall be able to create rosters for each class they teach.</w:t>
       </w:r>
     </w:p>
     <w:p>
@@ -2991,55 +3078,23 @@
           <w:sz w:val="22"/>
           <w:szCs w:val="22"/>
         </w:rPr>
-        <w:t xml:space="preserve">The teacher shall be able to delete </w:t>
-      </w:r>
-      <w:r>
-        <w:rPr>
-          <w:rFonts w:ascii="Arial" w:eastAsia="Arial" w:hAnsi="Arial" w:cs="Arial"/>
-          <w:sz w:val="22"/>
-          <w:szCs w:val="22"/>
-        </w:rPr>
-        <w:t xml:space="preserve">student generated </w:t>
-      </w:r>
-      <w:r>
-        <w:rPr>
-          <w:rFonts w:ascii="Arial" w:eastAsia="Arial" w:hAnsi="Arial" w:cs="Arial"/>
-          <w:sz w:val="22"/>
-          <w:szCs w:val="22"/>
-        </w:rPr>
-        <w:t>worksheet</w:t>
-      </w:r>
-      <w:r>
-        <w:rPr>
-          <w:rFonts w:ascii="Arial" w:eastAsia="Arial" w:hAnsi="Arial" w:cs="Arial"/>
-          <w:sz w:val="22"/>
-          <w:szCs w:val="22"/>
-        </w:rPr>
-        <w:t>s and</w:t>
-      </w:r>
-      <w:r>
-        <w:rPr>
-          <w:rFonts w:ascii="Arial" w:eastAsia="Arial" w:hAnsi="Arial" w:cs="Arial"/>
-          <w:sz w:val="22"/>
-          <w:szCs w:val="22"/>
-        </w:rPr>
-        <w:t xml:space="preserve"> </w:t>
-      </w:r>
-      <w:r>
-        <w:rPr>
-          <w:rFonts w:ascii="Arial" w:eastAsia="Arial" w:hAnsi="Arial" w:cs="Arial"/>
-          <w:sz w:val="22"/>
-          <w:szCs w:val="22"/>
-        </w:rPr>
-        <w:t>answer sheets</w:t>
-      </w:r>
-      <w:r>
-        <w:rPr>
-          <w:rFonts w:ascii="Arial" w:eastAsia="Arial" w:hAnsi="Arial" w:cs="Arial"/>
-          <w:sz w:val="22"/>
-          <w:szCs w:val="22"/>
-        </w:rPr>
-        <w:t>.</w:t>
+        <w:t>The teacher shall be able to create</w:t>
+      </w:r>
+      <w:r>
+        <w:rPr>
+          <w:rFonts w:ascii="Arial" w:eastAsia="Arial" w:hAnsi="Arial" w:cs="Arial"/>
+          <w:sz w:val="22"/>
+          <w:szCs w:val="22"/>
+        </w:rPr>
+        <w:t xml:space="preserve"> / modify / delete</w:t>
+      </w:r>
+      <w:r>
+        <w:rPr>
+          <w:rFonts w:ascii="Arial" w:eastAsia="Arial" w:hAnsi="Arial" w:cs="Arial"/>
+          <w:sz w:val="22"/>
+          <w:szCs w:val="22"/>
+        </w:rPr>
+        <w:t xml:space="preserve"> logins for students.</w:t>
       </w:r>
     </w:p>
     <w:p>
@@ -3062,68 +3117,6 @@
           <w:sz w:val="22"/>
           <w:szCs w:val="22"/>
         </w:rPr>
-        <w:t>The teacher shall be able to create rosters for each class they teach.</w:t>
-      </w:r>
-    </w:p>
-    <w:p>
-      <w:pPr>
-        <w:pStyle w:val="Normal1"/>
-        <w:numPr>
-          <w:ilvl w:val="0"/>
-          <w:numId w:val="8"/>
-        </w:numPr>
-        <w:contextualSpacing/>
-        <w:rPr>
-          <w:rFonts w:ascii="Arial" w:eastAsia="Arial" w:hAnsi="Arial" w:cs="Arial"/>
-          <w:sz w:val="22"/>
-          <w:szCs w:val="22"/>
-        </w:rPr>
-      </w:pPr>
-      <w:r>
-        <w:rPr>
-          <w:rFonts w:ascii="Arial" w:eastAsia="Arial" w:hAnsi="Arial" w:cs="Arial"/>
-          <w:sz w:val="22"/>
-          <w:szCs w:val="22"/>
-        </w:rPr>
-        <w:t>The teacher shall be able to create</w:t>
-      </w:r>
-      <w:r>
-        <w:rPr>
-          <w:rFonts w:ascii="Arial" w:eastAsia="Arial" w:hAnsi="Arial" w:cs="Arial"/>
-          <w:sz w:val="22"/>
-          <w:szCs w:val="22"/>
-        </w:rPr>
-        <w:t xml:space="preserve"> / modify / delete</w:t>
-      </w:r>
-      <w:r>
-        <w:rPr>
-          <w:rFonts w:ascii="Arial" w:eastAsia="Arial" w:hAnsi="Arial" w:cs="Arial"/>
-          <w:sz w:val="22"/>
-          <w:szCs w:val="22"/>
-        </w:rPr>
-        <w:t xml:space="preserve"> logins for students.</w:t>
-      </w:r>
-    </w:p>
-    <w:p>
-      <w:pPr>
-        <w:pStyle w:val="Normal1"/>
-        <w:numPr>
-          <w:ilvl w:val="0"/>
-          <w:numId w:val="8"/>
-        </w:numPr>
-        <w:contextualSpacing/>
-        <w:rPr>
-          <w:rFonts w:ascii="Arial" w:eastAsia="Arial" w:hAnsi="Arial" w:cs="Arial"/>
-          <w:sz w:val="22"/>
-          <w:szCs w:val="22"/>
-        </w:rPr>
-      </w:pPr>
-      <w:r>
-        <w:rPr>
-          <w:rFonts w:ascii="Arial" w:eastAsia="Arial" w:hAnsi="Arial" w:cs="Arial"/>
-          <w:sz w:val="22"/>
-          <w:szCs w:val="22"/>
-        </w:rPr>
         <w:t>The teacher shall be able to set difficulty levels for each student.</w:t>
       </w:r>
     </w:p>
@@ -3248,10 +3241,10 @@
         </w:rPr>
         <w:t>The student shall be able to select various problem types based on assigned difficulty level.</w:t>
       </w:r>
-      <w:bookmarkStart w:id="56" w:name="h.tqxx56kg4sqw" w:colFirst="0" w:colLast="0"/>
-      <w:bookmarkStart w:id="57" w:name="h.z337ya" w:colFirst="0" w:colLast="0"/>
+      <w:bookmarkStart w:id="55" w:name="h.tqxx56kg4sqw" w:colFirst="0" w:colLast="0"/>
+      <w:bookmarkStart w:id="56" w:name="h.z337ya" w:colFirst="0" w:colLast="0"/>
+      <w:bookmarkEnd w:id="55"/>
       <w:bookmarkEnd w:id="56"/>
-      <w:bookmarkEnd w:id="57"/>
     </w:p>
     <w:p>
       <w:pPr>
@@ -3270,24 +3263,24 @@
       <w:pPr>
         <w:pStyle w:val="Normal1"/>
       </w:pPr>
-      <w:bookmarkStart w:id="58" w:name="h.7xh0h6dpxm2a" w:colFirst="0" w:colLast="0"/>
+      <w:bookmarkStart w:id="57" w:name="h.7xh0h6dpxm2a" w:colFirst="0" w:colLast="0"/>
+      <w:bookmarkEnd w:id="57"/>
+      <w:r>
+        <w:rPr>
+          <w:rFonts w:ascii="Arial" w:eastAsia="Arial" w:hAnsi="Arial" w:cs="Arial"/>
+          <w:i/>
+          <w:sz w:val="22"/>
+          <w:szCs w:val="22"/>
+        </w:rPr>
+        <w:t>These are the non-technical versions of the Non-Functional Requirements for the Fraction Worksheet Creator</w:t>
+      </w:r>
+    </w:p>
+    <w:p>
+      <w:pPr>
+        <w:pStyle w:val="Normal1"/>
+      </w:pPr>
+      <w:bookmarkStart w:id="58" w:name="h.nlr3g04otvfc" w:colFirst="0" w:colLast="0"/>
       <w:bookmarkEnd w:id="58"/>
-      <w:r>
-        <w:rPr>
-          <w:rFonts w:ascii="Arial" w:eastAsia="Arial" w:hAnsi="Arial" w:cs="Arial"/>
-          <w:i/>
-          <w:sz w:val="22"/>
-          <w:szCs w:val="22"/>
-        </w:rPr>
-        <w:t>These are the non-technical versions of the Non-Functional Requirements for the Fraction Worksheet Creator</w:t>
-      </w:r>
-    </w:p>
-    <w:p>
-      <w:pPr>
-        <w:pStyle w:val="Normal1"/>
-      </w:pPr>
-      <w:bookmarkStart w:id="59" w:name="h.nlr3g04otvfc" w:colFirst="0" w:colLast="0"/>
-      <w:bookmarkEnd w:id="59"/>
     </w:p>
     <w:p>
       <w:pPr>
@@ -3303,15 +3296,33 @@
           <w:szCs w:val="22"/>
         </w:rPr>
       </w:pPr>
-      <w:bookmarkStart w:id="60" w:name="h.e51s7588b76b" w:colFirst="0" w:colLast="0"/>
-      <w:bookmarkEnd w:id="60"/>
-      <w:r>
-        <w:rPr>
-          <w:rFonts w:ascii="Arial" w:eastAsia="Arial" w:hAnsi="Arial" w:cs="Arial"/>
-          <w:sz w:val="22"/>
-          <w:szCs w:val="22"/>
-        </w:rPr>
-        <w:t>The system shall run on a Windows or MacOS device running Java 8 or higher.</w:t>
+      <w:bookmarkStart w:id="59" w:name="h.e51s7588b76b" w:colFirst="0" w:colLast="0"/>
+      <w:bookmarkEnd w:id="59"/>
+      <w:r>
+        <w:rPr>
+          <w:rFonts w:ascii="Arial" w:eastAsia="Arial" w:hAnsi="Arial" w:cs="Arial"/>
+          <w:sz w:val="22"/>
+          <w:szCs w:val="22"/>
+        </w:rPr>
+        <w:t xml:space="preserve">The system shall run on a Windows or </w:t>
+      </w:r>
+      <w:proofErr w:type="spellStart"/>
+      <w:r>
+        <w:rPr>
+          <w:rFonts w:ascii="Arial" w:eastAsia="Arial" w:hAnsi="Arial" w:cs="Arial"/>
+          <w:sz w:val="22"/>
+          <w:szCs w:val="22"/>
+        </w:rPr>
+        <w:t>MacOS</w:t>
+      </w:r>
+      <w:proofErr w:type="spellEnd"/>
+      <w:r>
+        <w:rPr>
+          <w:rFonts w:ascii="Arial" w:eastAsia="Arial" w:hAnsi="Arial" w:cs="Arial"/>
+          <w:sz w:val="22"/>
+          <w:szCs w:val="22"/>
+        </w:rPr>
+        <w:t xml:space="preserve"> device running Java 8 or higher.</w:t>
       </w:r>
     </w:p>
     <w:p>
@@ -3363,15 +3374,15 @@
           <w:szCs w:val="22"/>
         </w:rPr>
       </w:pPr>
-      <w:bookmarkStart w:id="61" w:name="h.1y810tw" w:colFirst="0" w:colLast="0"/>
-      <w:bookmarkEnd w:id="61"/>
-      <w:r>
-        <w:rPr>
-          <w:rFonts w:ascii="Arial" w:eastAsia="Arial" w:hAnsi="Arial" w:cs="Arial"/>
-          <w:sz w:val="22"/>
-          <w:szCs w:val="22"/>
-        </w:rPr>
-        <w:t>The software will interface with a MySQL database for the storage of user logins and worksheet generation seeds for answer sheet recall.</w:t>
+      <w:bookmarkStart w:id="60" w:name="h.1y810tw" w:colFirst="0" w:colLast="0"/>
+      <w:bookmarkEnd w:id="60"/>
+      <w:r>
+        <w:rPr>
+          <w:rFonts w:ascii="Arial" w:eastAsia="Arial" w:hAnsi="Arial" w:cs="Arial"/>
+          <w:sz w:val="22"/>
+          <w:szCs w:val="22"/>
+        </w:rPr>
+        <w:t>The software will interface with a database for the storage of user logins and worksheet generation seeds for answer sheet recall.</w:t>
       </w:r>
     </w:p>
     <w:p>
@@ -3399,6 +3410,29 @@
     </w:p>
     <w:p>
       <w:pPr>
+        <w:pStyle w:val="Normal1"/>
+        <w:numPr>
+          <w:ilvl w:val="0"/>
+          <w:numId w:val="12"/>
+        </w:numPr>
+        <w:contextualSpacing/>
+        <w:rPr>
+          <w:rFonts w:ascii="Arial" w:eastAsia="Arial" w:hAnsi="Arial" w:cs="Arial"/>
+          <w:sz w:val="22"/>
+          <w:szCs w:val="22"/>
+        </w:rPr>
+      </w:pPr>
+      <w:r>
+        <w:rPr>
+          <w:rFonts w:ascii="Arial" w:eastAsia="Arial" w:hAnsi="Arial" w:cs="Arial"/>
+          <w:sz w:val="22"/>
+          <w:szCs w:val="22"/>
+        </w:rPr>
+        <w:t>The software will interface with Adobe Reader.  Adobe Reader will be used to preview the worksheets and answer sheets.  Adobe Reader provides printing and saving options that will be available to the users.</w:t>
+      </w:r>
+    </w:p>
+    <w:p>
+      <w:pPr>
         <w:pStyle w:val="Heading1"/>
         <w:numPr>
           <w:ilvl w:val="0"/>
@@ -3412,17 +3446,32 @@
     <w:p>
       <w:pPr>
         <w:pStyle w:val="Normal1"/>
-      </w:pPr>
-      <w:bookmarkStart w:id="62" w:name="h.2xcytpi" w:colFirst="0" w:colLast="0"/>
-      <w:bookmarkEnd w:id="62"/>
-      <w:r>
         <w:rPr>
           <w:rFonts w:ascii="Arial" w:eastAsia="Arial" w:hAnsi="Arial" w:cs="Arial"/>
           <w:i/>
           <w:sz w:val="22"/>
           <w:szCs w:val="22"/>
         </w:rPr>
-        <w:t>&lt;This template illustrates organizing the functional requirements for the product by system features, the major services provided by the product. You may prefer to organize this section by use case, mode of operation, user class, object class, functional hierarchy, or combinations of these, whatever makes the most logical sense for your product.&gt;</w:t>
+      </w:pPr>
+      <w:bookmarkStart w:id="61" w:name="h.2xcytpi" w:colFirst="0" w:colLast="0"/>
+      <w:bookmarkEnd w:id="61"/>
+      <w:r>
+        <w:rPr>
+          <w:rFonts w:ascii="Arial" w:eastAsia="Arial" w:hAnsi="Arial" w:cs="Arial"/>
+          <w:i/>
+          <w:sz w:val="22"/>
+          <w:szCs w:val="22"/>
+        </w:rPr>
+        <w:t>These are the technical versions of the Functional Requirements for the Fraction Worksheet Creator.</w:t>
+      </w:r>
+      <w:r>
+        <w:rPr>
+          <w:rFonts w:ascii="Arial" w:eastAsia="Arial" w:hAnsi="Arial" w:cs="Arial"/>
+          <w:i/>
+          <w:sz w:val="22"/>
+          <w:szCs w:val="22"/>
+        </w:rPr>
+        <w:t xml:space="preserve">  Additional detail will be added during the next version of the SRS.</w:t>
       </w:r>
     </w:p>
     <w:p>
@@ -3434,37 +3483,80 @@
         </w:numPr>
       </w:pPr>
       <w:r>
-        <w:t>Teacher System Features</w:t>
-      </w:r>
-    </w:p>
-    <w:p>
-      <w:pPr>
-        <w:pStyle w:val="Normal1"/>
-      </w:pPr>
-      <w:r>
+        <w:t xml:space="preserve">Admin </w:t>
+      </w:r>
+      <w:r>
+        <w:t>System Features</w:t>
+      </w:r>
+    </w:p>
+    <w:p>
+      <w:pPr>
+        <w:pStyle w:val="Normal1"/>
         <w:rPr>
           <w:rFonts w:ascii="Arial" w:eastAsia="Arial" w:hAnsi="Arial" w:cs="Arial"/>
           <w:i/>
           <w:sz w:val="22"/>
           <w:szCs w:val="22"/>
         </w:rPr>
-        <w:t>Features that will be utilized by the teacher user class.</w:t>
-      </w:r>
+      </w:pPr>
+      <w:r>
+        <w:rPr>
+          <w:rFonts w:ascii="Arial" w:eastAsia="Arial" w:hAnsi="Arial" w:cs="Arial"/>
+          <w:i/>
+          <w:sz w:val="22"/>
+          <w:szCs w:val="22"/>
+        </w:rPr>
+        <w:t xml:space="preserve">Features that will be utilized </w:t>
+      </w:r>
+      <w:r>
+        <w:rPr>
+          <w:rFonts w:ascii="Arial" w:eastAsia="Arial" w:hAnsi="Arial" w:cs="Arial"/>
+          <w:i/>
+          <w:sz w:val="22"/>
+          <w:szCs w:val="22"/>
+        </w:rPr>
+        <w:t>only by the Administrator Account</w:t>
+      </w:r>
+    </w:p>
+    <w:p>
+      <w:pPr>
+        <w:pStyle w:val="Normal1"/>
+      </w:pPr>
     </w:p>
     <w:p>
       <w:pPr>
         <w:pStyle w:val="Normal1"/>
         <w:spacing w:before="120" w:after="120"/>
         <w:ind w:left="634"/>
-      </w:pPr>
-      <w:r>
+        <w:rPr>
+          <w:rFonts w:ascii="Arial" w:hAnsi="Arial" w:cs="Arial"/>
+          <w:sz w:val="22"/>
+          <w:szCs w:val="22"/>
+        </w:rPr>
+      </w:pPr>
+      <w:r>
+        <w:rPr>
+          <w:rFonts w:ascii="Arial" w:hAnsi="Arial" w:cs="Arial"/>
+          <w:sz w:val="22"/>
+          <w:szCs w:val="22"/>
+        </w:rPr>
         <w:t>4.1.1</w:t>
       </w:r>
       <w:r>
+        <w:rPr>
+          <w:rFonts w:ascii="Arial" w:hAnsi="Arial" w:cs="Arial"/>
+          <w:sz w:val="22"/>
+          <w:szCs w:val="22"/>
+        </w:rPr>
         <w:tab/>
       </w:r>
       <w:r>
-        <w:t>Difficulty Level Selection</w:t>
+        <w:rPr>
+          <w:rFonts w:ascii="Arial" w:hAnsi="Arial" w:cs="Arial"/>
+          <w:sz w:val="22"/>
+          <w:szCs w:val="22"/>
+        </w:rPr>
+        <w:t>Requirement:  Teacher Registration</w:t>
       </w:r>
     </w:p>
     <w:p>
@@ -3483,7 +3575,63 @@
           <w:sz w:val="22"/>
           <w:szCs w:val="22"/>
         </w:rPr>
-        <w:t>The teacher shall be able to select various difficulty levels based on student skill.  These options will be on the main menu.  There will be three skill levels – Beginner, Intermediate and Advanced.</w:t>
+        <w:t xml:space="preserve">Description:  </w:t>
+      </w:r>
+      <w:r>
+        <w:rPr>
+          <w:rFonts w:ascii="Arial" w:eastAsia="Arial" w:hAnsi="Arial" w:cs="Arial"/>
+          <w:sz w:val="22"/>
+          <w:szCs w:val="22"/>
+        </w:rPr>
+        <w:t xml:space="preserve">The admin shall be able to register teacher accounts.  </w:t>
+      </w:r>
+      <w:r>
+        <w:rPr>
+          <w:rFonts w:ascii="Arial" w:eastAsia="Arial" w:hAnsi="Arial" w:cs="Arial"/>
+          <w:sz w:val="22"/>
+          <w:szCs w:val="22"/>
+        </w:rPr>
+        <w:t xml:space="preserve">The admin </w:t>
+      </w:r>
+      <w:r>
+        <w:rPr>
+          <w:rFonts w:ascii="Arial" w:eastAsia="Arial" w:hAnsi="Arial" w:cs="Arial"/>
+          <w:sz w:val="22"/>
+          <w:szCs w:val="22"/>
+        </w:rPr>
+        <w:t>shal</w:t>
+      </w:r>
+      <w:r>
+        <w:rPr>
+          <w:rFonts w:ascii="Arial" w:eastAsia="Arial" w:hAnsi="Arial" w:cs="Arial"/>
+          <w:sz w:val="22"/>
+          <w:szCs w:val="22"/>
+        </w:rPr>
+        <w:t xml:space="preserve">l utilize the ADMIN GUI Panel to create new accounts for </w:t>
+      </w:r>
+      <w:r>
+        <w:rPr>
+          <w:rFonts w:ascii="Arial" w:eastAsia="Arial" w:hAnsi="Arial" w:cs="Arial"/>
+          <w:sz w:val="22"/>
+          <w:szCs w:val="22"/>
+        </w:rPr>
+        <w:t xml:space="preserve">any teachers using the software.  The admin </w:t>
+      </w:r>
+      <w:r>
+        <w:rPr>
+          <w:rFonts w:ascii="Arial" w:eastAsia="Arial" w:hAnsi="Arial" w:cs="Arial"/>
+          <w:sz w:val="22"/>
+          <w:szCs w:val="22"/>
+        </w:rPr>
+        <w:t>shall</w:t>
+      </w:r>
+      <w:r>
+        <w:rPr>
+          <w:rFonts w:ascii="Arial" w:eastAsia="Arial" w:hAnsi="Arial" w:cs="Arial"/>
+          <w:sz w:val="22"/>
+          <w:szCs w:val="22"/>
+        </w:rPr>
+        <w:t xml:space="preserve"> create the teacher’s username and the system will provide a randomly generated eight character password.</w:t>
       </w:r>
     </w:p>
     <w:p>
@@ -3502,13 +3650,36 @@
         <w:pStyle w:val="Normal1"/>
         <w:spacing w:before="120" w:after="120"/>
         <w:ind w:left="634"/>
-      </w:pPr>
-      <w:r>
+        <w:rPr>
+          <w:rFonts w:ascii="Arial" w:hAnsi="Arial" w:cs="Arial"/>
+          <w:sz w:val="22"/>
+          <w:szCs w:val="22"/>
+        </w:rPr>
+      </w:pPr>
+      <w:r>
+        <w:rPr>
+          <w:rFonts w:ascii="Arial" w:hAnsi="Arial" w:cs="Arial"/>
+          <w:sz w:val="22"/>
+          <w:szCs w:val="22"/>
+        </w:rPr>
         <w:t>4.1.2</w:t>
       </w:r>
       <w:r>
+        <w:rPr>
+          <w:rFonts w:ascii="Arial" w:hAnsi="Arial" w:cs="Arial"/>
+          <w:sz w:val="22"/>
+          <w:szCs w:val="22"/>
+        </w:rPr>
         <w:tab/>
-        <w:t>Problem Type Selection</w:t>
+        <w:t xml:space="preserve">Requirement:  Teacher </w:t>
+      </w:r>
+      <w:r>
+        <w:rPr>
+          <w:rFonts w:ascii="Arial" w:hAnsi="Arial" w:cs="Arial"/>
+          <w:sz w:val="22"/>
+          <w:szCs w:val="22"/>
+        </w:rPr>
+        <w:t>Password Reset</w:t>
       </w:r>
     </w:p>
     <w:p>
@@ -3527,615 +3698,39 @@
           <w:sz w:val="22"/>
           <w:szCs w:val="22"/>
         </w:rPr>
-        <w:t>The teacher shall be able to select various problem types at each difficulty level.  These options will be available after the selection of difficulty level in 4.1.1.  There will be at least three different problem types per skill level available.</w:t>
-      </w:r>
-    </w:p>
-    <w:p>
-      <w:pPr>
-        <w:pStyle w:val="Normal1"/>
-        <w:ind w:left="1440"/>
-        <w:rPr>
-          <w:rFonts w:ascii="Arial" w:eastAsia="Arial" w:hAnsi="Arial" w:cs="Arial"/>
-          <w:sz w:val="22"/>
-          <w:szCs w:val="22"/>
-        </w:rPr>
-      </w:pPr>
-    </w:p>
-    <w:p>
-      <w:pPr>
-        <w:pStyle w:val="Normal1"/>
-        <w:ind w:left="1440"/>
-        <w:rPr>
-          <w:rFonts w:ascii="Arial" w:eastAsia="Arial" w:hAnsi="Arial" w:cs="Arial"/>
-          <w:sz w:val="22"/>
-          <w:szCs w:val="22"/>
-        </w:rPr>
-      </w:pPr>
-      <w:r>
-        <w:rPr>
-          <w:rFonts w:ascii="Arial" w:eastAsia="Arial" w:hAnsi="Arial" w:cs="Arial"/>
-          <w:sz w:val="22"/>
-          <w:szCs w:val="22"/>
-        </w:rPr>
-        <w:t>Beginner 1 – TBD</w:t>
-      </w:r>
-    </w:p>
-    <w:p>
-      <w:pPr>
-        <w:pStyle w:val="Normal1"/>
-        <w:ind w:left="1440"/>
-        <w:rPr>
-          <w:rFonts w:ascii="Arial" w:eastAsia="Arial" w:hAnsi="Arial" w:cs="Arial"/>
-          <w:sz w:val="22"/>
-          <w:szCs w:val="22"/>
-        </w:rPr>
-      </w:pPr>
-      <w:r>
-        <w:rPr>
-          <w:rFonts w:ascii="Arial" w:eastAsia="Arial" w:hAnsi="Arial" w:cs="Arial"/>
-          <w:sz w:val="22"/>
-          <w:szCs w:val="22"/>
-        </w:rPr>
-        <w:t>Beginner 2 – TBD</w:t>
-      </w:r>
-    </w:p>
-    <w:p>
-      <w:pPr>
-        <w:pStyle w:val="Normal1"/>
-        <w:ind w:left="1440"/>
-        <w:rPr>
-          <w:rFonts w:ascii="Arial" w:eastAsia="Arial" w:hAnsi="Arial" w:cs="Arial"/>
-          <w:sz w:val="22"/>
-          <w:szCs w:val="22"/>
-        </w:rPr>
-      </w:pPr>
-      <w:r>
-        <w:rPr>
-          <w:rFonts w:ascii="Arial" w:eastAsia="Arial" w:hAnsi="Arial" w:cs="Arial"/>
-          <w:sz w:val="22"/>
-          <w:szCs w:val="22"/>
-        </w:rPr>
-        <w:t>Beginner 3 – TBD</w:t>
-      </w:r>
-    </w:p>
-    <w:p>
-      <w:pPr>
-        <w:pStyle w:val="Normal1"/>
-        <w:ind w:left="1440"/>
-        <w:rPr>
-          <w:rFonts w:ascii="Arial" w:eastAsia="Arial" w:hAnsi="Arial" w:cs="Arial"/>
-          <w:sz w:val="22"/>
-          <w:szCs w:val="22"/>
-        </w:rPr>
-      </w:pPr>
-      <w:r>
-        <w:rPr>
-          <w:rFonts w:ascii="Arial" w:eastAsia="Arial" w:hAnsi="Arial" w:cs="Arial"/>
-          <w:sz w:val="22"/>
-          <w:szCs w:val="22"/>
-        </w:rPr>
-        <w:t>Intermediate 1 – TBD</w:t>
-      </w:r>
-    </w:p>
-    <w:p>
-      <w:pPr>
-        <w:pStyle w:val="Normal1"/>
-        <w:ind w:left="1440"/>
-        <w:rPr>
-          <w:rFonts w:ascii="Arial" w:eastAsia="Arial" w:hAnsi="Arial" w:cs="Arial"/>
-          <w:sz w:val="22"/>
-          <w:szCs w:val="22"/>
-        </w:rPr>
-      </w:pPr>
-      <w:r>
-        <w:rPr>
-          <w:rFonts w:ascii="Arial" w:eastAsia="Arial" w:hAnsi="Arial" w:cs="Arial"/>
-          <w:sz w:val="22"/>
-          <w:szCs w:val="22"/>
-        </w:rPr>
-        <w:t>Intermediate 2 – TBD</w:t>
-      </w:r>
-    </w:p>
-    <w:p>
-      <w:pPr>
-        <w:pStyle w:val="Normal1"/>
-        <w:ind w:left="1440"/>
-        <w:rPr>
-          <w:rFonts w:ascii="Arial" w:eastAsia="Arial" w:hAnsi="Arial" w:cs="Arial"/>
-          <w:sz w:val="22"/>
-          <w:szCs w:val="22"/>
-        </w:rPr>
-      </w:pPr>
-      <w:r>
-        <w:rPr>
-          <w:rFonts w:ascii="Arial" w:eastAsia="Arial" w:hAnsi="Arial" w:cs="Arial"/>
-          <w:sz w:val="22"/>
-          <w:szCs w:val="22"/>
-        </w:rPr>
-        <w:t>Intermediate 3 – TBD</w:t>
-      </w:r>
-    </w:p>
-    <w:p>
-      <w:pPr>
-        <w:pStyle w:val="Normal1"/>
-        <w:ind w:left="1440"/>
-        <w:rPr>
-          <w:rFonts w:ascii="Arial" w:eastAsia="Arial" w:hAnsi="Arial" w:cs="Arial"/>
-          <w:sz w:val="22"/>
-          <w:szCs w:val="22"/>
-        </w:rPr>
-      </w:pPr>
-      <w:r>
-        <w:rPr>
-          <w:rFonts w:ascii="Arial" w:eastAsia="Arial" w:hAnsi="Arial" w:cs="Arial"/>
-          <w:sz w:val="22"/>
-          <w:szCs w:val="22"/>
-        </w:rPr>
-        <w:t>Advanced 1 – TBD</w:t>
-      </w:r>
-    </w:p>
-    <w:p>
-      <w:pPr>
-        <w:pStyle w:val="Normal1"/>
-        <w:ind w:left="1440"/>
-        <w:rPr>
-          <w:rFonts w:ascii="Arial" w:eastAsia="Arial" w:hAnsi="Arial" w:cs="Arial"/>
-          <w:sz w:val="22"/>
-          <w:szCs w:val="22"/>
-        </w:rPr>
-      </w:pPr>
-      <w:r>
-        <w:rPr>
-          <w:rFonts w:ascii="Arial" w:eastAsia="Arial" w:hAnsi="Arial" w:cs="Arial"/>
-          <w:sz w:val="22"/>
-          <w:szCs w:val="22"/>
-        </w:rPr>
-        <w:t>Advanced 2 – TBD</w:t>
-      </w:r>
-    </w:p>
-    <w:p>
-      <w:pPr>
-        <w:pStyle w:val="Normal1"/>
-        <w:ind w:left="1440"/>
-        <w:rPr>
-          <w:rFonts w:ascii="Arial" w:eastAsia="Arial" w:hAnsi="Arial" w:cs="Arial"/>
-          <w:sz w:val="22"/>
-          <w:szCs w:val="22"/>
-        </w:rPr>
-      </w:pPr>
-      <w:r>
-        <w:rPr>
-          <w:rFonts w:ascii="Arial" w:eastAsia="Arial" w:hAnsi="Arial" w:cs="Arial"/>
-          <w:sz w:val="22"/>
-          <w:szCs w:val="22"/>
-        </w:rPr>
-        <w:t>Advanced 3 – TBD</w:t>
-      </w:r>
-    </w:p>
-    <w:p>
-      <w:pPr>
-        <w:pStyle w:val="Normal1"/>
-        <w:ind w:left="1440"/>
-        <w:rPr>
-          <w:rFonts w:ascii="Arial" w:eastAsia="Arial" w:hAnsi="Arial" w:cs="Arial"/>
-          <w:sz w:val="22"/>
-          <w:szCs w:val="22"/>
-        </w:rPr>
-      </w:pPr>
-    </w:p>
-    <w:p>
-      <w:pPr>
-        <w:pStyle w:val="Normal1"/>
-        <w:spacing w:before="120" w:after="120"/>
-        <w:ind w:left="634"/>
-      </w:pPr>
-      <w:r>
-        <w:lastRenderedPageBreak/>
-        <w:t>4.1.3</w:t>
-      </w:r>
-      <w:r>
-        <w:tab/>
-        <w:t>Parameter Selection</w:t>
-      </w:r>
-    </w:p>
-    <w:p>
-      <w:pPr>
-        <w:pStyle w:val="Normal1"/>
-        <w:ind w:left="1440"/>
-        <w:rPr>
-          <w:rFonts w:ascii="Arial" w:eastAsia="Arial" w:hAnsi="Arial" w:cs="Arial"/>
-          <w:sz w:val="22"/>
-          <w:szCs w:val="22"/>
-        </w:rPr>
-      </w:pPr>
-      <w:r>
-        <w:rPr>
-          <w:rFonts w:ascii="Arial" w:eastAsia="Arial" w:hAnsi="Arial" w:cs="Arial"/>
-          <w:sz w:val="22"/>
-          <w:szCs w:val="22"/>
-        </w:rPr>
-        <w:t>The teacher shall be able to select a range of values for numerator and denominator for each problem type when appropriate.  These options will be available in the admin menu since these settings should be used also when the student prints worksheets.</w:t>
-      </w:r>
-    </w:p>
-    <w:p>
-      <w:pPr>
-        <w:pStyle w:val="Normal1"/>
-        <w:ind w:left="1440"/>
-        <w:rPr>
-          <w:rFonts w:ascii="Arial" w:eastAsia="Arial" w:hAnsi="Arial" w:cs="Arial"/>
-          <w:sz w:val="22"/>
-          <w:szCs w:val="22"/>
-        </w:rPr>
-      </w:pPr>
-    </w:p>
-    <w:p>
-      <w:pPr>
-        <w:pStyle w:val="Normal1"/>
-        <w:spacing w:before="120" w:after="120"/>
-        <w:ind w:left="634"/>
-      </w:pPr>
-      <w:r>
-        <w:t>4.1.4</w:t>
-      </w:r>
-      <w:r>
-        <w:tab/>
-        <w:t>Header Information</w:t>
-      </w:r>
-    </w:p>
-    <w:p>
-      <w:pPr>
-        <w:pStyle w:val="Normal1"/>
-        <w:ind w:left="1440"/>
-        <w:rPr>
-          <w:rFonts w:ascii="Arial" w:eastAsia="Arial" w:hAnsi="Arial" w:cs="Arial"/>
-          <w:sz w:val="22"/>
-          <w:szCs w:val="22"/>
-        </w:rPr>
-      </w:pPr>
-      <w:r>
-        <w:rPr>
-          <w:rFonts w:ascii="Arial" w:eastAsia="Arial" w:hAnsi="Arial" w:cs="Arial"/>
-          <w:sz w:val="22"/>
-          <w:szCs w:val="22"/>
-        </w:rPr>
-        <w:t>The teacher shall be able to customize the header at the top of each worksheet to include class name and teacher name.  These options will be available in the admin menu since these settings should be used also when the student prints worksheets.</w:t>
-      </w:r>
-    </w:p>
-    <w:p>
-      <w:pPr>
-        <w:pStyle w:val="Normal1"/>
-        <w:ind w:left="1440"/>
-        <w:rPr>
-          <w:rFonts w:ascii="Arial" w:eastAsia="Arial" w:hAnsi="Arial" w:cs="Arial"/>
-          <w:sz w:val="22"/>
-          <w:szCs w:val="22"/>
-        </w:rPr>
-      </w:pPr>
-    </w:p>
-    <w:p>
-      <w:pPr>
-        <w:pStyle w:val="Normal1"/>
-        <w:spacing w:before="120" w:after="120"/>
-        <w:ind w:left="634"/>
-      </w:pPr>
-      <w:r>
-        <w:t>4.1.5</w:t>
-      </w:r>
-      <w:r>
-        <w:tab/>
-        <w:t xml:space="preserve">Print </w:t>
-      </w:r>
-      <w:r>
-        <w:t>Number of Works</w:t>
-      </w:r>
-      <w:r>
-        <w:t>heet</w:t>
-      </w:r>
-      <w:r>
-        <w:t>s</w:t>
-      </w:r>
-      <w:r>
-        <w:t xml:space="preserve"> Option</w:t>
-      </w:r>
-    </w:p>
-    <w:p>
-      <w:pPr>
-        <w:pStyle w:val="Normal1"/>
-        <w:ind w:left="1440"/>
-        <w:rPr>
-          <w:rFonts w:ascii="Arial" w:eastAsia="Arial" w:hAnsi="Arial" w:cs="Arial"/>
-          <w:sz w:val="22"/>
-          <w:szCs w:val="22"/>
-        </w:rPr>
-      </w:pPr>
-      <w:r>
-        <w:rPr>
-          <w:rFonts w:ascii="Arial" w:eastAsia="Arial" w:hAnsi="Arial" w:cs="Arial"/>
-          <w:sz w:val="22"/>
-          <w:szCs w:val="22"/>
-        </w:rPr>
-        <w:t xml:space="preserve">The teacher shall be able to </w:t>
-      </w:r>
-      <w:r>
-        <w:rPr>
-          <w:rFonts w:ascii="Arial" w:eastAsia="Arial" w:hAnsi="Arial" w:cs="Arial"/>
-          <w:sz w:val="22"/>
-          <w:szCs w:val="22"/>
-        </w:rPr>
-        <w:t>select a number of worksheets to print.  This option will be available during the worksheet preview in the Adobe PDF Viewer.</w:t>
-      </w:r>
-    </w:p>
-    <w:p>
-      <w:pPr>
-        <w:pStyle w:val="Normal1"/>
-        <w:ind w:left="1440"/>
-        <w:rPr>
-          <w:rFonts w:ascii="Arial" w:eastAsia="Arial" w:hAnsi="Arial" w:cs="Arial"/>
-          <w:sz w:val="22"/>
-          <w:szCs w:val="22"/>
-        </w:rPr>
-      </w:pPr>
-    </w:p>
-    <w:p>
-      <w:pPr>
-        <w:pStyle w:val="Normal1"/>
-        <w:spacing w:before="120" w:after="120"/>
-        <w:ind w:left="634"/>
-      </w:pPr>
-      <w:r>
-        <w:t>4.1.6</w:t>
-      </w:r>
-      <w:r>
-        <w:tab/>
-        <w:t>Print Answer Sheet Option</w:t>
-      </w:r>
-    </w:p>
-    <w:p>
-      <w:pPr>
-        <w:pStyle w:val="Normal1"/>
-        <w:ind w:left="1440"/>
-        <w:rPr>
-          <w:rFonts w:ascii="Arial" w:eastAsia="Arial" w:hAnsi="Arial" w:cs="Arial"/>
-          <w:sz w:val="22"/>
-          <w:szCs w:val="22"/>
-        </w:rPr>
-      </w:pPr>
-      <w:r>
-        <w:rPr>
-          <w:rFonts w:ascii="Arial" w:eastAsia="Arial" w:hAnsi="Arial" w:cs="Arial"/>
-          <w:sz w:val="22"/>
-          <w:szCs w:val="22"/>
-        </w:rPr>
-        <w:t>The teacher shall be able to select the option to print an answer sheet for each worksheet.  The answer sheet preview will be displayed after the worksheet preview in 4.1.5.  During the answer sheet preview the teacher will be given the option to print.</w:t>
-      </w:r>
-    </w:p>
-    <w:p>
-      <w:pPr>
-        <w:pStyle w:val="Normal1"/>
-        <w:ind w:left="1440"/>
-        <w:rPr>
-          <w:rFonts w:ascii="Arial" w:eastAsia="Arial" w:hAnsi="Arial" w:cs="Arial"/>
-          <w:sz w:val="22"/>
-          <w:szCs w:val="22"/>
-        </w:rPr>
-      </w:pPr>
-    </w:p>
-    <w:p>
-      <w:pPr>
-        <w:pStyle w:val="Normal1"/>
-        <w:spacing w:before="120" w:after="120"/>
-        <w:ind w:left="634"/>
-      </w:pPr>
-      <w:r>
-        <w:t>4.1.7</w:t>
-      </w:r>
-      <w:r>
-        <w:tab/>
-        <w:t>Save Answer Sheet Option</w:t>
-      </w:r>
-    </w:p>
-    <w:p>
-      <w:pPr>
-        <w:pStyle w:val="Normal1"/>
-        <w:ind w:left="1440"/>
-        <w:rPr>
-          <w:rFonts w:ascii="Arial" w:eastAsia="Arial" w:hAnsi="Arial" w:cs="Arial"/>
-          <w:sz w:val="22"/>
-          <w:szCs w:val="22"/>
-        </w:rPr>
-      </w:pPr>
-      <w:r>
-        <w:rPr>
-          <w:rFonts w:ascii="Arial" w:eastAsia="Arial" w:hAnsi="Arial" w:cs="Arial"/>
-          <w:sz w:val="22"/>
-          <w:szCs w:val="22"/>
-        </w:rPr>
-        <w:t>The teacher shall be able to select the option to save an answer sheet for each worksheet.  The answer sheet preview will be displayed after the worksheet preview in 4.1.5.  During the answer sheet preview the teacher will be given the option to save to the hard drive.</w:t>
-      </w:r>
-    </w:p>
-    <w:p>
-      <w:pPr>
-        <w:pStyle w:val="Normal1"/>
-        <w:ind w:left="1440"/>
-        <w:rPr>
-          <w:rFonts w:ascii="Arial" w:eastAsia="Arial" w:hAnsi="Arial" w:cs="Arial"/>
-          <w:sz w:val="22"/>
-          <w:szCs w:val="22"/>
-        </w:rPr>
-      </w:pPr>
-    </w:p>
-    <w:p>
-      <w:pPr>
-        <w:pStyle w:val="Normal1"/>
-        <w:spacing w:before="120" w:after="120"/>
-        <w:ind w:left="634"/>
-      </w:pPr>
-      <w:r>
-        <w:t>4.1.8</w:t>
-      </w:r>
-      <w:r>
-        <w:tab/>
-        <w:t>Review Student Answer Sheet Option</w:t>
-      </w:r>
-    </w:p>
-    <w:p>
-      <w:pPr>
-        <w:pStyle w:val="Normal1"/>
-        <w:ind w:left="1440"/>
-        <w:rPr>
-          <w:rFonts w:ascii="Arial" w:eastAsia="Arial" w:hAnsi="Arial" w:cs="Arial"/>
-          <w:sz w:val="22"/>
-          <w:szCs w:val="22"/>
-        </w:rPr>
-      </w:pPr>
-      <w:r>
-        <w:rPr>
-          <w:rFonts w:ascii="Arial" w:eastAsia="Arial" w:hAnsi="Arial" w:cs="Arial"/>
-          <w:sz w:val="22"/>
-          <w:szCs w:val="22"/>
-        </w:rPr>
-        <w:t>The teacher shall be able to review all answers for worksheets printed by students.  This option will be available in the admin menu.  A student roster will be displayed and all worksheets printed by students will be listed.  When clicked the answer sheet for that worksheet will be displayed in the Adobe PDF Viewer.  Teachers will then be able to print or save the worksheet.</w:t>
-      </w:r>
-    </w:p>
-    <w:p>
-      <w:pPr>
-        <w:pStyle w:val="Normal1"/>
-        <w:ind w:left="1440"/>
-        <w:rPr>
-          <w:rFonts w:ascii="Arial" w:eastAsia="Arial" w:hAnsi="Arial" w:cs="Arial"/>
-          <w:sz w:val="22"/>
-          <w:szCs w:val="22"/>
-        </w:rPr>
-      </w:pPr>
-    </w:p>
-    <w:p>
-      <w:pPr>
-        <w:pStyle w:val="Normal1"/>
-        <w:spacing w:before="120" w:after="120"/>
-        <w:ind w:left="634"/>
-      </w:pPr>
-      <w:r>
-        <w:t>4.1.10</w:t>
-      </w:r>
-      <w:r>
-        <w:tab/>
-        <w:t>Delete Answer Sheet Option</w:t>
-      </w:r>
-    </w:p>
-    <w:p>
-      <w:pPr>
-        <w:pStyle w:val="Normal1"/>
-        <w:ind w:left="1440"/>
-        <w:rPr>
-          <w:rFonts w:ascii="Arial" w:eastAsia="Arial" w:hAnsi="Arial" w:cs="Arial"/>
-          <w:sz w:val="22"/>
-          <w:szCs w:val="22"/>
-        </w:rPr>
-      </w:pPr>
-      <w:r>
-        <w:rPr>
-          <w:rFonts w:ascii="Arial" w:eastAsia="Arial" w:hAnsi="Arial" w:cs="Arial"/>
-          <w:sz w:val="22"/>
-          <w:szCs w:val="22"/>
-        </w:rPr>
-        <w:t>The teacher shall be able to delete answer sheets for themselves or for students when no longer needed.  This option will be available in the admin menu.  A class roster will be displayed and all worksheets printed by the teacher and students will be listed.  A delete option will be available for each answer sheet.</w:t>
-      </w:r>
-    </w:p>
-    <w:p>
-      <w:pPr>
-        <w:pStyle w:val="Normal1"/>
-        <w:ind w:left="1440"/>
-        <w:rPr>
-          <w:rFonts w:ascii="Arial" w:eastAsia="Arial" w:hAnsi="Arial" w:cs="Arial"/>
-          <w:sz w:val="22"/>
-          <w:szCs w:val="22"/>
-        </w:rPr>
-      </w:pPr>
-    </w:p>
-    <w:p>
-      <w:pPr>
-        <w:pStyle w:val="Normal1"/>
-        <w:spacing w:before="120" w:after="120"/>
-        <w:ind w:left="634"/>
-      </w:pPr>
-      <w:r>
-        <w:t>4.1.11</w:t>
-      </w:r>
-      <w:r>
-        <w:tab/>
-        <w:t>Student Login Creation</w:t>
-      </w:r>
-    </w:p>
-    <w:p>
-      <w:pPr>
-        <w:pStyle w:val="Normal1"/>
-        <w:ind w:left="1440"/>
-        <w:rPr>
-          <w:rFonts w:ascii="Arial" w:eastAsia="Arial" w:hAnsi="Arial" w:cs="Arial"/>
-          <w:sz w:val="22"/>
-          <w:szCs w:val="22"/>
-        </w:rPr>
-      </w:pPr>
-      <w:r>
-        <w:rPr>
-          <w:rFonts w:ascii="Arial" w:eastAsia="Arial" w:hAnsi="Arial" w:cs="Arial"/>
-          <w:sz w:val="22"/>
-          <w:szCs w:val="22"/>
-        </w:rPr>
-        <w:lastRenderedPageBreak/>
-        <w:t>The teacher shall be able to create logins for students.  This option will be available in the admin menu.  Teachers will be able to assign usernames for each student and assign them to a specific class.</w:t>
-      </w:r>
-    </w:p>
-    <w:p>
-      <w:pPr>
-        <w:pStyle w:val="Normal1"/>
-        <w:ind w:left="1440"/>
-        <w:rPr>
-          <w:rFonts w:ascii="Arial" w:eastAsia="Arial" w:hAnsi="Arial" w:cs="Arial"/>
-          <w:sz w:val="22"/>
-          <w:szCs w:val="22"/>
-        </w:rPr>
-      </w:pPr>
-    </w:p>
-    <w:p>
-      <w:pPr>
-        <w:pStyle w:val="Normal1"/>
-        <w:spacing w:before="120" w:after="120"/>
-        <w:ind w:left="634"/>
-      </w:pPr>
-      <w:r>
-        <w:t>4.1.12</w:t>
-      </w:r>
-      <w:r>
-        <w:tab/>
-        <w:t>Student Difficulty Setting</w:t>
-      </w:r>
-    </w:p>
-    <w:p>
-      <w:pPr>
-        <w:pStyle w:val="Normal1"/>
-        <w:ind w:left="1440"/>
-        <w:rPr>
-          <w:rFonts w:ascii="Arial" w:eastAsia="Arial" w:hAnsi="Arial" w:cs="Arial"/>
-          <w:sz w:val="22"/>
-          <w:szCs w:val="22"/>
-        </w:rPr>
-      </w:pPr>
-      <w:r>
-        <w:rPr>
-          <w:rFonts w:ascii="Arial" w:eastAsia="Arial" w:hAnsi="Arial" w:cs="Arial"/>
-          <w:sz w:val="22"/>
-          <w:szCs w:val="22"/>
-        </w:rPr>
-        <w:t xml:space="preserve">The teacher shall be able to set difficulty levels for each student.  This option will be available in the admin menu.  Teachers will be able </w:t>
-      </w:r>
-      <w:r>
-        <w:rPr>
-          <w:rFonts w:ascii="Arial" w:eastAsia="Arial" w:hAnsi="Arial" w:cs="Arial"/>
-          <w:sz w:val="22"/>
-          <w:szCs w:val="22"/>
-        </w:rPr>
-        <w:t>to assign and modify difficulty levels for each student.  This setting will determine the worksheets to which the student has access.</w:t>
+        <w:t xml:space="preserve">Description:  </w:t>
+      </w:r>
+      <w:r>
+        <w:rPr>
+          <w:rFonts w:ascii="Arial" w:eastAsia="Arial" w:hAnsi="Arial" w:cs="Arial"/>
+          <w:sz w:val="22"/>
+          <w:szCs w:val="22"/>
+        </w:rPr>
+        <w:t xml:space="preserve">The admin shall be able to reset teacher account passwords.  </w:t>
+      </w:r>
+      <w:r>
+        <w:rPr>
+          <w:rFonts w:ascii="Arial" w:eastAsia="Arial" w:hAnsi="Arial" w:cs="Arial"/>
+          <w:sz w:val="22"/>
+          <w:szCs w:val="22"/>
+        </w:rPr>
+        <w:t>The admin shall utilize the ADMIN GUI Panel to reset forgotten teacher passwords.  The admin shall click a &lt;Reset Password&gt; button for the teacher</w:t>
+      </w:r>
+      <w:r>
+        <w:rPr>
+          <w:rFonts w:ascii="Arial" w:eastAsia="Arial" w:hAnsi="Arial" w:cs="Arial"/>
+          <w:sz w:val="22"/>
+          <w:szCs w:val="22"/>
+        </w:rPr>
+        <w:t>.  Doing so will r</w:t>
+      </w:r>
+      <w:r>
+        <w:rPr>
+          <w:rFonts w:ascii="Arial" w:eastAsia="Arial" w:hAnsi="Arial" w:cs="Arial"/>
+          <w:sz w:val="22"/>
+          <w:szCs w:val="22"/>
+        </w:rPr>
+        <w:t>andomly generate a new eight character password.  This password is temporary and can be provided to the teacher outside the FWC software.</w:t>
       </w:r>
     </w:p>
     <w:p>
@@ -4158,35 +3753,134 @@
         </w:numPr>
       </w:pPr>
       <w:r>
-        <w:t>Student System Features</w:t>
-      </w:r>
-    </w:p>
-    <w:p>
-      <w:pPr>
-        <w:pStyle w:val="Normal1"/>
-      </w:pPr>
-      <w:r>
+        <w:t>General</w:t>
+      </w:r>
+      <w:r>
+        <w:t xml:space="preserve"> System Features</w:t>
+      </w:r>
+    </w:p>
+    <w:p>
+      <w:pPr>
+        <w:pStyle w:val="Normal1"/>
         <w:rPr>
           <w:rFonts w:ascii="Arial" w:eastAsia="Arial" w:hAnsi="Arial" w:cs="Arial"/>
           <w:i/>
           <w:sz w:val="22"/>
           <w:szCs w:val="22"/>
         </w:rPr>
-        <w:t>Features that will be utilized by the student user class.</w:t>
-      </w:r>
+      </w:pPr>
+      <w:r>
+        <w:rPr>
+          <w:rFonts w:ascii="Arial" w:eastAsia="Arial" w:hAnsi="Arial" w:cs="Arial"/>
+          <w:i/>
+          <w:sz w:val="22"/>
+          <w:szCs w:val="22"/>
+        </w:rPr>
+        <w:t xml:space="preserve">Features that will be utilized </w:t>
+      </w:r>
+      <w:r>
+        <w:rPr>
+          <w:rFonts w:ascii="Arial" w:eastAsia="Arial" w:hAnsi="Arial" w:cs="Arial"/>
+          <w:i/>
+          <w:sz w:val="22"/>
+          <w:szCs w:val="22"/>
+        </w:rPr>
+        <w:t>by both Student and Teacher user</w:t>
+      </w:r>
+      <w:r>
+        <w:rPr>
+          <w:rFonts w:ascii="Arial" w:eastAsia="Arial" w:hAnsi="Arial" w:cs="Arial"/>
+          <w:i/>
+          <w:sz w:val="22"/>
+          <w:szCs w:val="22"/>
+        </w:rPr>
+        <w:t xml:space="preserve"> </w:t>
+      </w:r>
+      <w:r>
+        <w:rPr>
+          <w:rFonts w:ascii="Arial" w:eastAsia="Arial" w:hAnsi="Arial" w:cs="Arial"/>
+          <w:i/>
+          <w:sz w:val="22"/>
+          <w:szCs w:val="22"/>
+        </w:rPr>
+        <w:t>a</w:t>
+      </w:r>
+      <w:r>
+        <w:rPr>
+          <w:rFonts w:ascii="Arial" w:eastAsia="Arial" w:hAnsi="Arial" w:cs="Arial"/>
+          <w:i/>
+          <w:sz w:val="22"/>
+          <w:szCs w:val="22"/>
+        </w:rPr>
+        <w:t>ccount</w:t>
+      </w:r>
+      <w:r>
+        <w:rPr>
+          <w:rFonts w:ascii="Arial" w:eastAsia="Arial" w:hAnsi="Arial" w:cs="Arial"/>
+          <w:i/>
+          <w:sz w:val="22"/>
+          <w:szCs w:val="22"/>
+        </w:rPr>
+        <w:t>s</w:t>
+      </w:r>
+    </w:p>
+    <w:p>
+      <w:pPr>
+        <w:pStyle w:val="Normal1"/>
+      </w:pPr>
     </w:p>
     <w:p>
       <w:pPr>
         <w:pStyle w:val="Normal1"/>
         <w:spacing w:before="120" w:after="120"/>
         <w:ind w:left="634"/>
-      </w:pPr>
-      <w:r>
-        <w:t>4.2.1</w:t>
-      </w:r>
-      <w:r>
+        <w:rPr>
+          <w:rFonts w:ascii="Arial" w:hAnsi="Arial" w:cs="Arial"/>
+          <w:sz w:val="22"/>
+          <w:szCs w:val="22"/>
+        </w:rPr>
+      </w:pPr>
+      <w:r>
+        <w:rPr>
+          <w:rFonts w:ascii="Arial" w:hAnsi="Arial" w:cs="Arial"/>
+          <w:sz w:val="22"/>
+          <w:szCs w:val="22"/>
+        </w:rPr>
+        <w:lastRenderedPageBreak/>
+        <w:t>4.</w:t>
+      </w:r>
+      <w:r>
+        <w:rPr>
+          <w:rFonts w:ascii="Arial" w:hAnsi="Arial" w:cs="Arial"/>
+          <w:sz w:val="22"/>
+          <w:szCs w:val="22"/>
+        </w:rPr>
+        <w:t>2</w:t>
+      </w:r>
+      <w:r>
+        <w:rPr>
+          <w:rFonts w:ascii="Arial" w:hAnsi="Arial" w:cs="Arial"/>
+          <w:sz w:val="22"/>
+          <w:szCs w:val="22"/>
+        </w:rPr>
+        <w:t>.1</w:t>
+      </w:r>
+      <w:r>
+        <w:rPr>
+          <w:rFonts w:ascii="Arial" w:hAnsi="Arial" w:cs="Arial"/>
+          <w:sz w:val="22"/>
+          <w:szCs w:val="22"/>
+        </w:rPr>
         <w:tab/>
-        <w:t>Problem Selection</w:t>
+        <w:t xml:space="preserve">Requirement:  </w:t>
+      </w:r>
+      <w:r>
+        <w:rPr>
+          <w:rFonts w:ascii="Arial" w:hAnsi="Arial" w:cs="Arial"/>
+          <w:sz w:val="22"/>
+          <w:szCs w:val="22"/>
+        </w:rPr>
+        <w:t>Admin Account Setup</w:t>
       </w:r>
     </w:p>
     <w:p>
@@ -4205,7 +3899,39 @@
           <w:sz w:val="22"/>
           <w:szCs w:val="22"/>
         </w:rPr>
-        <w:t>The student shall be able to selection various problem types based on assigned difficulty level.  After login the student will only be able to print worksheets for the difficulties set by the teacher in the admin menu.</w:t>
+        <w:t xml:space="preserve">Description:  </w:t>
+      </w:r>
+      <w:r>
+        <w:rPr>
+          <w:rFonts w:ascii="Arial" w:eastAsia="Arial" w:hAnsi="Arial" w:cs="Arial"/>
+          <w:sz w:val="22"/>
+          <w:szCs w:val="22"/>
+        </w:rPr>
+        <w:t xml:space="preserve">During the initial installation of the FWC, </w:t>
+      </w:r>
+      <w:r>
+        <w:rPr>
+          <w:rFonts w:ascii="Arial" w:eastAsia="Arial" w:hAnsi="Arial" w:cs="Arial"/>
+          <w:sz w:val="22"/>
+          <w:szCs w:val="22"/>
+        </w:rPr>
+        <w:t xml:space="preserve">the system shall </w:t>
+      </w:r>
+      <w:r>
+        <w:rPr>
+          <w:rFonts w:ascii="Arial" w:eastAsia="Arial" w:hAnsi="Arial" w:cs="Arial"/>
+          <w:sz w:val="22"/>
+          <w:szCs w:val="22"/>
+        </w:rPr>
+        <w:t xml:space="preserve">require an admin account be </w:t>
+      </w:r>
+      <w:r>
+        <w:rPr>
+          <w:rFonts w:ascii="Arial" w:eastAsia="Arial" w:hAnsi="Arial" w:cs="Arial"/>
+          <w:sz w:val="22"/>
+          <w:szCs w:val="22"/>
+        </w:rPr>
+        <w:t>created.  This account will be responsible for administration of teacher accounts.  Both for account creation and password management.</w:t>
       </w:r>
     </w:p>
     <w:p>
@@ -4213,13 +3939,60 @@
         <w:pStyle w:val="Normal1"/>
         <w:spacing w:before="120" w:after="120"/>
         <w:ind w:left="634"/>
-      </w:pPr>
-      <w:r>
-        <w:t>4.2.2</w:t>
-      </w:r>
-      <w:r>
+        <w:rPr>
+          <w:rFonts w:ascii="Arial" w:hAnsi="Arial" w:cs="Arial"/>
+          <w:sz w:val="22"/>
+          <w:szCs w:val="22"/>
+        </w:rPr>
+      </w:pPr>
+      <w:r>
+        <w:rPr>
+          <w:rFonts w:ascii="Arial" w:hAnsi="Arial" w:cs="Arial"/>
+          <w:sz w:val="22"/>
+          <w:szCs w:val="22"/>
+        </w:rPr>
+        <w:t>4.</w:t>
+      </w:r>
+      <w:r>
+        <w:rPr>
+          <w:rFonts w:ascii="Arial" w:hAnsi="Arial" w:cs="Arial"/>
+          <w:sz w:val="22"/>
+          <w:szCs w:val="22"/>
+        </w:rPr>
+        <w:t>2</w:t>
+      </w:r>
+      <w:r>
+        <w:rPr>
+          <w:rFonts w:ascii="Arial" w:hAnsi="Arial" w:cs="Arial"/>
+          <w:sz w:val="22"/>
+          <w:szCs w:val="22"/>
+        </w:rPr>
+        <w:t>.</w:t>
+      </w:r>
+      <w:r>
+        <w:rPr>
+          <w:rFonts w:ascii="Arial" w:hAnsi="Arial" w:cs="Arial"/>
+          <w:sz w:val="22"/>
+          <w:szCs w:val="22"/>
+        </w:rPr>
+        <w:t>2</w:t>
+      </w:r>
+      <w:r>
+        <w:rPr>
+          <w:rFonts w:ascii="Arial" w:hAnsi="Arial" w:cs="Arial"/>
+          <w:sz w:val="22"/>
+          <w:szCs w:val="22"/>
+        </w:rPr>
         <w:tab/>
-        <w:t>Tutorial Viewer</w:t>
+        <w:t xml:space="preserve">Requirement:  </w:t>
+      </w:r>
+      <w:r>
+        <w:rPr>
+          <w:rFonts w:ascii="Arial" w:hAnsi="Arial" w:cs="Arial"/>
+          <w:sz w:val="22"/>
+          <w:szCs w:val="22"/>
+        </w:rPr>
+        <w:t>Graphical User Interface</w:t>
       </w:r>
     </w:p>
     <w:p>
@@ -4238,7 +4011,15 @@
           <w:sz w:val="22"/>
           <w:szCs w:val="22"/>
         </w:rPr>
-        <w:t>The student shall be able to view tutorial content for each problem type.  This option will be available in the Tutorial Menu.</w:t>
+        <w:t xml:space="preserve">Description:  </w:t>
+      </w:r>
+      <w:r>
+        <w:rPr>
+          <w:rFonts w:ascii="Arial" w:eastAsia="Arial" w:hAnsi="Arial" w:cs="Arial"/>
+          <w:sz w:val="22"/>
+          <w:szCs w:val="22"/>
+        </w:rPr>
+        <w:t>The system shall provide a graphical user interface to access all components of the software.</w:t>
       </w:r>
     </w:p>
     <w:p>
@@ -4251,6 +4032,717 @@
           <w:szCs w:val="22"/>
         </w:rPr>
       </w:pPr>
+    </w:p>
+    <w:p>
+      <w:pPr>
+        <w:pStyle w:val="Normal1"/>
+        <w:spacing w:before="120" w:after="120"/>
+        <w:ind w:left="634"/>
+        <w:rPr>
+          <w:rFonts w:ascii="Arial" w:hAnsi="Arial" w:cs="Arial"/>
+          <w:sz w:val="22"/>
+          <w:szCs w:val="22"/>
+        </w:rPr>
+      </w:pPr>
+      <w:r>
+        <w:rPr>
+          <w:rFonts w:ascii="Arial" w:hAnsi="Arial" w:cs="Arial"/>
+          <w:sz w:val="22"/>
+          <w:szCs w:val="22"/>
+        </w:rPr>
+        <w:t>4.</w:t>
+      </w:r>
+      <w:r>
+        <w:rPr>
+          <w:rFonts w:ascii="Arial" w:hAnsi="Arial" w:cs="Arial"/>
+          <w:sz w:val="22"/>
+          <w:szCs w:val="22"/>
+        </w:rPr>
+        <w:t>2</w:t>
+      </w:r>
+      <w:r>
+        <w:rPr>
+          <w:rFonts w:ascii="Arial" w:hAnsi="Arial" w:cs="Arial"/>
+          <w:sz w:val="22"/>
+          <w:szCs w:val="22"/>
+        </w:rPr>
+        <w:t>.</w:t>
+      </w:r>
+      <w:r>
+        <w:rPr>
+          <w:rFonts w:ascii="Arial" w:hAnsi="Arial" w:cs="Arial"/>
+          <w:sz w:val="22"/>
+          <w:szCs w:val="22"/>
+        </w:rPr>
+        <w:t>3</w:t>
+      </w:r>
+      <w:r>
+        <w:rPr>
+          <w:rFonts w:ascii="Arial" w:hAnsi="Arial" w:cs="Arial"/>
+          <w:sz w:val="22"/>
+          <w:szCs w:val="22"/>
+        </w:rPr>
+        <w:tab/>
+        <w:t xml:space="preserve">Requirement:  </w:t>
+      </w:r>
+      <w:r>
+        <w:rPr>
+          <w:rFonts w:ascii="Arial" w:hAnsi="Arial" w:cs="Arial"/>
+          <w:sz w:val="22"/>
+          <w:szCs w:val="22"/>
+        </w:rPr>
+        <w:t>Help System</w:t>
+      </w:r>
+    </w:p>
+    <w:p>
+      <w:pPr>
+        <w:pStyle w:val="Normal1"/>
+        <w:ind w:left="1440"/>
+        <w:rPr>
+          <w:rFonts w:ascii="Arial" w:eastAsia="Arial" w:hAnsi="Arial" w:cs="Arial"/>
+          <w:sz w:val="22"/>
+          <w:szCs w:val="22"/>
+        </w:rPr>
+      </w:pPr>
+      <w:r>
+        <w:rPr>
+          <w:rFonts w:ascii="Arial" w:eastAsia="Arial" w:hAnsi="Arial" w:cs="Arial"/>
+          <w:sz w:val="22"/>
+          <w:szCs w:val="22"/>
+        </w:rPr>
+        <w:t xml:space="preserve">Description:  </w:t>
+      </w:r>
+      <w:r>
+        <w:rPr>
+          <w:rFonts w:ascii="Arial" w:eastAsia="Arial" w:hAnsi="Arial" w:cs="Arial"/>
+          <w:sz w:val="22"/>
+          <w:szCs w:val="22"/>
+        </w:rPr>
+        <w:t xml:space="preserve">The system shall provide </w:t>
+      </w:r>
+      <w:r>
+        <w:rPr>
+          <w:rFonts w:ascii="Arial" w:eastAsia="Arial" w:hAnsi="Arial" w:cs="Arial"/>
+          <w:sz w:val="22"/>
+          <w:szCs w:val="22"/>
+        </w:rPr>
+        <w:t>help for each screen displayed in the GUI.  This help will provide instructions for navigating that section of the software.</w:t>
+      </w:r>
+    </w:p>
+    <w:p>
+      <w:pPr>
+        <w:pStyle w:val="Normal1"/>
+        <w:ind w:left="1440"/>
+        <w:rPr>
+          <w:rFonts w:ascii="Arial" w:eastAsia="Arial" w:hAnsi="Arial" w:cs="Arial"/>
+          <w:sz w:val="22"/>
+          <w:szCs w:val="22"/>
+        </w:rPr>
+      </w:pPr>
+    </w:p>
+    <w:p>
+      <w:pPr>
+        <w:pStyle w:val="Normal1"/>
+        <w:spacing w:before="120" w:after="120"/>
+        <w:ind w:left="634"/>
+        <w:rPr>
+          <w:rFonts w:ascii="Arial" w:hAnsi="Arial" w:cs="Arial"/>
+          <w:sz w:val="22"/>
+          <w:szCs w:val="22"/>
+        </w:rPr>
+      </w:pPr>
+      <w:r>
+        <w:rPr>
+          <w:rFonts w:ascii="Arial" w:hAnsi="Arial" w:cs="Arial"/>
+          <w:sz w:val="22"/>
+          <w:szCs w:val="22"/>
+        </w:rPr>
+        <w:t>4.</w:t>
+      </w:r>
+      <w:r>
+        <w:rPr>
+          <w:rFonts w:ascii="Arial" w:hAnsi="Arial" w:cs="Arial"/>
+          <w:sz w:val="22"/>
+          <w:szCs w:val="22"/>
+        </w:rPr>
+        <w:t>2</w:t>
+      </w:r>
+      <w:r>
+        <w:rPr>
+          <w:rFonts w:ascii="Arial" w:hAnsi="Arial" w:cs="Arial"/>
+          <w:sz w:val="22"/>
+          <w:szCs w:val="22"/>
+        </w:rPr>
+        <w:t>.</w:t>
+      </w:r>
+      <w:r>
+        <w:rPr>
+          <w:rFonts w:ascii="Arial" w:hAnsi="Arial" w:cs="Arial"/>
+          <w:sz w:val="22"/>
+          <w:szCs w:val="22"/>
+        </w:rPr>
+        <w:t>4</w:t>
+      </w:r>
+      <w:r>
+        <w:rPr>
+          <w:rFonts w:ascii="Arial" w:hAnsi="Arial" w:cs="Arial"/>
+          <w:sz w:val="22"/>
+          <w:szCs w:val="22"/>
+        </w:rPr>
+        <w:tab/>
+        <w:t xml:space="preserve">Requirement:  </w:t>
+      </w:r>
+      <w:r>
+        <w:rPr>
+          <w:rFonts w:ascii="Arial" w:hAnsi="Arial" w:cs="Arial"/>
+          <w:sz w:val="22"/>
+          <w:szCs w:val="22"/>
+        </w:rPr>
+        <w:t>Tutorial Content</w:t>
+      </w:r>
+    </w:p>
+    <w:p>
+      <w:pPr>
+        <w:pStyle w:val="Normal1"/>
+        <w:ind w:left="1440"/>
+        <w:rPr>
+          <w:rFonts w:ascii="Arial" w:eastAsia="Arial" w:hAnsi="Arial" w:cs="Arial"/>
+          <w:sz w:val="22"/>
+          <w:szCs w:val="22"/>
+        </w:rPr>
+      </w:pPr>
+      <w:r>
+        <w:rPr>
+          <w:rFonts w:ascii="Arial" w:eastAsia="Arial" w:hAnsi="Arial" w:cs="Arial"/>
+          <w:sz w:val="22"/>
+          <w:szCs w:val="22"/>
+        </w:rPr>
+        <w:t xml:space="preserve">Description:  </w:t>
+      </w:r>
+      <w:r>
+        <w:rPr>
+          <w:rFonts w:ascii="Arial" w:eastAsia="Arial" w:hAnsi="Arial" w:cs="Arial"/>
+          <w:sz w:val="22"/>
+          <w:szCs w:val="22"/>
+        </w:rPr>
+        <w:t xml:space="preserve">The system shall provide </w:t>
+      </w:r>
+      <w:r>
+        <w:rPr>
+          <w:rFonts w:ascii="Arial" w:eastAsia="Arial" w:hAnsi="Arial" w:cs="Arial"/>
+          <w:sz w:val="22"/>
+          <w:szCs w:val="22"/>
+        </w:rPr>
+        <w:t>tutorial content for each worksheet.  These will be video based tutorials that will walk users through solving an example problem for that worksheet type.</w:t>
+      </w:r>
+    </w:p>
+    <w:p>
+      <w:pPr>
+        <w:pStyle w:val="Normal1"/>
+        <w:ind w:left="1440"/>
+        <w:rPr>
+          <w:rFonts w:ascii="Arial" w:eastAsia="Arial" w:hAnsi="Arial" w:cs="Arial"/>
+          <w:sz w:val="22"/>
+          <w:szCs w:val="22"/>
+        </w:rPr>
+      </w:pPr>
+    </w:p>
+    <w:p>
+      <w:pPr>
+        <w:pStyle w:val="Normal1"/>
+        <w:spacing w:before="120" w:after="120"/>
+        <w:ind w:left="634"/>
+        <w:rPr>
+          <w:rFonts w:ascii="Arial" w:hAnsi="Arial" w:cs="Arial"/>
+          <w:sz w:val="22"/>
+          <w:szCs w:val="22"/>
+        </w:rPr>
+      </w:pPr>
+      <w:r>
+        <w:rPr>
+          <w:rFonts w:ascii="Arial" w:hAnsi="Arial" w:cs="Arial"/>
+          <w:sz w:val="22"/>
+          <w:szCs w:val="22"/>
+        </w:rPr>
+        <w:t>4.</w:t>
+      </w:r>
+      <w:r>
+        <w:rPr>
+          <w:rFonts w:ascii="Arial" w:hAnsi="Arial" w:cs="Arial"/>
+          <w:sz w:val="22"/>
+          <w:szCs w:val="22"/>
+        </w:rPr>
+        <w:t>2</w:t>
+      </w:r>
+      <w:r>
+        <w:rPr>
+          <w:rFonts w:ascii="Arial" w:hAnsi="Arial" w:cs="Arial"/>
+          <w:sz w:val="22"/>
+          <w:szCs w:val="22"/>
+        </w:rPr>
+        <w:t>.</w:t>
+      </w:r>
+      <w:r>
+        <w:rPr>
+          <w:rFonts w:ascii="Arial" w:hAnsi="Arial" w:cs="Arial"/>
+          <w:sz w:val="22"/>
+          <w:szCs w:val="22"/>
+        </w:rPr>
+        <w:t>5</w:t>
+      </w:r>
+      <w:r>
+        <w:rPr>
+          <w:rFonts w:ascii="Arial" w:hAnsi="Arial" w:cs="Arial"/>
+          <w:sz w:val="22"/>
+          <w:szCs w:val="22"/>
+        </w:rPr>
+        <w:tab/>
+        <w:t xml:space="preserve">Requirement:  </w:t>
+      </w:r>
+      <w:r>
+        <w:rPr>
+          <w:rFonts w:ascii="Arial" w:hAnsi="Arial" w:cs="Arial"/>
+          <w:sz w:val="22"/>
+          <w:szCs w:val="22"/>
+        </w:rPr>
+        <w:t>Random Exercise Generation</w:t>
+      </w:r>
+    </w:p>
+    <w:p>
+      <w:pPr>
+        <w:pStyle w:val="Normal1"/>
+        <w:ind w:left="1440"/>
+        <w:rPr>
+          <w:rFonts w:ascii="Arial" w:eastAsia="Arial" w:hAnsi="Arial" w:cs="Arial"/>
+          <w:sz w:val="22"/>
+          <w:szCs w:val="22"/>
+        </w:rPr>
+      </w:pPr>
+      <w:r>
+        <w:rPr>
+          <w:rFonts w:ascii="Arial" w:eastAsia="Arial" w:hAnsi="Arial" w:cs="Arial"/>
+          <w:sz w:val="22"/>
+          <w:szCs w:val="22"/>
+        </w:rPr>
+        <w:t xml:space="preserve">Description:  </w:t>
+      </w:r>
+      <w:r>
+        <w:rPr>
+          <w:rFonts w:ascii="Arial" w:eastAsia="Arial" w:hAnsi="Arial" w:cs="Arial"/>
+          <w:sz w:val="22"/>
+          <w:szCs w:val="22"/>
+        </w:rPr>
+        <w:t xml:space="preserve">The system shall </w:t>
+      </w:r>
+      <w:r>
+        <w:rPr>
+          <w:rFonts w:ascii="Arial" w:eastAsia="Arial" w:hAnsi="Arial" w:cs="Arial"/>
+          <w:sz w:val="22"/>
+          <w:szCs w:val="22"/>
+        </w:rPr>
+        <w:t>generate</w:t>
+      </w:r>
+      <w:r>
+        <w:rPr>
+          <w:rFonts w:ascii="Arial" w:eastAsia="Arial" w:hAnsi="Arial" w:cs="Arial"/>
+          <w:sz w:val="22"/>
+          <w:szCs w:val="22"/>
+        </w:rPr>
+        <w:t xml:space="preserve"> </w:t>
+      </w:r>
+      <w:r>
+        <w:rPr>
+          <w:rFonts w:ascii="Arial" w:eastAsia="Arial" w:hAnsi="Arial" w:cs="Arial"/>
+          <w:sz w:val="22"/>
+          <w:szCs w:val="22"/>
+        </w:rPr>
+        <w:t>random exer</w:t>
+      </w:r>
+      <w:r>
+        <w:rPr>
+          <w:rFonts w:ascii="Arial" w:eastAsia="Arial" w:hAnsi="Arial" w:cs="Arial"/>
+          <w:sz w:val="22"/>
+          <w:szCs w:val="22"/>
+        </w:rPr>
+        <w:t>cises for each worksheet.  The system shall use a randomly generated seed number that can be used to create the exercises.  The seed will be stored for each worksheet / answer sheet retrieval.</w:t>
+      </w:r>
+    </w:p>
+    <w:p>
+      <w:pPr>
+        <w:pStyle w:val="Normal1"/>
+        <w:ind w:left="1440"/>
+        <w:rPr>
+          <w:rFonts w:ascii="Arial" w:eastAsia="Arial" w:hAnsi="Arial" w:cs="Arial"/>
+          <w:sz w:val="22"/>
+          <w:szCs w:val="22"/>
+        </w:rPr>
+      </w:pPr>
+    </w:p>
+    <w:p>
+      <w:pPr>
+        <w:pStyle w:val="Normal1"/>
+        <w:spacing w:before="120" w:after="120"/>
+        <w:ind w:left="634"/>
+        <w:rPr>
+          <w:rFonts w:ascii="Arial" w:hAnsi="Arial" w:cs="Arial"/>
+          <w:sz w:val="22"/>
+          <w:szCs w:val="22"/>
+        </w:rPr>
+      </w:pPr>
+      <w:r>
+        <w:rPr>
+          <w:rFonts w:ascii="Arial" w:hAnsi="Arial" w:cs="Arial"/>
+          <w:sz w:val="22"/>
+          <w:szCs w:val="22"/>
+        </w:rPr>
+        <w:t>4.</w:t>
+      </w:r>
+      <w:r>
+        <w:rPr>
+          <w:rFonts w:ascii="Arial" w:hAnsi="Arial" w:cs="Arial"/>
+          <w:sz w:val="22"/>
+          <w:szCs w:val="22"/>
+        </w:rPr>
+        <w:t>2</w:t>
+      </w:r>
+      <w:r>
+        <w:rPr>
+          <w:rFonts w:ascii="Arial" w:hAnsi="Arial" w:cs="Arial"/>
+          <w:sz w:val="22"/>
+          <w:szCs w:val="22"/>
+        </w:rPr>
+        <w:t>.</w:t>
+      </w:r>
+      <w:r>
+        <w:rPr>
+          <w:rFonts w:ascii="Arial" w:hAnsi="Arial" w:cs="Arial"/>
+          <w:sz w:val="22"/>
+          <w:szCs w:val="22"/>
+        </w:rPr>
+        <w:t>6</w:t>
+      </w:r>
+      <w:r>
+        <w:rPr>
+          <w:rFonts w:ascii="Arial" w:hAnsi="Arial" w:cs="Arial"/>
+          <w:sz w:val="22"/>
+          <w:szCs w:val="22"/>
+        </w:rPr>
+        <w:tab/>
+        <w:t xml:space="preserve">Requirement:  </w:t>
+      </w:r>
+      <w:r>
+        <w:rPr>
+          <w:rFonts w:ascii="Arial" w:hAnsi="Arial" w:cs="Arial"/>
+          <w:sz w:val="22"/>
+          <w:szCs w:val="22"/>
+        </w:rPr>
+        <w:t>Worksheet Instructions</w:t>
+      </w:r>
+    </w:p>
+    <w:p>
+      <w:pPr>
+        <w:pStyle w:val="Normal1"/>
+        <w:ind w:left="1440"/>
+        <w:rPr>
+          <w:rFonts w:ascii="Arial" w:eastAsia="Arial" w:hAnsi="Arial" w:cs="Arial"/>
+          <w:sz w:val="22"/>
+          <w:szCs w:val="22"/>
+        </w:rPr>
+      </w:pPr>
+      <w:r>
+        <w:rPr>
+          <w:rFonts w:ascii="Arial" w:eastAsia="Arial" w:hAnsi="Arial" w:cs="Arial"/>
+          <w:sz w:val="22"/>
+          <w:szCs w:val="22"/>
+        </w:rPr>
+        <w:t xml:space="preserve">Description:  </w:t>
+      </w:r>
+      <w:r>
+        <w:rPr>
+          <w:rFonts w:ascii="Arial" w:eastAsia="Arial" w:hAnsi="Arial" w:cs="Arial"/>
+          <w:sz w:val="22"/>
+          <w:szCs w:val="22"/>
+        </w:rPr>
+        <w:t xml:space="preserve">The system shall </w:t>
+      </w:r>
+      <w:r>
+        <w:rPr>
+          <w:rFonts w:ascii="Arial" w:eastAsia="Arial" w:hAnsi="Arial" w:cs="Arial"/>
+          <w:sz w:val="22"/>
+          <w:szCs w:val="22"/>
+        </w:rPr>
+        <w:t>generate instructions on the worksheet for each problem type.  After the header information at the top, the next printed section on the worksheet will be an example problem with instructions for how to solve.</w:t>
+      </w:r>
+    </w:p>
+    <w:p>
+      <w:pPr>
+        <w:pStyle w:val="Normal1"/>
+        <w:ind w:left="1440"/>
+        <w:rPr>
+          <w:rFonts w:ascii="Arial" w:eastAsia="Arial" w:hAnsi="Arial" w:cs="Arial"/>
+          <w:sz w:val="22"/>
+          <w:szCs w:val="22"/>
+        </w:rPr>
+      </w:pPr>
+    </w:p>
+    <w:p>
+      <w:pPr>
+        <w:pStyle w:val="Normal1"/>
+        <w:spacing w:before="120" w:after="120"/>
+        <w:ind w:left="634"/>
+        <w:rPr>
+          <w:rFonts w:ascii="Arial" w:hAnsi="Arial" w:cs="Arial"/>
+          <w:sz w:val="22"/>
+          <w:szCs w:val="22"/>
+        </w:rPr>
+      </w:pPr>
+      <w:r>
+        <w:rPr>
+          <w:rFonts w:ascii="Arial" w:hAnsi="Arial" w:cs="Arial"/>
+          <w:sz w:val="22"/>
+          <w:szCs w:val="22"/>
+        </w:rPr>
+        <w:t>4.</w:t>
+      </w:r>
+      <w:r>
+        <w:rPr>
+          <w:rFonts w:ascii="Arial" w:hAnsi="Arial" w:cs="Arial"/>
+          <w:sz w:val="22"/>
+          <w:szCs w:val="22"/>
+        </w:rPr>
+        <w:t>2</w:t>
+      </w:r>
+      <w:r>
+        <w:rPr>
+          <w:rFonts w:ascii="Arial" w:hAnsi="Arial" w:cs="Arial"/>
+          <w:sz w:val="22"/>
+          <w:szCs w:val="22"/>
+        </w:rPr>
+        <w:t>.</w:t>
+      </w:r>
+      <w:r>
+        <w:rPr>
+          <w:rFonts w:ascii="Arial" w:hAnsi="Arial" w:cs="Arial"/>
+          <w:sz w:val="22"/>
+          <w:szCs w:val="22"/>
+        </w:rPr>
+        <w:t>7</w:t>
+      </w:r>
+      <w:r>
+        <w:rPr>
+          <w:rFonts w:ascii="Arial" w:hAnsi="Arial" w:cs="Arial"/>
+          <w:sz w:val="22"/>
+          <w:szCs w:val="22"/>
+        </w:rPr>
+        <w:tab/>
+        <w:t xml:space="preserve">Requirement:  </w:t>
+      </w:r>
+      <w:r>
+        <w:rPr>
+          <w:rFonts w:ascii="Arial" w:hAnsi="Arial" w:cs="Arial"/>
+          <w:sz w:val="22"/>
+          <w:szCs w:val="22"/>
+        </w:rPr>
+        <w:t>PDF Options</w:t>
+      </w:r>
+    </w:p>
+    <w:p>
+      <w:pPr>
+        <w:pStyle w:val="Normal1"/>
+        <w:ind w:left="1440"/>
+        <w:rPr>
+          <w:rFonts w:ascii="Arial" w:eastAsia="Arial" w:hAnsi="Arial" w:cs="Arial"/>
+          <w:sz w:val="22"/>
+          <w:szCs w:val="22"/>
+        </w:rPr>
+      </w:pPr>
+      <w:r>
+        <w:rPr>
+          <w:rFonts w:ascii="Arial" w:eastAsia="Arial" w:hAnsi="Arial" w:cs="Arial"/>
+          <w:sz w:val="22"/>
+          <w:szCs w:val="22"/>
+        </w:rPr>
+        <w:t xml:space="preserve">Description:  </w:t>
+      </w:r>
+      <w:r>
+        <w:rPr>
+          <w:rFonts w:ascii="Arial" w:eastAsia="Arial" w:hAnsi="Arial" w:cs="Arial"/>
+          <w:sz w:val="22"/>
+          <w:szCs w:val="22"/>
+        </w:rPr>
+        <w:t xml:space="preserve">The system shall </w:t>
+      </w:r>
+      <w:r>
+        <w:rPr>
+          <w:rFonts w:ascii="Arial" w:eastAsia="Arial" w:hAnsi="Arial" w:cs="Arial"/>
+          <w:sz w:val="22"/>
+          <w:szCs w:val="22"/>
+        </w:rPr>
+        <w:t>allow previewing, printing and saving worksheets and answer sheets via PDF.  The system will save a PDF document which will be automatically opened when the user requests a worksheet or answer sheet.  Using the default options within Adobe Reader the user can save or print the document being previewed.</w:t>
+      </w:r>
+    </w:p>
+    <w:p>
+      <w:pPr>
+        <w:pStyle w:val="Normal1"/>
+        <w:ind w:left="1440"/>
+        <w:rPr>
+          <w:rFonts w:ascii="Arial" w:eastAsia="Arial" w:hAnsi="Arial" w:cs="Arial"/>
+          <w:sz w:val="22"/>
+          <w:szCs w:val="22"/>
+        </w:rPr>
+      </w:pPr>
+    </w:p>
+    <w:p>
+      <w:pPr>
+        <w:pStyle w:val="Normal1"/>
+        <w:spacing w:before="120" w:after="120"/>
+        <w:ind w:left="634"/>
+        <w:rPr>
+          <w:rFonts w:ascii="Arial" w:hAnsi="Arial" w:cs="Arial"/>
+          <w:sz w:val="22"/>
+          <w:szCs w:val="22"/>
+        </w:rPr>
+      </w:pPr>
+      <w:r>
+        <w:rPr>
+          <w:rFonts w:ascii="Arial" w:hAnsi="Arial" w:cs="Arial"/>
+          <w:sz w:val="22"/>
+          <w:szCs w:val="22"/>
+        </w:rPr>
+        <w:t>4.</w:t>
+      </w:r>
+      <w:r>
+        <w:rPr>
+          <w:rFonts w:ascii="Arial" w:hAnsi="Arial" w:cs="Arial"/>
+          <w:sz w:val="22"/>
+          <w:szCs w:val="22"/>
+        </w:rPr>
+        <w:t>2</w:t>
+      </w:r>
+      <w:r>
+        <w:rPr>
+          <w:rFonts w:ascii="Arial" w:hAnsi="Arial" w:cs="Arial"/>
+          <w:sz w:val="22"/>
+          <w:szCs w:val="22"/>
+        </w:rPr>
+        <w:t>.</w:t>
+      </w:r>
+      <w:r>
+        <w:rPr>
+          <w:rFonts w:ascii="Arial" w:hAnsi="Arial" w:cs="Arial"/>
+          <w:sz w:val="22"/>
+          <w:szCs w:val="22"/>
+        </w:rPr>
+        <w:t>8</w:t>
+      </w:r>
+      <w:r>
+        <w:rPr>
+          <w:rFonts w:ascii="Arial" w:hAnsi="Arial" w:cs="Arial"/>
+          <w:sz w:val="22"/>
+          <w:szCs w:val="22"/>
+        </w:rPr>
+        <w:tab/>
+        <w:t xml:space="preserve">Requirement:  </w:t>
+      </w:r>
+      <w:r>
+        <w:rPr>
+          <w:rFonts w:ascii="Arial" w:hAnsi="Arial" w:cs="Arial"/>
+          <w:sz w:val="22"/>
+          <w:szCs w:val="22"/>
+        </w:rPr>
+        <w:t>Search Feature</w:t>
+      </w:r>
+    </w:p>
+    <w:p>
+      <w:pPr>
+        <w:pStyle w:val="Normal1"/>
+        <w:ind w:left="1440"/>
+        <w:rPr>
+          <w:rFonts w:ascii="Arial" w:eastAsia="Arial" w:hAnsi="Arial" w:cs="Arial"/>
+          <w:sz w:val="22"/>
+          <w:szCs w:val="22"/>
+        </w:rPr>
+      </w:pPr>
+      <w:r>
+        <w:rPr>
+          <w:rFonts w:ascii="Arial" w:eastAsia="Arial" w:hAnsi="Arial" w:cs="Arial"/>
+          <w:sz w:val="22"/>
+          <w:szCs w:val="22"/>
+        </w:rPr>
+        <w:t xml:space="preserve">Description:  </w:t>
+      </w:r>
+      <w:r>
+        <w:rPr>
+          <w:rFonts w:ascii="Arial" w:eastAsia="Arial" w:hAnsi="Arial" w:cs="Arial"/>
+          <w:sz w:val="22"/>
+          <w:szCs w:val="22"/>
+        </w:rPr>
+        <w:t xml:space="preserve">The system shall </w:t>
+      </w:r>
+      <w:r>
+        <w:rPr>
+          <w:rFonts w:ascii="Arial" w:eastAsia="Arial" w:hAnsi="Arial" w:cs="Arial"/>
+          <w:sz w:val="22"/>
+          <w:szCs w:val="22"/>
+        </w:rPr>
+        <w:t>provide a search feature on the class roster screen to search for students and student worksheets.  A search bar will be displayed.  Text entered into this field will be compared to the class roster and any results for that text will be displayed in place of the all data available view</w:t>
+      </w:r>
+      <w:bookmarkStart w:id="62" w:name="_GoBack"/>
+      <w:bookmarkEnd w:id="62"/>
+      <w:r>
+        <w:rPr>
+          <w:rFonts w:ascii="Arial" w:eastAsia="Arial" w:hAnsi="Arial" w:cs="Arial"/>
+          <w:sz w:val="22"/>
+          <w:szCs w:val="22"/>
+        </w:rPr>
+        <w:t>.</w:t>
+      </w:r>
+    </w:p>
+    <w:p>
+      <w:pPr>
+        <w:pStyle w:val="Normal1"/>
+        <w:ind w:left="1440"/>
+        <w:rPr>
+          <w:rFonts w:ascii="Arial" w:eastAsia="Arial" w:hAnsi="Arial" w:cs="Arial"/>
+          <w:sz w:val="22"/>
+          <w:szCs w:val="22"/>
+        </w:rPr>
+      </w:pPr>
+    </w:p>
+    <w:p>
+      <w:pPr>
+        <w:pStyle w:val="Heading1"/>
+        <w:numPr>
+          <w:ilvl w:val="0"/>
+          <w:numId w:val="5"/>
+        </w:numPr>
+      </w:pPr>
+      <w:bookmarkStart w:id="63" w:name="h.3whwml4" w:colFirst="0" w:colLast="0"/>
+      <w:bookmarkEnd w:id="63"/>
+      <w:r>
+        <w:lastRenderedPageBreak/>
+        <w:t xml:space="preserve">Other Nonfunctional </w:t>
+      </w:r>
+      <w:commentRangeStart w:id="64"/>
+      <w:r>
+        <w:t>Requirements</w:t>
+      </w:r>
+      <w:commentRangeEnd w:id="64"/>
+      <w:r>
+        <w:rPr>
+          <w:rStyle w:val="CommentReference"/>
+          <w:b w:val="0"/>
+        </w:rPr>
+        <w:commentReference w:id="64"/>
+      </w:r>
+    </w:p>
+    <w:p>
+      <w:pPr>
+        <w:pStyle w:val="Normal1"/>
+      </w:pPr>
+      <w:r>
+        <w:t>((Eric - Not included in this version of the SRS – Please keep these as a placeholder for future SRS development.  This file should be saved prior to submission and have this section edited out.))</w:t>
+      </w:r>
     </w:p>
     <w:p>
       <w:pPr>
@@ -4260,250 +4752,327 @@
           <w:numId w:val="5"/>
         </w:numPr>
       </w:pPr>
-      <w:r>
-        <w:t>General System Features</w:t>
-      </w:r>
-    </w:p>
-    <w:p>
-      <w:pPr>
-        <w:pStyle w:val="Normal1"/>
-      </w:pPr>
-      <w:r>
-        <w:rPr>
-          <w:rFonts w:ascii="Arial" w:eastAsia="Arial" w:hAnsi="Arial" w:cs="Arial"/>
-          <w:i/>
-          <w:sz w:val="22"/>
-          <w:szCs w:val="22"/>
-        </w:rPr>
-        <w:t>Features that will be utilized by all user classes.</w:t>
-      </w:r>
-    </w:p>
-    <w:p>
-      <w:pPr>
-        <w:pStyle w:val="Normal1"/>
-        <w:spacing w:before="120" w:after="120"/>
-        <w:ind w:left="634"/>
-      </w:pPr>
-      <w:r>
-        <w:t>4.3.1</w:t>
-      </w:r>
-      <w:r>
-        <w:tab/>
-      </w:r>
-      <w:r>
-        <w:t>Randomized Problem Generation</w:t>
-      </w:r>
-    </w:p>
-    <w:p>
-      <w:pPr>
-        <w:pStyle w:val="Normal1"/>
-        <w:ind w:left="1440"/>
-        <w:rPr>
-          <w:rFonts w:ascii="Arial" w:eastAsia="Arial" w:hAnsi="Arial" w:cs="Arial"/>
-          <w:sz w:val="22"/>
-          <w:szCs w:val="22"/>
-        </w:rPr>
-      </w:pPr>
-      <w:r>
-        <w:rPr>
-          <w:rFonts w:ascii="Arial" w:eastAsia="Arial" w:hAnsi="Arial" w:cs="Arial"/>
-          <w:sz w:val="22"/>
-          <w:szCs w:val="22"/>
-        </w:rPr>
-        <w:t xml:space="preserve">The </w:t>
-      </w:r>
-      <w:r>
-        <w:rPr>
-          <w:rFonts w:ascii="Arial" w:eastAsia="Arial" w:hAnsi="Arial" w:cs="Arial"/>
-          <w:sz w:val="22"/>
-          <w:szCs w:val="22"/>
-        </w:rPr>
-        <w:t>system shall generate random exercises for each worksheet.  The worksheets will be created using a seed value that will create sensible random values for all problems in the worksheet.  The seed value will be saved so that the worksheet can be recreated later if desired.</w:t>
-      </w:r>
-    </w:p>
-    <w:p>
-      <w:pPr>
-        <w:pStyle w:val="Normal1"/>
-        <w:ind w:left="1440"/>
-        <w:rPr>
-          <w:rFonts w:ascii="Arial" w:eastAsia="Arial" w:hAnsi="Arial" w:cs="Arial"/>
-          <w:sz w:val="22"/>
-          <w:szCs w:val="22"/>
-        </w:rPr>
-      </w:pPr>
-    </w:p>
-    <w:p>
-      <w:pPr>
-        <w:pStyle w:val="Normal1"/>
-        <w:spacing w:before="120" w:after="120"/>
-        <w:ind w:left="634"/>
-      </w:pPr>
-      <w:r>
-        <w:t>4.3.2</w:t>
-      </w:r>
-      <w:r>
-        <w:tab/>
-        <w:t>Worksheet Instructions</w:t>
-      </w:r>
-    </w:p>
-    <w:p>
-      <w:pPr>
-        <w:pStyle w:val="Normal1"/>
-        <w:ind w:left="1440"/>
-        <w:rPr>
-          <w:rFonts w:ascii="Arial" w:eastAsia="Arial" w:hAnsi="Arial" w:cs="Arial"/>
-          <w:sz w:val="22"/>
-          <w:szCs w:val="22"/>
-        </w:rPr>
-      </w:pPr>
-      <w:r>
-        <w:rPr>
-          <w:rFonts w:ascii="Arial" w:eastAsia="Arial" w:hAnsi="Arial" w:cs="Arial"/>
-          <w:sz w:val="22"/>
-          <w:szCs w:val="22"/>
-        </w:rPr>
-        <w:t xml:space="preserve">The system shall generate instructions </w:t>
-      </w:r>
-      <w:r>
-        <w:rPr>
-          <w:rFonts w:ascii="Arial" w:eastAsia="Arial" w:hAnsi="Arial" w:cs="Arial"/>
-          <w:sz w:val="22"/>
-          <w:szCs w:val="22"/>
-        </w:rPr>
-        <w:t>on the worksheet for each problem type.  After the header a standardized set of instructions will be displayed showing a fully solved example problem.</w:t>
-      </w:r>
-    </w:p>
-    <w:p>
-      <w:pPr>
-        <w:pStyle w:val="Normal1"/>
-        <w:ind w:left="1440"/>
-        <w:rPr>
-          <w:rFonts w:ascii="Arial" w:eastAsia="Arial" w:hAnsi="Arial" w:cs="Arial"/>
-          <w:sz w:val="22"/>
-          <w:szCs w:val="22"/>
-        </w:rPr>
-      </w:pPr>
-    </w:p>
-    <w:p>
-      <w:pPr>
-        <w:pStyle w:val="Normal1"/>
-        <w:spacing w:before="120" w:after="120"/>
-        <w:ind w:left="634"/>
-      </w:pPr>
-      <w:r>
-        <w:t>4.3.3</w:t>
-      </w:r>
-      <w:r>
-        <w:tab/>
-        <w:t>PDF Options</w:t>
-      </w:r>
-    </w:p>
-    <w:p>
-      <w:pPr>
-        <w:pStyle w:val="Normal1"/>
-        <w:ind w:left="1440"/>
-        <w:rPr>
-          <w:rFonts w:ascii="Arial" w:eastAsia="Arial" w:hAnsi="Arial" w:cs="Arial"/>
-          <w:sz w:val="22"/>
-          <w:szCs w:val="22"/>
-        </w:rPr>
-      </w:pPr>
-      <w:r>
-        <w:rPr>
-          <w:rFonts w:ascii="Arial" w:eastAsia="Arial" w:hAnsi="Arial" w:cs="Arial"/>
-          <w:sz w:val="22"/>
-          <w:szCs w:val="22"/>
-        </w:rPr>
-        <w:t>The system shall offer standard options for reviewing, saving and printing worksheets and answer sheets in PDF format.  This will work as part of the PDF API that will be used to create the worksheets.  These functions will be offered as part of the default Adobe PDF Viewer.</w:t>
-      </w:r>
-    </w:p>
-    <w:p>
-      <w:pPr>
-        <w:pStyle w:val="Normal1"/>
-        <w:ind w:left="1440"/>
-        <w:rPr>
-          <w:rFonts w:ascii="Arial" w:eastAsia="Arial" w:hAnsi="Arial" w:cs="Arial"/>
-          <w:sz w:val="22"/>
-          <w:szCs w:val="22"/>
-        </w:rPr>
-      </w:pPr>
-    </w:p>
-    <w:p>
-      <w:pPr>
-        <w:pStyle w:val="Normal1"/>
-        <w:spacing w:before="120" w:after="120"/>
-        <w:ind w:left="634"/>
-      </w:pPr>
-      <w:r>
-        <w:lastRenderedPageBreak/>
-        <w:t>4.3.4</w:t>
-      </w:r>
-      <w:r>
-        <w:tab/>
-        <w:t>Help System</w:t>
-      </w:r>
-    </w:p>
-    <w:p>
-      <w:pPr>
-        <w:pStyle w:val="Normal1"/>
-        <w:ind w:left="1440"/>
-        <w:rPr>
-          <w:rFonts w:ascii="Arial" w:eastAsia="Arial" w:hAnsi="Arial" w:cs="Arial"/>
-          <w:sz w:val="22"/>
-          <w:szCs w:val="22"/>
-        </w:rPr>
-      </w:pPr>
-      <w:r>
-        <w:rPr>
-          <w:rFonts w:ascii="Arial" w:eastAsia="Arial" w:hAnsi="Arial" w:cs="Arial"/>
-          <w:sz w:val="22"/>
-          <w:szCs w:val="22"/>
-        </w:rPr>
-        <w:t>The system shall provide context sensitive help.  A help button will be provided on every screen and window within the software.  Clicking this button will provide help and instructions for that particular screen or window.</w:t>
-      </w:r>
-    </w:p>
-    <w:p>
-      <w:pPr>
-        <w:pStyle w:val="Normal1"/>
-        <w:ind w:left="1440"/>
-        <w:rPr>
-          <w:rFonts w:ascii="Arial" w:eastAsia="Arial" w:hAnsi="Arial" w:cs="Arial"/>
-          <w:sz w:val="22"/>
-          <w:szCs w:val="22"/>
-        </w:rPr>
-      </w:pPr>
-    </w:p>
-    <w:p>
-      <w:pPr>
-        <w:pStyle w:val="Normal1"/>
-        <w:spacing w:before="120" w:after="120"/>
-        <w:ind w:left="634"/>
-      </w:pPr>
-      <w:r>
-        <w:t>4.3.5</w:t>
-      </w:r>
-      <w:r>
-        <w:tab/>
-        <w:t>Admin Setup</w:t>
-      </w:r>
-    </w:p>
-    <w:p>
-      <w:pPr>
-        <w:pStyle w:val="Normal1"/>
-        <w:ind w:left="1440"/>
-        <w:rPr>
-          <w:rFonts w:ascii="Arial" w:eastAsia="Arial" w:hAnsi="Arial" w:cs="Arial"/>
-          <w:sz w:val="22"/>
-          <w:szCs w:val="22"/>
-        </w:rPr>
-      </w:pPr>
-      <w:r>
-        <w:rPr>
-          <w:rFonts w:ascii="Arial" w:eastAsia="Arial" w:hAnsi="Arial" w:cs="Arial"/>
-          <w:sz w:val="22"/>
-          <w:szCs w:val="22"/>
-        </w:rPr>
-        <w:t>The system shall provide administrative privileges to an assigned user during installation.  As part of the installation process the first user account will be created that will act as the administrator.  This special teacher account will be able to create additional teacher accounts as well as student accounts.</w:t>
+      <w:bookmarkStart w:id="65" w:name="h.2bn6wsx" w:colFirst="0" w:colLast="0"/>
+      <w:bookmarkEnd w:id="65"/>
+      <w:r>
+        <w:t>Performance Requirements</w:t>
+      </w:r>
+    </w:p>
+    <w:p>
+      <w:pPr>
+        <w:pStyle w:val="Normal1"/>
+        <w:numPr>
+          <w:ilvl w:val="0"/>
+          <w:numId w:val="7"/>
+        </w:numPr>
+      </w:pPr>
+      <w:bookmarkStart w:id="66" w:name="h.qsh70q" w:colFirst="0" w:colLast="0"/>
+      <w:bookmarkEnd w:id="66"/>
+      <w:r>
+        <w:rPr>
+          <w:rFonts w:ascii="Arial" w:hAnsi="Arial" w:cs="Arial"/>
+          <w:b/>
+          <w:sz w:val="22"/>
+        </w:rPr>
+        <w:t xml:space="preserve">Number of Users: </w:t>
+      </w:r>
+      <w:r>
+        <w:rPr>
+          <w:rFonts w:ascii="Arial" w:hAnsi="Arial" w:cs="Arial"/>
+          <w:sz w:val="22"/>
+        </w:rPr>
+        <w:t>The number of registered users shall not be limited, since the software shall be designed to be used by only one user at any given time.</w:t>
+      </w:r>
+    </w:p>
+    <w:p>
+      <w:pPr>
+        <w:pStyle w:val="Heading2"/>
+        <w:numPr>
+          <w:ilvl w:val="1"/>
+          <w:numId w:val="5"/>
+        </w:numPr>
+      </w:pPr>
+      <w:r>
+        <w:t>Safety Requirements</w:t>
+      </w:r>
+    </w:p>
+    <w:p>
+      <w:pPr>
+        <w:pStyle w:val="template"/>
+        <w:rPr>
+          <w:rFonts w:cs="Arial"/>
+          <w:i w:val="0"/>
+        </w:rPr>
+      </w:pPr>
+      <w:bookmarkStart w:id="67" w:name="h.3as4poj" w:colFirst="0" w:colLast="0"/>
+      <w:bookmarkEnd w:id="67"/>
+      <w:r>
+        <w:rPr>
+          <w:rFonts w:cs="Arial"/>
+          <w:i w:val="0"/>
+        </w:rPr>
+        <w:t>No safety requirements have been identified.</w:t>
+      </w:r>
+    </w:p>
+    <w:p>
+      <w:pPr>
+        <w:pStyle w:val="Heading2"/>
+        <w:numPr>
+          <w:ilvl w:val="1"/>
+          <w:numId w:val="5"/>
+        </w:numPr>
+      </w:pPr>
+      <w:r>
+        <w:t>Security Requirements</w:t>
+      </w:r>
+    </w:p>
+    <w:p>
+      <w:pPr>
+        <w:pStyle w:val="Normal1"/>
+        <w:numPr>
+          <w:ilvl w:val="0"/>
+          <w:numId w:val="7"/>
+        </w:numPr>
+      </w:pPr>
+      <w:bookmarkStart w:id="68" w:name="h.1pxezwc" w:colFirst="0" w:colLast="0"/>
+      <w:bookmarkEnd w:id="68"/>
+      <w:r>
+        <w:rPr>
+          <w:rFonts w:ascii="Arial" w:hAnsi="Arial" w:cs="Arial"/>
+          <w:sz w:val="22"/>
+        </w:rPr>
+        <w:t>The system shall only allow unauthorized users to access the login and registration pages and the help utility.</w:t>
+      </w:r>
+    </w:p>
+    <w:p>
+      <w:pPr>
+        <w:pStyle w:val="Normal1"/>
+        <w:numPr>
+          <w:ilvl w:val="0"/>
+          <w:numId w:val="7"/>
+        </w:numPr>
+      </w:pPr>
+      <w:r>
+        <w:rPr>
+          <w:rFonts w:ascii="Arial" w:hAnsi="Arial" w:cs="Arial"/>
+          <w:sz w:val="22"/>
+        </w:rPr>
+        <w:t>The system shall require a username and password to gain access to the FWC.</w:t>
+      </w:r>
+    </w:p>
+    <w:p>
+      <w:pPr>
+        <w:pStyle w:val="Normal1"/>
+        <w:numPr>
+          <w:ilvl w:val="0"/>
+          <w:numId w:val="7"/>
+        </w:numPr>
+      </w:pPr>
+      <w:r>
+        <w:rPr>
+          <w:rFonts w:ascii="Arial" w:hAnsi="Arial" w:cs="Arial"/>
+          <w:sz w:val="22"/>
+        </w:rPr>
+        <w:t>The system shall store user passwords securely in a database.</w:t>
+      </w:r>
+    </w:p>
+    <w:p>
+      <w:pPr>
+        <w:pStyle w:val="Heading2"/>
+        <w:numPr>
+          <w:ilvl w:val="1"/>
+          <w:numId w:val="5"/>
+        </w:numPr>
+      </w:pPr>
+      <w:r>
+        <w:t>Software Quality Attributes</w:t>
+      </w:r>
+    </w:p>
+    <w:p>
+      <w:pPr>
+        <w:pStyle w:val="Normal1"/>
+        <w:numPr>
+          <w:ilvl w:val="0"/>
+          <w:numId w:val="13"/>
+        </w:numPr>
+        <w:rPr>
+          <w:rFonts w:ascii="Arial" w:hAnsi="Arial" w:cs="Arial"/>
+          <w:b/>
+          <w:sz w:val="22"/>
+        </w:rPr>
+      </w:pPr>
+      <w:r>
+        <w:rPr>
+          <w:rFonts w:ascii="Arial" w:hAnsi="Arial" w:cs="Arial"/>
+          <w:b/>
+          <w:sz w:val="22"/>
+        </w:rPr>
+        <w:t>Correctness:</w:t>
+      </w:r>
+      <w:r>
+        <w:rPr>
+          <w:rFonts w:ascii="Arial" w:hAnsi="Arial" w:cs="Arial"/>
+          <w:b/>
+          <w:sz w:val="22"/>
+        </w:rPr>
+        <w:t xml:space="preserve"> </w:t>
+      </w:r>
+      <w:r>
+        <w:rPr>
+          <w:rFonts w:ascii="Arial" w:hAnsi="Arial" w:cs="Arial"/>
+          <w:sz w:val="22"/>
+        </w:rPr>
+        <w:t>The system shall create a correct answer sheet for each generated worksheet.</w:t>
+      </w:r>
+    </w:p>
+    <w:p>
+      <w:pPr>
+        <w:pStyle w:val="Normal1"/>
+        <w:numPr>
+          <w:ilvl w:val="0"/>
+          <w:numId w:val="13"/>
+        </w:numPr>
+        <w:rPr>
+          <w:rFonts w:ascii="Arial" w:hAnsi="Arial" w:cs="Arial"/>
+          <w:b/>
+          <w:sz w:val="22"/>
+        </w:rPr>
+      </w:pPr>
+      <w:r>
+        <w:rPr>
+          <w:rFonts w:ascii="Arial" w:hAnsi="Arial" w:cs="Arial"/>
+          <w:b/>
+          <w:sz w:val="22"/>
+        </w:rPr>
+        <w:t>Interoperability:</w:t>
+      </w:r>
+      <w:r>
+        <w:rPr>
+          <w:rFonts w:ascii="Arial" w:hAnsi="Arial" w:cs="Arial"/>
+          <w:b/>
+          <w:sz w:val="22"/>
+        </w:rPr>
+        <w:t xml:space="preserve"> </w:t>
+      </w:r>
+      <w:r>
+        <w:rPr>
+          <w:rFonts w:ascii="Arial" w:hAnsi="Arial" w:cs="Arial"/>
+          <w:sz w:val="22"/>
+        </w:rPr>
+        <w:t>The system shall work seamlessly with the MySQL database to store login, teacher-student, worksheet, and answer sheet information and retrieve such information for use in the software.</w:t>
+      </w:r>
+    </w:p>
+    <w:p>
+      <w:pPr>
+        <w:pStyle w:val="Normal1"/>
+        <w:numPr>
+          <w:ilvl w:val="0"/>
+          <w:numId w:val="13"/>
+        </w:numPr>
+        <w:rPr>
+          <w:b/>
+        </w:rPr>
+      </w:pPr>
+      <w:r>
+        <w:rPr>
+          <w:rFonts w:ascii="Arial" w:hAnsi="Arial" w:cs="Arial"/>
+          <w:b/>
+          <w:sz w:val="22"/>
+        </w:rPr>
+        <w:t>Usability:</w:t>
+      </w:r>
+      <w:r>
+        <w:rPr>
+          <w:rFonts w:ascii="Arial" w:hAnsi="Arial" w:cs="Arial"/>
+          <w:b/>
+          <w:sz w:val="22"/>
+        </w:rPr>
+        <w:t xml:space="preserve"> </w:t>
+      </w:r>
+      <w:r>
+        <w:rPr>
+          <w:rFonts w:ascii="Arial" w:hAnsi="Arial" w:cs="Arial"/>
+          <w:sz w:val="22"/>
+        </w:rPr>
+        <w:t>The system shall be easy to use and have an internal help utility to show users how to perform functions offered by the software.</w:t>
+      </w:r>
+    </w:p>
+    <w:p>
+      <w:pPr>
+        <w:pStyle w:val="Heading2"/>
+        <w:numPr>
+          <w:ilvl w:val="1"/>
+          <w:numId w:val="5"/>
+        </w:numPr>
+      </w:pPr>
+      <w:r>
+        <w:t>Business Rules</w:t>
+      </w:r>
+    </w:p>
+    <w:p>
+      <w:pPr>
+        <w:pStyle w:val="Normal1"/>
+        <w:numPr>
+          <w:ilvl w:val="0"/>
+          <w:numId w:val="14"/>
+        </w:numPr>
+      </w:pPr>
+      <w:bookmarkStart w:id="69" w:name="h.2p2csry" w:colFirst="0" w:colLast="0"/>
+      <w:bookmarkEnd w:id="69"/>
+      <w:r>
+        <w:rPr>
+          <w:rFonts w:ascii="Arial" w:hAnsi="Arial" w:cs="Arial"/>
+          <w:sz w:val="22"/>
+        </w:rPr>
+        <w:t>The system shall not allow students to register for a user account. Teachers must register their students using a teacher account.</w:t>
+      </w:r>
+    </w:p>
+    <w:p>
+      <w:pPr>
+        <w:pStyle w:val="Normal1"/>
+        <w:numPr>
+          <w:ilvl w:val="0"/>
+          <w:numId w:val="14"/>
+        </w:numPr>
+      </w:pPr>
+      <w:r>
+        <w:rPr>
+          <w:rFonts w:ascii="Arial" w:hAnsi="Arial" w:cs="Arial"/>
+          <w:sz w:val="22"/>
+        </w:rPr>
+        <w:t>The system shall allow students to generate worksheets and view previous worksheets, but not to view answer sheets.</w:t>
+      </w:r>
+    </w:p>
+    <w:p>
+      <w:pPr>
+        <w:pStyle w:val="Normal1"/>
+        <w:numPr>
+          <w:ilvl w:val="0"/>
+          <w:numId w:val="14"/>
+        </w:numPr>
+      </w:pPr>
+      <w:r>
+        <w:rPr>
+          <w:rFonts w:ascii="Arial" w:hAnsi="Arial" w:cs="Arial"/>
+          <w:sz w:val="22"/>
+        </w:rPr>
+        <w:t>The system shall allow teachers to view answer sheets for worksheets created by their students.</w:t>
+      </w:r>
+    </w:p>
+    <w:p>
+      <w:pPr>
+        <w:pStyle w:val="Normal1"/>
+        <w:numPr>
+          <w:ilvl w:val="0"/>
+          <w:numId w:val="14"/>
+        </w:numPr>
+      </w:pPr>
+      <w:r>
+        <w:rPr>
+          <w:rFonts w:ascii="Arial" w:hAnsi="Arial" w:cs="Arial"/>
+          <w:sz w:val="22"/>
+        </w:rPr>
+        <w:t>The system shall allow both teachers and students to access and delete existing worksheets from their previously created worksheets.</w:t>
       </w:r>
     </w:p>
     <w:p>
@@ -4514,373 +5083,8 @@
           <w:numId w:val="5"/>
         </w:numPr>
       </w:pPr>
-      <w:bookmarkStart w:id="63" w:name="h.3whwml4" w:colFirst="0" w:colLast="0"/>
-      <w:bookmarkEnd w:id="63"/>
-      <w:r>
-        <w:t xml:space="preserve">Other Nonfunctional </w:t>
-      </w:r>
-      <w:commentRangeStart w:id="64"/>
-      <w:r>
-        <w:t>Requirements</w:t>
-      </w:r>
-      <w:commentRangeEnd w:id="64"/>
-      <w:r>
-        <w:rPr>
-          <w:rStyle w:val="CommentReference"/>
-          <w:b w:val="0"/>
-        </w:rPr>
-        <w:commentReference w:id="64"/>
-      </w:r>
-    </w:p>
-    <w:p>
-      <w:pPr>
-        <w:pStyle w:val="Normal1"/>
-      </w:pPr>
-      <w:r>
-        <w:t>((Eric - Not included in this version of the SRS – Please keep these as a placeholder for future SRS development.  This file should be saved prior to submission and have this section edited out.))</w:t>
-      </w:r>
-    </w:p>
-    <w:p>
-      <w:pPr>
-        <w:pStyle w:val="Heading2"/>
-        <w:numPr>
-          <w:ilvl w:val="1"/>
-          <w:numId w:val="5"/>
-        </w:numPr>
-      </w:pPr>
-      <w:bookmarkStart w:id="65" w:name="h.2bn6wsx" w:colFirst="0" w:colLast="0"/>
-      <w:bookmarkEnd w:id="65"/>
-      <w:r>
-        <w:t>Performance Requirements</w:t>
-      </w:r>
-    </w:p>
-    <w:p>
-      <w:pPr>
-        <w:pStyle w:val="Normal1"/>
-        <w:numPr>
-          <w:ilvl w:val="0"/>
-          <w:numId w:val="7"/>
-        </w:numPr>
-      </w:pPr>
-      <w:bookmarkStart w:id="66" w:name="h.qsh70q" w:colFirst="0" w:colLast="0"/>
-      <w:bookmarkEnd w:id="66"/>
-      <w:r>
-        <w:rPr>
-          <w:rFonts w:ascii="Arial" w:hAnsi="Arial" w:cs="Arial"/>
-          <w:b/>
-          <w:sz w:val="22"/>
-        </w:rPr>
-        <w:t xml:space="preserve">Number of Users: </w:t>
-      </w:r>
-      <w:r>
-        <w:rPr>
-          <w:rFonts w:ascii="Arial" w:hAnsi="Arial" w:cs="Arial"/>
-          <w:sz w:val="22"/>
-        </w:rPr>
-        <w:t>The number of registered users shall not be limited, since the software shall be designed to be used by only one user at any given time.</w:t>
-      </w:r>
-    </w:p>
-    <w:p>
-      <w:pPr>
-        <w:pStyle w:val="Heading2"/>
-        <w:numPr>
-          <w:ilvl w:val="1"/>
-          <w:numId w:val="5"/>
-        </w:numPr>
-      </w:pPr>
-      <w:r>
-        <w:t>Safety Requirements</w:t>
-      </w:r>
-    </w:p>
-    <w:p>
-      <w:pPr>
-        <w:pStyle w:val="template"/>
-        <w:rPr>
-          <w:rFonts w:cs="Arial"/>
-          <w:i w:val="0"/>
-        </w:rPr>
-      </w:pPr>
-      <w:bookmarkStart w:id="67" w:name="h.3as4poj" w:colFirst="0" w:colLast="0"/>
-      <w:bookmarkEnd w:id="67"/>
-      <w:r>
-        <w:rPr>
-          <w:rFonts w:cs="Arial"/>
-          <w:i w:val="0"/>
-        </w:rPr>
-        <w:t>No safety requirements have been identified.</w:t>
-      </w:r>
-    </w:p>
-    <w:p>
-      <w:pPr>
-        <w:pStyle w:val="Heading2"/>
-        <w:numPr>
-          <w:ilvl w:val="1"/>
-          <w:numId w:val="5"/>
-        </w:numPr>
-      </w:pPr>
-      <w:r>
-        <w:t>Security Requirements</w:t>
-      </w:r>
-    </w:p>
-    <w:p>
-      <w:pPr>
-        <w:pStyle w:val="Normal1"/>
-        <w:numPr>
-          <w:ilvl w:val="0"/>
-          <w:numId w:val="7"/>
-        </w:numPr>
-      </w:pPr>
-      <w:bookmarkStart w:id="68" w:name="h.1pxezwc" w:colFirst="0" w:colLast="0"/>
-      <w:bookmarkEnd w:id="68"/>
-      <w:r>
-        <w:rPr>
-          <w:rFonts w:ascii="Arial" w:hAnsi="Arial" w:cs="Arial"/>
-          <w:sz w:val="22"/>
-        </w:rPr>
-        <w:t>The system shall only allow unauthorized users to access the login and registration pages and the help utility.</w:t>
-      </w:r>
-    </w:p>
-    <w:p>
-      <w:pPr>
-        <w:pStyle w:val="Normal1"/>
-        <w:numPr>
-          <w:ilvl w:val="0"/>
-          <w:numId w:val="7"/>
-        </w:numPr>
-      </w:pPr>
-      <w:r>
-        <w:rPr>
-          <w:rFonts w:ascii="Arial" w:hAnsi="Arial" w:cs="Arial"/>
-          <w:sz w:val="22"/>
-        </w:rPr>
-        <w:t>The system shall require a username and password to gain access to the FWC.</w:t>
-      </w:r>
-    </w:p>
-    <w:p>
-      <w:pPr>
-        <w:pStyle w:val="Normal1"/>
-        <w:numPr>
-          <w:ilvl w:val="0"/>
-          <w:numId w:val="7"/>
-        </w:numPr>
-      </w:pPr>
-      <w:r>
-        <w:rPr>
-          <w:rFonts w:ascii="Arial" w:hAnsi="Arial" w:cs="Arial"/>
-          <w:sz w:val="22"/>
-        </w:rPr>
-        <w:t>The system shall store user passwords securely in a database.</w:t>
-      </w:r>
-    </w:p>
-    <w:p>
-      <w:pPr>
-        <w:pStyle w:val="Heading2"/>
-        <w:numPr>
-          <w:ilvl w:val="1"/>
-          <w:numId w:val="5"/>
-        </w:numPr>
-      </w:pPr>
-      <w:r>
-        <w:t>Software Quality Attributes</w:t>
-      </w:r>
-    </w:p>
-    <w:p>
-      <w:pPr>
-        <w:pStyle w:val="Normal1"/>
-        <w:numPr>
-          <w:ilvl w:val="0"/>
-          <w:numId w:val="13"/>
-        </w:numPr>
-        <w:rPr>
-          <w:rFonts w:ascii="Arial" w:hAnsi="Arial" w:cs="Arial"/>
-          <w:b/>
-          <w:sz w:val="22"/>
-        </w:rPr>
-      </w:pPr>
-      <w:r>
-        <w:rPr>
-          <w:rFonts w:ascii="Arial" w:hAnsi="Arial" w:cs="Arial"/>
-          <w:b/>
-          <w:sz w:val="22"/>
-        </w:rPr>
-        <w:t>Correctness:</w:t>
-      </w:r>
-      <w:r>
-        <w:rPr>
-          <w:rFonts w:ascii="Arial" w:hAnsi="Arial" w:cs="Arial"/>
-          <w:b/>
-          <w:sz w:val="22"/>
-        </w:rPr>
-        <w:t xml:space="preserve"> </w:t>
-      </w:r>
-      <w:r>
-        <w:rPr>
-          <w:rFonts w:ascii="Arial" w:hAnsi="Arial" w:cs="Arial"/>
-          <w:sz w:val="22"/>
-        </w:rPr>
-        <w:t>The system shall create a correct answer sheet for each generated worksheet.</w:t>
-      </w:r>
-    </w:p>
-    <w:p>
-      <w:pPr>
-        <w:pStyle w:val="Normal1"/>
-        <w:numPr>
-          <w:ilvl w:val="0"/>
-          <w:numId w:val="13"/>
-        </w:numPr>
-        <w:rPr>
-          <w:rFonts w:ascii="Arial" w:hAnsi="Arial" w:cs="Arial"/>
-          <w:b/>
-          <w:sz w:val="22"/>
-        </w:rPr>
-      </w:pPr>
-      <w:r>
-        <w:rPr>
-          <w:rFonts w:ascii="Arial" w:hAnsi="Arial" w:cs="Arial"/>
-          <w:b/>
-          <w:sz w:val="22"/>
-        </w:rPr>
-        <w:t>Interoperability:</w:t>
-      </w:r>
-      <w:r>
-        <w:rPr>
-          <w:rFonts w:ascii="Arial" w:hAnsi="Arial" w:cs="Arial"/>
-          <w:b/>
-          <w:sz w:val="22"/>
-        </w:rPr>
-        <w:t xml:space="preserve"> </w:t>
-      </w:r>
-      <w:r>
-        <w:rPr>
-          <w:rFonts w:ascii="Arial" w:hAnsi="Arial" w:cs="Arial"/>
-          <w:sz w:val="22"/>
-        </w:rPr>
-        <w:t>The system shall work seamlessly with the MySQL database to store login, teacher-student, worksheet, and answer sheet information and retrieve such information for use in the software.</w:t>
-      </w:r>
-    </w:p>
-    <w:p>
-      <w:pPr>
-        <w:pStyle w:val="Normal1"/>
-        <w:numPr>
-          <w:ilvl w:val="0"/>
-          <w:numId w:val="13"/>
-        </w:numPr>
-        <w:rPr>
-          <w:b/>
-        </w:rPr>
-      </w:pPr>
-      <w:r>
-        <w:rPr>
-          <w:rFonts w:ascii="Arial" w:hAnsi="Arial" w:cs="Arial"/>
-          <w:b/>
-          <w:sz w:val="22"/>
-        </w:rPr>
-        <w:t>Usability:</w:t>
-      </w:r>
-      <w:r>
-        <w:rPr>
-          <w:rFonts w:ascii="Arial" w:hAnsi="Arial" w:cs="Arial"/>
-          <w:b/>
-          <w:sz w:val="22"/>
-        </w:rPr>
-        <w:t xml:space="preserve"> </w:t>
-      </w:r>
-      <w:r>
-        <w:rPr>
-          <w:rFonts w:ascii="Arial" w:hAnsi="Arial" w:cs="Arial"/>
-          <w:sz w:val="22"/>
-        </w:rPr>
-        <w:t>The system shall be easy to use and have an internal help utility to show users how to perform functions offered by the software.</w:t>
-      </w:r>
-    </w:p>
-    <w:p>
-      <w:pPr>
-        <w:pStyle w:val="Heading2"/>
-        <w:numPr>
-          <w:ilvl w:val="1"/>
-          <w:numId w:val="5"/>
-        </w:numPr>
-      </w:pPr>
       <w:r>
         <w:lastRenderedPageBreak/>
-        <w:t>Business Rules</w:t>
-      </w:r>
-    </w:p>
-    <w:p>
-      <w:pPr>
-        <w:pStyle w:val="Normal1"/>
-        <w:numPr>
-          <w:ilvl w:val="0"/>
-          <w:numId w:val="14"/>
-        </w:numPr>
-      </w:pPr>
-      <w:bookmarkStart w:id="69" w:name="h.2p2csry" w:colFirst="0" w:colLast="0"/>
-      <w:bookmarkEnd w:id="69"/>
-      <w:r>
-        <w:rPr>
-          <w:rFonts w:ascii="Arial" w:hAnsi="Arial" w:cs="Arial"/>
-          <w:sz w:val="22"/>
-        </w:rPr>
-        <w:t>The system shall not allow students to register for a user account. Teachers must register their students using a teacher account.</w:t>
-      </w:r>
-    </w:p>
-    <w:p>
-      <w:pPr>
-        <w:pStyle w:val="Normal1"/>
-        <w:numPr>
-          <w:ilvl w:val="0"/>
-          <w:numId w:val="14"/>
-        </w:numPr>
-      </w:pPr>
-      <w:r>
-        <w:rPr>
-          <w:rFonts w:ascii="Arial" w:hAnsi="Arial" w:cs="Arial"/>
-          <w:sz w:val="22"/>
-        </w:rPr>
-        <w:t>The system shall allow students to generate worksheets and view previous worksheets, but not to view answer sheets.</w:t>
-      </w:r>
-    </w:p>
-    <w:p>
-      <w:pPr>
-        <w:pStyle w:val="Normal1"/>
-        <w:numPr>
-          <w:ilvl w:val="0"/>
-          <w:numId w:val="14"/>
-        </w:numPr>
-      </w:pPr>
-      <w:r>
-        <w:rPr>
-          <w:rFonts w:ascii="Arial" w:hAnsi="Arial" w:cs="Arial"/>
-          <w:sz w:val="22"/>
-        </w:rPr>
-        <w:t>The system shall allow teachers to view answer sheets for worksheets created by their students.</w:t>
-      </w:r>
-    </w:p>
-    <w:p>
-      <w:pPr>
-        <w:pStyle w:val="Normal1"/>
-        <w:numPr>
-          <w:ilvl w:val="0"/>
-          <w:numId w:val="14"/>
-        </w:numPr>
-      </w:pPr>
-      <w:r>
-        <w:rPr>
-          <w:rFonts w:ascii="Arial" w:hAnsi="Arial" w:cs="Arial"/>
-          <w:sz w:val="22"/>
-        </w:rPr>
-        <w:t>The system shall allow both teachers and students to access and delete existing worksheets from their previously created worksheets.</w:t>
-      </w:r>
-    </w:p>
-    <w:p>
-      <w:pPr>
-        <w:pStyle w:val="Heading1"/>
-        <w:numPr>
-          <w:ilvl w:val="0"/>
-          <w:numId w:val="5"/>
-        </w:numPr>
-      </w:pPr>
-      <w:r>
         <w:t xml:space="preserve">Other </w:t>
       </w:r>
       <w:commentRangeStart w:id="70"/>
@@ -5188,7 +5392,6 @@
           <w:sz w:val="36"/>
           <w:szCs w:val="36"/>
         </w:rPr>
-        <w:lastRenderedPageBreak/>
         <w:t>Appendix C: To Be Determined List</w:t>
       </w:r>
     </w:p>
@@ -5450,7 +5653,31 @@
         <w:sz w:val="20"/>
         <w:szCs w:val="20"/>
       </w:rPr>
-      <w:t>Copyright © 2002 by Karl E. Wiegers. Permission is granted to use, modify, and distribute this document.</w:t>
+      <w:t xml:space="preserve">Copyright © 2002 by Karl E. </w:t>
+    </w:r>
+    <w:proofErr w:type="spellStart"/>
+    <w:r>
+      <w:rPr>
+        <w:rFonts w:ascii="Times" w:hAnsi="Times"/>
+        <w:b/>
+        <w:i/>
+        <w:color w:val="auto"/>
+        <w:sz w:val="20"/>
+        <w:szCs w:val="20"/>
+      </w:rPr>
+      <w:t>Wiegers</w:t>
+    </w:r>
+    <w:proofErr w:type="spellEnd"/>
+    <w:r>
+      <w:rPr>
+        <w:rFonts w:ascii="Times" w:hAnsi="Times"/>
+        <w:b/>
+        <w:i/>
+        <w:color w:val="auto"/>
+        <w:sz w:val="20"/>
+        <w:szCs w:val="20"/>
+      </w:rPr>
+      <w:t>. Permission is granted to use, modify, and distribute this document.</w:t>
     </w:r>
   </w:p>
 </w:ftr>
@@ -6640,7 +6867,7 @@
   <w:abstractNum w:abstractNumId="9" w15:restartNumberingAfterBreak="0">
     <w:nsid w:val="66F05DC7"/>
     <w:multiLevelType w:val="multilevel"/>
-    <w:tmpl w:val="D7BA86F4"/>
+    <w:tmpl w:val="4B0EC9B0"/>
     <w:lvl w:ilvl="0">
       <w:start w:val="1"/>
       <w:numFmt w:val="decimal"/>
@@ -8488,7 +8715,7 @@
 </file>
 
 <file path=customXml/itemProps1.xml><?xml version="1.0" encoding="utf-8"?>
-<ds:datastoreItem xmlns:ds="http://schemas.openxmlformats.org/officeDocument/2006/customXml" ds:itemID="{C6D5E9AB-73CD-4484-BA12-FD291441D599}">
+<ds:datastoreItem xmlns:ds="http://schemas.openxmlformats.org/officeDocument/2006/customXml" ds:itemID="{98BA3F69-928B-446D-A640-E31963C35EEA}">
   <ds:schemaRefs>
     <ds:schemaRef ds:uri="http://schemas.openxmlformats.org/officeDocument/2006/bibliography"/>
   </ds:schemaRefs>

</xml_diff>

<commit_message>
Teacher Account System Requirements Done
</commit_message>
<xml_diff>
--- a/SoftwareRequirementsSpecificationforFractionWorksheetCreator.docx
+++ b/SoftwareRequirementsSpecificationforFractionWorksheetCreator.docx
@@ -2688,7 +2688,7 @@
           <w:sz w:val="22"/>
           <w:szCs w:val="22"/>
         </w:rPr>
-        <w:t>The system shall provide tutorial content for each worksheet.</w:t>
+        <w:t>**The system shall provide three levels of worksheet difficulty.</w:t>
       </w:r>
     </w:p>
     <w:p>
@@ -2711,7 +2711,7 @@
           <w:sz w:val="22"/>
           <w:szCs w:val="22"/>
         </w:rPr>
-        <w:t>The system shall generate random exercises for each worksheet.</w:t>
+        <w:t>**The system shall provide three worksheet types per difficulty level.</w:t>
       </w:r>
     </w:p>
     <w:p>
@@ -2728,15 +2728,13 @@
           <w:szCs w:val="22"/>
         </w:rPr>
       </w:pPr>
-      <w:bookmarkStart w:id="46" w:name="h.gjobmifu0829" w:colFirst="0" w:colLast="0"/>
-      <w:bookmarkEnd w:id="46"/>
-      <w:r>
-        <w:rPr>
-          <w:rFonts w:ascii="Arial" w:eastAsia="Arial" w:hAnsi="Arial" w:cs="Arial"/>
-          <w:sz w:val="22"/>
-          <w:szCs w:val="22"/>
-        </w:rPr>
-        <w:t>The system shall generate instructions on the worksheet for each problem type.</w:t>
+      <w:r>
+        <w:rPr>
+          <w:rFonts w:ascii="Arial" w:eastAsia="Arial" w:hAnsi="Arial" w:cs="Arial"/>
+          <w:sz w:val="22"/>
+          <w:szCs w:val="22"/>
+        </w:rPr>
+        <w:t>The system shall provide tutorial content for each worksheet.</w:t>
       </w:r>
     </w:p>
     <w:p>
@@ -2753,15 +2751,13 @@
           <w:szCs w:val="22"/>
         </w:rPr>
       </w:pPr>
-      <w:bookmarkStart w:id="47" w:name="h.eei92ftlu3ui" w:colFirst="0" w:colLast="0"/>
-      <w:bookmarkEnd w:id="47"/>
-      <w:r>
-        <w:rPr>
-          <w:rFonts w:ascii="Arial" w:eastAsia="Arial" w:hAnsi="Arial" w:cs="Arial"/>
-          <w:sz w:val="22"/>
-          <w:szCs w:val="22"/>
-        </w:rPr>
-        <w:t>The system shall allow previewing, printing and saving worksheets and answer sheets via PDF.</w:t>
+      <w:r>
+        <w:rPr>
+          <w:rFonts w:ascii="Arial" w:eastAsia="Arial" w:hAnsi="Arial" w:cs="Arial"/>
+          <w:sz w:val="22"/>
+          <w:szCs w:val="22"/>
+        </w:rPr>
+        <w:t>The system shall generate random exercises for each worksheet.</w:t>
       </w:r>
     </w:p>
     <w:p>
@@ -2778,6 +2774,56 @@
           <w:szCs w:val="22"/>
         </w:rPr>
       </w:pPr>
+      <w:bookmarkStart w:id="46" w:name="h.gjobmifu0829" w:colFirst="0" w:colLast="0"/>
+      <w:bookmarkEnd w:id="46"/>
+      <w:r>
+        <w:rPr>
+          <w:rFonts w:ascii="Arial" w:eastAsia="Arial" w:hAnsi="Arial" w:cs="Arial"/>
+          <w:sz w:val="22"/>
+          <w:szCs w:val="22"/>
+        </w:rPr>
+        <w:t>The system shall generate instructions on the worksheet for each problem type.</w:t>
+      </w:r>
+    </w:p>
+    <w:p>
+      <w:pPr>
+        <w:pStyle w:val="Normal1"/>
+        <w:numPr>
+          <w:ilvl w:val="0"/>
+          <w:numId w:val="10"/>
+        </w:numPr>
+        <w:contextualSpacing/>
+        <w:rPr>
+          <w:rFonts w:ascii="Arial" w:eastAsia="Arial" w:hAnsi="Arial" w:cs="Arial"/>
+          <w:sz w:val="22"/>
+          <w:szCs w:val="22"/>
+        </w:rPr>
+      </w:pPr>
+      <w:bookmarkStart w:id="47" w:name="h.eei92ftlu3ui" w:colFirst="0" w:colLast="0"/>
+      <w:bookmarkEnd w:id="47"/>
+      <w:r>
+        <w:rPr>
+          <w:rFonts w:ascii="Arial" w:eastAsia="Arial" w:hAnsi="Arial" w:cs="Arial"/>
+          <w:sz w:val="22"/>
+          <w:szCs w:val="22"/>
+        </w:rPr>
+        <w:t>The system shall allow previewing, printing and saving worksheets and answer sheets via PDF.</w:t>
+      </w:r>
+    </w:p>
+    <w:p>
+      <w:pPr>
+        <w:pStyle w:val="Normal1"/>
+        <w:numPr>
+          <w:ilvl w:val="0"/>
+          <w:numId w:val="10"/>
+        </w:numPr>
+        <w:contextualSpacing/>
+        <w:rPr>
+          <w:rFonts w:ascii="Arial" w:eastAsia="Arial" w:hAnsi="Arial" w:cs="Arial"/>
+          <w:sz w:val="22"/>
+          <w:szCs w:val="22"/>
+        </w:rPr>
+      </w:pPr>
       <w:bookmarkStart w:id="48" w:name="h.iveexmqlxn8s" w:colFirst="0" w:colLast="0"/>
       <w:bookmarkStart w:id="49" w:name="h.3yrkzb384g7q" w:colFirst="0" w:colLast="0"/>
       <w:bookmarkEnd w:id="48"/>
@@ -2855,6 +2901,29 @@
           <w:szCs w:val="22"/>
         </w:rPr>
         <w:t>The teacher shall be able to access the system using a username / password.</w:t>
+      </w:r>
+    </w:p>
+    <w:p>
+      <w:pPr>
+        <w:pStyle w:val="Normal1"/>
+        <w:numPr>
+          <w:ilvl w:val="0"/>
+          <w:numId w:val="8"/>
+        </w:numPr>
+        <w:contextualSpacing/>
+        <w:rPr>
+          <w:rFonts w:ascii="Arial" w:eastAsia="Arial" w:hAnsi="Arial" w:cs="Arial"/>
+          <w:sz w:val="22"/>
+          <w:szCs w:val="22"/>
+        </w:rPr>
+      </w:pPr>
+      <w:r>
+        <w:rPr>
+          <w:rFonts w:ascii="Arial" w:eastAsia="Arial" w:hAnsi="Arial" w:cs="Arial"/>
+          <w:sz w:val="22"/>
+          <w:szCs w:val="22"/>
+        </w:rPr>
+        <w:t>The teacher shall be able to request a password reset.</w:t>
       </w:r>
     </w:p>
     <w:p>
@@ -4685,29 +4754,1035 @@
           <w:sz w:val="22"/>
           <w:szCs w:val="22"/>
         </w:rPr>
-        <w:t>provide a search feature on the class roster screen to search for students and student worksheets.  A search bar will be displayed.  Text entered into this field will be compared to the class roster and any results for that text will be displayed in place of the all data available view</w:t>
+        <w:t>provide a search feature on the class roster screen to search for students and student worksheets.  A search bar will be displayed.  Text entered into this field will be compared to the class roster and any results for that text will be displayed in place of the all data available view.</w:t>
+      </w:r>
+    </w:p>
+    <w:p>
+      <w:pPr>
+        <w:pStyle w:val="Heading2"/>
+        <w:numPr>
+          <w:ilvl w:val="1"/>
+          <w:numId w:val="5"/>
+        </w:numPr>
+      </w:pPr>
+      <w:r>
+        <w:t xml:space="preserve">Teacher </w:t>
+      </w:r>
+      <w:r>
+        <w:t>System Features</w:t>
+      </w:r>
+    </w:p>
+    <w:p>
+      <w:pPr>
+        <w:pStyle w:val="Normal1"/>
+        <w:rPr>
+          <w:rFonts w:ascii="Arial" w:eastAsia="Arial" w:hAnsi="Arial" w:cs="Arial"/>
+          <w:i/>
+          <w:sz w:val="22"/>
+          <w:szCs w:val="22"/>
+        </w:rPr>
+      </w:pPr>
+      <w:r>
+        <w:rPr>
+          <w:rFonts w:ascii="Arial" w:eastAsia="Arial" w:hAnsi="Arial" w:cs="Arial"/>
+          <w:i/>
+          <w:sz w:val="22"/>
+          <w:szCs w:val="22"/>
+        </w:rPr>
+        <w:t>Features that will be utilized by Teacher user accounts</w:t>
+      </w:r>
+    </w:p>
+    <w:p>
+      <w:pPr>
+        <w:pStyle w:val="Normal1"/>
+      </w:pPr>
+    </w:p>
+    <w:p>
+      <w:pPr>
+        <w:pStyle w:val="Normal1"/>
+        <w:spacing w:before="120" w:after="120"/>
+        <w:ind w:left="634"/>
+        <w:rPr>
+          <w:rFonts w:ascii="Arial" w:hAnsi="Arial" w:cs="Arial"/>
+          <w:sz w:val="22"/>
+          <w:szCs w:val="22"/>
+        </w:rPr>
+      </w:pPr>
+      <w:r>
+        <w:rPr>
+          <w:rFonts w:ascii="Arial" w:hAnsi="Arial" w:cs="Arial"/>
+          <w:sz w:val="22"/>
+          <w:szCs w:val="22"/>
+        </w:rPr>
+        <w:t>4.</w:t>
+      </w:r>
+      <w:r>
+        <w:rPr>
+          <w:rFonts w:ascii="Arial" w:hAnsi="Arial" w:cs="Arial"/>
+          <w:sz w:val="22"/>
+          <w:szCs w:val="22"/>
+        </w:rPr>
+        <w:t>3</w:t>
+      </w:r>
+      <w:r>
+        <w:rPr>
+          <w:rFonts w:ascii="Arial" w:hAnsi="Arial" w:cs="Arial"/>
+          <w:sz w:val="22"/>
+          <w:szCs w:val="22"/>
+        </w:rPr>
+        <w:t>.1</w:t>
+      </w:r>
+      <w:r>
+        <w:rPr>
+          <w:rFonts w:ascii="Arial" w:hAnsi="Arial" w:cs="Arial"/>
+          <w:sz w:val="22"/>
+          <w:szCs w:val="22"/>
+        </w:rPr>
+        <w:tab/>
+        <w:t xml:space="preserve">Requirement:  </w:t>
+      </w:r>
+      <w:r>
+        <w:rPr>
+          <w:rFonts w:ascii="Arial" w:hAnsi="Arial" w:cs="Arial"/>
+          <w:sz w:val="22"/>
+          <w:szCs w:val="22"/>
+        </w:rPr>
+        <w:t>Teacher System Access</w:t>
+      </w:r>
+    </w:p>
+    <w:p>
+      <w:pPr>
+        <w:pStyle w:val="Normal1"/>
+        <w:ind w:left="1440"/>
+        <w:rPr>
+          <w:rFonts w:ascii="Arial" w:eastAsia="Arial" w:hAnsi="Arial" w:cs="Arial"/>
+          <w:sz w:val="22"/>
+          <w:szCs w:val="22"/>
+        </w:rPr>
+      </w:pPr>
+      <w:r>
+        <w:rPr>
+          <w:rFonts w:ascii="Arial" w:eastAsia="Arial" w:hAnsi="Arial" w:cs="Arial"/>
+          <w:sz w:val="22"/>
+          <w:szCs w:val="22"/>
+        </w:rPr>
+        <w:t xml:space="preserve">Description:  </w:t>
+      </w:r>
+      <w:r>
+        <w:rPr>
+          <w:rFonts w:ascii="Arial" w:eastAsia="Arial" w:hAnsi="Arial" w:cs="Arial"/>
+          <w:sz w:val="22"/>
+          <w:szCs w:val="22"/>
+        </w:rPr>
+        <w:t>The teacher shall be able to access the system using a username / password.  This information shall be entered in to the login screen.  Username to be provided by the administrator.  Password to be randomly generated by the admin.  The teacher will be required to change their password the first time they login.</w:t>
+      </w:r>
+    </w:p>
+    <w:p>
+      <w:pPr>
+        <w:pStyle w:val="Normal1"/>
+        <w:ind w:left="1440"/>
+        <w:rPr>
+          <w:rFonts w:ascii="Arial" w:eastAsia="Arial" w:hAnsi="Arial" w:cs="Arial"/>
+          <w:sz w:val="22"/>
+          <w:szCs w:val="22"/>
+        </w:rPr>
+      </w:pPr>
+    </w:p>
+    <w:p>
+      <w:pPr>
+        <w:pStyle w:val="Normal1"/>
+        <w:spacing w:before="120" w:after="120"/>
+        <w:ind w:left="634"/>
+        <w:rPr>
+          <w:rFonts w:ascii="Arial" w:hAnsi="Arial" w:cs="Arial"/>
+          <w:sz w:val="22"/>
+          <w:szCs w:val="22"/>
+        </w:rPr>
+      </w:pPr>
+      <w:r>
+        <w:rPr>
+          <w:rFonts w:ascii="Arial" w:hAnsi="Arial" w:cs="Arial"/>
+          <w:sz w:val="22"/>
+          <w:szCs w:val="22"/>
+        </w:rPr>
+        <w:t>4.</w:t>
+      </w:r>
+      <w:r>
+        <w:rPr>
+          <w:rFonts w:ascii="Arial" w:hAnsi="Arial" w:cs="Arial"/>
+          <w:sz w:val="22"/>
+          <w:szCs w:val="22"/>
+        </w:rPr>
+        <w:t>3</w:t>
+      </w:r>
+      <w:r>
+        <w:rPr>
+          <w:rFonts w:ascii="Arial" w:hAnsi="Arial" w:cs="Arial"/>
+          <w:sz w:val="22"/>
+          <w:szCs w:val="22"/>
+        </w:rPr>
+        <w:t>.</w:t>
+      </w:r>
+      <w:r>
+        <w:rPr>
+          <w:rFonts w:ascii="Arial" w:hAnsi="Arial" w:cs="Arial"/>
+          <w:sz w:val="22"/>
+          <w:szCs w:val="22"/>
+        </w:rPr>
+        <w:t>2</w:t>
+      </w:r>
+      <w:r>
+        <w:rPr>
+          <w:rFonts w:ascii="Arial" w:hAnsi="Arial" w:cs="Arial"/>
+          <w:sz w:val="22"/>
+          <w:szCs w:val="22"/>
+        </w:rPr>
+        <w:tab/>
+        <w:t xml:space="preserve">Requirement:  </w:t>
+      </w:r>
+      <w:r>
+        <w:rPr>
+          <w:rFonts w:ascii="Arial" w:hAnsi="Arial" w:cs="Arial"/>
+          <w:sz w:val="22"/>
+          <w:szCs w:val="22"/>
+        </w:rPr>
+        <w:t>Teacher Password Reset</w:t>
+      </w:r>
+    </w:p>
+    <w:p>
+      <w:pPr>
+        <w:pStyle w:val="Normal1"/>
+        <w:ind w:left="1440"/>
+        <w:rPr>
+          <w:rFonts w:ascii="Arial" w:eastAsia="Arial" w:hAnsi="Arial" w:cs="Arial"/>
+          <w:sz w:val="22"/>
+          <w:szCs w:val="22"/>
+        </w:rPr>
+      </w:pPr>
+      <w:r>
+        <w:rPr>
+          <w:rFonts w:ascii="Arial" w:eastAsia="Arial" w:hAnsi="Arial" w:cs="Arial"/>
+          <w:sz w:val="22"/>
+          <w:szCs w:val="22"/>
+        </w:rPr>
+        <w:t xml:space="preserve">Description:  </w:t>
+      </w:r>
+      <w:r>
+        <w:rPr>
+          <w:rFonts w:ascii="Arial" w:eastAsia="Arial" w:hAnsi="Arial" w:cs="Arial"/>
+          <w:sz w:val="22"/>
+          <w:szCs w:val="22"/>
+        </w:rPr>
+        <w:t xml:space="preserve">The teacher shall be able to </w:t>
+      </w:r>
+      <w:r>
+        <w:rPr>
+          <w:rFonts w:ascii="Arial" w:eastAsia="Arial" w:hAnsi="Arial" w:cs="Arial"/>
+          <w:sz w:val="22"/>
+          <w:szCs w:val="22"/>
+        </w:rPr>
+        <w:t>request a password reset.  Clicking on the &lt;Password Reset&gt; button on the login screen will prompt a pop-up on the ADMIN GUI Panel the next time the Admin logs in.</w:t>
+      </w:r>
+    </w:p>
+    <w:p>
+      <w:pPr>
+        <w:pStyle w:val="Normal1"/>
+        <w:ind w:left="1440"/>
+        <w:rPr>
+          <w:rFonts w:ascii="Arial" w:eastAsia="Arial" w:hAnsi="Arial" w:cs="Arial"/>
+          <w:sz w:val="22"/>
+          <w:szCs w:val="22"/>
+        </w:rPr>
+      </w:pPr>
+    </w:p>
+    <w:p>
+      <w:pPr>
+        <w:pStyle w:val="Normal1"/>
+        <w:spacing w:before="120" w:after="120"/>
+        <w:ind w:left="634"/>
+        <w:rPr>
+          <w:rFonts w:ascii="Arial" w:hAnsi="Arial" w:cs="Arial"/>
+          <w:sz w:val="22"/>
+          <w:szCs w:val="22"/>
+        </w:rPr>
+      </w:pPr>
+      <w:r>
+        <w:rPr>
+          <w:rFonts w:ascii="Arial" w:hAnsi="Arial" w:cs="Arial"/>
+          <w:sz w:val="22"/>
+          <w:szCs w:val="22"/>
+        </w:rPr>
+        <w:t>4.</w:t>
+      </w:r>
+      <w:r>
+        <w:rPr>
+          <w:rFonts w:ascii="Arial" w:hAnsi="Arial" w:cs="Arial"/>
+          <w:sz w:val="22"/>
+          <w:szCs w:val="22"/>
+        </w:rPr>
+        <w:t>3</w:t>
+      </w:r>
+      <w:r>
+        <w:rPr>
+          <w:rFonts w:ascii="Arial" w:hAnsi="Arial" w:cs="Arial"/>
+          <w:sz w:val="22"/>
+          <w:szCs w:val="22"/>
+        </w:rPr>
+        <w:t>.</w:t>
+      </w:r>
+      <w:r>
+        <w:rPr>
+          <w:rFonts w:ascii="Arial" w:hAnsi="Arial" w:cs="Arial"/>
+          <w:sz w:val="22"/>
+          <w:szCs w:val="22"/>
+        </w:rPr>
+        <w:t>3</w:t>
+      </w:r>
+      <w:r>
+        <w:rPr>
+          <w:rFonts w:ascii="Arial" w:hAnsi="Arial" w:cs="Arial"/>
+          <w:sz w:val="22"/>
+          <w:szCs w:val="22"/>
+        </w:rPr>
+        <w:tab/>
+        <w:t xml:space="preserve">Requirement:  </w:t>
+      </w:r>
+      <w:r>
+        <w:rPr>
+          <w:rFonts w:ascii="Arial" w:hAnsi="Arial" w:cs="Arial"/>
+          <w:sz w:val="22"/>
+          <w:szCs w:val="22"/>
+        </w:rPr>
+        <w:t>Teacher Worksheet Selection</w:t>
+      </w:r>
+    </w:p>
+    <w:p>
+      <w:pPr>
+        <w:pStyle w:val="Normal1"/>
+        <w:ind w:left="1440"/>
+        <w:rPr>
+          <w:rFonts w:ascii="Arial" w:eastAsia="Arial" w:hAnsi="Arial" w:cs="Arial"/>
+          <w:sz w:val="22"/>
+          <w:szCs w:val="22"/>
+        </w:rPr>
+      </w:pPr>
+      <w:r>
+        <w:rPr>
+          <w:rFonts w:ascii="Arial" w:eastAsia="Arial" w:hAnsi="Arial" w:cs="Arial"/>
+          <w:sz w:val="22"/>
+          <w:szCs w:val="22"/>
+        </w:rPr>
+        <w:t xml:space="preserve">Description:  </w:t>
+      </w:r>
+      <w:r>
+        <w:rPr>
+          <w:rFonts w:ascii="Arial" w:eastAsia="Arial" w:hAnsi="Arial" w:cs="Arial"/>
+          <w:sz w:val="22"/>
+          <w:szCs w:val="22"/>
+        </w:rPr>
+        <w:t>The teacher shall be able to select any worksheet regardless of difficulty and problem type.</w:t>
+      </w:r>
+      <w:r>
+        <w:rPr>
+          <w:rFonts w:ascii="Arial" w:eastAsia="Arial" w:hAnsi="Arial" w:cs="Arial"/>
+          <w:sz w:val="22"/>
+          <w:szCs w:val="22"/>
+        </w:rPr>
+        <w:t xml:space="preserve">  All available difficulties and worksheets will be visible on the main worksheet creation page.</w:t>
+      </w:r>
+    </w:p>
+    <w:p>
+      <w:pPr>
+        <w:pStyle w:val="Normal1"/>
+        <w:ind w:left="1440"/>
+        <w:rPr>
+          <w:rFonts w:ascii="Arial" w:eastAsia="Arial" w:hAnsi="Arial" w:cs="Arial"/>
+          <w:sz w:val="22"/>
+          <w:szCs w:val="22"/>
+        </w:rPr>
+      </w:pPr>
+    </w:p>
+    <w:p>
+      <w:pPr>
+        <w:pStyle w:val="Normal1"/>
+        <w:spacing w:before="120" w:after="120"/>
+        <w:ind w:left="634"/>
+        <w:rPr>
+          <w:rFonts w:ascii="Arial" w:hAnsi="Arial" w:cs="Arial"/>
+          <w:sz w:val="22"/>
+          <w:szCs w:val="22"/>
+        </w:rPr>
+      </w:pPr>
+      <w:r>
+        <w:rPr>
+          <w:rFonts w:ascii="Arial" w:hAnsi="Arial" w:cs="Arial"/>
+          <w:sz w:val="22"/>
+          <w:szCs w:val="22"/>
+        </w:rPr>
+        <w:t>4.</w:t>
+      </w:r>
+      <w:r>
+        <w:rPr>
+          <w:rFonts w:ascii="Arial" w:hAnsi="Arial" w:cs="Arial"/>
+          <w:sz w:val="22"/>
+          <w:szCs w:val="22"/>
+        </w:rPr>
+        <w:t>3</w:t>
+      </w:r>
+      <w:r>
+        <w:rPr>
+          <w:rFonts w:ascii="Arial" w:hAnsi="Arial" w:cs="Arial"/>
+          <w:sz w:val="22"/>
+          <w:szCs w:val="22"/>
+        </w:rPr>
+        <w:t>.</w:t>
+      </w:r>
+      <w:r>
+        <w:rPr>
+          <w:rFonts w:ascii="Arial" w:hAnsi="Arial" w:cs="Arial"/>
+          <w:sz w:val="22"/>
+          <w:szCs w:val="22"/>
+        </w:rPr>
+        <w:t>4</w:t>
+      </w:r>
+      <w:r>
+        <w:rPr>
+          <w:rFonts w:ascii="Arial" w:hAnsi="Arial" w:cs="Arial"/>
+          <w:sz w:val="22"/>
+          <w:szCs w:val="22"/>
+        </w:rPr>
+        <w:tab/>
+        <w:t xml:space="preserve">Requirement:  </w:t>
+      </w:r>
+      <w:r>
+        <w:rPr>
+          <w:rFonts w:ascii="Arial" w:hAnsi="Arial" w:cs="Arial"/>
+          <w:sz w:val="22"/>
+          <w:szCs w:val="22"/>
+        </w:rPr>
+        <w:t>Worksheet Parameter Options</w:t>
+      </w:r>
+    </w:p>
+    <w:p>
+      <w:pPr>
+        <w:pStyle w:val="Normal1"/>
+        <w:ind w:left="1440"/>
+        <w:rPr>
+          <w:rFonts w:ascii="Arial" w:eastAsia="Arial" w:hAnsi="Arial" w:cs="Arial"/>
+          <w:sz w:val="22"/>
+          <w:szCs w:val="22"/>
+        </w:rPr>
+      </w:pPr>
+      <w:r>
+        <w:rPr>
+          <w:rFonts w:ascii="Arial" w:eastAsia="Arial" w:hAnsi="Arial" w:cs="Arial"/>
+          <w:sz w:val="22"/>
+          <w:szCs w:val="22"/>
+        </w:rPr>
+        <w:t xml:space="preserve">Description:  </w:t>
+      </w:r>
+      <w:r>
+        <w:rPr>
+          <w:rFonts w:ascii="Arial" w:eastAsia="Arial" w:hAnsi="Arial" w:cs="Arial"/>
+          <w:sz w:val="22"/>
+          <w:szCs w:val="22"/>
+        </w:rPr>
+        <w:t xml:space="preserve">The teacher shall be able to </w:t>
+      </w:r>
+      <w:r>
+        <w:rPr>
+          <w:rFonts w:ascii="Arial" w:eastAsia="Arial" w:hAnsi="Arial" w:cs="Arial"/>
+          <w:sz w:val="22"/>
+          <w:szCs w:val="22"/>
+        </w:rPr>
+        <w:t>select a range of values for numerator and denominator for intermediate and advanced worksheets.  These values will be used during the creation of the problems for the worksheet.</w:t>
+      </w:r>
+    </w:p>
+    <w:p>
+      <w:pPr>
+        <w:pStyle w:val="Normal1"/>
+        <w:ind w:left="1440"/>
+        <w:rPr>
+          <w:rFonts w:ascii="Arial" w:eastAsia="Arial" w:hAnsi="Arial" w:cs="Arial"/>
+          <w:sz w:val="22"/>
+          <w:szCs w:val="22"/>
+        </w:rPr>
+      </w:pPr>
+    </w:p>
+    <w:p>
+      <w:pPr>
+        <w:pStyle w:val="Normal1"/>
+        <w:spacing w:before="120" w:after="120"/>
+        <w:ind w:left="634"/>
+        <w:rPr>
+          <w:rFonts w:ascii="Arial" w:hAnsi="Arial" w:cs="Arial"/>
+          <w:sz w:val="22"/>
+          <w:szCs w:val="22"/>
+        </w:rPr>
+      </w:pPr>
+      <w:r>
+        <w:rPr>
+          <w:rFonts w:ascii="Arial" w:hAnsi="Arial" w:cs="Arial"/>
+          <w:sz w:val="22"/>
+          <w:szCs w:val="22"/>
+        </w:rPr>
+        <w:t>4.</w:t>
+      </w:r>
+      <w:r>
+        <w:rPr>
+          <w:rFonts w:ascii="Arial" w:hAnsi="Arial" w:cs="Arial"/>
+          <w:sz w:val="22"/>
+          <w:szCs w:val="22"/>
+        </w:rPr>
+        <w:t>3</w:t>
+      </w:r>
+      <w:r>
+        <w:rPr>
+          <w:rFonts w:ascii="Arial" w:hAnsi="Arial" w:cs="Arial"/>
+          <w:sz w:val="22"/>
+          <w:szCs w:val="22"/>
+        </w:rPr>
+        <w:t>.</w:t>
+      </w:r>
+      <w:r>
+        <w:rPr>
+          <w:rFonts w:ascii="Arial" w:hAnsi="Arial" w:cs="Arial"/>
+          <w:sz w:val="22"/>
+          <w:szCs w:val="22"/>
+        </w:rPr>
+        <w:t>5</w:t>
+      </w:r>
+      <w:r>
+        <w:rPr>
+          <w:rFonts w:ascii="Arial" w:hAnsi="Arial" w:cs="Arial"/>
+          <w:sz w:val="22"/>
+          <w:szCs w:val="22"/>
+        </w:rPr>
+        <w:tab/>
+        <w:t xml:space="preserve">Requirement:  </w:t>
+      </w:r>
+      <w:r>
+        <w:rPr>
+          <w:rFonts w:ascii="Arial" w:hAnsi="Arial" w:cs="Arial"/>
+          <w:sz w:val="22"/>
+          <w:szCs w:val="22"/>
+        </w:rPr>
+        <w:t>Student Worksheet Review</w:t>
+      </w:r>
+    </w:p>
+    <w:p>
+      <w:pPr>
+        <w:pStyle w:val="Normal1"/>
+        <w:ind w:left="1440"/>
+        <w:rPr>
+          <w:rFonts w:ascii="Arial" w:eastAsia="Arial" w:hAnsi="Arial" w:cs="Arial"/>
+          <w:sz w:val="22"/>
+          <w:szCs w:val="22"/>
+        </w:rPr>
+      </w:pPr>
+      <w:r>
+        <w:rPr>
+          <w:rFonts w:ascii="Arial" w:eastAsia="Arial" w:hAnsi="Arial" w:cs="Arial"/>
+          <w:sz w:val="22"/>
+          <w:szCs w:val="22"/>
+        </w:rPr>
+        <w:t>Description</w:t>
+      </w:r>
+      <w:r>
+        <w:rPr>
+          <w:rFonts w:ascii="Arial" w:eastAsia="Arial" w:hAnsi="Arial" w:cs="Arial"/>
+          <w:sz w:val="22"/>
+          <w:szCs w:val="22"/>
+        </w:rPr>
+        <w:t xml:space="preserve">:  </w:t>
+      </w:r>
+      <w:r>
+        <w:rPr>
+          <w:rFonts w:ascii="Arial" w:eastAsia="Arial" w:hAnsi="Arial" w:cs="Arial"/>
+          <w:sz w:val="22"/>
+          <w:szCs w:val="22"/>
+        </w:rPr>
+        <w:t>The teacher shall be able to review student generated worksheets and answer sheets</w:t>
+      </w:r>
+      <w:r>
+        <w:rPr>
+          <w:rFonts w:ascii="Arial" w:eastAsia="Arial" w:hAnsi="Arial" w:cs="Arial"/>
+          <w:sz w:val="22"/>
+          <w:szCs w:val="22"/>
+        </w:rPr>
+        <w:t>.  Using the Class Roster Panel the teacher will be able to view a list of worksheets generated by the students.  This list will include the student name, date generated, the difficulty and worksheet type created.  Clicking on a listing will open a PDF copy of the worksheet and answer sheet.</w:t>
+      </w:r>
+    </w:p>
+    <w:p>
+      <w:pPr>
+        <w:pStyle w:val="Normal1"/>
+        <w:ind w:left="1440"/>
+        <w:rPr>
+          <w:rFonts w:ascii="Arial" w:eastAsia="Arial" w:hAnsi="Arial" w:cs="Arial"/>
+          <w:sz w:val="22"/>
+          <w:szCs w:val="22"/>
+        </w:rPr>
+      </w:pPr>
+    </w:p>
+    <w:p>
+      <w:pPr>
+        <w:pStyle w:val="Normal1"/>
+        <w:spacing w:before="120" w:after="120"/>
+        <w:ind w:left="634"/>
+        <w:rPr>
+          <w:rFonts w:ascii="Arial" w:hAnsi="Arial" w:cs="Arial"/>
+          <w:sz w:val="22"/>
+          <w:szCs w:val="22"/>
+        </w:rPr>
+      </w:pPr>
+      <w:r>
+        <w:rPr>
+          <w:rFonts w:ascii="Arial" w:hAnsi="Arial" w:cs="Arial"/>
+          <w:sz w:val="22"/>
+          <w:szCs w:val="22"/>
+        </w:rPr>
+        <w:t>4.</w:t>
+      </w:r>
+      <w:r>
+        <w:rPr>
+          <w:rFonts w:ascii="Arial" w:hAnsi="Arial" w:cs="Arial"/>
+          <w:sz w:val="22"/>
+          <w:szCs w:val="22"/>
+        </w:rPr>
+        <w:t>3</w:t>
+      </w:r>
+      <w:r>
+        <w:rPr>
+          <w:rFonts w:ascii="Arial" w:hAnsi="Arial" w:cs="Arial"/>
+          <w:sz w:val="22"/>
+          <w:szCs w:val="22"/>
+        </w:rPr>
+        <w:t>.</w:t>
+      </w:r>
+      <w:r>
+        <w:rPr>
+          <w:rFonts w:ascii="Arial" w:hAnsi="Arial" w:cs="Arial"/>
+          <w:sz w:val="22"/>
+          <w:szCs w:val="22"/>
+        </w:rPr>
+        <w:t>6</w:t>
+      </w:r>
+      <w:r>
+        <w:rPr>
+          <w:rFonts w:ascii="Arial" w:hAnsi="Arial" w:cs="Arial"/>
+          <w:sz w:val="22"/>
+          <w:szCs w:val="22"/>
+        </w:rPr>
+        <w:tab/>
+        <w:t xml:space="preserve">Requirement:  </w:t>
+      </w:r>
+      <w:r>
+        <w:rPr>
+          <w:rFonts w:ascii="Arial" w:hAnsi="Arial" w:cs="Arial"/>
+          <w:sz w:val="22"/>
+          <w:szCs w:val="22"/>
+        </w:rPr>
+        <w:t xml:space="preserve">Student Worksheet </w:t>
+      </w:r>
+      <w:r>
+        <w:rPr>
+          <w:rFonts w:ascii="Arial" w:hAnsi="Arial" w:cs="Arial"/>
+          <w:sz w:val="22"/>
+          <w:szCs w:val="22"/>
+        </w:rPr>
+        <w:t>Deletion</w:t>
+      </w:r>
+    </w:p>
+    <w:p>
+      <w:pPr>
+        <w:pStyle w:val="Normal1"/>
+        <w:ind w:left="1440"/>
+        <w:rPr>
+          <w:rFonts w:ascii="Arial" w:eastAsia="Arial" w:hAnsi="Arial" w:cs="Arial"/>
+          <w:sz w:val="22"/>
+          <w:szCs w:val="22"/>
+        </w:rPr>
+      </w:pPr>
+      <w:r>
+        <w:rPr>
+          <w:rFonts w:ascii="Arial" w:eastAsia="Arial" w:hAnsi="Arial" w:cs="Arial"/>
+          <w:sz w:val="22"/>
+          <w:szCs w:val="22"/>
+        </w:rPr>
+        <w:t>Description</w:t>
+      </w:r>
+      <w:r>
+        <w:rPr>
+          <w:rFonts w:ascii="Arial" w:eastAsia="Arial" w:hAnsi="Arial" w:cs="Arial"/>
+          <w:sz w:val="22"/>
+          <w:szCs w:val="22"/>
+        </w:rPr>
+        <w:t xml:space="preserve">:  The teacher shall be able to </w:t>
+      </w:r>
+      <w:r>
+        <w:rPr>
+          <w:rFonts w:ascii="Arial" w:eastAsia="Arial" w:hAnsi="Arial" w:cs="Arial"/>
+          <w:sz w:val="22"/>
+          <w:szCs w:val="22"/>
+        </w:rPr>
+        <w:t>delete</w:t>
+      </w:r>
+      <w:r>
+        <w:rPr>
+          <w:rFonts w:ascii="Arial" w:eastAsia="Arial" w:hAnsi="Arial" w:cs="Arial"/>
+          <w:sz w:val="22"/>
+          <w:szCs w:val="22"/>
+        </w:rPr>
+        <w:t xml:space="preserve"> student generated worksheets and answer sheets</w:t>
+      </w:r>
+      <w:r>
+        <w:rPr>
+          <w:rFonts w:ascii="Arial" w:eastAsia="Arial" w:hAnsi="Arial" w:cs="Arial"/>
+          <w:sz w:val="22"/>
+          <w:szCs w:val="22"/>
+        </w:rPr>
+        <w:t>.  Using the Class Roster Panel the teacher will be able to remove listings for generated worksheets.  Permanently removing those listings from the database.</w:t>
+      </w:r>
+    </w:p>
+    <w:p>
+      <w:pPr>
+        <w:pStyle w:val="Normal1"/>
+        <w:ind w:left="1440"/>
+        <w:rPr>
+          <w:rFonts w:ascii="Arial" w:eastAsia="Arial" w:hAnsi="Arial" w:cs="Arial"/>
+          <w:sz w:val="22"/>
+          <w:szCs w:val="22"/>
+        </w:rPr>
+      </w:pPr>
+    </w:p>
+    <w:p>
+      <w:pPr>
+        <w:pStyle w:val="Normal1"/>
+        <w:spacing w:before="120" w:after="120"/>
+        <w:ind w:left="634"/>
+        <w:rPr>
+          <w:rFonts w:ascii="Arial" w:hAnsi="Arial" w:cs="Arial"/>
+          <w:sz w:val="22"/>
+          <w:szCs w:val="22"/>
+        </w:rPr>
+      </w:pPr>
+      <w:r>
+        <w:rPr>
+          <w:rFonts w:ascii="Arial" w:hAnsi="Arial" w:cs="Arial"/>
+          <w:sz w:val="22"/>
+          <w:szCs w:val="22"/>
+        </w:rPr>
+        <w:t>4.</w:t>
+      </w:r>
+      <w:r>
+        <w:rPr>
+          <w:rFonts w:ascii="Arial" w:hAnsi="Arial" w:cs="Arial"/>
+          <w:sz w:val="22"/>
+          <w:szCs w:val="22"/>
+        </w:rPr>
+        <w:t>3</w:t>
+      </w:r>
+      <w:r>
+        <w:rPr>
+          <w:rFonts w:ascii="Arial" w:hAnsi="Arial" w:cs="Arial"/>
+          <w:sz w:val="22"/>
+          <w:szCs w:val="22"/>
+        </w:rPr>
+        <w:t>.</w:t>
+      </w:r>
+      <w:r>
+        <w:rPr>
+          <w:rFonts w:ascii="Arial" w:hAnsi="Arial" w:cs="Arial"/>
+          <w:sz w:val="22"/>
+          <w:szCs w:val="22"/>
+        </w:rPr>
+        <w:t>7</w:t>
+      </w:r>
+      <w:r>
+        <w:rPr>
+          <w:rFonts w:ascii="Arial" w:hAnsi="Arial" w:cs="Arial"/>
+          <w:sz w:val="22"/>
+          <w:szCs w:val="22"/>
+        </w:rPr>
+        <w:tab/>
+        <w:t xml:space="preserve">Requirement:  </w:t>
+      </w:r>
+      <w:r>
+        <w:rPr>
+          <w:rFonts w:ascii="Arial" w:hAnsi="Arial" w:cs="Arial"/>
+          <w:sz w:val="22"/>
+          <w:szCs w:val="22"/>
+        </w:rPr>
+        <w:t>Class Roster Creation</w:t>
+      </w:r>
+    </w:p>
+    <w:p>
+      <w:pPr>
+        <w:pStyle w:val="Normal1"/>
+        <w:ind w:left="1440"/>
+        <w:rPr>
+          <w:rFonts w:ascii="Arial" w:eastAsia="Arial" w:hAnsi="Arial" w:cs="Arial"/>
+          <w:sz w:val="22"/>
+          <w:szCs w:val="22"/>
+        </w:rPr>
+      </w:pPr>
+      <w:r>
+        <w:rPr>
+          <w:rFonts w:ascii="Arial" w:eastAsia="Arial" w:hAnsi="Arial" w:cs="Arial"/>
+          <w:sz w:val="22"/>
+          <w:szCs w:val="22"/>
+        </w:rPr>
+        <w:t>Description</w:t>
+      </w:r>
+      <w:r>
+        <w:rPr>
+          <w:rFonts w:ascii="Arial" w:eastAsia="Arial" w:hAnsi="Arial" w:cs="Arial"/>
+          <w:sz w:val="22"/>
+          <w:szCs w:val="22"/>
+        </w:rPr>
+        <w:t xml:space="preserve">:  The teacher shall be able to </w:t>
+      </w:r>
+      <w:r>
+        <w:rPr>
+          <w:rFonts w:ascii="Arial" w:eastAsia="Arial" w:hAnsi="Arial" w:cs="Arial"/>
+          <w:sz w:val="22"/>
+          <w:szCs w:val="22"/>
+        </w:rPr>
+        <w:t>create rosters for each class they teach.  Using the Class Roster Panel the teacher will be able to create a roster of students for each course they teach.  Allowing the teacher to see all students in a particular class at a glance.  Data entered for the class roster will be used as part of the worksheet header.</w:t>
+      </w:r>
+    </w:p>
+    <w:p>
+      <w:pPr>
+        <w:pStyle w:val="Normal1"/>
+        <w:ind w:left="1440"/>
+        <w:rPr>
+          <w:rFonts w:ascii="Arial" w:eastAsia="Arial" w:hAnsi="Arial" w:cs="Arial"/>
+          <w:sz w:val="22"/>
+          <w:szCs w:val="22"/>
+        </w:rPr>
+      </w:pPr>
+    </w:p>
+    <w:p>
+      <w:pPr>
+        <w:pStyle w:val="Normal1"/>
+        <w:spacing w:before="120" w:after="120"/>
+        <w:ind w:left="634"/>
+        <w:rPr>
+          <w:rFonts w:ascii="Arial" w:hAnsi="Arial" w:cs="Arial"/>
+          <w:sz w:val="22"/>
+          <w:szCs w:val="22"/>
+        </w:rPr>
+      </w:pPr>
+      <w:r>
+        <w:rPr>
+          <w:rFonts w:ascii="Arial" w:hAnsi="Arial" w:cs="Arial"/>
+          <w:sz w:val="22"/>
+          <w:szCs w:val="22"/>
+        </w:rPr>
+        <w:t>4.</w:t>
+      </w:r>
+      <w:r>
+        <w:rPr>
+          <w:rFonts w:ascii="Arial" w:hAnsi="Arial" w:cs="Arial"/>
+          <w:sz w:val="22"/>
+          <w:szCs w:val="22"/>
+        </w:rPr>
+        <w:t>3</w:t>
+      </w:r>
+      <w:r>
+        <w:rPr>
+          <w:rFonts w:ascii="Arial" w:hAnsi="Arial" w:cs="Arial"/>
+          <w:sz w:val="22"/>
+          <w:szCs w:val="22"/>
+        </w:rPr>
+        <w:t>.</w:t>
+      </w:r>
+      <w:r>
+        <w:rPr>
+          <w:rFonts w:ascii="Arial" w:hAnsi="Arial" w:cs="Arial"/>
+          <w:sz w:val="22"/>
+          <w:szCs w:val="22"/>
+        </w:rPr>
+        <w:t>8</w:t>
+      </w:r>
+      <w:r>
+        <w:rPr>
+          <w:rFonts w:ascii="Arial" w:hAnsi="Arial" w:cs="Arial"/>
+          <w:sz w:val="22"/>
+          <w:szCs w:val="22"/>
+        </w:rPr>
+        <w:tab/>
+        <w:t xml:space="preserve">Requirement:  </w:t>
+      </w:r>
+      <w:r>
+        <w:rPr>
+          <w:rFonts w:ascii="Arial" w:hAnsi="Arial" w:cs="Arial"/>
+          <w:sz w:val="22"/>
+          <w:szCs w:val="22"/>
+        </w:rPr>
+        <w:t>Student Login Management</w:t>
+      </w:r>
+    </w:p>
+    <w:p>
+      <w:pPr>
+        <w:pStyle w:val="Normal1"/>
+        <w:ind w:left="1440"/>
+        <w:rPr>
+          <w:rFonts w:ascii="Arial" w:eastAsia="Arial" w:hAnsi="Arial" w:cs="Arial"/>
+          <w:sz w:val="22"/>
+          <w:szCs w:val="22"/>
+        </w:rPr>
+      </w:pPr>
+      <w:r>
+        <w:rPr>
+          <w:rFonts w:ascii="Arial" w:eastAsia="Arial" w:hAnsi="Arial" w:cs="Arial"/>
+          <w:sz w:val="22"/>
+          <w:szCs w:val="22"/>
+        </w:rPr>
+        <w:lastRenderedPageBreak/>
+        <w:t>Description</w:t>
+      </w:r>
+      <w:r>
+        <w:rPr>
+          <w:rFonts w:ascii="Arial" w:eastAsia="Arial" w:hAnsi="Arial" w:cs="Arial"/>
+          <w:sz w:val="22"/>
+          <w:szCs w:val="22"/>
+        </w:rPr>
+        <w:t xml:space="preserve">:  The teacher shall be able to </w:t>
+      </w:r>
+      <w:r>
+        <w:rPr>
+          <w:rFonts w:ascii="Arial" w:eastAsia="Arial" w:hAnsi="Arial" w:cs="Arial"/>
+          <w:sz w:val="22"/>
+          <w:szCs w:val="22"/>
+        </w:rPr>
+        <w:t xml:space="preserve">create / modify / delete logins for students.  Using the Student Data Panel the teacher will be able to add new students, modify their username / password, </w:t>
+      </w:r>
+      <w:r>
+        <w:rPr>
+          <w:rFonts w:ascii="Arial" w:eastAsia="Arial" w:hAnsi="Arial" w:cs="Arial"/>
+          <w:sz w:val="22"/>
+          <w:szCs w:val="22"/>
+        </w:rPr>
+        <w:t>and delete the student account.</w:t>
+      </w:r>
+    </w:p>
+    <w:p>
+      <w:pPr>
+        <w:pStyle w:val="Normal1"/>
+        <w:ind w:left="1440"/>
+        <w:rPr>
+          <w:rFonts w:ascii="Arial" w:eastAsia="Arial" w:hAnsi="Arial" w:cs="Arial"/>
+          <w:sz w:val="22"/>
+          <w:szCs w:val="22"/>
+        </w:rPr>
+      </w:pPr>
+    </w:p>
+    <w:p>
+      <w:pPr>
+        <w:pStyle w:val="Normal1"/>
+        <w:spacing w:before="120" w:after="120"/>
+        <w:ind w:left="634"/>
+        <w:rPr>
+          <w:rFonts w:ascii="Arial" w:hAnsi="Arial" w:cs="Arial"/>
+          <w:sz w:val="22"/>
+          <w:szCs w:val="22"/>
+        </w:rPr>
+      </w:pPr>
+      <w:r>
+        <w:rPr>
+          <w:rFonts w:ascii="Arial" w:hAnsi="Arial" w:cs="Arial"/>
+          <w:sz w:val="22"/>
+          <w:szCs w:val="22"/>
+        </w:rPr>
+        <w:t>4.</w:t>
+      </w:r>
+      <w:r>
+        <w:rPr>
+          <w:rFonts w:ascii="Arial" w:hAnsi="Arial" w:cs="Arial"/>
+          <w:sz w:val="22"/>
+          <w:szCs w:val="22"/>
+        </w:rPr>
+        <w:t>3</w:t>
+      </w:r>
+      <w:r>
+        <w:rPr>
+          <w:rFonts w:ascii="Arial" w:hAnsi="Arial" w:cs="Arial"/>
+          <w:sz w:val="22"/>
+          <w:szCs w:val="22"/>
+        </w:rPr>
+        <w:t>.</w:t>
+      </w:r>
+      <w:r>
+        <w:rPr>
+          <w:rFonts w:ascii="Arial" w:hAnsi="Arial" w:cs="Arial"/>
+          <w:sz w:val="22"/>
+          <w:szCs w:val="22"/>
+        </w:rPr>
+        <w:t>9</w:t>
+      </w:r>
+      <w:r>
+        <w:rPr>
+          <w:rFonts w:ascii="Arial" w:hAnsi="Arial" w:cs="Arial"/>
+          <w:sz w:val="22"/>
+          <w:szCs w:val="22"/>
+        </w:rPr>
+        <w:tab/>
+        <w:t xml:space="preserve">Requirement:  </w:t>
+      </w:r>
+      <w:r>
+        <w:rPr>
+          <w:rFonts w:ascii="Arial" w:hAnsi="Arial" w:cs="Arial"/>
+          <w:sz w:val="22"/>
+          <w:szCs w:val="22"/>
+        </w:rPr>
+        <w:t xml:space="preserve">Student </w:t>
+      </w:r>
+      <w:r>
+        <w:rPr>
+          <w:rFonts w:ascii="Arial" w:hAnsi="Arial" w:cs="Arial"/>
+          <w:sz w:val="22"/>
+          <w:szCs w:val="22"/>
+        </w:rPr>
+        <w:t>Difficulty Management</w:t>
+      </w:r>
+    </w:p>
+    <w:p>
+      <w:pPr>
+        <w:pStyle w:val="Normal1"/>
+        <w:ind w:left="1440"/>
+        <w:rPr>
+          <w:rFonts w:ascii="Arial" w:eastAsia="Arial" w:hAnsi="Arial" w:cs="Arial"/>
+          <w:sz w:val="22"/>
+          <w:szCs w:val="22"/>
+        </w:rPr>
+      </w:pPr>
+      <w:r>
+        <w:rPr>
+          <w:rFonts w:ascii="Arial" w:eastAsia="Arial" w:hAnsi="Arial" w:cs="Arial"/>
+          <w:sz w:val="22"/>
+          <w:szCs w:val="22"/>
+        </w:rPr>
+        <w:t>Description</w:t>
+      </w:r>
+      <w:r>
+        <w:rPr>
+          <w:rFonts w:ascii="Arial" w:eastAsia="Arial" w:hAnsi="Arial" w:cs="Arial"/>
+          <w:sz w:val="22"/>
+          <w:szCs w:val="22"/>
+        </w:rPr>
+        <w:t>:  The teacher shall be able to set difficulty levels for each student</w:t>
+      </w:r>
+      <w:r>
+        <w:rPr>
+          <w:rFonts w:ascii="Arial" w:eastAsia="Arial" w:hAnsi="Arial" w:cs="Arial"/>
+          <w:sz w:val="22"/>
+          <w:szCs w:val="22"/>
+        </w:rPr>
+        <w:t>.  Using the Student Data Panel the teacher will be able to assign available difficulty levels to the student.</w:t>
       </w:r>
       <w:bookmarkStart w:id="62" w:name="_GoBack"/>
       <w:bookmarkEnd w:id="62"/>
-      <w:r>
-        <w:rPr>
-          <w:rFonts w:ascii="Arial" w:eastAsia="Arial" w:hAnsi="Arial" w:cs="Arial"/>
-          <w:sz w:val="22"/>
-          <w:szCs w:val="22"/>
-        </w:rPr>
-        <w:t>.</w:t>
-      </w:r>
-    </w:p>
-    <w:p>
-      <w:pPr>
-        <w:pStyle w:val="Normal1"/>
-        <w:ind w:left="1440"/>
-        <w:rPr>
-          <w:rFonts w:ascii="Arial" w:eastAsia="Arial" w:hAnsi="Arial" w:cs="Arial"/>
-          <w:sz w:val="22"/>
-          <w:szCs w:val="22"/>
-        </w:rPr>
-      </w:pPr>
     </w:p>
     <w:p>
       <w:pPr>
@@ -4720,7 +5795,6 @@
       <w:bookmarkStart w:id="63" w:name="h.3whwml4" w:colFirst="0" w:colLast="0"/>
       <w:bookmarkEnd w:id="63"/>
       <w:r>
-        <w:lastRenderedPageBreak/>
         <w:t xml:space="preserve">Other Nonfunctional </w:t>
       </w:r>
       <w:commentRangeStart w:id="64"/>
@@ -5040,6 +6114,7 @@
           <w:rFonts w:ascii="Arial" w:hAnsi="Arial" w:cs="Arial"/>
           <w:sz w:val="22"/>
         </w:rPr>
+        <w:lastRenderedPageBreak/>
         <w:t>The system shall allow students to generate worksheets and view previous worksheets, but not to view answer sheets.</w:t>
       </w:r>
     </w:p>
@@ -5084,7 +6159,6 @@
         </w:numPr>
       </w:pPr>
       <w:r>
-        <w:lastRenderedPageBreak/>
         <w:t xml:space="preserve">Other </w:t>
       </w:r>
       <w:commentRangeStart w:id="70"/>
@@ -5479,6 +6553,7 @@
           <w:rFonts w:ascii="Arial" w:eastAsia="Arial" w:hAnsi="Arial" w:cs="Arial"/>
           <w:highlight w:val="white"/>
         </w:rPr>
+        <w:lastRenderedPageBreak/>
         <w:t>Intermediate (addition and subtraction without visuals, maybe introductory multiplication)</w:t>
       </w:r>
     </w:p>
@@ -5818,7 +6893,7 @@
         <w:sz w:val="20"/>
         <w:szCs w:val="20"/>
       </w:rPr>
-      <w:t>8</w:t>
+      <w:t>12</w:t>
     </w:r>
     <w:r>
       <w:rPr>
@@ -8715,7 +9790,7 @@
 </file>
 
 <file path=customXml/itemProps1.xml><?xml version="1.0" encoding="utf-8"?>
-<ds:datastoreItem xmlns:ds="http://schemas.openxmlformats.org/officeDocument/2006/customXml" ds:itemID="{98BA3F69-928B-446D-A640-E31963C35EEA}">
+<ds:datastoreItem xmlns:ds="http://schemas.openxmlformats.org/officeDocument/2006/customXml" ds:itemID="{508DA483-C419-43A1-8FAF-1E4BECB2E086}">
   <ds:schemaRefs>
     <ds:schemaRef ds:uri="http://schemas.openxmlformats.org/officeDocument/2006/bibliography"/>
   </ds:schemaRefs>

</xml_diff>

<commit_message>
Final Edits for Sections 3 & 4
All the stuff for Sections 3 & 4 are completed.  Please review and make
sure I didn't miss anything.

I will do a final pass at the SRS tomorrow and review all the other
components so I can give feedback on Tuesday during our meeting.
</commit_message>
<xml_diff>
--- a/SoftwareRequirementsSpecificationforFractionWorksheetCreator.docx
+++ b/SoftwareRequirementsSpecificationforFractionWorksheetCreator.docx
@@ -2688,7 +2688,7 @@
           <w:sz w:val="22"/>
           <w:szCs w:val="22"/>
         </w:rPr>
-        <w:t>**The system shall provide three levels of worksheet difficulty.</w:t>
+        <w:t>The system shall provide three levels of worksheet difficulty.</w:t>
       </w:r>
     </w:p>
     <w:p>
@@ -2711,7 +2711,7 @@
           <w:sz w:val="22"/>
           <w:szCs w:val="22"/>
         </w:rPr>
-        <w:t>**The system shall provide three worksheet types per difficulty level.</w:t>
+        <w:t>The system shall provide three worksheet types per difficulty level.</w:t>
       </w:r>
     </w:p>
     <w:p>
@@ -3308,6 +3308,30 @@
           <w:sz w:val="22"/>
           <w:szCs w:val="22"/>
         </w:rPr>
+        <w:t>The student shall be able to request a password reset.</w:t>
+      </w:r>
+    </w:p>
+    <w:p>
+      <w:pPr>
+        <w:pStyle w:val="Normal1"/>
+        <w:numPr>
+          <w:ilvl w:val="0"/>
+          <w:numId w:val="9"/>
+        </w:numPr>
+        <w:contextualSpacing/>
+        <w:rPr>
+          <w:rFonts w:ascii="Arial" w:eastAsia="Arial" w:hAnsi="Arial" w:cs="Arial"/>
+          <w:sz w:val="22"/>
+          <w:szCs w:val="22"/>
+        </w:rPr>
+      </w:pPr>
+      <w:r>
+        <w:rPr>
+          <w:rFonts w:ascii="Arial" w:eastAsia="Arial" w:hAnsi="Arial" w:cs="Arial"/>
+          <w:sz w:val="22"/>
+          <w:szCs w:val="22"/>
+        </w:rPr>
+        <w:lastRenderedPageBreak/>
         <w:t>The student shall be able to select various problem types based on assigned difficulty level.</w:t>
       </w:r>
       <w:bookmarkStart w:id="55" w:name="h.tqxx56kg4sqw" w:colFirst="0" w:colLast="0"/>
@@ -3324,7 +3348,6 @@
         </w:numPr>
       </w:pPr>
       <w:r>
-        <w:lastRenderedPageBreak/>
         <w:t>Non-Functional Requirements</w:t>
       </w:r>
     </w:p>
@@ -3822,6 +3845,7 @@
         </w:numPr>
       </w:pPr>
       <w:r>
+        <w:lastRenderedPageBreak/>
         <w:t>General</w:t>
       </w:r>
       <w:r>
@@ -3915,6 +3939,981 @@
           <w:sz w:val="22"/>
           <w:szCs w:val="22"/>
         </w:rPr>
+        <w:t>4.</w:t>
+      </w:r>
+      <w:r>
+        <w:rPr>
+          <w:rFonts w:ascii="Arial" w:hAnsi="Arial" w:cs="Arial"/>
+          <w:sz w:val="22"/>
+          <w:szCs w:val="22"/>
+        </w:rPr>
+        <w:t>2</w:t>
+      </w:r>
+      <w:r>
+        <w:rPr>
+          <w:rFonts w:ascii="Arial" w:hAnsi="Arial" w:cs="Arial"/>
+          <w:sz w:val="22"/>
+          <w:szCs w:val="22"/>
+        </w:rPr>
+        <w:t>.1</w:t>
+      </w:r>
+      <w:r>
+        <w:rPr>
+          <w:rFonts w:ascii="Arial" w:hAnsi="Arial" w:cs="Arial"/>
+          <w:sz w:val="22"/>
+          <w:szCs w:val="22"/>
+        </w:rPr>
+        <w:tab/>
+        <w:t xml:space="preserve">Requirement:  </w:t>
+      </w:r>
+      <w:r>
+        <w:rPr>
+          <w:rFonts w:ascii="Arial" w:hAnsi="Arial" w:cs="Arial"/>
+          <w:sz w:val="22"/>
+          <w:szCs w:val="22"/>
+        </w:rPr>
+        <w:t>Admin Account Setup</w:t>
+      </w:r>
+    </w:p>
+    <w:p>
+      <w:pPr>
+        <w:pStyle w:val="Normal1"/>
+        <w:ind w:left="1440"/>
+        <w:rPr>
+          <w:rFonts w:ascii="Arial" w:eastAsia="Arial" w:hAnsi="Arial" w:cs="Arial"/>
+          <w:sz w:val="22"/>
+          <w:szCs w:val="22"/>
+        </w:rPr>
+      </w:pPr>
+      <w:r>
+        <w:rPr>
+          <w:rFonts w:ascii="Arial" w:eastAsia="Arial" w:hAnsi="Arial" w:cs="Arial"/>
+          <w:sz w:val="22"/>
+          <w:szCs w:val="22"/>
+        </w:rPr>
+        <w:t xml:space="preserve">Description:  </w:t>
+      </w:r>
+      <w:r>
+        <w:rPr>
+          <w:rFonts w:ascii="Arial" w:eastAsia="Arial" w:hAnsi="Arial" w:cs="Arial"/>
+          <w:sz w:val="22"/>
+          <w:szCs w:val="22"/>
+        </w:rPr>
+        <w:t xml:space="preserve">During the initial installation of the FWC, </w:t>
+      </w:r>
+      <w:r>
+        <w:rPr>
+          <w:rFonts w:ascii="Arial" w:eastAsia="Arial" w:hAnsi="Arial" w:cs="Arial"/>
+          <w:sz w:val="22"/>
+          <w:szCs w:val="22"/>
+        </w:rPr>
+        <w:t xml:space="preserve">the system shall </w:t>
+      </w:r>
+      <w:r>
+        <w:rPr>
+          <w:rFonts w:ascii="Arial" w:eastAsia="Arial" w:hAnsi="Arial" w:cs="Arial"/>
+          <w:sz w:val="22"/>
+          <w:szCs w:val="22"/>
+        </w:rPr>
+        <w:t xml:space="preserve">require an admin account be </w:t>
+      </w:r>
+      <w:r>
+        <w:rPr>
+          <w:rFonts w:ascii="Arial" w:eastAsia="Arial" w:hAnsi="Arial" w:cs="Arial"/>
+          <w:sz w:val="22"/>
+          <w:szCs w:val="22"/>
+        </w:rPr>
+        <w:t>created.  This account will be responsible for administration of teacher accounts.  Both for account creation and password management.</w:t>
+      </w:r>
+    </w:p>
+    <w:p>
+      <w:pPr>
+        <w:pStyle w:val="Normal1"/>
+        <w:spacing w:before="120" w:after="120"/>
+        <w:ind w:left="634"/>
+        <w:rPr>
+          <w:rFonts w:ascii="Arial" w:hAnsi="Arial" w:cs="Arial"/>
+          <w:sz w:val="22"/>
+          <w:szCs w:val="22"/>
+        </w:rPr>
+      </w:pPr>
+      <w:r>
+        <w:rPr>
+          <w:rFonts w:ascii="Arial" w:hAnsi="Arial" w:cs="Arial"/>
+          <w:sz w:val="22"/>
+          <w:szCs w:val="22"/>
+        </w:rPr>
+        <w:t>4.</w:t>
+      </w:r>
+      <w:r>
+        <w:rPr>
+          <w:rFonts w:ascii="Arial" w:hAnsi="Arial" w:cs="Arial"/>
+          <w:sz w:val="22"/>
+          <w:szCs w:val="22"/>
+        </w:rPr>
+        <w:t>2</w:t>
+      </w:r>
+      <w:r>
+        <w:rPr>
+          <w:rFonts w:ascii="Arial" w:hAnsi="Arial" w:cs="Arial"/>
+          <w:sz w:val="22"/>
+          <w:szCs w:val="22"/>
+        </w:rPr>
+        <w:t>.</w:t>
+      </w:r>
+      <w:r>
+        <w:rPr>
+          <w:rFonts w:ascii="Arial" w:hAnsi="Arial" w:cs="Arial"/>
+          <w:sz w:val="22"/>
+          <w:szCs w:val="22"/>
+        </w:rPr>
+        <w:t>2</w:t>
+      </w:r>
+      <w:r>
+        <w:rPr>
+          <w:rFonts w:ascii="Arial" w:hAnsi="Arial" w:cs="Arial"/>
+          <w:sz w:val="22"/>
+          <w:szCs w:val="22"/>
+        </w:rPr>
+        <w:tab/>
+        <w:t xml:space="preserve">Requirement:  </w:t>
+      </w:r>
+      <w:r>
+        <w:rPr>
+          <w:rFonts w:ascii="Arial" w:hAnsi="Arial" w:cs="Arial"/>
+          <w:sz w:val="22"/>
+          <w:szCs w:val="22"/>
+        </w:rPr>
+        <w:t>Graphical User Interface</w:t>
+      </w:r>
+    </w:p>
+    <w:p>
+      <w:pPr>
+        <w:pStyle w:val="Normal1"/>
+        <w:ind w:left="1440"/>
+        <w:rPr>
+          <w:rFonts w:ascii="Arial" w:eastAsia="Arial" w:hAnsi="Arial" w:cs="Arial"/>
+          <w:sz w:val="22"/>
+          <w:szCs w:val="22"/>
+        </w:rPr>
+      </w:pPr>
+      <w:r>
+        <w:rPr>
+          <w:rFonts w:ascii="Arial" w:eastAsia="Arial" w:hAnsi="Arial" w:cs="Arial"/>
+          <w:sz w:val="22"/>
+          <w:szCs w:val="22"/>
+        </w:rPr>
+        <w:t xml:space="preserve">Description:  </w:t>
+      </w:r>
+      <w:r>
+        <w:rPr>
+          <w:rFonts w:ascii="Arial" w:eastAsia="Arial" w:hAnsi="Arial" w:cs="Arial"/>
+          <w:sz w:val="22"/>
+          <w:szCs w:val="22"/>
+        </w:rPr>
+        <w:t>The system shall provide a graphical user interface to access all components of the software.</w:t>
+      </w:r>
+    </w:p>
+    <w:p>
+      <w:pPr>
+        <w:pStyle w:val="Normal1"/>
+        <w:ind w:left="1440"/>
+        <w:rPr>
+          <w:rFonts w:ascii="Arial" w:eastAsia="Arial" w:hAnsi="Arial" w:cs="Arial"/>
+          <w:sz w:val="22"/>
+          <w:szCs w:val="22"/>
+        </w:rPr>
+      </w:pPr>
+    </w:p>
+    <w:p>
+      <w:pPr>
+        <w:pStyle w:val="Normal1"/>
+        <w:spacing w:before="120" w:after="120"/>
+        <w:ind w:left="634"/>
+        <w:rPr>
+          <w:rFonts w:ascii="Arial" w:hAnsi="Arial" w:cs="Arial"/>
+          <w:sz w:val="22"/>
+          <w:szCs w:val="22"/>
+        </w:rPr>
+      </w:pPr>
+      <w:r>
+        <w:rPr>
+          <w:rFonts w:ascii="Arial" w:hAnsi="Arial" w:cs="Arial"/>
+          <w:sz w:val="22"/>
+          <w:szCs w:val="22"/>
+        </w:rPr>
+        <w:t>4.</w:t>
+      </w:r>
+      <w:r>
+        <w:rPr>
+          <w:rFonts w:ascii="Arial" w:hAnsi="Arial" w:cs="Arial"/>
+          <w:sz w:val="22"/>
+          <w:szCs w:val="22"/>
+        </w:rPr>
+        <w:t>2</w:t>
+      </w:r>
+      <w:r>
+        <w:rPr>
+          <w:rFonts w:ascii="Arial" w:hAnsi="Arial" w:cs="Arial"/>
+          <w:sz w:val="22"/>
+          <w:szCs w:val="22"/>
+        </w:rPr>
+        <w:t>.</w:t>
+      </w:r>
+      <w:r>
+        <w:rPr>
+          <w:rFonts w:ascii="Arial" w:hAnsi="Arial" w:cs="Arial"/>
+          <w:sz w:val="22"/>
+          <w:szCs w:val="22"/>
+        </w:rPr>
+        <w:t>3</w:t>
+      </w:r>
+      <w:r>
+        <w:rPr>
+          <w:rFonts w:ascii="Arial" w:hAnsi="Arial" w:cs="Arial"/>
+          <w:sz w:val="22"/>
+          <w:szCs w:val="22"/>
+        </w:rPr>
+        <w:tab/>
+        <w:t xml:space="preserve">Requirement:  </w:t>
+      </w:r>
+      <w:r>
+        <w:rPr>
+          <w:rFonts w:ascii="Arial" w:hAnsi="Arial" w:cs="Arial"/>
+          <w:sz w:val="22"/>
+          <w:szCs w:val="22"/>
+        </w:rPr>
+        <w:t>Help System</w:t>
+      </w:r>
+    </w:p>
+    <w:p>
+      <w:pPr>
+        <w:pStyle w:val="Normal1"/>
+        <w:ind w:left="1440"/>
+        <w:rPr>
+          <w:rFonts w:ascii="Arial" w:eastAsia="Arial" w:hAnsi="Arial" w:cs="Arial"/>
+          <w:sz w:val="22"/>
+          <w:szCs w:val="22"/>
+        </w:rPr>
+      </w:pPr>
+      <w:r>
+        <w:rPr>
+          <w:rFonts w:ascii="Arial" w:eastAsia="Arial" w:hAnsi="Arial" w:cs="Arial"/>
+          <w:sz w:val="22"/>
+          <w:szCs w:val="22"/>
+        </w:rPr>
+        <w:t xml:space="preserve">Description:  </w:t>
+      </w:r>
+      <w:r>
+        <w:rPr>
+          <w:rFonts w:ascii="Arial" w:eastAsia="Arial" w:hAnsi="Arial" w:cs="Arial"/>
+          <w:sz w:val="22"/>
+          <w:szCs w:val="22"/>
+        </w:rPr>
+        <w:t xml:space="preserve">The system shall provide </w:t>
+      </w:r>
+      <w:r>
+        <w:rPr>
+          <w:rFonts w:ascii="Arial" w:eastAsia="Arial" w:hAnsi="Arial" w:cs="Arial"/>
+          <w:sz w:val="22"/>
+          <w:szCs w:val="22"/>
+        </w:rPr>
+        <w:t>help for each screen displayed in the GUI.  This help will provide instructions for navigating that section of the software.</w:t>
+      </w:r>
+    </w:p>
+    <w:p>
+      <w:pPr>
+        <w:pStyle w:val="Normal1"/>
+        <w:ind w:left="1440"/>
+        <w:rPr>
+          <w:rFonts w:ascii="Arial" w:eastAsia="Arial" w:hAnsi="Arial" w:cs="Arial"/>
+          <w:sz w:val="22"/>
+          <w:szCs w:val="22"/>
+        </w:rPr>
+      </w:pPr>
+    </w:p>
+    <w:p>
+      <w:pPr>
+        <w:pStyle w:val="Normal1"/>
+        <w:spacing w:before="120" w:after="120"/>
+        <w:ind w:left="634"/>
+        <w:rPr>
+          <w:rFonts w:ascii="Arial" w:hAnsi="Arial" w:cs="Arial"/>
+          <w:sz w:val="22"/>
+          <w:szCs w:val="22"/>
+        </w:rPr>
+      </w:pPr>
+      <w:r>
+        <w:rPr>
+          <w:rFonts w:ascii="Arial" w:hAnsi="Arial" w:cs="Arial"/>
+          <w:sz w:val="22"/>
+          <w:szCs w:val="22"/>
+        </w:rPr>
+        <w:t>4.</w:t>
+      </w:r>
+      <w:r>
+        <w:rPr>
+          <w:rFonts w:ascii="Arial" w:hAnsi="Arial" w:cs="Arial"/>
+          <w:sz w:val="22"/>
+          <w:szCs w:val="22"/>
+        </w:rPr>
+        <w:t>2</w:t>
+      </w:r>
+      <w:r>
+        <w:rPr>
+          <w:rFonts w:ascii="Arial" w:hAnsi="Arial" w:cs="Arial"/>
+          <w:sz w:val="22"/>
+          <w:szCs w:val="22"/>
+        </w:rPr>
+        <w:t>.</w:t>
+      </w:r>
+      <w:r>
+        <w:rPr>
+          <w:rFonts w:ascii="Arial" w:hAnsi="Arial" w:cs="Arial"/>
+          <w:sz w:val="22"/>
+          <w:szCs w:val="22"/>
+        </w:rPr>
+        <w:t>4</w:t>
+      </w:r>
+      <w:r>
+        <w:rPr>
+          <w:rFonts w:ascii="Arial" w:hAnsi="Arial" w:cs="Arial"/>
+          <w:sz w:val="22"/>
+          <w:szCs w:val="22"/>
+        </w:rPr>
+        <w:tab/>
+        <w:t xml:space="preserve">Requirement:  </w:t>
+      </w:r>
+      <w:r>
+        <w:rPr>
+          <w:rFonts w:ascii="Arial" w:hAnsi="Arial" w:cs="Arial"/>
+          <w:sz w:val="22"/>
+          <w:szCs w:val="22"/>
+        </w:rPr>
+        <w:t>Worksheet Difficulty</w:t>
+      </w:r>
+    </w:p>
+    <w:p>
+      <w:pPr>
+        <w:pStyle w:val="Normal1"/>
+        <w:ind w:left="1440"/>
+        <w:rPr>
+          <w:rFonts w:ascii="Arial" w:eastAsia="Arial" w:hAnsi="Arial" w:cs="Arial"/>
+          <w:sz w:val="22"/>
+          <w:szCs w:val="22"/>
+        </w:rPr>
+      </w:pPr>
+      <w:r>
+        <w:rPr>
+          <w:rFonts w:ascii="Arial" w:eastAsia="Arial" w:hAnsi="Arial" w:cs="Arial"/>
+          <w:sz w:val="22"/>
+          <w:szCs w:val="22"/>
+        </w:rPr>
+        <w:t xml:space="preserve">Description:  </w:t>
+      </w:r>
+      <w:r>
+        <w:rPr>
+          <w:rFonts w:ascii="Arial" w:eastAsia="Arial" w:hAnsi="Arial" w:cs="Arial"/>
+          <w:sz w:val="22"/>
+          <w:szCs w:val="22"/>
+        </w:rPr>
+        <w:t>The system shall</w:t>
+      </w:r>
+      <w:r>
+        <w:rPr>
+          <w:rFonts w:ascii="Arial" w:eastAsia="Arial" w:hAnsi="Arial" w:cs="Arial"/>
+          <w:sz w:val="22"/>
+          <w:szCs w:val="22"/>
+        </w:rPr>
+        <w:t xml:space="preserve"> provide three levels of worksheet difficulty.  Those levels will be named Beginner, Intermediate and Advanced.</w:t>
+      </w:r>
+    </w:p>
+    <w:p>
+      <w:pPr>
+        <w:pStyle w:val="Normal1"/>
+        <w:ind w:left="1440"/>
+        <w:rPr>
+          <w:rFonts w:ascii="Arial" w:eastAsia="Arial" w:hAnsi="Arial" w:cs="Arial"/>
+          <w:sz w:val="22"/>
+          <w:szCs w:val="22"/>
+        </w:rPr>
+      </w:pPr>
+    </w:p>
+    <w:p>
+      <w:pPr>
+        <w:pStyle w:val="Normal1"/>
+        <w:spacing w:before="120" w:after="120"/>
+        <w:ind w:left="634"/>
+        <w:rPr>
+          <w:rFonts w:ascii="Arial" w:hAnsi="Arial" w:cs="Arial"/>
+          <w:sz w:val="22"/>
+          <w:szCs w:val="22"/>
+        </w:rPr>
+      </w:pPr>
+      <w:r>
+        <w:rPr>
+          <w:rFonts w:ascii="Arial" w:hAnsi="Arial" w:cs="Arial"/>
+          <w:sz w:val="22"/>
+          <w:szCs w:val="22"/>
+        </w:rPr>
+        <w:t>4.</w:t>
+      </w:r>
+      <w:r>
+        <w:rPr>
+          <w:rFonts w:ascii="Arial" w:hAnsi="Arial" w:cs="Arial"/>
+          <w:sz w:val="22"/>
+          <w:szCs w:val="22"/>
+        </w:rPr>
+        <w:t>2</w:t>
+      </w:r>
+      <w:r>
+        <w:rPr>
+          <w:rFonts w:ascii="Arial" w:hAnsi="Arial" w:cs="Arial"/>
+          <w:sz w:val="22"/>
+          <w:szCs w:val="22"/>
+        </w:rPr>
+        <w:t>.</w:t>
+      </w:r>
+      <w:r>
+        <w:rPr>
+          <w:rFonts w:ascii="Arial" w:hAnsi="Arial" w:cs="Arial"/>
+          <w:sz w:val="22"/>
+          <w:szCs w:val="22"/>
+        </w:rPr>
+        <w:t>5</w:t>
+      </w:r>
+      <w:r>
+        <w:rPr>
+          <w:rFonts w:ascii="Arial" w:hAnsi="Arial" w:cs="Arial"/>
+          <w:sz w:val="22"/>
+          <w:szCs w:val="22"/>
+        </w:rPr>
+        <w:tab/>
+        <w:t xml:space="preserve">Requirement:  </w:t>
+      </w:r>
+      <w:r>
+        <w:rPr>
+          <w:rFonts w:ascii="Arial" w:hAnsi="Arial" w:cs="Arial"/>
+          <w:sz w:val="22"/>
+          <w:szCs w:val="22"/>
+        </w:rPr>
+        <w:t xml:space="preserve">Worksheet </w:t>
+      </w:r>
+      <w:r>
+        <w:rPr>
+          <w:rFonts w:ascii="Arial" w:hAnsi="Arial" w:cs="Arial"/>
+          <w:sz w:val="22"/>
+          <w:szCs w:val="22"/>
+        </w:rPr>
+        <w:t>Types</w:t>
+      </w:r>
+    </w:p>
+    <w:p>
+      <w:pPr>
+        <w:pStyle w:val="Normal1"/>
+        <w:ind w:left="1440"/>
+        <w:rPr>
+          <w:rFonts w:ascii="Arial" w:eastAsia="Arial" w:hAnsi="Arial" w:cs="Arial"/>
+          <w:sz w:val="22"/>
+          <w:szCs w:val="22"/>
+        </w:rPr>
+      </w:pPr>
+      <w:r>
+        <w:rPr>
+          <w:rFonts w:ascii="Arial" w:eastAsia="Arial" w:hAnsi="Arial" w:cs="Arial"/>
+          <w:sz w:val="22"/>
+          <w:szCs w:val="22"/>
+        </w:rPr>
+        <w:t xml:space="preserve">Description:  </w:t>
+      </w:r>
+      <w:r>
+        <w:rPr>
+          <w:rFonts w:ascii="Arial" w:eastAsia="Arial" w:hAnsi="Arial" w:cs="Arial"/>
+          <w:sz w:val="22"/>
+          <w:szCs w:val="22"/>
+        </w:rPr>
+        <w:t>The system</w:t>
+      </w:r>
+      <w:r>
+        <w:rPr>
+          <w:rFonts w:ascii="Arial" w:eastAsia="Arial" w:hAnsi="Arial" w:cs="Arial"/>
+          <w:sz w:val="22"/>
+          <w:szCs w:val="22"/>
+        </w:rPr>
+        <w:t xml:space="preserve"> shall provide three worksheet types per difficulty level.</w:t>
+      </w:r>
+    </w:p>
+    <w:p>
+      <w:pPr>
+        <w:pStyle w:val="Normal1"/>
+        <w:ind w:left="1440"/>
+        <w:rPr>
+          <w:rFonts w:ascii="Arial" w:eastAsia="Arial" w:hAnsi="Arial" w:cs="Arial"/>
+          <w:sz w:val="22"/>
+          <w:szCs w:val="22"/>
+        </w:rPr>
+      </w:pPr>
+    </w:p>
+    <w:p>
+      <w:pPr>
+        <w:pStyle w:val="Normal1"/>
+        <w:ind w:left="1440"/>
+        <w:rPr>
+          <w:rFonts w:ascii="Arial" w:eastAsia="Arial" w:hAnsi="Arial" w:cs="Arial"/>
+          <w:sz w:val="22"/>
+          <w:szCs w:val="22"/>
+        </w:rPr>
+      </w:pPr>
+      <w:r>
+        <w:rPr>
+          <w:rFonts w:ascii="Arial" w:eastAsia="Arial" w:hAnsi="Arial" w:cs="Arial"/>
+          <w:sz w:val="22"/>
+          <w:szCs w:val="22"/>
+        </w:rPr>
+        <w:t>Beginner – All three will be image based problems.</w:t>
+      </w:r>
+    </w:p>
+    <w:p>
+      <w:pPr>
+        <w:pStyle w:val="Normal1"/>
+        <w:ind w:left="1440"/>
+        <w:rPr>
+          <w:rFonts w:ascii="Arial" w:eastAsia="Arial" w:hAnsi="Arial" w:cs="Arial"/>
+          <w:sz w:val="22"/>
+          <w:szCs w:val="22"/>
+        </w:rPr>
+      </w:pPr>
+      <w:r>
+        <w:rPr>
+          <w:rFonts w:ascii="Arial" w:eastAsia="Arial" w:hAnsi="Arial" w:cs="Arial"/>
+          <w:sz w:val="22"/>
+          <w:szCs w:val="22"/>
+        </w:rPr>
+        <w:t>Worksheet 1 – Order images from least to greatest (10 Problems)</w:t>
+      </w:r>
+    </w:p>
+    <w:p>
+      <w:pPr>
+        <w:pStyle w:val="Normal1"/>
+        <w:ind w:left="1440"/>
+        <w:rPr>
+          <w:rFonts w:ascii="Arial" w:eastAsia="Arial" w:hAnsi="Arial" w:cs="Arial"/>
+          <w:sz w:val="22"/>
+          <w:szCs w:val="22"/>
+        </w:rPr>
+      </w:pPr>
+      <w:r>
+        <w:rPr>
+          <w:rFonts w:ascii="Arial" w:eastAsia="Arial" w:hAnsi="Arial" w:cs="Arial"/>
+          <w:sz w:val="22"/>
+          <w:szCs w:val="22"/>
+        </w:rPr>
+        <w:t xml:space="preserve">Worksheet </w:t>
+      </w:r>
+      <w:r>
+        <w:rPr>
+          <w:rFonts w:ascii="Arial" w:eastAsia="Arial" w:hAnsi="Arial" w:cs="Arial"/>
+          <w:sz w:val="22"/>
+          <w:szCs w:val="22"/>
+        </w:rPr>
+        <w:t>2</w:t>
+      </w:r>
+      <w:r>
+        <w:rPr>
+          <w:rFonts w:ascii="Arial" w:eastAsia="Arial" w:hAnsi="Arial" w:cs="Arial"/>
+          <w:sz w:val="22"/>
+          <w:szCs w:val="22"/>
+        </w:rPr>
+        <w:t xml:space="preserve"> – Specifics are </w:t>
+      </w:r>
+      <w:r>
+        <w:rPr>
+          <w:rFonts w:ascii="Arial" w:eastAsia="Arial" w:hAnsi="Arial" w:cs="Arial"/>
+          <w:sz w:val="22"/>
+          <w:szCs w:val="22"/>
+        </w:rPr>
+        <w:t>TBD (10 Problems)</w:t>
+      </w:r>
+    </w:p>
+    <w:p>
+      <w:pPr>
+        <w:pStyle w:val="Normal1"/>
+        <w:ind w:left="1440"/>
+        <w:rPr>
+          <w:rFonts w:ascii="Arial" w:eastAsia="Arial" w:hAnsi="Arial" w:cs="Arial"/>
+          <w:sz w:val="22"/>
+          <w:szCs w:val="22"/>
+        </w:rPr>
+      </w:pPr>
+      <w:r>
+        <w:rPr>
+          <w:rFonts w:ascii="Arial" w:eastAsia="Arial" w:hAnsi="Arial" w:cs="Arial"/>
+          <w:sz w:val="22"/>
+          <w:szCs w:val="22"/>
+        </w:rPr>
+        <w:t xml:space="preserve">Worksheet </w:t>
+      </w:r>
+      <w:r>
+        <w:rPr>
+          <w:rFonts w:ascii="Arial" w:eastAsia="Arial" w:hAnsi="Arial" w:cs="Arial"/>
+          <w:sz w:val="22"/>
+          <w:szCs w:val="22"/>
+        </w:rPr>
+        <w:t>3</w:t>
+      </w:r>
+      <w:r>
+        <w:rPr>
+          <w:rFonts w:ascii="Arial" w:eastAsia="Arial" w:hAnsi="Arial" w:cs="Arial"/>
+          <w:sz w:val="22"/>
+          <w:szCs w:val="22"/>
+        </w:rPr>
+        <w:t xml:space="preserve"> – Specifics are </w:t>
+      </w:r>
+      <w:r>
+        <w:rPr>
+          <w:rFonts w:ascii="Arial" w:eastAsia="Arial" w:hAnsi="Arial" w:cs="Arial"/>
+          <w:sz w:val="22"/>
+          <w:szCs w:val="22"/>
+        </w:rPr>
+        <w:t>TBD (10 Problems)</w:t>
+      </w:r>
+    </w:p>
+    <w:p>
+      <w:pPr>
+        <w:pStyle w:val="Normal1"/>
+        <w:ind w:left="1440"/>
+        <w:rPr>
+          <w:rFonts w:ascii="Arial" w:eastAsia="Arial" w:hAnsi="Arial" w:cs="Arial"/>
+          <w:sz w:val="22"/>
+          <w:szCs w:val="22"/>
+        </w:rPr>
+      </w:pPr>
+    </w:p>
+    <w:p>
+      <w:pPr>
+        <w:pStyle w:val="Normal1"/>
+        <w:ind w:left="1440"/>
+        <w:rPr>
+          <w:rFonts w:ascii="Arial" w:eastAsia="Arial" w:hAnsi="Arial" w:cs="Arial"/>
+          <w:sz w:val="22"/>
+          <w:szCs w:val="22"/>
+        </w:rPr>
+      </w:pPr>
+    </w:p>
+    <w:p>
+      <w:pPr>
+        <w:pStyle w:val="Normal1"/>
+        <w:ind w:left="1440"/>
+        <w:rPr>
+          <w:rFonts w:ascii="Arial" w:eastAsia="Arial" w:hAnsi="Arial" w:cs="Arial"/>
+          <w:sz w:val="22"/>
+          <w:szCs w:val="22"/>
+        </w:rPr>
+      </w:pPr>
+      <w:r>
+        <w:rPr>
+          <w:rFonts w:ascii="Arial" w:eastAsia="Arial" w:hAnsi="Arial" w:cs="Arial"/>
+          <w:sz w:val="22"/>
+          <w:szCs w:val="22"/>
+        </w:rPr>
+        <w:t xml:space="preserve">Intermediate – These will be simpler problems without images.  </w:t>
+      </w:r>
+    </w:p>
+    <w:p>
+      <w:pPr>
+        <w:pStyle w:val="Normal1"/>
+        <w:ind w:left="1440"/>
+        <w:rPr>
+          <w:rFonts w:ascii="Arial" w:eastAsia="Arial" w:hAnsi="Arial" w:cs="Arial"/>
+          <w:sz w:val="22"/>
+          <w:szCs w:val="22"/>
+        </w:rPr>
+      </w:pPr>
+      <w:r>
+        <w:rPr>
+          <w:rFonts w:ascii="Arial" w:eastAsia="Arial" w:hAnsi="Arial" w:cs="Arial"/>
+          <w:sz w:val="22"/>
+          <w:szCs w:val="22"/>
+        </w:rPr>
+        <w:t>Worksheet 1 – Addition (20 Problems)</w:t>
+      </w:r>
+    </w:p>
+    <w:p>
+      <w:pPr>
+        <w:pStyle w:val="Normal1"/>
+        <w:ind w:left="1440"/>
+        <w:rPr>
+          <w:rFonts w:ascii="Arial" w:eastAsia="Arial" w:hAnsi="Arial" w:cs="Arial"/>
+          <w:sz w:val="22"/>
+          <w:szCs w:val="22"/>
+        </w:rPr>
+      </w:pPr>
+      <w:r>
+        <w:rPr>
+          <w:rFonts w:ascii="Arial" w:eastAsia="Arial" w:hAnsi="Arial" w:cs="Arial"/>
+          <w:sz w:val="22"/>
+          <w:szCs w:val="22"/>
+        </w:rPr>
+        <w:t xml:space="preserve">Worksheet 2 – Subtraction </w:t>
+      </w:r>
+      <w:r>
+        <w:rPr>
+          <w:rFonts w:ascii="Arial" w:eastAsia="Arial" w:hAnsi="Arial" w:cs="Arial"/>
+          <w:sz w:val="22"/>
+          <w:szCs w:val="22"/>
+        </w:rPr>
+        <w:t>(20 Problems)</w:t>
+      </w:r>
+    </w:p>
+    <w:p>
+      <w:pPr>
+        <w:pStyle w:val="Normal1"/>
+        <w:ind w:left="1440"/>
+        <w:rPr>
+          <w:rFonts w:ascii="Arial" w:eastAsia="Arial" w:hAnsi="Arial" w:cs="Arial"/>
+          <w:sz w:val="22"/>
+          <w:szCs w:val="22"/>
+        </w:rPr>
+      </w:pPr>
+      <w:r>
+        <w:rPr>
+          <w:rFonts w:ascii="Arial" w:eastAsia="Arial" w:hAnsi="Arial" w:cs="Arial"/>
+          <w:sz w:val="22"/>
+          <w:szCs w:val="22"/>
+        </w:rPr>
+        <w:t xml:space="preserve">Worksheet 3 – Specifics are TBD </w:t>
+      </w:r>
+      <w:r>
+        <w:rPr>
+          <w:rFonts w:ascii="Arial" w:eastAsia="Arial" w:hAnsi="Arial" w:cs="Arial"/>
+          <w:sz w:val="22"/>
+          <w:szCs w:val="22"/>
+        </w:rPr>
+        <w:t>(20 Problems)</w:t>
+      </w:r>
+    </w:p>
+    <w:p>
+      <w:pPr>
+        <w:pStyle w:val="Normal1"/>
+        <w:ind w:left="1440"/>
+        <w:rPr>
+          <w:rFonts w:ascii="Arial" w:eastAsia="Arial" w:hAnsi="Arial" w:cs="Arial"/>
+          <w:sz w:val="22"/>
+          <w:szCs w:val="22"/>
+        </w:rPr>
+      </w:pPr>
+    </w:p>
+    <w:p>
+      <w:pPr>
+        <w:pStyle w:val="Normal1"/>
+        <w:ind w:left="1440"/>
+        <w:rPr>
+          <w:rFonts w:ascii="Arial" w:eastAsia="Arial" w:hAnsi="Arial" w:cs="Arial"/>
+          <w:sz w:val="22"/>
+          <w:szCs w:val="22"/>
+        </w:rPr>
+      </w:pPr>
+      <w:r>
+        <w:rPr>
+          <w:rFonts w:ascii="Arial" w:eastAsia="Arial" w:hAnsi="Arial" w:cs="Arial"/>
+          <w:sz w:val="22"/>
+          <w:szCs w:val="22"/>
+        </w:rPr>
+        <w:t>Advanced – These will be word based problems.</w:t>
+      </w:r>
+    </w:p>
+    <w:p>
+      <w:pPr>
+        <w:pStyle w:val="Normal1"/>
+        <w:ind w:left="1440"/>
+        <w:rPr>
+          <w:rFonts w:ascii="Arial" w:eastAsia="Arial" w:hAnsi="Arial" w:cs="Arial"/>
+          <w:sz w:val="22"/>
+          <w:szCs w:val="22"/>
+        </w:rPr>
+      </w:pPr>
+      <w:r>
+        <w:rPr>
+          <w:rFonts w:ascii="Arial" w:eastAsia="Arial" w:hAnsi="Arial" w:cs="Arial"/>
+          <w:sz w:val="22"/>
+          <w:szCs w:val="22"/>
+        </w:rPr>
+        <w:t>Worksheet 1 – Addition (20 Problems)</w:t>
+      </w:r>
+    </w:p>
+    <w:p>
+      <w:pPr>
+        <w:pStyle w:val="Normal1"/>
+        <w:ind w:left="1440"/>
+        <w:rPr>
+          <w:rFonts w:ascii="Arial" w:eastAsia="Arial" w:hAnsi="Arial" w:cs="Arial"/>
+          <w:sz w:val="22"/>
+          <w:szCs w:val="22"/>
+        </w:rPr>
+      </w:pPr>
+      <w:r>
+        <w:rPr>
+          <w:rFonts w:ascii="Arial" w:eastAsia="Arial" w:hAnsi="Arial" w:cs="Arial"/>
+          <w:sz w:val="22"/>
+          <w:szCs w:val="22"/>
+        </w:rPr>
+        <w:t>Worksheet 2 – Subtraction (20 Problems)</w:t>
+      </w:r>
+    </w:p>
+    <w:p>
+      <w:pPr>
+        <w:pStyle w:val="Normal1"/>
+        <w:ind w:left="1440"/>
+        <w:rPr>
+          <w:rFonts w:ascii="Arial" w:eastAsia="Arial" w:hAnsi="Arial" w:cs="Arial"/>
+          <w:sz w:val="22"/>
+          <w:szCs w:val="22"/>
+        </w:rPr>
+      </w:pPr>
+      <w:r>
+        <w:rPr>
+          <w:rFonts w:ascii="Arial" w:eastAsia="Arial" w:hAnsi="Arial" w:cs="Arial"/>
+          <w:sz w:val="22"/>
+          <w:szCs w:val="22"/>
+        </w:rPr>
+        <w:t>Worksheet 3 – Specifics are TBD (20 Problems)</w:t>
+      </w:r>
+    </w:p>
+    <w:p>
+      <w:pPr>
+        <w:pStyle w:val="Normal1"/>
+        <w:ind w:left="1440"/>
+        <w:rPr>
+          <w:rFonts w:ascii="Arial" w:eastAsia="Arial" w:hAnsi="Arial" w:cs="Arial"/>
+          <w:sz w:val="22"/>
+          <w:szCs w:val="22"/>
+        </w:rPr>
+      </w:pPr>
+    </w:p>
+    <w:p>
+      <w:pPr>
+        <w:pStyle w:val="Normal1"/>
+        <w:spacing w:before="120" w:after="120"/>
+        <w:ind w:left="634"/>
+        <w:rPr>
+          <w:rFonts w:ascii="Arial" w:hAnsi="Arial" w:cs="Arial"/>
+          <w:sz w:val="22"/>
+          <w:szCs w:val="22"/>
+        </w:rPr>
+      </w:pPr>
+      <w:r>
+        <w:rPr>
+          <w:rFonts w:ascii="Arial" w:hAnsi="Arial" w:cs="Arial"/>
+          <w:sz w:val="22"/>
+          <w:szCs w:val="22"/>
+        </w:rPr>
+        <w:t>4.</w:t>
+      </w:r>
+      <w:r>
+        <w:rPr>
+          <w:rFonts w:ascii="Arial" w:hAnsi="Arial" w:cs="Arial"/>
+          <w:sz w:val="22"/>
+          <w:szCs w:val="22"/>
+        </w:rPr>
+        <w:t>2</w:t>
+      </w:r>
+      <w:r>
+        <w:rPr>
+          <w:rFonts w:ascii="Arial" w:hAnsi="Arial" w:cs="Arial"/>
+          <w:sz w:val="22"/>
+          <w:szCs w:val="22"/>
+        </w:rPr>
+        <w:t>.</w:t>
+      </w:r>
+      <w:r>
+        <w:rPr>
+          <w:rFonts w:ascii="Arial" w:hAnsi="Arial" w:cs="Arial"/>
+          <w:sz w:val="22"/>
+          <w:szCs w:val="22"/>
+        </w:rPr>
+        <w:t>6</w:t>
+      </w:r>
+      <w:r>
+        <w:rPr>
+          <w:rFonts w:ascii="Arial" w:hAnsi="Arial" w:cs="Arial"/>
+          <w:sz w:val="22"/>
+          <w:szCs w:val="22"/>
+        </w:rPr>
+        <w:tab/>
+        <w:t xml:space="preserve">Requirement:  </w:t>
+      </w:r>
+      <w:r>
+        <w:rPr>
+          <w:rFonts w:ascii="Arial" w:hAnsi="Arial" w:cs="Arial"/>
+          <w:sz w:val="22"/>
+          <w:szCs w:val="22"/>
+        </w:rPr>
+        <w:t>Tutorial Content</w:t>
+      </w:r>
+    </w:p>
+    <w:p>
+      <w:pPr>
+        <w:pStyle w:val="Normal1"/>
+        <w:ind w:left="1440"/>
+        <w:rPr>
+          <w:rFonts w:ascii="Arial" w:eastAsia="Arial" w:hAnsi="Arial" w:cs="Arial"/>
+          <w:sz w:val="22"/>
+          <w:szCs w:val="22"/>
+        </w:rPr>
+      </w:pPr>
+      <w:r>
+        <w:rPr>
+          <w:rFonts w:ascii="Arial" w:eastAsia="Arial" w:hAnsi="Arial" w:cs="Arial"/>
+          <w:sz w:val="22"/>
+          <w:szCs w:val="22"/>
+        </w:rPr>
+        <w:t xml:space="preserve">Description:  </w:t>
+      </w:r>
+      <w:r>
+        <w:rPr>
+          <w:rFonts w:ascii="Arial" w:eastAsia="Arial" w:hAnsi="Arial" w:cs="Arial"/>
+          <w:sz w:val="22"/>
+          <w:szCs w:val="22"/>
+        </w:rPr>
+        <w:t xml:space="preserve">The system shall provide </w:t>
+      </w:r>
+      <w:r>
+        <w:rPr>
+          <w:rFonts w:ascii="Arial" w:eastAsia="Arial" w:hAnsi="Arial" w:cs="Arial"/>
+          <w:sz w:val="22"/>
+          <w:szCs w:val="22"/>
+        </w:rPr>
+        <w:t>tutorial content for each worksheet.  These will be video based tutorials that will walk users through solving an example problem for that worksheet type.</w:t>
+      </w:r>
+    </w:p>
+    <w:p>
+      <w:pPr>
+        <w:pStyle w:val="Normal1"/>
+        <w:ind w:left="1440"/>
+        <w:rPr>
+          <w:rFonts w:ascii="Arial" w:eastAsia="Arial" w:hAnsi="Arial" w:cs="Arial"/>
+          <w:sz w:val="22"/>
+          <w:szCs w:val="22"/>
+        </w:rPr>
+      </w:pPr>
+    </w:p>
+    <w:p>
+      <w:pPr>
+        <w:pStyle w:val="Normal1"/>
+        <w:spacing w:before="120" w:after="120"/>
+        <w:ind w:left="634"/>
+        <w:rPr>
+          <w:rFonts w:ascii="Arial" w:hAnsi="Arial" w:cs="Arial"/>
+          <w:sz w:val="22"/>
+          <w:szCs w:val="22"/>
+        </w:rPr>
+      </w:pPr>
+      <w:r>
+        <w:rPr>
+          <w:rFonts w:ascii="Arial" w:hAnsi="Arial" w:cs="Arial"/>
+          <w:sz w:val="22"/>
+          <w:szCs w:val="22"/>
+        </w:rPr>
         <w:lastRenderedPageBreak/>
         <w:t>4.</w:t>
       </w:r>
@@ -3932,7 +4931,15 @@
           <w:sz w:val="22"/>
           <w:szCs w:val="22"/>
         </w:rPr>
-        <w:t>.1</w:t>
+        <w:t>.</w:t>
+      </w:r>
+      <w:r>
+        <w:rPr>
+          <w:rFonts w:ascii="Arial" w:hAnsi="Arial" w:cs="Arial"/>
+          <w:sz w:val="22"/>
+          <w:szCs w:val="22"/>
+        </w:rPr>
+        <w:t>7</w:t>
       </w:r>
       <w:r>
         <w:rPr>
@@ -3949,7 +4956,7 @@
           <w:sz w:val="22"/>
           <w:szCs w:val="22"/>
         </w:rPr>
-        <w:t>Admin Account Setup</w:t>
+        <w:t>Random Exercise Generation</w:t>
       </w:r>
     </w:p>
     <w:p>
@@ -3976,32 +4983,51 @@
           <w:sz w:val="22"/>
           <w:szCs w:val="22"/>
         </w:rPr>
-        <w:t xml:space="preserve">During the initial installation of the FWC, </w:t>
-      </w:r>
-      <w:r>
-        <w:rPr>
-          <w:rFonts w:ascii="Arial" w:eastAsia="Arial" w:hAnsi="Arial" w:cs="Arial"/>
-          <w:sz w:val="22"/>
-          <w:szCs w:val="22"/>
-        </w:rPr>
-        <w:t xml:space="preserve">the system shall </w:t>
-      </w:r>
-      <w:r>
-        <w:rPr>
-          <w:rFonts w:ascii="Arial" w:eastAsia="Arial" w:hAnsi="Arial" w:cs="Arial"/>
-          <w:sz w:val="22"/>
-          <w:szCs w:val="22"/>
-        </w:rPr>
-        <w:t xml:space="preserve">require an admin account be </w:t>
-      </w:r>
-      <w:r>
-        <w:rPr>
-          <w:rFonts w:ascii="Arial" w:eastAsia="Arial" w:hAnsi="Arial" w:cs="Arial"/>
-          <w:sz w:val="22"/>
-          <w:szCs w:val="22"/>
-        </w:rPr>
-        <w:t>created.  This account will be responsible for administration of teacher accounts.  Both for account creation and password management.</w:t>
-      </w:r>
+        <w:t xml:space="preserve">The system shall </w:t>
+      </w:r>
+      <w:r>
+        <w:rPr>
+          <w:rFonts w:ascii="Arial" w:eastAsia="Arial" w:hAnsi="Arial" w:cs="Arial"/>
+          <w:sz w:val="22"/>
+          <w:szCs w:val="22"/>
+        </w:rPr>
+        <w:t>generate</w:t>
+      </w:r>
+      <w:r>
+        <w:rPr>
+          <w:rFonts w:ascii="Arial" w:eastAsia="Arial" w:hAnsi="Arial" w:cs="Arial"/>
+          <w:sz w:val="22"/>
+          <w:szCs w:val="22"/>
+        </w:rPr>
+        <w:t xml:space="preserve"> </w:t>
+      </w:r>
+      <w:r>
+        <w:rPr>
+          <w:rFonts w:ascii="Arial" w:eastAsia="Arial" w:hAnsi="Arial" w:cs="Arial"/>
+          <w:sz w:val="22"/>
+          <w:szCs w:val="22"/>
+        </w:rPr>
+        <w:t>random exer</w:t>
+      </w:r>
+      <w:r>
+        <w:rPr>
+          <w:rFonts w:ascii="Arial" w:eastAsia="Arial" w:hAnsi="Arial" w:cs="Arial"/>
+          <w:sz w:val="22"/>
+          <w:szCs w:val="22"/>
+        </w:rPr>
+        <w:t>cises for each worksheet.  The system shall use a randomly generated seed number that can be used to create the exercises.  The seed will be stored for each worksheet / answer sheet retrieval.</w:t>
+      </w:r>
+    </w:p>
+    <w:p>
+      <w:pPr>
+        <w:pStyle w:val="Normal1"/>
+        <w:ind w:left="1440"/>
+        <w:rPr>
+          <w:rFonts w:ascii="Arial" w:eastAsia="Arial" w:hAnsi="Arial" w:cs="Arial"/>
+          <w:sz w:val="22"/>
+          <w:szCs w:val="22"/>
+        </w:rPr>
+      </w:pPr>
     </w:p>
     <w:p>
       <w:pPr>
@@ -4044,7 +5070,7 @@
           <w:sz w:val="22"/>
           <w:szCs w:val="22"/>
         </w:rPr>
-        <w:t>2</w:t>
+        <w:t>8</w:t>
       </w:r>
       <w:r>
         <w:rPr>
@@ -4061,7 +5087,7 @@
           <w:sz w:val="22"/>
           <w:szCs w:val="22"/>
         </w:rPr>
-        <w:t>Graphical User Interface</w:t>
+        <w:t>Worksheet Instructions</w:t>
       </w:r>
     </w:p>
     <w:p>
@@ -4088,7 +5114,15 @@
           <w:sz w:val="22"/>
           <w:szCs w:val="22"/>
         </w:rPr>
-        <w:t>The system shall provide a graphical user interface to access all components of the software.</w:t>
+        <w:t xml:space="preserve">The system shall </w:t>
+      </w:r>
+      <w:r>
+        <w:rPr>
+          <w:rFonts w:ascii="Arial" w:eastAsia="Arial" w:hAnsi="Arial" w:cs="Arial"/>
+          <w:sz w:val="22"/>
+          <w:szCs w:val="22"/>
+        </w:rPr>
+        <w:t>generate instructions on the worksheet for each problem type.  After the header information at the top, the next printed section on the worksheet will be an example problem with instructions for how to solve.</w:t>
       </w:r>
     </w:p>
     <w:p>
@@ -4143,7 +5177,7 @@
           <w:sz w:val="22"/>
           <w:szCs w:val="22"/>
         </w:rPr>
-        <w:t>3</w:t>
+        <w:t>9</w:t>
       </w:r>
       <w:r>
         <w:rPr>
@@ -4160,7 +5194,7 @@
           <w:sz w:val="22"/>
           <w:szCs w:val="22"/>
         </w:rPr>
-        <w:t>Help System</w:t>
+        <w:t>PDF Options</w:t>
       </w:r>
     </w:p>
     <w:p>
@@ -4187,15 +5221,15 @@
           <w:sz w:val="22"/>
           <w:szCs w:val="22"/>
         </w:rPr>
-        <w:t xml:space="preserve">The system shall provide </w:t>
-      </w:r>
-      <w:r>
-        <w:rPr>
-          <w:rFonts w:ascii="Arial" w:eastAsia="Arial" w:hAnsi="Arial" w:cs="Arial"/>
-          <w:sz w:val="22"/>
-          <w:szCs w:val="22"/>
-        </w:rPr>
-        <w:t>help for each screen displayed in the GUI.  This help will provide instructions for navigating that section of the software.</w:t>
+        <w:t xml:space="preserve">The system shall </w:t>
+      </w:r>
+      <w:r>
+        <w:rPr>
+          <w:rFonts w:ascii="Arial" w:eastAsia="Arial" w:hAnsi="Arial" w:cs="Arial"/>
+          <w:sz w:val="22"/>
+          <w:szCs w:val="22"/>
+        </w:rPr>
+        <w:t>allow previewing, printing and saving worksheets and answer sheets via PDF.  The system will save a PDF document which will be automatically opened when the user requests a worksheet or answer sheet.  Using the default options within Adobe Reader the user can save or print the document being previewed.</w:t>
       </w:r>
     </w:p>
     <w:p>
@@ -4250,459 +5284,7 @@
           <w:sz w:val="22"/>
           <w:szCs w:val="22"/>
         </w:rPr>
-        <w:t>4</w:t>
-      </w:r>
-      <w:r>
-        <w:rPr>
-          <w:rFonts w:ascii="Arial" w:hAnsi="Arial" w:cs="Arial"/>
-          <w:sz w:val="22"/>
-          <w:szCs w:val="22"/>
-        </w:rPr>
-        <w:tab/>
-        <w:t xml:space="preserve">Requirement:  </w:t>
-      </w:r>
-      <w:r>
-        <w:rPr>
-          <w:rFonts w:ascii="Arial" w:hAnsi="Arial" w:cs="Arial"/>
-          <w:sz w:val="22"/>
-          <w:szCs w:val="22"/>
-        </w:rPr>
-        <w:t>Tutorial Content</w:t>
-      </w:r>
-    </w:p>
-    <w:p>
-      <w:pPr>
-        <w:pStyle w:val="Normal1"/>
-        <w:ind w:left="1440"/>
-        <w:rPr>
-          <w:rFonts w:ascii="Arial" w:eastAsia="Arial" w:hAnsi="Arial" w:cs="Arial"/>
-          <w:sz w:val="22"/>
-          <w:szCs w:val="22"/>
-        </w:rPr>
-      </w:pPr>
-      <w:r>
-        <w:rPr>
-          <w:rFonts w:ascii="Arial" w:eastAsia="Arial" w:hAnsi="Arial" w:cs="Arial"/>
-          <w:sz w:val="22"/>
-          <w:szCs w:val="22"/>
-        </w:rPr>
-        <w:t xml:space="preserve">Description:  </w:t>
-      </w:r>
-      <w:r>
-        <w:rPr>
-          <w:rFonts w:ascii="Arial" w:eastAsia="Arial" w:hAnsi="Arial" w:cs="Arial"/>
-          <w:sz w:val="22"/>
-          <w:szCs w:val="22"/>
-        </w:rPr>
-        <w:t xml:space="preserve">The system shall provide </w:t>
-      </w:r>
-      <w:r>
-        <w:rPr>
-          <w:rFonts w:ascii="Arial" w:eastAsia="Arial" w:hAnsi="Arial" w:cs="Arial"/>
-          <w:sz w:val="22"/>
-          <w:szCs w:val="22"/>
-        </w:rPr>
-        <w:t>tutorial content for each worksheet.  These will be video based tutorials that will walk users through solving an example problem for that worksheet type.</w:t>
-      </w:r>
-    </w:p>
-    <w:p>
-      <w:pPr>
-        <w:pStyle w:val="Normal1"/>
-        <w:ind w:left="1440"/>
-        <w:rPr>
-          <w:rFonts w:ascii="Arial" w:eastAsia="Arial" w:hAnsi="Arial" w:cs="Arial"/>
-          <w:sz w:val="22"/>
-          <w:szCs w:val="22"/>
-        </w:rPr>
-      </w:pPr>
-    </w:p>
-    <w:p>
-      <w:pPr>
-        <w:pStyle w:val="Normal1"/>
-        <w:spacing w:before="120" w:after="120"/>
-        <w:ind w:left="634"/>
-        <w:rPr>
-          <w:rFonts w:ascii="Arial" w:hAnsi="Arial" w:cs="Arial"/>
-          <w:sz w:val="22"/>
-          <w:szCs w:val="22"/>
-        </w:rPr>
-      </w:pPr>
-      <w:r>
-        <w:rPr>
-          <w:rFonts w:ascii="Arial" w:hAnsi="Arial" w:cs="Arial"/>
-          <w:sz w:val="22"/>
-          <w:szCs w:val="22"/>
-        </w:rPr>
-        <w:t>4.</w:t>
-      </w:r>
-      <w:r>
-        <w:rPr>
-          <w:rFonts w:ascii="Arial" w:hAnsi="Arial" w:cs="Arial"/>
-          <w:sz w:val="22"/>
-          <w:szCs w:val="22"/>
-        </w:rPr>
-        <w:t>2</w:t>
-      </w:r>
-      <w:r>
-        <w:rPr>
-          <w:rFonts w:ascii="Arial" w:hAnsi="Arial" w:cs="Arial"/>
-          <w:sz w:val="22"/>
-          <w:szCs w:val="22"/>
-        </w:rPr>
-        <w:t>.</w:t>
-      </w:r>
-      <w:r>
-        <w:rPr>
-          <w:rFonts w:ascii="Arial" w:hAnsi="Arial" w:cs="Arial"/>
-          <w:sz w:val="22"/>
-          <w:szCs w:val="22"/>
-        </w:rPr>
-        <w:t>5</w:t>
-      </w:r>
-      <w:r>
-        <w:rPr>
-          <w:rFonts w:ascii="Arial" w:hAnsi="Arial" w:cs="Arial"/>
-          <w:sz w:val="22"/>
-          <w:szCs w:val="22"/>
-        </w:rPr>
-        <w:tab/>
-        <w:t xml:space="preserve">Requirement:  </w:t>
-      </w:r>
-      <w:r>
-        <w:rPr>
-          <w:rFonts w:ascii="Arial" w:hAnsi="Arial" w:cs="Arial"/>
-          <w:sz w:val="22"/>
-          <w:szCs w:val="22"/>
-        </w:rPr>
-        <w:t>Random Exercise Generation</w:t>
-      </w:r>
-    </w:p>
-    <w:p>
-      <w:pPr>
-        <w:pStyle w:val="Normal1"/>
-        <w:ind w:left="1440"/>
-        <w:rPr>
-          <w:rFonts w:ascii="Arial" w:eastAsia="Arial" w:hAnsi="Arial" w:cs="Arial"/>
-          <w:sz w:val="22"/>
-          <w:szCs w:val="22"/>
-        </w:rPr>
-      </w:pPr>
-      <w:r>
-        <w:rPr>
-          <w:rFonts w:ascii="Arial" w:eastAsia="Arial" w:hAnsi="Arial" w:cs="Arial"/>
-          <w:sz w:val="22"/>
-          <w:szCs w:val="22"/>
-        </w:rPr>
-        <w:t xml:space="preserve">Description:  </w:t>
-      </w:r>
-      <w:r>
-        <w:rPr>
-          <w:rFonts w:ascii="Arial" w:eastAsia="Arial" w:hAnsi="Arial" w:cs="Arial"/>
-          <w:sz w:val="22"/>
-          <w:szCs w:val="22"/>
-        </w:rPr>
-        <w:t xml:space="preserve">The system shall </w:t>
-      </w:r>
-      <w:r>
-        <w:rPr>
-          <w:rFonts w:ascii="Arial" w:eastAsia="Arial" w:hAnsi="Arial" w:cs="Arial"/>
-          <w:sz w:val="22"/>
-          <w:szCs w:val="22"/>
-        </w:rPr>
-        <w:t>generate</w:t>
-      </w:r>
-      <w:r>
-        <w:rPr>
-          <w:rFonts w:ascii="Arial" w:eastAsia="Arial" w:hAnsi="Arial" w:cs="Arial"/>
-          <w:sz w:val="22"/>
-          <w:szCs w:val="22"/>
-        </w:rPr>
-        <w:t xml:space="preserve"> </w:t>
-      </w:r>
-      <w:r>
-        <w:rPr>
-          <w:rFonts w:ascii="Arial" w:eastAsia="Arial" w:hAnsi="Arial" w:cs="Arial"/>
-          <w:sz w:val="22"/>
-          <w:szCs w:val="22"/>
-        </w:rPr>
-        <w:t>random exer</w:t>
-      </w:r>
-      <w:r>
-        <w:rPr>
-          <w:rFonts w:ascii="Arial" w:eastAsia="Arial" w:hAnsi="Arial" w:cs="Arial"/>
-          <w:sz w:val="22"/>
-          <w:szCs w:val="22"/>
-        </w:rPr>
-        <w:t>cises for each worksheet.  The system shall use a randomly generated seed number that can be used to create the exercises.  The seed will be stored for each worksheet / answer sheet retrieval.</w:t>
-      </w:r>
-    </w:p>
-    <w:p>
-      <w:pPr>
-        <w:pStyle w:val="Normal1"/>
-        <w:ind w:left="1440"/>
-        <w:rPr>
-          <w:rFonts w:ascii="Arial" w:eastAsia="Arial" w:hAnsi="Arial" w:cs="Arial"/>
-          <w:sz w:val="22"/>
-          <w:szCs w:val="22"/>
-        </w:rPr>
-      </w:pPr>
-    </w:p>
-    <w:p>
-      <w:pPr>
-        <w:pStyle w:val="Normal1"/>
-        <w:spacing w:before="120" w:after="120"/>
-        <w:ind w:left="634"/>
-        <w:rPr>
-          <w:rFonts w:ascii="Arial" w:hAnsi="Arial" w:cs="Arial"/>
-          <w:sz w:val="22"/>
-          <w:szCs w:val="22"/>
-        </w:rPr>
-      </w:pPr>
-      <w:r>
-        <w:rPr>
-          <w:rFonts w:ascii="Arial" w:hAnsi="Arial" w:cs="Arial"/>
-          <w:sz w:val="22"/>
-          <w:szCs w:val="22"/>
-        </w:rPr>
-        <w:t>4.</w:t>
-      </w:r>
-      <w:r>
-        <w:rPr>
-          <w:rFonts w:ascii="Arial" w:hAnsi="Arial" w:cs="Arial"/>
-          <w:sz w:val="22"/>
-          <w:szCs w:val="22"/>
-        </w:rPr>
-        <w:t>2</w:t>
-      </w:r>
-      <w:r>
-        <w:rPr>
-          <w:rFonts w:ascii="Arial" w:hAnsi="Arial" w:cs="Arial"/>
-          <w:sz w:val="22"/>
-          <w:szCs w:val="22"/>
-        </w:rPr>
-        <w:t>.</w:t>
-      </w:r>
-      <w:r>
-        <w:rPr>
-          <w:rFonts w:ascii="Arial" w:hAnsi="Arial" w:cs="Arial"/>
-          <w:sz w:val="22"/>
-          <w:szCs w:val="22"/>
-        </w:rPr>
-        <w:t>6</w:t>
-      </w:r>
-      <w:r>
-        <w:rPr>
-          <w:rFonts w:ascii="Arial" w:hAnsi="Arial" w:cs="Arial"/>
-          <w:sz w:val="22"/>
-          <w:szCs w:val="22"/>
-        </w:rPr>
-        <w:tab/>
-        <w:t xml:space="preserve">Requirement:  </w:t>
-      </w:r>
-      <w:r>
-        <w:rPr>
-          <w:rFonts w:ascii="Arial" w:hAnsi="Arial" w:cs="Arial"/>
-          <w:sz w:val="22"/>
-          <w:szCs w:val="22"/>
-        </w:rPr>
-        <w:t>Worksheet Instructions</w:t>
-      </w:r>
-    </w:p>
-    <w:p>
-      <w:pPr>
-        <w:pStyle w:val="Normal1"/>
-        <w:ind w:left="1440"/>
-        <w:rPr>
-          <w:rFonts w:ascii="Arial" w:eastAsia="Arial" w:hAnsi="Arial" w:cs="Arial"/>
-          <w:sz w:val="22"/>
-          <w:szCs w:val="22"/>
-        </w:rPr>
-      </w:pPr>
-      <w:r>
-        <w:rPr>
-          <w:rFonts w:ascii="Arial" w:eastAsia="Arial" w:hAnsi="Arial" w:cs="Arial"/>
-          <w:sz w:val="22"/>
-          <w:szCs w:val="22"/>
-        </w:rPr>
-        <w:t xml:space="preserve">Description:  </w:t>
-      </w:r>
-      <w:r>
-        <w:rPr>
-          <w:rFonts w:ascii="Arial" w:eastAsia="Arial" w:hAnsi="Arial" w:cs="Arial"/>
-          <w:sz w:val="22"/>
-          <w:szCs w:val="22"/>
-        </w:rPr>
-        <w:t xml:space="preserve">The system shall </w:t>
-      </w:r>
-      <w:r>
-        <w:rPr>
-          <w:rFonts w:ascii="Arial" w:eastAsia="Arial" w:hAnsi="Arial" w:cs="Arial"/>
-          <w:sz w:val="22"/>
-          <w:szCs w:val="22"/>
-        </w:rPr>
-        <w:t>generate instructions on the worksheet for each problem type.  After the header information at the top, the next printed section on the worksheet will be an example problem with instructions for how to solve.</w:t>
-      </w:r>
-    </w:p>
-    <w:p>
-      <w:pPr>
-        <w:pStyle w:val="Normal1"/>
-        <w:ind w:left="1440"/>
-        <w:rPr>
-          <w:rFonts w:ascii="Arial" w:eastAsia="Arial" w:hAnsi="Arial" w:cs="Arial"/>
-          <w:sz w:val="22"/>
-          <w:szCs w:val="22"/>
-        </w:rPr>
-      </w:pPr>
-    </w:p>
-    <w:p>
-      <w:pPr>
-        <w:pStyle w:val="Normal1"/>
-        <w:spacing w:before="120" w:after="120"/>
-        <w:ind w:left="634"/>
-        <w:rPr>
-          <w:rFonts w:ascii="Arial" w:hAnsi="Arial" w:cs="Arial"/>
-          <w:sz w:val="22"/>
-          <w:szCs w:val="22"/>
-        </w:rPr>
-      </w:pPr>
-      <w:r>
-        <w:rPr>
-          <w:rFonts w:ascii="Arial" w:hAnsi="Arial" w:cs="Arial"/>
-          <w:sz w:val="22"/>
-          <w:szCs w:val="22"/>
-        </w:rPr>
-        <w:t>4.</w:t>
-      </w:r>
-      <w:r>
-        <w:rPr>
-          <w:rFonts w:ascii="Arial" w:hAnsi="Arial" w:cs="Arial"/>
-          <w:sz w:val="22"/>
-          <w:szCs w:val="22"/>
-        </w:rPr>
-        <w:t>2</w:t>
-      </w:r>
-      <w:r>
-        <w:rPr>
-          <w:rFonts w:ascii="Arial" w:hAnsi="Arial" w:cs="Arial"/>
-          <w:sz w:val="22"/>
-          <w:szCs w:val="22"/>
-        </w:rPr>
-        <w:t>.</w:t>
-      </w:r>
-      <w:r>
-        <w:rPr>
-          <w:rFonts w:ascii="Arial" w:hAnsi="Arial" w:cs="Arial"/>
-          <w:sz w:val="22"/>
-          <w:szCs w:val="22"/>
-        </w:rPr>
-        <w:t>7</w:t>
-      </w:r>
-      <w:r>
-        <w:rPr>
-          <w:rFonts w:ascii="Arial" w:hAnsi="Arial" w:cs="Arial"/>
-          <w:sz w:val="22"/>
-          <w:szCs w:val="22"/>
-        </w:rPr>
-        <w:tab/>
-        <w:t xml:space="preserve">Requirement:  </w:t>
-      </w:r>
-      <w:r>
-        <w:rPr>
-          <w:rFonts w:ascii="Arial" w:hAnsi="Arial" w:cs="Arial"/>
-          <w:sz w:val="22"/>
-          <w:szCs w:val="22"/>
-        </w:rPr>
-        <w:t>PDF Options</w:t>
-      </w:r>
-    </w:p>
-    <w:p>
-      <w:pPr>
-        <w:pStyle w:val="Normal1"/>
-        <w:ind w:left="1440"/>
-        <w:rPr>
-          <w:rFonts w:ascii="Arial" w:eastAsia="Arial" w:hAnsi="Arial" w:cs="Arial"/>
-          <w:sz w:val="22"/>
-          <w:szCs w:val="22"/>
-        </w:rPr>
-      </w:pPr>
-      <w:r>
-        <w:rPr>
-          <w:rFonts w:ascii="Arial" w:eastAsia="Arial" w:hAnsi="Arial" w:cs="Arial"/>
-          <w:sz w:val="22"/>
-          <w:szCs w:val="22"/>
-        </w:rPr>
-        <w:t xml:space="preserve">Description:  </w:t>
-      </w:r>
-      <w:r>
-        <w:rPr>
-          <w:rFonts w:ascii="Arial" w:eastAsia="Arial" w:hAnsi="Arial" w:cs="Arial"/>
-          <w:sz w:val="22"/>
-          <w:szCs w:val="22"/>
-        </w:rPr>
-        <w:t xml:space="preserve">The system shall </w:t>
-      </w:r>
-      <w:r>
-        <w:rPr>
-          <w:rFonts w:ascii="Arial" w:eastAsia="Arial" w:hAnsi="Arial" w:cs="Arial"/>
-          <w:sz w:val="22"/>
-          <w:szCs w:val="22"/>
-        </w:rPr>
-        <w:t>allow previewing, printing and saving worksheets and answer sheets via PDF.  The system will save a PDF document which will be automatically opened when the user requests a worksheet or answer sheet.  Using the default options within Adobe Reader the user can save or print the document being previewed.</w:t>
-      </w:r>
-    </w:p>
-    <w:p>
-      <w:pPr>
-        <w:pStyle w:val="Normal1"/>
-        <w:ind w:left="1440"/>
-        <w:rPr>
-          <w:rFonts w:ascii="Arial" w:eastAsia="Arial" w:hAnsi="Arial" w:cs="Arial"/>
-          <w:sz w:val="22"/>
-          <w:szCs w:val="22"/>
-        </w:rPr>
-      </w:pPr>
-    </w:p>
-    <w:p>
-      <w:pPr>
-        <w:pStyle w:val="Normal1"/>
-        <w:spacing w:before="120" w:after="120"/>
-        <w:ind w:left="634"/>
-        <w:rPr>
-          <w:rFonts w:ascii="Arial" w:hAnsi="Arial" w:cs="Arial"/>
-          <w:sz w:val="22"/>
-          <w:szCs w:val="22"/>
-        </w:rPr>
-      </w:pPr>
-      <w:r>
-        <w:rPr>
-          <w:rFonts w:ascii="Arial" w:hAnsi="Arial" w:cs="Arial"/>
-          <w:sz w:val="22"/>
-          <w:szCs w:val="22"/>
-        </w:rPr>
-        <w:t>4.</w:t>
-      </w:r>
-      <w:r>
-        <w:rPr>
-          <w:rFonts w:ascii="Arial" w:hAnsi="Arial" w:cs="Arial"/>
-          <w:sz w:val="22"/>
-          <w:szCs w:val="22"/>
-        </w:rPr>
-        <w:t>2</w:t>
-      </w:r>
-      <w:r>
-        <w:rPr>
-          <w:rFonts w:ascii="Arial" w:hAnsi="Arial" w:cs="Arial"/>
-          <w:sz w:val="22"/>
-          <w:szCs w:val="22"/>
-        </w:rPr>
-        <w:t>.</w:t>
-      </w:r>
-      <w:r>
-        <w:rPr>
-          <w:rFonts w:ascii="Arial" w:hAnsi="Arial" w:cs="Arial"/>
-          <w:sz w:val="22"/>
-          <w:szCs w:val="22"/>
-        </w:rPr>
-        <w:t>8</w:t>
+        <w:t>10</w:t>
       </w:r>
       <w:r>
         <w:rPr>
@@ -5179,6 +5761,7 @@
           <w:sz w:val="22"/>
           <w:szCs w:val="22"/>
         </w:rPr>
+        <w:lastRenderedPageBreak/>
         <w:t xml:space="preserve">Description:  </w:t>
       </w:r>
       <w:r>
@@ -5639,7 +6222,6 @@
           <w:sz w:val="22"/>
           <w:szCs w:val="22"/>
         </w:rPr>
-        <w:lastRenderedPageBreak/>
         <w:t>Description</w:t>
       </w:r>
       <w:r>
@@ -5781,8 +6363,509 @@
         </w:rPr>
         <w:t>.  Using the Student Data Panel the teacher will be able to assign available difficulty levels to the student.</w:t>
       </w:r>
-      <w:bookmarkStart w:id="62" w:name="_GoBack"/>
-      <w:bookmarkEnd w:id="62"/>
+    </w:p>
+    <w:p>
+      <w:pPr>
+        <w:pStyle w:val="Normal1"/>
+        <w:ind w:left="1440"/>
+        <w:rPr>
+          <w:rFonts w:ascii="Arial" w:eastAsia="Arial" w:hAnsi="Arial" w:cs="Arial"/>
+          <w:sz w:val="22"/>
+          <w:szCs w:val="22"/>
+        </w:rPr>
+      </w:pPr>
+    </w:p>
+    <w:p>
+      <w:pPr>
+        <w:pStyle w:val="Heading2"/>
+        <w:numPr>
+          <w:ilvl w:val="1"/>
+          <w:numId w:val="5"/>
+        </w:numPr>
+      </w:pPr>
+      <w:r>
+        <w:t>Student</w:t>
+      </w:r>
+      <w:r>
+        <w:t xml:space="preserve"> System Features</w:t>
+      </w:r>
+    </w:p>
+    <w:p>
+      <w:pPr>
+        <w:pStyle w:val="Normal1"/>
+        <w:rPr>
+          <w:rFonts w:ascii="Arial" w:eastAsia="Arial" w:hAnsi="Arial" w:cs="Arial"/>
+          <w:i/>
+          <w:sz w:val="22"/>
+          <w:szCs w:val="22"/>
+        </w:rPr>
+      </w:pPr>
+      <w:r>
+        <w:rPr>
+          <w:rFonts w:ascii="Arial" w:eastAsia="Arial" w:hAnsi="Arial" w:cs="Arial"/>
+          <w:i/>
+          <w:sz w:val="22"/>
+          <w:szCs w:val="22"/>
+        </w:rPr>
+        <w:t xml:space="preserve">Features that will be utilized by </w:t>
+      </w:r>
+      <w:r>
+        <w:rPr>
+          <w:rFonts w:ascii="Arial" w:eastAsia="Arial" w:hAnsi="Arial" w:cs="Arial"/>
+          <w:i/>
+          <w:sz w:val="22"/>
+          <w:szCs w:val="22"/>
+        </w:rPr>
+        <w:t>Student</w:t>
+      </w:r>
+      <w:r>
+        <w:rPr>
+          <w:rFonts w:ascii="Arial" w:eastAsia="Arial" w:hAnsi="Arial" w:cs="Arial"/>
+          <w:i/>
+          <w:sz w:val="22"/>
+          <w:szCs w:val="22"/>
+        </w:rPr>
+        <w:t xml:space="preserve"> user accounts</w:t>
+      </w:r>
+    </w:p>
+    <w:p>
+      <w:pPr>
+        <w:pStyle w:val="Normal1"/>
+      </w:pPr>
+    </w:p>
+    <w:p>
+      <w:pPr>
+        <w:pStyle w:val="Normal1"/>
+        <w:spacing w:before="120" w:after="120"/>
+        <w:ind w:left="634"/>
+        <w:rPr>
+          <w:rFonts w:ascii="Arial" w:hAnsi="Arial" w:cs="Arial"/>
+          <w:sz w:val="22"/>
+          <w:szCs w:val="22"/>
+        </w:rPr>
+      </w:pPr>
+      <w:r>
+        <w:rPr>
+          <w:rFonts w:ascii="Arial" w:hAnsi="Arial" w:cs="Arial"/>
+          <w:sz w:val="22"/>
+          <w:szCs w:val="22"/>
+        </w:rPr>
+        <w:t>4.</w:t>
+      </w:r>
+      <w:r>
+        <w:rPr>
+          <w:rFonts w:ascii="Arial" w:hAnsi="Arial" w:cs="Arial"/>
+          <w:sz w:val="22"/>
+          <w:szCs w:val="22"/>
+        </w:rPr>
+        <w:t>4</w:t>
+      </w:r>
+      <w:r>
+        <w:rPr>
+          <w:rFonts w:ascii="Arial" w:hAnsi="Arial" w:cs="Arial"/>
+          <w:sz w:val="22"/>
+          <w:szCs w:val="22"/>
+        </w:rPr>
+        <w:t>.1</w:t>
+      </w:r>
+      <w:r>
+        <w:rPr>
+          <w:rFonts w:ascii="Arial" w:hAnsi="Arial" w:cs="Arial"/>
+          <w:sz w:val="22"/>
+          <w:szCs w:val="22"/>
+        </w:rPr>
+        <w:tab/>
+        <w:t xml:space="preserve">Requirement:  </w:t>
+      </w:r>
+      <w:r>
+        <w:rPr>
+          <w:rFonts w:ascii="Arial" w:hAnsi="Arial" w:cs="Arial"/>
+          <w:sz w:val="22"/>
+          <w:szCs w:val="22"/>
+        </w:rPr>
+        <w:t>Student</w:t>
+      </w:r>
+      <w:r>
+        <w:rPr>
+          <w:rFonts w:ascii="Arial" w:hAnsi="Arial" w:cs="Arial"/>
+          <w:sz w:val="22"/>
+          <w:szCs w:val="22"/>
+        </w:rPr>
+        <w:t xml:space="preserve"> System Access</w:t>
+      </w:r>
+    </w:p>
+    <w:p>
+      <w:pPr>
+        <w:pStyle w:val="Normal1"/>
+        <w:ind w:left="1440"/>
+        <w:rPr>
+          <w:rFonts w:ascii="Arial" w:eastAsia="Arial" w:hAnsi="Arial" w:cs="Arial"/>
+          <w:sz w:val="22"/>
+          <w:szCs w:val="22"/>
+        </w:rPr>
+      </w:pPr>
+      <w:r>
+        <w:rPr>
+          <w:rFonts w:ascii="Arial" w:eastAsia="Arial" w:hAnsi="Arial" w:cs="Arial"/>
+          <w:sz w:val="22"/>
+          <w:szCs w:val="22"/>
+        </w:rPr>
+        <w:t xml:space="preserve">Description:  </w:t>
+      </w:r>
+      <w:r>
+        <w:rPr>
+          <w:rFonts w:ascii="Arial" w:eastAsia="Arial" w:hAnsi="Arial" w:cs="Arial"/>
+          <w:sz w:val="22"/>
+          <w:szCs w:val="22"/>
+        </w:rPr>
+        <w:t xml:space="preserve">The </w:t>
+      </w:r>
+      <w:r>
+        <w:rPr>
+          <w:rFonts w:ascii="Arial" w:eastAsia="Arial" w:hAnsi="Arial" w:cs="Arial"/>
+          <w:sz w:val="22"/>
+          <w:szCs w:val="22"/>
+        </w:rPr>
+        <w:t>student</w:t>
+      </w:r>
+      <w:r>
+        <w:rPr>
+          <w:rFonts w:ascii="Arial" w:eastAsia="Arial" w:hAnsi="Arial" w:cs="Arial"/>
+          <w:sz w:val="22"/>
+          <w:szCs w:val="22"/>
+        </w:rPr>
+        <w:t xml:space="preserve"> shall be able to access the system using a username / password.  This information shall be entered in to the login screen.  Username </w:t>
+      </w:r>
+      <w:r>
+        <w:rPr>
+          <w:rFonts w:ascii="Arial" w:eastAsia="Arial" w:hAnsi="Arial" w:cs="Arial"/>
+          <w:sz w:val="22"/>
+          <w:szCs w:val="22"/>
+        </w:rPr>
+        <w:t>and password to be provided by the teacher.</w:t>
+      </w:r>
+    </w:p>
+    <w:p>
+      <w:pPr>
+        <w:pStyle w:val="Normal1"/>
+        <w:ind w:left="1440"/>
+        <w:rPr>
+          <w:rFonts w:ascii="Arial" w:eastAsia="Arial" w:hAnsi="Arial" w:cs="Arial"/>
+          <w:sz w:val="22"/>
+          <w:szCs w:val="22"/>
+        </w:rPr>
+      </w:pPr>
+    </w:p>
+    <w:p>
+      <w:pPr>
+        <w:pStyle w:val="Normal1"/>
+        <w:spacing w:before="120" w:after="120"/>
+        <w:ind w:left="634"/>
+        <w:rPr>
+          <w:rFonts w:ascii="Arial" w:hAnsi="Arial" w:cs="Arial"/>
+          <w:sz w:val="22"/>
+          <w:szCs w:val="22"/>
+        </w:rPr>
+      </w:pPr>
+      <w:r>
+        <w:rPr>
+          <w:rFonts w:ascii="Arial" w:hAnsi="Arial" w:cs="Arial"/>
+          <w:sz w:val="22"/>
+          <w:szCs w:val="22"/>
+        </w:rPr>
+        <w:lastRenderedPageBreak/>
+        <w:t>4.</w:t>
+      </w:r>
+      <w:r>
+        <w:rPr>
+          <w:rFonts w:ascii="Arial" w:hAnsi="Arial" w:cs="Arial"/>
+          <w:sz w:val="22"/>
+          <w:szCs w:val="22"/>
+        </w:rPr>
+        <w:t>4</w:t>
+      </w:r>
+      <w:r>
+        <w:rPr>
+          <w:rFonts w:ascii="Arial" w:hAnsi="Arial" w:cs="Arial"/>
+          <w:sz w:val="22"/>
+          <w:szCs w:val="22"/>
+        </w:rPr>
+        <w:t>.</w:t>
+      </w:r>
+      <w:r>
+        <w:rPr>
+          <w:rFonts w:ascii="Arial" w:hAnsi="Arial" w:cs="Arial"/>
+          <w:sz w:val="22"/>
+          <w:szCs w:val="22"/>
+        </w:rPr>
+        <w:t>2</w:t>
+      </w:r>
+      <w:r>
+        <w:rPr>
+          <w:rFonts w:ascii="Arial" w:hAnsi="Arial" w:cs="Arial"/>
+          <w:sz w:val="22"/>
+          <w:szCs w:val="22"/>
+        </w:rPr>
+        <w:tab/>
+        <w:t xml:space="preserve">Requirement:  </w:t>
+      </w:r>
+      <w:r>
+        <w:rPr>
+          <w:rFonts w:ascii="Arial" w:hAnsi="Arial" w:cs="Arial"/>
+          <w:sz w:val="22"/>
+          <w:szCs w:val="22"/>
+        </w:rPr>
+        <w:t>Student</w:t>
+      </w:r>
+      <w:r>
+        <w:rPr>
+          <w:rFonts w:ascii="Arial" w:hAnsi="Arial" w:cs="Arial"/>
+          <w:sz w:val="22"/>
+          <w:szCs w:val="22"/>
+        </w:rPr>
+        <w:t xml:space="preserve"> Password Reset</w:t>
+      </w:r>
+    </w:p>
+    <w:p>
+      <w:pPr>
+        <w:pStyle w:val="Normal1"/>
+        <w:ind w:left="1440"/>
+        <w:rPr>
+          <w:rFonts w:ascii="Arial" w:eastAsia="Arial" w:hAnsi="Arial" w:cs="Arial"/>
+          <w:sz w:val="22"/>
+          <w:szCs w:val="22"/>
+        </w:rPr>
+      </w:pPr>
+      <w:r>
+        <w:rPr>
+          <w:rFonts w:ascii="Arial" w:eastAsia="Arial" w:hAnsi="Arial" w:cs="Arial"/>
+          <w:sz w:val="22"/>
+          <w:szCs w:val="22"/>
+        </w:rPr>
+        <w:t xml:space="preserve">Description:  </w:t>
+      </w:r>
+      <w:r>
+        <w:rPr>
+          <w:rFonts w:ascii="Arial" w:eastAsia="Arial" w:hAnsi="Arial" w:cs="Arial"/>
+          <w:sz w:val="22"/>
+          <w:szCs w:val="22"/>
+        </w:rPr>
+        <w:t xml:space="preserve">The </w:t>
+      </w:r>
+      <w:r>
+        <w:rPr>
+          <w:rFonts w:ascii="Arial" w:eastAsia="Arial" w:hAnsi="Arial" w:cs="Arial"/>
+          <w:sz w:val="22"/>
+          <w:szCs w:val="22"/>
+        </w:rPr>
+        <w:t>student</w:t>
+      </w:r>
+      <w:r>
+        <w:rPr>
+          <w:rFonts w:ascii="Arial" w:eastAsia="Arial" w:hAnsi="Arial" w:cs="Arial"/>
+          <w:sz w:val="22"/>
+          <w:szCs w:val="22"/>
+        </w:rPr>
+        <w:t xml:space="preserve"> shall be able to request a password reset.  Clicking on the &lt;Password Reset&gt; button on the login screen will prompt a pop-up on the </w:t>
+      </w:r>
+      <w:r>
+        <w:rPr>
+          <w:rFonts w:ascii="Arial" w:eastAsia="Arial" w:hAnsi="Arial" w:cs="Arial"/>
+          <w:sz w:val="22"/>
+          <w:szCs w:val="22"/>
+        </w:rPr>
+        <w:t>Teacher Class Roster</w:t>
+      </w:r>
+      <w:r>
+        <w:rPr>
+          <w:rFonts w:ascii="Arial" w:eastAsia="Arial" w:hAnsi="Arial" w:cs="Arial"/>
+          <w:sz w:val="22"/>
+          <w:szCs w:val="22"/>
+        </w:rPr>
+        <w:t xml:space="preserve"> Panel the next time </w:t>
+      </w:r>
+      <w:r>
+        <w:rPr>
+          <w:rFonts w:ascii="Arial" w:eastAsia="Arial" w:hAnsi="Arial" w:cs="Arial"/>
+          <w:sz w:val="22"/>
+          <w:szCs w:val="22"/>
+        </w:rPr>
+        <w:t>they</w:t>
+      </w:r>
+      <w:r>
+        <w:rPr>
+          <w:rFonts w:ascii="Arial" w:eastAsia="Arial" w:hAnsi="Arial" w:cs="Arial"/>
+          <w:sz w:val="22"/>
+          <w:szCs w:val="22"/>
+        </w:rPr>
+        <w:t xml:space="preserve"> log in.</w:t>
+      </w:r>
+    </w:p>
+    <w:p>
+      <w:pPr>
+        <w:pStyle w:val="Normal1"/>
+        <w:ind w:left="1440"/>
+        <w:rPr>
+          <w:rFonts w:ascii="Arial" w:eastAsia="Arial" w:hAnsi="Arial" w:cs="Arial"/>
+          <w:sz w:val="22"/>
+          <w:szCs w:val="22"/>
+        </w:rPr>
+      </w:pPr>
+    </w:p>
+    <w:p>
+      <w:pPr>
+        <w:pStyle w:val="Normal1"/>
+        <w:spacing w:before="120" w:after="120"/>
+        <w:ind w:left="634"/>
+        <w:rPr>
+          <w:rFonts w:ascii="Arial" w:hAnsi="Arial" w:cs="Arial"/>
+          <w:sz w:val="22"/>
+          <w:szCs w:val="22"/>
+        </w:rPr>
+      </w:pPr>
+      <w:r>
+        <w:rPr>
+          <w:rFonts w:ascii="Arial" w:hAnsi="Arial" w:cs="Arial"/>
+          <w:sz w:val="22"/>
+          <w:szCs w:val="22"/>
+        </w:rPr>
+        <w:t>4.</w:t>
+      </w:r>
+      <w:r>
+        <w:rPr>
+          <w:rFonts w:ascii="Arial" w:hAnsi="Arial" w:cs="Arial"/>
+          <w:sz w:val="22"/>
+          <w:szCs w:val="22"/>
+        </w:rPr>
+        <w:t>4</w:t>
+      </w:r>
+      <w:r>
+        <w:rPr>
+          <w:rFonts w:ascii="Arial" w:hAnsi="Arial" w:cs="Arial"/>
+          <w:sz w:val="22"/>
+          <w:szCs w:val="22"/>
+        </w:rPr>
+        <w:t>.</w:t>
+      </w:r>
+      <w:r>
+        <w:rPr>
+          <w:rFonts w:ascii="Arial" w:hAnsi="Arial" w:cs="Arial"/>
+          <w:sz w:val="22"/>
+          <w:szCs w:val="22"/>
+        </w:rPr>
+        <w:t>3</w:t>
+      </w:r>
+      <w:r>
+        <w:rPr>
+          <w:rFonts w:ascii="Arial" w:hAnsi="Arial" w:cs="Arial"/>
+          <w:sz w:val="22"/>
+          <w:szCs w:val="22"/>
+        </w:rPr>
+        <w:tab/>
+        <w:t xml:space="preserve">Requirement:  </w:t>
+      </w:r>
+      <w:r>
+        <w:rPr>
+          <w:rFonts w:ascii="Arial" w:hAnsi="Arial" w:cs="Arial"/>
+          <w:sz w:val="22"/>
+          <w:szCs w:val="22"/>
+        </w:rPr>
+        <w:t xml:space="preserve">Student </w:t>
+      </w:r>
+      <w:r>
+        <w:rPr>
+          <w:rFonts w:ascii="Arial" w:hAnsi="Arial" w:cs="Arial"/>
+          <w:sz w:val="22"/>
+          <w:szCs w:val="22"/>
+        </w:rPr>
+        <w:t>Worksheet Option</w:t>
+      </w:r>
+    </w:p>
+    <w:p>
+      <w:pPr>
+        <w:pStyle w:val="Normal1"/>
+        <w:ind w:left="1440"/>
+        <w:rPr>
+          <w:rFonts w:ascii="Arial" w:eastAsia="Arial" w:hAnsi="Arial" w:cs="Arial"/>
+          <w:sz w:val="22"/>
+          <w:szCs w:val="22"/>
+        </w:rPr>
+      </w:pPr>
+      <w:r>
+        <w:rPr>
+          <w:rFonts w:ascii="Arial" w:eastAsia="Arial" w:hAnsi="Arial" w:cs="Arial"/>
+          <w:sz w:val="22"/>
+          <w:szCs w:val="22"/>
+        </w:rPr>
+        <w:t xml:space="preserve">Description:  </w:t>
+      </w:r>
+      <w:r>
+        <w:rPr>
+          <w:rFonts w:ascii="Arial" w:eastAsia="Arial" w:hAnsi="Arial" w:cs="Arial"/>
+          <w:sz w:val="22"/>
+          <w:szCs w:val="22"/>
+        </w:rPr>
+        <w:t xml:space="preserve">The </w:t>
+      </w:r>
+      <w:r>
+        <w:rPr>
+          <w:rFonts w:ascii="Arial" w:eastAsia="Arial" w:hAnsi="Arial" w:cs="Arial"/>
+          <w:sz w:val="22"/>
+          <w:szCs w:val="22"/>
+        </w:rPr>
+        <w:t>student</w:t>
+      </w:r>
+      <w:r>
+        <w:rPr>
+          <w:rFonts w:ascii="Arial" w:eastAsia="Arial" w:hAnsi="Arial" w:cs="Arial"/>
+          <w:sz w:val="22"/>
+          <w:szCs w:val="22"/>
+        </w:rPr>
+        <w:t xml:space="preserve"> shall be able to select </w:t>
+      </w:r>
+      <w:r>
+        <w:rPr>
+          <w:rFonts w:ascii="Arial" w:eastAsia="Arial" w:hAnsi="Arial" w:cs="Arial"/>
+          <w:sz w:val="22"/>
+          <w:szCs w:val="22"/>
+        </w:rPr>
+        <w:t>various problem types based on assigned difficulty level</w:t>
+      </w:r>
+      <w:r>
+        <w:rPr>
+          <w:rFonts w:ascii="Arial" w:eastAsia="Arial" w:hAnsi="Arial" w:cs="Arial"/>
+          <w:sz w:val="22"/>
+          <w:szCs w:val="22"/>
+        </w:rPr>
+        <w:t xml:space="preserve">.  </w:t>
+      </w:r>
+      <w:r>
+        <w:rPr>
+          <w:rFonts w:ascii="Arial" w:eastAsia="Arial" w:hAnsi="Arial" w:cs="Arial"/>
+          <w:sz w:val="22"/>
+          <w:szCs w:val="22"/>
+        </w:rPr>
+        <w:t>Based on the difficulty level set by the teacher, only those w</w:t>
+      </w:r>
+      <w:r>
+        <w:rPr>
+          <w:rFonts w:ascii="Arial" w:eastAsia="Arial" w:hAnsi="Arial" w:cs="Arial"/>
+          <w:sz w:val="22"/>
+          <w:szCs w:val="22"/>
+        </w:rPr>
+        <w:t>orksheets will be visible on the main worksheet creation page.</w:t>
+      </w:r>
+    </w:p>
+    <w:p>
+      <w:pPr>
+        <w:pStyle w:val="Normal1"/>
+        <w:ind w:left="1440"/>
+        <w:rPr>
+          <w:rFonts w:ascii="Arial" w:eastAsia="Arial" w:hAnsi="Arial" w:cs="Arial"/>
+          <w:sz w:val="22"/>
+          <w:szCs w:val="22"/>
+        </w:rPr>
+      </w:pPr>
     </w:p>
     <w:p>
       <w:pPr>
@@ -5792,30 +6875,22 @@
           <w:numId w:val="5"/>
         </w:numPr>
       </w:pPr>
-      <w:bookmarkStart w:id="63" w:name="h.3whwml4" w:colFirst="0" w:colLast="0"/>
-      <w:bookmarkEnd w:id="63"/>
+      <w:bookmarkStart w:id="62" w:name="h.3whwml4" w:colFirst="0" w:colLast="0"/>
+      <w:bookmarkEnd w:id="62"/>
       <w:r>
         <w:t xml:space="preserve">Other Nonfunctional </w:t>
       </w:r>
-      <w:commentRangeStart w:id="64"/>
+      <w:commentRangeStart w:id="63"/>
       <w:r>
         <w:t>Requirements</w:t>
       </w:r>
-      <w:commentRangeEnd w:id="64"/>
+      <w:commentRangeEnd w:id="63"/>
       <w:r>
         <w:rPr>
           <w:rStyle w:val="CommentReference"/>
           <w:b w:val="0"/>
         </w:rPr>
-        <w:commentReference w:id="64"/>
-      </w:r>
-    </w:p>
-    <w:p>
-      <w:pPr>
-        <w:pStyle w:val="Normal1"/>
-      </w:pPr>
-      <w:r>
-        <w:t>((Eric - Not included in this version of the SRS – Please keep these as a placeholder for future SRS development.  This file should be saved prior to submission and have this section edited out.))</w:t>
+        <w:commentReference w:id="63"/>
       </w:r>
     </w:p>
     <w:p>
@@ -5826,7 +6901,9 @@
           <w:numId w:val="5"/>
         </w:numPr>
       </w:pPr>
-      <w:bookmarkStart w:id="65" w:name="h.2bn6wsx" w:colFirst="0" w:colLast="0"/>
+      <w:bookmarkStart w:id="64" w:name="h.2bn6wsx" w:colFirst="0" w:colLast="0"/>
+      <w:bookmarkStart w:id="65" w:name="_GoBack"/>
+      <w:bookmarkEnd w:id="64"/>
       <w:bookmarkEnd w:id="65"/>
       <w:r>
         <w:t>Performance Requirements</w:t>
@@ -6483,123 +7560,6 @@
         <w:t>&lt;Collect a numbered list of the TBD (to be determined) references that remain in the SRS so they can be tracked to closure.&gt;</w:t>
       </w:r>
     </w:p>
-    <w:p>
-      <w:pPr>
-        <w:pStyle w:val="Normal1"/>
-        <w:numPr>
-          <w:ilvl w:val="0"/>
-          <w:numId w:val="2"/>
-        </w:numPr>
-        <w:ind w:hanging="360"/>
-        <w:contextualSpacing/>
-        <w:rPr>
-          <w:rFonts w:ascii="Arial" w:eastAsia="Arial" w:hAnsi="Arial" w:cs="Arial"/>
-          <w:highlight w:val="white"/>
-        </w:rPr>
-      </w:pPr>
-      <w:r>
-        <w:rPr>
-          <w:rFonts w:ascii="Arial" w:eastAsia="Arial" w:hAnsi="Arial" w:cs="Arial"/>
-          <w:highlight w:val="white"/>
-        </w:rPr>
-        <w:t xml:space="preserve">Three </w:t>
-      </w:r>
-      <w:r>
-        <w:rPr>
-          <w:rFonts w:ascii="Arial" w:eastAsia="Arial" w:hAnsi="Arial" w:cs="Arial"/>
-          <w:highlight w:val="white"/>
-        </w:rPr>
-        <w:t xml:space="preserve">levels of difficulty for worksheets: </w:t>
-      </w:r>
-    </w:p>
-    <w:p>
-      <w:pPr>
-        <w:pStyle w:val="Normal1"/>
-        <w:numPr>
-          <w:ilvl w:val="0"/>
-          <w:numId w:val="3"/>
-        </w:numPr>
-        <w:ind w:hanging="360"/>
-        <w:contextualSpacing/>
-        <w:rPr>
-          <w:rFonts w:ascii="Arial" w:eastAsia="Arial" w:hAnsi="Arial" w:cs="Arial"/>
-          <w:highlight w:val="white"/>
-        </w:rPr>
-      </w:pPr>
-      <w:r>
-        <w:rPr>
-          <w:rFonts w:ascii="Arial" w:eastAsia="Arial" w:hAnsi="Arial" w:cs="Arial"/>
-          <w:highlight w:val="white"/>
-        </w:rPr>
-        <w:t>Beginner (addition and subtraction problems with visuals and images)</w:t>
-      </w:r>
-    </w:p>
-    <w:p>
-      <w:pPr>
-        <w:pStyle w:val="Normal1"/>
-        <w:numPr>
-          <w:ilvl w:val="0"/>
-          <w:numId w:val="3"/>
-        </w:numPr>
-        <w:ind w:hanging="360"/>
-        <w:contextualSpacing/>
-        <w:rPr>
-          <w:rFonts w:ascii="Arial" w:eastAsia="Arial" w:hAnsi="Arial" w:cs="Arial"/>
-          <w:highlight w:val="white"/>
-        </w:rPr>
-      </w:pPr>
-      <w:r>
-        <w:rPr>
-          <w:rFonts w:ascii="Arial" w:eastAsia="Arial" w:hAnsi="Arial" w:cs="Arial"/>
-          <w:highlight w:val="white"/>
-        </w:rPr>
-        <w:lastRenderedPageBreak/>
-        <w:t>Intermediate (addition and subtraction without visuals, maybe introductory multiplication)</w:t>
-      </w:r>
-    </w:p>
-    <w:p>
-      <w:pPr>
-        <w:pStyle w:val="Normal1"/>
-        <w:numPr>
-          <w:ilvl w:val="0"/>
-          <w:numId w:val="3"/>
-        </w:numPr>
-        <w:ind w:hanging="360"/>
-        <w:contextualSpacing/>
-        <w:rPr>
-          <w:rFonts w:ascii="Arial" w:eastAsia="Arial" w:hAnsi="Arial" w:cs="Arial"/>
-          <w:highlight w:val="white"/>
-        </w:rPr>
-      </w:pPr>
-      <w:r>
-        <w:rPr>
-          <w:rFonts w:ascii="Arial" w:eastAsia="Arial" w:hAnsi="Arial" w:cs="Arial"/>
-          <w:highlight w:val="white"/>
-        </w:rPr>
-        <w:t>Advanced (</w:t>
-      </w:r>
-      <w:r>
-        <w:rPr>
-          <w:rFonts w:ascii="Arial" w:eastAsia="Arial" w:hAnsi="Arial" w:cs="Arial"/>
-          <w:highlight w:val="white"/>
-        </w:rPr>
-        <w:t>multiplication and division, word questions and problems, mixed numbers, least common multiple, greatest common factor)</w:t>
-      </w:r>
-    </w:p>
-    <w:p>
-      <w:pPr>
-        <w:pStyle w:val="Normal1"/>
-      </w:pPr>
-      <w:r>
-        <w:rPr>
-          <w:rFonts w:ascii="Arial" w:eastAsia="Arial" w:hAnsi="Arial" w:cs="Arial"/>
-          <w:i/>
-          <w:sz w:val="22"/>
-          <w:szCs w:val="22"/>
-        </w:rPr>
-        <w:t>! This could go to our requirements (Olga)</w:t>
-      </w:r>
-    </w:p>
     <w:sectPr>
       <w:headerReference w:type="default" r:id="rId11"/>
       <w:footerReference w:type="first" r:id="rId12"/>
@@ -6638,7 +7598,7 @@
       </w:r>
     </w:p>
   </w:comment>
-  <w:comment w:id="64" w:author="Sara Hakkoum" w:date="2016-02-14T11:47:00Z" w:initials="SH">
+  <w:comment w:id="63" w:author="Sara Hakkoum" w:date="2016-02-14T11:47:00Z" w:initials="SH">
     <w:p>
       <w:pPr>
         <w:pStyle w:val="CommentText"/>
@@ -9790,7 +10750,7 @@
 </file>
 
 <file path=customXml/itemProps1.xml><?xml version="1.0" encoding="utf-8"?>
-<ds:datastoreItem xmlns:ds="http://schemas.openxmlformats.org/officeDocument/2006/customXml" ds:itemID="{508DA483-C419-43A1-8FAF-1E4BECB2E086}">
+<ds:datastoreItem xmlns:ds="http://schemas.openxmlformats.org/officeDocument/2006/customXml" ds:itemID="{43CDBA29-E75A-4A96-92D2-6DE174DFA1DD}">
   <ds:schemaRefs>
     <ds:schemaRef ds:uri="http://schemas.openxmlformats.org/officeDocument/2006/bibliography"/>
   </ds:schemaRefs>

</xml_diff>

<commit_message>
Resubmit Final Section 4 Version
</commit_message>
<xml_diff>
--- a/SoftwareRequirementsSpecificationforFractionWorksheetCreator.docx
+++ b/SoftwareRequirementsSpecificationforFractionWorksheetCreator.docx
@@ -771,14 +771,14 @@
           <w:szCs w:val="22"/>
         </w:rPr>
         <w:tab/>
-        <w:t>Software Interfaces</w:t>
-      </w:r>
-      <w:r>
-        <w:rPr>
-          <w:sz w:val="22"/>
-          <w:szCs w:val="22"/>
-        </w:rPr>
-        <w:tab/>
+        <w:t>Softw</w:t>
+      </w:r>
+      <w:r>
+        <w:rPr>
+          <w:sz w:val="22"/>
+          <w:szCs w:val="22"/>
+        </w:rPr>
+        <w:t>are Interfaces</w:t>
       </w:r>
     </w:p>
     <w:p>
@@ -3554,16 +3554,7 @@
           <w:sz w:val="22"/>
           <w:szCs w:val="22"/>
         </w:rPr>
-        <w:t>These are the technical versions of the Functional Requirements for the Fraction Worksheet Creator.</w:t>
-      </w:r>
-      <w:r>
-        <w:rPr>
-          <w:rFonts w:ascii="Arial" w:eastAsia="Arial" w:hAnsi="Arial" w:cs="Arial"/>
-          <w:i/>
-          <w:sz w:val="22"/>
-          <w:szCs w:val="22"/>
-        </w:rPr>
-        <w:t xml:space="preserve">  Additional detail will be added during the next version of the SRS.</w:t>
+        <w:t>These are the technical versions of the Functional Requirements for the Fraction Worksheet Creator.  Additional detail will be added during the next version of the SRS.</w:t>
       </w:r>
     </w:p>
     <w:p>
@@ -3846,10 +3837,7 @@
       </w:pPr>
       <w:r>
         <w:lastRenderedPageBreak/>
-        <w:t>General</w:t>
-      </w:r>
-      <w:r>
-        <w:t xml:space="preserve"> System Features</w:t>
+        <w:t>General System Features</w:t>
       </w:r>
     </w:p>
     <w:p>
@@ -4210,15 +4198,7 @@
           <w:sz w:val="22"/>
           <w:szCs w:val="22"/>
         </w:rPr>
-        <w:t xml:space="preserve">The system shall provide </w:t>
-      </w:r>
-      <w:r>
-        <w:rPr>
-          <w:rFonts w:ascii="Arial" w:eastAsia="Arial" w:hAnsi="Arial" w:cs="Arial"/>
-          <w:sz w:val="22"/>
-          <w:szCs w:val="22"/>
-        </w:rPr>
-        <w:t>help for each screen displayed in the GUI.  This help will provide instructions for navigating that section of the software.</w:t>
+        <w:t>The system shall provide help for each screen displayed in the GUI.  This help will provide instructions for navigating that section of the software.</w:t>
       </w:r>
     </w:p>
     <w:p>
@@ -4317,15 +4297,7 @@
           <w:sz w:val="22"/>
           <w:szCs w:val="22"/>
         </w:rPr>
-        <w:t>The system shall</w:t>
-      </w:r>
-      <w:r>
-        <w:rPr>
-          <w:rFonts w:ascii="Arial" w:eastAsia="Arial" w:hAnsi="Arial" w:cs="Arial"/>
-          <w:sz w:val="22"/>
-          <w:szCs w:val="22"/>
-        </w:rPr>
-        <w:t xml:space="preserve"> provide three levels of worksheet difficulty.  Those levels will be named Beginner, Intermediate and Advanced.</w:t>
+        <w:t>The system shall provide three levels of worksheet difficulty.  Those levels will be named Beginner, Intermediate and Advanced.</w:t>
       </w:r>
     </w:p>
     <w:p>
@@ -4397,15 +4369,7 @@
           <w:sz w:val="22"/>
           <w:szCs w:val="22"/>
         </w:rPr>
-        <w:t xml:space="preserve">Worksheet </w:t>
-      </w:r>
-      <w:r>
-        <w:rPr>
-          <w:rFonts w:ascii="Arial" w:hAnsi="Arial" w:cs="Arial"/>
-          <w:sz w:val="22"/>
-          <w:szCs w:val="22"/>
-        </w:rPr>
-        <w:t>Types</w:t>
+        <w:t>Worksheet Types</w:t>
       </w:r>
     </w:p>
     <w:p>
@@ -4432,15 +4396,7 @@
           <w:sz w:val="22"/>
           <w:szCs w:val="22"/>
         </w:rPr>
-        <w:t>The system</w:t>
-      </w:r>
-      <w:r>
-        <w:rPr>
-          <w:rFonts w:ascii="Arial" w:eastAsia="Arial" w:hAnsi="Arial" w:cs="Arial"/>
-          <w:sz w:val="22"/>
-          <w:szCs w:val="22"/>
-        </w:rPr>
-        <w:t xml:space="preserve"> shall provide three worksheet types per difficulty level.</w:t>
+        <w:t>The system shall provide three worksheet types per difficulty level.</w:t>
       </w:r>
     </w:p>
     <w:p>
@@ -4508,31 +4464,7 @@
           <w:sz w:val="22"/>
           <w:szCs w:val="22"/>
         </w:rPr>
-        <w:t xml:space="preserve">Worksheet </w:t>
-      </w:r>
-      <w:r>
-        <w:rPr>
-          <w:rFonts w:ascii="Arial" w:eastAsia="Arial" w:hAnsi="Arial" w:cs="Arial"/>
-          <w:sz w:val="22"/>
-          <w:szCs w:val="22"/>
-        </w:rPr>
-        <w:t>2</w:t>
-      </w:r>
-      <w:r>
-        <w:rPr>
-          <w:rFonts w:ascii="Arial" w:eastAsia="Arial" w:hAnsi="Arial" w:cs="Arial"/>
-          <w:sz w:val="22"/>
-          <w:szCs w:val="22"/>
-        </w:rPr>
-        <w:t xml:space="preserve"> – Specifics are </w:t>
-      </w:r>
-      <w:r>
-        <w:rPr>
-          <w:rFonts w:ascii="Arial" w:eastAsia="Arial" w:hAnsi="Arial" w:cs="Arial"/>
-          <w:sz w:val="22"/>
-          <w:szCs w:val="22"/>
-        </w:rPr>
-        <w:t>TBD (10 Problems)</w:t>
+        <w:t>Worksheet 2 – Specifics are TBD (10 Problems)</w:t>
       </w:r>
     </w:p>
     <w:p>
@@ -4551,31 +4483,7 @@
           <w:sz w:val="22"/>
           <w:szCs w:val="22"/>
         </w:rPr>
-        <w:t xml:space="preserve">Worksheet </w:t>
-      </w:r>
-      <w:r>
-        <w:rPr>
-          <w:rFonts w:ascii="Arial" w:eastAsia="Arial" w:hAnsi="Arial" w:cs="Arial"/>
-          <w:sz w:val="22"/>
-          <w:szCs w:val="22"/>
-        </w:rPr>
-        <w:t>3</w:t>
-      </w:r>
-      <w:r>
-        <w:rPr>
-          <w:rFonts w:ascii="Arial" w:eastAsia="Arial" w:hAnsi="Arial" w:cs="Arial"/>
-          <w:sz w:val="22"/>
-          <w:szCs w:val="22"/>
-        </w:rPr>
-        <w:t xml:space="preserve"> – Specifics are </w:t>
-      </w:r>
-      <w:r>
-        <w:rPr>
-          <w:rFonts w:ascii="Arial" w:eastAsia="Arial" w:hAnsi="Arial" w:cs="Arial"/>
-          <w:sz w:val="22"/>
-          <w:szCs w:val="22"/>
-        </w:rPr>
-        <w:t>TBD (10 Problems)</w:t>
+        <w:t>Worksheet 3 – Specifics are TBD (10 Problems)</w:t>
       </w:r>
     </w:p>
     <w:p>
@@ -4654,15 +4562,7 @@
           <w:sz w:val="22"/>
           <w:szCs w:val="22"/>
         </w:rPr>
-        <w:t xml:space="preserve">Worksheet 2 – Subtraction </w:t>
-      </w:r>
-      <w:r>
-        <w:rPr>
-          <w:rFonts w:ascii="Arial" w:eastAsia="Arial" w:hAnsi="Arial" w:cs="Arial"/>
-          <w:sz w:val="22"/>
-          <w:szCs w:val="22"/>
-        </w:rPr>
-        <w:t>(20 Problems)</w:t>
+        <w:t>Worksheet 2 – Subtraction (20 Problems)</w:t>
       </w:r>
     </w:p>
     <w:p>
@@ -4681,15 +4581,7 @@
           <w:sz w:val="22"/>
           <w:szCs w:val="22"/>
         </w:rPr>
-        <w:t xml:space="preserve">Worksheet 3 – Specifics are TBD </w:t>
-      </w:r>
-      <w:r>
-        <w:rPr>
-          <w:rFonts w:ascii="Arial" w:eastAsia="Arial" w:hAnsi="Arial" w:cs="Arial"/>
-          <w:sz w:val="22"/>
-          <w:szCs w:val="22"/>
-        </w:rPr>
-        <w:t>(20 Problems)</w:t>
+        <w:t>Worksheet 3 – Specifics are TBD (20 Problems)</w:t>
       </w:r>
     </w:p>
     <w:p>
@@ -4875,15 +4767,7 @@
           <w:sz w:val="22"/>
           <w:szCs w:val="22"/>
         </w:rPr>
-        <w:t xml:space="preserve">The system shall provide </w:t>
-      </w:r>
-      <w:r>
-        <w:rPr>
-          <w:rFonts w:ascii="Arial" w:eastAsia="Arial" w:hAnsi="Arial" w:cs="Arial"/>
-          <w:sz w:val="22"/>
-          <w:szCs w:val="22"/>
-        </w:rPr>
-        <w:t>tutorial content for each worksheet.  These will be video based tutorials that will walk users through solving an example problem for that worksheet type.</w:t>
+        <w:t>The system shall provide tutorial content for each worksheet.  These will be video based tutorials that will walk users through solving an example problem for that worksheet type.</w:t>
       </w:r>
     </w:p>
     <w:p>
@@ -4999,15 +4883,7 @@
           <w:sz w:val="22"/>
           <w:szCs w:val="22"/>
         </w:rPr>
-        <w:t xml:space="preserve"> </w:t>
-      </w:r>
-      <w:r>
-        <w:rPr>
-          <w:rFonts w:ascii="Arial" w:eastAsia="Arial" w:hAnsi="Arial" w:cs="Arial"/>
-          <w:sz w:val="22"/>
-          <w:szCs w:val="22"/>
-        </w:rPr>
-        <w:t>random exer</w:t>
+        <w:t xml:space="preserve"> random exer</w:t>
       </w:r>
       <w:r>
         <w:rPr>
@@ -5114,15 +4990,17 @@
           <w:sz w:val="22"/>
           <w:szCs w:val="22"/>
         </w:rPr>
-        <w:t xml:space="preserve">The system shall </w:t>
-      </w:r>
-      <w:r>
-        <w:rPr>
-          <w:rFonts w:ascii="Arial" w:eastAsia="Arial" w:hAnsi="Arial" w:cs="Arial"/>
-          <w:sz w:val="22"/>
-          <w:szCs w:val="22"/>
-        </w:rPr>
-        <w:t>generate instructions on the worksheet for each problem type.  After the header information at the top, the next printed section on the worksheet will be an example problem with instructions for how to solve.</w:t>
+        <w:t xml:space="preserve">The system shall generate instructions on the worksheet for each problem type.  After the header information at </w:t>
+      </w:r>
+      <w:bookmarkStart w:id="62" w:name="_GoBack"/>
+      <w:bookmarkEnd w:id="62"/>
+      <w:r>
+        <w:rPr>
+          <w:rFonts w:ascii="Arial" w:eastAsia="Arial" w:hAnsi="Arial" w:cs="Arial"/>
+          <w:sz w:val="22"/>
+          <w:szCs w:val="22"/>
+        </w:rPr>
+        <w:t>the top, the next printed section on the worksheet will be an example problem with instructions for how to solve.</w:t>
       </w:r>
     </w:p>
     <w:p>
@@ -5221,15 +5099,7 @@
           <w:sz w:val="22"/>
           <w:szCs w:val="22"/>
         </w:rPr>
-        <w:t xml:space="preserve">The system shall </w:t>
-      </w:r>
-      <w:r>
-        <w:rPr>
-          <w:rFonts w:ascii="Arial" w:eastAsia="Arial" w:hAnsi="Arial" w:cs="Arial"/>
-          <w:sz w:val="22"/>
-          <w:szCs w:val="22"/>
-        </w:rPr>
-        <w:t>allow previewing, printing and saving worksheets and answer sheets via PDF.  The system will save a PDF document which will be automatically opened when the user requests a worksheet or answer sheet.  Using the default options within Adobe Reader the user can save or print the document being previewed.</w:t>
+        <w:t>The system shall allow previewing, printing and saving worksheets and answer sheets via PDF.  The system will save a PDF document which will be automatically opened when the user requests a worksheet or answer sheet.  Using the default options within Adobe Reader the user can save or print the document being previewed.</w:t>
       </w:r>
     </w:p>
     <w:p>
@@ -5328,15 +5198,7 @@
           <w:sz w:val="22"/>
           <w:szCs w:val="22"/>
         </w:rPr>
-        <w:t xml:space="preserve">The system shall </w:t>
-      </w:r>
-      <w:r>
-        <w:rPr>
-          <w:rFonts w:ascii="Arial" w:eastAsia="Arial" w:hAnsi="Arial" w:cs="Arial"/>
-          <w:sz w:val="22"/>
-          <w:szCs w:val="22"/>
-        </w:rPr>
-        <w:t>provide a search feature on the class roster screen to search for students and student worksheets.  A search bar will be displayed.  Text entered into this field will be compared to the class roster and any results for that text will be displayed in place of the all data available view.</w:t>
+        <w:t>The system shall provide a search feature on the class roster screen to search for students and student worksheets.  A search bar will be displayed.  Text entered into this field will be compared to the class roster and any results for that text will be displayed in place of the all data available view.</w:t>
       </w:r>
     </w:p>
     <w:p>
@@ -5348,10 +5210,7 @@
         </w:numPr>
       </w:pPr>
       <w:r>
-        <w:t xml:space="preserve">Teacher </w:t>
-      </w:r>
-      <w:r>
-        <w:t>System Features</w:t>
+        <w:t>Teacher System Features</w:t>
       </w:r>
     </w:p>
     <w:p>
@@ -5555,15 +5414,7 @@
           <w:sz w:val="22"/>
           <w:szCs w:val="22"/>
         </w:rPr>
-        <w:t xml:space="preserve">The teacher shall be able to </w:t>
-      </w:r>
-      <w:r>
-        <w:rPr>
-          <w:rFonts w:ascii="Arial" w:eastAsia="Arial" w:hAnsi="Arial" w:cs="Arial"/>
-          <w:sz w:val="22"/>
-          <w:szCs w:val="22"/>
-        </w:rPr>
-        <w:t>request a password reset.  Clicking on the &lt;Password Reset&gt; button on the login screen will prompt a pop-up on the ADMIN GUI Panel the next time the Admin logs in.</w:t>
+        <w:t>The teacher shall be able to request a password reset.  Clicking on the &lt;Password Reset&gt; button on the login screen will prompt a pop-up on the ADMIN GUI Panel the next time the Admin logs in.</w:t>
       </w:r>
     </w:p>
     <w:p>
@@ -5662,15 +5513,7 @@
           <w:sz w:val="22"/>
           <w:szCs w:val="22"/>
         </w:rPr>
-        <w:t>The teacher shall be able to select any worksheet regardless of difficulty and problem type.</w:t>
-      </w:r>
-      <w:r>
-        <w:rPr>
-          <w:rFonts w:ascii="Arial" w:eastAsia="Arial" w:hAnsi="Arial" w:cs="Arial"/>
-          <w:sz w:val="22"/>
-          <w:szCs w:val="22"/>
-        </w:rPr>
-        <w:t xml:space="preserve">  All available difficulties and worksheets will be visible on the main worksheet creation page.</w:t>
+        <w:t>The teacher shall be able to select any worksheet regardless of difficulty and problem type.  All available difficulties and worksheets will be visible on the main worksheet creation page.</w:t>
       </w:r>
     </w:p>
     <w:p>
@@ -5877,23 +5720,7 @@
           <w:sz w:val="22"/>
           <w:szCs w:val="22"/>
         </w:rPr>
-        <w:t xml:space="preserve">:  </w:t>
-      </w:r>
-      <w:r>
-        <w:rPr>
-          <w:rFonts w:ascii="Arial" w:eastAsia="Arial" w:hAnsi="Arial" w:cs="Arial"/>
-          <w:sz w:val="22"/>
-          <w:szCs w:val="22"/>
-        </w:rPr>
-        <w:t>The teacher shall be able to review student generated worksheets and answer sheets</w:t>
-      </w:r>
-      <w:r>
-        <w:rPr>
-          <w:rFonts w:ascii="Arial" w:eastAsia="Arial" w:hAnsi="Arial" w:cs="Arial"/>
-          <w:sz w:val="22"/>
-          <w:szCs w:val="22"/>
-        </w:rPr>
-        <w:t>.  Using the Class Roster Panel the teacher will be able to view a list of worksheets generated by the students.  This list will include the student name, date generated, the difficulty and worksheet type created.  Clicking on a listing will open a PDF copy of the worksheet and answer sheet.</w:t>
+        <w:t>:  The teacher shall be able to review student generated worksheets and answer sheets.  Using the Class Roster Panel the teacher will be able to view a list of worksheets generated by the students.  This list will include the student name, date generated, the difficulty and worksheet type created.  Clicking on a listing will open a PDF copy of the worksheet and answer sheet.</w:t>
       </w:r>
     </w:p>
     <w:p>
@@ -5965,15 +5792,7 @@
           <w:sz w:val="22"/>
           <w:szCs w:val="22"/>
         </w:rPr>
-        <w:t xml:space="preserve">Student Worksheet </w:t>
-      </w:r>
-      <w:r>
-        <w:rPr>
-          <w:rFonts w:ascii="Arial" w:hAnsi="Arial" w:cs="Arial"/>
-          <w:sz w:val="22"/>
-          <w:szCs w:val="22"/>
-        </w:rPr>
-        <w:t>Deletion</w:t>
+        <w:t>Student Worksheet Deletion</w:t>
       </w:r>
     </w:p>
     <w:p>
@@ -6000,31 +5819,7 @@
           <w:sz w:val="22"/>
           <w:szCs w:val="22"/>
         </w:rPr>
-        <w:t xml:space="preserve">:  The teacher shall be able to </w:t>
-      </w:r>
-      <w:r>
-        <w:rPr>
-          <w:rFonts w:ascii="Arial" w:eastAsia="Arial" w:hAnsi="Arial" w:cs="Arial"/>
-          <w:sz w:val="22"/>
-          <w:szCs w:val="22"/>
-        </w:rPr>
-        <w:t>delete</w:t>
-      </w:r>
-      <w:r>
-        <w:rPr>
-          <w:rFonts w:ascii="Arial" w:eastAsia="Arial" w:hAnsi="Arial" w:cs="Arial"/>
-          <w:sz w:val="22"/>
-          <w:szCs w:val="22"/>
-        </w:rPr>
-        <w:t xml:space="preserve"> student generated worksheets and answer sheets</w:t>
-      </w:r>
-      <w:r>
-        <w:rPr>
-          <w:rFonts w:ascii="Arial" w:eastAsia="Arial" w:hAnsi="Arial" w:cs="Arial"/>
-          <w:sz w:val="22"/>
-          <w:szCs w:val="22"/>
-        </w:rPr>
-        <w:t>.  Using the Class Roster Panel the teacher will be able to remove listings for generated worksheets.  Permanently removing those listings from the database.</w:t>
+        <w:t>:  The teacher shall be able to delete student generated worksheets and answer sheets.  Using the Class Roster Panel the teacher will be able to remove listings for generated worksheets.  Permanently removing those listings from the database.</w:t>
       </w:r>
     </w:p>
     <w:p>
@@ -6123,15 +5918,7 @@
           <w:sz w:val="22"/>
           <w:szCs w:val="22"/>
         </w:rPr>
-        <w:t xml:space="preserve">:  The teacher shall be able to </w:t>
-      </w:r>
-      <w:r>
-        <w:rPr>
-          <w:rFonts w:ascii="Arial" w:eastAsia="Arial" w:hAnsi="Arial" w:cs="Arial"/>
-          <w:sz w:val="22"/>
-          <w:szCs w:val="22"/>
-        </w:rPr>
-        <w:t>create rosters for each class they teach.  Using the Class Roster Panel the teacher will be able to create a roster of students for each course they teach.  Allowing the teacher to see all students in a particular class at a glance.  Data entered for the class roster will be used as part of the worksheet header.</w:t>
+        <w:t>:  The teacher shall be able to create rosters for each class they teach.  Using the Class Roster Panel the teacher will be able to create a roster of students for each course they teach.  Allowing the teacher to see all students in a particular class at a glance.  Data entered for the class roster will be used as part of the worksheet header.</w:t>
       </w:r>
     </w:p>
     <w:p>
@@ -6230,15 +6017,7 @@
           <w:sz w:val="22"/>
           <w:szCs w:val="22"/>
         </w:rPr>
-        <w:t xml:space="preserve">:  The teacher shall be able to </w:t>
-      </w:r>
-      <w:r>
-        <w:rPr>
-          <w:rFonts w:ascii="Arial" w:eastAsia="Arial" w:hAnsi="Arial" w:cs="Arial"/>
-          <w:sz w:val="22"/>
-          <w:szCs w:val="22"/>
-        </w:rPr>
-        <w:t xml:space="preserve">create / modify / delete logins for students.  Using the Student Data Panel the teacher will be able to add new students, modify their username / password, </w:t>
+        <w:t xml:space="preserve">:  The teacher shall be able to create / modify / delete logins for students.  Using the Student Data Panel the teacher will be able to add new students, modify their username / password, </w:t>
       </w:r>
       <w:r>
         <w:rPr>
@@ -6318,15 +6097,7 @@
           <w:sz w:val="22"/>
           <w:szCs w:val="22"/>
         </w:rPr>
-        <w:t xml:space="preserve">Student </w:t>
-      </w:r>
-      <w:r>
-        <w:rPr>
-          <w:rFonts w:ascii="Arial" w:hAnsi="Arial" w:cs="Arial"/>
-          <w:sz w:val="22"/>
-          <w:szCs w:val="22"/>
-        </w:rPr>
-        <w:t>Difficulty Management</w:t>
+        <w:t>Student Difficulty Management</w:t>
       </w:r>
     </w:p>
     <w:p>
@@ -6353,15 +6124,7 @@
           <w:sz w:val="22"/>
           <w:szCs w:val="22"/>
         </w:rPr>
-        <w:t>:  The teacher shall be able to set difficulty levels for each student</w:t>
-      </w:r>
-      <w:r>
-        <w:rPr>
-          <w:rFonts w:ascii="Arial" w:eastAsia="Arial" w:hAnsi="Arial" w:cs="Arial"/>
-          <w:sz w:val="22"/>
-          <w:szCs w:val="22"/>
-        </w:rPr>
-        <w:t>.  Using the Student Data Panel the teacher will be able to assign available difficulty levels to the student.</w:t>
+        <w:t>:  The teacher shall be able to set difficulty levels for each student.  Using the Student Data Panel the teacher will be able to assign available difficulty levels to the student.</w:t>
       </w:r>
     </w:p>
     <w:p>
@@ -6384,10 +6147,7 @@
         </w:numPr>
       </w:pPr>
       <w:r>
-        <w:t>Student</w:t>
-      </w:r>
-      <w:r>
-        <w:t xml:space="preserve"> System Features</w:t>
+        <w:t>Student System Features</w:t>
       </w:r>
     </w:p>
     <w:p>
@@ -6407,25 +6167,7 @@
           <w:sz w:val="22"/>
           <w:szCs w:val="22"/>
         </w:rPr>
-        <w:t xml:space="preserve">Features that will be utilized by </w:t>
-      </w:r>
-      <w:r>
-        <w:rPr>
-          <w:rFonts w:ascii="Arial" w:eastAsia="Arial" w:hAnsi="Arial" w:cs="Arial"/>
-          <w:i/>
-          <w:sz w:val="22"/>
-          <w:szCs w:val="22"/>
-        </w:rPr>
-        <w:t>Student</w:t>
-      </w:r>
-      <w:r>
-        <w:rPr>
-          <w:rFonts w:ascii="Arial" w:eastAsia="Arial" w:hAnsi="Arial" w:cs="Arial"/>
-          <w:i/>
-          <w:sz w:val="22"/>
-          <w:szCs w:val="22"/>
-        </w:rPr>
-        <w:t xml:space="preserve"> user accounts</w:t>
+        <w:t>Features that will be utilized by Student user accounts</w:t>
       </w:r>
     </w:p>
     <w:p>
@@ -6483,15 +6225,7 @@
           <w:sz w:val="22"/>
           <w:szCs w:val="22"/>
         </w:rPr>
-        <w:t>Student</w:t>
-      </w:r>
-      <w:r>
-        <w:rPr>
-          <w:rFonts w:ascii="Arial" w:hAnsi="Arial" w:cs="Arial"/>
-          <w:sz w:val="22"/>
-          <w:szCs w:val="22"/>
-        </w:rPr>
-        <w:t xml:space="preserve"> System Access</w:t>
+        <w:t>Student System Access</w:t>
       </w:r>
     </w:p>
     <w:p>
@@ -6518,31 +6252,7 @@
           <w:sz w:val="22"/>
           <w:szCs w:val="22"/>
         </w:rPr>
-        <w:t xml:space="preserve">The </w:t>
-      </w:r>
-      <w:r>
-        <w:rPr>
-          <w:rFonts w:ascii="Arial" w:eastAsia="Arial" w:hAnsi="Arial" w:cs="Arial"/>
-          <w:sz w:val="22"/>
-          <w:szCs w:val="22"/>
-        </w:rPr>
-        <w:t>student</w:t>
-      </w:r>
-      <w:r>
-        <w:rPr>
-          <w:rFonts w:ascii="Arial" w:eastAsia="Arial" w:hAnsi="Arial" w:cs="Arial"/>
-          <w:sz w:val="22"/>
-          <w:szCs w:val="22"/>
-        </w:rPr>
-        <w:t xml:space="preserve"> shall be able to access the system using a username / password.  This information shall be entered in to the login screen.  Username </w:t>
-      </w:r>
-      <w:r>
-        <w:rPr>
-          <w:rFonts w:ascii="Arial" w:eastAsia="Arial" w:hAnsi="Arial" w:cs="Arial"/>
-          <w:sz w:val="22"/>
-          <w:szCs w:val="22"/>
-        </w:rPr>
-        <w:t>and password to be provided by the teacher.</w:t>
+        <w:t>The student shall be able to access the system using a username / password.  This information shall be entered in to the login screen.  Username and password to be provided by the teacher.</w:t>
       </w:r>
     </w:p>
     <w:p>
@@ -6615,15 +6325,7 @@
           <w:sz w:val="22"/>
           <w:szCs w:val="22"/>
         </w:rPr>
-        <w:t>Student</w:t>
-      </w:r>
-      <w:r>
-        <w:rPr>
-          <w:rFonts w:ascii="Arial" w:hAnsi="Arial" w:cs="Arial"/>
-          <w:sz w:val="22"/>
-          <w:szCs w:val="22"/>
-        </w:rPr>
-        <w:t xml:space="preserve"> Password Reset</w:t>
+        <w:t>Student Password Reset</w:t>
       </w:r>
     </w:p>
     <w:p>
@@ -6650,55 +6352,7 @@
           <w:sz w:val="22"/>
           <w:szCs w:val="22"/>
         </w:rPr>
-        <w:t xml:space="preserve">The </w:t>
-      </w:r>
-      <w:r>
-        <w:rPr>
-          <w:rFonts w:ascii="Arial" w:eastAsia="Arial" w:hAnsi="Arial" w:cs="Arial"/>
-          <w:sz w:val="22"/>
-          <w:szCs w:val="22"/>
-        </w:rPr>
-        <w:t>student</w:t>
-      </w:r>
-      <w:r>
-        <w:rPr>
-          <w:rFonts w:ascii="Arial" w:eastAsia="Arial" w:hAnsi="Arial" w:cs="Arial"/>
-          <w:sz w:val="22"/>
-          <w:szCs w:val="22"/>
-        </w:rPr>
-        <w:t xml:space="preserve"> shall be able to request a password reset.  Clicking on the &lt;Password Reset&gt; button on the login screen will prompt a pop-up on the </w:t>
-      </w:r>
-      <w:r>
-        <w:rPr>
-          <w:rFonts w:ascii="Arial" w:eastAsia="Arial" w:hAnsi="Arial" w:cs="Arial"/>
-          <w:sz w:val="22"/>
-          <w:szCs w:val="22"/>
-        </w:rPr>
-        <w:t>Teacher Class Roster</w:t>
-      </w:r>
-      <w:r>
-        <w:rPr>
-          <w:rFonts w:ascii="Arial" w:eastAsia="Arial" w:hAnsi="Arial" w:cs="Arial"/>
-          <w:sz w:val="22"/>
-          <w:szCs w:val="22"/>
-        </w:rPr>
-        <w:t xml:space="preserve"> Panel the next time </w:t>
-      </w:r>
-      <w:r>
-        <w:rPr>
-          <w:rFonts w:ascii="Arial" w:eastAsia="Arial" w:hAnsi="Arial" w:cs="Arial"/>
-          <w:sz w:val="22"/>
-          <w:szCs w:val="22"/>
-        </w:rPr>
-        <w:t>they</w:t>
-      </w:r>
-      <w:r>
-        <w:rPr>
-          <w:rFonts w:ascii="Arial" w:eastAsia="Arial" w:hAnsi="Arial" w:cs="Arial"/>
-          <w:sz w:val="22"/>
-          <w:szCs w:val="22"/>
-        </w:rPr>
-        <w:t xml:space="preserve"> log in.</w:t>
+        <w:t>The student shall be able to request a password reset.  Clicking on the &lt;Password Reset&gt; button on the login screen will prompt a pop-up on the Teacher Class Roster Panel the next time they log in.</w:t>
       </w:r>
     </w:p>
     <w:p>
@@ -6770,15 +6424,7 @@
           <w:sz w:val="22"/>
           <w:szCs w:val="22"/>
         </w:rPr>
-        <w:t xml:space="preserve">Student </w:t>
-      </w:r>
-      <w:r>
-        <w:rPr>
-          <w:rFonts w:ascii="Arial" w:hAnsi="Arial" w:cs="Arial"/>
-          <w:sz w:val="22"/>
-          <w:szCs w:val="22"/>
-        </w:rPr>
-        <w:t>Worksheet Option</w:t>
+        <w:t>Student Worksheet Option</w:t>
       </w:r>
     </w:p>
     <w:p>
@@ -6805,55 +6451,7 @@
           <w:sz w:val="22"/>
           <w:szCs w:val="22"/>
         </w:rPr>
-        <w:t xml:space="preserve">The </w:t>
-      </w:r>
-      <w:r>
-        <w:rPr>
-          <w:rFonts w:ascii="Arial" w:eastAsia="Arial" w:hAnsi="Arial" w:cs="Arial"/>
-          <w:sz w:val="22"/>
-          <w:szCs w:val="22"/>
-        </w:rPr>
-        <w:t>student</w:t>
-      </w:r>
-      <w:r>
-        <w:rPr>
-          <w:rFonts w:ascii="Arial" w:eastAsia="Arial" w:hAnsi="Arial" w:cs="Arial"/>
-          <w:sz w:val="22"/>
-          <w:szCs w:val="22"/>
-        </w:rPr>
-        <w:t xml:space="preserve"> shall be able to select </w:t>
-      </w:r>
-      <w:r>
-        <w:rPr>
-          <w:rFonts w:ascii="Arial" w:eastAsia="Arial" w:hAnsi="Arial" w:cs="Arial"/>
-          <w:sz w:val="22"/>
-          <w:szCs w:val="22"/>
-        </w:rPr>
-        <w:t>various problem types based on assigned difficulty level</w:t>
-      </w:r>
-      <w:r>
-        <w:rPr>
-          <w:rFonts w:ascii="Arial" w:eastAsia="Arial" w:hAnsi="Arial" w:cs="Arial"/>
-          <w:sz w:val="22"/>
-          <w:szCs w:val="22"/>
-        </w:rPr>
-        <w:t xml:space="preserve">.  </w:t>
-      </w:r>
-      <w:r>
-        <w:rPr>
-          <w:rFonts w:ascii="Arial" w:eastAsia="Arial" w:hAnsi="Arial" w:cs="Arial"/>
-          <w:sz w:val="22"/>
-          <w:szCs w:val="22"/>
-        </w:rPr>
-        <w:t>Based on the difficulty level set by the teacher, only those w</w:t>
-      </w:r>
-      <w:r>
-        <w:rPr>
-          <w:rFonts w:ascii="Arial" w:eastAsia="Arial" w:hAnsi="Arial" w:cs="Arial"/>
-          <w:sz w:val="22"/>
-          <w:szCs w:val="22"/>
-        </w:rPr>
-        <w:t>orksheets will be visible on the main worksheet creation page.</w:t>
+        <w:t>The student shall be able to select various problem types based on assigned difficulty level.  Based on the difficulty level set by the teacher, only those worksheets will be visible on the main worksheet creation page.</w:t>
       </w:r>
     </w:p>
     <w:p>
@@ -6875,22 +6473,22 @@
           <w:numId w:val="5"/>
         </w:numPr>
       </w:pPr>
-      <w:bookmarkStart w:id="62" w:name="h.3whwml4" w:colFirst="0" w:colLast="0"/>
-      <w:bookmarkEnd w:id="62"/>
+      <w:bookmarkStart w:id="63" w:name="h.3whwml4" w:colFirst="0" w:colLast="0"/>
+      <w:bookmarkEnd w:id="63"/>
       <w:r>
         <w:t xml:space="preserve">Other Nonfunctional </w:t>
       </w:r>
-      <w:commentRangeStart w:id="63"/>
+      <w:commentRangeStart w:id="64"/>
       <w:r>
         <w:t>Requirements</w:t>
       </w:r>
-      <w:commentRangeEnd w:id="63"/>
+      <w:commentRangeEnd w:id="64"/>
       <w:r>
         <w:rPr>
           <w:rStyle w:val="CommentReference"/>
           <w:b w:val="0"/>
         </w:rPr>
-        <w:commentReference w:id="63"/>
+        <w:commentReference w:id="64"/>
       </w:r>
     </w:p>
     <w:p>
@@ -6901,9 +6499,7 @@
           <w:numId w:val="5"/>
         </w:numPr>
       </w:pPr>
-      <w:bookmarkStart w:id="64" w:name="h.2bn6wsx" w:colFirst="0" w:colLast="0"/>
-      <w:bookmarkStart w:id="65" w:name="_GoBack"/>
-      <w:bookmarkEnd w:id="64"/>
+      <w:bookmarkStart w:id="65" w:name="h.2bn6wsx" w:colFirst="0" w:colLast="0"/>
       <w:bookmarkEnd w:id="65"/>
       <w:r>
         <w:t>Performance Requirements</w:t>
@@ -7598,7 +7194,7 @@
       </w:r>
     </w:p>
   </w:comment>
-  <w:comment w:id="63" w:author="Sara Hakkoum" w:date="2016-02-14T11:47:00Z" w:initials="SH">
+  <w:comment w:id="64" w:author="Sara Hakkoum" w:date="2016-02-14T11:47:00Z" w:initials="SH">
     <w:p>
       <w:pPr>
         <w:pStyle w:val="CommentText"/>
@@ -7853,7 +7449,7 @@
         <w:sz w:val="20"/>
         <w:szCs w:val="20"/>
       </w:rPr>
-      <w:t>12</w:t>
+      <w:t>9</w:t>
     </w:r>
     <w:r>
       <w:rPr>
@@ -10750,7 +10346,7 @@
 </file>
 
 <file path=customXml/itemProps1.xml><?xml version="1.0" encoding="utf-8"?>
-<ds:datastoreItem xmlns:ds="http://schemas.openxmlformats.org/officeDocument/2006/customXml" ds:itemID="{43CDBA29-E75A-4A96-92D2-6DE174DFA1DD}">
+<ds:datastoreItem xmlns:ds="http://schemas.openxmlformats.org/officeDocument/2006/customXml" ds:itemID="{2B888D92-498A-40BE-8AEB-C3541DA2F9BA}">
   <ds:schemaRefs>
     <ds:schemaRef ds:uri="http://schemas.openxmlformats.org/officeDocument/2006/bibliography"/>
   </ds:schemaRefs>

</xml_diff>

<commit_message>
Remove comments and initial draft material from SRS
Doing this so that everyone can make changes to the cleanest version of
the SRS, including myself.
</commit_message>
<xml_diff>
--- a/SoftwareRequirementsSpecificationforFractionWorksheetCreator.docx
+++ b/SoftwareRequirementsSpecificationforFractionWorksheetCreator.docx
@@ -1,6 +1,6 @@
 
 <file path=word/document.xml><?xml version="1.0" encoding="utf-8"?>
-<w:document xmlns:wpc="http://schemas.microsoft.com/office/word/2010/wordprocessingCanvas" xmlns:mc="http://schemas.openxmlformats.org/markup-compatibility/2006" xmlns:o="urn:schemas-microsoft-com:office:office" xmlns:r="http://schemas.openxmlformats.org/officeDocument/2006/relationships" xmlns:m="http://schemas.openxmlformats.org/officeDocument/2006/math" xmlns:v="urn:schemas-microsoft-com:vml" xmlns:wp14="http://schemas.microsoft.com/office/word/2010/wordprocessingDrawing" xmlns:wp="http://schemas.openxmlformats.org/drawingml/2006/wordprocessingDrawing" xmlns:w10="urn:schemas-microsoft-com:office:word" xmlns:w="http://schemas.openxmlformats.org/wordprocessingml/2006/main" xmlns:w14="http://schemas.microsoft.com/office/word/2010/wordml" xmlns:w15="http://schemas.microsoft.com/office/word/2012/wordml" xmlns:wpg="http://schemas.microsoft.com/office/word/2010/wordprocessingGroup" xmlns:wpi="http://schemas.microsoft.com/office/word/2010/wordprocessingInk" xmlns:wne="http://schemas.microsoft.com/office/word/2006/wordml" xmlns:wps="http://schemas.microsoft.com/office/word/2010/wordprocessingShape" mc:Ignorable="w14 w15 wp14">
+<w:document xmlns:wpc="http://schemas.microsoft.com/office/word/2010/wordprocessingCanvas" xmlns:mo="http://schemas.microsoft.com/office/mac/office/2008/main" xmlns:mc="http://schemas.openxmlformats.org/markup-compatibility/2006" xmlns:mv="urn:schemas-microsoft-com:mac:vml" xmlns:o="urn:schemas-microsoft-com:office:office" xmlns:r="http://schemas.openxmlformats.org/officeDocument/2006/relationships" xmlns:m="http://schemas.openxmlformats.org/officeDocument/2006/math" xmlns:v="urn:schemas-microsoft-com:vml" xmlns:wp14="http://schemas.microsoft.com/office/word/2010/wordprocessingDrawing" xmlns:wp="http://schemas.openxmlformats.org/drawingml/2006/wordprocessingDrawing" xmlns:w10="urn:schemas-microsoft-com:office:word" xmlns:w="http://schemas.openxmlformats.org/wordprocessingml/2006/main" xmlns:w14="http://schemas.microsoft.com/office/word/2010/wordml" xmlns:w15="http://schemas.microsoft.com/office/word/2012/wordml" xmlns:wpg="http://schemas.microsoft.com/office/word/2010/wordprocessingGroup" xmlns:wpi="http://schemas.microsoft.com/office/word/2010/wordprocessingInk" xmlns:wne="http://schemas.microsoft.com/office/word/2006/wordml" xmlns:wps="http://schemas.microsoft.com/office/word/2010/wordprocessingShape" mc:Ignorable="w14 w15 wp14">
   <w:background w:color="FFFFFF"/>
   <w:body>
     <w:p>
@@ -25,7 +25,6 @@
         <w:pStyle w:val="Title"/>
         <w:spacing w:before="0" w:after="400"/>
       </w:pPr>
-      <w:proofErr w:type="gramStart"/>
       <w:r>
         <w:rPr>
           <w:sz w:val="40"/>
@@ -33,7 +32,6 @@
         </w:rPr>
         <w:t>for</w:t>
       </w:r>
-      <w:proofErr w:type="gramEnd"/>
     </w:p>
     <w:p>
       <w:pPr>
@@ -88,27 +86,7 @@
           <w:sz w:val="28"/>
           <w:szCs w:val="28"/>
         </w:rPr>
-        <w:t xml:space="preserve">Olga Sheehan, Eric Holm, Sara </w:t>
-      </w:r>
-      <w:proofErr w:type="spellStart"/>
-      <w:r>
-        <w:rPr>
-          <w:rFonts w:ascii="Arial" w:eastAsia="Arial" w:hAnsi="Arial" w:cs="Arial"/>
-          <w:b/>
-          <w:sz w:val="28"/>
-          <w:szCs w:val="28"/>
-        </w:rPr>
-        <w:t>Hakkoum</w:t>
-      </w:r>
-      <w:proofErr w:type="spellEnd"/>
-      <w:r>
-        <w:rPr>
-          <w:rFonts w:ascii="Arial" w:eastAsia="Arial" w:hAnsi="Arial" w:cs="Arial"/>
-          <w:b/>
-          <w:sz w:val="28"/>
-          <w:szCs w:val="28"/>
-        </w:rPr>
-        <w:t xml:space="preserve">, </w:t>
+        <w:t xml:space="preserve">Olga Sheehan, Eric Holm, Sara Hakkoum, </w:t>
       </w:r>
       <w:r>
         <w:rPr>
@@ -119,8 +97,21 @@
           <w:szCs w:val="28"/>
           <w:highlight w:val="white"/>
         </w:rPr>
-        <w:t>Ethan Fiero</w:t>
-      </w:r>
+        <w:t xml:space="preserve">Ethan </w:t>
+      </w:r>
+      <w:proofErr w:type="spellStart"/>
+      <w:r>
+        <w:rPr>
+          <w:rFonts w:ascii="Arial" w:eastAsia="Arial" w:hAnsi="Arial" w:cs="Arial"/>
+          <w:b/>
+          <w:color w:val="212121"/>
+          <w:sz w:val="28"/>
+          <w:szCs w:val="28"/>
+          <w:highlight w:val="white"/>
+        </w:rPr>
+        <w:t>Fiero</w:t>
+      </w:r>
+      <w:proofErr w:type="spellEnd"/>
     </w:p>
     <w:p>
       <w:pPr>
@@ -1711,29 +1702,7 @@
           <w:rFonts w:ascii="Arial" w:eastAsia="Arial" w:hAnsi="Arial" w:cs="Arial"/>
           <w:highlight w:val="white"/>
         </w:rPr>
-        <w:t xml:space="preserve">FWC will also generate an answer sheet. The worksheets will be created as PDF documents which are </w:t>
-      </w:r>
-      <w:commentRangeStart w:id="9"/>
-      <w:r>
-        <w:rPr>
-          <w:rFonts w:ascii="Arial" w:eastAsia="Arial" w:hAnsi="Arial" w:cs="Arial"/>
-          <w:highlight w:val="white"/>
-        </w:rPr>
-        <w:t xml:space="preserve">automatically opened </w:t>
-      </w:r>
-      <w:commentRangeEnd w:id="9"/>
-      <w:r>
-        <w:rPr>
-          <w:rStyle w:val="CommentReference"/>
-        </w:rPr>
-        <w:commentReference w:id="9"/>
-      </w:r>
-      <w:r>
-        <w:rPr>
-          <w:rFonts w:ascii="Arial" w:eastAsia="Arial" w:hAnsi="Arial" w:cs="Arial"/>
-          <w:highlight w:val="white"/>
-        </w:rPr>
-        <w:t xml:space="preserve">on the computer once the generating process is done. </w:t>
+        <w:t xml:space="preserve">FWC will also generate an answer sheet. The worksheets will be created as PDF documents which are automatically opened on the computer once the generating process is done. </w:t>
       </w:r>
     </w:p>
     <w:p>
@@ -1778,42 +1747,42 @@
       <w:r>
         <w:t>Intended Audience and Reading Suggestions</w:t>
       </w:r>
-      <w:bookmarkStart w:id="10" w:name="h.tofs4fnxtr46" w:colFirst="0" w:colLast="0"/>
+      <w:bookmarkStart w:id="9" w:name="h.tofs4fnxtr46" w:colFirst="0" w:colLast="0"/>
+      <w:bookmarkEnd w:id="9"/>
+    </w:p>
+    <w:p>
+      <w:pPr>
+        <w:pStyle w:val="Normal1"/>
+      </w:pPr>
+      <w:bookmarkStart w:id="10" w:name="h.qh7kowe1eyiy" w:colFirst="0" w:colLast="0"/>
       <w:bookmarkEnd w:id="10"/>
-    </w:p>
-    <w:p>
-      <w:pPr>
-        <w:pStyle w:val="Normal1"/>
-      </w:pPr>
-      <w:bookmarkStart w:id="11" w:name="h.qh7kowe1eyiy" w:colFirst="0" w:colLast="0"/>
+      <w:r>
+        <w:rPr>
+          <w:rFonts w:ascii="Arial" w:eastAsia="Arial" w:hAnsi="Arial" w:cs="Arial"/>
+        </w:rPr>
+        <w:t xml:space="preserve">This document is to be read by the customer, development team, the project managers, testers, documentation writers and end users. The SRS has been organized approximately in order of increasing specificity. The developers and project managers need to become intimately familiar with the SRS. </w:t>
+      </w:r>
+    </w:p>
+    <w:p>
+      <w:pPr>
+        <w:pStyle w:val="Normal1"/>
+      </w:pPr>
+      <w:bookmarkStart w:id="11" w:name="h.lf3jk1ozps8i" w:colFirst="0" w:colLast="0"/>
       <w:bookmarkEnd w:id="11"/>
       <w:r>
         <w:rPr>
           <w:rFonts w:ascii="Arial" w:eastAsia="Arial" w:hAnsi="Arial" w:cs="Arial"/>
         </w:rPr>
-        <w:t xml:space="preserve">This document is to be read by the customer, development team, the project managers, testers, documentation writers and end users. The SRS has been organized approximately in order of increasing specificity. The developers and project managers need to become intimately familiar with the SRS. </w:t>
-      </w:r>
-    </w:p>
-    <w:p>
-      <w:pPr>
-        <w:pStyle w:val="Normal1"/>
-      </w:pPr>
-      <w:bookmarkStart w:id="12" w:name="h.lf3jk1ozps8i" w:colFirst="0" w:colLast="0"/>
+        <w:t>Others involved need to review the document as such:</w:t>
+      </w:r>
+    </w:p>
+    <w:p>
+      <w:pPr>
+        <w:pStyle w:val="Normal1"/>
+        <w:ind w:left="720" w:hanging="720"/>
+      </w:pPr>
+      <w:bookmarkStart w:id="12" w:name="h.g0ttn9bi83nm" w:colFirst="0" w:colLast="0"/>
       <w:bookmarkEnd w:id="12"/>
-      <w:r>
-        <w:rPr>
-          <w:rFonts w:ascii="Arial" w:eastAsia="Arial" w:hAnsi="Arial" w:cs="Arial"/>
-        </w:rPr>
-        <w:t>Others involved need to review the document as such:</w:t>
-      </w:r>
-    </w:p>
-    <w:p>
-      <w:pPr>
-        <w:pStyle w:val="Normal1"/>
-        <w:ind w:left="720" w:hanging="720"/>
-      </w:pPr>
-      <w:bookmarkStart w:id="13" w:name="h.g0ttn9bi83nm" w:colFirst="0" w:colLast="0"/>
-      <w:bookmarkEnd w:id="13"/>
       <w:r>
         <w:rPr>
           <w:rFonts w:ascii="Arial" w:eastAsia="Arial" w:hAnsi="Arial" w:cs="Arial"/>
@@ -1834,99 +1803,99 @@
         <w:pStyle w:val="Normal1"/>
         <w:ind w:left="720" w:hanging="720"/>
       </w:pPr>
-      <w:bookmarkStart w:id="14" w:name="h.cxj7i6nqo7kg" w:colFirst="0" w:colLast="0"/>
+      <w:bookmarkStart w:id="13" w:name="h.cxj7i6nqo7kg" w:colFirst="0" w:colLast="0"/>
+      <w:bookmarkEnd w:id="13"/>
+      <w:r>
+        <w:rPr>
+          <w:rFonts w:ascii="Arial" w:eastAsia="Arial" w:hAnsi="Arial" w:cs="Arial"/>
+          <w:i/>
+        </w:rPr>
+        <w:t>System features</w:t>
+      </w:r>
+      <w:r>
+        <w:rPr>
+          <w:rFonts w:ascii="Arial" w:eastAsia="Arial" w:hAnsi="Arial" w:cs="Arial"/>
+        </w:rPr>
+        <w:t xml:space="preserve"> – Testers need an understanding of the system features to develop meaningful test cases and give useful feedback to the developers. </w:t>
+      </w:r>
+    </w:p>
+    <w:p>
+      <w:pPr>
+        <w:pStyle w:val="Normal1"/>
+        <w:ind w:left="720" w:hanging="720"/>
+      </w:pPr>
+      <w:bookmarkStart w:id="14" w:name="h.2m9l93cpcab3" w:colFirst="0" w:colLast="0"/>
       <w:bookmarkEnd w:id="14"/>
       <w:r>
         <w:rPr>
           <w:rFonts w:ascii="Arial" w:eastAsia="Arial" w:hAnsi="Arial" w:cs="Arial"/>
           <w:i/>
         </w:rPr>
-        <w:t>System features</w:t>
-      </w:r>
-      <w:r>
-        <w:rPr>
-          <w:rFonts w:ascii="Arial" w:eastAsia="Arial" w:hAnsi="Arial" w:cs="Arial"/>
-        </w:rPr>
-        <w:t xml:space="preserve"> – Testers need an understanding of the system features to develop meaningful test cases and give useful feedback to the developers. </w:t>
-      </w:r>
-    </w:p>
-    <w:p>
-      <w:pPr>
-        <w:pStyle w:val="Normal1"/>
-        <w:ind w:left="720" w:hanging="720"/>
-      </w:pPr>
-      <w:bookmarkStart w:id="15" w:name="h.2m9l93cpcab3" w:colFirst="0" w:colLast="0"/>
+        <w:t>External Interface Requirements</w:t>
+      </w:r>
+      <w:r>
+        <w:rPr>
+          <w:rFonts w:ascii="Arial" w:eastAsia="Arial" w:hAnsi="Arial" w:cs="Arial"/>
+        </w:rPr>
+        <w:t xml:space="preserve"> – The software developers need to know the requirements of the </w:t>
+      </w:r>
+      <w:r>
+        <w:rPr>
+          <w:rFonts w:ascii="Arial" w:eastAsia="Arial" w:hAnsi="Arial" w:cs="Arial"/>
+        </w:rPr>
+        <w:t>system</w:t>
+      </w:r>
+      <w:r>
+        <w:rPr>
+          <w:rFonts w:ascii="Arial" w:eastAsia="Arial" w:hAnsi="Arial" w:cs="Arial"/>
+        </w:rPr>
+        <w:t xml:space="preserve"> they need to build. </w:t>
+      </w:r>
+    </w:p>
+    <w:p>
+      <w:pPr>
+        <w:pStyle w:val="Normal1"/>
+      </w:pPr>
+      <w:bookmarkStart w:id="15" w:name="h.to44df2vdn2f" w:colFirst="0" w:colLast="0"/>
       <w:bookmarkEnd w:id="15"/>
       <w:r>
         <w:rPr>
           <w:rFonts w:ascii="Arial" w:eastAsia="Arial" w:hAnsi="Arial" w:cs="Arial"/>
           <w:i/>
         </w:rPr>
-        <w:t>External Interface Requirements</w:t>
-      </w:r>
-      <w:r>
-        <w:rPr>
-          <w:rFonts w:ascii="Arial" w:eastAsia="Arial" w:hAnsi="Arial" w:cs="Arial"/>
-        </w:rPr>
-        <w:t xml:space="preserve"> – The software developers need to know the requirements of the </w:t>
-      </w:r>
-      <w:r>
-        <w:rPr>
-          <w:rFonts w:ascii="Arial" w:eastAsia="Arial" w:hAnsi="Arial" w:cs="Arial"/>
-        </w:rPr>
-        <w:t>system</w:t>
-      </w:r>
-      <w:r>
-        <w:rPr>
-          <w:rFonts w:ascii="Arial" w:eastAsia="Arial" w:hAnsi="Arial" w:cs="Arial"/>
-        </w:rPr>
-        <w:t xml:space="preserve"> they need to build. </w:t>
-      </w:r>
-    </w:p>
-    <w:p>
-      <w:pPr>
-        <w:pStyle w:val="Normal1"/>
-      </w:pPr>
-      <w:bookmarkStart w:id="16" w:name="h.to44df2vdn2f" w:colFirst="0" w:colLast="0"/>
+        <w:t>Nonfunctional and Functional Requirements</w:t>
+      </w:r>
+      <w:r>
+        <w:rPr>
+          <w:rFonts w:ascii="Arial" w:eastAsia="Arial" w:hAnsi="Arial" w:cs="Arial"/>
+        </w:rPr>
+        <w:t xml:space="preserve"> – The software developers. </w:t>
+      </w:r>
+      <w:r>
+        <w:rPr>
+          <w:rFonts w:ascii="Arial" w:eastAsia="Arial" w:hAnsi="Arial" w:cs="Arial"/>
+        </w:rPr>
+        <w:tab/>
+      </w:r>
+      <w:r>
+        <w:rPr>
+          <w:rFonts w:ascii="Arial" w:eastAsia="Arial" w:hAnsi="Arial" w:cs="Arial"/>
+        </w:rPr>
+        <w:tab/>
+      </w:r>
+      <w:r>
+        <w:rPr>
+          <w:rFonts w:ascii="Arial" w:eastAsia="Arial" w:hAnsi="Arial" w:cs="Arial"/>
+        </w:rPr>
+        <w:tab/>
+      </w:r>
+    </w:p>
+    <w:p>
+      <w:pPr>
+        <w:pStyle w:val="Normal1"/>
+      </w:pPr>
+      <w:bookmarkStart w:id="16" w:name="h.mf7tzajrhaz" w:colFirst="0" w:colLast="0"/>
       <w:bookmarkEnd w:id="16"/>
-      <w:r>
-        <w:rPr>
-          <w:rFonts w:ascii="Arial" w:eastAsia="Arial" w:hAnsi="Arial" w:cs="Arial"/>
-          <w:i/>
-        </w:rPr>
-        <w:t>Nonfunctional and Functional Requirements</w:t>
-      </w:r>
-      <w:r>
-        <w:rPr>
-          <w:rFonts w:ascii="Arial" w:eastAsia="Arial" w:hAnsi="Arial" w:cs="Arial"/>
-        </w:rPr>
-        <w:t xml:space="preserve"> – The software developers. </w:t>
-      </w:r>
-      <w:r>
-        <w:rPr>
-          <w:rFonts w:ascii="Arial" w:eastAsia="Arial" w:hAnsi="Arial" w:cs="Arial"/>
-        </w:rPr>
-        <w:tab/>
-      </w:r>
-      <w:r>
-        <w:rPr>
-          <w:rFonts w:ascii="Arial" w:eastAsia="Arial" w:hAnsi="Arial" w:cs="Arial"/>
-        </w:rPr>
-        <w:tab/>
-      </w:r>
-      <w:r>
-        <w:rPr>
-          <w:rFonts w:ascii="Arial" w:eastAsia="Arial" w:hAnsi="Arial" w:cs="Arial"/>
-        </w:rPr>
-        <w:tab/>
-      </w:r>
-    </w:p>
-    <w:p>
-      <w:pPr>
-        <w:pStyle w:val="Normal1"/>
-      </w:pPr>
-      <w:bookmarkStart w:id="17" w:name="h.mf7tzajrhaz" w:colFirst="0" w:colLast="0"/>
-      <w:bookmarkEnd w:id="17"/>
       <w:r>
         <w:rPr>
           <w:rFonts w:ascii="Arial" w:eastAsia="Arial" w:hAnsi="Arial" w:cs="Arial"/>
@@ -1966,223 +1935,223 @@
       <w:r>
         <w:t>Reference</w:t>
       </w:r>
-      <w:bookmarkStart w:id="18" w:name="h.doky8a4jnwn5" w:colFirst="0" w:colLast="0"/>
+      <w:bookmarkStart w:id="17" w:name="h.doky8a4jnwn5" w:colFirst="0" w:colLast="0"/>
+      <w:bookmarkEnd w:id="17"/>
+      <w:r>
+        <w:t>s</w:t>
+      </w:r>
+    </w:p>
+    <w:p>
+      <w:pPr>
+        <w:pStyle w:val="Normal1"/>
+        <w:rPr>
+          <w:rFonts w:ascii="Arial" w:eastAsia="Arial" w:hAnsi="Arial" w:cs="Arial"/>
+        </w:rPr>
+      </w:pPr>
+      <w:bookmarkStart w:id="18" w:name="h.zf7hwhrvodzy" w:colFirst="0" w:colLast="0"/>
       <w:bookmarkEnd w:id="18"/>
       <w:r>
-        <w:t>s</w:t>
-      </w:r>
-    </w:p>
-    <w:p>
-      <w:pPr>
-        <w:pStyle w:val="Normal1"/>
-        <w:rPr>
-          <w:rFonts w:ascii="Arial" w:eastAsia="Arial" w:hAnsi="Arial" w:cs="Arial"/>
-        </w:rPr>
-      </w:pPr>
-      <w:bookmarkStart w:id="19" w:name="h.zf7hwhrvodzy" w:colFirst="0" w:colLast="0"/>
+        <w:rPr>
+          <w:rFonts w:ascii="Arial" w:eastAsia="Arial" w:hAnsi="Arial" w:cs="Arial"/>
+        </w:rPr>
+        <w:t xml:space="preserve">[1] IEEE Software Engineering Standards Committee, “IEEE </w:t>
+      </w:r>
+      <w:proofErr w:type="spellStart"/>
+      <w:r>
+        <w:rPr>
+          <w:rFonts w:ascii="Arial" w:eastAsia="Arial" w:hAnsi="Arial" w:cs="Arial"/>
+        </w:rPr>
+        <w:t>Std</w:t>
+      </w:r>
+      <w:proofErr w:type="spellEnd"/>
+      <w:r>
+        <w:rPr>
+          <w:rFonts w:ascii="Arial" w:eastAsia="Arial" w:hAnsi="Arial" w:cs="Arial"/>
+        </w:rPr>
+        <w:t xml:space="preserve"> 830-1998, IEEE Recommended Practice for Software Requirements Specifications”, October 20,</w:t>
+      </w:r>
+      <w:r>
+        <w:rPr>
+          <w:rFonts w:ascii="Arial" w:eastAsia="Arial" w:hAnsi="Arial" w:cs="Arial"/>
+        </w:rPr>
+        <w:t xml:space="preserve"> 1998.</w:t>
+      </w:r>
+    </w:p>
+    <w:p>
+      <w:pPr>
+        <w:pStyle w:val="Normal1"/>
+        <w:rPr>
+          <w:rFonts w:ascii="Arial" w:eastAsia="Arial" w:hAnsi="Arial" w:cs="Arial"/>
+        </w:rPr>
+      </w:pPr>
+      <w:r>
+        <w:rPr>
+          <w:rFonts w:ascii="Arial" w:eastAsia="Arial" w:hAnsi="Arial" w:cs="Arial"/>
+        </w:rPr>
+        <w:t>[2]</w:t>
+      </w:r>
+    </w:p>
+    <w:p>
+      <w:pPr>
+        <w:pStyle w:val="Normal1"/>
+        <w:rPr>
+          <w:rFonts w:ascii="Arial" w:eastAsia="Arial" w:hAnsi="Arial" w:cs="Arial"/>
+        </w:rPr>
+      </w:pPr>
+      <w:r>
+        <w:rPr>
+          <w:rFonts w:ascii="Arial" w:eastAsia="Arial" w:hAnsi="Arial" w:cs="Arial"/>
+        </w:rPr>
+        <w:t>[3]</w:t>
+      </w:r>
+    </w:p>
+    <w:p>
+      <w:pPr>
+        <w:pStyle w:val="Normal1"/>
+      </w:pPr>
+      <w:bookmarkStart w:id="19" w:name="h.70xk35qmm4xp" w:colFirst="0" w:colLast="0"/>
       <w:bookmarkEnd w:id="19"/>
-      <w:r>
-        <w:rPr>
-          <w:rFonts w:ascii="Arial" w:eastAsia="Arial" w:hAnsi="Arial" w:cs="Arial"/>
-        </w:rPr>
-        <w:t xml:space="preserve">[1] IEEE Software Engineering Standards Committee, “IEEE </w:t>
-      </w:r>
-      <w:proofErr w:type="spellStart"/>
-      <w:r>
-        <w:rPr>
-          <w:rFonts w:ascii="Arial" w:eastAsia="Arial" w:hAnsi="Arial" w:cs="Arial"/>
-        </w:rPr>
-        <w:t>Std</w:t>
-      </w:r>
-      <w:proofErr w:type="spellEnd"/>
-      <w:r>
-        <w:rPr>
-          <w:rFonts w:ascii="Arial" w:eastAsia="Arial" w:hAnsi="Arial" w:cs="Arial"/>
-        </w:rPr>
-        <w:t xml:space="preserve"> 830-1998, IEEE Recommended Practice for Software Requirements Specifications”, October 20,</w:t>
-      </w:r>
-      <w:r>
-        <w:rPr>
-          <w:rFonts w:ascii="Arial" w:eastAsia="Arial" w:hAnsi="Arial" w:cs="Arial"/>
-        </w:rPr>
-        <w:t xml:space="preserve"> 1998.</w:t>
-      </w:r>
-    </w:p>
-    <w:p>
-      <w:pPr>
-        <w:pStyle w:val="Normal1"/>
-        <w:rPr>
-          <w:rFonts w:ascii="Arial" w:eastAsia="Arial" w:hAnsi="Arial" w:cs="Arial"/>
-        </w:rPr>
-      </w:pPr>
-      <w:r>
-        <w:rPr>
-          <w:rFonts w:ascii="Arial" w:eastAsia="Arial" w:hAnsi="Arial" w:cs="Arial"/>
-        </w:rPr>
-        <w:t>[2]</w:t>
-      </w:r>
-    </w:p>
-    <w:p>
-      <w:pPr>
-        <w:pStyle w:val="Normal1"/>
-        <w:rPr>
-          <w:rFonts w:ascii="Arial" w:eastAsia="Arial" w:hAnsi="Arial" w:cs="Arial"/>
-        </w:rPr>
-      </w:pPr>
-      <w:r>
-        <w:rPr>
-          <w:rFonts w:ascii="Arial" w:eastAsia="Arial" w:hAnsi="Arial" w:cs="Arial"/>
-        </w:rPr>
-        <w:t>[3]</w:t>
-      </w:r>
-    </w:p>
-    <w:p>
-      <w:pPr>
-        <w:pStyle w:val="Normal1"/>
-      </w:pPr>
-      <w:bookmarkStart w:id="20" w:name="h.70xk35qmm4xp" w:colFirst="0" w:colLast="0"/>
+    </w:p>
+    <w:p>
+      <w:pPr>
+        <w:pStyle w:val="Heading2"/>
+      </w:pPr>
+      <w:bookmarkStart w:id="20" w:name="h.30xarycif0rw" w:colFirst="0" w:colLast="0"/>
       <w:bookmarkEnd w:id="20"/>
-    </w:p>
-    <w:p>
-      <w:pPr>
-        <w:pStyle w:val="Heading2"/>
-      </w:pPr>
-      <w:bookmarkStart w:id="21" w:name="h.30xarycif0rw" w:colFirst="0" w:colLast="0"/>
+      <w:r>
+        <w:t xml:space="preserve">1.5 Overview </w:t>
+      </w:r>
+      <w:bookmarkStart w:id="21" w:name="h.l0hqz8f053kt" w:colFirst="0" w:colLast="0"/>
       <w:bookmarkEnd w:id="21"/>
-      <w:r>
-        <w:t xml:space="preserve">1.5 Overview </w:t>
-      </w:r>
-      <w:bookmarkStart w:id="22" w:name="h.l0hqz8f053kt" w:colFirst="0" w:colLast="0"/>
+    </w:p>
+    <w:p>
+      <w:pPr>
+        <w:pStyle w:val="Normal1"/>
+      </w:pPr>
+      <w:bookmarkStart w:id="22" w:name="h.9njtpli04sws" w:colFirst="0" w:colLast="0"/>
       <w:bookmarkEnd w:id="22"/>
-    </w:p>
-    <w:p>
-      <w:pPr>
-        <w:pStyle w:val="Normal1"/>
-      </w:pPr>
-      <w:bookmarkStart w:id="23" w:name="h.9njtpli04sws" w:colFirst="0" w:colLast="0"/>
+      <w:r>
+        <w:rPr>
+          <w:rFonts w:ascii="Arial" w:eastAsia="Arial" w:hAnsi="Arial" w:cs="Arial"/>
+        </w:rPr>
+        <w:t>The remainder of this document incl</w:t>
+      </w:r>
+      <w:r>
+        <w:rPr>
+          <w:rFonts w:ascii="Arial" w:eastAsia="Arial" w:hAnsi="Arial" w:cs="Arial"/>
+        </w:rPr>
+        <w:t>udes three chapters and appendic</w:t>
+      </w:r>
+      <w:r>
+        <w:rPr>
+          <w:rFonts w:ascii="Arial" w:eastAsia="Arial" w:hAnsi="Arial" w:cs="Arial"/>
+        </w:rPr>
+        <w:t xml:space="preserve">es. </w:t>
+      </w:r>
+    </w:p>
+    <w:p>
+      <w:pPr>
+        <w:pStyle w:val="Normal1"/>
+      </w:pPr>
+      <w:bookmarkStart w:id="23" w:name="h.pjvmlgm9zwkf" w:colFirst="0" w:colLast="0"/>
       <w:bookmarkEnd w:id="23"/>
-      <w:r>
-        <w:rPr>
-          <w:rFonts w:ascii="Arial" w:eastAsia="Arial" w:hAnsi="Arial" w:cs="Arial"/>
-        </w:rPr>
-        <w:t>The remainder of this document incl</w:t>
-      </w:r>
-      <w:r>
-        <w:rPr>
-          <w:rFonts w:ascii="Arial" w:eastAsia="Arial" w:hAnsi="Arial" w:cs="Arial"/>
-        </w:rPr>
-        <w:t>udes three chapters and appendic</w:t>
-      </w:r>
-      <w:r>
-        <w:rPr>
-          <w:rFonts w:ascii="Arial" w:eastAsia="Arial" w:hAnsi="Arial" w:cs="Arial"/>
-        </w:rPr>
-        <w:t xml:space="preserve">es. </w:t>
-      </w:r>
-    </w:p>
-    <w:p>
-      <w:pPr>
-        <w:pStyle w:val="Normal1"/>
-      </w:pPr>
-      <w:bookmarkStart w:id="24" w:name="h.pjvmlgm9zwkf" w:colFirst="0" w:colLast="0"/>
+    </w:p>
+    <w:p>
+      <w:pPr>
+        <w:pStyle w:val="Normal1"/>
+      </w:pPr>
+      <w:bookmarkStart w:id="24" w:name="h.9iu2pg2pxb56" w:colFirst="0" w:colLast="0"/>
       <w:bookmarkEnd w:id="24"/>
-    </w:p>
-    <w:p>
-      <w:pPr>
-        <w:pStyle w:val="Normal1"/>
-      </w:pPr>
-      <w:bookmarkStart w:id="25" w:name="h.9iu2pg2pxb56" w:colFirst="0" w:colLast="0"/>
+      <w:r>
+        <w:rPr>
+          <w:rFonts w:ascii="Arial" w:eastAsia="Arial" w:hAnsi="Arial" w:cs="Arial"/>
+        </w:rPr>
+        <w:t xml:space="preserve">The second one provides an overview of the system functionality and system interaction with other systems. Further, the chapter also mentions the system constraints and assumptions about the product. </w:t>
+      </w:r>
+    </w:p>
+    <w:p>
+      <w:pPr>
+        <w:pStyle w:val="Normal1"/>
+      </w:pPr>
+      <w:bookmarkStart w:id="25" w:name="h.crkmi2tz7e12" w:colFirst="0" w:colLast="0"/>
       <w:bookmarkEnd w:id="25"/>
-      <w:r>
-        <w:rPr>
-          <w:rFonts w:ascii="Arial" w:eastAsia="Arial" w:hAnsi="Arial" w:cs="Arial"/>
-        </w:rPr>
-        <w:t xml:space="preserve">The second one provides an overview of the system functionality and system interaction with other systems. Further, the chapter also mentions the system constraints and assumptions about the product. </w:t>
-      </w:r>
-    </w:p>
-    <w:p>
-      <w:pPr>
-        <w:pStyle w:val="Normal1"/>
-      </w:pPr>
-      <w:bookmarkStart w:id="26" w:name="h.crkmi2tz7e12" w:colFirst="0" w:colLast="0"/>
+    </w:p>
+    <w:p>
+      <w:pPr>
+        <w:pStyle w:val="Normal1"/>
+      </w:pPr>
+      <w:bookmarkStart w:id="26" w:name="h.2jhzrp14afny" w:colFirst="0" w:colLast="0"/>
       <w:bookmarkEnd w:id="26"/>
-    </w:p>
-    <w:p>
-      <w:pPr>
-        <w:pStyle w:val="Normal1"/>
-      </w:pPr>
-      <w:bookmarkStart w:id="27" w:name="h.2jhzrp14afny" w:colFirst="0" w:colLast="0"/>
+      <w:r>
+        <w:rPr>
+          <w:rFonts w:ascii="Arial" w:eastAsia="Arial" w:hAnsi="Arial" w:cs="Arial"/>
+        </w:rPr>
+        <w:t xml:space="preserve">The third chapter provides the requirements specification in detailed terms and a description of the different system interfaces. Different specification techniques are used in order to specify the requirements more precisely for different audiences. </w:t>
+      </w:r>
+    </w:p>
+    <w:p>
+      <w:pPr>
+        <w:pStyle w:val="Normal1"/>
+      </w:pPr>
+      <w:bookmarkStart w:id="27" w:name="h.inasgpr1ywaf" w:colFirst="0" w:colLast="0"/>
       <w:bookmarkEnd w:id="27"/>
-      <w:r>
-        <w:rPr>
-          <w:rFonts w:ascii="Arial" w:eastAsia="Arial" w:hAnsi="Arial" w:cs="Arial"/>
-        </w:rPr>
-        <w:t xml:space="preserve">The third chapter provides the requirements specification in detailed terms and a description of the different system interfaces. Different specification techniques are used in order to specify the requirements more precisely for different audiences. </w:t>
-      </w:r>
-    </w:p>
-    <w:p>
-      <w:pPr>
-        <w:pStyle w:val="Normal1"/>
-      </w:pPr>
-      <w:bookmarkStart w:id="28" w:name="h.inasgpr1ywaf" w:colFirst="0" w:colLast="0"/>
+    </w:p>
+    <w:p>
+      <w:pPr>
+        <w:pStyle w:val="Normal1"/>
+      </w:pPr>
+      <w:bookmarkStart w:id="28" w:name="h.h3jk7hao9ksp" w:colFirst="0" w:colLast="0"/>
       <w:bookmarkEnd w:id="28"/>
-    </w:p>
-    <w:p>
-      <w:pPr>
-        <w:pStyle w:val="Normal1"/>
-      </w:pPr>
-      <w:bookmarkStart w:id="29" w:name="h.h3jk7hao9ksp" w:colFirst="0" w:colLast="0"/>
+      <w:r>
+        <w:rPr>
+          <w:rFonts w:ascii="Arial" w:eastAsia="Arial" w:hAnsi="Arial" w:cs="Arial"/>
+        </w:rPr>
+        <w:t>The fourth chapter deals with the prioritization of the requirements. It includes a motivation for the chosen prioritization methods and discusses why other alternatives were not chosen. The fifth chapter describes other nonfunctional requirements.</w:t>
+      </w:r>
+    </w:p>
+    <w:p>
+      <w:pPr>
+        <w:pStyle w:val="Normal1"/>
+      </w:pPr>
+      <w:bookmarkStart w:id="29" w:name="h.9h99f112mfq2" w:colFirst="0" w:colLast="0"/>
       <w:bookmarkEnd w:id="29"/>
-      <w:r>
-        <w:rPr>
-          <w:rFonts w:ascii="Arial" w:eastAsia="Arial" w:hAnsi="Arial" w:cs="Arial"/>
-        </w:rPr>
-        <w:t>The fourth chapter deals with the prioritization of the requirements. It includes a motivation for the chosen prioritization methods and discusses why other alternatives were not chosen. The fifth chapter describes other nonfunctional requirements.</w:t>
-      </w:r>
-    </w:p>
-    <w:p>
-      <w:pPr>
-        <w:pStyle w:val="Normal1"/>
-      </w:pPr>
-      <w:bookmarkStart w:id="30" w:name="h.9h99f112mfq2" w:colFirst="0" w:colLast="0"/>
+    </w:p>
+    <w:p>
+      <w:pPr>
+        <w:pStyle w:val="Normal1"/>
+      </w:pPr>
+      <w:bookmarkStart w:id="30" w:name="h.1swmsgairiq8" w:colFirst="0" w:colLast="0"/>
       <w:bookmarkEnd w:id="30"/>
-    </w:p>
-    <w:p>
-      <w:pPr>
-        <w:pStyle w:val="Normal1"/>
-      </w:pPr>
-      <w:bookmarkStart w:id="31" w:name="h.1swmsgairiq8" w:colFirst="0" w:colLast="0"/>
+      <w:r>
+        <w:rPr>
+          <w:rFonts w:ascii="Arial" w:eastAsia="Arial" w:hAnsi="Arial" w:cs="Arial"/>
+        </w:rPr>
+        <w:t>The Appendic</w:t>
+      </w:r>
+      <w:r>
+        <w:rPr>
+          <w:rFonts w:ascii="Arial" w:eastAsia="Arial" w:hAnsi="Arial" w:cs="Arial"/>
+        </w:rPr>
+        <w:t>es in the end of the document include all</w:t>
+      </w:r>
+      <w:r>
+        <w:rPr>
+          <w:rFonts w:ascii="Arial" w:eastAsia="Arial" w:hAnsi="Arial" w:cs="Arial"/>
+        </w:rPr>
+        <w:t xml:space="preserve"> the</w:t>
+      </w:r>
+      <w:r>
+        <w:rPr>
+          <w:rFonts w:ascii="Arial" w:eastAsia="Arial" w:hAnsi="Arial" w:cs="Arial"/>
+        </w:rPr>
+        <w:t xml:space="preserve"> results of the requirement prioritization and a release plan based on them. </w:t>
+      </w:r>
+      <w:bookmarkStart w:id="31" w:name="h.tvv6z5u8mjlt" w:colFirst="0" w:colLast="0"/>
+      <w:bookmarkStart w:id="32" w:name="h.lp5kkmrkv7x5" w:colFirst="0" w:colLast="0"/>
+      <w:bookmarkStart w:id="33" w:name="h.4d34og8" w:colFirst="0" w:colLast="0"/>
       <w:bookmarkEnd w:id="31"/>
-      <w:r>
-        <w:rPr>
-          <w:rFonts w:ascii="Arial" w:eastAsia="Arial" w:hAnsi="Arial" w:cs="Arial"/>
-        </w:rPr>
-        <w:t>The Appendic</w:t>
-      </w:r>
-      <w:r>
-        <w:rPr>
-          <w:rFonts w:ascii="Arial" w:eastAsia="Arial" w:hAnsi="Arial" w:cs="Arial"/>
-        </w:rPr>
-        <w:t>es in the end of the document include all</w:t>
-      </w:r>
-      <w:r>
-        <w:rPr>
-          <w:rFonts w:ascii="Arial" w:eastAsia="Arial" w:hAnsi="Arial" w:cs="Arial"/>
-        </w:rPr>
-        <w:t xml:space="preserve"> the</w:t>
-      </w:r>
-      <w:r>
-        <w:rPr>
-          <w:rFonts w:ascii="Arial" w:eastAsia="Arial" w:hAnsi="Arial" w:cs="Arial"/>
-        </w:rPr>
-        <w:t xml:space="preserve"> results of the requirement prioritization and a release plan based on them. </w:t>
-      </w:r>
-      <w:bookmarkStart w:id="32" w:name="h.tvv6z5u8mjlt" w:colFirst="0" w:colLast="0"/>
-      <w:bookmarkStart w:id="33" w:name="h.lp5kkmrkv7x5" w:colFirst="0" w:colLast="0"/>
-      <w:bookmarkStart w:id="34" w:name="h.4d34og8" w:colFirst="0" w:colLast="0"/>
       <w:bookmarkEnd w:id="32"/>
       <w:bookmarkEnd w:id="33"/>
-      <w:bookmarkEnd w:id="34"/>
     </w:p>
     <w:p>
       <w:pPr>
@@ -2204,18 +2173,18 @@
           <w:numId w:val="5"/>
         </w:numPr>
       </w:pPr>
-      <w:bookmarkStart w:id="35" w:name="h.2s8eyo1" w:colFirst="0" w:colLast="0"/>
+      <w:bookmarkStart w:id="34" w:name="h.2s8eyo1" w:colFirst="0" w:colLast="0"/>
+      <w:bookmarkEnd w:id="34"/>
+      <w:r>
+        <w:t>Product Perspective</w:t>
+      </w:r>
+    </w:p>
+    <w:p>
+      <w:pPr>
+        <w:pStyle w:val="Normal1"/>
+      </w:pPr>
+      <w:bookmarkStart w:id="35" w:name="h.17dp8vu" w:colFirst="0" w:colLast="0"/>
       <w:bookmarkEnd w:id="35"/>
-      <w:r>
-        <w:t>Product Perspective</w:t>
-      </w:r>
-    </w:p>
-    <w:p>
-      <w:pPr>
-        <w:pStyle w:val="Normal1"/>
-      </w:pPr>
-      <w:bookmarkStart w:id="36" w:name="h.17dp8vu" w:colFirst="0" w:colLast="0"/>
-      <w:bookmarkEnd w:id="36"/>
       <w:r>
         <w:rPr>
           <w:rFonts w:ascii="Arial" w:eastAsia="Arial" w:hAnsi="Arial" w:cs="Arial"/>
@@ -2252,8 +2221,8 @@
       <w:pPr>
         <w:pStyle w:val="Normal1"/>
       </w:pPr>
-      <w:bookmarkStart w:id="37" w:name="h.3rdcrjn" w:colFirst="0" w:colLast="0"/>
-      <w:bookmarkEnd w:id="37"/>
+      <w:bookmarkStart w:id="36" w:name="h.3rdcrjn" w:colFirst="0" w:colLast="0"/>
+      <w:bookmarkEnd w:id="36"/>
       <w:r>
         <w:rPr>
           <w:rFonts w:ascii="Arial" w:eastAsia="Arial" w:hAnsi="Arial" w:cs="Arial"/>
@@ -2280,8 +2249,8 @@
       <w:pPr>
         <w:pStyle w:val="Normal1"/>
       </w:pPr>
-      <w:bookmarkStart w:id="38" w:name="h.26in1rg" w:colFirst="0" w:colLast="0"/>
-      <w:bookmarkEnd w:id="38"/>
+      <w:bookmarkStart w:id="37" w:name="h.26in1rg" w:colFirst="0" w:colLast="0"/>
+      <w:bookmarkEnd w:id="37"/>
       <w:r>
         <w:rPr>
           <w:rFonts w:ascii="Arial" w:eastAsia="Arial" w:hAnsi="Arial" w:cs="Arial"/>
@@ -2308,8 +2277,8 @@
       <w:pPr>
         <w:pStyle w:val="Normal1"/>
       </w:pPr>
-      <w:bookmarkStart w:id="39" w:name="h.lnxbz9" w:colFirst="0" w:colLast="0"/>
-      <w:bookmarkEnd w:id="39"/>
+      <w:bookmarkStart w:id="38" w:name="h.lnxbz9" w:colFirst="0" w:colLast="0"/>
+      <w:bookmarkEnd w:id="38"/>
       <w:r>
         <w:rPr>
           <w:rFonts w:ascii="Arial" w:eastAsia="Arial" w:hAnsi="Arial" w:cs="Arial"/>
@@ -2336,8 +2305,8 @@
       <w:pPr>
         <w:pStyle w:val="Normal1"/>
       </w:pPr>
-      <w:bookmarkStart w:id="40" w:name="h.35nkun2" w:colFirst="0" w:colLast="0"/>
-      <w:bookmarkEnd w:id="40"/>
+      <w:bookmarkStart w:id="39" w:name="h.35nkun2" w:colFirst="0" w:colLast="0"/>
+      <w:bookmarkEnd w:id="39"/>
       <w:r>
         <w:rPr>
           <w:rFonts w:ascii="Arial" w:eastAsia="Arial" w:hAnsi="Arial" w:cs="Arial"/>
@@ -2364,8 +2333,8 @@
       <w:pPr>
         <w:pStyle w:val="Normal1"/>
       </w:pPr>
-      <w:bookmarkStart w:id="41" w:name="h.1ksv4uv" w:colFirst="0" w:colLast="0"/>
-      <w:bookmarkEnd w:id="41"/>
+      <w:bookmarkStart w:id="40" w:name="h.1ksv4uv" w:colFirst="0" w:colLast="0"/>
+      <w:bookmarkEnd w:id="40"/>
       <w:r>
         <w:rPr>
           <w:rFonts w:ascii="Arial" w:eastAsia="Arial" w:hAnsi="Arial" w:cs="Arial"/>
@@ -2398,8 +2367,8 @@
           <w:szCs w:val="22"/>
         </w:rPr>
       </w:pPr>
-      <w:bookmarkStart w:id="42" w:name="h.44sinio" w:colFirst="0" w:colLast="0"/>
-      <w:bookmarkEnd w:id="42"/>
+      <w:bookmarkStart w:id="41" w:name="h.44sinio" w:colFirst="0" w:colLast="0"/>
+      <w:bookmarkEnd w:id="41"/>
       <w:r>
         <w:rPr>
           <w:rFonts w:ascii="Arial" w:eastAsia="Arial" w:hAnsi="Arial" w:cs="Arial"/>
@@ -2440,24 +2409,24 @@
           <w:numId w:val="5"/>
         </w:numPr>
       </w:pPr>
-      <w:bookmarkStart w:id="43" w:name="h.2jxsxqh" w:colFirst="0" w:colLast="0"/>
+      <w:bookmarkStart w:id="42" w:name="h.2jxsxqh" w:colFirst="0" w:colLast="0"/>
+      <w:bookmarkEnd w:id="42"/>
+      <w:r>
+        <w:t>Functional Requirements</w:t>
+      </w:r>
+    </w:p>
+    <w:p>
+      <w:pPr>
+        <w:pStyle w:val="Normal1"/>
+        <w:rPr>
+          <w:rFonts w:ascii="Arial" w:eastAsia="Arial" w:hAnsi="Arial" w:cs="Arial"/>
+          <w:i/>
+          <w:sz w:val="22"/>
+          <w:szCs w:val="22"/>
+        </w:rPr>
+      </w:pPr>
+      <w:bookmarkStart w:id="43" w:name="h.ndt8av5mmn1j" w:colFirst="0" w:colLast="0"/>
       <w:bookmarkEnd w:id="43"/>
-      <w:r>
-        <w:t>Functional Requirements</w:t>
-      </w:r>
-    </w:p>
-    <w:p>
-      <w:pPr>
-        <w:pStyle w:val="Normal1"/>
-        <w:rPr>
-          <w:rFonts w:ascii="Arial" w:eastAsia="Arial" w:hAnsi="Arial" w:cs="Arial"/>
-          <w:i/>
-          <w:sz w:val="22"/>
-          <w:szCs w:val="22"/>
-        </w:rPr>
-      </w:pPr>
-      <w:bookmarkStart w:id="44" w:name="h.ndt8av5mmn1j" w:colFirst="0" w:colLast="0"/>
-      <w:bookmarkEnd w:id="44"/>
       <w:r>
         <w:rPr>
           <w:rFonts w:ascii="Arial" w:eastAsia="Arial" w:hAnsi="Arial" w:cs="Arial"/>
@@ -2611,8 +2580,8 @@
           <w:szCs w:val="22"/>
         </w:rPr>
       </w:pPr>
-      <w:bookmarkStart w:id="45" w:name="h.kjd69nzcmlfu" w:colFirst="0" w:colLast="0"/>
-      <w:bookmarkEnd w:id="45"/>
+      <w:bookmarkStart w:id="44" w:name="h.kjd69nzcmlfu" w:colFirst="0" w:colLast="0"/>
+      <w:bookmarkEnd w:id="44"/>
       <w:r>
         <w:rPr>
           <w:rFonts w:ascii="Arial" w:eastAsia="Arial" w:hAnsi="Arial" w:cs="Arial"/>
@@ -2774,8 +2743,8 @@
           <w:szCs w:val="22"/>
         </w:rPr>
       </w:pPr>
-      <w:bookmarkStart w:id="46" w:name="h.gjobmifu0829" w:colFirst="0" w:colLast="0"/>
-      <w:bookmarkEnd w:id="46"/>
+      <w:bookmarkStart w:id="45" w:name="h.gjobmifu0829" w:colFirst="0" w:colLast="0"/>
+      <w:bookmarkEnd w:id="45"/>
       <w:r>
         <w:rPr>
           <w:rFonts w:ascii="Arial" w:eastAsia="Arial" w:hAnsi="Arial" w:cs="Arial"/>
@@ -2799,8 +2768,8 @@
           <w:szCs w:val="22"/>
         </w:rPr>
       </w:pPr>
-      <w:bookmarkStart w:id="47" w:name="h.eei92ftlu3ui" w:colFirst="0" w:colLast="0"/>
-      <w:bookmarkEnd w:id="47"/>
+      <w:bookmarkStart w:id="46" w:name="h.eei92ftlu3ui" w:colFirst="0" w:colLast="0"/>
+      <w:bookmarkEnd w:id="46"/>
       <w:r>
         <w:rPr>
           <w:rFonts w:ascii="Arial" w:eastAsia="Arial" w:hAnsi="Arial" w:cs="Arial"/>
@@ -2824,59 +2793,59 @@
           <w:szCs w:val="22"/>
         </w:rPr>
       </w:pPr>
-      <w:bookmarkStart w:id="48" w:name="h.iveexmqlxn8s" w:colFirst="0" w:colLast="0"/>
-      <w:bookmarkStart w:id="49" w:name="h.3yrkzb384g7q" w:colFirst="0" w:colLast="0"/>
+      <w:bookmarkStart w:id="47" w:name="h.iveexmqlxn8s" w:colFirst="0" w:colLast="0"/>
+      <w:bookmarkStart w:id="48" w:name="h.3yrkzb384g7q" w:colFirst="0" w:colLast="0"/>
+      <w:bookmarkEnd w:id="47"/>
       <w:bookmarkEnd w:id="48"/>
+      <w:r>
+        <w:rPr>
+          <w:rFonts w:ascii="Arial" w:eastAsia="Arial" w:hAnsi="Arial" w:cs="Arial"/>
+          <w:sz w:val="22"/>
+          <w:szCs w:val="22"/>
+        </w:rPr>
+        <w:t>The system shall provide a search feature on the class roster screen to search for students and student worksheets.</w:t>
+      </w:r>
+    </w:p>
+    <w:p>
+      <w:pPr>
+        <w:pStyle w:val="Normal1"/>
+        <w:rPr>
+          <w:rFonts w:ascii="Arial" w:eastAsia="Arial" w:hAnsi="Arial" w:cs="Arial"/>
+          <w:i/>
+          <w:sz w:val="22"/>
+          <w:szCs w:val="22"/>
+        </w:rPr>
+      </w:pPr>
+    </w:p>
+    <w:p>
+      <w:pPr>
+        <w:pStyle w:val="Normal1"/>
+      </w:pPr>
+      <w:r>
+        <w:rPr>
+          <w:rFonts w:ascii="Arial" w:eastAsia="Arial" w:hAnsi="Arial" w:cs="Arial"/>
+          <w:i/>
+          <w:sz w:val="22"/>
+          <w:szCs w:val="22"/>
+        </w:rPr>
+        <w:t xml:space="preserve">Requirements for the Teacher </w:t>
+      </w:r>
+      <w:r>
+        <w:rPr>
+          <w:rFonts w:ascii="Arial" w:eastAsia="Arial" w:hAnsi="Arial" w:cs="Arial"/>
+          <w:i/>
+          <w:sz w:val="22"/>
+          <w:szCs w:val="22"/>
+        </w:rPr>
+        <w:t>System Features</w:t>
+      </w:r>
+    </w:p>
+    <w:p>
+      <w:pPr>
+        <w:pStyle w:val="Normal1"/>
+      </w:pPr>
+      <w:bookmarkStart w:id="49" w:name="h.ujsfsvqvxb6q" w:colFirst="0" w:colLast="0"/>
       <w:bookmarkEnd w:id="49"/>
-      <w:r>
-        <w:rPr>
-          <w:rFonts w:ascii="Arial" w:eastAsia="Arial" w:hAnsi="Arial" w:cs="Arial"/>
-          <w:sz w:val="22"/>
-          <w:szCs w:val="22"/>
-        </w:rPr>
-        <w:t>The system shall provide a search feature on the class roster screen to search for students and student worksheets.</w:t>
-      </w:r>
-    </w:p>
-    <w:p>
-      <w:pPr>
-        <w:pStyle w:val="Normal1"/>
-        <w:rPr>
-          <w:rFonts w:ascii="Arial" w:eastAsia="Arial" w:hAnsi="Arial" w:cs="Arial"/>
-          <w:i/>
-          <w:sz w:val="22"/>
-          <w:szCs w:val="22"/>
-        </w:rPr>
-      </w:pPr>
-    </w:p>
-    <w:p>
-      <w:pPr>
-        <w:pStyle w:val="Normal1"/>
-      </w:pPr>
-      <w:r>
-        <w:rPr>
-          <w:rFonts w:ascii="Arial" w:eastAsia="Arial" w:hAnsi="Arial" w:cs="Arial"/>
-          <w:i/>
-          <w:sz w:val="22"/>
-          <w:szCs w:val="22"/>
-        </w:rPr>
-        <w:t xml:space="preserve">Requirements for the Teacher </w:t>
-      </w:r>
-      <w:r>
-        <w:rPr>
-          <w:rFonts w:ascii="Arial" w:eastAsia="Arial" w:hAnsi="Arial" w:cs="Arial"/>
-          <w:i/>
-          <w:sz w:val="22"/>
-          <w:szCs w:val="22"/>
-        </w:rPr>
-        <w:t>System Features</w:t>
-      </w:r>
-    </w:p>
-    <w:p>
-      <w:pPr>
-        <w:pStyle w:val="Normal1"/>
-      </w:pPr>
-      <w:bookmarkStart w:id="50" w:name="h.ujsfsvqvxb6q" w:colFirst="0" w:colLast="0"/>
-      <w:bookmarkEnd w:id="50"/>
     </w:p>
     <w:p>
       <w:pPr>
@@ -2892,8 +2861,8 @@
           <w:szCs w:val="22"/>
         </w:rPr>
       </w:pPr>
-      <w:bookmarkStart w:id="51" w:name="h.uz6g4wrcx42w" w:colFirst="0" w:colLast="0"/>
-      <w:bookmarkEnd w:id="51"/>
+      <w:bookmarkStart w:id="50" w:name="h.uz6g4wrcx42w" w:colFirst="0" w:colLast="0"/>
+      <w:bookmarkEnd w:id="50"/>
       <w:r>
         <w:rPr>
           <w:rFonts w:ascii="Arial" w:eastAsia="Arial" w:hAnsi="Arial" w:cs="Arial"/>
@@ -3010,12 +2979,12 @@
           <w:szCs w:val="22"/>
         </w:rPr>
       </w:pPr>
-      <w:bookmarkStart w:id="52" w:name="h.md3bksysql17" w:colFirst="0" w:colLast="0"/>
-      <w:bookmarkStart w:id="53" w:name="h.jdqvq0xdw9jj" w:colFirst="0" w:colLast="0"/>
-      <w:bookmarkStart w:id="54" w:name="h.7vohb2pq1rbp" w:colFirst="0" w:colLast="0"/>
+      <w:bookmarkStart w:id="51" w:name="h.md3bksysql17" w:colFirst="0" w:colLast="0"/>
+      <w:bookmarkStart w:id="52" w:name="h.jdqvq0xdw9jj" w:colFirst="0" w:colLast="0"/>
+      <w:bookmarkStart w:id="53" w:name="h.7vohb2pq1rbp" w:colFirst="0" w:colLast="0"/>
+      <w:bookmarkEnd w:id="51"/>
       <w:bookmarkEnd w:id="52"/>
       <w:bookmarkEnd w:id="53"/>
-      <w:bookmarkEnd w:id="54"/>
       <w:r>
         <w:rPr>
           <w:rFonts w:ascii="Arial" w:eastAsia="Arial" w:hAnsi="Arial" w:cs="Arial"/>
@@ -3334,10 +3303,10 @@
         <w:lastRenderedPageBreak/>
         <w:t>The student shall be able to select various problem types based on assigned difficulty level.</w:t>
       </w:r>
-      <w:bookmarkStart w:id="55" w:name="h.tqxx56kg4sqw" w:colFirst="0" w:colLast="0"/>
-      <w:bookmarkStart w:id="56" w:name="h.z337ya" w:colFirst="0" w:colLast="0"/>
+      <w:bookmarkStart w:id="54" w:name="h.tqxx56kg4sqw" w:colFirst="0" w:colLast="0"/>
+      <w:bookmarkStart w:id="55" w:name="h.z337ya" w:colFirst="0" w:colLast="0"/>
+      <w:bookmarkEnd w:id="54"/>
       <w:bookmarkEnd w:id="55"/>
-      <w:bookmarkEnd w:id="56"/>
     </w:p>
     <w:p>
       <w:pPr>
@@ -3355,24 +3324,24 @@
       <w:pPr>
         <w:pStyle w:val="Normal1"/>
       </w:pPr>
-      <w:bookmarkStart w:id="57" w:name="h.7xh0h6dpxm2a" w:colFirst="0" w:colLast="0"/>
+      <w:bookmarkStart w:id="56" w:name="h.7xh0h6dpxm2a" w:colFirst="0" w:colLast="0"/>
+      <w:bookmarkEnd w:id="56"/>
+      <w:r>
+        <w:rPr>
+          <w:rFonts w:ascii="Arial" w:eastAsia="Arial" w:hAnsi="Arial" w:cs="Arial"/>
+          <w:i/>
+          <w:sz w:val="22"/>
+          <w:szCs w:val="22"/>
+        </w:rPr>
+        <w:t>These are the non-technical versions of the Non-Functional Requirements for the Fraction Worksheet Creator</w:t>
+      </w:r>
+    </w:p>
+    <w:p>
+      <w:pPr>
+        <w:pStyle w:val="Normal1"/>
+      </w:pPr>
+      <w:bookmarkStart w:id="57" w:name="h.nlr3g04otvfc" w:colFirst="0" w:colLast="0"/>
       <w:bookmarkEnd w:id="57"/>
-      <w:r>
-        <w:rPr>
-          <w:rFonts w:ascii="Arial" w:eastAsia="Arial" w:hAnsi="Arial" w:cs="Arial"/>
-          <w:i/>
-          <w:sz w:val="22"/>
-          <w:szCs w:val="22"/>
-        </w:rPr>
-        <w:t>These are the non-technical versions of the Non-Functional Requirements for the Fraction Worksheet Creator</w:t>
-      </w:r>
-    </w:p>
-    <w:p>
-      <w:pPr>
-        <w:pStyle w:val="Normal1"/>
-      </w:pPr>
-      <w:bookmarkStart w:id="58" w:name="h.nlr3g04otvfc" w:colFirst="0" w:colLast="0"/>
-      <w:bookmarkEnd w:id="58"/>
     </w:p>
     <w:p>
       <w:pPr>
@@ -3388,8 +3357,8 @@
           <w:szCs w:val="22"/>
         </w:rPr>
       </w:pPr>
-      <w:bookmarkStart w:id="59" w:name="h.e51s7588b76b" w:colFirst="0" w:colLast="0"/>
-      <w:bookmarkEnd w:id="59"/>
+      <w:bookmarkStart w:id="58" w:name="h.e51s7588b76b" w:colFirst="0" w:colLast="0"/>
+      <w:bookmarkEnd w:id="58"/>
       <w:r>
         <w:rPr>
           <w:rFonts w:ascii="Arial" w:eastAsia="Arial" w:hAnsi="Arial" w:cs="Arial"/>
@@ -3466,8 +3435,8 @@
           <w:szCs w:val="22"/>
         </w:rPr>
       </w:pPr>
-      <w:bookmarkStart w:id="60" w:name="h.1y810tw" w:colFirst="0" w:colLast="0"/>
-      <w:bookmarkEnd w:id="60"/>
+      <w:bookmarkStart w:id="59" w:name="h.1y810tw" w:colFirst="0" w:colLast="0"/>
+      <w:bookmarkEnd w:id="59"/>
       <w:r>
         <w:rPr>
           <w:rFonts w:ascii="Arial" w:eastAsia="Arial" w:hAnsi="Arial" w:cs="Arial"/>
@@ -3545,8 +3514,8 @@
           <w:szCs w:val="22"/>
         </w:rPr>
       </w:pPr>
-      <w:bookmarkStart w:id="61" w:name="h.2xcytpi" w:colFirst="0" w:colLast="0"/>
-      <w:bookmarkEnd w:id="61"/>
+      <w:bookmarkStart w:id="60" w:name="h.2xcytpi" w:colFirst="0" w:colLast="0"/>
+      <w:bookmarkEnd w:id="60"/>
       <w:r>
         <w:rPr>
           <w:rFonts w:ascii="Arial" w:eastAsia="Arial" w:hAnsi="Arial" w:cs="Arial"/>
@@ -4990,17 +4959,7 @@
           <w:sz w:val="22"/>
           <w:szCs w:val="22"/>
         </w:rPr>
-        <w:t xml:space="preserve">The system shall generate instructions on the worksheet for each problem type.  After the header information at </w:t>
-      </w:r>
-      <w:bookmarkStart w:id="62" w:name="_GoBack"/>
-      <w:bookmarkEnd w:id="62"/>
-      <w:r>
-        <w:rPr>
-          <w:rFonts w:ascii="Arial" w:eastAsia="Arial" w:hAnsi="Arial" w:cs="Arial"/>
-          <w:sz w:val="22"/>
-          <w:szCs w:val="22"/>
-        </w:rPr>
-        <w:t>the top, the next printed section on the worksheet will be an example problem with instructions for how to solve.</w:t>
+        <w:t>The system shall generate instructions on the worksheet for each problem type.  After the header information at the top, the next printed section on the worksheet will be an example problem with instructions for how to solve.</w:t>
       </w:r>
     </w:p>
     <w:p>
@@ -6473,22 +6432,10 @@
           <w:numId w:val="5"/>
         </w:numPr>
       </w:pPr>
-      <w:bookmarkStart w:id="63" w:name="h.3whwml4" w:colFirst="0" w:colLast="0"/>
-      <w:bookmarkEnd w:id="63"/>
-      <w:r>
-        <w:t xml:space="preserve">Other Nonfunctional </w:t>
-      </w:r>
-      <w:commentRangeStart w:id="64"/>
-      <w:r>
-        <w:t>Requirements</w:t>
-      </w:r>
-      <w:commentRangeEnd w:id="64"/>
-      <w:r>
-        <w:rPr>
-          <w:rStyle w:val="CommentReference"/>
-          <w:b w:val="0"/>
-        </w:rPr>
-        <w:commentReference w:id="64"/>
+      <w:bookmarkStart w:id="61" w:name="h.3whwml4" w:colFirst="0" w:colLast="0"/>
+      <w:bookmarkEnd w:id="61"/>
+      <w:r>
+        <w:t>Other Nonfunctional Requirements</w:t>
       </w:r>
     </w:p>
     <w:p>
@@ -6499,8 +6446,8 @@
           <w:numId w:val="5"/>
         </w:numPr>
       </w:pPr>
-      <w:bookmarkStart w:id="65" w:name="h.2bn6wsx" w:colFirst="0" w:colLast="0"/>
-      <w:bookmarkEnd w:id="65"/>
+      <w:bookmarkStart w:id="62" w:name="h.2bn6wsx" w:colFirst="0" w:colLast="0"/>
+      <w:bookmarkEnd w:id="62"/>
       <w:r>
         <w:t>Performance Requirements</w:t>
       </w:r>
@@ -6513,8 +6460,8 @@
           <w:numId w:val="7"/>
         </w:numPr>
       </w:pPr>
-      <w:bookmarkStart w:id="66" w:name="h.qsh70q" w:colFirst="0" w:colLast="0"/>
-      <w:bookmarkEnd w:id="66"/>
+      <w:bookmarkStart w:id="63" w:name="h.qsh70q" w:colFirst="0" w:colLast="0"/>
+      <w:bookmarkEnd w:id="63"/>
       <w:r>
         <w:rPr>
           <w:rFonts w:ascii="Arial" w:hAnsi="Arial" w:cs="Arial"/>
@@ -6551,8 +6498,8 @@
           <w:i w:val="0"/>
         </w:rPr>
       </w:pPr>
-      <w:bookmarkStart w:id="67" w:name="h.3as4poj" w:colFirst="0" w:colLast="0"/>
-      <w:bookmarkEnd w:id="67"/>
+      <w:bookmarkStart w:id="64" w:name="h.3as4poj" w:colFirst="0" w:colLast="0"/>
+      <w:bookmarkEnd w:id="64"/>
       <w:r>
         <w:rPr>
           <w:rFonts w:cs="Arial"/>
@@ -6581,8 +6528,8 @@
           <w:numId w:val="7"/>
         </w:numPr>
       </w:pPr>
-      <w:bookmarkStart w:id="68" w:name="h.1pxezwc" w:colFirst="0" w:colLast="0"/>
-      <w:bookmarkEnd w:id="68"/>
+      <w:bookmarkStart w:id="65" w:name="h.1pxezwc" w:colFirst="0" w:colLast="0"/>
+      <w:bookmarkEnd w:id="65"/>
       <w:r>
         <w:rPr>
           <w:rFonts w:ascii="Arial" w:hAnsi="Arial" w:cs="Arial"/>
@@ -6706,7 +6653,7 @@
           <w:rFonts w:ascii="Arial" w:hAnsi="Arial" w:cs="Arial"/>
           <w:sz w:val="22"/>
         </w:rPr>
-        <w:t>The system shall work seamlessly with the MySQL database to store login, teacher-student, worksheet, and answer sheet information and retrieve such information for use in the software.</w:t>
+        <w:t>The system shall work seamlessly with the database to store login, teacher-student, worksheet, and answer sheet information and retrieve such information for use in the software.</w:t>
       </w:r>
     </w:p>
     <w:p>
@@ -6764,8 +6711,8 @@
           <w:numId w:val="14"/>
         </w:numPr>
       </w:pPr>
-      <w:bookmarkStart w:id="69" w:name="h.2p2csry" w:colFirst="0" w:colLast="0"/>
-      <w:bookmarkEnd w:id="69"/>
+      <w:bookmarkStart w:id="66" w:name="h.2p2csry" w:colFirst="0" w:colLast="0"/>
+      <w:bookmarkEnd w:id="66"/>
       <w:r>
         <w:rPr>
           <w:rFonts w:ascii="Arial" w:hAnsi="Arial" w:cs="Arial"/>
@@ -6832,22 +6779,12 @@
         </w:numPr>
       </w:pPr>
       <w:r>
-        <w:t xml:space="preserve">Other </w:t>
-      </w:r>
-      <w:commentRangeStart w:id="70"/>
-      <w:r>
-        <w:t>Requirements</w:t>
-      </w:r>
-      <w:commentRangeEnd w:id="70"/>
-      <w:r>
-        <w:rPr>
-          <w:rStyle w:val="CommentReference"/>
-          <w:b w:val="0"/>
-        </w:rPr>
-        <w:commentReference w:id="70"/>
-      </w:r>
-      <w:bookmarkStart w:id="71" w:name="h.147n2zr" w:colFirst="0" w:colLast="0"/>
-      <w:bookmarkEnd w:id="71"/>
+        <w:t>Other Requirements</w:t>
+      </w:r>
+      <w:bookmarkStart w:id="67" w:name="h.147n2zr" w:colFirst="0" w:colLast="0"/>
+      <w:bookmarkStart w:id="68" w:name="_GoBack"/>
+      <w:bookmarkEnd w:id="67"/>
+      <w:bookmarkEnd w:id="68"/>
     </w:p>
     <w:p>
       <w:pPr>
@@ -6932,15 +6869,15 @@
           <w:sz w:val="22"/>
           <w:szCs w:val="22"/>
         </w:rPr>
-        <w:t>FWC MySQL</w:t>
-      </w:r>
-      <w:r>
-        <w:rPr>
-          <w:rFonts w:ascii="Arial" w:eastAsia="Arial" w:hAnsi="Arial" w:cs="Arial"/>
-          <w:sz w:val="22"/>
-          <w:szCs w:val="22"/>
-        </w:rPr>
-        <w:t xml:space="preserve"> database</w:t>
+        <w:t xml:space="preserve">FWC </w:t>
+      </w:r>
+      <w:r>
+        <w:rPr>
+          <w:rFonts w:ascii="Arial" w:eastAsia="Arial" w:hAnsi="Arial" w:cs="Arial"/>
+          <w:sz w:val="22"/>
+          <w:szCs w:val="22"/>
+        </w:rPr>
+        <w:t>database</w:t>
       </w:r>
       <w:r>
         <w:rPr>
@@ -6994,55 +6931,6 @@
           <w:szCs w:val="22"/>
         </w:rPr>
       </w:pPr>
-      <w:r>
-        <w:rPr>
-          <w:rFonts w:ascii="Arial" w:eastAsia="Arial" w:hAnsi="Arial" w:cs="Arial"/>
-          <w:noProof/>
-          <w:sz w:val="22"/>
-          <w:szCs w:val="22"/>
-        </w:rPr>
-        <w:drawing>
-          <wp:inline distT="0" distB="0" distL="0" distR="0" wp14:anchorId="4D6A6C99" wp14:editId="15F3DD34">
-            <wp:extent cx="6126480" cy="2450465"/>
-            <wp:effectExtent l="0" t="0" r="0" b="0"/>
-            <wp:docPr id="1" name="Picture 1"/>
-            <wp:cNvGraphicFramePr>
-              <a:graphicFrameLocks xmlns:a="http://schemas.openxmlformats.org/drawingml/2006/main" noChangeAspect="1"/>
-            </wp:cNvGraphicFramePr>
-            <a:graphic xmlns:a="http://schemas.openxmlformats.org/drawingml/2006/main">
-              <a:graphicData uri="http://schemas.openxmlformats.org/drawingml/2006/picture">
-                <pic:pic xmlns:pic="http://schemas.openxmlformats.org/drawingml/2006/picture">
-                  <pic:nvPicPr>
-                    <pic:cNvPr id="1" name="FWC Database Schema.png"/>
-                    <pic:cNvPicPr/>
-                  </pic:nvPicPr>
-                  <pic:blipFill>
-                    <a:blip r:embed="rId10">
-                      <a:extLst>
-                        <a:ext uri="{28A0092B-C50C-407E-A947-70E740481C1C}">
-                          <a14:useLocalDpi xmlns:a14="http://schemas.microsoft.com/office/drawing/2010/main" val="0"/>
-                        </a:ext>
-                      </a:extLst>
-                    </a:blip>
-                    <a:stretch>
-                      <a:fillRect/>
-                    </a:stretch>
-                  </pic:blipFill>
-                  <pic:spPr>
-                    <a:xfrm>
-                      <a:off x="0" y="0"/>
-                      <a:ext cx="6126480" cy="2450465"/>
-                    </a:xfrm>
-                    <a:prstGeom prst="rect">
-                      <a:avLst/>
-                    </a:prstGeom>
-                  </pic:spPr>
-                </pic:pic>
-              </a:graphicData>
-            </a:graphic>
-          </wp:inline>
-        </w:drawing>
-      </w:r>
     </w:p>
     <w:p>
       <w:pPr>
@@ -7074,8 +6962,8 @@
       <w:pPr>
         <w:pStyle w:val="Normal1"/>
       </w:pPr>
-      <w:bookmarkStart w:id="72" w:name="h.3o7alnk" w:colFirst="0" w:colLast="0"/>
-      <w:bookmarkEnd w:id="72"/>
+      <w:bookmarkStart w:id="69" w:name="h.3o7alnk" w:colFirst="0" w:colLast="0"/>
+      <w:bookmarkEnd w:id="69"/>
       <w:r>
         <w:rPr>
           <w:rFonts w:ascii="Arial" w:eastAsia="Arial" w:hAnsi="Arial" w:cs="Arial"/>
@@ -7106,8 +6994,8 @@
       <w:pPr>
         <w:pStyle w:val="Normal1"/>
       </w:pPr>
-      <w:bookmarkStart w:id="73" w:name="h.23ckvvd" w:colFirst="0" w:colLast="0"/>
-      <w:bookmarkEnd w:id="73"/>
+      <w:bookmarkStart w:id="70" w:name="h.23ckvvd" w:colFirst="0" w:colLast="0"/>
+      <w:bookmarkEnd w:id="70"/>
       <w:r>
         <w:rPr>
           <w:rFonts w:ascii="Arial" w:eastAsia="Arial" w:hAnsi="Arial" w:cs="Arial"/>
@@ -7157,8 +7045,8 @@
       </w:r>
     </w:p>
     <w:sectPr>
-      <w:headerReference w:type="default" r:id="rId11"/>
-      <w:footerReference w:type="first" r:id="rId12"/>
+      <w:headerReference w:type="default" r:id="rId8"/>
+      <w:footerReference w:type="first" r:id="rId9"/>
       <w:pgSz w:w="12240" w:h="15840"/>
       <w:pgMar w:top="1440" w:right="1296" w:bottom="1440" w:left="1296" w:header="720" w:footer="720" w:gutter="0"/>
       <w:pgNumType w:start="0"/>
@@ -7170,75 +7058,8 @@
 </w:document>
 </file>
 
-<file path=word/comments.xml><?xml version="1.0" encoding="utf-8"?>
-<w:comments xmlns:wpc="http://schemas.microsoft.com/office/word/2010/wordprocessingCanvas" xmlns:mc="http://schemas.openxmlformats.org/markup-compatibility/2006" xmlns:o="urn:schemas-microsoft-com:office:office" xmlns:r="http://schemas.openxmlformats.org/officeDocument/2006/relationships" xmlns:m="http://schemas.openxmlformats.org/officeDocument/2006/math" xmlns:v="urn:schemas-microsoft-com:vml" xmlns:wp14="http://schemas.microsoft.com/office/word/2010/wordprocessingDrawing" xmlns:wp="http://schemas.openxmlformats.org/drawingml/2006/wordprocessingDrawing" xmlns:w10="urn:schemas-microsoft-com:office:word" xmlns:w="http://schemas.openxmlformats.org/wordprocessingml/2006/main" xmlns:w14="http://schemas.microsoft.com/office/word/2010/wordml" xmlns:w15="http://schemas.microsoft.com/office/word/2012/wordml" xmlns:wpg="http://schemas.microsoft.com/office/word/2010/wordprocessingGroup" xmlns:wpi="http://schemas.microsoft.com/office/word/2010/wordprocessingInk" xmlns:wne="http://schemas.microsoft.com/office/word/2006/wordml" xmlns:wps="http://schemas.microsoft.com/office/word/2010/wordprocessingShape" mc:Ignorable="w14 w15 wp14">
-  <w:comment w:id="9" w:author="Sara Hakkoum" w:date="2016-02-14T10:34:00Z" w:initials="SH">
-    <w:p>
-      <w:pPr>
-        <w:pStyle w:val="CommentText"/>
-      </w:pPr>
-      <w:r>
-        <w:rPr>
-          <w:rStyle w:val="CommentReference"/>
-        </w:rPr>
-        <w:annotationRef/>
-      </w:r>
-      <w:r>
-        <w:t>Do we want to open the file so that the user saves/prints from Adobe Reader, or do we want to give them a dialog box that lets them choose somewhere on the computer to save the file, and then open it with Reader?</w:t>
-      </w:r>
-      <w:r>
-        <w:t xml:space="preserve"> I think the first option is better, but I just want to double-check!</w:t>
-      </w:r>
-      <w:r>
-        <w:t xml:space="preserve"> Will need to find a way to invoke Adobe Reader via Java.</w:t>
-      </w:r>
-    </w:p>
-  </w:comment>
-  <w:comment w:id="64" w:author="Sara Hakkoum" w:date="2016-02-14T11:47:00Z" w:initials="SH">
-    <w:p>
-      <w:pPr>
-        <w:pStyle w:val="CommentText"/>
-      </w:pPr>
-      <w:r>
-        <w:rPr>
-          <w:rStyle w:val="CommentReference"/>
-        </w:rPr>
-        <w:annotationRef/>
-      </w:r>
-      <w:r>
-        <w:t>Should we include this section?</w:t>
-      </w:r>
-    </w:p>
-  </w:comment>
-  <w:comment w:id="70" w:author="Sara Hakkoum" w:date="2016-02-14T11:46:00Z" w:initials="SH">
-    <w:p>
-      <w:pPr>
-        <w:pStyle w:val="CommentText"/>
-      </w:pPr>
-      <w:r>
-        <w:rPr>
-          <w:rStyle w:val="CommentReference"/>
-        </w:rPr>
-        <w:annotationRef/>
-      </w:r>
-      <w:r>
-        <w:t>Should we include this section?</w:t>
-      </w:r>
-    </w:p>
-  </w:comment>
-</w:comments>
-</file>
-
-<file path=word/commentsExtended.xml><?xml version="1.0" encoding="utf-8"?>
-<w15:commentsEx xmlns:wpc="http://schemas.microsoft.com/office/word/2010/wordprocessingCanvas" xmlns:mc="http://schemas.openxmlformats.org/markup-compatibility/2006" xmlns:o="urn:schemas-microsoft-com:office:office" xmlns:r="http://schemas.openxmlformats.org/officeDocument/2006/relationships" xmlns:m="http://schemas.openxmlformats.org/officeDocument/2006/math" xmlns:v="urn:schemas-microsoft-com:vml" xmlns:wp14="http://schemas.microsoft.com/office/word/2010/wordprocessingDrawing" xmlns:wp="http://schemas.openxmlformats.org/drawingml/2006/wordprocessingDrawing" xmlns:w10="urn:schemas-microsoft-com:office:word" xmlns:w="http://schemas.openxmlformats.org/wordprocessingml/2006/main" xmlns:w14="http://schemas.microsoft.com/office/word/2010/wordml" xmlns:w15="http://schemas.microsoft.com/office/word/2012/wordml" xmlns:wpg="http://schemas.microsoft.com/office/word/2010/wordprocessingGroup" xmlns:wpi="http://schemas.microsoft.com/office/word/2010/wordprocessingInk" xmlns:wne="http://schemas.microsoft.com/office/word/2006/wordml" xmlns:wps="http://schemas.microsoft.com/office/word/2010/wordprocessingShape" mc:Ignorable="w14 w15 wp14">
-  <w15:commentEx w15:paraId="5EDA0852" w15:done="0"/>
-  <w15:commentEx w15:paraId="5AC0D574" w15:done="0"/>
-  <w15:commentEx w15:paraId="61C13754" w15:done="0"/>
-</w15:commentsEx>
-</file>
-
 <file path=word/endnotes.xml><?xml version="1.0" encoding="utf-8"?>
-<w:endnotes xmlns:wpc="http://schemas.microsoft.com/office/word/2010/wordprocessingCanvas" xmlns:mc="http://schemas.openxmlformats.org/markup-compatibility/2006" xmlns:o="urn:schemas-microsoft-com:office:office" xmlns:r="http://schemas.openxmlformats.org/officeDocument/2006/relationships" xmlns:m="http://schemas.openxmlformats.org/officeDocument/2006/math" xmlns:v="urn:schemas-microsoft-com:vml" xmlns:wp14="http://schemas.microsoft.com/office/word/2010/wordprocessingDrawing" xmlns:wp="http://schemas.openxmlformats.org/drawingml/2006/wordprocessingDrawing" xmlns:w10="urn:schemas-microsoft-com:office:word" xmlns:w="http://schemas.openxmlformats.org/wordprocessingml/2006/main" xmlns:w14="http://schemas.microsoft.com/office/word/2010/wordml" xmlns:w15="http://schemas.microsoft.com/office/word/2012/wordml" xmlns:wpg="http://schemas.microsoft.com/office/word/2010/wordprocessingGroup" xmlns:wpi="http://schemas.microsoft.com/office/word/2010/wordprocessingInk" xmlns:wne="http://schemas.microsoft.com/office/word/2006/wordml" xmlns:wps="http://schemas.microsoft.com/office/word/2010/wordprocessingShape" mc:Ignorable="w14 w15 wp14">
+<w:endnotes xmlns:wpc="http://schemas.microsoft.com/office/word/2010/wordprocessingCanvas" xmlns:mo="http://schemas.microsoft.com/office/mac/office/2008/main" xmlns:mc="http://schemas.openxmlformats.org/markup-compatibility/2006" xmlns:mv="urn:schemas-microsoft-com:mac:vml" xmlns:o="urn:schemas-microsoft-com:office:office" xmlns:r="http://schemas.openxmlformats.org/officeDocument/2006/relationships" xmlns:m="http://schemas.openxmlformats.org/officeDocument/2006/math" xmlns:v="urn:schemas-microsoft-com:vml" xmlns:wp14="http://schemas.microsoft.com/office/word/2010/wordprocessingDrawing" xmlns:wp="http://schemas.openxmlformats.org/drawingml/2006/wordprocessingDrawing" xmlns:w10="urn:schemas-microsoft-com:office:word" xmlns:w="http://schemas.openxmlformats.org/wordprocessingml/2006/main" xmlns:w14="http://schemas.microsoft.com/office/word/2010/wordml" xmlns:w15="http://schemas.microsoft.com/office/word/2012/wordml" xmlns:wpg="http://schemas.microsoft.com/office/word/2010/wordprocessingGroup" xmlns:wpi="http://schemas.microsoft.com/office/word/2010/wordprocessingInk" xmlns:wne="http://schemas.microsoft.com/office/word/2006/wordml" xmlns:wps="http://schemas.microsoft.com/office/word/2010/wordprocessingShape" mc:Ignorable="w14 w15 wp14">
   <w:endnote w:type="separator" w:id="-1">
     <w:p>
       <w:r>
@@ -7257,7 +7078,7 @@
 </file>
 
 <file path=word/footer1.xml><?xml version="1.0" encoding="utf-8"?>
-<w:ftr xmlns:wpc="http://schemas.microsoft.com/office/word/2010/wordprocessingCanvas" xmlns:mc="http://schemas.openxmlformats.org/markup-compatibility/2006" xmlns:o="urn:schemas-microsoft-com:office:office" xmlns:r="http://schemas.openxmlformats.org/officeDocument/2006/relationships" xmlns:m="http://schemas.openxmlformats.org/officeDocument/2006/math" xmlns:v="urn:schemas-microsoft-com:vml" xmlns:wp14="http://schemas.microsoft.com/office/word/2010/wordprocessingDrawing" xmlns:wp="http://schemas.openxmlformats.org/drawingml/2006/wordprocessingDrawing" xmlns:w10="urn:schemas-microsoft-com:office:word" xmlns:w="http://schemas.openxmlformats.org/wordprocessingml/2006/main" xmlns:w14="http://schemas.microsoft.com/office/word/2010/wordml" xmlns:w15="http://schemas.microsoft.com/office/word/2012/wordml" xmlns:wpg="http://schemas.microsoft.com/office/word/2010/wordprocessingGroup" xmlns:wpi="http://schemas.microsoft.com/office/word/2010/wordprocessingInk" xmlns:wne="http://schemas.microsoft.com/office/word/2006/wordml" xmlns:wps="http://schemas.microsoft.com/office/word/2010/wordprocessingShape" mc:Ignorable="w14 w15 wp14">
+<w:ftr xmlns:wpc="http://schemas.microsoft.com/office/word/2010/wordprocessingCanvas" xmlns:mo="http://schemas.microsoft.com/office/mac/office/2008/main" xmlns:mc="http://schemas.openxmlformats.org/markup-compatibility/2006" xmlns:mv="urn:schemas-microsoft-com:mac:vml" xmlns:o="urn:schemas-microsoft-com:office:office" xmlns:r="http://schemas.openxmlformats.org/officeDocument/2006/relationships" xmlns:m="http://schemas.openxmlformats.org/officeDocument/2006/math" xmlns:v="urn:schemas-microsoft-com:vml" xmlns:wp14="http://schemas.microsoft.com/office/word/2010/wordprocessingDrawing" xmlns:wp="http://schemas.openxmlformats.org/drawingml/2006/wordprocessingDrawing" xmlns:w10="urn:schemas-microsoft-com:office:word" xmlns:w="http://schemas.openxmlformats.org/wordprocessingml/2006/main" xmlns:w14="http://schemas.microsoft.com/office/word/2010/wordml" xmlns:w15="http://schemas.microsoft.com/office/word/2012/wordml" xmlns:wpg="http://schemas.microsoft.com/office/word/2010/wordprocessingGroup" xmlns:wpi="http://schemas.microsoft.com/office/word/2010/wordprocessingInk" xmlns:wne="http://schemas.microsoft.com/office/word/2006/wordml" xmlns:wps="http://schemas.microsoft.com/office/word/2010/wordprocessingShape" mc:Ignorable="w14 w15 wp14">
   <w:p>
     <w:pPr>
       <w:tabs>
@@ -7315,7 +7136,7 @@
 </file>
 
 <file path=word/footnotes.xml><?xml version="1.0" encoding="utf-8"?>
-<w:footnotes xmlns:wpc="http://schemas.microsoft.com/office/word/2010/wordprocessingCanvas" xmlns:mc="http://schemas.openxmlformats.org/markup-compatibility/2006" xmlns:o="urn:schemas-microsoft-com:office:office" xmlns:r="http://schemas.openxmlformats.org/officeDocument/2006/relationships" xmlns:m="http://schemas.openxmlformats.org/officeDocument/2006/math" xmlns:v="urn:schemas-microsoft-com:vml" xmlns:wp14="http://schemas.microsoft.com/office/word/2010/wordprocessingDrawing" xmlns:wp="http://schemas.openxmlformats.org/drawingml/2006/wordprocessingDrawing" xmlns:w10="urn:schemas-microsoft-com:office:word" xmlns:w="http://schemas.openxmlformats.org/wordprocessingml/2006/main" xmlns:w14="http://schemas.microsoft.com/office/word/2010/wordml" xmlns:w15="http://schemas.microsoft.com/office/word/2012/wordml" xmlns:wpg="http://schemas.microsoft.com/office/word/2010/wordprocessingGroup" xmlns:wpi="http://schemas.microsoft.com/office/word/2010/wordprocessingInk" xmlns:wne="http://schemas.microsoft.com/office/word/2006/wordml" xmlns:wps="http://schemas.microsoft.com/office/word/2010/wordprocessingShape" mc:Ignorable="w14 w15 wp14">
+<w:footnotes xmlns:wpc="http://schemas.microsoft.com/office/word/2010/wordprocessingCanvas" xmlns:mo="http://schemas.microsoft.com/office/mac/office/2008/main" xmlns:mc="http://schemas.openxmlformats.org/markup-compatibility/2006" xmlns:mv="urn:schemas-microsoft-com:mac:vml" xmlns:o="urn:schemas-microsoft-com:office:office" xmlns:r="http://schemas.openxmlformats.org/officeDocument/2006/relationships" xmlns:m="http://schemas.openxmlformats.org/officeDocument/2006/math" xmlns:v="urn:schemas-microsoft-com:vml" xmlns:wp14="http://schemas.microsoft.com/office/word/2010/wordprocessingDrawing" xmlns:wp="http://schemas.openxmlformats.org/drawingml/2006/wordprocessingDrawing" xmlns:w10="urn:schemas-microsoft-com:office:word" xmlns:w="http://schemas.openxmlformats.org/wordprocessingml/2006/main" xmlns:w14="http://schemas.microsoft.com/office/word/2010/wordml" xmlns:w15="http://schemas.microsoft.com/office/word/2012/wordml" xmlns:wpg="http://schemas.microsoft.com/office/word/2010/wordprocessingGroup" xmlns:wpi="http://schemas.microsoft.com/office/word/2010/wordprocessingInk" xmlns:wne="http://schemas.microsoft.com/office/word/2006/wordml" xmlns:wps="http://schemas.microsoft.com/office/word/2010/wordprocessingShape" mc:Ignorable="w14 w15 wp14">
   <w:footnote w:type="separator" w:id="-1">
     <w:p>
       <w:r>
@@ -7334,7 +7155,7 @@
 </file>
 
 <file path=word/header1.xml><?xml version="1.0" encoding="utf-8"?>
-<w:hdr xmlns:wpc="http://schemas.microsoft.com/office/word/2010/wordprocessingCanvas" xmlns:mc="http://schemas.openxmlformats.org/markup-compatibility/2006" xmlns:o="urn:schemas-microsoft-com:office:office" xmlns:r="http://schemas.openxmlformats.org/officeDocument/2006/relationships" xmlns:m="http://schemas.openxmlformats.org/officeDocument/2006/math" xmlns:v="urn:schemas-microsoft-com:vml" xmlns:wp14="http://schemas.microsoft.com/office/word/2010/wordprocessingDrawing" xmlns:wp="http://schemas.openxmlformats.org/drawingml/2006/wordprocessingDrawing" xmlns:w10="urn:schemas-microsoft-com:office:word" xmlns:w="http://schemas.openxmlformats.org/wordprocessingml/2006/main" xmlns:w14="http://schemas.microsoft.com/office/word/2010/wordml" xmlns:w15="http://schemas.microsoft.com/office/word/2012/wordml" xmlns:wpg="http://schemas.microsoft.com/office/word/2010/wordprocessingGroup" xmlns:wpi="http://schemas.microsoft.com/office/word/2010/wordprocessingInk" xmlns:wne="http://schemas.microsoft.com/office/word/2006/wordml" xmlns:wps="http://schemas.microsoft.com/office/word/2010/wordprocessingShape" mc:Ignorable="w14 w15 wp14">
+<w:hdr xmlns:wpc="http://schemas.microsoft.com/office/word/2010/wordprocessingCanvas" xmlns:mo="http://schemas.microsoft.com/office/mac/office/2008/main" xmlns:mc="http://schemas.openxmlformats.org/markup-compatibility/2006" xmlns:mv="urn:schemas-microsoft-com:mac:vml" xmlns:o="urn:schemas-microsoft-com:office:office" xmlns:r="http://schemas.openxmlformats.org/officeDocument/2006/relationships" xmlns:m="http://schemas.openxmlformats.org/officeDocument/2006/math" xmlns:v="urn:schemas-microsoft-com:vml" xmlns:wp14="http://schemas.microsoft.com/office/word/2010/wordprocessingDrawing" xmlns:wp="http://schemas.openxmlformats.org/drawingml/2006/wordprocessingDrawing" xmlns:w10="urn:schemas-microsoft-com:office:word" xmlns:w="http://schemas.openxmlformats.org/wordprocessingml/2006/main" xmlns:w14="http://schemas.microsoft.com/office/word/2010/wordml" xmlns:w15="http://schemas.microsoft.com/office/word/2012/wordml" xmlns:wpg="http://schemas.microsoft.com/office/word/2010/wordprocessingGroup" xmlns:wpi="http://schemas.microsoft.com/office/word/2010/wordprocessingInk" xmlns:wne="http://schemas.microsoft.com/office/word/2006/wordml" xmlns:wps="http://schemas.microsoft.com/office/word/2010/wordprocessingShape" mc:Ignorable="w14 w15 wp14">
   <w:p>
     <w:pPr>
       <w:tabs>
@@ -7449,7 +7270,7 @@
         <w:sz w:val="20"/>
         <w:szCs w:val="20"/>
       </w:rPr>
-      <w:t>9</w:t>
+      <w:t>4</w:t>
     </w:r>
     <w:r>
       <w:rPr>
@@ -7477,8 +7298,8 @@
 </file>
 
 <file path=word/numbering.xml><?xml version="1.0" encoding="utf-8"?>
-<w:numbering xmlns:wpc="http://schemas.microsoft.com/office/word/2010/wordprocessingCanvas" xmlns:mc="http://schemas.openxmlformats.org/markup-compatibility/2006" xmlns:o="urn:schemas-microsoft-com:office:office" xmlns:r="http://schemas.openxmlformats.org/officeDocument/2006/relationships" xmlns:m="http://schemas.openxmlformats.org/officeDocument/2006/math" xmlns:v="urn:schemas-microsoft-com:vml" xmlns:wp14="http://schemas.microsoft.com/office/word/2010/wordprocessingDrawing" xmlns:wp="http://schemas.openxmlformats.org/drawingml/2006/wordprocessingDrawing" xmlns:w10="urn:schemas-microsoft-com:office:word" xmlns:w="http://schemas.openxmlformats.org/wordprocessingml/2006/main" xmlns:w14="http://schemas.microsoft.com/office/word/2010/wordml" xmlns:w15="http://schemas.microsoft.com/office/word/2012/wordml" xmlns:wpg="http://schemas.microsoft.com/office/word/2010/wordprocessingGroup" xmlns:wpi="http://schemas.microsoft.com/office/word/2010/wordprocessingInk" xmlns:wne="http://schemas.microsoft.com/office/word/2006/wordml" xmlns:wps="http://schemas.microsoft.com/office/word/2010/wordprocessingShape" mc:Ignorable="w14 w15 wp14">
-  <w:abstractNum w:abstractNumId="0" w15:restartNumberingAfterBreak="0">
+<w:numbering xmlns:wpc="http://schemas.microsoft.com/office/word/2010/wordprocessingCanvas" xmlns:mo="http://schemas.microsoft.com/office/mac/office/2008/main" xmlns:mc="http://schemas.openxmlformats.org/markup-compatibility/2006" xmlns:mv="urn:schemas-microsoft-com:mac:vml" xmlns:o="urn:schemas-microsoft-com:office:office" xmlns:r="http://schemas.openxmlformats.org/officeDocument/2006/relationships" xmlns:m="http://schemas.openxmlformats.org/officeDocument/2006/math" xmlns:v="urn:schemas-microsoft-com:vml" xmlns:wp14="http://schemas.microsoft.com/office/word/2010/wordprocessingDrawing" xmlns:wp="http://schemas.openxmlformats.org/drawingml/2006/wordprocessingDrawing" xmlns:w10="urn:schemas-microsoft-com:office:word" xmlns:w="http://schemas.openxmlformats.org/wordprocessingml/2006/main" xmlns:w14="http://schemas.microsoft.com/office/word/2010/wordml" xmlns:w15="http://schemas.microsoft.com/office/word/2012/wordml" xmlns:wpg="http://schemas.microsoft.com/office/word/2010/wordprocessingGroup" xmlns:wpi="http://schemas.microsoft.com/office/word/2010/wordprocessingInk" xmlns:wne="http://schemas.microsoft.com/office/word/2006/wordml" xmlns:wps="http://schemas.microsoft.com/office/word/2010/wordprocessingShape" mc:Ignorable="w14 w15 wp14">
+  <w:abstractNum w:abstractNumId="0">
     <w:nsid w:val="01BF231A"/>
     <w:multiLevelType w:val="hybridMultilevel"/>
     <w:tmpl w:val="8F08A482"/>
@@ -7591,7 +7412,7 @@
       </w:rPr>
     </w:lvl>
   </w:abstractNum>
-  <w:abstractNum w:abstractNumId="1" w15:restartNumberingAfterBreak="0">
+  <w:abstractNum w:abstractNumId="1">
     <w:nsid w:val="0304679B"/>
     <w:multiLevelType w:val="multilevel"/>
     <w:tmpl w:val="E9FCE656"/>
@@ -7704,7 +7525,7 @@
       </w:rPr>
     </w:lvl>
   </w:abstractNum>
-  <w:abstractNum w:abstractNumId="2" w15:restartNumberingAfterBreak="0">
+  <w:abstractNum w:abstractNumId="2">
     <w:nsid w:val="0B223ECB"/>
     <w:multiLevelType w:val="hybridMultilevel"/>
     <w:tmpl w:val="9B9635E8"/>
@@ -7817,7 +7638,7 @@
       </w:rPr>
     </w:lvl>
   </w:abstractNum>
-  <w:abstractNum w:abstractNumId="3" w15:restartNumberingAfterBreak="0">
+  <w:abstractNum w:abstractNumId="3">
     <w:nsid w:val="20B90CEB"/>
     <w:multiLevelType w:val="multilevel"/>
     <w:tmpl w:val="87B25C44"/>
@@ -7930,7 +7751,7 @@
       </w:rPr>
     </w:lvl>
   </w:abstractNum>
-  <w:abstractNum w:abstractNumId="4" w15:restartNumberingAfterBreak="0">
+  <w:abstractNum w:abstractNumId="4">
     <w:nsid w:val="21D92F2B"/>
     <w:multiLevelType w:val="hybridMultilevel"/>
     <w:tmpl w:val="6F1640DC"/>
@@ -8043,7 +7864,7 @@
       </w:rPr>
     </w:lvl>
   </w:abstractNum>
-  <w:abstractNum w:abstractNumId="5" w15:restartNumberingAfterBreak="0">
+  <w:abstractNum w:abstractNumId="5">
     <w:nsid w:val="25706F52"/>
     <w:multiLevelType w:val="hybridMultilevel"/>
     <w:tmpl w:val="F3F23CDA"/>
@@ -8156,7 +7977,7 @@
       </w:rPr>
     </w:lvl>
   </w:abstractNum>
-  <w:abstractNum w:abstractNumId="6" w15:restartNumberingAfterBreak="0">
+  <w:abstractNum w:abstractNumId="6">
     <w:nsid w:val="3ABC08E3"/>
     <w:multiLevelType w:val="multilevel"/>
     <w:tmpl w:val="5EB6EBA8"/>
@@ -8269,7 +8090,7 @@
       </w:rPr>
     </w:lvl>
   </w:abstractNum>
-  <w:abstractNum w:abstractNumId="7" w15:restartNumberingAfterBreak="0">
+  <w:abstractNum w:abstractNumId="7">
     <w:nsid w:val="40013384"/>
     <w:multiLevelType w:val="hybridMultilevel"/>
     <w:tmpl w:val="366C3F68"/>
@@ -8382,7 +8203,7 @@
       </w:rPr>
     </w:lvl>
   </w:abstractNum>
-  <w:abstractNum w:abstractNumId="8" w15:restartNumberingAfterBreak="0">
+  <w:abstractNum w:abstractNumId="8">
     <w:nsid w:val="4F245DE6"/>
     <w:multiLevelType w:val="hybridMultilevel"/>
     <w:tmpl w:val="010801CE"/>
@@ -8495,7 +8316,7 @@
       </w:rPr>
     </w:lvl>
   </w:abstractNum>
-  <w:abstractNum w:abstractNumId="9" w15:restartNumberingAfterBreak="0">
+  <w:abstractNum w:abstractNumId="9">
     <w:nsid w:val="66F05DC7"/>
     <w:multiLevelType w:val="multilevel"/>
     <w:tmpl w:val="4B0EC9B0"/>
@@ -8608,7 +8429,7 @@
       </w:rPr>
     </w:lvl>
   </w:abstractNum>
-  <w:abstractNum w:abstractNumId="10" w15:restartNumberingAfterBreak="0">
+  <w:abstractNum w:abstractNumId="10">
     <w:nsid w:val="6B851985"/>
     <w:multiLevelType w:val="hybridMultilevel"/>
     <w:tmpl w:val="95C2AF7E"/>
@@ -8721,7 +8542,7 @@
       </w:rPr>
     </w:lvl>
   </w:abstractNum>
-  <w:abstractNum w:abstractNumId="11" w15:restartNumberingAfterBreak="0">
+  <w:abstractNum w:abstractNumId="11">
     <w:nsid w:val="76B437FE"/>
     <w:multiLevelType w:val="hybridMultilevel"/>
     <w:tmpl w:val="9456191E"/>
@@ -8834,7 +8655,7 @@
       </w:rPr>
     </w:lvl>
   </w:abstractNum>
-  <w:abstractNum w:abstractNumId="12" w15:restartNumberingAfterBreak="0">
+  <w:abstractNum w:abstractNumId="12">
     <w:nsid w:val="798666DE"/>
     <w:multiLevelType w:val="hybridMultilevel"/>
     <w:tmpl w:val="28B8714C"/>
@@ -8947,7 +8768,7 @@
       </w:rPr>
     </w:lvl>
   </w:abstractNum>
-  <w:abstractNum w:abstractNumId="13" w15:restartNumberingAfterBreak="0">
+  <w:abstractNum w:abstractNumId="13">
     <w:nsid w:val="7FF078DE"/>
     <w:multiLevelType w:val="multilevel"/>
     <w:tmpl w:val="697C4CF6"/>
@@ -9105,14 +8926,6 @@
 </w:numbering>
 </file>
 
-<file path=word/people.xml><?xml version="1.0" encoding="utf-8"?>
-<w15:people xmlns:wpc="http://schemas.microsoft.com/office/word/2010/wordprocessingCanvas" xmlns:mc="http://schemas.openxmlformats.org/markup-compatibility/2006" xmlns:o="urn:schemas-microsoft-com:office:office" xmlns:r="http://schemas.openxmlformats.org/officeDocument/2006/relationships" xmlns:m="http://schemas.openxmlformats.org/officeDocument/2006/math" xmlns:v="urn:schemas-microsoft-com:vml" xmlns:wp14="http://schemas.microsoft.com/office/word/2010/wordprocessingDrawing" xmlns:wp="http://schemas.openxmlformats.org/drawingml/2006/wordprocessingDrawing" xmlns:w10="urn:schemas-microsoft-com:office:word" xmlns:w="http://schemas.openxmlformats.org/wordprocessingml/2006/main" xmlns:w14="http://schemas.microsoft.com/office/word/2010/wordml" xmlns:w15="http://schemas.microsoft.com/office/word/2012/wordml" xmlns:wpg="http://schemas.microsoft.com/office/word/2010/wordprocessingGroup" xmlns:wpi="http://schemas.microsoft.com/office/word/2010/wordprocessingInk" xmlns:wne="http://schemas.microsoft.com/office/word/2006/wordml" xmlns:wps="http://schemas.microsoft.com/office/word/2010/wordprocessingShape" mc:Ignorable="w14 w15 wp14">
-  <w15:person w15:author="Sara Hakkoum">
-    <w15:presenceInfo w15:providerId="Windows Live" w15:userId="190304a50a488990"/>
-  </w15:person>
-</w15:people>
-</file>
-
 <file path=word/styles.xml><?xml version="1.0" encoding="utf-8"?>
 <w:styles xmlns:mc="http://schemas.openxmlformats.org/markup-compatibility/2006" xmlns:r="http://schemas.openxmlformats.org/officeDocument/2006/relationships" xmlns:w="http://schemas.openxmlformats.org/wordprocessingml/2006/main" xmlns:w14="http://schemas.microsoft.com/office/word/2010/wordml" xmlns:w15="http://schemas.microsoft.com/office/word/2012/wordml" mc:Ignorable="w14 w15">
   <w:docDefaults>
@@ -9127,7 +8940,7 @@
     </w:rPrDefault>
     <w:pPrDefault/>
   </w:docDefaults>
-  <w:latentStyles w:defLockedState="0" w:defUIPriority="99" w:defSemiHidden="0" w:defUnhideWhenUsed="0" w:defQFormat="0" w:count="371">
+  <w:latentStyles w:defLockedState="0" w:defUIPriority="99" w:defSemiHidden="0" w:defUnhideWhenUsed="0" w:defQFormat="0" w:count="380">
     <w:lsdException w:name="Normal" w:uiPriority="0" w:qFormat="1"/>
     <w:lsdException w:name="heading 1" w:uiPriority="9" w:qFormat="1"/>
     <w:lsdException w:name="heading 2" w:semiHidden="1" w:uiPriority="0" w:unhideWhenUsed="1" w:qFormat="1"/>
@@ -9664,6 +9477,13 @@
     <w:tblPr>
       <w:tblStyleRowBandSize w:val="1"/>
       <w:tblStyleColBandSize w:val="1"/>
+      <w:tblInd w:w="0" w:type="dxa"/>
+      <w:tblCellMar>
+        <w:top w:w="0" w:type="dxa"/>
+        <w:left w:w="108" w:type="dxa"/>
+        <w:bottom w:w="0" w:type="dxa"/>
+        <w:right w:w="108" w:type="dxa"/>
+      </w:tblCellMar>
     </w:tblPr>
   </w:style>
   <w:style w:type="paragraph" w:styleId="Header">
@@ -10346,7 +10166,7 @@
 </file>
 
 <file path=customXml/itemProps1.xml><?xml version="1.0" encoding="utf-8"?>
-<ds:datastoreItem xmlns:ds="http://schemas.openxmlformats.org/officeDocument/2006/customXml" ds:itemID="{2B888D92-498A-40BE-8AEB-C3541DA2F9BA}">
+<ds:datastoreItem xmlns:ds="http://schemas.openxmlformats.org/officeDocument/2006/customXml" ds:itemID="{4527685E-BF16-CF49-91F1-0151118E3EEE}">
   <ds:schemaRefs>
     <ds:schemaRef ds:uri="http://schemas.openxmlformats.org/officeDocument/2006/bibliography"/>
   </ds:schemaRefs>

</xml_diff>

<commit_message>
Resubmit the Overview part of the Introduction
</commit_message>
<xml_diff>
--- a/SoftwareRequirementsSpecificationforFractionWorksheetCreator.docx
+++ b/SoftwareRequirementsSpecificationforFractionWorksheetCreator.docx
@@ -1,6 +1,6 @@
 
 <file path=word/document.xml><?xml version="1.0" encoding="utf-8"?>
-<w:document xmlns:wpc="http://schemas.microsoft.com/office/word/2010/wordprocessingCanvas" xmlns:mo="http://schemas.microsoft.com/office/mac/office/2008/main" xmlns:mc="http://schemas.openxmlformats.org/markup-compatibility/2006" xmlns:mv="urn:schemas-microsoft-com:mac:vml" xmlns:o="urn:schemas-microsoft-com:office:office" xmlns:r="http://schemas.openxmlformats.org/officeDocument/2006/relationships" xmlns:m="http://schemas.openxmlformats.org/officeDocument/2006/math" xmlns:v="urn:schemas-microsoft-com:vml" xmlns:wp14="http://schemas.microsoft.com/office/word/2010/wordprocessingDrawing" xmlns:wp="http://schemas.openxmlformats.org/drawingml/2006/wordprocessingDrawing" xmlns:w10="urn:schemas-microsoft-com:office:word" xmlns:w="http://schemas.openxmlformats.org/wordprocessingml/2006/main" xmlns:w14="http://schemas.microsoft.com/office/word/2010/wordml" xmlns:w15="http://schemas.microsoft.com/office/word/2012/wordml" xmlns:wpg="http://schemas.microsoft.com/office/word/2010/wordprocessingGroup" xmlns:wpi="http://schemas.microsoft.com/office/word/2010/wordprocessingInk" xmlns:wne="http://schemas.microsoft.com/office/word/2006/wordml" xmlns:wps="http://schemas.microsoft.com/office/word/2010/wordprocessingShape" mc:Ignorable="w14 w15 wp14">
+<w:document xmlns:wpc="http://schemas.microsoft.com/office/word/2010/wordprocessingCanvas" xmlns:mo="http://schemas.microsoft.com/office/mac/office/2008/main" xmlns:mc="http://schemas.openxmlformats.org/markup-compatibility/2006" xmlns:mv="urn:schemas-microsoft-com:mac:vml" xmlns:o="urn:schemas-microsoft-com:office:office" xmlns:r="http://schemas.openxmlformats.org/officeDocument/2006/relationships" xmlns:m="http://schemas.openxmlformats.org/officeDocument/2006/math" xmlns:v="urn:schemas-microsoft-com:vml" xmlns:wp14="http://schemas.microsoft.com/office/word/2010/wordprocessingDrawing" xmlns:wp="http://schemas.openxmlformats.org/drawingml/2006/wordprocessingDrawing" xmlns:w10="urn:schemas-microsoft-com:office:word" xmlns:w="http://schemas.openxmlformats.org/wordprocessingml/2006/main" xmlns:w14="http://schemas.microsoft.com/office/word/2010/wordml" xmlns:wpg="http://schemas.microsoft.com/office/word/2010/wordprocessingGroup" xmlns:wpi="http://schemas.microsoft.com/office/word/2010/wordprocessingInk" xmlns:wne="http://schemas.microsoft.com/office/word/2006/wordml" xmlns:wps="http://schemas.microsoft.com/office/word/2010/wordprocessingShape" mc:Ignorable="w14 wp14">
   <w:background w:color="FFFFFF"/>
   <w:body>
     <w:p>
@@ -97,21 +97,8 @@
           <w:szCs w:val="28"/>
           <w:highlight w:val="white"/>
         </w:rPr>
-        <w:t xml:space="preserve">Ethan </w:t>
-      </w:r>
-      <w:proofErr w:type="spellStart"/>
-      <w:r>
-        <w:rPr>
-          <w:rFonts w:ascii="Arial" w:eastAsia="Arial" w:hAnsi="Arial" w:cs="Arial"/>
-          <w:b/>
-          <w:color w:val="212121"/>
-          <w:sz w:val="28"/>
-          <w:szCs w:val="28"/>
-          <w:highlight w:val="white"/>
-        </w:rPr>
-        <w:t>Fiero</w:t>
-      </w:r>
-      <w:proofErr w:type="spellEnd"/>
+        <w:t>Ethan Fiero</w:t>
+      </w:r>
     </w:p>
     <w:p>
       <w:pPr>
@@ -1590,10 +1577,16 @@
     <w:p>
       <w:pPr>
         <w:pStyle w:val="Normal1"/>
-      </w:pPr>
-      <w:r>
-        <w:rPr>
-          <w:rFonts w:ascii="Arial" w:eastAsia="Arial" w:hAnsi="Arial" w:cs="Arial"/>
+        <w:rPr>
+          <w:sz w:val="22"/>
+          <w:szCs w:val="22"/>
+        </w:rPr>
+      </w:pPr>
+      <w:r>
+        <w:rPr>
+          <w:rFonts w:ascii="Arial" w:eastAsia="Arial" w:hAnsi="Arial" w:cs="Arial"/>
+          <w:sz w:val="22"/>
+          <w:szCs w:val="22"/>
         </w:rPr>
         <w:t xml:space="preserve">This section gives a scope description and overview of everything included in this SRS document. Also, the purpose for this document is described and a list of abbreviations and definitions is provided. </w:t>
       </w:r>
@@ -1620,10 +1613,16 @@
     <w:p>
       <w:pPr>
         <w:pStyle w:val="Normal1"/>
-      </w:pPr>
-      <w:r>
-        <w:rPr>
-          <w:rFonts w:ascii="Arial" w:eastAsia="Arial" w:hAnsi="Arial" w:cs="Arial"/>
+        <w:rPr>
+          <w:sz w:val="22"/>
+          <w:szCs w:val="22"/>
+        </w:rPr>
+      </w:pPr>
+      <w:r>
+        <w:rPr>
+          <w:rFonts w:ascii="Arial" w:eastAsia="Arial" w:hAnsi="Arial" w:cs="Arial"/>
+          <w:sz w:val="22"/>
+          <w:szCs w:val="22"/>
         </w:rPr>
         <w:t xml:space="preserve">The purpose of this document is to give a detailed description of the requirements for the “Fraction Worksheet Creator” (FWC) software. It will illustrate the purpose and complete declaration for the development of system. It will also explain system constraints, interface and interactions with other external applications. This document is primarily intended to be proposed to a customer for its approval and a reference for developing the first version of the system for the development team. </w:t>
       </w:r>
@@ -1647,93 +1646,65 @@
       <w:pPr>
         <w:pStyle w:val="Normal1"/>
         <w:ind w:left="54"/>
-      </w:pPr>
-      <w:r>
-        <w:rPr>
-          <w:rFonts w:ascii="Arial" w:eastAsia="Arial" w:hAnsi="Arial" w:cs="Arial"/>
-        </w:rPr>
-        <w:t>The “Fraction Worksheet Creator”</w:t>
-      </w:r>
-      <w:r>
-        <w:rPr>
-          <w:rFonts w:ascii="Arial" w:eastAsia="Arial" w:hAnsi="Arial" w:cs="Arial"/>
-          <w:highlight w:val="white"/>
-        </w:rPr>
-        <w:t xml:space="preserve"> (FWC) is an off-line worksheet generation tool designed by Elementary Engineers to help elementary school teachers to create a lot of exercises for students to study and practice fractions.</w:t>
-      </w:r>
-      <w:r>
-        <w:rPr>
-          <w:rFonts w:ascii="Arial" w:eastAsia="Arial" w:hAnsi="Arial" w:cs="Arial"/>
-          <w:highlight w:val="white"/>
+        <w:rPr>
+          <w:rFonts w:ascii="Arial" w:eastAsia="Arial" w:hAnsi="Arial" w:cs="Arial"/>
+          <w:sz w:val="22"/>
+          <w:szCs w:val="22"/>
+        </w:rPr>
+      </w:pPr>
+      <w:r>
+        <w:rPr>
+          <w:rFonts w:ascii="Arial" w:eastAsia="Arial" w:hAnsi="Arial" w:cs="Arial"/>
+          <w:sz w:val="22"/>
+          <w:szCs w:val="22"/>
+        </w:rPr>
+        <w:t>The “Fraction Worksheet Creator” (FWC) is an off-line worksheet generation tool designed by Elementary Engineers to help elementary school teachers to create a lot of exercises for students to study and practice fractions.</w:t>
+      </w:r>
+      <w:r>
+        <w:rPr>
+          <w:rFonts w:ascii="Arial" w:eastAsia="Arial" w:hAnsi="Arial" w:cs="Arial"/>
+          <w:sz w:val="22"/>
+          <w:szCs w:val="22"/>
         </w:rPr>
         <w:t xml:space="preserve"> </w:t>
       </w:r>
       <w:r>
         <w:rPr>
           <w:rFonts w:ascii="Arial" w:eastAsia="Arial" w:hAnsi="Arial" w:cs="Arial"/>
-          <w:highlight w:val="white"/>
-        </w:rPr>
-        <w:t>The fractions worksheets are randomly created and never repeated so the teachers have an endless supply of quality fractions worksheets to use in the classroom or at home. The generated worksheets can contain fraction problems of various difficulty levels, from basic addition and subtraction problems with visuals and images suitable for small children, to quite advanced fraction equations. The worksheets created with “</w:t>
-      </w:r>
-      <w:r>
-        <w:rPr>
-          <w:rFonts w:ascii="Arial" w:eastAsia="Arial" w:hAnsi="Arial" w:cs="Arial"/>
-        </w:rPr>
-        <w:t>Fraction Worksheet Creator”</w:t>
-      </w:r>
-      <w:r>
-        <w:rPr>
-          <w:rFonts w:ascii="Arial" w:eastAsia="Arial" w:hAnsi="Arial" w:cs="Arial"/>
-          <w:highlight w:val="white"/>
-        </w:rPr>
-        <w:t xml:space="preserve"> are not pre-designed but are randomly generated based on a complex set of algorithms corresponding to the specific mathematical structure of each type of worksheet. This allows for virtually unlimited original worksheets. </w:t>
-      </w:r>
-      <w:r>
-        <w:rPr>
-          <w:rFonts w:ascii="Arial" w:eastAsia="Arial" w:hAnsi="Arial" w:cs="Arial"/>
-        </w:rPr>
-        <w:t>Furthermore,</w:t>
-      </w:r>
-      <w:r>
-        <w:t xml:space="preserve"> </w:t>
-      </w:r>
-      <w:r>
-        <w:rPr>
-          <w:rFonts w:ascii="Arial" w:eastAsia="Arial" w:hAnsi="Arial" w:cs="Arial"/>
-          <w:highlight w:val="white"/>
-        </w:rPr>
-        <w:t xml:space="preserve">FWC will also generate an answer sheet. The worksheets will be created as PDF documents which are automatically opened on the computer once the generating process is done. </w:t>
+          <w:sz w:val="22"/>
+          <w:szCs w:val="22"/>
+        </w:rPr>
+        <w:t xml:space="preserve">The fractions worksheets are randomly created and never repeated so the teachers have an endless supply of quality fractions worksheets to use in the classroom or at home. The generated worksheets can contain fraction problems of various difficulty levels, from basic addition and subtraction problems with visuals and images suitable for small children, to quite advanced fraction equations. The worksheets created with “Fraction Worksheet Creator” are not pre-designed but are randomly generated based on a complex set of algorithms corresponding to the specific mathematical structure of each type of worksheet. This allows for virtually unlimited original worksheets. Furthermore, FWC will also generate an answer sheet. The worksheets will be created as PDF documents which are automatically opened on the computer once the generating process is done. </w:t>
       </w:r>
     </w:p>
     <w:p>
       <w:pPr>
         <w:pStyle w:val="Normal1"/>
         <w:ind w:left="54"/>
+        <w:rPr>
+          <w:rFonts w:ascii="Arial" w:eastAsia="Arial" w:hAnsi="Arial" w:cs="Arial"/>
+          <w:sz w:val="22"/>
+          <w:szCs w:val="22"/>
+        </w:rPr>
       </w:pPr>
     </w:p>
     <w:p>
       <w:pPr>
         <w:pStyle w:val="Normal1"/>
         <w:ind w:left="54"/>
-      </w:pPr>
-      <w:r>
-        <w:rPr>
-          <w:rFonts w:ascii="Arial" w:eastAsia="Arial" w:hAnsi="Arial" w:cs="Arial"/>
-        </w:rPr>
-        <w:t>The “Fraction Worksheet Creator”</w:t>
-      </w:r>
-      <w:r>
-        <w:rPr>
-          <w:rFonts w:ascii="Arial" w:eastAsia="Arial" w:hAnsi="Arial" w:cs="Arial"/>
-          <w:highlight w:val="white"/>
-        </w:rPr>
-        <w:t xml:space="preserve"> worksheets are free to print, easy to use, and very flexible. </w:t>
-      </w:r>
-      <w:r>
-        <w:rPr>
-          <w:rFonts w:ascii="Arial" w:eastAsia="Arial" w:hAnsi="Arial" w:cs="Arial"/>
-        </w:rPr>
-        <w:t xml:space="preserve">This project is being produced by students at Framingham State University with help from Dr. Andrew Jung. </w:t>
+        <w:rPr>
+          <w:rFonts w:ascii="Arial" w:eastAsia="Arial" w:hAnsi="Arial" w:cs="Arial"/>
+          <w:sz w:val="22"/>
+          <w:szCs w:val="22"/>
+        </w:rPr>
+      </w:pPr>
+      <w:r>
+        <w:rPr>
+          <w:rFonts w:ascii="Arial" w:eastAsia="Arial" w:hAnsi="Arial" w:cs="Arial"/>
+          <w:sz w:val="22"/>
+          <w:szCs w:val="22"/>
+        </w:rPr>
+        <w:t xml:space="preserve">The “Fraction Worksheet Creator” worksheets are free to print, easy to use, and very flexible. This project is being produced by students at Framingham State University with help from Dr. Andrew Jung. </w:t>
       </w:r>
     </w:p>
     <w:p>
@@ -1753,12 +1724,20 @@
     <w:p>
       <w:pPr>
         <w:pStyle w:val="Normal1"/>
+        <w:ind w:left="54"/>
+        <w:rPr>
+          <w:rFonts w:ascii="Arial" w:eastAsia="Arial" w:hAnsi="Arial" w:cs="Arial"/>
+          <w:sz w:val="22"/>
+          <w:szCs w:val="22"/>
+        </w:rPr>
       </w:pPr>
       <w:bookmarkStart w:id="10" w:name="h.qh7kowe1eyiy" w:colFirst="0" w:colLast="0"/>
       <w:bookmarkEnd w:id="10"/>
       <w:r>
         <w:rPr>
           <w:rFonts w:ascii="Arial" w:eastAsia="Arial" w:hAnsi="Arial" w:cs="Arial"/>
+          <w:sz w:val="22"/>
+          <w:szCs w:val="22"/>
         </w:rPr>
         <w:t xml:space="preserve">This document is to be read by the customer, development team, the project managers, testers, documentation writers and end users. The SRS has been organized approximately in order of increasing specificity. The developers and project managers need to become intimately familiar with the SRS. </w:t>
       </w:r>
@@ -1766,12 +1745,20 @@
     <w:p>
       <w:pPr>
         <w:pStyle w:val="Normal1"/>
+        <w:ind w:left="54"/>
+        <w:rPr>
+          <w:rFonts w:ascii="Arial" w:eastAsia="Arial" w:hAnsi="Arial" w:cs="Arial"/>
+          <w:sz w:val="22"/>
+          <w:szCs w:val="22"/>
+        </w:rPr>
       </w:pPr>
       <w:bookmarkStart w:id="11" w:name="h.lf3jk1ozps8i" w:colFirst="0" w:colLast="0"/>
       <w:bookmarkEnd w:id="11"/>
       <w:r>
         <w:rPr>
           <w:rFonts w:ascii="Arial" w:eastAsia="Arial" w:hAnsi="Arial" w:cs="Arial"/>
+          <w:sz w:val="22"/>
+          <w:szCs w:val="22"/>
         </w:rPr>
         <w:t>Others involved need to review the document as such:</w:t>
       </w:r>
@@ -1779,75 +1766,79 @@
     <w:p>
       <w:pPr>
         <w:pStyle w:val="Normal1"/>
-        <w:ind w:left="720" w:hanging="720"/>
+        <w:ind w:left="54"/>
+        <w:rPr>
+          <w:rFonts w:ascii="Arial" w:eastAsia="Arial" w:hAnsi="Arial" w:cs="Arial"/>
+          <w:sz w:val="22"/>
+          <w:szCs w:val="22"/>
+        </w:rPr>
       </w:pPr>
       <w:bookmarkStart w:id="12" w:name="h.g0ttn9bi83nm" w:colFirst="0" w:colLast="0"/>
       <w:bookmarkEnd w:id="12"/>
       <w:r>
         <w:rPr>
           <w:rFonts w:ascii="Arial" w:eastAsia="Arial" w:hAnsi="Arial" w:cs="Arial"/>
-          <w:i/>
-        </w:rPr>
-        <w:lastRenderedPageBreak/>
-        <w:t>Overall Description</w:t>
-      </w:r>
-      <w:r>
-        <w:rPr>
-          <w:rFonts w:ascii="Arial" w:eastAsia="Arial" w:hAnsi="Arial" w:cs="Arial"/>
-        </w:rPr>
-        <w:t xml:space="preserve"> – The customer and end users have to become accustomed to the various product features in order to effectively advertise the product. </w:t>
-      </w:r>
-    </w:p>
-    <w:p>
-      <w:pPr>
-        <w:pStyle w:val="Normal1"/>
-        <w:ind w:left="720" w:hanging="720"/>
+          <w:sz w:val="22"/>
+          <w:szCs w:val="22"/>
+        </w:rPr>
+        <w:t xml:space="preserve">Overall Description – The customer and end users have to become accustomed to the various product features in order to effectively advertise the product. </w:t>
+      </w:r>
+    </w:p>
+    <w:p>
+      <w:pPr>
+        <w:pStyle w:val="Normal1"/>
+        <w:ind w:left="54"/>
+        <w:rPr>
+          <w:rFonts w:ascii="Arial" w:eastAsia="Arial" w:hAnsi="Arial" w:cs="Arial"/>
+          <w:sz w:val="22"/>
+          <w:szCs w:val="22"/>
+        </w:rPr>
       </w:pPr>
       <w:bookmarkStart w:id="13" w:name="h.cxj7i6nqo7kg" w:colFirst="0" w:colLast="0"/>
       <w:bookmarkEnd w:id="13"/>
       <w:r>
         <w:rPr>
           <w:rFonts w:ascii="Arial" w:eastAsia="Arial" w:hAnsi="Arial" w:cs="Arial"/>
-          <w:i/>
-        </w:rPr>
-        <w:t>System features</w:t>
-      </w:r>
-      <w:r>
-        <w:rPr>
-          <w:rFonts w:ascii="Arial" w:eastAsia="Arial" w:hAnsi="Arial" w:cs="Arial"/>
-        </w:rPr>
-        <w:t xml:space="preserve"> – Testers need an understanding of the system features to develop meaningful test cases and give useful feedback to the developers. </w:t>
-      </w:r>
-    </w:p>
-    <w:p>
-      <w:pPr>
-        <w:pStyle w:val="Normal1"/>
-        <w:ind w:left="720" w:hanging="720"/>
+          <w:sz w:val="22"/>
+          <w:szCs w:val="22"/>
+        </w:rPr>
+        <w:t xml:space="preserve">System features – Testers need an understanding of the system features to develop meaningful test cases and give useful feedback to the developers. </w:t>
+      </w:r>
+    </w:p>
+    <w:p>
+      <w:pPr>
+        <w:pStyle w:val="Normal1"/>
+        <w:ind w:left="54"/>
+        <w:rPr>
+          <w:rFonts w:ascii="Arial" w:eastAsia="Arial" w:hAnsi="Arial" w:cs="Arial"/>
+          <w:sz w:val="22"/>
+          <w:szCs w:val="22"/>
+        </w:rPr>
       </w:pPr>
       <w:bookmarkStart w:id="14" w:name="h.2m9l93cpcab3" w:colFirst="0" w:colLast="0"/>
       <w:bookmarkEnd w:id="14"/>
       <w:r>
         <w:rPr>
           <w:rFonts w:ascii="Arial" w:eastAsia="Arial" w:hAnsi="Arial" w:cs="Arial"/>
-          <w:i/>
-        </w:rPr>
-        <w:t>External Interface Requirements</w:t>
-      </w:r>
-      <w:r>
-        <w:rPr>
-          <w:rFonts w:ascii="Arial" w:eastAsia="Arial" w:hAnsi="Arial" w:cs="Arial"/>
-        </w:rPr>
-        <w:t xml:space="preserve"> – The software developers need to know the requirements of the </w:t>
-      </w:r>
-      <w:r>
-        <w:rPr>
-          <w:rFonts w:ascii="Arial" w:eastAsia="Arial" w:hAnsi="Arial" w:cs="Arial"/>
+          <w:sz w:val="22"/>
+          <w:szCs w:val="22"/>
+        </w:rPr>
+        <w:lastRenderedPageBreak/>
+        <w:t xml:space="preserve">External Interface Requirements – The software developers need to know the requirements of the </w:t>
+      </w:r>
+      <w:r>
+        <w:rPr>
+          <w:rFonts w:ascii="Arial" w:eastAsia="Arial" w:hAnsi="Arial" w:cs="Arial"/>
+          <w:sz w:val="22"/>
+          <w:szCs w:val="22"/>
         </w:rPr>
         <w:t>system</w:t>
       </w:r>
       <w:r>
         <w:rPr>
           <w:rFonts w:ascii="Arial" w:eastAsia="Arial" w:hAnsi="Arial" w:cs="Arial"/>
+          <w:sz w:val="22"/>
+          <w:szCs w:val="22"/>
         </w:rPr>
         <w:t xml:space="preserve"> they need to build. </w:t>
       </w:r>
@@ -1855,74 +1846,44 @@
     <w:p>
       <w:pPr>
         <w:pStyle w:val="Normal1"/>
+        <w:ind w:left="54"/>
+        <w:rPr>
+          <w:rFonts w:ascii="Arial" w:eastAsia="Arial" w:hAnsi="Arial" w:cs="Arial"/>
+          <w:sz w:val="22"/>
+          <w:szCs w:val="22"/>
+        </w:rPr>
       </w:pPr>
       <w:bookmarkStart w:id="15" w:name="h.to44df2vdn2f" w:colFirst="0" w:colLast="0"/>
       <w:bookmarkEnd w:id="15"/>
       <w:r>
         <w:rPr>
           <w:rFonts w:ascii="Arial" w:eastAsia="Arial" w:hAnsi="Arial" w:cs="Arial"/>
-          <w:i/>
+          <w:sz w:val="22"/>
+          <w:szCs w:val="22"/>
         </w:rPr>
         <w:t>Nonfunctional and Functional Requirements</w:t>
       </w:r>
       <w:r>
         <w:rPr>
           <w:rFonts w:ascii="Arial" w:eastAsia="Arial" w:hAnsi="Arial" w:cs="Arial"/>
-        </w:rPr>
-        <w:t xml:space="preserve"> – The software developers. </w:t>
-      </w:r>
-      <w:r>
-        <w:rPr>
-          <w:rFonts w:ascii="Arial" w:eastAsia="Arial" w:hAnsi="Arial" w:cs="Arial"/>
-        </w:rPr>
-        <w:tab/>
-      </w:r>
-      <w:r>
-        <w:rPr>
-          <w:rFonts w:ascii="Arial" w:eastAsia="Arial" w:hAnsi="Arial" w:cs="Arial"/>
-        </w:rPr>
-        <w:tab/>
-      </w:r>
-      <w:r>
-        <w:rPr>
-          <w:rFonts w:ascii="Arial" w:eastAsia="Arial" w:hAnsi="Arial" w:cs="Arial"/>
-        </w:rPr>
-        <w:tab/>
-      </w:r>
-    </w:p>
-    <w:p>
-      <w:pPr>
-        <w:pStyle w:val="Normal1"/>
+          <w:sz w:val="22"/>
+          <w:szCs w:val="22"/>
+        </w:rPr>
+        <w:t xml:space="preserve">  – The software developers.</w:t>
+      </w:r>
+    </w:p>
+    <w:p>
+      <w:pPr>
+        <w:pStyle w:val="Normal1"/>
+        <w:ind w:left="54"/>
+        <w:rPr>
+          <w:rFonts w:ascii="Arial" w:eastAsia="Arial" w:hAnsi="Arial" w:cs="Arial"/>
+          <w:sz w:val="22"/>
+          <w:szCs w:val="22"/>
+        </w:rPr>
       </w:pPr>
       <w:bookmarkStart w:id="16" w:name="h.mf7tzajrhaz" w:colFirst="0" w:colLast="0"/>
       <w:bookmarkEnd w:id="16"/>
-      <w:r>
-        <w:rPr>
-          <w:rFonts w:ascii="Arial" w:eastAsia="Arial" w:hAnsi="Arial" w:cs="Arial"/>
-          <w:i/>
-          <w:sz w:val="22"/>
-          <w:szCs w:val="22"/>
-        </w:rPr>
-        <w:tab/>
-      </w:r>
-      <w:r>
-        <w:rPr>
-          <w:rFonts w:ascii="Arial" w:eastAsia="Arial" w:hAnsi="Arial" w:cs="Arial"/>
-          <w:i/>
-          <w:sz w:val="22"/>
-          <w:szCs w:val="22"/>
-        </w:rPr>
-        <w:tab/>
-      </w:r>
-      <w:r>
-        <w:rPr>
-          <w:rFonts w:ascii="Arial" w:eastAsia="Arial" w:hAnsi="Arial" w:cs="Arial"/>
-          <w:i/>
-          <w:sz w:val="22"/>
-          <w:szCs w:val="22"/>
-        </w:rPr>
-        <w:tab/>
-      </w:r>
     </w:p>
     <w:p>
       <w:pPr>
@@ -1946,6 +1907,8 @@
         <w:pStyle w:val="Normal1"/>
         <w:rPr>
           <w:rFonts w:ascii="Arial" w:eastAsia="Arial" w:hAnsi="Arial" w:cs="Arial"/>
+          <w:sz w:val="22"/>
+          <w:szCs w:val="22"/>
         </w:rPr>
       </w:pPr>
       <w:bookmarkStart w:id="18" w:name="h.zf7hwhrvodzy" w:colFirst="0" w:colLast="0"/>
@@ -1953,26 +1916,16 @@
       <w:r>
         <w:rPr>
           <w:rFonts w:ascii="Arial" w:eastAsia="Arial" w:hAnsi="Arial" w:cs="Arial"/>
-        </w:rPr>
-        <w:t xml:space="preserve">[1] IEEE Software Engineering Standards Committee, “IEEE </w:t>
-      </w:r>
-      <w:proofErr w:type="spellStart"/>
-      <w:r>
-        <w:rPr>
-          <w:rFonts w:ascii="Arial" w:eastAsia="Arial" w:hAnsi="Arial" w:cs="Arial"/>
-        </w:rPr>
-        <w:t>Std</w:t>
-      </w:r>
-      <w:proofErr w:type="spellEnd"/>
-      <w:r>
-        <w:rPr>
-          <w:rFonts w:ascii="Arial" w:eastAsia="Arial" w:hAnsi="Arial" w:cs="Arial"/>
-        </w:rPr>
-        <w:t xml:space="preserve"> 830-1998, IEEE Recommended Practice for Software Requirements Specifications”, October 20,</w:t>
-      </w:r>
-      <w:r>
-        <w:rPr>
-          <w:rFonts w:ascii="Arial" w:eastAsia="Arial" w:hAnsi="Arial" w:cs="Arial"/>
+          <w:sz w:val="22"/>
+          <w:szCs w:val="22"/>
+        </w:rPr>
+        <w:t>[1] IEEE Software Engineering Standards Committee, “IEEE Std 830-1998, IEEE Recommended Practice for Software Requirements Specifications”, October 20,</w:t>
+      </w:r>
+      <w:r>
+        <w:rPr>
+          <w:rFonts w:ascii="Arial" w:eastAsia="Arial" w:hAnsi="Arial" w:cs="Arial"/>
+          <w:sz w:val="22"/>
+          <w:szCs w:val="22"/>
         </w:rPr>
         <w:t xml:space="preserve"> 1998.</w:t>
       </w:r>
@@ -1982,11 +1935,15 @@
         <w:pStyle w:val="Normal1"/>
         <w:rPr>
           <w:rFonts w:ascii="Arial" w:eastAsia="Arial" w:hAnsi="Arial" w:cs="Arial"/>
-        </w:rPr>
-      </w:pPr>
-      <w:r>
-        <w:rPr>
-          <w:rFonts w:ascii="Arial" w:eastAsia="Arial" w:hAnsi="Arial" w:cs="Arial"/>
+          <w:sz w:val="22"/>
+          <w:szCs w:val="22"/>
+        </w:rPr>
+      </w:pPr>
+      <w:r>
+        <w:rPr>
+          <w:rFonts w:ascii="Arial" w:eastAsia="Arial" w:hAnsi="Arial" w:cs="Arial"/>
+          <w:sz w:val="22"/>
+          <w:szCs w:val="22"/>
         </w:rPr>
         <w:t>[2]</w:t>
       </w:r>
@@ -1996,11 +1953,15 @@
         <w:pStyle w:val="Normal1"/>
         <w:rPr>
           <w:rFonts w:ascii="Arial" w:eastAsia="Arial" w:hAnsi="Arial" w:cs="Arial"/>
-        </w:rPr>
-      </w:pPr>
-      <w:r>
-        <w:rPr>
-          <w:rFonts w:ascii="Arial" w:eastAsia="Arial" w:hAnsi="Arial" w:cs="Arial"/>
+          <w:sz w:val="22"/>
+          <w:szCs w:val="22"/>
+        </w:rPr>
+      </w:pPr>
+      <w:r>
+        <w:rPr>
+          <w:rFonts w:ascii="Arial" w:eastAsia="Arial" w:hAnsi="Arial" w:cs="Arial"/>
+          <w:sz w:val="22"/>
+          <w:szCs w:val="22"/>
         </w:rPr>
         <w:t>[3]</w:t>
       </w:r>
@@ -2027,24 +1988,35 @@
     <w:p>
       <w:pPr>
         <w:pStyle w:val="Normal1"/>
+        <w:rPr>
+          <w:rFonts w:ascii="Arial" w:eastAsia="Arial" w:hAnsi="Arial" w:cs="Arial"/>
+          <w:sz w:val="22"/>
+          <w:szCs w:val="22"/>
+        </w:rPr>
       </w:pPr>
       <w:bookmarkStart w:id="22" w:name="h.9njtpli04sws" w:colFirst="0" w:colLast="0"/>
       <w:bookmarkEnd w:id="22"/>
       <w:r>
         <w:rPr>
           <w:rFonts w:ascii="Arial" w:eastAsia="Arial" w:hAnsi="Arial" w:cs="Arial"/>
+          <w:sz w:val="22"/>
+          <w:szCs w:val="22"/>
         </w:rPr>
         <w:t>The remainder of this document incl</w:t>
       </w:r>
       <w:r>
         <w:rPr>
           <w:rFonts w:ascii="Arial" w:eastAsia="Arial" w:hAnsi="Arial" w:cs="Arial"/>
+          <w:sz w:val="22"/>
+          <w:szCs w:val="22"/>
         </w:rPr>
         <w:t>udes three chapters and appendic</w:t>
       </w:r>
       <w:r>
         <w:rPr>
           <w:rFonts w:ascii="Arial" w:eastAsia="Arial" w:hAnsi="Arial" w:cs="Arial"/>
+          <w:sz w:val="22"/>
+          <w:szCs w:val="22"/>
         </w:rPr>
         <w:t xml:space="preserve">es. </w:t>
       </w:r>
@@ -2052,6 +2024,11 @@
     <w:p>
       <w:pPr>
         <w:pStyle w:val="Normal1"/>
+        <w:rPr>
+          <w:rFonts w:ascii="Arial" w:eastAsia="Arial" w:hAnsi="Arial" w:cs="Arial"/>
+          <w:sz w:val="22"/>
+          <w:szCs w:val="22"/>
+        </w:rPr>
       </w:pPr>
       <w:bookmarkStart w:id="23" w:name="h.pjvmlgm9zwkf" w:colFirst="0" w:colLast="0"/>
       <w:bookmarkEnd w:id="23"/>
@@ -2059,12 +2036,19 @@
     <w:p>
       <w:pPr>
         <w:pStyle w:val="Normal1"/>
+        <w:rPr>
+          <w:rFonts w:ascii="Arial" w:eastAsia="Arial" w:hAnsi="Arial" w:cs="Arial"/>
+          <w:sz w:val="22"/>
+          <w:szCs w:val="22"/>
+        </w:rPr>
       </w:pPr>
       <w:bookmarkStart w:id="24" w:name="h.9iu2pg2pxb56" w:colFirst="0" w:colLast="0"/>
       <w:bookmarkEnd w:id="24"/>
       <w:r>
         <w:rPr>
           <w:rFonts w:ascii="Arial" w:eastAsia="Arial" w:hAnsi="Arial" w:cs="Arial"/>
+          <w:sz w:val="22"/>
+          <w:szCs w:val="22"/>
         </w:rPr>
         <w:t xml:space="preserve">The second one provides an overview of the system functionality and system interaction with other systems. Further, the chapter also mentions the system constraints and assumptions about the product. </w:t>
       </w:r>
@@ -2072,6 +2056,11 @@
     <w:p>
       <w:pPr>
         <w:pStyle w:val="Normal1"/>
+        <w:rPr>
+          <w:rFonts w:ascii="Arial" w:eastAsia="Arial" w:hAnsi="Arial" w:cs="Arial"/>
+          <w:sz w:val="22"/>
+          <w:szCs w:val="22"/>
+        </w:rPr>
       </w:pPr>
       <w:bookmarkStart w:id="25" w:name="h.crkmi2tz7e12" w:colFirst="0" w:colLast="0"/>
       <w:bookmarkEnd w:id="25"/>
@@ -2079,12 +2068,19 @@
     <w:p>
       <w:pPr>
         <w:pStyle w:val="Normal1"/>
+        <w:rPr>
+          <w:rFonts w:ascii="Arial" w:eastAsia="Arial" w:hAnsi="Arial" w:cs="Arial"/>
+          <w:sz w:val="22"/>
+          <w:szCs w:val="22"/>
+        </w:rPr>
       </w:pPr>
       <w:bookmarkStart w:id="26" w:name="h.2jhzrp14afny" w:colFirst="0" w:colLast="0"/>
       <w:bookmarkEnd w:id="26"/>
       <w:r>
         <w:rPr>
           <w:rFonts w:ascii="Arial" w:eastAsia="Arial" w:hAnsi="Arial" w:cs="Arial"/>
+          <w:sz w:val="22"/>
+          <w:szCs w:val="22"/>
         </w:rPr>
         <w:t xml:space="preserve">The third chapter provides the requirements specification in detailed terms and a description of the different system interfaces. Different specification techniques are used in order to specify the requirements more precisely for different audiences. </w:t>
       </w:r>
@@ -2092,6 +2088,11 @@
     <w:p>
       <w:pPr>
         <w:pStyle w:val="Normal1"/>
+        <w:rPr>
+          <w:rFonts w:ascii="Arial" w:eastAsia="Arial" w:hAnsi="Arial" w:cs="Arial"/>
+          <w:sz w:val="22"/>
+          <w:szCs w:val="22"/>
+        </w:rPr>
       </w:pPr>
       <w:bookmarkStart w:id="27" w:name="h.inasgpr1ywaf" w:colFirst="0" w:colLast="0"/>
       <w:bookmarkEnd w:id="27"/>
@@ -2099,59 +2100,126 @@
     <w:p>
       <w:pPr>
         <w:pStyle w:val="Normal1"/>
+        <w:rPr>
+          <w:rFonts w:ascii="Arial" w:eastAsia="Arial" w:hAnsi="Arial" w:cs="Arial"/>
+          <w:sz w:val="22"/>
+          <w:szCs w:val="22"/>
+        </w:rPr>
       </w:pPr>
       <w:bookmarkStart w:id="28" w:name="h.h3jk7hao9ksp" w:colFirst="0" w:colLast="0"/>
       <w:bookmarkEnd w:id="28"/>
       <w:r>
         <w:rPr>
           <w:rFonts w:ascii="Arial" w:eastAsia="Arial" w:hAnsi="Arial" w:cs="Arial"/>
+          <w:sz w:val="22"/>
+          <w:szCs w:val="22"/>
         </w:rPr>
         <w:t>The fourth chapter deals with the prioritization of the requirements. It includes a motivation for the chosen prioritization methods and discusses why other alternatives were not chosen. The fifth chapter describes other nonfunctional requirements.</w:t>
       </w:r>
-    </w:p>
-    <w:p>
-      <w:pPr>
-        <w:pStyle w:val="Normal1"/>
-      </w:pPr>
-      <w:bookmarkStart w:id="29" w:name="h.9h99f112mfq2" w:colFirst="0" w:colLast="0"/>
+      <w:r>
+        <w:rPr>
+          <w:rFonts w:ascii="Arial" w:eastAsia="Arial" w:hAnsi="Arial" w:cs="Arial"/>
+          <w:sz w:val="22"/>
+          <w:szCs w:val="22"/>
+        </w:rPr>
+        <w:t xml:space="preserve"> The sixth chapter contains the database schema used in </w:t>
+      </w:r>
+      <w:r>
+        <w:rPr>
+          <w:rFonts w:ascii="Arial" w:eastAsia="Arial" w:hAnsi="Arial" w:cs="Arial"/>
+          <w:sz w:val="22"/>
+          <w:szCs w:val="22"/>
+        </w:rPr>
+        <w:t xml:space="preserve">in the </w:t>
+      </w:r>
+      <w:r>
+        <w:rPr>
+          <w:rFonts w:ascii="Arial" w:eastAsia="Arial" w:hAnsi="Arial" w:cs="Arial"/>
+          <w:sz w:val="22"/>
+          <w:szCs w:val="22"/>
+        </w:rPr>
+        <w:t xml:space="preserve">FWC </w:t>
+      </w:r>
+      <w:r>
+        <w:rPr>
+          <w:rFonts w:ascii="Arial" w:eastAsia="Arial" w:hAnsi="Arial" w:cs="Arial"/>
+          <w:sz w:val="22"/>
+          <w:szCs w:val="22"/>
+        </w:rPr>
+        <w:t>database</w:t>
+      </w:r>
+      <w:r>
+        <w:rPr>
+          <w:rFonts w:ascii="Arial" w:eastAsia="Arial" w:hAnsi="Arial" w:cs="Arial"/>
+          <w:sz w:val="22"/>
+          <w:szCs w:val="22"/>
+        </w:rPr>
+        <w:t>.</w:t>
+      </w:r>
+      <w:bookmarkStart w:id="29" w:name="_GoBack"/>
       <w:bookmarkEnd w:id="29"/>
     </w:p>
     <w:p>
       <w:pPr>
         <w:pStyle w:val="Normal1"/>
-      </w:pPr>
-      <w:bookmarkStart w:id="30" w:name="h.1swmsgairiq8" w:colFirst="0" w:colLast="0"/>
+        <w:rPr>
+          <w:rFonts w:ascii="Arial" w:eastAsia="Arial" w:hAnsi="Arial" w:cs="Arial"/>
+          <w:sz w:val="22"/>
+          <w:szCs w:val="22"/>
+        </w:rPr>
+      </w:pPr>
+      <w:bookmarkStart w:id="30" w:name="h.9h99f112mfq2" w:colFirst="0" w:colLast="0"/>
       <w:bookmarkEnd w:id="30"/>
-      <w:r>
-        <w:rPr>
-          <w:rFonts w:ascii="Arial" w:eastAsia="Arial" w:hAnsi="Arial" w:cs="Arial"/>
+    </w:p>
+    <w:p>
+      <w:pPr>
+        <w:pStyle w:val="Normal1"/>
+        <w:rPr>
+          <w:rFonts w:ascii="Arial" w:eastAsia="Arial" w:hAnsi="Arial" w:cs="Arial"/>
+          <w:sz w:val="22"/>
+          <w:szCs w:val="22"/>
+        </w:rPr>
+      </w:pPr>
+      <w:bookmarkStart w:id="31" w:name="h.1swmsgairiq8" w:colFirst="0" w:colLast="0"/>
+      <w:bookmarkEnd w:id="31"/>
+      <w:r>
+        <w:rPr>
+          <w:rFonts w:ascii="Arial" w:eastAsia="Arial" w:hAnsi="Arial" w:cs="Arial"/>
+          <w:sz w:val="22"/>
+          <w:szCs w:val="22"/>
         </w:rPr>
         <w:t>The Appendic</w:t>
       </w:r>
       <w:r>
         <w:rPr>
           <w:rFonts w:ascii="Arial" w:eastAsia="Arial" w:hAnsi="Arial" w:cs="Arial"/>
+          <w:sz w:val="22"/>
+          <w:szCs w:val="22"/>
         </w:rPr>
         <w:t>es in the end of the document include all</w:t>
       </w:r>
       <w:r>
         <w:rPr>
           <w:rFonts w:ascii="Arial" w:eastAsia="Arial" w:hAnsi="Arial" w:cs="Arial"/>
+          <w:sz w:val="22"/>
+          <w:szCs w:val="22"/>
         </w:rPr>
         <w:t xml:space="preserve"> the</w:t>
       </w:r>
       <w:r>
         <w:rPr>
           <w:rFonts w:ascii="Arial" w:eastAsia="Arial" w:hAnsi="Arial" w:cs="Arial"/>
+          <w:sz w:val="22"/>
+          <w:szCs w:val="22"/>
         </w:rPr>
         <w:t xml:space="preserve"> results of the requirement prioritization and a release plan based on them. </w:t>
       </w:r>
-      <w:bookmarkStart w:id="31" w:name="h.tvv6z5u8mjlt" w:colFirst="0" w:colLast="0"/>
-      <w:bookmarkStart w:id="32" w:name="h.lp5kkmrkv7x5" w:colFirst="0" w:colLast="0"/>
-      <w:bookmarkStart w:id="33" w:name="h.4d34og8" w:colFirst="0" w:colLast="0"/>
-      <w:bookmarkEnd w:id="31"/>
+      <w:bookmarkStart w:id="32" w:name="h.tvv6z5u8mjlt" w:colFirst="0" w:colLast="0"/>
+      <w:bookmarkStart w:id="33" w:name="h.lp5kkmrkv7x5" w:colFirst="0" w:colLast="0"/>
+      <w:bookmarkStart w:id="34" w:name="h.4d34og8" w:colFirst="0" w:colLast="0"/>
       <w:bookmarkEnd w:id="32"/>
       <w:bookmarkEnd w:id="33"/>
+      <w:bookmarkEnd w:id="34"/>
     </w:p>
     <w:p>
       <w:pPr>
@@ -2173,8 +2241,8 @@
           <w:numId w:val="5"/>
         </w:numPr>
       </w:pPr>
-      <w:bookmarkStart w:id="34" w:name="h.2s8eyo1" w:colFirst="0" w:colLast="0"/>
-      <w:bookmarkEnd w:id="34"/>
+      <w:bookmarkStart w:id="35" w:name="h.2s8eyo1" w:colFirst="0" w:colLast="0"/>
+      <w:bookmarkEnd w:id="35"/>
       <w:r>
         <w:t>Product Perspective</w:t>
       </w:r>
@@ -2183,8 +2251,8 @@
       <w:pPr>
         <w:pStyle w:val="Normal1"/>
       </w:pPr>
-      <w:bookmarkStart w:id="35" w:name="h.17dp8vu" w:colFirst="0" w:colLast="0"/>
-      <w:bookmarkEnd w:id="35"/>
+      <w:bookmarkStart w:id="36" w:name="h.17dp8vu" w:colFirst="0" w:colLast="0"/>
+      <w:bookmarkEnd w:id="36"/>
       <w:r>
         <w:rPr>
           <w:rFonts w:ascii="Arial" w:eastAsia="Arial" w:hAnsi="Arial" w:cs="Arial"/>
@@ -2192,17 +2260,7 @@
           <w:sz w:val="22"/>
           <w:szCs w:val="22"/>
         </w:rPr>
-        <w:t xml:space="preserve">&lt;Describe the context and origin of the product being specified in this SRS. For example, state whether this product is a follow-on member of a product family, a replacement for certain existing systems, or a new, self-contained product. If the SRS defines a component of a larger system, relate the requirements of the larger system to the functionality of this software and identify </w:t>
-      </w:r>
-      <w:r>
-        <w:rPr>
-          <w:rFonts w:ascii="Arial" w:eastAsia="Arial" w:hAnsi="Arial" w:cs="Arial"/>
-          <w:i/>
-          <w:sz w:val="22"/>
-          <w:szCs w:val="22"/>
-        </w:rPr>
-        <w:lastRenderedPageBreak/>
-        <w:t>interfaces between the two. A simple diagram that shows the major components of the overall system, subsystem interconnections, and external interfaces can be helpful.&gt;</w:t>
+        <w:t>&lt;Describe the context and origin of the product being specified in this SRS. For example, state whether this product is a follow-on member of a product family, a replacement for certain existing systems, or a new, self-contained product. If the SRS defines a component of a larger system, relate the requirements of the larger system to the functionality of this software and identify interfaces between the two. A simple diagram that shows the major components of the overall system, subsystem interconnections, and external interfaces can be helpful.&gt;</w:t>
       </w:r>
     </w:p>
     <w:p>
@@ -2214,6 +2272,7 @@
         </w:numPr>
       </w:pPr>
       <w:r>
+        <w:lastRenderedPageBreak/>
         <w:t>Product Functions</w:t>
       </w:r>
     </w:p>
@@ -2221,8 +2280,8 @@
       <w:pPr>
         <w:pStyle w:val="Normal1"/>
       </w:pPr>
-      <w:bookmarkStart w:id="36" w:name="h.3rdcrjn" w:colFirst="0" w:colLast="0"/>
-      <w:bookmarkEnd w:id="36"/>
+      <w:bookmarkStart w:id="37" w:name="h.3rdcrjn" w:colFirst="0" w:colLast="0"/>
+      <w:bookmarkEnd w:id="37"/>
       <w:r>
         <w:rPr>
           <w:rFonts w:ascii="Arial" w:eastAsia="Arial" w:hAnsi="Arial" w:cs="Arial"/>
@@ -2249,8 +2308,8 @@
       <w:pPr>
         <w:pStyle w:val="Normal1"/>
       </w:pPr>
-      <w:bookmarkStart w:id="37" w:name="h.26in1rg" w:colFirst="0" w:colLast="0"/>
-      <w:bookmarkEnd w:id="37"/>
+      <w:bookmarkStart w:id="38" w:name="h.26in1rg" w:colFirst="0" w:colLast="0"/>
+      <w:bookmarkEnd w:id="38"/>
       <w:r>
         <w:rPr>
           <w:rFonts w:ascii="Arial" w:eastAsia="Arial" w:hAnsi="Arial" w:cs="Arial"/>
@@ -2277,8 +2336,8 @@
       <w:pPr>
         <w:pStyle w:val="Normal1"/>
       </w:pPr>
-      <w:bookmarkStart w:id="38" w:name="h.lnxbz9" w:colFirst="0" w:colLast="0"/>
-      <w:bookmarkEnd w:id="38"/>
+      <w:bookmarkStart w:id="39" w:name="h.lnxbz9" w:colFirst="0" w:colLast="0"/>
+      <w:bookmarkEnd w:id="39"/>
       <w:r>
         <w:rPr>
           <w:rFonts w:ascii="Arial" w:eastAsia="Arial" w:hAnsi="Arial" w:cs="Arial"/>
@@ -2305,8 +2364,8 @@
       <w:pPr>
         <w:pStyle w:val="Normal1"/>
       </w:pPr>
-      <w:bookmarkStart w:id="39" w:name="h.35nkun2" w:colFirst="0" w:colLast="0"/>
-      <w:bookmarkEnd w:id="39"/>
+      <w:bookmarkStart w:id="40" w:name="h.35nkun2" w:colFirst="0" w:colLast="0"/>
+      <w:bookmarkEnd w:id="40"/>
       <w:r>
         <w:rPr>
           <w:rFonts w:ascii="Arial" w:eastAsia="Arial" w:hAnsi="Arial" w:cs="Arial"/>
@@ -2333,8 +2392,8 @@
       <w:pPr>
         <w:pStyle w:val="Normal1"/>
       </w:pPr>
-      <w:bookmarkStart w:id="40" w:name="h.1ksv4uv" w:colFirst="0" w:colLast="0"/>
-      <w:bookmarkEnd w:id="40"/>
+      <w:bookmarkStart w:id="41" w:name="h.1ksv4uv" w:colFirst="0" w:colLast="0"/>
+      <w:bookmarkEnd w:id="41"/>
       <w:r>
         <w:rPr>
           <w:rFonts w:ascii="Arial" w:eastAsia="Arial" w:hAnsi="Arial" w:cs="Arial"/>
@@ -2367,8 +2426,8 @@
           <w:szCs w:val="22"/>
         </w:rPr>
       </w:pPr>
-      <w:bookmarkStart w:id="41" w:name="h.44sinio" w:colFirst="0" w:colLast="0"/>
-      <w:bookmarkEnd w:id="41"/>
+      <w:bookmarkStart w:id="42" w:name="h.44sinio" w:colFirst="0" w:colLast="0"/>
+      <w:bookmarkEnd w:id="42"/>
       <w:r>
         <w:rPr>
           <w:rFonts w:ascii="Arial" w:eastAsia="Arial" w:hAnsi="Arial" w:cs="Arial"/>
@@ -2376,17 +2435,7 @@
           <w:sz w:val="22"/>
           <w:szCs w:val="22"/>
         </w:rPr>
-        <w:t xml:space="preserve">&lt;List any assumed factors (as opposed to known facts) that could affect the requirements stated in the SRS. These could include third-party or commercial components that you plan to use, issues around the development or operating environment, or constraints. The project could be affected if these assumptions are incorrect, are not shared, or change. Also identify any dependencies the project has on external factors, such as software components that you intend to reuse from </w:t>
-      </w:r>
-      <w:r>
-        <w:rPr>
-          <w:rFonts w:ascii="Arial" w:eastAsia="Arial" w:hAnsi="Arial" w:cs="Arial"/>
-          <w:i/>
-          <w:sz w:val="22"/>
-          <w:szCs w:val="22"/>
-        </w:rPr>
-        <w:lastRenderedPageBreak/>
-        <w:t>another project, unless they are already documented elsewhere (for example, in the vision and scope document or the project plan).&gt;</w:t>
+        <w:t>&lt;List any assumed factors (as opposed to known facts) that could affect the requirements stated in the SRS. These could include third-party or commercial components that you plan to use, issues around the development or operating environment, or constraints. The project could be affected if these assumptions are incorrect, are not shared, or change. Also identify any dependencies the project has on external factors, such as software components that you intend to reuse from another project, unless they are already documented elsewhere (for example, in the vision and scope document or the project plan).&gt;</w:t>
       </w:r>
     </w:p>
     <w:p>
@@ -2398,6 +2447,7 @@
         </w:numPr>
       </w:pPr>
       <w:r>
+        <w:lastRenderedPageBreak/>
         <w:t>User Requirements</w:t>
       </w:r>
     </w:p>
@@ -2409,8 +2459,8 @@
           <w:numId w:val="5"/>
         </w:numPr>
       </w:pPr>
-      <w:bookmarkStart w:id="42" w:name="h.2jxsxqh" w:colFirst="0" w:colLast="0"/>
-      <w:bookmarkEnd w:id="42"/>
+      <w:bookmarkStart w:id="43" w:name="h.2jxsxqh" w:colFirst="0" w:colLast="0"/>
+      <w:bookmarkEnd w:id="43"/>
       <w:r>
         <w:t>Functional Requirements</w:t>
       </w:r>
@@ -2425,8 +2475,8 @@
           <w:szCs w:val="22"/>
         </w:rPr>
       </w:pPr>
-      <w:bookmarkStart w:id="43" w:name="h.ndt8av5mmn1j" w:colFirst="0" w:colLast="0"/>
-      <w:bookmarkEnd w:id="43"/>
+      <w:bookmarkStart w:id="44" w:name="h.ndt8av5mmn1j" w:colFirst="0" w:colLast="0"/>
+      <w:bookmarkEnd w:id="44"/>
       <w:r>
         <w:rPr>
           <w:rFonts w:ascii="Arial" w:eastAsia="Arial" w:hAnsi="Arial" w:cs="Arial"/>
@@ -2580,8 +2630,8 @@
           <w:szCs w:val="22"/>
         </w:rPr>
       </w:pPr>
-      <w:bookmarkStart w:id="44" w:name="h.kjd69nzcmlfu" w:colFirst="0" w:colLast="0"/>
-      <w:bookmarkEnd w:id="44"/>
+      <w:bookmarkStart w:id="45" w:name="h.kjd69nzcmlfu" w:colFirst="0" w:colLast="0"/>
+      <w:bookmarkEnd w:id="45"/>
       <w:r>
         <w:rPr>
           <w:rFonts w:ascii="Arial" w:eastAsia="Arial" w:hAnsi="Arial" w:cs="Arial"/>
@@ -2743,8 +2793,8 @@
           <w:szCs w:val="22"/>
         </w:rPr>
       </w:pPr>
-      <w:bookmarkStart w:id="45" w:name="h.gjobmifu0829" w:colFirst="0" w:colLast="0"/>
-      <w:bookmarkEnd w:id="45"/>
+      <w:bookmarkStart w:id="46" w:name="h.gjobmifu0829" w:colFirst="0" w:colLast="0"/>
+      <w:bookmarkEnd w:id="46"/>
       <w:r>
         <w:rPr>
           <w:rFonts w:ascii="Arial" w:eastAsia="Arial" w:hAnsi="Arial" w:cs="Arial"/>
@@ -2768,8 +2818,8 @@
           <w:szCs w:val="22"/>
         </w:rPr>
       </w:pPr>
-      <w:bookmarkStart w:id="46" w:name="h.eei92ftlu3ui" w:colFirst="0" w:colLast="0"/>
-      <w:bookmarkEnd w:id="46"/>
+      <w:bookmarkStart w:id="47" w:name="h.eei92ftlu3ui" w:colFirst="0" w:colLast="0"/>
+      <w:bookmarkEnd w:id="47"/>
       <w:r>
         <w:rPr>
           <w:rFonts w:ascii="Arial" w:eastAsia="Arial" w:hAnsi="Arial" w:cs="Arial"/>
@@ -2793,10 +2843,10 @@
           <w:szCs w:val="22"/>
         </w:rPr>
       </w:pPr>
-      <w:bookmarkStart w:id="47" w:name="h.iveexmqlxn8s" w:colFirst="0" w:colLast="0"/>
-      <w:bookmarkStart w:id="48" w:name="h.3yrkzb384g7q" w:colFirst="0" w:colLast="0"/>
-      <w:bookmarkEnd w:id="47"/>
+      <w:bookmarkStart w:id="48" w:name="h.iveexmqlxn8s" w:colFirst="0" w:colLast="0"/>
+      <w:bookmarkStart w:id="49" w:name="h.3yrkzb384g7q" w:colFirst="0" w:colLast="0"/>
       <w:bookmarkEnd w:id="48"/>
+      <w:bookmarkEnd w:id="49"/>
       <w:r>
         <w:rPr>
           <w:rFonts w:ascii="Arial" w:eastAsia="Arial" w:hAnsi="Arial" w:cs="Arial"/>
@@ -2844,8 +2894,8 @@
       <w:pPr>
         <w:pStyle w:val="Normal1"/>
       </w:pPr>
-      <w:bookmarkStart w:id="49" w:name="h.ujsfsvqvxb6q" w:colFirst="0" w:colLast="0"/>
-      <w:bookmarkEnd w:id="49"/>
+      <w:bookmarkStart w:id="50" w:name="h.ujsfsvqvxb6q" w:colFirst="0" w:colLast="0"/>
+      <w:bookmarkEnd w:id="50"/>
     </w:p>
     <w:p>
       <w:pPr>
@@ -2861,8 +2911,8 @@
           <w:szCs w:val="22"/>
         </w:rPr>
       </w:pPr>
-      <w:bookmarkStart w:id="50" w:name="h.uz6g4wrcx42w" w:colFirst="0" w:colLast="0"/>
-      <w:bookmarkEnd w:id="50"/>
+      <w:bookmarkStart w:id="51" w:name="h.uz6g4wrcx42w" w:colFirst="0" w:colLast="0"/>
+      <w:bookmarkEnd w:id="51"/>
       <w:r>
         <w:rPr>
           <w:rFonts w:ascii="Arial" w:eastAsia="Arial" w:hAnsi="Arial" w:cs="Arial"/>
@@ -2979,12 +3029,12 @@
           <w:szCs w:val="22"/>
         </w:rPr>
       </w:pPr>
-      <w:bookmarkStart w:id="51" w:name="h.md3bksysql17" w:colFirst="0" w:colLast="0"/>
-      <w:bookmarkStart w:id="52" w:name="h.jdqvq0xdw9jj" w:colFirst="0" w:colLast="0"/>
-      <w:bookmarkStart w:id="53" w:name="h.7vohb2pq1rbp" w:colFirst="0" w:colLast="0"/>
-      <w:bookmarkEnd w:id="51"/>
+      <w:bookmarkStart w:id="52" w:name="h.md3bksysql17" w:colFirst="0" w:colLast="0"/>
+      <w:bookmarkStart w:id="53" w:name="h.jdqvq0xdw9jj" w:colFirst="0" w:colLast="0"/>
+      <w:bookmarkStart w:id="54" w:name="h.7vohb2pq1rbp" w:colFirst="0" w:colLast="0"/>
       <w:bookmarkEnd w:id="52"/>
       <w:bookmarkEnd w:id="53"/>
+      <w:bookmarkEnd w:id="54"/>
       <w:r>
         <w:rPr>
           <w:rFonts w:ascii="Arial" w:eastAsia="Arial" w:hAnsi="Arial" w:cs="Arial"/>
@@ -3300,13 +3350,12 @@
           <w:sz w:val="22"/>
           <w:szCs w:val="22"/>
         </w:rPr>
-        <w:lastRenderedPageBreak/>
         <w:t>The student shall be able to select various problem types based on assigned difficulty level.</w:t>
       </w:r>
-      <w:bookmarkStart w:id="54" w:name="h.tqxx56kg4sqw" w:colFirst="0" w:colLast="0"/>
-      <w:bookmarkStart w:id="55" w:name="h.z337ya" w:colFirst="0" w:colLast="0"/>
-      <w:bookmarkEnd w:id="54"/>
+      <w:bookmarkStart w:id="55" w:name="h.tqxx56kg4sqw" w:colFirst="0" w:colLast="0"/>
+      <w:bookmarkStart w:id="56" w:name="h.z337ya" w:colFirst="0" w:colLast="0"/>
       <w:bookmarkEnd w:id="55"/>
+      <w:bookmarkEnd w:id="56"/>
     </w:p>
     <w:p>
       <w:pPr>
@@ -3317,6 +3366,7 @@
         </w:numPr>
       </w:pPr>
       <w:r>
+        <w:lastRenderedPageBreak/>
         <w:t>Non-Functional Requirements</w:t>
       </w:r>
     </w:p>
@@ -3324,8 +3374,8 @@
       <w:pPr>
         <w:pStyle w:val="Normal1"/>
       </w:pPr>
-      <w:bookmarkStart w:id="56" w:name="h.7xh0h6dpxm2a" w:colFirst="0" w:colLast="0"/>
-      <w:bookmarkEnd w:id="56"/>
+      <w:bookmarkStart w:id="57" w:name="h.7xh0h6dpxm2a" w:colFirst="0" w:colLast="0"/>
+      <w:bookmarkEnd w:id="57"/>
       <w:r>
         <w:rPr>
           <w:rFonts w:ascii="Arial" w:eastAsia="Arial" w:hAnsi="Arial" w:cs="Arial"/>
@@ -3340,8 +3390,8 @@
       <w:pPr>
         <w:pStyle w:val="Normal1"/>
       </w:pPr>
-      <w:bookmarkStart w:id="57" w:name="h.nlr3g04otvfc" w:colFirst="0" w:colLast="0"/>
-      <w:bookmarkEnd w:id="57"/>
+      <w:bookmarkStart w:id="58" w:name="h.nlr3g04otvfc" w:colFirst="0" w:colLast="0"/>
+      <w:bookmarkEnd w:id="58"/>
     </w:p>
     <w:p>
       <w:pPr>
@@ -3357,33 +3407,15 @@
           <w:szCs w:val="22"/>
         </w:rPr>
       </w:pPr>
-      <w:bookmarkStart w:id="58" w:name="h.e51s7588b76b" w:colFirst="0" w:colLast="0"/>
-      <w:bookmarkEnd w:id="58"/>
-      <w:r>
-        <w:rPr>
-          <w:rFonts w:ascii="Arial" w:eastAsia="Arial" w:hAnsi="Arial" w:cs="Arial"/>
-          <w:sz w:val="22"/>
-          <w:szCs w:val="22"/>
-        </w:rPr>
-        <w:t xml:space="preserve">The system shall run on a Windows or </w:t>
-      </w:r>
-      <w:proofErr w:type="spellStart"/>
-      <w:r>
-        <w:rPr>
-          <w:rFonts w:ascii="Arial" w:eastAsia="Arial" w:hAnsi="Arial" w:cs="Arial"/>
-          <w:sz w:val="22"/>
-          <w:szCs w:val="22"/>
-        </w:rPr>
-        <w:t>MacOS</w:t>
-      </w:r>
-      <w:proofErr w:type="spellEnd"/>
-      <w:r>
-        <w:rPr>
-          <w:rFonts w:ascii="Arial" w:eastAsia="Arial" w:hAnsi="Arial" w:cs="Arial"/>
-          <w:sz w:val="22"/>
-          <w:szCs w:val="22"/>
-        </w:rPr>
-        <w:t xml:space="preserve"> device running Java 8 or higher.</w:t>
+      <w:bookmarkStart w:id="59" w:name="h.e51s7588b76b" w:colFirst="0" w:colLast="0"/>
+      <w:bookmarkEnd w:id="59"/>
+      <w:r>
+        <w:rPr>
+          <w:rFonts w:ascii="Arial" w:eastAsia="Arial" w:hAnsi="Arial" w:cs="Arial"/>
+          <w:sz w:val="22"/>
+          <w:szCs w:val="22"/>
+        </w:rPr>
+        <w:t>The system shall run on a Windows or MacOS device running Java 8 or higher.</w:t>
       </w:r>
     </w:p>
     <w:p>
@@ -3435,8 +3467,8 @@
           <w:szCs w:val="22"/>
         </w:rPr>
       </w:pPr>
-      <w:bookmarkStart w:id="59" w:name="h.1y810tw" w:colFirst="0" w:colLast="0"/>
-      <w:bookmarkEnd w:id="59"/>
+      <w:bookmarkStart w:id="60" w:name="h.1y810tw" w:colFirst="0" w:colLast="0"/>
+      <w:bookmarkEnd w:id="60"/>
       <w:r>
         <w:rPr>
           <w:rFonts w:ascii="Arial" w:eastAsia="Arial" w:hAnsi="Arial" w:cs="Arial"/>
@@ -3514,8 +3546,8 @@
           <w:szCs w:val="22"/>
         </w:rPr>
       </w:pPr>
-      <w:bookmarkStart w:id="60" w:name="h.2xcytpi" w:colFirst="0" w:colLast="0"/>
-      <w:bookmarkEnd w:id="60"/>
+      <w:bookmarkStart w:id="61" w:name="h.2xcytpi" w:colFirst="0" w:colLast="0"/>
+      <w:bookmarkEnd w:id="61"/>
       <w:r>
         <w:rPr>
           <w:rFonts w:ascii="Arial" w:eastAsia="Arial" w:hAnsi="Arial" w:cs="Arial"/>
@@ -3805,7 +3837,6 @@
         </w:numPr>
       </w:pPr>
       <w:r>
-        <w:lastRenderedPageBreak/>
         <w:t>General System Features</w:t>
       </w:r>
     </w:p>
@@ -3896,6 +3927,7 @@
           <w:sz w:val="22"/>
           <w:szCs w:val="22"/>
         </w:rPr>
+        <w:lastRenderedPageBreak/>
         <w:t>4.</w:t>
       </w:r>
       <w:r>
@@ -4767,7 +4799,6 @@
           <w:sz w:val="22"/>
           <w:szCs w:val="22"/>
         </w:rPr>
-        <w:lastRenderedPageBreak/>
         <w:t>4.</w:t>
       </w:r>
       <w:r>
@@ -4891,6 +4922,7 @@
           <w:sz w:val="22"/>
           <w:szCs w:val="22"/>
         </w:rPr>
+        <w:lastRenderedPageBreak/>
         <w:t>4.</w:t>
       </w:r>
       <w:r>
@@ -5563,7 +5595,6 @@
           <w:sz w:val="22"/>
           <w:szCs w:val="22"/>
         </w:rPr>
-        <w:lastRenderedPageBreak/>
         <w:t xml:space="preserve">Description:  </w:t>
       </w:r>
       <w:r>
@@ -5671,6 +5702,7 @@
           <w:sz w:val="22"/>
           <w:szCs w:val="22"/>
         </w:rPr>
+        <w:lastRenderedPageBreak/>
         <w:t>Description</w:t>
       </w:r>
       <w:r>
@@ -6242,7 +6274,6 @@
           <w:sz w:val="22"/>
           <w:szCs w:val="22"/>
         </w:rPr>
-        <w:lastRenderedPageBreak/>
         <w:t>4.</w:t>
       </w:r>
       <w:r>
@@ -6342,6 +6373,7 @@
           <w:sz w:val="22"/>
           <w:szCs w:val="22"/>
         </w:rPr>
+        <w:lastRenderedPageBreak/>
         <w:t>4.</w:t>
       </w:r>
       <w:r>
@@ -6432,8 +6464,8 @@
           <w:numId w:val="5"/>
         </w:numPr>
       </w:pPr>
-      <w:bookmarkStart w:id="61" w:name="h.3whwml4" w:colFirst="0" w:colLast="0"/>
-      <w:bookmarkEnd w:id="61"/>
+      <w:bookmarkStart w:id="62" w:name="h.3whwml4" w:colFirst="0" w:colLast="0"/>
+      <w:bookmarkEnd w:id="62"/>
       <w:r>
         <w:t>Other Nonfunctional Requirements</w:t>
       </w:r>
@@ -6446,8 +6478,8 @@
           <w:numId w:val="5"/>
         </w:numPr>
       </w:pPr>
-      <w:bookmarkStart w:id="62" w:name="h.2bn6wsx" w:colFirst="0" w:colLast="0"/>
-      <w:bookmarkEnd w:id="62"/>
+      <w:bookmarkStart w:id="63" w:name="h.2bn6wsx" w:colFirst="0" w:colLast="0"/>
+      <w:bookmarkEnd w:id="63"/>
       <w:r>
         <w:t>Performance Requirements</w:t>
       </w:r>
@@ -6460,8 +6492,8 @@
           <w:numId w:val="7"/>
         </w:numPr>
       </w:pPr>
-      <w:bookmarkStart w:id="63" w:name="h.qsh70q" w:colFirst="0" w:colLast="0"/>
-      <w:bookmarkEnd w:id="63"/>
+      <w:bookmarkStart w:id="64" w:name="h.qsh70q" w:colFirst="0" w:colLast="0"/>
+      <w:bookmarkEnd w:id="64"/>
       <w:r>
         <w:rPr>
           <w:rFonts w:ascii="Arial" w:hAnsi="Arial" w:cs="Arial"/>
@@ -6498,8 +6530,8 @@
           <w:i w:val="0"/>
         </w:rPr>
       </w:pPr>
-      <w:bookmarkStart w:id="64" w:name="h.3as4poj" w:colFirst="0" w:colLast="0"/>
-      <w:bookmarkEnd w:id="64"/>
+      <w:bookmarkStart w:id="65" w:name="h.3as4poj" w:colFirst="0" w:colLast="0"/>
+      <w:bookmarkEnd w:id="65"/>
       <w:r>
         <w:rPr>
           <w:rFonts w:cs="Arial"/>
@@ -6528,8 +6560,8 @@
           <w:numId w:val="7"/>
         </w:numPr>
       </w:pPr>
-      <w:bookmarkStart w:id="65" w:name="h.1pxezwc" w:colFirst="0" w:colLast="0"/>
-      <w:bookmarkEnd w:id="65"/>
+      <w:bookmarkStart w:id="66" w:name="h.1pxezwc" w:colFirst="0" w:colLast="0"/>
+      <w:bookmarkEnd w:id="66"/>
       <w:r>
         <w:rPr>
           <w:rFonts w:ascii="Arial" w:hAnsi="Arial" w:cs="Arial"/>
@@ -6711,8 +6743,8 @@
           <w:numId w:val="14"/>
         </w:numPr>
       </w:pPr>
-      <w:bookmarkStart w:id="66" w:name="h.2p2csry" w:colFirst="0" w:colLast="0"/>
-      <w:bookmarkEnd w:id="66"/>
+      <w:bookmarkStart w:id="67" w:name="h.2p2csry" w:colFirst="0" w:colLast="0"/>
+      <w:bookmarkEnd w:id="67"/>
       <w:r>
         <w:rPr>
           <w:rFonts w:ascii="Arial" w:hAnsi="Arial" w:cs="Arial"/>
@@ -6734,7 +6766,6 @@
           <w:rFonts w:ascii="Arial" w:hAnsi="Arial" w:cs="Arial"/>
           <w:sz w:val="22"/>
         </w:rPr>
-        <w:lastRenderedPageBreak/>
         <w:t>The system shall allow students to generate worksheets and view previous worksheets, but not to view answer sheets.</w:t>
       </w:r>
     </w:p>
@@ -6779,11 +6810,10 @@
         </w:numPr>
       </w:pPr>
       <w:r>
+        <w:lastRenderedPageBreak/>
         <w:t>Other Requirements</w:t>
       </w:r>
-      <w:bookmarkStart w:id="67" w:name="h.147n2zr" w:colFirst="0" w:colLast="0"/>
-      <w:bookmarkStart w:id="68" w:name="_GoBack"/>
-      <w:bookmarkEnd w:id="67"/>
+      <w:bookmarkStart w:id="68" w:name="h.147n2zr" w:colFirst="0" w:colLast="0"/>
       <w:bookmarkEnd w:id="68"/>
     </w:p>
     <w:p>
@@ -7045,8 +7075,8 @@
       </w:r>
     </w:p>
     <w:sectPr>
-      <w:headerReference w:type="default" r:id="rId8"/>
-      <w:footerReference w:type="first" r:id="rId9"/>
+      <w:headerReference w:type="default" r:id="rId9"/>
+      <w:footerReference w:type="first" r:id="rId10"/>
       <w:pgSz w:w="12240" w:h="15840"/>
       <w:pgMar w:top="1440" w:right="1296" w:bottom="1440" w:left="1296" w:header="720" w:footer="720" w:gutter="0"/>
       <w:pgNumType w:start="0"/>
@@ -7059,7 +7089,7 @@
 </file>
 
 <file path=word/endnotes.xml><?xml version="1.0" encoding="utf-8"?>
-<w:endnotes xmlns:wpc="http://schemas.microsoft.com/office/word/2010/wordprocessingCanvas" xmlns:mo="http://schemas.microsoft.com/office/mac/office/2008/main" xmlns:mc="http://schemas.openxmlformats.org/markup-compatibility/2006" xmlns:mv="urn:schemas-microsoft-com:mac:vml" xmlns:o="urn:schemas-microsoft-com:office:office" xmlns:r="http://schemas.openxmlformats.org/officeDocument/2006/relationships" xmlns:m="http://schemas.openxmlformats.org/officeDocument/2006/math" xmlns:v="urn:schemas-microsoft-com:vml" xmlns:wp14="http://schemas.microsoft.com/office/word/2010/wordprocessingDrawing" xmlns:wp="http://schemas.openxmlformats.org/drawingml/2006/wordprocessingDrawing" xmlns:w10="urn:schemas-microsoft-com:office:word" xmlns:w="http://schemas.openxmlformats.org/wordprocessingml/2006/main" xmlns:w14="http://schemas.microsoft.com/office/word/2010/wordml" xmlns:w15="http://schemas.microsoft.com/office/word/2012/wordml" xmlns:wpg="http://schemas.microsoft.com/office/word/2010/wordprocessingGroup" xmlns:wpi="http://schemas.microsoft.com/office/word/2010/wordprocessingInk" xmlns:wne="http://schemas.microsoft.com/office/word/2006/wordml" xmlns:wps="http://schemas.microsoft.com/office/word/2010/wordprocessingShape" mc:Ignorable="w14 w15 wp14">
+<w:endnotes xmlns:wpc="http://schemas.microsoft.com/office/word/2010/wordprocessingCanvas" xmlns:mo="http://schemas.microsoft.com/office/mac/office/2008/main" xmlns:mc="http://schemas.openxmlformats.org/markup-compatibility/2006" xmlns:mv="urn:schemas-microsoft-com:mac:vml" xmlns:o="urn:schemas-microsoft-com:office:office" xmlns:r="http://schemas.openxmlformats.org/officeDocument/2006/relationships" xmlns:m="http://schemas.openxmlformats.org/officeDocument/2006/math" xmlns:v="urn:schemas-microsoft-com:vml" xmlns:wp14="http://schemas.microsoft.com/office/word/2010/wordprocessingDrawing" xmlns:wp="http://schemas.openxmlformats.org/drawingml/2006/wordprocessingDrawing" xmlns:w10="urn:schemas-microsoft-com:office:word" xmlns:w="http://schemas.openxmlformats.org/wordprocessingml/2006/main" xmlns:w14="http://schemas.microsoft.com/office/word/2010/wordml" xmlns:wpg="http://schemas.microsoft.com/office/word/2010/wordprocessingGroup" xmlns:wpi="http://schemas.microsoft.com/office/word/2010/wordprocessingInk" xmlns:wne="http://schemas.microsoft.com/office/word/2006/wordml" xmlns:wps="http://schemas.microsoft.com/office/word/2010/wordprocessingShape" mc:Ignorable="w14 wp14">
   <w:endnote w:type="separator" w:id="-1">
     <w:p>
       <w:r>
@@ -7078,7 +7108,7 @@
 </file>
 
 <file path=word/footer1.xml><?xml version="1.0" encoding="utf-8"?>
-<w:ftr xmlns:wpc="http://schemas.microsoft.com/office/word/2010/wordprocessingCanvas" xmlns:mo="http://schemas.microsoft.com/office/mac/office/2008/main" xmlns:mc="http://schemas.openxmlformats.org/markup-compatibility/2006" xmlns:mv="urn:schemas-microsoft-com:mac:vml" xmlns:o="urn:schemas-microsoft-com:office:office" xmlns:r="http://schemas.openxmlformats.org/officeDocument/2006/relationships" xmlns:m="http://schemas.openxmlformats.org/officeDocument/2006/math" xmlns:v="urn:schemas-microsoft-com:vml" xmlns:wp14="http://schemas.microsoft.com/office/word/2010/wordprocessingDrawing" xmlns:wp="http://schemas.openxmlformats.org/drawingml/2006/wordprocessingDrawing" xmlns:w10="urn:schemas-microsoft-com:office:word" xmlns:w="http://schemas.openxmlformats.org/wordprocessingml/2006/main" xmlns:w14="http://schemas.microsoft.com/office/word/2010/wordml" xmlns:w15="http://schemas.microsoft.com/office/word/2012/wordml" xmlns:wpg="http://schemas.microsoft.com/office/word/2010/wordprocessingGroup" xmlns:wpi="http://schemas.microsoft.com/office/word/2010/wordprocessingInk" xmlns:wne="http://schemas.microsoft.com/office/word/2006/wordml" xmlns:wps="http://schemas.microsoft.com/office/word/2010/wordprocessingShape" mc:Ignorable="w14 w15 wp14">
+<w:ftr xmlns:wpc="http://schemas.microsoft.com/office/word/2010/wordprocessingCanvas" xmlns:mo="http://schemas.microsoft.com/office/mac/office/2008/main" xmlns:mc="http://schemas.openxmlformats.org/markup-compatibility/2006" xmlns:mv="urn:schemas-microsoft-com:mac:vml" xmlns:o="urn:schemas-microsoft-com:office:office" xmlns:r="http://schemas.openxmlformats.org/officeDocument/2006/relationships" xmlns:m="http://schemas.openxmlformats.org/officeDocument/2006/math" xmlns:v="urn:schemas-microsoft-com:vml" xmlns:wp14="http://schemas.microsoft.com/office/word/2010/wordprocessingDrawing" xmlns:wp="http://schemas.openxmlformats.org/drawingml/2006/wordprocessingDrawing" xmlns:w10="urn:schemas-microsoft-com:office:word" xmlns:w="http://schemas.openxmlformats.org/wordprocessingml/2006/main" xmlns:w14="http://schemas.microsoft.com/office/word/2010/wordml" xmlns:wpg="http://schemas.microsoft.com/office/word/2010/wordprocessingGroup" xmlns:wpi="http://schemas.microsoft.com/office/word/2010/wordprocessingInk" xmlns:wne="http://schemas.microsoft.com/office/word/2006/wordml" xmlns:wps="http://schemas.microsoft.com/office/word/2010/wordprocessingShape" mc:Ignorable="w14 wp14">
   <w:p>
     <w:pPr>
       <w:tabs>
@@ -7105,38 +7135,14 @@
         <w:sz w:val="20"/>
         <w:szCs w:val="20"/>
       </w:rPr>
-      <w:t xml:space="preserve">Copyright © 2002 by Karl E. </w:t>
-    </w:r>
-    <w:proofErr w:type="spellStart"/>
-    <w:r>
-      <w:rPr>
-        <w:rFonts w:ascii="Times" w:hAnsi="Times"/>
-        <w:b/>
-        <w:i/>
-        <w:color w:val="auto"/>
-        <w:sz w:val="20"/>
-        <w:szCs w:val="20"/>
-      </w:rPr>
-      <w:t>Wiegers</w:t>
-    </w:r>
-    <w:proofErr w:type="spellEnd"/>
-    <w:r>
-      <w:rPr>
-        <w:rFonts w:ascii="Times" w:hAnsi="Times"/>
-        <w:b/>
-        <w:i/>
-        <w:color w:val="auto"/>
-        <w:sz w:val="20"/>
-        <w:szCs w:val="20"/>
-      </w:rPr>
-      <w:t>. Permission is granted to use, modify, and distribute this document.</w:t>
+      <w:t>Copyright © 2002 by Karl E. Wiegers. Permission is granted to use, modify, and distribute this document.</w:t>
     </w:r>
   </w:p>
 </w:ftr>
 </file>
 
 <file path=word/footnotes.xml><?xml version="1.0" encoding="utf-8"?>
-<w:footnotes xmlns:wpc="http://schemas.microsoft.com/office/word/2010/wordprocessingCanvas" xmlns:mo="http://schemas.microsoft.com/office/mac/office/2008/main" xmlns:mc="http://schemas.openxmlformats.org/markup-compatibility/2006" xmlns:mv="urn:schemas-microsoft-com:mac:vml" xmlns:o="urn:schemas-microsoft-com:office:office" xmlns:r="http://schemas.openxmlformats.org/officeDocument/2006/relationships" xmlns:m="http://schemas.openxmlformats.org/officeDocument/2006/math" xmlns:v="urn:schemas-microsoft-com:vml" xmlns:wp14="http://schemas.microsoft.com/office/word/2010/wordprocessingDrawing" xmlns:wp="http://schemas.openxmlformats.org/drawingml/2006/wordprocessingDrawing" xmlns:w10="urn:schemas-microsoft-com:office:word" xmlns:w="http://schemas.openxmlformats.org/wordprocessingml/2006/main" xmlns:w14="http://schemas.microsoft.com/office/word/2010/wordml" xmlns:w15="http://schemas.microsoft.com/office/word/2012/wordml" xmlns:wpg="http://schemas.microsoft.com/office/word/2010/wordprocessingGroup" xmlns:wpi="http://schemas.microsoft.com/office/word/2010/wordprocessingInk" xmlns:wne="http://schemas.microsoft.com/office/word/2006/wordml" xmlns:wps="http://schemas.microsoft.com/office/word/2010/wordprocessingShape" mc:Ignorable="w14 w15 wp14">
+<w:footnotes xmlns:wpc="http://schemas.microsoft.com/office/word/2010/wordprocessingCanvas" xmlns:mo="http://schemas.microsoft.com/office/mac/office/2008/main" xmlns:mc="http://schemas.openxmlformats.org/markup-compatibility/2006" xmlns:mv="urn:schemas-microsoft-com:mac:vml" xmlns:o="urn:schemas-microsoft-com:office:office" xmlns:r="http://schemas.openxmlformats.org/officeDocument/2006/relationships" xmlns:m="http://schemas.openxmlformats.org/officeDocument/2006/math" xmlns:v="urn:schemas-microsoft-com:vml" xmlns:wp14="http://schemas.microsoft.com/office/word/2010/wordprocessingDrawing" xmlns:wp="http://schemas.openxmlformats.org/drawingml/2006/wordprocessingDrawing" xmlns:w10="urn:schemas-microsoft-com:office:word" xmlns:w="http://schemas.openxmlformats.org/wordprocessingml/2006/main" xmlns:w14="http://schemas.microsoft.com/office/word/2010/wordml" xmlns:wpg="http://schemas.microsoft.com/office/word/2010/wordprocessingGroup" xmlns:wpi="http://schemas.microsoft.com/office/word/2010/wordprocessingInk" xmlns:wne="http://schemas.microsoft.com/office/word/2006/wordml" xmlns:wps="http://schemas.microsoft.com/office/word/2010/wordprocessingShape" mc:Ignorable="w14 wp14">
   <w:footnote w:type="separator" w:id="-1">
     <w:p>
       <w:r>
@@ -7155,7 +7161,7 @@
 </file>
 
 <file path=word/header1.xml><?xml version="1.0" encoding="utf-8"?>
-<w:hdr xmlns:wpc="http://schemas.microsoft.com/office/word/2010/wordprocessingCanvas" xmlns:mo="http://schemas.microsoft.com/office/mac/office/2008/main" xmlns:mc="http://schemas.openxmlformats.org/markup-compatibility/2006" xmlns:mv="urn:schemas-microsoft-com:mac:vml" xmlns:o="urn:schemas-microsoft-com:office:office" xmlns:r="http://schemas.openxmlformats.org/officeDocument/2006/relationships" xmlns:m="http://schemas.openxmlformats.org/officeDocument/2006/math" xmlns:v="urn:schemas-microsoft-com:vml" xmlns:wp14="http://schemas.microsoft.com/office/word/2010/wordprocessingDrawing" xmlns:wp="http://schemas.openxmlformats.org/drawingml/2006/wordprocessingDrawing" xmlns:w10="urn:schemas-microsoft-com:office:word" xmlns:w="http://schemas.openxmlformats.org/wordprocessingml/2006/main" xmlns:w14="http://schemas.microsoft.com/office/word/2010/wordml" xmlns:w15="http://schemas.microsoft.com/office/word/2012/wordml" xmlns:wpg="http://schemas.microsoft.com/office/word/2010/wordprocessingGroup" xmlns:wpi="http://schemas.microsoft.com/office/word/2010/wordprocessingInk" xmlns:wne="http://schemas.microsoft.com/office/word/2006/wordml" xmlns:wps="http://schemas.microsoft.com/office/word/2010/wordprocessingShape" mc:Ignorable="w14 w15 wp14">
+<w:hdr xmlns:wpc="http://schemas.microsoft.com/office/word/2010/wordprocessingCanvas" xmlns:mo="http://schemas.microsoft.com/office/mac/office/2008/main" xmlns:mc="http://schemas.openxmlformats.org/markup-compatibility/2006" xmlns:mv="urn:schemas-microsoft-com:mac:vml" xmlns:o="urn:schemas-microsoft-com:office:office" xmlns:r="http://schemas.openxmlformats.org/officeDocument/2006/relationships" xmlns:m="http://schemas.openxmlformats.org/officeDocument/2006/math" xmlns:v="urn:schemas-microsoft-com:vml" xmlns:wp14="http://schemas.microsoft.com/office/word/2010/wordprocessingDrawing" xmlns:wp="http://schemas.openxmlformats.org/drawingml/2006/wordprocessingDrawing" xmlns:w10="urn:schemas-microsoft-com:office:word" xmlns:w="http://schemas.openxmlformats.org/wordprocessingml/2006/main" xmlns:w14="http://schemas.microsoft.com/office/word/2010/wordml" xmlns:wpg="http://schemas.microsoft.com/office/word/2010/wordprocessingGroup" xmlns:wpi="http://schemas.microsoft.com/office/word/2010/wordprocessingInk" xmlns:wne="http://schemas.microsoft.com/office/word/2006/wordml" xmlns:wps="http://schemas.microsoft.com/office/word/2010/wordprocessingShape" mc:Ignorable="w14 wp14">
   <w:p>
     <w:pPr>
       <w:tabs>
@@ -7298,7 +7304,7 @@
 </file>
 
 <file path=word/numbering.xml><?xml version="1.0" encoding="utf-8"?>
-<w:numbering xmlns:wpc="http://schemas.microsoft.com/office/word/2010/wordprocessingCanvas" xmlns:mo="http://schemas.microsoft.com/office/mac/office/2008/main" xmlns:mc="http://schemas.openxmlformats.org/markup-compatibility/2006" xmlns:mv="urn:schemas-microsoft-com:mac:vml" xmlns:o="urn:schemas-microsoft-com:office:office" xmlns:r="http://schemas.openxmlformats.org/officeDocument/2006/relationships" xmlns:m="http://schemas.openxmlformats.org/officeDocument/2006/math" xmlns:v="urn:schemas-microsoft-com:vml" xmlns:wp14="http://schemas.microsoft.com/office/word/2010/wordprocessingDrawing" xmlns:wp="http://schemas.openxmlformats.org/drawingml/2006/wordprocessingDrawing" xmlns:w10="urn:schemas-microsoft-com:office:word" xmlns:w="http://schemas.openxmlformats.org/wordprocessingml/2006/main" xmlns:w14="http://schemas.microsoft.com/office/word/2010/wordml" xmlns:w15="http://schemas.microsoft.com/office/word/2012/wordml" xmlns:wpg="http://schemas.microsoft.com/office/word/2010/wordprocessingGroup" xmlns:wpi="http://schemas.microsoft.com/office/word/2010/wordprocessingInk" xmlns:wne="http://schemas.microsoft.com/office/word/2006/wordml" xmlns:wps="http://schemas.microsoft.com/office/word/2010/wordprocessingShape" mc:Ignorable="w14 w15 wp14">
+<w:numbering xmlns:wpc="http://schemas.microsoft.com/office/word/2010/wordprocessingCanvas" xmlns:mo="http://schemas.microsoft.com/office/mac/office/2008/main" xmlns:mc="http://schemas.openxmlformats.org/markup-compatibility/2006" xmlns:mv="urn:schemas-microsoft-com:mac:vml" xmlns:o="urn:schemas-microsoft-com:office:office" xmlns:r="http://schemas.openxmlformats.org/officeDocument/2006/relationships" xmlns:m="http://schemas.openxmlformats.org/officeDocument/2006/math" xmlns:v="urn:schemas-microsoft-com:vml" xmlns:wp14="http://schemas.microsoft.com/office/word/2010/wordprocessingDrawing" xmlns:wp="http://schemas.openxmlformats.org/drawingml/2006/wordprocessingDrawing" xmlns:w10="urn:schemas-microsoft-com:office:word" xmlns:w="http://schemas.openxmlformats.org/wordprocessingml/2006/main" xmlns:w14="http://schemas.microsoft.com/office/word/2010/wordml" xmlns:wpg="http://schemas.microsoft.com/office/word/2010/wordprocessingGroup" xmlns:wpi="http://schemas.microsoft.com/office/word/2010/wordprocessingInk" xmlns:wne="http://schemas.microsoft.com/office/word/2006/wordml" xmlns:wps="http://schemas.microsoft.com/office/word/2010/wordprocessingShape" mc:Ignorable="w14 wp14">
   <w:abstractNum w:abstractNumId="0">
     <w:nsid w:val="01BF231A"/>
     <w:multiLevelType w:val="hybridMultilevel"/>
@@ -8927,7 +8933,7 @@
 </file>
 
 <file path=word/styles.xml><?xml version="1.0" encoding="utf-8"?>
-<w:styles xmlns:mc="http://schemas.openxmlformats.org/markup-compatibility/2006" xmlns:r="http://schemas.openxmlformats.org/officeDocument/2006/relationships" xmlns:w="http://schemas.openxmlformats.org/wordprocessingml/2006/main" xmlns:w14="http://schemas.microsoft.com/office/word/2010/wordml" xmlns:w15="http://schemas.microsoft.com/office/word/2012/wordml" mc:Ignorable="w14 w15">
+<w:styles xmlns:mc="http://schemas.openxmlformats.org/markup-compatibility/2006" xmlns:r="http://schemas.openxmlformats.org/officeDocument/2006/relationships" xmlns:w="http://schemas.openxmlformats.org/wordprocessingml/2006/main" xmlns:w14="http://schemas.microsoft.com/office/word/2010/wordml" mc:Ignorable="w14">
   <w:docDefaults>
     <w:rPrDefault>
       <w:rPr>
@@ -8940,369 +8946,852 @@
     </w:rPrDefault>
     <w:pPrDefault/>
   </w:docDefaults>
-  <w:latentStyles w:defLockedState="0" w:defUIPriority="99" w:defSemiHidden="0" w:defUnhideWhenUsed="0" w:defQFormat="0" w:count="380">
-    <w:lsdException w:name="Normal" w:uiPriority="0" w:qFormat="1"/>
-    <w:lsdException w:name="heading 1" w:uiPriority="9" w:qFormat="1"/>
-    <w:lsdException w:name="heading 2" w:semiHidden="1" w:uiPriority="0" w:unhideWhenUsed="1" w:qFormat="1"/>
-    <w:lsdException w:name="heading 3" w:semiHidden="1" w:uiPriority="9" w:unhideWhenUsed="1" w:qFormat="1"/>
-    <w:lsdException w:name="heading 4" w:semiHidden="1" w:uiPriority="9" w:unhideWhenUsed="1" w:qFormat="1"/>
-    <w:lsdException w:name="heading 5" w:semiHidden="1" w:uiPriority="9" w:unhideWhenUsed="1" w:qFormat="1"/>
-    <w:lsdException w:name="heading 6" w:semiHidden="1" w:uiPriority="9" w:unhideWhenUsed="1" w:qFormat="1"/>
-    <w:lsdException w:name="heading 7" w:semiHidden="1" w:uiPriority="9" w:unhideWhenUsed="1" w:qFormat="1"/>
-    <w:lsdException w:name="heading 8" w:semiHidden="1" w:uiPriority="9" w:unhideWhenUsed="1" w:qFormat="1"/>
-    <w:lsdException w:name="heading 9" w:semiHidden="1" w:uiPriority="9" w:unhideWhenUsed="1" w:qFormat="1"/>
-    <w:lsdException w:name="index 1" w:semiHidden="1" w:unhideWhenUsed="1"/>
-    <w:lsdException w:name="index 2" w:semiHidden="1" w:unhideWhenUsed="1"/>
-    <w:lsdException w:name="index 3" w:semiHidden="1" w:unhideWhenUsed="1"/>
-    <w:lsdException w:name="index 4" w:semiHidden="1" w:unhideWhenUsed="1"/>
-    <w:lsdException w:name="index 5" w:semiHidden="1" w:unhideWhenUsed="1"/>
-    <w:lsdException w:name="index 6" w:semiHidden="1" w:unhideWhenUsed="1"/>
-    <w:lsdException w:name="index 7" w:semiHidden="1" w:unhideWhenUsed="1"/>
-    <w:lsdException w:name="index 8" w:semiHidden="1" w:unhideWhenUsed="1"/>
-    <w:lsdException w:name="index 9" w:semiHidden="1" w:unhideWhenUsed="1"/>
-    <w:lsdException w:name="toc 1" w:semiHidden="1" w:uiPriority="39" w:unhideWhenUsed="1"/>
-    <w:lsdException w:name="toc 2" w:semiHidden="1" w:uiPriority="39" w:unhideWhenUsed="1"/>
-    <w:lsdException w:name="toc 3" w:semiHidden="1" w:uiPriority="39" w:unhideWhenUsed="1"/>
-    <w:lsdException w:name="toc 4" w:semiHidden="1" w:uiPriority="39" w:unhideWhenUsed="1"/>
-    <w:lsdException w:name="toc 5" w:semiHidden="1" w:uiPriority="39" w:unhideWhenUsed="1"/>
-    <w:lsdException w:name="toc 6" w:semiHidden="1" w:uiPriority="39" w:unhideWhenUsed="1"/>
-    <w:lsdException w:name="toc 7" w:semiHidden="1" w:uiPriority="39" w:unhideWhenUsed="1"/>
-    <w:lsdException w:name="toc 8" w:semiHidden="1" w:uiPriority="39" w:unhideWhenUsed="1"/>
-    <w:lsdException w:name="toc 9" w:semiHidden="1" w:uiPriority="39" w:unhideWhenUsed="1"/>
-    <w:lsdException w:name="Normal Indent" w:semiHidden="1" w:unhideWhenUsed="1"/>
-    <w:lsdException w:name="footnote text" w:semiHidden="1" w:unhideWhenUsed="1"/>
-    <w:lsdException w:name="annotation text" w:semiHidden="1" w:unhideWhenUsed="1"/>
-    <w:lsdException w:name="header" w:semiHidden="1" w:unhideWhenUsed="1"/>
-    <w:lsdException w:name="footer" w:semiHidden="1" w:unhideWhenUsed="1"/>
-    <w:lsdException w:name="index heading" w:semiHidden="1" w:unhideWhenUsed="1"/>
-    <w:lsdException w:name="caption" w:semiHidden="1" w:uiPriority="35" w:unhideWhenUsed="1" w:qFormat="1"/>
-    <w:lsdException w:name="table of figures" w:semiHidden="1" w:unhideWhenUsed="1"/>
-    <w:lsdException w:name="envelope address" w:semiHidden="1" w:unhideWhenUsed="1"/>
-    <w:lsdException w:name="envelope return" w:semiHidden="1" w:unhideWhenUsed="1"/>
-    <w:lsdException w:name="footnote reference" w:semiHidden="1" w:unhideWhenUsed="1"/>
-    <w:lsdException w:name="annotation reference" w:semiHidden="1" w:unhideWhenUsed="1"/>
-    <w:lsdException w:name="line number" w:semiHidden="1" w:unhideWhenUsed="1"/>
-    <w:lsdException w:name="page number" w:semiHidden="1" w:unhideWhenUsed="1"/>
-    <w:lsdException w:name="endnote reference" w:semiHidden="1" w:unhideWhenUsed="1"/>
-    <w:lsdException w:name="endnote text" w:semiHidden="1" w:unhideWhenUsed="1"/>
-    <w:lsdException w:name="table of authorities" w:semiHidden="1" w:unhideWhenUsed="1"/>
-    <w:lsdException w:name="macro" w:semiHidden="1" w:unhideWhenUsed="1"/>
-    <w:lsdException w:name="toa heading" w:semiHidden="1" w:unhideWhenUsed="1"/>
-    <w:lsdException w:name="List" w:semiHidden="1" w:unhideWhenUsed="1"/>
-    <w:lsdException w:name="List Bullet" w:semiHidden="1" w:unhideWhenUsed="1"/>
-    <w:lsdException w:name="List Number" w:semiHidden="1" w:unhideWhenUsed="1"/>
-    <w:lsdException w:name="List 2" w:semiHidden="1" w:unhideWhenUsed="1"/>
-    <w:lsdException w:name="List 3" w:semiHidden="1" w:unhideWhenUsed="1"/>
-    <w:lsdException w:name="List 4" w:semiHidden="1" w:unhideWhenUsed="1"/>
-    <w:lsdException w:name="List 5" w:semiHidden="1" w:unhideWhenUsed="1"/>
-    <w:lsdException w:name="List Bullet 2" w:semiHidden="1" w:unhideWhenUsed="1"/>
-    <w:lsdException w:name="List Bullet 3" w:semiHidden="1" w:unhideWhenUsed="1"/>
-    <w:lsdException w:name="List Bullet 4" w:semiHidden="1" w:unhideWhenUsed="1"/>
-    <w:lsdException w:name="List Bullet 5" w:semiHidden="1" w:unhideWhenUsed="1"/>
-    <w:lsdException w:name="List Number 2" w:semiHidden="1" w:unhideWhenUsed="1"/>
-    <w:lsdException w:name="List Number 3" w:semiHidden="1" w:unhideWhenUsed="1"/>
-    <w:lsdException w:name="List Number 4" w:semiHidden="1" w:unhideWhenUsed="1"/>
-    <w:lsdException w:name="List Number 5" w:semiHidden="1" w:unhideWhenUsed="1"/>
-    <w:lsdException w:name="Title" w:uiPriority="10" w:qFormat="1"/>
-    <w:lsdException w:name="Closing" w:semiHidden="1" w:unhideWhenUsed="1"/>
-    <w:lsdException w:name="Signature" w:semiHidden="1" w:unhideWhenUsed="1"/>
-    <w:lsdException w:name="Default Paragraph Font" w:semiHidden="1" w:uiPriority="1" w:unhideWhenUsed="1"/>
-    <w:lsdException w:name="Body Text" w:semiHidden="1" w:unhideWhenUsed="1"/>
-    <w:lsdException w:name="Body Text Indent" w:semiHidden="1" w:unhideWhenUsed="1"/>
-    <w:lsdException w:name="List Continue" w:semiHidden="1" w:unhideWhenUsed="1"/>
-    <w:lsdException w:name="List Continue 2" w:semiHidden="1" w:unhideWhenUsed="1"/>
-    <w:lsdException w:name="List Continue 3" w:semiHidden="1" w:unhideWhenUsed="1"/>
-    <w:lsdException w:name="List Continue 4" w:semiHidden="1" w:unhideWhenUsed="1"/>
-    <w:lsdException w:name="List Continue 5" w:semiHidden="1" w:unhideWhenUsed="1"/>
-    <w:lsdException w:name="Message Header" w:semiHidden="1" w:unhideWhenUsed="1"/>
-    <w:lsdException w:name="Subtitle" w:uiPriority="11" w:qFormat="1"/>
-    <w:lsdException w:name="Salutation" w:semiHidden="1" w:unhideWhenUsed="1"/>
-    <w:lsdException w:name="Date" w:semiHidden="1" w:unhideWhenUsed="1"/>
-    <w:lsdException w:name="Body Text First Indent" w:semiHidden="1" w:unhideWhenUsed="1"/>
-    <w:lsdException w:name="Body Text First Indent 2" w:semiHidden="1" w:unhideWhenUsed="1"/>
-    <w:lsdException w:name="Note Heading" w:semiHidden="1" w:unhideWhenUsed="1"/>
-    <w:lsdException w:name="Body Text 2" w:semiHidden="1" w:unhideWhenUsed="1"/>
-    <w:lsdException w:name="Body Text 3" w:semiHidden="1" w:unhideWhenUsed="1"/>
-    <w:lsdException w:name="Body Text Indent 2" w:semiHidden="1" w:unhideWhenUsed="1"/>
-    <w:lsdException w:name="Body Text Indent 3" w:semiHidden="1" w:unhideWhenUsed="1"/>
-    <w:lsdException w:name="Block Text" w:semiHidden="1" w:unhideWhenUsed="1"/>
-    <w:lsdException w:name="Hyperlink" w:semiHidden="1" w:unhideWhenUsed="1"/>
-    <w:lsdException w:name="FollowedHyperlink" w:semiHidden="1" w:unhideWhenUsed="1"/>
-    <w:lsdException w:name="Strong" w:uiPriority="22" w:qFormat="1"/>
-    <w:lsdException w:name="Emphasis" w:uiPriority="20" w:qFormat="1"/>
-    <w:lsdException w:name="Document Map" w:semiHidden="1" w:unhideWhenUsed="1"/>
-    <w:lsdException w:name="Plain Text" w:semiHidden="1" w:unhideWhenUsed="1"/>
-    <w:lsdException w:name="E-mail Signature" w:semiHidden="1" w:unhideWhenUsed="1"/>
-    <w:lsdException w:name="HTML Top of Form" w:semiHidden="1" w:unhideWhenUsed="1"/>
-    <w:lsdException w:name="HTML Bottom of Form" w:semiHidden="1" w:unhideWhenUsed="1"/>
-    <w:lsdException w:name="Normal (Web)" w:semiHidden="1" w:unhideWhenUsed="1"/>
-    <w:lsdException w:name="HTML Acronym" w:semiHidden="1" w:unhideWhenUsed="1"/>
-    <w:lsdException w:name="HTML Address" w:semiHidden="1" w:unhideWhenUsed="1"/>
-    <w:lsdException w:name="HTML Cite" w:semiHidden="1" w:unhideWhenUsed="1"/>
-    <w:lsdException w:name="HTML Code" w:semiHidden="1" w:unhideWhenUsed="1"/>
-    <w:lsdException w:name="HTML Definition" w:semiHidden="1" w:unhideWhenUsed="1"/>
-    <w:lsdException w:name="HTML Keyboard" w:semiHidden="1" w:unhideWhenUsed="1"/>
-    <w:lsdException w:name="HTML Preformatted" w:semiHidden="1" w:unhideWhenUsed="1"/>
-    <w:lsdException w:name="HTML Sample" w:semiHidden="1" w:unhideWhenUsed="1"/>
-    <w:lsdException w:name="HTML Typewriter" w:semiHidden="1" w:unhideWhenUsed="1"/>
-    <w:lsdException w:name="HTML Variable" w:semiHidden="1" w:unhideWhenUsed="1"/>
-    <w:lsdException w:name="Normal Table" w:semiHidden="1" w:unhideWhenUsed="1"/>
-    <w:lsdException w:name="annotation subject" w:semiHidden="1" w:unhideWhenUsed="1"/>
-    <w:lsdException w:name="No List" w:semiHidden="1" w:unhideWhenUsed="1"/>
-    <w:lsdException w:name="Outline List 1" w:semiHidden="1" w:unhideWhenUsed="1"/>
-    <w:lsdException w:name="Outline List 2" w:semiHidden="1" w:unhideWhenUsed="1"/>
-    <w:lsdException w:name="Outline List 3" w:semiHidden="1" w:unhideWhenUsed="1"/>
-    <w:lsdException w:name="Table Simple 1" w:semiHidden="1" w:unhideWhenUsed="1"/>
-    <w:lsdException w:name="Table Simple 2" w:semiHidden="1" w:unhideWhenUsed="1"/>
-    <w:lsdException w:name="Table Simple 3" w:semiHidden="1" w:unhideWhenUsed="1"/>
-    <w:lsdException w:name="Table Classic 1" w:semiHidden="1" w:unhideWhenUsed="1"/>
-    <w:lsdException w:name="Table Classic 2" w:semiHidden="1" w:unhideWhenUsed="1"/>
-    <w:lsdException w:name="Table Classic 3" w:semiHidden="1" w:unhideWhenUsed="1"/>
-    <w:lsdException w:name="Table Classic 4" w:semiHidden="1" w:unhideWhenUsed="1"/>
-    <w:lsdException w:name="Table Colorful 1" w:semiHidden="1" w:unhideWhenUsed="1"/>
-    <w:lsdException w:name="Table Colorful 2" w:semiHidden="1" w:unhideWhenUsed="1"/>
-    <w:lsdException w:name="Table Colorful 3" w:semiHidden="1" w:unhideWhenUsed="1"/>
-    <w:lsdException w:name="Table Columns 1" w:semiHidden="1" w:unhideWhenUsed="1"/>
-    <w:lsdException w:name="Table Columns 2" w:semiHidden="1" w:unhideWhenUsed="1"/>
-    <w:lsdException w:name="Table Columns 3" w:semiHidden="1" w:unhideWhenUsed="1"/>
-    <w:lsdException w:name="Table Columns 4" w:semiHidden="1" w:unhideWhenUsed="1"/>
-    <w:lsdException w:name="Table Columns 5" w:semiHidden="1" w:unhideWhenUsed="1"/>
-    <w:lsdException w:name="Table Grid 1" w:semiHidden="1" w:unhideWhenUsed="1"/>
-    <w:lsdException w:name="Table Grid 2" w:semiHidden="1" w:unhideWhenUsed="1"/>
-    <w:lsdException w:name="Table Grid 3" w:semiHidden="1" w:unhideWhenUsed="1"/>
-    <w:lsdException w:name="Table Grid 4" w:semiHidden="1" w:unhideWhenUsed="1"/>
-    <w:lsdException w:name="Table Grid 5" w:semiHidden="1" w:unhideWhenUsed="1"/>
-    <w:lsdException w:name="Table Grid 6" w:semiHidden="1" w:unhideWhenUsed="1"/>
-    <w:lsdException w:name="Table Grid 7" w:semiHidden="1" w:unhideWhenUsed="1"/>
-    <w:lsdException w:name="Table Grid 8" w:semiHidden="1" w:unhideWhenUsed="1"/>
-    <w:lsdException w:name="Table List 1" w:semiHidden="1" w:unhideWhenUsed="1"/>
-    <w:lsdException w:name="Table List 2" w:semiHidden="1" w:unhideWhenUsed="1"/>
-    <w:lsdException w:name="Table List 3" w:semiHidden="1" w:unhideWhenUsed="1"/>
-    <w:lsdException w:name="Table List 4" w:semiHidden="1" w:unhideWhenUsed="1"/>
-    <w:lsdException w:name="Table List 5" w:semiHidden="1" w:unhideWhenUsed="1"/>
-    <w:lsdException w:name="Table List 6" w:semiHidden="1" w:unhideWhenUsed="1"/>
-    <w:lsdException w:name="Table List 7" w:semiHidden="1" w:unhideWhenUsed="1"/>
-    <w:lsdException w:name="Table List 8" w:semiHidden="1" w:unhideWhenUsed="1"/>
-    <w:lsdException w:name="Table 3D effects 1" w:semiHidden="1" w:unhideWhenUsed="1"/>
-    <w:lsdException w:name="Table 3D effects 2" w:semiHidden="1" w:unhideWhenUsed="1"/>
-    <w:lsdException w:name="Table 3D effects 3" w:semiHidden="1" w:unhideWhenUsed="1"/>
-    <w:lsdException w:name="Table Contemporary" w:semiHidden="1" w:unhideWhenUsed="1"/>
-    <w:lsdException w:name="Table Elegant" w:semiHidden="1" w:unhideWhenUsed="1"/>
-    <w:lsdException w:name="Table Professional" w:semiHidden="1" w:unhideWhenUsed="1"/>
-    <w:lsdException w:name="Table Subtle 1" w:semiHidden="1" w:unhideWhenUsed="1"/>
-    <w:lsdException w:name="Table Subtle 2" w:semiHidden="1" w:unhideWhenUsed="1"/>
-    <w:lsdException w:name="Table Web 1" w:semiHidden="1" w:unhideWhenUsed="1"/>
-    <w:lsdException w:name="Table Web 2" w:semiHidden="1" w:unhideWhenUsed="1"/>
-    <w:lsdException w:name="Table Web 3" w:semiHidden="1" w:unhideWhenUsed="1"/>
-    <w:lsdException w:name="Balloon Text" w:semiHidden="1" w:unhideWhenUsed="1"/>
-    <w:lsdException w:name="Table Grid" w:uiPriority="59"/>
-    <w:lsdException w:name="Table Theme" w:semiHidden="1" w:unhideWhenUsed="1"/>
-    <w:lsdException w:name="Placeholder Text" w:semiHidden="1"/>
-    <w:lsdException w:name="No Spacing" w:uiPriority="1" w:qFormat="1"/>
-    <w:lsdException w:name="Light Shading" w:uiPriority="60"/>
-    <w:lsdException w:name="Light List" w:uiPriority="61"/>
-    <w:lsdException w:name="Light Grid" w:uiPriority="62"/>
-    <w:lsdException w:name="Medium Shading 1" w:uiPriority="63"/>
-    <w:lsdException w:name="Medium Shading 2" w:uiPriority="64"/>
-    <w:lsdException w:name="Medium List 1" w:uiPriority="65"/>
-    <w:lsdException w:name="Medium List 2" w:uiPriority="66"/>
-    <w:lsdException w:name="Medium Grid 1" w:uiPriority="67"/>
-    <w:lsdException w:name="Medium Grid 2" w:uiPriority="68"/>
-    <w:lsdException w:name="Medium Grid 3" w:uiPriority="69"/>
-    <w:lsdException w:name="Dark List" w:uiPriority="70"/>
-    <w:lsdException w:name="Colorful Shading" w:uiPriority="71"/>
-    <w:lsdException w:name="Colorful List" w:uiPriority="72"/>
-    <w:lsdException w:name="Colorful Grid" w:uiPriority="73"/>
-    <w:lsdException w:name="Light Shading Accent 1" w:uiPriority="60"/>
-    <w:lsdException w:name="Light List Accent 1" w:uiPriority="61"/>
-    <w:lsdException w:name="Light Grid Accent 1" w:uiPriority="62"/>
-    <w:lsdException w:name="Medium Shading 1 Accent 1" w:uiPriority="63"/>
-    <w:lsdException w:name="Medium Shading 2 Accent 1" w:uiPriority="64"/>
-    <w:lsdException w:name="Medium List 1 Accent 1" w:uiPriority="65"/>
-    <w:lsdException w:name="Revision" w:semiHidden="1"/>
-    <w:lsdException w:name="List Paragraph" w:uiPriority="34" w:qFormat="1"/>
-    <w:lsdException w:name="Quote" w:uiPriority="29" w:qFormat="1"/>
-    <w:lsdException w:name="Intense Quote" w:uiPriority="30" w:qFormat="1"/>
-    <w:lsdException w:name="Medium List 2 Accent 1" w:uiPriority="66"/>
-    <w:lsdException w:name="Medium Grid 1 Accent 1" w:uiPriority="67"/>
-    <w:lsdException w:name="Medium Grid 2 Accent 1" w:uiPriority="68"/>
-    <w:lsdException w:name="Medium Grid 3 Accent 1" w:uiPriority="69"/>
-    <w:lsdException w:name="Dark List Accent 1" w:uiPriority="70"/>
-    <w:lsdException w:name="Colorful Shading Accent 1" w:uiPriority="71"/>
-    <w:lsdException w:name="Colorful List Accent 1" w:uiPriority="72"/>
-    <w:lsdException w:name="Colorful Grid Accent 1" w:uiPriority="73"/>
-    <w:lsdException w:name="Light Shading Accent 2" w:uiPriority="60"/>
-    <w:lsdException w:name="Light List Accent 2" w:uiPriority="61"/>
-    <w:lsdException w:name="Light Grid Accent 2" w:uiPriority="62"/>
-    <w:lsdException w:name="Medium Shading 1 Accent 2" w:uiPriority="63"/>
-    <w:lsdException w:name="Medium Shading 2 Accent 2" w:uiPriority="64"/>
-    <w:lsdException w:name="Medium List 1 Accent 2" w:uiPriority="65"/>
-    <w:lsdException w:name="Medium List 2 Accent 2" w:uiPriority="66"/>
-    <w:lsdException w:name="Medium Grid 1 Accent 2" w:uiPriority="67"/>
-    <w:lsdException w:name="Medium Grid 2 Accent 2" w:uiPriority="68"/>
-    <w:lsdException w:name="Medium Grid 3 Accent 2" w:uiPriority="69"/>
-    <w:lsdException w:name="Dark List Accent 2" w:uiPriority="70"/>
-    <w:lsdException w:name="Colorful Shading Accent 2" w:uiPriority="71"/>
-    <w:lsdException w:name="Colorful List Accent 2" w:uiPriority="72"/>
-    <w:lsdException w:name="Colorful Grid Accent 2" w:uiPriority="73"/>
-    <w:lsdException w:name="Light Shading Accent 3" w:uiPriority="60"/>
-    <w:lsdException w:name="Light List Accent 3" w:uiPriority="61"/>
-    <w:lsdException w:name="Light Grid Accent 3" w:uiPriority="62"/>
-    <w:lsdException w:name="Medium Shading 1 Accent 3" w:uiPriority="63"/>
-    <w:lsdException w:name="Medium Shading 2 Accent 3" w:uiPriority="64"/>
-    <w:lsdException w:name="Medium List 1 Accent 3" w:uiPriority="65"/>
-    <w:lsdException w:name="Medium List 2 Accent 3" w:uiPriority="66"/>
-    <w:lsdException w:name="Medium Grid 1 Accent 3" w:uiPriority="67"/>
-    <w:lsdException w:name="Medium Grid 2 Accent 3" w:uiPriority="68"/>
-    <w:lsdException w:name="Medium Grid 3 Accent 3" w:uiPriority="69"/>
-    <w:lsdException w:name="Dark List Accent 3" w:uiPriority="70"/>
-    <w:lsdException w:name="Colorful Shading Accent 3" w:uiPriority="71"/>
-    <w:lsdException w:name="Colorful List Accent 3" w:uiPriority="72"/>
-    <w:lsdException w:name="Colorful Grid Accent 3" w:uiPriority="73"/>
-    <w:lsdException w:name="Light Shading Accent 4" w:uiPriority="60"/>
-    <w:lsdException w:name="Light List Accent 4" w:uiPriority="61"/>
-    <w:lsdException w:name="Light Grid Accent 4" w:uiPriority="62"/>
-    <w:lsdException w:name="Medium Shading 1 Accent 4" w:uiPriority="63"/>
-    <w:lsdException w:name="Medium Shading 2 Accent 4" w:uiPriority="64"/>
-    <w:lsdException w:name="Medium List 1 Accent 4" w:uiPriority="65"/>
-    <w:lsdException w:name="Medium List 2 Accent 4" w:uiPriority="66"/>
-    <w:lsdException w:name="Medium Grid 1 Accent 4" w:uiPriority="67"/>
-    <w:lsdException w:name="Medium Grid 2 Accent 4" w:uiPriority="68"/>
-    <w:lsdException w:name="Medium Grid 3 Accent 4" w:uiPriority="69"/>
-    <w:lsdException w:name="Dark List Accent 4" w:uiPriority="70"/>
-    <w:lsdException w:name="Colorful Shading Accent 4" w:uiPriority="71"/>
-    <w:lsdException w:name="Colorful List Accent 4" w:uiPriority="72"/>
-    <w:lsdException w:name="Colorful Grid Accent 4" w:uiPriority="73"/>
-    <w:lsdException w:name="Light Shading Accent 5" w:uiPriority="60"/>
-    <w:lsdException w:name="Light List Accent 5" w:uiPriority="61"/>
-    <w:lsdException w:name="Light Grid Accent 5" w:uiPriority="62"/>
-    <w:lsdException w:name="Medium Shading 1 Accent 5" w:uiPriority="63"/>
-    <w:lsdException w:name="Medium Shading 2 Accent 5" w:uiPriority="64"/>
-    <w:lsdException w:name="Medium List 1 Accent 5" w:uiPriority="65"/>
-    <w:lsdException w:name="Medium List 2 Accent 5" w:uiPriority="66"/>
-    <w:lsdException w:name="Medium Grid 1 Accent 5" w:uiPriority="67"/>
-    <w:lsdException w:name="Medium Grid 2 Accent 5" w:uiPriority="68"/>
-    <w:lsdException w:name="Medium Grid 3 Accent 5" w:uiPriority="69"/>
-    <w:lsdException w:name="Dark List Accent 5" w:uiPriority="70"/>
-    <w:lsdException w:name="Colorful Shading Accent 5" w:uiPriority="71"/>
-    <w:lsdException w:name="Colorful List Accent 5" w:uiPriority="72"/>
-    <w:lsdException w:name="Colorful Grid Accent 5" w:uiPriority="73"/>
-    <w:lsdException w:name="Light Shading Accent 6" w:uiPriority="60"/>
-    <w:lsdException w:name="Light List Accent 6" w:uiPriority="61"/>
-    <w:lsdException w:name="Light Grid Accent 6" w:uiPriority="62"/>
-    <w:lsdException w:name="Medium Shading 1 Accent 6" w:uiPriority="63"/>
-    <w:lsdException w:name="Medium Shading 2 Accent 6" w:uiPriority="64"/>
-    <w:lsdException w:name="Medium List 1 Accent 6" w:uiPriority="65"/>
-    <w:lsdException w:name="Medium List 2 Accent 6" w:uiPriority="66"/>
-    <w:lsdException w:name="Medium Grid 1 Accent 6" w:uiPriority="67"/>
-    <w:lsdException w:name="Medium Grid 2 Accent 6" w:uiPriority="68"/>
-    <w:lsdException w:name="Medium Grid 3 Accent 6" w:uiPriority="69"/>
-    <w:lsdException w:name="Dark List Accent 6" w:uiPriority="70"/>
-    <w:lsdException w:name="Colorful Shading Accent 6" w:uiPriority="71"/>
-    <w:lsdException w:name="Colorful List Accent 6" w:uiPriority="72"/>
-    <w:lsdException w:name="Colorful Grid Accent 6" w:uiPriority="73"/>
-    <w:lsdException w:name="Subtle Emphasis" w:uiPriority="19" w:qFormat="1"/>
-    <w:lsdException w:name="Intense Emphasis" w:uiPriority="21" w:qFormat="1"/>
-    <w:lsdException w:name="Subtle Reference" w:uiPriority="31" w:qFormat="1"/>
-    <w:lsdException w:name="Intense Reference" w:uiPriority="32" w:qFormat="1"/>
-    <w:lsdException w:name="Book Title" w:uiPriority="33" w:qFormat="1"/>
-    <w:lsdException w:name="Bibliography" w:semiHidden="1" w:uiPriority="37" w:unhideWhenUsed="1"/>
-    <w:lsdException w:name="TOC Heading" w:semiHidden="1" w:uiPriority="39" w:unhideWhenUsed="1" w:qFormat="1"/>
-    <w:lsdException w:name="Grid Table 4" w:uiPriority="49"/>
-    <w:lsdException w:name="Grid Table 5 Dark" w:uiPriority="50"/>
-    <w:lsdException w:name="Grid Table 6 Colorful" w:uiPriority="51"/>
-    <w:lsdException w:name="Grid Table 7 Colorful" w:uiPriority="52"/>
-    <w:lsdException w:name="Grid Table 1 Light Accent 1" w:uiPriority="46"/>
-    <w:lsdException w:name="Grid Table 2 Accent 1" w:uiPriority="47"/>
-    <w:lsdException w:name="Grid Table 3 Accent 1" w:uiPriority="48"/>
-    <w:lsdException w:name="Grid Table 4 Accent 1" w:uiPriority="49"/>
-    <w:lsdException w:name="Grid Table 5 Dark Accent 1" w:uiPriority="50"/>
-    <w:lsdException w:name="Grid Table 6 Colorful Accent 1" w:uiPriority="51"/>
-    <w:lsdException w:name="Grid Table 7 Colorful Accent 1" w:uiPriority="52"/>
-    <w:lsdException w:name="Grid Table 1 Light Accent 2" w:uiPriority="46"/>
-    <w:lsdException w:name="Grid Table 2 Accent 2" w:uiPriority="47"/>
-    <w:lsdException w:name="Grid Table 3 Accent 2" w:uiPriority="48"/>
-    <w:lsdException w:name="Grid Table 4 Accent 2" w:uiPriority="49"/>
-    <w:lsdException w:name="Grid Table 5 Dark Accent 2" w:uiPriority="50"/>
-    <w:lsdException w:name="Grid Table 6 Colorful Accent 2" w:uiPriority="51"/>
-    <w:lsdException w:name="Grid Table 7 Colorful Accent 2" w:uiPriority="52"/>
-    <w:lsdException w:name="Grid Table 1 Light Accent 3" w:uiPriority="46"/>
-    <w:lsdException w:name="Grid Table 2 Accent 3" w:uiPriority="47"/>
-    <w:lsdException w:name="Grid Table 3 Accent 3" w:uiPriority="48"/>
-    <w:lsdException w:name="Grid Table 4 Accent 3" w:uiPriority="49"/>
-    <w:lsdException w:name="Grid Table 5 Dark Accent 3" w:uiPriority="50"/>
-    <w:lsdException w:name="Grid Table 6 Colorful Accent 3" w:uiPriority="51"/>
-    <w:lsdException w:name="Grid Table 7 Colorful Accent 3" w:uiPriority="52"/>
-    <w:lsdException w:name="Grid Table 1 Light Accent 4" w:uiPriority="46"/>
-    <w:lsdException w:name="Grid Table 2 Accent 4" w:uiPriority="47"/>
-    <w:lsdException w:name="Grid Table 3 Accent 4" w:uiPriority="48"/>
-    <w:lsdException w:name="Grid Table 4 Accent 4" w:uiPriority="49"/>
-    <w:lsdException w:name="Grid Table 5 Dark Accent 4" w:uiPriority="50"/>
-    <w:lsdException w:name="Grid Table 6 Colorful Accent 4" w:uiPriority="51"/>
-    <w:lsdException w:name="Grid Table 7 Colorful Accent 4" w:uiPriority="52"/>
-    <w:lsdException w:name="Grid Table 1 Light Accent 5" w:uiPriority="46"/>
-    <w:lsdException w:name="Grid Table 2 Accent 5" w:uiPriority="47"/>
-    <w:lsdException w:name="Grid Table 3 Accent 5" w:uiPriority="48"/>
-    <w:lsdException w:name="Grid Table 4 Accent 5" w:uiPriority="49"/>
-    <w:lsdException w:name="Grid Table 5 Dark Accent 5" w:uiPriority="50"/>
-    <w:lsdException w:name="Grid Table 6 Colorful Accent 5" w:uiPriority="51"/>
-    <w:lsdException w:name="Grid Table 7 Colorful Accent 5" w:uiPriority="52"/>
-    <w:lsdException w:name="Grid Table 1 Light Accent 6" w:uiPriority="46"/>
-    <w:lsdException w:name="Grid Table 2 Accent 6" w:uiPriority="47"/>
-    <w:lsdException w:name="Grid Table 3 Accent 6" w:uiPriority="48"/>
-    <w:lsdException w:name="Grid Table 4 Accent 6" w:uiPriority="49"/>
-    <w:lsdException w:name="Grid Table 5 Dark Accent 6" w:uiPriority="50"/>
-    <w:lsdException w:name="Grid Table 6 Colorful Accent 6" w:uiPriority="51"/>
-    <w:lsdException w:name="Grid Table 7 Colorful Accent 6" w:uiPriority="52"/>
-    <w:lsdException w:name="List Table 1 Light" w:uiPriority="46"/>
-    <w:lsdException w:name="List Table 2" w:uiPriority="47"/>
-    <w:lsdException w:name="List Table 3" w:uiPriority="48"/>
-    <w:lsdException w:name="List Table 4" w:uiPriority="49"/>
-    <w:lsdException w:name="List Table 5 Dark" w:uiPriority="50"/>
-    <w:lsdException w:name="List Table 6 Colorful" w:uiPriority="51"/>
-    <w:lsdException w:name="List Table 7 Colorful" w:uiPriority="52"/>
-    <w:lsdException w:name="List Table 1 Light Accent 1" w:uiPriority="46"/>
-    <w:lsdException w:name="List Table 2 Accent 1" w:uiPriority="47"/>
-    <w:lsdException w:name="List Table 3 Accent 1" w:uiPriority="48"/>
-    <w:lsdException w:name="List Table 4 Accent 1" w:uiPriority="49"/>
-    <w:lsdException w:name="List Table 5 Dark Accent 1" w:uiPriority="50"/>
-    <w:lsdException w:name="List Table 6 Colorful Accent 1" w:uiPriority="51"/>
-    <w:lsdException w:name="List Table 7 Colorful Accent 1" w:uiPriority="52"/>
-    <w:lsdException w:name="List Table 1 Light Accent 2" w:uiPriority="46"/>
-    <w:lsdException w:name="List Table 2 Accent 2" w:uiPriority="47"/>
-    <w:lsdException w:name="List Table 3 Accent 2" w:uiPriority="48"/>
-    <w:lsdException w:name="List Table 4 Accent 2" w:uiPriority="49"/>
-    <w:lsdException w:name="List Table 5 Dark Accent 2" w:uiPriority="50"/>
-    <w:lsdException w:name="List Table 6 Colorful Accent 2" w:uiPriority="51"/>
-    <w:lsdException w:name="List Table 7 Colorful Accent 2" w:uiPriority="52"/>
-    <w:lsdException w:name="List Table 1 Light Accent 3" w:uiPriority="46"/>
-    <w:lsdException w:name="List Table 2 Accent 3" w:uiPriority="47"/>
-    <w:lsdException w:name="List Table 3 Accent 3" w:uiPriority="48"/>
-    <w:lsdException w:name="List Table 4 Accent 3" w:uiPriority="49"/>
-    <w:lsdException w:name="List Table 5 Dark Accent 3" w:uiPriority="50"/>
-    <w:lsdException w:name="List Table 6 Colorful Accent 3" w:uiPriority="51"/>
-    <w:lsdException w:name="List Table 7 Colorful Accent 3" w:uiPriority="52"/>
-    <w:lsdException w:name="List Table 1 Light Accent 4" w:uiPriority="46"/>
-    <w:lsdException w:name="List Table 2 Accent 4" w:uiPriority="47"/>
-    <w:lsdException w:name="List Table 3 Accent 4" w:uiPriority="48"/>
-    <w:lsdException w:name="List Table 4 Accent 4" w:uiPriority="49"/>
-    <w:lsdException w:name="List Table 5 Dark Accent 4" w:uiPriority="50"/>
-    <w:lsdException w:name="List Table 6 Colorful Accent 4" w:uiPriority="51"/>
-    <w:lsdException w:name="List Table 7 Colorful Accent 4" w:uiPriority="52"/>
-    <w:lsdException w:name="List Table 1 Light Accent 5" w:uiPriority="46"/>
-    <w:lsdException w:name="List Table 2 Accent 5" w:uiPriority="47"/>
-    <w:lsdException w:name="List Table 3 Accent 5" w:uiPriority="48"/>
-    <w:lsdException w:name="List Table 4 Accent 5" w:uiPriority="49"/>
-    <w:lsdException w:name="List Table 5 Dark Accent 5" w:uiPriority="50"/>
-    <w:lsdException w:name="List Table 6 Colorful Accent 5" w:uiPriority="51"/>
-    <w:lsdException w:name="List Table 7 Colorful Accent 5" w:uiPriority="52"/>
-    <w:lsdException w:name="List Table 1 Light Accent 6" w:uiPriority="46"/>
-    <w:lsdException w:name="List Table 2 Accent 6" w:uiPriority="47"/>
-    <w:lsdException w:name="List Table 3 Accent 6" w:uiPriority="48"/>
-    <w:lsdException w:name="List Table 4 Accent 6" w:uiPriority="49"/>
-    <w:lsdException w:name="List Table 5 Dark Accent 6" w:uiPriority="50"/>
-    <w:lsdException w:name="List Table 6 Colorful Accent 6" w:uiPriority="51"/>
-    <w:lsdException w:name="List Table 7 Colorful Accent 6" w:uiPriority="52"/>
+  <w:latentStyles w:defLockedState="0" w:defUIPriority="99" w:defSemiHidden="1" w:defUnhideWhenUsed="1" w:defQFormat="0" w:count="276">
+    <w:lsdException w:name="Normal" w:semiHidden="0" w:uiPriority="0" w:unhideWhenUsed="0" w:qFormat="1"/>
+    <w:lsdException w:name="heading 1" w:semiHidden="0" w:uiPriority="9" w:unhideWhenUsed="0" w:qFormat="1"/>
+    <w:lsdException w:name="heading 2" w:uiPriority="0" w:qFormat="1"/>
+    <w:lsdException w:name="heading 3" w:uiPriority="9" w:qFormat="1"/>
+    <w:lsdException w:name="heading 4" w:uiPriority="9" w:qFormat="1"/>
+    <w:lsdException w:name="heading 5" w:uiPriority="9" w:qFormat="1"/>
+    <w:lsdException w:name="heading 6" w:uiPriority="9" w:qFormat="1"/>
+    <w:lsdException w:name="heading 7" w:uiPriority="9" w:qFormat="1"/>
+    <w:lsdException w:name="heading 8" w:uiPriority="9" w:qFormat="1"/>
+    <w:lsdException w:name="heading 9" w:uiPriority="9" w:qFormat="1"/>
+    <w:lsdException w:name="toc 1" w:uiPriority="39"/>
+    <w:lsdException w:name="toc 2" w:uiPriority="39"/>
+    <w:lsdException w:name="toc 3" w:uiPriority="39"/>
+    <w:lsdException w:name="toc 4" w:uiPriority="39"/>
+    <w:lsdException w:name="toc 5" w:uiPriority="39"/>
+    <w:lsdException w:name="toc 6" w:uiPriority="39"/>
+    <w:lsdException w:name="toc 7" w:uiPriority="39"/>
+    <w:lsdException w:name="toc 8" w:uiPriority="39"/>
+    <w:lsdException w:name="toc 9" w:uiPriority="39"/>
+    <w:lsdException w:name="caption" w:uiPriority="35" w:qFormat="1"/>
+    <w:lsdException w:name="Title" w:semiHidden="0" w:uiPriority="10" w:unhideWhenUsed="0" w:qFormat="1"/>
+    <w:lsdException w:name="Default Paragraph Font" w:uiPriority="1"/>
+    <w:lsdException w:name="Subtitle" w:semiHidden="0" w:uiPriority="11" w:unhideWhenUsed="0" w:qFormat="1"/>
+    <w:lsdException w:name="Strong" w:semiHidden="0" w:uiPriority="22" w:unhideWhenUsed="0" w:qFormat="1"/>
+    <w:lsdException w:name="Emphasis" w:semiHidden="0" w:uiPriority="20" w:unhideWhenUsed="0" w:qFormat="1"/>
+    <w:lsdException w:name="Table Grid" w:semiHidden="0" w:uiPriority="59" w:unhideWhenUsed="0"/>
+    <w:lsdException w:name="Note Level 1" w:semiHidden="0" w:unhideWhenUsed="0"/>
+    <w:lsdException w:name="Note Level 2" w:semiHidden="0" w:unhideWhenUsed="0"/>
+    <w:lsdException w:name="Note Level 3" w:semiHidden="0" w:unhideWhenUsed="0"/>
+    <w:lsdException w:name="Note Level 4" w:semiHidden="0" w:unhideWhenUsed="0"/>
+    <w:lsdException w:name="Note Level 5" w:semiHidden="0" w:unhideWhenUsed="0"/>
+    <w:lsdException w:name="Note Level 6" w:semiHidden="0" w:unhideWhenUsed="0"/>
+    <w:lsdException w:name="Note Level 7" w:semiHidden="0" w:unhideWhenUsed="0"/>
+    <w:lsdException w:name="Note Level 8" w:semiHidden="0" w:unhideWhenUsed="0"/>
+    <w:lsdException w:name="Note Level 9" w:semiHidden="0" w:unhideWhenUsed="0"/>
+    <w:lsdException w:name="Placeholder Text" w:unhideWhenUsed="0"/>
+    <w:lsdException w:name="No Spacing" w:semiHidden="0" w:uiPriority="1" w:unhideWhenUsed="0" w:qFormat="1"/>
+    <w:lsdException w:name="Light Shading" w:semiHidden="0" w:uiPriority="60" w:unhideWhenUsed="0"/>
+    <w:lsdException w:name="Light List" w:semiHidden="0" w:uiPriority="61" w:unhideWhenUsed="0"/>
+    <w:lsdException w:name="Light Grid" w:semiHidden="0" w:uiPriority="62" w:unhideWhenUsed="0"/>
+    <w:lsdException w:name="Medium Shading 1" w:semiHidden="0" w:uiPriority="63" w:unhideWhenUsed="0"/>
+    <w:lsdException w:name="Medium Shading 2" w:semiHidden="0" w:uiPriority="64" w:unhideWhenUsed="0"/>
+    <w:lsdException w:name="Medium List 1" w:semiHidden="0" w:uiPriority="65" w:unhideWhenUsed="0"/>
+    <w:lsdException w:name="Medium List 2" w:semiHidden="0" w:uiPriority="66" w:unhideWhenUsed="0"/>
+    <w:lsdException w:name="Medium Grid 1" w:semiHidden="0" w:uiPriority="67" w:unhideWhenUsed="0"/>
+    <w:lsdException w:name="Medium Grid 2" w:semiHidden="0" w:uiPriority="68" w:unhideWhenUsed="0"/>
+    <w:lsdException w:name="Medium Grid 3" w:semiHidden="0" w:uiPriority="69" w:unhideWhenUsed="0"/>
+    <w:lsdException w:name="Dark List" w:semiHidden="0" w:uiPriority="70" w:unhideWhenUsed="0"/>
+    <w:lsdException w:name="Colorful Shading" w:semiHidden="0" w:uiPriority="71" w:unhideWhenUsed="0"/>
+    <w:lsdException w:name="Colorful List" w:semiHidden="0" w:uiPriority="72" w:unhideWhenUsed="0"/>
+    <w:lsdException w:name="Colorful Grid" w:semiHidden="0" w:uiPriority="73" w:unhideWhenUsed="0"/>
+    <w:lsdException w:name="Light Shading Accent 1" w:semiHidden="0" w:uiPriority="60" w:unhideWhenUsed="0"/>
+    <w:lsdException w:name="Light List Accent 1" w:semiHidden="0" w:uiPriority="61" w:unhideWhenUsed="0"/>
+    <w:lsdException w:name="Light Grid Accent 1" w:semiHidden="0" w:uiPriority="62" w:unhideWhenUsed="0"/>
+    <w:lsdException w:name="Medium Shading 1 Accent 1" w:semiHidden="0" w:uiPriority="63" w:unhideWhenUsed="0"/>
+    <w:lsdException w:name="Medium Shading 2 Accent 1" w:semiHidden="0" w:uiPriority="64" w:unhideWhenUsed="0"/>
+    <w:lsdException w:name="Medium List 1 Accent 1" w:semiHidden="0" w:uiPriority="65" w:unhideWhenUsed="0"/>
+    <w:lsdException w:name="Revision" w:unhideWhenUsed="0"/>
+    <w:lsdException w:name="List Paragraph" w:semiHidden="0" w:uiPriority="34" w:unhideWhenUsed="0" w:qFormat="1"/>
+    <w:lsdException w:name="Quote" w:semiHidden="0" w:uiPriority="29" w:unhideWhenUsed="0" w:qFormat="1"/>
+    <w:lsdException w:name="Intense Quote" w:semiHidden="0" w:uiPriority="30" w:unhideWhenUsed="0" w:qFormat="1"/>
+    <w:lsdException w:name="Medium List 2 Accent 1" w:semiHidden="0" w:uiPriority="66" w:unhideWhenUsed="0"/>
+    <w:lsdException w:name="Medium Grid 1 Accent 1" w:semiHidden="0" w:uiPriority="67" w:unhideWhenUsed="0"/>
+    <w:lsdException w:name="Medium Grid 2 Accent 1" w:semiHidden="0" w:uiPriority="68" w:unhideWhenUsed="0"/>
+    <w:lsdException w:name="Medium Grid 3 Accent 1" w:semiHidden="0" w:uiPriority="69" w:unhideWhenUsed="0"/>
+    <w:lsdException w:name="Dark List Accent 1" w:semiHidden="0" w:uiPriority="70" w:unhideWhenUsed="0"/>
+    <w:lsdException w:name="Colorful Shading Accent 1" w:semiHidden="0" w:uiPriority="71" w:unhideWhenUsed="0"/>
+    <w:lsdException w:name="Colorful List Accent 1" w:semiHidden="0" w:uiPriority="72" w:unhideWhenUsed="0"/>
+    <w:lsdException w:name="Colorful Grid Accent 1" w:semiHidden="0" w:uiPriority="73" w:unhideWhenUsed="0"/>
+    <w:lsdException w:name="Light Shading Accent 2" w:semiHidden="0" w:uiPriority="60" w:unhideWhenUsed="0"/>
+    <w:lsdException w:name="Light List Accent 2" w:semiHidden="0" w:uiPriority="61" w:unhideWhenUsed="0"/>
+    <w:lsdException w:name="Light Grid Accent 2" w:semiHidden="0" w:uiPriority="62" w:unhideWhenUsed="0"/>
+    <w:lsdException w:name="Medium Shading 1 Accent 2" w:semiHidden="0" w:uiPriority="63" w:unhideWhenUsed="0"/>
+    <w:lsdException w:name="Medium Shading 2 Accent 2" w:semiHidden="0" w:uiPriority="64" w:unhideWhenUsed="0"/>
+    <w:lsdException w:name="Medium List 1 Accent 2" w:semiHidden="0" w:uiPriority="65" w:unhideWhenUsed="0"/>
+    <w:lsdException w:name="Medium List 2 Accent 2" w:semiHidden="0" w:uiPriority="66" w:unhideWhenUsed="0"/>
+    <w:lsdException w:name="Medium Grid 1 Accent 2" w:semiHidden="0" w:uiPriority="67" w:unhideWhenUsed="0"/>
+    <w:lsdException w:name="Medium Grid 2 Accent 2" w:semiHidden="0" w:uiPriority="68" w:unhideWhenUsed="0"/>
+    <w:lsdException w:name="Medium Grid 3 Accent 2" w:semiHidden="0" w:uiPriority="69" w:unhideWhenUsed="0"/>
+    <w:lsdException w:name="Dark List Accent 2" w:semiHidden="0" w:uiPriority="70" w:unhideWhenUsed="0"/>
+    <w:lsdException w:name="Colorful Shading Accent 2" w:semiHidden="0" w:uiPriority="71" w:unhideWhenUsed="0"/>
+    <w:lsdException w:name="Colorful List Accent 2" w:semiHidden="0" w:uiPriority="72" w:unhideWhenUsed="0"/>
+    <w:lsdException w:name="Colorful Grid Accent 2" w:semiHidden="0" w:uiPriority="73" w:unhideWhenUsed="0"/>
+    <w:lsdException w:name="Light Shading Accent 3" w:semiHidden="0" w:uiPriority="60" w:unhideWhenUsed="0"/>
+    <w:lsdException w:name="Light List Accent 3" w:semiHidden="0" w:uiPriority="61" w:unhideWhenUsed="0"/>
+    <w:lsdException w:name="Light Grid Accent 3" w:semiHidden="0" w:uiPriority="62" w:unhideWhenUsed="0"/>
+    <w:lsdException w:name="Medium Shading 1 Accent 3" w:semiHidden="0" w:uiPriority="63" w:unhideWhenUsed="0"/>
+    <w:lsdException w:name="Medium Shading 2 Accent 3" w:semiHidden="0" w:uiPriority="64" w:unhideWhenUsed="0"/>
+    <w:lsdException w:name="Medium List 1 Accent 3" w:semiHidden="0" w:uiPriority="65" w:unhideWhenUsed="0"/>
+    <w:lsdException w:name="Medium List 2 Accent 3" w:semiHidden="0" w:uiPriority="66" w:unhideWhenUsed="0"/>
+    <w:lsdException w:name="Medium Grid 1 Accent 3" w:semiHidden="0" w:uiPriority="67" w:unhideWhenUsed="0"/>
+    <w:lsdException w:name="Medium Grid 2 Accent 3" w:semiHidden="0" w:uiPriority="68" w:unhideWhenUsed="0"/>
+    <w:lsdException w:name="Medium Grid 3 Accent 3" w:semiHidden="0" w:uiPriority="69" w:unhideWhenUsed="0"/>
+    <w:lsdException w:name="Dark List Accent 3" w:semiHidden="0" w:uiPriority="70" w:unhideWhenUsed="0"/>
+    <w:lsdException w:name="Colorful Shading Accent 3" w:semiHidden="0" w:uiPriority="71" w:unhideWhenUsed="0"/>
+    <w:lsdException w:name="Colorful List Accent 3" w:semiHidden="0" w:uiPriority="72" w:unhideWhenUsed="0"/>
+    <w:lsdException w:name="Colorful Grid Accent 3" w:semiHidden="0" w:uiPriority="73" w:unhideWhenUsed="0"/>
+    <w:lsdException w:name="Light Shading Accent 4" w:semiHidden="0" w:uiPriority="60" w:unhideWhenUsed="0"/>
+    <w:lsdException w:name="Light List Accent 4" w:semiHidden="0" w:uiPriority="61" w:unhideWhenUsed="0"/>
+    <w:lsdException w:name="Light Grid Accent 4" w:semiHidden="0" w:uiPriority="62" w:unhideWhenUsed="0"/>
+    <w:lsdException w:name="Medium Shading 1 Accent 4" w:semiHidden="0" w:uiPriority="63" w:unhideWhenUsed="0"/>
+    <w:lsdException w:name="Medium Shading 2 Accent 4" w:semiHidden="0" w:uiPriority="64" w:unhideWhenUsed="0"/>
+    <w:lsdException w:name="Medium List 1 Accent 4" w:semiHidden="0" w:uiPriority="65" w:unhideWhenUsed="0"/>
+    <w:lsdException w:name="Medium List 2 Accent 4" w:semiHidden="0" w:uiPriority="66" w:unhideWhenUsed="0"/>
+    <w:lsdException w:name="Medium Grid 1 Accent 4" w:semiHidden="0" w:uiPriority="67" w:unhideWhenUsed="0"/>
+    <w:lsdException w:name="Medium Grid 2 Accent 4" w:semiHidden="0" w:uiPriority="68" w:unhideWhenUsed="0"/>
+    <w:lsdException w:name="Medium Grid 3 Accent 4" w:semiHidden="0" w:uiPriority="69" w:unhideWhenUsed="0"/>
+    <w:lsdException w:name="Dark List Accent 4" w:semiHidden="0" w:uiPriority="70" w:unhideWhenUsed="0"/>
+    <w:lsdException w:name="Colorful Shading Accent 4" w:semiHidden="0" w:uiPriority="71" w:unhideWhenUsed="0"/>
+    <w:lsdException w:name="Colorful List Accent 4" w:semiHidden="0" w:uiPriority="72" w:unhideWhenUsed="0"/>
+    <w:lsdException w:name="Colorful Grid Accent 4" w:semiHidden="0" w:uiPriority="73" w:unhideWhenUsed="0"/>
+    <w:lsdException w:name="Light Shading Accent 5" w:semiHidden="0" w:uiPriority="60" w:unhideWhenUsed="0"/>
+    <w:lsdException w:name="Light List Accent 5" w:semiHidden="0" w:uiPriority="61" w:unhideWhenUsed="0"/>
+    <w:lsdException w:name="Light Grid Accent 5" w:semiHidden="0" w:uiPriority="62" w:unhideWhenUsed="0"/>
+    <w:lsdException w:name="Medium Shading 1 Accent 5" w:semiHidden="0" w:uiPriority="63" w:unhideWhenUsed="0"/>
+    <w:lsdException w:name="Medium Shading 2 Accent 5" w:semiHidden="0" w:uiPriority="64" w:unhideWhenUsed="0"/>
+    <w:lsdException w:name="Medium List 1 Accent 5" w:semiHidden="0" w:uiPriority="65" w:unhideWhenUsed="0"/>
+    <w:lsdException w:name="Medium List 2 Accent 5" w:semiHidden="0" w:uiPriority="66" w:unhideWhenUsed="0"/>
+    <w:lsdException w:name="Medium Grid 1 Accent 5" w:semiHidden="0" w:uiPriority="67" w:unhideWhenUsed="0"/>
+    <w:lsdException w:name="Medium Grid 2 Accent 5" w:semiHidden="0" w:uiPriority="68" w:unhideWhenUsed="0"/>
+    <w:lsdException w:name="Medium Grid 3 Accent 5" w:semiHidden="0" w:uiPriority="69" w:unhideWhenUsed="0"/>
+    <w:lsdException w:name="Dark List Accent 5" w:semiHidden="0" w:uiPriority="70" w:unhideWhenUsed="0"/>
+    <w:lsdException w:name="Colorful Shading Accent 5" w:semiHidden="0" w:uiPriority="71" w:unhideWhenUsed="0"/>
+    <w:lsdException w:name="Colorful List Accent 5" w:semiHidden="0" w:uiPriority="72" w:unhideWhenUsed="0"/>
+    <w:lsdException w:name="Colorful Grid Accent 5" w:semiHidden="0" w:uiPriority="73" w:unhideWhenUsed="0"/>
+    <w:lsdException w:name="Light Shading Accent 6" w:semiHidden="0" w:uiPriority="60" w:unhideWhenUsed="0"/>
+    <w:lsdException w:name="Light List Accent 6" w:semiHidden="0" w:uiPriority="61" w:unhideWhenUsed="0"/>
+    <w:lsdException w:name="Light Grid Accent 6" w:semiHidden="0" w:uiPriority="62" w:unhideWhenUsed="0"/>
+    <w:lsdException w:name="Medium Shading 1 Accent 6" w:semiHidden="0" w:uiPriority="63" w:unhideWhenUsed="0"/>
+    <w:lsdException w:name="Medium Shading 2 Accent 6" w:semiHidden="0" w:uiPriority="64" w:unhideWhenUsed="0"/>
+    <w:lsdException w:name="Medium List 1 Accent 6" w:semiHidden="0" w:uiPriority="65" w:unhideWhenUsed="0"/>
+    <w:lsdException w:name="Medium List 2 Accent 6" w:semiHidden="0" w:uiPriority="66" w:unhideWhenUsed="0"/>
+    <w:lsdException w:name="Medium Grid 1 Accent 6" w:semiHidden="0" w:uiPriority="67" w:unhideWhenUsed="0"/>
+    <w:lsdException w:name="Medium Grid 2 Accent 6" w:semiHidden="0" w:uiPriority="68" w:unhideWhenUsed="0"/>
+    <w:lsdException w:name="Medium Grid 3 Accent 6" w:semiHidden="0" w:uiPriority="69" w:unhideWhenUsed="0"/>
+    <w:lsdException w:name="Dark List Accent 6" w:semiHidden="0" w:uiPriority="70" w:unhideWhenUsed="0"/>
+    <w:lsdException w:name="Colorful Shading Accent 6" w:semiHidden="0" w:uiPriority="71" w:unhideWhenUsed="0"/>
+    <w:lsdException w:name="Colorful List Accent 6" w:semiHidden="0" w:uiPriority="72" w:unhideWhenUsed="0"/>
+    <w:lsdException w:name="Colorful Grid Accent 6" w:semiHidden="0" w:uiPriority="73" w:unhideWhenUsed="0"/>
+    <w:lsdException w:name="Subtle Emphasis" w:semiHidden="0" w:uiPriority="19" w:unhideWhenUsed="0" w:qFormat="1"/>
+    <w:lsdException w:name="Intense Emphasis" w:semiHidden="0" w:uiPriority="21" w:unhideWhenUsed="0" w:qFormat="1"/>
+    <w:lsdException w:name="Subtle Reference" w:semiHidden="0" w:uiPriority="31" w:unhideWhenUsed="0" w:qFormat="1"/>
+    <w:lsdException w:name="Intense Reference" w:semiHidden="0" w:uiPriority="32" w:unhideWhenUsed="0" w:qFormat="1"/>
+    <w:lsdException w:name="Book Title" w:semiHidden="0" w:uiPriority="33" w:unhideWhenUsed="0" w:qFormat="1"/>
+    <w:lsdException w:name="Bibliography" w:uiPriority="37"/>
+    <w:lsdException w:name="TOC Heading" w:uiPriority="39" w:qFormat="1"/>
+  </w:latentStyles>
+  <w:style w:type="paragraph" w:default="1" w:styleId="Normal">
+    <w:name w:val="Normal"/>
+    <w:qFormat/>
+  </w:style>
+  <w:style w:type="paragraph" w:styleId="Heading1">
+    <w:name w:val="heading 1"/>
+    <w:basedOn w:val="Normal1"/>
+    <w:next w:val="Normal1"/>
+    <w:pPr>
+      <w:keepNext/>
+      <w:keepLines/>
+      <w:spacing w:before="480" w:after="240"/>
+      <w:outlineLvl w:val="0"/>
+    </w:pPr>
+    <w:rPr>
+      <w:b/>
+      <w:sz w:val="36"/>
+      <w:szCs w:val="36"/>
+    </w:rPr>
+  </w:style>
+  <w:style w:type="paragraph" w:styleId="Heading2">
+    <w:name w:val="heading 2"/>
+    <w:basedOn w:val="Normal1"/>
+    <w:next w:val="Normal1"/>
+    <w:pPr>
+      <w:keepNext/>
+      <w:keepLines/>
+      <w:spacing w:before="280" w:after="280"/>
+      <w:outlineLvl w:val="1"/>
+    </w:pPr>
+    <w:rPr>
+      <w:b/>
+      <w:sz w:val="28"/>
+      <w:szCs w:val="28"/>
+    </w:rPr>
+  </w:style>
+  <w:style w:type="paragraph" w:styleId="Heading3">
+    <w:name w:val="heading 3"/>
+    <w:basedOn w:val="Normal1"/>
+    <w:next w:val="Normal1"/>
+    <w:pPr>
+      <w:keepNext/>
+      <w:keepLines/>
+      <w:spacing w:before="240" w:after="240"/>
+      <w:outlineLvl w:val="2"/>
+    </w:pPr>
+    <w:rPr>
+      <w:b/>
+    </w:rPr>
+  </w:style>
+  <w:style w:type="paragraph" w:styleId="Heading4">
+    <w:name w:val="heading 4"/>
+    <w:basedOn w:val="Normal1"/>
+    <w:next w:val="Normal1"/>
+    <w:pPr>
+      <w:keepNext/>
+      <w:keepLines/>
+      <w:spacing w:before="240" w:after="60"/>
+      <w:jc w:val="both"/>
+      <w:outlineLvl w:val="3"/>
+    </w:pPr>
+    <w:rPr>
+      <w:b/>
+      <w:i/>
+      <w:sz w:val="22"/>
+      <w:szCs w:val="22"/>
+    </w:rPr>
+  </w:style>
+  <w:style w:type="paragraph" w:styleId="Heading5">
+    <w:name w:val="heading 5"/>
+    <w:basedOn w:val="Normal1"/>
+    <w:next w:val="Normal1"/>
+    <w:pPr>
+      <w:keepNext/>
+      <w:keepLines/>
+      <w:spacing w:before="240" w:after="60"/>
+      <w:jc w:val="both"/>
+      <w:outlineLvl w:val="4"/>
+    </w:pPr>
+    <w:rPr>
+      <w:rFonts w:ascii="Arial" w:eastAsia="Arial" w:hAnsi="Arial" w:cs="Arial"/>
+      <w:sz w:val="22"/>
+      <w:szCs w:val="22"/>
+    </w:rPr>
+  </w:style>
+  <w:style w:type="paragraph" w:styleId="Heading6">
+    <w:name w:val="heading 6"/>
+    <w:basedOn w:val="Normal1"/>
+    <w:next w:val="Normal1"/>
+    <w:pPr>
+      <w:keepNext/>
+      <w:keepLines/>
+      <w:spacing w:before="240" w:after="60"/>
+      <w:jc w:val="both"/>
+      <w:outlineLvl w:val="5"/>
+    </w:pPr>
+    <w:rPr>
+      <w:rFonts w:ascii="Arial" w:eastAsia="Arial" w:hAnsi="Arial" w:cs="Arial"/>
+      <w:i/>
+      <w:sz w:val="22"/>
+      <w:szCs w:val="22"/>
+    </w:rPr>
+  </w:style>
+  <w:style w:type="character" w:default="1" w:styleId="DefaultParagraphFont">
+    <w:name w:val="Default Paragraph Font"/>
+    <w:uiPriority w:val="1"/>
+    <w:semiHidden/>
+    <w:unhideWhenUsed/>
+  </w:style>
+  <w:style w:type="table" w:default="1" w:styleId="TableNormal">
+    <w:name w:val="Normal Table"/>
+    <w:uiPriority w:val="99"/>
+    <w:semiHidden/>
+    <w:unhideWhenUsed/>
+    <w:tblPr>
+      <w:tblInd w:w="0" w:type="dxa"/>
+      <w:tblCellMar>
+        <w:top w:w="0" w:type="dxa"/>
+        <w:left w:w="108" w:type="dxa"/>
+        <w:bottom w:w="0" w:type="dxa"/>
+        <w:right w:w="108" w:type="dxa"/>
+      </w:tblCellMar>
+    </w:tblPr>
+  </w:style>
+  <w:style w:type="numbering" w:default="1" w:styleId="NoList">
+    <w:name w:val="No List"/>
+    <w:uiPriority w:val="99"/>
+    <w:semiHidden/>
+    <w:unhideWhenUsed/>
+  </w:style>
+  <w:style w:type="paragraph" w:customStyle="1" w:styleId="Normal1">
+    <w:name w:val="Normal1"/>
+  </w:style>
+  <w:style w:type="paragraph" w:styleId="Title">
+    <w:name w:val="Title"/>
+    <w:basedOn w:val="Normal1"/>
+    <w:next w:val="Normal1"/>
+    <w:pPr>
+      <w:keepNext/>
+      <w:keepLines/>
+      <w:spacing w:before="240" w:after="720"/>
+      <w:jc w:val="right"/>
+    </w:pPr>
+    <w:rPr>
+      <w:rFonts w:ascii="Arial" w:eastAsia="Arial" w:hAnsi="Arial" w:cs="Arial"/>
+      <w:b/>
+      <w:sz w:val="64"/>
+      <w:szCs w:val="64"/>
+    </w:rPr>
+  </w:style>
+  <w:style w:type="paragraph" w:styleId="Subtitle">
+    <w:name w:val="Subtitle"/>
+    <w:basedOn w:val="Normal1"/>
+    <w:next w:val="Normal1"/>
+    <w:pPr>
+      <w:keepNext/>
+      <w:keepLines/>
+      <w:spacing w:before="360" w:after="80"/>
+      <w:contextualSpacing/>
+    </w:pPr>
+    <w:rPr>
+      <w:rFonts w:ascii="Georgia" w:eastAsia="Georgia" w:hAnsi="Georgia" w:cs="Georgia"/>
+      <w:i/>
+      <w:color w:val="666666"/>
+      <w:sz w:val="48"/>
+      <w:szCs w:val="48"/>
+    </w:rPr>
+  </w:style>
+  <w:style w:type="table" w:customStyle="1" w:styleId="a">
+    <w:basedOn w:val="TableNormal"/>
+    <w:tblPr>
+      <w:tblStyleRowBandSize w:val="1"/>
+      <w:tblStyleColBandSize w:val="1"/>
+      <w:tblInd w:w="0" w:type="dxa"/>
+      <w:tblCellMar>
+        <w:top w:w="0" w:type="dxa"/>
+        <w:left w:w="108" w:type="dxa"/>
+        <w:bottom w:w="0" w:type="dxa"/>
+        <w:right w:w="108" w:type="dxa"/>
+      </w:tblCellMar>
+    </w:tblPr>
+  </w:style>
+  <w:style w:type="paragraph" w:styleId="Header">
+    <w:name w:val="header"/>
+    <w:basedOn w:val="Normal"/>
+    <w:link w:val="HeaderChar"/>
+    <w:uiPriority w:val="99"/>
+    <w:unhideWhenUsed/>
+    <w:rsid w:val="006C121C"/>
+    <w:pPr>
+      <w:tabs>
+        <w:tab w:val="center" w:pos="4680"/>
+        <w:tab w:val="right" w:pos="9360"/>
+      </w:tabs>
+    </w:pPr>
+  </w:style>
+  <w:style w:type="character" w:customStyle="1" w:styleId="HeaderChar">
+    <w:name w:val="Header Char"/>
+    <w:basedOn w:val="DefaultParagraphFont"/>
+    <w:link w:val="Header"/>
+    <w:uiPriority w:val="99"/>
+    <w:rsid w:val="006C121C"/>
+  </w:style>
+  <w:style w:type="paragraph" w:styleId="Footer">
+    <w:name w:val="footer"/>
+    <w:basedOn w:val="Normal"/>
+    <w:link w:val="FooterChar"/>
+    <w:uiPriority w:val="99"/>
+    <w:unhideWhenUsed/>
+    <w:rsid w:val="006C121C"/>
+    <w:pPr>
+      <w:tabs>
+        <w:tab w:val="center" w:pos="4680"/>
+        <w:tab w:val="right" w:pos="9360"/>
+      </w:tabs>
+    </w:pPr>
+  </w:style>
+  <w:style w:type="character" w:customStyle="1" w:styleId="FooterChar">
+    <w:name w:val="Footer Char"/>
+    <w:basedOn w:val="DefaultParagraphFont"/>
+    <w:link w:val="Footer"/>
+    <w:uiPriority w:val="99"/>
+    <w:rsid w:val="006C121C"/>
+  </w:style>
+  <w:style w:type="paragraph" w:styleId="TOCHeading">
+    <w:name w:val="TOC Heading"/>
+    <w:basedOn w:val="Heading1"/>
+    <w:next w:val="Normal"/>
+    <w:uiPriority w:val="39"/>
+    <w:unhideWhenUsed/>
+    <w:qFormat/>
+    <w:rsid w:val="0029129A"/>
+    <w:pPr>
+      <w:spacing w:before="240" w:after="0" w:line="259" w:lineRule="auto"/>
+      <w:outlineLvl w:val="9"/>
+    </w:pPr>
+    <w:rPr>
+      <w:rFonts w:asciiTheme="majorHAnsi" w:eastAsiaTheme="majorEastAsia" w:hAnsiTheme="majorHAnsi" w:cstheme="majorBidi"/>
+      <w:b w:val="0"/>
+      <w:color w:val="365F91" w:themeColor="accent1" w:themeShade="BF"/>
+      <w:sz w:val="32"/>
+      <w:szCs w:val="32"/>
+    </w:rPr>
+  </w:style>
+  <w:style w:type="paragraph" w:styleId="TOC1">
+    <w:name w:val="toc 1"/>
+    <w:basedOn w:val="Normal"/>
+    <w:next w:val="Normal"/>
+    <w:autoRedefine/>
+    <w:uiPriority w:val="39"/>
+    <w:unhideWhenUsed/>
+    <w:rsid w:val="0029129A"/>
+    <w:pPr>
+      <w:spacing w:before="120"/>
+    </w:pPr>
+    <w:rPr>
+      <w:rFonts w:asciiTheme="minorHAnsi" w:hAnsiTheme="minorHAnsi"/>
+      <w:b/>
+    </w:rPr>
+  </w:style>
+  <w:style w:type="paragraph" w:styleId="TOC2">
+    <w:name w:val="toc 2"/>
+    <w:basedOn w:val="Normal"/>
+    <w:next w:val="Normal"/>
+    <w:autoRedefine/>
+    <w:uiPriority w:val="39"/>
+    <w:unhideWhenUsed/>
+    <w:rsid w:val="0029129A"/>
+    <w:pPr>
+      <w:ind w:left="240"/>
+    </w:pPr>
+    <w:rPr>
+      <w:rFonts w:asciiTheme="minorHAnsi" w:hAnsiTheme="minorHAnsi"/>
+      <w:b/>
+      <w:sz w:val="22"/>
+      <w:szCs w:val="22"/>
+    </w:rPr>
+  </w:style>
+  <w:style w:type="character" w:styleId="Hyperlink">
+    <w:name w:val="Hyperlink"/>
+    <w:basedOn w:val="DefaultParagraphFont"/>
+    <w:uiPriority w:val="99"/>
+    <w:unhideWhenUsed/>
+    <w:rsid w:val="0029129A"/>
+    <w:rPr>
+      <w:color w:val="0000FF" w:themeColor="hyperlink"/>
+      <w:u w:val="single"/>
+    </w:rPr>
+  </w:style>
+  <w:style w:type="character" w:styleId="CommentReference">
+    <w:name w:val="annotation reference"/>
+    <w:basedOn w:val="DefaultParagraphFont"/>
+    <w:uiPriority w:val="99"/>
+    <w:semiHidden/>
+    <w:unhideWhenUsed/>
+    <w:rsid w:val="009B4637"/>
+    <w:rPr>
+      <w:sz w:val="18"/>
+      <w:szCs w:val="18"/>
+    </w:rPr>
+  </w:style>
+  <w:style w:type="paragraph" w:styleId="CommentText">
+    <w:name w:val="annotation text"/>
+    <w:basedOn w:val="Normal"/>
+    <w:link w:val="CommentTextChar"/>
+    <w:uiPriority w:val="99"/>
+    <w:semiHidden/>
+    <w:unhideWhenUsed/>
+    <w:rsid w:val="009B4637"/>
+  </w:style>
+  <w:style w:type="character" w:customStyle="1" w:styleId="CommentTextChar">
+    <w:name w:val="Comment Text Char"/>
+    <w:basedOn w:val="DefaultParagraphFont"/>
+    <w:link w:val="CommentText"/>
+    <w:uiPriority w:val="99"/>
+    <w:semiHidden/>
+    <w:rsid w:val="009B4637"/>
+  </w:style>
+  <w:style w:type="paragraph" w:styleId="CommentSubject">
+    <w:name w:val="annotation subject"/>
+    <w:basedOn w:val="CommentText"/>
+    <w:next w:val="CommentText"/>
+    <w:link w:val="CommentSubjectChar"/>
+    <w:uiPriority w:val="99"/>
+    <w:semiHidden/>
+    <w:unhideWhenUsed/>
+    <w:rsid w:val="009B4637"/>
+    <w:rPr>
+      <w:b/>
+      <w:bCs/>
+      <w:sz w:val="20"/>
+      <w:szCs w:val="20"/>
+    </w:rPr>
+  </w:style>
+  <w:style w:type="character" w:customStyle="1" w:styleId="CommentSubjectChar">
+    <w:name w:val="Comment Subject Char"/>
+    <w:basedOn w:val="CommentTextChar"/>
+    <w:link w:val="CommentSubject"/>
+    <w:uiPriority w:val="99"/>
+    <w:semiHidden/>
+    <w:rsid w:val="009B4637"/>
+    <w:rPr>
+      <w:b/>
+      <w:bCs/>
+      <w:sz w:val="20"/>
+      <w:szCs w:val="20"/>
+    </w:rPr>
+  </w:style>
+  <w:style w:type="paragraph" w:styleId="BalloonText">
+    <w:name w:val="Balloon Text"/>
+    <w:basedOn w:val="Normal"/>
+    <w:link w:val="BalloonTextChar"/>
+    <w:uiPriority w:val="99"/>
+    <w:semiHidden/>
+    <w:unhideWhenUsed/>
+    <w:rsid w:val="009B4637"/>
+    <w:rPr>
+      <w:sz w:val="18"/>
+      <w:szCs w:val="18"/>
+    </w:rPr>
+  </w:style>
+  <w:style w:type="character" w:customStyle="1" w:styleId="BalloonTextChar">
+    <w:name w:val="Balloon Text Char"/>
+    <w:basedOn w:val="DefaultParagraphFont"/>
+    <w:link w:val="BalloonText"/>
+    <w:uiPriority w:val="99"/>
+    <w:semiHidden/>
+    <w:rsid w:val="009B4637"/>
+    <w:rPr>
+      <w:sz w:val="18"/>
+      <w:szCs w:val="18"/>
+    </w:rPr>
+  </w:style>
+  <w:style w:type="paragraph" w:customStyle="1" w:styleId="template">
+    <w:name w:val="template"/>
+    <w:basedOn w:val="Normal"/>
+    <w:rsid w:val="002F6C7C"/>
+    <w:pPr>
+      <w:spacing w:line="240" w:lineRule="exact"/>
+    </w:pPr>
+    <w:rPr>
+      <w:rFonts w:ascii="Arial" w:hAnsi="Arial"/>
+      <w:i/>
+      <w:color w:val="auto"/>
+      <w:sz w:val="22"/>
+      <w:szCs w:val="20"/>
+    </w:rPr>
+  </w:style>
+  <w:style w:type="paragraph" w:customStyle="1" w:styleId="line">
+    <w:name w:val="line"/>
+    <w:basedOn w:val="Title"/>
+    <w:rsid w:val="003C5785"/>
+    <w:pPr>
+      <w:keepNext w:val="0"/>
+      <w:keepLines w:val="0"/>
+      <w:pBdr>
+        <w:top w:val="single" w:sz="36" w:space="1" w:color="auto"/>
+      </w:pBdr>
+      <w:spacing w:after="0"/>
+    </w:pPr>
+    <w:rPr>
+      <w:rFonts w:eastAsia="Times New Roman" w:cs="Times New Roman"/>
+      <w:color w:val="auto"/>
+      <w:kern w:val="28"/>
+      <w:sz w:val="40"/>
+      <w:szCs w:val="20"/>
+    </w:rPr>
+  </w:style>
+  <w:style w:type="paragraph" w:styleId="TOC3">
+    <w:name w:val="toc 3"/>
+    <w:basedOn w:val="Normal"/>
+    <w:next w:val="Normal"/>
+    <w:autoRedefine/>
+    <w:uiPriority w:val="39"/>
+    <w:semiHidden/>
+    <w:unhideWhenUsed/>
+    <w:rsid w:val="003C5785"/>
+    <w:pPr>
+      <w:ind w:left="480"/>
+    </w:pPr>
+    <w:rPr>
+      <w:rFonts w:asciiTheme="minorHAnsi" w:hAnsiTheme="minorHAnsi"/>
+      <w:sz w:val="22"/>
+      <w:szCs w:val="22"/>
+    </w:rPr>
+  </w:style>
+  <w:style w:type="paragraph" w:styleId="TOC4">
+    <w:name w:val="toc 4"/>
+    <w:basedOn w:val="Normal"/>
+    <w:next w:val="Normal"/>
+    <w:autoRedefine/>
+    <w:uiPriority w:val="39"/>
+    <w:semiHidden/>
+    <w:unhideWhenUsed/>
+    <w:rsid w:val="003C5785"/>
+    <w:pPr>
+      <w:ind w:left="720"/>
+    </w:pPr>
+    <w:rPr>
+      <w:rFonts w:asciiTheme="minorHAnsi" w:hAnsiTheme="minorHAnsi"/>
+      <w:sz w:val="20"/>
+      <w:szCs w:val="20"/>
+    </w:rPr>
+  </w:style>
+  <w:style w:type="paragraph" w:styleId="TOC5">
+    <w:name w:val="toc 5"/>
+    <w:basedOn w:val="Normal"/>
+    <w:next w:val="Normal"/>
+    <w:autoRedefine/>
+    <w:uiPriority w:val="39"/>
+    <w:semiHidden/>
+    <w:unhideWhenUsed/>
+    <w:rsid w:val="003C5785"/>
+    <w:pPr>
+      <w:ind w:left="960"/>
+    </w:pPr>
+    <w:rPr>
+      <w:rFonts w:asciiTheme="minorHAnsi" w:hAnsiTheme="minorHAnsi"/>
+      <w:sz w:val="20"/>
+      <w:szCs w:val="20"/>
+    </w:rPr>
+  </w:style>
+  <w:style w:type="paragraph" w:styleId="TOC6">
+    <w:name w:val="toc 6"/>
+    <w:basedOn w:val="Normal"/>
+    <w:next w:val="Normal"/>
+    <w:autoRedefine/>
+    <w:uiPriority w:val="39"/>
+    <w:semiHidden/>
+    <w:unhideWhenUsed/>
+    <w:rsid w:val="003C5785"/>
+    <w:pPr>
+      <w:ind w:left="1200"/>
+    </w:pPr>
+    <w:rPr>
+      <w:rFonts w:asciiTheme="minorHAnsi" w:hAnsiTheme="minorHAnsi"/>
+      <w:sz w:val="20"/>
+      <w:szCs w:val="20"/>
+    </w:rPr>
+  </w:style>
+  <w:style w:type="paragraph" w:styleId="TOC7">
+    <w:name w:val="toc 7"/>
+    <w:basedOn w:val="Normal"/>
+    <w:next w:val="Normal"/>
+    <w:autoRedefine/>
+    <w:uiPriority w:val="39"/>
+    <w:semiHidden/>
+    <w:unhideWhenUsed/>
+    <w:rsid w:val="003C5785"/>
+    <w:pPr>
+      <w:ind w:left="1440"/>
+    </w:pPr>
+    <w:rPr>
+      <w:rFonts w:asciiTheme="minorHAnsi" w:hAnsiTheme="minorHAnsi"/>
+      <w:sz w:val="20"/>
+      <w:szCs w:val="20"/>
+    </w:rPr>
+  </w:style>
+  <w:style w:type="paragraph" w:styleId="TOC8">
+    <w:name w:val="toc 8"/>
+    <w:basedOn w:val="Normal"/>
+    <w:next w:val="Normal"/>
+    <w:autoRedefine/>
+    <w:uiPriority w:val="39"/>
+    <w:semiHidden/>
+    <w:unhideWhenUsed/>
+    <w:rsid w:val="003C5785"/>
+    <w:pPr>
+      <w:ind w:left="1680"/>
+    </w:pPr>
+    <w:rPr>
+      <w:rFonts w:asciiTheme="minorHAnsi" w:hAnsiTheme="minorHAnsi"/>
+      <w:sz w:val="20"/>
+      <w:szCs w:val="20"/>
+    </w:rPr>
+  </w:style>
+  <w:style w:type="paragraph" w:styleId="TOC9">
+    <w:name w:val="toc 9"/>
+    <w:basedOn w:val="Normal"/>
+    <w:next w:val="Normal"/>
+    <w:autoRedefine/>
+    <w:uiPriority w:val="39"/>
+    <w:semiHidden/>
+    <w:unhideWhenUsed/>
+    <w:rsid w:val="003C5785"/>
+    <w:pPr>
+      <w:ind w:left="1920"/>
+    </w:pPr>
+    <w:rPr>
+      <w:rFonts w:asciiTheme="minorHAnsi" w:hAnsiTheme="minorHAnsi"/>
+      <w:sz w:val="20"/>
+      <w:szCs w:val="20"/>
+    </w:rPr>
+  </w:style>
+</w:styles>
+</file>
+
+<file path=word/stylesWithEffects.xml><?xml version="1.0" encoding="utf-8"?>
+<w:styles xmlns:wpc="http://schemas.microsoft.com/office/word/2010/wordprocessingCanvas" xmlns:mo="http://schemas.microsoft.com/office/mac/office/2008/main" xmlns:mc="http://schemas.openxmlformats.org/markup-compatibility/2006" xmlns:mv="urn:schemas-microsoft-com:mac:vml" xmlns:o="urn:schemas-microsoft-com:office:office" xmlns:r="http://schemas.openxmlformats.org/officeDocument/2006/relationships" xmlns:m="http://schemas.openxmlformats.org/officeDocument/2006/math" xmlns:v="urn:schemas-microsoft-com:vml" xmlns:wp14="http://schemas.microsoft.com/office/word/2010/wordprocessingDrawing" xmlns:wp="http://schemas.openxmlformats.org/drawingml/2006/wordprocessingDrawing" xmlns:w10="urn:schemas-microsoft-com:office:word" xmlns:w="http://schemas.openxmlformats.org/wordprocessingml/2006/main" xmlns:w14="http://schemas.microsoft.com/office/word/2010/wordml" xmlns:wpg="http://schemas.microsoft.com/office/word/2010/wordprocessingGroup" xmlns:wpi="http://schemas.microsoft.com/office/word/2010/wordprocessingInk" xmlns:wne="http://schemas.microsoft.com/office/word/2006/wordml" xmlns:wps="http://schemas.microsoft.com/office/word/2010/wordprocessingShape" mc:Ignorable="w14 wp14">
+  <w:docDefaults>
+    <w:rPrDefault>
+      <w:rPr>
+        <w:rFonts w:ascii="Times New Roman" w:eastAsia="Times New Roman" w:hAnsi="Times New Roman" w:cs="Times New Roman"/>
+        <w:color w:val="000000"/>
+        <w:sz w:val="24"/>
+        <w:szCs w:val="24"/>
+        <w:lang w:val="en-US" w:eastAsia="en-US" w:bidi="ar-SA"/>
+      </w:rPr>
+    </w:rPrDefault>
+    <w:pPrDefault/>
+  </w:docDefaults>
+  <w:latentStyles w:defLockedState="0" w:defUIPriority="99" w:defSemiHidden="1" w:defUnhideWhenUsed="1" w:defQFormat="0" w:count="276">
+    <w:lsdException w:name="Normal" w:semiHidden="0" w:uiPriority="0" w:unhideWhenUsed="0" w:qFormat="1"/>
+    <w:lsdException w:name="heading 1" w:semiHidden="0" w:uiPriority="9" w:unhideWhenUsed="0" w:qFormat="1"/>
+    <w:lsdException w:name="heading 2" w:uiPriority="0" w:qFormat="1"/>
+    <w:lsdException w:name="heading 3" w:uiPriority="9" w:qFormat="1"/>
+    <w:lsdException w:name="heading 4" w:uiPriority="9" w:qFormat="1"/>
+    <w:lsdException w:name="heading 5" w:uiPriority="9" w:qFormat="1"/>
+    <w:lsdException w:name="heading 6" w:uiPriority="9" w:qFormat="1"/>
+    <w:lsdException w:name="heading 7" w:uiPriority="9" w:qFormat="1"/>
+    <w:lsdException w:name="heading 8" w:uiPriority="9" w:qFormat="1"/>
+    <w:lsdException w:name="heading 9" w:uiPriority="9" w:qFormat="1"/>
+    <w:lsdException w:name="toc 1" w:uiPriority="39"/>
+    <w:lsdException w:name="toc 2" w:uiPriority="39"/>
+    <w:lsdException w:name="toc 3" w:uiPriority="39"/>
+    <w:lsdException w:name="toc 4" w:uiPriority="39"/>
+    <w:lsdException w:name="toc 5" w:uiPriority="39"/>
+    <w:lsdException w:name="toc 6" w:uiPriority="39"/>
+    <w:lsdException w:name="toc 7" w:uiPriority="39"/>
+    <w:lsdException w:name="toc 8" w:uiPriority="39"/>
+    <w:lsdException w:name="toc 9" w:uiPriority="39"/>
+    <w:lsdException w:name="caption" w:uiPriority="35" w:qFormat="1"/>
+    <w:lsdException w:name="Title" w:semiHidden="0" w:uiPriority="10" w:unhideWhenUsed="0" w:qFormat="1"/>
+    <w:lsdException w:name="Default Paragraph Font" w:uiPriority="1"/>
+    <w:lsdException w:name="Subtitle" w:semiHidden="0" w:uiPriority="11" w:unhideWhenUsed="0" w:qFormat="1"/>
+    <w:lsdException w:name="Strong" w:semiHidden="0" w:uiPriority="22" w:unhideWhenUsed="0" w:qFormat="1"/>
+    <w:lsdException w:name="Emphasis" w:semiHidden="0" w:uiPriority="20" w:unhideWhenUsed="0" w:qFormat="1"/>
+    <w:lsdException w:name="Table Grid" w:semiHidden="0" w:uiPriority="59" w:unhideWhenUsed="0"/>
+    <w:lsdException w:name="Note Level 1" w:semiHidden="0" w:unhideWhenUsed="0"/>
+    <w:lsdException w:name="Note Level 2" w:semiHidden="0" w:unhideWhenUsed="0"/>
+    <w:lsdException w:name="Note Level 3" w:semiHidden="0" w:unhideWhenUsed="0"/>
+    <w:lsdException w:name="Note Level 4" w:semiHidden="0" w:unhideWhenUsed="0"/>
+    <w:lsdException w:name="Note Level 5" w:semiHidden="0" w:unhideWhenUsed="0"/>
+    <w:lsdException w:name="Note Level 6" w:semiHidden="0" w:unhideWhenUsed="0"/>
+    <w:lsdException w:name="Note Level 7" w:semiHidden="0" w:unhideWhenUsed="0"/>
+    <w:lsdException w:name="Note Level 8" w:semiHidden="0" w:unhideWhenUsed="0"/>
+    <w:lsdException w:name="Note Level 9" w:semiHidden="0" w:unhideWhenUsed="0"/>
+    <w:lsdException w:name="Placeholder Text" w:unhideWhenUsed="0"/>
+    <w:lsdException w:name="No Spacing" w:semiHidden="0" w:uiPriority="1" w:unhideWhenUsed="0" w:qFormat="1"/>
+    <w:lsdException w:name="Light Shading" w:semiHidden="0" w:uiPriority="60" w:unhideWhenUsed="0"/>
+    <w:lsdException w:name="Light List" w:semiHidden="0" w:uiPriority="61" w:unhideWhenUsed="0"/>
+    <w:lsdException w:name="Light Grid" w:semiHidden="0" w:uiPriority="62" w:unhideWhenUsed="0"/>
+    <w:lsdException w:name="Medium Shading 1" w:semiHidden="0" w:uiPriority="63" w:unhideWhenUsed="0"/>
+    <w:lsdException w:name="Medium Shading 2" w:semiHidden="0" w:uiPriority="64" w:unhideWhenUsed="0"/>
+    <w:lsdException w:name="Medium List 1" w:semiHidden="0" w:uiPriority="65" w:unhideWhenUsed="0"/>
+    <w:lsdException w:name="Medium List 2" w:semiHidden="0" w:uiPriority="66" w:unhideWhenUsed="0"/>
+    <w:lsdException w:name="Medium Grid 1" w:semiHidden="0" w:uiPriority="67" w:unhideWhenUsed="0"/>
+    <w:lsdException w:name="Medium Grid 2" w:semiHidden="0" w:uiPriority="68" w:unhideWhenUsed="0"/>
+    <w:lsdException w:name="Medium Grid 3" w:semiHidden="0" w:uiPriority="69" w:unhideWhenUsed="0"/>
+    <w:lsdException w:name="Dark List" w:semiHidden="0" w:uiPriority="70" w:unhideWhenUsed="0"/>
+    <w:lsdException w:name="Colorful Shading" w:semiHidden="0" w:uiPriority="71" w:unhideWhenUsed="0"/>
+    <w:lsdException w:name="Colorful List" w:semiHidden="0" w:uiPriority="72" w:unhideWhenUsed="0"/>
+    <w:lsdException w:name="Colorful Grid" w:semiHidden="0" w:uiPriority="73" w:unhideWhenUsed="0"/>
+    <w:lsdException w:name="Light Shading Accent 1" w:semiHidden="0" w:uiPriority="60" w:unhideWhenUsed="0"/>
+    <w:lsdException w:name="Light List Accent 1" w:semiHidden="0" w:uiPriority="61" w:unhideWhenUsed="0"/>
+    <w:lsdException w:name="Light Grid Accent 1" w:semiHidden="0" w:uiPriority="62" w:unhideWhenUsed="0"/>
+    <w:lsdException w:name="Medium Shading 1 Accent 1" w:semiHidden="0" w:uiPriority="63" w:unhideWhenUsed="0"/>
+    <w:lsdException w:name="Medium Shading 2 Accent 1" w:semiHidden="0" w:uiPriority="64" w:unhideWhenUsed="0"/>
+    <w:lsdException w:name="Medium List 1 Accent 1" w:semiHidden="0" w:uiPriority="65" w:unhideWhenUsed="0"/>
+    <w:lsdException w:name="Revision" w:unhideWhenUsed="0"/>
+    <w:lsdException w:name="List Paragraph" w:semiHidden="0" w:uiPriority="34" w:unhideWhenUsed="0" w:qFormat="1"/>
+    <w:lsdException w:name="Quote" w:semiHidden="0" w:uiPriority="29" w:unhideWhenUsed="0" w:qFormat="1"/>
+    <w:lsdException w:name="Intense Quote" w:semiHidden="0" w:uiPriority="30" w:unhideWhenUsed="0" w:qFormat="1"/>
+    <w:lsdException w:name="Medium List 2 Accent 1" w:semiHidden="0" w:uiPriority="66" w:unhideWhenUsed="0"/>
+    <w:lsdException w:name="Medium Grid 1 Accent 1" w:semiHidden="0" w:uiPriority="67" w:unhideWhenUsed="0"/>
+    <w:lsdException w:name="Medium Grid 2 Accent 1" w:semiHidden="0" w:uiPriority="68" w:unhideWhenUsed="0"/>
+    <w:lsdException w:name="Medium Grid 3 Accent 1" w:semiHidden="0" w:uiPriority="69" w:unhideWhenUsed="0"/>
+    <w:lsdException w:name="Dark List Accent 1" w:semiHidden="0" w:uiPriority="70" w:unhideWhenUsed="0"/>
+    <w:lsdException w:name="Colorful Shading Accent 1" w:semiHidden="0" w:uiPriority="71" w:unhideWhenUsed="0"/>
+    <w:lsdException w:name="Colorful List Accent 1" w:semiHidden="0" w:uiPriority="72" w:unhideWhenUsed="0"/>
+    <w:lsdException w:name="Colorful Grid Accent 1" w:semiHidden="0" w:uiPriority="73" w:unhideWhenUsed="0"/>
+    <w:lsdException w:name="Light Shading Accent 2" w:semiHidden="0" w:uiPriority="60" w:unhideWhenUsed="0"/>
+    <w:lsdException w:name="Light List Accent 2" w:semiHidden="0" w:uiPriority="61" w:unhideWhenUsed="0"/>
+    <w:lsdException w:name="Light Grid Accent 2" w:semiHidden="0" w:uiPriority="62" w:unhideWhenUsed="0"/>
+    <w:lsdException w:name="Medium Shading 1 Accent 2" w:semiHidden="0" w:uiPriority="63" w:unhideWhenUsed="0"/>
+    <w:lsdException w:name="Medium Shading 2 Accent 2" w:semiHidden="0" w:uiPriority="64" w:unhideWhenUsed="0"/>
+    <w:lsdException w:name="Medium List 1 Accent 2" w:semiHidden="0" w:uiPriority="65" w:unhideWhenUsed="0"/>
+    <w:lsdException w:name="Medium List 2 Accent 2" w:semiHidden="0" w:uiPriority="66" w:unhideWhenUsed="0"/>
+    <w:lsdException w:name="Medium Grid 1 Accent 2" w:semiHidden="0" w:uiPriority="67" w:unhideWhenUsed="0"/>
+    <w:lsdException w:name="Medium Grid 2 Accent 2" w:semiHidden="0" w:uiPriority="68" w:unhideWhenUsed="0"/>
+    <w:lsdException w:name="Medium Grid 3 Accent 2" w:semiHidden="0" w:uiPriority="69" w:unhideWhenUsed="0"/>
+    <w:lsdException w:name="Dark List Accent 2" w:semiHidden="0" w:uiPriority="70" w:unhideWhenUsed="0"/>
+    <w:lsdException w:name="Colorful Shading Accent 2" w:semiHidden="0" w:uiPriority="71" w:unhideWhenUsed="0"/>
+    <w:lsdException w:name="Colorful List Accent 2" w:semiHidden="0" w:uiPriority="72" w:unhideWhenUsed="0"/>
+    <w:lsdException w:name="Colorful Grid Accent 2" w:semiHidden="0" w:uiPriority="73" w:unhideWhenUsed="0"/>
+    <w:lsdException w:name="Light Shading Accent 3" w:semiHidden="0" w:uiPriority="60" w:unhideWhenUsed="0"/>
+    <w:lsdException w:name="Light List Accent 3" w:semiHidden="0" w:uiPriority="61" w:unhideWhenUsed="0"/>
+    <w:lsdException w:name="Light Grid Accent 3" w:semiHidden="0" w:uiPriority="62" w:unhideWhenUsed="0"/>
+    <w:lsdException w:name="Medium Shading 1 Accent 3" w:semiHidden="0" w:uiPriority="63" w:unhideWhenUsed="0"/>
+    <w:lsdException w:name="Medium Shading 2 Accent 3" w:semiHidden="0" w:uiPriority="64" w:unhideWhenUsed="0"/>
+    <w:lsdException w:name="Medium List 1 Accent 3" w:semiHidden="0" w:uiPriority="65" w:unhideWhenUsed="0"/>
+    <w:lsdException w:name="Medium List 2 Accent 3" w:semiHidden="0" w:uiPriority="66" w:unhideWhenUsed="0"/>
+    <w:lsdException w:name="Medium Grid 1 Accent 3" w:semiHidden="0" w:uiPriority="67" w:unhideWhenUsed="0"/>
+    <w:lsdException w:name="Medium Grid 2 Accent 3" w:semiHidden="0" w:uiPriority="68" w:unhideWhenUsed="0"/>
+    <w:lsdException w:name="Medium Grid 3 Accent 3" w:semiHidden="0" w:uiPriority="69" w:unhideWhenUsed="0"/>
+    <w:lsdException w:name="Dark List Accent 3" w:semiHidden="0" w:uiPriority="70" w:unhideWhenUsed="0"/>
+    <w:lsdException w:name="Colorful Shading Accent 3" w:semiHidden="0" w:uiPriority="71" w:unhideWhenUsed="0"/>
+    <w:lsdException w:name="Colorful List Accent 3" w:semiHidden="0" w:uiPriority="72" w:unhideWhenUsed="0"/>
+    <w:lsdException w:name="Colorful Grid Accent 3" w:semiHidden="0" w:uiPriority="73" w:unhideWhenUsed="0"/>
+    <w:lsdException w:name="Light Shading Accent 4" w:semiHidden="0" w:uiPriority="60" w:unhideWhenUsed="0"/>
+    <w:lsdException w:name="Light List Accent 4" w:semiHidden="0" w:uiPriority="61" w:unhideWhenUsed="0"/>
+    <w:lsdException w:name="Light Grid Accent 4" w:semiHidden="0" w:uiPriority="62" w:unhideWhenUsed="0"/>
+    <w:lsdException w:name="Medium Shading 1 Accent 4" w:semiHidden="0" w:uiPriority="63" w:unhideWhenUsed="0"/>
+    <w:lsdException w:name="Medium Shading 2 Accent 4" w:semiHidden="0" w:uiPriority="64" w:unhideWhenUsed="0"/>
+    <w:lsdException w:name="Medium List 1 Accent 4" w:semiHidden="0" w:uiPriority="65" w:unhideWhenUsed="0"/>
+    <w:lsdException w:name="Medium List 2 Accent 4" w:semiHidden="0" w:uiPriority="66" w:unhideWhenUsed="0"/>
+    <w:lsdException w:name="Medium Grid 1 Accent 4" w:semiHidden="0" w:uiPriority="67" w:unhideWhenUsed="0"/>
+    <w:lsdException w:name="Medium Grid 2 Accent 4" w:semiHidden="0" w:uiPriority="68" w:unhideWhenUsed="0"/>
+    <w:lsdException w:name="Medium Grid 3 Accent 4" w:semiHidden="0" w:uiPriority="69" w:unhideWhenUsed="0"/>
+    <w:lsdException w:name="Dark List Accent 4" w:semiHidden="0" w:uiPriority="70" w:unhideWhenUsed="0"/>
+    <w:lsdException w:name="Colorful Shading Accent 4" w:semiHidden="0" w:uiPriority="71" w:unhideWhenUsed="0"/>
+    <w:lsdException w:name="Colorful List Accent 4" w:semiHidden="0" w:uiPriority="72" w:unhideWhenUsed="0"/>
+    <w:lsdException w:name="Colorful Grid Accent 4" w:semiHidden="0" w:uiPriority="73" w:unhideWhenUsed="0"/>
+    <w:lsdException w:name="Light Shading Accent 5" w:semiHidden="0" w:uiPriority="60" w:unhideWhenUsed="0"/>
+    <w:lsdException w:name="Light List Accent 5" w:semiHidden="0" w:uiPriority="61" w:unhideWhenUsed="0"/>
+    <w:lsdException w:name="Light Grid Accent 5" w:semiHidden="0" w:uiPriority="62" w:unhideWhenUsed="0"/>
+    <w:lsdException w:name="Medium Shading 1 Accent 5" w:semiHidden="0" w:uiPriority="63" w:unhideWhenUsed="0"/>
+    <w:lsdException w:name="Medium Shading 2 Accent 5" w:semiHidden="0" w:uiPriority="64" w:unhideWhenUsed="0"/>
+    <w:lsdException w:name="Medium List 1 Accent 5" w:semiHidden="0" w:uiPriority="65" w:unhideWhenUsed="0"/>
+    <w:lsdException w:name="Medium List 2 Accent 5" w:semiHidden="0" w:uiPriority="66" w:unhideWhenUsed="0"/>
+    <w:lsdException w:name="Medium Grid 1 Accent 5" w:semiHidden="0" w:uiPriority="67" w:unhideWhenUsed="0"/>
+    <w:lsdException w:name="Medium Grid 2 Accent 5" w:semiHidden="0" w:uiPriority="68" w:unhideWhenUsed="0"/>
+    <w:lsdException w:name="Medium Grid 3 Accent 5" w:semiHidden="0" w:uiPriority="69" w:unhideWhenUsed="0"/>
+    <w:lsdException w:name="Dark List Accent 5" w:semiHidden="0" w:uiPriority="70" w:unhideWhenUsed="0"/>
+    <w:lsdException w:name="Colorful Shading Accent 5" w:semiHidden="0" w:uiPriority="71" w:unhideWhenUsed="0"/>
+    <w:lsdException w:name="Colorful List Accent 5" w:semiHidden="0" w:uiPriority="72" w:unhideWhenUsed="0"/>
+    <w:lsdException w:name="Colorful Grid Accent 5" w:semiHidden="0" w:uiPriority="73" w:unhideWhenUsed="0"/>
+    <w:lsdException w:name="Light Shading Accent 6" w:semiHidden="0" w:uiPriority="60" w:unhideWhenUsed="0"/>
+    <w:lsdException w:name="Light List Accent 6" w:semiHidden="0" w:uiPriority="61" w:unhideWhenUsed="0"/>
+    <w:lsdException w:name="Light Grid Accent 6" w:semiHidden="0" w:uiPriority="62" w:unhideWhenUsed="0"/>
+    <w:lsdException w:name="Medium Shading 1 Accent 6" w:semiHidden="0" w:uiPriority="63" w:unhideWhenUsed="0"/>
+    <w:lsdException w:name="Medium Shading 2 Accent 6" w:semiHidden="0" w:uiPriority="64" w:unhideWhenUsed="0"/>
+    <w:lsdException w:name="Medium List 1 Accent 6" w:semiHidden="0" w:uiPriority="65" w:unhideWhenUsed="0"/>
+    <w:lsdException w:name="Medium List 2 Accent 6" w:semiHidden="0" w:uiPriority="66" w:unhideWhenUsed="0"/>
+    <w:lsdException w:name="Medium Grid 1 Accent 6" w:semiHidden="0" w:uiPriority="67" w:unhideWhenUsed="0"/>
+    <w:lsdException w:name="Medium Grid 2 Accent 6" w:semiHidden="0" w:uiPriority="68" w:unhideWhenUsed="0"/>
+    <w:lsdException w:name="Medium Grid 3 Accent 6" w:semiHidden="0" w:uiPriority="69" w:unhideWhenUsed="0"/>
+    <w:lsdException w:name="Dark List Accent 6" w:semiHidden="0" w:uiPriority="70" w:unhideWhenUsed="0"/>
+    <w:lsdException w:name="Colorful Shading Accent 6" w:semiHidden="0" w:uiPriority="71" w:unhideWhenUsed="0"/>
+    <w:lsdException w:name="Colorful List Accent 6" w:semiHidden="0" w:uiPriority="72" w:unhideWhenUsed="0"/>
+    <w:lsdException w:name="Colorful Grid Accent 6" w:semiHidden="0" w:uiPriority="73" w:unhideWhenUsed="0"/>
+    <w:lsdException w:name="Subtle Emphasis" w:semiHidden="0" w:uiPriority="19" w:unhideWhenUsed="0" w:qFormat="1"/>
+    <w:lsdException w:name="Intense Emphasis" w:semiHidden="0" w:uiPriority="21" w:unhideWhenUsed="0" w:qFormat="1"/>
+    <w:lsdException w:name="Subtle Reference" w:semiHidden="0" w:uiPriority="31" w:unhideWhenUsed="0" w:qFormat="1"/>
+    <w:lsdException w:name="Intense Reference" w:semiHidden="0" w:uiPriority="32" w:unhideWhenUsed="0" w:qFormat="1"/>
+    <w:lsdException w:name="Book Title" w:semiHidden="0" w:uiPriority="33" w:unhideWhenUsed="0" w:qFormat="1"/>
+    <w:lsdException w:name="Bibliography" w:uiPriority="37"/>
+    <w:lsdException w:name="TOC Heading" w:uiPriority="39" w:qFormat="1"/>
   </w:latentStyles>
   <w:style w:type="paragraph" w:default="1" w:styleId="Normal">
     <w:name w:val="Normal"/>
@@ -10166,7 +10655,7 @@
 </file>
 
 <file path=customXml/itemProps1.xml><?xml version="1.0" encoding="utf-8"?>
-<ds:datastoreItem xmlns:ds="http://schemas.openxmlformats.org/officeDocument/2006/customXml" ds:itemID="{4527685E-BF16-CF49-91F1-0151118E3EEE}">
+<ds:datastoreItem xmlns:ds="http://schemas.openxmlformats.org/officeDocument/2006/customXml" ds:itemID="{4B486867-A8CB-A849-AE9F-83B52F9742CF}">
   <ds:schemaRefs>
     <ds:schemaRef ds:uri="http://schemas.openxmlformats.org/officeDocument/2006/bibliography"/>
   </ds:schemaRefs>

</xml_diff>

<commit_message>
Updated the Reference part of the Introduction.
</commit_message>
<xml_diff>
--- a/SoftwareRequirementsSpecificationforFractionWorksheetCreator.docx
+++ b/SoftwareRequirementsSpecificationforFractionWorksheetCreator.docx
@@ -25,6 +25,7 @@
         <w:pStyle w:val="Title"/>
         <w:spacing w:before="0" w:after="400"/>
       </w:pPr>
+      <w:proofErr w:type="gramStart"/>
       <w:r>
         <w:rPr>
           <w:sz w:val="40"/>
@@ -32,6 +33,7 @@
         </w:rPr>
         <w:t>for</w:t>
       </w:r>
+      <w:proofErr w:type="gramEnd"/>
     </w:p>
     <w:p>
       <w:pPr>
@@ -86,7 +88,27 @@
           <w:sz w:val="28"/>
           <w:szCs w:val="28"/>
         </w:rPr>
-        <w:t xml:space="preserve">Olga Sheehan, Eric Holm, Sara Hakkoum, </w:t>
+        <w:t xml:space="preserve">Olga Sheehan, Eric Holm, Sara </w:t>
+      </w:r>
+      <w:proofErr w:type="spellStart"/>
+      <w:r>
+        <w:rPr>
+          <w:rFonts w:ascii="Arial" w:eastAsia="Arial" w:hAnsi="Arial" w:cs="Arial"/>
+          <w:b/>
+          <w:sz w:val="28"/>
+          <w:szCs w:val="28"/>
+        </w:rPr>
+        <w:t>Hakkoum</w:t>
+      </w:r>
+      <w:proofErr w:type="spellEnd"/>
+      <w:r>
+        <w:rPr>
+          <w:rFonts w:ascii="Arial" w:eastAsia="Arial" w:hAnsi="Arial" w:cs="Arial"/>
+          <w:b/>
+          <w:sz w:val="28"/>
+          <w:szCs w:val="28"/>
+        </w:rPr>
+        <w:t xml:space="preserve">, </w:t>
       </w:r>
       <w:r>
         <w:rPr>
@@ -97,8 +119,21 @@
           <w:szCs w:val="28"/>
           <w:highlight w:val="white"/>
         </w:rPr>
-        <w:t>Ethan Fiero</w:t>
-      </w:r>
+        <w:t xml:space="preserve">Ethan </w:t>
+      </w:r>
+      <w:proofErr w:type="spellStart"/>
+      <w:r>
+        <w:rPr>
+          <w:rFonts w:ascii="Arial" w:eastAsia="Arial" w:hAnsi="Arial" w:cs="Arial"/>
+          <w:b/>
+          <w:color w:val="212121"/>
+          <w:sz w:val="28"/>
+          <w:szCs w:val="28"/>
+          <w:highlight w:val="white"/>
+        </w:rPr>
+        <w:t>Fiero</w:t>
+      </w:r>
+      <w:proofErr w:type="spellEnd"/>
     </w:p>
     <w:p>
       <w:pPr>
@@ -1778,10 +1813,19 @@
       <w:r>
         <w:rPr>
           <w:rFonts w:ascii="Arial" w:eastAsia="Arial" w:hAnsi="Arial" w:cs="Arial"/>
-          <w:sz w:val="22"/>
-          <w:szCs w:val="22"/>
-        </w:rPr>
-        <w:t xml:space="preserve">Overall Description – The customer and end users have to become accustomed to the various product features in order to effectively advertise the product. </w:t>
+          <w:i/>
+          <w:sz w:val="22"/>
+          <w:szCs w:val="22"/>
+        </w:rPr>
+        <w:t>Overall Description</w:t>
+      </w:r>
+      <w:r>
+        <w:rPr>
+          <w:rFonts w:ascii="Arial" w:eastAsia="Arial" w:hAnsi="Arial" w:cs="Arial"/>
+          <w:sz w:val="22"/>
+          <w:szCs w:val="22"/>
+        </w:rPr>
+        <w:t xml:space="preserve"> – The customer and end users have to become accustomed to the various product features in order to effectively advertise the product. </w:t>
       </w:r>
     </w:p>
     <w:p>
@@ -1799,10 +1843,19 @@
       <w:r>
         <w:rPr>
           <w:rFonts w:ascii="Arial" w:eastAsia="Arial" w:hAnsi="Arial" w:cs="Arial"/>
-          <w:sz w:val="22"/>
-          <w:szCs w:val="22"/>
-        </w:rPr>
-        <w:t xml:space="preserve">System features – Testers need an understanding of the system features to develop meaningful test cases and give useful feedback to the developers. </w:t>
+          <w:i/>
+          <w:sz w:val="22"/>
+          <w:szCs w:val="22"/>
+        </w:rPr>
+        <w:t>System features</w:t>
+      </w:r>
+      <w:r>
+        <w:rPr>
+          <w:rFonts w:ascii="Arial" w:eastAsia="Arial" w:hAnsi="Arial" w:cs="Arial"/>
+          <w:sz w:val="22"/>
+          <w:szCs w:val="22"/>
+        </w:rPr>
+        <w:t xml:space="preserve"> – Testers need an understanding of the system features to develop meaningful test cases and give useful feedback to the developers. </w:t>
       </w:r>
     </w:p>
     <w:p>
@@ -1820,11 +1873,20 @@
       <w:r>
         <w:rPr>
           <w:rFonts w:ascii="Arial" w:eastAsia="Arial" w:hAnsi="Arial" w:cs="Arial"/>
+          <w:i/>
           <w:sz w:val="22"/>
           <w:szCs w:val="22"/>
         </w:rPr>
         <w:lastRenderedPageBreak/>
-        <w:t xml:space="preserve">External Interface Requirements – The software developers need to know the requirements of the </w:t>
+        <w:t>External Interface Requirements</w:t>
+      </w:r>
+      <w:r>
+        <w:rPr>
+          <w:rFonts w:ascii="Arial" w:eastAsia="Arial" w:hAnsi="Arial" w:cs="Arial"/>
+          <w:sz w:val="22"/>
+          <w:szCs w:val="22"/>
+        </w:rPr>
+        <w:t xml:space="preserve"> – The software developers need to know the requirements of the </w:t>
       </w:r>
       <w:r>
         <w:rPr>
@@ -1855,9 +1917,11 @@
       </w:pPr>
       <w:bookmarkStart w:id="15" w:name="h.to44df2vdn2f" w:colFirst="0" w:colLast="0"/>
       <w:bookmarkEnd w:id="15"/>
-      <w:r>
-        <w:rPr>
-          <w:rFonts w:ascii="Arial" w:eastAsia="Arial" w:hAnsi="Arial" w:cs="Arial"/>
+      <w:proofErr w:type="gramStart"/>
+      <w:r>
+        <w:rPr>
+          <w:rFonts w:ascii="Arial" w:eastAsia="Arial" w:hAnsi="Arial" w:cs="Arial"/>
+          <w:i/>
           <w:sz w:val="22"/>
           <w:szCs w:val="22"/>
         </w:rPr>
@@ -1871,6 +1935,7 @@
         </w:rPr>
         <w:t xml:space="preserve">  – The software developers.</w:t>
       </w:r>
+      <w:proofErr w:type="gramEnd"/>
     </w:p>
     <w:p>
       <w:pPr>
@@ -1905,6 +1970,7 @@
     <w:p>
       <w:pPr>
         <w:pStyle w:val="Normal1"/>
+        <w:ind w:left="360" w:hanging="360"/>
         <w:rPr>
           <w:rFonts w:ascii="Arial" w:eastAsia="Arial" w:hAnsi="Arial" w:cs="Arial"/>
           <w:sz w:val="22"/>
@@ -1919,7 +1985,25 @@
           <w:sz w:val="22"/>
           <w:szCs w:val="22"/>
         </w:rPr>
-        <w:t>[1] IEEE Software Engineering Standards Committee, “IEEE Std 830-1998, IEEE Recommended Practice for Software Requirements Specifications”, October 20,</w:t>
+        <w:t xml:space="preserve">[1] IEEE Software Engineering Standards Committee, “IEEE </w:t>
+      </w:r>
+      <w:proofErr w:type="spellStart"/>
+      <w:r>
+        <w:rPr>
+          <w:rFonts w:ascii="Arial" w:eastAsia="Arial" w:hAnsi="Arial" w:cs="Arial"/>
+          <w:sz w:val="22"/>
+          <w:szCs w:val="22"/>
+        </w:rPr>
+        <w:t>Std</w:t>
+      </w:r>
+      <w:proofErr w:type="spellEnd"/>
+      <w:r>
+        <w:rPr>
+          <w:rFonts w:ascii="Arial" w:eastAsia="Arial" w:hAnsi="Arial" w:cs="Arial"/>
+          <w:sz w:val="22"/>
+          <w:szCs w:val="22"/>
+        </w:rPr>
+        <w:t xml:space="preserve"> 830-1998, IEEE Recommended Practice for Software Requirements Specifications”, October 20,</w:t>
       </w:r>
       <w:r>
         <w:rPr>
@@ -1933,12 +2017,24 @@
     <w:p>
       <w:pPr>
         <w:pStyle w:val="Normal1"/>
-        <w:rPr>
-          <w:rFonts w:ascii="Arial" w:eastAsia="Arial" w:hAnsi="Arial" w:cs="Arial"/>
-          <w:sz w:val="22"/>
-          <w:szCs w:val="22"/>
-        </w:rPr>
-      </w:pPr>
+        <w:ind w:left="360" w:hanging="360"/>
+        <w:rPr>
+          <w:rFonts w:ascii="Arial" w:eastAsia="Arial" w:hAnsi="Arial" w:cs="Arial"/>
+          <w:sz w:val="22"/>
+          <w:szCs w:val="22"/>
+        </w:rPr>
+      </w:pPr>
+    </w:p>
+    <w:p>
+      <w:pPr>
+        <w:pStyle w:val="Normal1"/>
+        <w:rPr>
+          <w:rFonts w:ascii="Arial" w:eastAsia="Arial" w:hAnsi="Arial" w:cs="Arial"/>
+          <w:sz w:val="22"/>
+          <w:szCs w:val="22"/>
+        </w:rPr>
+      </w:pPr>
+      <w:proofErr w:type="gramStart"/>
       <w:r>
         <w:rPr>
           <w:rFonts w:ascii="Arial" w:eastAsia="Arial" w:hAnsi="Arial" w:cs="Arial"/>
@@ -1947,16 +2043,71 @@
         </w:rPr>
         <w:t>[2]</w:t>
       </w:r>
-    </w:p>
-    <w:p>
-      <w:pPr>
-        <w:pStyle w:val="Normal1"/>
-        <w:rPr>
-          <w:rFonts w:ascii="Arial" w:eastAsia="Arial" w:hAnsi="Arial" w:cs="Arial"/>
-          <w:sz w:val="22"/>
-          <w:szCs w:val="22"/>
-        </w:rPr>
-      </w:pPr>
+      <w:r>
+        <w:rPr>
+          <w:rFonts w:ascii="Arial" w:eastAsia="Arial" w:hAnsi="Arial" w:cs="Arial"/>
+          <w:sz w:val="22"/>
+          <w:szCs w:val="22"/>
+        </w:rPr>
+        <w:t xml:space="preserve"> Fractions worksheet.</w:t>
+      </w:r>
+      <w:proofErr w:type="gramEnd"/>
+      <w:r>
+        <w:rPr>
+          <w:rFonts w:ascii="Arial" w:eastAsia="Arial" w:hAnsi="Arial" w:cs="Arial"/>
+          <w:sz w:val="22"/>
+          <w:szCs w:val="22"/>
+        </w:rPr>
+        <w:t xml:space="preserve"> (2016, February 12). </w:t>
+      </w:r>
+    </w:p>
+    <w:p>
+      <w:pPr>
+        <w:pStyle w:val="Normal1"/>
+        <w:ind w:firstLine="270"/>
+        <w:rPr>
+          <w:rFonts w:ascii="Arial" w:eastAsia="Arial" w:hAnsi="Arial" w:cs="Arial"/>
+          <w:sz w:val="22"/>
+          <w:szCs w:val="22"/>
+        </w:rPr>
+      </w:pPr>
+      <w:r>
+        <w:rPr>
+          <w:rFonts w:ascii="Arial" w:eastAsia="Arial" w:hAnsi="Arial" w:cs="Arial"/>
+          <w:sz w:val="22"/>
+          <w:szCs w:val="22"/>
+        </w:rPr>
+        <w:t xml:space="preserve">Retrieved from </w:t>
+      </w:r>
+      <w:r>
+        <w:rPr>
+          <w:rFonts w:ascii="Arial" w:eastAsia="Arial" w:hAnsi="Arial" w:cs="Arial"/>
+          <w:sz w:val="22"/>
+          <w:szCs w:val="22"/>
+        </w:rPr>
+        <w:t>http://www.fractions4kids.com/worksheets/</w:t>
+      </w:r>
+    </w:p>
+    <w:p>
+      <w:pPr>
+        <w:pStyle w:val="Normal1"/>
+        <w:rPr>
+          <w:rFonts w:ascii="Arial" w:eastAsia="Arial" w:hAnsi="Arial" w:cs="Arial"/>
+          <w:sz w:val="22"/>
+          <w:szCs w:val="22"/>
+        </w:rPr>
+      </w:pPr>
+    </w:p>
+    <w:p>
+      <w:pPr>
+        <w:pStyle w:val="Normal1"/>
+        <w:rPr>
+          <w:rFonts w:ascii="Arial" w:eastAsia="Arial" w:hAnsi="Arial" w:cs="Arial"/>
+          <w:sz w:val="22"/>
+          <w:szCs w:val="22"/>
+        </w:rPr>
+      </w:pPr>
+      <w:proofErr w:type="gramStart"/>
       <w:r>
         <w:rPr>
           <w:rFonts w:ascii="Arial" w:eastAsia="Arial" w:hAnsi="Arial" w:cs="Arial"/>
@@ -1964,6 +2115,389 @@
           <w:szCs w:val="22"/>
         </w:rPr>
         <w:t>[3]</w:t>
+      </w:r>
+      <w:r>
+        <w:rPr>
+          <w:rFonts w:ascii="Arial" w:eastAsia="Arial" w:hAnsi="Arial" w:cs="Arial"/>
+          <w:sz w:val="22"/>
+          <w:szCs w:val="22"/>
+        </w:rPr>
+        <w:t xml:space="preserve"> </w:t>
+      </w:r>
+      <w:r>
+        <w:rPr>
+          <w:rFonts w:ascii="Arial" w:eastAsia="Arial" w:hAnsi="Arial" w:cs="Arial"/>
+          <w:sz w:val="22"/>
+          <w:szCs w:val="22"/>
+        </w:rPr>
+        <w:t>Basic Fractions Worksheets.</w:t>
+      </w:r>
+      <w:proofErr w:type="gramEnd"/>
+      <w:r>
+        <w:rPr>
+          <w:rFonts w:ascii="Arial" w:eastAsia="Arial" w:hAnsi="Arial" w:cs="Arial"/>
+          <w:sz w:val="22"/>
+          <w:szCs w:val="22"/>
+        </w:rPr>
+        <w:t xml:space="preserve"> </w:t>
+      </w:r>
+      <w:r>
+        <w:rPr>
+          <w:rFonts w:ascii="Arial" w:eastAsia="Arial" w:hAnsi="Arial" w:cs="Arial"/>
+          <w:sz w:val="22"/>
+          <w:szCs w:val="22"/>
+        </w:rPr>
+        <w:t xml:space="preserve">(2016, February 12). </w:t>
+      </w:r>
+    </w:p>
+    <w:p>
+      <w:pPr>
+        <w:pStyle w:val="Normal1"/>
+        <w:ind w:left="270"/>
+        <w:rPr>
+          <w:rFonts w:ascii="Arial" w:eastAsia="Arial" w:hAnsi="Arial" w:cs="Arial"/>
+          <w:sz w:val="22"/>
+          <w:szCs w:val="22"/>
+        </w:rPr>
+      </w:pPr>
+      <w:r>
+        <w:rPr>
+          <w:rFonts w:ascii="Arial" w:eastAsia="Arial" w:hAnsi="Arial" w:cs="Arial"/>
+          <w:sz w:val="22"/>
+          <w:szCs w:val="22"/>
+        </w:rPr>
+        <w:t xml:space="preserve">Retrieved from </w:t>
+      </w:r>
+      <w:r>
+        <w:rPr>
+          <w:rFonts w:ascii="Arial" w:eastAsia="Arial" w:hAnsi="Arial" w:cs="Arial"/>
+          <w:sz w:val="22"/>
+          <w:szCs w:val="22"/>
+        </w:rPr>
+        <w:t>https://www.superteacherworksheets.com/fractions-bas</w:t>
+      </w:r>
+      <w:r>
+        <w:rPr>
+          <w:rFonts w:ascii="Arial" w:eastAsia="Arial" w:hAnsi="Arial" w:cs="Arial"/>
+          <w:sz w:val="22"/>
+          <w:szCs w:val="22"/>
+        </w:rPr>
+        <w:t>i</w:t>
+      </w:r>
+      <w:r>
+        <w:rPr>
+          <w:rFonts w:ascii="Arial" w:eastAsia="Arial" w:hAnsi="Arial" w:cs="Arial"/>
+          <w:sz w:val="22"/>
+          <w:szCs w:val="22"/>
+        </w:rPr>
+        <w:t>c.html</w:t>
+      </w:r>
+    </w:p>
+    <w:p>
+      <w:pPr>
+        <w:pStyle w:val="Normal1"/>
+        <w:ind w:left="270"/>
+        <w:rPr>
+          <w:rFonts w:ascii="Arial" w:eastAsia="Arial" w:hAnsi="Arial" w:cs="Arial"/>
+          <w:sz w:val="22"/>
+          <w:szCs w:val="22"/>
+        </w:rPr>
+      </w:pPr>
+    </w:p>
+    <w:p>
+      <w:pPr>
+        <w:pStyle w:val="Normal1"/>
+        <w:ind w:left="270" w:hanging="270"/>
+        <w:rPr>
+          <w:rFonts w:ascii="Arial" w:eastAsia="Arial" w:hAnsi="Arial" w:cs="Arial"/>
+          <w:sz w:val="22"/>
+          <w:szCs w:val="22"/>
+        </w:rPr>
+      </w:pPr>
+      <w:proofErr w:type="gramStart"/>
+      <w:r>
+        <w:rPr>
+          <w:rFonts w:ascii="Arial" w:eastAsia="Arial" w:hAnsi="Arial" w:cs="Arial"/>
+          <w:sz w:val="22"/>
+          <w:szCs w:val="22"/>
+        </w:rPr>
+        <w:t xml:space="preserve">[4] </w:t>
+      </w:r>
+      <w:r>
+        <w:rPr>
+          <w:rFonts w:ascii="Arial" w:eastAsia="Arial" w:hAnsi="Arial" w:cs="Arial"/>
+          <w:sz w:val="22"/>
+          <w:szCs w:val="22"/>
+        </w:rPr>
+        <w:t>Fraction worksheets 1</w:t>
+      </w:r>
+      <w:r>
+        <w:rPr>
+          <w:rFonts w:ascii="Arial" w:eastAsia="Arial" w:hAnsi="Arial" w:cs="Arial"/>
+          <w:sz w:val="22"/>
+          <w:szCs w:val="22"/>
+        </w:rPr>
+        <w:t>.</w:t>
+      </w:r>
+      <w:proofErr w:type="gramEnd"/>
+      <w:r>
+        <w:rPr>
+          <w:rFonts w:ascii="Arial" w:eastAsia="Arial" w:hAnsi="Arial" w:cs="Arial"/>
+          <w:sz w:val="22"/>
+          <w:szCs w:val="22"/>
+        </w:rPr>
+        <w:t xml:space="preserve"> </w:t>
+      </w:r>
+      <w:proofErr w:type="gramStart"/>
+      <w:r>
+        <w:rPr>
+          <w:rFonts w:ascii="Arial" w:eastAsia="Arial" w:hAnsi="Arial" w:cs="Arial"/>
+          <w:sz w:val="22"/>
+          <w:szCs w:val="22"/>
+        </w:rPr>
+        <w:t>Fraction addition, subtraction, multiplication, and division</w:t>
+      </w:r>
+      <w:r>
+        <w:rPr>
+          <w:rFonts w:ascii="Arial" w:eastAsia="Arial" w:hAnsi="Arial" w:cs="Arial"/>
+          <w:sz w:val="22"/>
+          <w:szCs w:val="22"/>
+        </w:rPr>
+        <w:t>.</w:t>
+      </w:r>
+      <w:proofErr w:type="gramEnd"/>
+      <w:r>
+        <w:rPr>
+          <w:rFonts w:ascii="Arial" w:eastAsia="Arial" w:hAnsi="Arial" w:cs="Arial"/>
+          <w:sz w:val="22"/>
+          <w:szCs w:val="22"/>
+        </w:rPr>
+        <w:t xml:space="preserve"> </w:t>
+      </w:r>
+      <w:r>
+        <w:rPr>
+          <w:rFonts w:ascii="Arial" w:eastAsia="Arial" w:hAnsi="Arial" w:cs="Arial"/>
+          <w:sz w:val="22"/>
+          <w:szCs w:val="22"/>
+        </w:rPr>
+        <w:t>(2016, February 12).</w:t>
+      </w:r>
+      <w:r>
+        <w:rPr>
+          <w:rFonts w:ascii="Arial" w:eastAsia="Arial" w:hAnsi="Arial" w:cs="Arial"/>
+          <w:sz w:val="22"/>
+          <w:szCs w:val="22"/>
+        </w:rPr>
+        <w:t xml:space="preserve"> </w:t>
+      </w:r>
+      <w:r>
+        <w:rPr>
+          <w:rFonts w:ascii="Arial" w:eastAsia="Arial" w:hAnsi="Arial" w:cs="Arial"/>
+          <w:sz w:val="22"/>
+          <w:szCs w:val="22"/>
+        </w:rPr>
+        <w:t>Retrieved from</w:t>
+      </w:r>
+      <w:r>
+        <w:rPr>
+          <w:rFonts w:ascii="Arial" w:eastAsia="Arial" w:hAnsi="Arial" w:cs="Arial"/>
+          <w:sz w:val="22"/>
+          <w:szCs w:val="22"/>
+        </w:rPr>
+        <w:t xml:space="preserve"> </w:t>
+      </w:r>
+      <w:r>
+        <w:rPr>
+          <w:rFonts w:ascii="Arial" w:eastAsia="Arial" w:hAnsi="Arial" w:cs="Arial"/>
+          <w:sz w:val="22"/>
+          <w:szCs w:val="22"/>
+        </w:rPr>
+        <w:t>https://www.homeschoolmath.net/worksheets/fraction.php</w:t>
+      </w:r>
+    </w:p>
+    <w:p>
+      <w:pPr>
+        <w:pStyle w:val="Normal1"/>
+        <w:rPr>
+          <w:rFonts w:ascii="Arial" w:eastAsia="Arial" w:hAnsi="Arial" w:cs="Arial"/>
+          <w:b/>
+          <w:sz w:val="22"/>
+          <w:szCs w:val="22"/>
+        </w:rPr>
+      </w:pPr>
+    </w:p>
+    <w:p>
+      <w:pPr>
+        <w:tabs>
+          <w:tab w:val="left" w:pos="180"/>
+        </w:tabs>
+        <w:ind w:left="270" w:hanging="270"/>
+        <w:rPr>
+          <w:rFonts w:ascii="Arial" w:eastAsia="Arial" w:hAnsi="Arial" w:cs="Arial"/>
+          <w:sz w:val="22"/>
+          <w:szCs w:val="22"/>
+        </w:rPr>
+      </w:pPr>
+      <w:r>
+        <w:rPr>
+          <w:rFonts w:ascii="Arial" w:eastAsia="Arial" w:hAnsi="Arial" w:cs="Arial"/>
+          <w:sz w:val="22"/>
+          <w:szCs w:val="22"/>
+        </w:rPr>
+        <w:t>[5]</w:t>
+      </w:r>
+      <w:r>
+        <w:rPr>
+          <w:rFonts w:ascii="Arial" w:eastAsia="Arial" w:hAnsi="Arial" w:cs="Arial"/>
+          <w:sz w:val="22"/>
+          <w:szCs w:val="22"/>
+        </w:rPr>
+        <w:t xml:space="preserve"> </w:t>
+      </w:r>
+      <w:r>
+        <w:rPr>
+          <w:rFonts w:ascii="Arial" w:eastAsia="Arial" w:hAnsi="Arial" w:cs="Arial"/>
+          <w:sz w:val="22"/>
+          <w:szCs w:val="22"/>
+        </w:rPr>
+        <w:t>Test and Worksheet Generators for Math Teachers</w:t>
+      </w:r>
+      <w:r>
+        <w:rPr>
+          <w:rFonts w:ascii="Arial" w:eastAsia="Arial" w:hAnsi="Arial" w:cs="Arial"/>
+          <w:sz w:val="22"/>
+          <w:szCs w:val="22"/>
+        </w:rPr>
+        <w:t xml:space="preserve">. Home Page. </w:t>
+      </w:r>
+      <w:r>
+        <w:rPr>
+          <w:rFonts w:ascii="Arial" w:eastAsia="Arial" w:hAnsi="Arial" w:cs="Arial"/>
+          <w:sz w:val="22"/>
+          <w:szCs w:val="22"/>
+        </w:rPr>
+        <w:t>(2016, February 12).</w:t>
+      </w:r>
+      <w:r>
+        <w:rPr>
+          <w:rFonts w:ascii="Arial" w:eastAsia="Arial" w:hAnsi="Arial" w:cs="Arial"/>
+          <w:sz w:val="22"/>
+          <w:szCs w:val="22"/>
+        </w:rPr>
+        <w:t xml:space="preserve"> </w:t>
+      </w:r>
+      <w:r>
+        <w:rPr>
+          <w:rFonts w:ascii="Arial" w:eastAsia="Arial" w:hAnsi="Arial" w:cs="Arial"/>
+          <w:sz w:val="22"/>
+          <w:szCs w:val="22"/>
+        </w:rPr>
+        <w:t>Retrieved from</w:t>
+      </w:r>
+      <w:r>
+        <w:rPr>
+          <w:rFonts w:ascii="Arial" w:eastAsia="Arial" w:hAnsi="Arial" w:cs="Arial"/>
+          <w:sz w:val="22"/>
+          <w:szCs w:val="22"/>
+        </w:rPr>
+        <w:t xml:space="preserve"> </w:t>
+      </w:r>
+      <w:r>
+        <w:rPr>
+          <w:rFonts w:ascii="Arial" w:eastAsia="Arial" w:hAnsi="Arial" w:cs="Arial"/>
+          <w:sz w:val="22"/>
+          <w:szCs w:val="22"/>
+        </w:rPr>
+        <w:t>https://www.kutasoftware.com/freeipa.html</w:t>
+      </w:r>
+    </w:p>
+    <w:p>
+      <w:pPr>
+        <w:pStyle w:val="Normal1"/>
+        <w:ind w:firstLine="360"/>
+        <w:rPr>
+          <w:rFonts w:ascii="Arial" w:eastAsia="Arial" w:hAnsi="Arial" w:cs="Arial"/>
+          <w:sz w:val="22"/>
+          <w:szCs w:val="22"/>
+        </w:rPr>
+      </w:pPr>
+      <w:r>
+        <w:rPr>
+          <w:rFonts w:ascii="Arial" w:eastAsia="Arial" w:hAnsi="Arial" w:cs="Arial"/>
+          <w:sz w:val="22"/>
+          <w:szCs w:val="22"/>
+        </w:rPr>
+        <w:br/>
+      </w:r>
+      <w:r>
+        <w:rPr>
+          <w:rFonts w:ascii="Arial" w:eastAsia="Arial" w:hAnsi="Arial" w:cs="Arial"/>
+          <w:sz w:val="22"/>
+          <w:szCs w:val="22"/>
+        </w:rPr>
+        <w:t>[6]</w:t>
+      </w:r>
+      <w:r>
+        <w:t xml:space="preserve"> </w:t>
+      </w:r>
+      <w:r>
+        <w:rPr>
+          <w:rFonts w:ascii="Arial" w:eastAsia="Arial" w:hAnsi="Arial" w:cs="Arial"/>
+          <w:sz w:val="22"/>
+          <w:szCs w:val="22"/>
+        </w:rPr>
+        <w:t>Microsoft Math Worksheet Generator Software</w:t>
+      </w:r>
+      <w:r>
+        <w:rPr>
+          <w:rFonts w:ascii="Arial" w:eastAsia="Arial" w:hAnsi="Arial" w:cs="Arial"/>
+          <w:sz w:val="22"/>
+          <w:szCs w:val="22"/>
+        </w:rPr>
+        <w:t xml:space="preserve">. </w:t>
+      </w:r>
+      <w:r>
+        <w:rPr>
+          <w:rFonts w:ascii="Arial" w:eastAsia="Arial" w:hAnsi="Arial" w:cs="Arial"/>
+          <w:sz w:val="22"/>
+          <w:szCs w:val="22"/>
+        </w:rPr>
+        <w:t xml:space="preserve">(2016, February 12). </w:t>
+      </w:r>
+    </w:p>
+    <w:p>
+      <w:pPr>
+        <w:pStyle w:val="Normal1"/>
+        <w:ind w:firstLine="270"/>
+        <w:rPr>
+          <w:rFonts w:ascii="Arial" w:eastAsia="Arial" w:hAnsi="Arial" w:cs="Arial"/>
+          <w:sz w:val="22"/>
+          <w:szCs w:val="22"/>
+        </w:rPr>
+      </w:pPr>
+      <w:r>
+        <w:rPr>
+          <w:rFonts w:ascii="Arial" w:eastAsia="Arial" w:hAnsi="Arial" w:cs="Arial"/>
+          <w:sz w:val="22"/>
+          <w:szCs w:val="22"/>
+        </w:rPr>
+        <w:t>Retrieved from</w:t>
+      </w:r>
+      <w:r>
+        <w:rPr>
+          <w:rFonts w:ascii="Arial" w:eastAsia="Arial" w:hAnsi="Arial" w:cs="Arial"/>
+          <w:sz w:val="22"/>
+          <w:szCs w:val="22"/>
+        </w:rPr>
+        <w:t xml:space="preserve"> </w:t>
+      </w:r>
+      <w:r>
+        <w:rPr>
+          <w:rFonts w:ascii="Arial" w:eastAsia="Arial" w:hAnsi="Arial" w:cs="Arial"/>
+          <w:sz w:val="22"/>
+          <w:szCs w:val="22"/>
+        </w:rPr>
+        <w:t>http://microsoft-math-worksheet-generator.software.informer.com/</w:t>
       </w:r>
     </w:p>
     <w:p>
@@ -1983,19 +2517,21 @@
         <w:t xml:space="preserve">1.5 Overview </w:t>
       </w:r>
       <w:bookmarkStart w:id="21" w:name="h.l0hqz8f053kt" w:colFirst="0" w:colLast="0"/>
+      <w:bookmarkStart w:id="22" w:name="_GoBack"/>
       <w:bookmarkEnd w:id="21"/>
-    </w:p>
-    <w:p>
-      <w:pPr>
-        <w:pStyle w:val="Normal1"/>
-        <w:rPr>
-          <w:rFonts w:ascii="Arial" w:eastAsia="Arial" w:hAnsi="Arial" w:cs="Arial"/>
-          <w:sz w:val="22"/>
-          <w:szCs w:val="22"/>
-        </w:rPr>
-      </w:pPr>
-      <w:bookmarkStart w:id="22" w:name="h.9njtpli04sws" w:colFirst="0" w:colLast="0"/>
       <w:bookmarkEnd w:id="22"/>
+    </w:p>
+    <w:p>
+      <w:pPr>
+        <w:pStyle w:val="Normal1"/>
+        <w:rPr>
+          <w:rFonts w:ascii="Arial" w:eastAsia="Arial" w:hAnsi="Arial" w:cs="Arial"/>
+          <w:sz w:val="22"/>
+          <w:szCs w:val="22"/>
+        </w:rPr>
+      </w:pPr>
+      <w:bookmarkStart w:id="23" w:name="h.9njtpli04sws" w:colFirst="0" w:colLast="0"/>
+      <w:bookmarkEnd w:id="23"/>
       <w:r>
         <w:rPr>
           <w:rFonts w:ascii="Arial" w:eastAsia="Arial" w:hAnsi="Arial" w:cs="Arial"/>
@@ -2030,20 +2566,20 @@
           <w:szCs w:val="22"/>
         </w:rPr>
       </w:pPr>
-      <w:bookmarkStart w:id="23" w:name="h.pjvmlgm9zwkf" w:colFirst="0" w:colLast="0"/>
-      <w:bookmarkEnd w:id="23"/>
-    </w:p>
-    <w:p>
-      <w:pPr>
-        <w:pStyle w:val="Normal1"/>
-        <w:rPr>
-          <w:rFonts w:ascii="Arial" w:eastAsia="Arial" w:hAnsi="Arial" w:cs="Arial"/>
-          <w:sz w:val="22"/>
-          <w:szCs w:val="22"/>
-        </w:rPr>
-      </w:pPr>
-      <w:bookmarkStart w:id="24" w:name="h.9iu2pg2pxb56" w:colFirst="0" w:colLast="0"/>
+      <w:bookmarkStart w:id="24" w:name="h.pjvmlgm9zwkf" w:colFirst="0" w:colLast="0"/>
       <w:bookmarkEnd w:id="24"/>
+    </w:p>
+    <w:p>
+      <w:pPr>
+        <w:pStyle w:val="Normal1"/>
+        <w:rPr>
+          <w:rFonts w:ascii="Arial" w:eastAsia="Arial" w:hAnsi="Arial" w:cs="Arial"/>
+          <w:sz w:val="22"/>
+          <w:szCs w:val="22"/>
+        </w:rPr>
+      </w:pPr>
+      <w:bookmarkStart w:id="25" w:name="h.9iu2pg2pxb56" w:colFirst="0" w:colLast="0"/>
+      <w:bookmarkEnd w:id="25"/>
       <w:r>
         <w:rPr>
           <w:rFonts w:ascii="Arial" w:eastAsia="Arial" w:hAnsi="Arial" w:cs="Arial"/>
@@ -2062,20 +2598,20 @@
           <w:szCs w:val="22"/>
         </w:rPr>
       </w:pPr>
-      <w:bookmarkStart w:id="25" w:name="h.crkmi2tz7e12" w:colFirst="0" w:colLast="0"/>
-      <w:bookmarkEnd w:id="25"/>
-    </w:p>
-    <w:p>
-      <w:pPr>
-        <w:pStyle w:val="Normal1"/>
-        <w:rPr>
-          <w:rFonts w:ascii="Arial" w:eastAsia="Arial" w:hAnsi="Arial" w:cs="Arial"/>
-          <w:sz w:val="22"/>
-          <w:szCs w:val="22"/>
-        </w:rPr>
-      </w:pPr>
-      <w:bookmarkStart w:id="26" w:name="h.2jhzrp14afny" w:colFirst="0" w:colLast="0"/>
+      <w:bookmarkStart w:id="26" w:name="h.crkmi2tz7e12" w:colFirst="0" w:colLast="0"/>
       <w:bookmarkEnd w:id="26"/>
+    </w:p>
+    <w:p>
+      <w:pPr>
+        <w:pStyle w:val="Normal1"/>
+        <w:rPr>
+          <w:rFonts w:ascii="Arial" w:eastAsia="Arial" w:hAnsi="Arial" w:cs="Arial"/>
+          <w:sz w:val="22"/>
+          <w:szCs w:val="22"/>
+        </w:rPr>
+      </w:pPr>
+      <w:bookmarkStart w:id="27" w:name="h.2jhzrp14afny" w:colFirst="0" w:colLast="0"/>
+      <w:bookmarkEnd w:id="27"/>
       <w:r>
         <w:rPr>
           <w:rFonts w:ascii="Arial" w:eastAsia="Arial" w:hAnsi="Arial" w:cs="Arial"/>
@@ -2094,20 +2630,20 @@
           <w:szCs w:val="22"/>
         </w:rPr>
       </w:pPr>
-      <w:bookmarkStart w:id="27" w:name="h.inasgpr1ywaf" w:colFirst="0" w:colLast="0"/>
-      <w:bookmarkEnd w:id="27"/>
-    </w:p>
-    <w:p>
-      <w:pPr>
-        <w:pStyle w:val="Normal1"/>
-        <w:rPr>
-          <w:rFonts w:ascii="Arial" w:eastAsia="Arial" w:hAnsi="Arial" w:cs="Arial"/>
-          <w:sz w:val="22"/>
-          <w:szCs w:val="22"/>
-        </w:rPr>
-      </w:pPr>
-      <w:bookmarkStart w:id="28" w:name="h.h3jk7hao9ksp" w:colFirst="0" w:colLast="0"/>
+      <w:bookmarkStart w:id="28" w:name="h.inasgpr1ywaf" w:colFirst="0" w:colLast="0"/>
       <w:bookmarkEnd w:id="28"/>
+    </w:p>
+    <w:p>
+      <w:pPr>
+        <w:pStyle w:val="Normal1"/>
+        <w:rPr>
+          <w:rFonts w:ascii="Arial" w:eastAsia="Arial" w:hAnsi="Arial" w:cs="Arial"/>
+          <w:sz w:val="22"/>
+          <w:szCs w:val="22"/>
+        </w:rPr>
+      </w:pPr>
+      <w:bookmarkStart w:id="29" w:name="h.h3jk7hao9ksp" w:colFirst="0" w:colLast="0"/>
+      <w:bookmarkEnd w:id="29"/>
       <w:r>
         <w:rPr>
           <w:rFonts w:ascii="Arial" w:eastAsia="Arial" w:hAnsi="Arial" w:cs="Arial"/>
@@ -2156,8 +2692,6 @@
         </w:rPr>
         <w:t>.</w:t>
       </w:r>
-      <w:bookmarkStart w:id="29" w:name="_GoBack"/>
-      <w:bookmarkEnd w:id="29"/>
     </w:p>
     <w:p>
       <w:pPr>
@@ -2260,8 +2794,19 @@
           <w:sz w:val="22"/>
           <w:szCs w:val="22"/>
         </w:rPr>
-        <w:t>&lt;Describe the context and origin of the product being specified in this SRS. For example, state whether this product is a follow-on member of a product family, a replacement for certain existing systems, or a new, self-contained product. If the SRS defines a component of a larger system, relate the requirements of the larger system to the functionality of this software and identify interfaces between the two. A simple diagram that shows the major components of the overall system, subsystem interconnections, and external interfaces can be helpful.&gt;</w:t>
-      </w:r>
+        <w:t>&lt;Describe the context and origin of the product being specified in this SRS. For example, state whether this product is a follow-on member of a product family, a replacement for certain existing systems, or a new, self-contained product. If the SRS defines a component of a larger system, relate the requirements of the larger system to the functionality of this software and identify interfaces between the two. A simple diagram that shows the major components of the overall system, subsystem interconnections, and external interfaces can be helpful</w:t>
+      </w:r>
+      <w:proofErr w:type="gramStart"/>
+      <w:r>
+        <w:rPr>
+          <w:rFonts w:ascii="Arial" w:eastAsia="Arial" w:hAnsi="Arial" w:cs="Arial"/>
+          <w:i/>
+          <w:sz w:val="22"/>
+          <w:szCs w:val="22"/>
+        </w:rPr>
+        <w:t>.&gt;</w:t>
+      </w:r>
+      <w:proofErr w:type="gramEnd"/>
     </w:p>
     <w:p>
       <w:pPr>
@@ -2289,8 +2834,19 @@
           <w:sz w:val="22"/>
           <w:szCs w:val="22"/>
         </w:rPr>
-        <w:t>&lt;Summarize the major functions the product must perform or must let the user perform. Details will be provided in Section 3, so only a high level summary (such as a bullet list) is needed here. Organize the functions to make them understandable to any reader of the SRS. A picture of the major groups of related requirements and how they relate, such as a top level data flow diagram or object class diagram, is often effective.&gt;</w:t>
-      </w:r>
+        <w:t>&lt;Summarize the major functions the product must perform or must let the user perform. Details will be provided in Section 3, so only a high level summary (such as a bullet list) is needed here. Organize the functions to make them understandable to any reader of the SRS. A picture of the major groups of related requirements and how they relate, such as a top level data flow diagram or object class diagram, is often effective</w:t>
+      </w:r>
+      <w:proofErr w:type="gramStart"/>
+      <w:r>
+        <w:rPr>
+          <w:rFonts w:ascii="Arial" w:eastAsia="Arial" w:hAnsi="Arial" w:cs="Arial"/>
+          <w:i/>
+          <w:sz w:val="22"/>
+          <w:szCs w:val="22"/>
+        </w:rPr>
+        <w:t>.&gt;</w:t>
+      </w:r>
+      <w:proofErr w:type="gramEnd"/>
     </w:p>
     <w:p>
       <w:pPr>
@@ -2317,8 +2873,19 @@
           <w:sz w:val="22"/>
           <w:szCs w:val="22"/>
         </w:rPr>
-        <w:t>&lt;Identify the various user classes that you anticipate will use this product. User classes may be differentiated based on frequency of use, subset of product functions used, technical expertise, security or privilege levels, educational level, or experience. Describe the pertinent characteristics of each user class. Certain requirements may pertain only to certain user classes. Distinguish the most important user classes for this product from those who are less important to satisfy.&gt;</w:t>
-      </w:r>
+        <w:t>&lt;Identify the various user classes that you anticipate will use this product. User classes may be differentiated based on frequency of use, subset of product functions used, technical expertise, security or privilege levels, educational level, or experience. Describe the pertinent characteristics of each user class. Certain requirements may pertain only to certain user classes. Distinguish the most important user classes for this product from those who are less important to satisfy</w:t>
+      </w:r>
+      <w:proofErr w:type="gramStart"/>
+      <w:r>
+        <w:rPr>
+          <w:rFonts w:ascii="Arial" w:eastAsia="Arial" w:hAnsi="Arial" w:cs="Arial"/>
+          <w:i/>
+          <w:sz w:val="22"/>
+          <w:szCs w:val="22"/>
+        </w:rPr>
+        <w:t>.&gt;</w:t>
+      </w:r>
+      <w:proofErr w:type="gramEnd"/>
     </w:p>
     <w:p>
       <w:pPr>
@@ -2345,8 +2912,19 @@
           <w:sz w:val="22"/>
           <w:szCs w:val="22"/>
         </w:rPr>
-        <w:t>&lt;Describe the environment in which the software will operate, including the hardware platform, operating system and versions, and any other software components or applications with which it must peacefully coexist.&gt;</w:t>
-      </w:r>
+        <w:t>&lt;Describe the environment in which the software will operate, including the hardware platform, operating system and versions, and any other software components or applications with which it must peacefully coexist</w:t>
+      </w:r>
+      <w:proofErr w:type="gramStart"/>
+      <w:r>
+        <w:rPr>
+          <w:rFonts w:ascii="Arial" w:eastAsia="Arial" w:hAnsi="Arial" w:cs="Arial"/>
+          <w:i/>
+          <w:sz w:val="22"/>
+          <w:szCs w:val="22"/>
+        </w:rPr>
+        <w:t>.&gt;</w:t>
+      </w:r>
+      <w:proofErr w:type="gramEnd"/>
     </w:p>
     <w:p>
       <w:pPr>
@@ -2373,8 +2951,19 @@
           <w:sz w:val="22"/>
           <w:szCs w:val="22"/>
         </w:rPr>
-        <w:t>&lt;Describe any items or issues that will limit the options available to the developers. These might include: corporate or regulatory policies; hardware limitations (timing requirements, memory requirements); interfaces to other applications; specific technologies, tools, and databases to be used; parallel operations; language requirements; communications protocols; security considerations; design conventions or programming standards (for example, if the customer’s organization will be responsible for maintaining the delivered software).&gt;</w:t>
-      </w:r>
+        <w:t>&lt;Describe any items or issues that will limit the options available to the developers. These might include: corporate or regulatory policies; hardware limitations (timing requirements, memory requirements); interfaces to other applications; specific technologies, tools, and databases to be used; parallel operations; language requirements; communications protocols; security considerations; design conventions or programming standards (for example, if the customer’s organization will be responsible for maintaining the delivered software)</w:t>
+      </w:r>
+      <w:proofErr w:type="gramStart"/>
+      <w:r>
+        <w:rPr>
+          <w:rFonts w:ascii="Arial" w:eastAsia="Arial" w:hAnsi="Arial" w:cs="Arial"/>
+          <w:i/>
+          <w:sz w:val="22"/>
+          <w:szCs w:val="22"/>
+        </w:rPr>
+        <w:t>.&gt;</w:t>
+      </w:r>
+      <w:proofErr w:type="gramEnd"/>
     </w:p>
     <w:p>
       <w:pPr>
@@ -2401,8 +2990,19 @@
           <w:sz w:val="22"/>
           <w:szCs w:val="22"/>
         </w:rPr>
-        <w:t>&lt;List the user documentation components (such as user manuals, on-line help, and tutorials) that will be delivered along with the software. Identify any known user documentation delivery formats or standards.&gt;</w:t>
-      </w:r>
+        <w:t>&lt;List the user documentation components (such as user manuals, on-line help, and tutorials) that will be delivered along with the software. Identify any known user documentation delivery formats or standards</w:t>
+      </w:r>
+      <w:proofErr w:type="gramStart"/>
+      <w:r>
+        <w:rPr>
+          <w:rFonts w:ascii="Arial" w:eastAsia="Arial" w:hAnsi="Arial" w:cs="Arial"/>
+          <w:i/>
+          <w:sz w:val="22"/>
+          <w:szCs w:val="22"/>
+        </w:rPr>
+        <w:t>.&gt;</w:t>
+      </w:r>
+      <w:proofErr w:type="gramEnd"/>
     </w:p>
     <w:p>
       <w:pPr>
@@ -2435,8 +3035,39 @@
           <w:sz w:val="22"/>
           <w:szCs w:val="22"/>
         </w:rPr>
-        <w:t>&lt;List any assumed factors (as opposed to known facts) that could affect the requirements stated in the SRS. These could include third-party or commercial components that you plan to use, issues around the development or operating environment, or constraints. The project could be affected if these assumptions are incorrect, are not shared, or change. Also identify any dependencies the project has on external factors, such as software components that you intend to reuse from another project, unless they are already documented elsewhere (for example, in the vision and scope document or the project plan).&gt;</w:t>
-      </w:r>
+        <w:t xml:space="preserve">&lt;List any assumed factors (as opposed to known facts) that could affect the requirements stated in the SRS. These could include </w:t>
+      </w:r>
+      <w:proofErr w:type="gramStart"/>
+      <w:r>
+        <w:rPr>
+          <w:rFonts w:ascii="Arial" w:eastAsia="Arial" w:hAnsi="Arial" w:cs="Arial"/>
+          <w:i/>
+          <w:sz w:val="22"/>
+          <w:szCs w:val="22"/>
+        </w:rPr>
+        <w:t>third-party</w:t>
+      </w:r>
+      <w:proofErr w:type="gramEnd"/>
+      <w:r>
+        <w:rPr>
+          <w:rFonts w:ascii="Arial" w:eastAsia="Arial" w:hAnsi="Arial" w:cs="Arial"/>
+          <w:i/>
+          <w:sz w:val="22"/>
+          <w:szCs w:val="22"/>
+        </w:rPr>
+        <w:t xml:space="preserve"> or commercial components that you plan to use, issues around the development or operating environment, or constraints. The project could be affected if these assumptions are incorrect, are not shared, or change. Also identify any dependencies the project has on external factors, such as software components that you intend to reuse from another project, unless they are already documented elsewhere (for example, in the vision and scope document or the project plan)</w:t>
+      </w:r>
+      <w:proofErr w:type="gramStart"/>
+      <w:r>
+        <w:rPr>
+          <w:rFonts w:ascii="Arial" w:eastAsia="Arial" w:hAnsi="Arial" w:cs="Arial"/>
+          <w:i/>
+          <w:sz w:val="22"/>
+          <w:szCs w:val="22"/>
+        </w:rPr>
+        <w:t>.&gt;</w:t>
+      </w:r>
+      <w:proofErr w:type="gramEnd"/>
     </w:p>
     <w:p>
       <w:pPr>
@@ -2447,7 +3078,6 @@
         </w:numPr>
       </w:pPr>
       <w:r>
-        <w:lastRenderedPageBreak/>
         <w:t>User Requirements</w:t>
       </w:r>
     </w:p>
@@ -3043,13 +3673,23 @@
         </w:rPr>
         <w:t xml:space="preserve">The teacher shall be able to review </w:t>
       </w:r>
-      <w:r>
-        <w:rPr>
-          <w:rFonts w:ascii="Arial" w:eastAsia="Arial" w:hAnsi="Arial" w:cs="Arial"/>
-          <w:sz w:val="22"/>
-          <w:szCs w:val="22"/>
-        </w:rPr>
-        <w:t>student generated worksheets and answer sheets.</w:t>
+      <w:proofErr w:type="gramStart"/>
+      <w:r>
+        <w:rPr>
+          <w:rFonts w:ascii="Arial" w:eastAsia="Arial" w:hAnsi="Arial" w:cs="Arial"/>
+          <w:sz w:val="22"/>
+          <w:szCs w:val="22"/>
+        </w:rPr>
+        <w:t>student generated</w:t>
+      </w:r>
+      <w:proofErr w:type="gramEnd"/>
+      <w:r>
+        <w:rPr>
+          <w:rFonts w:ascii="Arial" w:eastAsia="Arial" w:hAnsi="Arial" w:cs="Arial"/>
+          <w:sz w:val="22"/>
+          <w:szCs w:val="22"/>
+        </w:rPr>
+        <w:t xml:space="preserve"> worksheets and answer sheets.</w:t>
       </w:r>
     </w:p>
     <w:p>
@@ -3074,13 +3714,23 @@
         </w:rPr>
         <w:t xml:space="preserve">The teacher shall be able to delete </w:t>
       </w:r>
-      <w:r>
-        <w:rPr>
-          <w:rFonts w:ascii="Arial" w:eastAsia="Arial" w:hAnsi="Arial" w:cs="Arial"/>
-          <w:sz w:val="22"/>
-          <w:szCs w:val="22"/>
-        </w:rPr>
-        <w:t xml:space="preserve">student generated </w:t>
+      <w:proofErr w:type="gramStart"/>
+      <w:r>
+        <w:rPr>
+          <w:rFonts w:ascii="Arial" w:eastAsia="Arial" w:hAnsi="Arial" w:cs="Arial"/>
+          <w:sz w:val="22"/>
+          <w:szCs w:val="22"/>
+        </w:rPr>
+        <w:t>student generated</w:t>
+      </w:r>
+      <w:proofErr w:type="gramEnd"/>
+      <w:r>
+        <w:rPr>
+          <w:rFonts w:ascii="Arial" w:eastAsia="Arial" w:hAnsi="Arial" w:cs="Arial"/>
+          <w:sz w:val="22"/>
+          <w:szCs w:val="22"/>
+        </w:rPr>
+        <w:t xml:space="preserve"> </w:t>
       </w:r>
       <w:r>
         <w:rPr>
@@ -3366,7 +4016,6 @@
         </w:numPr>
       </w:pPr>
       <w:r>
-        <w:lastRenderedPageBreak/>
         <w:t>Non-Functional Requirements</w:t>
       </w:r>
     </w:p>
@@ -3415,7 +4064,25 @@
           <w:sz w:val="22"/>
           <w:szCs w:val="22"/>
         </w:rPr>
-        <w:t>The system shall run on a Windows or MacOS device running Java 8 or higher.</w:t>
+        <w:t xml:space="preserve">The system shall run on a Windows or </w:t>
+      </w:r>
+      <w:proofErr w:type="spellStart"/>
+      <w:r>
+        <w:rPr>
+          <w:rFonts w:ascii="Arial" w:eastAsia="Arial" w:hAnsi="Arial" w:cs="Arial"/>
+          <w:sz w:val="22"/>
+          <w:szCs w:val="22"/>
+        </w:rPr>
+        <w:t>MacOS</w:t>
+      </w:r>
+      <w:proofErr w:type="spellEnd"/>
+      <w:r>
+        <w:rPr>
+          <w:rFonts w:ascii="Arial" w:eastAsia="Arial" w:hAnsi="Arial" w:cs="Arial"/>
+          <w:sz w:val="22"/>
+          <w:szCs w:val="22"/>
+        </w:rPr>
+        <w:t xml:space="preserve"> device running Java 8 or higher.</w:t>
       </w:r>
     </w:p>
     <w:p>
@@ -3715,7 +4382,25 @@
           <w:sz w:val="22"/>
           <w:szCs w:val="22"/>
         </w:rPr>
-        <w:t xml:space="preserve"> create the teacher’s username and the system will provide a randomly generated eight character password.</w:t>
+        <w:t xml:space="preserve"> create the teacher’s username and the system will provide a randomly generated </w:t>
+      </w:r>
+      <w:proofErr w:type="gramStart"/>
+      <w:r>
+        <w:rPr>
+          <w:rFonts w:ascii="Arial" w:eastAsia="Arial" w:hAnsi="Arial" w:cs="Arial"/>
+          <w:sz w:val="22"/>
+          <w:szCs w:val="22"/>
+        </w:rPr>
+        <w:t>eight character</w:t>
+      </w:r>
+      <w:proofErr w:type="gramEnd"/>
+      <w:r>
+        <w:rPr>
+          <w:rFonts w:ascii="Arial" w:eastAsia="Arial" w:hAnsi="Arial" w:cs="Arial"/>
+          <w:sz w:val="22"/>
+          <w:szCs w:val="22"/>
+        </w:rPr>
+        <w:t xml:space="preserve"> password.</w:t>
       </w:r>
     </w:p>
     <w:p>
@@ -3927,7 +4612,6 @@
           <w:sz w:val="22"/>
           <w:szCs w:val="22"/>
         </w:rPr>
-        <w:lastRenderedPageBreak/>
         <w:t>4.</w:t>
       </w:r>
       <w:r>
@@ -4427,7 +5111,25 @@
           <w:sz w:val="22"/>
           <w:szCs w:val="22"/>
         </w:rPr>
-        <w:t>Beginner – All three will be image based problems.</w:t>
+        <w:t xml:space="preserve">Beginner – All three will be </w:t>
+      </w:r>
+      <w:proofErr w:type="gramStart"/>
+      <w:r>
+        <w:rPr>
+          <w:rFonts w:ascii="Arial" w:eastAsia="Arial" w:hAnsi="Arial" w:cs="Arial"/>
+          <w:sz w:val="22"/>
+          <w:szCs w:val="22"/>
+        </w:rPr>
+        <w:t>image based</w:t>
+      </w:r>
+      <w:proofErr w:type="gramEnd"/>
+      <w:r>
+        <w:rPr>
+          <w:rFonts w:ascii="Arial" w:eastAsia="Arial" w:hAnsi="Arial" w:cs="Arial"/>
+          <w:sz w:val="22"/>
+          <w:szCs w:val="22"/>
+        </w:rPr>
+        <w:t xml:space="preserve"> problems.</w:t>
       </w:r>
     </w:p>
     <w:p>
@@ -4922,7 +5624,6 @@
           <w:sz w:val="22"/>
           <w:szCs w:val="22"/>
         </w:rPr>
-        <w:lastRenderedPageBreak/>
         <w:t>4.</w:t>
       </w:r>
       <w:r>
@@ -5090,7 +5791,25 @@
           <w:sz w:val="22"/>
           <w:szCs w:val="22"/>
         </w:rPr>
-        <w:t>The system shall allow previewing, printing and saving worksheets and answer sheets via PDF.  The system will save a PDF document which will be automatically opened when the user requests a worksheet or answer sheet.  Using the default options within Adobe Reader the user can save or print the document being previewed.</w:t>
+        <w:t xml:space="preserve">The system shall allow previewing, printing and saving worksheets and answer sheets via PDF.  The system will save a PDF </w:t>
+      </w:r>
+      <w:proofErr w:type="gramStart"/>
+      <w:r>
+        <w:rPr>
+          <w:rFonts w:ascii="Arial" w:eastAsia="Arial" w:hAnsi="Arial" w:cs="Arial"/>
+          <w:sz w:val="22"/>
+          <w:szCs w:val="22"/>
+        </w:rPr>
+        <w:t>document which</w:t>
+      </w:r>
+      <w:proofErr w:type="gramEnd"/>
+      <w:r>
+        <w:rPr>
+          <w:rFonts w:ascii="Arial" w:eastAsia="Arial" w:hAnsi="Arial" w:cs="Arial"/>
+          <w:sz w:val="22"/>
+          <w:szCs w:val="22"/>
+        </w:rPr>
+        <w:t xml:space="preserve"> will be automatically opened when the user requests a worksheet or answer sheet.  Using the default options within Adobe Reader the user can save or print the document being previewed.</w:t>
       </w:r>
     </w:p>
     <w:p>
@@ -5306,7 +6025,43 @@
           <w:sz w:val="22"/>
           <w:szCs w:val="22"/>
         </w:rPr>
-        <w:t>The teacher shall be able to access the system using a username / password.  This information shall be entered in to the login screen.  Username to be provided by the administrator.  Password to be randomly generated by the admin.  The teacher will be required to change their password the first time they login.</w:t>
+        <w:t xml:space="preserve">The teacher shall be able to access the system using a username / password.  This information shall be entered in to the login screen.  </w:t>
+      </w:r>
+      <w:proofErr w:type="gramStart"/>
+      <w:r>
+        <w:rPr>
+          <w:rFonts w:ascii="Arial" w:eastAsia="Arial" w:hAnsi="Arial" w:cs="Arial"/>
+          <w:sz w:val="22"/>
+          <w:szCs w:val="22"/>
+        </w:rPr>
+        <w:t>Username to be provided by the administrator.</w:t>
+      </w:r>
+      <w:proofErr w:type="gramEnd"/>
+      <w:r>
+        <w:rPr>
+          <w:rFonts w:ascii="Arial" w:eastAsia="Arial" w:hAnsi="Arial" w:cs="Arial"/>
+          <w:sz w:val="22"/>
+          <w:szCs w:val="22"/>
+        </w:rPr>
+        <w:t xml:space="preserve">  </w:t>
+      </w:r>
+      <w:proofErr w:type="gramStart"/>
+      <w:r>
+        <w:rPr>
+          <w:rFonts w:ascii="Arial" w:eastAsia="Arial" w:hAnsi="Arial" w:cs="Arial"/>
+          <w:sz w:val="22"/>
+          <w:szCs w:val="22"/>
+        </w:rPr>
+        <w:t>Password to be randomly generated by the admin.</w:t>
+      </w:r>
+      <w:proofErr w:type="gramEnd"/>
+      <w:r>
+        <w:rPr>
+          <w:rFonts w:ascii="Arial" w:eastAsia="Arial" w:hAnsi="Arial" w:cs="Arial"/>
+          <w:sz w:val="22"/>
+          <w:szCs w:val="22"/>
+        </w:rPr>
+        <w:t xml:space="preserve">  The teacher will be required to change their password the first time they login.</w:t>
       </w:r>
     </w:p>
     <w:p>
@@ -5702,7 +6457,6 @@
           <w:sz w:val="22"/>
           <w:szCs w:val="22"/>
         </w:rPr>
-        <w:lastRenderedPageBreak/>
         <w:t>Description</w:t>
       </w:r>
       <w:r>
@@ -5711,7 +6465,25 @@
           <w:sz w:val="22"/>
           <w:szCs w:val="22"/>
         </w:rPr>
-        <w:t>:  The teacher shall be able to review student generated worksheets and answer sheets.  Using the Class Roster Panel the teacher will be able to view a list of worksheets generated by the students.  This list will include the student name, date generated, the difficulty and worksheet type created.  Clicking on a listing will open a PDF copy of the worksheet and answer sheet.</w:t>
+        <w:t xml:space="preserve">:  The teacher shall be able to review </w:t>
+      </w:r>
+      <w:proofErr w:type="gramStart"/>
+      <w:r>
+        <w:rPr>
+          <w:rFonts w:ascii="Arial" w:eastAsia="Arial" w:hAnsi="Arial" w:cs="Arial"/>
+          <w:sz w:val="22"/>
+          <w:szCs w:val="22"/>
+        </w:rPr>
+        <w:t>student generated</w:t>
+      </w:r>
+      <w:proofErr w:type="gramEnd"/>
+      <w:r>
+        <w:rPr>
+          <w:rFonts w:ascii="Arial" w:eastAsia="Arial" w:hAnsi="Arial" w:cs="Arial"/>
+          <w:sz w:val="22"/>
+          <w:szCs w:val="22"/>
+        </w:rPr>
+        <w:t xml:space="preserve"> worksheets and answer sheets.  Using the Class Roster Panel the teacher will be able to view a list of worksheets generated by the students.  This list will include the student name, date generated, the difficulty and worksheet type created.  Clicking on a listing will open a PDF copy of the worksheet and answer sheet.</w:t>
       </w:r>
     </w:p>
     <w:p>
@@ -5810,7 +6582,25 @@
           <w:sz w:val="22"/>
           <w:szCs w:val="22"/>
         </w:rPr>
-        <w:t>:  The teacher shall be able to delete student generated worksheets and answer sheets.  Using the Class Roster Panel the teacher will be able to remove listings for generated worksheets.  Permanently removing those listings from the database.</w:t>
+        <w:t xml:space="preserve">:  The teacher shall be able to delete </w:t>
+      </w:r>
+      <w:proofErr w:type="gramStart"/>
+      <w:r>
+        <w:rPr>
+          <w:rFonts w:ascii="Arial" w:eastAsia="Arial" w:hAnsi="Arial" w:cs="Arial"/>
+          <w:sz w:val="22"/>
+          <w:szCs w:val="22"/>
+        </w:rPr>
+        <w:t>student generated</w:t>
+      </w:r>
+      <w:proofErr w:type="gramEnd"/>
+      <w:r>
+        <w:rPr>
+          <w:rFonts w:ascii="Arial" w:eastAsia="Arial" w:hAnsi="Arial" w:cs="Arial"/>
+          <w:sz w:val="22"/>
+          <w:szCs w:val="22"/>
+        </w:rPr>
+        <w:t xml:space="preserve"> worksheets and answer sheets.  Using the Class Roster Panel the teacher will be able to remove listings for generated worksheets.  Permanently removing those listings from the database.</w:t>
       </w:r>
     </w:p>
     <w:p>
@@ -6243,8 +7033,18 @@
           <w:sz w:val="22"/>
           <w:szCs w:val="22"/>
         </w:rPr>
-        <w:t>The student shall be able to access the system using a username / password.  This information shall be entered in to the login screen.  Username and password to be provided by the teacher.</w:t>
-      </w:r>
+        <w:t xml:space="preserve">The student shall be able to access the system using a username / password.  This information shall be entered in to the login screen.  </w:t>
+      </w:r>
+      <w:proofErr w:type="gramStart"/>
+      <w:r>
+        <w:rPr>
+          <w:rFonts w:ascii="Arial" w:eastAsia="Arial" w:hAnsi="Arial" w:cs="Arial"/>
+          <w:sz w:val="22"/>
+          <w:szCs w:val="22"/>
+        </w:rPr>
+        <w:t>Username and password to be provided by the teacher.</w:t>
+      </w:r>
+      <w:proofErr w:type="gramEnd"/>
     </w:p>
     <w:p>
       <w:pPr>
@@ -6373,7 +7173,6 @@
           <w:sz w:val="22"/>
           <w:szCs w:val="22"/>
         </w:rPr>
-        <w:lastRenderedPageBreak/>
         <w:t>4.</w:t>
       </w:r>
       <w:r>
@@ -6507,7 +7306,23 @@
           <w:rFonts w:ascii="Arial" w:hAnsi="Arial" w:cs="Arial"/>
           <w:sz w:val="22"/>
         </w:rPr>
-        <w:t>The number of registered users shall not be limited, since the software shall be designed to be used by only one user at any given time.</w:t>
+        <w:t xml:space="preserve">The number of registered users shall not be limited, since the software </w:t>
+      </w:r>
+      <w:proofErr w:type="gramStart"/>
+      <w:r>
+        <w:rPr>
+          <w:rFonts w:ascii="Arial" w:hAnsi="Arial" w:cs="Arial"/>
+          <w:sz w:val="22"/>
+        </w:rPr>
+        <w:t>shall be designed to be used</w:t>
+      </w:r>
+      <w:proofErr w:type="gramEnd"/>
+      <w:r>
+        <w:rPr>
+          <w:rFonts w:ascii="Arial" w:hAnsi="Arial" w:cs="Arial"/>
+          <w:sz w:val="22"/>
+        </w:rPr>
+        <w:t xml:space="preserve"> by only one user at any given time.</w:t>
       </w:r>
     </w:p>
     <w:p>
@@ -6810,7 +7625,6 @@
         </w:numPr>
       </w:pPr>
       <w:r>
-        <w:lastRenderedPageBreak/>
         <w:t>Other Requirements</w:t>
       </w:r>
       <w:bookmarkStart w:id="68" w:name="h.147n2zr" w:colFirst="0" w:colLast="0"/>
@@ -7001,8 +7815,19 @@
           <w:sz w:val="22"/>
           <w:szCs w:val="22"/>
         </w:rPr>
-        <w:t>&lt;Define all the terms necessary to properly interpret the SRS, including acronyms and abbreviations. You may wish to build a separate glossary that spans multiple projects or the entire organization, and just include terms specific to a single project in each SRS.&gt;</w:t>
-      </w:r>
+        <w:t>&lt;Define all the terms necessary to properly interpret the SRS, including acronyms and abbreviations. You may wish to build a separate glossary that spans multiple projects or the entire organization, and just include terms specific to a single project in each SRS</w:t>
+      </w:r>
+      <w:proofErr w:type="gramStart"/>
+      <w:r>
+        <w:rPr>
+          <w:rFonts w:ascii="Arial" w:eastAsia="Arial" w:hAnsi="Arial" w:cs="Arial"/>
+          <w:i/>
+          <w:sz w:val="22"/>
+          <w:szCs w:val="22"/>
+        </w:rPr>
+        <w:t>.&gt;</w:t>
+      </w:r>
+      <w:proofErr w:type="gramEnd"/>
     </w:p>
     <w:p>
       <w:pPr>
@@ -7035,6 +7860,7 @@
         </w:rPr>
         <w:t>&lt;Optionally, include any pertinent analysis models, such as data flow diagrams, class diagrams, state-transition diagrams, or entity-relationship diagrams</w:t>
       </w:r>
+      <w:proofErr w:type="gramStart"/>
       <w:r>
         <w:rPr>
           <w:rFonts w:ascii="Arial" w:eastAsia="Arial" w:hAnsi="Arial" w:cs="Arial"/>
@@ -7043,6 +7869,7 @@
         </w:rPr>
         <w:t>.&gt;</w:t>
       </w:r>
+      <w:proofErr w:type="gramEnd"/>
     </w:p>
     <w:p>
       <w:pPr>
@@ -7071,8 +7898,19 @@
           <w:sz w:val="22"/>
           <w:szCs w:val="22"/>
         </w:rPr>
-        <w:t>&lt;Collect a numbered list of the TBD (to be determined) references that remain in the SRS so they can be tracked to closure.&gt;</w:t>
-      </w:r>
+        <w:t>&lt;Collect a numbered list of the TBD (to be determined) references that remain in the SRS so they can be tracked to closure</w:t>
+      </w:r>
+      <w:proofErr w:type="gramStart"/>
+      <w:r>
+        <w:rPr>
+          <w:rFonts w:ascii="Arial" w:eastAsia="Arial" w:hAnsi="Arial" w:cs="Arial"/>
+          <w:i/>
+          <w:sz w:val="22"/>
+          <w:szCs w:val="22"/>
+        </w:rPr>
+        <w:t>.&gt;</w:t>
+      </w:r>
+      <w:proofErr w:type="gramEnd"/>
     </w:p>
     <w:sectPr>
       <w:headerReference w:type="default" r:id="rId9"/>
@@ -7135,7 +7973,31 @@
         <w:sz w:val="20"/>
         <w:szCs w:val="20"/>
       </w:rPr>
-      <w:t>Copyright © 2002 by Karl E. Wiegers. Permission is granted to use, modify, and distribute this document.</w:t>
+      <w:t xml:space="preserve">Copyright © 2002 by Karl E. </w:t>
+    </w:r>
+    <w:proofErr w:type="spellStart"/>
+    <w:r>
+      <w:rPr>
+        <w:rFonts w:ascii="Times" w:hAnsi="Times"/>
+        <w:b/>
+        <w:i/>
+        <w:color w:val="auto"/>
+        <w:sz w:val="20"/>
+        <w:szCs w:val="20"/>
+      </w:rPr>
+      <w:t>Wiegers</w:t>
+    </w:r>
+    <w:proofErr w:type="spellEnd"/>
+    <w:r>
+      <w:rPr>
+        <w:rFonts w:ascii="Times" w:hAnsi="Times"/>
+        <w:b/>
+        <w:i/>
+        <w:color w:val="auto"/>
+        <w:sz w:val="20"/>
+        <w:szCs w:val="20"/>
+      </w:rPr>
+      <w:t>. Permission is granted to use, modify, and distribute this document.</w:t>
     </w:r>
   </w:p>
 </w:ftr>
@@ -9628,6 +10490,18 @@
       <w:szCs w:val="20"/>
     </w:rPr>
   </w:style>
+  <w:style w:type="character" w:styleId="FollowedHyperlink">
+    <w:name w:val="FollowedHyperlink"/>
+    <w:basedOn w:val="DefaultParagraphFont"/>
+    <w:uiPriority w:val="99"/>
+    <w:semiHidden/>
+    <w:unhideWhenUsed/>
+    <w:rsid w:val="005D5B4F"/>
+    <w:rPr>
+      <w:color w:val="800080" w:themeColor="followedHyperlink"/>
+      <w:u w:val="single"/>
+    </w:rPr>
+  </w:style>
 </w:styles>
 </file>
 
@@ -10327,6 +11201,18 @@
       <w:szCs w:val="20"/>
     </w:rPr>
   </w:style>
+  <w:style w:type="character" w:styleId="FollowedHyperlink">
+    <w:name w:val="FollowedHyperlink"/>
+    <w:basedOn w:val="DefaultParagraphFont"/>
+    <w:uiPriority w:val="99"/>
+    <w:semiHidden/>
+    <w:unhideWhenUsed/>
+    <w:rsid w:val="005D5B4F"/>
+    <w:rPr>
+      <w:color w:val="800080" w:themeColor="followedHyperlink"/>
+      <w:u w:val="single"/>
+    </w:rPr>
+  </w:style>
 </w:styles>
 </file>
 
@@ -10655,7 +11541,7 @@
 </file>
 
 <file path=customXml/itemProps1.xml><?xml version="1.0" encoding="utf-8"?>
-<ds:datastoreItem xmlns:ds="http://schemas.openxmlformats.org/officeDocument/2006/customXml" ds:itemID="{4B486867-A8CB-A849-AE9F-83B52F9742CF}">
+<ds:datastoreItem xmlns:ds="http://schemas.openxmlformats.org/officeDocument/2006/customXml" ds:itemID="{16A78262-4E18-1041-A43A-448A4EB3C5A1}">
   <ds:schemaRefs>
     <ds:schemaRef ds:uri="http://schemas.openxmlformats.org/officeDocument/2006/bibliography"/>
   </ds:schemaRefs>

</xml_diff>

<commit_message>
Write Section 2 of the SRS
A diagram still needs to be added that shows the different interactions
with the FWC.
</commit_message>
<xml_diff>
--- a/SoftwareRequirementsSpecificationforFractionWorksheetCreator.docx
+++ b/SoftwareRequirementsSpecificationforFractionWorksheetCreator.docx
@@ -97,21 +97,8 @@
           <w:szCs w:val="28"/>
           <w:highlight w:val="white"/>
         </w:rPr>
-        <w:t xml:space="preserve">Ethan </w:t>
-      </w:r>
-      <w:proofErr w:type="spellStart"/>
-      <w:r>
-        <w:rPr>
-          <w:rFonts w:ascii="Arial" w:eastAsia="Arial" w:hAnsi="Arial" w:cs="Arial"/>
-          <w:b/>
-          <w:color w:val="212121"/>
-          <w:sz w:val="28"/>
-          <w:szCs w:val="28"/>
-          <w:highlight w:val="white"/>
-        </w:rPr>
-        <w:t>Fiero</w:t>
-      </w:r>
-      <w:proofErr w:type="spellEnd"/>
+        <w:t>Ethan Fiero</w:t>
+      </w:r>
     </w:p>
     <w:p>
       <w:pPr>
@@ -1954,21 +1941,7 @@
         <w:rPr>
           <w:rFonts w:ascii="Arial" w:eastAsia="Arial" w:hAnsi="Arial" w:cs="Arial"/>
         </w:rPr>
-        <w:t xml:space="preserve">[1] IEEE Software Engineering Standards Committee, “IEEE </w:t>
-      </w:r>
-      <w:proofErr w:type="spellStart"/>
-      <w:r>
-        <w:rPr>
-          <w:rFonts w:ascii="Arial" w:eastAsia="Arial" w:hAnsi="Arial" w:cs="Arial"/>
-        </w:rPr>
-        <w:t>Std</w:t>
-      </w:r>
-      <w:proofErr w:type="spellEnd"/>
-      <w:r>
-        <w:rPr>
-          <w:rFonts w:ascii="Arial" w:eastAsia="Arial" w:hAnsi="Arial" w:cs="Arial"/>
-        </w:rPr>
-        <w:t xml:space="preserve"> 830-1998, IEEE Recommended Practice for Software Requirements Specifications”, October 20,</w:t>
+        <w:t>[1] IEEE Software Engineering Standards Committee, “IEEE Std 830-1998, IEEE Recommended Practice for Software Requirements Specifications”, October 20,</w:t>
       </w:r>
       <w:r>
         <w:rPr>
@@ -2182,27 +2155,78 @@
     <w:p>
       <w:pPr>
         <w:pStyle w:val="Normal1"/>
+        <w:rPr>
+          <w:rFonts w:ascii="Arial" w:eastAsia="Arial" w:hAnsi="Arial" w:cs="Arial"/>
+          <w:sz w:val="22"/>
+          <w:szCs w:val="22"/>
+        </w:rPr>
       </w:pPr>
       <w:bookmarkStart w:id="35" w:name="h.17dp8vu" w:colFirst="0" w:colLast="0"/>
       <w:bookmarkEnd w:id="35"/>
       <w:r>
         <w:rPr>
           <w:rFonts w:ascii="Arial" w:eastAsia="Arial" w:hAnsi="Arial" w:cs="Arial"/>
-          <w:i/>
-          <w:sz w:val="22"/>
-          <w:szCs w:val="22"/>
-        </w:rPr>
-        <w:t xml:space="preserve">&lt;Describe the context and origin of the product being specified in this SRS. For example, state whether this product is a follow-on member of a product family, a replacement for certain existing systems, or a new, self-contained product. If the SRS defines a component of a larger system, relate the requirements of the larger system to the functionality of this software and identify </w:t>
-      </w:r>
-      <w:r>
-        <w:rPr>
-          <w:rFonts w:ascii="Arial" w:eastAsia="Arial" w:hAnsi="Arial" w:cs="Arial"/>
-          <w:i/>
+          <w:sz w:val="22"/>
+          <w:szCs w:val="22"/>
+        </w:rPr>
+        <w:t>The Fraction Worksheet Creator</w:t>
+      </w:r>
+      <w:r>
+        <w:rPr>
+          <w:rFonts w:ascii="Arial" w:eastAsia="Arial" w:hAnsi="Arial" w:cs="Arial"/>
+          <w:sz w:val="22"/>
+          <w:szCs w:val="22"/>
+        </w:rPr>
+        <w:t xml:space="preserve"> (FWC)</w:t>
+      </w:r>
+      <w:r>
+        <w:rPr>
+          <w:rFonts w:ascii="Arial" w:eastAsia="Arial" w:hAnsi="Arial" w:cs="Arial"/>
+          <w:sz w:val="22"/>
+          <w:szCs w:val="22"/>
+        </w:rPr>
+        <w:t xml:space="preserve"> is a new </w:t>
+      </w:r>
+      <w:r>
+        <w:rPr>
+          <w:rFonts w:ascii="Arial" w:eastAsia="Arial" w:hAnsi="Arial" w:cs="Arial"/>
+          <w:sz w:val="22"/>
+          <w:szCs w:val="22"/>
+        </w:rPr>
+        <w:t>stand-alone product that allows teachers and students to create random exercise worksheets to practice operations with fractions. There exist many alternative online fraction worksheet creators. However, this system is accessible offline and stores worksheets and user informatio</w:t>
+      </w:r>
+      <w:r>
+        <w:rPr>
+          <w:rFonts w:ascii="Arial" w:eastAsia="Arial" w:hAnsi="Arial" w:cs="Arial"/>
+          <w:sz w:val="22"/>
+          <w:szCs w:val="22"/>
+        </w:rPr>
+        <w:t xml:space="preserve">n for all teachers and students that share </w:t>
+      </w:r>
+      <w:r>
+        <w:rPr>
+          <w:rFonts w:ascii="Arial" w:eastAsia="Arial" w:hAnsi="Arial" w:cs="Arial"/>
+          <w:sz w:val="22"/>
+          <w:szCs w:val="22"/>
+        </w:rPr>
+        <w:t xml:space="preserve">the workstation on which the product is installed. Figure 1 below demonstrates the entities of the system and its </w:t>
+      </w:r>
+      <w:r>
+        <w:rPr>
+          <w:rFonts w:ascii="Arial" w:eastAsia="Arial" w:hAnsi="Arial" w:cs="Arial"/>
           <w:sz w:val="22"/>
           <w:szCs w:val="22"/>
         </w:rPr>
         <w:lastRenderedPageBreak/>
-        <w:t>interfaces between the two. A simple diagram that shows the major components of the overall system, subsystem interconnections, and external interfaces can be helpful.&gt;</w:t>
+        <w:t>interfaces, which may be altered from each release to the next to meet the requirements in this specification</w:t>
+      </w:r>
+      <w:r>
+        <w:rPr>
+          <w:rFonts w:ascii="Arial" w:eastAsia="Arial" w:hAnsi="Arial" w:cs="Arial"/>
+          <w:sz w:val="22"/>
+          <w:szCs w:val="22"/>
+        </w:rPr>
+        <w:t>.</w:t>
       </w:r>
     </w:p>
     <w:p>
@@ -2214,23 +2238,322 @@
         </w:numPr>
       </w:pPr>
       <w:r>
-        <w:t>Product Functions</w:t>
-      </w:r>
-    </w:p>
-    <w:p>
-      <w:pPr>
-        <w:pStyle w:val="Normal1"/>
-      </w:pPr>
-      <w:bookmarkStart w:id="36" w:name="h.3rdcrjn" w:colFirst="0" w:colLast="0"/>
+        <w:t>User Classes and Characteristics</w:t>
+      </w:r>
+      <w:bookmarkStart w:id="36" w:name="h.26in1rg" w:colFirst="0" w:colLast="0"/>
       <w:bookmarkEnd w:id="36"/>
-      <w:r>
-        <w:rPr>
-          <w:rFonts w:ascii="Arial" w:eastAsia="Arial" w:hAnsi="Arial" w:cs="Arial"/>
-          <w:i/>
-          <w:sz w:val="22"/>
-          <w:szCs w:val="22"/>
-        </w:rPr>
-        <w:t>&lt;Summarize the major functions the product must perform or must let the user perform. Details will be provided in Section 3, so only a high level summary (such as a bullet list) is needed here. Organize the functions to make them understandable to any reader of the SRS. A picture of the major groups of related requirements and how they relate, such as a top level data flow diagram or object class diagram, is often effective.&gt;</w:t>
+    </w:p>
+    <w:tbl>
+      <w:tblPr>
+        <w:tblStyle w:val="TableGrid"/>
+        <w:tblW w:w="0" w:type="auto"/>
+        <w:tblBorders>
+          <w:top w:val="none" w:sz="0" w:space="0" w:color="auto"/>
+          <w:left w:val="none" w:sz="0" w:space="0" w:color="auto"/>
+          <w:bottom w:val="none" w:sz="0" w:space="0" w:color="auto"/>
+          <w:right w:val="none" w:sz="0" w:space="0" w:color="auto"/>
+          <w:insideH w:val="none" w:sz="0" w:space="0" w:color="auto"/>
+          <w:insideV w:val="none" w:sz="0" w:space="0" w:color="auto"/>
+        </w:tblBorders>
+        <w:tblLayout w:type="fixed"/>
+        <w:tblCellMar>
+          <w:top w:w="113" w:type="dxa"/>
+          <w:bottom w:w="113" w:type="dxa"/>
+        </w:tblCellMar>
+        <w:tblLook w:val="04A0" w:firstRow="1" w:lastRow="0" w:firstColumn="1" w:lastColumn="0" w:noHBand="0" w:noVBand="1"/>
+      </w:tblPr>
+      <w:tblGrid>
+        <w:gridCol w:w="2122"/>
+        <w:gridCol w:w="7423"/>
+      </w:tblGrid>
+      <w:tr>
+        <w:trPr>
+          <w:trHeight w:val="234"/>
+        </w:trPr>
+        <w:tc>
+          <w:tcPr>
+            <w:tcW w:w="2122" w:type="dxa"/>
+          </w:tcPr>
+          <w:p>
+            <w:pPr>
+              <w:pStyle w:val="Normal1"/>
+              <w:rPr>
+                <w:rFonts w:ascii="Arial" w:eastAsia="Arial" w:hAnsi="Arial" w:cs="Arial"/>
+                <w:sz w:val="22"/>
+                <w:szCs w:val="22"/>
+              </w:rPr>
+            </w:pPr>
+            <w:r>
+              <w:rPr>
+                <w:rFonts w:ascii="Arial" w:eastAsia="Arial" w:hAnsi="Arial" w:cs="Arial"/>
+                <w:sz w:val="22"/>
+                <w:szCs w:val="22"/>
+              </w:rPr>
+              <w:t>Administrator</w:t>
+            </w:r>
+          </w:p>
+        </w:tc>
+        <w:tc>
+          <w:tcPr>
+            <w:tcW w:w="7423" w:type="dxa"/>
+          </w:tcPr>
+          <w:p>
+            <w:pPr>
+              <w:pStyle w:val="Normal1"/>
+              <w:rPr>
+                <w:rFonts w:ascii="Arial" w:eastAsia="Arial" w:hAnsi="Arial" w:cs="Arial"/>
+                <w:sz w:val="22"/>
+                <w:szCs w:val="22"/>
+              </w:rPr>
+            </w:pPr>
+            <w:r>
+              <w:rPr>
+                <w:rFonts w:ascii="Arial" w:eastAsia="Arial" w:hAnsi="Arial" w:cs="Arial"/>
+                <w:sz w:val="22"/>
+                <w:szCs w:val="22"/>
+              </w:rPr>
+              <w:t>An Administrator is a teacher or other employee at the school in which the FWC will be used who installs the FWC on a workstation to be used by Teachers and Students. The Administrator shall use the FWC system only to create and remove Teacher user accounts, as well as reset Teacher passwords on-demand.</w:t>
+            </w:r>
+          </w:p>
+        </w:tc>
+      </w:tr>
+      <w:tr>
+        <w:trPr>
+          <w:trHeight w:val="234"/>
+        </w:trPr>
+        <w:tc>
+          <w:tcPr>
+            <w:tcW w:w="2122" w:type="dxa"/>
+          </w:tcPr>
+          <w:p>
+            <w:pPr>
+              <w:pStyle w:val="Normal1"/>
+              <w:rPr>
+                <w:rFonts w:ascii="Arial" w:eastAsia="Arial" w:hAnsi="Arial" w:cs="Arial"/>
+                <w:sz w:val="22"/>
+                <w:szCs w:val="22"/>
+              </w:rPr>
+            </w:pPr>
+            <w:r>
+              <w:rPr>
+                <w:rFonts w:ascii="Arial" w:eastAsia="Arial" w:hAnsi="Arial" w:cs="Arial"/>
+                <w:sz w:val="22"/>
+                <w:szCs w:val="22"/>
+              </w:rPr>
+              <w:t>Teacher (favored)</w:t>
+            </w:r>
+          </w:p>
+        </w:tc>
+        <w:tc>
+          <w:tcPr>
+            <w:tcW w:w="7423" w:type="dxa"/>
+          </w:tcPr>
+          <w:p>
+            <w:pPr>
+              <w:pStyle w:val="Normal1"/>
+              <w:rPr>
+                <w:rFonts w:ascii="Arial" w:eastAsia="Arial" w:hAnsi="Arial" w:cs="Arial"/>
+                <w:sz w:val="22"/>
+                <w:szCs w:val="22"/>
+              </w:rPr>
+            </w:pPr>
+            <w:r>
+              <w:rPr>
+                <w:rFonts w:ascii="Arial" w:eastAsia="Arial" w:hAnsi="Arial" w:cs="Arial"/>
+                <w:sz w:val="22"/>
+                <w:szCs w:val="22"/>
+              </w:rPr>
+              <w:t>A Teacher is an employee at the school that uses the FWC to create random exercise worksheets for fractions to distribute to students in his/her class</w:t>
+            </w:r>
+            <w:r>
+              <w:rPr>
+                <w:rFonts w:ascii="Arial" w:eastAsia="Arial" w:hAnsi="Arial" w:cs="Arial"/>
+                <w:sz w:val="22"/>
+                <w:szCs w:val="22"/>
+              </w:rPr>
+              <w:t xml:space="preserve">es. </w:t>
+            </w:r>
+            <w:r>
+              <w:rPr>
+                <w:rFonts w:ascii="Arial" w:eastAsia="Arial" w:hAnsi="Arial" w:cs="Arial"/>
+                <w:sz w:val="22"/>
+                <w:szCs w:val="22"/>
+              </w:rPr>
+              <w:t xml:space="preserve">The Teacher must have access to the answer sheet of every worksheet he/she creates or that his/her Students create. </w:t>
+            </w:r>
+            <w:r>
+              <w:rPr>
+                <w:rFonts w:ascii="Arial" w:eastAsia="Arial" w:hAnsi="Arial" w:cs="Arial"/>
+                <w:sz w:val="22"/>
+                <w:szCs w:val="22"/>
+              </w:rPr>
+              <w:t xml:space="preserve">The Teacher can create Classes and rosters for them, creating an account for each Student in a class and providing the students with their usernames and passwords in order to access the FWC. The Teacher </w:t>
+            </w:r>
+            <w:r>
+              <w:rPr>
+                <w:rFonts w:ascii="Arial" w:eastAsia="Arial" w:hAnsi="Arial" w:cs="Arial"/>
+                <w:sz w:val="22"/>
+                <w:szCs w:val="22"/>
+              </w:rPr>
+              <w:t>can assign</w:t>
+            </w:r>
+            <w:r>
+              <w:rPr>
+                <w:rFonts w:ascii="Arial" w:eastAsia="Arial" w:hAnsi="Arial" w:cs="Arial"/>
+                <w:sz w:val="22"/>
+                <w:szCs w:val="22"/>
+              </w:rPr>
+              <w:t xml:space="preserve"> difficulty levels for the worksheets </w:t>
+            </w:r>
+            <w:r>
+              <w:rPr>
+                <w:rFonts w:ascii="Arial" w:eastAsia="Arial" w:hAnsi="Arial" w:cs="Arial"/>
+                <w:sz w:val="22"/>
+                <w:szCs w:val="22"/>
+              </w:rPr>
+              <w:t>that each</w:t>
+            </w:r>
+            <w:r>
+              <w:rPr>
+                <w:rFonts w:ascii="Arial" w:eastAsia="Arial" w:hAnsi="Arial" w:cs="Arial"/>
+                <w:sz w:val="22"/>
+                <w:szCs w:val="22"/>
+              </w:rPr>
+              <w:t xml:space="preserve"> of his/her</w:t>
+            </w:r>
+            <w:r>
+              <w:rPr>
+                <w:rFonts w:ascii="Arial" w:eastAsia="Arial" w:hAnsi="Arial" w:cs="Arial"/>
+                <w:sz w:val="22"/>
+                <w:szCs w:val="22"/>
+              </w:rPr>
+              <w:t xml:space="preserve"> Student</w:t>
+            </w:r>
+            <w:r>
+              <w:rPr>
+                <w:rFonts w:ascii="Arial" w:eastAsia="Arial" w:hAnsi="Arial" w:cs="Arial"/>
+                <w:sz w:val="22"/>
+                <w:szCs w:val="22"/>
+              </w:rPr>
+              <w:t>s</w:t>
+            </w:r>
+            <w:r>
+              <w:rPr>
+                <w:rFonts w:ascii="Arial" w:eastAsia="Arial" w:hAnsi="Arial" w:cs="Arial"/>
+                <w:sz w:val="22"/>
+                <w:szCs w:val="22"/>
+              </w:rPr>
+              <w:t xml:space="preserve"> creates.</w:t>
+            </w:r>
+            <w:r>
+              <w:rPr>
+                <w:rFonts w:ascii="Arial" w:eastAsia="Arial" w:hAnsi="Arial" w:cs="Arial"/>
+                <w:sz w:val="22"/>
+                <w:szCs w:val="22"/>
+              </w:rPr>
+              <w:t xml:space="preserve"> The Teacher has access to all worksheets he/she has previously created</w:t>
+            </w:r>
+            <w:r>
+              <w:rPr>
+                <w:rFonts w:ascii="Arial" w:eastAsia="Arial" w:hAnsi="Arial" w:cs="Arial"/>
+                <w:sz w:val="22"/>
+                <w:szCs w:val="22"/>
+              </w:rPr>
+              <w:t xml:space="preserve"> in the FWC system</w:t>
+            </w:r>
+            <w:r>
+              <w:rPr>
+                <w:rFonts w:ascii="Arial" w:eastAsia="Arial" w:hAnsi="Arial" w:cs="Arial"/>
+                <w:sz w:val="22"/>
+                <w:szCs w:val="22"/>
+              </w:rPr>
+              <w:t>.</w:t>
+            </w:r>
+          </w:p>
+        </w:tc>
+      </w:tr>
+      <w:tr>
+        <w:trPr>
+          <w:trHeight w:val="234"/>
+        </w:trPr>
+        <w:tc>
+          <w:tcPr>
+            <w:tcW w:w="2122" w:type="dxa"/>
+          </w:tcPr>
+          <w:p>
+            <w:pPr>
+              <w:pStyle w:val="Normal1"/>
+              <w:rPr>
+                <w:rFonts w:ascii="Arial" w:eastAsia="Arial" w:hAnsi="Arial" w:cs="Arial"/>
+                <w:sz w:val="22"/>
+                <w:szCs w:val="22"/>
+              </w:rPr>
+            </w:pPr>
+            <w:r>
+              <w:rPr>
+                <w:rFonts w:ascii="Arial" w:eastAsia="Arial" w:hAnsi="Arial" w:cs="Arial"/>
+                <w:sz w:val="22"/>
+                <w:szCs w:val="22"/>
+              </w:rPr>
+              <w:t>Student</w:t>
+            </w:r>
+          </w:p>
+        </w:tc>
+        <w:tc>
+          <w:tcPr>
+            <w:tcW w:w="7423" w:type="dxa"/>
+          </w:tcPr>
+          <w:p>
+            <w:pPr>
+              <w:pStyle w:val="Normal1"/>
+              <w:rPr>
+                <w:rFonts w:ascii="Arial" w:eastAsia="Arial" w:hAnsi="Arial" w:cs="Arial"/>
+                <w:sz w:val="22"/>
+                <w:szCs w:val="22"/>
+              </w:rPr>
+            </w:pPr>
+            <w:r>
+              <w:rPr>
+                <w:rFonts w:ascii="Arial" w:eastAsia="Arial" w:hAnsi="Arial" w:cs="Arial"/>
+                <w:sz w:val="22"/>
+                <w:szCs w:val="22"/>
+              </w:rPr>
+              <w:t>A Student is a participant in one of a Teacher’s classes that shall be able to create random fraction worksheets of the Student’</w:t>
+            </w:r>
+            <w:r>
+              <w:rPr>
+                <w:rFonts w:ascii="Arial" w:eastAsia="Arial" w:hAnsi="Arial" w:cs="Arial"/>
+                <w:sz w:val="22"/>
+                <w:szCs w:val="22"/>
+              </w:rPr>
+              <w:t>s assigned difficulty level. Like the Teacher, the Student is able to refer to worksheets that he/she previously created.</w:t>
+            </w:r>
+          </w:p>
+        </w:tc>
+      </w:tr>
+    </w:tbl>
+    <w:p>
+      <w:pPr>
+        <w:pStyle w:val="Normal1"/>
+      </w:pPr>
+    </w:p>
+    <w:p>
+      <w:pPr>
+        <w:pStyle w:val="Normal1"/>
+        <w:jc w:val="center"/>
+        <w:rPr>
+          <w:rFonts w:ascii="Arial" w:hAnsi="Arial" w:cs="Arial"/>
+          <w:b/>
+          <w:sz w:val="22"/>
+        </w:rPr>
+      </w:pPr>
+      <w:r>
+        <w:rPr>
+          <w:rFonts w:ascii="Arial" w:hAnsi="Arial" w:cs="Arial"/>
+          <w:b/>
+          <w:sz w:val="22"/>
+        </w:rPr>
+        <w:t>Figure 1</w:t>
       </w:r>
     </w:p>
     <w:p>
@@ -2242,23 +2565,83 @@
         </w:numPr>
       </w:pPr>
       <w:r>
-        <w:t>User Classes and Characteristics</w:t>
-      </w:r>
-    </w:p>
-    <w:p>
-      <w:pPr>
-        <w:pStyle w:val="Normal1"/>
-      </w:pPr>
-      <w:bookmarkStart w:id="37" w:name="h.26in1rg" w:colFirst="0" w:colLast="0"/>
+        <w:t>Operating Environment</w:t>
+      </w:r>
+    </w:p>
+    <w:p>
+      <w:pPr>
+        <w:pStyle w:val="Normal1"/>
+        <w:numPr>
+          <w:ilvl w:val="0"/>
+          <w:numId w:val="15"/>
+        </w:numPr>
+        <w:rPr>
+          <w:rFonts w:ascii="Arial" w:eastAsia="Arial" w:hAnsi="Arial" w:cs="Arial"/>
+          <w:sz w:val="22"/>
+          <w:szCs w:val="22"/>
+        </w:rPr>
+      </w:pPr>
+      <w:bookmarkStart w:id="37" w:name="h.lnxbz9" w:colFirst="0" w:colLast="0"/>
       <w:bookmarkEnd w:id="37"/>
       <w:r>
         <w:rPr>
           <w:rFonts w:ascii="Arial" w:eastAsia="Arial" w:hAnsi="Arial" w:cs="Arial"/>
-          <w:i/>
-          <w:sz w:val="22"/>
-          <w:szCs w:val="22"/>
-        </w:rPr>
-        <w:t>&lt;Identify the various user classes that you anticipate will use this product. User classes may be differentiated based on frequency of use, subset of product functions used, technical expertise, security or privilege levels, educational level, or experience. Describe the pertinent characteristics of each user class. Certain requirements may pertain only to certain user classes. Distinguish the most important user classes for this product from those who are less important to satisfy.&gt;</w:t>
+          <w:sz w:val="22"/>
+          <w:szCs w:val="22"/>
+        </w:rPr>
+        <w:t>The FWC shall operate with any</w:t>
+      </w:r>
+      <w:r>
+        <w:rPr>
+          <w:rFonts w:ascii="Arial" w:eastAsia="Arial" w:hAnsi="Arial" w:cs="Arial"/>
+          <w:sz w:val="22"/>
+          <w:szCs w:val="22"/>
+        </w:rPr>
+        <w:t xml:space="preserve"> Operating System that has Java installed.</w:t>
+      </w:r>
+    </w:p>
+    <w:p>
+      <w:pPr>
+        <w:pStyle w:val="Normal1"/>
+        <w:numPr>
+          <w:ilvl w:val="0"/>
+          <w:numId w:val="15"/>
+        </w:numPr>
+        <w:rPr>
+          <w:rFonts w:ascii="Arial" w:eastAsia="Arial" w:hAnsi="Arial" w:cs="Arial"/>
+          <w:sz w:val="22"/>
+          <w:szCs w:val="22"/>
+        </w:rPr>
+      </w:pPr>
+      <w:r>
+        <w:rPr>
+          <w:rFonts w:ascii="Arial" w:eastAsia="Arial" w:hAnsi="Arial" w:cs="Arial"/>
+          <w:sz w:val="22"/>
+          <w:szCs w:val="22"/>
+        </w:rPr>
+        <w:t>The FWC shall interface with Adobe Reader in order to open the created worksheets as PDF files and allow the user to save or print the worksheets.</w:t>
+      </w:r>
+    </w:p>
+    <w:p>
+      <w:pPr>
+        <w:pStyle w:val="Normal1"/>
+        <w:numPr>
+          <w:ilvl w:val="0"/>
+          <w:numId w:val="15"/>
+        </w:numPr>
+        <w:rPr>
+          <w:rFonts w:ascii="Arial" w:eastAsia="Arial" w:hAnsi="Arial" w:cs="Arial"/>
+          <w:sz w:val="22"/>
+          <w:szCs w:val="22"/>
+        </w:rPr>
+      </w:pPr>
+      <w:r>
+        <w:rPr>
+          <w:rFonts w:ascii="Arial" w:eastAsia="Arial" w:hAnsi="Arial" w:cs="Arial"/>
+          <w:sz w:val="22"/>
+          <w:szCs w:val="22"/>
+        </w:rPr>
+        <w:t>The FWC shall operate with any system that has a printer installed.</w:t>
       </w:r>
     </w:p>
     <w:p>
@@ -2270,23 +2653,180 @@
         </w:numPr>
       </w:pPr>
       <w:r>
-        <w:t>Operating Environment</w:t>
-      </w:r>
-    </w:p>
-    <w:p>
-      <w:pPr>
-        <w:pStyle w:val="Normal1"/>
-      </w:pPr>
-      <w:bookmarkStart w:id="38" w:name="h.lnxbz9" w:colFirst="0" w:colLast="0"/>
+        <w:t>Design and Implementation Constraints</w:t>
+      </w:r>
+    </w:p>
+    <w:p>
+      <w:pPr>
+        <w:pStyle w:val="Normal1"/>
+        <w:numPr>
+          <w:ilvl w:val="0"/>
+          <w:numId w:val="16"/>
+        </w:numPr>
+        <w:rPr>
+          <w:rFonts w:ascii="Arial" w:eastAsia="Arial" w:hAnsi="Arial" w:cs="Arial"/>
+          <w:sz w:val="22"/>
+          <w:szCs w:val="22"/>
+        </w:rPr>
+      </w:pPr>
+      <w:bookmarkStart w:id="38" w:name="h.35nkun2" w:colFirst="0" w:colLast="0"/>
       <w:bookmarkEnd w:id="38"/>
       <w:r>
         <w:rPr>
           <w:rFonts w:ascii="Arial" w:eastAsia="Arial" w:hAnsi="Arial" w:cs="Arial"/>
-          <w:i/>
-          <w:sz w:val="22"/>
-          <w:szCs w:val="22"/>
-        </w:rPr>
-        <w:t>&lt;Describe the environment in which the software will operate, including the hardware platform, operating system and versions, and any other software components or applications with which it must peacefully coexist.&gt;</w:t>
+          <w:sz w:val="22"/>
+          <w:szCs w:val="22"/>
+        </w:rPr>
+        <w:t>The system’s Software Requirements Specification shall use the IEEE Requirements Specification Template. [1]</w:t>
+      </w:r>
+    </w:p>
+    <w:p>
+      <w:pPr>
+        <w:pStyle w:val="Normal1"/>
+        <w:numPr>
+          <w:ilvl w:val="0"/>
+          <w:numId w:val="16"/>
+        </w:numPr>
+        <w:rPr>
+          <w:rFonts w:ascii="Arial" w:eastAsia="Arial" w:hAnsi="Arial" w:cs="Arial"/>
+          <w:sz w:val="22"/>
+          <w:szCs w:val="22"/>
+        </w:rPr>
+      </w:pPr>
+      <w:r>
+        <w:rPr>
+          <w:rFonts w:ascii="Arial" w:eastAsia="Arial" w:hAnsi="Arial" w:cs="Arial"/>
+          <w:sz w:val="22"/>
+          <w:szCs w:val="22"/>
+        </w:rPr>
+        <w:t>The FWC shall use any version of Adobe Reader that is installed on the same system.</w:t>
+      </w:r>
+    </w:p>
+    <w:p>
+      <w:pPr>
+        <w:pStyle w:val="Normal1"/>
+        <w:numPr>
+          <w:ilvl w:val="0"/>
+          <w:numId w:val="16"/>
+        </w:numPr>
+        <w:rPr>
+          <w:rFonts w:ascii="Arial" w:eastAsia="Arial" w:hAnsi="Arial" w:cs="Arial"/>
+          <w:sz w:val="22"/>
+          <w:szCs w:val="22"/>
+        </w:rPr>
+      </w:pPr>
+      <w:r>
+        <w:rPr>
+          <w:rFonts w:ascii="Arial" w:eastAsia="Arial" w:hAnsi="Arial" w:cs="Arial"/>
+          <w:sz w:val="22"/>
+          <w:szCs w:val="22"/>
+        </w:rPr>
+        <w:t>The FWC shall secure the passwords of all user accounts created.</w:t>
+      </w:r>
+    </w:p>
+    <w:p>
+      <w:pPr>
+        <w:pStyle w:val="Normal1"/>
+        <w:numPr>
+          <w:ilvl w:val="0"/>
+          <w:numId w:val="16"/>
+        </w:numPr>
+        <w:rPr>
+          <w:rFonts w:ascii="Arial" w:eastAsia="Arial" w:hAnsi="Arial" w:cs="Arial"/>
+          <w:sz w:val="22"/>
+          <w:szCs w:val="22"/>
+        </w:rPr>
+      </w:pPr>
+      <w:r>
+        <w:rPr>
+          <w:rFonts w:ascii="Arial" w:eastAsia="Arial" w:hAnsi="Arial" w:cs="Arial"/>
+          <w:sz w:val="22"/>
+          <w:szCs w:val="22"/>
+        </w:rPr>
+        <w:t>After installation of the FWC, the maintenance of the teacher accounts will be the responsibility of the Administrator.</w:t>
+      </w:r>
+    </w:p>
+    <w:p>
+      <w:pPr>
+        <w:pStyle w:val="Normal1"/>
+        <w:numPr>
+          <w:ilvl w:val="0"/>
+          <w:numId w:val="16"/>
+        </w:numPr>
+        <w:rPr>
+          <w:rFonts w:ascii="Arial" w:eastAsia="Arial" w:hAnsi="Arial" w:cs="Arial"/>
+          <w:sz w:val="22"/>
+          <w:szCs w:val="22"/>
+        </w:rPr>
+      </w:pPr>
+      <w:r>
+        <w:rPr>
+          <w:rFonts w:ascii="Arial" w:eastAsia="Arial" w:hAnsi="Arial" w:cs="Arial"/>
+          <w:sz w:val="22"/>
+          <w:szCs w:val="22"/>
+        </w:rPr>
+        <w:t>The FWC shall be re</w:t>
+      </w:r>
+      <w:r>
+        <w:rPr>
+          <w:rFonts w:ascii="Arial" w:eastAsia="Arial" w:hAnsi="Arial" w:cs="Arial"/>
+          <w:sz w:val="22"/>
+          <w:szCs w:val="22"/>
+        </w:rPr>
+        <w:t>-</w:t>
+      </w:r>
+      <w:r>
+        <w:rPr>
+          <w:rFonts w:ascii="Arial" w:eastAsia="Arial" w:hAnsi="Arial" w:cs="Arial"/>
+          <w:sz w:val="22"/>
+          <w:szCs w:val="22"/>
+        </w:rPr>
+        <w:t xml:space="preserve">installed </w:t>
+      </w:r>
+      <w:r>
+        <w:rPr>
+          <w:rFonts w:ascii="Arial" w:eastAsia="Arial" w:hAnsi="Arial" w:cs="Arial"/>
+          <w:sz w:val="22"/>
+          <w:szCs w:val="22"/>
+        </w:rPr>
+        <w:t xml:space="preserve">on the system </w:t>
+      </w:r>
+      <w:r>
+        <w:rPr>
+          <w:rFonts w:ascii="Arial" w:eastAsia="Arial" w:hAnsi="Arial" w:cs="Arial"/>
+          <w:sz w:val="22"/>
+          <w:szCs w:val="22"/>
+        </w:rPr>
+        <w:t>on the occasion that the Administrator forgets his/her master password.</w:t>
+      </w:r>
+    </w:p>
+    <w:p>
+      <w:pPr>
+        <w:pStyle w:val="Normal1"/>
+        <w:rPr>
+          <w:rFonts w:ascii="Arial" w:eastAsia="Arial" w:hAnsi="Arial" w:cs="Arial"/>
+          <w:sz w:val="22"/>
+          <w:szCs w:val="22"/>
+        </w:rPr>
+      </w:pPr>
+    </w:p>
+    <w:p>
+      <w:pPr>
+        <w:pStyle w:val="Normal1"/>
+        <w:rPr>
+          <w:rFonts w:ascii="Arial" w:eastAsia="Arial" w:hAnsi="Arial" w:cs="Arial"/>
+          <w:sz w:val="22"/>
+          <w:szCs w:val="22"/>
+        </w:rPr>
+      </w:pPr>
+      <w:r>
+        <w:rPr>
+          <w:rFonts w:ascii="Arial" w:eastAsia="Arial" w:hAnsi="Arial" w:cs="Arial"/>
+          <w:sz w:val="22"/>
+          <w:szCs w:val="22"/>
+        </w:rPr>
+        <w:lastRenderedPageBreak/>
+        <w:t>Further implementation constraints will be added in this section to aid with the development process after the first release of this specification.</w:t>
       </w:r>
     </w:p>
     <w:p>
@@ -2298,23 +2838,53 @@
         </w:numPr>
       </w:pPr>
       <w:r>
-        <w:t>Design and Implementation Constraints</w:t>
-      </w:r>
-    </w:p>
-    <w:p>
-      <w:pPr>
-        <w:pStyle w:val="Normal1"/>
-      </w:pPr>
-      <w:bookmarkStart w:id="39" w:name="h.35nkun2" w:colFirst="0" w:colLast="0"/>
+        <w:t>User Documentation</w:t>
+      </w:r>
+    </w:p>
+    <w:p>
+      <w:pPr>
+        <w:pStyle w:val="Normal1"/>
+        <w:numPr>
+          <w:ilvl w:val="0"/>
+          <w:numId w:val="18"/>
+        </w:numPr>
+        <w:rPr>
+          <w:rFonts w:ascii="Arial" w:eastAsia="Arial" w:hAnsi="Arial" w:cs="Arial"/>
+          <w:sz w:val="22"/>
+          <w:szCs w:val="22"/>
+        </w:rPr>
+      </w:pPr>
+      <w:bookmarkStart w:id="39" w:name="h.1ksv4uv" w:colFirst="0" w:colLast="0"/>
       <w:bookmarkEnd w:id="39"/>
       <w:r>
         <w:rPr>
           <w:rFonts w:ascii="Arial" w:eastAsia="Arial" w:hAnsi="Arial" w:cs="Arial"/>
-          <w:i/>
-          <w:sz w:val="22"/>
-          <w:szCs w:val="22"/>
-        </w:rPr>
-        <w:t>&lt;Describe any items or issues that will limit the options available to the developers. These might include: corporate or regulatory policies; hardware limitations (timing requirements, memory requirements); interfaces to other applications; specific technologies, tools, and databases to be used; parallel operations; language requirements; communications protocols; security considerations; design conventions or programming standards (for example, if the customer’s organization will be responsible for maintaining the delivered software).&gt;</w:t>
+          <w:sz w:val="22"/>
+          <w:szCs w:val="22"/>
+        </w:rPr>
+        <w:t>The FWC system shall provide a help utility within its user interface to aid all users with tasks to perform on the specific page on which the utility is invoked.</w:t>
+      </w:r>
+    </w:p>
+    <w:p>
+      <w:pPr>
+        <w:pStyle w:val="Normal1"/>
+        <w:numPr>
+          <w:ilvl w:val="0"/>
+          <w:numId w:val="18"/>
+        </w:numPr>
+        <w:rPr>
+          <w:rFonts w:ascii="Arial" w:eastAsia="Arial" w:hAnsi="Arial" w:cs="Arial"/>
+          <w:sz w:val="22"/>
+          <w:szCs w:val="22"/>
+        </w:rPr>
+      </w:pPr>
+      <w:r>
+        <w:rPr>
+          <w:rFonts w:ascii="Arial" w:eastAsia="Arial" w:hAnsi="Arial" w:cs="Arial"/>
+          <w:sz w:val="22"/>
+          <w:szCs w:val="22"/>
+        </w:rPr>
+        <w:t>The FWC system shall provide video tutorials for Teachers and Students to provide examples and aid for solving the fraction worksheets the FWC creates.</w:t>
       </w:r>
     </w:p>
     <w:p>
@@ -2326,23 +2896,127 @@
         </w:numPr>
       </w:pPr>
       <w:r>
-        <w:t>User Documentation</w:t>
-      </w:r>
-    </w:p>
-    <w:p>
-      <w:pPr>
-        <w:pStyle w:val="Normal1"/>
-      </w:pPr>
-      <w:bookmarkStart w:id="40" w:name="h.1ksv4uv" w:colFirst="0" w:colLast="0"/>
+        <w:t>Assumptions and Dependencies</w:t>
+      </w:r>
+    </w:p>
+    <w:p>
+      <w:pPr>
+        <w:pStyle w:val="Normal1"/>
+        <w:numPr>
+          <w:ilvl w:val="0"/>
+          <w:numId w:val="19"/>
+        </w:numPr>
+        <w:rPr>
+          <w:rFonts w:ascii="Arial" w:eastAsia="Arial" w:hAnsi="Arial" w:cs="Arial"/>
+          <w:sz w:val="22"/>
+          <w:szCs w:val="22"/>
+        </w:rPr>
+      </w:pPr>
+      <w:bookmarkStart w:id="40" w:name="h.44sinio" w:colFirst="0" w:colLast="0"/>
+      <w:bookmarkStart w:id="41" w:name="_GoBack"/>
       <w:bookmarkEnd w:id="40"/>
       <w:r>
         <w:rPr>
           <w:rFonts w:ascii="Arial" w:eastAsia="Arial" w:hAnsi="Arial" w:cs="Arial"/>
-          <w:i/>
-          <w:sz w:val="22"/>
-          <w:szCs w:val="22"/>
-        </w:rPr>
-        <w:t>&lt;List the user documentation components (such as user manuals, on-line help, and tutorials) that will be delivered along with the software. Identify any known user documentation delivery formats or standards.&gt;</w:t>
+          <w:sz w:val="22"/>
+          <w:szCs w:val="22"/>
+        </w:rPr>
+        <w:t>The system on which the FWC is installed also has Java installed.</w:t>
+      </w:r>
+    </w:p>
+    <w:p>
+      <w:pPr>
+        <w:pStyle w:val="Normal1"/>
+        <w:numPr>
+          <w:ilvl w:val="0"/>
+          <w:numId w:val="19"/>
+        </w:numPr>
+        <w:rPr>
+          <w:rFonts w:ascii="Arial" w:eastAsia="Arial" w:hAnsi="Arial" w:cs="Arial"/>
+          <w:sz w:val="22"/>
+          <w:szCs w:val="22"/>
+        </w:rPr>
+      </w:pPr>
+      <w:r>
+        <w:rPr>
+          <w:rFonts w:ascii="Arial" w:eastAsia="Arial" w:hAnsi="Arial" w:cs="Arial"/>
+          <w:sz w:val="22"/>
+          <w:szCs w:val="22"/>
+        </w:rPr>
+        <w:t xml:space="preserve">The system on which the FWC is installed also has </w:t>
+      </w:r>
+      <w:r>
+        <w:rPr>
+          <w:rFonts w:ascii="Arial" w:eastAsia="Arial" w:hAnsi="Arial" w:cs="Arial"/>
+          <w:sz w:val="22"/>
+          <w:szCs w:val="22"/>
+        </w:rPr>
+        <w:t>Adobe Reader</w:t>
+      </w:r>
+      <w:r>
+        <w:rPr>
+          <w:rFonts w:ascii="Arial" w:eastAsia="Arial" w:hAnsi="Arial" w:cs="Arial"/>
+          <w:sz w:val="22"/>
+          <w:szCs w:val="22"/>
+        </w:rPr>
+        <w:t xml:space="preserve"> installed.</w:t>
+      </w:r>
+    </w:p>
+    <w:p>
+      <w:pPr>
+        <w:pStyle w:val="Normal1"/>
+        <w:numPr>
+          <w:ilvl w:val="0"/>
+          <w:numId w:val="19"/>
+        </w:numPr>
+        <w:rPr>
+          <w:rFonts w:ascii="Arial" w:eastAsia="Arial" w:hAnsi="Arial" w:cs="Arial"/>
+          <w:sz w:val="22"/>
+          <w:szCs w:val="22"/>
+        </w:rPr>
+      </w:pPr>
+      <w:r>
+        <w:rPr>
+          <w:rFonts w:ascii="Arial" w:eastAsia="Arial" w:hAnsi="Arial" w:cs="Arial"/>
+          <w:sz w:val="22"/>
+          <w:szCs w:val="22"/>
+        </w:rPr>
+        <w:t>Teachers and Students are able and permitted to save files to the system on which the FWC is installed.</w:t>
+      </w:r>
+    </w:p>
+    <w:p>
+      <w:pPr>
+        <w:pStyle w:val="Normal1"/>
+        <w:numPr>
+          <w:ilvl w:val="0"/>
+          <w:numId w:val="19"/>
+        </w:numPr>
+        <w:rPr>
+          <w:rFonts w:ascii="Arial" w:eastAsia="Arial" w:hAnsi="Arial" w:cs="Arial"/>
+          <w:sz w:val="22"/>
+          <w:szCs w:val="22"/>
+        </w:rPr>
+      </w:pPr>
+      <w:r>
+        <w:rPr>
+          <w:rFonts w:ascii="Arial" w:eastAsia="Arial" w:hAnsi="Arial" w:cs="Arial"/>
+          <w:sz w:val="22"/>
+          <w:szCs w:val="22"/>
+        </w:rPr>
+        <w:t>The FWC data does not need to be accessible from a workstation other than the one on which it is originally installed.</w:t>
+      </w:r>
+    </w:p>
+    <w:bookmarkEnd w:id="41"/>
+    <w:p>
+      <w:pPr>
+        <w:pStyle w:val="Heading1"/>
+        <w:numPr>
+          <w:ilvl w:val="0"/>
+          <w:numId w:val="5"/>
+        </w:numPr>
+      </w:pPr>
+      <w:r>
+        <w:t>User Requirements</w:t>
       </w:r>
     </w:p>
     <w:p>
@@ -2353,62 +3027,6 @@
           <w:numId w:val="5"/>
         </w:numPr>
       </w:pPr>
-      <w:r>
-        <w:t>Assumptions and Dependencies</w:t>
-      </w:r>
-    </w:p>
-    <w:p>
-      <w:pPr>
-        <w:pStyle w:val="Normal1"/>
-        <w:rPr>
-          <w:rFonts w:ascii="Arial" w:eastAsia="Arial" w:hAnsi="Arial" w:cs="Arial"/>
-          <w:i/>
-          <w:sz w:val="22"/>
-          <w:szCs w:val="22"/>
-        </w:rPr>
-      </w:pPr>
-      <w:bookmarkStart w:id="41" w:name="h.44sinio" w:colFirst="0" w:colLast="0"/>
-      <w:bookmarkEnd w:id="41"/>
-      <w:r>
-        <w:rPr>
-          <w:rFonts w:ascii="Arial" w:eastAsia="Arial" w:hAnsi="Arial" w:cs="Arial"/>
-          <w:i/>
-          <w:sz w:val="22"/>
-          <w:szCs w:val="22"/>
-        </w:rPr>
-        <w:t xml:space="preserve">&lt;List any assumed factors (as opposed to known facts) that could affect the requirements stated in the SRS. These could include third-party or commercial components that you plan to use, issues around the development or operating environment, or constraints. The project could be affected if these assumptions are incorrect, are not shared, or change. Also identify any dependencies the project has on external factors, such as software components that you intend to reuse from </w:t>
-      </w:r>
-      <w:r>
-        <w:rPr>
-          <w:rFonts w:ascii="Arial" w:eastAsia="Arial" w:hAnsi="Arial" w:cs="Arial"/>
-          <w:i/>
-          <w:sz w:val="22"/>
-          <w:szCs w:val="22"/>
-        </w:rPr>
-        <w:lastRenderedPageBreak/>
-        <w:t>another project, unless they are already documented elsewhere (for example, in the vision and scope document or the project plan).&gt;</w:t>
-      </w:r>
-    </w:p>
-    <w:p>
-      <w:pPr>
-        <w:pStyle w:val="Heading1"/>
-        <w:numPr>
-          <w:ilvl w:val="0"/>
-          <w:numId w:val="5"/>
-        </w:numPr>
-      </w:pPr>
-      <w:r>
-        <w:t>User Requirements</w:t>
-      </w:r>
-    </w:p>
-    <w:p>
-      <w:pPr>
-        <w:pStyle w:val="Heading2"/>
-        <w:numPr>
-          <w:ilvl w:val="1"/>
-          <w:numId w:val="5"/>
-        </w:numPr>
-      </w:pPr>
       <w:bookmarkStart w:id="42" w:name="h.2jxsxqh" w:colFirst="0" w:colLast="0"/>
       <w:bookmarkEnd w:id="42"/>
       <w:r>
@@ -2869,6 +3487,7 @@
           <w:sz w:val="22"/>
           <w:szCs w:val="22"/>
         </w:rPr>
+        <w:lastRenderedPageBreak/>
         <w:t>The teacher shall be able to access the system using a username / password.</w:t>
       </w:r>
     </w:p>
@@ -3300,7 +3919,6 @@
           <w:sz w:val="22"/>
           <w:szCs w:val="22"/>
         </w:rPr>
-        <w:lastRenderedPageBreak/>
         <w:t>The student shall be able to select various problem types based on assigned difficulty level.</w:t>
       </w:r>
       <w:bookmarkStart w:id="54" w:name="h.tqxx56kg4sqw" w:colFirst="0" w:colLast="0"/>
@@ -3365,25 +3983,7 @@
           <w:sz w:val="22"/>
           <w:szCs w:val="22"/>
         </w:rPr>
-        <w:t xml:space="preserve">The system shall run on a Windows or </w:t>
-      </w:r>
-      <w:proofErr w:type="spellStart"/>
-      <w:r>
-        <w:rPr>
-          <w:rFonts w:ascii="Arial" w:eastAsia="Arial" w:hAnsi="Arial" w:cs="Arial"/>
-          <w:sz w:val="22"/>
-          <w:szCs w:val="22"/>
-        </w:rPr>
-        <w:t>MacOS</w:t>
-      </w:r>
-      <w:proofErr w:type="spellEnd"/>
-      <w:r>
-        <w:rPr>
-          <w:rFonts w:ascii="Arial" w:eastAsia="Arial" w:hAnsi="Arial" w:cs="Arial"/>
-          <w:sz w:val="22"/>
-          <w:szCs w:val="22"/>
-        </w:rPr>
-        <w:t xml:space="preserve"> device running Java 8 or higher.</w:t>
+        <w:t>The system shall run on a Windows or MacOS device running Java 8 or higher.</w:t>
       </w:r>
     </w:p>
     <w:p>
@@ -3627,6 +4227,7 @@
           <w:sz w:val="22"/>
           <w:szCs w:val="22"/>
         </w:rPr>
+        <w:lastRenderedPageBreak/>
         <w:t xml:space="preserve">Description:  </w:t>
       </w:r>
       <w:r>
@@ -3805,7 +4406,6 @@
         </w:numPr>
       </w:pPr>
       <w:r>
-        <w:lastRenderedPageBreak/>
         <w:t>General System Features</w:t>
       </w:r>
     </w:p>
@@ -4531,6 +5131,7 @@
           <w:sz w:val="22"/>
           <w:szCs w:val="22"/>
         </w:rPr>
+        <w:lastRenderedPageBreak/>
         <w:t>Worksheet 2 – Subtraction (20 Problems)</w:t>
       </w:r>
     </w:p>
@@ -4767,7 +5368,6 @@
           <w:sz w:val="22"/>
           <w:szCs w:val="22"/>
         </w:rPr>
-        <w:lastRenderedPageBreak/>
         <w:t>4.</w:t>
       </w:r>
       <w:r>
@@ -5274,7 +5874,16 @@
           <w:sz w:val="22"/>
           <w:szCs w:val="22"/>
         </w:rPr>
-        <w:t>The teacher shall be able to access the system using a username / password.  This information shall be entered in to the login screen.  Username to be provided by the administrator.  Password to be randomly generated by the admin.  The teacher will be required to change their password the first time they login.</w:t>
+        <w:t xml:space="preserve">The teacher shall be able to access the system using a username / password.  This information shall be entered in to the login screen.  Username to be </w:t>
+      </w:r>
+      <w:r>
+        <w:rPr>
+          <w:rFonts w:ascii="Arial" w:eastAsia="Arial" w:hAnsi="Arial" w:cs="Arial"/>
+          <w:sz w:val="22"/>
+          <w:szCs w:val="22"/>
+        </w:rPr>
+        <w:lastRenderedPageBreak/>
+        <w:t>provided by the administrator.  Password to be randomly generated by the admin.  The teacher will be required to change their password the first time they login.</w:t>
       </w:r>
     </w:p>
     <w:p>
@@ -5563,7 +6172,6 @@
           <w:sz w:val="22"/>
           <w:szCs w:val="22"/>
         </w:rPr>
-        <w:lastRenderedPageBreak/>
         <w:t xml:space="preserve">Description:  </w:t>
       </w:r>
       <w:r>
@@ -6075,6 +6683,7 @@
           <w:sz w:val="22"/>
           <w:szCs w:val="22"/>
         </w:rPr>
+        <w:lastRenderedPageBreak/>
         <w:t>Description</w:t>
       </w:r>
       <w:r>
@@ -6242,7 +6851,6 @@
           <w:sz w:val="22"/>
           <w:szCs w:val="22"/>
         </w:rPr>
-        <w:lastRenderedPageBreak/>
         <w:t>4.</w:t>
       </w:r>
       <w:r>
@@ -6579,6 +7187,7 @@
         </w:numPr>
       </w:pPr>
       <w:r>
+        <w:lastRenderedPageBreak/>
         <w:t>Software Quality Attributes</w:t>
       </w:r>
     </w:p>
@@ -6734,7 +7343,6 @@
           <w:rFonts w:ascii="Arial" w:hAnsi="Arial" w:cs="Arial"/>
           <w:sz w:val="22"/>
         </w:rPr>
-        <w:lastRenderedPageBreak/>
         <w:t>The system shall allow students to generate worksheets and view previous worksheets, but not to view answer sheets.</w:t>
       </w:r>
     </w:p>
@@ -6782,9 +7390,7 @@
         <w:t>Other Requirements</w:t>
       </w:r>
       <w:bookmarkStart w:id="67" w:name="h.147n2zr" w:colFirst="0" w:colLast="0"/>
-      <w:bookmarkStart w:id="68" w:name="_GoBack"/>
       <w:bookmarkEnd w:id="67"/>
-      <w:bookmarkEnd w:id="68"/>
     </w:p>
     <w:p>
       <w:pPr>
@@ -6962,8 +7568,8 @@
       <w:pPr>
         <w:pStyle w:val="Normal1"/>
       </w:pPr>
-      <w:bookmarkStart w:id="69" w:name="h.3o7alnk" w:colFirst="0" w:colLast="0"/>
-      <w:bookmarkEnd w:id="69"/>
+      <w:bookmarkStart w:id="68" w:name="h.3o7alnk" w:colFirst="0" w:colLast="0"/>
+      <w:bookmarkEnd w:id="68"/>
       <w:r>
         <w:rPr>
           <w:rFonts w:ascii="Arial" w:eastAsia="Arial" w:hAnsi="Arial" w:cs="Arial"/>
@@ -6994,8 +7600,8 @@
       <w:pPr>
         <w:pStyle w:val="Normal1"/>
       </w:pPr>
-      <w:bookmarkStart w:id="70" w:name="h.23ckvvd" w:colFirst="0" w:colLast="0"/>
-      <w:bookmarkEnd w:id="70"/>
+      <w:bookmarkStart w:id="69" w:name="h.23ckvvd" w:colFirst="0" w:colLast="0"/>
+      <w:bookmarkEnd w:id="69"/>
       <w:r>
         <w:rPr>
           <w:rFonts w:ascii="Arial" w:eastAsia="Arial" w:hAnsi="Arial" w:cs="Arial"/>
@@ -7105,31 +7711,7 @@
         <w:sz w:val="20"/>
         <w:szCs w:val="20"/>
       </w:rPr>
-      <w:t xml:space="preserve">Copyright © 2002 by Karl E. </w:t>
-    </w:r>
-    <w:proofErr w:type="spellStart"/>
-    <w:r>
-      <w:rPr>
-        <w:rFonts w:ascii="Times" w:hAnsi="Times"/>
-        <w:b/>
-        <w:i/>
-        <w:color w:val="auto"/>
-        <w:sz w:val="20"/>
-        <w:szCs w:val="20"/>
-      </w:rPr>
-      <w:t>Wiegers</w:t>
-    </w:r>
-    <w:proofErr w:type="spellEnd"/>
-    <w:r>
-      <w:rPr>
-        <w:rFonts w:ascii="Times" w:hAnsi="Times"/>
-        <w:b/>
-        <w:i/>
-        <w:color w:val="auto"/>
-        <w:sz w:val="20"/>
-        <w:szCs w:val="20"/>
-      </w:rPr>
-      <w:t>. Permission is granted to use, modify, and distribute this document.</w:t>
+      <w:t>Copyright © 2002 by Karl E. Wiegers. Permission is granted to use, modify, and distribute this document.</w:t>
     </w:r>
   </w:p>
 </w:ftr>
@@ -7526,6 +8108,119 @@
     </w:lvl>
   </w:abstractNum>
   <w:abstractNum w:abstractNumId="2">
+    <w:nsid w:val="0A267343"/>
+    <w:multiLevelType w:val="hybridMultilevel"/>
+    <w:tmpl w:val="362A42FC"/>
+    <w:lvl w:ilvl="0" w:tplc="04090001">
+      <w:start w:val="1"/>
+      <w:numFmt w:val="bullet"/>
+      <w:lvlText w:val=""/>
+      <w:lvlJc w:val="left"/>
+      <w:pPr>
+        <w:ind w:left="720" w:hanging="360"/>
+      </w:pPr>
+      <w:rPr>
+        <w:rFonts w:ascii="Symbol" w:hAnsi="Symbol" w:hint="default"/>
+      </w:rPr>
+    </w:lvl>
+    <w:lvl w:ilvl="1" w:tplc="04090003" w:tentative="1">
+      <w:start w:val="1"/>
+      <w:numFmt w:val="bullet"/>
+      <w:lvlText w:val="o"/>
+      <w:lvlJc w:val="left"/>
+      <w:pPr>
+        <w:ind w:left="1440" w:hanging="360"/>
+      </w:pPr>
+      <w:rPr>
+        <w:rFonts w:ascii="Courier New" w:hAnsi="Courier New" w:cs="Courier New" w:hint="default"/>
+      </w:rPr>
+    </w:lvl>
+    <w:lvl w:ilvl="2" w:tplc="04090005" w:tentative="1">
+      <w:start w:val="1"/>
+      <w:numFmt w:val="bullet"/>
+      <w:lvlText w:val=""/>
+      <w:lvlJc w:val="left"/>
+      <w:pPr>
+        <w:ind w:left="2160" w:hanging="360"/>
+      </w:pPr>
+      <w:rPr>
+        <w:rFonts w:ascii="Wingdings" w:hAnsi="Wingdings" w:hint="default"/>
+      </w:rPr>
+    </w:lvl>
+    <w:lvl w:ilvl="3" w:tplc="04090001" w:tentative="1">
+      <w:start w:val="1"/>
+      <w:numFmt w:val="bullet"/>
+      <w:lvlText w:val=""/>
+      <w:lvlJc w:val="left"/>
+      <w:pPr>
+        <w:ind w:left="2880" w:hanging="360"/>
+      </w:pPr>
+      <w:rPr>
+        <w:rFonts w:ascii="Symbol" w:hAnsi="Symbol" w:hint="default"/>
+      </w:rPr>
+    </w:lvl>
+    <w:lvl w:ilvl="4" w:tplc="04090003" w:tentative="1">
+      <w:start w:val="1"/>
+      <w:numFmt w:val="bullet"/>
+      <w:lvlText w:val="o"/>
+      <w:lvlJc w:val="left"/>
+      <w:pPr>
+        <w:ind w:left="3600" w:hanging="360"/>
+      </w:pPr>
+      <w:rPr>
+        <w:rFonts w:ascii="Courier New" w:hAnsi="Courier New" w:cs="Courier New" w:hint="default"/>
+      </w:rPr>
+    </w:lvl>
+    <w:lvl w:ilvl="5" w:tplc="04090005" w:tentative="1">
+      <w:start w:val="1"/>
+      <w:numFmt w:val="bullet"/>
+      <w:lvlText w:val=""/>
+      <w:lvlJc w:val="left"/>
+      <w:pPr>
+        <w:ind w:left="4320" w:hanging="360"/>
+      </w:pPr>
+      <w:rPr>
+        <w:rFonts w:ascii="Wingdings" w:hAnsi="Wingdings" w:hint="default"/>
+      </w:rPr>
+    </w:lvl>
+    <w:lvl w:ilvl="6" w:tplc="04090001" w:tentative="1">
+      <w:start w:val="1"/>
+      <w:numFmt w:val="bullet"/>
+      <w:lvlText w:val=""/>
+      <w:lvlJc w:val="left"/>
+      <w:pPr>
+        <w:ind w:left="5040" w:hanging="360"/>
+      </w:pPr>
+      <w:rPr>
+        <w:rFonts w:ascii="Symbol" w:hAnsi="Symbol" w:hint="default"/>
+      </w:rPr>
+    </w:lvl>
+    <w:lvl w:ilvl="7" w:tplc="04090003" w:tentative="1">
+      <w:start w:val="1"/>
+      <w:numFmt w:val="bullet"/>
+      <w:lvlText w:val="o"/>
+      <w:lvlJc w:val="left"/>
+      <w:pPr>
+        <w:ind w:left="5760" w:hanging="360"/>
+      </w:pPr>
+      <w:rPr>
+        <w:rFonts w:ascii="Courier New" w:hAnsi="Courier New" w:cs="Courier New" w:hint="default"/>
+      </w:rPr>
+    </w:lvl>
+    <w:lvl w:ilvl="8" w:tplc="04090005" w:tentative="1">
+      <w:start w:val="1"/>
+      <w:numFmt w:val="bullet"/>
+      <w:lvlText w:val=""/>
+      <w:lvlJc w:val="left"/>
+      <w:pPr>
+        <w:ind w:left="6480" w:hanging="360"/>
+      </w:pPr>
+      <w:rPr>
+        <w:rFonts w:ascii="Wingdings" w:hAnsi="Wingdings" w:hint="default"/>
+      </w:rPr>
+    </w:lvl>
+  </w:abstractNum>
+  <w:abstractNum w:abstractNumId="3">
     <w:nsid w:val="0B223ECB"/>
     <w:multiLevelType w:val="hybridMultilevel"/>
     <w:tmpl w:val="9B9635E8"/>
@@ -7638,7 +8333,7 @@
       </w:rPr>
     </w:lvl>
   </w:abstractNum>
-  <w:abstractNum w:abstractNumId="3">
+  <w:abstractNum w:abstractNumId="4">
     <w:nsid w:val="20B90CEB"/>
     <w:multiLevelType w:val="multilevel"/>
     <w:tmpl w:val="87B25C44"/>
@@ -7751,7 +8446,7 @@
       </w:rPr>
     </w:lvl>
   </w:abstractNum>
-  <w:abstractNum w:abstractNumId="4">
+  <w:abstractNum w:abstractNumId="5">
     <w:nsid w:val="21D92F2B"/>
     <w:multiLevelType w:val="hybridMultilevel"/>
     <w:tmpl w:val="6F1640DC"/>
@@ -7864,7 +8559,7 @@
       </w:rPr>
     </w:lvl>
   </w:abstractNum>
-  <w:abstractNum w:abstractNumId="5">
+  <w:abstractNum w:abstractNumId="6">
     <w:nsid w:val="25706F52"/>
     <w:multiLevelType w:val="hybridMultilevel"/>
     <w:tmpl w:val="F3F23CDA"/>
@@ -7977,7 +8672,233 @@
       </w:rPr>
     </w:lvl>
   </w:abstractNum>
-  <w:abstractNum w:abstractNumId="6">
+  <w:abstractNum w:abstractNumId="7">
+    <w:nsid w:val="271756F4"/>
+    <w:multiLevelType w:val="hybridMultilevel"/>
+    <w:tmpl w:val="1E9C9A7A"/>
+    <w:lvl w:ilvl="0" w:tplc="04090001">
+      <w:start w:val="1"/>
+      <w:numFmt w:val="bullet"/>
+      <w:lvlText w:val=""/>
+      <w:lvlJc w:val="left"/>
+      <w:pPr>
+        <w:ind w:left="720" w:hanging="360"/>
+      </w:pPr>
+      <w:rPr>
+        <w:rFonts w:ascii="Symbol" w:hAnsi="Symbol" w:hint="default"/>
+      </w:rPr>
+    </w:lvl>
+    <w:lvl w:ilvl="1" w:tplc="04090003" w:tentative="1">
+      <w:start w:val="1"/>
+      <w:numFmt w:val="bullet"/>
+      <w:lvlText w:val="o"/>
+      <w:lvlJc w:val="left"/>
+      <w:pPr>
+        <w:ind w:left="1440" w:hanging="360"/>
+      </w:pPr>
+      <w:rPr>
+        <w:rFonts w:ascii="Courier New" w:hAnsi="Courier New" w:cs="Courier New" w:hint="default"/>
+      </w:rPr>
+    </w:lvl>
+    <w:lvl w:ilvl="2" w:tplc="04090005" w:tentative="1">
+      <w:start w:val="1"/>
+      <w:numFmt w:val="bullet"/>
+      <w:lvlText w:val=""/>
+      <w:lvlJc w:val="left"/>
+      <w:pPr>
+        <w:ind w:left="2160" w:hanging="360"/>
+      </w:pPr>
+      <w:rPr>
+        <w:rFonts w:ascii="Wingdings" w:hAnsi="Wingdings" w:hint="default"/>
+      </w:rPr>
+    </w:lvl>
+    <w:lvl w:ilvl="3" w:tplc="04090001" w:tentative="1">
+      <w:start w:val="1"/>
+      <w:numFmt w:val="bullet"/>
+      <w:lvlText w:val=""/>
+      <w:lvlJc w:val="left"/>
+      <w:pPr>
+        <w:ind w:left="2880" w:hanging="360"/>
+      </w:pPr>
+      <w:rPr>
+        <w:rFonts w:ascii="Symbol" w:hAnsi="Symbol" w:hint="default"/>
+      </w:rPr>
+    </w:lvl>
+    <w:lvl w:ilvl="4" w:tplc="04090003" w:tentative="1">
+      <w:start w:val="1"/>
+      <w:numFmt w:val="bullet"/>
+      <w:lvlText w:val="o"/>
+      <w:lvlJc w:val="left"/>
+      <w:pPr>
+        <w:ind w:left="3600" w:hanging="360"/>
+      </w:pPr>
+      <w:rPr>
+        <w:rFonts w:ascii="Courier New" w:hAnsi="Courier New" w:cs="Courier New" w:hint="default"/>
+      </w:rPr>
+    </w:lvl>
+    <w:lvl w:ilvl="5" w:tplc="04090005" w:tentative="1">
+      <w:start w:val="1"/>
+      <w:numFmt w:val="bullet"/>
+      <w:lvlText w:val=""/>
+      <w:lvlJc w:val="left"/>
+      <w:pPr>
+        <w:ind w:left="4320" w:hanging="360"/>
+      </w:pPr>
+      <w:rPr>
+        <w:rFonts w:ascii="Wingdings" w:hAnsi="Wingdings" w:hint="default"/>
+      </w:rPr>
+    </w:lvl>
+    <w:lvl w:ilvl="6" w:tplc="04090001" w:tentative="1">
+      <w:start w:val="1"/>
+      <w:numFmt w:val="bullet"/>
+      <w:lvlText w:val=""/>
+      <w:lvlJc w:val="left"/>
+      <w:pPr>
+        <w:ind w:left="5040" w:hanging="360"/>
+      </w:pPr>
+      <w:rPr>
+        <w:rFonts w:ascii="Symbol" w:hAnsi="Symbol" w:hint="default"/>
+      </w:rPr>
+    </w:lvl>
+    <w:lvl w:ilvl="7" w:tplc="04090003" w:tentative="1">
+      <w:start w:val="1"/>
+      <w:numFmt w:val="bullet"/>
+      <w:lvlText w:val="o"/>
+      <w:lvlJc w:val="left"/>
+      <w:pPr>
+        <w:ind w:left="5760" w:hanging="360"/>
+      </w:pPr>
+      <w:rPr>
+        <w:rFonts w:ascii="Courier New" w:hAnsi="Courier New" w:cs="Courier New" w:hint="default"/>
+      </w:rPr>
+    </w:lvl>
+    <w:lvl w:ilvl="8" w:tplc="04090005" w:tentative="1">
+      <w:start w:val="1"/>
+      <w:numFmt w:val="bullet"/>
+      <w:lvlText w:val=""/>
+      <w:lvlJc w:val="left"/>
+      <w:pPr>
+        <w:ind w:left="6480" w:hanging="360"/>
+      </w:pPr>
+      <w:rPr>
+        <w:rFonts w:ascii="Wingdings" w:hAnsi="Wingdings" w:hint="default"/>
+      </w:rPr>
+    </w:lvl>
+  </w:abstractNum>
+  <w:abstractNum w:abstractNumId="8">
+    <w:nsid w:val="2957392E"/>
+    <w:multiLevelType w:val="hybridMultilevel"/>
+    <w:tmpl w:val="D60C0A4C"/>
+    <w:lvl w:ilvl="0" w:tplc="04090001">
+      <w:start w:val="1"/>
+      <w:numFmt w:val="bullet"/>
+      <w:lvlText w:val=""/>
+      <w:lvlJc w:val="left"/>
+      <w:pPr>
+        <w:ind w:left="720" w:hanging="360"/>
+      </w:pPr>
+      <w:rPr>
+        <w:rFonts w:ascii="Symbol" w:hAnsi="Symbol" w:hint="default"/>
+      </w:rPr>
+    </w:lvl>
+    <w:lvl w:ilvl="1" w:tplc="04090003" w:tentative="1">
+      <w:start w:val="1"/>
+      <w:numFmt w:val="bullet"/>
+      <w:lvlText w:val="o"/>
+      <w:lvlJc w:val="left"/>
+      <w:pPr>
+        <w:ind w:left="1440" w:hanging="360"/>
+      </w:pPr>
+      <w:rPr>
+        <w:rFonts w:ascii="Courier New" w:hAnsi="Courier New" w:cs="Courier New" w:hint="default"/>
+      </w:rPr>
+    </w:lvl>
+    <w:lvl w:ilvl="2" w:tplc="04090005" w:tentative="1">
+      <w:start w:val="1"/>
+      <w:numFmt w:val="bullet"/>
+      <w:lvlText w:val=""/>
+      <w:lvlJc w:val="left"/>
+      <w:pPr>
+        <w:ind w:left="2160" w:hanging="360"/>
+      </w:pPr>
+      <w:rPr>
+        <w:rFonts w:ascii="Wingdings" w:hAnsi="Wingdings" w:hint="default"/>
+      </w:rPr>
+    </w:lvl>
+    <w:lvl w:ilvl="3" w:tplc="04090001" w:tentative="1">
+      <w:start w:val="1"/>
+      <w:numFmt w:val="bullet"/>
+      <w:lvlText w:val=""/>
+      <w:lvlJc w:val="left"/>
+      <w:pPr>
+        <w:ind w:left="2880" w:hanging="360"/>
+      </w:pPr>
+      <w:rPr>
+        <w:rFonts w:ascii="Symbol" w:hAnsi="Symbol" w:hint="default"/>
+      </w:rPr>
+    </w:lvl>
+    <w:lvl w:ilvl="4" w:tplc="04090003" w:tentative="1">
+      <w:start w:val="1"/>
+      <w:numFmt w:val="bullet"/>
+      <w:lvlText w:val="o"/>
+      <w:lvlJc w:val="left"/>
+      <w:pPr>
+        <w:ind w:left="3600" w:hanging="360"/>
+      </w:pPr>
+      <w:rPr>
+        <w:rFonts w:ascii="Courier New" w:hAnsi="Courier New" w:cs="Courier New" w:hint="default"/>
+      </w:rPr>
+    </w:lvl>
+    <w:lvl w:ilvl="5" w:tplc="04090005" w:tentative="1">
+      <w:start w:val="1"/>
+      <w:numFmt w:val="bullet"/>
+      <w:lvlText w:val=""/>
+      <w:lvlJc w:val="left"/>
+      <w:pPr>
+        <w:ind w:left="4320" w:hanging="360"/>
+      </w:pPr>
+      <w:rPr>
+        <w:rFonts w:ascii="Wingdings" w:hAnsi="Wingdings" w:hint="default"/>
+      </w:rPr>
+    </w:lvl>
+    <w:lvl w:ilvl="6" w:tplc="04090001" w:tentative="1">
+      <w:start w:val="1"/>
+      <w:numFmt w:val="bullet"/>
+      <w:lvlText w:val=""/>
+      <w:lvlJc w:val="left"/>
+      <w:pPr>
+        <w:ind w:left="5040" w:hanging="360"/>
+      </w:pPr>
+      <w:rPr>
+        <w:rFonts w:ascii="Symbol" w:hAnsi="Symbol" w:hint="default"/>
+      </w:rPr>
+    </w:lvl>
+    <w:lvl w:ilvl="7" w:tplc="04090003" w:tentative="1">
+      <w:start w:val="1"/>
+      <w:numFmt w:val="bullet"/>
+      <w:lvlText w:val="o"/>
+      <w:lvlJc w:val="left"/>
+      <w:pPr>
+        <w:ind w:left="5760" w:hanging="360"/>
+      </w:pPr>
+      <w:rPr>
+        <w:rFonts w:ascii="Courier New" w:hAnsi="Courier New" w:cs="Courier New" w:hint="default"/>
+      </w:rPr>
+    </w:lvl>
+    <w:lvl w:ilvl="8" w:tplc="04090005" w:tentative="1">
+      <w:start w:val="1"/>
+      <w:numFmt w:val="bullet"/>
+      <w:lvlText w:val=""/>
+      <w:lvlJc w:val="left"/>
+      <w:pPr>
+        <w:ind w:left="6480" w:hanging="360"/>
+      </w:pPr>
+      <w:rPr>
+        <w:rFonts w:ascii="Wingdings" w:hAnsi="Wingdings" w:hint="default"/>
+      </w:rPr>
+    </w:lvl>
+  </w:abstractNum>
+  <w:abstractNum w:abstractNumId="9">
     <w:nsid w:val="3ABC08E3"/>
     <w:multiLevelType w:val="multilevel"/>
     <w:tmpl w:val="5EB6EBA8"/>
@@ -8090,7 +9011,7 @@
       </w:rPr>
     </w:lvl>
   </w:abstractNum>
-  <w:abstractNum w:abstractNumId="7">
+  <w:abstractNum w:abstractNumId="10">
     <w:nsid w:val="40013384"/>
     <w:multiLevelType w:val="hybridMultilevel"/>
     <w:tmpl w:val="366C3F68"/>
@@ -8203,7 +9124,120 @@
       </w:rPr>
     </w:lvl>
   </w:abstractNum>
-  <w:abstractNum w:abstractNumId="8">
+  <w:abstractNum w:abstractNumId="11">
+    <w:nsid w:val="4A655313"/>
+    <w:multiLevelType w:val="hybridMultilevel"/>
+    <w:tmpl w:val="8E4C9E8E"/>
+    <w:lvl w:ilvl="0" w:tplc="04090001">
+      <w:start w:val="1"/>
+      <w:numFmt w:val="bullet"/>
+      <w:lvlText w:val=""/>
+      <w:lvlJc w:val="left"/>
+      <w:pPr>
+        <w:ind w:left="720" w:hanging="360"/>
+      </w:pPr>
+      <w:rPr>
+        <w:rFonts w:ascii="Symbol" w:hAnsi="Symbol" w:hint="default"/>
+      </w:rPr>
+    </w:lvl>
+    <w:lvl w:ilvl="1" w:tplc="04090003" w:tentative="1">
+      <w:start w:val="1"/>
+      <w:numFmt w:val="bullet"/>
+      <w:lvlText w:val="o"/>
+      <w:lvlJc w:val="left"/>
+      <w:pPr>
+        <w:ind w:left="1440" w:hanging="360"/>
+      </w:pPr>
+      <w:rPr>
+        <w:rFonts w:ascii="Courier New" w:hAnsi="Courier New" w:cs="Courier New" w:hint="default"/>
+      </w:rPr>
+    </w:lvl>
+    <w:lvl w:ilvl="2" w:tplc="04090005" w:tentative="1">
+      <w:start w:val="1"/>
+      <w:numFmt w:val="bullet"/>
+      <w:lvlText w:val=""/>
+      <w:lvlJc w:val="left"/>
+      <w:pPr>
+        <w:ind w:left="2160" w:hanging="360"/>
+      </w:pPr>
+      <w:rPr>
+        <w:rFonts w:ascii="Wingdings" w:hAnsi="Wingdings" w:hint="default"/>
+      </w:rPr>
+    </w:lvl>
+    <w:lvl w:ilvl="3" w:tplc="04090001" w:tentative="1">
+      <w:start w:val="1"/>
+      <w:numFmt w:val="bullet"/>
+      <w:lvlText w:val=""/>
+      <w:lvlJc w:val="left"/>
+      <w:pPr>
+        <w:ind w:left="2880" w:hanging="360"/>
+      </w:pPr>
+      <w:rPr>
+        <w:rFonts w:ascii="Symbol" w:hAnsi="Symbol" w:hint="default"/>
+      </w:rPr>
+    </w:lvl>
+    <w:lvl w:ilvl="4" w:tplc="04090003" w:tentative="1">
+      <w:start w:val="1"/>
+      <w:numFmt w:val="bullet"/>
+      <w:lvlText w:val="o"/>
+      <w:lvlJc w:val="left"/>
+      <w:pPr>
+        <w:ind w:left="3600" w:hanging="360"/>
+      </w:pPr>
+      <w:rPr>
+        <w:rFonts w:ascii="Courier New" w:hAnsi="Courier New" w:cs="Courier New" w:hint="default"/>
+      </w:rPr>
+    </w:lvl>
+    <w:lvl w:ilvl="5" w:tplc="04090005" w:tentative="1">
+      <w:start w:val="1"/>
+      <w:numFmt w:val="bullet"/>
+      <w:lvlText w:val=""/>
+      <w:lvlJc w:val="left"/>
+      <w:pPr>
+        <w:ind w:left="4320" w:hanging="360"/>
+      </w:pPr>
+      <w:rPr>
+        <w:rFonts w:ascii="Wingdings" w:hAnsi="Wingdings" w:hint="default"/>
+      </w:rPr>
+    </w:lvl>
+    <w:lvl w:ilvl="6" w:tplc="04090001" w:tentative="1">
+      <w:start w:val="1"/>
+      <w:numFmt w:val="bullet"/>
+      <w:lvlText w:val=""/>
+      <w:lvlJc w:val="left"/>
+      <w:pPr>
+        <w:ind w:left="5040" w:hanging="360"/>
+      </w:pPr>
+      <w:rPr>
+        <w:rFonts w:ascii="Symbol" w:hAnsi="Symbol" w:hint="default"/>
+      </w:rPr>
+    </w:lvl>
+    <w:lvl w:ilvl="7" w:tplc="04090003" w:tentative="1">
+      <w:start w:val="1"/>
+      <w:numFmt w:val="bullet"/>
+      <w:lvlText w:val="o"/>
+      <w:lvlJc w:val="left"/>
+      <w:pPr>
+        <w:ind w:left="5760" w:hanging="360"/>
+      </w:pPr>
+      <w:rPr>
+        <w:rFonts w:ascii="Courier New" w:hAnsi="Courier New" w:cs="Courier New" w:hint="default"/>
+      </w:rPr>
+    </w:lvl>
+    <w:lvl w:ilvl="8" w:tplc="04090005" w:tentative="1">
+      <w:start w:val="1"/>
+      <w:numFmt w:val="bullet"/>
+      <w:lvlText w:val=""/>
+      <w:lvlJc w:val="left"/>
+      <w:pPr>
+        <w:ind w:left="6480" w:hanging="360"/>
+      </w:pPr>
+      <w:rPr>
+        <w:rFonts w:ascii="Wingdings" w:hAnsi="Wingdings" w:hint="default"/>
+      </w:rPr>
+    </w:lvl>
+  </w:abstractNum>
+  <w:abstractNum w:abstractNumId="12">
     <w:nsid w:val="4F245DE6"/>
     <w:multiLevelType w:val="hybridMultilevel"/>
     <w:tmpl w:val="010801CE"/>
@@ -8316,7 +9350,7 @@
       </w:rPr>
     </w:lvl>
   </w:abstractNum>
-  <w:abstractNum w:abstractNumId="9">
+  <w:abstractNum w:abstractNumId="13">
     <w:nsid w:val="66F05DC7"/>
     <w:multiLevelType w:val="multilevel"/>
     <w:tmpl w:val="4B0EC9B0"/>
@@ -8429,7 +9463,7 @@
       </w:rPr>
     </w:lvl>
   </w:abstractNum>
-  <w:abstractNum w:abstractNumId="10">
+  <w:abstractNum w:abstractNumId="14">
     <w:nsid w:val="6B851985"/>
     <w:multiLevelType w:val="hybridMultilevel"/>
     <w:tmpl w:val="95C2AF7E"/>
@@ -8542,7 +9576,7 @@
       </w:rPr>
     </w:lvl>
   </w:abstractNum>
-  <w:abstractNum w:abstractNumId="11">
+  <w:abstractNum w:abstractNumId="15">
     <w:nsid w:val="76B437FE"/>
     <w:multiLevelType w:val="hybridMultilevel"/>
     <w:tmpl w:val="9456191E"/>
@@ -8655,7 +9689,7 @@
       </w:rPr>
     </w:lvl>
   </w:abstractNum>
-  <w:abstractNum w:abstractNumId="12">
+  <w:abstractNum w:abstractNumId="16">
     <w:nsid w:val="798666DE"/>
     <w:multiLevelType w:val="hybridMultilevel"/>
     <w:tmpl w:val="28B8714C"/>
@@ -8768,7 +9802,120 @@
       </w:rPr>
     </w:lvl>
   </w:abstractNum>
-  <w:abstractNum w:abstractNumId="13">
+  <w:abstractNum w:abstractNumId="17">
+    <w:nsid w:val="7D7B2897"/>
+    <w:multiLevelType w:val="hybridMultilevel"/>
+    <w:tmpl w:val="D46CA9F4"/>
+    <w:lvl w:ilvl="0" w:tplc="04090001">
+      <w:start w:val="1"/>
+      <w:numFmt w:val="bullet"/>
+      <w:lvlText w:val=""/>
+      <w:lvlJc w:val="left"/>
+      <w:pPr>
+        <w:ind w:left="720" w:hanging="360"/>
+      </w:pPr>
+      <w:rPr>
+        <w:rFonts w:ascii="Symbol" w:hAnsi="Symbol" w:hint="default"/>
+      </w:rPr>
+    </w:lvl>
+    <w:lvl w:ilvl="1" w:tplc="04090003" w:tentative="1">
+      <w:start w:val="1"/>
+      <w:numFmt w:val="bullet"/>
+      <w:lvlText w:val="o"/>
+      <w:lvlJc w:val="left"/>
+      <w:pPr>
+        <w:ind w:left="1440" w:hanging="360"/>
+      </w:pPr>
+      <w:rPr>
+        <w:rFonts w:ascii="Courier New" w:hAnsi="Courier New" w:cs="Courier New" w:hint="default"/>
+      </w:rPr>
+    </w:lvl>
+    <w:lvl w:ilvl="2" w:tplc="04090005" w:tentative="1">
+      <w:start w:val="1"/>
+      <w:numFmt w:val="bullet"/>
+      <w:lvlText w:val=""/>
+      <w:lvlJc w:val="left"/>
+      <w:pPr>
+        <w:ind w:left="2160" w:hanging="360"/>
+      </w:pPr>
+      <w:rPr>
+        <w:rFonts w:ascii="Wingdings" w:hAnsi="Wingdings" w:hint="default"/>
+      </w:rPr>
+    </w:lvl>
+    <w:lvl w:ilvl="3" w:tplc="04090001" w:tentative="1">
+      <w:start w:val="1"/>
+      <w:numFmt w:val="bullet"/>
+      <w:lvlText w:val=""/>
+      <w:lvlJc w:val="left"/>
+      <w:pPr>
+        <w:ind w:left="2880" w:hanging="360"/>
+      </w:pPr>
+      <w:rPr>
+        <w:rFonts w:ascii="Symbol" w:hAnsi="Symbol" w:hint="default"/>
+      </w:rPr>
+    </w:lvl>
+    <w:lvl w:ilvl="4" w:tplc="04090003" w:tentative="1">
+      <w:start w:val="1"/>
+      <w:numFmt w:val="bullet"/>
+      <w:lvlText w:val="o"/>
+      <w:lvlJc w:val="left"/>
+      <w:pPr>
+        <w:ind w:left="3600" w:hanging="360"/>
+      </w:pPr>
+      <w:rPr>
+        <w:rFonts w:ascii="Courier New" w:hAnsi="Courier New" w:cs="Courier New" w:hint="default"/>
+      </w:rPr>
+    </w:lvl>
+    <w:lvl w:ilvl="5" w:tplc="04090005" w:tentative="1">
+      <w:start w:val="1"/>
+      <w:numFmt w:val="bullet"/>
+      <w:lvlText w:val=""/>
+      <w:lvlJc w:val="left"/>
+      <w:pPr>
+        <w:ind w:left="4320" w:hanging="360"/>
+      </w:pPr>
+      <w:rPr>
+        <w:rFonts w:ascii="Wingdings" w:hAnsi="Wingdings" w:hint="default"/>
+      </w:rPr>
+    </w:lvl>
+    <w:lvl w:ilvl="6" w:tplc="04090001" w:tentative="1">
+      <w:start w:val="1"/>
+      <w:numFmt w:val="bullet"/>
+      <w:lvlText w:val=""/>
+      <w:lvlJc w:val="left"/>
+      <w:pPr>
+        <w:ind w:left="5040" w:hanging="360"/>
+      </w:pPr>
+      <w:rPr>
+        <w:rFonts w:ascii="Symbol" w:hAnsi="Symbol" w:hint="default"/>
+      </w:rPr>
+    </w:lvl>
+    <w:lvl w:ilvl="7" w:tplc="04090003" w:tentative="1">
+      <w:start w:val="1"/>
+      <w:numFmt w:val="bullet"/>
+      <w:lvlText w:val="o"/>
+      <w:lvlJc w:val="left"/>
+      <w:pPr>
+        <w:ind w:left="5760" w:hanging="360"/>
+      </w:pPr>
+      <w:rPr>
+        <w:rFonts w:ascii="Courier New" w:hAnsi="Courier New" w:cs="Courier New" w:hint="default"/>
+      </w:rPr>
+    </w:lvl>
+    <w:lvl w:ilvl="8" w:tplc="04090005" w:tentative="1">
+      <w:start w:val="1"/>
+      <w:numFmt w:val="bullet"/>
+      <w:lvlText w:val=""/>
+      <w:lvlJc w:val="left"/>
+      <w:pPr>
+        <w:ind w:left="6480" w:hanging="360"/>
+      </w:pPr>
+      <w:rPr>
+        <w:rFonts w:ascii="Wingdings" w:hAnsi="Wingdings" w:hint="default"/>
+      </w:rPr>
+    </w:lvl>
+  </w:abstractNum>
+  <w:abstractNum w:abstractNumId="18">
     <w:nsid w:val="7FF078DE"/>
     <w:multiLevelType w:val="multilevel"/>
     <w:tmpl w:val="697C4CF6"/>
@@ -8882,46 +10029,61 @@
     </w:lvl>
   </w:abstractNum>
   <w:num w:numId="1">
-    <w:abstractNumId w:val="6"/>
+    <w:abstractNumId w:val="9"/>
   </w:num>
   <w:num w:numId="2">
-    <w:abstractNumId w:val="3"/>
+    <w:abstractNumId w:val="4"/>
   </w:num>
   <w:num w:numId="3">
     <w:abstractNumId w:val="1"/>
   </w:num>
   <w:num w:numId="4">
+    <w:abstractNumId w:val="18"/>
+  </w:num>
+  <w:num w:numId="5">
     <w:abstractNumId w:val="13"/>
   </w:num>
-  <w:num w:numId="5">
-    <w:abstractNumId w:val="9"/>
-  </w:num>
   <w:num w:numId="6">
-    <w:abstractNumId w:val="8"/>
+    <w:abstractNumId w:val="12"/>
   </w:num>
   <w:num w:numId="7">
-    <w:abstractNumId w:val="2"/>
+    <w:abstractNumId w:val="3"/>
   </w:num>
   <w:num w:numId="8">
-    <w:abstractNumId w:val="11"/>
+    <w:abstractNumId w:val="15"/>
   </w:num>
   <w:num w:numId="9">
-    <w:abstractNumId w:val="12"/>
+    <w:abstractNumId w:val="16"/>
   </w:num>
   <w:num w:numId="10">
     <w:abstractNumId w:val="0"/>
   </w:num>
   <w:num w:numId="11">
-    <w:abstractNumId w:val="7"/>
+    <w:abstractNumId w:val="10"/>
   </w:num>
   <w:num w:numId="12">
-    <w:abstractNumId w:val="10"/>
+    <w:abstractNumId w:val="14"/>
   </w:num>
   <w:num w:numId="13">
-    <w:abstractNumId w:val="4"/>
+    <w:abstractNumId w:val="5"/>
   </w:num>
   <w:num w:numId="14">
-    <w:abstractNumId w:val="5"/>
+    <w:abstractNumId w:val="6"/>
+  </w:num>
+  <w:num w:numId="15">
+    <w:abstractNumId w:val="8"/>
+  </w:num>
+  <w:num w:numId="16">
+    <w:abstractNumId w:val="17"/>
+  </w:num>
+  <w:num w:numId="17">
+    <w:abstractNumId w:val="2"/>
+  </w:num>
+  <w:num w:numId="18">
+    <w:abstractNumId w:val="11"/>
+  </w:num>
+  <w:num w:numId="19">
+    <w:abstractNumId w:val="7"/>
   </w:num>
 </w:numbering>
 </file>
@@ -9838,6 +11000,29 @@
       <w:szCs w:val="20"/>
     </w:rPr>
   </w:style>
+  <w:style w:type="table" w:styleId="TableGrid">
+    <w:name w:val="Table Grid"/>
+    <w:basedOn w:val="TableNormal"/>
+    <w:uiPriority w:val="59"/>
+    <w:rsid w:val="003976F8"/>
+    <w:tblPr>
+      <w:tblInd w:w="0" w:type="dxa"/>
+      <w:tblBorders>
+        <w:top w:val="single" w:sz="4" w:space="0" w:color="auto"/>
+        <w:left w:val="single" w:sz="4" w:space="0" w:color="auto"/>
+        <w:bottom w:val="single" w:sz="4" w:space="0" w:color="auto"/>
+        <w:right w:val="single" w:sz="4" w:space="0" w:color="auto"/>
+        <w:insideH w:val="single" w:sz="4" w:space="0" w:color="auto"/>
+        <w:insideV w:val="single" w:sz="4" w:space="0" w:color="auto"/>
+      </w:tblBorders>
+      <w:tblCellMar>
+        <w:top w:w="0" w:type="dxa"/>
+        <w:left w:w="108" w:type="dxa"/>
+        <w:bottom w:w="0" w:type="dxa"/>
+        <w:right w:w="108" w:type="dxa"/>
+      </w:tblCellMar>
+    </w:tblPr>
+  </w:style>
 </w:styles>
 </file>
 
@@ -10166,7 +11351,7 @@
 </file>
 
 <file path=customXml/itemProps1.xml><?xml version="1.0" encoding="utf-8"?>
-<ds:datastoreItem xmlns:ds="http://schemas.openxmlformats.org/officeDocument/2006/customXml" ds:itemID="{4527685E-BF16-CF49-91F1-0151118E3EEE}">
+<ds:datastoreItem xmlns:ds="http://schemas.openxmlformats.org/officeDocument/2006/customXml" ds:itemID="{8B53FEBC-B377-664F-9FEA-B6CA0006735E}">
   <ds:schemaRefs>
     <ds:schemaRef ds:uri="http://schemas.openxmlformats.org/officeDocument/2006/bibliography"/>
   </ds:schemaRefs>

</xml_diff>

<commit_message>
Update Sections 2 and 5 of the SRS doc
Added a flowchart for the FWC showing basic functions and the users
involved. Also updated section 5 with the admin’s ability to register
teachers.
</commit_message>
<xml_diff>
--- a/SoftwareRequirementsSpecificationforFractionWorksheetCreator.docx
+++ b/SoftwareRequirementsSpecificationforFractionWorksheetCreator.docx
@@ -129,7 +129,16 @@
           <w:sz w:val="28"/>
           <w:szCs w:val="28"/>
         </w:rPr>
-        <w:t>2/9/2016</w:t>
+        <w:t>2/18</w:t>
+      </w:r>
+      <w:r>
+        <w:rPr>
+          <w:rFonts w:ascii="Arial" w:eastAsia="Arial" w:hAnsi="Arial" w:cs="Arial"/>
+          <w:b/>
+          <w:sz w:val="28"/>
+          <w:szCs w:val="28"/>
+        </w:rPr>
+        <w:t>/2016</w:t>
       </w:r>
     </w:p>
     <w:p>
@@ -2231,6 +2240,141 @@
     </w:p>
     <w:p>
       <w:pPr>
+        <w:pStyle w:val="Normal1"/>
+        <w:rPr>
+          <w:rFonts w:ascii="Arial" w:eastAsia="Arial" w:hAnsi="Arial" w:cs="Arial"/>
+          <w:sz w:val="22"/>
+          <w:szCs w:val="22"/>
+        </w:rPr>
+      </w:pPr>
+    </w:p>
+    <w:p>
+      <w:pPr>
+        <w:pStyle w:val="Normal1"/>
+        <w:jc w:val="center"/>
+      </w:pPr>
+      <w:r>
+        <w:rPr>
+          <w:noProof/>
+        </w:rPr>
+        <w:drawing>
+          <wp:inline distT="0" distB="0" distL="0" distR="0" wp14:anchorId="1074257D" wp14:editId="6DDB270A">
+            <wp:extent cx="6278668" cy="3953452"/>
+            <wp:effectExtent l="0" t="0" r="0" b="9525"/>
+            <wp:docPr id="2" name="Picture 2"/>
+            <wp:cNvGraphicFramePr>
+              <a:graphicFrameLocks xmlns:a="http://schemas.openxmlformats.org/drawingml/2006/main" noChangeAspect="1"/>
+            </wp:cNvGraphicFramePr>
+            <a:graphic xmlns:a="http://schemas.openxmlformats.org/drawingml/2006/main">
+              <a:graphicData uri="http://schemas.openxmlformats.org/drawingml/2006/picture">
+                <pic:pic xmlns:pic="http://schemas.openxmlformats.org/drawingml/2006/picture">
+                  <pic:nvPicPr>
+                    <pic:cNvPr id="2" name="FWCFlowchart.png"/>
+                    <pic:cNvPicPr/>
+                  </pic:nvPicPr>
+                  <pic:blipFill>
+                    <a:blip r:embed="rId8">
+                      <a:extLst>
+                        <a:ext uri="{28A0092B-C50C-407E-A947-70E740481C1C}">
+                          <a14:useLocalDpi xmlns:a14="http://schemas.microsoft.com/office/drawing/2010/main" val="0"/>
+                        </a:ext>
+                      </a:extLst>
+                    </a:blip>
+                    <a:stretch>
+                      <a:fillRect/>
+                    </a:stretch>
+                  </pic:blipFill>
+                  <pic:spPr>
+                    <a:xfrm>
+                      <a:off x="0" y="0"/>
+                      <a:ext cx="6278668" cy="3953452"/>
+                    </a:xfrm>
+                    <a:prstGeom prst="rect">
+                      <a:avLst/>
+                    </a:prstGeom>
+                  </pic:spPr>
+                </pic:pic>
+              </a:graphicData>
+            </a:graphic>
+          </wp:inline>
+        </w:drawing>
+      </w:r>
+    </w:p>
+    <w:p>
+      <w:pPr>
+        <w:pStyle w:val="Normal1"/>
+        <w:jc w:val="center"/>
+      </w:pPr>
+    </w:p>
+    <w:p>
+      <w:pPr>
+        <w:pStyle w:val="Normal1"/>
+        <w:jc w:val="center"/>
+        <w:rPr>
+          <w:rFonts w:ascii="Arial" w:hAnsi="Arial" w:cs="Arial"/>
+          <w:i/>
+          <w:sz w:val="22"/>
+        </w:rPr>
+      </w:pPr>
+      <w:r>
+        <w:rPr>
+          <w:rFonts w:ascii="Arial" w:hAnsi="Arial" w:cs="Arial"/>
+          <w:b/>
+          <w:sz w:val="22"/>
+        </w:rPr>
+        <w:t>Figure 1</w:t>
+      </w:r>
+      <w:r>
+        <w:rPr>
+          <w:rFonts w:ascii="Arial" w:hAnsi="Arial" w:cs="Arial"/>
+          <w:b/>
+          <w:sz w:val="22"/>
+        </w:rPr>
+        <w:t xml:space="preserve"> </w:t>
+      </w:r>
+      <w:r>
+        <w:rPr>
+          <w:rFonts w:ascii="Arial" w:hAnsi="Arial" w:cs="Arial"/>
+          <w:i/>
+          <w:sz w:val="22"/>
+        </w:rPr>
+        <w:t>–</w:t>
+      </w:r>
+      <w:r>
+        <w:rPr>
+          <w:rFonts w:ascii="Arial" w:hAnsi="Arial" w:cs="Arial"/>
+          <w:b/>
+          <w:sz w:val="22"/>
+        </w:rPr>
+        <w:t xml:space="preserve"> </w:t>
+      </w:r>
+      <w:r>
+        <w:rPr>
+          <w:rFonts w:ascii="Arial" w:hAnsi="Arial" w:cs="Arial"/>
+          <w:i/>
+          <w:sz w:val="22"/>
+        </w:rPr>
+        <w:t xml:space="preserve">Context diagram </w:t>
+      </w:r>
+      <w:r>
+        <w:rPr>
+          <w:rFonts w:ascii="Arial" w:hAnsi="Arial" w:cs="Arial"/>
+          <w:i/>
+          <w:sz w:val="22"/>
+        </w:rPr>
+        <w:t>for</w:t>
+      </w:r>
+      <w:r>
+        <w:rPr>
+          <w:rFonts w:ascii="Arial" w:hAnsi="Arial" w:cs="Arial"/>
+          <w:i/>
+          <w:sz w:val="22"/>
+        </w:rPr>
+        <w:t xml:space="preserve"> release 1.0 of the Fraction Worksheet Creator</w:t>
+      </w:r>
+    </w:p>
+    <w:p>
+      <w:pPr>
         <w:pStyle w:val="Heading2"/>
         <w:numPr>
           <w:ilvl w:val="1"/>
@@ -2495,6 +2639,7 @@
                 <w:sz w:val="22"/>
                 <w:szCs w:val="22"/>
               </w:rPr>
+              <w:lastRenderedPageBreak/>
               <w:t>Student</w:t>
             </w:r>
           </w:p>
@@ -2534,30 +2679,6 @@
     </w:tbl>
     <w:p>
       <w:pPr>
-        <w:pStyle w:val="Normal1"/>
-      </w:pPr>
-    </w:p>
-    <w:p>
-      <w:pPr>
-        <w:pStyle w:val="Normal1"/>
-        <w:jc w:val="center"/>
-        <w:rPr>
-          <w:rFonts w:ascii="Arial" w:hAnsi="Arial" w:cs="Arial"/>
-          <w:b/>
-          <w:sz w:val="22"/>
-        </w:rPr>
-      </w:pPr>
-      <w:r>
-        <w:rPr>
-          <w:rFonts w:ascii="Arial" w:hAnsi="Arial" w:cs="Arial"/>
-          <w:b/>
-          <w:sz w:val="22"/>
-        </w:rPr>
-        <w:t>Figure 1</w:t>
-      </w:r>
-    </w:p>
-    <w:p>
-      <w:pPr>
         <w:pStyle w:val="Heading2"/>
         <w:numPr>
           <w:ilvl w:val="1"/>
@@ -2825,7 +2946,6 @@
           <w:sz w:val="22"/>
           <w:szCs w:val="22"/>
         </w:rPr>
-        <w:lastRenderedPageBreak/>
         <w:t>Further implementation constraints will be added in this section to aid with the development process after the first release of this specification.</w:t>
       </w:r>
     </w:p>
@@ -2913,7 +3033,6 @@
         </w:rPr>
       </w:pPr>
       <w:bookmarkStart w:id="40" w:name="h.44sinio" w:colFirst="0" w:colLast="0"/>
-      <w:bookmarkStart w:id="41" w:name="_GoBack"/>
       <w:bookmarkEnd w:id="40"/>
       <w:r>
         <w:rPr>
@@ -2943,23 +3062,7 @@
           <w:sz w:val="22"/>
           <w:szCs w:val="22"/>
         </w:rPr>
-        <w:t xml:space="preserve">The system on which the FWC is installed also has </w:t>
-      </w:r>
-      <w:r>
-        <w:rPr>
-          <w:rFonts w:ascii="Arial" w:eastAsia="Arial" w:hAnsi="Arial" w:cs="Arial"/>
-          <w:sz w:val="22"/>
-          <w:szCs w:val="22"/>
-        </w:rPr>
-        <w:t>Adobe Reader</w:t>
-      </w:r>
-      <w:r>
-        <w:rPr>
-          <w:rFonts w:ascii="Arial" w:eastAsia="Arial" w:hAnsi="Arial" w:cs="Arial"/>
-          <w:sz w:val="22"/>
-          <w:szCs w:val="22"/>
-        </w:rPr>
-        <w:t xml:space="preserve"> installed.</w:t>
+        <w:t>The system on which the FWC is installed also has Adobe Reader installed.</w:t>
       </w:r>
     </w:p>
     <w:p>
@@ -3006,7 +3109,6 @@
         <w:t>The FWC data does not need to be accessible from a workstation other than the one on which it is originally installed.</w:t>
       </w:r>
     </w:p>
-    <w:bookmarkEnd w:id="41"/>
     <w:p>
       <w:pPr>
         <w:pStyle w:val="Heading1"/>
@@ -3016,6 +3118,7 @@
         </w:numPr>
       </w:pPr>
       <w:r>
+        <w:lastRenderedPageBreak/>
         <w:t>User Requirements</w:t>
       </w:r>
     </w:p>
@@ -3027,24 +3130,24 @@
           <w:numId w:val="5"/>
         </w:numPr>
       </w:pPr>
-      <w:bookmarkStart w:id="42" w:name="h.2jxsxqh" w:colFirst="0" w:colLast="0"/>
+      <w:bookmarkStart w:id="41" w:name="h.2jxsxqh" w:colFirst="0" w:colLast="0"/>
+      <w:bookmarkEnd w:id="41"/>
+      <w:r>
+        <w:t>Functional Requirements</w:t>
+      </w:r>
+    </w:p>
+    <w:p>
+      <w:pPr>
+        <w:pStyle w:val="Normal1"/>
+        <w:rPr>
+          <w:rFonts w:ascii="Arial" w:eastAsia="Arial" w:hAnsi="Arial" w:cs="Arial"/>
+          <w:i/>
+          <w:sz w:val="22"/>
+          <w:szCs w:val="22"/>
+        </w:rPr>
+      </w:pPr>
+      <w:bookmarkStart w:id="42" w:name="h.ndt8av5mmn1j" w:colFirst="0" w:colLast="0"/>
       <w:bookmarkEnd w:id="42"/>
-      <w:r>
-        <w:t>Functional Requirements</w:t>
-      </w:r>
-    </w:p>
-    <w:p>
-      <w:pPr>
-        <w:pStyle w:val="Normal1"/>
-        <w:rPr>
-          <w:rFonts w:ascii="Arial" w:eastAsia="Arial" w:hAnsi="Arial" w:cs="Arial"/>
-          <w:i/>
-          <w:sz w:val="22"/>
-          <w:szCs w:val="22"/>
-        </w:rPr>
-      </w:pPr>
-      <w:bookmarkStart w:id="43" w:name="h.ndt8av5mmn1j" w:colFirst="0" w:colLast="0"/>
-      <w:bookmarkEnd w:id="43"/>
       <w:r>
         <w:rPr>
           <w:rFonts w:ascii="Arial" w:eastAsia="Arial" w:hAnsi="Arial" w:cs="Arial"/>
@@ -3198,8 +3301,8 @@
           <w:szCs w:val="22"/>
         </w:rPr>
       </w:pPr>
-      <w:bookmarkStart w:id="44" w:name="h.kjd69nzcmlfu" w:colFirst="0" w:colLast="0"/>
-      <w:bookmarkEnd w:id="44"/>
+      <w:bookmarkStart w:id="43" w:name="h.kjd69nzcmlfu" w:colFirst="0" w:colLast="0"/>
+      <w:bookmarkEnd w:id="43"/>
       <w:r>
         <w:rPr>
           <w:rFonts w:ascii="Arial" w:eastAsia="Arial" w:hAnsi="Arial" w:cs="Arial"/>
@@ -3361,8 +3464,8 @@
           <w:szCs w:val="22"/>
         </w:rPr>
       </w:pPr>
-      <w:bookmarkStart w:id="45" w:name="h.gjobmifu0829" w:colFirst="0" w:colLast="0"/>
-      <w:bookmarkEnd w:id="45"/>
+      <w:bookmarkStart w:id="44" w:name="h.gjobmifu0829" w:colFirst="0" w:colLast="0"/>
+      <w:bookmarkEnd w:id="44"/>
       <w:r>
         <w:rPr>
           <w:rFonts w:ascii="Arial" w:eastAsia="Arial" w:hAnsi="Arial" w:cs="Arial"/>
@@ -3386,8 +3489,8 @@
           <w:szCs w:val="22"/>
         </w:rPr>
       </w:pPr>
-      <w:bookmarkStart w:id="46" w:name="h.eei92ftlu3ui" w:colFirst="0" w:colLast="0"/>
-      <w:bookmarkEnd w:id="46"/>
+      <w:bookmarkStart w:id="45" w:name="h.eei92ftlu3ui" w:colFirst="0" w:colLast="0"/>
+      <w:bookmarkEnd w:id="45"/>
       <w:r>
         <w:rPr>
           <w:rFonts w:ascii="Arial" w:eastAsia="Arial" w:hAnsi="Arial" w:cs="Arial"/>
@@ -3411,59 +3514,59 @@
           <w:szCs w:val="22"/>
         </w:rPr>
       </w:pPr>
-      <w:bookmarkStart w:id="47" w:name="h.iveexmqlxn8s" w:colFirst="0" w:colLast="0"/>
-      <w:bookmarkStart w:id="48" w:name="h.3yrkzb384g7q" w:colFirst="0" w:colLast="0"/>
+      <w:bookmarkStart w:id="46" w:name="h.iveexmqlxn8s" w:colFirst="0" w:colLast="0"/>
+      <w:bookmarkStart w:id="47" w:name="h.3yrkzb384g7q" w:colFirst="0" w:colLast="0"/>
+      <w:bookmarkEnd w:id="46"/>
       <w:bookmarkEnd w:id="47"/>
+      <w:r>
+        <w:rPr>
+          <w:rFonts w:ascii="Arial" w:eastAsia="Arial" w:hAnsi="Arial" w:cs="Arial"/>
+          <w:sz w:val="22"/>
+          <w:szCs w:val="22"/>
+        </w:rPr>
+        <w:t>The system shall provide a search feature on the class roster screen to search for students and student worksheets.</w:t>
+      </w:r>
+    </w:p>
+    <w:p>
+      <w:pPr>
+        <w:pStyle w:val="Normal1"/>
+        <w:rPr>
+          <w:rFonts w:ascii="Arial" w:eastAsia="Arial" w:hAnsi="Arial" w:cs="Arial"/>
+          <w:i/>
+          <w:sz w:val="22"/>
+          <w:szCs w:val="22"/>
+        </w:rPr>
+      </w:pPr>
+    </w:p>
+    <w:p>
+      <w:pPr>
+        <w:pStyle w:val="Normal1"/>
+      </w:pPr>
+      <w:r>
+        <w:rPr>
+          <w:rFonts w:ascii="Arial" w:eastAsia="Arial" w:hAnsi="Arial" w:cs="Arial"/>
+          <w:i/>
+          <w:sz w:val="22"/>
+          <w:szCs w:val="22"/>
+        </w:rPr>
+        <w:t xml:space="preserve">Requirements for the Teacher </w:t>
+      </w:r>
+      <w:r>
+        <w:rPr>
+          <w:rFonts w:ascii="Arial" w:eastAsia="Arial" w:hAnsi="Arial" w:cs="Arial"/>
+          <w:i/>
+          <w:sz w:val="22"/>
+          <w:szCs w:val="22"/>
+        </w:rPr>
+        <w:t>System Features</w:t>
+      </w:r>
+    </w:p>
+    <w:p>
+      <w:pPr>
+        <w:pStyle w:val="Normal1"/>
+      </w:pPr>
+      <w:bookmarkStart w:id="48" w:name="h.ujsfsvqvxb6q" w:colFirst="0" w:colLast="0"/>
       <w:bookmarkEnd w:id="48"/>
-      <w:r>
-        <w:rPr>
-          <w:rFonts w:ascii="Arial" w:eastAsia="Arial" w:hAnsi="Arial" w:cs="Arial"/>
-          <w:sz w:val="22"/>
-          <w:szCs w:val="22"/>
-        </w:rPr>
-        <w:t>The system shall provide a search feature on the class roster screen to search for students and student worksheets.</w:t>
-      </w:r>
-    </w:p>
-    <w:p>
-      <w:pPr>
-        <w:pStyle w:val="Normal1"/>
-        <w:rPr>
-          <w:rFonts w:ascii="Arial" w:eastAsia="Arial" w:hAnsi="Arial" w:cs="Arial"/>
-          <w:i/>
-          <w:sz w:val="22"/>
-          <w:szCs w:val="22"/>
-        </w:rPr>
-      </w:pPr>
-    </w:p>
-    <w:p>
-      <w:pPr>
-        <w:pStyle w:val="Normal1"/>
-      </w:pPr>
-      <w:r>
-        <w:rPr>
-          <w:rFonts w:ascii="Arial" w:eastAsia="Arial" w:hAnsi="Arial" w:cs="Arial"/>
-          <w:i/>
-          <w:sz w:val="22"/>
-          <w:szCs w:val="22"/>
-        </w:rPr>
-        <w:t xml:space="preserve">Requirements for the Teacher </w:t>
-      </w:r>
-      <w:r>
-        <w:rPr>
-          <w:rFonts w:ascii="Arial" w:eastAsia="Arial" w:hAnsi="Arial" w:cs="Arial"/>
-          <w:i/>
-          <w:sz w:val="22"/>
-          <w:szCs w:val="22"/>
-        </w:rPr>
-        <w:t>System Features</w:t>
-      </w:r>
-    </w:p>
-    <w:p>
-      <w:pPr>
-        <w:pStyle w:val="Normal1"/>
-      </w:pPr>
-      <w:bookmarkStart w:id="49" w:name="h.ujsfsvqvxb6q" w:colFirst="0" w:colLast="0"/>
-      <w:bookmarkEnd w:id="49"/>
     </w:p>
     <w:p>
       <w:pPr>
@@ -3479,15 +3582,14 @@
           <w:szCs w:val="22"/>
         </w:rPr>
       </w:pPr>
-      <w:bookmarkStart w:id="50" w:name="h.uz6g4wrcx42w" w:colFirst="0" w:colLast="0"/>
-      <w:bookmarkEnd w:id="50"/>
-      <w:r>
-        <w:rPr>
-          <w:rFonts w:ascii="Arial" w:eastAsia="Arial" w:hAnsi="Arial" w:cs="Arial"/>
-          <w:sz w:val="22"/>
-          <w:szCs w:val="22"/>
-        </w:rPr>
-        <w:lastRenderedPageBreak/>
+      <w:bookmarkStart w:id="49" w:name="h.uz6g4wrcx42w" w:colFirst="0" w:colLast="0"/>
+      <w:bookmarkEnd w:id="49"/>
+      <w:r>
+        <w:rPr>
+          <w:rFonts w:ascii="Arial" w:eastAsia="Arial" w:hAnsi="Arial" w:cs="Arial"/>
+          <w:sz w:val="22"/>
+          <w:szCs w:val="22"/>
+        </w:rPr>
         <w:t>The teacher shall be able to access the system using a username / password.</w:t>
       </w:r>
     </w:p>
@@ -3598,12 +3700,12 @@
           <w:szCs w:val="22"/>
         </w:rPr>
       </w:pPr>
-      <w:bookmarkStart w:id="51" w:name="h.md3bksysql17" w:colFirst="0" w:colLast="0"/>
-      <w:bookmarkStart w:id="52" w:name="h.jdqvq0xdw9jj" w:colFirst="0" w:colLast="0"/>
-      <w:bookmarkStart w:id="53" w:name="h.7vohb2pq1rbp" w:colFirst="0" w:colLast="0"/>
+      <w:bookmarkStart w:id="50" w:name="h.md3bksysql17" w:colFirst="0" w:colLast="0"/>
+      <w:bookmarkStart w:id="51" w:name="h.jdqvq0xdw9jj" w:colFirst="0" w:colLast="0"/>
+      <w:bookmarkStart w:id="52" w:name="h.7vohb2pq1rbp" w:colFirst="0" w:colLast="0"/>
+      <w:bookmarkEnd w:id="50"/>
       <w:bookmarkEnd w:id="51"/>
       <w:bookmarkEnd w:id="52"/>
-      <w:bookmarkEnd w:id="53"/>
       <w:r>
         <w:rPr>
           <w:rFonts w:ascii="Arial" w:eastAsia="Arial" w:hAnsi="Arial" w:cs="Arial"/>
@@ -3921,10 +4023,10 @@
         </w:rPr>
         <w:t>The student shall be able to select various problem types based on assigned difficulty level.</w:t>
       </w:r>
-      <w:bookmarkStart w:id="54" w:name="h.tqxx56kg4sqw" w:colFirst="0" w:colLast="0"/>
-      <w:bookmarkStart w:id="55" w:name="h.z337ya" w:colFirst="0" w:colLast="0"/>
+      <w:bookmarkStart w:id="53" w:name="h.tqxx56kg4sqw" w:colFirst="0" w:colLast="0"/>
+      <w:bookmarkStart w:id="54" w:name="h.z337ya" w:colFirst="0" w:colLast="0"/>
+      <w:bookmarkEnd w:id="53"/>
       <w:bookmarkEnd w:id="54"/>
-      <w:bookmarkEnd w:id="55"/>
     </w:p>
     <w:p>
       <w:pPr>
@@ -3935,6 +4037,7 @@
         </w:numPr>
       </w:pPr>
       <w:r>
+        <w:lastRenderedPageBreak/>
         <w:t>Non-Functional Requirements</w:t>
       </w:r>
     </w:p>
@@ -3942,24 +4045,24 @@
       <w:pPr>
         <w:pStyle w:val="Normal1"/>
       </w:pPr>
-      <w:bookmarkStart w:id="56" w:name="h.7xh0h6dpxm2a" w:colFirst="0" w:colLast="0"/>
+      <w:bookmarkStart w:id="55" w:name="h.7xh0h6dpxm2a" w:colFirst="0" w:colLast="0"/>
+      <w:bookmarkEnd w:id="55"/>
+      <w:r>
+        <w:rPr>
+          <w:rFonts w:ascii="Arial" w:eastAsia="Arial" w:hAnsi="Arial" w:cs="Arial"/>
+          <w:i/>
+          <w:sz w:val="22"/>
+          <w:szCs w:val="22"/>
+        </w:rPr>
+        <w:t>These are the non-technical versions of the Non-Functional Requirements for the Fraction Worksheet Creator</w:t>
+      </w:r>
+    </w:p>
+    <w:p>
+      <w:pPr>
+        <w:pStyle w:val="Normal1"/>
+      </w:pPr>
+      <w:bookmarkStart w:id="56" w:name="h.nlr3g04otvfc" w:colFirst="0" w:colLast="0"/>
       <w:bookmarkEnd w:id="56"/>
-      <w:r>
-        <w:rPr>
-          <w:rFonts w:ascii="Arial" w:eastAsia="Arial" w:hAnsi="Arial" w:cs="Arial"/>
-          <w:i/>
-          <w:sz w:val="22"/>
-          <w:szCs w:val="22"/>
-        </w:rPr>
-        <w:t>These are the non-technical versions of the Non-Functional Requirements for the Fraction Worksheet Creator</w:t>
-      </w:r>
-    </w:p>
-    <w:p>
-      <w:pPr>
-        <w:pStyle w:val="Normal1"/>
-      </w:pPr>
-      <w:bookmarkStart w:id="57" w:name="h.nlr3g04otvfc" w:colFirst="0" w:colLast="0"/>
-      <w:bookmarkEnd w:id="57"/>
     </w:p>
     <w:p>
       <w:pPr>
@@ -3975,8 +4078,8 @@
           <w:szCs w:val="22"/>
         </w:rPr>
       </w:pPr>
-      <w:bookmarkStart w:id="58" w:name="h.e51s7588b76b" w:colFirst="0" w:colLast="0"/>
-      <w:bookmarkEnd w:id="58"/>
+      <w:bookmarkStart w:id="57" w:name="h.e51s7588b76b" w:colFirst="0" w:colLast="0"/>
+      <w:bookmarkEnd w:id="57"/>
       <w:r>
         <w:rPr>
           <w:rFonts w:ascii="Arial" w:eastAsia="Arial" w:hAnsi="Arial" w:cs="Arial"/>
@@ -4035,8 +4138,8 @@
           <w:szCs w:val="22"/>
         </w:rPr>
       </w:pPr>
-      <w:bookmarkStart w:id="59" w:name="h.1y810tw" w:colFirst="0" w:colLast="0"/>
-      <w:bookmarkEnd w:id="59"/>
+      <w:bookmarkStart w:id="58" w:name="h.1y810tw" w:colFirst="0" w:colLast="0"/>
+      <w:bookmarkEnd w:id="58"/>
       <w:r>
         <w:rPr>
           <w:rFonts w:ascii="Arial" w:eastAsia="Arial" w:hAnsi="Arial" w:cs="Arial"/>
@@ -4114,8 +4217,8 @@
           <w:szCs w:val="22"/>
         </w:rPr>
       </w:pPr>
-      <w:bookmarkStart w:id="60" w:name="h.2xcytpi" w:colFirst="0" w:colLast="0"/>
-      <w:bookmarkEnd w:id="60"/>
+      <w:bookmarkStart w:id="59" w:name="h.2xcytpi" w:colFirst="0" w:colLast="0"/>
+      <w:bookmarkEnd w:id="59"/>
       <w:r>
         <w:rPr>
           <w:rFonts w:ascii="Arial" w:eastAsia="Arial" w:hAnsi="Arial" w:cs="Arial"/>
@@ -4227,7 +4330,6 @@
           <w:sz w:val="22"/>
           <w:szCs w:val="22"/>
         </w:rPr>
-        <w:lastRenderedPageBreak/>
         <w:t xml:space="preserve">Description:  </w:t>
       </w:r>
       <w:r>
@@ -4496,6 +4598,7 @@
           <w:sz w:val="22"/>
           <w:szCs w:val="22"/>
         </w:rPr>
+        <w:lastRenderedPageBreak/>
         <w:t>4.</w:t>
       </w:r>
       <w:r>
@@ -5131,7 +5234,6 @@
           <w:sz w:val="22"/>
           <w:szCs w:val="22"/>
         </w:rPr>
-        <w:lastRenderedPageBreak/>
         <w:t>Worksheet 2 – Subtraction (20 Problems)</w:t>
       </w:r>
     </w:p>
@@ -5491,6 +5593,7 @@
           <w:sz w:val="22"/>
           <w:szCs w:val="22"/>
         </w:rPr>
+        <w:lastRenderedPageBreak/>
         <w:t>4.</w:t>
       </w:r>
       <w:r>
@@ -5874,16 +5977,7 @@
           <w:sz w:val="22"/>
           <w:szCs w:val="22"/>
         </w:rPr>
-        <w:t xml:space="preserve">The teacher shall be able to access the system using a username / password.  This information shall be entered in to the login screen.  Username to be </w:t>
-      </w:r>
-      <w:r>
-        <w:rPr>
-          <w:rFonts w:ascii="Arial" w:eastAsia="Arial" w:hAnsi="Arial" w:cs="Arial"/>
-          <w:sz w:val="22"/>
-          <w:szCs w:val="22"/>
-        </w:rPr>
-        <w:lastRenderedPageBreak/>
-        <w:t>provided by the administrator.  Password to be randomly generated by the admin.  The teacher will be required to change their password the first time they login.</w:t>
+        <w:t>The teacher shall be able to access the system using a username / password.  This information shall be entered in to the login screen.  Username to be provided by the administrator.  Password to be randomly generated by the admin.  The teacher will be required to change their password the first time they login.</w:t>
       </w:r>
     </w:p>
     <w:p>
@@ -6279,6 +6373,7 @@
           <w:sz w:val="22"/>
           <w:szCs w:val="22"/>
         </w:rPr>
+        <w:lastRenderedPageBreak/>
         <w:t>Description</w:t>
       </w:r>
       <w:r>
@@ -6683,7 +6778,6 @@
           <w:sz w:val="22"/>
           <w:szCs w:val="22"/>
         </w:rPr>
-        <w:lastRenderedPageBreak/>
         <w:t>Description</w:t>
       </w:r>
       <w:r>
@@ -6950,6 +7044,7 @@
           <w:sz w:val="22"/>
           <w:szCs w:val="22"/>
         </w:rPr>
+        <w:lastRenderedPageBreak/>
         <w:t>4.</w:t>
       </w:r>
       <w:r>
@@ -7040,8 +7135,8 @@
           <w:numId w:val="5"/>
         </w:numPr>
       </w:pPr>
-      <w:bookmarkStart w:id="61" w:name="h.3whwml4" w:colFirst="0" w:colLast="0"/>
-      <w:bookmarkEnd w:id="61"/>
+      <w:bookmarkStart w:id="60" w:name="h.3whwml4" w:colFirst="0" w:colLast="0"/>
+      <w:bookmarkEnd w:id="60"/>
       <w:r>
         <w:t>Other Nonfunctional Requirements</w:t>
       </w:r>
@@ -7054,8 +7149,8 @@
           <w:numId w:val="5"/>
         </w:numPr>
       </w:pPr>
-      <w:bookmarkStart w:id="62" w:name="h.2bn6wsx" w:colFirst="0" w:colLast="0"/>
-      <w:bookmarkEnd w:id="62"/>
+      <w:bookmarkStart w:id="61" w:name="h.2bn6wsx" w:colFirst="0" w:colLast="0"/>
+      <w:bookmarkEnd w:id="61"/>
       <w:r>
         <w:t>Performance Requirements</w:t>
       </w:r>
@@ -7068,8 +7163,8 @@
           <w:numId w:val="7"/>
         </w:numPr>
       </w:pPr>
-      <w:bookmarkStart w:id="63" w:name="h.qsh70q" w:colFirst="0" w:colLast="0"/>
-      <w:bookmarkEnd w:id="63"/>
+      <w:bookmarkStart w:id="62" w:name="h.qsh70q" w:colFirst="0" w:colLast="0"/>
+      <w:bookmarkEnd w:id="62"/>
       <w:r>
         <w:rPr>
           <w:rFonts w:ascii="Arial" w:hAnsi="Arial" w:cs="Arial"/>
@@ -7106,8 +7201,8 @@
           <w:i w:val="0"/>
         </w:rPr>
       </w:pPr>
-      <w:bookmarkStart w:id="64" w:name="h.3as4poj" w:colFirst="0" w:colLast="0"/>
-      <w:bookmarkEnd w:id="64"/>
+      <w:bookmarkStart w:id="63" w:name="h.3as4poj" w:colFirst="0" w:colLast="0"/>
+      <w:bookmarkEnd w:id="63"/>
       <w:r>
         <w:rPr>
           <w:rFonts w:cs="Arial"/>
@@ -7136,8 +7231,8 @@
           <w:numId w:val="7"/>
         </w:numPr>
       </w:pPr>
-      <w:bookmarkStart w:id="65" w:name="h.1pxezwc" w:colFirst="0" w:colLast="0"/>
-      <w:bookmarkEnd w:id="65"/>
+      <w:bookmarkStart w:id="64" w:name="h.1pxezwc" w:colFirst="0" w:colLast="0"/>
+      <w:bookmarkEnd w:id="64"/>
       <w:r>
         <w:rPr>
           <w:rFonts w:ascii="Arial" w:hAnsi="Arial" w:cs="Arial"/>
@@ -7187,7 +7282,6 @@
         </w:numPr>
       </w:pPr>
       <w:r>
-        <w:lastRenderedPageBreak/>
         <w:t>Software Quality Attributes</w:t>
       </w:r>
     </w:p>
@@ -7320,14 +7414,53 @@
           <w:numId w:val="14"/>
         </w:numPr>
       </w:pPr>
-      <w:bookmarkStart w:id="66" w:name="h.2p2csry" w:colFirst="0" w:colLast="0"/>
+      <w:bookmarkStart w:id="65" w:name="h.2p2csry" w:colFirst="0" w:colLast="0"/>
+      <w:bookmarkEnd w:id="65"/>
+      <w:r>
+        <w:rPr>
+          <w:rFonts w:ascii="Arial" w:hAnsi="Arial" w:cs="Arial"/>
+          <w:sz w:val="22"/>
+        </w:rPr>
+        <w:t>The system shall allow the administrator</w:t>
+      </w:r>
+      <w:bookmarkStart w:id="66" w:name="_GoBack"/>
       <w:bookmarkEnd w:id="66"/>
       <w:r>
         <w:rPr>
           <w:rFonts w:ascii="Arial" w:hAnsi="Arial" w:cs="Arial"/>
           <w:sz w:val="22"/>
         </w:rPr>
-        <w:t>The system shall not allow students to register for a user account. Teachers must register their students using a teacher account.</w:t>
+        <w:t xml:space="preserve"> to register t</w:t>
+      </w:r>
+      <w:r>
+        <w:rPr>
+          <w:rFonts w:ascii="Arial" w:hAnsi="Arial" w:cs="Arial"/>
+          <w:sz w:val="22"/>
+        </w:rPr>
+        <w:t>eacher accounts.</w:t>
+      </w:r>
+    </w:p>
+    <w:p>
+      <w:pPr>
+        <w:pStyle w:val="Normal1"/>
+        <w:numPr>
+          <w:ilvl w:val="0"/>
+          <w:numId w:val="14"/>
+        </w:numPr>
+      </w:pPr>
+      <w:r>
+        <w:rPr>
+          <w:rFonts w:ascii="Arial" w:hAnsi="Arial" w:cs="Arial"/>
+          <w:sz w:val="22"/>
+        </w:rPr>
+        <w:t>The system shall allow teachers to register student accounts and c</w:t>
+      </w:r>
+      <w:r>
+        <w:rPr>
+          <w:rFonts w:ascii="Arial" w:hAnsi="Arial" w:cs="Arial"/>
+          <w:sz w:val="22"/>
+        </w:rPr>
+        <w:t>lasses.</w:t>
       </w:r>
     </w:p>
     <w:p>
@@ -7387,6 +7520,7 @@
         </w:numPr>
       </w:pPr>
       <w:r>
+        <w:lastRenderedPageBreak/>
         <w:t>Other Requirements</w:t>
       </w:r>
       <w:bookmarkStart w:id="67" w:name="h.147n2zr" w:colFirst="0" w:colLast="0"/>
@@ -7531,12 +7665,81 @@
     <w:p>
       <w:pPr>
         <w:pStyle w:val="Normal1"/>
-        <w:rPr>
-          <w:rFonts w:ascii="Arial" w:eastAsia="Arial" w:hAnsi="Arial" w:cs="Arial"/>
-          <w:sz w:val="22"/>
-          <w:szCs w:val="22"/>
-        </w:rPr>
-      </w:pPr>
+        <w:jc w:val="center"/>
+        <w:rPr>
+          <w:rFonts w:ascii="Arial" w:eastAsia="Arial" w:hAnsi="Arial" w:cs="Arial"/>
+          <w:sz w:val="22"/>
+          <w:szCs w:val="22"/>
+        </w:rPr>
+      </w:pPr>
+    </w:p>
+    <w:p>
+      <w:pPr>
+        <w:pStyle w:val="Normal1"/>
+        <w:jc w:val="center"/>
+        <w:rPr>
+          <w:rFonts w:ascii="Arial" w:eastAsia="Arial" w:hAnsi="Arial" w:cs="Arial"/>
+          <w:sz w:val="22"/>
+          <w:szCs w:val="22"/>
+        </w:rPr>
+      </w:pPr>
+    </w:p>
+    <w:p>
+      <w:pPr>
+        <w:pStyle w:val="Normal1"/>
+        <w:jc w:val="center"/>
+        <w:rPr>
+          <w:rFonts w:ascii="Arial" w:eastAsia="Arial" w:hAnsi="Arial" w:cs="Arial"/>
+          <w:i/>
+          <w:sz w:val="22"/>
+          <w:szCs w:val="22"/>
+        </w:rPr>
+      </w:pPr>
+      <w:r>
+        <w:rPr>
+          <w:rFonts w:ascii="Arial" w:eastAsia="Arial" w:hAnsi="Arial" w:cs="Arial"/>
+          <w:b/>
+          <w:sz w:val="22"/>
+          <w:szCs w:val="22"/>
+        </w:rPr>
+        <w:t xml:space="preserve">Figure 2 </w:t>
+      </w:r>
+      <w:r>
+        <w:rPr>
+          <w:rFonts w:ascii="Arial" w:eastAsia="Arial" w:hAnsi="Arial" w:cs="Arial"/>
+          <w:i/>
+          <w:sz w:val="22"/>
+          <w:szCs w:val="22"/>
+        </w:rPr>
+        <w:t>–</w:t>
+      </w:r>
+      <w:r>
+        <w:rPr>
+          <w:rFonts w:ascii="Arial" w:eastAsia="Arial" w:hAnsi="Arial" w:cs="Arial"/>
+          <w:i/>
+          <w:sz w:val="22"/>
+          <w:szCs w:val="22"/>
+        </w:rPr>
+        <w:t xml:space="preserve"> Database schema</w:t>
+      </w:r>
+      <w:r>
+        <w:rPr>
+          <w:rFonts w:ascii="Arial" w:eastAsia="Arial" w:hAnsi="Arial" w:cs="Arial"/>
+          <w:i/>
+          <w:sz w:val="22"/>
+          <w:szCs w:val="22"/>
+        </w:rPr>
+        <w:t xml:space="preserve"> diagram</w:t>
+      </w:r>
+      <w:r>
+        <w:rPr>
+          <w:rFonts w:ascii="Arial" w:eastAsia="Arial" w:hAnsi="Arial" w:cs="Arial"/>
+          <w:i/>
+          <w:sz w:val="22"/>
+          <w:szCs w:val="22"/>
+        </w:rPr>
+        <w:t xml:space="preserve"> for release 1.0 of the Fraction Worksheet Creator</w:t>
+      </w:r>
     </w:p>
     <w:p>
       <w:pPr>
@@ -7651,8 +7854,8 @@
       </w:r>
     </w:p>
     <w:sectPr>
-      <w:headerReference w:type="default" r:id="rId8"/>
-      <w:footerReference w:type="first" r:id="rId9"/>
+      <w:headerReference w:type="default" r:id="rId9"/>
+      <w:footerReference w:type="first" r:id="rId10"/>
       <w:pgSz w:w="12240" w:h="15840"/>
       <w:pgMar w:top="1440" w:right="1296" w:bottom="1440" w:left="1296" w:header="720" w:footer="720" w:gutter="0"/>
       <w:pgNumType w:start="0"/>
@@ -7852,7 +8055,7 @@
         <w:sz w:val="20"/>
         <w:szCs w:val="20"/>
       </w:rPr>
-      <w:t>4</w:t>
+      <w:t>12</w:t>
     </w:r>
     <w:r>
       <w:rPr>
@@ -11351,7 +11554,7 @@
 </file>
 
 <file path=customXml/itemProps1.xml><?xml version="1.0" encoding="utf-8"?>
-<ds:datastoreItem xmlns:ds="http://schemas.openxmlformats.org/officeDocument/2006/customXml" ds:itemID="{8B53FEBC-B377-664F-9FEA-B6CA0006735E}">
+<ds:datastoreItem xmlns:ds="http://schemas.openxmlformats.org/officeDocument/2006/customXml" ds:itemID="{45747B0C-4880-234D-8C5E-000A869CB454}">
   <ds:schemaRefs>
     <ds:schemaRef ds:uri="http://schemas.openxmlformats.org/officeDocument/2006/bibliography"/>
   </ds:schemaRefs>

</xml_diff>

<commit_message>
Add database schema diagram to Section 6 of SRS doc
Next, I will be fleshing out the Appendices and formatting the entire
document to have a consistent font and style.
</commit_message>
<xml_diff>
--- a/SoftwareRequirementsSpecificationforFractionWorksheetCreator.docx
+++ b/SoftwareRequirementsSpecificationforFractionWorksheetCreator.docx
@@ -97,8 +97,21 @@
           <w:szCs w:val="28"/>
           <w:highlight w:val="white"/>
         </w:rPr>
-        <w:t>Ethan Fiero</w:t>
-      </w:r>
+        <w:t xml:space="preserve">Ethan </w:t>
+      </w:r>
+      <w:proofErr w:type="spellStart"/>
+      <w:r>
+        <w:rPr>
+          <w:rFonts w:ascii="Arial" w:eastAsia="Arial" w:hAnsi="Arial" w:cs="Arial"/>
+          <w:b/>
+          <w:color w:val="212121"/>
+          <w:sz w:val="28"/>
+          <w:szCs w:val="28"/>
+          <w:highlight w:val="white"/>
+        </w:rPr>
+        <w:t>Fiero</w:t>
+      </w:r>
+      <w:proofErr w:type="spellEnd"/>
     </w:p>
     <w:p>
       <w:pPr>
@@ -1596,11 +1609,6 @@
     </w:p>
     <w:p>
       <w:pPr>
-        <w:pStyle w:val="Normal1"/>
-      </w:pPr>
-    </w:p>
-    <w:p>
-      <w:pPr>
         <w:pStyle w:val="Heading2"/>
         <w:numPr>
           <w:ilvl w:val="1"/>
@@ -1885,40 +1893,8 @@
         </w:rPr>
         <w:tab/>
       </w:r>
-    </w:p>
-    <w:p>
-      <w:pPr>
-        <w:pStyle w:val="Normal1"/>
-      </w:pPr>
       <w:bookmarkStart w:id="16" w:name="h.mf7tzajrhaz" w:colFirst="0" w:colLast="0"/>
       <w:bookmarkEnd w:id="16"/>
-      <w:r>
-        <w:rPr>
-          <w:rFonts w:ascii="Arial" w:eastAsia="Arial" w:hAnsi="Arial" w:cs="Arial"/>
-          <w:i/>
-          <w:sz w:val="22"/>
-          <w:szCs w:val="22"/>
-        </w:rPr>
-        <w:tab/>
-      </w:r>
-      <w:r>
-        <w:rPr>
-          <w:rFonts w:ascii="Arial" w:eastAsia="Arial" w:hAnsi="Arial" w:cs="Arial"/>
-          <w:i/>
-          <w:sz w:val="22"/>
-          <w:szCs w:val="22"/>
-        </w:rPr>
-        <w:tab/>
-      </w:r>
-      <w:r>
-        <w:rPr>
-          <w:rFonts w:ascii="Arial" w:eastAsia="Arial" w:hAnsi="Arial" w:cs="Arial"/>
-          <w:i/>
-          <w:sz w:val="22"/>
-          <w:szCs w:val="22"/>
-        </w:rPr>
-        <w:tab/>
-      </w:r>
     </w:p>
     <w:p>
       <w:pPr>
@@ -1950,7 +1926,21 @@
         <w:rPr>
           <w:rFonts w:ascii="Arial" w:eastAsia="Arial" w:hAnsi="Arial" w:cs="Arial"/>
         </w:rPr>
-        <w:t>[1] IEEE Software Engineering Standards Committee, “IEEE Std 830-1998, IEEE Recommended Practice for Software Requirements Specifications”, October 20,</w:t>
+        <w:t xml:space="preserve">[1] IEEE Software Engineering Standards Committee, “IEEE </w:t>
+      </w:r>
+      <w:proofErr w:type="spellStart"/>
+      <w:r>
+        <w:rPr>
+          <w:rFonts w:ascii="Arial" w:eastAsia="Arial" w:hAnsi="Arial" w:cs="Arial"/>
+        </w:rPr>
+        <w:t>Std</w:t>
+      </w:r>
+      <w:proofErr w:type="spellEnd"/>
+      <w:r>
+        <w:rPr>
+          <w:rFonts w:ascii="Arial" w:eastAsia="Arial" w:hAnsi="Arial" w:cs="Arial"/>
+        </w:rPr>
+        <w:t xml:space="preserve"> 830-1998, IEEE Recommended Practice for Software Requirements Specifications”, October 20,</w:t>
       </w:r>
       <w:r>
         <w:rPr>
@@ -1984,15 +1974,16 @@
         <w:rPr>
           <w:rFonts w:ascii="Arial" w:eastAsia="Arial" w:hAnsi="Arial" w:cs="Arial"/>
         </w:rPr>
-        <w:t>[3]</w:t>
-      </w:r>
-    </w:p>
-    <w:p>
-      <w:pPr>
-        <w:pStyle w:val="Normal1"/>
-      </w:pPr>
+        <w:t>[3</w:t>
+      </w:r>
       <w:bookmarkStart w:id="19" w:name="h.70xk35qmm4xp" w:colFirst="0" w:colLast="0"/>
       <w:bookmarkEnd w:id="19"/>
+      <w:r>
+        <w:rPr>
+          <w:rFonts w:ascii="Arial" w:eastAsia="Arial" w:hAnsi="Arial" w:cs="Arial"/>
+        </w:rPr>
+        <w:t>]</w:t>
+      </w:r>
     </w:p>
     <w:p>
       <w:pPr>
@@ -2218,16 +2209,7 @@
           <w:sz w:val="22"/>
           <w:szCs w:val="22"/>
         </w:rPr>
-        <w:t xml:space="preserve">the workstation on which the product is installed. Figure 1 below demonstrates the entities of the system and its </w:t>
-      </w:r>
-      <w:r>
-        <w:rPr>
-          <w:rFonts w:ascii="Arial" w:eastAsia="Arial" w:hAnsi="Arial" w:cs="Arial"/>
-          <w:sz w:val="22"/>
-          <w:szCs w:val="22"/>
-        </w:rPr>
-        <w:lastRenderedPageBreak/>
-        <w:t>interfaces, which may be altered from each release to the next to meet the requirements in this specification</w:t>
+        <w:t>the workstation on which the product is installed. Figure 1 below demonstrates the entities of the system and its interfaces, which may be altered from each release to the next to meet the requirements in this specification</w:t>
       </w:r>
       <w:r>
         <w:rPr>
@@ -2258,9 +2240,9 @@
           <w:noProof/>
         </w:rPr>
         <w:drawing>
-          <wp:inline distT="0" distB="0" distL="0" distR="0" wp14:anchorId="1074257D" wp14:editId="6DDB270A">
-            <wp:extent cx="6278668" cy="3953452"/>
-            <wp:effectExtent l="0" t="0" r="0" b="9525"/>
+          <wp:inline distT="0" distB="0" distL="0" distR="0" wp14:anchorId="1074257D" wp14:editId="40DE3558">
+            <wp:extent cx="6375237" cy="4014258"/>
+            <wp:effectExtent l="0" t="0" r="635" b="0"/>
             <wp:docPr id="2" name="Picture 2"/>
             <wp:cNvGraphicFramePr>
               <a:graphicFrameLocks xmlns:a="http://schemas.openxmlformats.org/drawingml/2006/main" noChangeAspect="1"/>
@@ -2287,7 +2269,7 @@
                   <pic:spPr>
                     <a:xfrm>
                       <a:off x="0" y="0"/>
-                      <a:ext cx="6278668" cy="3953452"/>
+                      <a:ext cx="6379786" cy="4017122"/>
                     </a:xfrm>
                     <a:prstGeom prst="rect">
                       <a:avLst/>
@@ -4086,7 +4068,25 @@
           <w:sz w:val="22"/>
           <w:szCs w:val="22"/>
         </w:rPr>
-        <w:t>The system shall run on a Windows or MacOS device running Java 8 or higher.</w:t>
+        <w:t xml:space="preserve">The system shall run on a Windows or </w:t>
+      </w:r>
+      <w:proofErr w:type="spellStart"/>
+      <w:r>
+        <w:rPr>
+          <w:rFonts w:ascii="Arial" w:eastAsia="Arial" w:hAnsi="Arial" w:cs="Arial"/>
+          <w:sz w:val="22"/>
+          <w:szCs w:val="22"/>
+        </w:rPr>
+        <w:t>MacOS</w:t>
+      </w:r>
+      <w:proofErr w:type="spellEnd"/>
+      <w:r>
+        <w:rPr>
+          <w:rFonts w:ascii="Arial" w:eastAsia="Arial" w:hAnsi="Arial" w:cs="Arial"/>
+          <w:sz w:val="22"/>
+          <w:szCs w:val="22"/>
+        </w:rPr>
+        <w:t xml:space="preserve"> device running Java 8 or higher.</w:t>
       </w:r>
     </w:p>
     <w:p>
@@ -4386,7 +4386,25 @@
           <w:sz w:val="22"/>
           <w:szCs w:val="22"/>
         </w:rPr>
-        <w:t xml:space="preserve"> create the teacher’s username and the system will provide a randomly generated eight character password.</w:t>
+        <w:t xml:space="preserve"> create the teacher’s username and the system will provide a randomly generated </w:t>
+      </w:r>
+      <w:proofErr w:type="gramStart"/>
+      <w:r>
+        <w:rPr>
+          <w:rFonts w:ascii="Arial" w:eastAsia="Arial" w:hAnsi="Arial" w:cs="Arial"/>
+          <w:sz w:val="22"/>
+          <w:szCs w:val="22"/>
+        </w:rPr>
+        <w:t>eight character</w:t>
+      </w:r>
+      <w:proofErr w:type="gramEnd"/>
+      <w:r>
+        <w:rPr>
+          <w:rFonts w:ascii="Arial" w:eastAsia="Arial" w:hAnsi="Arial" w:cs="Arial"/>
+          <w:sz w:val="22"/>
+          <w:szCs w:val="22"/>
+        </w:rPr>
+        <w:t xml:space="preserve"> password.</w:t>
       </w:r>
     </w:p>
     <w:p>
@@ -4485,7 +4503,25 @@
           <w:sz w:val="22"/>
           <w:szCs w:val="22"/>
         </w:rPr>
-        <w:t>andomly generate a new eight character password.  This password is temporary and can be provided to the teacher outside the FWC software.</w:t>
+        <w:t xml:space="preserve">andomly generate a new </w:t>
+      </w:r>
+      <w:proofErr w:type="gramStart"/>
+      <w:r>
+        <w:rPr>
+          <w:rFonts w:ascii="Arial" w:eastAsia="Arial" w:hAnsi="Arial" w:cs="Arial"/>
+          <w:sz w:val="22"/>
+          <w:szCs w:val="22"/>
+        </w:rPr>
+        <w:t>eight character</w:t>
+      </w:r>
+      <w:proofErr w:type="gramEnd"/>
+      <w:r>
+        <w:rPr>
+          <w:rFonts w:ascii="Arial" w:eastAsia="Arial" w:hAnsi="Arial" w:cs="Arial"/>
+          <w:sz w:val="22"/>
+          <w:szCs w:val="22"/>
+        </w:rPr>
+        <w:t xml:space="preserve"> password.  This password is temporary and can be provided to the teacher outside the FWC software.</w:t>
       </w:r>
     </w:p>
     <w:p>
@@ -6382,7 +6418,25 @@
           <w:sz w:val="22"/>
           <w:szCs w:val="22"/>
         </w:rPr>
-        <w:t>:  The teacher shall be able to review student generated worksheets and answer sheets.  Using the Class Roster Panel the teacher will be able to view a list of worksheets generated by the students.  This list will include the student name, date generated, the difficulty and worksheet type created.  Clicking on a listing will open a PDF copy of the worksheet and answer sheet.</w:t>
+        <w:t xml:space="preserve">:  The teacher shall be able to review student generated worksheets and answer sheets.  Using the Class Roster </w:t>
+      </w:r>
+      <w:proofErr w:type="gramStart"/>
+      <w:r>
+        <w:rPr>
+          <w:rFonts w:ascii="Arial" w:eastAsia="Arial" w:hAnsi="Arial" w:cs="Arial"/>
+          <w:sz w:val="22"/>
+          <w:szCs w:val="22"/>
+        </w:rPr>
+        <w:t>Panel</w:t>
+      </w:r>
+      <w:proofErr w:type="gramEnd"/>
+      <w:r>
+        <w:rPr>
+          <w:rFonts w:ascii="Arial" w:eastAsia="Arial" w:hAnsi="Arial" w:cs="Arial"/>
+          <w:sz w:val="22"/>
+          <w:szCs w:val="22"/>
+        </w:rPr>
+        <w:t xml:space="preserve"> the teacher will be able to view a list of worksheets generated by the students.  This list will include the student name, date generated, the difficulty and worksheet type created.  Clicking on a listing will open a PDF copy of the worksheet and answer sheet.</w:t>
       </w:r>
     </w:p>
     <w:p>
@@ -6481,7 +6535,25 @@
           <w:sz w:val="22"/>
           <w:szCs w:val="22"/>
         </w:rPr>
-        <w:t>:  The teacher shall be able to delete student generated worksheets and answer sheets.  Using the Class Roster Panel the teacher will be able to remove listings for generated worksheets.  Permanently removing those listings from the database.</w:t>
+        <w:t xml:space="preserve">:  The teacher shall be able to delete student generated worksheets and answer sheets.  Using the Class Roster </w:t>
+      </w:r>
+      <w:proofErr w:type="gramStart"/>
+      <w:r>
+        <w:rPr>
+          <w:rFonts w:ascii="Arial" w:eastAsia="Arial" w:hAnsi="Arial" w:cs="Arial"/>
+          <w:sz w:val="22"/>
+          <w:szCs w:val="22"/>
+        </w:rPr>
+        <w:t>Panel</w:t>
+      </w:r>
+      <w:proofErr w:type="gramEnd"/>
+      <w:r>
+        <w:rPr>
+          <w:rFonts w:ascii="Arial" w:eastAsia="Arial" w:hAnsi="Arial" w:cs="Arial"/>
+          <w:sz w:val="22"/>
+          <w:szCs w:val="22"/>
+        </w:rPr>
+        <w:t xml:space="preserve"> the teacher will be able to remove listings for generated worksheets.  Permanently removing those listings from the database.</w:t>
       </w:r>
     </w:p>
     <w:p>
@@ -6580,7 +6652,25 @@
           <w:sz w:val="22"/>
           <w:szCs w:val="22"/>
         </w:rPr>
-        <w:t>:  The teacher shall be able to create rosters for each class they teach.  Using the Class Roster Panel the teacher will be able to create a roster of students for each course they teach.  Allowing the teacher to see all students in a particular class at a glance.  Data entered for the class roster will be used as part of the worksheet header.</w:t>
+        <w:t xml:space="preserve">:  The teacher shall be able to create rosters for each class they teach.  Using the Class Roster </w:t>
+      </w:r>
+      <w:proofErr w:type="gramStart"/>
+      <w:r>
+        <w:rPr>
+          <w:rFonts w:ascii="Arial" w:eastAsia="Arial" w:hAnsi="Arial" w:cs="Arial"/>
+          <w:sz w:val="22"/>
+          <w:szCs w:val="22"/>
+        </w:rPr>
+        <w:t>Panel</w:t>
+      </w:r>
+      <w:proofErr w:type="gramEnd"/>
+      <w:r>
+        <w:rPr>
+          <w:rFonts w:ascii="Arial" w:eastAsia="Arial" w:hAnsi="Arial" w:cs="Arial"/>
+          <w:sz w:val="22"/>
+          <w:szCs w:val="22"/>
+        </w:rPr>
+        <w:t xml:space="preserve"> the teacher will be able to create a roster of students for each course they teach.  Allowing the teacher to see all students in a particular class at a glance.  Data entered for the class roster will be used as part of the worksheet header.</w:t>
       </w:r>
     </w:p>
     <w:p>
@@ -6679,7 +6769,25 @@
           <w:sz w:val="22"/>
           <w:szCs w:val="22"/>
         </w:rPr>
-        <w:t xml:space="preserve">:  The teacher shall be able to create / modify / delete logins for students.  Using the Student Data Panel the teacher will be able to add new students, modify their username / password, </w:t>
+        <w:t xml:space="preserve">:  The teacher shall be able to create / modify / delete logins for students.  Using the Student Data </w:t>
+      </w:r>
+      <w:proofErr w:type="gramStart"/>
+      <w:r>
+        <w:rPr>
+          <w:rFonts w:ascii="Arial" w:eastAsia="Arial" w:hAnsi="Arial" w:cs="Arial"/>
+          <w:sz w:val="22"/>
+          <w:szCs w:val="22"/>
+        </w:rPr>
+        <w:t>Panel</w:t>
+      </w:r>
+      <w:proofErr w:type="gramEnd"/>
+      <w:r>
+        <w:rPr>
+          <w:rFonts w:ascii="Arial" w:eastAsia="Arial" w:hAnsi="Arial" w:cs="Arial"/>
+          <w:sz w:val="22"/>
+          <w:szCs w:val="22"/>
+        </w:rPr>
+        <w:t xml:space="preserve"> the teacher will be able to add new students, modify their username / password, </w:t>
       </w:r>
       <w:r>
         <w:rPr>
@@ -6786,7 +6894,25 @@
           <w:sz w:val="22"/>
           <w:szCs w:val="22"/>
         </w:rPr>
-        <w:t>:  The teacher shall be able to set difficulty levels for each student.  Using the Student Data Panel the teacher will be able to assign available difficulty levels to the student.</w:t>
+        <w:t xml:space="preserve">:  The teacher shall be able to set difficulty levels for each student.  Using the Student Data </w:t>
+      </w:r>
+      <w:proofErr w:type="gramStart"/>
+      <w:r>
+        <w:rPr>
+          <w:rFonts w:ascii="Arial" w:eastAsia="Arial" w:hAnsi="Arial" w:cs="Arial"/>
+          <w:sz w:val="22"/>
+          <w:szCs w:val="22"/>
+        </w:rPr>
+        <w:t>Panel</w:t>
+      </w:r>
+      <w:proofErr w:type="gramEnd"/>
+      <w:r>
+        <w:rPr>
+          <w:rFonts w:ascii="Arial" w:eastAsia="Arial" w:hAnsi="Arial" w:cs="Arial"/>
+          <w:sz w:val="22"/>
+          <w:szCs w:val="22"/>
+        </w:rPr>
+        <w:t xml:space="preserve"> the teacher will be able to assign available difficulty levels to the student.</w:t>
       </w:r>
     </w:p>
     <w:p>
@@ -7421,16 +7547,7 @@
           <w:rFonts w:ascii="Arial" w:hAnsi="Arial" w:cs="Arial"/>
           <w:sz w:val="22"/>
         </w:rPr>
-        <w:t>The system shall allow the administrator</w:t>
-      </w:r>
-      <w:bookmarkStart w:id="66" w:name="_GoBack"/>
-      <w:bookmarkEnd w:id="66"/>
-      <w:r>
-        <w:rPr>
-          <w:rFonts w:ascii="Arial" w:hAnsi="Arial" w:cs="Arial"/>
-          <w:sz w:val="22"/>
-        </w:rPr>
-        <w:t xml:space="preserve"> to register t</w:t>
+        <w:t>The system shall allow the administrator to register t</w:t>
       </w:r>
       <w:r>
         <w:rPr>
@@ -7523,8 +7640,8 @@
         <w:lastRenderedPageBreak/>
         <w:t>Other Requirements</w:t>
       </w:r>
-      <w:bookmarkStart w:id="67" w:name="h.147n2zr" w:colFirst="0" w:colLast="0"/>
-      <w:bookmarkEnd w:id="67"/>
+      <w:bookmarkStart w:id="66" w:name="h.147n2zr" w:colFirst="0" w:colLast="0"/>
+      <w:bookmarkEnd w:id="66"/>
     </w:p>
     <w:p>
       <w:pPr>
@@ -7672,6 +7789,55 @@
           <w:szCs w:val="22"/>
         </w:rPr>
       </w:pPr>
+      <w:r>
+        <w:rPr>
+          <w:rFonts w:ascii="Arial" w:eastAsia="Arial" w:hAnsi="Arial" w:cs="Arial"/>
+          <w:noProof/>
+          <w:sz w:val="22"/>
+          <w:szCs w:val="22"/>
+        </w:rPr>
+        <w:drawing>
+          <wp:inline distT="0" distB="0" distL="0" distR="0" wp14:anchorId="2A9AD9AB" wp14:editId="3C1D67AA">
+            <wp:extent cx="6278668" cy="3064495"/>
+            <wp:effectExtent l="0" t="0" r="0" b="9525"/>
+            <wp:docPr id="3" name="Picture 3"/>
+            <wp:cNvGraphicFramePr>
+              <a:graphicFrameLocks xmlns:a="http://schemas.openxmlformats.org/drawingml/2006/main" noChangeAspect="1"/>
+            </wp:cNvGraphicFramePr>
+            <a:graphic xmlns:a="http://schemas.openxmlformats.org/drawingml/2006/main">
+              <a:graphicData uri="http://schemas.openxmlformats.org/drawingml/2006/picture">
+                <pic:pic xmlns:pic="http://schemas.openxmlformats.org/drawingml/2006/picture">
+                  <pic:nvPicPr>
+                    <pic:cNvPr id="3" name="FWC Database Schema.png"/>
+                    <pic:cNvPicPr/>
+                  </pic:nvPicPr>
+                  <pic:blipFill>
+                    <a:blip r:embed="rId9">
+                      <a:extLst>
+                        <a:ext uri="{28A0092B-C50C-407E-A947-70E740481C1C}">
+                          <a14:useLocalDpi xmlns:a14="http://schemas.microsoft.com/office/drawing/2010/main" val="0"/>
+                        </a:ext>
+                      </a:extLst>
+                    </a:blip>
+                    <a:stretch>
+                      <a:fillRect/>
+                    </a:stretch>
+                  </pic:blipFill>
+                  <pic:spPr>
+                    <a:xfrm>
+                      <a:off x="0" y="0"/>
+                      <a:ext cx="6280391" cy="3065336"/>
+                    </a:xfrm>
+                    <a:prstGeom prst="rect">
+                      <a:avLst/>
+                    </a:prstGeom>
+                  </pic:spPr>
+                </pic:pic>
+              </a:graphicData>
+            </a:graphic>
+          </wp:inline>
+        </w:drawing>
+      </w:r>
     </w:p>
     <w:p>
       <w:pPr>
@@ -7766,6 +7932,8 @@
         </w:rPr>
         <w:t>Appendix A: Glossary</w:t>
       </w:r>
+      <w:bookmarkStart w:id="67" w:name="_GoBack"/>
+      <w:bookmarkEnd w:id="67"/>
     </w:p>
     <w:p>
       <w:pPr>
@@ -7796,47 +7964,15 @@
           <w:sz w:val="36"/>
           <w:szCs w:val="36"/>
         </w:rPr>
-        <w:t>Appendix B: Analysis Models</w:t>
-      </w:r>
-    </w:p>
-    <w:p>
-      <w:pPr>
-        <w:pStyle w:val="Normal1"/>
-      </w:pPr>
-      <w:bookmarkStart w:id="69" w:name="h.23ckvvd" w:colFirst="0" w:colLast="0"/>
-      <w:bookmarkEnd w:id="69"/>
-      <w:r>
-        <w:rPr>
-          <w:rFonts w:ascii="Arial" w:eastAsia="Arial" w:hAnsi="Arial" w:cs="Arial"/>
-          <w:i/>
-          <w:sz w:val="22"/>
-          <w:szCs w:val="22"/>
-        </w:rPr>
-        <w:t>&lt;Optionally, include any pertinent analysis models, such as data flow diagrams, class diagrams, state-transition diagrams, or entity-relationship diagrams</w:t>
-      </w:r>
-      <w:r>
-        <w:rPr>
-          <w:rFonts w:ascii="Arial" w:eastAsia="Arial" w:hAnsi="Arial" w:cs="Arial"/>
-          <w:sz w:val="22"/>
-          <w:szCs w:val="22"/>
-        </w:rPr>
-        <w:t>.&gt;</w:t>
-      </w:r>
-    </w:p>
-    <w:p>
-      <w:pPr>
-        <w:pStyle w:val="Normal1"/>
-        <w:keepNext/>
-        <w:keepLines/>
-        <w:spacing w:before="120" w:after="240"/>
-      </w:pPr>
+        <w:t>Appendix B</w:t>
+      </w:r>
       <w:r>
         <w:rPr>
           <w:b/>
           <w:sz w:val="36"/>
           <w:szCs w:val="36"/>
         </w:rPr>
-        <w:t>Appendix C: To Be Determined List</w:t>
+        <w:t>: To Be Determined List</w:t>
       </w:r>
     </w:p>
     <w:p>
@@ -7854,8 +7990,8 @@
       </w:r>
     </w:p>
     <w:sectPr>
-      <w:headerReference w:type="default" r:id="rId9"/>
-      <w:footerReference w:type="first" r:id="rId10"/>
+      <w:headerReference w:type="default" r:id="rId10"/>
+      <w:footerReference w:type="first" r:id="rId11"/>
       <w:pgSz w:w="12240" w:h="15840"/>
       <w:pgMar w:top="1440" w:right="1296" w:bottom="1440" w:left="1296" w:header="720" w:footer="720" w:gutter="0"/>
       <w:pgNumType w:start="0"/>
@@ -7914,7 +8050,31 @@
         <w:sz w:val="20"/>
         <w:szCs w:val="20"/>
       </w:rPr>
-      <w:t>Copyright © 2002 by Karl E. Wiegers. Permission is granted to use, modify, and distribute this document.</w:t>
+      <w:t xml:space="preserve">Copyright © 2002 by Karl E. </w:t>
+    </w:r>
+    <w:proofErr w:type="spellStart"/>
+    <w:r>
+      <w:rPr>
+        <w:rFonts w:ascii="Times" w:hAnsi="Times"/>
+        <w:b/>
+        <w:i/>
+        <w:color w:val="auto"/>
+        <w:sz w:val="20"/>
+        <w:szCs w:val="20"/>
+      </w:rPr>
+      <w:t>Wiegers</w:t>
+    </w:r>
+    <w:proofErr w:type="spellEnd"/>
+    <w:r>
+      <w:rPr>
+        <w:rFonts w:ascii="Times" w:hAnsi="Times"/>
+        <w:b/>
+        <w:i/>
+        <w:color w:val="auto"/>
+        <w:sz w:val="20"/>
+        <w:szCs w:val="20"/>
+      </w:rPr>
+      <w:t>. Permission is granted to use, modify, and distribute this document.</w:t>
     </w:r>
   </w:p>
 </w:ftr>
@@ -8055,7 +8215,7 @@
         <w:sz w:val="20"/>
         <w:szCs w:val="20"/>
       </w:rPr>
-      <w:t>12</w:t>
+      <w:t>13</w:t>
     </w:r>
     <w:r>
       <w:rPr>
@@ -11554,7 +11714,7 @@
 </file>
 
 <file path=customXml/itemProps1.xml><?xml version="1.0" encoding="utf-8"?>
-<ds:datastoreItem xmlns:ds="http://schemas.openxmlformats.org/officeDocument/2006/customXml" ds:itemID="{45747B0C-4880-234D-8C5E-000A869CB454}">
+<ds:datastoreItem xmlns:ds="http://schemas.openxmlformats.org/officeDocument/2006/customXml" ds:itemID="{A3FCDB94-C8AA-F846-BB76-CDEFFC480102}">
   <ds:schemaRefs>
     <ds:schemaRef ds:uri="http://schemas.openxmlformats.org/officeDocument/2006/bibliography"/>
   </ds:schemaRefs>

</xml_diff>

<commit_message>
Updated the Overview and References part of the Intorduction
</commit_message>
<xml_diff>
--- a/SoftwareRequirementsSpecificationforFractionWorksheetCreator.docx
+++ b/SoftwareRequirementsSpecificationforFractionWorksheetCreator.docx
@@ -1,6 +1,6 @@
 
 <file path=word/document.xml><?xml version="1.0" encoding="utf-8"?>
-<w:document xmlns:wpc="http://schemas.microsoft.com/office/word/2010/wordprocessingCanvas" xmlns:mo="http://schemas.microsoft.com/office/mac/office/2008/main" xmlns:mc="http://schemas.openxmlformats.org/markup-compatibility/2006" xmlns:mv="urn:schemas-microsoft-com:mac:vml" xmlns:o="urn:schemas-microsoft-com:office:office" xmlns:r="http://schemas.openxmlformats.org/officeDocument/2006/relationships" xmlns:m="http://schemas.openxmlformats.org/officeDocument/2006/math" xmlns:v="urn:schemas-microsoft-com:vml" xmlns:wp14="http://schemas.microsoft.com/office/word/2010/wordprocessingDrawing" xmlns:wp="http://schemas.openxmlformats.org/drawingml/2006/wordprocessingDrawing" xmlns:w10="urn:schemas-microsoft-com:office:word" xmlns:w="http://schemas.openxmlformats.org/wordprocessingml/2006/main" xmlns:w14="http://schemas.microsoft.com/office/word/2010/wordml" xmlns:w15="http://schemas.microsoft.com/office/word/2012/wordml" xmlns:wpg="http://schemas.microsoft.com/office/word/2010/wordprocessingGroup" xmlns:wpi="http://schemas.microsoft.com/office/word/2010/wordprocessingInk" xmlns:wne="http://schemas.microsoft.com/office/word/2006/wordml" xmlns:wps="http://schemas.microsoft.com/office/word/2010/wordprocessingShape" mc:Ignorable="w14 w15 wp14">
+<w:document xmlns:wpc="http://schemas.microsoft.com/office/word/2010/wordprocessingCanvas" xmlns:mo="http://schemas.microsoft.com/office/mac/office/2008/main" xmlns:mc="http://schemas.openxmlformats.org/markup-compatibility/2006" xmlns:mv="urn:schemas-microsoft-com:mac:vml" xmlns:o="urn:schemas-microsoft-com:office:office" xmlns:r="http://schemas.openxmlformats.org/officeDocument/2006/relationships" xmlns:m="http://schemas.openxmlformats.org/officeDocument/2006/math" xmlns:v="urn:schemas-microsoft-com:vml" xmlns:wp14="http://schemas.microsoft.com/office/word/2010/wordprocessingDrawing" xmlns:wp="http://schemas.openxmlformats.org/drawingml/2006/wordprocessingDrawing" xmlns:w10="urn:schemas-microsoft-com:office:word" xmlns:w="http://schemas.openxmlformats.org/wordprocessingml/2006/main" xmlns:w14="http://schemas.microsoft.com/office/word/2010/wordml" xmlns:wpg="http://schemas.microsoft.com/office/word/2010/wordprocessingGroup" xmlns:wpi="http://schemas.microsoft.com/office/word/2010/wordprocessingInk" xmlns:wne="http://schemas.microsoft.com/office/word/2006/wordml" xmlns:wps="http://schemas.microsoft.com/office/word/2010/wordprocessingShape" mc:Ignorable="w14 wp14">
   <w:background w:color="FFFFFF"/>
   <w:body>
     <w:p>
@@ -186,6 +186,12 @@
     <w:bookmarkStart w:id="0" w:name="_Toc443497022" w:displacedByCustomXml="next"/>
     <w:sdt>
       <w:sdtPr>
+        <w:rPr>
+          <w:rFonts w:ascii="Times New Roman" w:hAnsi="Times New Roman" w:cs="Times New Roman"/>
+          <w:b w:val="0"/>
+          <w:sz w:val="24"/>
+          <w:szCs w:val="24"/>
+        </w:rPr>
         <w:id w:val="-611817634"/>
         <w:docPartObj>
           <w:docPartGallery w:val="Table of Contents"/>
@@ -194,11 +200,8 @@
       </w:sdtPr>
       <w:sdtEndPr>
         <w:rPr>
-          <w:rFonts w:ascii="Times New Roman" w:hAnsi="Times New Roman" w:cs="Times New Roman"/>
           <w:bCs/>
           <w:noProof/>
-          <w:sz w:val="24"/>
-          <w:szCs w:val="24"/>
         </w:rPr>
       </w:sdtEndPr>
       <w:sdtContent>
@@ -3888,6 +3891,7 @@
           <w:sz w:val="22"/>
         </w:rPr>
       </w:pPr>
+      <w:bookmarkStart w:id="7" w:name="_GoBack"/>
       <w:r>
         <w:rPr>
           <w:rFonts w:ascii="Arial" w:eastAsia="Arial" w:hAnsi="Arial" w:cs="Arial"/>
@@ -3915,8 +3919,9 @@
           <w:rFonts w:ascii="Arial" w:hAnsi="Arial" w:cs="Arial"/>
         </w:rPr>
       </w:pPr>
-      <w:bookmarkStart w:id="7" w:name="h.1ktfzv5s93qc" w:colFirst="0" w:colLast="0"/>
-      <w:bookmarkStart w:id="8" w:name="_Toc443497026"/>
+      <w:bookmarkStart w:id="8" w:name="h.1ktfzv5s93qc" w:colFirst="0" w:colLast="0"/>
+      <w:bookmarkStart w:id="9" w:name="_Toc443497026"/>
+      <w:bookmarkEnd w:id="8"/>
       <w:bookmarkEnd w:id="7"/>
       <w:r>
         <w:rPr>
@@ -3924,7 +3929,7 @@
         </w:rPr>
         <w:t>Product Scope</w:t>
       </w:r>
-      <w:bookmarkEnd w:id="8"/>
+      <w:bookmarkEnd w:id="9"/>
     </w:p>
     <w:p>
       <w:pPr>
@@ -4058,27 +4063,27 @@
           <w:rFonts w:ascii="Arial" w:hAnsi="Arial" w:cs="Arial"/>
         </w:rPr>
       </w:pPr>
-      <w:bookmarkStart w:id="9" w:name="_Toc443497027"/>
+      <w:bookmarkStart w:id="10" w:name="_Toc443497027"/>
       <w:r>
         <w:rPr>
           <w:rFonts w:ascii="Arial" w:hAnsi="Arial" w:cs="Arial"/>
         </w:rPr>
         <w:t>Intended Audience and Reading Suggestions</w:t>
       </w:r>
-      <w:bookmarkStart w:id="10" w:name="h.tofs4fnxtr46" w:colFirst="0" w:colLast="0"/>
-      <w:bookmarkEnd w:id="9"/>
+      <w:bookmarkStart w:id="11" w:name="h.tofs4fnxtr46" w:colFirst="0" w:colLast="0"/>
       <w:bookmarkEnd w:id="10"/>
-    </w:p>
-    <w:p>
-      <w:pPr>
-        <w:pStyle w:val="Normal1"/>
-        <w:rPr>
-          <w:rFonts w:ascii="Arial" w:hAnsi="Arial" w:cs="Arial"/>
-          <w:sz w:val="22"/>
-        </w:rPr>
-      </w:pPr>
-      <w:bookmarkStart w:id="11" w:name="h.qh7kowe1eyiy" w:colFirst="0" w:colLast="0"/>
       <w:bookmarkEnd w:id="11"/>
+    </w:p>
+    <w:p>
+      <w:pPr>
+        <w:pStyle w:val="Normal1"/>
+        <w:rPr>
+          <w:rFonts w:ascii="Arial" w:hAnsi="Arial" w:cs="Arial"/>
+          <w:sz w:val="22"/>
+        </w:rPr>
+      </w:pPr>
+      <w:bookmarkStart w:id="12" w:name="h.qh7kowe1eyiy" w:colFirst="0" w:colLast="0"/>
+      <w:bookmarkEnd w:id="12"/>
       <w:r>
         <w:rPr>
           <w:rFonts w:ascii="Arial" w:eastAsia="Arial" w:hAnsi="Arial" w:cs="Arial"/>
@@ -4102,8 +4107,8 @@
           <w:sz w:val="22"/>
         </w:rPr>
       </w:pPr>
-      <w:bookmarkStart w:id="12" w:name="h.lf3jk1ozps8i" w:colFirst="0" w:colLast="0"/>
-      <w:bookmarkEnd w:id="12"/>
+      <w:bookmarkStart w:id="13" w:name="h.lf3jk1ozps8i" w:colFirst="0" w:colLast="0"/>
+      <w:bookmarkEnd w:id="13"/>
       <w:r>
         <w:rPr>
           <w:rFonts w:ascii="Arial" w:eastAsia="Arial" w:hAnsi="Arial" w:cs="Arial"/>
@@ -4121,8 +4126,8 @@
           <w:sz w:val="22"/>
         </w:rPr>
       </w:pPr>
-      <w:bookmarkStart w:id="13" w:name="h.g0ttn9bi83nm" w:colFirst="0" w:colLast="0"/>
-      <w:bookmarkEnd w:id="13"/>
+      <w:bookmarkStart w:id="14" w:name="h.g0ttn9bi83nm" w:colFirst="0" w:colLast="0"/>
+      <w:bookmarkEnd w:id="14"/>
       <w:r>
         <w:rPr>
           <w:rFonts w:ascii="Arial" w:eastAsia="Arial" w:hAnsi="Arial" w:cs="Arial"/>
@@ -4155,8 +4160,8 @@
           <w:sz w:val="22"/>
         </w:rPr>
       </w:pPr>
-      <w:bookmarkStart w:id="14" w:name="h.cxj7i6nqo7kg" w:colFirst="0" w:colLast="0"/>
-      <w:bookmarkEnd w:id="14"/>
+      <w:bookmarkStart w:id="15" w:name="h.cxj7i6nqo7kg" w:colFirst="0" w:colLast="0"/>
+      <w:bookmarkEnd w:id="15"/>
       <w:r>
         <w:rPr>
           <w:rFonts w:ascii="Arial" w:eastAsia="Arial" w:hAnsi="Arial" w:cs="Arial"/>
@@ -4189,8 +4194,8 @@
           <w:sz w:val="22"/>
         </w:rPr>
       </w:pPr>
-      <w:bookmarkStart w:id="15" w:name="h.2m9l93cpcab3" w:colFirst="0" w:colLast="0"/>
-      <w:bookmarkEnd w:id="15"/>
+      <w:bookmarkStart w:id="16" w:name="h.2m9l93cpcab3" w:colFirst="0" w:colLast="0"/>
+      <w:bookmarkEnd w:id="16"/>
       <w:r>
         <w:rPr>
           <w:rFonts w:ascii="Arial" w:eastAsia="Arial" w:hAnsi="Arial" w:cs="Arial"/>
@@ -4229,8 +4234,8 @@
           <w:sz w:val="22"/>
         </w:rPr>
       </w:pPr>
-      <w:bookmarkStart w:id="16" w:name="h.to44df2vdn2f" w:colFirst="0" w:colLast="0"/>
-      <w:bookmarkEnd w:id="16"/>
+      <w:bookmarkStart w:id="17" w:name="h.to44df2vdn2f" w:colFirst="0" w:colLast="0"/>
+      <w:bookmarkEnd w:id="17"/>
       <w:r>
         <w:rPr>
           <w:rFonts w:ascii="Arial" w:eastAsia="Arial" w:hAnsi="Arial" w:cs="Arial"/>
@@ -4246,8 +4251,8 @@
         </w:rPr>
         <w:t xml:space="preserve"> – The software developers.</w:t>
       </w:r>
-      <w:bookmarkStart w:id="17" w:name="h.mf7tzajrhaz" w:colFirst="0" w:colLast="0"/>
-      <w:bookmarkEnd w:id="17"/>
+      <w:bookmarkStart w:id="18" w:name="h.mf7tzajrhaz" w:colFirst="0" w:colLast="0"/>
+      <w:bookmarkEnd w:id="18"/>
     </w:p>
     <w:p>
       <w:pPr>
@@ -4260,7 +4265,7 @@
           <w:rFonts w:ascii="Arial" w:hAnsi="Arial" w:cs="Arial"/>
         </w:rPr>
       </w:pPr>
-      <w:bookmarkStart w:id="18" w:name="_Toc443497028"/>
+      <w:bookmarkStart w:id="19" w:name="_Toc443497028"/>
       <w:r>
         <w:rPr>
           <w:rFonts w:ascii="Arial" w:hAnsi="Arial" w:cs="Arial"/>
@@ -4268,110 +4273,409 @@
         <w:lastRenderedPageBreak/>
         <w:t>Reference</w:t>
       </w:r>
-      <w:bookmarkStart w:id="19" w:name="h.doky8a4jnwn5" w:colFirst="0" w:colLast="0"/>
+      <w:bookmarkStart w:id="20" w:name="h.doky8a4jnwn5" w:colFirst="0" w:colLast="0"/>
+      <w:bookmarkEnd w:id="20"/>
+      <w:r>
+        <w:rPr>
+          <w:rFonts w:ascii="Arial" w:hAnsi="Arial" w:cs="Arial"/>
+        </w:rPr>
+        <w:t>s</w:t>
+      </w:r>
       <w:bookmarkEnd w:id="19"/>
-      <w:r>
-        <w:rPr>
-          <w:rFonts w:ascii="Arial" w:hAnsi="Arial" w:cs="Arial"/>
-        </w:rPr>
-        <w:t>s</w:t>
-      </w:r>
-      <w:bookmarkEnd w:id="18"/>
-    </w:p>
-    <w:p>
-      <w:pPr>
-        <w:pStyle w:val="Normal1"/>
-        <w:rPr>
-          <w:rFonts w:ascii="Arial" w:eastAsia="Arial" w:hAnsi="Arial" w:cs="Arial"/>
-          <w:sz w:val="22"/>
-        </w:rPr>
-      </w:pPr>
-      <w:bookmarkStart w:id="20" w:name="h.zf7hwhrvodzy" w:colFirst="0" w:colLast="0"/>
-      <w:bookmarkEnd w:id="20"/>
-      <w:r>
-        <w:rPr>
-          <w:rFonts w:ascii="Arial" w:eastAsia="Arial" w:hAnsi="Arial" w:cs="Arial"/>
-          <w:sz w:val="22"/>
-        </w:rPr>
-        <w:t xml:space="preserve">[1] IEEE Software Engineering Standards Committee, “IEEE </w:t>
-      </w:r>
-      <w:proofErr w:type="spellStart"/>
-      <w:r>
-        <w:rPr>
-          <w:rFonts w:ascii="Arial" w:eastAsia="Arial" w:hAnsi="Arial" w:cs="Arial"/>
-          <w:sz w:val="22"/>
-        </w:rPr>
-        <w:t>Std</w:t>
-      </w:r>
-      <w:proofErr w:type="spellEnd"/>
-      <w:r>
-        <w:rPr>
-          <w:rFonts w:ascii="Arial" w:eastAsia="Arial" w:hAnsi="Arial" w:cs="Arial"/>
-          <w:sz w:val="22"/>
-        </w:rPr>
-        <w:t xml:space="preserve"> 830-1998, IEEE Recommended Practice for Software Requirements Specifications”, October 20,</w:t>
-      </w:r>
-      <w:r>
-        <w:rPr>
-          <w:rFonts w:ascii="Arial" w:eastAsia="Arial" w:hAnsi="Arial" w:cs="Arial"/>
-          <w:sz w:val="22"/>
-        </w:rPr>
-        <w:t xml:space="preserve"> 1998.</w:t>
-      </w:r>
-    </w:p>
-    <w:p>
-      <w:pPr>
-        <w:pStyle w:val="Normal1"/>
-        <w:rPr>
-          <w:rFonts w:ascii="Arial" w:eastAsia="Arial" w:hAnsi="Arial" w:cs="Arial"/>
-          <w:sz w:val="22"/>
-        </w:rPr>
-      </w:pPr>
-      <w:r>
-        <w:rPr>
-          <w:rFonts w:ascii="Arial" w:eastAsia="Arial" w:hAnsi="Arial" w:cs="Arial"/>
-          <w:sz w:val="22"/>
-        </w:rPr>
-        <w:t>[2]</w:t>
-      </w:r>
-    </w:p>
-    <w:p>
-      <w:pPr>
-        <w:pStyle w:val="Normal1"/>
-        <w:rPr>
-          <w:rFonts w:ascii="Arial" w:eastAsia="Arial" w:hAnsi="Arial" w:cs="Arial"/>
-          <w:sz w:val="22"/>
-        </w:rPr>
-      </w:pPr>
-      <w:r>
-        <w:rPr>
-          <w:rFonts w:ascii="Arial" w:eastAsia="Arial" w:hAnsi="Arial" w:cs="Arial"/>
-          <w:sz w:val="22"/>
-        </w:rPr>
-        <w:t>[3</w:t>
-      </w:r>
-      <w:bookmarkStart w:id="21" w:name="h.70xk35qmm4xp" w:colFirst="0" w:colLast="0"/>
-      <w:bookmarkEnd w:id="21"/>
-      <w:r>
-        <w:rPr>
-          <w:rFonts w:ascii="Arial" w:eastAsia="Arial" w:hAnsi="Arial" w:cs="Arial"/>
-          <w:sz w:val="22"/>
-        </w:rPr>
-        <w:t>]</w:t>
-      </w:r>
-    </w:p>
-    <w:p>
-      <w:pPr>
-        <w:pStyle w:val="Heading2"/>
-        <w:rPr>
-          <w:rFonts w:ascii="Arial" w:hAnsi="Arial" w:cs="Arial"/>
-        </w:rPr>
-      </w:pPr>
+    </w:p>
+    <w:p>
+      <w:pPr>
+        <w:pStyle w:val="Normal1"/>
+        <w:rPr>
+          <w:rFonts w:ascii="Arial" w:eastAsia="Arial" w:hAnsi="Arial" w:cs="Arial"/>
+          <w:sz w:val="22"/>
+          <w:szCs w:val="22"/>
+        </w:rPr>
+      </w:pPr>
+      <w:bookmarkStart w:id="21" w:name="h.zf7hwhrvodzy" w:colFirst="0" w:colLast="0"/>
       <w:bookmarkStart w:id="22" w:name="h.30xarycif0rw" w:colFirst="0" w:colLast="0"/>
       <w:bookmarkStart w:id="23" w:name="_Toc443497029"/>
+      <w:bookmarkEnd w:id="21"/>
       <w:bookmarkEnd w:id="22"/>
       <w:r>
         <w:rPr>
+          <w:rFonts w:ascii="Arial" w:eastAsia="Arial" w:hAnsi="Arial" w:cs="Arial"/>
+          <w:sz w:val="22"/>
+          <w:szCs w:val="22"/>
+        </w:rPr>
+        <w:t xml:space="preserve">[1] IEEE Software Engineering Standards Committee, “IEEE </w:t>
+      </w:r>
+      <w:proofErr w:type="spellStart"/>
+      <w:r>
+        <w:rPr>
+          <w:rFonts w:ascii="Arial" w:eastAsia="Arial" w:hAnsi="Arial" w:cs="Arial"/>
+          <w:sz w:val="22"/>
+          <w:szCs w:val="22"/>
+        </w:rPr>
+        <w:t>Std</w:t>
+      </w:r>
+      <w:proofErr w:type="spellEnd"/>
+      <w:r>
+        <w:rPr>
+          <w:rFonts w:ascii="Arial" w:eastAsia="Arial" w:hAnsi="Arial" w:cs="Arial"/>
+          <w:sz w:val="22"/>
+          <w:szCs w:val="22"/>
+        </w:rPr>
+        <w:t xml:space="preserve"> 830-1998, IEEE Recommended Practice for Software Requirements Specifications”, October 20, 1998.</w:t>
+      </w:r>
+    </w:p>
+    <w:p>
+      <w:pPr>
+        <w:pStyle w:val="Normal1"/>
+        <w:rPr>
+          <w:rFonts w:ascii="Arial" w:eastAsia="Arial" w:hAnsi="Arial" w:cs="Arial"/>
+          <w:sz w:val="22"/>
+          <w:szCs w:val="22"/>
+        </w:rPr>
+      </w:pPr>
+    </w:p>
+    <w:p>
+      <w:pPr>
+        <w:pStyle w:val="Normal1"/>
+        <w:rPr>
+          <w:rFonts w:ascii="Arial" w:eastAsia="Arial" w:hAnsi="Arial" w:cs="Arial"/>
+          <w:sz w:val="22"/>
+          <w:szCs w:val="22"/>
+        </w:rPr>
+      </w:pPr>
+      <w:proofErr w:type="gramStart"/>
+      <w:r>
+        <w:rPr>
+          <w:rFonts w:ascii="Arial" w:eastAsia="Arial" w:hAnsi="Arial" w:cs="Arial"/>
+          <w:sz w:val="22"/>
+          <w:szCs w:val="22"/>
+        </w:rPr>
+        <w:t>[2]</w:t>
+      </w:r>
+      <w:r>
+        <w:rPr>
+          <w:rFonts w:ascii="Arial" w:eastAsia="Arial" w:hAnsi="Arial" w:cs="Arial"/>
+          <w:sz w:val="22"/>
+          <w:szCs w:val="22"/>
+        </w:rPr>
+        <w:t xml:space="preserve"> Fractions worksheet.</w:t>
+      </w:r>
+      <w:proofErr w:type="gramEnd"/>
+      <w:r>
+        <w:rPr>
+          <w:rFonts w:ascii="Arial" w:eastAsia="Arial" w:hAnsi="Arial" w:cs="Arial"/>
+          <w:sz w:val="22"/>
+          <w:szCs w:val="22"/>
+        </w:rPr>
+        <w:t xml:space="preserve"> (2016, February 12). </w:t>
+      </w:r>
+    </w:p>
+    <w:p>
+      <w:pPr>
+        <w:pStyle w:val="Normal1"/>
+        <w:rPr>
+          <w:rFonts w:ascii="Arial" w:eastAsia="Arial" w:hAnsi="Arial" w:cs="Arial"/>
+          <w:sz w:val="22"/>
+          <w:szCs w:val="22"/>
+        </w:rPr>
+      </w:pPr>
+      <w:r>
+        <w:rPr>
+          <w:rFonts w:ascii="Arial" w:eastAsia="Arial" w:hAnsi="Arial" w:cs="Arial"/>
+          <w:sz w:val="22"/>
+          <w:szCs w:val="22"/>
+        </w:rPr>
+        <w:t xml:space="preserve">Retrieved from </w:t>
+      </w:r>
+      <w:r>
+        <w:rPr>
+          <w:rFonts w:ascii="Arial" w:eastAsia="Arial" w:hAnsi="Arial" w:cs="Arial"/>
+          <w:sz w:val="22"/>
+          <w:szCs w:val="22"/>
+        </w:rPr>
+        <w:t>http://www.fractions4kids.com/worksheets/</w:t>
+      </w:r>
+    </w:p>
+    <w:p>
+      <w:pPr>
+        <w:pStyle w:val="Normal1"/>
+        <w:rPr>
+          <w:rFonts w:ascii="Arial" w:eastAsia="Arial" w:hAnsi="Arial" w:cs="Arial"/>
+          <w:sz w:val="22"/>
+          <w:szCs w:val="22"/>
+        </w:rPr>
+      </w:pPr>
+    </w:p>
+    <w:p>
+      <w:pPr>
+        <w:pStyle w:val="Normal1"/>
+        <w:rPr>
+          <w:rFonts w:ascii="Arial" w:eastAsia="Arial" w:hAnsi="Arial" w:cs="Arial"/>
+          <w:sz w:val="22"/>
+          <w:szCs w:val="22"/>
+        </w:rPr>
+      </w:pPr>
+      <w:proofErr w:type="gramStart"/>
+      <w:r>
+        <w:rPr>
+          <w:rFonts w:ascii="Arial" w:eastAsia="Arial" w:hAnsi="Arial" w:cs="Arial"/>
+          <w:sz w:val="22"/>
+          <w:szCs w:val="22"/>
+        </w:rPr>
+        <w:t>[3]</w:t>
+      </w:r>
+      <w:r>
+        <w:rPr>
+          <w:rFonts w:ascii="Arial" w:eastAsia="Arial" w:hAnsi="Arial" w:cs="Arial"/>
+          <w:sz w:val="22"/>
+          <w:szCs w:val="22"/>
+        </w:rPr>
+        <w:t xml:space="preserve"> Basic Fractions Worksheets.</w:t>
+      </w:r>
+      <w:proofErr w:type="gramEnd"/>
+      <w:r>
+        <w:rPr>
+          <w:rFonts w:ascii="Arial" w:eastAsia="Arial" w:hAnsi="Arial" w:cs="Arial"/>
+          <w:sz w:val="22"/>
+          <w:szCs w:val="22"/>
+        </w:rPr>
+        <w:t xml:space="preserve"> </w:t>
+      </w:r>
+      <w:r>
+        <w:rPr>
+          <w:rFonts w:ascii="Arial" w:eastAsia="Arial" w:hAnsi="Arial" w:cs="Arial"/>
+          <w:sz w:val="22"/>
+          <w:szCs w:val="22"/>
+        </w:rPr>
+        <w:t xml:space="preserve">(2016, February 12). </w:t>
+      </w:r>
+    </w:p>
+    <w:p>
+      <w:pPr>
+        <w:pStyle w:val="Normal1"/>
+        <w:rPr>
+          <w:rFonts w:ascii="Arial" w:eastAsia="Arial" w:hAnsi="Arial" w:cs="Arial"/>
+          <w:sz w:val="22"/>
+          <w:szCs w:val="22"/>
+        </w:rPr>
+      </w:pPr>
+      <w:r>
+        <w:rPr>
+          <w:rFonts w:ascii="Arial" w:eastAsia="Arial" w:hAnsi="Arial" w:cs="Arial"/>
+          <w:sz w:val="22"/>
+          <w:szCs w:val="22"/>
+        </w:rPr>
+        <w:t xml:space="preserve">Retrieved from </w:t>
+      </w:r>
+      <w:r>
+        <w:rPr>
+          <w:rFonts w:ascii="Arial" w:eastAsia="Arial" w:hAnsi="Arial" w:cs="Arial"/>
+          <w:sz w:val="22"/>
+          <w:szCs w:val="22"/>
+        </w:rPr>
+        <w:t>https://www.superteacherworksheets.com/fractions-basic.html</w:t>
+      </w:r>
+    </w:p>
+    <w:p>
+      <w:pPr>
+        <w:pStyle w:val="Normal1"/>
+        <w:rPr>
+          <w:rFonts w:ascii="Arial" w:eastAsia="Arial" w:hAnsi="Arial" w:cs="Arial"/>
+          <w:sz w:val="22"/>
+          <w:szCs w:val="22"/>
+        </w:rPr>
+      </w:pPr>
+    </w:p>
+    <w:p>
+      <w:pPr>
+        <w:pStyle w:val="Normal1"/>
+        <w:rPr>
+          <w:rFonts w:ascii="Arial" w:eastAsia="Arial" w:hAnsi="Arial" w:cs="Arial"/>
+          <w:sz w:val="22"/>
+          <w:szCs w:val="22"/>
+        </w:rPr>
+      </w:pPr>
+      <w:proofErr w:type="gramStart"/>
+      <w:r>
+        <w:rPr>
+          <w:rFonts w:ascii="Arial" w:eastAsia="Arial" w:hAnsi="Arial" w:cs="Arial"/>
+          <w:sz w:val="22"/>
+          <w:szCs w:val="22"/>
+        </w:rPr>
+        <w:t xml:space="preserve">[4] Fraction worksheets </w:t>
+      </w:r>
+      <w:r>
+        <w:rPr>
+          <w:rFonts w:ascii="Arial" w:eastAsia="Arial" w:hAnsi="Arial" w:cs="Arial"/>
+          <w:sz w:val="22"/>
+          <w:szCs w:val="22"/>
+        </w:rPr>
+        <w:t>1.Fraction addition, subtraction, multiplication, and division</w:t>
+      </w:r>
+      <w:r>
+        <w:rPr>
+          <w:rFonts w:ascii="Arial" w:eastAsia="Arial" w:hAnsi="Arial" w:cs="Arial"/>
+          <w:sz w:val="22"/>
+          <w:szCs w:val="22"/>
+        </w:rPr>
+        <w:t>.</w:t>
+      </w:r>
+      <w:proofErr w:type="gramEnd"/>
+      <w:r>
+        <w:rPr>
+          <w:rFonts w:ascii="Arial" w:eastAsia="Arial" w:hAnsi="Arial" w:cs="Arial"/>
+          <w:sz w:val="22"/>
+          <w:szCs w:val="22"/>
+        </w:rPr>
+        <w:t xml:space="preserve"> </w:t>
+      </w:r>
+      <w:r>
+        <w:rPr>
+          <w:rFonts w:ascii="Arial" w:eastAsia="Arial" w:hAnsi="Arial" w:cs="Arial"/>
+          <w:sz w:val="22"/>
+          <w:szCs w:val="22"/>
+        </w:rPr>
+        <w:t xml:space="preserve">(2016, February 12). Retrieved from </w:t>
+      </w:r>
+      <w:r>
+        <w:rPr>
+          <w:rFonts w:ascii="Arial" w:eastAsia="Arial" w:hAnsi="Arial" w:cs="Arial"/>
+          <w:sz w:val="22"/>
+          <w:szCs w:val="22"/>
+        </w:rPr>
+        <w:t>https://www.homeschoolmath.net/worksheets/fraction.php</w:t>
+      </w:r>
+    </w:p>
+    <w:p>
+      <w:pPr>
+        <w:pStyle w:val="Normal1"/>
+        <w:rPr>
+          <w:rFonts w:ascii="Arial" w:eastAsia="Arial" w:hAnsi="Arial" w:cs="Arial"/>
+          <w:b/>
+          <w:sz w:val="22"/>
+          <w:szCs w:val="22"/>
+        </w:rPr>
+      </w:pPr>
+    </w:p>
+    <w:p>
+      <w:pPr>
+        <w:pStyle w:val="ListParagraph"/>
+        <w:tabs>
+          <w:tab w:val="left" w:pos="180"/>
+        </w:tabs>
+        <w:ind w:left="0"/>
+        <w:rPr>
+          <w:rFonts w:ascii="Arial" w:eastAsia="Arial" w:hAnsi="Arial" w:cs="Arial"/>
+          <w:sz w:val="22"/>
+          <w:szCs w:val="22"/>
+        </w:rPr>
+      </w:pPr>
+      <w:r>
+        <w:rPr>
+          <w:rFonts w:ascii="Arial" w:eastAsia="Arial" w:hAnsi="Arial" w:cs="Arial"/>
+          <w:sz w:val="22"/>
+          <w:szCs w:val="22"/>
+        </w:rPr>
+        <w:t>[5] Test and Worksheet Generators for Math Teachers. Home Page. (2016, February 12). Retrieved from https://www.kutasoftware.com/freeipa.html</w:t>
+      </w:r>
+    </w:p>
+    <w:p>
+      <w:pPr>
+        <w:pStyle w:val="Normal1"/>
+        <w:rPr>
+          <w:rFonts w:ascii="Arial" w:eastAsia="Arial" w:hAnsi="Arial" w:cs="Arial"/>
+          <w:sz w:val="22"/>
+          <w:szCs w:val="22"/>
+        </w:rPr>
+      </w:pPr>
+      <w:r>
+        <w:rPr>
+          <w:rFonts w:ascii="Arial" w:eastAsia="Arial" w:hAnsi="Arial" w:cs="Arial"/>
+          <w:sz w:val="22"/>
+          <w:szCs w:val="22"/>
+        </w:rPr>
+        <w:br/>
+      </w:r>
+      <w:proofErr w:type="gramStart"/>
+      <w:r>
+        <w:rPr>
+          <w:rFonts w:ascii="Arial" w:eastAsia="Arial" w:hAnsi="Arial" w:cs="Arial"/>
+          <w:sz w:val="22"/>
+          <w:szCs w:val="22"/>
+        </w:rPr>
+        <w:t>[6]</w:t>
+      </w:r>
+      <w:r>
+        <w:t xml:space="preserve"> </w:t>
+      </w:r>
+      <w:r>
+        <w:rPr>
+          <w:rFonts w:ascii="Arial" w:eastAsia="Arial" w:hAnsi="Arial" w:cs="Arial"/>
+          <w:sz w:val="22"/>
+          <w:szCs w:val="22"/>
+        </w:rPr>
+        <w:t>Microsoft Math Worksheet Generator Software</w:t>
+      </w:r>
+      <w:r>
+        <w:rPr>
+          <w:rFonts w:ascii="Arial" w:eastAsia="Arial" w:hAnsi="Arial" w:cs="Arial"/>
+          <w:sz w:val="22"/>
+          <w:szCs w:val="22"/>
+        </w:rPr>
+        <w:t>.</w:t>
+      </w:r>
+      <w:proofErr w:type="gramEnd"/>
+      <w:r>
+        <w:rPr>
+          <w:rFonts w:ascii="Arial" w:eastAsia="Arial" w:hAnsi="Arial" w:cs="Arial"/>
+          <w:sz w:val="22"/>
+          <w:szCs w:val="22"/>
+        </w:rPr>
+        <w:t xml:space="preserve"> (2016, February 12). </w:t>
+      </w:r>
+    </w:p>
+    <w:p>
+      <w:pPr>
+        <w:pStyle w:val="Normal1"/>
+        <w:rPr>
+          <w:rFonts w:ascii="Arial" w:eastAsia="Arial" w:hAnsi="Arial" w:cs="Arial"/>
+          <w:sz w:val="22"/>
+          <w:szCs w:val="22"/>
+        </w:rPr>
+      </w:pPr>
+      <w:r>
+        <w:rPr>
+          <w:rFonts w:ascii="Arial" w:eastAsia="Arial" w:hAnsi="Arial" w:cs="Arial"/>
+          <w:sz w:val="22"/>
+          <w:szCs w:val="22"/>
+        </w:rPr>
+        <w:t xml:space="preserve">Retrieved from </w:t>
+      </w:r>
+      <w:r>
+        <w:rPr>
+          <w:rFonts w:ascii="Arial" w:eastAsia="Arial" w:hAnsi="Arial" w:cs="Arial"/>
+          <w:sz w:val="22"/>
+          <w:szCs w:val="22"/>
+        </w:rPr>
+        <w:t>http://microsoft-math-worksheet-generator.software.informer.com/</w:t>
+      </w:r>
+    </w:p>
+    <w:p>
+      <w:pPr>
+        <w:pStyle w:val="Normal1"/>
+      </w:pPr>
+      <w:bookmarkStart w:id="24" w:name="h.70xk35qmm4xp" w:colFirst="0" w:colLast="0"/>
+      <w:bookmarkEnd w:id="24"/>
+    </w:p>
+    <w:p>
+      <w:pPr>
+        <w:pStyle w:val="Heading2"/>
+        <w:rPr>
+          <w:rFonts w:ascii="Arial" w:hAnsi="Arial" w:cs="Arial"/>
+        </w:rPr>
+      </w:pPr>
+      <w:r>
+        <w:rPr>
           <w:rFonts w:ascii="Arial" w:hAnsi="Arial" w:cs="Arial"/>
         </w:rPr>
         <w:t>1.5</w:t>
@@ -4388,20 +4692,20 @@
         </w:rPr>
         <w:t>Overview</w:t>
       </w:r>
-      <w:bookmarkStart w:id="24" w:name="h.l0hqz8f053kt" w:colFirst="0" w:colLast="0"/>
+      <w:bookmarkStart w:id="25" w:name="h.l0hqz8f053kt" w:colFirst="0" w:colLast="0"/>
       <w:bookmarkEnd w:id="23"/>
-      <w:bookmarkEnd w:id="24"/>
-    </w:p>
-    <w:p>
-      <w:pPr>
-        <w:pStyle w:val="Normal1"/>
-        <w:rPr>
-          <w:rFonts w:ascii="Arial" w:hAnsi="Arial" w:cs="Arial"/>
-          <w:sz w:val="22"/>
-        </w:rPr>
-      </w:pPr>
-      <w:bookmarkStart w:id="25" w:name="h.9njtpli04sws" w:colFirst="0" w:colLast="0"/>
       <w:bookmarkEnd w:id="25"/>
+    </w:p>
+    <w:p>
+      <w:pPr>
+        <w:pStyle w:val="Normal1"/>
+        <w:rPr>
+          <w:rFonts w:ascii="Arial" w:hAnsi="Arial" w:cs="Arial"/>
+          <w:sz w:val="22"/>
+        </w:rPr>
+      </w:pPr>
+      <w:bookmarkStart w:id="26" w:name="h.9njtpli04sws" w:colFirst="0" w:colLast="0"/>
+      <w:bookmarkEnd w:id="26"/>
       <w:r>
         <w:rPr>
           <w:rFonts w:ascii="Arial" w:eastAsia="Arial" w:hAnsi="Arial" w:cs="Arial"/>
@@ -4432,19 +4736,19 @@
           <w:sz w:val="22"/>
         </w:rPr>
       </w:pPr>
-      <w:bookmarkStart w:id="26" w:name="h.pjvmlgm9zwkf" w:colFirst="0" w:colLast="0"/>
-      <w:bookmarkEnd w:id="26"/>
-    </w:p>
-    <w:p>
-      <w:pPr>
-        <w:pStyle w:val="Normal1"/>
-        <w:rPr>
-          <w:rFonts w:ascii="Arial" w:hAnsi="Arial" w:cs="Arial"/>
-          <w:sz w:val="22"/>
-        </w:rPr>
-      </w:pPr>
-      <w:bookmarkStart w:id="27" w:name="h.9iu2pg2pxb56" w:colFirst="0" w:colLast="0"/>
+      <w:bookmarkStart w:id="27" w:name="h.pjvmlgm9zwkf" w:colFirst="0" w:colLast="0"/>
       <w:bookmarkEnd w:id="27"/>
+    </w:p>
+    <w:p>
+      <w:pPr>
+        <w:pStyle w:val="Normal1"/>
+        <w:rPr>
+          <w:rFonts w:ascii="Arial" w:hAnsi="Arial" w:cs="Arial"/>
+          <w:sz w:val="22"/>
+        </w:rPr>
+      </w:pPr>
+      <w:bookmarkStart w:id="28" w:name="h.9iu2pg2pxb56" w:colFirst="0" w:colLast="0"/>
+      <w:bookmarkEnd w:id="28"/>
       <w:r>
         <w:rPr>
           <w:rFonts w:ascii="Arial" w:eastAsia="Arial" w:hAnsi="Arial" w:cs="Arial"/>
@@ -4468,19 +4772,19 @@
           <w:sz w:val="22"/>
         </w:rPr>
       </w:pPr>
-      <w:bookmarkStart w:id="28" w:name="h.crkmi2tz7e12" w:colFirst="0" w:colLast="0"/>
-      <w:bookmarkEnd w:id="28"/>
-    </w:p>
-    <w:p>
-      <w:pPr>
-        <w:pStyle w:val="Normal1"/>
-        <w:rPr>
-          <w:rFonts w:ascii="Arial" w:hAnsi="Arial" w:cs="Arial"/>
-          <w:sz w:val="22"/>
-        </w:rPr>
-      </w:pPr>
-      <w:bookmarkStart w:id="29" w:name="h.2jhzrp14afny" w:colFirst="0" w:colLast="0"/>
+      <w:bookmarkStart w:id="29" w:name="h.crkmi2tz7e12" w:colFirst="0" w:colLast="0"/>
       <w:bookmarkEnd w:id="29"/>
+    </w:p>
+    <w:p>
+      <w:pPr>
+        <w:pStyle w:val="Normal1"/>
+        <w:rPr>
+          <w:rFonts w:ascii="Arial" w:hAnsi="Arial" w:cs="Arial"/>
+          <w:sz w:val="22"/>
+        </w:rPr>
+      </w:pPr>
+      <w:bookmarkStart w:id="30" w:name="h.2jhzrp14afny" w:colFirst="0" w:colLast="0"/>
+      <w:bookmarkEnd w:id="30"/>
       <w:r>
         <w:rPr>
           <w:rFonts w:ascii="Arial" w:eastAsia="Arial" w:hAnsi="Arial" w:cs="Arial"/>
@@ -4504,19 +4808,20 @@
           <w:sz w:val="22"/>
         </w:rPr>
       </w:pPr>
-      <w:bookmarkStart w:id="30" w:name="h.inasgpr1ywaf" w:colFirst="0" w:colLast="0"/>
-      <w:bookmarkEnd w:id="30"/>
-    </w:p>
-    <w:p>
-      <w:pPr>
-        <w:pStyle w:val="Normal1"/>
-        <w:rPr>
-          <w:rFonts w:ascii="Arial" w:hAnsi="Arial" w:cs="Arial"/>
-          <w:sz w:val="22"/>
-        </w:rPr>
-      </w:pPr>
-      <w:bookmarkStart w:id="31" w:name="h.h3jk7hao9ksp" w:colFirst="0" w:colLast="0"/>
+      <w:bookmarkStart w:id="31" w:name="h.inasgpr1ywaf" w:colFirst="0" w:colLast="0"/>
       <w:bookmarkEnd w:id="31"/>
+    </w:p>
+    <w:p>
+      <w:pPr>
+        <w:pStyle w:val="Normal1"/>
+        <w:rPr>
+          <w:rFonts w:ascii="Arial" w:eastAsia="Arial" w:hAnsi="Arial" w:cs="Arial"/>
+          <w:sz w:val="22"/>
+          <w:szCs w:val="22"/>
+        </w:rPr>
+      </w:pPr>
+      <w:bookmarkStart w:id="32" w:name="h.h3jk7hao9ksp" w:colFirst="0" w:colLast="0"/>
+      <w:bookmarkEnd w:id="32"/>
       <w:r>
         <w:rPr>
           <w:rFonts w:ascii="Arial" w:eastAsia="Arial" w:hAnsi="Arial" w:cs="Arial"/>
@@ -4524,28 +4829,75 @@
         </w:rPr>
         <w:t>The fourth chapter deals with the prioritization of the requirements. It includes a motivation for the chosen prioritization methods and discusses why other alternatives were not chosen. The fifth chapter describes other nonfunctional requirements.</w:t>
       </w:r>
-    </w:p>
-    <w:p>
-      <w:pPr>
-        <w:pStyle w:val="Normal1"/>
-        <w:rPr>
-          <w:rFonts w:ascii="Arial" w:hAnsi="Arial" w:cs="Arial"/>
-          <w:sz w:val="22"/>
-        </w:rPr>
-      </w:pPr>
-      <w:bookmarkStart w:id="32" w:name="h.9h99f112mfq2" w:colFirst="0" w:colLast="0"/>
-      <w:bookmarkEnd w:id="32"/>
-    </w:p>
-    <w:p>
-      <w:pPr>
-        <w:pStyle w:val="Normal1"/>
-        <w:rPr>
-          <w:rFonts w:ascii="Arial" w:hAnsi="Arial" w:cs="Arial"/>
-          <w:sz w:val="22"/>
-        </w:rPr>
-      </w:pPr>
-      <w:bookmarkStart w:id="33" w:name="h.1swmsgairiq8" w:colFirst="0" w:colLast="0"/>
+      <w:r>
+        <w:rPr>
+          <w:rFonts w:ascii="Arial" w:eastAsia="Arial" w:hAnsi="Arial" w:cs="Arial"/>
+          <w:sz w:val="22"/>
+        </w:rPr>
+        <w:t xml:space="preserve"> </w:t>
+      </w:r>
+      <w:r>
+        <w:rPr>
+          <w:rFonts w:ascii="Arial" w:eastAsia="Arial" w:hAnsi="Arial" w:cs="Arial"/>
+          <w:sz w:val="22"/>
+          <w:szCs w:val="22"/>
+        </w:rPr>
+        <w:t xml:space="preserve">The sixth chapter contains the database schema used in </w:t>
+      </w:r>
+      <w:r>
+        <w:rPr>
+          <w:rFonts w:ascii="Arial" w:eastAsia="Arial" w:hAnsi="Arial" w:cs="Arial"/>
+          <w:sz w:val="22"/>
+          <w:szCs w:val="22"/>
+        </w:rPr>
+        <w:t xml:space="preserve">in the </w:t>
+      </w:r>
+      <w:r>
+        <w:rPr>
+          <w:rFonts w:ascii="Arial" w:eastAsia="Arial" w:hAnsi="Arial" w:cs="Arial"/>
+          <w:sz w:val="22"/>
+          <w:szCs w:val="22"/>
+        </w:rPr>
+        <w:t xml:space="preserve">FWC </w:t>
+      </w:r>
+      <w:r>
+        <w:rPr>
+          <w:rFonts w:ascii="Arial" w:eastAsia="Arial" w:hAnsi="Arial" w:cs="Arial"/>
+          <w:sz w:val="22"/>
+          <w:szCs w:val="22"/>
+        </w:rPr>
+        <w:t>database</w:t>
+      </w:r>
+      <w:r>
+        <w:rPr>
+          <w:rFonts w:ascii="Arial" w:eastAsia="Arial" w:hAnsi="Arial" w:cs="Arial"/>
+          <w:sz w:val="22"/>
+          <w:szCs w:val="22"/>
+        </w:rPr>
+        <w:t>.</w:t>
+      </w:r>
+    </w:p>
+    <w:p>
+      <w:pPr>
+        <w:pStyle w:val="Normal1"/>
+        <w:rPr>
+          <w:rFonts w:ascii="Arial" w:hAnsi="Arial" w:cs="Arial"/>
+          <w:sz w:val="22"/>
+        </w:rPr>
+      </w:pPr>
+      <w:bookmarkStart w:id="33" w:name="h.9h99f112mfq2" w:colFirst="0" w:colLast="0"/>
       <w:bookmarkEnd w:id="33"/>
+    </w:p>
+    <w:p>
+      <w:pPr>
+        <w:pStyle w:val="Normal1"/>
+        <w:rPr>
+          <w:rFonts w:ascii="Arial" w:hAnsi="Arial" w:cs="Arial"/>
+          <w:sz w:val="22"/>
+        </w:rPr>
+      </w:pPr>
+      <w:bookmarkStart w:id="34" w:name="h.1swmsgairiq8" w:colFirst="0" w:colLast="0"/>
+      <w:bookmarkEnd w:id="34"/>
       <w:r>
         <w:rPr>
           <w:rFonts w:ascii="Arial" w:eastAsia="Arial" w:hAnsi="Arial" w:cs="Arial"/>
@@ -4574,12 +4926,12 @@
         </w:rPr>
         <w:t xml:space="preserve"> results of the requirement prioritization and a release plan based on them.</w:t>
       </w:r>
-      <w:bookmarkStart w:id="34" w:name="h.tvv6z5u8mjlt" w:colFirst="0" w:colLast="0"/>
-      <w:bookmarkStart w:id="35" w:name="h.lp5kkmrkv7x5" w:colFirst="0" w:colLast="0"/>
-      <w:bookmarkStart w:id="36" w:name="h.4d34og8" w:colFirst="0" w:colLast="0"/>
-      <w:bookmarkEnd w:id="34"/>
+      <w:bookmarkStart w:id="35" w:name="h.tvv6z5u8mjlt" w:colFirst="0" w:colLast="0"/>
+      <w:bookmarkStart w:id="36" w:name="h.lp5kkmrkv7x5" w:colFirst="0" w:colLast="0"/>
+      <w:bookmarkStart w:id="37" w:name="h.4d34og8" w:colFirst="0" w:colLast="0"/>
       <w:bookmarkEnd w:id="35"/>
       <w:bookmarkEnd w:id="36"/>
+      <w:bookmarkEnd w:id="37"/>
     </w:p>
     <w:p>
       <w:pPr>
@@ -4589,11 +4941,11 @@
           <w:numId w:val="5"/>
         </w:numPr>
       </w:pPr>
-      <w:bookmarkStart w:id="37" w:name="_Toc443497030"/>
+      <w:bookmarkStart w:id="38" w:name="_Toc443497030"/>
       <w:r>
         <w:t>Overall Description</w:t>
       </w:r>
-      <w:bookmarkEnd w:id="37"/>
+      <w:bookmarkEnd w:id="38"/>
     </w:p>
     <w:p>
       <w:pPr>
@@ -4606,27 +4958,27 @@
           <w:rFonts w:ascii="Arial" w:hAnsi="Arial" w:cs="Arial"/>
         </w:rPr>
       </w:pPr>
-      <w:bookmarkStart w:id="38" w:name="h.2s8eyo1" w:colFirst="0" w:colLast="0"/>
-      <w:bookmarkStart w:id="39" w:name="_Toc443497031"/>
-      <w:bookmarkEnd w:id="38"/>
+      <w:bookmarkStart w:id="39" w:name="h.2s8eyo1" w:colFirst="0" w:colLast="0"/>
+      <w:bookmarkStart w:id="40" w:name="_Toc443497031"/>
+      <w:bookmarkEnd w:id="39"/>
       <w:r>
         <w:rPr>
           <w:rFonts w:ascii="Arial" w:hAnsi="Arial" w:cs="Arial"/>
         </w:rPr>
         <w:t>Product Perspective</w:t>
       </w:r>
-      <w:bookmarkEnd w:id="39"/>
-    </w:p>
-    <w:p>
-      <w:pPr>
-        <w:pStyle w:val="Normal1"/>
-        <w:rPr>
-          <w:rFonts w:ascii="Arial" w:eastAsia="Arial" w:hAnsi="Arial" w:cs="Arial"/>
-          <w:sz w:val="22"/>
-        </w:rPr>
-      </w:pPr>
-      <w:bookmarkStart w:id="40" w:name="h.17dp8vu" w:colFirst="0" w:colLast="0"/>
       <w:bookmarkEnd w:id="40"/>
+    </w:p>
+    <w:p>
+      <w:pPr>
+        <w:pStyle w:val="Normal1"/>
+        <w:rPr>
+          <w:rFonts w:ascii="Arial" w:eastAsia="Arial" w:hAnsi="Arial" w:cs="Arial"/>
+          <w:sz w:val="22"/>
+        </w:rPr>
+      </w:pPr>
+      <w:bookmarkStart w:id="41" w:name="h.17dp8vu" w:colFirst="0" w:colLast="0"/>
+      <w:bookmarkEnd w:id="41"/>
       <w:r>
         <w:rPr>
           <w:rFonts w:ascii="Arial" w:eastAsia="Arial" w:hAnsi="Arial" w:cs="Arial"/>
@@ -4657,7 +5009,16 @@
           <w:sz w:val="22"/>
           <w:szCs w:val="22"/>
         </w:rPr>
-        <w:t>stand-alone product that allows teachers and students to create random exercise worksheets to practice operations with fractions. There exist many alternative online fraction worksheet creators. However, this system is accessible offline and stores worksheets and user informatio</w:t>
+        <w:t xml:space="preserve">stand-alone product that allows teachers and students to create random exercise worksheets to practice operations with fractions. There exist </w:t>
+      </w:r>
+      <w:r>
+        <w:rPr>
+          <w:rFonts w:ascii="Arial" w:eastAsia="Arial" w:hAnsi="Arial" w:cs="Arial"/>
+          <w:sz w:val="22"/>
+          <w:szCs w:val="22"/>
+        </w:rPr>
+        <w:lastRenderedPageBreak/>
+        <w:t>many alternative online fraction worksheet creators. However, this system is accessible offline and stores worksheets and user informatio</w:t>
       </w:r>
       <w:r>
         <w:rPr>
@@ -4757,7 +5118,6 @@
           <w:rFonts w:ascii="Arial" w:hAnsi="Arial" w:cs="Arial"/>
           <w:noProof/>
         </w:rPr>
-        <w:lastRenderedPageBreak/>
         <w:drawing>
           <wp:inline distT="0" distB="0" distL="0" distR="0" wp14:anchorId="1074257D" wp14:editId="40DE3558">
             <wp:extent cx="6375237" cy="4014258"/>
@@ -4774,7 +5134,7 @@
                     <pic:cNvPicPr/>
                   </pic:nvPicPr>
                   <pic:blipFill>
-                    <a:blip r:embed="rId8">
+                    <a:blip r:embed="rId9">
                       <a:extLst>
                         <a:ext uri="{28A0092B-C50C-407E-A947-70E740481C1C}">
                           <a14:useLocalDpi xmlns:a14="http://schemas.microsoft.com/office/drawing/2010/main" val="0"/>
@@ -4880,16 +5240,16 @@
           <w:rFonts w:ascii="Arial" w:hAnsi="Arial" w:cs="Arial"/>
         </w:rPr>
       </w:pPr>
-      <w:bookmarkStart w:id="41" w:name="_Toc443497032"/>
+      <w:bookmarkStart w:id="42" w:name="_Toc443497032"/>
       <w:r>
         <w:rPr>
           <w:rFonts w:ascii="Arial" w:hAnsi="Arial" w:cs="Arial"/>
         </w:rPr>
         <w:t>User Classes and Characteristics</w:t>
       </w:r>
-      <w:bookmarkStart w:id="42" w:name="h.26in1rg" w:colFirst="0" w:colLast="0"/>
-      <w:bookmarkEnd w:id="41"/>
+      <w:bookmarkStart w:id="43" w:name="h.26in1rg" w:colFirst="0" w:colLast="0"/>
       <w:bookmarkEnd w:id="42"/>
+      <w:bookmarkEnd w:id="43"/>
     </w:p>
     <w:tbl>
       <w:tblPr>
@@ -5035,7 +5395,16 @@
                 <w:sz w:val="22"/>
                 <w:szCs w:val="22"/>
               </w:rPr>
-              <w:t xml:space="preserve">The Teacher can create Classes and rosters for them, creating an account for each Student in a class and providing the students with their usernames and passwords in order to access the FWC. The Teacher </w:t>
+              <w:t xml:space="preserve">The Teacher can create Classes and rosters for them, creating an account for </w:t>
+            </w:r>
+            <w:r>
+              <w:rPr>
+                <w:rFonts w:ascii="Arial" w:eastAsia="Arial" w:hAnsi="Arial" w:cs="Arial"/>
+                <w:sz w:val="22"/>
+                <w:szCs w:val="22"/>
+              </w:rPr>
+              <w:lastRenderedPageBreak/>
+              <w:t xml:space="preserve">each Student in a class and providing the students with their usernames and passwords in order to access the FWC. The Teacher </w:t>
             </w:r>
             <w:r>
               <w:rPr>
@@ -5143,6 +5512,7 @@
                 <w:sz w:val="22"/>
                 <w:szCs w:val="22"/>
               </w:rPr>
+              <w:lastRenderedPageBreak/>
               <w:t>Student</w:t>
             </w:r>
           </w:p>
@@ -5174,16 +5544,7 @@
                 <w:sz w:val="22"/>
                 <w:szCs w:val="22"/>
               </w:rPr>
-              <w:t xml:space="preserve">s assigned difficulty </w:t>
-            </w:r>
-            <w:r>
-              <w:rPr>
-                <w:rFonts w:ascii="Arial" w:eastAsia="Arial" w:hAnsi="Arial" w:cs="Arial"/>
-                <w:sz w:val="22"/>
-                <w:szCs w:val="22"/>
-              </w:rPr>
-              <w:lastRenderedPageBreak/>
-              <w:t>level. Like the Teacher, the Student is able to refer to worksheets that he/she previously created.</w:t>
+              <w:t>s assigned difficulty level. Like the Teacher, the Student is able to refer to worksheets that he/she previously created.</w:t>
             </w:r>
           </w:p>
         </w:tc>
@@ -5200,15 +5561,14 @@
           <w:rFonts w:ascii="Arial" w:hAnsi="Arial" w:cs="Arial"/>
         </w:rPr>
       </w:pPr>
-      <w:bookmarkStart w:id="43" w:name="_Toc443497033"/>
-      <w:r>
-        <w:rPr>
-          <w:rFonts w:ascii="Arial" w:hAnsi="Arial" w:cs="Arial"/>
-        </w:rPr>
-        <w:lastRenderedPageBreak/>
+      <w:bookmarkStart w:id="44" w:name="_Toc443497033"/>
+      <w:r>
+        <w:rPr>
+          <w:rFonts w:ascii="Arial" w:hAnsi="Arial" w:cs="Arial"/>
+        </w:rPr>
         <w:t>Operating Environment</w:t>
       </w:r>
-      <w:bookmarkEnd w:id="43"/>
+      <w:bookmarkEnd w:id="44"/>
     </w:p>
     <w:p>
       <w:pPr>
@@ -5223,8 +5583,8 @@
           <w:szCs w:val="22"/>
         </w:rPr>
       </w:pPr>
-      <w:bookmarkStart w:id="44" w:name="h.lnxbz9" w:colFirst="0" w:colLast="0"/>
-      <w:bookmarkEnd w:id="44"/>
+      <w:bookmarkStart w:id="45" w:name="h.lnxbz9" w:colFirst="0" w:colLast="0"/>
+      <w:bookmarkEnd w:id="45"/>
       <w:r>
         <w:rPr>
           <w:rFonts w:ascii="Arial" w:eastAsia="Arial" w:hAnsi="Arial" w:cs="Arial"/>
@@ -5297,14 +5657,14 @@
           <w:rFonts w:ascii="Arial" w:hAnsi="Arial" w:cs="Arial"/>
         </w:rPr>
       </w:pPr>
-      <w:bookmarkStart w:id="45" w:name="_Toc443497034"/>
+      <w:bookmarkStart w:id="46" w:name="_Toc443497034"/>
       <w:r>
         <w:rPr>
           <w:rFonts w:ascii="Arial" w:hAnsi="Arial" w:cs="Arial"/>
         </w:rPr>
         <w:t>Design and Implementation Constraints</w:t>
       </w:r>
-      <w:bookmarkEnd w:id="45"/>
+      <w:bookmarkEnd w:id="46"/>
     </w:p>
     <w:p>
       <w:pPr>
@@ -5319,8 +5679,8 @@
           <w:szCs w:val="22"/>
         </w:rPr>
       </w:pPr>
-      <w:bookmarkStart w:id="46" w:name="h.35nkun2" w:colFirst="0" w:colLast="0"/>
-      <w:bookmarkEnd w:id="46"/>
+      <w:bookmarkStart w:id="47" w:name="h.35nkun2" w:colFirst="0" w:colLast="0"/>
+      <w:bookmarkEnd w:id="47"/>
       <w:r>
         <w:rPr>
           <w:rFonts w:ascii="Arial" w:eastAsia="Arial" w:hAnsi="Arial" w:cs="Arial"/>
@@ -5489,14 +5849,14 @@
           <w:rFonts w:ascii="Arial" w:hAnsi="Arial" w:cs="Arial"/>
         </w:rPr>
       </w:pPr>
-      <w:bookmarkStart w:id="47" w:name="_Toc443497035"/>
+      <w:bookmarkStart w:id="48" w:name="_Toc443497035"/>
       <w:r>
         <w:rPr>
           <w:rFonts w:ascii="Arial" w:hAnsi="Arial" w:cs="Arial"/>
         </w:rPr>
         <w:t>User Documentation</w:t>
       </w:r>
-      <w:bookmarkEnd w:id="47"/>
+      <w:bookmarkEnd w:id="48"/>
     </w:p>
     <w:p>
       <w:pPr>
@@ -5511,8 +5871,8 @@
           <w:szCs w:val="22"/>
         </w:rPr>
       </w:pPr>
-      <w:bookmarkStart w:id="48" w:name="h.1ksv4uv" w:colFirst="0" w:colLast="0"/>
-      <w:bookmarkEnd w:id="48"/>
+      <w:bookmarkStart w:id="49" w:name="h.1ksv4uv" w:colFirst="0" w:colLast="0"/>
+      <w:bookmarkEnd w:id="49"/>
       <w:r>
         <w:rPr>
           <w:rFonts w:ascii="Arial" w:eastAsia="Arial" w:hAnsi="Arial" w:cs="Arial"/>
@@ -5555,14 +5915,14 @@
           <w:rFonts w:ascii="Arial" w:hAnsi="Arial" w:cs="Arial"/>
         </w:rPr>
       </w:pPr>
-      <w:bookmarkStart w:id="49" w:name="_Toc443497036"/>
+      <w:bookmarkStart w:id="50" w:name="_Toc443497036"/>
       <w:r>
         <w:rPr>
           <w:rFonts w:ascii="Arial" w:hAnsi="Arial" w:cs="Arial"/>
         </w:rPr>
         <w:t>Assumptions and Dependencies</w:t>
       </w:r>
-      <w:bookmarkEnd w:id="49"/>
+      <w:bookmarkEnd w:id="50"/>
     </w:p>
     <w:p>
       <w:pPr>
@@ -5577,8 +5937,8 @@
           <w:szCs w:val="22"/>
         </w:rPr>
       </w:pPr>
-      <w:bookmarkStart w:id="50" w:name="h.44sinio" w:colFirst="0" w:colLast="0"/>
-      <w:bookmarkEnd w:id="50"/>
+      <w:bookmarkStart w:id="51" w:name="h.44sinio" w:colFirst="0" w:colLast="0"/>
+      <w:bookmarkEnd w:id="51"/>
       <w:r>
         <w:rPr>
           <w:rFonts w:ascii="Arial" w:eastAsia="Arial" w:hAnsi="Arial" w:cs="Arial"/>
@@ -5662,12 +6022,12 @@
           <w:numId w:val="5"/>
         </w:numPr>
       </w:pPr>
-      <w:bookmarkStart w:id="51" w:name="_Toc443497037"/>
+      <w:bookmarkStart w:id="52" w:name="_Toc443497037"/>
       <w:r>
         <w:lastRenderedPageBreak/>
         <w:t>User Requirements</w:t>
       </w:r>
-      <w:bookmarkEnd w:id="51"/>
+      <w:bookmarkEnd w:id="52"/>
     </w:p>
     <w:p>
       <w:pPr>
@@ -5680,16 +6040,16 @@
           <w:rFonts w:ascii="Arial" w:hAnsi="Arial" w:cs="Arial"/>
         </w:rPr>
       </w:pPr>
-      <w:bookmarkStart w:id="52" w:name="h.2jxsxqh" w:colFirst="0" w:colLast="0"/>
-      <w:bookmarkStart w:id="53" w:name="_Toc443497038"/>
-      <w:bookmarkEnd w:id="52"/>
+      <w:bookmarkStart w:id="53" w:name="h.2jxsxqh" w:colFirst="0" w:colLast="0"/>
+      <w:bookmarkStart w:id="54" w:name="_Toc443497038"/>
+      <w:bookmarkEnd w:id="53"/>
       <w:r>
         <w:rPr>
           <w:rFonts w:ascii="Arial" w:hAnsi="Arial" w:cs="Arial"/>
         </w:rPr>
         <w:t>Functional Requirements</w:t>
       </w:r>
-      <w:bookmarkEnd w:id="53"/>
+      <w:bookmarkEnd w:id="54"/>
     </w:p>
     <w:p>
       <w:pPr>
@@ -5701,8 +6061,8 @@
           <w:szCs w:val="22"/>
         </w:rPr>
       </w:pPr>
-      <w:bookmarkStart w:id="54" w:name="h.ndt8av5mmn1j" w:colFirst="0" w:colLast="0"/>
-      <w:bookmarkEnd w:id="54"/>
+      <w:bookmarkStart w:id="55" w:name="h.ndt8av5mmn1j" w:colFirst="0" w:colLast="0"/>
+      <w:bookmarkEnd w:id="55"/>
       <w:r>
         <w:rPr>
           <w:rFonts w:ascii="Arial" w:eastAsia="Arial" w:hAnsi="Arial" w:cs="Arial"/>
@@ -5853,8 +6213,8 @@
           <w:szCs w:val="22"/>
         </w:rPr>
       </w:pPr>
-      <w:bookmarkStart w:id="55" w:name="h.kjd69nzcmlfu" w:colFirst="0" w:colLast="0"/>
-      <w:bookmarkEnd w:id="55"/>
+      <w:bookmarkStart w:id="56" w:name="h.kjd69nzcmlfu" w:colFirst="0" w:colLast="0"/>
+      <w:bookmarkEnd w:id="56"/>
       <w:r>
         <w:rPr>
           <w:rFonts w:ascii="Arial" w:eastAsia="Arial" w:hAnsi="Arial" w:cs="Arial"/>
@@ -6016,8 +6376,8 @@
           <w:szCs w:val="22"/>
         </w:rPr>
       </w:pPr>
-      <w:bookmarkStart w:id="56" w:name="h.gjobmifu0829" w:colFirst="0" w:colLast="0"/>
-      <w:bookmarkEnd w:id="56"/>
+      <w:bookmarkStart w:id="57" w:name="h.gjobmifu0829" w:colFirst="0" w:colLast="0"/>
+      <w:bookmarkEnd w:id="57"/>
       <w:r>
         <w:rPr>
           <w:rFonts w:ascii="Arial" w:eastAsia="Arial" w:hAnsi="Arial" w:cs="Arial"/>
@@ -6041,8 +6401,8 @@
           <w:szCs w:val="22"/>
         </w:rPr>
       </w:pPr>
-      <w:bookmarkStart w:id="57" w:name="h.eei92ftlu3ui" w:colFirst="0" w:colLast="0"/>
-      <w:bookmarkEnd w:id="57"/>
+      <w:bookmarkStart w:id="58" w:name="h.eei92ftlu3ui" w:colFirst="0" w:colLast="0"/>
+      <w:bookmarkEnd w:id="58"/>
       <w:r>
         <w:rPr>
           <w:rFonts w:ascii="Arial" w:eastAsia="Arial" w:hAnsi="Arial" w:cs="Arial"/>
@@ -6066,10 +6426,10 @@
           <w:szCs w:val="22"/>
         </w:rPr>
       </w:pPr>
-      <w:bookmarkStart w:id="58" w:name="h.iveexmqlxn8s" w:colFirst="0" w:colLast="0"/>
-      <w:bookmarkStart w:id="59" w:name="h.3yrkzb384g7q" w:colFirst="0" w:colLast="0"/>
-      <w:bookmarkEnd w:id="58"/>
+      <w:bookmarkStart w:id="59" w:name="h.iveexmqlxn8s" w:colFirst="0" w:colLast="0"/>
+      <w:bookmarkStart w:id="60" w:name="h.3yrkzb384g7q" w:colFirst="0" w:colLast="0"/>
       <w:bookmarkEnd w:id="59"/>
+      <w:bookmarkEnd w:id="60"/>
       <w:r>
         <w:rPr>
           <w:rFonts w:ascii="Arial" w:eastAsia="Arial" w:hAnsi="Arial" w:cs="Arial"/>
@@ -6123,8 +6483,8 @@
           <w:rFonts w:ascii="Arial" w:hAnsi="Arial" w:cs="Arial"/>
         </w:rPr>
       </w:pPr>
-      <w:bookmarkStart w:id="60" w:name="h.ujsfsvqvxb6q" w:colFirst="0" w:colLast="0"/>
-      <w:bookmarkEnd w:id="60"/>
+      <w:bookmarkStart w:id="61" w:name="h.ujsfsvqvxb6q" w:colFirst="0" w:colLast="0"/>
+      <w:bookmarkEnd w:id="61"/>
     </w:p>
     <w:p>
       <w:pPr>
@@ -6140,8 +6500,8 @@
           <w:szCs w:val="22"/>
         </w:rPr>
       </w:pPr>
-      <w:bookmarkStart w:id="61" w:name="h.uz6g4wrcx42w" w:colFirst="0" w:colLast="0"/>
-      <w:bookmarkEnd w:id="61"/>
+      <w:bookmarkStart w:id="62" w:name="h.uz6g4wrcx42w" w:colFirst="0" w:colLast="0"/>
+      <w:bookmarkEnd w:id="62"/>
       <w:r>
         <w:rPr>
           <w:rFonts w:ascii="Arial" w:eastAsia="Arial" w:hAnsi="Arial" w:cs="Arial"/>
@@ -6258,12 +6618,12 @@
           <w:szCs w:val="22"/>
         </w:rPr>
       </w:pPr>
-      <w:bookmarkStart w:id="62" w:name="h.md3bksysql17" w:colFirst="0" w:colLast="0"/>
-      <w:bookmarkStart w:id="63" w:name="h.jdqvq0xdw9jj" w:colFirst="0" w:colLast="0"/>
-      <w:bookmarkStart w:id="64" w:name="h.7vohb2pq1rbp" w:colFirst="0" w:colLast="0"/>
-      <w:bookmarkEnd w:id="62"/>
+      <w:bookmarkStart w:id="63" w:name="h.md3bksysql17" w:colFirst="0" w:colLast="0"/>
+      <w:bookmarkStart w:id="64" w:name="h.jdqvq0xdw9jj" w:colFirst="0" w:colLast="0"/>
+      <w:bookmarkStart w:id="65" w:name="h.7vohb2pq1rbp" w:colFirst="0" w:colLast="0"/>
       <w:bookmarkEnd w:id="63"/>
       <w:bookmarkEnd w:id="64"/>
+      <w:bookmarkEnd w:id="65"/>
       <w:r>
         <w:rPr>
           <w:rFonts w:ascii="Arial" w:eastAsia="Arial" w:hAnsi="Arial" w:cs="Arial"/>
@@ -6581,10 +6941,10 @@
         </w:rPr>
         <w:t>The student shall be able to select various problem types based on assigned difficulty level.</w:t>
       </w:r>
-      <w:bookmarkStart w:id="65" w:name="h.tqxx56kg4sqw" w:colFirst="0" w:colLast="0"/>
-      <w:bookmarkStart w:id="66" w:name="h.z337ya" w:colFirst="0" w:colLast="0"/>
-      <w:bookmarkEnd w:id="65"/>
+      <w:bookmarkStart w:id="66" w:name="h.tqxx56kg4sqw" w:colFirst="0" w:colLast="0"/>
+      <w:bookmarkStart w:id="67" w:name="h.z337ya" w:colFirst="0" w:colLast="0"/>
       <w:bookmarkEnd w:id="66"/>
+      <w:bookmarkEnd w:id="67"/>
     </w:p>
     <w:p>
       <w:pPr>
@@ -6597,7 +6957,7 @@
           <w:rFonts w:ascii="Arial" w:hAnsi="Arial" w:cs="Arial"/>
         </w:rPr>
       </w:pPr>
-      <w:bookmarkStart w:id="67" w:name="_Toc443497039"/>
+      <w:bookmarkStart w:id="68" w:name="_Toc443497039"/>
       <w:r>
         <w:rPr>
           <w:rFonts w:ascii="Arial" w:hAnsi="Arial" w:cs="Arial"/>
@@ -6605,17 +6965,17 @@
         <w:lastRenderedPageBreak/>
         <w:t>Non-Functional Requirements</w:t>
       </w:r>
-      <w:bookmarkEnd w:id="67"/>
-    </w:p>
-    <w:p>
-      <w:pPr>
-        <w:pStyle w:val="Normal1"/>
-        <w:rPr>
-          <w:rFonts w:ascii="Arial" w:hAnsi="Arial" w:cs="Arial"/>
-        </w:rPr>
-      </w:pPr>
-      <w:bookmarkStart w:id="68" w:name="h.7xh0h6dpxm2a" w:colFirst="0" w:colLast="0"/>
       <w:bookmarkEnd w:id="68"/>
+    </w:p>
+    <w:p>
+      <w:pPr>
+        <w:pStyle w:val="Normal1"/>
+        <w:rPr>
+          <w:rFonts w:ascii="Arial" w:hAnsi="Arial" w:cs="Arial"/>
+        </w:rPr>
+      </w:pPr>
+      <w:bookmarkStart w:id="69" w:name="h.7xh0h6dpxm2a" w:colFirst="0" w:colLast="0"/>
+      <w:bookmarkEnd w:id="69"/>
       <w:r>
         <w:rPr>
           <w:rFonts w:ascii="Arial" w:eastAsia="Arial" w:hAnsi="Arial" w:cs="Arial"/>
@@ -6633,8 +6993,8 @@
           <w:rFonts w:ascii="Arial" w:hAnsi="Arial" w:cs="Arial"/>
         </w:rPr>
       </w:pPr>
-      <w:bookmarkStart w:id="69" w:name="h.nlr3g04otvfc" w:colFirst="0" w:colLast="0"/>
-      <w:bookmarkEnd w:id="69"/>
+      <w:bookmarkStart w:id="70" w:name="h.nlr3g04otvfc" w:colFirst="0" w:colLast="0"/>
+      <w:bookmarkEnd w:id="70"/>
     </w:p>
     <w:p>
       <w:pPr>
@@ -6650,8 +7010,8 @@
           <w:szCs w:val="22"/>
         </w:rPr>
       </w:pPr>
-      <w:bookmarkStart w:id="70" w:name="h.e51s7588b76b" w:colFirst="0" w:colLast="0"/>
-      <w:bookmarkEnd w:id="70"/>
+      <w:bookmarkStart w:id="71" w:name="h.e51s7588b76b" w:colFirst="0" w:colLast="0"/>
+      <w:bookmarkEnd w:id="71"/>
       <w:r>
         <w:rPr>
           <w:rFonts w:ascii="Arial" w:eastAsia="Arial" w:hAnsi="Arial" w:cs="Arial"/>
@@ -6713,14 +7073,14 @@
           <w:rFonts w:ascii="Arial" w:hAnsi="Arial" w:cs="Arial"/>
         </w:rPr>
       </w:pPr>
-      <w:bookmarkStart w:id="71" w:name="_Toc443497040"/>
+      <w:bookmarkStart w:id="72" w:name="_Toc443497040"/>
       <w:r>
         <w:rPr>
           <w:rFonts w:ascii="Arial" w:hAnsi="Arial" w:cs="Arial"/>
         </w:rPr>
         <w:t>Software Interfaces</w:t>
       </w:r>
-      <w:bookmarkEnd w:id="71"/>
+      <w:bookmarkEnd w:id="72"/>
     </w:p>
     <w:p>
       <w:pPr>
@@ -6736,8 +7096,8 @@
           <w:szCs w:val="22"/>
         </w:rPr>
       </w:pPr>
-      <w:bookmarkStart w:id="72" w:name="h.1y810tw" w:colFirst="0" w:colLast="0"/>
-      <w:bookmarkEnd w:id="72"/>
+      <w:bookmarkStart w:id="73" w:name="h.1y810tw" w:colFirst="0" w:colLast="0"/>
+      <w:bookmarkEnd w:id="73"/>
       <w:r>
         <w:rPr>
           <w:rFonts w:ascii="Arial" w:eastAsia="Arial" w:hAnsi="Arial" w:cs="Arial"/>
@@ -6801,11 +7161,11 @@
           <w:numId w:val="5"/>
         </w:numPr>
       </w:pPr>
-      <w:bookmarkStart w:id="73" w:name="_Toc443497041"/>
+      <w:bookmarkStart w:id="74" w:name="_Toc443497041"/>
       <w:r>
         <w:t>System Requirements</w:t>
       </w:r>
-      <w:bookmarkEnd w:id="73"/>
+      <w:bookmarkEnd w:id="74"/>
     </w:p>
     <w:p>
       <w:pPr>
@@ -6817,8 +7177,8 @@
           <w:szCs w:val="22"/>
         </w:rPr>
       </w:pPr>
-      <w:bookmarkStart w:id="74" w:name="h.2xcytpi" w:colFirst="0" w:colLast="0"/>
-      <w:bookmarkEnd w:id="74"/>
+      <w:bookmarkStart w:id="75" w:name="h.2xcytpi" w:colFirst="0" w:colLast="0"/>
+      <w:bookmarkEnd w:id="75"/>
       <w:r>
         <w:rPr>
           <w:rFonts w:ascii="Arial" w:eastAsia="Arial" w:hAnsi="Arial" w:cs="Arial"/>
@@ -6840,7 +7200,7 @@
           <w:rFonts w:ascii="Arial" w:hAnsi="Arial" w:cs="Arial"/>
         </w:rPr>
       </w:pPr>
-      <w:bookmarkStart w:id="75" w:name="_Toc443497042"/>
+      <w:bookmarkStart w:id="76" w:name="_Toc443497042"/>
       <w:r>
         <w:rPr>
           <w:rFonts w:ascii="Arial" w:hAnsi="Arial" w:cs="Arial"/>
@@ -6853,8 +7213,6 @@
         </w:rPr>
         <w:t>System Features</w:t>
       </w:r>
-      <w:bookmarkStart w:id="76" w:name="_GoBack"/>
-      <w:bookmarkEnd w:id="75"/>
       <w:bookmarkEnd w:id="76"/>
     </w:p>
     <w:p>
@@ -7111,25 +7469,7 @@
           <w:sz w:val="22"/>
           <w:szCs w:val="22"/>
         </w:rPr>
-        <w:t xml:space="preserve">andomly generate a new </w:t>
-      </w:r>
-      <w:proofErr w:type="gramStart"/>
-      <w:r>
-        <w:rPr>
-          <w:rFonts w:ascii="Arial" w:eastAsia="Arial" w:hAnsi="Arial" w:cs="Arial"/>
-          <w:sz w:val="22"/>
-          <w:szCs w:val="22"/>
-        </w:rPr>
-        <w:t>eight character</w:t>
-      </w:r>
-      <w:proofErr w:type="gramEnd"/>
-      <w:r>
-        <w:rPr>
-          <w:rFonts w:ascii="Arial" w:eastAsia="Arial" w:hAnsi="Arial" w:cs="Arial"/>
-          <w:sz w:val="22"/>
-          <w:szCs w:val="22"/>
-        </w:rPr>
-        <w:t xml:space="preserve"> password.  This password is temporary and can be provided to the teacher outside the FWC software.</w:t>
+        <w:t>andomly generate a new eight character password.  This password is temporary and can be provided to the teacher outside the FWC software.</w:t>
       </w:r>
     </w:p>
     <w:p>
@@ -8511,25 +8851,7 @@
           <w:sz w:val="22"/>
           <w:szCs w:val="22"/>
         </w:rPr>
-        <w:t xml:space="preserve">Description:  The teacher shall be able to review student generated worksheets and answer sheets.  Using the Class Roster </w:t>
-      </w:r>
-      <w:proofErr w:type="gramStart"/>
-      <w:r>
-        <w:rPr>
-          <w:rFonts w:ascii="Arial" w:eastAsia="Arial" w:hAnsi="Arial" w:cs="Arial"/>
-          <w:sz w:val="22"/>
-          <w:szCs w:val="22"/>
-        </w:rPr>
-        <w:t>Panel</w:t>
-      </w:r>
-      <w:proofErr w:type="gramEnd"/>
-      <w:r>
-        <w:rPr>
-          <w:rFonts w:ascii="Arial" w:eastAsia="Arial" w:hAnsi="Arial" w:cs="Arial"/>
-          <w:sz w:val="22"/>
-          <w:szCs w:val="22"/>
-        </w:rPr>
-        <w:t xml:space="preserve"> the teacher will be able to view a list of worksheets generated by the students.  This list will include the student name, date generated, the difficulty and worksheet type created.  Clicking on a listing will open a PDF copy of the worksheet and answer sheet.</w:t>
+        <w:t>Description:  The teacher shall be able to review student generated worksheets and answer sheets.  Using the Class Roster Panel the teacher will be able to view a list of worksheets generated by the students.  This list will include the student name, date generated, the difficulty and worksheet type created.  Clicking on a listing will open a PDF copy of the worksheet and answer sheet.</w:t>
       </w:r>
     </w:p>
     <w:p>
@@ -8588,25 +8910,7 @@
           <w:sz w:val="22"/>
           <w:szCs w:val="22"/>
         </w:rPr>
-        <w:t xml:space="preserve">Description:  The teacher shall be able to delete student generated worksheets and answer sheets.  Using the Class Roster </w:t>
-      </w:r>
-      <w:proofErr w:type="gramStart"/>
-      <w:r>
-        <w:rPr>
-          <w:rFonts w:ascii="Arial" w:eastAsia="Arial" w:hAnsi="Arial" w:cs="Arial"/>
-          <w:sz w:val="22"/>
-          <w:szCs w:val="22"/>
-        </w:rPr>
-        <w:t>Panel</w:t>
-      </w:r>
-      <w:proofErr w:type="gramEnd"/>
-      <w:r>
-        <w:rPr>
-          <w:rFonts w:ascii="Arial" w:eastAsia="Arial" w:hAnsi="Arial" w:cs="Arial"/>
-          <w:sz w:val="22"/>
-          <w:szCs w:val="22"/>
-        </w:rPr>
-        <w:t xml:space="preserve"> the teacher will be able to remove listings for generated worksheets.  Permanently removing those listings from the database.</w:t>
+        <w:t>Description:  The teacher shall be able to delete student generated worksheets and answer sheets.  Using the Class Roster Panel the teacher will be able to remove listings for generated worksheets.  Permanently removing those listings from the database.</w:t>
       </w:r>
     </w:p>
     <w:p>
@@ -8665,25 +8969,7 @@
           <w:sz w:val="22"/>
           <w:szCs w:val="22"/>
         </w:rPr>
-        <w:t xml:space="preserve">Description:  The teacher shall be able to create rosters for each class they teach.  Using the Class Roster </w:t>
-      </w:r>
-      <w:proofErr w:type="gramStart"/>
-      <w:r>
-        <w:rPr>
-          <w:rFonts w:ascii="Arial" w:eastAsia="Arial" w:hAnsi="Arial" w:cs="Arial"/>
-          <w:sz w:val="22"/>
-          <w:szCs w:val="22"/>
-        </w:rPr>
-        <w:t>Panel</w:t>
-      </w:r>
-      <w:proofErr w:type="gramEnd"/>
-      <w:r>
-        <w:rPr>
-          <w:rFonts w:ascii="Arial" w:eastAsia="Arial" w:hAnsi="Arial" w:cs="Arial"/>
-          <w:sz w:val="22"/>
-          <w:szCs w:val="22"/>
-        </w:rPr>
-        <w:t xml:space="preserve"> the teacher will be able to create a roster of students for each course they teach.  Allowing the teacher to see all students in a particular class at a glance.  Data entered for the class roster will be used as part of the worksheet header.</w:t>
+        <w:t>Description:  The teacher shall be able to create rosters for each class they teach.  Using the Class Roster Panel the teacher will be able to create a roster of students for each course they teach.  Allowing the teacher to see all students in a particular class at a glance.  Data entered for the class roster will be used as part of the worksheet header.</w:t>
       </w:r>
     </w:p>
     <w:p>
@@ -8742,25 +9028,7 @@
           <w:sz w:val="22"/>
           <w:szCs w:val="22"/>
         </w:rPr>
-        <w:t xml:space="preserve">Description:  The teacher shall be able to create / modify / delete logins for students.  Using the Student Data </w:t>
-      </w:r>
-      <w:proofErr w:type="gramStart"/>
-      <w:r>
-        <w:rPr>
-          <w:rFonts w:ascii="Arial" w:eastAsia="Arial" w:hAnsi="Arial" w:cs="Arial"/>
-          <w:sz w:val="22"/>
-          <w:szCs w:val="22"/>
-        </w:rPr>
-        <w:t>Panel</w:t>
-      </w:r>
-      <w:proofErr w:type="gramEnd"/>
-      <w:r>
-        <w:rPr>
-          <w:rFonts w:ascii="Arial" w:eastAsia="Arial" w:hAnsi="Arial" w:cs="Arial"/>
-          <w:sz w:val="22"/>
-          <w:szCs w:val="22"/>
-        </w:rPr>
-        <w:t xml:space="preserve"> the teacher will be able to add new students, modify their username / password, </w:t>
+        <w:t xml:space="preserve">Description:  The teacher shall be able to create / modify / delete logins for students.  Using the Student Data Panel the teacher will be able to add new students, modify their username / password, </w:t>
       </w:r>
       <w:r>
         <w:rPr>
@@ -8827,25 +9095,7 @@
           <w:sz w:val="22"/>
           <w:szCs w:val="22"/>
         </w:rPr>
-        <w:t xml:space="preserve">Description:  The teacher shall be able to set difficulty levels for each student.  Using the Student Data </w:t>
-      </w:r>
-      <w:proofErr w:type="gramStart"/>
-      <w:r>
-        <w:rPr>
-          <w:rFonts w:ascii="Arial" w:eastAsia="Arial" w:hAnsi="Arial" w:cs="Arial"/>
-          <w:sz w:val="22"/>
-          <w:szCs w:val="22"/>
-        </w:rPr>
-        <w:t>Panel</w:t>
-      </w:r>
-      <w:proofErr w:type="gramEnd"/>
-      <w:r>
-        <w:rPr>
-          <w:rFonts w:ascii="Arial" w:eastAsia="Arial" w:hAnsi="Arial" w:cs="Arial"/>
-          <w:sz w:val="22"/>
-          <w:szCs w:val="22"/>
-        </w:rPr>
-        <w:t xml:space="preserve"> the teacher will be able to assign available difficulty levels to the student.</w:t>
+        <w:t>Description:  The teacher shall be able to set difficulty levels for each student.  Using the Student Data Panel the teacher will be able to assign available difficulty levels to the student.</w:t>
       </w:r>
     </w:p>
     <w:p>
@@ -9692,7 +9942,7 @@
                     <pic:cNvPicPr/>
                   </pic:nvPicPr>
                   <pic:blipFill>
-                    <a:blip r:embed="rId9">
+                    <a:blip r:embed="rId10">
                       <a:extLst>
                         <a:ext uri="{28A0092B-C50C-407E-A947-70E740481C1C}">
                           <a14:useLocalDpi xmlns:a14="http://schemas.microsoft.com/office/drawing/2010/main" val="0"/>
@@ -9857,8 +10107,8 @@
       </w:r>
     </w:p>
     <w:sectPr>
-      <w:headerReference w:type="default" r:id="rId10"/>
-      <w:footerReference w:type="first" r:id="rId11"/>
+      <w:headerReference w:type="default" r:id="rId11"/>
+      <w:footerReference w:type="first" r:id="rId12"/>
       <w:pgSz w:w="12240" w:h="15840"/>
       <w:pgMar w:top="1440" w:right="1296" w:bottom="1440" w:left="1296" w:header="720" w:footer="720" w:gutter="0"/>
       <w:pgNumType w:start="0"/>
@@ -9871,7 +10121,7 @@
 </file>
 
 <file path=word/endnotes.xml><?xml version="1.0" encoding="utf-8"?>
-<w:endnotes xmlns:wpc="http://schemas.microsoft.com/office/word/2010/wordprocessingCanvas" xmlns:mo="http://schemas.microsoft.com/office/mac/office/2008/main" xmlns:mc="http://schemas.openxmlformats.org/markup-compatibility/2006" xmlns:mv="urn:schemas-microsoft-com:mac:vml" xmlns:o="urn:schemas-microsoft-com:office:office" xmlns:r="http://schemas.openxmlformats.org/officeDocument/2006/relationships" xmlns:m="http://schemas.openxmlformats.org/officeDocument/2006/math" xmlns:v="urn:schemas-microsoft-com:vml" xmlns:wp14="http://schemas.microsoft.com/office/word/2010/wordprocessingDrawing" xmlns:wp="http://schemas.openxmlformats.org/drawingml/2006/wordprocessingDrawing" xmlns:w10="urn:schemas-microsoft-com:office:word" xmlns:w="http://schemas.openxmlformats.org/wordprocessingml/2006/main" xmlns:w14="http://schemas.microsoft.com/office/word/2010/wordml" xmlns:w15="http://schemas.microsoft.com/office/word/2012/wordml" xmlns:wpg="http://schemas.microsoft.com/office/word/2010/wordprocessingGroup" xmlns:wpi="http://schemas.microsoft.com/office/word/2010/wordprocessingInk" xmlns:wne="http://schemas.microsoft.com/office/word/2006/wordml" xmlns:wps="http://schemas.microsoft.com/office/word/2010/wordprocessingShape" mc:Ignorable="w14 w15 wp14">
+<w:endnotes xmlns:wpc="http://schemas.microsoft.com/office/word/2010/wordprocessingCanvas" xmlns:mo="http://schemas.microsoft.com/office/mac/office/2008/main" xmlns:mc="http://schemas.openxmlformats.org/markup-compatibility/2006" xmlns:mv="urn:schemas-microsoft-com:mac:vml" xmlns:o="urn:schemas-microsoft-com:office:office" xmlns:r="http://schemas.openxmlformats.org/officeDocument/2006/relationships" xmlns:m="http://schemas.openxmlformats.org/officeDocument/2006/math" xmlns:v="urn:schemas-microsoft-com:vml" xmlns:wp14="http://schemas.microsoft.com/office/word/2010/wordprocessingDrawing" xmlns:wp="http://schemas.openxmlformats.org/drawingml/2006/wordprocessingDrawing" xmlns:w10="urn:schemas-microsoft-com:office:word" xmlns:w="http://schemas.openxmlformats.org/wordprocessingml/2006/main" xmlns:w14="http://schemas.microsoft.com/office/word/2010/wordml" xmlns:wpg="http://schemas.microsoft.com/office/word/2010/wordprocessingGroup" xmlns:wpi="http://schemas.microsoft.com/office/word/2010/wordprocessingInk" xmlns:wne="http://schemas.microsoft.com/office/word/2006/wordml" xmlns:wps="http://schemas.microsoft.com/office/word/2010/wordprocessingShape" mc:Ignorable="w14 wp14">
   <w:endnote w:type="separator" w:id="-1">
     <w:p>
       <w:r>
@@ -9890,7 +10140,7 @@
 </file>
 
 <file path=word/footer1.xml><?xml version="1.0" encoding="utf-8"?>
-<w:ftr xmlns:wpc="http://schemas.microsoft.com/office/word/2010/wordprocessingCanvas" xmlns:mo="http://schemas.microsoft.com/office/mac/office/2008/main" xmlns:mc="http://schemas.openxmlformats.org/markup-compatibility/2006" xmlns:mv="urn:schemas-microsoft-com:mac:vml" xmlns:o="urn:schemas-microsoft-com:office:office" xmlns:r="http://schemas.openxmlformats.org/officeDocument/2006/relationships" xmlns:m="http://schemas.openxmlformats.org/officeDocument/2006/math" xmlns:v="urn:schemas-microsoft-com:vml" xmlns:wp14="http://schemas.microsoft.com/office/word/2010/wordprocessingDrawing" xmlns:wp="http://schemas.openxmlformats.org/drawingml/2006/wordprocessingDrawing" xmlns:w10="urn:schemas-microsoft-com:office:word" xmlns:w="http://schemas.openxmlformats.org/wordprocessingml/2006/main" xmlns:w14="http://schemas.microsoft.com/office/word/2010/wordml" xmlns:w15="http://schemas.microsoft.com/office/word/2012/wordml" xmlns:wpg="http://schemas.microsoft.com/office/word/2010/wordprocessingGroup" xmlns:wpi="http://schemas.microsoft.com/office/word/2010/wordprocessingInk" xmlns:wne="http://schemas.microsoft.com/office/word/2006/wordml" xmlns:wps="http://schemas.microsoft.com/office/word/2010/wordprocessingShape" mc:Ignorable="w14 w15 wp14">
+<w:ftr xmlns:wpc="http://schemas.microsoft.com/office/word/2010/wordprocessingCanvas" xmlns:mo="http://schemas.microsoft.com/office/mac/office/2008/main" xmlns:mc="http://schemas.openxmlformats.org/markup-compatibility/2006" xmlns:mv="urn:schemas-microsoft-com:mac:vml" xmlns:o="urn:schemas-microsoft-com:office:office" xmlns:r="http://schemas.openxmlformats.org/officeDocument/2006/relationships" xmlns:m="http://schemas.openxmlformats.org/officeDocument/2006/math" xmlns:v="urn:schemas-microsoft-com:vml" xmlns:wp14="http://schemas.microsoft.com/office/word/2010/wordprocessingDrawing" xmlns:wp="http://schemas.openxmlformats.org/drawingml/2006/wordprocessingDrawing" xmlns:w10="urn:schemas-microsoft-com:office:word" xmlns:w="http://schemas.openxmlformats.org/wordprocessingml/2006/main" xmlns:w14="http://schemas.microsoft.com/office/word/2010/wordml" xmlns:wpg="http://schemas.microsoft.com/office/word/2010/wordprocessingGroup" xmlns:wpi="http://schemas.microsoft.com/office/word/2010/wordprocessingInk" xmlns:wne="http://schemas.microsoft.com/office/word/2006/wordml" xmlns:wps="http://schemas.microsoft.com/office/word/2010/wordprocessingShape" mc:Ignorable="w14 wp14">
   <w:p>
     <w:pPr>
       <w:tabs>
@@ -9948,7 +10198,7 @@
 </file>
 
 <file path=word/footnotes.xml><?xml version="1.0" encoding="utf-8"?>
-<w:footnotes xmlns:wpc="http://schemas.microsoft.com/office/word/2010/wordprocessingCanvas" xmlns:mo="http://schemas.microsoft.com/office/mac/office/2008/main" xmlns:mc="http://schemas.openxmlformats.org/markup-compatibility/2006" xmlns:mv="urn:schemas-microsoft-com:mac:vml" xmlns:o="urn:schemas-microsoft-com:office:office" xmlns:r="http://schemas.openxmlformats.org/officeDocument/2006/relationships" xmlns:m="http://schemas.openxmlformats.org/officeDocument/2006/math" xmlns:v="urn:schemas-microsoft-com:vml" xmlns:wp14="http://schemas.microsoft.com/office/word/2010/wordprocessingDrawing" xmlns:wp="http://schemas.openxmlformats.org/drawingml/2006/wordprocessingDrawing" xmlns:w10="urn:schemas-microsoft-com:office:word" xmlns:w="http://schemas.openxmlformats.org/wordprocessingml/2006/main" xmlns:w14="http://schemas.microsoft.com/office/word/2010/wordml" xmlns:w15="http://schemas.microsoft.com/office/word/2012/wordml" xmlns:wpg="http://schemas.microsoft.com/office/word/2010/wordprocessingGroup" xmlns:wpi="http://schemas.microsoft.com/office/word/2010/wordprocessingInk" xmlns:wne="http://schemas.microsoft.com/office/word/2006/wordml" xmlns:wps="http://schemas.microsoft.com/office/word/2010/wordprocessingShape" mc:Ignorable="w14 w15 wp14">
+<w:footnotes xmlns:wpc="http://schemas.microsoft.com/office/word/2010/wordprocessingCanvas" xmlns:mo="http://schemas.microsoft.com/office/mac/office/2008/main" xmlns:mc="http://schemas.openxmlformats.org/markup-compatibility/2006" xmlns:mv="urn:schemas-microsoft-com:mac:vml" xmlns:o="urn:schemas-microsoft-com:office:office" xmlns:r="http://schemas.openxmlformats.org/officeDocument/2006/relationships" xmlns:m="http://schemas.openxmlformats.org/officeDocument/2006/math" xmlns:v="urn:schemas-microsoft-com:vml" xmlns:wp14="http://schemas.microsoft.com/office/word/2010/wordprocessingDrawing" xmlns:wp="http://schemas.openxmlformats.org/drawingml/2006/wordprocessingDrawing" xmlns:w10="urn:schemas-microsoft-com:office:word" xmlns:w="http://schemas.openxmlformats.org/wordprocessingml/2006/main" xmlns:w14="http://schemas.microsoft.com/office/word/2010/wordml" xmlns:wpg="http://schemas.microsoft.com/office/word/2010/wordprocessingGroup" xmlns:wpi="http://schemas.microsoft.com/office/word/2010/wordprocessingInk" xmlns:wne="http://schemas.microsoft.com/office/word/2006/wordml" xmlns:wps="http://schemas.microsoft.com/office/word/2010/wordprocessingShape" mc:Ignorable="w14 wp14">
   <w:footnote w:type="separator" w:id="-1">
     <w:p>
       <w:r>
@@ -9967,7 +10217,7 @@
 </file>
 
 <file path=word/header1.xml><?xml version="1.0" encoding="utf-8"?>
-<w:hdr xmlns:wpc="http://schemas.microsoft.com/office/word/2010/wordprocessingCanvas" xmlns:mo="http://schemas.microsoft.com/office/mac/office/2008/main" xmlns:mc="http://schemas.openxmlformats.org/markup-compatibility/2006" xmlns:mv="urn:schemas-microsoft-com:mac:vml" xmlns:o="urn:schemas-microsoft-com:office:office" xmlns:r="http://schemas.openxmlformats.org/officeDocument/2006/relationships" xmlns:m="http://schemas.openxmlformats.org/officeDocument/2006/math" xmlns:v="urn:schemas-microsoft-com:vml" xmlns:wp14="http://schemas.microsoft.com/office/word/2010/wordprocessingDrawing" xmlns:wp="http://schemas.openxmlformats.org/drawingml/2006/wordprocessingDrawing" xmlns:w10="urn:schemas-microsoft-com:office:word" xmlns:w="http://schemas.openxmlformats.org/wordprocessingml/2006/main" xmlns:w14="http://schemas.microsoft.com/office/word/2010/wordml" xmlns:w15="http://schemas.microsoft.com/office/word/2012/wordml" xmlns:wpg="http://schemas.microsoft.com/office/word/2010/wordprocessingGroup" xmlns:wpi="http://schemas.microsoft.com/office/word/2010/wordprocessingInk" xmlns:wne="http://schemas.microsoft.com/office/word/2006/wordml" xmlns:wps="http://schemas.microsoft.com/office/word/2010/wordprocessingShape" mc:Ignorable="w14 w15 wp14">
+<w:hdr xmlns:wpc="http://schemas.microsoft.com/office/word/2010/wordprocessingCanvas" xmlns:mo="http://schemas.microsoft.com/office/mac/office/2008/main" xmlns:mc="http://schemas.openxmlformats.org/markup-compatibility/2006" xmlns:mv="urn:schemas-microsoft-com:mac:vml" xmlns:o="urn:schemas-microsoft-com:office:office" xmlns:r="http://schemas.openxmlformats.org/officeDocument/2006/relationships" xmlns:m="http://schemas.openxmlformats.org/officeDocument/2006/math" xmlns:v="urn:schemas-microsoft-com:vml" xmlns:wp14="http://schemas.microsoft.com/office/word/2010/wordprocessingDrawing" xmlns:wp="http://schemas.openxmlformats.org/drawingml/2006/wordprocessingDrawing" xmlns:w10="urn:schemas-microsoft-com:office:word" xmlns:w="http://schemas.openxmlformats.org/wordprocessingml/2006/main" xmlns:w14="http://schemas.microsoft.com/office/word/2010/wordml" xmlns:wpg="http://schemas.microsoft.com/office/word/2010/wordprocessingGroup" xmlns:wpi="http://schemas.microsoft.com/office/word/2010/wordprocessingInk" xmlns:wne="http://schemas.microsoft.com/office/word/2006/wordml" xmlns:wps="http://schemas.microsoft.com/office/word/2010/wordprocessingShape" mc:Ignorable="w14 wp14">
   <w:p>
     <w:pPr>
       <w:tabs>
@@ -10082,7 +10332,7 @@
         <w:sz w:val="20"/>
         <w:szCs w:val="20"/>
       </w:rPr>
-      <w:t>13</w:t>
+      <w:t>4</w:t>
     </w:r>
     <w:r>
       <w:rPr>
@@ -10110,7 +10360,7 @@
 </file>
 
 <file path=word/numbering.xml><?xml version="1.0" encoding="utf-8"?>
-<w:numbering xmlns:wpc="http://schemas.microsoft.com/office/word/2010/wordprocessingCanvas" xmlns:mo="http://schemas.microsoft.com/office/mac/office/2008/main" xmlns:mc="http://schemas.openxmlformats.org/markup-compatibility/2006" xmlns:mv="urn:schemas-microsoft-com:mac:vml" xmlns:o="urn:schemas-microsoft-com:office:office" xmlns:r="http://schemas.openxmlformats.org/officeDocument/2006/relationships" xmlns:m="http://schemas.openxmlformats.org/officeDocument/2006/math" xmlns:v="urn:schemas-microsoft-com:vml" xmlns:wp14="http://schemas.microsoft.com/office/word/2010/wordprocessingDrawing" xmlns:wp="http://schemas.openxmlformats.org/drawingml/2006/wordprocessingDrawing" xmlns:w10="urn:schemas-microsoft-com:office:word" xmlns:w="http://schemas.openxmlformats.org/wordprocessingml/2006/main" xmlns:w14="http://schemas.microsoft.com/office/word/2010/wordml" xmlns:w15="http://schemas.microsoft.com/office/word/2012/wordml" xmlns:wpg="http://schemas.microsoft.com/office/word/2010/wordprocessingGroup" xmlns:wpi="http://schemas.microsoft.com/office/word/2010/wordprocessingInk" xmlns:wne="http://schemas.microsoft.com/office/word/2006/wordml" xmlns:wps="http://schemas.microsoft.com/office/word/2010/wordprocessingShape" mc:Ignorable="w14 w15 wp14">
+<w:numbering xmlns:wpc="http://schemas.microsoft.com/office/word/2010/wordprocessingCanvas" xmlns:mo="http://schemas.microsoft.com/office/mac/office/2008/main" xmlns:mc="http://schemas.openxmlformats.org/markup-compatibility/2006" xmlns:mv="urn:schemas-microsoft-com:mac:vml" xmlns:o="urn:schemas-microsoft-com:office:office" xmlns:r="http://schemas.openxmlformats.org/officeDocument/2006/relationships" xmlns:m="http://schemas.openxmlformats.org/officeDocument/2006/math" xmlns:v="urn:schemas-microsoft-com:vml" xmlns:wp14="http://schemas.microsoft.com/office/word/2010/wordprocessingDrawing" xmlns:wp="http://schemas.openxmlformats.org/drawingml/2006/wordprocessingDrawing" xmlns:w10="urn:schemas-microsoft-com:office:word" xmlns:w="http://schemas.openxmlformats.org/wordprocessingml/2006/main" xmlns:w14="http://schemas.microsoft.com/office/word/2010/wordml" xmlns:wpg="http://schemas.microsoft.com/office/word/2010/wordprocessingGroup" xmlns:wpi="http://schemas.microsoft.com/office/word/2010/wordprocessingInk" xmlns:wne="http://schemas.microsoft.com/office/word/2006/wordml" xmlns:wps="http://schemas.microsoft.com/office/word/2010/wordprocessingShape" mc:Ignorable="w14 wp14">
   <w:abstractNum w:abstractNumId="0">
     <w:nsid w:val="FFFFFF1D"/>
     <w:multiLevelType w:val="multilevel"/>
@@ -13158,7 +13408,7 @@
 </file>
 
 <file path=word/styles.xml><?xml version="1.0" encoding="utf-8"?>
-<w:styles xmlns:mc="http://schemas.openxmlformats.org/markup-compatibility/2006" xmlns:r="http://schemas.openxmlformats.org/officeDocument/2006/relationships" xmlns:w="http://schemas.openxmlformats.org/wordprocessingml/2006/main" xmlns:w14="http://schemas.microsoft.com/office/word/2010/wordml" xmlns:w15="http://schemas.microsoft.com/office/word/2012/wordml" mc:Ignorable="w14 w15">
+<w:styles xmlns:mc="http://schemas.openxmlformats.org/markup-compatibility/2006" xmlns:r="http://schemas.openxmlformats.org/officeDocument/2006/relationships" xmlns:w="http://schemas.openxmlformats.org/wordprocessingml/2006/main" xmlns:w14="http://schemas.microsoft.com/office/word/2010/wordml" mc:Ignorable="w14">
   <w:docDefaults>
     <w:rPrDefault>
       <w:rPr>
@@ -13171,369 +13421,153 @@
     </w:rPrDefault>
     <w:pPrDefault/>
   </w:docDefaults>
-  <w:latentStyles w:defLockedState="0" w:defUIPriority="99" w:defSemiHidden="0" w:defUnhideWhenUsed="0" w:defQFormat="0" w:count="380">
-    <w:lsdException w:name="Normal" w:uiPriority="0" w:qFormat="1"/>
-    <w:lsdException w:name="heading 1" w:uiPriority="9" w:qFormat="1"/>
-    <w:lsdException w:name="heading 2" w:semiHidden="1" w:uiPriority="0" w:unhideWhenUsed="1" w:qFormat="1"/>
-    <w:lsdException w:name="heading 3" w:semiHidden="1" w:uiPriority="9" w:unhideWhenUsed="1" w:qFormat="1"/>
-    <w:lsdException w:name="heading 4" w:semiHidden="1" w:uiPriority="9" w:unhideWhenUsed="1" w:qFormat="1"/>
-    <w:lsdException w:name="heading 5" w:semiHidden="1" w:uiPriority="9" w:unhideWhenUsed="1" w:qFormat="1"/>
-    <w:lsdException w:name="heading 6" w:semiHidden="1" w:uiPriority="9" w:unhideWhenUsed="1" w:qFormat="1"/>
-    <w:lsdException w:name="heading 7" w:semiHidden="1" w:uiPriority="9" w:unhideWhenUsed="1" w:qFormat="1"/>
-    <w:lsdException w:name="heading 8" w:semiHidden="1" w:uiPriority="9" w:unhideWhenUsed="1" w:qFormat="1"/>
-    <w:lsdException w:name="heading 9" w:semiHidden="1" w:uiPriority="9" w:unhideWhenUsed="1" w:qFormat="1"/>
-    <w:lsdException w:name="index 1" w:semiHidden="1" w:unhideWhenUsed="1"/>
-    <w:lsdException w:name="index 2" w:semiHidden="1" w:unhideWhenUsed="1"/>
-    <w:lsdException w:name="index 3" w:semiHidden="1" w:unhideWhenUsed="1"/>
-    <w:lsdException w:name="index 4" w:semiHidden="1" w:unhideWhenUsed="1"/>
-    <w:lsdException w:name="index 5" w:semiHidden="1" w:unhideWhenUsed="1"/>
-    <w:lsdException w:name="index 6" w:semiHidden="1" w:unhideWhenUsed="1"/>
-    <w:lsdException w:name="index 7" w:semiHidden="1" w:unhideWhenUsed="1"/>
-    <w:lsdException w:name="index 8" w:semiHidden="1" w:unhideWhenUsed="1"/>
-    <w:lsdException w:name="index 9" w:semiHidden="1" w:unhideWhenUsed="1"/>
-    <w:lsdException w:name="toc 1" w:semiHidden="1" w:uiPriority="39" w:unhideWhenUsed="1"/>
-    <w:lsdException w:name="toc 2" w:semiHidden="1" w:uiPriority="39" w:unhideWhenUsed="1"/>
-    <w:lsdException w:name="toc 3" w:semiHidden="1" w:uiPriority="39" w:unhideWhenUsed="1"/>
-    <w:lsdException w:name="toc 4" w:semiHidden="1" w:uiPriority="39" w:unhideWhenUsed="1"/>
-    <w:lsdException w:name="toc 5" w:semiHidden="1" w:uiPriority="39" w:unhideWhenUsed="1"/>
-    <w:lsdException w:name="toc 6" w:semiHidden="1" w:uiPriority="39" w:unhideWhenUsed="1"/>
-    <w:lsdException w:name="toc 7" w:semiHidden="1" w:uiPriority="39" w:unhideWhenUsed="1"/>
-    <w:lsdException w:name="toc 8" w:semiHidden="1" w:uiPriority="39" w:unhideWhenUsed="1"/>
-    <w:lsdException w:name="toc 9" w:semiHidden="1" w:uiPriority="39" w:unhideWhenUsed="1"/>
-    <w:lsdException w:name="Normal Indent" w:semiHidden="1" w:unhideWhenUsed="1"/>
-    <w:lsdException w:name="footnote text" w:semiHidden="1" w:unhideWhenUsed="1"/>
-    <w:lsdException w:name="annotation text" w:semiHidden="1" w:unhideWhenUsed="1"/>
-    <w:lsdException w:name="header" w:semiHidden="1" w:unhideWhenUsed="1"/>
-    <w:lsdException w:name="footer" w:semiHidden="1" w:unhideWhenUsed="1"/>
-    <w:lsdException w:name="index heading" w:semiHidden="1" w:unhideWhenUsed="1"/>
-    <w:lsdException w:name="caption" w:semiHidden="1" w:uiPriority="35" w:unhideWhenUsed="1" w:qFormat="1"/>
-    <w:lsdException w:name="table of figures" w:semiHidden="1" w:unhideWhenUsed="1"/>
-    <w:lsdException w:name="envelope address" w:semiHidden="1" w:unhideWhenUsed="1"/>
-    <w:lsdException w:name="envelope return" w:semiHidden="1" w:unhideWhenUsed="1"/>
-    <w:lsdException w:name="footnote reference" w:semiHidden="1" w:unhideWhenUsed="1"/>
-    <w:lsdException w:name="annotation reference" w:semiHidden="1" w:unhideWhenUsed="1"/>
-    <w:lsdException w:name="line number" w:semiHidden="1" w:unhideWhenUsed="1"/>
-    <w:lsdException w:name="page number" w:semiHidden="1" w:unhideWhenUsed="1"/>
-    <w:lsdException w:name="endnote reference" w:semiHidden="1" w:unhideWhenUsed="1"/>
-    <w:lsdException w:name="endnote text" w:semiHidden="1" w:unhideWhenUsed="1"/>
-    <w:lsdException w:name="table of authorities" w:semiHidden="1" w:unhideWhenUsed="1"/>
-    <w:lsdException w:name="macro" w:semiHidden="1" w:unhideWhenUsed="1"/>
-    <w:lsdException w:name="toa heading" w:semiHidden="1" w:unhideWhenUsed="1"/>
-    <w:lsdException w:name="List" w:semiHidden="1" w:unhideWhenUsed="1"/>
-    <w:lsdException w:name="List Bullet" w:semiHidden="1" w:unhideWhenUsed="1"/>
-    <w:lsdException w:name="List Number" w:semiHidden="1" w:unhideWhenUsed="1"/>
-    <w:lsdException w:name="List 2" w:semiHidden="1" w:unhideWhenUsed="1"/>
-    <w:lsdException w:name="List 3" w:semiHidden="1" w:unhideWhenUsed="1"/>
-    <w:lsdException w:name="List 4" w:semiHidden="1" w:unhideWhenUsed="1"/>
-    <w:lsdException w:name="List 5" w:semiHidden="1" w:unhideWhenUsed="1"/>
-    <w:lsdException w:name="List Bullet 2" w:semiHidden="1" w:unhideWhenUsed="1"/>
-    <w:lsdException w:name="List Bullet 3" w:semiHidden="1" w:unhideWhenUsed="1"/>
-    <w:lsdException w:name="List Bullet 4" w:semiHidden="1" w:unhideWhenUsed="1"/>
-    <w:lsdException w:name="List Bullet 5" w:semiHidden="1" w:unhideWhenUsed="1"/>
-    <w:lsdException w:name="List Number 2" w:semiHidden="1" w:unhideWhenUsed="1"/>
-    <w:lsdException w:name="List Number 3" w:semiHidden="1" w:unhideWhenUsed="1"/>
-    <w:lsdException w:name="List Number 4" w:semiHidden="1" w:unhideWhenUsed="1"/>
-    <w:lsdException w:name="List Number 5" w:semiHidden="1" w:unhideWhenUsed="1"/>
-    <w:lsdException w:name="Title" w:uiPriority="10" w:qFormat="1"/>
-    <w:lsdException w:name="Closing" w:semiHidden="1" w:unhideWhenUsed="1"/>
-    <w:lsdException w:name="Signature" w:semiHidden="1" w:unhideWhenUsed="1"/>
-    <w:lsdException w:name="Default Paragraph Font" w:semiHidden="1" w:uiPriority="1" w:unhideWhenUsed="1"/>
-    <w:lsdException w:name="Body Text" w:semiHidden="1" w:unhideWhenUsed="1"/>
-    <w:lsdException w:name="Body Text Indent" w:semiHidden="1" w:unhideWhenUsed="1"/>
-    <w:lsdException w:name="List Continue" w:semiHidden="1" w:unhideWhenUsed="1"/>
-    <w:lsdException w:name="List Continue 2" w:semiHidden="1" w:unhideWhenUsed="1"/>
-    <w:lsdException w:name="List Continue 3" w:semiHidden="1" w:unhideWhenUsed="1"/>
-    <w:lsdException w:name="List Continue 4" w:semiHidden="1" w:unhideWhenUsed="1"/>
-    <w:lsdException w:name="List Continue 5" w:semiHidden="1" w:unhideWhenUsed="1"/>
-    <w:lsdException w:name="Message Header" w:semiHidden="1" w:unhideWhenUsed="1"/>
-    <w:lsdException w:name="Subtitle" w:uiPriority="11" w:qFormat="1"/>
-    <w:lsdException w:name="Salutation" w:semiHidden="1" w:unhideWhenUsed="1"/>
-    <w:lsdException w:name="Date" w:semiHidden="1" w:unhideWhenUsed="1"/>
-    <w:lsdException w:name="Body Text First Indent" w:semiHidden="1" w:unhideWhenUsed="1"/>
-    <w:lsdException w:name="Body Text First Indent 2" w:semiHidden="1" w:unhideWhenUsed="1"/>
-    <w:lsdException w:name="Note Heading" w:semiHidden="1" w:unhideWhenUsed="1"/>
-    <w:lsdException w:name="Body Text 2" w:semiHidden="1" w:unhideWhenUsed="1"/>
-    <w:lsdException w:name="Body Text 3" w:semiHidden="1" w:unhideWhenUsed="1"/>
-    <w:lsdException w:name="Body Text Indent 2" w:semiHidden="1" w:unhideWhenUsed="1"/>
-    <w:lsdException w:name="Body Text Indent 3" w:semiHidden="1" w:unhideWhenUsed="1"/>
-    <w:lsdException w:name="Block Text" w:semiHidden="1" w:unhideWhenUsed="1"/>
-    <w:lsdException w:name="Hyperlink" w:semiHidden="1" w:unhideWhenUsed="1"/>
-    <w:lsdException w:name="FollowedHyperlink" w:semiHidden="1" w:unhideWhenUsed="1"/>
-    <w:lsdException w:name="Strong" w:uiPriority="22" w:qFormat="1"/>
-    <w:lsdException w:name="Emphasis" w:uiPriority="20" w:qFormat="1"/>
-    <w:lsdException w:name="Document Map" w:semiHidden="1" w:unhideWhenUsed="1"/>
-    <w:lsdException w:name="Plain Text" w:semiHidden="1" w:unhideWhenUsed="1"/>
-    <w:lsdException w:name="E-mail Signature" w:semiHidden="1" w:unhideWhenUsed="1"/>
-    <w:lsdException w:name="HTML Top of Form" w:semiHidden="1" w:unhideWhenUsed="1"/>
-    <w:lsdException w:name="HTML Bottom of Form" w:semiHidden="1" w:unhideWhenUsed="1"/>
-    <w:lsdException w:name="Normal (Web)" w:semiHidden="1" w:unhideWhenUsed="1"/>
-    <w:lsdException w:name="HTML Acronym" w:semiHidden="1" w:unhideWhenUsed="1"/>
-    <w:lsdException w:name="HTML Address" w:semiHidden="1" w:unhideWhenUsed="1"/>
-    <w:lsdException w:name="HTML Cite" w:semiHidden="1" w:unhideWhenUsed="1"/>
-    <w:lsdException w:name="HTML Code" w:semiHidden="1" w:unhideWhenUsed="1"/>
-    <w:lsdException w:name="HTML Definition" w:semiHidden="1" w:unhideWhenUsed="1"/>
-    <w:lsdException w:name="HTML Keyboard" w:semiHidden="1" w:unhideWhenUsed="1"/>
-    <w:lsdException w:name="HTML Preformatted" w:semiHidden="1" w:unhideWhenUsed="1"/>
-    <w:lsdException w:name="HTML Sample" w:semiHidden="1" w:unhideWhenUsed="1"/>
-    <w:lsdException w:name="HTML Typewriter" w:semiHidden="1" w:unhideWhenUsed="1"/>
-    <w:lsdException w:name="HTML Variable" w:semiHidden="1" w:unhideWhenUsed="1"/>
-    <w:lsdException w:name="Normal Table" w:semiHidden="1" w:unhideWhenUsed="1"/>
-    <w:lsdException w:name="annotation subject" w:semiHidden="1" w:unhideWhenUsed="1"/>
-    <w:lsdException w:name="No List" w:semiHidden="1" w:unhideWhenUsed="1"/>
-    <w:lsdException w:name="Outline List 1" w:semiHidden="1" w:unhideWhenUsed="1"/>
-    <w:lsdException w:name="Outline List 2" w:semiHidden="1" w:unhideWhenUsed="1"/>
-    <w:lsdException w:name="Outline List 3" w:semiHidden="1" w:unhideWhenUsed="1"/>
-    <w:lsdException w:name="Table Simple 1" w:semiHidden="1" w:unhideWhenUsed="1"/>
-    <w:lsdException w:name="Table Simple 2" w:semiHidden="1" w:unhideWhenUsed="1"/>
-    <w:lsdException w:name="Table Simple 3" w:semiHidden="1" w:unhideWhenUsed="1"/>
-    <w:lsdException w:name="Table Classic 1" w:semiHidden="1" w:unhideWhenUsed="1"/>
-    <w:lsdException w:name="Table Classic 2" w:semiHidden="1" w:unhideWhenUsed="1"/>
-    <w:lsdException w:name="Table Classic 3" w:semiHidden="1" w:unhideWhenUsed="1"/>
-    <w:lsdException w:name="Table Classic 4" w:semiHidden="1" w:unhideWhenUsed="1"/>
-    <w:lsdException w:name="Table Colorful 1" w:semiHidden="1" w:unhideWhenUsed="1"/>
-    <w:lsdException w:name="Table Colorful 2" w:semiHidden="1" w:unhideWhenUsed="1"/>
-    <w:lsdException w:name="Table Colorful 3" w:semiHidden="1" w:unhideWhenUsed="1"/>
-    <w:lsdException w:name="Table Columns 1" w:semiHidden="1" w:unhideWhenUsed="1"/>
-    <w:lsdException w:name="Table Columns 2" w:semiHidden="1" w:unhideWhenUsed="1"/>
-    <w:lsdException w:name="Table Columns 3" w:semiHidden="1" w:unhideWhenUsed="1"/>
-    <w:lsdException w:name="Table Columns 4" w:semiHidden="1" w:unhideWhenUsed="1"/>
-    <w:lsdException w:name="Table Columns 5" w:semiHidden="1" w:unhideWhenUsed="1"/>
-    <w:lsdException w:name="Table Grid 1" w:semiHidden="1" w:unhideWhenUsed="1"/>
-    <w:lsdException w:name="Table Grid 2" w:semiHidden="1" w:unhideWhenUsed="1"/>
-    <w:lsdException w:name="Table Grid 3" w:semiHidden="1" w:unhideWhenUsed="1"/>
-    <w:lsdException w:name="Table Grid 4" w:semiHidden="1" w:unhideWhenUsed="1"/>
-    <w:lsdException w:name="Table Grid 5" w:semiHidden="1" w:unhideWhenUsed="1"/>
-    <w:lsdException w:name="Table Grid 6" w:semiHidden="1" w:unhideWhenUsed="1"/>
-    <w:lsdException w:name="Table Grid 7" w:semiHidden="1" w:unhideWhenUsed="1"/>
-    <w:lsdException w:name="Table Grid 8" w:semiHidden="1" w:unhideWhenUsed="1"/>
-    <w:lsdException w:name="Table List 1" w:semiHidden="1" w:unhideWhenUsed="1"/>
-    <w:lsdException w:name="Table List 2" w:semiHidden="1" w:unhideWhenUsed="1"/>
-    <w:lsdException w:name="Table List 3" w:semiHidden="1" w:unhideWhenUsed="1"/>
-    <w:lsdException w:name="Table List 4" w:semiHidden="1" w:unhideWhenUsed="1"/>
-    <w:lsdException w:name="Table List 5" w:semiHidden="1" w:unhideWhenUsed="1"/>
-    <w:lsdException w:name="Table List 6" w:semiHidden="1" w:unhideWhenUsed="1"/>
-    <w:lsdException w:name="Table List 7" w:semiHidden="1" w:unhideWhenUsed="1"/>
-    <w:lsdException w:name="Table List 8" w:semiHidden="1" w:unhideWhenUsed="1"/>
-    <w:lsdException w:name="Table 3D effects 1" w:semiHidden="1" w:unhideWhenUsed="1"/>
-    <w:lsdException w:name="Table 3D effects 2" w:semiHidden="1" w:unhideWhenUsed="1"/>
-    <w:lsdException w:name="Table 3D effects 3" w:semiHidden="1" w:unhideWhenUsed="1"/>
-    <w:lsdException w:name="Table Contemporary" w:semiHidden="1" w:unhideWhenUsed="1"/>
-    <w:lsdException w:name="Table Elegant" w:semiHidden="1" w:unhideWhenUsed="1"/>
-    <w:lsdException w:name="Table Professional" w:semiHidden="1" w:unhideWhenUsed="1"/>
-    <w:lsdException w:name="Table Subtle 1" w:semiHidden="1" w:unhideWhenUsed="1"/>
-    <w:lsdException w:name="Table Subtle 2" w:semiHidden="1" w:unhideWhenUsed="1"/>
-    <w:lsdException w:name="Table Web 1" w:semiHidden="1" w:unhideWhenUsed="1"/>
-    <w:lsdException w:name="Table Web 2" w:semiHidden="1" w:unhideWhenUsed="1"/>
-    <w:lsdException w:name="Table Web 3" w:semiHidden="1" w:unhideWhenUsed="1"/>
-    <w:lsdException w:name="Balloon Text" w:semiHidden="1" w:unhideWhenUsed="1"/>
-    <w:lsdException w:name="Table Grid" w:uiPriority="59"/>
-    <w:lsdException w:name="Table Theme" w:semiHidden="1" w:unhideWhenUsed="1"/>
-    <w:lsdException w:name="Placeholder Text" w:semiHidden="1"/>
-    <w:lsdException w:name="No Spacing" w:uiPriority="1" w:qFormat="1"/>
-    <w:lsdException w:name="Light Shading" w:uiPriority="60"/>
-    <w:lsdException w:name="Light List" w:uiPriority="61"/>
-    <w:lsdException w:name="Light Grid" w:uiPriority="62"/>
-    <w:lsdException w:name="Medium Shading 1" w:uiPriority="63"/>
-    <w:lsdException w:name="Medium Shading 2" w:uiPriority="64"/>
-    <w:lsdException w:name="Medium List 1" w:uiPriority="65"/>
-    <w:lsdException w:name="Medium List 2" w:uiPriority="66"/>
-    <w:lsdException w:name="Medium Grid 1" w:uiPriority="67"/>
-    <w:lsdException w:name="Medium Grid 2" w:uiPriority="68"/>
-    <w:lsdException w:name="Medium Grid 3" w:uiPriority="69"/>
-    <w:lsdException w:name="Dark List" w:uiPriority="70"/>
-    <w:lsdException w:name="Colorful Shading" w:uiPriority="71"/>
-    <w:lsdException w:name="Colorful List" w:uiPriority="72"/>
-    <w:lsdException w:name="Colorful Grid" w:uiPriority="73"/>
-    <w:lsdException w:name="Light Shading Accent 1" w:uiPriority="60"/>
-    <w:lsdException w:name="Light List Accent 1" w:uiPriority="61"/>
-    <w:lsdException w:name="Light Grid Accent 1" w:uiPriority="62"/>
-    <w:lsdException w:name="Medium Shading 1 Accent 1" w:uiPriority="63"/>
-    <w:lsdException w:name="Medium Shading 2 Accent 1" w:uiPriority="64"/>
-    <w:lsdException w:name="Medium List 1 Accent 1" w:uiPriority="65"/>
-    <w:lsdException w:name="Revision" w:semiHidden="1"/>
-    <w:lsdException w:name="List Paragraph" w:uiPriority="34" w:qFormat="1"/>
-    <w:lsdException w:name="Quote" w:uiPriority="29" w:qFormat="1"/>
-    <w:lsdException w:name="Intense Quote" w:uiPriority="30" w:qFormat="1"/>
-    <w:lsdException w:name="Medium List 2 Accent 1" w:uiPriority="66"/>
-    <w:lsdException w:name="Medium Grid 1 Accent 1" w:uiPriority="67"/>
-    <w:lsdException w:name="Medium Grid 2 Accent 1" w:uiPriority="68"/>
-    <w:lsdException w:name="Medium Grid 3 Accent 1" w:uiPriority="69"/>
-    <w:lsdException w:name="Dark List Accent 1" w:uiPriority="70"/>
-    <w:lsdException w:name="Colorful Shading Accent 1" w:uiPriority="71"/>
-    <w:lsdException w:name="Colorful List Accent 1" w:uiPriority="72"/>
-    <w:lsdException w:name="Colorful Grid Accent 1" w:uiPriority="73"/>
-    <w:lsdException w:name="Light Shading Accent 2" w:uiPriority="60"/>
-    <w:lsdException w:name="Light List Accent 2" w:uiPriority="61"/>
-    <w:lsdException w:name="Light Grid Accent 2" w:uiPriority="62"/>
-    <w:lsdException w:name="Medium Shading 1 Accent 2" w:uiPriority="63"/>
-    <w:lsdException w:name="Medium Shading 2 Accent 2" w:uiPriority="64"/>
-    <w:lsdException w:name="Medium List 1 Accent 2" w:uiPriority="65"/>
-    <w:lsdException w:name="Medium List 2 Accent 2" w:uiPriority="66"/>
-    <w:lsdException w:name="Medium Grid 1 Accent 2" w:uiPriority="67"/>
-    <w:lsdException w:name="Medium Grid 2 Accent 2" w:uiPriority="68"/>
-    <w:lsdException w:name="Medium Grid 3 Accent 2" w:uiPriority="69"/>
-    <w:lsdException w:name="Dark List Accent 2" w:uiPriority="70"/>
-    <w:lsdException w:name="Colorful Shading Accent 2" w:uiPriority="71"/>
-    <w:lsdException w:name="Colorful List Accent 2" w:uiPriority="72"/>
-    <w:lsdException w:name="Colorful Grid Accent 2" w:uiPriority="73"/>
-    <w:lsdException w:name="Light Shading Accent 3" w:uiPriority="60"/>
-    <w:lsdException w:name="Light List Accent 3" w:uiPriority="61"/>
-    <w:lsdException w:name="Light Grid Accent 3" w:uiPriority="62"/>
-    <w:lsdException w:name="Medium Shading 1 Accent 3" w:uiPriority="63"/>
-    <w:lsdException w:name="Medium Shading 2 Accent 3" w:uiPriority="64"/>
-    <w:lsdException w:name="Medium List 1 Accent 3" w:uiPriority="65"/>
-    <w:lsdException w:name="Medium List 2 Accent 3" w:uiPriority="66"/>
-    <w:lsdException w:name="Medium Grid 1 Accent 3" w:uiPriority="67"/>
-    <w:lsdException w:name="Medium Grid 2 Accent 3" w:uiPriority="68"/>
-    <w:lsdException w:name="Medium Grid 3 Accent 3" w:uiPriority="69"/>
-    <w:lsdException w:name="Dark List Accent 3" w:uiPriority="70"/>
-    <w:lsdException w:name="Colorful Shading Accent 3" w:uiPriority="71"/>
-    <w:lsdException w:name="Colorful List Accent 3" w:uiPriority="72"/>
-    <w:lsdException w:name="Colorful Grid Accent 3" w:uiPriority="73"/>
-    <w:lsdException w:name="Light Shading Accent 4" w:uiPriority="60"/>
-    <w:lsdException w:name="Light List Accent 4" w:uiPriority="61"/>
-    <w:lsdException w:name="Light Grid Accent 4" w:uiPriority="62"/>
-    <w:lsdException w:name="Medium Shading 1 Accent 4" w:uiPriority="63"/>
-    <w:lsdException w:name="Medium Shading 2 Accent 4" w:uiPriority="64"/>
-    <w:lsdException w:name="Medium List 1 Accent 4" w:uiPriority="65"/>
-    <w:lsdException w:name="Medium List 2 Accent 4" w:uiPriority="66"/>
-    <w:lsdException w:name="Medium Grid 1 Accent 4" w:uiPriority="67"/>
-    <w:lsdException w:name="Medium Grid 2 Accent 4" w:uiPriority="68"/>
-    <w:lsdException w:name="Medium Grid 3 Accent 4" w:uiPriority="69"/>
-    <w:lsdException w:name="Dark List Accent 4" w:uiPriority="70"/>
-    <w:lsdException w:name="Colorful Shading Accent 4" w:uiPriority="71"/>
-    <w:lsdException w:name="Colorful List Accent 4" w:uiPriority="72"/>
-    <w:lsdException w:name="Colorful Grid Accent 4" w:uiPriority="73"/>
-    <w:lsdException w:name="Light Shading Accent 5" w:uiPriority="60"/>
-    <w:lsdException w:name="Light List Accent 5" w:uiPriority="61"/>
-    <w:lsdException w:name="Light Grid Accent 5" w:uiPriority="62"/>
-    <w:lsdException w:name="Medium Shading 1 Accent 5" w:uiPriority="63"/>
-    <w:lsdException w:name="Medium Shading 2 Accent 5" w:uiPriority="64"/>
-    <w:lsdException w:name="Medium List 1 Accent 5" w:uiPriority="65"/>
-    <w:lsdException w:name="Medium List 2 Accent 5" w:uiPriority="66"/>
-    <w:lsdException w:name="Medium Grid 1 Accent 5" w:uiPriority="67"/>
-    <w:lsdException w:name="Medium Grid 2 Accent 5" w:uiPriority="68"/>
-    <w:lsdException w:name="Medium Grid 3 Accent 5" w:uiPriority="69"/>
-    <w:lsdException w:name="Dark List Accent 5" w:uiPriority="70"/>
-    <w:lsdException w:name="Colorful Shading Accent 5" w:uiPriority="71"/>
-    <w:lsdException w:name="Colorful List Accent 5" w:uiPriority="72"/>
-    <w:lsdException w:name="Colorful Grid Accent 5" w:uiPriority="73"/>
-    <w:lsdException w:name="Light Shading Accent 6" w:uiPriority="60"/>
-    <w:lsdException w:name="Light List Accent 6" w:uiPriority="61"/>
-    <w:lsdException w:name="Light Grid Accent 6" w:uiPriority="62"/>
-    <w:lsdException w:name="Medium Shading 1 Accent 6" w:uiPriority="63"/>
-    <w:lsdException w:name="Medium Shading 2 Accent 6" w:uiPriority="64"/>
-    <w:lsdException w:name="Medium List 1 Accent 6" w:uiPriority="65"/>
-    <w:lsdException w:name="Medium List 2 Accent 6" w:uiPriority="66"/>
-    <w:lsdException w:name="Medium Grid 1 Accent 6" w:uiPriority="67"/>
-    <w:lsdException w:name="Medium Grid 2 Accent 6" w:uiPriority="68"/>
-    <w:lsdException w:name="Medium Grid 3 Accent 6" w:uiPriority="69"/>
-    <w:lsdException w:name="Dark List Accent 6" w:uiPriority="70"/>
-    <w:lsdException w:name="Colorful Shading Accent 6" w:uiPriority="71"/>
-    <w:lsdException w:name="Colorful List Accent 6" w:uiPriority="72"/>
-    <w:lsdException w:name="Colorful Grid Accent 6" w:uiPriority="73"/>
-    <w:lsdException w:name="Subtle Emphasis" w:uiPriority="19" w:qFormat="1"/>
-    <w:lsdException w:name="Intense Emphasis" w:uiPriority="21" w:qFormat="1"/>
-    <w:lsdException w:name="Subtle Reference" w:uiPriority="31" w:qFormat="1"/>
-    <w:lsdException w:name="Intense Reference" w:uiPriority="32" w:qFormat="1"/>
-    <w:lsdException w:name="Book Title" w:uiPriority="33" w:qFormat="1"/>
-    <w:lsdException w:name="Bibliography" w:semiHidden="1" w:uiPriority="37" w:unhideWhenUsed="1"/>
-    <w:lsdException w:name="TOC Heading" w:semiHidden="1" w:uiPriority="39" w:unhideWhenUsed="1" w:qFormat="1"/>
-    <w:lsdException w:name="Grid Table 4" w:uiPriority="49"/>
-    <w:lsdException w:name="Grid Table 5 Dark" w:uiPriority="50"/>
-    <w:lsdException w:name="Grid Table 6 Colorful" w:uiPriority="51"/>
-    <w:lsdException w:name="Grid Table 7 Colorful" w:uiPriority="52"/>
-    <w:lsdException w:name="Grid Table 1 Light Accent 1" w:uiPriority="46"/>
-    <w:lsdException w:name="Grid Table 2 Accent 1" w:uiPriority="47"/>
-    <w:lsdException w:name="Grid Table 3 Accent 1" w:uiPriority="48"/>
-    <w:lsdException w:name="Grid Table 4 Accent 1" w:uiPriority="49"/>
-    <w:lsdException w:name="Grid Table 5 Dark Accent 1" w:uiPriority="50"/>
-    <w:lsdException w:name="Grid Table 6 Colorful Accent 1" w:uiPriority="51"/>
-    <w:lsdException w:name="Grid Table 7 Colorful Accent 1" w:uiPriority="52"/>
-    <w:lsdException w:name="Grid Table 1 Light Accent 2" w:uiPriority="46"/>
-    <w:lsdException w:name="Grid Table 2 Accent 2" w:uiPriority="47"/>
-    <w:lsdException w:name="Grid Table 3 Accent 2" w:uiPriority="48"/>
-    <w:lsdException w:name="Grid Table 4 Accent 2" w:uiPriority="49"/>
-    <w:lsdException w:name="Grid Table 5 Dark Accent 2" w:uiPriority="50"/>
-    <w:lsdException w:name="Grid Table 6 Colorful Accent 2" w:uiPriority="51"/>
-    <w:lsdException w:name="Grid Table 7 Colorful Accent 2" w:uiPriority="52"/>
-    <w:lsdException w:name="Grid Table 1 Light Accent 3" w:uiPriority="46"/>
-    <w:lsdException w:name="Grid Table 2 Accent 3" w:uiPriority="47"/>
-    <w:lsdException w:name="Grid Table 3 Accent 3" w:uiPriority="48"/>
-    <w:lsdException w:name="Grid Table 4 Accent 3" w:uiPriority="49"/>
-    <w:lsdException w:name="Grid Table 5 Dark Accent 3" w:uiPriority="50"/>
-    <w:lsdException w:name="Grid Table 6 Colorful Accent 3" w:uiPriority="51"/>
-    <w:lsdException w:name="Grid Table 7 Colorful Accent 3" w:uiPriority="52"/>
-    <w:lsdException w:name="Grid Table 1 Light Accent 4" w:uiPriority="46"/>
-    <w:lsdException w:name="Grid Table 2 Accent 4" w:uiPriority="47"/>
-    <w:lsdException w:name="Grid Table 3 Accent 4" w:uiPriority="48"/>
-    <w:lsdException w:name="Grid Table 4 Accent 4" w:uiPriority="49"/>
-    <w:lsdException w:name="Grid Table 5 Dark Accent 4" w:uiPriority="50"/>
-    <w:lsdException w:name="Grid Table 6 Colorful Accent 4" w:uiPriority="51"/>
-    <w:lsdException w:name="Grid Table 7 Colorful Accent 4" w:uiPriority="52"/>
-    <w:lsdException w:name="Grid Table 1 Light Accent 5" w:uiPriority="46"/>
-    <w:lsdException w:name="Grid Table 2 Accent 5" w:uiPriority="47"/>
-    <w:lsdException w:name="Grid Table 3 Accent 5" w:uiPriority="48"/>
-    <w:lsdException w:name="Grid Table 4 Accent 5" w:uiPriority="49"/>
-    <w:lsdException w:name="Grid Table 5 Dark Accent 5" w:uiPriority="50"/>
-    <w:lsdException w:name="Grid Table 6 Colorful Accent 5" w:uiPriority="51"/>
-    <w:lsdException w:name="Grid Table 7 Colorful Accent 5" w:uiPriority="52"/>
-    <w:lsdException w:name="Grid Table 1 Light Accent 6" w:uiPriority="46"/>
-    <w:lsdException w:name="Grid Table 2 Accent 6" w:uiPriority="47"/>
-    <w:lsdException w:name="Grid Table 3 Accent 6" w:uiPriority="48"/>
-    <w:lsdException w:name="Grid Table 4 Accent 6" w:uiPriority="49"/>
-    <w:lsdException w:name="Grid Table 5 Dark Accent 6" w:uiPriority="50"/>
-    <w:lsdException w:name="Grid Table 6 Colorful Accent 6" w:uiPriority="51"/>
-    <w:lsdException w:name="Grid Table 7 Colorful Accent 6" w:uiPriority="52"/>
-    <w:lsdException w:name="List Table 1 Light" w:uiPriority="46"/>
-    <w:lsdException w:name="List Table 2" w:uiPriority="47"/>
-    <w:lsdException w:name="List Table 3" w:uiPriority="48"/>
-    <w:lsdException w:name="List Table 4" w:uiPriority="49"/>
-    <w:lsdException w:name="List Table 5 Dark" w:uiPriority="50"/>
-    <w:lsdException w:name="List Table 6 Colorful" w:uiPriority="51"/>
-    <w:lsdException w:name="List Table 7 Colorful" w:uiPriority="52"/>
-    <w:lsdException w:name="List Table 1 Light Accent 1" w:uiPriority="46"/>
-    <w:lsdException w:name="List Table 2 Accent 1" w:uiPriority="47"/>
-    <w:lsdException w:name="List Table 3 Accent 1" w:uiPriority="48"/>
-    <w:lsdException w:name="List Table 4 Accent 1" w:uiPriority="49"/>
-    <w:lsdException w:name="List Table 5 Dark Accent 1" w:uiPriority="50"/>
-    <w:lsdException w:name="List Table 6 Colorful Accent 1" w:uiPriority="51"/>
-    <w:lsdException w:name="List Table 7 Colorful Accent 1" w:uiPriority="52"/>
-    <w:lsdException w:name="List Table 1 Light Accent 2" w:uiPriority="46"/>
-    <w:lsdException w:name="List Table 2 Accent 2" w:uiPriority="47"/>
-    <w:lsdException w:name="List Table 3 Accent 2" w:uiPriority="48"/>
-    <w:lsdException w:name="List Table 4 Accent 2" w:uiPriority="49"/>
-    <w:lsdException w:name="List Table 5 Dark Accent 2" w:uiPriority="50"/>
-    <w:lsdException w:name="List Table 6 Colorful Accent 2" w:uiPriority="51"/>
-    <w:lsdException w:name="List Table 7 Colorful Accent 2" w:uiPriority="52"/>
-    <w:lsdException w:name="List Table 1 Light Accent 3" w:uiPriority="46"/>
-    <w:lsdException w:name="List Table 2 Accent 3" w:uiPriority="47"/>
-    <w:lsdException w:name="List Table 3 Accent 3" w:uiPriority="48"/>
-    <w:lsdException w:name="List Table 4 Accent 3" w:uiPriority="49"/>
-    <w:lsdException w:name="List Table 5 Dark Accent 3" w:uiPriority="50"/>
-    <w:lsdException w:name="List Table 6 Colorful Accent 3" w:uiPriority="51"/>
-    <w:lsdException w:name="List Table 7 Colorful Accent 3" w:uiPriority="52"/>
-    <w:lsdException w:name="List Table 1 Light Accent 4" w:uiPriority="46"/>
-    <w:lsdException w:name="List Table 2 Accent 4" w:uiPriority="47"/>
-    <w:lsdException w:name="List Table 3 Accent 4" w:uiPriority="48"/>
-    <w:lsdException w:name="List Table 4 Accent 4" w:uiPriority="49"/>
-    <w:lsdException w:name="List Table 5 Dark Accent 4" w:uiPriority="50"/>
-    <w:lsdException w:name="List Table 6 Colorful Accent 4" w:uiPriority="51"/>
-    <w:lsdException w:name="List Table 7 Colorful Accent 4" w:uiPriority="52"/>
-    <w:lsdException w:name="List Table 1 Light Accent 5" w:uiPriority="46"/>
-    <w:lsdException w:name="List Table 2 Accent 5" w:uiPriority="47"/>
-    <w:lsdException w:name="List Table 3 Accent 5" w:uiPriority="48"/>
-    <w:lsdException w:name="List Table 4 Accent 5" w:uiPriority="49"/>
-    <w:lsdException w:name="List Table 5 Dark Accent 5" w:uiPriority="50"/>
-    <w:lsdException w:name="List Table 6 Colorful Accent 5" w:uiPriority="51"/>
-    <w:lsdException w:name="List Table 7 Colorful Accent 5" w:uiPriority="52"/>
-    <w:lsdException w:name="List Table 1 Light Accent 6" w:uiPriority="46"/>
-    <w:lsdException w:name="List Table 2 Accent 6" w:uiPriority="47"/>
-    <w:lsdException w:name="List Table 3 Accent 6" w:uiPriority="48"/>
-    <w:lsdException w:name="List Table 4 Accent 6" w:uiPriority="49"/>
-    <w:lsdException w:name="List Table 5 Dark Accent 6" w:uiPriority="50"/>
-    <w:lsdException w:name="List Table 6 Colorful Accent 6" w:uiPriority="51"/>
-    <w:lsdException w:name="List Table 7 Colorful Accent 6" w:uiPriority="52"/>
+  <w:latentStyles w:defLockedState="0" w:defUIPriority="99" w:defSemiHidden="1" w:defUnhideWhenUsed="1" w:defQFormat="0" w:count="276">
+    <w:lsdException w:name="Normal" w:semiHidden="0" w:uiPriority="0" w:unhideWhenUsed="0" w:qFormat="1"/>
+    <w:lsdException w:name="heading 1" w:semiHidden="0" w:uiPriority="9" w:unhideWhenUsed="0" w:qFormat="1"/>
+    <w:lsdException w:name="heading 2" w:uiPriority="0" w:qFormat="1"/>
+    <w:lsdException w:name="heading 3" w:uiPriority="9" w:qFormat="1"/>
+    <w:lsdException w:name="heading 4" w:uiPriority="9" w:qFormat="1"/>
+    <w:lsdException w:name="heading 5" w:uiPriority="9" w:qFormat="1"/>
+    <w:lsdException w:name="heading 6" w:uiPriority="9" w:qFormat="1"/>
+    <w:lsdException w:name="heading 7" w:uiPriority="9" w:qFormat="1"/>
+    <w:lsdException w:name="heading 8" w:uiPriority="9" w:qFormat="1"/>
+    <w:lsdException w:name="heading 9" w:uiPriority="9" w:qFormat="1"/>
+    <w:lsdException w:name="toc 1" w:uiPriority="39"/>
+    <w:lsdException w:name="toc 2" w:uiPriority="39"/>
+    <w:lsdException w:name="toc 3" w:uiPriority="39"/>
+    <w:lsdException w:name="toc 4" w:uiPriority="39"/>
+    <w:lsdException w:name="toc 5" w:uiPriority="39"/>
+    <w:lsdException w:name="toc 6" w:uiPriority="39"/>
+    <w:lsdException w:name="toc 7" w:uiPriority="39"/>
+    <w:lsdException w:name="toc 8" w:uiPriority="39"/>
+    <w:lsdException w:name="toc 9" w:uiPriority="39"/>
+    <w:lsdException w:name="caption" w:uiPriority="35" w:qFormat="1"/>
+    <w:lsdException w:name="Title" w:semiHidden="0" w:uiPriority="10" w:unhideWhenUsed="0" w:qFormat="1"/>
+    <w:lsdException w:name="Default Paragraph Font" w:uiPriority="1"/>
+    <w:lsdException w:name="Subtitle" w:semiHidden="0" w:uiPriority="11" w:unhideWhenUsed="0" w:qFormat="1"/>
+    <w:lsdException w:name="Strong" w:semiHidden="0" w:uiPriority="22" w:unhideWhenUsed="0" w:qFormat="1"/>
+    <w:lsdException w:name="Emphasis" w:semiHidden="0" w:uiPriority="20" w:unhideWhenUsed="0" w:qFormat="1"/>
+    <w:lsdException w:name="Table Grid" w:semiHidden="0" w:uiPriority="59" w:unhideWhenUsed="0"/>
+    <w:lsdException w:name="Note Level 1" w:semiHidden="0" w:unhideWhenUsed="0"/>
+    <w:lsdException w:name="Note Level 2" w:semiHidden="0" w:unhideWhenUsed="0"/>
+    <w:lsdException w:name="Note Level 3" w:semiHidden="0" w:unhideWhenUsed="0"/>
+    <w:lsdException w:name="Note Level 4" w:semiHidden="0" w:unhideWhenUsed="0"/>
+    <w:lsdException w:name="Note Level 5" w:semiHidden="0" w:unhideWhenUsed="0"/>
+    <w:lsdException w:name="Note Level 6" w:semiHidden="0" w:unhideWhenUsed="0"/>
+    <w:lsdException w:name="Note Level 7" w:semiHidden="0" w:unhideWhenUsed="0"/>
+    <w:lsdException w:name="Note Level 8" w:semiHidden="0" w:unhideWhenUsed="0"/>
+    <w:lsdException w:name="Note Level 9" w:semiHidden="0" w:unhideWhenUsed="0"/>
+    <w:lsdException w:name="Placeholder Text" w:unhideWhenUsed="0"/>
+    <w:lsdException w:name="No Spacing" w:semiHidden="0" w:uiPriority="1" w:unhideWhenUsed="0" w:qFormat="1"/>
+    <w:lsdException w:name="Light Shading" w:semiHidden="0" w:uiPriority="60" w:unhideWhenUsed="0"/>
+    <w:lsdException w:name="Light List" w:semiHidden="0" w:uiPriority="61" w:unhideWhenUsed="0"/>
+    <w:lsdException w:name="Light Grid" w:semiHidden="0" w:uiPriority="62" w:unhideWhenUsed="0"/>
+    <w:lsdException w:name="Medium Shading 1" w:semiHidden="0" w:uiPriority="63" w:unhideWhenUsed="0"/>
+    <w:lsdException w:name="Medium Shading 2" w:semiHidden="0" w:uiPriority="64" w:unhideWhenUsed="0"/>
+    <w:lsdException w:name="Medium List 1" w:semiHidden="0" w:uiPriority="65" w:unhideWhenUsed="0"/>
+    <w:lsdException w:name="Medium List 2" w:semiHidden="0" w:uiPriority="66" w:unhideWhenUsed="0"/>
+    <w:lsdException w:name="Medium Grid 1" w:semiHidden="0" w:uiPriority="67" w:unhideWhenUsed="0"/>
+    <w:lsdException w:name="Medium Grid 2" w:semiHidden="0" w:uiPriority="68" w:unhideWhenUsed="0"/>
+    <w:lsdException w:name="Medium Grid 3" w:semiHidden="0" w:uiPriority="69" w:unhideWhenUsed="0"/>
+    <w:lsdException w:name="Dark List" w:semiHidden="0" w:uiPriority="70" w:unhideWhenUsed="0"/>
+    <w:lsdException w:name="Colorful Shading" w:semiHidden="0" w:uiPriority="71" w:unhideWhenUsed="0"/>
+    <w:lsdException w:name="Colorful List" w:semiHidden="0" w:uiPriority="72" w:unhideWhenUsed="0"/>
+    <w:lsdException w:name="Colorful Grid" w:semiHidden="0" w:uiPriority="73" w:unhideWhenUsed="0"/>
+    <w:lsdException w:name="Light Shading Accent 1" w:semiHidden="0" w:uiPriority="60" w:unhideWhenUsed="0"/>
+    <w:lsdException w:name="Light List Accent 1" w:semiHidden="0" w:uiPriority="61" w:unhideWhenUsed="0"/>
+    <w:lsdException w:name="Light Grid Accent 1" w:semiHidden="0" w:uiPriority="62" w:unhideWhenUsed="0"/>
+    <w:lsdException w:name="Medium Shading 1 Accent 1" w:semiHidden="0" w:uiPriority="63" w:unhideWhenUsed="0"/>
+    <w:lsdException w:name="Medium Shading 2 Accent 1" w:semiHidden="0" w:uiPriority="64" w:unhideWhenUsed="0"/>
+    <w:lsdException w:name="Medium List 1 Accent 1" w:semiHidden="0" w:uiPriority="65" w:unhideWhenUsed="0"/>
+    <w:lsdException w:name="Revision" w:unhideWhenUsed="0"/>
+    <w:lsdException w:name="List Paragraph" w:semiHidden="0" w:uiPriority="34" w:unhideWhenUsed="0" w:qFormat="1"/>
+    <w:lsdException w:name="Quote" w:semiHidden="0" w:uiPriority="29" w:unhideWhenUsed="0" w:qFormat="1"/>
+    <w:lsdException w:name="Intense Quote" w:semiHidden="0" w:uiPriority="30" w:unhideWhenUsed="0" w:qFormat="1"/>
+    <w:lsdException w:name="Medium List 2 Accent 1" w:semiHidden="0" w:uiPriority="66" w:unhideWhenUsed="0"/>
+    <w:lsdException w:name="Medium Grid 1 Accent 1" w:semiHidden="0" w:uiPriority="67" w:unhideWhenUsed="0"/>
+    <w:lsdException w:name="Medium Grid 2 Accent 1" w:semiHidden="0" w:uiPriority="68" w:unhideWhenUsed="0"/>
+    <w:lsdException w:name="Medium Grid 3 Accent 1" w:semiHidden="0" w:uiPriority="69" w:unhideWhenUsed="0"/>
+    <w:lsdException w:name="Dark List Accent 1" w:semiHidden="0" w:uiPriority="70" w:unhideWhenUsed="0"/>
+    <w:lsdException w:name="Colorful Shading Accent 1" w:semiHidden="0" w:uiPriority="71" w:unhideWhenUsed="0"/>
+    <w:lsdException w:name="Colorful List Accent 1" w:semiHidden="0" w:uiPriority="72" w:unhideWhenUsed="0"/>
+    <w:lsdException w:name="Colorful Grid Accent 1" w:semiHidden="0" w:uiPriority="73" w:unhideWhenUsed="0"/>
+    <w:lsdException w:name="Light Shading Accent 2" w:semiHidden="0" w:uiPriority="60" w:unhideWhenUsed="0"/>
+    <w:lsdException w:name="Light List Accent 2" w:semiHidden="0" w:uiPriority="61" w:unhideWhenUsed="0"/>
+    <w:lsdException w:name="Light Grid Accent 2" w:semiHidden="0" w:uiPriority="62" w:unhideWhenUsed="0"/>
+    <w:lsdException w:name="Medium Shading 1 Accent 2" w:semiHidden="0" w:uiPriority="63" w:unhideWhenUsed="0"/>
+    <w:lsdException w:name="Medium Shading 2 Accent 2" w:semiHidden="0" w:uiPriority="64" w:unhideWhenUsed="0"/>
+    <w:lsdException w:name="Medium List 1 Accent 2" w:semiHidden="0" w:uiPriority="65" w:unhideWhenUsed="0"/>
+    <w:lsdException w:name="Medium List 2 Accent 2" w:semiHidden="0" w:uiPriority="66" w:unhideWhenUsed="0"/>
+    <w:lsdException w:name="Medium Grid 1 Accent 2" w:semiHidden="0" w:uiPriority="67" w:unhideWhenUsed="0"/>
+    <w:lsdException w:name="Medium Grid 2 Accent 2" w:semiHidden="0" w:uiPriority="68" w:unhideWhenUsed="0"/>
+    <w:lsdException w:name="Medium Grid 3 Accent 2" w:semiHidden="0" w:uiPriority="69" w:unhideWhenUsed="0"/>
+    <w:lsdException w:name="Dark List Accent 2" w:semiHidden="0" w:uiPriority="70" w:unhideWhenUsed="0"/>
+    <w:lsdException w:name="Colorful Shading Accent 2" w:semiHidden="0" w:uiPriority="71" w:unhideWhenUsed="0"/>
+    <w:lsdException w:name="Colorful List Accent 2" w:semiHidden="0" w:uiPriority="72" w:unhideWhenUsed="0"/>
+    <w:lsdException w:name="Colorful Grid Accent 2" w:semiHidden="0" w:uiPriority="73" w:unhideWhenUsed="0"/>
+    <w:lsdException w:name="Light Shading Accent 3" w:semiHidden="0" w:uiPriority="60" w:unhideWhenUsed="0"/>
+    <w:lsdException w:name="Light List Accent 3" w:semiHidden="0" w:uiPriority="61" w:unhideWhenUsed="0"/>
+    <w:lsdException w:name="Light Grid Accent 3" w:semiHidden="0" w:uiPriority="62" w:unhideWhenUsed="0"/>
+    <w:lsdException w:name="Medium Shading 1 Accent 3" w:semiHidden="0" w:uiPriority="63" w:unhideWhenUsed="0"/>
+    <w:lsdException w:name="Medium Shading 2 Accent 3" w:semiHidden="0" w:uiPriority="64" w:unhideWhenUsed="0"/>
+    <w:lsdException w:name="Medium List 1 Accent 3" w:semiHidden="0" w:uiPriority="65" w:unhideWhenUsed="0"/>
+    <w:lsdException w:name="Medium List 2 Accent 3" w:semiHidden="0" w:uiPriority="66" w:unhideWhenUsed="0"/>
+    <w:lsdException w:name="Medium Grid 1 Accent 3" w:semiHidden="0" w:uiPriority="67" w:unhideWhenUsed="0"/>
+    <w:lsdException w:name="Medium Grid 2 Accent 3" w:semiHidden="0" w:uiPriority="68" w:unhideWhenUsed="0"/>
+    <w:lsdException w:name="Medium Grid 3 Accent 3" w:semiHidden="0" w:uiPriority="69" w:unhideWhenUsed="0"/>
+    <w:lsdException w:name="Dark List Accent 3" w:semiHidden="0" w:uiPriority="70" w:unhideWhenUsed="0"/>
+    <w:lsdException w:name="Colorful Shading Accent 3" w:semiHidden="0" w:uiPriority="71" w:unhideWhenUsed="0"/>
+    <w:lsdException w:name="Colorful List Accent 3" w:semiHidden="0" w:uiPriority="72" w:unhideWhenUsed="0"/>
+    <w:lsdException w:name="Colorful Grid Accent 3" w:semiHidden="0" w:uiPriority="73" w:unhideWhenUsed="0"/>
+    <w:lsdException w:name="Light Shading Accent 4" w:semiHidden="0" w:uiPriority="60" w:unhideWhenUsed="0"/>
+    <w:lsdException w:name="Light List Accent 4" w:semiHidden="0" w:uiPriority="61" w:unhideWhenUsed="0"/>
+    <w:lsdException w:name="Light Grid Accent 4" w:semiHidden="0" w:uiPriority="62" w:unhideWhenUsed="0"/>
+    <w:lsdException w:name="Medium Shading 1 Accent 4" w:semiHidden="0" w:uiPriority="63" w:unhideWhenUsed="0"/>
+    <w:lsdException w:name="Medium Shading 2 Accent 4" w:semiHidden="0" w:uiPriority="64" w:unhideWhenUsed="0"/>
+    <w:lsdException w:name="Medium List 1 Accent 4" w:semiHidden="0" w:uiPriority="65" w:unhideWhenUsed="0"/>
+    <w:lsdException w:name="Medium List 2 Accent 4" w:semiHidden="0" w:uiPriority="66" w:unhideWhenUsed="0"/>
+    <w:lsdException w:name="Medium Grid 1 Accent 4" w:semiHidden="0" w:uiPriority="67" w:unhideWhenUsed="0"/>
+    <w:lsdException w:name="Medium Grid 2 Accent 4" w:semiHidden="0" w:uiPriority="68" w:unhideWhenUsed="0"/>
+    <w:lsdException w:name="Medium Grid 3 Accent 4" w:semiHidden="0" w:uiPriority="69" w:unhideWhenUsed="0"/>
+    <w:lsdException w:name="Dark List Accent 4" w:semiHidden="0" w:uiPriority="70" w:unhideWhenUsed="0"/>
+    <w:lsdException w:name="Colorful Shading Accent 4" w:semiHidden="0" w:uiPriority="71" w:unhideWhenUsed="0"/>
+    <w:lsdException w:name="Colorful List Accent 4" w:semiHidden="0" w:uiPriority="72" w:unhideWhenUsed="0"/>
+    <w:lsdException w:name="Colorful Grid Accent 4" w:semiHidden="0" w:uiPriority="73" w:unhideWhenUsed="0"/>
+    <w:lsdException w:name="Light Shading Accent 5" w:semiHidden="0" w:uiPriority="60" w:unhideWhenUsed="0"/>
+    <w:lsdException w:name="Light List Accent 5" w:semiHidden="0" w:uiPriority="61" w:unhideWhenUsed="0"/>
+    <w:lsdException w:name="Light Grid Accent 5" w:semiHidden="0" w:uiPriority="62" w:unhideWhenUsed="0"/>
+    <w:lsdException w:name="Medium Shading 1 Accent 5" w:semiHidden="0" w:uiPriority="63" w:unhideWhenUsed="0"/>
+    <w:lsdException w:name="Medium Shading 2 Accent 5" w:semiHidden="0" w:uiPriority="64" w:unhideWhenUsed="0"/>
+    <w:lsdException w:name="Medium List 1 Accent 5" w:semiHidden="0" w:uiPriority="65" w:unhideWhenUsed="0"/>
+    <w:lsdException w:name="Medium List 2 Accent 5" w:semiHidden="0" w:uiPriority="66" w:unhideWhenUsed="0"/>
+    <w:lsdException w:name="Medium Grid 1 Accent 5" w:semiHidden="0" w:uiPriority="67" w:unhideWhenUsed="0"/>
+    <w:lsdException w:name="Medium Grid 2 Accent 5" w:semiHidden="0" w:uiPriority="68" w:unhideWhenUsed="0"/>
+    <w:lsdException w:name="Medium Grid 3 Accent 5" w:semiHidden="0" w:uiPriority="69" w:unhideWhenUsed="0"/>
+    <w:lsdException w:name="Dark List Accent 5" w:semiHidden="0" w:uiPriority="70" w:unhideWhenUsed="0"/>
+    <w:lsdException w:name="Colorful Shading Accent 5" w:semiHidden="0" w:uiPriority="71" w:unhideWhenUsed="0"/>
+    <w:lsdException w:name="Colorful List Accent 5" w:semiHidden="0" w:uiPriority="72" w:unhideWhenUsed="0"/>
+    <w:lsdException w:name="Colorful Grid Accent 5" w:semiHidden="0" w:uiPriority="73" w:unhideWhenUsed="0"/>
+    <w:lsdException w:name="Light Shading Accent 6" w:semiHidden="0" w:uiPriority="60" w:unhideWhenUsed="0"/>
+    <w:lsdException w:name="Light List Accent 6" w:semiHidden="0" w:uiPriority="61" w:unhideWhenUsed="0"/>
+    <w:lsdException w:name="Light Grid Accent 6" w:semiHidden="0" w:uiPriority="62" w:unhideWhenUsed="0"/>
+    <w:lsdException w:name="Medium Shading 1 Accent 6" w:semiHidden="0" w:uiPriority="63" w:unhideWhenUsed="0"/>
+    <w:lsdException w:name="Medium Shading 2 Accent 6" w:semiHidden="0" w:uiPriority="64" w:unhideWhenUsed="0"/>
+    <w:lsdException w:name="Medium List 1 Accent 6" w:semiHidden="0" w:uiPriority="65" w:unhideWhenUsed="0"/>
+    <w:lsdException w:name="Medium List 2 Accent 6" w:semiHidden="0" w:uiPriority="66" w:unhideWhenUsed="0"/>
+    <w:lsdException w:name="Medium Grid 1 Accent 6" w:semiHidden="0" w:uiPriority="67" w:unhideWhenUsed="0"/>
+    <w:lsdException w:name="Medium Grid 2 Accent 6" w:semiHidden="0" w:uiPriority="68" w:unhideWhenUsed="0"/>
+    <w:lsdException w:name="Medium Grid 3 Accent 6" w:semiHidden="0" w:uiPriority="69" w:unhideWhenUsed="0"/>
+    <w:lsdException w:name="Dark List Accent 6" w:semiHidden="0" w:uiPriority="70" w:unhideWhenUsed="0"/>
+    <w:lsdException w:name="Colorful Shading Accent 6" w:semiHidden="0" w:uiPriority="71" w:unhideWhenUsed="0"/>
+    <w:lsdException w:name="Colorful List Accent 6" w:semiHidden="0" w:uiPriority="72" w:unhideWhenUsed="0"/>
+    <w:lsdException w:name="Colorful Grid Accent 6" w:semiHidden="0" w:uiPriority="73" w:unhideWhenUsed="0"/>
+    <w:lsdException w:name="Subtle Emphasis" w:semiHidden="0" w:uiPriority="19" w:unhideWhenUsed="0" w:qFormat="1"/>
+    <w:lsdException w:name="Intense Emphasis" w:semiHidden="0" w:uiPriority="21" w:unhideWhenUsed="0" w:qFormat="1"/>
+    <w:lsdException w:name="Subtle Reference" w:semiHidden="0" w:uiPriority="31" w:unhideWhenUsed="0" w:qFormat="1"/>
+    <w:lsdException w:name="Intense Reference" w:semiHidden="0" w:uiPriority="32" w:unhideWhenUsed="0" w:qFormat="1"/>
+    <w:lsdException w:name="Book Title" w:semiHidden="0" w:uiPriority="33" w:unhideWhenUsed="0" w:qFormat="1"/>
+    <w:lsdException w:name="Bibliography" w:uiPriority="37"/>
+    <w:lsdException w:name="TOC Heading" w:uiPriority="39" w:qFormat="1"/>
   </w:latentStyles>
   <w:style w:type="paragraph" w:default="1" w:styleId="Normal">
     <w:name w:val="Normal"/>
@@ -14099,6 +14133,757 @@
       </w:tblCellMar>
     </w:tblPr>
   </w:style>
+  <w:style w:type="paragraph" w:styleId="ListParagraph">
+    <w:name w:val="List Paragraph"/>
+    <w:basedOn w:val="Normal"/>
+    <w:uiPriority w:val="34"/>
+    <w:qFormat/>
+    <w:rsid w:val="006F056C"/>
+    <w:pPr>
+      <w:ind w:left="720"/>
+      <w:contextualSpacing/>
+    </w:pPr>
+  </w:style>
+</w:styles>
+</file>
+
+<file path=word/stylesWithEffects.xml><?xml version="1.0" encoding="utf-8"?>
+<w:styles xmlns:wpc="http://schemas.microsoft.com/office/word/2010/wordprocessingCanvas" xmlns:mo="http://schemas.microsoft.com/office/mac/office/2008/main" xmlns:mc="http://schemas.openxmlformats.org/markup-compatibility/2006" xmlns:mv="urn:schemas-microsoft-com:mac:vml" xmlns:o="urn:schemas-microsoft-com:office:office" xmlns:r="http://schemas.openxmlformats.org/officeDocument/2006/relationships" xmlns:m="http://schemas.openxmlformats.org/officeDocument/2006/math" xmlns:v="urn:schemas-microsoft-com:vml" xmlns:wp14="http://schemas.microsoft.com/office/word/2010/wordprocessingDrawing" xmlns:wp="http://schemas.openxmlformats.org/drawingml/2006/wordprocessingDrawing" xmlns:w10="urn:schemas-microsoft-com:office:word" xmlns:w="http://schemas.openxmlformats.org/wordprocessingml/2006/main" xmlns:w14="http://schemas.microsoft.com/office/word/2010/wordml" xmlns:wpg="http://schemas.microsoft.com/office/word/2010/wordprocessingGroup" xmlns:wpi="http://schemas.microsoft.com/office/word/2010/wordprocessingInk" xmlns:wne="http://schemas.microsoft.com/office/word/2006/wordml" xmlns:wps="http://schemas.microsoft.com/office/word/2010/wordprocessingShape" mc:Ignorable="w14 wp14">
+  <w:docDefaults>
+    <w:rPrDefault>
+      <w:rPr>
+        <w:rFonts w:ascii="Times New Roman" w:eastAsia="Times New Roman" w:hAnsi="Times New Roman" w:cs="Times New Roman"/>
+        <w:color w:val="000000"/>
+        <w:sz w:val="24"/>
+        <w:szCs w:val="24"/>
+        <w:lang w:val="en-US" w:eastAsia="en-US" w:bidi="ar-SA"/>
+      </w:rPr>
+    </w:rPrDefault>
+    <w:pPrDefault/>
+  </w:docDefaults>
+  <w:latentStyles w:defLockedState="0" w:defUIPriority="99" w:defSemiHidden="1" w:defUnhideWhenUsed="1" w:defQFormat="0" w:count="276">
+    <w:lsdException w:name="Normal" w:semiHidden="0" w:uiPriority="0" w:unhideWhenUsed="0" w:qFormat="1"/>
+    <w:lsdException w:name="heading 1" w:semiHidden="0" w:uiPriority="9" w:unhideWhenUsed="0" w:qFormat="1"/>
+    <w:lsdException w:name="heading 2" w:uiPriority="0" w:qFormat="1"/>
+    <w:lsdException w:name="heading 3" w:uiPriority="9" w:qFormat="1"/>
+    <w:lsdException w:name="heading 4" w:uiPriority="9" w:qFormat="1"/>
+    <w:lsdException w:name="heading 5" w:uiPriority="9" w:qFormat="1"/>
+    <w:lsdException w:name="heading 6" w:uiPriority="9" w:qFormat="1"/>
+    <w:lsdException w:name="heading 7" w:uiPriority="9" w:qFormat="1"/>
+    <w:lsdException w:name="heading 8" w:uiPriority="9" w:qFormat="1"/>
+    <w:lsdException w:name="heading 9" w:uiPriority="9" w:qFormat="1"/>
+    <w:lsdException w:name="toc 1" w:uiPriority="39"/>
+    <w:lsdException w:name="toc 2" w:uiPriority="39"/>
+    <w:lsdException w:name="toc 3" w:uiPriority="39"/>
+    <w:lsdException w:name="toc 4" w:uiPriority="39"/>
+    <w:lsdException w:name="toc 5" w:uiPriority="39"/>
+    <w:lsdException w:name="toc 6" w:uiPriority="39"/>
+    <w:lsdException w:name="toc 7" w:uiPriority="39"/>
+    <w:lsdException w:name="toc 8" w:uiPriority="39"/>
+    <w:lsdException w:name="toc 9" w:uiPriority="39"/>
+    <w:lsdException w:name="caption" w:uiPriority="35" w:qFormat="1"/>
+    <w:lsdException w:name="Title" w:semiHidden="0" w:uiPriority="10" w:unhideWhenUsed="0" w:qFormat="1"/>
+    <w:lsdException w:name="Default Paragraph Font" w:uiPriority="1"/>
+    <w:lsdException w:name="Subtitle" w:semiHidden="0" w:uiPriority="11" w:unhideWhenUsed="0" w:qFormat="1"/>
+    <w:lsdException w:name="Strong" w:semiHidden="0" w:uiPriority="22" w:unhideWhenUsed="0" w:qFormat="1"/>
+    <w:lsdException w:name="Emphasis" w:semiHidden="0" w:uiPriority="20" w:unhideWhenUsed="0" w:qFormat="1"/>
+    <w:lsdException w:name="Table Grid" w:semiHidden="0" w:uiPriority="59" w:unhideWhenUsed="0"/>
+    <w:lsdException w:name="Note Level 1" w:semiHidden="0" w:unhideWhenUsed="0"/>
+    <w:lsdException w:name="Note Level 2" w:semiHidden="0" w:unhideWhenUsed="0"/>
+    <w:lsdException w:name="Note Level 3" w:semiHidden="0" w:unhideWhenUsed="0"/>
+    <w:lsdException w:name="Note Level 4" w:semiHidden="0" w:unhideWhenUsed="0"/>
+    <w:lsdException w:name="Note Level 5" w:semiHidden="0" w:unhideWhenUsed="0"/>
+    <w:lsdException w:name="Note Level 6" w:semiHidden="0" w:unhideWhenUsed="0"/>
+    <w:lsdException w:name="Note Level 7" w:semiHidden="0" w:unhideWhenUsed="0"/>
+    <w:lsdException w:name="Note Level 8" w:semiHidden="0" w:unhideWhenUsed="0"/>
+    <w:lsdException w:name="Note Level 9" w:semiHidden="0" w:unhideWhenUsed="0"/>
+    <w:lsdException w:name="Placeholder Text" w:unhideWhenUsed="0"/>
+    <w:lsdException w:name="No Spacing" w:semiHidden="0" w:uiPriority="1" w:unhideWhenUsed="0" w:qFormat="1"/>
+    <w:lsdException w:name="Light Shading" w:semiHidden="0" w:uiPriority="60" w:unhideWhenUsed="0"/>
+    <w:lsdException w:name="Light List" w:semiHidden="0" w:uiPriority="61" w:unhideWhenUsed="0"/>
+    <w:lsdException w:name="Light Grid" w:semiHidden="0" w:uiPriority="62" w:unhideWhenUsed="0"/>
+    <w:lsdException w:name="Medium Shading 1" w:semiHidden="0" w:uiPriority="63" w:unhideWhenUsed="0"/>
+    <w:lsdException w:name="Medium Shading 2" w:semiHidden="0" w:uiPriority="64" w:unhideWhenUsed="0"/>
+    <w:lsdException w:name="Medium List 1" w:semiHidden="0" w:uiPriority="65" w:unhideWhenUsed="0"/>
+    <w:lsdException w:name="Medium List 2" w:semiHidden="0" w:uiPriority="66" w:unhideWhenUsed="0"/>
+    <w:lsdException w:name="Medium Grid 1" w:semiHidden="0" w:uiPriority="67" w:unhideWhenUsed="0"/>
+    <w:lsdException w:name="Medium Grid 2" w:semiHidden="0" w:uiPriority="68" w:unhideWhenUsed="0"/>
+    <w:lsdException w:name="Medium Grid 3" w:semiHidden="0" w:uiPriority="69" w:unhideWhenUsed="0"/>
+    <w:lsdException w:name="Dark List" w:semiHidden="0" w:uiPriority="70" w:unhideWhenUsed="0"/>
+    <w:lsdException w:name="Colorful Shading" w:semiHidden="0" w:uiPriority="71" w:unhideWhenUsed="0"/>
+    <w:lsdException w:name="Colorful List" w:semiHidden="0" w:uiPriority="72" w:unhideWhenUsed="0"/>
+    <w:lsdException w:name="Colorful Grid" w:semiHidden="0" w:uiPriority="73" w:unhideWhenUsed="0"/>
+    <w:lsdException w:name="Light Shading Accent 1" w:semiHidden="0" w:uiPriority="60" w:unhideWhenUsed="0"/>
+    <w:lsdException w:name="Light List Accent 1" w:semiHidden="0" w:uiPriority="61" w:unhideWhenUsed="0"/>
+    <w:lsdException w:name="Light Grid Accent 1" w:semiHidden="0" w:uiPriority="62" w:unhideWhenUsed="0"/>
+    <w:lsdException w:name="Medium Shading 1 Accent 1" w:semiHidden="0" w:uiPriority="63" w:unhideWhenUsed="0"/>
+    <w:lsdException w:name="Medium Shading 2 Accent 1" w:semiHidden="0" w:uiPriority="64" w:unhideWhenUsed="0"/>
+    <w:lsdException w:name="Medium List 1 Accent 1" w:semiHidden="0" w:uiPriority="65" w:unhideWhenUsed="0"/>
+    <w:lsdException w:name="Revision" w:unhideWhenUsed="0"/>
+    <w:lsdException w:name="List Paragraph" w:semiHidden="0" w:uiPriority="34" w:unhideWhenUsed="0" w:qFormat="1"/>
+    <w:lsdException w:name="Quote" w:semiHidden="0" w:uiPriority="29" w:unhideWhenUsed="0" w:qFormat="1"/>
+    <w:lsdException w:name="Intense Quote" w:semiHidden="0" w:uiPriority="30" w:unhideWhenUsed="0" w:qFormat="1"/>
+    <w:lsdException w:name="Medium List 2 Accent 1" w:semiHidden="0" w:uiPriority="66" w:unhideWhenUsed="0"/>
+    <w:lsdException w:name="Medium Grid 1 Accent 1" w:semiHidden="0" w:uiPriority="67" w:unhideWhenUsed="0"/>
+    <w:lsdException w:name="Medium Grid 2 Accent 1" w:semiHidden="0" w:uiPriority="68" w:unhideWhenUsed="0"/>
+    <w:lsdException w:name="Medium Grid 3 Accent 1" w:semiHidden="0" w:uiPriority="69" w:unhideWhenUsed="0"/>
+    <w:lsdException w:name="Dark List Accent 1" w:semiHidden="0" w:uiPriority="70" w:unhideWhenUsed="0"/>
+    <w:lsdException w:name="Colorful Shading Accent 1" w:semiHidden="0" w:uiPriority="71" w:unhideWhenUsed="0"/>
+    <w:lsdException w:name="Colorful List Accent 1" w:semiHidden="0" w:uiPriority="72" w:unhideWhenUsed="0"/>
+    <w:lsdException w:name="Colorful Grid Accent 1" w:semiHidden="0" w:uiPriority="73" w:unhideWhenUsed="0"/>
+    <w:lsdException w:name="Light Shading Accent 2" w:semiHidden="0" w:uiPriority="60" w:unhideWhenUsed="0"/>
+    <w:lsdException w:name="Light List Accent 2" w:semiHidden="0" w:uiPriority="61" w:unhideWhenUsed="0"/>
+    <w:lsdException w:name="Light Grid Accent 2" w:semiHidden="0" w:uiPriority="62" w:unhideWhenUsed="0"/>
+    <w:lsdException w:name="Medium Shading 1 Accent 2" w:semiHidden="0" w:uiPriority="63" w:unhideWhenUsed="0"/>
+    <w:lsdException w:name="Medium Shading 2 Accent 2" w:semiHidden="0" w:uiPriority="64" w:unhideWhenUsed="0"/>
+    <w:lsdException w:name="Medium List 1 Accent 2" w:semiHidden="0" w:uiPriority="65" w:unhideWhenUsed="0"/>
+    <w:lsdException w:name="Medium List 2 Accent 2" w:semiHidden="0" w:uiPriority="66" w:unhideWhenUsed="0"/>
+    <w:lsdException w:name="Medium Grid 1 Accent 2" w:semiHidden="0" w:uiPriority="67" w:unhideWhenUsed="0"/>
+    <w:lsdException w:name="Medium Grid 2 Accent 2" w:semiHidden="0" w:uiPriority="68" w:unhideWhenUsed="0"/>
+    <w:lsdException w:name="Medium Grid 3 Accent 2" w:semiHidden="0" w:uiPriority="69" w:unhideWhenUsed="0"/>
+    <w:lsdException w:name="Dark List Accent 2" w:semiHidden="0" w:uiPriority="70" w:unhideWhenUsed="0"/>
+    <w:lsdException w:name="Colorful Shading Accent 2" w:semiHidden="0" w:uiPriority="71" w:unhideWhenUsed="0"/>
+    <w:lsdException w:name="Colorful List Accent 2" w:semiHidden="0" w:uiPriority="72" w:unhideWhenUsed="0"/>
+    <w:lsdException w:name="Colorful Grid Accent 2" w:semiHidden="0" w:uiPriority="73" w:unhideWhenUsed="0"/>
+    <w:lsdException w:name="Light Shading Accent 3" w:semiHidden="0" w:uiPriority="60" w:unhideWhenUsed="0"/>
+    <w:lsdException w:name="Light List Accent 3" w:semiHidden="0" w:uiPriority="61" w:unhideWhenUsed="0"/>
+    <w:lsdException w:name="Light Grid Accent 3" w:semiHidden="0" w:uiPriority="62" w:unhideWhenUsed="0"/>
+    <w:lsdException w:name="Medium Shading 1 Accent 3" w:semiHidden="0" w:uiPriority="63" w:unhideWhenUsed="0"/>
+    <w:lsdException w:name="Medium Shading 2 Accent 3" w:semiHidden="0" w:uiPriority="64" w:unhideWhenUsed="0"/>
+    <w:lsdException w:name="Medium List 1 Accent 3" w:semiHidden="0" w:uiPriority="65" w:unhideWhenUsed="0"/>
+    <w:lsdException w:name="Medium List 2 Accent 3" w:semiHidden="0" w:uiPriority="66" w:unhideWhenUsed="0"/>
+    <w:lsdException w:name="Medium Grid 1 Accent 3" w:semiHidden="0" w:uiPriority="67" w:unhideWhenUsed="0"/>
+    <w:lsdException w:name="Medium Grid 2 Accent 3" w:semiHidden="0" w:uiPriority="68" w:unhideWhenUsed="0"/>
+    <w:lsdException w:name="Medium Grid 3 Accent 3" w:semiHidden="0" w:uiPriority="69" w:unhideWhenUsed="0"/>
+    <w:lsdException w:name="Dark List Accent 3" w:semiHidden="0" w:uiPriority="70" w:unhideWhenUsed="0"/>
+    <w:lsdException w:name="Colorful Shading Accent 3" w:semiHidden="0" w:uiPriority="71" w:unhideWhenUsed="0"/>
+    <w:lsdException w:name="Colorful List Accent 3" w:semiHidden="0" w:uiPriority="72" w:unhideWhenUsed="0"/>
+    <w:lsdException w:name="Colorful Grid Accent 3" w:semiHidden="0" w:uiPriority="73" w:unhideWhenUsed="0"/>
+    <w:lsdException w:name="Light Shading Accent 4" w:semiHidden="0" w:uiPriority="60" w:unhideWhenUsed="0"/>
+    <w:lsdException w:name="Light List Accent 4" w:semiHidden="0" w:uiPriority="61" w:unhideWhenUsed="0"/>
+    <w:lsdException w:name="Light Grid Accent 4" w:semiHidden="0" w:uiPriority="62" w:unhideWhenUsed="0"/>
+    <w:lsdException w:name="Medium Shading 1 Accent 4" w:semiHidden="0" w:uiPriority="63" w:unhideWhenUsed="0"/>
+    <w:lsdException w:name="Medium Shading 2 Accent 4" w:semiHidden="0" w:uiPriority="64" w:unhideWhenUsed="0"/>
+    <w:lsdException w:name="Medium List 1 Accent 4" w:semiHidden="0" w:uiPriority="65" w:unhideWhenUsed="0"/>
+    <w:lsdException w:name="Medium List 2 Accent 4" w:semiHidden="0" w:uiPriority="66" w:unhideWhenUsed="0"/>
+    <w:lsdException w:name="Medium Grid 1 Accent 4" w:semiHidden="0" w:uiPriority="67" w:unhideWhenUsed="0"/>
+    <w:lsdException w:name="Medium Grid 2 Accent 4" w:semiHidden="0" w:uiPriority="68" w:unhideWhenUsed="0"/>
+    <w:lsdException w:name="Medium Grid 3 Accent 4" w:semiHidden="0" w:uiPriority="69" w:unhideWhenUsed="0"/>
+    <w:lsdException w:name="Dark List Accent 4" w:semiHidden="0" w:uiPriority="70" w:unhideWhenUsed="0"/>
+    <w:lsdException w:name="Colorful Shading Accent 4" w:semiHidden="0" w:uiPriority="71" w:unhideWhenUsed="0"/>
+    <w:lsdException w:name="Colorful List Accent 4" w:semiHidden="0" w:uiPriority="72" w:unhideWhenUsed="0"/>
+    <w:lsdException w:name="Colorful Grid Accent 4" w:semiHidden="0" w:uiPriority="73" w:unhideWhenUsed="0"/>
+    <w:lsdException w:name="Light Shading Accent 5" w:semiHidden="0" w:uiPriority="60" w:unhideWhenUsed="0"/>
+    <w:lsdException w:name="Light List Accent 5" w:semiHidden="0" w:uiPriority="61" w:unhideWhenUsed="0"/>
+    <w:lsdException w:name="Light Grid Accent 5" w:semiHidden="0" w:uiPriority="62" w:unhideWhenUsed="0"/>
+    <w:lsdException w:name="Medium Shading 1 Accent 5" w:semiHidden="0" w:uiPriority="63" w:unhideWhenUsed="0"/>
+    <w:lsdException w:name="Medium Shading 2 Accent 5" w:semiHidden="0" w:uiPriority="64" w:unhideWhenUsed="0"/>
+    <w:lsdException w:name="Medium List 1 Accent 5" w:semiHidden="0" w:uiPriority="65" w:unhideWhenUsed="0"/>
+    <w:lsdException w:name="Medium List 2 Accent 5" w:semiHidden="0" w:uiPriority="66" w:unhideWhenUsed="0"/>
+    <w:lsdException w:name="Medium Grid 1 Accent 5" w:semiHidden="0" w:uiPriority="67" w:unhideWhenUsed="0"/>
+    <w:lsdException w:name="Medium Grid 2 Accent 5" w:semiHidden="0" w:uiPriority="68" w:unhideWhenUsed="0"/>
+    <w:lsdException w:name="Medium Grid 3 Accent 5" w:semiHidden="0" w:uiPriority="69" w:unhideWhenUsed="0"/>
+    <w:lsdException w:name="Dark List Accent 5" w:semiHidden="0" w:uiPriority="70" w:unhideWhenUsed="0"/>
+    <w:lsdException w:name="Colorful Shading Accent 5" w:semiHidden="0" w:uiPriority="71" w:unhideWhenUsed="0"/>
+    <w:lsdException w:name="Colorful List Accent 5" w:semiHidden="0" w:uiPriority="72" w:unhideWhenUsed="0"/>
+    <w:lsdException w:name="Colorful Grid Accent 5" w:semiHidden="0" w:uiPriority="73" w:unhideWhenUsed="0"/>
+    <w:lsdException w:name="Light Shading Accent 6" w:semiHidden="0" w:uiPriority="60" w:unhideWhenUsed="0"/>
+    <w:lsdException w:name="Light List Accent 6" w:semiHidden="0" w:uiPriority="61" w:unhideWhenUsed="0"/>
+    <w:lsdException w:name="Light Grid Accent 6" w:semiHidden="0" w:uiPriority="62" w:unhideWhenUsed="0"/>
+    <w:lsdException w:name="Medium Shading 1 Accent 6" w:semiHidden="0" w:uiPriority="63" w:unhideWhenUsed="0"/>
+    <w:lsdException w:name="Medium Shading 2 Accent 6" w:semiHidden="0" w:uiPriority="64" w:unhideWhenUsed="0"/>
+    <w:lsdException w:name="Medium List 1 Accent 6" w:semiHidden="0" w:uiPriority="65" w:unhideWhenUsed="0"/>
+    <w:lsdException w:name="Medium List 2 Accent 6" w:semiHidden="0" w:uiPriority="66" w:unhideWhenUsed="0"/>
+    <w:lsdException w:name="Medium Grid 1 Accent 6" w:semiHidden="0" w:uiPriority="67" w:unhideWhenUsed="0"/>
+    <w:lsdException w:name="Medium Grid 2 Accent 6" w:semiHidden="0" w:uiPriority="68" w:unhideWhenUsed="0"/>
+    <w:lsdException w:name="Medium Grid 3 Accent 6" w:semiHidden="0" w:uiPriority="69" w:unhideWhenUsed="0"/>
+    <w:lsdException w:name="Dark List Accent 6" w:semiHidden="0" w:uiPriority="70" w:unhideWhenUsed="0"/>
+    <w:lsdException w:name="Colorful Shading Accent 6" w:semiHidden="0" w:uiPriority="71" w:unhideWhenUsed="0"/>
+    <w:lsdException w:name="Colorful List Accent 6" w:semiHidden="0" w:uiPriority="72" w:unhideWhenUsed="0"/>
+    <w:lsdException w:name="Colorful Grid Accent 6" w:semiHidden="0" w:uiPriority="73" w:unhideWhenUsed="0"/>
+    <w:lsdException w:name="Subtle Emphasis" w:semiHidden="0" w:uiPriority="19" w:unhideWhenUsed="0" w:qFormat="1"/>
+    <w:lsdException w:name="Intense Emphasis" w:semiHidden="0" w:uiPriority="21" w:unhideWhenUsed="0" w:qFormat="1"/>
+    <w:lsdException w:name="Subtle Reference" w:semiHidden="0" w:uiPriority="31" w:unhideWhenUsed="0" w:qFormat="1"/>
+    <w:lsdException w:name="Intense Reference" w:semiHidden="0" w:uiPriority="32" w:unhideWhenUsed="0" w:qFormat="1"/>
+    <w:lsdException w:name="Book Title" w:semiHidden="0" w:uiPriority="33" w:unhideWhenUsed="0" w:qFormat="1"/>
+    <w:lsdException w:name="Bibliography" w:uiPriority="37"/>
+    <w:lsdException w:name="TOC Heading" w:uiPriority="39" w:qFormat="1"/>
+  </w:latentStyles>
+  <w:style w:type="paragraph" w:default="1" w:styleId="Normal">
+    <w:name w:val="Normal"/>
+    <w:qFormat/>
+  </w:style>
+  <w:style w:type="paragraph" w:styleId="Heading1">
+    <w:name w:val="heading 1"/>
+    <w:basedOn w:val="Normal1"/>
+    <w:next w:val="Normal1"/>
+    <w:rsid w:val="00897F6C"/>
+    <w:pPr>
+      <w:keepNext/>
+      <w:keepLines/>
+      <w:spacing w:before="360" w:after="480"/>
+      <w:outlineLvl w:val="0"/>
+    </w:pPr>
+    <w:rPr>
+      <w:rFonts w:ascii="Arial" w:hAnsi="Arial" w:cs="Arial"/>
+      <w:b/>
+      <w:sz w:val="36"/>
+      <w:szCs w:val="36"/>
+    </w:rPr>
+  </w:style>
+  <w:style w:type="paragraph" w:styleId="Heading2">
+    <w:name w:val="heading 2"/>
+    <w:basedOn w:val="Normal1"/>
+    <w:next w:val="Normal1"/>
+    <w:pPr>
+      <w:keepNext/>
+      <w:keepLines/>
+      <w:spacing w:before="280" w:after="280"/>
+      <w:outlineLvl w:val="1"/>
+    </w:pPr>
+    <w:rPr>
+      <w:b/>
+      <w:sz w:val="28"/>
+      <w:szCs w:val="28"/>
+    </w:rPr>
+  </w:style>
+  <w:style w:type="paragraph" w:styleId="Heading3">
+    <w:name w:val="heading 3"/>
+    <w:basedOn w:val="Normal1"/>
+    <w:next w:val="Normal1"/>
+    <w:pPr>
+      <w:keepNext/>
+      <w:keepLines/>
+      <w:spacing w:before="240" w:after="240"/>
+      <w:outlineLvl w:val="2"/>
+    </w:pPr>
+    <w:rPr>
+      <w:b/>
+    </w:rPr>
+  </w:style>
+  <w:style w:type="paragraph" w:styleId="Heading4">
+    <w:name w:val="heading 4"/>
+    <w:basedOn w:val="Normal1"/>
+    <w:next w:val="Normal1"/>
+    <w:pPr>
+      <w:keepNext/>
+      <w:keepLines/>
+      <w:spacing w:before="240" w:after="60"/>
+      <w:jc w:val="both"/>
+      <w:outlineLvl w:val="3"/>
+    </w:pPr>
+    <w:rPr>
+      <w:b/>
+      <w:i/>
+      <w:sz w:val="22"/>
+      <w:szCs w:val="22"/>
+    </w:rPr>
+  </w:style>
+  <w:style w:type="paragraph" w:styleId="Heading5">
+    <w:name w:val="heading 5"/>
+    <w:basedOn w:val="Normal1"/>
+    <w:next w:val="Normal1"/>
+    <w:pPr>
+      <w:keepNext/>
+      <w:keepLines/>
+      <w:spacing w:before="240" w:after="60"/>
+      <w:jc w:val="both"/>
+      <w:outlineLvl w:val="4"/>
+    </w:pPr>
+    <w:rPr>
+      <w:rFonts w:ascii="Arial" w:eastAsia="Arial" w:hAnsi="Arial" w:cs="Arial"/>
+      <w:sz w:val="22"/>
+      <w:szCs w:val="22"/>
+    </w:rPr>
+  </w:style>
+  <w:style w:type="paragraph" w:styleId="Heading6">
+    <w:name w:val="heading 6"/>
+    <w:basedOn w:val="Normal1"/>
+    <w:next w:val="Normal1"/>
+    <w:pPr>
+      <w:keepNext/>
+      <w:keepLines/>
+      <w:spacing w:before="240" w:after="60"/>
+      <w:jc w:val="both"/>
+      <w:outlineLvl w:val="5"/>
+    </w:pPr>
+    <w:rPr>
+      <w:rFonts w:ascii="Arial" w:eastAsia="Arial" w:hAnsi="Arial" w:cs="Arial"/>
+      <w:i/>
+      <w:sz w:val="22"/>
+      <w:szCs w:val="22"/>
+    </w:rPr>
+  </w:style>
+  <w:style w:type="character" w:default="1" w:styleId="DefaultParagraphFont">
+    <w:name w:val="Default Paragraph Font"/>
+    <w:uiPriority w:val="1"/>
+    <w:semiHidden/>
+    <w:unhideWhenUsed/>
+  </w:style>
+  <w:style w:type="table" w:default="1" w:styleId="TableNormal">
+    <w:name w:val="Normal Table"/>
+    <w:uiPriority w:val="99"/>
+    <w:semiHidden/>
+    <w:unhideWhenUsed/>
+    <w:tblPr>
+      <w:tblInd w:w="0" w:type="dxa"/>
+      <w:tblCellMar>
+        <w:top w:w="0" w:type="dxa"/>
+        <w:left w:w="108" w:type="dxa"/>
+        <w:bottom w:w="0" w:type="dxa"/>
+        <w:right w:w="108" w:type="dxa"/>
+      </w:tblCellMar>
+    </w:tblPr>
+  </w:style>
+  <w:style w:type="numbering" w:default="1" w:styleId="NoList">
+    <w:name w:val="No List"/>
+    <w:uiPriority w:val="99"/>
+    <w:semiHidden/>
+    <w:unhideWhenUsed/>
+  </w:style>
+  <w:style w:type="paragraph" w:customStyle="1" w:styleId="Normal1">
+    <w:name w:val="Normal1"/>
+  </w:style>
+  <w:style w:type="paragraph" w:styleId="Title">
+    <w:name w:val="Title"/>
+    <w:basedOn w:val="Normal1"/>
+    <w:next w:val="Normal1"/>
+    <w:pPr>
+      <w:keepNext/>
+      <w:keepLines/>
+      <w:spacing w:before="240" w:after="720"/>
+      <w:jc w:val="right"/>
+    </w:pPr>
+    <w:rPr>
+      <w:rFonts w:ascii="Arial" w:eastAsia="Arial" w:hAnsi="Arial" w:cs="Arial"/>
+      <w:b/>
+      <w:sz w:val="64"/>
+      <w:szCs w:val="64"/>
+    </w:rPr>
+  </w:style>
+  <w:style w:type="paragraph" w:styleId="Subtitle">
+    <w:name w:val="Subtitle"/>
+    <w:basedOn w:val="Normal1"/>
+    <w:next w:val="Normal1"/>
+    <w:pPr>
+      <w:keepNext/>
+      <w:keepLines/>
+      <w:spacing w:before="360" w:after="80"/>
+      <w:contextualSpacing/>
+    </w:pPr>
+    <w:rPr>
+      <w:rFonts w:ascii="Georgia" w:eastAsia="Georgia" w:hAnsi="Georgia" w:cs="Georgia"/>
+      <w:i/>
+      <w:color w:val="666666"/>
+      <w:sz w:val="48"/>
+      <w:szCs w:val="48"/>
+    </w:rPr>
+  </w:style>
+  <w:style w:type="table" w:customStyle="1" w:styleId="a">
+    <w:basedOn w:val="TableNormal"/>
+    <w:tblPr>
+      <w:tblStyleRowBandSize w:val="1"/>
+      <w:tblStyleColBandSize w:val="1"/>
+      <w:tblInd w:w="0" w:type="dxa"/>
+      <w:tblCellMar>
+        <w:top w:w="0" w:type="dxa"/>
+        <w:left w:w="108" w:type="dxa"/>
+        <w:bottom w:w="0" w:type="dxa"/>
+        <w:right w:w="108" w:type="dxa"/>
+      </w:tblCellMar>
+    </w:tblPr>
+  </w:style>
+  <w:style w:type="paragraph" w:styleId="Header">
+    <w:name w:val="header"/>
+    <w:basedOn w:val="Normal"/>
+    <w:link w:val="HeaderChar"/>
+    <w:uiPriority w:val="99"/>
+    <w:unhideWhenUsed/>
+    <w:rsid w:val="006C121C"/>
+    <w:pPr>
+      <w:tabs>
+        <w:tab w:val="center" w:pos="4680"/>
+        <w:tab w:val="right" w:pos="9360"/>
+      </w:tabs>
+    </w:pPr>
+  </w:style>
+  <w:style w:type="character" w:customStyle="1" w:styleId="HeaderChar">
+    <w:name w:val="Header Char"/>
+    <w:basedOn w:val="DefaultParagraphFont"/>
+    <w:link w:val="Header"/>
+    <w:uiPriority w:val="99"/>
+    <w:rsid w:val="006C121C"/>
+  </w:style>
+  <w:style w:type="paragraph" w:styleId="Footer">
+    <w:name w:val="footer"/>
+    <w:basedOn w:val="Normal"/>
+    <w:link w:val="FooterChar"/>
+    <w:uiPriority w:val="99"/>
+    <w:unhideWhenUsed/>
+    <w:rsid w:val="006C121C"/>
+    <w:pPr>
+      <w:tabs>
+        <w:tab w:val="center" w:pos="4680"/>
+        <w:tab w:val="right" w:pos="9360"/>
+      </w:tabs>
+    </w:pPr>
+  </w:style>
+  <w:style w:type="character" w:customStyle="1" w:styleId="FooterChar">
+    <w:name w:val="Footer Char"/>
+    <w:basedOn w:val="DefaultParagraphFont"/>
+    <w:link w:val="Footer"/>
+    <w:uiPriority w:val="99"/>
+    <w:rsid w:val="006C121C"/>
+  </w:style>
+  <w:style w:type="paragraph" w:styleId="TOCHeading">
+    <w:name w:val="TOC Heading"/>
+    <w:basedOn w:val="Heading1"/>
+    <w:next w:val="Normal"/>
+    <w:uiPriority w:val="39"/>
+    <w:unhideWhenUsed/>
+    <w:qFormat/>
+    <w:rsid w:val="0029129A"/>
+    <w:pPr>
+      <w:spacing w:before="240" w:after="0" w:line="259" w:lineRule="auto"/>
+      <w:outlineLvl w:val="9"/>
+    </w:pPr>
+    <w:rPr>
+      <w:rFonts w:asciiTheme="majorHAnsi" w:eastAsiaTheme="majorEastAsia" w:hAnsiTheme="majorHAnsi" w:cstheme="majorBidi"/>
+      <w:b w:val="0"/>
+      <w:color w:val="365F91" w:themeColor="accent1" w:themeShade="BF"/>
+      <w:sz w:val="32"/>
+      <w:szCs w:val="32"/>
+    </w:rPr>
+  </w:style>
+  <w:style w:type="paragraph" w:styleId="TOC1">
+    <w:name w:val="toc 1"/>
+    <w:basedOn w:val="Normal"/>
+    <w:next w:val="Normal"/>
+    <w:autoRedefine/>
+    <w:uiPriority w:val="39"/>
+    <w:unhideWhenUsed/>
+    <w:rsid w:val="003B09FF"/>
+    <w:pPr>
+      <w:tabs>
+        <w:tab w:val="left" w:pos="480"/>
+        <w:tab w:val="right" w:leader="dot" w:pos="9638"/>
+      </w:tabs>
+      <w:spacing w:before="120"/>
+    </w:pPr>
+    <w:rPr>
+      <w:rFonts w:ascii="Arial" w:hAnsi="Arial" w:cs="Arial"/>
+      <w:b/>
+      <w:noProof/>
+    </w:rPr>
+  </w:style>
+  <w:style w:type="paragraph" w:styleId="TOC2">
+    <w:name w:val="toc 2"/>
+    <w:basedOn w:val="Normal"/>
+    <w:next w:val="Normal"/>
+    <w:autoRedefine/>
+    <w:uiPriority w:val="39"/>
+    <w:unhideWhenUsed/>
+    <w:rsid w:val="0029129A"/>
+    <w:pPr>
+      <w:ind w:left="240"/>
+    </w:pPr>
+    <w:rPr>
+      <w:rFonts w:asciiTheme="minorHAnsi" w:hAnsiTheme="minorHAnsi"/>
+      <w:b/>
+      <w:sz w:val="22"/>
+      <w:szCs w:val="22"/>
+    </w:rPr>
+  </w:style>
+  <w:style w:type="character" w:styleId="Hyperlink">
+    <w:name w:val="Hyperlink"/>
+    <w:basedOn w:val="DefaultParagraphFont"/>
+    <w:uiPriority w:val="99"/>
+    <w:unhideWhenUsed/>
+    <w:rsid w:val="0029129A"/>
+    <w:rPr>
+      <w:color w:val="0000FF" w:themeColor="hyperlink"/>
+      <w:u w:val="single"/>
+    </w:rPr>
+  </w:style>
+  <w:style w:type="character" w:styleId="CommentReference">
+    <w:name w:val="annotation reference"/>
+    <w:basedOn w:val="DefaultParagraphFont"/>
+    <w:uiPriority w:val="99"/>
+    <w:semiHidden/>
+    <w:unhideWhenUsed/>
+    <w:rsid w:val="009B4637"/>
+    <w:rPr>
+      <w:sz w:val="18"/>
+      <w:szCs w:val="18"/>
+    </w:rPr>
+  </w:style>
+  <w:style w:type="paragraph" w:styleId="CommentText">
+    <w:name w:val="annotation text"/>
+    <w:basedOn w:val="Normal"/>
+    <w:link w:val="CommentTextChar"/>
+    <w:uiPriority w:val="99"/>
+    <w:semiHidden/>
+    <w:unhideWhenUsed/>
+    <w:rsid w:val="009B4637"/>
+  </w:style>
+  <w:style w:type="character" w:customStyle="1" w:styleId="CommentTextChar">
+    <w:name w:val="Comment Text Char"/>
+    <w:basedOn w:val="DefaultParagraphFont"/>
+    <w:link w:val="CommentText"/>
+    <w:uiPriority w:val="99"/>
+    <w:semiHidden/>
+    <w:rsid w:val="009B4637"/>
+  </w:style>
+  <w:style w:type="paragraph" w:styleId="CommentSubject">
+    <w:name w:val="annotation subject"/>
+    <w:basedOn w:val="CommentText"/>
+    <w:next w:val="CommentText"/>
+    <w:link w:val="CommentSubjectChar"/>
+    <w:uiPriority w:val="99"/>
+    <w:semiHidden/>
+    <w:unhideWhenUsed/>
+    <w:rsid w:val="009B4637"/>
+    <w:rPr>
+      <w:b/>
+      <w:bCs/>
+      <w:sz w:val="20"/>
+      <w:szCs w:val="20"/>
+    </w:rPr>
+  </w:style>
+  <w:style w:type="character" w:customStyle="1" w:styleId="CommentSubjectChar">
+    <w:name w:val="Comment Subject Char"/>
+    <w:basedOn w:val="CommentTextChar"/>
+    <w:link w:val="CommentSubject"/>
+    <w:uiPriority w:val="99"/>
+    <w:semiHidden/>
+    <w:rsid w:val="009B4637"/>
+    <w:rPr>
+      <w:b/>
+      <w:bCs/>
+      <w:sz w:val="20"/>
+      <w:szCs w:val="20"/>
+    </w:rPr>
+  </w:style>
+  <w:style w:type="paragraph" w:styleId="BalloonText">
+    <w:name w:val="Balloon Text"/>
+    <w:basedOn w:val="Normal"/>
+    <w:link w:val="BalloonTextChar"/>
+    <w:uiPriority w:val="99"/>
+    <w:semiHidden/>
+    <w:unhideWhenUsed/>
+    <w:rsid w:val="009B4637"/>
+    <w:rPr>
+      <w:sz w:val="18"/>
+      <w:szCs w:val="18"/>
+    </w:rPr>
+  </w:style>
+  <w:style w:type="character" w:customStyle="1" w:styleId="BalloonTextChar">
+    <w:name w:val="Balloon Text Char"/>
+    <w:basedOn w:val="DefaultParagraphFont"/>
+    <w:link w:val="BalloonText"/>
+    <w:uiPriority w:val="99"/>
+    <w:semiHidden/>
+    <w:rsid w:val="009B4637"/>
+    <w:rPr>
+      <w:sz w:val="18"/>
+      <w:szCs w:val="18"/>
+    </w:rPr>
+  </w:style>
+  <w:style w:type="paragraph" w:customStyle="1" w:styleId="template">
+    <w:name w:val="template"/>
+    <w:basedOn w:val="Normal"/>
+    <w:rsid w:val="002F6C7C"/>
+    <w:pPr>
+      <w:spacing w:line="240" w:lineRule="exact"/>
+    </w:pPr>
+    <w:rPr>
+      <w:rFonts w:ascii="Arial" w:hAnsi="Arial"/>
+      <w:i/>
+      <w:color w:val="auto"/>
+      <w:sz w:val="22"/>
+      <w:szCs w:val="20"/>
+    </w:rPr>
+  </w:style>
+  <w:style w:type="paragraph" w:customStyle="1" w:styleId="line">
+    <w:name w:val="line"/>
+    <w:basedOn w:val="Title"/>
+    <w:rsid w:val="003C5785"/>
+    <w:pPr>
+      <w:keepNext w:val="0"/>
+      <w:keepLines w:val="0"/>
+      <w:pBdr>
+        <w:top w:val="single" w:sz="36" w:space="1" w:color="auto"/>
+      </w:pBdr>
+      <w:spacing w:after="0"/>
+    </w:pPr>
+    <w:rPr>
+      <w:rFonts w:eastAsia="Times New Roman" w:cs="Times New Roman"/>
+      <w:color w:val="auto"/>
+      <w:kern w:val="28"/>
+      <w:sz w:val="40"/>
+      <w:szCs w:val="20"/>
+    </w:rPr>
+  </w:style>
+  <w:style w:type="paragraph" w:styleId="TOC3">
+    <w:name w:val="toc 3"/>
+    <w:basedOn w:val="Normal"/>
+    <w:next w:val="Normal"/>
+    <w:autoRedefine/>
+    <w:uiPriority w:val="39"/>
+    <w:semiHidden/>
+    <w:unhideWhenUsed/>
+    <w:rsid w:val="003C5785"/>
+    <w:pPr>
+      <w:ind w:left="480"/>
+    </w:pPr>
+    <w:rPr>
+      <w:rFonts w:asciiTheme="minorHAnsi" w:hAnsiTheme="minorHAnsi"/>
+      <w:sz w:val="22"/>
+      <w:szCs w:val="22"/>
+    </w:rPr>
+  </w:style>
+  <w:style w:type="paragraph" w:styleId="TOC4">
+    <w:name w:val="toc 4"/>
+    <w:basedOn w:val="Normal"/>
+    <w:next w:val="Normal"/>
+    <w:autoRedefine/>
+    <w:uiPriority w:val="39"/>
+    <w:semiHidden/>
+    <w:unhideWhenUsed/>
+    <w:rsid w:val="003C5785"/>
+    <w:pPr>
+      <w:ind w:left="720"/>
+    </w:pPr>
+    <w:rPr>
+      <w:rFonts w:asciiTheme="minorHAnsi" w:hAnsiTheme="minorHAnsi"/>
+      <w:sz w:val="20"/>
+      <w:szCs w:val="20"/>
+    </w:rPr>
+  </w:style>
+  <w:style w:type="paragraph" w:styleId="TOC5">
+    <w:name w:val="toc 5"/>
+    <w:basedOn w:val="Normal"/>
+    <w:next w:val="Normal"/>
+    <w:autoRedefine/>
+    <w:uiPriority w:val="39"/>
+    <w:semiHidden/>
+    <w:unhideWhenUsed/>
+    <w:rsid w:val="003C5785"/>
+    <w:pPr>
+      <w:ind w:left="960"/>
+    </w:pPr>
+    <w:rPr>
+      <w:rFonts w:asciiTheme="minorHAnsi" w:hAnsiTheme="minorHAnsi"/>
+      <w:sz w:val="20"/>
+      <w:szCs w:val="20"/>
+    </w:rPr>
+  </w:style>
+  <w:style w:type="paragraph" w:styleId="TOC6">
+    <w:name w:val="toc 6"/>
+    <w:basedOn w:val="Normal"/>
+    <w:next w:val="Normal"/>
+    <w:autoRedefine/>
+    <w:uiPriority w:val="39"/>
+    <w:semiHidden/>
+    <w:unhideWhenUsed/>
+    <w:rsid w:val="003C5785"/>
+    <w:pPr>
+      <w:ind w:left="1200"/>
+    </w:pPr>
+    <w:rPr>
+      <w:rFonts w:asciiTheme="minorHAnsi" w:hAnsiTheme="minorHAnsi"/>
+      <w:sz w:val="20"/>
+      <w:szCs w:val="20"/>
+    </w:rPr>
+  </w:style>
+  <w:style w:type="paragraph" w:styleId="TOC7">
+    <w:name w:val="toc 7"/>
+    <w:basedOn w:val="Normal"/>
+    <w:next w:val="Normal"/>
+    <w:autoRedefine/>
+    <w:uiPriority w:val="39"/>
+    <w:semiHidden/>
+    <w:unhideWhenUsed/>
+    <w:rsid w:val="003C5785"/>
+    <w:pPr>
+      <w:ind w:left="1440"/>
+    </w:pPr>
+    <w:rPr>
+      <w:rFonts w:asciiTheme="minorHAnsi" w:hAnsiTheme="minorHAnsi"/>
+      <w:sz w:val="20"/>
+      <w:szCs w:val="20"/>
+    </w:rPr>
+  </w:style>
+  <w:style w:type="paragraph" w:styleId="TOC8">
+    <w:name w:val="toc 8"/>
+    <w:basedOn w:val="Normal"/>
+    <w:next w:val="Normal"/>
+    <w:autoRedefine/>
+    <w:uiPriority w:val="39"/>
+    <w:semiHidden/>
+    <w:unhideWhenUsed/>
+    <w:rsid w:val="003C5785"/>
+    <w:pPr>
+      <w:ind w:left="1680"/>
+    </w:pPr>
+    <w:rPr>
+      <w:rFonts w:asciiTheme="minorHAnsi" w:hAnsiTheme="minorHAnsi"/>
+      <w:sz w:val="20"/>
+      <w:szCs w:val="20"/>
+    </w:rPr>
+  </w:style>
+  <w:style w:type="paragraph" w:styleId="TOC9">
+    <w:name w:val="toc 9"/>
+    <w:basedOn w:val="Normal"/>
+    <w:next w:val="Normal"/>
+    <w:autoRedefine/>
+    <w:uiPriority w:val="39"/>
+    <w:semiHidden/>
+    <w:unhideWhenUsed/>
+    <w:rsid w:val="003C5785"/>
+    <w:pPr>
+      <w:ind w:left="1920"/>
+    </w:pPr>
+    <w:rPr>
+      <w:rFonts w:asciiTheme="minorHAnsi" w:hAnsiTheme="minorHAnsi"/>
+      <w:sz w:val="20"/>
+      <w:szCs w:val="20"/>
+    </w:rPr>
+  </w:style>
+  <w:style w:type="table" w:styleId="TableGrid">
+    <w:name w:val="Table Grid"/>
+    <w:basedOn w:val="TableNormal"/>
+    <w:uiPriority w:val="59"/>
+    <w:rsid w:val="003976F8"/>
+    <w:tblPr>
+      <w:tblInd w:w="0" w:type="dxa"/>
+      <w:tblBorders>
+        <w:top w:val="single" w:sz="4" w:space="0" w:color="auto"/>
+        <w:left w:val="single" w:sz="4" w:space="0" w:color="auto"/>
+        <w:bottom w:val="single" w:sz="4" w:space="0" w:color="auto"/>
+        <w:right w:val="single" w:sz="4" w:space="0" w:color="auto"/>
+        <w:insideH w:val="single" w:sz="4" w:space="0" w:color="auto"/>
+        <w:insideV w:val="single" w:sz="4" w:space="0" w:color="auto"/>
+      </w:tblBorders>
+      <w:tblCellMar>
+        <w:top w:w="0" w:type="dxa"/>
+        <w:left w:w="108" w:type="dxa"/>
+        <w:bottom w:w="0" w:type="dxa"/>
+        <w:right w:w="108" w:type="dxa"/>
+      </w:tblCellMar>
+    </w:tblPr>
+  </w:style>
+  <w:style w:type="paragraph" w:styleId="ListParagraph">
+    <w:name w:val="List Paragraph"/>
+    <w:basedOn w:val="Normal"/>
+    <w:uiPriority w:val="34"/>
+    <w:qFormat/>
+    <w:rsid w:val="006F056C"/>
+    <w:pPr>
+      <w:ind w:left="720"/>
+      <w:contextualSpacing/>
+    </w:pPr>
+  </w:style>
 </w:styles>
 </file>
 
@@ -14427,7 +15212,7 @@
 </file>
 
 <file path=customXml/itemProps1.xml><?xml version="1.0" encoding="utf-8"?>
-<ds:datastoreItem xmlns:ds="http://schemas.openxmlformats.org/officeDocument/2006/customXml" ds:itemID="{A78DFFF3-E9B4-5543-BC2F-01EA3C919E24}">
+<ds:datastoreItem xmlns:ds="http://schemas.openxmlformats.org/officeDocument/2006/customXml" ds:itemID="{C5CE8652-88C2-FB43-ACB3-DA995C276DE7}">
   <ds:schemaRefs>
     <ds:schemaRef ds:uri="http://schemas.openxmlformats.org/officeDocument/2006/bibliography"/>
   </ds:schemaRefs>

</xml_diff>

<commit_message>
Updated the Introduction part
1. Added more info to product scope
2. Added the screenshot of the SRS document to Overview.
</commit_message>
<xml_diff>
--- a/SoftwareRequirementsSpecificationforFractionWorksheetCreator.docx
+++ b/SoftwareRequirementsSpecificationforFractionWorksheetCreator.docx
@@ -3891,7 +3891,6 @@
           <w:sz w:val="22"/>
         </w:rPr>
       </w:pPr>
-      <w:bookmarkStart w:id="7" w:name="_GoBack"/>
       <w:r>
         <w:rPr>
           <w:rFonts w:ascii="Arial" w:eastAsia="Arial" w:hAnsi="Arial" w:cs="Arial"/>
@@ -3919,17 +3918,16 @@
           <w:rFonts w:ascii="Arial" w:hAnsi="Arial" w:cs="Arial"/>
         </w:rPr>
       </w:pPr>
-      <w:bookmarkStart w:id="8" w:name="h.1ktfzv5s93qc" w:colFirst="0" w:colLast="0"/>
-      <w:bookmarkStart w:id="9" w:name="_Toc443497026"/>
+      <w:bookmarkStart w:id="7" w:name="h.1ktfzv5s93qc" w:colFirst="0" w:colLast="0"/>
+      <w:bookmarkStart w:id="8" w:name="_Toc443497026"/>
+      <w:bookmarkEnd w:id="7"/>
+      <w:r>
+        <w:rPr>
+          <w:rFonts w:ascii="Arial" w:hAnsi="Arial" w:cs="Arial"/>
+        </w:rPr>
+        <w:t>Product Scope</w:t>
+      </w:r>
       <w:bookmarkEnd w:id="8"/>
-      <w:bookmarkEnd w:id="7"/>
-      <w:r>
-        <w:rPr>
-          <w:rFonts w:ascii="Arial" w:hAnsi="Arial" w:cs="Arial"/>
-        </w:rPr>
-        <w:t>Product Scope</w:t>
-      </w:r>
-      <w:bookmarkEnd w:id="9"/>
     </w:p>
     <w:p>
       <w:pPr>
@@ -4063,58 +4061,92 @@
           <w:rFonts w:ascii="Arial" w:hAnsi="Arial" w:cs="Arial"/>
         </w:rPr>
       </w:pPr>
-      <w:bookmarkStart w:id="10" w:name="_Toc443497027"/>
+      <w:bookmarkStart w:id="9" w:name="_Toc443497027"/>
       <w:r>
         <w:rPr>
           <w:rFonts w:ascii="Arial" w:hAnsi="Arial" w:cs="Arial"/>
         </w:rPr>
         <w:t>Intended Audience and Reading Suggestions</w:t>
       </w:r>
-      <w:bookmarkStart w:id="11" w:name="h.tofs4fnxtr46" w:colFirst="0" w:colLast="0"/>
+      <w:bookmarkStart w:id="10" w:name="h.tofs4fnxtr46" w:colFirst="0" w:colLast="0"/>
+      <w:bookmarkEnd w:id="9"/>
       <w:bookmarkEnd w:id="10"/>
+    </w:p>
+    <w:p>
+      <w:pPr>
+        <w:pStyle w:val="Normal1"/>
+        <w:rPr>
+          <w:rFonts w:ascii="Arial" w:hAnsi="Arial" w:cs="Arial"/>
+          <w:sz w:val="22"/>
+        </w:rPr>
+      </w:pPr>
+      <w:bookmarkStart w:id="11" w:name="h.qh7kowe1eyiy" w:colFirst="0" w:colLast="0"/>
       <w:bookmarkEnd w:id="11"/>
-    </w:p>
-    <w:p>
-      <w:pPr>
-        <w:pStyle w:val="Normal1"/>
-        <w:rPr>
-          <w:rFonts w:ascii="Arial" w:hAnsi="Arial" w:cs="Arial"/>
-          <w:sz w:val="22"/>
-        </w:rPr>
-      </w:pPr>
-      <w:bookmarkStart w:id="12" w:name="h.qh7kowe1eyiy" w:colFirst="0" w:colLast="0"/>
+      <w:r>
+        <w:rPr>
+          <w:rFonts w:ascii="Arial" w:eastAsia="Arial" w:hAnsi="Arial" w:cs="Arial"/>
+          <w:sz w:val="22"/>
+        </w:rPr>
+        <w:t>This document is to be read by the customer, development team, the project managers, testers, documentation writers and end users. The SRS has been organized approximately in order of increasing specificity. The developers and project managers need to become in</w:t>
+      </w:r>
+      <w:r>
+        <w:rPr>
+          <w:rFonts w:ascii="Arial" w:eastAsia="Arial" w:hAnsi="Arial" w:cs="Arial"/>
+          <w:sz w:val="22"/>
+        </w:rPr>
+        <w:t>timately familiar with the SRS.</w:t>
+      </w:r>
+    </w:p>
+    <w:p>
+      <w:pPr>
+        <w:pStyle w:val="Normal1"/>
+        <w:rPr>
+          <w:rFonts w:ascii="Arial" w:hAnsi="Arial" w:cs="Arial"/>
+          <w:sz w:val="22"/>
+        </w:rPr>
+      </w:pPr>
+      <w:bookmarkStart w:id="12" w:name="h.lf3jk1ozps8i" w:colFirst="0" w:colLast="0"/>
       <w:bookmarkEnd w:id="12"/>
       <w:r>
         <w:rPr>
           <w:rFonts w:ascii="Arial" w:eastAsia="Arial" w:hAnsi="Arial" w:cs="Arial"/>
           <w:sz w:val="22"/>
         </w:rPr>
-        <w:t>This document is to be read by the customer, development team, the project managers, testers, documentation writers and end users. The SRS has been organized approximately in order of increasing specificity. The developers and project managers need to become in</w:t>
-      </w:r>
-      <w:r>
-        <w:rPr>
-          <w:rFonts w:ascii="Arial" w:eastAsia="Arial" w:hAnsi="Arial" w:cs="Arial"/>
-          <w:sz w:val="22"/>
-        </w:rPr>
-        <w:t>timately familiar with the SRS.</w:t>
-      </w:r>
-    </w:p>
-    <w:p>
-      <w:pPr>
-        <w:pStyle w:val="Normal1"/>
-        <w:rPr>
-          <w:rFonts w:ascii="Arial" w:hAnsi="Arial" w:cs="Arial"/>
-          <w:sz w:val="22"/>
-        </w:rPr>
-      </w:pPr>
-      <w:bookmarkStart w:id="13" w:name="h.lf3jk1ozps8i" w:colFirst="0" w:colLast="0"/>
+        <w:t>Others involved need to review the document as such:</w:t>
+      </w:r>
+    </w:p>
+    <w:p>
+      <w:pPr>
+        <w:pStyle w:val="Normal1"/>
+        <w:ind w:left="720" w:hanging="720"/>
+        <w:rPr>
+          <w:rFonts w:ascii="Arial" w:hAnsi="Arial" w:cs="Arial"/>
+          <w:sz w:val="22"/>
+        </w:rPr>
+      </w:pPr>
+      <w:bookmarkStart w:id="13" w:name="h.g0ttn9bi83nm" w:colFirst="0" w:colLast="0"/>
       <w:bookmarkEnd w:id="13"/>
       <w:r>
         <w:rPr>
           <w:rFonts w:ascii="Arial" w:eastAsia="Arial" w:hAnsi="Arial" w:cs="Arial"/>
-          <w:sz w:val="22"/>
-        </w:rPr>
-        <w:t>Others involved need to review the document as such:</w:t>
+          <w:i/>
+          <w:sz w:val="22"/>
+        </w:rPr>
+        <w:t>Overall Description</w:t>
+      </w:r>
+      <w:r>
+        <w:rPr>
+          <w:rFonts w:ascii="Arial" w:eastAsia="Arial" w:hAnsi="Arial" w:cs="Arial"/>
+          <w:sz w:val="22"/>
+        </w:rPr>
+        <w:t xml:space="preserve"> – The customer and end users have to become accustomed to the various product features in order to eff</w:t>
+      </w:r>
+      <w:r>
+        <w:rPr>
+          <w:rFonts w:ascii="Arial" w:eastAsia="Arial" w:hAnsi="Arial" w:cs="Arial"/>
+          <w:sz w:val="22"/>
+        </w:rPr>
+        <w:t>ectively advertise the product.</w:t>
       </w:r>
     </w:p>
     <w:p>
@@ -4126,7 +4158,7 @@
           <w:sz w:val="22"/>
         </w:rPr>
       </w:pPr>
-      <w:bookmarkStart w:id="14" w:name="h.g0ttn9bi83nm" w:colFirst="0" w:colLast="0"/>
+      <w:bookmarkStart w:id="14" w:name="h.cxj7i6nqo7kg" w:colFirst="0" w:colLast="0"/>
       <w:bookmarkEnd w:id="14"/>
       <w:r>
         <w:rPr>
@@ -4134,21 +4166,21 @@
           <w:i/>
           <w:sz w:val="22"/>
         </w:rPr>
-        <w:t>Overall Description</w:t>
-      </w:r>
-      <w:r>
-        <w:rPr>
-          <w:rFonts w:ascii="Arial" w:eastAsia="Arial" w:hAnsi="Arial" w:cs="Arial"/>
-          <w:sz w:val="22"/>
-        </w:rPr>
-        <w:t xml:space="preserve"> – The customer and end users have to become accustomed to the various product features in order to eff</w:t>
-      </w:r>
-      <w:r>
-        <w:rPr>
-          <w:rFonts w:ascii="Arial" w:eastAsia="Arial" w:hAnsi="Arial" w:cs="Arial"/>
-          <w:sz w:val="22"/>
-        </w:rPr>
-        <w:t>ectively advertise the product.</w:t>
+        <w:t>System features</w:t>
+      </w:r>
+      <w:r>
+        <w:rPr>
+          <w:rFonts w:ascii="Arial" w:eastAsia="Arial" w:hAnsi="Arial" w:cs="Arial"/>
+          <w:sz w:val="22"/>
+        </w:rPr>
+        <w:t xml:space="preserve"> – Testers need an understanding of the system features to develop meaningful test cases and give use</w:t>
+      </w:r>
+      <w:r>
+        <w:rPr>
+          <w:rFonts w:ascii="Arial" w:eastAsia="Arial" w:hAnsi="Arial" w:cs="Arial"/>
+          <w:sz w:val="22"/>
+        </w:rPr>
+        <w:t>ful feedback to the developers.</w:t>
       </w:r>
     </w:p>
     <w:p>
@@ -4160,7 +4192,7 @@
           <w:sz w:val="22"/>
         </w:rPr>
       </w:pPr>
-      <w:bookmarkStart w:id="15" w:name="h.cxj7i6nqo7kg" w:colFirst="0" w:colLast="0"/>
+      <w:bookmarkStart w:id="15" w:name="h.2m9l93cpcab3" w:colFirst="0" w:colLast="0"/>
       <w:bookmarkEnd w:id="15"/>
       <w:r>
         <w:rPr>
@@ -4168,33 +4200,39 @@
           <w:i/>
           <w:sz w:val="22"/>
         </w:rPr>
-        <w:t>System features</w:t>
-      </w:r>
-      <w:r>
-        <w:rPr>
-          <w:rFonts w:ascii="Arial" w:eastAsia="Arial" w:hAnsi="Arial" w:cs="Arial"/>
-          <w:sz w:val="22"/>
-        </w:rPr>
-        <w:t xml:space="preserve"> – Testers need an understanding of the system features to develop meaningful test cases and give use</w:t>
-      </w:r>
-      <w:r>
-        <w:rPr>
-          <w:rFonts w:ascii="Arial" w:eastAsia="Arial" w:hAnsi="Arial" w:cs="Arial"/>
-          <w:sz w:val="22"/>
-        </w:rPr>
-        <w:t>ful feedback to the developers.</w:t>
-      </w:r>
-    </w:p>
-    <w:p>
-      <w:pPr>
-        <w:pStyle w:val="Normal1"/>
-        <w:ind w:left="720" w:hanging="720"/>
-        <w:rPr>
-          <w:rFonts w:ascii="Arial" w:hAnsi="Arial" w:cs="Arial"/>
-          <w:sz w:val="22"/>
-        </w:rPr>
-      </w:pPr>
-      <w:bookmarkStart w:id="16" w:name="h.2m9l93cpcab3" w:colFirst="0" w:colLast="0"/>
+        <w:t>External Interface Requirements</w:t>
+      </w:r>
+      <w:r>
+        <w:rPr>
+          <w:rFonts w:ascii="Arial" w:eastAsia="Arial" w:hAnsi="Arial" w:cs="Arial"/>
+          <w:sz w:val="22"/>
+        </w:rPr>
+        <w:t xml:space="preserve"> – The software developers need to know the requirements of the </w:t>
+      </w:r>
+      <w:r>
+        <w:rPr>
+          <w:rFonts w:ascii="Arial" w:eastAsia="Arial" w:hAnsi="Arial" w:cs="Arial"/>
+          <w:sz w:val="22"/>
+        </w:rPr>
+        <w:t>system</w:t>
+      </w:r>
+      <w:r>
+        <w:rPr>
+          <w:rFonts w:ascii="Arial" w:eastAsia="Arial" w:hAnsi="Arial" w:cs="Arial"/>
+          <w:sz w:val="22"/>
+        </w:rPr>
+        <w:t xml:space="preserve"> they need to build.</w:t>
+      </w:r>
+    </w:p>
+    <w:p>
+      <w:pPr>
+        <w:pStyle w:val="Normal1"/>
+        <w:rPr>
+          <w:rFonts w:ascii="Arial" w:hAnsi="Arial" w:cs="Arial"/>
+          <w:sz w:val="22"/>
+        </w:rPr>
+      </w:pPr>
+      <w:bookmarkStart w:id="16" w:name="h.to44df2vdn2f" w:colFirst="0" w:colLast="0"/>
       <w:bookmarkEnd w:id="16"/>
       <w:r>
         <w:rPr>
@@ -4202,57 +4240,17 @@
           <w:i/>
           <w:sz w:val="22"/>
         </w:rPr>
-        <w:t>External Interface Requirements</w:t>
-      </w:r>
-      <w:r>
-        <w:rPr>
-          <w:rFonts w:ascii="Arial" w:eastAsia="Arial" w:hAnsi="Arial" w:cs="Arial"/>
-          <w:sz w:val="22"/>
-        </w:rPr>
-        <w:t xml:space="preserve"> – The software developers need to know the requirements of the </w:t>
-      </w:r>
-      <w:r>
-        <w:rPr>
-          <w:rFonts w:ascii="Arial" w:eastAsia="Arial" w:hAnsi="Arial" w:cs="Arial"/>
-          <w:sz w:val="22"/>
-        </w:rPr>
-        <w:t>system</w:t>
-      </w:r>
-      <w:r>
-        <w:rPr>
-          <w:rFonts w:ascii="Arial" w:eastAsia="Arial" w:hAnsi="Arial" w:cs="Arial"/>
-          <w:sz w:val="22"/>
-        </w:rPr>
-        <w:t xml:space="preserve"> they need to build.</w:t>
-      </w:r>
-    </w:p>
-    <w:p>
-      <w:pPr>
-        <w:pStyle w:val="Normal1"/>
-        <w:rPr>
-          <w:rFonts w:ascii="Arial" w:hAnsi="Arial" w:cs="Arial"/>
-          <w:sz w:val="22"/>
-        </w:rPr>
-      </w:pPr>
-      <w:bookmarkStart w:id="17" w:name="h.to44df2vdn2f" w:colFirst="0" w:colLast="0"/>
+        <w:t>Nonfunctional and Functional Requirements</w:t>
+      </w:r>
+      <w:r>
+        <w:rPr>
+          <w:rFonts w:ascii="Arial" w:eastAsia="Arial" w:hAnsi="Arial" w:cs="Arial"/>
+          <w:sz w:val="22"/>
+        </w:rPr>
+        <w:t xml:space="preserve"> – The software developers.</w:t>
+      </w:r>
+      <w:bookmarkStart w:id="17" w:name="h.mf7tzajrhaz" w:colFirst="0" w:colLast="0"/>
       <w:bookmarkEnd w:id="17"/>
-      <w:r>
-        <w:rPr>
-          <w:rFonts w:ascii="Arial" w:eastAsia="Arial" w:hAnsi="Arial" w:cs="Arial"/>
-          <w:i/>
-          <w:sz w:val="22"/>
-        </w:rPr>
-        <w:t>Nonfunctional and Functional Requirements</w:t>
-      </w:r>
-      <w:r>
-        <w:rPr>
-          <w:rFonts w:ascii="Arial" w:eastAsia="Arial" w:hAnsi="Arial" w:cs="Arial"/>
-          <w:sz w:val="22"/>
-        </w:rPr>
-        <w:t xml:space="preserve"> – The software developers.</w:t>
-      </w:r>
-      <w:bookmarkStart w:id="18" w:name="h.mf7tzajrhaz" w:colFirst="0" w:colLast="0"/>
-      <w:bookmarkEnd w:id="18"/>
     </w:p>
     <w:p>
       <w:pPr>
@@ -4265,7 +4263,7 @@
           <w:rFonts w:ascii="Arial" w:hAnsi="Arial" w:cs="Arial"/>
         </w:rPr>
       </w:pPr>
-      <w:bookmarkStart w:id="19" w:name="_Toc443497028"/>
+      <w:bookmarkStart w:id="18" w:name="_Toc443497028"/>
       <w:r>
         <w:rPr>
           <w:rFonts w:ascii="Arial" w:hAnsi="Arial" w:cs="Arial"/>
@@ -4273,30 +4271,30 @@
         <w:lastRenderedPageBreak/>
         <w:t>Reference</w:t>
       </w:r>
-      <w:bookmarkStart w:id="20" w:name="h.doky8a4jnwn5" w:colFirst="0" w:colLast="0"/>
+      <w:bookmarkStart w:id="19" w:name="h.doky8a4jnwn5" w:colFirst="0" w:colLast="0"/>
+      <w:bookmarkEnd w:id="19"/>
+      <w:r>
+        <w:rPr>
+          <w:rFonts w:ascii="Arial" w:hAnsi="Arial" w:cs="Arial"/>
+        </w:rPr>
+        <w:t>s</w:t>
+      </w:r>
+      <w:bookmarkEnd w:id="18"/>
+    </w:p>
+    <w:p>
+      <w:pPr>
+        <w:pStyle w:val="Normal1"/>
+        <w:rPr>
+          <w:rFonts w:ascii="Arial" w:eastAsia="Arial" w:hAnsi="Arial" w:cs="Arial"/>
+          <w:sz w:val="22"/>
+          <w:szCs w:val="22"/>
+        </w:rPr>
+      </w:pPr>
+      <w:bookmarkStart w:id="20" w:name="h.zf7hwhrvodzy" w:colFirst="0" w:colLast="0"/>
+      <w:bookmarkStart w:id="21" w:name="h.30xarycif0rw" w:colFirst="0" w:colLast="0"/>
+      <w:bookmarkStart w:id="22" w:name="_Toc443497029"/>
       <w:bookmarkEnd w:id="20"/>
-      <w:r>
-        <w:rPr>
-          <w:rFonts w:ascii="Arial" w:hAnsi="Arial" w:cs="Arial"/>
-        </w:rPr>
-        <w:t>s</w:t>
-      </w:r>
-      <w:bookmarkEnd w:id="19"/>
-    </w:p>
-    <w:p>
-      <w:pPr>
-        <w:pStyle w:val="Normal1"/>
-        <w:rPr>
-          <w:rFonts w:ascii="Arial" w:eastAsia="Arial" w:hAnsi="Arial" w:cs="Arial"/>
-          <w:sz w:val="22"/>
-          <w:szCs w:val="22"/>
-        </w:rPr>
-      </w:pPr>
-      <w:bookmarkStart w:id="21" w:name="h.zf7hwhrvodzy" w:colFirst="0" w:colLast="0"/>
-      <w:bookmarkStart w:id="22" w:name="h.30xarycif0rw" w:colFirst="0" w:colLast="0"/>
-      <w:bookmarkStart w:id="23" w:name="_Toc443497029"/>
       <w:bookmarkEnd w:id="21"/>
-      <w:bookmarkEnd w:id="22"/>
       <w:r>
         <w:rPr>
           <w:rFonts w:ascii="Arial" w:eastAsia="Arial" w:hAnsi="Arial" w:cs="Arial"/>
@@ -4343,7 +4341,6 @@
           <w:szCs w:val="22"/>
         </w:rPr>
       </w:pPr>
-      <w:proofErr w:type="gramStart"/>
       <w:r>
         <w:rPr>
           <w:rFonts w:ascii="Arial" w:eastAsia="Arial" w:hAnsi="Arial" w:cs="Arial"/>
@@ -4358,16 +4355,7 @@
           <w:sz w:val="22"/>
           <w:szCs w:val="22"/>
         </w:rPr>
-        <w:t xml:space="preserve"> Fractions worksheet.</w:t>
-      </w:r>
-      <w:proofErr w:type="gramEnd"/>
-      <w:r>
-        <w:rPr>
-          <w:rFonts w:ascii="Arial" w:eastAsia="Arial" w:hAnsi="Arial" w:cs="Arial"/>
-          <w:sz w:val="22"/>
-          <w:szCs w:val="22"/>
-        </w:rPr>
-        <w:t xml:space="preserve"> (2016, February 12). </w:t>
+        <w:t xml:space="preserve"> Fractions worksheet. (2016, February 12). </w:t>
       </w:r>
     </w:p>
     <w:p>
@@ -4415,7 +4403,6 @@
           <w:szCs w:val="22"/>
         </w:rPr>
       </w:pPr>
-      <w:proofErr w:type="gramStart"/>
       <w:r>
         <w:rPr>
           <w:rFonts w:ascii="Arial" w:eastAsia="Arial" w:hAnsi="Arial" w:cs="Arial"/>
@@ -4432,7 +4419,6 @@
         </w:rPr>
         <w:t xml:space="preserve"> Basic Fractions Worksheets.</w:t>
       </w:r>
-      <w:proofErr w:type="gramEnd"/>
       <w:r>
         <w:rPr>
           <w:rFonts w:ascii="Arial" w:eastAsia="Arial" w:hAnsi="Arial" w:cs="Arial"/>
@@ -4495,7 +4481,6 @@
           <w:szCs w:val="22"/>
         </w:rPr>
       </w:pPr>
-      <w:proofErr w:type="gramStart"/>
       <w:r>
         <w:rPr>
           <w:rFonts w:ascii="Arial" w:eastAsia="Arial" w:hAnsi="Arial" w:cs="Arial"/>
@@ -4520,7 +4505,6 @@
         </w:rPr>
         <w:t>.</w:t>
       </w:r>
-      <w:proofErr w:type="gramEnd"/>
       <w:r>
         <w:rPr>
           <w:rFonts w:ascii="Arial" w:eastAsia="Arial" w:hAnsi="Arial" w:cs="Arial"/>
@@ -4596,7 +4580,6 @@
         </w:rPr>
         <w:br/>
       </w:r>
-      <w:proofErr w:type="gramStart"/>
       <w:r>
         <w:rPr>
           <w:rFonts w:ascii="Arial" w:eastAsia="Arial" w:hAnsi="Arial" w:cs="Arial"/>
@@ -4622,316 +4605,316 @@
           <w:sz w:val="22"/>
           <w:szCs w:val="22"/>
         </w:rPr>
+        <w:t xml:space="preserve">. (2016, February 12). </w:t>
+      </w:r>
+    </w:p>
+    <w:p>
+      <w:pPr>
+        <w:pStyle w:val="Normal1"/>
+        <w:rPr>
+          <w:rFonts w:ascii="Arial" w:eastAsia="Arial" w:hAnsi="Arial" w:cs="Arial"/>
+          <w:sz w:val="22"/>
+          <w:szCs w:val="22"/>
+        </w:rPr>
+      </w:pPr>
+      <w:r>
+        <w:rPr>
+          <w:rFonts w:ascii="Arial" w:eastAsia="Arial" w:hAnsi="Arial" w:cs="Arial"/>
+          <w:sz w:val="22"/>
+          <w:szCs w:val="22"/>
+        </w:rPr>
+        <w:t xml:space="preserve">Retrieved from </w:t>
+      </w:r>
+      <w:r>
+        <w:rPr>
+          <w:rFonts w:ascii="Arial" w:eastAsia="Arial" w:hAnsi="Arial" w:cs="Arial"/>
+          <w:sz w:val="22"/>
+          <w:szCs w:val="22"/>
+        </w:rPr>
+        <w:t>http://microsoft-math-worksheet-generator.software.informer.com/</w:t>
+      </w:r>
+    </w:p>
+    <w:p>
+      <w:pPr>
+        <w:pStyle w:val="Normal1"/>
+      </w:pPr>
+      <w:bookmarkStart w:id="23" w:name="h.70xk35qmm4xp" w:colFirst="0" w:colLast="0"/>
+      <w:bookmarkEnd w:id="23"/>
+    </w:p>
+    <w:p>
+      <w:pPr>
+        <w:pStyle w:val="Heading2"/>
+        <w:rPr>
+          <w:rFonts w:ascii="Arial" w:hAnsi="Arial" w:cs="Arial"/>
+        </w:rPr>
+      </w:pPr>
+      <w:r>
+        <w:rPr>
+          <w:rFonts w:ascii="Arial" w:hAnsi="Arial" w:cs="Arial"/>
+        </w:rPr>
+        <w:t>1.5</w:t>
+      </w:r>
+      <w:r>
+        <w:rPr>
+          <w:rFonts w:ascii="Arial" w:hAnsi="Arial" w:cs="Arial"/>
+        </w:rPr>
+        <w:tab/>
+      </w:r>
+      <w:r>
+        <w:rPr>
+          <w:rFonts w:ascii="Arial" w:hAnsi="Arial" w:cs="Arial"/>
+        </w:rPr>
+        <w:t>Overview</w:t>
+      </w:r>
+      <w:bookmarkStart w:id="24" w:name="h.l0hqz8f053kt" w:colFirst="0" w:colLast="0"/>
+      <w:bookmarkEnd w:id="22"/>
+      <w:bookmarkEnd w:id="24"/>
+    </w:p>
+    <w:p>
+      <w:pPr>
+        <w:pStyle w:val="Normal1"/>
+        <w:rPr>
+          <w:rFonts w:ascii="Arial" w:hAnsi="Arial" w:cs="Arial"/>
+          <w:sz w:val="22"/>
+        </w:rPr>
+      </w:pPr>
+      <w:bookmarkStart w:id="25" w:name="h.9njtpli04sws" w:colFirst="0" w:colLast="0"/>
+      <w:bookmarkEnd w:id="25"/>
+      <w:r>
+        <w:rPr>
+          <w:rFonts w:ascii="Arial" w:eastAsia="Arial" w:hAnsi="Arial" w:cs="Arial"/>
+          <w:sz w:val="22"/>
+        </w:rPr>
+        <w:t>The remainder of this document incl</w:t>
+      </w:r>
+      <w:r>
+        <w:rPr>
+          <w:rFonts w:ascii="Arial" w:eastAsia="Arial" w:hAnsi="Arial" w:cs="Arial"/>
+          <w:sz w:val="22"/>
+        </w:rPr>
+        <w:t>udes three chapters and appendic</w:t>
+      </w:r>
+      <w:r>
+        <w:rPr>
+          <w:rFonts w:ascii="Arial" w:eastAsia="Arial" w:hAnsi="Arial" w:cs="Arial"/>
+          <w:sz w:val="22"/>
+        </w:rPr>
+        <w:t xml:space="preserve">es. </w:t>
+      </w:r>
+    </w:p>
+    <w:p>
+      <w:pPr>
+        <w:pStyle w:val="Normal1"/>
+        <w:rPr>
+          <w:rFonts w:ascii="Arial" w:hAnsi="Arial" w:cs="Arial"/>
+          <w:sz w:val="22"/>
+        </w:rPr>
+      </w:pPr>
+      <w:bookmarkStart w:id="26" w:name="h.pjvmlgm9zwkf" w:colFirst="0" w:colLast="0"/>
+      <w:bookmarkEnd w:id="26"/>
+    </w:p>
+    <w:p>
+      <w:pPr>
+        <w:pStyle w:val="Normal1"/>
+        <w:rPr>
+          <w:rFonts w:ascii="Arial" w:hAnsi="Arial" w:cs="Arial"/>
+          <w:sz w:val="22"/>
+        </w:rPr>
+      </w:pPr>
+      <w:bookmarkStart w:id="27" w:name="h.9iu2pg2pxb56" w:colFirst="0" w:colLast="0"/>
+      <w:bookmarkEnd w:id="27"/>
+      <w:r>
+        <w:rPr>
+          <w:rFonts w:ascii="Arial" w:eastAsia="Arial" w:hAnsi="Arial" w:cs="Arial"/>
+          <w:sz w:val="22"/>
+        </w:rPr>
+        <w:t>The second one provides an overview of the system functionality and system interaction with other systems. Further, the chapter also mentions the system constraints and</w:t>
+      </w:r>
+      <w:r>
+        <w:rPr>
+          <w:rFonts w:ascii="Arial" w:eastAsia="Arial" w:hAnsi="Arial" w:cs="Arial"/>
+          <w:sz w:val="22"/>
+        </w:rPr>
+        <w:t xml:space="preserve"> assumptions about the product.</w:t>
+      </w:r>
+    </w:p>
+    <w:p>
+      <w:pPr>
+        <w:pStyle w:val="Normal1"/>
+        <w:rPr>
+          <w:rFonts w:ascii="Arial" w:hAnsi="Arial" w:cs="Arial"/>
+          <w:sz w:val="22"/>
+        </w:rPr>
+      </w:pPr>
+      <w:bookmarkStart w:id="28" w:name="h.crkmi2tz7e12" w:colFirst="0" w:colLast="0"/>
+      <w:bookmarkEnd w:id="28"/>
+    </w:p>
+    <w:p>
+      <w:pPr>
+        <w:pStyle w:val="Normal1"/>
+        <w:rPr>
+          <w:rFonts w:ascii="Arial" w:hAnsi="Arial" w:cs="Arial"/>
+          <w:sz w:val="22"/>
+        </w:rPr>
+      </w:pPr>
+      <w:bookmarkStart w:id="29" w:name="h.2jhzrp14afny" w:colFirst="0" w:colLast="0"/>
+      <w:bookmarkEnd w:id="29"/>
+      <w:r>
+        <w:rPr>
+          <w:rFonts w:ascii="Arial" w:eastAsia="Arial" w:hAnsi="Arial" w:cs="Arial"/>
+          <w:sz w:val="22"/>
+        </w:rPr>
+        <w:t>The third chapter provides the requirements specification in detailed terms and a description of the different system interfaces. Different specification techniques are used in order to specify the requirements more pre</w:t>
+      </w:r>
+      <w:r>
+        <w:rPr>
+          <w:rFonts w:ascii="Arial" w:eastAsia="Arial" w:hAnsi="Arial" w:cs="Arial"/>
+          <w:sz w:val="22"/>
+        </w:rPr>
+        <w:t>cisely for different audiences.</w:t>
+      </w:r>
+    </w:p>
+    <w:p>
+      <w:pPr>
+        <w:pStyle w:val="Normal1"/>
+        <w:rPr>
+          <w:rFonts w:ascii="Arial" w:hAnsi="Arial" w:cs="Arial"/>
+          <w:sz w:val="22"/>
+        </w:rPr>
+      </w:pPr>
+      <w:bookmarkStart w:id="30" w:name="h.inasgpr1ywaf" w:colFirst="0" w:colLast="0"/>
+      <w:bookmarkEnd w:id="30"/>
+    </w:p>
+    <w:p>
+      <w:pPr>
+        <w:pStyle w:val="Normal1"/>
+        <w:rPr>
+          <w:rFonts w:ascii="Arial" w:eastAsia="Arial" w:hAnsi="Arial" w:cs="Arial"/>
+          <w:sz w:val="22"/>
+          <w:szCs w:val="22"/>
+        </w:rPr>
+      </w:pPr>
+      <w:bookmarkStart w:id="31" w:name="h.h3jk7hao9ksp" w:colFirst="0" w:colLast="0"/>
+      <w:bookmarkEnd w:id="31"/>
+      <w:r>
+        <w:rPr>
+          <w:rFonts w:ascii="Arial" w:eastAsia="Arial" w:hAnsi="Arial" w:cs="Arial"/>
+          <w:sz w:val="22"/>
+        </w:rPr>
+        <w:t>The fourth chapter deals with the prioritization of the requirements. It includes a motivation for the chosen prioritization methods and discusses why other alternatives were not chosen. The fifth chapter describes other nonfunctional requirements.</w:t>
+      </w:r>
+      <w:r>
+        <w:rPr>
+          <w:rFonts w:ascii="Arial" w:eastAsia="Arial" w:hAnsi="Arial" w:cs="Arial"/>
+          <w:sz w:val="22"/>
+        </w:rPr>
+        <w:t xml:space="preserve"> </w:t>
+      </w:r>
+      <w:r>
+        <w:rPr>
+          <w:rFonts w:ascii="Arial" w:eastAsia="Arial" w:hAnsi="Arial" w:cs="Arial"/>
+          <w:sz w:val="22"/>
+          <w:szCs w:val="22"/>
+        </w:rPr>
+        <w:t xml:space="preserve">The sixth chapter contains the database schema used in </w:t>
+      </w:r>
+      <w:r>
+        <w:rPr>
+          <w:rFonts w:ascii="Arial" w:eastAsia="Arial" w:hAnsi="Arial" w:cs="Arial"/>
+          <w:sz w:val="22"/>
+          <w:szCs w:val="22"/>
+        </w:rPr>
+        <w:t xml:space="preserve">in the </w:t>
+      </w:r>
+      <w:r>
+        <w:rPr>
+          <w:rFonts w:ascii="Arial" w:eastAsia="Arial" w:hAnsi="Arial" w:cs="Arial"/>
+          <w:sz w:val="22"/>
+          <w:szCs w:val="22"/>
+        </w:rPr>
+        <w:t xml:space="preserve">FWC </w:t>
+      </w:r>
+      <w:r>
+        <w:rPr>
+          <w:rFonts w:ascii="Arial" w:eastAsia="Arial" w:hAnsi="Arial" w:cs="Arial"/>
+          <w:sz w:val="22"/>
+          <w:szCs w:val="22"/>
+        </w:rPr>
+        <w:t>database</w:t>
+      </w:r>
+      <w:r>
+        <w:rPr>
+          <w:rFonts w:ascii="Arial" w:eastAsia="Arial" w:hAnsi="Arial" w:cs="Arial"/>
+          <w:sz w:val="22"/>
+          <w:szCs w:val="22"/>
+        </w:rPr>
         <w:t>.</w:t>
       </w:r>
-      <w:proofErr w:type="gramEnd"/>
-      <w:r>
-        <w:rPr>
-          <w:rFonts w:ascii="Arial" w:eastAsia="Arial" w:hAnsi="Arial" w:cs="Arial"/>
-          <w:sz w:val="22"/>
-          <w:szCs w:val="22"/>
-        </w:rPr>
-        <w:t xml:space="preserve"> (2016, February 12). </w:t>
-      </w:r>
-    </w:p>
-    <w:p>
-      <w:pPr>
-        <w:pStyle w:val="Normal1"/>
-        <w:rPr>
-          <w:rFonts w:ascii="Arial" w:eastAsia="Arial" w:hAnsi="Arial" w:cs="Arial"/>
-          <w:sz w:val="22"/>
-          <w:szCs w:val="22"/>
-        </w:rPr>
-      </w:pPr>
-      <w:r>
-        <w:rPr>
-          <w:rFonts w:ascii="Arial" w:eastAsia="Arial" w:hAnsi="Arial" w:cs="Arial"/>
-          <w:sz w:val="22"/>
-          <w:szCs w:val="22"/>
-        </w:rPr>
-        <w:t xml:space="preserve">Retrieved from </w:t>
-      </w:r>
-      <w:r>
-        <w:rPr>
-          <w:rFonts w:ascii="Arial" w:eastAsia="Arial" w:hAnsi="Arial" w:cs="Arial"/>
-          <w:sz w:val="22"/>
-          <w:szCs w:val="22"/>
-        </w:rPr>
-        <w:t>http://microsoft-math-worksheet-generator.software.informer.com/</w:t>
-      </w:r>
-    </w:p>
-    <w:p>
-      <w:pPr>
-        <w:pStyle w:val="Normal1"/>
-      </w:pPr>
-      <w:bookmarkStart w:id="24" w:name="h.70xk35qmm4xp" w:colFirst="0" w:colLast="0"/>
-      <w:bookmarkEnd w:id="24"/>
-    </w:p>
-    <w:p>
-      <w:pPr>
-        <w:pStyle w:val="Heading2"/>
-        <w:rPr>
-          <w:rFonts w:ascii="Arial" w:hAnsi="Arial" w:cs="Arial"/>
-        </w:rPr>
-      </w:pPr>
-      <w:r>
-        <w:rPr>
-          <w:rFonts w:ascii="Arial" w:hAnsi="Arial" w:cs="Arial"/>
-        </w:rPr>
-        <w:t>1.5</w:t>
-      </w:r>
-      <w:r>
-        <w:rPr>
-          <w:rFonts w:ascii="Arial" w:hAnsi="Arial" w:cs="Arial"/>
-        </w:rPr>
-        <w:tab/>
-      </w:r>
-      <w:r>
-        <w:rPr>
-          <w:rFonts w:ascii="Arial" w:hAnsi="Arial" w:cs="Arial"/>
-        </w:rPr>
-        <w:t>Overview</w:t>
-      </w:r>
-      <w:bookmarkStart w:id="25" w:name="h.l0hqz8f053kt" w:colFirst="0" w:colLast="0"/>
-      <w:bookmarkEnd w:id="23"/>
-      <w:bookmarkEnd w:id="25"/>
-    </w:p>
-    <w:p>
-      <w:pPr>
-        <w:pStyle w:val="Normal1"/>
-        <w:rPr>
-          <w:rFonts w:ascii="Arial" w:hAnsi="Arial" w:cs="Arial"/>
-          <w:sz w:val="22"/>
-        </w:rPr>
-      </w:pPr>
-      <w:bookmarkStart w:id="26" w:name="h.9njtpli04sws" w:colFirst="0" w:colLast="0"/>
-      <w:bookmarkEnd w:id="26"/>
-      <w:r>
-        <w:rPr>
-          <w:rFonts w:ascii="Arial" w:eastAsia="Arial" w:hAnsi="Arial" w:cs="Arial"/>
-          <w:sz w:val="22"/>
-        </w:rPr>
-        <w:t>The remainder of this document incl</w:t>
-      </w:r>
-      <w:r>
-        <w:rPr>
-          <w:rFonts w:ascii="Arial" w:eastAsia="Arial" w:hAnsi="Arial" w:cs="Arial"/>
-          <w:sz w:val="22"/>
-        </w:rPr>
-        <w:t>udes three chapters and appendic</w:t>
-      </w:r>
-      <w:r>
-        <w:rPr>
-          <w:rFonts w:ascii="Arial" w:eastAsia="Arial" w:hAnsi="Arial" w:cs="Arial"/>
-          <w:sz w:val="22"/>
-        </w:rPr>
-        <w:t xml:space="preserve">es. </w:t>
-      </w:r>
-    </w:p>
-    <w:p>
-      <w:pPr>
-        <w:pStyle w:val="Normal1"/>
-        <w:rPr>
-          <w:rFonts w:ascii="Arial" w:hAnsi="Arial" w:cs="Arial"/>
-          <w:sz w:val="22"/>
-        </w:rPr>
-      </w:pPr>
-      <w:bookmarkStart w:id="27" w:name="h.pjvmlgm9zwkf" w:colFirst="0" w:colLast="0"/>
-      <w:bookmarkEnd w:id="27"/>
-    </w:p>
-    <w:p>
-      <w:pPr>
-        <w:pStyle w:val="Normal1"/>
-        <w:rPr>
-          <w:rFonts w:ascii="Arial" w:hAnsi="Arial" w:cs="Arial"/>
-          <w:sz w:val="22"/>
-        </w:rPr>
-      </w:pPr>
-      <w:bookmarkStart w:id="28" w:name="h.9iu2pg2pxb56" w:colFirst="0" w:colLast="0"/>
-      <w:bookmarkEnd w:id="28"/>
-      <w:r>
-        <w:rPr>
-          <w:rFonts w:ascii="Arial" w:eastAsia="Arial" w:hAnsi="Arial" w:cs="Arial"/>
-          <w:sz w:val="22"/>
-        </w:rPr>
-        <w:t>The second one provides an overview of the system functionality and system interaction with other systems. Further, the chapter also mentions the system constraints and</w:t>
-      </w:r>
-      <w:r>
-        <w:rPr>
-          <w:rFonts w:ascii="Arial" w:eastAsia="Arial" w:hAnsi="Arial" w:cs="Arial"/>
-          <w:sz w:val="22"/>
-        </w:rPr>
-        <w:t xml:space="preserve"> assumptions about the product.</w:t>
-      </w:r>
-    </w:p>
-    <w:p>
-      <w:pPr>
-        <w:pStyle w:val="Normal1"/>
-        <w:rPr>
-          <w:rFonts w:ascii="Arial" w:hAnsi="Arial" w:cs="Arial"/>
-          <w:sz w:val="22"/>
-        </w:rPr>
-      </w:pPr>
-      <w:bookmarkStart w:id="29" w:name="h.crkmi2tz7e12" w:colFirst="0" w:colLast="0"/>
-      <w:bookmarkEnd w:id="29"/>
-    </w:p>
-    <w:p>
-      <w:pPr>
-        <w:pStyle w:val="Normal1"/>
-        <w:rPr>
-          <w:rFonts w:ascii="Arial" w:hAnsi="Arial" w:cs="Arial"/>
-          <w:sz w:val="22"/>
-        </w:rPr>
-      </w:pPr>
-      <w:bookmarkStart w:id="30" w:name="h.2jhzrp14afny" w:colFirst="0" w:colLast="0"/>
-      <w:bookmarkEnd w:id="30"/>
-      <w:r>
-        <w:rPr>
-          <w:rFonts w:ascii="Arial" w:eastAsia="Arial" w:hAnsi="Arial" w:cs="Arial"/>
-          <w:sz w:val="22"/>
-        </w:rPr>
-        <w:t>The third chapter provides the requirements specification in detailed terms and a description of the different system interfaces. Different specification techniques are used in order to specify the requirements more pre</w:t>
-      </w:r>
-      <w:r>
-        <w:rPr>
-          <w:rFonts w:ascii="Arial" w:eastAsia="Arial" w:hAnsi="Arial" w:cs="Arial"/>
-          <w:sz w:val="22"/>
-        </w:rPr>
-        <w:t>cisely for different audiences.</w:t>
-      </w:r>
-    </w:p>
-    <w:p>
-      <w:pPr>
-        <w:pStyle w:val="Normal1"/>
-        <w:rPr>
-          <w:rFonts w:ascii="Arial" w:hAnsi="Arial" w:cs="Arial"/>
-          <w:sz w:val="22"/>
-        </w:rPr>
-      </w:pPr>
-      <w:bookmarkStart w:id="31" w:name="h.inasgpr1ywaf" w:colFirst="0" w:colLast="0"/>
-      <w:bookmarkEnd w:id="31"/>
-    </w:p>
-    <w:p>
-      <w:pPr>
-        <w:pStyle w:val="Normal1"/>
-        <w:rPr>
-          <w:rFonts w:ascii="Arial" w:eastAsia="Arial" w:hAnsi="Arial" w:cs="Arial"/>
-          <w:sz w:val="22"/>
-          <w:szCs w:val="22"/>
-        </w:rPr>
-      </w:pPr>
-      <w:bookmarkStart w:id="32" w:name="h.h3jk7hao9ksp" w:colFirst="0" w:colLast="0"/>
+    </w:p>
+    <w:p>
+      <w:pPr>
+        <w:pStyle w:val="Normal1"/>
+        <w:rPr>
+          <w:rFonts w:ascii="Arial" w:hAnsi="Arial" w:cs="Arial"/>
+          <w:sz w:val="22"/>
+        </w:rPr>
+      </w:pPr>
+      <w:bookmarkStart w:id="32" w:name="h.9h99f112mfq2" w:colFirst="0" w:colLast="0"/>
       <w:bookmarkEnd w:id="32"/>
-      <w:r>
-        <w:rPr>
-          <w:rFonts w:ascii="Arial" w:eastAsia="Arial" w:hAnsi="Arial" w:cs="Arial"/>
-          <w:sz w:val="22"/>
-        </w:rPr>
-        <w:t>The fourth chapter deals with the prioritization of the requirements. It includes a motivation for the chosen prioritization methods and discusses why other alternatives were not chosen. The fifth chapter describes other nonfunctional requirements.</w:t>
-      </w:r>
-      <w:r>
-        <w:rPr>
-          <w:rFonts w:ascii="Arial" w:eastAsia="Arial" w:hAnsi="Arial" w:cs="Arial"/>
-          <w:sz w:val="22"/>
-        </w:rPr>
-        <w:t xml:space="preserve"> </w:t>
-      </w:r>
-      <w:r>
-        <w:rPr>
-          <w:rFonts w:ascii="Arial" w:eastAsia="Arial" w:hAnsi="Arial" w:cs="Arial"/>
-          <w:sz w:val="22"/>
-          <w:szCs w:val="22"/>
-        </w:rPr>
-        <w:t xml:space="preserve">The sixth chapter contains the database schema used in </w:t>
-      </w:r>
-      <w:r>
-        <w:rPr>
-          <w:rFonts w:ascii="Arial" w:eastAsia="Arial" w:hAnsi="Arial" w:cs="Arial"/>
-          <w:sz w:val="22"/>
-          <w:szCs w:val="22"/>
-        </w:rPr>
-        <w:t xml:space="preserve">in the </w:t>
-      </w:r>
-      <w:r>
-        <w:rPr>
-          <w:rFonts w:ascii="Arial" w:eastAsia="Arial" w:hAnsi="Arial" w:cs="Arial"/>
-          <w:sz w:val="22"/>
-          <w:szCs w:val="22"/>
-        </w:rPr>
-        <w:t xml:space="preserve">FWC </w:t>
-      </w:r>
-      <w:r>
-        <w:rPr>
-          <w:rFonts w:ascii="Arial" w:eastAsia="Arial" w:hAnsi="Arial" w:cs="Arial"/>
-          <w:sz w:val="22"/>
-          <w:szCs w:val="22"/>
-        </w:rPr>
-        <w:t>database</w:t>
-      </w:r>
-      <w:r>
-        <w:rPr>
-          <w:rFonts w:ascii="Arial" w:eastAsia="Arial" w:hAnsi="Arial" w:cs="Arial"/>
-          <w:sz w:val="22"/>
-          <w:szCs w:val="22"/>
-        </w:rPr>
-        <w:t>.</w:t>
-      </w:r>
-    </w:p>
-    <w:p>
-      <w:pPr>
-        <w:pStyle w:val="Normal1"/>
-        <w:rPr>
-          <w:rFonts w:ascii="Arial" w:hAnsi="Arial" w:cs="Arial"/>
-          <w:sz w:val="22"/>
-        </w:rPr>
-      </w:pPr>
-      <w:bookmarkStart w:id="33" w:name="h.9h99f112mfq2" w:colFirst="0" w:colLast="0"/>
+    </w:p>
+    <w:p>
+      <w:pPr>
+        <w:pStyle w:val="Normal1"/>
+        <w:rPr>
+          <w:rFonts w:ascii="Arial" w:eastAsia="Arial" w:hAnsi="Arial" w:cs="Arial"/>
+          <w:sz w:val="22"/>
+        </w:rPr>
+      </w:pPr>
+      <w:bookmarkStart w:id="33" w:name="h.1swmsgairiq8" w:colFirst="0" w:colLast="0"/>
       <w:bookmarkEnd w:id="33"/>
-    </w:p>
-    <w:p>
-      <w:pPr>
-        <w:pStyle w:val="Normal1"/>
-        <w:rPr>
-          <w:rFonts w:ascii="Arial" w:hAnsi="Arial" w:cs="Arial"/>
-          <w:sz w:val="22"/>
-        </w:rPr>
-      </w:pPr>
-      <w:bookmarkStart w:id="34" w:name="h.1swmsgairiq8" w:colFirst="0" w:colLast="0"/>
+      <w:r>
+        <w:rPr>
+          <w:rFonts w:ascii="Arial" w:eastAsia="Arial" w:hAnsi="Arial" w:cs="Arial"/>
+          <w:sz w:val="22"/>
+        </w:rPr>
+        <w:t>The Appendic</w:t>
+      </w:r>
+      <w:r>
+        <w:rPr>
+          <w:rFonts w:ascii="Arial" w:eastAsia="Arial" w:hAnsi="Arial" w:cs="Arial"/>
+          <w:sz w:val="22"/>
+        </w:rPr>
+        <w:t>es in the end of the document include all</w:t>
+      </w:r>
+      <w:r>
+        <w:rPr>
+          <w:rFonts w:ascii="Arial" w:eastAsia="Arial" w:hAnsi="Arial" w:cs="Arial"/>
+          <w:sz w:val="22"/>
+        </w:rPr>
+        <w:t xml:space="preserve"> the</w:t>
+      </w:r>
+      <w:r>
+        <w:rPr>
+          <w:rFonts w:ascii="Arial" w:eastAsia="Arial" w:hAnsi="Arial" w:cs="Arial"/>
+          <w:sz w:val="22"/>
+        </w:rPr>
+        <w:t xml:space="preserve"> results of the requirement prioritization and a release plan based on them.</w:t>
+      </w:r>
+      <w:bookmarkStart w:id="34" w:name="h.tvv6z5u8mjlt" w:colFirst="0" w:colLast="0"/>
+      <w:bookmarkStart w:id="35" w:name="h.lp5kkmrkv7x5" w:colFirst="0" w:colLast="0"/>
+      <w:bookmarkStart w:id="36" w:name="h.4d34og8" w:colFirst="0" w:colLast="0"/>
       <w:bookmarkEnd w:id="34"/>
-      <w:r>
-        <w:rPr>
-          <w:rFonts w:ascii="Arial" w:eastAsia="Arial" w:hAnsi="Arial" w:cs="Arial"/>
-          <w:sz w:val="22"/>
-        </w:rPr>
-        <w:t>The Appendic</w:t>
-      </w:r>
-      <w:r>
-        <w:rPr>
-          <w:rFonts w:ascii="Arial" w:eastAsia="Arial" w:hAnsi="Arial" w:cs="Arial"/>
-          <w:sz w:val="22"/>
-        </w:rPr>
-        <w:t>es in the end of the document include all</w:t>
-      </w:r>
-      <w:r>
-        <w:rPr>
-          <w:rFonts w:ascii="Arial" w:eastAsia="Arial" w:hAnsi="Arial" w:cs="Arial"/>
-          <w:sz w:val="22"/>
-        </w:rPr>
-        <w:t xml:space="preserve"> the</w:t>
-      </w:r>
-      <w:r>
-        <w:rPr>
-          <w:rFonts w:ascii="Arial" w:eastAsia="Arial" w:hAnsi="Arial" w:cs="Arial"/>
-          <w:sz w:val="22"/>
-        </w:rPr>
-        <w:t xml:space="preserve"> results of the requirement prioritization and a release plan based on them.</w:t>
-      </w:r>
-      <w:bookmarkStart w:id="35" w:name="h.tvv6z5u8mjlt" w:colFirst="0" w:colLast="0"/>
-      <w:bookmarkStart w:id="36" w:name="h.lp5kkmrkv7x5" w:colFirst="0" w:colLast="0"/>
-      <w:bookmarkStart w:id="37" w:name="h.4d34og8" w:colFirst="0" w:colLast="0"/>
       <w:bookmarkEnd w:id="35"/>
       <w:bookmarkEnd w:id="36"/>
-      <w:bookmarkEnd w:id="37"/>
+    </w:p>
+    <w:p>
+      <w:pPr>
+        <w:pStyle w:val="Normal1"/>
+        <w:rPr>
+          <w:rFonts w:ascii="Arial" w:hAnsi="Arial" w:cs="Arial"/>
+          <w:sz w:val="22"/>
+        </w:rPr>
+      </w:pPr>
     </w:p>
     <w:p>
       <w:pPr>
@@ -4941,11 +4924,12 @@
           <w:numId w:val="5"/>
         </w:numPr>
       </w:pPr>
-      <w:bookmarkStart w:id="38" w:name="_Toc443497030"/>
-      <w:r>
+      <w:bookmarkStart w:id="37" w:name="_Toc443497030"/>
+      <w:r>
+        <w:lastRenderedPageBreak/>
         <w:t>Overall Description</w:t>
       </w:r>
-      <w:bookmarkEnd w:id="38"/>
+      <w:bookmarkEnd w:id="37"/>
     </w:p>
     <w:p>
       <w:pPr>
@@ -4958,27 +4942,27 @@
           <w:rFonts w:ascii="Arial" w:hAnsi="Arial" w:cs="Arial"/>
         </w:rPr>
       </w:pPr>
-      <w:bookmarkStart w:id="39" w:name="h.2s8eyo1" w:colFirst="0" w:colLast="0"/>
-      <w:bookmarkStart w:id="40" w:name="_Toc443497031"/>
+      <w:bookmarkStart w:id="38" w:name="h.2s8eyo1" w:colFirst="0" w:colLast="0"/>
+      <w:bookmarkStart w:id="39" w:name="_Toc443497031"/>
+      <w:bookmarkEnd w:id="38"/>
+      <w:r>
+        <w:rPr>
+          <w:rFonts w:ascii="Arial" w:hAnsi="Arial" w:cs="Arial"/>
+        </w:rPr>
+        <w:t>Product Perspective</w:t>
+      </w:r>
       <w:bookmarkEnd w:id="39"/>
-      <w:r>
-        <w:rPr>
-          <w:rFonts w:ascii="Arial" w:hAnsi="Arial" w:cs="Arial"/>
-        </w:rPr>
-        <w:t>Product Perspective</w:t>
-      </w:r>
+    </w:p>
+    <w:p>
+      <w:pPr>
+        <w:pStyle w:val="Normal1"/>
+        <w:rPr>
+          <w:rFonts w:ascii="Arial" w:eastAsia="Arial" w:hAnsi="Arial" w:cs="Arial"/>
+          <w:sz w:val="22"/>
+        </w:rPr>
+      </w:pPr>
+      <w:bookmarkStart w:id="40" w:name="h.17dp8vu" w:colFirst="0" w:colLast="0"/>
       <w:bookmarkEnd w:id="40"/>
-    </w:p>
-    <w:p>
-      <w:pPr>
-        <w:pStyle w:val="Normal1"/>
-        <w:rPr>
-          <w:rFonts w:ascii="Arial" w:eastAsia="Arial" w:hAnsi="Arial" w:cs="Arial"/>
-          <w:sz w:val="22"/>
-        </w:rPr>
-      </w:pPr>
-      <w:bookmarkStart w:id="41" w:name="h.17dp8vu" w:colFirst="0" w:colLast="0"/>
-      <w:bookmarkEnd w:id="41"/>
       <w:r>
         <w:rPr>
           <w:rFonts w:ascii="Arial" w:eastAsia="Arial" w:hAnsi="Arial" w:cs="Arial"/>
@@ -5009,16 +4993,7 @@
           <w:sz w:val="22"/>
           <w:szCs w:val="22"/>
         </w:rPr>
-        <w:t xml:space="preserve">stand-alone product that allows teachers and students to create random exercise worksheets to practice operations with fractions. There exist </w:t>
-      </w:r>
-      <w:r>
-        <w:rPr>
-          <w:rFonts w:ascii="Arial" w:eastAsia="Arial" w:hAnsi="Arial" w:cs="Arial"/>
-          <w:sz w:val="22"/>
-          <w:szCs w:val="22"/>
-        </w:rPr>
-        <w:lastRenderedPageBreak/>
-        <w:t>many alternative online fraction worksheet creators. However, this system is accessible offline and stores worksheets and user informatio</w:t>
+        <w:t>stand-alone product that allows teachers and students to create random exercise worksheets to practice operations with fractions. There exist many alternative online fraction worksheet creators. However, this system is accessible offline and stores worksheets and user informatio</w:t>
       </w:r>
       <w:r>
         <w:rPr>
@@ -5240,16 +5215,16 @@
           <w:rFonts w:ascii="Arial" w:hAnsi="Arial" w:cs="Arial"/>
         </w:rPr>
       </w:pPr>
-      <w:bookmarkStart w:id="42" w:name="_Toc443497032"/>
+      <w:bookmarkStart w:id="41" w:name="_Toc443497032"/>
       <w:r>
         <w:rPr>
           <w:rFonts w:ascii="Arial" w:hAnsi="Arial" w:cs="Arial"/>
         </w:rPr>
         <w:t>User Classes and Characteristics</w:t>
       </w:r>
-      <w:bookmarkStart w:id="43" w:name="h.26in1rg" w:colFirst="0" w:colLast="0"/>
+      <w:bookmarkStart w:id="42" w:name="h.26in1rg" w:colFirst="0" w:colLast="0"/>
+      <w:bookmarkEnd w:id="41"/>
       <w:bookmarkEnd w:id="42"/>
-      <w:bookmarkEnd w:id="43"/>
     </w:p>
     <w:tbl>
       <w:tblPr>
@@ -5320,7 +5295,16 @@
                 <w:sz w:val="22"/>
                 <w:szCs w:val="22"/>
               </w:rPr>
-              <w:t>An Administrator is a teacher or other employee at the school in which the FWC will be used who installs the FWC on a workstation to be used by Teachers and Students. The Administrator shall use the FWC system only to create and remove Teacher user accounts, as well as reset Teacher passwords on-demand.</w:t>
+              <w:t xml:space="preserve">An Administrator is a teacher or other employee at the school in which the FWC will be used who installs the FWC on a workstation to be used by Teachers and Students. The Administrator shall use the FWC system </w:t>
+            </w:r>
+            <w:r>
+              <w:rPr>
+                <w:rFonts w:ascii="Arial" w:eastAsia="Arial" w:hAnsi="Arial" w:cs="Arial"/>
+                <w:sz w:val="22"/>
+                <w:szCs w:val="22"/>
+              </w:rPr>
+              <w:lastRenderedPageBreak/>
+              <w:t>only to create and remove Teacher user accounts, as well as reset Teacher passwords on-demand.</w:t>
             </w:r>
           </w:p>
         </w:tc>
@@ -5348,6 +5332,7 @@
                 <w:sz w:val="22"/>
                 <w:szCs w:val="22"/>
               </w:rPr>
+              <w:lastRenderedPageBreak/>
               <w:t>Teacher (favored)</w:t>
             </w:r>
           </w:p>
@@ -5395,16 +5380,7 @@
                 <w:sz w:val="22"/>
                 <w:szCs w:val="22"/>
               </w:rPr>
-              <w:t xml:space="preserve">The Teacher can create Classes and rosters for them, creating an account for </w:t>
-            </w:r>
-            <w:r>
-              <w:rPr>
-                <w:rFonts w:ascii="Arial" w:eastAsia="Arial" w:hAnsi="Arial" w:cs="Arial"/>
-                <w:sz w:val="22"/>
-                <w:szCs w:val="22"/>
-              </w:rPr>
-              <w:lastRenderedPageBreak/>
-              <w:t xml:space="preserve">each Student in a class and providing the students with their usernames and passwords in order to access the FWC. The Teacher </w:t>
+              <w:t xml:space="preserve">The Teacher can create Classes and rosters for them, creating an account for each Student in a class and providing the students with their usernames and passwords in order to access the FWC. The Teacher </w:t>
             </w:r>
             <w:r>
               <w:rPr>
@@ -5512,7 +5488,6 @@
                 <w:sz w:val="22"/>
                 <w:szCs w:val="22"/>
               </w:rPr>
-              <w:lastRenderedPageBreak/>
               <w:t>Student</w:t>
             </w:r>
           </w:p>
@@ -5561,14 +5536,14 @@
           <w:rFonts w:ascii="Arial" w:hAnsi="Arial" w:cs="Arial"/>
         </w:rPr>
       </w:pPr>
-      <w:bookmarkStart w:id="44" w:name="_Toc443497033"/>
+      <w:bookmarkStart w:id="43" w:name="_Toc443497033"/>
       <w:r>
         <w:rPr>
           <w:rFonts w:ascii="Arial" w:hAnsi="Arial" w:cs="Arial"/>
         </w:rPr>
         <w:t>Operating Environment</w:t>
       </w:r>
-      <w:bookmarkEnd w:id="44"/>
+      <w:bookmarkEnd w:id="43"/>
     </w:p>
     <w:p>
       <w:pPr>
@@ -5583,8 +5558,8 @@
           <w:szCs w:val="22"/>
         </w:rPr>
       </w:pPr>
-      <w:bookmarkStart w:id="45" w:name="h.lnxbz9" w:colFirst="0" w:colLast="0"/>
-      <w:bookmarkEnd w:id="45"/>
+      <w:bookmarkStart w:id="44" w:name="h.lnxbz9" w:colFirst="0" w:colLast="0"/>
+      <w:bookmarkEnd w:id="44"/>
       <w:r>
         <w:rPr>
           <w:rFonts w:ascii="Arial" w:eastAsia="Arial" w:hAnsi="Arial" w:cs="Arial"/>
@@ -5657,14 +5632,14 @@
           <w:rFonts w:ascii="Arial" w:hAnsi="Arial" w:cs="Arial"/>
         </w:rPr>
       </w:pPr>
-      <w:bookmarkStart w:id="46" w:name="_Toc443497034"/>
+      <w:bookmarkStart w:id="45" w:name="_Toc443497034"/>
       <w:r>
         <w:rPr>
           <w:rFonts w:ascii="Arial" w:hAnsi="Arial" w:cs="Arial"/>
         </w:rPr>
         <w:t>Design and Implementation Constraints</w:t>
       </w:r>
-      <w:bookmarkEnd w:id="46"/>
+      <w:bookmarkEnd w:id="45"/>
     </w:p>
     <w:p>
       <w:pPr>
@@ -5679,8 +5654,8 @@
           <w:szCs w:val="22"/>
         </w:rPr>
       </w:pPr>
-      <w:bookmarkStart w:id="47" w:name="h.35nkun2" w:colFirst="0" w:colLast="0"/>
-      <w:bookmarkEnd w:id="47"/>
+      <w:bookmarkStart w:id="46" w:name="h.35nkun2" w:colFirst="0" w:colLast="0"/>
+      <w:bookmarkEnd w:id="46"/>
       <w:r>
         <w:rPr>
           <w:rFonts w:ascii="Arial" w:eastAsia="Arial" w:hAnsi="Arial" w:cs="Arial"/>
@@ -5849,14 +5824,14 @@
           <w:rFonts w:ascii="Arial" w:hAnsi="Arial" w:cs="Arial"/>
         </w:rPr>
       </w:pPr>
-      <w:bookmarkStart w:id="48" w:name="_Toc443497035"/>
+      <w:bookmarkStart w:id="47" w:name="_Toc443497035"/>
       <w:r>
         <w:rPr>
           <w:rFonts w:ascii="Arial" w:hAnsi="Arial" w:cs="Arial"/>
         </w:rPr>
         <w:t>User Documentation</w:t>
       </w:r>
-      <w:bookmarkEnd w:id="48"/>
+      <w:bookmarkEnd w:id="47"/>
     </w:p>
     <w:p>
       <w:pPr>
@@ -5871,8 +5846,8 @@
           <w:szCs w:val="22"/>
         </w:rPr>
       </w:pPr>
-      <w:bookmarkStart w:id="49" w:name="h.1ksv4uv" w:colFirst="0" w:colLast="0"/>
-      <w:bookmarkEnd w:id="49"/>
+      <w:bookmarkStart w:id="48" w:name="h.1ksv4uv" w:colFirst="0" w:colLast="0"/>
+      <w:bookmarkEnd w:id="48"/>
       <w:r>
         <w:rPr>
           <w:rFonts w:ascii="Arial" w:eastAsia="Arial" w:hAnsi="Arial" w:cs="Arial"/>
@@ -5915,14 +5890,15 @@
           <w:rFonts w:ascii="Arial" w:hAnsi="Arial" w:cs="Arial"/>
         </w:rPr>
       </w:pPr>
-      <w:bookmarkStart w:id="50" w:name="_Toc443497036"/>
-      <w:r>
-        <w:rPr>
-          <w:rFonts w:ascii="Arial" w:hAnsi="Arial" w:cs="Arial"/>
-        </w:rPr>
+      <w:bookmarkStart w:id="49" w:name="_Toc443497036"/>
+      <w:r>
+        <w:rPr>
+          <w:rFonts w:ascii="Arial" w:hAnsi="Arial" w:cs="Arial"/>
+        </w:rPr>
+        <w:lastRenderedPageBreak/>
         <w:t>Assumptions and Dependencies</w:t>
       </w:r>
-      <w:bookmarkEnd w:id="50"/>
+      <w:bookmarkEnd w:id="49"/>
     </w:p>
     <w:p>
       <w:pPr>
@@ -5937,8 +5913,8 @@
           <w:szCs w:val="22"/>
         </w:rPr>
       </w:pPr>
-      <w:bookmarkStart w:id="51" w:name="h.44sinio" w:colFirst="0" w:colLast="0"/>
-      <w:bookmarkEnd w:id="51"/>
+      <w:bookmarkStart w:id="50" w:name="h.44sinio" w:colFirst="0" w:colLast="0"/>
+      <w:bookmarkEnd w:id="50"/>
       <w:r>
         <w:rPr>
           <w:rFonts w:ascii="Arial" w:eastAsia="Arial" w:hAnsi="Arial" w:cs="Arial"/>
@@ -6022,12 +5998,11 @@
           <w:numId w:val="5"/>
         </w:numPr>
       </w:pPr>
-      <w:bookmarkStart w:id="52" w:name="_Toc443497037"/>
-      <w:r>
-        <w:lastRenderedPageBreak/>
+      <w:bookmarkStart w:id="51" w:name="_Toc443497037"/>
+      <w:r>
         <w:t>User Requirements</w:t>
       </w:r>
-      <w:bookmarkEnd w:id="52"/>
+      <w:bookmarkEnd w:id="51"/>
     </w:p>
     <w:p>
       <w:pPr>
@@ -6040,29 +6015,29 @@
           <w:rFonts w:ascii="Arial" w:hAnsi="Arial" w:cs="Arial"/>
         </w:rPr>
       </w:pPr>
-      <w:bookmarkStart w:id="53" w:name="h.2jxsxqh" w:colFirst="0" w:colLast="0"/>
-      <w:bookmarkStart w:id="54" w:name="_Toc443497038"/>
+      <w:bookmarkStart w:id="52" w:name="h.2jxsxqh" w:colFirst="0" w:colLast="0"/>
+      <w:bookmarkStart w:id="53" w:name="_Toc443497038"/>
+      <w:bookmarkEnd w:id="52"/>
+      <w:r>
+        <w:rPr>
+          <w:rFonts w:ascii="Arial" w:hAnsi="Arial" w:cs="Arial"/>
+        </w:rPr>
+        <w:t>Functional Requirements</w:t>
+      </w:r>
       <w:bookmarkEnd w:id="53"/>
-      <w:r>
-        <w:rPr>
-          <w:rFonts w:ascii="Arial" w:hAnsi="Arial" w:cs="Arial"/>
-        </w:rPr>
-        <w:t>Functional Requirements</w:t>
-      </w:r>
+    </w:p>
+    <w:p>
+      <w:pPr>
+        <w:pStyle w:val="Normal1"/>
+        <w:rPr>
+          <w:rFonts w:ascii="Arial" w:eastAsia="Arial" w:hAnsi="Arial" w:cs="Arial"/>
+          <w:i/>
+          <w:sz w:val="22"/>
+          <w:szCs w:val="22"/>
+        </w:rPr>
+      </w:pPr>
+      <w:bookmarkStart w:id="54" w:name="h.ndt8av5mmn1j" w:colFirst="0" w:colLast="0"/>
       <w:bookmarkEnd w:id="54"/>
-    </w:p>
-    <w:p>
-      <w:pPr>
-        <w:pStyle w:val="Normal1"/>
-        <w:rPr>
-          <w:rFonts w:ascii="Arial" w:eastAsia="Arial" w:hAnsi="Arial" w:cs="Arial"/>
-          <w:i/>
-          <w:sz w:val="22"/>
-          <w:szCs w:val="22"/>
-        </w:rPr>
-      </w:pPr>
-      <w:bookmarkStart w:id="55" w:name="h.ndt8av5mmn1j" w:colFirst="0" w:colLast="0"/>
-      <w:bookmarkEnd w:id="55"/>
       <w:r>
         <w:rPr>
           <w:rFonts w:ascii="Arial" w:eastAsia="Arial" w:hAnsi="Arial" w:cs="Arial"/>
@@ -6213,8 +6188,8 @@
           <w:szCs w:val="22"/>
         </w:rPr>
       </w:pPr>
-      <w:bookmarkStart w:id="56" w:name="h.kjd69nzcmlfu" w:colFirst="0" w:colLast="0"/>
-      <w:bookmarkEnd w:id="56"/>
+      <w:bookmarkStart w:id="55" w:name="h.kjd69nzcmlfu" w:colFirst="0" w:colLast="0"/>
+      <w:bookmarkEnd w:id="55"/>
       <w:r>
         <w:rPr>
           <w:rFonts w:ascii="Arial" w:eastAsia="Arial" w:hAnsi="Arial" w:cs="Arial"/>
@@ -6376,8 +6351,8 @@
           <w:szCs w:val="22"/>
         </w:rPr>
       </w:pPr>
-      <w:bookmarkStart w:id="57" w:name="h.gjobmifu0829" w:colFirst="0" w:colLast="0"/>
-      <w:bookmarkEnd w:id="57"/>
+      <w:bookmarkStart w:id="56" w:name="h.gjobmifu0829" w:colFirst="0" w:colLast="0"/>
+      <w:bookmarkEnd w:id="56"/>
       <w:r>
         <w:rPr>
           <w:rFonts w:ascii="Arial" w:eastAsia="Arial" w:hAnsi="Arial" w:cs="Arial"/>
@@ -6401,8 +6376,8 @@
           <w:szCs w:val="22"/>
         </w:rPr>
       </w:pPr>
-      <w:bookmarkStart w:id="58" w:name="h.eei92ftlu3ui" w:colFirst="0" w:colLast="0"/>
-      <w:bookmarkEnd w:id="58"/>
+      <w:bookmarkStart w:id="57" w:name="h.eei92ftlu3ui" w:colFirst="0" w:colLast="0"/>
+      <w:bookmarkEnd w:id="57"/>
       <w:r>
         <w:rPr>
           <w:rFonts w:ascii="Arial" w:eastAsia="Arial" w:hAnsi="Arial" w:cs="Arial"/>
@@ -6426,65 +6401,65 @@
           <w:szCs w:val="22"/>
         </w:rPr>
       </w:pPr>
-      <w:bookmarkStart w:id="59" w:name="h.iveexmqlxn8s" w:colFirst="0" w:colLast="0"/>
-      <w:bookmarkStart w:id="60" w:name="h.3yrkzb384g7q" w:colFirst="0" w:colLast="0"/>
+      <w:bookmarkStart w:id="58" w:name="h.iveexmqlxn8s" w:colFirst="0" w:colLast="0"/>
+      <w:bookmarkStart w:id="59" w:name="h.3yrkzb384g7q" w:colFirst="0" w:colLast="0"/>
+      <w:bookmarkEnd w:id="58"/>
       <w:bookmarkEnd w:id="59"/>
+      <w:r>
+        <w:rPr>
+          <w:rFonts w:ascii="Arial" w:eastAsia="Arial" w:hAnsi="Arial" w:cs="Arial"/>
+          <w:sz w:val="22"/>
+          <w:szCs w:val="22"/>
+        </w:rPr>
+        <w:t>The system shall provide a search feature on the class roster screen to search for students and student worksheets.</w:t>
+      </w:r>
+    </w:p>
+    <w:p>
+      <w:pPr>
+        <w:pStyle w:val="Normal1"/>
+        <w:rPr>
+          <w:rFonts w:ascii="Arial" w:eastAsia="Arial" w:hAnsi="Arial" w:cs="Arial"/>
+          <w:i/>
+          <w:sz w:val="22"/>
+          <w:szCs w:val="22"/>
+        </w:rPr>
+      </w:pPr>
+    </w:p>
+    <w:p>
+      <w:pPr>
+        <w:pStyle w:val="Normal1"/>
+        <w:rPr>
+          <w:rFonts w:ascii="Arial" w:hAnsi="Arial" w:cs="Arial"/>
+        </w:rPr>
+      </w:pPr>
+      <w:r>
+        <w:rPr>
+          <w:rFonts w:ascii="Arial" w:eastAsia="Arial" w:hAnsi="Arial" w:cs="Arial"/>
+          <w:i/>
+          <w:sz w:val="22"/>
+          <w:szCs w:val="22"/>
+        </w:rPr>
+        <w:t xml:space="preserve">Requirements for the Teacher </w:t>
+      </w:r>
+      <w:r>
+        <w:rPr>
+          <w:rFonts w:ascii="Arial" w:eastAsia="Arial" w:hAnsi="Arial" w:cs="Arial"/>
+          <w:i/>
+          <w:sz w:val="22"/>
+          <w:szCs w:val="22"/>
+        </w:rPr>
+        <w:t>System Features</w:t>
+      </w:r>
+    </w:p>
+    <w:p>
+      <w:pPr>
+        <w:pStyle w:val="Normal1"/>
+        <w:rPr>
+          <w:rFonts w:ascii="Arial" w:hAnsi="Arial" w:cs="Arial"/>
+        </w:rPr>
+      </w:pPr>
+      <w:bookmarkStart w:id="60" w:name="h.ujsfsvqvxb6q" w:colFirst="0" w:colLast="0"/>
       <w:bookmarkEnd w:id="60"/>
-      <w:r>
-        <w:rPr>
-          <w:rFonts w:ascii="Arial" w:eastAsia="Arial" w:hAnsi="Arial" w:cs="Arial"/>
-          <w:sz w:val="22"/>
-          <w:szCs w:val="22"/>
-        </w:rPr>
-        <w:t>The system shall provide a search feature on the class roster screen to search for students and student worksheets.</w:t>
-      </w:r>
-    </w:p>
-    <w:p>
-      <w:pPr>
-        <w:pStyle w:val="Normal1"/>
-        <w:rPr>
-          <w:rFonts w:ascii="Arial" w:eastAsia="Arial" w:hAnsi="Arial" w:cs="Arial"/>
-          <w:i/>
-          <w:sz w:val="22"/>
-          <w:szCs w:val="22"/>
-        </w:rPr>
-      </w:pPr>
-    </w:p>
-    <w:p>
-      <w:pPr>
-        <w:pStyle w:val="Normal1"/>
-        <w:rPr>
-          <w:rFonts w:ascii="Arial" w:hAnsi="Arial" w:cs="Arial"/>
-        </w:rPr>
-      </w:pPr>
-      <w:r>
-        <w:rPr>
-          <w:rFonts w:ascii="Arial" w:eastAsia="Arial" w:hAnsi="Arial" w:cs="Arial"/>
-          <w:i/>
-          <w:sz w:val="22"/>
-          <w:szCs w:val="22"/>
-        </w:rPr>
-        <w:t xml:space="preserve">Requirements for the Teacher </w:t>
-      </w:r>
-      <w:r>
-        <w:rPr>
-          <w:rFonts w:ascii="Arial" w:eastAsia="Arial" w:hAnsi="Arial" w:cs="Arial"/>
-          <w:i/>
-          <w:sz w:val="22"/>
-          <w:szCs w:val="22"/>
-        </w:rPr>
-        <w:t>System Features</w:t>
-      </w:r>
-    </w:p>
-    <w:p>
-      <w:pPr>
-        <w:pStyle w:val="Normal1"/>
-        <w:rPr>
-          <w:rFonts w:ascii="Arial" w:hAnsi="Arial" w:cs="Arial"/>
-        </w:rPr>
-      </w:pPr>
-      <w:bookmarkStart w:id="61" w:name="h.ujsfsvqvxb6q" w:colFirst="0" w:colLast="0"/>
-      <w:bookmarkEnd w:id="61"/>
     </w:p>
     <w:p>
       <w:pPr>
@@ -6500,8 +6475,8 @@
           <w:szCs w:val="22"/>
         </w:rPr>
       </w:pPr>
-      <w:bookmarkStart w:id="62" w:name="h.uz6g4wrcx42w" w:colFirst="0" w:colLast="0"/>
-      <w:bookmarkEnd w:id="62"/>
+      <w:bookmarkStart w:id="61" w:name="h.uz6g4wrcx42w" w:colFirst="0" w:colLast="0"/>
+      <w:bookmarkEnd w:id="61"/>
       <w:r>
         <w:rPr>
           <w:rFonts w:ascii="Arial" w:eastAsia="Arial" w:hAnsi="Arial" w:cs="Arial"/>
@@ -6618,12 +6593,12 @@
           <w:szCs w:val="22"/>
         </w:rPr>
       </w:pPr>
-      <w:bookmarkStart w:id="63" w:name="h.md3bksysql17" w:colFirst="0" w:colLast="0"/>
-      <w:bookmarkStart w:id="64" w:name="h.jdqvq0xdw9jj" w:colFirst="0" w:colLast="0"/>
-      <w:bookmarkStart w:id="65" w:name="h.7vohb2pq1rbp" w:colFirst="0" w:colLast="0"/>
+      <w:bookmarkStart w:id="62" w:name="h.md3bksysql17" w:colFirst="0" w:colLast="0"/>
+      <w:bookmarkStart w:id="63" w:name="h.jdqvq0xdw9jj" w:colFirst="0" w:colLast="0"/>
+      <w:bookmarkStart w:id="64" w:name="h.7vohb2pq1rbp" w:colFirst="0" w:colLast="0"/>
+      <w:bookmarkEnd w:id="62"/>
       <w:bookmarkEnd w:id="63"/>
       <w:bookmarkEnd w:id="64"/>
-      <w:bookmarkEnd w:id="65"/>
       <w:r>
         <w:rPr>
           <w:rFonts w:ascii="Arial" w:eastAsia="Arial" w:hAnsi="Arial" w:cs="Arial"/>
@@ -6755,6 +6730,7 @@
           <w:sz w:val="22"/>
           <w:szCs w:val="22"/>
         </w:rPr>
+        <w:lastRenderedPageBreak/>
         <w:t>The teacher shall be able to create</w:t>
       </w:r>
       <w:r>
@@ -6941,10 +6917,10 @@
         </w:rPr>
         <w:t>The student shall be able to select various problem types based on assigned difficulty level.</w:t>
       </w:r>
-      <w:bookmarkStart w:id="66" w:name="h.tqxx56kg4sqw" w:colFirst="0" w:colLast="0"/>
-      <w:bookmarkStart w:id="67" w:name="h.z337ya" w:colFirst="0" w:colLast="0"/>
+      <w:bookmarkStart w:id="65" w:name="h.tqxx56kg4sqw" w:colFirst="0" w:colLast="0"/>
+      <w:bookmarkStart w:id="66" w:name="h.z337ya" w:colFirst="0" w:colLast="0"/>
+      <w:bookmarkEnd w:id="65"/>
       <w:bookmarkEnd w:id="66"/>
-      <w:bookmarkEnd w:id="67"/>
     </w:p>
     <w:p>
       <w:pPr>
@@ -6957,44 +6933,43 @@
           <w:rFonts w:ascii="Arial" w:hAnsi="Arial" w:cs="Arial"/>
         </w:rPr>
       </w:pPr>
-      <w:bookmarkStart w:id="68" w:name="_Toc443497039"/>
-      <w:r>
-        <w:rPr>
-          <w:rFonts w:ascii="Arial" w:hAnsi="Arial" w:cs="Arial"/>
-        </w:rPr>
-        <w:lastRenderedPageBreak/>
+      <w:bookmarkStart w:id="67" w:name="_Toc443497039"/>
+      <w:r>
+        <w:rPr>
+          <w:rFonts w:ascii="Arial" w:hAnsi="Arial" w:cs="Arial"/>
+        </w:rPr>
         <w:t>Non-Functional Requirements</w:t>
       </w:r>
+      <w:bookmarkEnd w:id="67"/>
+    </w:p>
+    <w:p>
+      <w:pPr>
+        <w:pStyle w:val="Normal1"/>
+        <w:rPr>
+          <w:rFonts w:ascii="Arial" w:hAnsi="Arial" w:cs="Arial"/>
+        </w:rPr>
+      </w:pPr>
+      <w:bookmarkStart w:id="68" w:name="h.7xh0h6dpxm2a" w:colFirst="0" w:colLast="0"/>
       <w:bookmarkEnd w:id="68"/>
-    </w:p>
-    <w:p>
-      <w:pPr>
-        <w:pStyle w:val="Normal1"/>
-        <w:rPr>
-          <w:rFonts w:ascii="Arial" w:hAnsi="Arial" w:cs="Arial"/>
-        </w:rPr>
-      </w:pPr>
-      <w:bookmarkStart w:id="69" w:name="h.7xh0h6dpxm2a" w:colFirst="0" w:colLast="0"/>
+      <w:r>
+        <w:rPr>
+          <w:rFonts w:ascii="Arial" w:eastAsia="Arial" w:hAnsi="Arial" w:cs="Arial"/>
+          <w:i/>
+          <w:sz w:val="22"/>
+          <w:szCs w:val="22"/>
+        </w:rPr>
+        <w:t>These are the non-technical versions of the Non-Functional Requirements for the Fraction Worksheet Creator</w:t>
+      </w:r>
+    </w:p>
+    <w:p>
+      <w:pPr>
+        <w:pStyle w:val="Normal1"/>
+        <w:rPr>
+          <w:rFonts w:ascii="Arial" w:hAnsi="Arial" w:cs="Arial"/>
+        </w:rPr>
+      </w:pPr>
+      <w:bookmarkStart w:id="69" w:name="h.nlr3g04otvfc" w:colFirst="0" w:colLast="0"/>
       <w:bookmarkEnd w:id="69"/>
-      <w:r>
-        <w:rPr>
-          <w:rFonts w:ascii="Arial" w:eastAsia="Arial" w:hAnsi="Arial" w:cs="Arial"/>
-          <w:i/>
-          <w:sz w:val="22"/>
-          <w:szCs w:val="22"/>
-        </w:rPr>
-        <w:t>These are the non-technical versions of the Non-Functional Requirements for the Fraction Worksheet Creator</w:t>
-      </w:r>
-    </w:p>
-    <w:p>
-      <w:pPr>
-        <w:pStyle w:val="Normal1"/>
-        <w:rPr>
-          <w:rFonts w:ascii="Arial" w:hAnsi="Arial" w:cs="Arial"/>
-        </w:rPr>
-      </w:pPr>
-      <w:bookmarkStart w:id="70" w:name="h.nlr3g04otvfc" w:colFirst="0" w:colLast="0"/>
-      <w:bookmarkEnd w:id="70"/>
     </w:p>
     <w:p>
       <w:pPr>
@@ -7010,8 +6985,8 @@
           <w:szCs w:val="22"/>
         </w:rPr>
       </w:pPr>
-      <w:bookmarkStart w:id="71" w:name="h.e51s7588b76b" w:colFirst="0" w:colLast="0"/>
-      <w:bookmarkEnd w:id="71"/>
+      <w:bookmarkStart w:id="70" w:name="h.e51s7588b76b" w:colFirst="0" w:colLast="0"/>
+      <w:bookmarkEnd w:id="70"/>
       <w:r>
         <w:rPr>
           <w:rFonts w:ascii="Arial" w:eastAsia="Arial" w:hAnsi="Arial" w:cs="Arial"/>
@@ -7073,14 +7048,14 @@
           <w:rFonts w:ascii="Arial" w:hAnsi="Arial" w:cs="Arial"/>
         </w:rPr>
       </w:pPr>
-      <w:bookmarkStart w:id="72" w:name="_Toc443497040"/>
+      <w:bookmarkStart w:id="71" w:name="_Toc443497040"/>
       <w:r>
         <w:rPr>
           <w:rFonts w:ascii="Arial" w:hAnsi="Arial" w:cs="Arial"/>
         </w:rPr>
         <w:t>Software Interfaces</w:t>
       </w:r>
-      <w:bookmarkEnd w:id="72"/>
+      <w:bookmarkEnd w:id="71"/>
     </w:p>
     <w:p>
       <w:pPr>
@@ -7096,8 +7071,8 @@
           <w:szCs w:val="22"/>
         </w:rPr>
       </w:pPr>
-      <w:bookmarkStart w:id="73" w:name="h.1y810tw" w:colFirst="0" w:colLast="0"/>
-      <w:bookmarkEnd w:id="73"/>
+      <w:bookmarkStart w:id="72" w:name="h.1y810tw" w:colFirst="0" w:colLast="0"/>
+      <w:bookmarkEnd w:id="72"/>
       <w:r>
         <w:rPr>
           <w:rFonts w:ascii="Arial" w:eastAsia="Arial" w:hAnsi="Arial" w:cs="Arial"/>
@@ -7161,24 +7136,24 @@
           <w:numId w:val="5"/>
         </w:numPr>
       </w:pPr>
-      <w:bookmarkStart w:id="74" w:name="_Toc443497041"/>
+      <w:bookmarkStart w:id="73" w:name="_Toc443497041"/>
       <w:r>
         <w:t>System Requirements</w:t>
       </w:r>
+      <w:bookmarkEnd w:id="73"/>
+    </w:p>
+    <w:p>
+      <w:pPr>
+        <w:pStyle w:val="Normal1"/>
+        <w:rPr>
+          <w:rFonts w:ascii="Arial" w:eastAsia="Arial" w:hAnsi="Arial" w:cs="Arial"/>
+          <w:i/>
+          <w:sz w:val="22"/>
+          <w:szCs w:val="22"/>
+        </w:rPr>
+      </w:pPr>
+      <w:bookmarkStart w:id="74" w:name="h.2xcytpi" w:colFirst="0" w:colLast="0"/>
       <w:bookmarkEnd w:id="74"/>
-    </w:p>
-    <w:p>
-      <w:pPr>
-        <w:pStyle w:val="Normal1"/>
-        <w:rPr>
-          <w:rFonts w:ascii="Arial" w:eastAsia="Arial" w:hAnsi="Arial" w:cs="Arial"/>
-          <w:i/>
-          <w:sz w:val="22"/>
-          <w:szCs w:val="22"/>
-        </w:rPr>
-      </w:pPr>
-      <w:bookmarkStart w:id="75" w:name="h.2xcytpi" w:colFirst="0" w:colLast="0"/>
-      <w:bookmarkEnd w:id="75"/>
       <w:r>
         <w:rPr>
           <w:rFonts w:ascii="Arial" w:eastAsia="Arial" w:hAnsi="Arial" w:cs="Arial"/>
@@ -7200,7 +7175,7 @@
           <w:rFonts w:ascii="Arial" w:hAnsi="Arial" w:cs="Arial"/>
         </w:rPr>
       </w:pPr>
-      <w:bookmarkStart w:id="76" w:name="_Toc443497042"/>
+      <w:bookmarkStart w:id="75" w:name="_Toc443497042"/>
       <w:r>
         <w:rPr>
           <w:rFonts w:ascii="Arial" w:hAnsi="Arial" w:cs="Arial"/>
@@ -7213,7 +7188,7 @@
         </w:rPr>
         <w:t>System Features</w:t>
       </w:r>
-      <w:bookmarkEnd w:id="76"/>
+      <w:bookmarkEnd w:id="75"/>
     </w:p>
     <w:p>
       <w:pPr>
@@ -7352,18 +7327,16 @@
           <w:sz w:val="22"/>
           <w:szCs w:val="22"/>
         </w:rPr>
-        <w:t xml:space="preserve"> create the teacher’s username and the system will provide a randomly generated </w:t>
-      </w:r>
-      <w:proofErr w:type="gramStart"/>
-      <w:r>
-        <w:rPr>
-          <w:rFonts w:ascii="Arial" w:eastAsia="Arial" w:hAnsi="Arial" w:cs="Arial"/>
-          <w:sz w:val="22"/>
-          <w:szCs w:val="22"/>
-        </w:rPr>
-        <w:t>eight character</w:t>
-      </w:r>
-      <w:proofErr w:type="gramEnd"/>
+        <w:t xml:space="preserve"> create the teacher’s username and the system will provide a randomly generated eight character</w:t>
+      </w:r>
+      <w:r>
+        <w:rPr>
+          <w:rFonts w:ascii="Arial" w:eastAsia="Arial" w:hAnsi="Arial" w:cs="Arial"/>
+          <w:sz w:val="22"/>
+          <w:szCs w:val="22"/>
+        </w:rPr>
+        <w:t>’s</w:t>
+      </w:r>
       <w:r>
         <w:rPr>
           <w:rFonts w:ascii="Arial" w:eastAsia="Arial" w:hAnsi="Arial" w:cs="Arial"/>
@@ -7420,6 +7393,8 @@
         </w:rPr>
         <w:t>Password Reset</w:t>
       </w:r>
+      <w:bookmarkStart w:id="76" w:name="_GoBack"/>
+      <w:bookmarkEnd w:id="76"/>
     </w:p>
     <w:p>
       <w:pPr>
@@ -7437,6 +7412,7 @@
           <w:sz w:val="22"/>
           <w:szCs w:val="22"/>
         </w:rPr>
+        <w:lastRenderedPageBreak/>
         <w:t xml:space="preserve">Description:  </w:t>
       </w:r>
       <w:r>
@@ -8276,7 +8252,6 @@
           <w:sz w:val="22"/>
           <w:szCs w:val="22"/>
         </w:rPr>
-        <w:lastRenderedPageBreak/>
         <w:t xml:space="preserve">Description:  The system shall </w:t>
       </w:r>
       <w:r>
@@ -8688,6 +8663,7 @@
           <w:sz w:val="22"/>
           <w:szCs w:val="22"/>
         </w:rPr>
+        <w:lastRenderedPageBreak/>
         <w:t>4.3.3</w:t>
       </w:r>
       <w:r>
@@ -8783,7 +8759,6 @@
           <w:sz w:val="22"/>
           <w:szCs w:val="22"/>
         </w:rPr>
-        <w:lastRenderedPageBreak/>
         <w:t xml:space="preserve">Description:  The teacher shall be able to </w:t>
       </w:r>
       <w:r>
@@ -9233,7 +9208,6 @@
           <w:sz w:val="22"/>
           <w:szCs w:val="22"/>
         </w:rPr>
-        <w:lastRenderedPageBreak/>
         <w:t>4.4.2</w:t>
       </w:r>
       <w:r>
@@ -9654,6 +9628,7 @@
         <w:rPr>
           <w:rFonts w:ascii="Arial" w:hAnsi="Arial" w:cs="Arial"/>
         </w:rPr>
+        <w:lastRenderedPageBreak/>
         <w:t>Business Rules</w:t>
       </w:r>
       <w:bookmarkEnd w:id="90"/>
@@ -9747,7 +9722,6 @@
           <w:rFonts w:ascii="Arial" w:hAnsi="Arial" w:cs="Arial"/>
           <w:sz w:val="22"/>
         </w:rPr>
-        <w:lastRenderedPageBreak/>
         <w:t>The system shall allow teachers to view answer sheets for worksheets created by their students.</w:t>
       </w:r>
     </w:p>
@@ -10082,6 +10056,7 @@
       </w:pPr>
       <w:bookmarkStart w:id="96" w:name="_Toc443497054"/>
       <w:r>
+        <w:lastRenderedPageBreak/>
         <w:t>Appendix B</w:t>
       </w:r>
       <w:r>
@@ -10332,7 +10307,7 @@
         <w:sz w:val="20"/>
         <w:szCs w:val="20"/>
       </w:rPr>
-      <w:t>4</w:t>
+      <w:t>8</w:t>
     </w:r>
     <w:r>
       <w:rPr>
@@ -15212,7 +15187,7 @@
 </file>
 
 <file path=customXml/itemProps1.xml><?xml version="1.0" encoding="utf-8"?>
-<ds:datastoreItem xmlns:ds="http://schemas.openxmlformats.org/officeDocument/2006/customXml" ds:itemID="{C5CE8652-88C2-FB43-ACB3-DA995C276DE7}">
+<ds:datastoreItem xmlns:ds="http://schemas.openxmlformats.org/officeDocument/2006/customXml" ds:itemID="{33C2F4DB-D302-7642-A8A7-A757B15D7DAC}">
   <ds:schemaRefs>
     <ds:schemaRef ds:uri="http://schemas.openxmlformats.org/officeDocument/2006/bibliography"/>
   </ds:schemaRefs>

</xml_diff>

<commit_message>
Update title of Section 4.2.9 to "Worksheet Output"
Dr. Jung wants us to put special emphasis on the output of our software
</commit_message>
<xml_diff>
--- a/SoftwareRequirementsSpecificationforFractionWorksheetCreator.docx
+++ b/SoftwareRequirementsSpecificationforFractionWorksheetCreator.docx
@@ -1,6 +1,6 @@
 
 <file path=word/document.xml><?xml version="1.0" encoding="utf-8"?>
-<w:document xmlns:wpc="http://schemas.microsoft.com/office/word/2010/wordprocessingCanvas" xmlns:mo="http://schemas.microsoft.com/office/mac/office/2008/main" xmlns:mc="http://schemas.openxmlformats.org/markup-compatibility/2006" xmlns:mv="urn:schemas-microsoft-com:mac:vml" xmlns:o="urn:schemas-microsoft-com:office:office" xmlns:r="http://schemas.openxmlformats.org/officeDocument/2006/relationships" xmlns:m="http://schemas.openxmlformats.org/officeDocument/2006/math" xmlns:v="urn:schemas-microsoft-com:vml" xmlns:wp14="http://schemas.microsoft.com/office/word/2010/wordprocessingDrawing" xmlns:wp="http://schemas.openxmlformats.org/drawingml/2006/wordprocessingDrawing" xmlns:w10="urn:schemas-microsoft-com:office:word" xmlns:w="http://schemas.openxmlformats.org/wordprocessingml/2006/main" xmlns:w14="http://schemas.microsoft.com/office/word/2010/wordml" xmlns:wpg="http://schemas.microsoft.com/office/word/2010/wordprocessingGroup" xmlns:wpi="http://schemas.microsoft.com/office/word/2010/wordprocessingInk" xmlns:wne="http://schemas.microsoft.com/office/word/2006/wordml" xmlns:wps="http://schemas.microsoft.com/office/word/2010/wordprocessingShape" mc:Ignorable="w14 wp14">
+<w:document xmlns:wpc="http://schemas.microsoft.com/office/word/2010/wordprocessingCanvas" xmlns:mo="http://schemas.microsoft.com/office/mac/office/2008/main" xmlns:mc="http://schemas.openxmlformats.org/markup-compatibility/2006" xmlns:mv="urn:schemas-microsoft-com:mac:vml" xmlns:o="urn:schemas-microsoft-com:office:office" xmlns:r="http://schemas.openxmlformats.org/officeDocument/2006/relationships" xmlns:m="http://schemas.openxmlformats.org/officeDocument/2006/math" xmlns:v="urn:schemas-microsoft-com:vml" xmlns:wp14="http://schemas.microsoft.com/office/word/2010/wordprocessingDrawing" xmlns:wp="http://schemas.openxmlformats.org/drawingml/2006/wordprocessingDrawing" xmlns:w10="urn:schemas-microsoft-com:office:word" xmlns:w="http://schemas.openxmlformats.org/wordprocessingml/2006/main" xmlns:w14="http://schemas.microsoft.com/office/word/2010/wordml" xmlns:w15="http://schemas.microsoft.com/office/word/2012/wordml" xmlns:wpg="http://schemas.microsoft.com/office/word/2010/wordprocessingGroup" xmlns:wpi="http://schemas.microsoft.com/office/word/2010/wordprocessingInk" xmlns:wne="http://schemas.microsoft.com/office/word/2006/wordml" xmlns:wps="http://schemas.microsoft.com/office/word/2010/wordprocessingShape" mc:Ignorable="w14 w15 wp14">
   <w:background w:color="FFFFFF"/>
   <w:body>
     <w:p>
@@ -3595,7 +3595,7 @@
                 <w:rFonts w:ascii="Arial" w:hAnsi="Arial" w:cs="Arial"/>
                 <w:sz w:val="22"/>
               </w:rPr>
-              <w:t>Initial Draft</w:t>
+              <w:t>Release 1</w:t>
             </w:r>
           </w:p>
         </w:tc>
@@ -3617,7 +3617,14 @@
                 <w:rFonts w:ascii="Arial" w:hAnsi="Arial" w:cs="Arial"/>
                 <w:sz w:val="22"/>
               </w:rPr>
-              <w:t>02/09/2016</w:t>
+              <w:t>02/18</w:t>
+            </w:r>
+            <w:r>
+              <w:rPr>
+                <w:rFonts w:ascii="Arial" w:hAnsi="Arial" w:cs="Arial"/>
+                <w:sz w:val="22"/>
+              </w:rPr>
+              <w:t>/2016</w:t>
             </w:r>
           </w:p>
         </w:tc>
@@ -3634,20 +3641,8 @@
                 <w:sz w:val="22"/>
               </w:rPr>
             </w:pPr>
-            <w:r>
-              <w:rPr>
-                <w:rFonts w:ascii="Arial" w:hAnsi="Arial" w:cs="Arial"/>
-                <w:sz w:val="22"/>
-              </w:rPr>
-              <w:t xml:space="preserve">Started </w:t>
-            </w:r>
-            <w:r>
-              <w:rPr>
-                <w:rFonts w:ascii="Arial" w:hAnsi="Arial" w:cs="Arial"/>
-                <w:sz w:val="22"/>
-              </w:rPr>
-              <w:t>Initial Draft</w:t>
-            </w:r>
+            <w:bookmarkStart w:id="3" w:name="_GoBack"/>
+            <w:bookmarkEnd w:id="3"/>
           </w:p>
         </w:tc>
         <w:tc>
@@ -3668,7 +3663,7 @@
                 <w:rFonts w:ascii="Arial" w:hAnsi="Arial" w:cs="Arial"/>
                 <w:sz w:val="22"/>
               </w:rPr>
-              <w:t>0.0.1</w:t>
+              <w:t>1.0</w:t>
             </w:r>
           </w:p>
         </w:tc>
@@ -3830,13 +3825,13 @@
           <w:numId w:val="5"/>
         </w:numPr>
       </w:pPr>
-      <w:bookmarkStart w:id="3" w:name="h.gstvxy8g7dec" w:colFirst="0" w:colLast="0"/>
-      <w:bookmarkStart w:id="4" w:name="_Toc443497024"/>
-      <w:bookmarkEnd w:id="3"/>
+      <w:bookmarkStart w:id="4" w:name="h.gstvxy8g7dec" w:colFirst="0" w:colLast="0"/>
+      <w:bookmarkStart w:id="5" w:name="_Toc443497024"/>
+      <w:bookmarkEnd w:id="4"/>
       <w:r>
         <w:t>Introduction</w:t>
       </w:r>
-      <w:bookmarkEnd w:id="4"/>
+      <w:bookmarkEnd w:id="5"/>
     </w:p>
     <w:p>
       <w:pPr>
@@ -3872,16 +3867,16 @@
           <w:rFonts w:ascii="Arial" w:hAnsi="Arial" w:cs="Arial"/>
         </w:rPr>
       </w:pPr>
-      <w:bookmarkStart w:id="5" w:name="h.jquqikrk4uy0" w:colFirst="0" w:colLast="0"/>
-      <w:bookmarkStart w:id="6" w:name="_Toc443497025"/>
-      <w:bookmarkEnd w:id="5"/>
+      <w:bookmarkStart w:id="6" w:name="h.jquqikrk4uy0" w:colFirst="0" w:colLast="0"/>
+      <w:bookmarkStart w:id="7" w:name="_Toc443497025"/>
+      <w:bookmarkEnd w:id="6"/>
       <w:r>
         <w:rPr>
           <w:rFonts w:ascii="Arial" w:hAnsi="Arial" w:cs="Arial"/>
         </w:rPr>
         <w:t>Purpose</w:t>
       </w:r>
-      <w:bookmarkEnd w:id="6"/>
+      <w:bookmarkEnd w:id="7"/>
     </w:p>
     <w:p>
       <w:pPr>
@@ -3918,16 +3913,16 @@
           <w:rFonts w:ascii="Arial" w:hAnsi="Arial" w:cs="Arial"/>
         </w:rPr>
       </w:pPr>
-      <w:bookmarkStart w:id="7" w:name="h.1ktfzv5s93qc" w:colFirst="0" w:colLast="0"/>
-      <w:bookmarkStart w:id="8" w:name="_Toc443497026"/>
-      <w:bookmarkEnd w:id="7"/>
+      <w:bookmarkStart w:id="8" w:name="h.1ktfzv5s93qc" w:colFirst="0" w:colLast="0"/>
+      <w:bookmarkStart w:id="9" w:name="_Toc443497026"/>
+      <w:bookmarkEnd w:id="8"/>
       <w:r>
         <w:rPr>
           <w:rFonts w:ascii="Arial" w:hAnsi="Arial" w:cs="Arial"/>
         </w:rPr>
         <w:t>Product Scope</w:t>
       </w:r>
-      <w:bookmarkEnd w:id="8"/>
+      <w:bookmarkEnd w:id="9"/>
     </w:p>
     <w:p>
       <w:pPr>
@@ -4061,27 +4056,27 @@
           <w:rFonts w:ascii="Arial" w:hAnsi="Arial" w:cs="Arial"/>
         </w:rPr>
       </w:pPr>
-      <w:bookmarkStart w:id="9" w:name="_Toc443497027"/>
+      <w:bookmarkStart w:id="10" w:name="_Toc443497027"/>
       <w:r>
         <w:rPr>
           <w:rFonts w:ascii="Arial" w:hAnsi="Arial" w:cs="Arial"/>
         </w:rPr>
         <w:t>Intended Audience and Reading Suggestions</w:t>
       </w:r>
-      <w:bookmarkStart w:id="10" w:name="h.tofs4fnxtr46" w:colFirst="0" w:colLast="0"/>
-      <w:bookmarkEnd w:id="9"/>
+      <w:bookmarkStart w:id="11" w:name="h.tofs4fnxtr46" w:colFirst="0" w:colLast="0"/>
       <w:bookmarkEnd w:id="10"/>
-    </w:p>
-    <w:p>
-      <w:pPr>
-        <w:pStyle w:val="Normal1"/>
-        <w:rPr>
-          <w:rFonts w:ascii="Arial" w:hAnsi="Arial" w:cs="Arial"/>
-          <w:sz w:val="22"/>
-        </w:rPr>
-      </w:pPr>
-      <w:bookmarkStart w:id="11" w:name="h.qh7kowe1eyiy" w:colFirst="0" w:colLast="0"/>
       <w:bookmarkEnd w:id="11"/>
+    </w:p>
+    <w:p>
+      <w:pPr>
+        <w:pStyle w:val="Normal1"/>
+        <w:rPr>
+          <w:rFonts w:ascii="Arial" w:hAnsi="Arial" w:cs="Arial"/>
+          <w:sz w:val="22"/>
+        </w:rPr>
+      </w:pPr>
+      <w:bookmarkStart w:id="12" w:name="h.qh7kowe1eyiy" w:colFirst="0" w:colLast="0"/>
+      <w:bookmarkEnd w:id="12"/>
       <w:r>
         <w:rPr>
           <w:rFonts w:ascii="Arial" w:eastAsia="Arial" w:hAnsi="Arial" w:cs="Arial"/>
@@ -4105,8 +4100,8 @@
           <w:sz w:val="22"/>
         </w:rPr>
       </w:pPr>
-      <w:bookmarkStart w:id="12" w:name="h.lf3jk1ozps8i" w:colFirst="0" w:colLast="0"/>
-      <w:bookmarkEnd w:id="12"/>
+      <w:bookmarkStart w:id="13" w:name="h.lf3jk1ozps8i" w:colFirst="0" w:colLast="0"/>
+      <w:bookmarkEnd w:id="13"/>
       <w:r>
         <w:rPr>
           <w:rFonts w:ascii="Arial" w:eastAsia="Arial" w:hAnsi="Arial" w:cs="Arial"/>
@@ -4124,8 +4119,8 @@
           <w:sz w:val="22"/>
         </w:rPr>
       </w:pPr>
-      <w:bookmarkStart w:id="13" w:name="h.g0ttn9bi83nm" w:colFirst="0" w:colLast="0"/>
-      <w:bookmarkEnd w:id="13"/>
+      <w:bookmarkStart w:id="14" w:name="h.g0ttn9bi83nm" w:colFirst="0" w:colLast="0"/>
+      <w:bookmarkEnd w:id="14"/>
       <w:r>
         <w:rPr>
           <w:rFonts w:ascii="Arial" w:eastAsia="Arial" w:hAnsi="Arial" w:cs="Arial"/>
@@ -4158,8 +4153,8 @@
           <w:sz w:val="22"/>
         </w:rPr>
       </w:pPr>
-      <w:bookmarkStart w:id="14" w:name="h.cxj7i6nqo7kg" w:colFirst="0" w:colLast="0"/>
-      <w:bookmarkEnd w:id="14"/>
+      <w:bookmarkStart w:id="15" w:name="h.cxj7i6nqo7kg" w:colFirst="0" w:colLast="0"/>
+      <w:bookmarkEnd w:id="15"/>
       <w:r>
         <w:rPr>
           <w:rFonts w:ascii="Arial" w:eastAsia="Arial" w:hAnsi="Arial" w:cs="Arial"/>
@@ -4192,8 +4187,8 @@
           <w:sz w:val="22"/>
         </w:rPr>
       </w:pPr>
-      <w:bookmarkStart w:id="15" w:name="h.2m9l93cpcab3" w:colFirst="0" w:colLast="0"/>
-      <w:bookmarkEnd w:id="15"/>
+      <w:bookmarkStart w:id="16" w:name="h.2m9l93cpcab3" w:colFirst="0" w:colLast="0"/>
+      <w:bookmarkEnd w:id="16"/>
       <w:r>
         <w:rPr>
           <w:rFonts w:ascii="Arial" w:eastAsia="Arial" w:hAnsi="Arial" w:cs="Arial"/>
@@ -4232,8 +4227,8 @@
           <w:sz w:val="22"/>
         </w:rPr>
       </w:pPr>
-      <w:bookmarkStart w:id="16" w:name="h.to44df2vdn2f" w:colFirst="0" w:colLast="0"/>
-      <w:bookmarkEnd w:id="16"/>
+      <w:bookmarkStart w:id="17" w:name="h.to44df2vdn2f" w:colFirst="0" w:colLast="0"/>
+      <w:bookmarkEnd w:id="17"/>
       <w:r>
         <w:rPr>
           <w:rFonts w:ascii="Arial" w:eastAsia="Arial" w:hAnsi="Arial" w:cs="Arial"/>
@@ -4249,8 +4244,8 @@
         </w:rPr>
         <w:t xml:space="preserve"> – The software developers.</w:t>
       </w:r>
-      <w:bookmarkStart w:id="17" w:name="h.mf7tzajrhaz" w:colFirst="0" w:colLast="0"/>
-      <w:bookmarkEnd w:id="17"/>
+      <w:bookmarkStart w:id="18" w:name="h.mf7tzajrhaz" w:colFirst="0" w:colLast="0"/>
+      <w:bookmarkEnd w:id="18"/>
     </w:p>
     <w:p>
       <w:pPr>
@@ -4263,7 +4258,7 @@
           <w:rFonts w:ascii="Arial" w:hAnsi="Arial" w:cs="Arial"/>
         </w:rPr>
       </w:pPr>
-      <w:bookmarkStart w:id="18" w:name="_Toc443497028"/>
+      <w:bookmarkStart w:id="19" w:name="_Toc443497028"/>
       <w:r>
         <w:rPr>
           <w:rFonts w:ascii="Arial" w:hAnsi="Arial" w:cs="Arial"/>
@@ -4271,30 +4266,30 @@
         <w:lastRenderedPageBreak/>
         <w:t>Reference</w:t>
       </w:r>
-      <w:bookmarkStart w:id="19" w:name="h.doky8a4jnwn5" w:colFirst="0" w:colLast="0"/>
+      <w:bookmarkStart w:id="20" w:name="h.doky8a4jnwn5" w:colFirst="0" w:colLast="0"/>
+      <w:bookmarkEnd w:id="20"/>
+      <w:r>
+        <w:rPr>
+          <w:rFonts w:ascii="Arial" w:hAnsi="Arial" w:cs="Arial"/>
+        </w:rPr>
+        <w:t>s</w:t>
+      </w:r>
       <w:bookmarkEnd w:id="19"/>
-      <w:r>
-        <w:rPr>
-          <w:rFonts w:ascii="Arial" w:hAnsi="Arial" w:cs="Arial"/>
-        </w:rPr>
-        <w:t>s</w:t>
-      </w:r>
-      <w:bookmarkEnd w:id="18"/>
-    </w:p>
-    <w:p>
-      <w:pPr>
-        <w:pStyle w:val="Normal1"/>
-        <w:rPr>
-          <w:rFonts w:ascii="Arial" w:eastAsia="Arial" w:hAnsi="Arial" w:cs="Arial"/>
-          <w:sz w:val="22"/>
-          <w:szCs w:val="22"/>
-        </w:rPr>
-      </w:pPr>
-      <w:bookmarkStart w:id="20" w:name="h.zf7hwhrvodzy" w:colFirst="0" w:colLast="0"/>
-      <w:bookmarkStart w:id="21" w:name="h.30xarycif0rw" w:colFirst="0" w:colLast="0"/>
-      <w:bookmarkStart w:id="22" w:name="_Toc443497029"/>
-      <w:bookmarkEnd w:id="20"/>
+    </w:p>
+    <w:p>
+      <w:pPr>
+        <w:pStyle w:val="Normal1"/>
+        <w:rPr>
+          <w:rFonts w:ascii="Arial" w:eastAsia="Arial" w:hAnsi="Arial" w:cs="Arial"/>
+          <w:sz w:val="22"/>
+          <w:szCs w:val="22"/>
+        </w:rPr>
+      </w:pPr>
+      <w:bookmarkStart w:id="21" w:name="h.zf7hwhrvodzy" w:colFirst="0" w:colLast="0"/>
+      <w:bookmarkStart w:id="22" w:name="h.30xarycif0rw" w:colFirst="0" w:colLast="0"/>
+      <w:bookmarkStart w:id="23" w:name="_Toc443497029"/>
       <w:bookmarkEnd w:id="21"/>
+      <w:bookmarkEnd w:id="22"/>
       <w:r>
         <w:rPr>
           <w:rFonts w:ascii="Arial" w:eastAsia="Arial" w:hAnsi="Arial" w:cs="Arial"/>
@@ -4638,48 +4633,48 @@
       <w:pPr>
         <w:pStyle w:val="Normal1"/>
       </w:pPr>
-      <w:bookmarkStart w:id="23" w:name="h.70xk35qmm4xp" w:colFirst="0" w:colLast="0"/>
+      <w:bookmarkStart w:id="24" w:name="h.70xk35qmm4xp" w:colFirst="0" w:colLast="0"/>
+      <w:bookmarkEnd w:id="24"/>
+    </w:p>
+    <w:p>
+      <w:pPr>
+        <w:pStyle w:val="Heading2"/>
+        <w:rPr>
+          <w:rFonts w:ascii="Arial" w:hAnsi="Arial" w:cs="Arial"/>
+        </w:rPr>
+      </w:pPr>
+      <w:r>
+        <w:rPr>
+          <w:rFonts w:ascii="Arial" w:hAnsi="Arial" w:cs="Arial"/>
+        </w:rPr>
+        <w:t>1.5</w:t>
+      </w:r>
+      <w:r>
+        <w:rPr>
+          <w:rFonts w:ascii="Arial" w:hAnsi="Arial" w:cs="Arial"/>
+        </w:rPr>
+        <w:tab/>
+      </w:r>
+      <w:r>
+        <w:rPr>
+          <w:rFonts w:ascii="Arial" w:hAnsi="Arial" w:cs="Arial"/>
+        </w:rPr>
+        <w:t>Overview</w:t>
+      </w:r>
+      <w:bookmarkStart w:id="25" w:name="h.l0hqz8f053kt" w:colFirst="0" w:colLast="0"/>
       <w:bookmarkEnd w:id="23"/>
-    </w:p>
-    <w:p>
-      <w:pPr>
-        <w:pStyle w:val="Heading2"/>
-        <w:rPr>
-          <w:rFonts w:ascii="Arial" w:hAnsi="Arial" w:cs="Arial"/>
-        </w:rPr>
-      </w:pPr>
-      <w:r>
-        <w:rPr>
-          <w:rFonts w:ascii="Arial" w:hAnsi="Arial" w:cs="Arial"/>
-        </w:rPr>
-        <w:t>1.5</w:t>
-      </w:r>
-      <w:r>
-        <w:rPr>
-          <w:rFonts w:ascii="Arial" w:hAnsi="Arial" w:cs="Arial"/>
-        </w:rPr>
-        <w:tab/>
-      </w:r>
-      <w:r>
-        <w:rPr>
-          <w:rFonts w:ascii="Arial" w:hAnsi="Arial" w:cs="Arial"/>
-        </w:rPr>
-        <w:t>Overview</w:t>
-      </w:r>
-      <w:bookmarkStart w:id="24" w:name="h.l0hqz8f053kt" w:colFirst="0" w:colLast="0"/>
-      <w:bookmarkEnd w:id="22"/>
-      <w:bookmarkEnd w:id="24"/>
-    </w:p>
-    <w:p>
-      <w:pPr>
-        <w:pStyle w:val="Normal1"/>
-        <w:rPr>
-          <w:rFonts w:ascii="Arial" w:hAnsi="Arial" w:cs="Arial"/>
-          <w:sz w:val="22"/>
-        </w:rPr>
-      </w:pPr>
-      <w:bookmarkStart w:id="25" w:name="h.9njtpli04sws" w:colFirst="0" w:colLast="0"/>
       <w:bookmarkEnd w:id="25"/>
+    </w:p>
+    <w:p>
+      <w:pPr>
+        <w:pStyle w:val="Normal1"/>
+        <w:rPr>
+          <w:rFonts w:ascii="Arial" w:hAnsi="Arial" w:cs="Arial"/>
+          <w:sz w:val="22"/>
+        </w:rPr>
+      </w:pPr>
+      <w:bookmarkStart w:id="26" w:name="h.9njtpli04sws" w:colFirst="0" w:colLast="0"/>
+      <w:bookmarkEnd w:id="26"/>
       <w:r>
         <w:rPr>
           <w:rFonts w:ascii="Arial" w:eastAsia="Arial" w:hAnsi="Arial" w:cs="Arial"/>
@@ -4710,19 +4705,19 @@
           <w:sz w:val="22"/>
         </w:rPr>
       </w:pPr>
-      <w:bookmarkStart w:id="26" w:name="h.pjvmlgm9zwkf" w:colFirst="0" w:colLast="0"/>
-      <w:bookmarkEnd w:id="26"/>
-    </w:p>
-    <w:p>
-      <w:pPr>
-        <w:pStyle w:val="Normal1"/>
-        <w:rPr>
-          <w:rFonts w:ascii="Arial" w:hAnsi="Arial" w:cs="Arial"/>
-          <w:sz w:val="22"/>
-        </w:rPr>
-      </w:pPr>
-      <w:bookmarkStart w:id="27" w:name="h.9iu2pg2pxb56" w:colFirst="0" w:colLast="0"/>
+      <w:bookmarkStart w:id="27" w:name="h.pjvmlgm9zwkf" w:colFirst="0" w:colLast="0"/>
       <w:bookmarkEnd w:id="27"/>
+    </w:p>
+    <w:p>
+      <w:pPr>
+        <w:pStyle w:val="Normal1"/>
+        <w:rPr>
+          <w:rFonts w:ascii="Arial" w:hAnsi="Arial" w:cs="Arial"/>
+          <w:sz w:val="22"/>
+        </w:rPr>
+      </w:pPr>
+      <w:bookmarkStart w:id="28" w:name="h.9iu2pg2pxb56" w:colFirst="0" w:colLast="0"/>
+      <w:bookmarkEnd w:id="28"/>
       <w:r>
         <w:rPr>
           <w:rFonts w:ascii="Arial" w:eastAsia="Arial" w:hAnsi="Arial" w:cs="Arial"/>
@@ -4746,19 +4741,19 @@
           <w:sz w:val="22"/>
         </w:rPr>
       </w:pPr>
-      <w:bookmarkStart w:id="28" w:name="h.crkmi2tz7e12" w:colFirst="0" w:colLast="0"/>
-      <w:bookmarkEnd w:id="28"/>
-    </w:p>
-    <w:p>
-      <w:pPr>
-        <w:pStyle w:val="Normal1"/>
-        <w:rPr>
-          <w:rFonts w:ascii="Arial" w:hAnsi="Arial" w:cs="Arial"/>
-          <w:sz w:val="22"/>
-        </w:rPr>
-      </w:pPr>
-      <w:bookmarkStart w:id="29" w:name="h.2jhzrp14afny" w:colFirst="0" w:colLast="0"/>
+      <w:bookmarkStart w:id="29" w:name="h.crkmi2tz7e12" w:colFirst="0" w:colLast="0"/>
       <w:bookmarkEnd w:id="29"/>
+    </w:p>
+    <w:p>
+      <w:pPr>
+        <w:pStyle w:val="Normal1"/>
+        <w:rPr>
+          <w:rFonts w:ascii="Arial" w:hAnsi="Arial" w:cs="Arial"/>
+          <w:sz w:val="22"/>
+        </w:rPr>
+      </w:pPr>
+      <w:bookmarkStart w:id="30" w:name="h.2jhzrp14afny" w:colFirst="0" w:colLast="0"/>
+      <w:bookmarkEnd w:id="30"/>
       <w:r>
         <w:rPr>
           <w:rFonts w:ascii="Arial" w:eastAsia="Arial" w:hAnsi="Arial" w:cs="Arial"/>
@@ -4782,20 +4777,20 @@
           <w:sz w:val="22"/>
         </w:rPr>
       </w:pPr>
-      <w:bookmarkStart w:id="30" w:name="h.inasgpr1ywaf" w:colFirst="0" w:colLast="0"/>
-      <w:bookmarkEnd w:id="30"/>
-    </w:p>
-    <w:p>
-      <w:pPr>
-        <w:pStyle w:val="Normal1"/>
-        <w:rPr>
-          <w:rFonts w:ascii="Arial" w:eastAsia="Arial" w:hAnsi="Arial" w:cs="Arial"/>
-          <w:sz w:val="22"/>
-          <w:szCs w:val="22"/>
-        </w:rPr>
-      </w:pPr>
-      <w:bookmarkStart w:id="31" w:name="h.h3jk7hao9ksp" w:colFirst="0" w:colLast="0"/>
+      <w:bookmarkStart w:id="31" w:name="h.inasgpr1ywaf" w:colFirst="0" w:colLast="0"/>
       <w:bookmarkEnd w:id="31"/>
+    </w:p>
+    <w:p>
+      <w:pPr>
+        <w:pStyle w:val="Normal1"/>
+        <w:rPr>
+          <w:rFonts w:ascii="Arial" w:eastAsia="Arial" w:hAnsi="Arial" w:cs="Arial"/>
+          <w:sz w:val="22"/>
+          <w:szCs w:val="22"/>
+        </w:rPr>
+      </w:pPr>
+      <w:bookmarkStart w:id="32" w:name="h.h3jk7hao9ksp" w:colFirst="0" w:colLast="0"/>
+      <w:bookmarkEnd w:id="32"/>
       <w:r>
         <w:rPr>
           <w:rFonts w:ascii="Arial" w:eastAsia="Arial" w:hAnsi="Arial" w:cs="Arial"/>
@@ -4859,19 +4854,19 @@
           <w:sz w:val="22"/>
         </w:rPr>
       </w:pPr>
-      <w:bookmarkStart w:id="32" w:name="h.9h99f112mfq2" w:colFirst="0" w:colLast="0"/>
-      <w:bookmarkEnd w:id="32"/>
-    </w:p>
-    <w:p>
-      <w:pPr>
-        <w:pStyle w:val="Normal1"/>
-        <w:rPr>
-          <w:rFonts w:ascii="Arial" w:eastAsia="Arial" w:hAnsi="Arial" w:cs="Arial"/>
-          <w:sz w:val="22"/>
-        </w:rPr>
-      </w:pPr>
-      <w:bookmarkStart w:id="33" w:name="h.1swmsgairiq8" w:colFirst="0" w:colLast="0"/>
+      <w:bookmarkStart w:id="33" w:name="h.9h99f112mfq2" w:colFirst="0" w:colLast="0"/>
       <w:bookmarkEnd w:id="33"/>
+    </w:p>
+    <w:p>
+      <w:pPr>
+        <w:pStyle w:val="Normal1"/>
+        <w:rPr>
+          <w:rFonts w:ascii="Arial" w:eastAsia="Arial" w:hAnsi="Arial" w:cs="Arial"/>
+          <w:sz w:val="22"/>
+        </w:rPr>
+      </w:pPr>
+      <w:bookmarkStart w:id="34" w:name="h.1swmsgairiq8" w:colFirst="0" w:colLast="0"/>
+      <w:bookmarkEnd w:id="34"/>
       <w:r>
         <w:rPr>
           <w:rFonts w:ascii="Arial" w:eastAsia="Arial" w:hAnsi="Arial" w:cs="Arial"/>
@@ -4900,12 +4895,12 @@
         </w:rPr>
         <w:t xml:space="preserve"> results of the requirement prioritization and a release plan based on them.</w:t>
       </w:r>
-      <w:bookmarkStart w:id="34" w:name="h.tvv6z5u8mjlt" w:colFirst="0" w:colLast="0"/>
-      <w:bookmarkStart w:id="35" w:name="h.lp5kkmrkv7x5" w:colFirst="0" w:colLast="0"/>
-      <w:bookmarkStart w:id="36" w:name="h.4d34og8" w:colFirst="0" w:colLast="0"/>
-      <w:bookmarkEnd w:id="34"/>
+      <w:bookmarkStart w:id="35" w:name="h.tvv6z5u8mjlt" w:colFirst="0" w:colLast="0"/>
+      <w:bookmarkStart w:id="36" w:name="h.lp5kkmrkv7x5" w:colFirst="0" w:colLast="0"/>
+      <w:bookmarkStart w:id="37" w:name="h.4d34og8" w:colFirst="0" w:colLast="0"/>
       <w:bookmarkEnd w:id="35"/>
       <w:bookmarkEnd w:id="36"/>
+      <w:bookmarkEnd w:id="37"/>
     </w:p>
     <w:p>
       <w:pPr>
@@ -4924,12 +4919,12 @@
           <w:numId w:val="5"/>
         </w:numPr>
       </w:pPr>
-      <w:bookmarkStart w:id="37" w:name="_Toc443497030"/>
+      <w:bookmarkStart w:id="38" w:name="_Toc443497030"/>
       <w:r>
         <w:lastRenderedPageBreak/>
         <w:t>Overall Description</w:t>
       </w:r>
-      <w:bookmarkEnd w:id="37"/>
+      <w:bookmarkEnd w:id="38"/>
     </w:p>
     <w:p>
       <w:pPr>
@@ -4942,27 +4937,27 @@
           <w:rFonts w:ascii="Arial" w:hAnsi="Arial" w:cs="Arial"/>
         </w:rPr>
       </w:pPr>
-      <w:bookmarkStart w:id="38" w:name="h.2s8eyo1" w:colFirst="0" w:colLast="0"/>
-      <w:bookmarkStart w:id="39" w:name="_Toc443497031"/>
-      <w:bookmarkEnd w:id="38"/>
+      <w:bookmarkStart w:id="39" w:name="h.2s8eyo1" w:colFirst="0" w:colLast="0"/>
+      <w:bookmarkStart w:id="40" w:name="_Toc443497031"/>
+      <w:bookmarkEnd w:id="39"/>
       <w:r>
         <w:rPr>
           <w:rFonts w:ascii="Arial" w:hAnsi="Arial" w:cs="Arial"/>
         </w:rPr>
         <w:t>Product Perspective</w:t>
       </w:r>
-      <w:bookmarkEnd w:id="39"/>
-    </w:p>
-    <w:p>
-      <w:pPr>
-        <w:pStyle w:val="Normal1"/>
-        <w:rPr>
-          <w:rFonts w:ascii="Arial" w:eastAsia="Arial" w:hAnsi="Arial" w:cs="Arial"/>
-          <w:sz w:val="22"/>
-        </w:rPr>
-      </w:pPr>
-      <w:bookmarkStart w:id="40" w:name="h.17dp8vu" w:colFirst="0" w:colLast="0"/>
       <w:bookmarkEnd w:id="40"/>
+    </w:p>
+    <w:p>
+      <w:pPr>
+        <w:pStyle w:val="Normal1"/>
+        <w:rPr>
+          <w:rFonts w:ascii="Arial" w:eastAsia="Arial" w:hAnsi="Arial" w:cs="Arial"/>
+          <w:sz w:val="22"/>
+        </w:rPr>
+      </w:pPr>
+      <w:bookmarkStart w:id="41" w:name="h.17dp8vu" w:colFirst="0" w:colLast="0"/>
+      <w:bookmarkEnd w:id="41"/>
       <w:r>
         <w:rPr>
           <w:rFonts w:ascii="Arial" w:eastAsia="Arial" w:hAnsi="Arial" w:cs="Arial"/>
@@ -5109,7 +5104,7 @@
                     <pic:cNvPicPr/>
                   </pic:nvPicPr>
                   <pic:blipFill>
-                    <a:blip r:embed="rId9">
+                    <a:blip r:embed="rId8">
                       <a:extLst>
                         <a:ext uri="{28A0092B-C50C-407E-A947-70E740481C1C}">
                           <a14:useLocalDpi xmlns:a14="http://schemas.microsoft.com/office/drawing/2010/main" val="0"/>
@@ -5215,16 +5210,16 @@
           <w:rFonts w:ascii="Arial" w:hAnsi="Arial" w:cs="Arial"/>
         </w:rPr>
       </w:pPr>
-      <w:bookmarkStart w:id="41" w:name="_Toc443497032"/>
+      <w:bookmarkStart w:id="42" w:name="_Toc443497032"/>
       <w:r>
         <w:rPr>
           <w:rFonts w:ascii="Arial" w:hAnsi="Arial" w:cs="Arial"/>
         </w:rPr>
         <w:t>User Classes and Characteristics</w:t>
       </w:r>
-      <w:bookmarkStart w:id="42" w:name="h.26in1rg" w:colFirst="0" w:colLast="0"/>
-      <w:bookmarkEnd w:id="41"/>
+      <w:bookmarkStart w:id="43" w:name="h.26in1rg" w:colFirst="0" w:colLast="0"/>
       <w:bookmarkEnd w:id="42"/>
+      <w:bookmarkEnd w:id="43"/>
     </w:p>
     <w:tbl>
       <w:tblPr>
@@ -5536,14 +5531,14 @@
           <w:rFonts w:ascii="Arial" w:hAnsi="Arial" w:cs="Arial"/>
         </w:rPr>
       </w:pPr>
-      <w:bookmarkStart w:id="43" w:name="_Toc443497033"/>
+      <w:bookmarkStart w:id="44" w:name="_Toc443497033"/>
       <w:r>
         <w:rPr>
           <w:rFonts w:ascii="Arial" w:hAnsi="Arial" w:cs="Arial"/>
         </w:rPr>
         <w:t>Operating Environment</w:t>
       </w:r>
-      <w:bookmarkEnd w:id="43"/>
+      <w:bookmarkEnd w:id="44"/>
     </w:p>
     <w:p>
       <w:pPr>
@@ -5558,8 +5553,8 @@
           <w:szCs w:val="22"/>
         </w:rPr>
       </w:pPr>
-      <w:bookmarkStart w:id="44" w:name="h.lnxbz9" w:colFirst="0" w:colLast="0"/>
-      <w:bookmarkEnd w:id="44"/>
+      <w:bookmarkStart w:id="45" w:name="h.lnxbz9" w:colFirst="0" w:colLast="0"/>
+      <w:bookmarkEnd w:id="45"/>
       <w:r>
         <w:rPr>
           <w:rFonts w:ascii="Arial" w:eastAsia="Arial" w:hAnsi="Arial" w:cs="Arial"/>
@@ -5632,14 +5627,14 @@
           <w:rFonts w:ascii="Arial" w:hAnsi="Arial" w:cs="Arial"/>
         </w:rPr>
       </w:pPr>
-      <w:bookmarkStart w:id="45" w:name="_Toc443497034"/>
+      <w:bookmarkStart w:id="46" w:name="_Toc443497034"/>
       <w:r>
         <w:rPr>
           <w:rFonts w:ascii="Arial" w:hAnsi="Arial" w:cs="Arial"/>
         </w:rPr>
         <w:t>Design and Implementation Constraints</w:t>
       </w:r>
-      <w:bookmarkEnd w:id="45"/>
+      <w:bookmarkEnd w:id="46"/>
     </w:p>
     <w:p>
       <w:pPr>
@@ -5654,8 +5649,8 @@
           <w:szCs w:val="22"/>
         </w:rPr>
       </w:pPr>
-      <w:bookmarkStart w:id="46" w:name="h.35nkun2" w:colFirst="0" w:colLast="0"/>
-      <w:bookmarkEnd w:id="46"/>
+      <w:bookmarkStart w:id="47" w:name="h.35nkun2" w:colFirst="0" w:colLast="0"/>
+      <w:bookmarkEnd w:id="47"/>
       <w:r>
         <w:rPr>
           <w:rFonts w:ascii="Arial" w:eastAsia="Arial" w:hAnsi="Arial" w:cs="Arial"/>
@@ -5824,14 +5819,14 @@
           <w:rFonts w:ascii="Arial" w:hAnsi="Arial" w:cs="Arial"/>
         </w:rPr>
       </w:pPr>
-      <w:bookmarkStart w:id="47" w:name="_Toc443497035"/>
+      <w:bookmarkStart w:id="48" w:name="_Toc443497035"/>
       <w:r>
         <w:rPr>
           <w:rFonts w:ascii="Arial" w:hAnsi="Arial" w:cs="Arial"/>
         </w:rPr>
         <w:t>User Documentation</w:t>
       </w:r>
-      <w:bookmarkEnd w:id="47"/>
+      <w:bookmarkEnd w:id="48"/>
     </w:p>
     <w:p>
       <w:pPr>
@@ -5846,8 +5841,8 @@
           <w:szCs w:val="22"/>
         </w:rPr>
       </w:pPr>
-      <w:bookmarkStart w:id="48" w:name="h.1ksv4uv" w:colFirst="0" w:colLast="0"/>
-      <w:bookmarkEnd w:id="48"/>
+      <w:bookmarkStart w:id="49" w:name="h.1ksv4uv" w:colFirst="0" w:colLast="0"/>
+      <w:bookmarkEnd w:id="49"/>
       <w:r>
         <w:rPr>
           <w:rFonts w:ascii="Arial" w:eastAsia="Arial" w:hAnsi="Arial" w:cs="Arial"/>
@@ -5890,7 +5885,7 @@
           <w:rFonts w:ascii="Arial" w:hAnsi="Arial" w:cs="Arial"/>
         </w:rPr>
       </w:pPr>
-      <w:bookmarkStart w:id="49" w:name="_Toc443497036"/>
+      <w:bookmarkStart w:id="50" w:name="_Toc443497036"/>
       <w:r>
         <w:rPr>
           <w:rFonts w:ascii="Arial" w:hAnsi="Arial" w:cs="Arial"/>
@@ -5898,7 +5893,7 @@
         <w:lastRenderedPageBreak/>
         <w:t>Assumptions and Dependencies</w:t>
       </w:r>
-      <w:bookmarkEnd w:id="49"/>
+      <w:bookmarkEnd w:id="50"/>
     </w:p>
     <w:p>
       <w:pPr>
@@ -5913,8 +5908,8 @@
           <w:szCs w:val="22"/>
         </w:rPr>
       </w:pPr>
-      <w:bookmarkStart w:id="50" w:name="h.44sinio" w:colFirst="0" w:colLast="0"/>
-      <w:bookmarkEnd w:id="50"/>
+      <w:bookmarkStart w:id="51" w:name="h.44sinio" w:colFirst="0" w:colLast="0"/>
+      <w:bookmarkEnd w:id="51"/>
       <w:r>
         <w:rPr>
           <w:rFonts w:ascii="Arial" w:eastAsia="Arial" w:hAnsi="Arial" w:cs="Arial"/>
@@ -5998,11 +5993,11 @@
           <w:numId w:val="5"/>
         </w:numPr>
       </w:pPr>
-      <w:bookmarkStart w:id="51" w:name="_Toc443497037"/>
+      <w:bookmarkStart w:id="52" w:name="_Toc443497037"/>
       <w:r>
         <w:t>User Requirements</w:t>
       </w:r>
-      <w:bookmarkEnd w:id="51"/>
+      <w:bookmarkEnd w:id="52"/>
     </w:p>
     <w:p>
       <w:pPr>
@@ -6015,16 +6010,16 @@
           <w:rFonts w:ascii="Arial" w:hAnsi="Arial" w:cs="Arial"/>
         </w:rPr>
       </w:pPr>
-      <w:bookmarkStart w:id="52" w:name="h.2jxsxqh" w:colFirst="0" w:colLast="0"/>
-      <w:bookmarkStart w:id="53" w:name="_Toc443497038"/>
-      <w:bookmarkEnd w:id="52"/>
+      <w:bookmarkStart w:id="53" w:name="h.2jxsxqh" w:colFirst="0" w:colLast="0"/>
+      <w:bookmarkStart w:id="54" w:name="_Toc443497038"/>
+      <w:bookmarkEnd w:id="53"/>
       <w:r>
         <w:rPr>
           <w:rFonts w:ascii="Arial" w:hAnsi="Arial" w:cs="Arial"/>
         </w:rPr>
         <w:t>Functional Requirements</w:t>
       </w:r>
-      <w:bookmarkEnd w:id="53"/>
+      <w:bookmarkEnd w:id="54"/>
     </w:p>
     <w:p>
       <w:pPr>
@@ -6036,8 +6031,8 @@
           <w:szCs w:val="22"/>
         </w:rPr>
       </w:pPr>
-      <w:bookmarkStart w:id="54" w:name="h.ndt8av5mmn1j" w:colFirst="0" w:colLast="0"/>
-      <w:bookmarkEnd w:id="54"/>
+      <w:bookmarkStart w:id="55" w:name="h.ndt8av5mmn1j" w:colFirst="0" w:colLast="0"/>
+      <w:bookmarkEnd w:id="55"/>
       <w:r>
         <w:rPr>
           <w:rFonts w:ascii="Arial" w:eastAsia="Arial" w:hAnsi="Arial" w:cs="Arial"/>
@@ -6188,8 +6183,8 @@
           <w:szCs w:val="22"/>
         </w:rPr>
       </w:pPr>
-      <w:bookmarkStart w:id="55" w:name="h.kjd69nzcmlfu" w:colFirst="0" w:colLast="0"/>
-      <w:bookmarkEnd w:id="55"/>
+      <w:bookmarkStart w:id="56" w:name="h.kjd69nzcmlfu" w:colFirst="0" w:colLast="0"/>
+      <w:bookmarkEnd w:id="56"/>
       <w:r>
         <w:rPr>
           <w:rFonts w:ascii="Arial" w:eastAsia="Arial" w:hAnsi="Arial" w:cs="Arial"/>
@@ -6351,8 +6346,8 @@
           <w:szCs w:val="22"/>
         </w:rPr>
       </w:pPr>
-      <w:bookmarkStart w:id="56" w:name="h.gjobmifu0829" w:colFirst="0" w:colLast="0"/>
-      <w:bookmarkEnd w:id="56"/>
+      <w:bookmarkStart w:id="57" w:name="h.gjobmifu0829" w:colFirst="0" w:colLast="0"/>
+      <w:bookmarkEnd w:id="57"/>
       <w:r>
         <w:rPr>
           <w:rFonts w:ascii="Arial" w:eastAsia="Arial" w:hAnsi="Arial" w:cs="Arial"/>
@@ -6376,8 +6371,8 @@
           <w:szCs w:val="22"/>
         </w:rPr>
       </w:pPr>
-      <w:bookmarkStart w:id="57" w:name="h.eei92ftlu3ui" w:colFirst="0" w:colLast="0"/>
-      <w:bookmarkEnd w:id="57"/>
+      <w:bookmarkStart w:id="58" w:name="h.eei92ftlu3ui" w:colFirst="0" w:colLast="0"/>
+      <w:bookmarkEnd w:id="58"/>
       <w:r>
         <w:rPr>
           <w:rFonts w:ascii="Arial" w:eastAsia="Arial" w:hAnsi="Arial" w:cs="Arial"/>
@@ -6401,10 +6396,10 @@
           <w:szCs w:val="22"/>
         </w:rPr>
       </w:pPr>
-      <w:bookmarkStart w:id="58" w:name="h.iveexmqlxn8s" w:colFirst="0" w:colLast="0"/>
-      <w:bookmarkStart w:id="59" w:name="h.3yrkzb384g7q" w:colFirst="0" w:colLast="0"/>
-      <w:bookmarkEnd w:id="58"/>
+      <w:bookmarkStart w:id="59" w:name="h.iveexmqlxn8s" w:colFirst="0" w:colLast="0"/>
+      <w:bookmarkStart w:id="60" w:name="h.3yrkzb384g7q" w:colFirst="0" w:colLast="0"/>
       <w:bookmarkEnd w:id="59"/>
+      <w:bookmarkEnd w:id="60"/>
       <w:r>
         <w:rPr>
           <w:rFonts w:ascii="Arial" w:eastAsia="Arial" w:hAnsi="Arial" w:cs="Arial"/>
@@ -6458,8 +6453,8 @@
           <w:rFonts w:ascii="Arial" w:hAnsi="Arial" w:cs="Arial"/>
         </w:rPr>
       </w:pPr>
-      <w:bookmarkStart w:id="60" w:name="h.ujsfsvqvxb6q" w:colFirst="0" w:colLast="0"/>
-      <w:bookmarkEnd w:id="60"/>
+      <w:bookmarkStart w:id="61" w:name="h.ujsfsvqvxb6q" w:colFirst="0" w:colLast="0"/>
+      <w:bookmarkEnd w:id="61"/>
     </w:p>
     <w:p>
       <w:pPr>
@@ -6475,8 +6470,8 @@
           <w:szCs w:val="22"/>
         </w:rPr>
       </w:pPr>
-      <w:bookmarkStart w:id="61" w:name="h.uz6g4wrcx42w" w:colFirst="0" w:colLast="0"/>
-      <w:bookmarkEnd w:id="61"/>
+      <w:bookmarkStart w:id="62" w:name="h.uz6g4wrcx42w" w:colFirst="0" w:colLast="0"/>
+      <w:bookmarkEnd w:id="62"/>
       <w:r>
         <w:rPr>
           <w:rFonts w:ascii="Arial" w:eastAsia="Arial" w:hAnsi="Arial" w:cs="Arial"/>
@@ -6593,12 +6588,12 @@
           <w:szCs w:val="22"/>
         </w:rPr>
       </w:pPr>
-      <w:bookmarkStart w:id="62" w:name="h.md3bksysql17" w:colFirst="0" w:colLast="0"/>
-      <w:bookmarkStart w:id="63" w:name="h.jdqvq0xdw9jj" w:colFirst="0" w:colLast="0"/>
-      <w:bookmarkStart w:id="64" w:name="h.7vohb2pq1rbp" w:colFirst="0" w:colLast="0"/>
-      <w:bookmarkEnd w:id="62"/>
+      <w:bookmarkStart w:id="63" w:name="h.md3bksysql17" w:colFirst="0" w:colLast="0"/>
+      <w:bookmarkStart w:id="64" w:name="h.jdqvq0xdw9jj" w:colFirst="0" w:colLast="0"/>
+      <w:bookmarkStart w:id="65" w:name="h.7vohb2pq1rbp" w:colFirst="0" w:colLast="0"/>
       <w:bookmarkEnd w:id="63"/>
       <w:bookmarkEnd w:id="64"/>
+      <w:bookmarkEnd w:id="65"/>
       <w:r>
         <w:rPr>
           <w:rFonts w:ascii="Arial" w:eastAsia="Arial" w:hAnsi="Arial" w:cs="Arial"/>
@@ -6917,10 +6912,10 @@
         </w:rPr>
         <w:t>The student shall be able to select various problem types based on assigned difficulty level.</w:t>
       </w:r>
-      <w:bookmarkStart w:id="65" w:name="h.tqxx56kg4sqw" w:colFirst="0" w:colLast="0"/>
-      <w:bookmarkStart w:id="66" w:name="h.z337ya" w:colFirst="0" w:colLast="0"/>
-      <w:bookmarkEnd w:id="65"/>
+      <w:bookmarkStart w:id="66" w:name="h.tqxx56kg4sqw" w:colFirst="0" w:colLast="0"/>
+      <w:bookmarkStart w:id="67" w:name="h.z337ya" w:colFirst="0" w:colLast="0"/>
       <w:bookmarkEnd w:id="66"/>
+      <w:bookmarkEnd w:id="67"/>
     </w:p>
     <w:p>
       <w:pPr>
@@ -6933,24 +6928,24 @@
           <w:rFonts w:ascii="Arial" w:hAnsi="Arial" w:cs="Arial"/>
         </w:rPr>
       </w:pPr>
-      <w:bookmarkStart w:id="67" w:name="_Toc443497039"/>
+      <w:bookmarkStart w:id="68" w:name="_Toc443497039"/>
       <w:r>
         <w:rPr>
           <w:rFonts w:ascii="Arial" w:hAnsi="Arial" w:cs="Arial"/>
         </w:rPr>
         <w:t>Non-Functional Requirements</w:t>
       </w:r>
-      <w:bookmarkEnd w:id="67"/>
-    </w:p>
-    <w:p>
-      <w:pPr>
-        <w:pStyle w:val="Normal1"/>
-        <w:rPr>
-          <w:rFonts w:ascii="Arial" w:hAnsi="Arial" w:cs="Arial"/>
-        </w:rPr>
-      </w:pPr>
-      <w:bookmarkStart w:id="68" w:name="h.7xh0h6dpxm2a" w:colFirst="0" w:colLast="0"/>
       <w:bookmarkEnd w:id="68"/>
+    </w:p>
+    <w:p>
+      <w:pPr>
+        <w:pStyle w:val="Normal1"/>
+        <w:rPr>
+          <w:rFonts w:ascii="Arial" w:hAnsi="Arial" w:cs="Arial"/>
+        </w:rPr>
+      </w:pPr>
+      <w:bookmarkStart w:id="69" w:name="h.7xh0h6dpxm2a" w:colFirst="0" w:colLast="0"/>
+      <w:bookmarkEnd w:id="69"/>
       <w:r>
         <w:rPr>
           <w:rFonts w:ascii="Arial" w:eastAsia="Arial" w:hAnsi="Arial" w:cs="Arial"/>
@@ -6968,8 +6963,8 @@
           <w:rFonts w:ascii="Arial" w:hAnsi="Arial" w:cs="Arial"/>
         </w:rPr>
       </w:pPr>
-      <w:bookmarkStart w:id="69" w:name="h.nlr3g04otvfc" w:colFirst="0" w:colLast="0"/>
-      <w:bookmarkEnd w:id="69"/>
+      <w:bookmarkStart w:id="70" w:name="h.nlr3g04otvfc" w:colFirst="0" w:colLast="0"/>
+      <w:bookmarkEnd w:id="70"/>
     </w:p>
     <w:p>
       <w:pPr>
@@ -6985,8 +6980,8 @@
           <w:szCs w:val="22"/>
         </w:rPr>
       </w:pPr>
-      <w:bookmarkStart w:id="70" w:name="h.e51s7588b76b" w:colFirst="0" w:colLast="0"/>
-      <w:bookmarkEnd w:id="70"/>
+      <w:bookmarkStart w:id="71" w:name="h.e51s7588b76b" w:colFirst="0" w:colLast="0"/>
+      <w:bookmarkEnd w:id="71"/>
       <w:r>
         <w:rPr>
           <w:rFonts w:ascii="Arial" w:eastAsia="Arial" w:hAnsi="Arial" w:cs="Arial"/>
@@ -7048,14 +7043,14 @@
           <w:rFonts w:ascii="Arial" w:hAnsi="Arial" w:cs="Arial"/>
         </w:rPr>
       </w:pPr>
-      <w:bookmarkStart w:id="71" w:name="_Toc443497040"/>
+      <w:bookmarkStart w:id="72" w:name="_Toc443497040"/>
       <w:r>
         <w:rPr>
           <w:rFonts w:ascii="Arial" w:hAnsi="Arial" w:cs="Arial"/>
         </w:rPr>
         <w:t>Software Interfaces</w:t>
       </w:r>
-      <w:bookmarkEnd w:id="71"/>
+      <w:bookmarkEnd w:id="72"/>
     </w:p>
     <w:p>
       <w:pPr>
@@ -7071,8 +7066,8 @@
           <w:szCs w:val="22"/>
         </w:rPr>
       </w:pPr>
-      <w:bookmarkStart w:id="72" w:name="h.1y810tw" w:colFirst="0" w:colLast="0"/>
-      <w:bookmarkEnd w:id="72"/>
+      <w:bookmarkStart w:id="73" w:name="h.1y810tw" w:colFirst="0" w:colLast="0"/>
+      <w:bookmarkEnd w:id="73"/>
       <w:r>
         <w:rPr>
           <w:rFonts w:ascii="Arial" w:eastAsia="Arial" w:hAnsi="Arial" w:cs="Arial"/>
@@ -7136,11 +7131,11 @@
           <w:numId w:val="5"/>
         </w:numPr>
       </w:pPr>
-      <w:bookmarkStart w:id="73" w:name="_Toc443497041"/>
+      <w:bookmarkStart w:id="74" w:name="_Toc443497041"/>
       <w:r>
         <w:t>System Requirements</w:t>
       </w:r>
-      <w:bookmarkEnd w:id="73"/>
+      <w:bookmarkEnd w:id="74"/>
     </w:p>
     <w:p>
       <w:pPr>
@@ -7152,8 +7147,8 @@
           <w:szCs w:val="22"/>
         </w:rPr>
       </w:pPr>
-      <w:bookmarkStart w:id="74" w:name="h.2xcytpi" w:colFirst="0" w:colLast="0"/>
-      <w:bookmarkEnd w:id="74"/>
+      <w:bookmarkStart w:id="75" w:name="h.2xcytpi" w:colFirst="0" w:colLast="0"/>
+      <w:bookmarkEnd w:id="75"/>
       <w:r>
         <w:rPr>
           <w:rFonts w:ascii="Arial" w:eastAsia="Arial" w:hAnsi="Arial" w:cs="Arial"/>
@@ -7175,7 +7170,7 @@
           <w:rFonts w:ascii="Arial" w:hAnsi="Arial" w:cs="Arial"/>
         </w:rPr>
       </w:pPr>
-      <w:bookmarkStart w:id="75" w:name="_Toc443497042"/>
+      <w:bookmarkStart w:id="76" w:name="_Toc443497042"/>
       <w:r>
         <w:rPr>
           <w:rFonts w:ascii="Arial" w:hAnsi="Arial" w:cs="Arial"/>
@@ -7188,7 +7183,7 @@
         </w:rPr>
         <w:t>System Features</w:t>
       </w:r>
-      <w:bookmarkEnd w:id="75"/>
+      <w:bookmarkEnd w:id="76"/>
     </w:p>
     <w:p>
       <w:pPr>
@@ -7393,8 +7388,6 @@
         </w:rPr>
         <w:t>Password Reset</w:t>
       </w:r>
-      <w:bookmarkStart w:id="76" w:name="_GoBack"/>
-      <w:bookmarkEnd w:id="76"/>
     </w:p>
     <w:p>
       <w:pPr>
@@ -8391,7 +8384,15 @@
           <w:szCs w:val="22"/>
         </w:rPr>
         <w:tab/>
-        <w:t>Requirement:  PDF Options</w:t>
+        <w:t xml:space="preserve">Requirement:  </w:t>
+      </w:r>
+      <w:r>
+        <w:rPr>
+          <w:rFonts w:ascii="Arial" w:hAnsi="Arial" w:cs="Arial"/>
+          <w:sz w:val="22"/>
+          <w:szCs w:val="22"/>
+        </w:rPr>
+        <w:t>Worksheet Output</w:t>
       </w:r>
     </w:p>
     <w:p>
@@ -9916,7 +9917,7 @@
                     <pic:cNvPicPr/>
                   </pic:nvPicPr>
                   <pic:blipFill>
-                    <a:blip r:embed="rId10">
+                    <a:blip r:embed="rId9">
                       <a:extLst>
                         <a:ext uri="{28A0092B-C50C-407E-A947-70E740481C1C}">
                           <a14:useLocalDpi xmlns:a14="http://schemas.microsoft.com/office/drawing/2010/main" val="0"/>
@@ -10082,8 +10083,8 @@
       </w:r>
     </w:p>
     <w:sectPr>
-      <w:headerReference w:type="default" r:id="rId11"/>
-      <w:footerReference w:type="first" r:id="rId12"/>
+      <w:headerReference w:type="default" r:id="rId10"/>
+      <w:footerReference w:type="first" r:id="rId11"/>
       <w:pgSz w:w="12240" w:h="15840"/>
       <w:pgMar w:top="1440" w:right="1296" w:bottom="1440" w:left="1296" w:header="720" w:footer="720" w:gutter="0"/>
       <w:pgNumType w:start="0"/>
@@ -10096,7 +10097,7 @@
 </file>
 
 <file path=word/endnotes.xml><?xml version="1.0" encoding="utf-8"?>
-<w:endnotes xmlns:wpc="http://schemas.microsoft.com/office/word/2010/wordprocessingCanvas" xmlns:mo="http://schemas.microsoft.com/office/mac/office/2008/main" xmlns:mc="http://schemas.openxmlformats.org/markup-compatibility/2006" xmlns:mv="urn:schemas-microsoft-com:mac:vml" xmlns:o="urn:schemas-microsoft-com:office:office" xmlns:r="http://schemas.openxmlformats.org/officeDocument/2006/relationships" xmlns:m="http://schemas.openxmlformats.org/officeDocument/2006/math" xmlns:v="urn:schemas-microsoft-com:vml" xmlns:wp14="http://schemas.microsoft.com/office/word/2010/wordprocessingDrawing" xmlns:wp="http://schemas.openxmlformats.org/drawingml/2006/wordprocessingDrawing" xmlns:w10="urn:schemas-microsoft-com:office:word" xmlns:w="http://schemas.openxmlformats.org/wordprocessingml/2006/main" xmlns:w14="http://schemas.microsoft.com/office/word/2010/wordml" xmlns:wpg="http://schemas.microsoft.com/office/word/2010/wordprocessingGroup" xmlns:wpi="http://schemas.microsoft.com/office/word/2010/wordprocessingInk" xmlns:wne="http://schemas.microsoft.com/office/word/2006/wordml" xmlns:wps="http://schemas.microsoft.com/office/word/2010/wordprocessingShape" mc:Ignorable="w14 wp14">
+<w:endnotes xmlns:wpc="http://schemas.microsoft.com/office/word/2010/wordprocessingCanvas" xmlns:mo="http://schemas.microsoft.com/office/mac/office/2008/main" xmlns:mc="http://schemas.openxmlformats.org/markup-compatibility/2006" xmlns:mv="urn:schemas-microsoft-com:mac:vml" xmlns:o="urn:schemas-microsoft-com:office:office" xmlns:r="http://schemas.openxmlformats.org/officeDocument/2006/relationships" xmlns:m="http://schemas.openxmlformats.org/officeDocument/2006/math" xmlns:v="urn:schemas-microsoft-com:vml" xmlns:wp14="http://schemas.microsoft.com/office/word/2010/wordprocessingDrawing" xmlns:wp="http://schemas.openxmlformats.org/drawingml/2006/wordprocessingDrawing" xmlns:w10="urn:schemas-microsoft-com:office:word" xmlns:w="http://schemas.openxmlformats.org/wordprocessingml/2006/main" xmlns:w14="http://schemas.microsoft.com/office/word/2010/wordml" xmlns:w15="http://schemas.microsoft.com/office/word/2012/wordml" xmlns:wpg="http://schemas.microsoft.com/office/word/2010/wordprocessingGroup" xmlns:wpi="http://schemas.microsoft.com/office/word/2010/wordprocessingInk" xmlns:wne="http://schemas.microsoft.com/office/word/2006/wordml" xmlns:wps="http://schemas.microsoft.com/office/word/2010/wordprocessingShape" mc:Ignorable="w14 w15 wp14">
   <w:endnote w:type="separator" w:id="-1">
     <w:p>
       <w:r>
@@ -10115,7 +10116,7 @@
 </file>
 
 <file path=word/footer1.xml><?xml version="1.0" encoding="utf-8"?>
-<w:ftr xmlns:wpc="http://schemas.microsoft.com/office/word/2010/wordprocessingCanvas" xmlns:mo="http://schemas.microsoft.com/office/mac/office/2008/main" xmlns:mc="http://schemas.openxmlformats.org/markup-compatibility/2006" xmlns:mv="urn:schemas-microsoft-com:mac:vml" xmlns:o="urn:schemas-microsoft-com:office:office" xmlns:r="http://schemas.openxmlformats.org/officeDocument/2006/relationships" xmlns:m="http://schemas.openxmlformats.org/officeDocument/2006/math" xmlns:v="urn:schemas-microsoft-com:vml" xmlns:wp14="http://schemas.microsoft.com/office/word/2010/wordprocessingDrawing" xmlns:wp="http://schemas.openxmlformats.org/drawingml/2006/wordprocessingDrawing" xmlns:w10="urn:schemas-microsoft-com:office:word" xmlns:w="http://schemas.openxmlformats.org/wordprocessingml/2006/main" xmlns:w14="http://schemas.microsoft.com/office/word/2010/wordml" xmlns:wpg="http://schemas.microsoft.com/office/word/2010/wordprocessingGroup" xmlns:wpi="http://schemas.microsoft.com/office/word/2010/wordprocessingInk" xmlns:wne="http://schemas.microsoft.com/office/word/2006/wordml" xmlns:wps="http://schemas.microsoft.com/office/word/2010/wordprocessingShape" mc:Ignorable="w14 wp14">
+<w:ftr xmlns:wpc="http://schemas.microsoft.com/office/word/2010/wordprocessingCanvas" xmlns:mo="http://schemas.microsoft.com/office/mac/office/2008/main" xmlns:mc="http://schemas.openxmlformats.org/markup-compatibility/2006" xmlns:mv="urn:schemas-microsoft-com:mac:vml" xmlns:o="urn:schemas-microsoft-com:office:office" xmlns:r="http://schemas.openxmlformats.org/officeDocument/2006/relationships" xmlns:m="http://schemas.openxmlformats.org/officeDocument/2006/math" xmlns:v="urn:schemas-microsoft-com:vml" xmlns:wp14="http://schemas.microsoft.com/office/word/2010/wordprocessingDrawing" xmlns:wp="http://schemas.openxmlformats.org/drawingml/2006/wordprocessingDrawing" xmlns:w10="urn:schemas-microsoft-com:office:word" xmlns:w="http://schemas.openxmlformats.org/wordprocessingml/2006/main" xmlns:w14="http://schemas.microsoft.com/office/word/2010/wordml" xmlns:w15="http://schemas.microsoft.com/office/word/2012/wordml" xmlns:wpg="http://schemas.microsoft.com/office/word/2010/wordprocessingGroup" xmlns:wpi="http://schemas.microsoft.com/office/word/2010/wordprocessingInk" xmlns:wne="http://schemas.microsoft.com/office/word/2006/wordml" xmlns:wps="http://schemas.microsoft.com/office/word/2010/wordprocessingShape" mc:Ignorable="w14 w15 wp14">
   <w:p>
     <w:pPr>
       <w:tabs>
@@ -10173,7 +10174,7 @@
 </file>
 
 <file path=word/footnotes.xml><?xml version="1.0" encoding="utf-8"?>
-<w:footnotes xmlns:wpc="http://schemas.microsoft.com/office/word/2010/wordprocessingCanvas" xmlns:mo="http://schemas.microsoft.com/office/mac/office/2008/main" xmlns:mc="http://schemas.openxmlformats.org/markup-compatibility/2006" xmlns:mv="urn:schemas-microsoft-com:mac:vml" xmlns:o="urn:schemas-microsoft-com:office:office" xmlns:r="http://schemas.openxmlformats.org/officeDocument/2006/relationships" xmlns:m="http://schemas.openxmlformats.org/officeDocument/2006/math" xmlns:v="urn:schemas-microsoft-com:vml" xmlns:wp14="http://schemas.microsoft.com/office/word/2010/wordprocessingDrawing" xmlns:wp="http://schemas.openxmlformats.org/drawingml/2006/wordprocessingDrawing" xmlns:w10="urn:schemas-microsoft-com:office:word" xmlns:w="http://schemas.openxmlformats.org/wordprocessingml/2006/main" xmlns:w14="http://schemas.microsoft.com/office/word/2010/wordml" xmlns:wpg="http://schemas.microsoft.com/office/word/2010/wordprocessingGroup" xmlns:wpi="http://schemas.microsoft.com/office/word/2010/wordprocessingInk" xmlns:wne="http://schemas.microsoft.com/office/word/2006/wordml" xmlns:wps="http://schemas.microsoft.com/office/word/2010/wordprocessingShape" mc:Ignorable="w14 wp14">
+<w:footnotes xmlns:wpc="http://schemas.microsoft.com/office/word/2010/wordprocessingCanvas" xmlns:mo="http://schemas.microsoft.com/office/mac/office/2008/main" xmlns:mc="http://schemas.openxmlformats.org/markup-compatibility/2006" xmlns:mv="urn:schemas-microsoft-com:mac:vml" xmlns:o="urn:schemas-microsoft-com:office:office" xmlns:r="http://schemas.openxmlformats.org/officeDocument/2006/relationships" xmlns:m="http://schemas.openxmlformats.org/officeDocument/2006/math" xmlns:v="urn:schemas-microsoft-com:vml" xmlns:wp14="http://schemas.microsoft.com/office/word/2010/wordprocessingDrawing" xmlns:wp="http://schemas.openxmlformats.org/drawingml/2006/wordprocessingDrawing" xmlns:w10="urn:schemas-microsoft-com:office:word" xmlns:w="http://schemas.openxmlformats.org/wordprocessingml/2006/main" xmlns:w14="http://schemas.microsoft.com/office/word/2010/wordml" xmlns:w15="http://schemas.microsoft.com/office/word/2012/wordml" xmlns:wpg="http://schemas.microsoft.com/office/word/2010/wordprocessingGroup" xmlns:wpi="http://schemas.microsoft.com/office/word/2010/wordprocessingInk" xmlns:wne="http://schemas.microsoft.com/office/word/2006/wordml" xmlns:wps="http://schemas.microsoft.com/office/word/2010/wordprocessingShape" mc:Ignorable="w14 w15 wp14">
   <w:footnote w:type="separator" w:id="-1">
     <w:p>
       <w:r>
@@ -10192,7 +10193,7 @@
 </file>
 
 <file path=word/header1.xml><?xml version="1.0" encoding="utf-8"?>
-<w:hdr xmlns:wpc="http://schemas.microsoft.com/office/word/2010/wordprocessingCanvas" xmlns:mo="http://schemas.microsoft.com/office/mac/office/2008/main" xmlns:mc="http://schemas.openxmlformats.org/markup-compatibility/2006" xmlns:mv="urn:schemas-microsoft-com:mac:vml" xmlns:o="urn:schemas-microsoft-com:office:office" xmlns:r="http://schemas.openxmlformats.org/officeDocument/2006/relationships" xmlns:m="http://schemas.openxmlformats.org/officeDocument/2006/math" xmlns:v="urn:schemas-microsoft-com:vml" xmlns:wp14="http://schemas.microsoft.com/office/word/2010/wordprocessingDrawing" xmlns:wp="http://schemas.openxmlformats.org/drawingml/2006/wordprocessingDrawing" xmlns:w10="urn:schemas-microsoft-com:office:word" xmlns:w="http://schemas.openxmlformats.org/wordprocessingml/2006/main" xmlns:w14="http://schemas.microsoft.com/office/word/2010/wordml" xmlns:wpg="http://schemas.microsoft.com/office/word/2010/wordprocessingGroup" xmlns:wpi="http://schemas.microsoft.com/office/word/2010/wordprocessingInk" xmlns:wne="http://schemas.microsoft.com/office/word/2006/wordml" xmlns:wps="http://schemas.microsoft.com/office/word/2010/wordprocessingShape" mc:Ignorable="w14 wp14">
+<w:hdr xmlns:wpc="http://schemas.microsoft.com/office/word/2010/wordprocessingCanvas" xmlns:mo="http://schemas.microsoft.com/office/mac/office/2008/main" xmlns:mc="http://schemas.openxmlformats.org/markup-compatibility/2006" xmlns:mv="urn:schemas-microsoft-com:mac:vml" xmlns:o="urn:schemas-microsoft-com:office:office" xmlns:r="http://schemas.openxmlformats.org/officeDocument/2006/relationships" xmlns:m="http://schemas.openxmlformats.org/officeDocument/2006/math" xmlns:v="urn:schemas-microsoft-com:vml" xmlns:wp14="http://schemas.microsoft.com/office/word/2010/wordprocessingDrawing" xmlns:wp="http://schemas.openxmlformats.org/drawingml/2006/wordprocessingDrawing" xmlns:w10="urn:schemas-microsoft-com:office:word" xmlns:w="http://schemas.openxmlformats.org/wordprocessingml/2006/main" xmlns:w14="http://schemas.microsoft.com/office/word/2010/wordml" xmlns:w15="http://schemas.microsoft.com/office/word/2012/wordml" xmlns:wpg="http://schemas.microsoft.com/office/word/2010/wordprocessingGroup" xmlns:wpi="http://schemas.microsoft.com/office/word/2010/wordprocessingInk" xmlns:wne="http://schemas.microsoft.com/office/word/2006/wordml" xmlns:wps="http://schemas.microsoft.com/office/word/2010/wordprocessingShape" mc:Ignorable="w14 w15 wp14">
   <w:p>
     <w:pPr>
       <w:tabs>
@@ -10307,7 +10308,7 @@
         <w:sz w:val="20"/>
         <w:szCs w:val="20"/>
       </w:rPr>
-      <w:t>8</w:t>
+      <w:t>2</w:t>
     </w:r>
     <w:r>
       <w:rPr>
@@ -10335,7 +10336,7 @@
 </file>
 
 <file path=word/numbering.xml><?xml version="1.0" encoding="utf-8"?>
-<w:numbering xmlns:wpc="http://schemas.microsoft.com/office/word/2010/wordprocessingCanvas" xmlns:mo="http://schemas.microsoft.com/office/mac/office/2008/main" xmlns:mc="http://schemas.openxmlformats.org/markup-compatibility/2006" xmlns:mv="urn:schemas-microsoft-com:mac:vml" xmlns:o="urn:schemas-microsoft-com:office:office" xmlns:r="http://schemas.openxmlformats.org/officeDocument/2006/relationships" xmlns:m="http://schemas.openxmlformats.org/officeDocument/2006/math" xmlns:v="urn:schemas-microsoft-com:vml" xmlns:wp14="http://schemas.microsoft.com/office/word/2010/wordprocessingDrawing" xmlns:wp="http://schemas.openxmlformats.org/drawingml/2006/wordprocessingDrawing" xmlns:w10="urn:schemas-microsoft-com:office:word" xmlns:w="http://schemas.openxmlformats.org/wordprocessingml/2006/main" xmlns:w14="http://schemas.microsoft.com/office/word/2010/wordml" xmlns:wpg="http://schemas.microsoft.com/office/word/2010/wordprocessingGroup" xmlns:wpi="http://schemas.microsoft.com/office/word/2010/wordprocessingInk" xmlns:wne="http://schemas.microsoft.com/office/word/2006/wordml" xmlns:wps="http://schemas.microsoft.com/office/word/2010/wordprocessingShape" mc:Ignorable="w14 wp14">
+<w:numbering xmlns:wpc="http://schemas.microsoft.com/office/word/2010/wordprocessingCanvas" xmlns:mo="http://schemas.microsoft.com/office/mac/office/2008/main" xmlns:mc="http://schemas.openxmlformats.org/markup-compatibility/2006" xmlns:mv="urn:schemas-microsoft-com:mac:vml" xmlns:o="urn:schemas-microsoft-com:office:office" xmlns:r="http://schemas.openxmlformats.org/officeDocument/2006/relationships" xmlns:m="http://schemas.openxmlformats.org/officeDocument/2006/math" xmlns:v="urn:schemas-microsoft-com:vml" xmlns:wp14="http://schemas.microsoft.com/office/word/2010/wordprocessingDrawing" xmlns:wp="http://schemas.openxmlformats.org/drawingml/2006/wordprocessingDrawing" xmlns:w10="urn:schemas-microsoft-com:office:word" xmlns:w="http://schemas.openxmlformats.org/wordprocessingml/2006/main" xmlns:w14="http://schemas.microsoft.com/office/word/2010/wordml" xmlns:w15="http://schemas.microsoft.com/office/word/2012/wordml" xmlns:wpg="http://schemas.microsoft.com/office/word/2010/wordprocessingGroup" xmlns:wpi="http://schemas.microsoft.com/office/word/2010/wordprocessingInk" xmlns:wne="http://schemas.microsoft.com/office/word/2006/wordml" xmlns:wps="http://schemas.microsoft.com/office/word/2010/wordprocessingShape" mc:Ignorable="w14 w15 wp14">
   <w:abstractNum w:abstractNumId="0">
     <w:nsid w:val="FFFFFF1D"/>
     <w:multiLevelType w:val="multilevel"/>
@@ -13383,7 +13384,7 @@
 </file>
 
 <file path=word/styles.xml><?xml version="1.0" encoding="utf-8"?>
-<w:styles xmlns:mc="http://schemas.openxmlformats.org/markup-compatibility/2006" xmlns:r="http://schemas.openxmlformats.org/officeDocument/2006/relationships" xmlns:w="http://schemas.openxmlformats.org/wordprocessingml/2006/main" xmlns:w14="http://schemas.microsoft.com/office/word/2010/wordml" mc:Ignorable="w14">
+<w:styles xmlns:mc="http://schemas.openxmlformats.org/markup-compatibility/2006" xmlns:r="http://schemas.openxmlformats.org/officeDocument/2006/relationships" xmlns:w="http://schemas.openxmlformats.org/wordprocessingml/2006/main" xmlns:w14="http://schemas.microsoft.com/office/word/2010/wordml" xmlns:w15="http://schemas.microsoft.com/office/word/2012/wordml" mc:Ignorable="w14 w15">
   <w:docDefaults>
     <w:rPrDefault>
       <w:rPr>
@@ -13396,893 +13397,378 @@
     </w:rPrDefault>
     <w:pPrDefault/>
   </w:docDefaults>
-  <w:latentStyles w:defLockedState="0" w:defUIPriority="99" w:defSemiHidden="1" w:defUnhideWhenUsed="1" w:defQFormat="0" w:count="276">
-    <w:lsdException w:name="Normal" w:semiHidden="0" w:uiPriority="0" w:unhideWhenUsed="0" w:qFormat="1"/>
-    <w:lsdException w:name="heading 1" w:semiHidden="0" w:uiPriority="9" w:unhideWhenUsed="0" w:qFormat="1"/>
-    <w:lsdException w:name="heading 2" w:uiPriority="0" w:qFormat="1"/>
-    <w:lsdException w:name="heading 3" w:uiPriority="9" w:qFormat="1"/>
-    <w:lsdException w:name="heading 4" w:uiPriority="9" w:qFormat="1"/>
-    <w:lsdException w:name="heading 5" w:uiPriority="9" w:qFormat="1"/>
-    <w:lsdException w:name="heading 6" w:uiPriority="9" w:qFormat="1"/>
-    <w:lsdException w:name="heading 7" w:uiPriority="9" w:qFormat="1"/>
-    <w:lsdException w:name="heading 8" w:uiPriority="9" w:qFormat="1"/>
-    <w:lsdException w:name="heading 9" w:uiPriority="9" w:qFormat="1"/>
-    <w:lsdException w:name="toc 1" w:uiPriority="39"/>
-    <w:lsdException w:name="toc 2" w:uiPriority="39"/>
-    <w:lsdException w:name="toc 3" w:uiPriority="39"/>
-    <w:lsdException w:name="toc 4" w:uiPriority="39"/>
-    <w:lsdException w:name="toc 5" w:uiPriority="39"/>
-    <w:lsdException w:name="toc 6" w:uiPriority="39"/>
-    <w:lsdException w:name="toc 7" w:uiPriority="39"/>
-    <w:lsdException w:name="toc 8" w:uiPriority="39"/>
-    <w:lsdException w:name="toc 9" w:uiPriority="39"/>
-    <w:lsdException w:name="caption" w:uiPriority="35" w:qFormat="1"/>
-    <w:lsdException w:name="Title" w:semiHidden="0" w:uiPriority="10" w:unhideWhenUsed="0" w:qFormat="1"/>
-    <w:lsdException w:name="Default Paragraph Font" w:uiPriority="1"/>
-    <w:lsdException w:name="Subtitle" w:semiHidden="0" w:uiPriority="11" w:unhideWhenUsed="0" w:qFormat="1"/>
-    <w:lsdException w:name="Strong" w:semiHidden="0" w:uiPriority="22" w:unhideWhenUsed="0" w:qFormat="1"/>
-    <w:lsdException w:name="Emphasis" w:semiHidden="0" w:uiPriority="20" w:unhideWhenUsed="0" w:qFormat="1"/>
-    <w:lsdException w:name="Table Grid" w:semiHidden="0" w:uiPriority="59" w:unhideWhenUsed="0"/>
-    <w:lsdException w:name="Note Level 1" w:semiHidden="0" w:unhideWhenUsed="0"/>
-    <w:lsdException w:name="Note Level 2" w:semiHidden="0" w:unhideWhenUsed="0"/>
-    <w:lsdException w:name="Note Level 3" w:semiHidden="0" w:unhideWhenUsed="0"/>
-    <w:lsdException w:name="Note Level 4" w:semiHidden="0" w:unhideWhenUsed="0"/>
-    <w:lsdException w:name="Note Level 5" w:semiHidden="0" w:unhideWhenUsed="0"/>
-    <w:lsdException w:name="Note Level 6" w:semiHidden="0" w:unhideWhenUsed="0"/>
-    <w:lsdException w:name="Note Level 7" w:semiHidden="0" w:unhideWhenUsed="0"/>
-    <w:lsdException w:name="Note Level 8" w:semiHidden="0" w:unhideWhenUsed="0"/>
-    <w:lsdException w:name="Note Level 9" w:semiHidden="0" w:unhideWhenUsed="0"/>
-    <w:lsdException w:name="Placeholder Text" w:unhideWhenUsed="0"/>
-    <w:lsdException w:name="No Spacing" w:semiHidden="0" w:uiPriority="1" w:unhideWhenUsed="0" w:qFormat="1"/>
-    <w:lsdException w:name="Light Shading" w:semiHidden="0" w:uiPriority="60" w:unhideWhenUsed="0"/>
-    <w:lsdException w:name="Light List" w:semiHidden="0" w:uiPriority="61" w:unhideWhenUsed="0"/>
-    <w:lsdException w:name="Light Grid" w:semiHidden="0" w:uiPriority="62" w:unhideWhenUsed="0"/>
-    <w:lsdException w:name="Medium Shading 1" w:semiHidden="0" w:uiPriority="63" w:unhideWhenUsed="0"/>
-    <w:lsdException w:name="Medium Shading 2" w:semiHidden="0" w:uiPriority="64" w:unhideWhenUsed="0"/>
-    <w:lsdException w:name="Medium List 1" w:semiHidden="0" w:uiPriority="65" w:unhideWhenUsed="0"/>
-    <w:lsdException w:name="Medium List 2" w:semiHidden="0" w:uiPriority="66" w:unhideWhenUsed="0"/>
-    <w:lsdException w:name="Medium Grid 1" w:semiHidden="0" w:uiPriority="67" w:unhideWhenUsed="0"/>
-    <w:lsdException w:name="Medium Grid 2" w:semiHidden="0" w:uiPriority="68" w:unhideWhenUsed="0"/>
-    <w:lsdException w:name="Medium Grid 3" w:semiHidden="0" w:uiPriority="69" w:unhideWhenUsed="0"/>
-    <w:lsdException w:name="Dark List" w:semiHidden="0" w:uiPriority="70" w:unhideWhenUsed="0"/>
-    <w:lsdException w:name="Colorful Shading" w:semiHidden="0" w:uiPriority="71" w:unhideWhenUsed="0"/>
-    <w:lsdException w:name="Colorful List" w:semiHidden="0" w:uiPriority="72" w:unhideWhenUsed="0"/>
-    <w:lsdException w:name="Colorful Grid" w:semiHidden="0" w:uiPriority="73" w:unhideWhenUsed="0"/>
-    <w:lsdException w:name="Light Shading Accent 1" w:semiHidden="0" w:uiPriority="60" w:unhideWhenUsed="0"/>
-    <w:lsdException w:name="Light List Accent 1" w:semiHidden="0" w:uiPriority="61" w:unhideWhenUsed="0"/>
-    <w:lsdException w:name="Light Grid Accent 1" w:semiHidden="0" w:uiPriority="62" w:unhideWhenUsed="0"/>
-    <w:lsdException w:name="Medium Shading 1 Accent 1" w:semiHidden="0" w:uiPriority="63" w:unhideWhenUsed="0"/>
-    <w:lsdException w:name="Medium Shading 2 Accent 1" w:semiHidden="0" w:uiPriority="64" w:unhideWhenUsed="0"/>
-    <w:lsdException w:name="Medium List 1 Accent 1" w:semiHidden="0" w:uiPriority="65" w:unhideWhenUsed="0"/>
-    <w:lsdException w:name="Revision" w:unhideWhenUsed="0"/>
-    <w:lsdException w:name="List Paragraph" w:semiHidden="0" w:uiPriority="34" w:unhideWhenUsed="0" w:qFormat="1"/>
-    <w:lsdException w:name="Quote" w:semiHidden="0" w:uiPriority="29" w:unhideWhenUsed="0" w:qFormat="1"/>
-    <w:lsdException w:name="Intense Quote" w:semiHidden="0" w:uiPriority="30" w:unhideWhenUsed="0" w:qFormat="1"/>
-    <w:lsdException w:name="Medium List 2 Accent 1" w:semiHidden="0" w:uiPriority="66" w:unhideWhenUsed="0"/>
-    <w:lsdException w:name="Medium Grid 1 Accent 1" w:semiHidden="0" w:uiPriority="67" w:unhideWhenUsed="0"/>
-    <w:lsdException w:name="Medium Grid 2 Accent 1" w:semiHidden="0" w:uiPriority="68" w:unhideWhenUsed="0"/>
-    <w:lsdException w:name="Medium Grid 3 Accent 1" w:semiHidden="0" w:uiPriority="69" w:unhideWhenUsed="0"/>
-    <w:lsdException w:name="Dark List Accent 1" w:semiHidden="0" w:uiPriority="70" w:unhideWhenUsed="0"/>
-    <w:lsdException w:name="Colorful Shading Accent 1" w:semiHidden="0" w:uiPriority="71" w:unhideWhenUsed="0"/>
-    <w:lsdException w:name="Colorful List Accent 1" w:semiHidden="0" w:uiPriority="72" w:unhideWhenUsed="0"/>
-    <w:lsdException w:name="Colorful Grid Accent 1" w:semiHidden="0" w:uiPriority="73" w:unhideWhenUsed="0"/>
-    <w:lsdException w:name="Light Shading Accent 2" w:semiHidden="0" w:uiPriority="60" w:unhideWhenUsed="0"/>
-    <w:lsdException w:name="Light List Accent 2" w:semiHidden="0" w:uiPriority="61" w:unhideWhenUsed="0"/>
-    <w:lsdException w:name="Light Grid Accent 2" w:semiHidden="0" w:uiPriority="62" w:unhideWhenUsed="0"/>
-    <w:lsdException w:name="Medium Shading 1 Accent 2" w:semiHidden="0" w:uiPriority="63" w:unhideWhenUsed="0"/>
-    <w:lsdException w:name="Medium Shading 2 Accent 2" w:semiHidden="0" w:uiPriority="64" w:unhideWhenUsed="0"/>
-    <w:lsdException w:name="Medium List 1 Accent 2" w:semiHidden="0" w:uiPriority="65" w:unhideWhenUsed="0"/>
-    <w:lsdException w:name="Medium List 2 Accent 2" w:semiHidden="0" w:uiPriority="66" w:unhideWhenUsed="0"/>
-    <w:lsdException w:name="Medium Grid 1 Accent 2" w:semiHidden="0" w:uiPriority="67" w:unhideWhenUsed="0"/>
-    <w:lsdException w:name="Medium Grid 2 Accent 2" w:semiHidden="0" w:uiPriority="68" w:unhideWhenUsed="0"/>
-    <w:lsdException w:name="Medium Grid 3 Accent 2" w:semiHidden="0" w:uiPriority="69" w:unhideWhenUsed="0"/>
-    <w:lsdException w:name="Dark List Accent 2" w:semiHidden="0" w:uiPriority="70" w:unhideWhenUsed="0"/>
-    <w:lsdException w:name="Colorful Shading Accent 2" w:semiHidden="0" w:uiPriority="71" w:unhideWhenUsed="0"/>
-    <w:lsdException w:name="Colorful List Accent 2" w:semiHidden="0" w:uiPriority="72" w:unhideWhenUsed="0"/>
-    <w:lsdException w:name="Colorful Grid Accent 2" w:semiHidden="0" w:uiPriority="73" w:unhideWhenUsed="0"/>
-    <w:lsdException w:name="Light Shading Accent 3" w:semiHidden="0" w:uiPriority="60" w:unhideWhenUsed="0"/>
-    <w:lsdException w:name="Light List Accent 3" w:semiHidden="0" w:uiPriority="61" w:unhideWhenUsed="0"/>
-    <w:lsdException w:name="Light Grid Accent 3" w:semiHidden="0" w:uiPriority="62" w:unhideWhenUsed="0"/>
-    <w:lsdException w:name="Medium Shading 1 Accent 3" w:semiHidden="0" w:uiPriority="63" w:unhideWhenUsed="0"/>
-    <w:lsdException w:name="Medium Shading 2 Accent 3" w:semiHidden="0" w:uiPriority="64" w:unhideWhenUsed="0"/>
-    <w:lsdException w:name="Medium List 1 Accent 3" w:semiHidden="0" w:uiPriority="65" w:unhideWhenUsed="0"/>
-    <w:lsdException w:name="Medium List 2 Accent 3" w:semiHidden="0" w:uiPriority="66" w:unhideWhenUsed="0"/>
-    <w:lsdException w:name="Medium Grid 1 Accent 3" w:semiHidden="0" w:uiPriority="67" w:unhideWhenUsed="0"/>
-    <w:lsdException w:name="Medium Grid 2 Accent 3" w:semiHidden="0" w:uiPriority="68" w:unhideWhenUsed="0"/>
-    <w:lsdException w:name="Medium Grid 3 Accent 3" w:semiHidden="0" w:uiPriority="69" w:unhideWhenUsed="0"/>
-    <w:lsdException w:name="Dark List Accent 3" w:semiHidden="0" w:uiPriority="70" w:unhideWhenUsed="0"/>
-    <w:lsdException w:name="Colorful Shading Accent 3" w:semiHidden="0" w:uiPriority="71" w:unhideWhenUsed="0"/>
-    <w:lsdException w:name="Colorful List Accent 3" w:semiHidden="0" w:uiPriority="72" w:unhideWhenUsed="0"/>
-    <w:lsdException w:name="Colorful Grid Accent 3" w:semiHidden="0" w:uiPriority="73" w:unhideWhenUsed="0"/>
-    <w:lsdException w:name="Light Shading Accent 4" w:semiHidden="0" w:uiPriority="60" w:unhideWhenUsed="0"/>
-    <w:lsdException w:name="Light List Accent 4" w:semiHidden="0" w:uiPriority="61" w:unhideWhenUsed="0"/>
-    <w:lsdException w:name="Light Grid Accent 4" w:semiHidden="0" w:uiPriority="62" w:unhideWhenUsed="0"/>
-    <w:lsdException w:name="Medium Shading 1 Accent 4" w:semiHidden="0" w:uiPriority="63" w:unhideWhenUsed="0"/>
-    <w:lsdException w:name="Medium Shading 2 Accent 4" w:semiHidden="0" w:uiPriority="64" w:unhideWhenUsed="0"/>
-    <w:lsdException w:name="Medium List 1 Accent 4" w:semiHidden="0" w:uiPriority="65" w:unhideWhenUsed="0"/>
-    <w:lsdException w:name="Medium List 2 Accent 4" w:semiHidden="0" w:uiPriority="66" w:unhideWhenUsed="0"/>
-    <w:lsdException w:name="Medium Grid 1 Accent 4" w:semiHidden="0" w:uiPriority="67" w:unhideWhenUsed="0"/>
-    <w:lsdException w:name="Medium Grid 2 Accent 4" w:semiHidden="0" w:uiPriority="68" w:unhideWhenUsed="0"/>
-    <w:lsdException w:name="Medium Grid 3 Accent 4" w:semiHidden="0" w:uiPriority="69" w:unhideWhenUsed="0"/>
-    <w:lsdException w:name="Dark List Accent 4" w:semiHidden="0" w:uiPriority="70" w:unhideWhenUsed="0"/>
-    <w:lsdException w:name="Colorful Shading Accent 4" w:semiHidden="0" w:uiPriority="71" w:unhideWhenUsed="0"/>
-    <w:lsdException w:name="Colorful List Accent 4" w:semiHidden="0" w:uiPriority="72" w:unhideWhenUsed="0"/>
-    <w:lsdException w:name="Colorful Grid Accent 4" w:semiHidden="0" w:uiPriority="73" w:unhideWhenUsed="0"/>
-    <w:lsdException w:name="Light Shading Accent 5" w:semiHidden="0" w:uiPriority="60" w:unhideWhenUsed="0"/>
-    <w:lsdException w:name="Light List Accent 5" w:semiHidden="0" w:uiPriority="61" w:unhideWhenUsed="0"/>
-    <w:lsdException w:name="Light Grid Accent 5" w:semiHidden="0" w:uiPriority="62" w:unhideWhenUsed="0"/>
-    <w:lsdException w:name="Medium Shading 1 Accent 5" w:semiHidden="0" w:uiPriority="63" w:unhideWhenUsed="0"/>
-    <w:lsdException w:name="Medium Shading 2 Accent 5" w:semiHidden="0" w:uiPriority="64" w:unhideWhenUsed="0"/>
-    <w:lsdException w:name="Medium List 1 Accent 5" w:semiHidden="0" w:uiPriority="65" w:unhideWhenUsed="0"/>
-    <w:lsdException w:name="Medium List 2 Accent 5" w:semiHidden="0" w:uiPriority="66" w:unhideWhenUsed="0"/>
-    <w:lsdException w:name="Medium Grid 1 Accent 5" w:semiHidden="0" w:uiPriority="67" w:unhideWhenUsed="0"/>
-    <w:lsdException w:name="Medium Grid 2 Accent 5" w:semiHidden="0" w:uiPriority="68" w:unhideWhenUsed="0"/>
-    <w:lsdException w:name="Medium Grid 3 Accent 5" w:semiHidden="0" w:uiPriority="69" w:unhideWhenUsed="0"/>
-    <w:lsdException w:name="Dark List Accent 5" w:semiHidden="0" w:uiPriority="70" w:unhideWhenUsed="0"/>
-    <w:lsdException w:name="Colorful Shading Accent 5" w:semiHidden="0" w:uiPriority="71" w:unhideWhenUsed="0"/>
-    <w:lsdException w:name="Colorful List Accent 5" w:semiHidden="0" w:uiPriority="72" w:unhideWhenUsed="0"/>
-    <w:lsdException w:name="Colorful Grid Accent 5" w:semiHidden="0" w:uiPriority="73" w:unhideWhenUsed="0"/>
-    <w:lsdException w:name="Light Shading Accent 6" w:semiHidden="0" w:uiPriority="60" w:unhideWhenUsed="0"/>
-    <w:lsdException w:name="Light List Accent 6" w:semiHidden="0" w:uiPriority="61" w:unhideWhenUsed="0"/>
-    <w:lsdException w:name="Light Grid Accent 6" w:semiHidden="0" w:uiPriority="62" w:unhideWhenUsed="0"/>
-    <w:lsdException w:name="Medium Shading 1 Accent 6" w:semiHidden="0" w:uiPriority="63" w:unhideWhenUsed="0"/>
-    <w:lsdException w:name="Medium Shading 2 Accent 6" w:semiHidden="0" w:uiPriority="64" w:unhideWhenUsed="0"/>
-    <w:lsdException w:name="Medium List 1 Accent 6" w:semiHidden="0" w:uiPriority="65" w:unhideWhenUsed="0"/>
-    <w:lsdException w:name="Medium List 2 Accent 6" w:semiHidden="0" w:uiPriority="66" w:unhideWhenUsed="0"/>
-    <w:lsdException w:name="Medium Grid 1 Accent 6" w:semiHidden="0" w:uiPriority="67" w:unhideWhenUsed="0"/>
-    <w:lsdException w:name="Medium Grid 2 Accent 6" w:semiHidden="0" w:uiPriority="68" w:unhideWhenUsed="0"/>
-    <w:lsdException w:name="Medium Grid 3 Accent 6" w:semiHidden="0" w:uiPriority="69" w:unhideWhenUsed="0"/>
-    <w:lsdException w:name="Dark List Accent 6" w:semiHidden="0" w:uiPriority="70" w:unhideWhenUsed="0"/>
-    <w:lsdException w:name="Colorful Shading Accent 6" w:semiHidden="0" w:uiPriority="71" w:unhideWhenUsed="0"/>
-    <w:lsdException w:name="Colorful List Accent 6" w:semiHidden="0" w:uiPriority="72" w:unhideWhenUsed="0"/>
-    <w:lsdException w:name="Colorful Grid Accent 6" w:semiHidden="0" w:uiPriority="73" w:unhideWhenUsed="0"/>
-    <w:lsdException w:name="Subtle Emphasis" w:semiHidden="0" w:uiPriority="19" w:unhideWhenUsed="0" w:qFormat="1"/>
-    <w:lsdException w:name="Intense Emphasis" w:semiHidden="0" w:uiPriority="21" w:unhideWhenUsed="0" w:qFormat="1"/>
-    <w:lsdException w:name="Subtle Reference" w:semiHidden="0" w:uiPriority="31" w:unhideWhenUsed="0" w:qFormat="1"/>
-    <w:lsdException w:name="Intense Reference" w:semiHidden="0" w:uiPriority="32" w:unhideWhenUsed="0" w:qFormat="1"/>
-    <w:lsdException w:name="Book Title" w:semiHidden="0" w:uiPriority="33" w:unhideWhenUsed="0" w:qFormat="1"/>
-    <w:lsdException w:name="Bibliography" w:uiPriority="37"/>
-    <w:lsdException w:name="TOC Heading" w:uiPriority="39" w:qFormat="1"/>
-  </w:latentStyles>
-  <w:style w:type="paragraph" w:default="1" w:styleId="Normal">
-    <w:name w:val="Normal"/>
-    <w:qFormat/>
-  </w:style>
-  <w:style w:type="paragraph" w:styleId="Heading1">
-    <w:name w:val="heading 1"/>
-    <w:basedOn w:val="Normal1"/>
-    <w:next w:val="Normal1"/>
-    <w:rsid w:val="00897F6C"/>
-    <w:pPr>
-      <w:keepNext/>
-      <w:keepLines/>
-      <w:spacing w:before="360" w:after="480"/>
-      <w:outlineLvl w:val="0"/>
-    </w:pPr>
-    <w:rPr>
-      <w:rFonts w:ascii="Arial" w:hAnsi="Arial" w:cs="Arial"/>
-      <w:b/>
-      <w:sz w:val="36"/>
-      <w:szCs w:val="36"/>
-    </w:rPr>
-  </w:style>
-  <w:style w:type="paragraph" w:styleId="Heading2">
-    <w:name w:val="heading 2"/>
-    <w:basedOn w:val="Normal1"/>
-    <w:next w:val="Normal1"/>
-    <w:pPr>
-      <w:keepNext/>
-      <w:keepLines/>
-      <w:spacing w:before="280" w:after="280"/>
-      <w:outlineLvl w:val="1"/>
-    </w:pPr>
-    <w:rPr>
-      <w:b/>
-      <w:sz w:val="28"/>
-      <w:szCs w:val="28"/>
-    </w:rPr>
-  </w:style>
-  <w:style w:type="paragraph" w:styleId="Heading3">
-    <w:name w:val="heading 3"/>
-    <w:basedOn w:val="Normal1"/>
-    <w:next w:val="Normal1"/>
-    <w:pPr>
-      <w:keepNext/>
-      <w:keepLines/>
-      <w:spacing w:before="240" w:after="240"/>
-      <w:outlineLvl w:val="2"/>
-    </w:pPr>
-    <w:rPr>
-      <w:b/>
-    </w:rPr>
-  </w:style>
-  <w:style w:type="paragraph" w:styleId="Heading4">
-    <w:name w:val="heading 4"/>
-    <w:basedOn w:val="Normal1"/>
-    <w:next w:val="Normal1"/>
-    <w:pPr>
-      <w:keepNext/>
-      <w:keepLines/>
-      <w:spacing w:before="240" w:after="60"/>
-      <w:jc w:val="both"/>
-      <w:outlineLvl w:val="3"/>
-    </w:pPr>
-    <w:rPr>
-      <w:b/>
-      <w:i/>
-      <w:sz w:val="22"/>
-      <w:szCs w:val="22"/>
-    </w:rPr>
-  </w:style>
-  <w:style w:type="paragraph" w:styleId="Heading5">
-    <w:name w:val="heading 5"/>
-    <w:basedOn w:val="Normal1"/>
-    <w:next w:val="Normal1"/>
-    <w:pPr>
-      <w:keepNext/>
-      <w:keepLines/>
-      <w:spacing w:before="240" w:after="60"/>
-      <w:jc w:val="both"/>
-      <w:outlineLvl w:val="4"/>
-    </w:pPr>
-    <w:rPr>
-      <w:rFonts w:ascii="Arial" w:eastAsia="Arial" w:hAnsi="Arial" w:cs="Arial"/>
-      <w:sz w:val="22"/>
-      <w:szCs w:val="22"/>
-    </w:rPr>
-  </w:style>
-  <w:style w:type="paragraph" w:styleId="Heading6">
-    <w:name w:val="heading 6"/>
-    <w:basedOn w:val="Normal1"/>
-    <w:next w:val="Normal1"/>
-    <w:pPr>
-      <w:keepNext/>
-      <w:keepLines/>
-      <w:spacing w:before="240" w:after="60"/>
-      <w:jc w:val="both"/>
-      <w:outlineLvl w:val="5"/>
-    </w:pPr>
-    <w:rPr>
-      <w:rFonts w:ascii="Arial" w:eastAsia="Arial" w:hAnsi="Arial" w:cs="Arial"/>
-      <w:i/>
-      <w:sz w:val="22"/>
-      <w:szCs w:val="22"/>
-    </w:rPr>
-  </w:style>
-  <w:style w:type="character" w:default="1" w:styleId="DefaultParagraphFont">
-    <w:name w:val="Default Paragraph Font"/>
-    <w:uiPriority w:val="1"/>
-    <w:semiHidden/>
-    <w:unhideWhenUsed/>
-  </w:style>
-  <w:style w:type="table" w:default="1" w:styleId="TableNormal">
-    <w:name w:val="Normal Table"/>
-    <w:uiPriority w:val="99"/>
-    <w:semiHidden/>
-    <w:unhideWhenUsed/>
-    <w:tblPr>
-      <w:tblInd w:w="0" w:type="dxa"/>
-      <w:tblCellMar>
-        <w:top w:w="0" w:type="dxa"/>
-        <w:left w:w="108" w:type="dxa"/>
-        <w:bottom w:w="0" w:type="dxa"/>
-        <w:right w:w="108" w:type="dxa"/>
-      </w:tblCellMar>
-    </w:tblPr>
-  </w:style>
-  <w:style w:type="numbering" w:default="1" w:styleId="NoList">
-    <w:name w:val="No List"/>
-    <w:uiPriority w:val="99"/>
-    <w:semiHidden/>
-    <w:unhideWhenUsed/>
-  </w:style>
-  <w:style w:type="paragraph" w:customStyle="1" w:styleId="Normal1">
-    <w:name w:val="Normal1"/>
-  </w:style>
-  <w:style w:type="paragraph" w:styleId="Title">
-    <w:name w:val="Title"/>
-    <w:basedOn w:val="Normal1"/>
-    <w:next w:val="Normal1"/>
-    <w:pPr>
-      <w:keepNext/>
-      <w:keepLines/>
-      <w:spacing w:before="240" w:after="720"/>
-      <w:jc w:val="right"/>
-    </w:pPr>
-    <w:rPr>
-      <w:rFonts w:ascii="Arial" w:eastAsia="Arial" w:hAnsi="Arial" w:cs="Arial"/>
-      <w:b/>
-      <w:sz w:val="64"/>
-      <w:szCs w:val="64"/>
-    </w:rPr>
-  </w:style>
-  <w:style w:type="paragraph" w:styleId="Subtitle">
-    <w:name w:val="Subtitle"/>
-    <w:basedOn w:val="Normal1"/>
-    <w:next w:val="Normal1"/>
-    <w:pPr>
-      <w:keepNext/>
-      <w:keepLines/>
-      <w:spacing w:before="360" w:after="80"/>
-      <w:contextualSpacing/>
-    </w:pPr>
-    <w:rPr>
-      <w:rFonts w:ascii="Georgia" w:eastAsia="Georgia" w:hAnsi="Georgia" w:cs="Georgia"/>
-      <w:i/>
-      <w:color w:val="666666"/>
-      <w:sz w:val="48"/>
-      <w:szCs w:val="48"/>
-    </w:rPr>
-  </w:style>
-  <w:style w:type="table" w:customStyle="1" w:styleId="a">
-    <w:basedOn w:val="TableNormal"/>
-    <w:tblPr>
-      <w:tblStyleRowBandSize w:val="1"/>
-      <w:tblStyleColBandSize w:val="1"/>
-      <w:tblInd w:w="0" w:type="dxa"/>
-      <w:tblCellMar>
-        <w:top w:w="0" w:type="dxa"/>
-        <w:left w:w="108" w:type="dxa"/>
-        <w:bottom w:w="0" w:type="dxa"/>
-        <w:right w:w="108" w:type="dxa"/>
-      </w:tblCellMar>
-    </w:tblPr>
-  </w:style>
-  <w:style w:type="paragraph" w:styleId="Header">
-    <w:name w:val="header"/>
-    <w:basedOn w:val="Normal"/>
-    <w:link w:val="HeaderChar"/>
-    <w:uiPriority w:val="99"/>
-    <w:unhideWhenUsed/>
-    <w:rsid w:val="006C121C"/>
-    <w:pPr>
-      <w:tabs>
-        <w:tab w:val="center" w:pos="4680"/>
-        <w:tab w:val="right" w:pos="9360"/>
-      </w:tabs>
-    </w:pPr>
-  </w:style>
-  <w:style w:type="character" w:customStyle="1" w:styleId="HeaderChar">
-    <w:name w:val="Header Char"/>
-    <w:basedOn w:val="DefaultParagraphFont"/>
-    <w:link w:val="Header"/>
-    <w:uiPriority w:val="99"/>
-    <w:rsid w:val="006C121C"/>
-  </w:style>
-  <w:style w:type="paragraph" w:styleId="Footer">
-    <w:name w:val="footer"/>
-    <w:basedOn w:val="Normal"/>
-    <w:link w:val="FooterChar"/>
-    <w:uiPriority w:val="99"/>
-    <w:unhideWhenUsed/>
-    <w:rsid w:val="006C121C"/>
-    <w:pPr>
-      <w:tabs>
-        <w:tab w:val="center" w:pos="4680"/>
-        <w:tab w:val="right" w:pos="9360"/>
-      </w:tabs>
-    </w:pPr>
-  </w:style>
-  <w:style w:type="character" w:customStyle="1" w:styleId="FooterChar">
-    <w:name w:val="Footer Char"/>
-    <w:basedOn w:val="DefaultParagraphFont"/>
-    <w:link w:val="Footer"/>
-    <w:uiPriority w:val="99"/>
-    <w:rsid w:val="006C121C"/>
-  </w:style>
-  <w:style w:type="paragraph" w:styleId="TOCHeading">
-    <w:name w:val="TOC Heading"/>
-    <w:basedOn w:val="Heading1"/>
-    <w:next w:val="Normal"/>
-    <w:uiPriority w:val="39"/>
-    <w:unhideWhenUsed/>
-    <w:qFormat/>
-    <w:rsid w:val="0029129A"/>
-    <w:pPr>
-      <w:spacing w:before="240" w:after="0" w:line="259" w:lineRule="auto"/>
-      <w:outlineLvl w:val="9"/>
-    </w:pPr>
-    <w:rPr>
-      <w:rFonts w:asciiTheme="majorHAnsi" w:eastAsiaTheme="majorEastAsia" w:hAnsiTheme="majorHAnsi" w:cstheme="majorBidi"/>
-      <w:b w:val="0"/>
-      <w:color w:val="365F91" w:themeColor="accent1" w:themeShade="BF"/>
-      <w:sz w:val="32"/>
-      <w:szCs w:val="32"/>
-    </w:rPr>
-  </w:style>
-  <w:style w:type="paragraph" w:styleId="TOC1">
-    <w:name w:val="toc 1"/>
-    <w:basedOn w:val="Normal"/>
-    <w:next w:val="Normal"/>
-    <w:autoRedefine/>
-    <w:uiPriority w:val="39"/>
-    <w:unhideWhenUsed/>
-    <w:rsid w:val="003B09FF"/>
-    <w:pPr>
-      <w:tabs>
-        <w:tab w:val="left" w:pos="480"/>
-        <w:tab w:val="right" w:leader="dot" w:pos="9638"/>
-      </w:tabs>
-      <w:spacing w:before="120"/>
-    </w:pPr>
-    <w:rPr>
-      <w:rFonts w:ascii="Arial" w:hAnsi="Arial" w:cs="Arial"/>
-      <w:b/>
-      <w:noProof/>
-    </w:rPr>
-  </w:style>
-  <w:style w:type="paragraph" w:styleId="TOC2">
-    <w:name w:val="toc 2"/>
-    <w:basedOn w:val="Normal"/>
-    <w:next w:val="Normal"/>
-    <w:autoRedefine/>
-    <w:uiPriority w:val="39"/>
-    <w:unhideWhenUsed/>
-    <w:rsid w:val="0029129A"/>
-    <w:pPr>
-      <w:ind w:left="240"/>
-    </w:pPr>
-    <w:rPr>
-      <w:rFonts w:asciiTheme="minorHAnsi" w:hAnsiTheme="minorHAnsi"/>
-      <w:b/>
-      <w:sz w:val="22"/>
-      <w:szCs w:val="22"/>
-    </w:rPr>
-  </w:style>
-  <w:style w:type="character" w:styleId="Hyperlink">
-    <w:name w:val="Hyperlink"/>
-    <w:basedOn w:val="DefaultParagraphFont"/>
-    <w:uiPriority w:val="99"/>
-    <w:unhideWhenUsed/>
-    <w:rsid w:val="0029129A"/>
-    <w:rPr>
-      <w:color w:val="0000FF" w:themeColor="hyperlink"/>
-      <w:u w:val="single"/>
-    </w:rPr>
-  </w:style>
-  <w:style w:type="character" w:styleId="CommentReference">
-    <w:name w:val="annotation reference"/>
-    <w:basedOn w:val="DefaultParagraphFont"/>
-    <w:uiPriority w:val="99"/>
-    <w:semiHidden/>
-    <w:unhideWhenUsed/>
-    <w:rsid w:val="009B4637"/>
-    <w:rPr>
-      <w:sz w:val="18"/>
-      <w:szCs w:val="18"/>
-    </w:rPr>
-  </w:style>
-  <w:style w:type="paragraph" w:styleId="CommentText">
-    <w:name w:val="annotation text"/>
-    <w:basedOn w:val="Normal"/>
-    <w:link w:val="CommentTextChar"/>
-    <w:uiPriority w:val="99"/>
-    <w:semiHidden/>
-    <w:unhideWhenUsed/>
-    <w:rsid w:val="009B4637"/>
-  </w:style>
-  <w:style w:type="character" w:customStyle="1" w:styleId="CommentTextChar">
-    <w:name w:val="Comment Text Char"/>
-    <w:basedOn w:val="DefaultParagraphFont"/>
-    <w:link w:val="CommentText"/>
-    <w:uiPriority w:val="99"/>
-    <w:semiHidden/>
-    <w:rsid w:val="009B4637"/>
-  </w:style>
-  <w:style w:type="paragraph" w:styleId="CommentSubject">
-    <w:name w:val="annotation subject"/>
-    <w:basedOn w:val="CommentText"/>
-    <w:next w:val="CommentText"/>
-    <w:link w:val="CommentSubjectChar"/>
-    <w:uiPriority w:val="99"/>
-    <w:semiHidden/>
-    <w:unhideWhenUsed/>
-    <w:rsid w:val="009B4637"/>
-    <w:rPr>
-      <w:b/>
-      <w:bCs/>
-      <w:sz w:val="20"/>
-      <w:szCs w:val="20"/>
-    </w:rPr>
-  </w:style>
-  <w:style w:type="character" w:customStyle="1" w:styleId="CommentSubjectChar">
-    <w:name w:val="Comment Subject Char"/>
-    <w:basedOn w:val="CommentTextChar"/>
-    <w:link w:val="CommentSubject"/>
-    <w:uiPriority w:val="99"/>
-    <w:semiHidden/>
-    <w:rsid w:val="009B4637"/>
-    <w:rPr>
-      <w:b/>
-      <w:bCs/>
-      <w:sz w:val="20"/>
-      <w:szCs w:val="20"/>
-    </w:rPr>
-  </w:style>
-  <w:style w:type="paragraph" w:styleId="BalloonText">
-    <w:name w:val="Balloon Text"/>
-    <w:basedOn w:val="Normal"/>
-    <w:link w:val="BalloonTextChar"/>
-    <w:uiPriority w:val="99"/>
-    <w:semiHidden/>
-    <w:unhideWhenUsed/>
-    <w:rsid w:val="009B4637"/>
-    <w:rPr>
-      <w:sz w:val="18"/>
-      <w:szCs w:val="18"/>
-    </w:rPr>
-  </w:style>
-  <w:style w:type="character" w:customStyle="1" w:styleId="BalloonTextChar">
-    <w:name w:val="Balloon Text Char"/>
-    <w:basedOn w:val="DefaultParagraphFont"/>
-    <w:link w:val="BalloonText"/>
-    <w:uiPriority w:val="99"/>
-    <w:semiHidden/>
-    <w:rsid w:val="009B4637"/>
-    <w:rPr>
-      <w:sz w:val="18"/>
-      <w:szCs w:val="18"/>
-    </w:rPr>
-  </w:style>
-  <w:style w:type="paragraph" w:customStyle="1" w:styleId="template">
-    <w:name w:val="template"/>
-    <w:basedOn w:val="Normal"/>
-    <w:rsid w:val="002F6C7C"/>
-    <w:pPr>
-      <w:spacing w:line="240" w:lineRule="exact"/>
-    </w:pPr>
-    <w:rPr>
-      <w:rFonts w:ascii="Arial" w:hAnsi="Arial"/>
-      <w:i/>
-      <w:color w:val="auto"/>
-      <w:sz w:val="22"/>
-      <w:szCs w:val="20"/>
-    </w:rPr>
-  </w:style>
-  <w:style w:type="paragraph" w:customStyle="1" w:styleId="line">
-    <w:name w:val="line"/>
-    <w:basedOn w:val="Title"/>
-    <w:rsid w:val="003C5785"/>
-    <w:pPr>
-      <w:keepNext w:val="0"/>
-      <w:keepLines w:val="0"/>
-      <w:pBdr>
-        <w:top w:val="single" w:sz="36" w:space="1" w:color="auto"/>
-      </w:pBdr>
-      <w:spacing w:after="0"/>
-    </w:pPr>
-    <w:rPr>
-      <w:rFonts w:eastAsia="Times New Roman" w:cs="Times New Roman"/>
-      <w:color w:val="auto"/>
-      <w:kern w:val="28"/>
-      <w:sz w:val="40"/>
-      <w:szCs w:val="20"/>
-    </w:rPr>
-  </w:style>
-  <w:style w:type="paragraph" w:styleId="TOC3">
-    <w:name w:val="toc 3"/>
-    <w:basedOn w:val="Normal"/>
-    <w:next w:val="Normal"/>
-    <w:autoRedefine/>
-    <w:uiPriority w:val="39"/>
-    <w:semiHidden/>
-    <w:unhideWhenUsed/>
-    <w:rsid w:val="003C5785"/>
-    <w:pPr>
-      <w:ind w:left="480"/>
-    </w:pPr>
-    <w:rPr>
-      <w:rFonts w:asciiTheme="minorHAnsi" w:hAnsiTheme="minorHAnsi"/>
-      <w:sz w:val="22"/>
-      <w:szCs w:val="22"/>
-    </w:rPr>
-  </w:style>
-  <w:style w:type="paragraph" w:styleId="TOC4">
-    <w:name w:val="toc 4"/>
-    <w:basedOn w:val="Normal"/>
-    <w:next w:val="Normal"/>
-    <w:autoRedefine/>
-    <w:uiPriority w:val="39"/>
-    <w:semiHidden/>
-    <w:unhideWhenUsed/>
-    <w:rsid w:val="003C5785"/>
-    <w:pPr>
-      <w:ind w:left="720"/>
-    </w:pPr>
-    <w:rPr>
-      <w:rFonts w:asciiTheme="minorHAnsi" w:hAnsiTheme="minorHAnsi"/>
-      <w:sz w:val="20"/>
-      <w:szCs w:val="20"/>
-    </w:rPr>
-  </w:style>
-  <w:style w:type="paragraph" w:styleId="TOC5">
-    <w:name w:val="toc 5"/>
-    <w:basedOn w:val="Normal"/>
-    <w:next w:val="Normal"/>
-    <w:autoRedefine/>
-    <w:uiPriority w:val="39"/>
-    <w:semiHidden/>
-    <w:unhideWhenUsed/>
-    <w:rsid w:val="003C5785"/>
-    <w:pPr>
-      <w:ind w:left="960"/>
-    </w:pPr>
-    <w:rPr>
-      <w:rFonts w:asciiTheme="minorHAnsi" w:hAnsiTheme="minorHAnsi"/>
-      <w:sz w:val="20"/>
-      <w:szCs w:val="20"/>
-    </w:rPr>
-  </w:style>
-  <w:style w:type="paragraph" w:styleId="TOC6">
-    <w:name w:val="toc 6"/>
-    <w:basedOn w:val="Normal"/>
-    <w:next w:val="Normal"/>
-    <w:autoRedefine/>
-    <w:uiPriority w:val="39"/>
-    <w:semiHidden/>
-    <w:unhideWhenUsed/>
-    <w:rsid w:val="003C5785"/>
-    <w:pPr>
-      <w:ind w:left="1200"/>
-    </w:pPr>
-    <w:rPr>
-      <w:rFonts w:asciiTheme="minorHAnsi" w:hAnsiTheme="minorHAnsi"/>
-      <w:sz w:val="20"/>
-      <w:szCs w:val="20"/>
-    </w:rPr>
-  </w:style>
-  <w:style w:type="paragraph" w:styleId="TOC7">
-    <w:name w:val="toc 7"/>
-    <w:basedOn w:val="Normal"/>
-    <w:next w:val="Normal"/>
-    <w:autoRedefine/>
-    <w:uiPriority w:val="39"/>
-    <w:semiHidden/>
-    <w:unhideWhenUsed/>
-    <w:rsid w:val="003C5785"/>
-    <w:pPr>
-      <w:ind w:left="1440"/>
-    </w:pPr>
-    <w:rPr>
-      <w:rFonts w:asciiTheme="minorHAnsi" w:hAnsiTheme="minorHAnsi"/>
-      <w:sz w:val="20"/>
-      <w:szCs w:val="20"/>
-    </w:rPr>
-  </w:style>
-  <w:style w:type="paragraph" w:styleId="TOC8">
-    <w:name w:val="toc 8"/>
-    <w:basedOn w:val="Normal"/>
-    <w:next w:val="Normal"/>
-    <w:autoRedefine/>
-    <w:uiPriority w:val="39"/>
-    <w:semiHidden/>
-    <w:unhideWhenUsed/>
-    <w:rsid w:val="003C5785"/>
-    <w:pPr>
-      <w:ind w:left="1680"/>
-    </w:pPr>
-    <w:rPr>
-      <w:rFonts w:asciiTheme="minorHAnsi" w:hAnsiTheme="minorHAnsi"/>
-      <w:sz w:val="20"/>
-      <w:szCs w:val="20"/>
-    </w:rPr>
-  </w:style>
-  <w:style w:type="paragraph" w:styleId="TOC9">
-    <w:name w:val="toc 9"/>
-    <w:basedOn w:val="Normal"/>
-    <w:next w:val="Normal"/>
-    <w:autoRedefine/>
-    <w:uiPriority w:val="39"/>
-    <w:semiHidden/>
-    <w:unhideWhenUsed/>
-    <w:rsid w:val="003C5785"/>
-    <w:pPr>
-      <w:ind w:left="1920"/>
-    </w:pPr>
-    <w:rPr>
-      <w:rFonts w:asciiTheme="minorHAnsi" w:hAnsiTheme="minorHAnsi"/>
-      <w:sz w:val="20"/>
-      <w:szCs w:val="20"/>
-    </w:rPr>
-  </w:style>
-  <w:style w:type="table" w:styleId="TableGrid">
-    <w:name w:val="Table Grid"/>
-    <w:basedOn w:val="TableNormal"/>
-    <w:uiPriority w:val="59"/>
-    <w:rsid w:val="003976F8"/>
-    <w:tblPr>
-      <w:tblInd w:w="0" w:type="dxa"/>
-      <w:tblBorders>
-        <w:top w:val="single" w:sz="4" w:space="0" w:color="auto"/>
-        <w:left w:val="single" w:sz="4" w:space="0" w:color="auto"/>
-        <w:bottom w:val="single" w:sz="4" w:space="0" w:color="auto"/>
-        <w:right w:val="single" w:sz="4" w:space="0" w:color="auto"/>
-        <w:insideH w:val="single" w:sz="4" w:space="0" w:color="auto"/>
-        <w:insideV w:val="single" w:sz="4" w:space="0" w:color="auto"/>
-      </w:tblBorders>
-      <w:tblCellMar>
-        <w:top w:w="0" w:type="dxa"/>
-        <w:left w:w="108" w:type="dxa"/>
-        <w:bottom w:w="0" w:type="dxa"/>
-        <w:right w:w="108" w:type="dxa"/>
-      </w:tblCellMar>
-    </w:tblPr>
-  </w:style>
-  <w:style w:type="paragraph" w:styleId="ListParagraph">
-    <w:name w:val="List Paragraph"/>
-    <w:basedOn w:val="Normal"/>
-    <w:uiPriority w:val="34"/>
-    <w:qFormat/>
-    <w:rsid w:val="006F056C"/>
-    <w:pPr>
-      <w:ind w:left="720"/>
-      <w:contextualSpacing/>
-    </w:pPr>
-  </w:style>
-</w:styles>
-</file>
-
-<file path=word/stylesWithEffects.xml><?xml version="1.0" encoding="utf-8"?>
-<w:styles xmlns:wpc="http://schemas.microsoft.com/office/word/2010/wordprocessingCanvas" xmlns:mo="http://schemas.microsoft.com/office/mac/office/2008/main" xmlns:mc="http://schemas.openxmlformats.org/markup-compatibility/2006" xmlns:mv="urn:schemas-microsoft-com:mac:vml" xmlns:o="urn:schemas-microsoft-com:office:office" xmlns:r="http://schemas.openxmlformats.org/officeDocument/2006/relationships" xmlns:m="http://schemas.openxmlformats.org/officeDocument/2006/math" xmlns:v="urn:schemas-microsoft-com:vml" xmlns:wp14="http://schemas.microsoft.com/office/word/2010/wordprocessingDrawing" xmlns:wp="http://schemas.openxmlformats.org/drawingml/2006/wordprocessingDrawing" xmlns:w10="urn:schemas-microsoft-com:office:word" xmlns:w="http://schemas.openxmlformats.org/wordprocessingml/2006/main" xmlns:w14="http://schemas.microsoft.com/office/word/2010/wordml" xmlns:wpg="http://schemas.microsoft.com/office/word/2010/wordprocessingGroup" xmlns:wpi="http://schemas.microsoft.com/office/word/2010/wordprocessingInk" xmlns:wne="http://schemas.microsoft.com/office/word/2006/wordml" xmlns:wps="http://schemas.microsoft.com/office/word/2010/wordprocessingShape" mc:Ignorable="w14 wp14">
-  <w:docDefaults>
-    <w:rPrDefault>
-      <w:rPr>
-        <w:rFonts w:ascii="Times New Roman" w:eastAsia="Times New Roman" w:hAnsi="Times New Roman" w:cs="Times New Roman"/>
-        <w:color w:val="000000"/>
-        <w:sz w:val="24"/>
-        <w:szCs w:val="24"/>
-        <w:lang w:val="en-US" w:eastAsia="en-US" w:bidi="ar-SA"/>
-      </w:rPr>
-    </w:rPrDefault>
-    <w:pPrDefault/>
-  </w:docDefaults>
-  <w:latentStyles w:defLockedState="0" w:defUIPriority="99" w:defSemiHidden="1" w:defUnhideWhenUsed="1" w:defQFormat="0" w:count="276">
-    <w:lsdException w:name="Normal" w:semiHidden="0" w:uiPriority="0" w:unhideWhenUsed="0" w:qFormat="1"/>
-    <w:lsdException w:name="heading 1" w:semiHidden="0" w:uiPriority="9" w:unhideWhenUsed="0" w:qFormat="1"/>
-    <w:lsdException w:name="heading 2" w:uiPriority="0" w:qFormat="1"/>
-    <w:lsdException w:name="heading 3" w:uiPriority="9" w:qFormat="1"/>
-    <w:lsdException w:name="heading 4" w:uiPriority="9" w:qFormat="1"/>
-    <w:lsdException w:name="heading 5" w:uiPriority="9" w:qFormat="1"/>
-    <w:lsdException w:name="heading 6" w:uiPriority="9" w:qFormat="1"/>
-    <w:lsdException w:name="heading 7" w:uiPriority="9" w:qFormat="1"/>
-    <w:lsdException w:name="heading 8" w:uiPriority="9" w:qFormat="1"/>
-    <w:lsdException w:name="heading 9" w:uiPriority="9" w:qFormat="1"/>
-    <w:lsdException w:name="toc 1" w:uiPriority="39"/>
-    <w:lsdException w:name="toc 2" w:uiPriority="39"/>
-    <w:lsdException w:name="toc 3" w:uiPriority="39"/>
-    <w:lsdException w:name="toc 4" w:uiPriority="39"/>
-    <w:lsdException w:name="toc 5" w:uiPriority="39"/>
-    <w:lsdException w:name="toc 6" w:uiPriority="39"/>
-    <w:lsdException w:name="toc 7" w:uiPriority="39"/>
-    <w:lsdException w:name="toc 8" w:uiPriority="39"/>
-    <w:lsdException w:name="toc 9" w:uiPriority="39"/>
-    <w:lsdException w:name="caption" w:uiPriority="35" w:qFormat="1"/>
-    <w:lsdException w:name="Title" w:semiHidden="0" w:uiPriority="10" w:unhideWhenUsed="0" w:qFormat="1"/>
-    <w:lsdException w:name="Default Paragraph Font" w:uiPriority="1"/>
-    <w:lsdException w:name="Subtitle" w:semiHidden="0" w:uiPriority="11" w:unhideWhenUsed="0" w:qFormat="1"/>
-    <w:lsdException w:name="Strong" w:semiHidden="0" w:uiPriority="22" w:unhideWhenUsed="0" w:qFormat="1"/>
-    <w:lsdException w:name="Emphasis" w:semiHidden="0" w:uiPriority="20" w:unhideWhenUsed="0" w:qFormat="1"/>
-    <w:lsdException w:name="Table Grid" w:semiHidden="0" w:uiPriority="59" w:unhideWhenUsed="0"/>
-    <w:lsdException w:name="Note Level 1" w:semiHidden="0" w:unhideWhenUsed="0"/>
-    <w:lsdException w:name="Note Level 2" w:semiHidden="0" w:unhideWhenUsed="0"/>
-    <w:lsdException w:name="Note Level 3" w:semiHidden="0" w:unhideWhenUsed="0"/>
-    <w:lsdException w:name="Note Level 4" w:semiHidden="0" w:unhideWhenUsed="0"/>
-    <w:lsdException w:name="Note Level 5" w:semiHidden="0" w:unhideWhenUsed="0"/>
-    <w:lsdException w:name="Note Level 6" w:semiHidden="0" w:unhideWhenUsed="0"/>
-    <w:lsdException w:name="Note Level 7" w:semiHidden="0" w:unhideWhenUsed="0"/>
-    <w:lsdException w:name="Note Level 8" w:semiHidden="0" w:unhideWhenUsed="0"/>
-    <w:lsdException w:name="Note Level 9" w:semiHidden="0" w:unhideWhenUsed="0"/>
-    <w:lsdException w:name="Placeholder Text" w:unhideWhenUsed="0"/>
-    <w:lsdException w:name="No Spacing" w:semiHidden="0" w:uiPriority="1" w:unhideWhenUsed="0" w:qFormat="1"/>
-    <w:lsdException w:name="Light Shading" w:semiHidden="0" w:uiPriority="60" w:unhideWhenUsed="0"/>
-    <w:lsdException w:name="Light List" w:semiHidden="0" w:uiPriority="61" w:unhideWhenUsed="0"/>
-    <w:lsdException w:name="Light Grid" w:semiHidden="0" w:uiPriority="62" w:unhideWhenUsed="0"/>
-    <w:lsdException w:name="Medium Shading 1" w:semiHidden="0" w:uiPriority="63" w:unhideWhenUsed="0"/>
-    <w:lsdException w:name="Medium Shading 2" w:semiHidden="0" w:uiPriority="64" w:unhideWhenUsed="0"/>
-    <w:lsdException w:name="Medium List 1" w:semiHidden="0" w:uiPriority="65" w:unhideWhenUsed="0"/>
-    <w:lsdException w:name="Medium List 2" w:semiHidden="0" w:uiPriority="66" w:unhideWhenUsed="0"/>
-    <w:lsdException w:name="Medium Grid 1" w:semiHidden="0" w:uiPriority="67" w:unhideWhenUsed="0"/>
-    <w:lsdException w:name="Medium Grid 2" w:semiHidden="0" w:uiPriority="68" w:unhideWhenUsed="0"/>
-    <w:lsdException w:name="Medium Grid 3" w:semiHidden="0" w:uiPriority="69" w:unhideWhenUsed="0"/>
-    <w:lsdException w:name="Dark List" w:semiHidden="0" w:uiPriority="70" w:unhideWhenUsed="0"/>
-    <w:lsdException w:name="Colorful Shading" w:semiHidden="0" w:uiPriority="71" w:unhideWhenUsed="0"/>
-    <w:lsdException w:name="Colorful List" w:semiHidden="0" w:uiPriority="72" w:unhideWhenUsed="0"/>
-    <w:lsdException w:name="Colorful Grid" w:semiHidden="0" w:uiPriority="73" w:unhideWhenUsed="0"/>
-    <w:lsdException w:name="Light Shading Accent 1" w:semiHidden="0" w:uiPriority="60" w:unhideWhenUsed="0"/>
-    <w:lsdException w:name="Light List Accent 1" w:semiHidden="0" w:uiPriority="61" w:unhideWhenUsed="0"/>
-    <w:lsdException w:name="Light Grid Accent 1" w:semiHidden="0" w:uiPriority="62" w:unhideWhenUsed="0"/>
-    <w:lsdException w:name="Medium Shading 1 Accent 1" w:semiHidden="0" w:uiPriority="63" w:unhideWhenUsed="0"/>
-    <w:lsdException w:name="Medium Shading 2 Accent 1" w:semiHidden="0" w:uiPriority="64" w:unhideWhenUsed="0"/>
-    <w:lsdException w:name="Medium List 1 Accent 1" w:semiHidden="0" w:uiPriority="65" w:unhideWhenUsed="0"/>
-    <w:lsdException w:name="Revision" w:unhideWhenUsed="0"/>
-    <w:lsdException w:name="List Paragraph" w:semiHidden="0" w:uiPriority="34" w:unhideWhenUsed="0" w:qFormat="1"/>
-    <w:lsdException w:name="Quote" w:semiHidden="0" w:uiPriority="29" w:unhideWhenUsed="0" w:qFormat="1"/>
-    <w:lsdException w:name="Intense Quote" w:semiHidden="0" w:uiPriority="30" w:unhideWhenUsed="0" w:qFormat="1"/>
-    <w:lsdException w:name="Medium List 2 Accent 1" w:semiHidden="0" w:uiPriority="66" w:unhideWhenUsed="0"/>
-    <w:lsdException w:name="Medium Grid 1 Accent 1" w:semiHidden="0" w:uiPriority="67" w:unhideWhenUsed="0"/>
-    <w:lsdException w:name="Medium Grid 2 Accent 1" w:semiHidden="0" w:uiPriority="68" w:unhideWhenUsed="0"/>
-    <w:lsdException w:name="Medium Grid 3 Accent 1" w:semiHidden="0" w:uiPriority="69" w:unhideWhenUsed="0"/>
-    <w:lsdException w:name="Dark List Accent 1" w:semiHidden="0" w:uiPriority="70" w:unhideWhenUsed="0"/>
-    <w:lsdException w:name="Colorful Shading Accent 1" w:semiHidden="0" w:uiPriority="71" w:unhideWhenUsed="0"/>
-    <w:lsdException w:name="Colorful List Accent 1" w:semiHidden="0" w:uiPriority="72" w:unhideWhenUsed="0"/>
-    <w:lsdException w:name="Colorful Grid Accent 1" w:semiHidden="0" w:uiPriority="73" w:unhideWhenUsed="0"/>
-    <w:lsdException w:name="Light Shading Accent 2" w:semiHidden="0" w:uiPriority="60" w:unhideWhenUsed="0"/>
-    <w:lsdException w:name="Light List Accent 2" w:semiHidden="0" w:uiPriority="61" w:unhideWhenUsed="0"/>
-    <w:lsdException w:name="Light Grid Accent 2" w:semiHidden="0" w:uiPriority="62" w:unhideWhenUsed="0"/>
-    <w:lsdException w:name="Medium Shading 1 Accent 2" w:semiHidden="0" w:uiPriority="63" w:unhideWhenUsed="0"/>
-    <w:lsdException w:name="Medium Shading 2 Accent 2" w:semiHidden="0" w:uiPriority="64" w:unhideWhenUsed="0"/>
-    <w:lsdException w:name="Medium List 1 Accent 2" w:semiHidden="0" w:uiPriority="65" w:unhideWhenUsed="0"/>
-    <w:lsdException w:name="Medium List 2 Accent 2" w:semiHidden="0" w:uiPriority="66" w:unhideWhenUsed="0"/>
-    <w:lsdException w:name="Medium Grid 1 Accent 2" w:semiHidden="0" w:uiPriority="67" w:unhideWhenUsed="0"/>
-    <w:lsdException w:name="Medium Grid 2 Accent 2" w:semiHidden="0" w:uiPriority="68" w:unhideWhenUsed="0"/>
-    <w:lsdException w:name="Medium Grid 3 Accent 2" w:semiHidden="0" w:uiPriority="69" w:unhideWhenUsed="0"/>
-    <w:lsdException w:name="Dark List Accent 2" w:semiHidden="0" w:uiPriority="70" w:unhideWhenUsed="0"/>
-    <w:lsdException w:name="Colorful Shading Accent 2" w:semiHidden="0" w:uiPriority="71" w:unhideWhenUsed="0"/>
-    <w:lsdException w:name="Colorful List Accent 2" w:semiHidden="0" w:uiPriority="72" w:unhideWhenUsed="0"/>
-    <w:lsdException w:name="Colorful Grid Accent 2" w:semiHidden="0" w:uiPriority="73" w:unhideWhenUsed="0"/>
-    <w:lsdException w:name="Light Shading Accent 3" w:semiHidden="0" w:uiPriority="60" w:unhideWhenUsed="0"/>
-    <w:lsdException w:name="Light List Accent 3" w:semiHidden="0" w:uiPriority="61" w:unhideWhenUsed="0"/>
-    <w:lsdException w:name="Light Grid Accent 3" w:semiHidden="0" w:uiPriority="62" w:unhideWhenUsed="0"/>
-    <w:lsdException w:name="Medium Shading 1 Accent 3" w:semiHidden="0" w:uiPriority="63" w:unhideWhenUsed="0"/>
-    <w:lsdException w:name="Medium Shading 2 Accent 3" w:semiHidden="0" w:uiPriority="64" w:unhideWhenUsed="0"/>
-    <w:lsdException w:name="Medium List 1 Accent 3" w:semiHidden="0" w:uiPriority="65" w:unhideWhenUsed="0"/>
-    <w:lsdException w:name="Medium List 2 Accent 3" w:semiHidden="0" w:uiPriority="66" w:unhideWhenUsed="0"/>
-    <w:lsdException w:name="Medium Grid 1 Accent 3" w:semiHidden="0" w:uiPriority="67" w:unhideWhenUsed="0"/>
-    <w:lsdException w:name="Medium Grid 2 Accent 3" w:semiHidden="0" w:uiPriority="68" w:unhideWhenUsed="0"/>
-    <w:lsdException w:name="Medium Grid 3 Accent 3" w:semiHidden="0" w:uiPriority="69" w:unhideWhenUsed="0"/>
-    <w:lsdException w:name="Dark List Accent 3" w:semiHidden="0" w:uiPriority="70" w:unhideWhenUsed="0"/>
-    <w:lsdException w:name="Colorful Shading Accent 3" w:semiHidden="0" w:uiPriority="71" w:unhideWhenUsed="0"/>
-    <w:lsdException w:name="Colorful List Accent 3" w:semiHidden="0" w:uiPriority="72" w:unhideWhenUsed="0"/>
-    <w:lsdException w:name="Colorful Grid Accent 3" w:semiHidden="0" w:uiPriority="73" w:unhideWhenUsed="0"/>
-    <w:lsdException w:name="Light Shading Accent 4" w:semiHidden="0" w:uiPriority="60" w:unhideWhenUsed="0"/>
-    <w:lsdException w:name="Light List Accent 4" w:semiHidden="0" w:uiPriority="61" w:unhideWhenUsed="0"/>
-    <w:lsdException w:name="Light Grid Accent 4" w:semiHidden="0" w:uiPriority="62" w:unhideWhenUsed="0"/>
-    <w:lsdException w:name="Medium Shading 1 Accent 4" w:semiHidden="0" w:uiPriority="63" w:unhideWhenUsed="0"/>
-    <w:lsdException w:name="Medium Shading 2 Accent 4" w:semiHidden="0" w:uiPriority="64" w:unhideWhenUsed="0"/>
-    <w:lsdException w:name="Medium List 1 Accent 4" w:semiHidden="0" w:uiPriority="65" w:unhideWhenUsed="0"/>
-    <w:lsdException w:name="Medium List 2 Accent 4" w:semiHidden="0" w:uiPriority="66" w:unhideWhenUsed="0"/>
-    <w:lsdException w:name="Medium Grid 1 Accent 4" w:semiHidden="0" w:uiPriority="67" w:unhideWhenUsed="0"/>
-    <w:lsdException w:name="Medium Grid 2 Accent 4" w:semiHidden="0" w:uiPriority="68" w:unhideWhenUsed="0"/>
-    <w:lsdException w:name="Medium Grid 3 Accent 4" w:semiHidden="0" w:uiPriority="69" w:unhideWhenUsed="0"/>
-    <w:lsdException w:name="Dark List Accent 4" w:semiHidden="0" w:uiPriority="70" w:unhideWhenUsed="0"/>
-    <w:lsdException w:name="Colorful Shading Accent 4" w:semiHidden="0" w:uiPriority="71" w:unhideWhenUsed="0"/>
-    <w:lsdException w:name="Colorful List Accent 4" w:semiHidden="0" w:uiPriority="72" w:unhideWhenUsed="0"/>
-    <w:lsdException w:name="Colorful Grid Accent 4" w:semiHidden="0" w:uiPriority="73" w:unhideWhenUsed="0"/>
-    <w:lsdException w:name="Light Shading Accent 5" w:semiHidden="0" w:uiPriority="60" w:unhideWhenUsed="0"/>
-    <w:lsdException w:name="Light List Accent 5" w:semiHidden="0" w:uiPriority="61" w:unhideWhenUsed="0"/>
-    <w:lsdException w:name="Light Grid Accent 5" w:semiHidden="0" w:uiPriority="62" w:unhideWhenUsed="0"/>
-    <w:lsdException w:name="Medium Shading 1 Accent 5" w:semiHidden="0" w:uiPriority="63" w:unhideWhenUsed="0"/>
-    <w:lsdException w:name="Medium Shading 2 Accent 5" w:semiHidden="0" w:uiPriority="64" w:unhideWhenUsed="0"/>
-    <w:lsdException w:name="Medium List 1 Accent 5" w:semiHidden="0" w:uiPriority="65" w:unhideWhenUsed="0"/>
-    <w:lsdException w:name="Medium List 2 Accent 5" w:semiHidden="0" w:uiPriority="66" w:unhideWhenUsed="0"/>
-    <w:lsdException w:name="Medium Grid 1 Accent 5" w:semiHidden="0" w:uiPriority="67" w:unhideWhenUsed="0"/>
-    <w:lsdException w:name="Medium Grid 2 Accent 5" w:semiHidden="0" w:uiPriority="68" w:unhideWhenUsed="0"/>
-    <w:lsdException w:name="Medium Grid 3 Accent 5" w:semiHidden="0" w:uiPriority="69" w:unhideWhenUsed="0"/>
-    <w:lsdException w:name="Dark List Accent 5" w:semiHidden="0" w:uiPriority="70" w:unhideWhenUsed="0"/>
-    <w:lsdException w:name="Colorful Shading Accent 5" w:semiHidden="0" w:uiPriority="71" w:unhideWhenUsed="0"/>
-    <w:lsdException w:name="Colorful List Accent 5" w:semiHidden="0" w:uiPriority="72" w:unhideWhenUsed="0"/>
-    <w:lsdException w:name="Colorful Grid Accent 5" w:semiHidden="0" w:uiPriority="73" w:unhideWhenUsed="0"/>
-    <w:lsdException w:name="Light Shading Accent 6" w:semiHidden="0" w:uiPriority="60" w:unhideWhenUsed="0"/>
-    <w:lsdException w:name="Light List Accent 6" w:semiHidden="0" w:uiPriority="61" w:unhideWhenUsed="0"/>
-    <w:lsdException w:name="Light Grid Accent 6" w:semiHidden="0" w:uiPriority="62" w:unhideWhenUsed="0"/>
-    <w:lsdException w:name="Medium Shading 1 Accent 6" w:semiHidden="0" w:uiPriority="63" w:unhideWhenUsed="0"/>
-    <w:lsdException w:name="Medium Shading 2 Accent 6" w:semiHidden="0" w:uiPriority="64" w:unhideWhenUsed="0"/>
-    <w:lsdException w:name="Medium List 1 Accent 6" w:semiHidden="0" w:uiPriority="65" w:unhideWhenUsed="0"/>
-    <w:lsdException w:name="Medium List 2 Accent 6" w:semiHidden="0" w:uiPriority="66" w:unhideWhenUsed="0"/>
-    <w:lsdException w:name="Medium Grid 1 Accent 6" w:semiHidden="0" w:uiPriority="67" w:unhideWhenUsed="0"/>
-    <w:lsdException w:name="Medium Grid 2 Accent 6" w:semiHidden="0" w:uiPriority="68" w:unhideWhenUsed="0"/>
-    <w:lsdException w:name="Medium Grid 3 Accent 6" w:semiHidden="0" w:uiPriority="69" w:unhideWhenUsed="0"/>
-    <w:lsdException w:name="Dark List Accent 6" w:semiHidden="0" w:uiPriority="70" w:unhideWhenUsed="0"/>
-    <w:lsdException w:name="Colorful Shading Accent 6" w:semiHidden="0" w:uiPriority="71" w:unhideWhenUsed="0"/>
-    <w:lsdException w:name="Colorful List Accent 6" w:semiHidden="0" w:uiPriority="72" w:unhideWhenUsed="0"/>
-    <w:lsdException w:name="Colorful Grid Accent 6" w:semiHidden="0" w:uiPriority="73" w:unhideWhenUsed="0"/>
-    <w:lsdException w:name="Subtle Emphasis" w:semiHidden="0" w:uiPriority="19" w:unhideWhenUsed="0" w:qFormat="1"/>
-    <w:lsdException w:name="Intense Emphasis" w:semiHidden="0" w:uiPriority="21" w:unhideWhenUsed="0" w:qFormat="1"/>
-    <w:lsdException w:name="Subtle Reference" w:semiHidden="0" w:uiPriority="31" w:unhideWhenUsed="0" w:qFormat="1"/>
-    <w:lsdException w:name="Intense Reference" w:semiHidden="0" w:uiPriority="32" w:unhideWhenUsed="0" w:qFormat="1"/>
-    <w:lsdException w:name="Book Title" w:semiHidden="0" w:uiPriority="33" w:unhideWhenUsed="0" w:qFormat="1"/>
-    <w:lsdException w:name="Bibliography" w:uiPriority="37"/>
-    <w:lsdException w:name="TOC Heading" w:uiPriority="39" w:qFormat="1"/>
+  <w:latentStyles w:defLockedState="0" w:defUIPriority="99" w:defSemiHidden="0" w:defUnhideWhenUsed="0" w:defQFormat="0" w:count="380">
+    <w:lsdException w:name="Normal" w:uiPriority="0" w:qFormat="1"/>
+    <w:lsdException w:name="heading 1" w:uiPriority="9" w:qFormat="1"/>
+    <w:lsdException w:name="heading 2" w:semiHidden="1" w:uiPriority="0" w:unhideWhenUsed="1" w:qFormat="1"/>
+    <w:lsdException w:name="heading 3" w:semiHidden="1" w:uiPriority="9" w:unhideWhenUsed="1" w:qFormat="1"/>
+    <w:lsdException w:name="heading 4" w:semiHidden="1" w:uiPriority="9" w:unhideWhenUsed="1" w:qFormat="1"/>
+    <w:lsdException w:name="heading 5" w:semiHidden="1" w:uiPriority="9" w:unhideWhenUsed="1" w:qFormat="1"/>
+    <w:lsdException w:name="heading 6" w:semiHidden="1" w:uiPriority="9" w:unhideWhenUsed="1" w:qFormat="1"/>
+    <w:lsdException w:name="heading 7" w:semiHidden="1" w:uiPriority="9" w:unhideWhenUsed="1" w:qFormat="1"/>
+    <w:lsdException w:name="heading 8" w:semiHidden="1" w:uiPriority="9" w:unhideWhenUsed="1" w:qFormat="1"/>
+    <w:lsdException w:name="heading 9" w:semiHidden="1" w:uiPriority="9" w:unhideWhenUsed="1" w:qFormat="1"/>
+    <w:lsdException w:name="index 1" w:semiHidden="1" w:unhideWhenUsed="1"/>
+    <w:lsdException w:name="index 2" w:semiHidden="1" w:unhideWhenUsed="1"/>
+    <w:lsdException w:name="index 3" w:semiHidden="1" w:unhideWhenUsed="1"/>
+    <w:lsdException w:name="index 4" w:semiHidden="1" w:unhideWhenUsed="1"/>
+    <w:lsdException w:name="index 5" w:semiHidden="1" w:unhideWhenUsed="1"/>
+    <w:lsdException w:name="index 6" w:semiHidden="1" w:unhideWhenUsed="1"/>
+    <w:lsdException w:name="index 7" w:semiHidden="1" w:unhideWhenUsed="1"/>
+    <w:lsdException w:name="index 8" w:semiHidden="1" w:unhideWhenUsed="1"/>
+    <w:lsdException w:name="index 9" w:semiHidden="1" w:unhideWhenUsed="1"/>
+    <w:lsdException w:name="toc 1" w:semiHidden="1" w:uiPriority="39" w:unhideWhenUsed="1"/>
+    <w:lsdException w:name="toc 2" w:semiHidden="1" w:uiPriority="39" w:unhideWhenUsed="1"/>
+    <w:lsdException w:name="toc 3" w:semiHidden="1" w:uiPriority="39" w:unhideWhenUsed="1"/>
+    <w:lsdException w:name="toc 4" w:semiHidden="1" w:uiPriority="39" w:unhideWhenUsed="1"/>
+    <w:lsdException w:name="toc 5" w:semiHidden="1" w:uiPriority="39" w:unhideWhenUsed="1"/>
+    <w:lsdException w:name="toc 6" w:semiHidden="1" w:uiPriority="39" w:unhideWhenUsed="1"/>
+    <w:lsdException w:name="toc 7" w:semiHidden="1" w:uiPriority="39" w:unhideWhenUsed="1"/>
+    <w:lsdException w:name="toc 8" w:semiHidden="1" w:uiPriority="39" w:unhideWhenUsed="1"/>
+    <w:lsdException w:name="toc 9" w:semiHidden="1" w:uiPriority="39" w:unhideWhenUsed="1"/>
+    <w:lsdException w:name="Normal Indent" w:semiHidden="1" w:unhideWhenUsed="1"/>
+    <w:lsdException w:name="footnote text" w:semiHidden="1" w:unhideWhenUsed="1"/>
+    <w:lsdException w:name="annotation text" w:semiHidden="1" w:unhideWhenUsed="1"/>
+    <w:lsdException w:name="header" w:semiHidden="1" w:unhideWhenUsed="1"/>
+    <w:lsdException w:name="footer" w:semiHidden="1" w:unhideWhenUsed="1"/>
+    <w:lsdException w:name="index heading" w:semiHidden="1" w:unhideWhenUsed="1"/>
+    <w:lsdException w:name="caption" w:semiHidden="1" w:uiPriority="35" w:unhideWhenUsed="1" w:qFormat="1"/>
+    <w:lsdException w:name="table of figures" w:semiHidden="1" w:unhideWhenUsed="1"/>
+    <w:lsdException w:name="envelope address" w:semiHidden="1" w:unhideWhenUsed="1"/>
+    <w:lsdException w:name="envelope return" w:semiHidden="1" w:unhideWhenUsed="1"/>
+    <w:lsdException w:name="footnote reference" w:semiHidden="1" w:unhideWhenUsed="1"/>
+    <w:lsdException w:name="annotation reference" w:semiHidden="1" w:unhideWhenUsed="1"/>
+    <w:lsdException w:name="line number" w:semiHidden="1" w:unhideWhenUsed="1"/>
+    <w:lsdException w:name="page number" w:semiHidden="1" w:unhideWhenUsed="1"/>
+    <w:lsdException w:name="endnote reference" w:semiHidden="1" w:unhideWhenUsed="1"/>
+    <w:lsdException w:name="endnote text" w:semiHidden="1" w:unhideWhenUsed="1"/>
+    <w:lsdException w:name="table of authorities" w:semiHidden="1" w:unhideWhenUsed="1"/>
+    <w:lsdException w:name="macro" w:semiHidden="1" w:unhideWhenUsed="1"/>
+    <w:lsdException w:name="toa heading" w:semiHidden="1" w:unhideWhenUsed="1"/>
+    <w:lsdException w:name="List" w:semiHidden="1" w:unhideWhenUsed="1"/>
+    <w:lsdException w:name="List Bullet" w:semiHidden="1" w:unhideWhenUsed="1"/>
+    <w:lsdException w:name="List Number" w:semiHidden="1" w:unhideWhenUsed="1"/>
+    <w:lsdException w:name="List 2" w:semiHidden="1" w:unhideWhenUsed="1"/>
+    <w:lsdException w:name="List 3" w:semiHidden="1" w:unhideWhenUsed="1"/>
+    <w:lsdException w:name="List 4" w:semiHidden="1" w:unhideWhenUsed="1"/>
+    <w:lsdException w:name="List 5" w:semiHidden="1" w:unhideWhenUsed="1"/>
+    <w:lsdException w:name="List Bullet 2" w:semiHidden="1" w:unhideWhenUsed="1"/>
+    <w:lsdException w:name="List Bullet 3" w:semiHidden="1" w:unhideWhenUsed="1"/>
+    <w:lsdException w:name="List Bullet 4" w:semiHidden="1" w:unhideWhenUsed="1"/>
+    <w:lsdException w:name="List Bullet 5" w:semiHidden="1" w:unhideWhenUsed="1"/>
+    <w:lsdException w:name="List Number 2" w:semiHidden="1" w:unhideWhenUsed="1"/>
+    <w:lsdException w:name="List Number 3" w:semiHidden="1" w:unhideWhenUsed="1"/>
+    <w:lsdException w:name="List Number 4" w:semiHidden="1" w:unhideWhenUsed="1"/>
+    <w:lsdException w:name="List Number 5" w:semiHidden="1" w:unhideWhenUsed="1"/>
+    <w:lsdException w:name="Title" w:uiPriority="10" w:qFormat="1"/>
+    <w:lsdException w:name="Closing" w:semiHidden="1" w:unhideWhenUsed="1"/>
+    <w:lsdException w:name="Signature" w:semiHidden="1" w:unhideWhenUsed="1"/>
+    <w:lsdException w:name="Default Paragraph Font" w:semiHidden="1" w:uiPriority="1" w:unhideWhenUsed="1"/>
+    <w:lsdException w:name="Body Text" w:semiHidden="1" w:unhideWhenUsed="1"/>
+    <w:lsdException w:name="Body Text Indent" w:semiHidden="1" w:unhideWhenUsed="1"/>
+    <w:lsdException w:name="List Continue" w:semiHidden="1" w:unhideWhenUsed="1"/>
+    <w:lsdException w:name="List Continue 2" w:semiHidden="1" w:unhideWhenUsed="1"/>
+    <w:lsdException w:name="List Continue 3" w:semiHidden="1" w:unhideWhenUsed="1"/>
+    <w:lsdException w:name="List Continue 4" w:semiHidden="1" w:unhideWhenUsed="1"/>
+    <w:lsdException w:name="List Continue 5" w:semiHidden="1" w:unhideWhenUsed="1"/>
+    <w:lsdException w:name="Message Header" w:semiHidden="1" w:unhideWhenUsed="1"/>
+    <w:lsdException w:name="Subtitle" w:uiPriority="11" w:qFormat="1"/>
+    <w:lsdException w:name="Salutation" w:semiHidden="1" w:unhideWhenUsed="1"/>
+    <w:lsdException w:name="Date" w:semiHidden="1" w:unhideWhenUsed="1"/>
+    <w:lsdException w:name="Body Text First Indent" w:semiHidden="1" w:unhideWhenUsed="1"/>
+    <w:lsdException w:name="Body Text First Indent 2" w:semiHidden="1" w:unhideWhenUsed="1"/>
+    <w:lsdException w:name="Note Heading" w:semiHidden="1" w:unhideWhenUsed="1"/>
+    <w:lsdException w:name="Body Text 2" w:semiHidden="1" w:unhideWhenUsed="1"/>
+    <w:lsdException w:name="Body Text 3" w:semiHidden="1" w:unhideWhenUsed="1"/>
+    <w:lsdException w:name="Body Text Indent 2" w:semiHidden="1" w:unhideWhenUsed="1"/>
+    <w:lsdException w:name="Body Text Indent 3" w:semiHidden="1" w:unhideWhenUsed="1"/>
+    <w:lsdException w:name="Block Text" w:semiHidden="1" w:unhideWhenUsed="1"/>
+    <w:lsdException w:name="Hyperlink" w:semiHidden="1" w:unhideWhenUsed="1"/>
+    <w:lsdException w:name="FollowedHyperlink" w:semiHidden="1" w:unhideWhenUsed="1"/>
+    <w:lsdException w:name="Strong" w:uiPriority="22" w:qFormat="1"/>
+    <w:lsdException w:name="Emphasis" w:uiPriority="20" w:qFormat="1"/>
+    <w:lsdException w:name="Document Map" w:semiHidden="1" w:unhideWhenUsed="1"/>
+    <w:lsdException w:name="Plain Text" w:semiHidden="1" w:unhideWhenUsed="1"/>
+    <w:lsdException w:name="E-mail Signature" w:semiHidden="1" w:unhideWhenUsed="1"/>
+    <w:lsdException w:name="HTML Top of Form" w:semiHidden="1" w:unhideWhenUsed="1"/>
+    <w:lsdException w:name="HTML Bottom of Form" w:semiHidden="1" w:unhideWhenUsed="1"/>
+    <w:lsdException w:name="Normal (Web)" w:semiHidden="1" w:unhideWhenUsed="1"/>
+    <w:lsdException w:name="HTML Acronym" w:semiHidden="1" w:unhideWhenUsed="1"/>
+    <w:lsdException w:name="HTML Address" w:semiHidden="1" w:unhideWhenUsed="1"/>
+    <w:lsdException w:name="HTML Cite" w:semiHidden="1" w:unhideWhenUsed="1"/>
+    <w:lsdException w:name="HTML Code" w:semiHidden="1" w:unhideWhenUsed="1"/>
+    <w:lsdException w:name="HTML Definition" w:semiHidden="1" w:unhideWhenUsed="1"/>
+    <w:lsdException w:name="HTML Keyboard" w:semiHidden="1" w:unhideWhenUsed="1"/>
+    <w:lsdException w:name="HTML Preformatted" w:semiHidden="1" w:unhideWhenUsed="1"/>
+    <w:lsdException w:name="HTML Sample" w:semiHidden="1" w:unhideWhenUsed="1"/>
+    <w:lsdException w:name="HTML Typewriter" w:semiHidden="1" w:unhideWhenUsed="1"/>
+    <w:lsdException w:name="HTML Variable" w:semiHidden="1" w:unhideWhenUsed="1"/>
+    <w:lsdException w:name="Normal Table" w:semiHidden="1" w:unhideWhenUsed="1"/>
+    <w:lsdException w:name="annotation subject" w:semiHidden="1" w:unhideWhenUsed="1"/>
+    <w:lsdException w:name="No List" w:semiHidden="1" w:unhideWhenUsed="1"/>
+    <w:lsdException w:name="Outline List 1" w:semiHidden="1" w:unhideWhenUsed="1"/>
+    <w:lsdException w:name="Outline List 2" w:semiHidden="1" w:unhideWhenUsed="1"/>
+    <w:lsdException w:name="Outline List 3" w:semiHidden="1" w:unhideWhenUsed="1"/>
+    <w:lsdException w:name="Table Simple 1" w:semiHidden="1" w:unhideWhenUsed="1"/>
+    <w:lsdException w:name="Table Simple 2" w:semiHidden="1" w:unhideWhenUsed="1"/>
+    <w:lsdException w:name="Table Simple 3" w:semiHidden="1" w:unhideWhenUsed="1"/>
+    <w:lsdException w:name="Table Classic 1" w:semiHidden="1" w:unhideWhenUsed="1"/>
+    <w:lsdException w:name="Table Classic 2" w:semiHidden="1" w:unhideWhenUsed="1"/>
+    <w:lsdException w:name="Table Classic 3" w:semiHidden="1" w:unhideWhenUsed="1"/>
+    <w:lsdException w:name="Table Classic 4" w:semiHidden="1" w:unhideWhenUsed="1"/>
+    <w:lsdException w:name="Table Colorful 1" w:semiHidden="1" w:unhideWhenUsed="1"/>
+    <w:lsdException w:name="Table Colorful 2" w:semiHidden="1" w:unhideWhenUsed="1"/>
+    <w:lsdException w:name="Table Colorful 3" w:semiHidden="1" w:unhideWhenUsed="1"/>
+    <w:lsdException w:name="Table Columns 1" w:semiHidden="1" w:unhideWhenUsed="1"/>
+    <w:lsdException w:name="Table Columns 2" w:semiHidden="1" w:unhideWhenUsed="1"/>
+    <w:lsdException w:name="Table Columns 3" w:semiHidden="1" w:unhideWhenUsed="1"/>
+    <w:lsdException w:name="Table Columns 4" w:semiHidden="1" w:unhideWhenUsed="1"/>
+    <w:lsdException w:name="Table Columns 5" w:semiHidden="1" w:unhideWhenUsed="1"/>
+    <w:lsdException w:name="Table Grid 1" w:semiHidden="1" w:unhideWhenUsed="1"/>
+    <w:lsdException w:name="Table Grid 2" w:semiHidden="1" w:unhideWhenUsed="1"/>
+    <w:lsdException w:name="Table Grid 3" w:semiHidden="1" w:unhideWhenUsed="1"/>
+    <w:lsdException w:name="Table Grid 4" w:semiHidden="1" w:unhideWhenUsed="1"/>
+    <w:lsdException w:name="Table Grid 5" w:semiHidden="1" w:unhideWhenUsed="1"/>
+    <w:lsdException w:name="Table Grid 6" w:semiHidden="1" w:unhideWhenUsed="1"/>
+    <w:lsdException w:name="Table Grid 7" w:semiHidden="1" w:unhideWhenUsed="1"/>
+    <w:lsdException w:name="Table Grid 8" w:semiHidden="1" w:unhideWhenUsed="1"/>
+    <w:lsdException w:name="Table List 1" w:semiHidden="1" w:unhideWhenUsed="1"/>
+    <w:lsdException w:name="Table List 2" w:semiHidden="1" w:unhideWhenUsed="1"/>
+    <w:lsdException w:name="Table List 3" w:semiHidden="1" w:unhideWhenUsed="1"/>
+    <w:lsdException w:name="Table List 4" w:semiHidden="1" w:unhideWhenUsed="1"/>
+    <w:lsdException w:name="Table List 5" w:semiHidden="1" w:unhideWhenUsed="1"/>
+    <w:lsdException w:name="Table List 6" w:semiHidden="1" w:unhideWhenUsed="1"/>
+    <w:lsdException w:name="Table List 7" w:semiHidden="1" w:unhideWhenUsed="1"/>
+    <w:lsdException w:name="Table List 8" w:semiHidden="1" w:unhideWhenUsed="1"/>
+    <w:lsdException w:name="Table 3D effects 1" w:semiHidden="1" w:unhideWhenUsed="1"/>
+    <w:lsdException w:name="Table 3D effects 2" w:semiHidden="1" w:unhideWhenUsed="1"/>
+    <w:lsdException w:name="Table 3D effects 3" w:semiHidden="1" w:unhideWhenUsed="1"/>
+    <w:lsdException w:name="Table Contemporary" w:semiHidden="1" w:unhideWhenUsed="1"/>
+    <w:lsdException w:name="Table Elegant" w:semiHidden="1" w:unhideWhenUsed="1"/>
+    <w:lsdException w:name="Table Professional" w:semiHidden="1" w:unhideWhenUsed="1"/>
+    <w:lsdException w:name="Table Subtle 1" w:semiHidden="1" w:unhideWhenUsed="1"/>
+    <w:lsdException w:name="Table Subtle 2" w:semiHidden="1" w:unhideWhenUsed="1"/>
+    <w:lsdException w:name="Table Web 1" w:semiHidden="1" w:unhideWhenUsed="1"/>
+    <w:lsdException w:name="Table Web 2" w:semiHidden="1" w:unhideWhenUsed="1"/>
+    <w:lsdException w:name="Table Web 3" w:semiHidden="1" w:unhideWhenUsed="1"/>
+    <w:lsdException w:name="Balloon Text" w:semiHidden="1" w:unhideWhenUsed="1"/>
+    <w:lsdException w:name="Table Grid" w:uiPriority="59"/>
+    <w:lsdException w:name="Table Theme" w:semiHidden="1" w:unhideWhenUsed="1"/>
+    <w:lsdException w:name="Placeholder Text" w:semiHidden="1"/>
+    <w:lsdException w:name="No Spacing" w:uiPriority="1" w:qFormat="1"/>
+    <w:lsdException w:name="Light Shading" w:uiPriority="60"/>
+    <w:lsdException w:name="Light List" w:uiPriority="61"/>
+    <w:lsdException w:name="Light Grid" w:uiPriority="62"/>
+    <w:lsdException w:name="Medium Shading 1" w:uiPriority="63"/>
+    <w:lsdException w:name="Medium Shading 2" w:uiPriority="64"/>
+    <w:lsdException w:name="Medium List 1" w:uiPriority="65"/>
+    <w:lsdException w:name="Medium List 2" w:uiPriority="66"/>
+    <w:lsdException w:name="Medium Grid 1" w:uiPriority="67"/>
+    <w:lsdException w:name="Medium Grid 2" w:uiPriority="68"/>
+    <w:lsdException w:name="Medium Grid 3" w:uiPriority="69"/>
+    <w:lsdException w:name="Dark List" w:uiPriority="70"/>
+    <w:lsdException w:name="Colorful Shading" w:uiPriority="71"/>
+    <w:lsdException w:name="Colorful List" w:uiPriority="72"/>
+    <w:lsdException w:name="Colorful Grid" w:uiPriority="73"/>
+    <w:lsdException w:name="Light Shading Accent 1" w:uiPriority="60"/>
+    <w:lsdException w:name="Light List Accent 1" w:uiPriority="61"/>
+    <w:lsdException w:name="Light Grid Accent 1" w:uiPriority="62"/>
+    <w:lsdException w:name="Medium Shading 1 Accent 1" w:uiPriority="63"/>
+    <w:lsdException w:name="Medium Shading 2 Accent 1" w:uiPriority="64"/>
+    <w:lsdException w:name="Medium List 1 Accent 1" w:uiPriority="65"/>
+    <w:lsdException w:name="Revision" w:semiHidden="1"/>
+    <w:lsdException w:name="List Paragraph" w:uiPriority="34" w:qFormat="1"/>
+    <w:lsdException w:name="Quote" w:uiPriority="29" w:qFormat="1"/>
+    <w:lsdException w:name="Intense Quote" w:uiPriority="30" w:qFormat="1"/>
+    <w:lsdException w:name="Medium List 2 Accent 1" w:uiPriority="66"/>
+    <w:lsdException w:name="Medium Grid 1 Accent 1" w:uiPriority="67"/>
+    <w:lsdException w:name="Medium Grid 2 Accent 1" w:uiPriority="68"/>
+    <w:lsdException w:name="Medium Grid 3 Accent 1" w:uiPriority="69"/>
+    <w:lsdException w:name="Dark List Accent 1" w:uiPriority="70"/>
+    <w:lsdException w:name="Colorful Shading Accent 1" w:uiPriority="71"/>
+    <w:lsdException w:name="Colorful List Accent 1" w:uiPriority="72"/>
+    <w:lsdException w:name="Colorful Grid Accent 1" w:uiPriority="73"/>
+    <w:lsdException w:name="Light Shading Accent 2" w:uiPriority="60"/>
+    <w:lsdException w:name="Light List Accent 2" w:uiPriority="61"/>
+    <w:lsdException w:name="Light Grid Accent 2" w:uiPriority="62"/>
+    <w:lsdException w:name="Medium Shading 1 Accent 2" w:uiPriority="63"/>
+    <w:lsdException w:name="Medium Shading 2 Accent 2" w:uiPriority="64"/>
+    <w:lsdException w:name="Medium List 1 Accent 2" w:uiPriority="65"/>
+    <w:lsdException w:name="Medium List 2 Accent 2" w:uiPriority="66"/>
+    <w:lsdException w:name="Medium Grid 1 Accent 2" w:uiPriority="67"/>
+    <w:lsdException w:name="Medium Grid 2 Accent 2" w:uiPriority="68"/>
+    <w:lsdException w:name="Medium Grid 3 Accent 2" w:uiPriority="69"/>
+    <w:lsdException w:name="Dark List Accent 2" w:uiPriority="70"/>
+    <w:lsdException w:name="Colorful Shading Accent 2" w:uiPriority="71"/>
+    <w:lsdException w:name="Colorful List Accent 2" w:uiPriority="72"/>
+    <w:lsdException w:name="Colorful Grid Accent 2" w:uiPriority="73"/>
+    <w:lsdException w:name="Light Shading Accent 3" w:uiPriority="60"/>
+    <w:lsdException w:name="Light List Accent 3" w:uiPriority="61"/>
+    <w:lsdException w:name="Light Grid Accent 3" w:uiPriority="62"/>
+    <w:lsdException w:name="Medium Shading 1 Accent 3" w:uiPriority="63"/>
+    <w:lsdException w:name="Medium Shading 2 Accent 3" w:uiPriority="64"/>
+    <w:lsdException w:name="Medium List 1 Accent 3" w:uiPriority="65"/>
+    <w:lsdException w:name="Medium List 2 Accent 3" w:uiPriority="66"/>
+    <w:lsdException w:name="Medium Grid 1 Accent 3" w:uiPriority="67"/>
+    <w:lsdException w:name="Medium Grid 2 Accent 3" w:uiPriority="68"/>
+    <w:lsdException w:name="Medium Grid 3 Accent 3" w:uiPriority="69"/>
+    <w:lsdException w:name="Dark List Accent 3" w:uiPriority="70"/>
+    <w:lsdException w:name="Colorful Shading Accent 3" w:uiPriority="71"/>
+    <w:lsdException w:name="Colorful List Accent 3" w:uiPriority="72"/>
+    <w:lsdException w:name="Colorful Grid Accent 3" w:uiPriority="73"/>
+    <w:lsdException w:name="Light Shading Accent 4" w:uiPriority="60"/>
+    <w:lsdException w:name="Light List Accent 4" w:uiPriority="61"/>
+    <w:lsdException w:name="Light Grid Accent 4" w:uiPriority="62"/>
+    <w:lsdException w:name="Medium Shading 1 Accent 4" w:uiPriority="63"/>
+    <w:lsdException w:name="Medium Shading 2 Accent 4" w:uiPriority="64"/>
+    <w:lsdException w:name="Medium List 1 Accent 4" w:uiPriority="65"/>
+    <w:lsdException w:name="Medium List 2 Accent 4" w:uiPriority="66"/>
+    <w:lsdException w:name="Medium Grid 1 Accent 4" w:uiPriority="67"/>
+    <w:lsdException w:name="Medium Grid 2 Accent 4" w:uiPriority="68"/>
+    <w:lsdException w:name="Medium Grid 3 Accent 4" w:uiPriority="69"/>
+    <w:lsdException w:name="Dark List Accent 4" w:uiPriority="70"/>
+    <w:lsdException w:name="Colorful Shading Accent 4" w:uiPriority="71"/>
+    <w:lsdException w:name="Colorful List Accent 4" w:uiPriority="72"/>
+    <w:lsdException w:name="Colorful Grid Accent 4" w:uiPriority="73"/>
+    <w:lsdException w:name="Light Shading Accent 5" w:uiPriority="60"/>
+    <w:lsdException w:name="Light List Accent 5" w:uiPriority="61"/>
+    <w:lsdException w:name="Light Grid Accent 5" w:uiPriority="62"/>
+    <w:lsdException w:name="Medium Shading 1 Accent 5" w:uiPriority="63"/>
+    <w:lsdException w:name="Medium Shading 2 Accent 5" w:uiPriority="64"/>
+    <w:lsdException w:name="Medium List 1 Accent 5" w:uiPriority="65"/>
+    <w:lsdException w:name="Medium List 2 Accent 5" w:uiPriority="66"/>
+    <w:lsdException w:name="Medium Grid 1 Accent 5" w:uiPriority="67"/>
+    <w:lsdException w:name="Medium Grid 2 Accent 5" w:uiPriority="68"/>
+    <w:lsdException w:name="Medium Grid 3 Accent 5" w:uiPriority="69"/>
+    <w:lsdException w:name="Dark List Accent 5" w:uiPriority="70"/>
+    <w:lsdException w:name="Colorful Shading Accent 5" w:uiPriority="71"/>
+    <w:lsdException w:name="Colorful List Accent 5" w:uiPriority="72"/>
+    <w:lsdException w:name="Colorful Grid Accent 5" w:uiPriority="73"/>
+    <w:lsdException w:name="Light Shading Accent 6" w:uiPriority="60"/>
+    <w:lsdException w:name="Light List Accent 6" w:uiPriority="61"/>
+    <w:lsdException w:name="Light Grid Accent 6" w:uiPriority="62"/>
+    <w:lsdException w:name="Medium Shading 1 Accent 6" w:uiPriority="63"/>
+    <w:lsdException w:name="Medium Shading 2 Accent 6" w:uiPriority="64"/>
+    <w:lsdException w:name="Medium List 1 Accent 6" w:uiPriority="65"/>
+    <w:lsdException w:name="Medium List 2 Accent 6" w:uiPriority="66"/>
+    <w:lsdException w:name="Medium Grid 1 Accent 6" w:uiPriority="67"/>
+    <w:lsdException w:name="Medium Grid 2 Accent 6" w:uiPriority="68"/>
+    <w:lsdException w:name="Medium Grid 3 Accent 6" w:uiPriority="69"/>
+    <w:lsdException w:name="Dark List Accent 6" w:uiPriority="70"/>
+    <w:lsdException w:name="Colorful Shading Accent 6" w:uiPriority="71"/>
+    <w:lsdException w:name="Colorful List Accent 6" w:uiPriority="72"/>
+    <w:lsdException w:name="Colorful Grid Accent 6" w:uiPriority="73"/>
+    <w:lsdException w:name="Subtle Emphasis" w:uiPriority="19" w:qFormat="1"/>
+    <w:lsdException w:name="Intense Emphasis" w:uiPriority="21" w:qFormat="1"/>
+    <w:lsdException w:name="Subtle Reference" w:uiPriority="31" w:qFormat="1"/>
+    <w:lsdException w:name="Intense Reference" w:uiPriority="32" w:qFormat="1"/>
+    <w:lsdException w:name="Book Title" w:uiPriority="33" w:qFormat="1"/>
+    <w:lsdException w:name="Bibliography" w:semiHidden="1" w:uiPriority="37" w:unhideWhenUsed="1"/>
+    <w:lsdException w:name="TOC Heading" w:semiHidden="1" w:uiPriority="39" w:unhideWhenUsed="1" w:qFormat="1"/>
+    <w:lsdException w:name="Plain Table 1" w:uiPriority="41"/>
+    <w:lsdException w:name="Plain Table 2" w:uiPriority="42"/>
+    <w:lsdException w:name="Plain Table 3" w:uiPriority="43"/>
+    <w:lsdException w:name="Plain Table 4" w:uiPriority="44"/>
+    <w:lsdException w:name="Plain Table 5" w:uiPriority="45"/>
+    <w:lsdException w:name="Grid Table Light" w:uiPriority="40"/>
+    <w:lsdException w:name="Grid Table 1 Light" w:uiPriority="46"/>
+    <w:lsdException w:name="Grid Table 2" w:uiPriority="47"/>
+    <w:lsdException w:name="Grid Table 3" w:uiPriority="48"/>
+    <w:lsdException w:name="Grid Table 4" w:uiPriority="49"/>
+    <w:lsdException w:name="Grid Table 5 Dark" w:uiPriority="50"/>
+    <w:lsdException w:name="Grid Table 6 Colorful" w:uiPriority="51"/>
+    <w:lsdException w:name="Grid Table 7 Colorful" w:uiPriority="52"/>
+    <w:lsdException w:name="Grid Table 1 Light Accent 1" w:uiPriority="46"/>
+    <w:lsdException w:name="Grid Table 2 Accent 1" w:uiPriority="47"/>
+    <w:lsdException w:name="Grid Table 3 Accent 1" w:uiPriority="48"/>
+    <w:lsdException w:name="Grid Table 4 Accent 1" w:uiPriority="49"/>
+    <w:lsdException w:name="Grid Table 5 Dark Accent 1" w:uiPriority="50"/>
+    <w:lsdException w:name="Grid Table 6 Colorful Accent 1" w:uiPriority="51"/>
+    <w:lsdException w:name="Grid Table 7 Colorful Accent 1" w:uiPriority="52"/>
+    <w:lsdException w:name="Grid Table 1 Light Accent 2" w:uiPriority="46"/>
+    <w:lsdException w:name="Grid Table 2 Accent 2" w:uiPriority="47"/>
+    <w:lsdException w:name="Grid Table 3 Accent 2" w:uiPriority="48"/>
+    <w:lsdException w:name="Grid Table 4 Accent 2" w:uiPriority="49"/>
+    <w:lsdException w:name="Grid Table 5 Dark Accent 2" w:uiPriority="50"/>
+    <w:lsdException w:name="Grid Table 6 Colorful Accent 2" w:uiPriority="51"/>
+    <w:lsdException w:name="Grid Table 7 Colorful Accent 2" w:uiPriority="52"/>
+    <w:lsdException w:name="Grid Table 1 Light Accent 3" w:uiPriority="46"/>
+    <w:lsdException w:name="Grid Table 2 Accent 3" w:uiPriority="47"/>
+    <w:lsdException w:name="Grid Table 3 Accent 3" w:uiPriority="48"/>
+    <w:lsdException w:name="Grid Table 4 Accent 3" w:uiPriority="49"/>
+    <w:lsdException w:name="Grid Table 5 Dark Accent 3" w:uiPriority="50"/>
+    <w:lsdException w:name="Grid Table 6 Colorful Accent 3" w:uiPriority="51"/>
+    <w:lsdException w:name="Grid Table 7 Colorful Accent 3" w:uiPriority="52"/>
+    <w:lsdException w:name="Grid Table 1 Light Accent 4" w:uiPriority="46"/>
+    <w:lsdException w:name="Grid Table 2 Accent 4" w:uiPriority="47"/>
+    <w:lsdException w:name="Grid Table 3 Accent 4" w:uiPriority="48"/>
+    <w:lsdException w:name="Grid Table 4 Accent 4" w:uiPriority="49"/>
+    <w:lsdException w:name="Grid Table 5 Dark Accent 4" w:uiPriority="50"/>
+    <w:lsdException w:name="Grid Table 6 Colorful Accent 4" w:uiPriority="51"/>
+    <w:lsdException w:name="Grid Table 7 Colorful Accent 4" w:uiPriority="52"/>
+    <w:lsdException w:name="Grid Table 1 Light Accent 5" w:uiPriority="46"/>
+    <w:lsdException w:name="Grid Table 2 Accent 5" w:uiPriority="47"/>
+    <w:lsdException w:name="Grid Table 3 Accent 5" w:uiPriority="48"/>
+    <w:lsdException w:name="Grid Table 4 Accent 5" w:uiPriority="49"/>
+    <w:lsdException w:name="Grid Table 5 Dark Accent 5" w:uiPriority="50"/>
+    <w:lsdException w:name="Grid Table 6 Colorful Accent 5" w:uiPriority="51"/>
+    <w:lsdException w:name="Grid Table 7 Colorful Accent 5" w:uiPriority="52"/>
+    <w:lsdException w:name="Grid Table 1 Light Accent 6" w:uiPriority="46"/>
+    <w:lsdException w:name="Grid Table 2 Accent 6" w:uiPriority="47"/>
+    <w:lsdException w:name="Grid Table 3 Accent 6" w:uiPriority="48"/>
+    <w:lsdException w:name="Grid Table 4 Accent 6" w:uiPriority="49"/>
+    <w:lsdException w:name="Grid Table 5 Dark Accent 6" w:uiPriority="50"/>
+    <w:lsdException w:name="Grid Table 6 Colorful Accent 6" w:uiPriority="51"/>
+    <w:lsdException w:name="Grid Table 7 Colorful Accent 6" w:uiPriority="52"/>
+    <w:lsdException w:name="List Table 1 Light" w:uiPriority="46"/>
+    <w:lsdException w:name="List Table 2" w:uiPriority="47"/>
+    <w:lsdException w:name="List Table 3" w:uiPriority="48"/>
+    <w:lsdException w:name="List Table 4" w:uiPriority="49"/>
+    <w:lsdException w:name="List Table 5 Dark" w:uiPriority="50"/>
+    <w:lsdException w:name="List Table 6 Colorful" w:uiPriority="51"/>
+    <w:lsdException w:name="List Table 7 Colorful" w:uiPriority="52"/>
+    <w:lsdException w:name="List Table 1 Light Accent 1" w:uiPriority="46"/>
+    <w:lsdException w:name="List Table 2 Accent 1" w:uiPriority="47"/>
+    <w:lsdException w:name="List Table 3 Accent 1" w:uiPriority="48"/>
+    <w:lsdException w:name="List Table 4 Accent 1" w:uiPriority="49"/>
+    <w:lsdException w:name="List Table 5 Dark Accent 1" w:uiPriority="50"/>
+    <w:lsdException w:name="List Table 6 Colorful Accent 1" w:uiPriority="51"/>
+    <w:lsdException w:name="List Table 7 Colorful Accent 1" w:uiPriority="52"/>
+    <w:lsdException w:name="List Table 1 Light Accent 2" w:uiPriority="46"/>
+    <w:lsdException w:name="List Table 2 Accent 2" w:uiPriority="47"/>
+    <w:lsdException w:name="List Table 3 Accent 2" w:uiPriority="48"/>
+    <w:lsdException w:name="List Table 4 Accent 2" w:uiPriority="49"/>
+    <w:lsdException w:name="List Table 5 Dark Accent 2" w:uiPriority="50"/>
+    <w:lsdException w:name="List Table 6 Colorful Accent 2" w:uiPriority="51"/>
+    <w:lsdException w:name="List Table 7 Colorful Accent 2" w:uiPriority="52"/>
+    <w:lsdException w:name="List Table 1 Light Accent 3" w:uiPriority="46"/>
+    <w:lsdException w:name="List Table 2 Accent 3" w:uiPriority="47"/>
+    <w:lsdException w:name="List Table 3 Accent 3" w:uiPriority="48"/>
+    <w:lsdException w:name="List Table 4 Accent 3" w:uiPriority="49"/>
+    <w:lsdException w:name="List Table 5 Dark Accent 3" w:uiPriority="50"/>
+    <w:lsdException w:name="List Table 6 Colorful Accent 3" w:uiPriority="51"/>
+    <w:lsdException w:name="List Table 7 Colorful Accent 3" w:uiPriority="52"/>
+    <w:lsdException w:name="List Table 1 Light Accent 4" w:uiPriority="46"/>
+    <w:lsdException w:name="List Table 2 Accent 4" w:uiPriority="47"/>
+    <w:lsdException w:name="List Table 3 Accent 4" w:uiPriority="48"/>
+    <w:lsdException w:name="List Table 4 Accent 4" w:uiPriority="49"/>
+    <w:lsdException w:name="List Table 5 Dark Accent 4" w:uiPriority="50"/>
+    <w:lsdException w:name="List Table 6 Colorful Accent 4" w:uiPriority="51"/>
+    <w:lsdException w:name="List Table 7 Colorful Accent 4" w:uiPriority="52"/>
+    <w:lsdException w:name="List Table 1 Light Accent 5" w:uiPriority="46"/>
+    <w:lsdException w:name="List Table 2 Accent 5" w:uiPriority="47"/>
+    <w:lsdException w:name="List Table 3 Accent 5" w:uiPriority="48"/>
+    <w:lsdException w:name="List Table 4 Accent 5" w:uiPriority="49"/>
+    <w:lsdException w:name="List Table 5 Dark Accent 5" w:uiPriority="50"/>
+    <w:lsdException w:name="List Table 6 Colorful Accent 5" w:uiPriority="51"/>
+    <w:lsdException w:name="List Table 7 Colorful Accent 5" w:uiPriority="52"/>
+    <w:lsdException w:name="List Table 1 Light Accent 6" w:uiPriority="46"/>
+    <w:lsdException w:name="List Table 2 Accent 6" w:uiPriority="47"/>
+    <w:lsdException w:name="List Table 3 Accent 6" w:uiPriority="48"/>
+    <w:lsdException w:name="List Table 4 Accent 6" w:uiPriority="49"/>
+    <w:lsdException w:name="List Table 5 Dark Accent 6" w:uiPriority="50"/>
+    <w:lsdException w:name="List Table 6 Colorful Accent 6" w:uiPriority="51"/>
+    <w:lsdException w:name="List Table 7 Colorful Accent 6" w:uiPriority="52"/>
   </w:latentStyles>
   <w:style w:type="paragraph" w:default="1" w:styleId="Normal">
     <w:name w:val="Normal"/>
@@ -15187,7 +14673,7 @@
 </file>
 
 <file path=customXml/itemProps1.xml><?xml version="1.0" encoding="utf-8"?>
-<ds:datastoreItem xmlns:ds="http://schemas.openxmlformats.org/officeDocument/2006/customXml" ds:itemID="{33C2F4DB-D302-7642-A8A7-A757B15D7DAC}">
+<ds:datastoreItem xmlns:ds="http://schemas.openxmlformats.org/officeDocument/2006/customXml" ds:itemID="{02C52188-CFE8-D847-8EB5-BED84090FDAB}">
   <ds:schemaRefs>
     <ds:schemaRef ds:uri="http://schemas.openxmlformats.org/officeDocument/2006/bibliography"/>
   </ds:schemaRefs>

</xml_diff>

<commit_message>
Updated description of the chapters in Overview based on our changes
</commit_message>
<xml_diff>
--- a/SoftwareRequirementsSpecificationforFractionWorksheetCreator.docx
+++ b/SoftwareRequirementsSpecificationforFractionWorksheetCreator.docx
@@ -4784,7 +4784,6 @@
         <w:rPr>
           <w:rFonts w:ascii="Arial" w:eastAsia="Arial" w:hAnsi="Arial" w:cs="Arial"/>
           <w:sz w:val="22"/>
-          <w:szCs w:val="22"/>
         </w:rPr>
       </w:pPr>
       <w:bookmarkStart w:id="31" w:name="h.h3jk7hao9ksp" w:colFirst="0" w:colLast="0"/>
@@ -4794,7 +4793,62 @@
           <w:rFonts w:ascii="Arial" w:eastAsia="Arial" w:hAnsi="Arial" w:cs="Arial"/>
           <w:sz w:val="22"/>
         </w:rPr>
-        <w:t>The fourth chapter deals with the prioritization of the requirements. It includes a motivation for the chosen prioritization methods and discusses why other alternatives were not chosen. The fifth chapter describes other nonfunctional requirements.</w:t>
+        <w:t xml:space="preserve">The fourth chapter deals with the </w:t>
+      </w:r>
+      <w:r>
+        <w:rPr>
+          <w:rFonts w:ascii="Arial" w:eastAsia="Arial" w:hAnsi="Arial" w:cs="Arial"/>
+          <w:sz w:val="22"/>
+        </w:rPr>
+        <w:t>general, admin, teacher, and student system features that will be utilized by user accounts</w:t>
+      </w:r>
+      <w:r>
+        <w:rPr>
+          <w:rFonts w:ascii="Arial" w:eastAsia="Arial" w:hAnsi="Arial" w:cs="Arial"/>
+          <w:sz w:val="22"/>
+        </w:rPr>
+        <w:t xml:space="preserve">. </w:t>
+      </w:r>
+    </w:p>
+    <w:p>
+      <w:pPr>
+        <w:pStyle w:val="Normal1"/>
+        <w:rPr>
+          <w:rFonts w:ascii="Arial" w:eastAsia="Arial" w:hAnsi="Arial" w:cs="Arial"/>
+          <w:sz w:val="22"/>
+        </w:rPr>
+      </w:pPr>
+    </w:p>
+    <w:p>
+      <w:pPr>
+        <w:pStyle w:val="Normal1"/>
+        <w:rPr>
+          <w:rFonts w:ascii="Arial" w:eastAsia="Arial" w:hAnsi="Arial" w:cs="Arial"/>
+          <w:sz w:val="22"/>
+        </w:rPr>
+      </w:pPr>
+      <w:r>
+        <w:rPr>
+          <w:rFonts w:ascii="Arial" w:eastAsia="Arial" w:hAnsi="Arial" w:cs="Arial"/>
+          <w:sz w:val="22"/>
+        </w:rPr>
+        <w:t>The fifth chapter describes other nonfunctional requirements</w:t>
+      </w:r>
+      <w:r>
+        <w:rPr>
+          <w:rFonts w:ascii="Arial" w:eastAsia="Arial" w:hAnsi="Arial" w:cs="Arial"/>
+          <w:sz w:val="22"/>
+        </w:rPr>
+        <w:t xml:space="preserve"> and business rules</w:t>
+      </w:r>
+      <w:bookmarkStart w:id="32" w:name="_GoBack"/>
+      <w:bookmarkEnd w:id="32"/>
+      <w:r>
+        <w:rPr>
+          <w:rFonts w:ascii="Arial" w:eastAsia="Arial" w:hAnsi="Arial" w:cs="Arial"/>
+          <w:sz w:val="22"/>
+        </w:rPr>
+        <w:t>.</w:t>
       </w:r>
       <w:r>
         <w:rPr>
@@ -4803,6 +4857,25 @@
         </w:rPr>
         <w:t xml:space="preserve"> </w:t>
       </w:r>
+    </w:p>
+    <w:p>
+      <w:pPr>
+        <w:pStyle w:val="Normal1"/>
+        <w:rPr>
+          <w:rFonts w:ascii="Arial" w:eastAsia="Arial" w:hAnsi="Arial" w:cs="Arial"/>
+          <w:sz w:val="22"/>
+        </w:rPr>
+      </w:pPr>
+    </w:p>
+    <w:p>
+      <w:pPr>
+        <w:pStyle w:val="Normal1"/>
+        <w:rPr>
+          <w:rFonts w:ascii="Arial" w:eastAsia="Arial" w:hAnsi="Arial" w:cs="Arial"/>
+          <w:sz w:val="22"/>
+          <w:szCs w:val="22"/>
+        </w:rPr>
+      </w:pPr>
       <w:r>
         <w:rPr>
           <w:rFonts w:ascii="Arial" w:eastAsia="Arial" w:hAnsi="Arial" w:cs="Arial"/>
@@ -4852,19 +4925,19 @@
           <w:sz w:val="22"/>
         </w:rPr>
       </w:pPr>
-      <w:bookmarkStart w:id="32" w:name="h.9h99f112mfq2" w:colFirst="0" w:colLast="0"/>
-      <w:bookmarkEnd w:id="32"/>
-    </w:p>
-    <w:p>
-      <w:pPr>
-        <w:pStyle w:val="Normal1"/>
-        <w:rPr>
-          <w:rFonts w:ascii="Arial" w:eastAsia="Arial" w:hAnsi="Arial" w:cs="Arial"/>
-          <w:sz w:val="22"/>
-        </w:rPr>
-      </w:pPr>
-      <w:bookmarkStart w:id="33" w:name="h.1swmsgairiq8" w:colFirst="0" w:colLast="0"/>
+      <w:bookmarkStart w:id="33" w:name="h.9h99f112mfq2" w:colFirst="0" w:colLast="0"/>
       <w:bookmarkEnd w:id="33"/>
+    </w:p>
+    <w:p>
+      <w:pPr>
+        <w:pStyle w:val="Normal1"/>
+        <w:rPr>
+          <w:rFonts w:ascii="Arial" w:eastAsia="Arial" w:hAnsi="Arial" w:cs="Arial"/>
+          <w:sz w:val="22"/>
+        </w:rPr>
+      </w:pPr>
+      <w:bookmarkStart w:id="34" w:name="h.1swmsgairiq8" w:colFirst="0" w:colLast="0"/>
+      <w:bookmarkEnd w:id="34"/>
       <w:r>
         <w:rPr>
           <w:rFonts w:ascii="Arial" w:eastAsia="Arial" w:hAnsi="Arial" w:cs="Arial"/>
@@ -4877,7 +4950,21 @@
           <w:rFonts w:ascii="Arial" w:eastAsia="Arial" w:hAnsi="Arial" w:cs="Arial"/>
           <w:sz w:val="22"/>
         </w:rPr>
-        <w:t>es in the end of the document include all</w:t>
+        <w:t>es</w:t>
+      </w:r>
+      <w:r>
+        <w:rPr>
+          <w:rFonts w:ascii="Arial" w:eastAsia="Arial" w:hAnsi="Arial" w:cs="Arial"/>
+          <w:sz w:val="22"/>
+        </w:rPr>
+        <w:t xml:space="preserve"> A and B</w:t>
+      </w:r>
+      <w:r>
+        <w:rPr>
+          <w:rFonts w:ascii="Arial" w:eastAsia="Arial" w:hAnsi="Arial" w:cs="Arial"/>
+          <w:sz w:val="22"/>
+        </w:rPr>
+        <w:t xml:space="preserve"> in the end of the document include all</w:t>
       </w:r>
       <w:r>
         <w:rPr>
@@ -4891,23 +4978,23 @@
           <w:rFonts w:ascii="Arial" w:eastAsia="Arial" w:hAnsi="Arial" w:cs="Arial"/>
           <w:sz w:val="22"/>
         </w:rPr>
-        <w:t xml:space="preserve"> results of the requirement prioritization and a release plan based on them.</w:t>
-      </w:r>
-      <w:bookmarkStart w:id="34" w:name="h.tvv6z5u8mjlt" w:colFirst="0" w:colLast="0"/>
-      <w:bookmarkStart w:id="35" w:name="h.lp5kkmrkv7x5" w:colFirst="0" w:colLast="0"/>
-      <w:bookmarkStart w:id="36" w:name="h.4d34og8" w:colFirst="0" w:colLast="0"/>
-      <w:bookmarkEnd w:id="34"/>
-      <w:bookmarkEnd w:id="35"/>
-      <w:bookmarkEnd w:id="36"/>
-    </w:p>
-    <w:p>
-      <w:pPr>
-        <w:pStyle w:val="Normal1"/>
-        <w:rPr>
-          <w:rFonts w:ascii="Arial" w:hAnsi="Arial" w:cs="Arial"/>
-          <w:sz w:val="22"/>
-        </w:rPr>
-      </w:pPr>
+        <w:t xml:space="preserve"> terms necessary to properly interpret the SRS, including acronyms and abbreviations, and a numbered list of the TBD references that remain in the SRS so they can be tracked to closure.</w:t>
+      </w:r>
+    </w:p>
+    <w:p>
+      <w:pPr>
+        <w:rPr>
+          <w:rFonts w:ascii="Arial" w:hAnsi="Arial" w:cs="Arial"/>
+          <w:sz w:val="22"/>
+        </w:rPr>
+      </w:pPr>
+      <w:r>
+        <w:rPr>
+          <w:rFonts w:ascii="Arial" w:hAnsi="Arial" w:cs="Arial"/>
+          <w:sz w:val="22"/>
+        </w:rPr>
+        <w:br w:type="page"/>
+      </w:r>
     </w:p>
     <w:p>
       <w:pPr>
@@ -4917,12 +5004,12 @@
           <w:numId w:val="5"/>
         </w:numPr>
       </w:pPr>
-      <w:bookmarkStart w:id="37" w:name="_Toc443497030"/>
+      <w:bookmarkStart w:id="35" w:name="_Toc443497030"/>
       <w:r>
         <w:lastRenderedPageBreak/>
         <w:t>Overall Description</w:t>
       </w:r>
-      <w:bookmarkEnd w:id="37"/>
+      <w:bookmarkEnd w:id="35"/>
     </w:p>
     <w:p>
       <w:pPr>
@@ -4935,27 +5022,27 @@
           <w:rFonts w:ascii="Arial" w:hAnsi="Arial" w:cs="Arial"/>
         </w:rPr>
       </w:pPr>
-      <w:bookmarkStart w:id="38" w:name="h.2s8eyo1" w:colFirst="0" w:colLast="0"/>
-      <w:bookmarkStart w:id="39" w:name="_Toc443497031"/>
+      <w:bookmarkStart w:id="36" w:name="h.2s8eyo1" w:colFirst="0" w:colLast="0"/>
+      <w:bookmarkStart w:id="37" w:name="_Toc443497031"/>
+      <w:bookmarkEnd w:id="36"/>
+      <w:r>
+        <w:rPr>
+          <w:rFonts w:ascii="Arial" w:hAnsi="Arial" w:cs="Arial"/>
+        </w:rPr>
+        <w:t>Product Perspective</w:t>
+      </w:r>
+      <w:bookmarkEnd w:id="37"/>
+    </w:p>
+    <w:p>
+      <w:pPr>
+        <w:pStyle w:val="Normal1"/>
+        <w:rPr>
+          <w:rFonts w:ascii="Arial" w:eastAsia="Arial" w:hAnsi="Arial" w:cs="Arial"/>
+          <w:sz w:val="22"/>
+        </w:rPr>
+      </w:pPr>
+      <w:bookmarkStart w:id="38" w:name="h.17dp8vu" w:colFirst="0" w:colLast="0"/>
       <w:bookmarkEnd w:id="38"/>
-      <w:r>
-        <w:rPr>
-          <w:rFonts w:ascii="Arial" w:hAnsi="Arial" w:cs="Arial"/>
-        </w:rPr>
-        <w:t>Product Perspective</w:t>
-      </w:r>
-      <w:bookmarkEnd w:id="39"/>
-    </w:p>
-    <w:p>
-      <w:pPr>
-        <w:pStyle w:val="Normal1"/>
-        <w:rPr>
-          <w:rFonts w:ascii="Arial" w:eastAsia="Arial" w:hAnsi="Arial" w:cs="Arial"/>
-          <w:sz w:val="22"/>
-        </w:rPr>
-      </w:pPr>
-      <w:bookmarkStart w:id="40" w:name="h.17dp8vu" w:colFirst="0" w:colLast="0"/>
-      <w:bookmarkEnd w:id="40"/>
       <w:r>
         <w:rPr>
           <w:rFonts w:ascii="Arial" w:eastAsia="Arial" w:hAnsi="Arial" w:cs="Arial"/>
@@ -5208,16 +5295,16 @@
           <w:rFonts w:ascii="Arial" w:hAnsi="Arial" w:cs="Arial"/>
         </w:rPr>
       </w:pPr>
-      <w:bookmarkStart w:id="41" w:name="_Toc443497032"/>
+      <w:bookmarkStart w:id="39" w:name="_Toc443497032"/>
       <w:r>
         <w:rPr>
           <w:rFonts w:ascii="Arial" w:hAnsi="Arial" w:cs="Arial"/>
         </w:rPr>
         <w:t>User Classes and Characteristics</w:t>
       </w:r>
-      <w:bookmarkStart w:id="42" w:name="h.26in1rg" w:colFirst="0" w:colLast="0"/>
-      <w:bookmarkEnd w:id="41"/>
-      <w:bookmarkEnd w:id="42"/>
+      <w:bookmarkStart w:id="40" w:name="h.26in1rg" w:colFirst="0" w:colLast="0"/>
+      <w:bookmarkEnd w:id="39"/>
+      <w:bookmarkEnd w:id="40"/>
     </w:p>
     <w:tbl>
       <w:tblPr>
@@ -5529,14 +5616,14 @@
           <w:rFonts w:ascii="Arial" w:hAnsi="Arial" w:cs="Arial"/>
         </w:rPr>
       </w:pPr>
-      <w:bookmarkStart w:id="43" w:name="_Toc443497033"/>
+      <w:bookmarkStart w:id="41" w:name="_Toc443497033"/>
       <w:r>
         <w:rPr>
           <w:rFonts w:ascii="Arial" w:hAnsi="Arial" w:cs="Arial"/>
         </w:rPr>
         <w:t>Operating Environment</w:t>
       </w:r>
-      <w:bookmarkEnd w:id="43"/>
+      <w:bookmarkEnd w:id="41"/>
     </w:p>
     <w:p>
       <w:pPr>
@@ -5551,8 +5638,8 @@
           <w:szCs w:val="22"/>
         </w:rPr>
       </w:pPr>
-      <w:bookmarkStart w:id="44" w:name="h.lnxbz9" w:colFirst="0" w:colLast="0"/>
-      <w:bookmarkEnd w:id="44"/>
+      <w:bookmarkStart w:id="42" w:name="h.lnxbz9" w:colFirst="0" w:colLast="0"/>
+      <w:bookmarkEnd w:id="42"/>
       <w:r>
         <w:rPr>
           <w:rFonts w:ascii="Arial" w:eastAsia="Arial" w:hAnsi="Arial" w:cs="Arial"/>
@@ -5625,14 +5712,14 @@
           <w:rFonts w:ascii="Arial" w:hAnsi="Arial" w:cs="Arial"/>
         </w:rPr>
       </w:pPr>
-      <w:bookmarkStart w:id="45" w:name="_Toc443497034"/>
+      <w:bookmarkStart w:id="43" w:name="_Toc443497034"/>
       <w:r>
         <w:rPr>
           <w:rFonts w:ascii="Arial" w:hAnsi="Arial" w:cs="Arial"/>
         </w:rPr>
         <w:t>Design and Implementation Constraints</w:t>
       </w:r>
-      <w:bookmarkEnd w:id="45"/>
+      <w:bookmarkEnd w:id="43"/>
     </w:p>
     <w:p>
       <w:pPr>
@@ -5647,8 +5734,8 @@
           <w:szCs w:val="22"/>
         </w:rPr>
       </w:pPr>
-      <w:bookmarkStart w:id="46" w:name="h.35nkun2" w:colFirst="0" w:colLast="0"/>
-      <w:bookmarkEnd w:id="46"/>
+      <w:bookmarkStart w:id="44" w:name="h.35nkun2" w:colFirst="0" w:colLast="0"/>
+      <w:bookmarkEnd w:id="44"/>
       <w:r>
         <w:rPr>
           <w:rFonts w:ascii="Arial" w:eastAsia="Arial" w:hAnsi="Arial" w:cs="Arial"/>
@@ -5817,14 +5904,14 @@
           <w:rFonts w:ascii="Arial" w:hAnsi="Arial" w:cs="Arial"/>
         </w:rPr>
       </w:pPr>
-      <w:bookmarkStart w:id="47" w:name="_Toc443497035"/>
+      <w:bookmarkStart w:id="45" w:name="_Toc443497035"/>
       <w:r>
         <w:rPr>
           <w:rFonts w:ascii="Arial" w:hAnsi="Arial" w:cs="Arial"/>
         </w:rPr>
         <w:t>User Documentation</w:t>
       </w:r>
-      <w:bookmarkEnd w:id="47"/>
+      <w:bookmarkEnd w:id="45"/>
     </w:p>
     <w:p>
       <w:pPr>
@@ -5839,8 +5926,8 @@
           <w:szCs w:val="22"/>
         </w:rPr>
       </w:pPr>
-      <w:bookmarkStart w:id="48" w:name="h.1ksv4uv" w:colFirst="0" w:colLast="0"/>
-      <w:bookmarkEnd w:id="48"/>
+      <w:bookmarkStart w:id="46" w:name="h.1ksv4uv" w:colFirst="0" w:colLast="0"/>
+      <w:bookmarkEnd w:id="46"/>
       <w:r>
         <w:rPr>
           <w:rFonts w:ascii="Arial" w:eastAsia="Arial" w:hAnsi="Arial" w:cs="Arial"/>
@@ -5883,7 +5970,7 @@
           <w:rFonts w:ascii="Arial" w:hAnsi="Arial" w:cs="Arial"/>
         </w:rPr>
       </w:pPr>
-      <w:bookmarkStart w:id="49" w:name="_Toc443497036"/>
+      <w:bookmarkStart w:id="47" w:name="_Toc443497036"/>
       <w:r>
         <w:rPr>
           <w:rFonts w:ascii="Arial" w:hAnsi="Arial" w:cs="Arial"/>
@@ -5891,7 +5978,7 @@
         <w:lastRenderedPageBreak/>
         <w:t>Assumptions and Dependencies</w:t>
       </w:r>
-      <w:bookmarkEnd w:id="49"/>
+      <w:bookmarkEnd w:id="47"/>
     </w:p>
     <w:p>
       <w:pPr>
@@ -5906,8 +5993,8 @@
           <w:szCs w:val="22"/>
         </w:rPr>
       </w:pPr>
-      <w:bookmarkStart w:id="50" w:name="h.44sinio" w:colFirst="0" w:colLast="0"/>
-      <w:bookmarkEnd w:id="50"/>
+      <w:bookmarkStart w:id="48" w:name="h.44sinio" w:colFirst="0" w:colLast="0"/>
+      <w:bookmarkEnd w:id="48"/>
       <w:r>
         <w:rPr>
           <w:rFonts w:ascii="Arial" w:eastAsia="Arial" w:hAnsi="Arial" w:cs="Arial"/>
@@ -5991,11 +6078,11 @@
           <w:numId w:val="5"/>
         </w:numPr>
       </w:pPr>
-      <w:bookmarkStart w:id="51" w:name="_Toc443497037"/>
+      <w:bookmarkStart w:id="49" w:name="_Toc443497037"/>
       <w:r>
         <w:t>User Requirements</w:t>
       </w:r>
-      <w:bookmarkEnd w:id="51"/>
+      <w:bookmarkEnd w:id="49"/>
     </w:p>
     <w:p>
       <w:pPr>
@@ -6008,29 +6095,29 @@
           <w:rFonts w:ascii="Arial" w:hAnsi="Arial" w:cs="Arial"/>
         </w:rPr>
       </w:pPr>
-      <w:bookmarkStart w:id="52" w:name="h.2jxsxqh" w:colFirst="0" w:colLast="0"/>
-      <w:bookmarkStart w:id="53" w:name="_Toc443497038"/>
+      <w:bookmarkStart w:id="50" w:name="h.2jxsxqh" w:colFirst="0" w:colLast="0"/>
+      <w:bookmarkStart w:id="51" w:name="_Toc443497038"/>
+      <w:bookmarkEnd w:id="50"/>
+      <w:r>
+        <w:rPr>
+          <w:rFonts w:ascii="Arial" w:hAnsi="Arial" w:cs="Arial"/>
+        </w:rPr>
+        <w:t>Functional Requirements</w:t>
+      </w:r>
+      <w:bookmarkEnd w:id="51"/>
+    </w:p>
+    <w:p>
+      <w:pPr>
+        <w:pStyle w:val="Normal1"/>
+        <w:rPr>
+          <w:rFonts w:ascii="Arial" w:eastAsia="Arial" w:hAnsi="Arial" w:cs="Arial"/>
+          <w:i/>
+          <w:sz w:val="22"/>
+          <w:szCs w:val="22"/>
+        </w:rPr>
+      </w:pPr>
+      <w:bookmarkStart w:id="52" w:name="h.ndt8av5mmn1j" w:colFirst="0" w:colLast="0"/>
       <w:bookmarkEnd w:id="52"/>
-      <w:r>
-        <w:rPr>
-          <w:rFonts w:ascii="Arial" w:hAnsi="Arial" w:cs="Arial"/>
-        </w:rPr>
-        <w:t>Functional Requirements</w:t>
-      </w:r>
-      <w:bookmarkEnd w:id="53"/>
-    </w:p>
-    <w:p>
-      <w:pPr>
-        <w:pStyle w:val="Normal1"/>
-        <w:rPr>
-          <w:rFonts w:ascii="Arial" w:eastAsia="Arial" w:hAnsi="Arial" w:cs="Arial"/>
-          <w:i/>
-          <w:sz w:val="22"/>
-          <w:szCs w:val="22"/>
-        </w:rPr>
-      </w:pPr>
-      <w:bookmarkStart w:id="54" w:name="h.ndt8av5mmn1j" w:colFirst="0" w:colLast="0"/>
-      <w:bookmarkEnd w:id="54"/>
       <w:r>
         <w:rPr>
           <w:rFonts w:ascii="Arial" w:eastAsia="Arial" w:hAnsi="Arial" w:cs="Arial"/>
@@ -6181,8 +6268,8 @@
           <w:szCs w:val="22"/>
         </w:rPr>
       </w:pPr>
-      <w:bookmarkStart w:id="55" w:name="h.kjd69nzcmlfu" w:colFirst="0" w:colLast="0"/>
-      <w:bookmarkEnd w:id="55"/>
+      <w:bookmarkStart w:id="53" w:name="h.kjd69nzcmlfu" w:colFirst="0" w:colLast="0"/>
+      <w:bookmarkEnd w:id="53"/>
       <w:r>
         <w:rPr>
           <w:rFonts w:ascii="Arial" w:eastAsia="Arial" w:hAnsi="Arial" w:cs="Arial"/>
@@ -6344,8 +6431,8 @@
           <w:szCs w:val="22"/>
         </w:rPr>
       </w:pPr>
-      <w:bookmarkStart w:id="56" w:name="h.gjobmifu0829" w:colFirst="0" w:colLast="0"/>
-      <w:bookmarkEnd w:id="56"/>
+      <w:bookmarkStart w:id="54" w:name="h.gjobmifu0829" w:colFirst="0" w:colLast="0"/>
+      <w:bookmarkEnd w:id="54"/>
       <w:r>
         <w:rPr>
           <w:rFonts w:ascii="Arial" w:eastAsia="Arial" w:hAnsi="Arial" w:cs="Arial"/>
@@ -6369,8 +6456,8 @@
           <w:szCs w:val="22"/>
         </w:rPr>
       </w:pPr>
-      <w:bookmarkStart w:id="57" w:name="h.eei92ftlu3ui" w:colFirst="0" w:colLast="0"/>
-      <w:bookmarkEnd w:id="57"/>
+      <w:bookmarkStart w:id="55" w:name="h.eei92ftlu3ui" w:colFirst="0" w:colLast="0"/>
+      <w:bookmarkEnd w:id="55"/>
       <w:r>
         <w:rPr>
           <w:rFonts w:ascii="Arial" w:eastAsia="Arial" w:hAnsi="Arial" w:cs="Arial"/>
@@ -6394,65 +6481,65 @@
           <w:szCs w:val="22"/>
         </w:rPr>
       </w:pPr>
-      <w:bookmarkStart w:id="58" w:name="h.iveexmqlxn8s" w:colFirst="0" w:colLast="0"/>
-      <w:bookmarkStart w:id="59" w:name="h.3yrkzb384g7q" w:colFirst="0" w:colLast="0"/>
+      <w:bookmarkStart w:id="56" w:name="h.iveexmqlxn8s" w:colFirst="0" w:colLast="0"/>
+      <w:bookmarkStart w:id="57" w:name="h.3yrkzb384g7q" w:colFirst="0" w:colLast="0"/>
+      <w:bookmarkEnd w:id="56"/>
+      <w:bookmarkEnd w:id="57"/>
+      <w:r>
+        <w:rPr>
+          <w:rFonts w:ascii="Arial" w:eastAsia="Arial" w:hAnsi="Arial" w:cs="Arial"/>
+          <w:sz w:val="22"/>
+          <w:szCs w:val="22"/>
+        </w:rPr>
+        <w:t>The system shall provide a search feature on the class roster screen to search for students and student worksheets.</w:t>
+      </w:r>
+    </w:p>
+    <w:p>
+      <w:pPr>
+        <w:pStyle w:val="Normal1"/>
+        <w:rPr>
+          <w:rFonts w:ascii="Arial" w:eastAsia="Arial" w:hAnsi="Arial" w:cs="Arial"/>
+          <w:i/>
+          <w:sz w:val="22"/>
+          <w:szCs w:val="22"/>
+        </w:rPr>
+      </w:pPr>
+    </w:p>
+    <w:p>
+      <w:pPr>
+        <w:pStyle w:val="Normal1"/>
+        <w:rPr>
+          <w:rFonts w:ascii="Arial" w:hAnsi="Arial" w:cs="Arial"/>
+        </w:rPr>
+      </w:pPr>
+      <w:r>
+        <w:rPr>
+          <w:rFonts w:ascii="Arial" w:eastAsia="Arial" w:hAnsi="Arial" w:cs="Arial"/>
+          <w:i/>
+          <w:sz w:val="22"/>
+          <w:szCs w:val="22"/>
+        </w:rPr>
+        <w:t xml:space="preserve">Requirements for the Teacher </w:t>
+      </w:r>
+      <w:r>
+        <w:rPr>
+          <w:rFonts w:ascii="Arial" w:eastAsia="Arial" w:hAnsi="Arial" w:cs="Arial"/>
+          <w:i/>
+          <w:sz w:val="22"/>
+          <w:szCs w:val="22"/>
+        </w:rPr>
+        <w:t>System Features</w:t>
+      </w:r>
+    </w:p>
+    <w:p>
+      <w:pPr>
+        <w:pStyle w:val="Normal1"/>
+        <w:rPr>
+          <w:rFonts w:ascii="Arial" w:hAnsi="Arial" w:cs="Arial"/>
+        </w:rPr>
+      </w:pPr>
+      <w:bookmarkStart w:id="58" w:name="h.ujsfsvqvxb6q" w:colFirst="0" w:colLast="0"/>
       <w:bookmarkEnd w:id="58"/>
-      <w:bookmarkEnd w:id="59"/>
-      <w:r>
-        <w:rPr>
-          <w:rFonts w:ascii="Arial" w:eastAsia="Arial" w:hAnsi="Arial" w:cs="Arial"/>
-          <w:sz w:val="22"/>
-          <w:szCs w:val="22"/>
-        </w:rPr>
-        <w:t>The system shall provide a search feature on the class roster screen to search for students and student worksheets.</w:t>
-      </w:r>
-    </w:p>
-    <w:p>
-      <w:pPr>
-        <w:pStyle w:val="Normal1"/>
-        <w:rPr>
-          <w:rFonts w:ascii="Arial" w:eastAsia="Arial" w:hAnsi="Arial" w:cs="Arial"/>
-          <w:i/>
-          <w:sz w:val="22"/>
-          <w:szCs w:val="22"/>
-        </w:rPr>
-      </w:pPr>
-    </w:p>
-    <w:p>
-      <w:pPr>
-        <w:pStyle w:val="Normal1"/>
-        <w:rPr>
-          <w:rFonts w:ascii="Arial" w:hAnsi="Arial" w:cs="Arial"/>
-        </w:rPr>
-      </w:pPr>
-      <w:r>
-        <w:rPr>
-          <w:rFonts w:ascii="Arial" w:eastAsia="Arial" w:hAnsi="Arial" w:cs="Arial"/>
-          <w:i/>
-          <w:sz w:val="22"/>
-          <w:szCs w:val="22"/>
-        </w:rPr>
-        <w:t xml:space="preserve">Requirements for the Teacher </w:t>
-      </w:r>
-      <w:r>
-        <w:rPr>
-          <w:rFonts w:ascii="Arial" w:eastAsia="Arial" w:hAnsi="Arial" w:cs="Arial"/>
-          <w:i/>
-          <w:sz w:val="22"/>
-          <w:szCs w:val="22"/>
-        </w:rPr>
-        <w:t>System Features</w:t>
-      </w:r>
-    </w:p>
-    <w:p>
-      <w:pPr>
-        <w:pStyle w:val="Normal1"/>
-        <w:rPr>
-          <w:rFonts w:ascii="Arial" w:hAnsi="Arial" w:cs="Arial"/>
-        </w:rPr>
-      </w:pPr>
-      <w:bookmarkStart w:id="60" w:name="h.ujsfsvqvxb6q" w:colFirst="0" w:colLast="0"/>
-      <w:bookmarkEnd w:id="60"/>
     </w:p>
     <w:p>
       <w:pPr>
@@ -6468,8 +6555,8 @@
           <w:szCs w:val="22"/>
         </w:rPr>
       </w:pPr>
-      <w:bookmarkStart w:id="61" w:name="h.uz6g4wrcx42w" w:colFirst="0" w:colLast="0"/>
-      <w:bookmarkEnd w:id="61"/>
+      <w:bookmarkStart w:id="59" w:name="h.uz6g4wrcx42w" w:colFirst="0" w:colLast="0"/>
+      <w:bookmarkEnd w:id="59"/>
       <w:r>
         <w:rPr>
           <w:rFonts w:ascii="Arial" w:eastAsia="Arial" w:hAnsi="Arial" w:cs="Arial"/>
@@ -6586,12 +6673,12 @@
           <w:szCs w:val="22"/>
         </w:rPr>
       </w:pPr>
-      <w:bookmarkStart w:id="62" w:name="h.md3bksysql17" w:colFirst="0" w:colLast="0"/>
-      <w:bookmarkStart w:id="63" w:name="h.jdqvq0xdw9jj" w:colFirst="0" w:colLast="0"/>
-      <w:bookmarkStart w:id="64" w:name="h.7vohb2pq1rbp" w:colFirst="0" w:colLast="0"/>
+      <w:bookmarkStart w:id="60" w:name="h.md3bksysql17" w:colFirst="0" w:colLast="0"/>
+      <w:bookmarkStart w:id="61" w:name="h.jdqvq0xdw9jj" w:colFirst="0" w:colLast="0"/>
+      <w:bookmarkStart w:id="62" w:name="h.7vohb2pq1rbp" w:colFirst="0" w:colLast="0"/>
+      <w:bookmarkEnd w:id="60"/>
+      <w:bookmarkEnd w:id="61"/>
       <w:bookmarkEnd w:id="62"/>
-      <w:bookmarkEnd w:id="63"/>
-      <w:bookmarkEnd w:id="64"/>
       <w:r>
         <w:rPr>
           <w:rFonts w:ascii="Arial" w:eastAsia="Arial" w:hAnsi="Arial" w:cs="Arial"/>
@@ -6910,10 +6997,10 @@
         </w:rPr>
         <w:t>The student shall be able to select various problem types based on assigned difficulty level.</w:t>
       </w:r>
-      <w:bookmarkStart w:id="65" w:name="h.tqxx56kg4sqw" w:colFirst="0" w:colLast="0"/>
-      <w:bookmarkStart w:id="66" w:name="h.z337ya" w:colFirst="0" w:colLast="0"/>
-      <w:bookmarkEnd w:id="65"/>
-      <w:bookmarkEnd w:id="66"/>
+      <w:bookmarkStart w:id="63" w:name="h.tqxx56kg4sqw" w:colFirst="0" w:colLast="0"/>
+      <w:bookmarkStart w:id="64" w:name="h.z337ya" w:colFirst="0" w:colLast="0"/>
+      <w:bookmarkEnd w:id="63"/>
+      <w:bookmarkEnd w:id="64"/>
     </w:p>
     <w:p>
       <w:pPr>
@@ -6926,43 +7013,43 @@
           <w:rFonts w:ascii="Arial" w:hAnsi="Arial" w:cs="Arial"/>
         </w:rPr>
       </w:pPr>
-      <w:bookmarkStart w:id="67" w:name="_Toc443497039"/>
+      <w:bookmarkStart w:id="65" w:name="_Toc443497039"/>
       <w:r>
         <w:rPr>
           <w:rFonts w:ascii="Arial" w:hAnsi="Arial" w:cs="Arial"/>
         </w:rPr>
         <w:t>Non-Functional Requirements</w:t>
       </w:r>
+      <w:bookmarkEnd w:id="65"/>
+    </w:p>
+    <w:p>
+      <w:pPr>
+        <w:pStyle w:val="Normal1"/>
+        <w:rPr>
+          <w:rFonts w:ascii="Arial" w:hAnsi="Arial" w:cs="Arial"/>
+        </w:rPr>
+      </w:pPr>
+      <w:bookmarkStart w:id="66" w:name="h.7xh0h6dpxm2a" w:colFirst="0" w:colLast="0"/>
+      <w:bookmarkEnd w:id="66"/>
+      <w:r>
+        <w:rPr>
+          <w:rFonts w:ascii="Arial" w:eastAsia="Arial" w:hAnsi="Arial" w:cs="Arial"/>
+          <w:i/>
+          <w:sz w:val="22"/>
+          <w:szCs w:val="22"/>
+        </w:rPr>
+        <w:t>These are the non-technical versions of the Non-Functional Requirements for the Fraction Worksheet Creator</w:t>
+      </w:r>
+    </w:p>
+    <w:p>
+      <w:pPr>
+        <w:pStyle w:val="Normal1"/>
+        <w:rPr>
+          <w:rFonts w:ascii="Arial" w:hAnsi="Arial" w:cs="Arial"/>
+        </w:rPr>
+      </w:pPr>
+      <w:bookmarkStart w:id="67" w:name="h.nlr3g04otvfc" w:colFirst="0" w:colLast="0"/>
       <w:bookmarkEnd w:id="67"/>
-    </w:p>
-    <w:p>
-      <w:pPr>
-        <w:pStyle w:val="Normal1"/>
-        <w:rPr>
-          <w:rFonts w:ascii="Arial" w:hAnsi="Arial" w:cs="Arial"/>
-        </w:rPr>
-      </w:pPr>
-      <w:bookmarkStart w:id="68" w:name="h.7xh0h6dpxm2a" w:colFirst="0" w:colLast="0"/>
-      <w:bookmarkEnd w:id="68"/>
-      <w:r>
-        <w:rPr>
-          <w:rFonts w:ascii="Arial" w:eastAsia="Arial" w:hAnsi="Arial" w:cs="Arial"/>
-          <w:i/>
-          <w:sz w:val="22"/>
-          <w:szCs w:val="22"/>
-        </w:rPr>
-        <w:t>These are the non-technical versions of the Non-Functional Requirements for the Fraction Worksheet Creator</w:t>
-      </w:r>
-    </w:p>
-    <w:p>
-      <w:pPr>
-        <w:pStyle w:val="Normal1"/>
-        <w:rPr>
-          <w:rFonts w:ascii="Arial" w:hAnsi="Arial" w:cs="Arial"/>
-        </w:rPr>
-      </w:pPr>
-      <w:bookmarkStart w:id="69" w:name="h.nlr3g04otvfc" w:colFirst="0" w:colLast="0"/>
-      <w:bookmarkEnd w:id="69"/>
     </w:p>
     <w:p>
       <w:pPr>
@@ -6978,8 +7065,8 @@
           <w:szCs w:val="22"/>
         </w:rPr>
       </w:pPr>
-      <w:bookmarkStart w:id="70" w:name="h.e51s7588b76b" w:colFirst="0" w:colLast="0"/>
-      <w:bookmarkEnd w:id="70"/>
+      <w:bookmarkStart w:id="68" w:name="h.e51s7588b76b" w:colFirst="0" w:colLast="0"/>
+      <w:bookmarkEnd w:id="68"/>
       <w:r>
         <w:rPr>
           <w:rFonts w:ascii="Arial" w:eastAsia="Arial" w:hAnsi="Arial" w:cs="Arial"/>
@@ -7039,14 +7126,14 @@
           <w:rFonts w:ascii="Arial" w:hAnsi="Arial" w:cs="Arial"/>
         </w:rPr>
       </w:pPr>
-      <w:bookmarkStart w:id="71" w:name="_Toc443497040"/>
+      <w:bookmarkStart w:id="69" w:name="_Toc443497040"/>
       <w:r>
         <w:rPr>
           <w:rFonts w:ascii="Arial" w:hAnsi="Arial" w:cs="Arial"/>
         </w:rPr>
         <w:t>Software Interfaces</w:t>
       </w:r>
-      <w:bookmarkEnd w:id="71"/>
+      <w:bookmarkEnd w:id="69"/>
     </w:p>
     <w:p>
       <w:pPr>
@@ -7062,8 +7149,8 @@
           <w:szCs w:val="22"/>
         </w:rPr>
       </w:pPr>
-      <w:bookmarkStart w:id="72" w:name="h.1y810tw" w:colFirst="0" w:colLast="0"/>
-      <w:bookmarkEnd w:id="72"/>
+      <w:bookmarkStart w:id="70" w:name="h.1y810tw" w:colFirst="0" w:colLast="0"/>
+      <w:bookmarkEnd w:id="70"/>
       <w:r>
         <w:rPr>
           <w:rFonts w:ascii="Arial" w:eastAsia="Arial" w:hAnsi="Arial" w:cs="Arial"/>
@@ -7127,11 +7214,11 @@
           <w:numId w:val="5"/>
         </w:numPr>
       </w:pPr>
-      <w:bookmarkStart w:id="73" w:name="_Toc443497041"/>
+      <w:bookmarkStart w:id="71" w:name="_Toc443497041"/>
       <w:r>
         <w:t>System Requirements</w:t>
       </w:r>
-      <w:bookmarkEnd w:id="73"/>
+      <w:bookmarkEnd w:id="71"/>
     </w:p>
     <w:p>
       <w:pPr>
@@ -7143,8 +7230,8 @@
           <w:szCs w:val="22"/>
         </w:rPr>
       </w:pPr>
-      <w:bookmarkStart w:id="74" w:name="h.2xcytpi" w:colFirst="0" w:colLast="0"/>
-      <w:bookmarkEnd w:id="74"/>
+      <w:bookmarkStart w:id="72" w:name="h.2xcytpi" w:colFirst="0" w:colLast="0"/>
+      <w:bookmarkEnd w:id="72"/>
       <w:r>
         <w:rPr>
           <w:rFonts w:ascii="Arial" w:eastAsia="Arial" w:hAnsi="Arial" w:cs="Arial"/>
@@ -7166,7 +7253,7 @@
           <w:rFonts w:ascii="Arial" w:hAnsi="Arial" w:cs="Arial"/>
         </w:rPr>
       </w:pPr>
-      <w:bookmarkStart w:id="75" w:name="_Toc443497042"/>
+      <w:bookmarkStart w:id="73" w:name="_Toc443497042"/>
       <w:r>
         <w:rPr>
           <w:rFonts w:ascii="Arial" w:hAnsi="Arial" w:cs="Arial"/>
@@ -7179,7 +7266,7 @@
         </w:rPr>
         <w:t>System Features</w:t>
       </w:r>
-      <w:bookmarkEnd w:id="75"/>
+      <w:bookmarkEnd w:id="73"/>
     </w:p>
     <w:p>
       <w:pPr>
@@ -7459,14 +7546,14 @@
           <w:rFonts w:ascii="Arial" w:hAnsi="Arial" w:cs="Arial"/>
         </w:rPr>
       </w:pPr>
-      <w:bookmarkStart w:id="76" w:name="_Toc443497043"/>
+      <w:bookmarkStart w:id="74" w:name="_Toc443497043"/>
       <w:r>
         <w:rPr>
           <w:rFonts w:ascii="Arial" w:hAnsi="Arial" w:cs="Arial"/>
         </w:rPr>
         <w:t>General System Features</w:t>
       </w:r>
-      <w:bookmarkEnd w:id="76"/>
+      <w:bookmarkEnd w:id="74"/>
     </w:p>
     <w:p>
       <w:pPr>
@@ -8488,14 +8575,14 @@
           <w:rFonts w:ascii="Arial" w:hAnsi="Arial" w:cs="Arial"/>
         </w:rPr>
       </w:pPr>
-      <w:bookmarkStart w:id="77" w:name="_Toc443497044"/>
+      <w:bookmarkStart w:id="75" w:name="_Toc443497044"/>
       <w:r>
         <w:rPr>
           <w:rFonts w:ascii="Arial" w:hAnsi="Arial" w:cs="Arial"/>
         </w:rPr>
         <w:t>Teacher System Features</w:t>
       </w:r>
-      <w:bookmarkEnd w:id="77"/>
+      <w:bookmarkEnd w:id="75"/>
     </w:p>
     <w:p>
       <w:pPr>
@@ -9092,14 +9179,14 @@
           <w:rFonts w:ascii="Arial" w:hAnsi="Arial" w:cs="Arial"/>
         </w:rPr>
       </w:pPr>
-      <w:bookmarkStart w:id="78" w:name="_Toc443497045"/>
+      <w:bookmarkStart w:id="76" w:name="_Toc443497045"/>
       <w:r>
         <w:rPr>
           <w:rFonts w:ascii="Arial" w:hAnsi="Arial" w:cs="Arial"/>
         </w:rPr>
         <w:t>Student System Features</w:t>
       </w:r>
-      <w:bookmarkEnd w:id="78"/>
+      <w:bookmarkEnd w:id="76"/>
     </w:p>
     <w:p>
       <w:pPr>
@@ -9311,13 +9398,13 @@
           <w:numId w:val="5"/>
         </w:numPr>
       </w:pPr>
-      <w:bookmarkStart w:id="79" w:name="h.3whwml4" w:colFirst="0" w:colLast="0"/>
-      <w:bookmarkStart w:id="80" w:name="_Toc443497046"/>
-      <w:bookmarkEnd w:id="79"/>
+      <w:bookmarkStart w:id="77" w:name="h.3whwml4" w:colFirst="0" w:colLast="0"/>
+      <w:bookmarkStart w:id="78" w:name="_Toc443497046"/>
+      <w:bookmarkEnd w:id="77"/>
       <w:r>
         <w:t>Other Nonfunctional Requirements</w:t>
       </w:r>
-      <w:bookmarkEnd w:id="80"/>
+      <w:bookmarkEnd w:id="78"/>
     </w:p>
     <w:p>
       <w:pPr>
@@ -9330,16 +9417,16 @@
           <w:rFonts w:ascii="Arial" w:hAnsi="Arial" w:cs="Arial"/>
         </w:rPr>
       </w:pPr>
-      <w:bookmarkStart w:id="81" w:name="h.2bn6wsx" w:colFirst="0" w:colLast="0"/>
-      <w:bookmarkStart w:id="82" w:name="_Toc443497047"/>
-      <w:bookmarkEnd w:id="81"/>
+      <w:bookmarkStart w:id="79" w:name="h.2bn6wsx" w:colFirst="0" w:colLast="0"/>
+      <w:bookmarkStart w:id="80" w:name="_Toc443497047"/>
+      <w:bookmarkEnd w:id="79"/>
       <w:r>
         <w:rPr>
           <w:rFonts w:ascii="Arial" w:hAnsi="Arial" w:cs="Arial"/>
         </w:rPr>
         <w:t>Performance Requirements</w:t>
       </w:r>
-      <w:bookmarkEnd w:id="82"/>
+      <w:bookmarkEnd w:id="80"/>
     </w:p>
     <w:p>
       <w:pPr>
@@ -9352,8 +9439,8 @@
           <w:rFonts w:ascii="Arial" w:hAnsi="Arial" w:cs="Arial"/>
         </w:rPr>
       </w:pPr>
-      <w:bookmarkStart w:id="83" w:name="h.qsh70q" w:colFirst="0" w:colLast="0"/>
-      <w:bookmarkEnd w:id="83"/>
+      <w:bookmarkStart w:id="81" w:name="h.qsh70q" w:colFirst="0" w:colLast="0"/>
+      <w:bookmarkEnd w:id="81"/>
       <w:r>
         <w:rPr>
           <w:rFonts w:ascii="Arial" w:hAnsi="Arial" w:cs="Arial"/>
@@ -9381,14 +9468,14 @@
           <w:rFonts w:ascii="Arial" w:hAnsi="Arial" w:cs="Arial"/>
         </w:rPr>
       </w:pPr>
-      <w:bookmarkStart w:id="84" w:name="_Toc443497048"/>
+      <w:bookmarkStart w:id="82" w:name="_Toc443497048"/>
       <w:r>
         <w:rPr>
           <w:rFonts w:ascii="Arial" w:hAnsi="Arial" w:cs="Arial"/>
         </w:rPr>
         <w:t>Safety Requirements</w:t>
       </w:r>
-      <w:bookmarkEnd w:id="84"/>
+      <w:bookmarkEnd w:id="82"/>
     </w:p>
     <w:p>
       <w:pPr>
@@ -9398,8 +9485,8 @@
           <w:i w:val="0"/>
         </w:rPr>
       </w:pPr>
-      <w:bookmarkStart w:id="85" w:name="h.3as4poj" w:colFirst="0" w:colLast="0"/>
-      <w:bookmarkEnd w:id="85"/>
+      <w:bookmarkStart w:id="83" w:name="h.3as4poj" w:colFirst="0" w:colLast="0"/>
+      <w:bookmarkEnd w:id="83"/>
       <w:r>
         <w:rPr>
           <w:rFonts w:cs="Arial"/>
@@ -9419,14 +9506,14 @@
           <w:rFonts w:ascii="Arial" w:hAnsi="Arial" w:cs="Arial"/>
         </w:rPr>
       </w:pPr>
-      <w:bookmarkStart w:id="86" w:name="_Toc443497049"/>
+      <w:bookmarkStart w:id="84" w:name="_Toc443497049"/>
       <w:r>
         <w:rPr>
           <w:rFonts w:ascii="Arial" w:hAnsi="Arial" w:cs="Arial"/>
         </w:rPr>
         <w:t>Security Requirements</w:t>
       </w:r>
-      <w:bookmarkEnd w:id="86"/>
+      <w:bookmarkEnd w:id="84"/>
     </w:p>
     <w:p>
       <w:pPr>
@@ -9439,8 +9526,8 @@
           <w:rFonts w:ascii="Arial" w:hAnsi="Arial" w:cs="Arial"/>
         </w:rPr>
       </w:pPr>
-      <w:bookmarkStart w:id="87" w:name="h.1pxezwc" w:colFirst="0" w:colLast="0"/>
-      <w:bookmarkEnd w:id="87"/>
+      <w:bookmarkStart w:id="85" w:name="h.1pxezwc" w:colFirst="0" w:colLast="0"/>
+      <w:bookmarkEnd w:id="85"/>
       <w:r>
         <w:rPr>
           <w:rFonts w:ascii="Arial" w:hAnsi="Arial" w:cs="Arial"/>
@@ -9498,14 +9585,14 @@
           <w:rFonts w:ascii="Arial" w:hAnsi="Arial" w:cs="Arial"/>
         </w:rPr>
       </w:pPr>
-      <w:bookmarkStart w:id="88" w:name="_Toc443497050"/>
+      <w:bookmarkStart w:id="86" w:name="_Toc443497050"/>
       <w:r>
         <w:rPr>
           <w:rFonts w:ascii="Arial" w:hAnsi="Arial" w:cs="Arial"/>
         </w:rPr>
         <w:t>Software Quality Attributes</w:t>
       </w:r>
-      <w:bookmarkEnd w:id="88"/>
+      <w:bookmarkEnd w:id="86"/>
     </w:p>
     <w:p>
       <w:pPr>
@@ -9620,7 +9707,7 @@
           <w:rFonts w:ascii="Arial" w:hAnsi="Arial" w:cs="Arial"/>
         </w:rPr>
       </w:pPr>
-      <w:bookmarkStart w:id="89" w:name="_Toc443497051"/>
+      <w:bookmarkStart w:id="87" w:name="_Toc443497051"/>
       <w:r>
         <w:rPr>
           <w:rFonts w:ascii="Arial" w:hAnsi="Arial" w:cs="Arial"/>
@@ -9628,7 +9715,7 @@
         <w:lastRenderedPageBreak/>
         <w:t>Business Rules</w:t>
       </w:r>
-      <w:bookmarkEnd w:id="89"/>
+      <w:bookmarkEnd w:id="87"/>
     </w:p>
     <w:p>
       <w:pPr>
@@ -9641,8 +9728,8 @@
           <w:rFonts w:ascii="Arial" w:hAnsi="Arial" w:cs="Arial"/>
         </w:rPr>
       </w:pPr>
-      <w:bookmarkStart w:id="90" w:name="h.2p2csry" w:colFirst="0" w:colLast="0"/>
-      <w:bookmarkEnd w:id="90"/>
+      <w:bookmarkStart w:id="88" w:name="h.2p2csry" w:colFirst="0" w:colLast="0"/>
+      <w:bookmarkEnd w:id="88"/>
       <w:r>
         <w:rPr>
           <w:rFonts w:ascii="Arial" w:hAnsi="Arial" w:cs="Arial"/>
@@ -9749,13 +9836,13 @@
           <w:numId w:val="5"/>
         </w:numPr>
       </w:pPr>
-      <w:bookmarkStart w:id="91" w:name="_Toc443497052"/>
+      <w:bookmarkStart w:id="89" w:name="_Toc443497052"/>
       <w:r>
         <w:t>Other Requirements</w:t>
       </w:r>
-      <w:bookmarkStart w:id="92" w:name="h.147n2zr" w:colFirst="0" w:colLast="0"/>
-      <w:bookmarkEnd w:id="91"/>
-      <w:bookmarkEnd w:id="92"/>
+      <w:bookmarkStart w:id="90" w:name="h.147n2zr" w:colFirst="0" w:colLast="0"/>
+      <w:bookmarkEnd w:id="89"/>
+      <w:bookmarkEnd w:id="90"/>
     </w:p>
     <w:p>
       <w:pPr>
@@ -10027,7 +10114,7 @@
           <w:szCs w:val="36"/>
         </w:rPr>
       </w:pPr>
-      <w:bookmarkStart w:id="93" w:name="_Toc443497053"/>
+      <w:bookmarkStart w:id="91" w:name="_Toc443497053"/>
       <w:r>
         <w:br w:type="page"/>
       </w:r>
@@ -10040,7 +10127,7 @@
         <w:lastRenderedPageBreak/>
         <w:t>Appendix A: Glossary</w:t>
       </w:r>
-      <w:bookmarkEnd w:id="93"/>
+      <w:bookmarkEnd w:id="91"/>
     </w:p>
     <w:p>
       <w:pPr>
@@ -10052,8 +10139,8 @@
           <w:shd w:val="clear" w:color="auto" w:fill="FFFFFF"/>
         </w:rPr>
       </w:pPr>
-      <w:bookmarkStart w:id="94" w:name="h.3o7alnk" w:colFirst="0" w:colLast="0"/>
-      <w:bookmarkEnd w:id="94"/>
+      <w:bookmarkStart w:id="92" w:name="h.3o7alnk" w:colFirst="0" w:colLast="0"/>
+      <w:bookmarkEnd w:id="92"/>
       <w:r>
         <w:rPr>
           <w:rFonts w:ascii="Arial" w:hAnsi="Arial" w:cs="Arial"/>
@@ -10094,12 +10181,6 @@
         <w:gridCol w:w="9290"/>
       </w:tblGrid>
       <w:tr>
-        <w:tblPrEx>
-          <w:tblCellMar>
-            <w:top w:w="0" w:type="dxa"/>
-            <w:bottom w:w="0" w:type="dxa"/>
-          </w:tblCellMar>
-        </w:tblPrEx>
         <w:trPr>
           <w:trHeight w:val="630"/>
         </w:trPr>
@@ -10133,12 +10214,6 @@
               <w:gridCol w:w="4645"/>
             </w:tblGrid>
             <w:tr>
-              <w:tblPrEx>
-                <w:tblCellMar>
-                  <w:top w:w="0" w:type="dxa"/>
-                  <w:bottom w:w="0" w:type="dxa"/>
-                </w:tblCellMar>
-              </w:tblPrEx>
               <w:trPr>
                 <w:trHeight w:val="449"/>
               </w:trPr>
@@ -10154,8 +10229,6 @@
                       <w:sz w:val="22"/>
                     </w:rPr>
                   </w:pPr>
-                  <w:bookmarkStart w:id="95" w:name="_GoBack"/>
-                  <w:bookmarkEnd w:id="95"/>
                   <w:r>
                     <w:rPr>
                       <w:rFonts w:ascii="Arial" w:hAnsi="Arial" w:cs="Arial"/>
@@ -10201,12 +10274,6 @@
               </w:tc>
             </w:tr>
             <w:tr>
-              <w:tblPrEx>
-                <w:tblCellMar>
-                  <w:top w:w="0" w:type="dxa"/>
-                  <w:bottom w:w="0" w:type="dxa"/>
-                </w:tblCellMar>
-              </w:tblPrEx>
               <w:trPr>
                 <w:trHeight w:val="449"/>
               </w:trPr>
@@ -10254,12 +10321,6 @@
               </w:tc>
             </w:tr>
             <w:tr>
-              <w:tblPrEx>
-                <w:tblCellMar>
-                  <w:top w:w="0" w:type="dxa"/>
-                  <w:bottom w:w="0" w:type="dxa"/>
-                </w:tblCellMar>
-              </w:tblPrEx>
               <w:trPr>
                 <w:trHeight w:val="458"/>
               </w:trPr>
@@ -10307,12 +10368,6 @@
               </w:tc>
             </w:tr>
             <w:tr>
-              <w:tblPrEx>
-                <w:tblCellMar>
-                  <w:top w:w="0" w:type="dxa"/>
-                  <w:bottom w:w="0" w:type="dxa"/>
-                </w:tblCellMar>
-              </w:tblPrEx>
               <w:trPr>
                 <w:trHeight w:val="359"/>
               </w:trPr>
@@ -10368,12 +10423,6 @@
               </w:tc>
             </w:tr>
             <w:tr>
-              <w:tblPrEx>
-                <w:tblCellMar>
-                  <w:top w:w="0" w:type="dxa"/>
-                  <w:bottom w:w="0" w:type="dxa"/>
-                </w:tblCellMar>
-              </w:tblPrEx>
               <w:trPr>
                 <w:trHeight w:val="247"/>
               </w:trPr>
@@ -10463,12 +10512,6 @@
               </w:tc>
             </w:tr>
             <w:tr>
-              <w:tblPrEx>
-                <w:tblCellMar>
-                  <w:top w:w="0" w:type="dxa"/>
-                  <w:bottom w:w="0" w:type="dxa"/>
-                </w:tblCellMar>
-              </w:tblPrEx>
               <w:trPr>
                 <w:trHeight w:val="247"/>
               </w:trPr>
@@ -10524,12 +10567,6 @@
               </w:tc>
             </w:tr>
             <w:tr>
-              <w:tblPrEx>
-                <w:tblCellMar>
-                  <w:top w:w="0" w:type="dxa"/>
-                  <w:bottom w:w="0" w:type="dxa"/>
-                </w:tblCellMar>
-              </w:tblPrEx>
               <w:trPr>
                 <w:trHeight w:val="247"/>
               </w:trPr>
@@ -10591,12 +10628,6 @@
               </w:tc>
             </w:tr>
             <w:tr>
-              <w:tblPrEx>
-                <w:tblCellMar>
-                  <w:top w:w="0" w:type="dxa"/>
-                  <w:bottom w:w="0" w:type="dxa"/>
-                </w:tblCellMar>
-              </w:tblPrEx>
               <w:trPr>
                 <w:trHeight w:val="247"/>
               </w:trPr>
@@ -10658,14 +10689,7 @@
                       <w:rFonts w:ascii="Arial" w:hAnsi="Arial" w:cs="Arial"/>
                       <w:sz w:val="22"/>
                     </w:rPr>
-                    <w:t>Macintosh</w:t>
-                  </w:r>
-                  <w:r>
-                    <w:rPr>
-                      <w:rFonts w:ascii="Arial" w:hAnsi="Arial" w:cs="Arial"/>
-                      <w:sz w:val="22"/>
-                    </w:rPr>
-                    <w:t> line of computer systems.</w:t>
+                    <w:t>Macintosh line of computer systems.</w:t>
                   </w:r>
                 </w:p>
                 <w:p>
@@ -10679,12 +10703,6 @@
               </w:tc>
             </w:tr>
             <w:tr>
-              <w:tblPrEx>
-                <w:tblCellMar>
-                  <w:top w:w="0" w:type="dxa"/>
-                  <w:bottom w:w="0" w:type="dxa"/>
-                </w:tblCellMar>
-              </w:tblPrEx>
               <w:trPr>
                 <w:trHeight w:val="247"/>
               </w:trPr>
@@ -10753,12 +10771,6 @@
               </w:tc>
             </w:tr>
             <w:tr>
-              <w:tblPrEx>
-                <w:tblCellMar>
-                  <w:top w:w="0" w:type="dxa"/>
-                  <w:bottom w:w="0" w:type="dxa"/>
-                </w:tblCellMar>
-              </w:tblPrEx>
               <w:trPr>
                 <w:trHeight w:val="247"/>
               </w:trPr>
@@ -10827,12 +10839,6 @@
               </w:tc>
             </w:tr>
             <w:tr>
-              <w:tblPrEx>
-                <w:tblCellMar>
-                  <w:top w:w="0" w:type="dxa"/>
-                  <w:bottom w:w="0" w:type="dxa"/>
-                </w:tblCellMar>
-              </w:tblPrEx>
               <w:trPr>
                 <w:trHeight w:val="247"/>
               </w:trPr>
@@ -10901,12 +10907,6 @@
               </w:tc>
             </w:tr>
             <w:tr>
-              <w:tblPrEx>
-                <w:tblCellMar>
-                  <w:top w:w="0" w:type="dxa"/>
-                  <w:bottom w:w="0" w:type="dxa"/>
-                </w:tblCellMar>
-              </w:tblPrEx>
               <w:trPr>
                 <w:trHeight w:val="109"/>
               </w:trPr>
@@ -10977,12 +10977,6 @@
               </w:tc>
             </w:tr>
             <w:tr>
-              <w:tblPrEx>
-                <w:tblCellMar>
-                  <w:top w:w="0" w:type="dxa"/>
-                  <w:bottom w:w="0" w:type="dxa"/>
-                </w:tblCellMar>
-              </w:tblPrEx>
               <w:trPr>
                 <w:trHeight w:val="431"/>
               </w:trPr>
@@ -11030,12 +11024,6 @@
               </w:tc>
             </w:tr>
             <w:tr>
-              <w:tblPrEx>
-                <w:tblCellMar>
-                  <w:top w:w="0" w:type="dxa"/>
-                  <w:bottom w:w="0" w:type="dxa"/>
-                </w:tblCellMar>
-              </w:tblPrEx>
               <w:trPr>
                 <w:trHeight w:val="109"/>
               </w:trPr>
@@ -11102,12 +11090,6 @@
               </w:tc>
             </w:tr>
             <w:tr>
-              <w:tblPrEx>
-                <w:tblCellMar>
-                  <w:top w:w="0" w:type="dxa"/>
-                  <w:bottom w:w="0" w:type="dxa"/>
-                </w:tblCellMar>
-              </w:tblPrEx>
               <w:trPr>
                 <w:trHeight w:val="109"/>
               </w:trPr>
@@ -11184,12 +11166,6 @@
               </w:tc>
             </w:tr>
             <w:tr>
-              <w:tblPrEx>
-                <w:tblCellMar>
-                  <w:top w:w="0" w:type="dxa"/>
-                  <w:bottom w:w="0" w:type="dxa"/>
-                </w:tblCellMar>
-              </w:tblPrEx>
               <w:trPr>
                 <w:trHeight w:val="109"/>
               </w:trPr>
@@ -11304,14 +11280,14 @@
       <w:pPr>
         <w:pStyle w:val="Heading1"/>
       </w:pPr>
-      <w:bookmarkStart w:id="96" w:name="_Toc443497054"/>
+      <w:bookmarkStart w:id="93" w:name="_Toc443497054"/>
       <w:r>
         <w:t>Appendix B</w:t>
       </w:r>
       <w:r>
         <w:t>: To Be Determined List</w:t>
       </w:r>
-      <w:bookmarkEnd w:id="96"/>
+      <w:bookmarkEnd w:id="93"/>
     </w:p>
     <w:p>
       <w:pPr>
@@ -11947,7 +11923,7 @@
         <w:sz w:val="20"/>
         <w:szCs w:val="20"/>
       </w:rPr>
-      <w:t>14</w:t>
+      <w:t>4</w:t>
     </w:r>
     <w:r>
       <w:rPr>
@@ -16857,7 +16833,7 @@
 </file>
 
 <file path=customXml/itemProps1.xml><?xml version="1.0" encoding="utf-8"?>
-<ds:datastoreItem xmlns:ds="http://schemas.openxmlformats.org/officeDocument/2006/customXml" ds:itemID="{D7D9D724-73E7-2B49-A29B-5DFBF2070323}">
+<ds:datastoreItem xmlns:ds="http://schemas.openxmlformats.org/officeDocument/2006/customXml" ds:itemID="{A041027A-C60A-C243-B2B0-DEF534FDEE25}">
   <ds:schemaRefs>
     <ds:schemaRef ds:uri="http://schemas.openxmlformats.org/officeDocument/2006/bibliography"/>
   </ds:schemaRefs>

</xml_diff>